<commit_message>
Changed Fachdozenten zu Dozierende because Gertiser is a female
</commit_message>
<xml_diff>
--- a/Fach_Pflichtenheft_T5.docx
+++ b/Fach_Pflichtenheft_T5.docx
@@ -4,7 +4,7 @@
   <w:body>
     <w:p>
       <w:pPr>
-        <w:pStyle w:val="standard0"/>
+        <w:pStyle w:val="standard"/>
         <w:jc w:val="center"/>
         <w:rPr>
           <w:rFonts w:cs="Arial"/>
@@ -15,7 +15,7 @@
     </w:p>
     <w:p>
       <w:pPr>
-        <w:pStyle w:val="standard0"/>
+        <w:pStyle w:val="standard"/>
         <w:jc w:val="center"/>
         <w:rPr>
           <w:rFonts w:cs="Arial"/>
@@ -26,7 +26,7 @@
     </w:p>
     <w:p>
       <w:pPr>
-        <w:pStyle w:val="standard0"/>
+        <w:pStyle w:val="standard"/>
         <w:jc w:val="center"/>
         <w:rPr>
           <w:rFonts w:cs="Arial"/>
@@ -37,7 +37,7 @@
     </w:p>
     <w:p>
       <w:pPr>
-        <w:pStyle w:val="standard0"/>
+        <w:pStyle w:val="standard"/>
         <w:jc w:val="center"/>
         <w:rPr>
           <w:rFonts w:cs="Arial"/>
@@ -56,7 +56,7 @@
     </w:p>
     <w:p>
       <w:pPr>
-        <w:pStyle w:val="standard0"/>
+        <w:pStyle w:val="standard"/>
         <w:jc w:val="center"/>
         <w:rPr>
           <w:rFonts w:cs="Arial"/>
@@ -77,7 +77,7 @@
     </w:p>
     <w:p>
       <w:pPr>
-        <w:pStyle w:val="standard0"/>
+        <w:pStyle w:val="standard"/>
         <w:jc w:val="center"/>
         <w:rPr>
           <w:rFonts w:cs="Arial"/>
@@ -89,7 +89,7 @@
     </w:p>
     <w:p>
       <w:pPr>
-        <w:pStyle w:val="standard0"/>
+        <w:pStyle w:val="standard"/>
         <w:jc w:val="center"/>
         <w:rPr>
           <w:rFonts w:cs="Arial"/>
@@ -101,7 +101,7 @@
     </w:p>
     <w:p>
       <w:pPr>
-        <w:pStyle w:val="standard0"/>
+        <w:pStyle w:val="standard"/>
         <w:jc w:val="center"/>
         <w:rPr>
           <w:rFonts w:cs="Arial"/>
@@ -113,7 +113,7 @@
     </w:p>
     <w:p>
       <w:pPr>
-        <w:pStyle w:val="standard0"/>
+        <w:pStyle w:val="standard"/>
         <w:jc w:val="center"/>
         <w:rPr>
           <w:rFonts w:cs="Arial"/>
@@ -134,7 +134,7 @@
     </w:p>
     <w:p>
       <w:pPr>
-        <w:pStyle w:val="standard0"/>
+        <w:pStyle w:val="standard"/>
         <w:jc w:val="center"/>
         <w:rPr>
           <w:rFonts w:cs="Arial"/>
@@ -258,7 +258,15 @@
                               <w:rPr>
                                 <w:b/>
                               </w:rPr>
-                              <w:t>Fachdozenten:</w:t>
+                              <w:t>Dozierende</w:t>
+                            </w:r>
+                            <w:bookmarkStart w:id="0" w:name="_GoBack"/>
+                            <w:bookmarkEnd w:id="0"/>
+                            <w:r>
+                              <w:rPr>
+                                <w:b/>
+                              </w:rPr>
+                              <w:t>:</w:t>
                             </w:r>
                             <w:r>
                               <w:tab/>
@@ -456,7 +464,7 @@
                 <v:stroke joinstyle="miter"/>
                 <v:path gradientshapeok="t" o:connecttype="rect"/>
               </v:shapetype>
-              <v:shape id="Textfeld 2" o:spid="_x0000_s1026" type="#_x0000_t202" style="position:absolute;left:0;text-align:left;margin-left:84pt;margin-top:12pt;width:318.6pt;height:266.4pt;z-index:-251657216;visibility:visible;mso-wrap-style:square;mso-width-percent:0;mso-height-percent:0;mso-wrap-distance-left:9pt;mso-wrap-distance-top:3.6pt;mso-wrap-distance-right:9pt;mso-wrap-distance-bottom:3.6pt;mso-position-horizontal:absolute;mso-position-horizontal-relative:text;mso-position-vertical:absolute;mso-position-vertical-relative:text;mso-width-percent:0;mso-height-percent:0;mso-width-relative:margin;mso-height-relative:margin;v-text-anchor:top" o:gfxdata="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" stroked="f">
+              <v:shape id="Textfeld 2" o:spid="_x0000_s1026" type="#_x0000_t202" style="position:absolute;left:0;text-align:left;margin-left:84pt;margin-top:12pt;width:318.6pt;height:266.4pt;z-index:-251657216;visibility:visible;mso-wrap-style:square;mso-width-percent:0;mso-height-percent:0;mso-wrap-distance-left:9pt;mso-wrap-distance-top:3.6pt;mso-wrap-distance-right:9pt;mso-wrap-distance-bottom:3.6pt;mso-position-horizontal:absolute;mso-position-horizontal-relative:text;mso-position-vertical:absolute;mso-position-vertical-relative:text;mso-width-percent:0;mso-height-percent:0;mso-width-relative:margin;mso-height-relative:margin;v-text-anchor:top" o:gfxdata="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" stroked="f">
                 <v:textbox>
                   <w:txbxContent>
                     <w:p>
@@ -495,7 +503,15 @@
                         <w:rPr>
                           <w:b/>
                         </w:rPr>
-                        <w:t>Fachdozenten:</w:t>
+                        <w:t>Dozierende</w:t>
+                      </w:r>
+                      <w:bookmarkStart w:id="1" w:name="_GoBack"/>
+                      <w:bookmarkEnd w:id="1"/>
+                      <w:r>
+                        <w:rPr>
+                          <w:b/>
+                        </w:rPr>
+                        <w:t>:</w:t>
                       </w:r>
                       <w:r>
                         <w:tab/>
@@ -841,7 +857,7 @@
       <w:sdtContent>
         <w:p>
           <w:pPr>
-            <w:pStyle w:val="Inhaltsverzeichnisberschrift"/>
+            <w:pStyle w:val="TOCHeading"/>
             <w:ind w:left="357" w:hanging="357"/>
             <w:rPr>
               <w:rFonts w:cs="Arial"/>
@@ -862,7 +878,7 @@
         </w:p>
         <w:p>
           <w:pPr>
-            <w:pStyle w:val="Verzeichnis1"/>
+            <w:pStyle w:val="TOC1"/>
             <w:rPr>
               <w:rFonts w:asciiTheme="minorHAnsi" w:eastAsiaTheme="minorEastAsia" w:hAnsiTheme="minorHAnsi"/>
               <w:noProof/>
@@ -968,7 +984,7 @@
         </w:p>
         <w:p>
           <w:pPr>
-            <w:pStyle w:val="Verzeichnis2"/>
+            <w:pStyle w:val="TOC2"/>
             <w:rPr>
               <w:rFonts w:asciiTheme="minorHAnsi" w:eastAsiaTheme="minorEastAsia" w:hAnsiTheme="minorHAnsi"/>
               <w:noProof/>
@@ -1050,7 +1066,7 @@
         </w:p>
         <w:p>
           <w:pPr>
-            <w:pStyle w:val="Verzeichnis2"/>
+            <w:pStyle w:val="TOC2"/>
             <w:rPr>
               <w:rFonts w:asciiTheme="minorHAnsi" w:eastAsiaTheme="minorEastAsia" w:hAnsiTheme="minorHAnsi"/>
               <w:noProof/>
@@ -1132,7 +1148,7 @@
         </w:p>
         <w:p>
           <w:pPr>
-            <w:pStyle w:val="Verzeichnis2"/>
+            <w:pStyle w:val="TOC2"/>
             <w:rPr>
               <w:rFonts w:asciiTheme="minorHAnsi" w:eastAsiaTheme="minorEastAsia" w:hAnsiTheme="minorHAnsi"/>
               <w:noProof/>
@@ -1214,7 +1230,7 @@
         </w:p>
         <w:p>
           <w:pPr>
-            <w:pStyle w:val="Verzeichnis1"/>
+            <w:pStyle w:val="TOC1"/>
             <w:rPr>
               <w:rFonts w:asciiTheme="minorHAnsi" w:eastAsiaTheme="minorEastAsia" w:hAnsiTheme="minorHAnsi"/>
               <w:noProof/>
@@ -1296,7 +1312,7 @@
         </w:p>
         <w:p>
           <w:pPr>
-            <w:pStyle w:val="Verzeichnis2"/>
+            <w:pStyle w:val="TOC2"/>
             <w:rPr>
               <w:rFonts w:asciiTheme="minorHAnsi" w:eastAsiaTheme="minorEastAsia" w:hAnsiTheme="minorHAnsi"/>
               <w:noProof/>
@@ -1378,7 +1394,7 @@
         </w:p>
         <w:p>
           <w:pPr>
-            <w:pStyle w:val="Verzeichnis2"/>
+            <w:pStyle w:val="TOC2"/>
             <w:rPr>
               <w:rFonts w:asciiTheme="minorHAnsi" w:eastAsiaTheme="minorEastAsia" w:hAnsiTheme="minorHAnsi"/>
               <w:noProof/>
@@ -1460,7 +1476,7 @@
         </w:p>
         <w:p>
           <w:pPr>
-            <w:pStyle w:val="Verzeichnis1"/>
+            <w:pStyle w:val="TOC1"/>
             <w:rPr>
               <w:rFonts w:asciiTheme="minorHAnsi" w:eastAsiaTheme="minorEastAsia" w:hAnsiTheme="minorHAnsi"/>
               <w:noProof/>
@@ -1544,7 +1560,7 @@
         </w:p>
         <w:p>
           <w:pPr>
-            <w:pStyle w:val="Verzeichnis2"/>
+            <w:pStyle w:val="TOC2"/>
             <w:rPr>
               <w:rFonts w:asciiTheme="minorHAnsi" w:eastAsiaTheme="minorEastAsia" w:hAnsiTheme="minorHAnsi"/>
               <w:noProof/>
@@ -1626,7 +1642,7 @@
         </w:p>
         <w:p>
           <w:pPr>
-            <w:pStyle w:val="Verzeichnis2"/>
+            <w:pStyle w:val="TOC2"/>
             <w:rPr>
               <w:rFonts w:asciiTheme="minorHAnsi" w:eastAsiaTheme="minorEastAsia" w:hAnsiTheme="minorHAnsi"/>
               <w:noProof/>
@@ -1708,7 +1724,7 @@
         </w:p>
         <w:p>
           <w:pPr>
-            <w:pStyle w:val="Verzeichnis2"/>
+            <w:pStyle w:val="TOC2"/>
             <w:rPr>
               <w:rFonts w:asciiTheme="minorHAnsi" w:eastAsiaTheme="minorEastAsia" w:hAnsiTheme="minorHAnsi"/>
               <w:noProof/>
@@ -1790,7 +1806,7 @@
         </w:p>
         <w:p>
           <w:pPr>
-            <w:pStyle w:val="Verzeichnis1"/>
+            <w:pStyle w:val="TOC1"/>
             <w:rPr>
               <w:rFonts w:asciiTheme="minorHAnsi" w:eastAsiaTheme="minorEastAsia" w:hAnsiTheme="minorHAnsi"/>
               <w:noProof/>
@@ -1872,7 +1888,7 @@
         </w:p>
         <w:p>
           <w:pPr>
-            <w:pStyle w:val="Verzeichnis2"/>
+            <w:pStyle w:val="TOC2"/>
             <w:rPr>
               <w:rFonts w:asciiTheme="minorHAnsi" w:eastAsiaTheme="minorEastAsia" w:hAnsiTheme="minorHAnsi"/>
               <w:noProof/>
@@ -1954,7 +1970,7 @@
         </w:p>
         <w:p>
           <w:pPr>
-            <w:pStyle w:val="Verzeichnis2"/>
+            <w:pStyle w:val="TOC2"/>
             <w:rPr>
               <w:rFonts w:asciiTheme="minorHAnsi" w:eastAsiaTheme="minorEastAsia" w:hAnsiTheme="minorHAnsi"/>
               <w:noProof/>
@@ -2036,7 +2052,7 @@
         </w:p>
         <w:p>
           <w:pPr>
-            <w:pStyle w:val="Verzeichnis1"/>
+            <w:pStyle w:val="TOC1"/>
             <w:rPr>
               <w:rFonts w:asciiTheme="minorHAnsi" w:eastAsiaTheme="minorEastAsia" w:hAnsiTheme="minorHAnsi"/>
               <w:noProof/>
@@ -2130,46 +2146,44 @@
     </w:sdt>
     <w:p>
       <w:pPr>
-        <w:pStyle w:val="berschrift1"/>
+        <w:pStyle w:val="Heading1"/>
       </w:pPr>
       <w:r>
         <w:br w:type="page"/>
       </w:r>
-      <w:bookmarkStart w:id="0" w:name="_GoBack"/>
-      <w:bookmarkEnd w:id="0"/>
     </w:p>
     <w:p>
       <w:pPr>
-        <w:pStyle w:val="berschrift1"/>
+        <w:pStyle w:val="Heading1"/>
         <w:numPr>
           <w:ilvl w:val="0"/>
           <w:numId w:val="4"/>
         </w:numPr>
       </w:pPr>
-      <w:bookmarkStart w:id="1" w:name="_Toc3283511"/>
+      <w:bookmarkStart w:id="2" w:name="_Toc3283511"/>
       <w:r>
         <w:lastRenderedPageBreak/>
         <w:t>Übersicht</w:t>
       </w:r>
-      <w:bookmarkEnd w:id="1"/>
+      <w:bookmarkEnd w:id="2"/>
     </w:p>
     <w:p>
       <w:pPr>
-        <w:pStyle w:val="berschrift2"/>
+        <w:pStyle w:val="Heading2"/>
         <w:framePr w:wrap="around"/>
         <w:numPr>
           <w:ilvl w:val="1"/>
           <w:numId w:val="4"/>
         </w:numPr>
       </w:pPr>
-      <w:bookmarkStart w:id="2" w:name="_Toc3283512"/>
+      <w:bookmarkStart w:id="3" w:name="_Toc3283512"/>
       <w:r>
         <w:t>A</w:t>
       </w:r>
       <w:r>
         <w:t>usgangslage</w:t>
       </w:r>
-      <w:bookmarkEnd w:id="2"/>
+      <w:bookmarkEnd w:id="3"/>
     </w:p>
     <w:p>
       <w:pPr>
@@ -2183,35 +2197,35 @@
     </w:p>
     <w:p>
       <w:pPr>
-        <w:pStyle w:val="berschrift2"/>
+        <w:pStyle w:val="Heading2"/>
         <w:framePr w:wrap="around"/>
         <w:numPr>
           <w:ilvl w:val="1"/>
           <w:numId w:val="6"/>
         </w:numPr>
       </w:pPr>
-      <w:bookmarkStart w:id="3" w:name="_Toc3283513"/>
+      <w:bookmarkStart w:id="4" w:name="_Toc3283513"/>
       <w:r>
         <w:t>Projektziele</w:t>
       </w:r>
-      <w:bookmarkEnd w:id="3"/>
+      <w:bookmarkEnd w:id="4"/>
     </w:p>
     <w:p/>
     <w:p/>
     <w:p>
       <w:pPr>
-        <w:pStyle w:val="berschrift2"/>
+        <w:pStyle w:val="Heading2"/>
         <w:framePr w:wrap="around"/>
         <w:numPr>
           <w:ilvl w:val="1"/>
           <w:numId w:val="6"/>
         </w:numPr>
       </w:pPr>
-      <w:bookmarkStart w:id="4" w:name="_Toc3283514"/>
+      <w:bookmarkStart w:id="5" w:name="_Toc3283514"/>
       <w:r>
         <w:t>Lieferobjekte</w:t>
       </w:r>
-      <w:bookmarkEnd w:id="4"/>
+      <w:bookmarkEnd w:id="5"/>
     </w:p>
     <w:p/>
     <w:p>
@@ -3006,32 +3020,32 @@
     <w:p/>
     <w:p>
       <w:pPr>
-        <w:pStyle w:val="berschrift1"/>
+        <w:pStyle w:val="Heading1"/>
         <w:numPr>
           <w:ilvl w:val="0"/>
           <w:numId w:val="6"/>
         </w:numPr>
       </w:pPr>
-      <w:bookmarkStart w:id="5" w:name="_Toc3283515"/>
+      <w:bookmarkStart w:id="6" w:name="_Toc3283515"/>
       <w:r>
         <w:t>Theoretische Grundlagen</w:t>
       </w:r>
-      <w:bookmarkEnd w:id="5"/>
+      <w:bookmarkEnd w:id="6"/>
     </w:p>
     <w:p>
       <w:pPr>
-        <w:pStyle w:val="berschrift2"/>
+        <w:pStyle w:val="Heading2"/>
         <w:framePr w:wrap="around"/>
         <w:numPr>
           <w:ilvl w:val="1"/>
           <w:numId w:val="6"/>
         </w:numPr>
       </w:pPr>
-      <w:bookmarkStart w:id="6" w:name="_Toc3283516"/>
+      <w:bookmarkStart w:id="7" w:name="_Toc3283516"/>
       <w:r>
         <w:t>Einleitung EMI Filter</w:t>
       </w:r>
-      <w:bookmarkEnd w:id="6"/>
+      <w:bookmarkEnd w:id="7"/>
     </w:p>
     <w:p/>
     <w:p>
@@ -3050,14 +3064,14 @@
     </w:p>
     <w:p>
       <w:pPr>
-        <w:pStyle w:val="berschrift2"/>
+        <w:pStyle w:val="Heading2"/>
         <w:framePr w:wrap="around"/>
         <w:numPr>
           <w:ilvl w:val="1"/>
           <w:numId w:val="6"/>
         </w:numPr>
       </w:pPr>
-      <w:bookmarkStart w:id="7" w:name="_Toc3283517"/>
+      <w:bookmarkStart w:id="8" w:name="_Toc3283517"/>
       <w:r>
         <w:t>Definition Einfügungsverluste</w:t>
       </w:r>
@@ -3072,7 +3086,7 @@
       <w:r>
         <w:t>»</w:t>
       </w:r>
-      <w:bookmarkEnd w:id="7"/>
+      <w:bookmarkEnd w:id="8"/>
       <w:r>
         <w:t xml:space="preserve"> </w:t>
       </w:r>
@@ -3557,7 +3571,7 @@
     </w:p>
     <w:p>
       <w:pPr>
-        <w:pStyle w:val="Beschriftung"/>
+        <w:pStyle w:val="Caption"/>
       </w:pPr>
       <w:r>
         <w:t xml:space="preserve">Abbildung: </w:t>
@@ -3612,7 +3626,7 @@
     <w:p/>
     <w:p>
       <w:pPr>
-        <w:pStyle w:val="berschrift1"/>
+        <w:pStyle w:val="Heading1"/>
         <w:numPr>
           <w:ilvl w:val="0"/>
           <w:numId w:val="6"/>
@@ -3621,123 +3635,123 @@
           <w:rFonts w:cs="Arial"/>
         </w:rPr>
       </w:pPr>
-      <w:bookmarkStart w:id="8" w:name="_Toc3283518"/>
+      <w:bookmarkStart w:id="9" w:name="_Toc3283518"/>
       <w:r>
         <w:rPr>
           <w:rFonts w:cs="Arial"/>
         </w:rPr>
         <w:t>Softwarekonzept</w:t>
       </w:r>
-      <w:bookmarkEnd w:id="8"/>
+      <w:bookmarkEnd w:id="9"/>
     </w:p>
     <w:p>
       <w:pPr>
-        <w:pStyle w:val="berschrift2"/>
+        <w:pStyle w:val="Heading2"/>
         <w:framePr w:wrap="around"/>
         <w:numPr>
           <w:ilvl w:val="1"/>
           <w:numId w:val="6"/>
         </w:numPr>
       </w:pPr>
-      <w:bookmarkStart w:id="9" w:name="_Toc3283519"/>
+      <w:bookmarkStart w:id="10" w:name="_Toc3283519"/>
       <w:r>
         <w:t>GUI</w:t>
       </w:r>
-      <w:bookmarkEnd w:id="9"/>
+      <w:bookmarkEnd w:id="10"/>
     </w:p>
     <w:p/>
     <w:p/>
     <w:p>
       <w:pPr>
-        <w:pStyle w:val="berschrift2"/>
+        <w:pStyle w:val="Heading2"/>
         <w:framePr w:wrap="around"/>
         <w:numPr>
           <w:ilvl w:val="1"/>
           <w:numId w:val="6"/>
         </w:numPr>
       </w:pPr>
-      <w:bookmarkStart w:id="10" w:name="_Toc3283520"/>
+      <w:bookmarkStart w:id="11" w:name="_Toc3283520"/>
       <w:r>
         <w:t>Softwarestruktur</w:t>
       </w:r>
-      <w:bookmarkEnd w:id="10"/>
+      <w:bookmarkEnd w:id="11"/>
     </w:p>
     <w:p/>
     <w:p/>
     <w:p>
       <w:pPr>
-        <w:pStyle w:val="berschrift2"/>
+        <w:pStyle w:val="Heading2"/>
         <w:framePr w:wrap="around"/>
         <w:numPr>
           <w:ilvl w:val="1"/>
           <w:numId w:val="6"/>
         </w:numPr>
       </w:pPr>
-      <w:bookmarkStart w:id="11" w:name="_Toc3283521"/>
+      <w:bookmarkStart w:id="12" w:name="_Toc3283521"/>
       <w:r>
         <w:t>Beschreibung Programablauf</w:t>
       </w:r>
-      <w:bookmarkEnd w:id="11"/>
+      <w:bookmarkEnd w:id="12"/>
     </w:p>
     <w:p/>
     <w:p/>
     <w:p>
       <w:pPr>
-        <w:pStyle w:val="berschrift1"/>
+        <w:pStyle w:val="Heading1"/>
         <w:numPr>
           <w:ilvl w:val="0"/>
           <w:numId w:val="6"/>
         </w:numPr>
       </w:pPr>
-      <w:bookmarkStart w:id="12" w:name="_Toc3283522"/>
+      <w:bookmarkStart w:id="13" w:name="_Toc3283522"/>
       <w:r>
         <w:t>Testkonzept</w:t>
-      </w:r>
-      <w:bookmarkEnd w:id="12"/>
-    </w:p>
-    <w:p>
-      <w:pPr>
-        <w:pStyle w:val="berschrift2"/>
-        <w:framePr w:wrap="around"/>
-        <w:ind w:left="360"/>
-      </w:pPr>
-      <w:bookmarkStart w:id="13" w:name="_Toc3283523"/>
-      <w:r>
-        <w:t>4.1</w:t>
-      </w:r>
-      <w:r>
-        <w:tab/>
-      </w:r>
-      <w:r>
-        <w:t>Gesamtsystem</w:t>
       </w:r>
       <w:bookmarkEnd w:id="13"/>
     </w:p>
     <w:p>
       <w:pPr>
+        <w:pStyle w:val="Heading2"/>
+        <w:framePr w:wrap="around"/>
+        <w:ind w:left="360"/>
+      </w:pPr>
+      <w:bookmarkStart w:id="14" w:name="_Toc3283523"/>
+      <w:r>
+        <w:t>4.1</w:t>
+      </w:r>
+      <w:r>
+        <w:tab/>
+      </w:r>
+      <w:r>
+        <w:t>Gesamtsystem</w:t>
+      </w:r>
+      <w:bookmarkEnd w:id="14"/>
+    </w:p>
+    <w:p>
+      <w:pPr>
         <w:ind w:left="0"/>
       </w:pPr>
     </w:p>
     <w:p/>
     <w:p>
       <w:pPr>
-        <w:pStyle w:val="berschrift2"/>
+        <w:pStyle w:val="Heading2"/>
         <w:framePr w:wrap="around"/>
         <w:numPr>
           <w:ilvl w:val="1"/>
           <w:numId w:val="6"/>
         </w:numPr>
       </w:pPr>
-      <w:bookmarkStart w:id="14" w:name="_Toc3283524"/>
+      <w:bookmarkStart w:id="15" w:name="_Toc3283524"/>
       <w:r>
         <w:t>Teilsysteme</w:t>
       </w:r>
-      <w:bookmarkEnd w:id="14"/>
+      <w:bookmarkEnd w:id="15"/>
     </w:p>
     <w:p/>
     <w:p>
       <w:pPr>
-        <w:pStyle w:val="KeinLeerraum"/>
+        <w:pStyle w:val="NoSpacing"/>
         <w:rPr>
           <w:lang w:val="de-CH"/>
         </w:rPr>
@@ -3745,17 +3759,17 @@
     </w:p>
     <w:p>
       <w:pPr>
-        <w:pStyle w:val="berschrift1"/>
+        <w:pStyle w:val="Heading1"/>
         <w:numPr>
           <w:ilvl w:val="0"/>
           <w:numId w:val="6"/>
         </w:numPr>
       </w:pPr>
-      <w:bookmarkStart w:id="15" w:name="_Toc3283525"/>
+      <w:bookmarkStart w:id="16" w:name="_Toc3283525"/>
       <w:r>
         <w:t>Schlussfolgerung??</w:t>
       </w:r>
-      <w:bookmarkEnd w:id="15"/>
+      <w:bookmarkEnd w:id="16"/>
     </w:p>
     <w:sectPr>
       <w:headerReference w:type="default" r:id="rId10"/>
@@ -3799,7 +3813,7 @@
 <w:ftr xmlns:wpc="http://schemas.microsoft.com/office/word/2010/wordprocessingCanvas" xmlns:cx="http://schemas.microsoft.com/office/drawing/2014/chartex" xmlns:cx1="http://schemas.microsoft.com/office/drawing/2015/9/8/chartex" xmlns:cx2="http://schemas.microsoft.com/office/drawing/2015/10/21/chartex" xmlns:cx3="http://schemas.microsoft.com/office/drawing/2016/5/9/chartex" xmlns:cx4="http://schemas.microsoft.com/office/drawing/2016/5/10/chartex" xmlns:cx5="http://schemas.microsoft.com/office/drawing/2016/5/11/chartex" xmlns:cx6="http://schemas.microsoft.com/office/drawing/2016/5/12/chartex" xmlns:cx7="http://schemas.microsoft.com/office/drawing/2016/5/13/chartex" xmlns:cx8="http://schemas.microsoft.com/office/drawing/2016/5/14/chartex" xmlns:mc="http://schemas.openxmlformats.org/markup-compatibility/2006" xmlns:aink="http://schemas.microsoft.com/office/drawing/2016/ink" xmlns:am3d="http://schemas.microsoft.com/office/drawing/2017/model3d" xmlns:o="urn:schemas-microsoft-com:office:office" xmlns:r="http://schemas.openxmlformats.org/officeDocument/2006/relationships" xmlns:m="http://schemas.openxmlformats.org/officeDocument/2006/math" xmlns:v="urn:schemas-microsoft-com:vml" xmlns:wp14="http://schemas.microsoft.com/office/word/2010/wordprocessingDrawing" xmlns:wp="http://schemas.openxmlformats.org/drawingml/2006/wordprocessingDrawing" xmlns:w10="urn:schemas-microsoft-com:office:word" xmlns:w="http://schemas.openxmlformats.org/wordprocessingml/2006/main" xmlns:w14="http://schemas.microsoft.com/office/word/2010/wordml" xmlns:w15="http://schemas.microsoft.com/office/word/2012/wordml" xmlns:w16cid="http://schemas.microsoft.com/office/word/2016/wordml/cid" xmlns:w16se="http://schemas.microsoft.com/office/word/2015/wordml/symex" xmlns:wpg="http://schemas.microsoft.com/office/word/2010/wordprocessingGroup" xmlns:wpi="http://schemas.microsoft.com/office/word/2010/wordprocessingInk" xmlns:wne="http://schemas.microsoft.com/office/word/2006/wordml" xmlns:wps="http://schemas.microsoft.com/office/word/2010/wordprocessingShape" mc:Ignorable="w14 w15 w16se w16cid wp14">
   <w:p>
     <w:pPr>
-      <w:pStyle w:val="Fuzeile"/>
+      <w:pStyle w:val="Footer"/>
     </w:pPr>
     <w:r>
       <w:ptab w:relativeTo="margin" w:alignment="center" w:leader="none"/>
@@ -3892,7 +3906,7 @@
 <w:hdr xmlns:wpc="http://schemas.microsoft.com/office/word/2010/wordprocessingCanvas" xmlns:cx="http://schemas.microsoft.com/office/drawing/2014/chartex" xmlns:cx1="http://schemas.microsoft.com/office/drawing/2015/9/8/chartex" xmlns:cx2="http://schemas.microsoft.com/office/drawing/2015/10/21/chartex" xmlns:cx3="http://schemas.microsoft.com/office/drawing/2016/5/9/chartex" xmlns:cx4="http://schemas.microsoft.com/office/drawing/2016/5/10/chartex" xmlns:cx5="http://schemas.microsoft.com/office/drawing/2016/5/11/chartex" xmlns:cx6="http://schemas.microsoft.com/office/drawing/2016/5/12/chartex" xmlns:cx7="http://schemas.microsoft.com/office/drawing/2016/5/13/chartex" xmlns:cx8="http://schemas.microsoft.com/office/drawing/2016/5/14/chartex" xmlns:mc="http://schemas.openxmlformats.org/markup-compatibility/2006" xmlns:aink="http://schemas.microsoft.com/office/drawing/2016/ink" xmlns:am3d="http://schemas.microsoft.com/office/drawing/2017/model3d" xmlns:o="urn:schemas-microsoft-com:office:office" xmlns:r="http://schemas.openxmlformats.org/officeDocument/2006/relationships" xmlns:m="http://schemas.openxmlformats.org/officeDocument/2006/math" xmlns:v="urn:schemas-microsoft-com:vml" xmlns:wp14="http://schemas.microsoft.com/office/word/2010/wordprocessingDrawing" xmlns:wp="http://schemas.openxmlformats.org/drawingml/2006/wordprocessingDrawing" xmlns:w10="urn:schemas-microsoft-com:office:word" xmlns:w="http://schemas.openxmlformats.org/wordprocessingml/2006/main" xmlns:w14="http://schemas.microsoft.com/office/word/2010/wordml" xmlns:w15="http://schemas.microsoft.com/office/word/2012/wordml" xmlns:w16cid="http://schemas.microsoft.com/office/word/2016/wordml/cid" xmlns:w16se="http://schemas.microsoft.com/office/word/2015/wordml/symex" xmlns:wpg="http://schemas.microsoft.com/office/word/2010/wordprocessingGroup" xmlns:wpi="http://schemas.microsoft.com/office/word/2010/wordprocessingInk" xmlns:wne="http://schemas.microsoft.com/office/word/2006/wordml" xmlns:wps="http://schemas.microsoft.com/office/word/2010/wordprocessingShape" mc:Ignorable="w14 w15 w16se w16cid wp14">
   <w:p>
     <w:pPr>
-      <w:pStyle w:val="Kopfzeile"/>
+      <w:pStyle w:val="Header"/>
       <w:jc w:val="right"/>
       <w:rPr>
         <w:rFonts w:cs="Arial"/>
@@ -5602,7 +5616,7 @@
     <w:lsdException w:name="Hashtag" w:semiHidden="1" w:unhideWhenUsed="1"/>
     <w:lsdException w:name="Unresolved Mention" w:semiHidden="1" w:unhideWhenUsed="1"/>
   </w:latentStyles>
-  <w:style w:type="paragraph" w:default="1" w:styleId="Standard">
+  <w:style w:type="paragraph" w:default="1" w:styleId="Normal">
     <w:name w:val="Normal"/>
     <w:qFormat/>
     <w:rsid w:val="007956FB"/>
@@ -5615,11 +5629,11 @@
       <w:lang w:val="de-CH"/>
     </w:rPr>
   </w:style>
-  <w:style w:type="paragraph" w:styleId="berschrift1">
+  <w:style w:type="paragraph" w:styleId="Heading1">
     <w:name w:val="heading 1"/>
-    <w:basedOn w:val="Standard"/>
-    <w:next w:val="Standard"/>
-    <w:link w:val="berschrift1Zchn"/>
+    <w:basedOn w:val="Normal"/>
+    <w:next w:val="Normal"/>
+    <w:link w:val="Heading1Char"/>
     <w:uiPriority w:val="9"/>
     <w:qFormat/>
     <w:rsid w:val="00E4172E"/>
@@ -5637,11 +5651,11 @@
       <w:szCs w:val="32"/>
     </w:rPr>
   </w:style>
-  <w:style w:type="paragraph" w:styleId="berschrift2">
+  <w:style w:type="paragraph" w:styleId="Heading2">
     <w:name w:val="heading 2"/>
-    <w:basedOn w:val="Standard"/>
-    <w:next w:val="Standard"/>
-    <w:link w:val="berschrift2Zchn"/>
+    <w:basedOn w:val="Normal"/>
+    <w:next w:val="Normal"/>
+    <w:link w:val="Heading2Char"/>
     <w:uiPriority w:val="9"/>
     <w:unhideWhenUsed/>
     <w:qFormat/>
@@ -5659,11 +5673,11 @@
       <w:szCs w:val="26"/>
     </w:rPr>
   </w:style>
-  <w:style w:type="paragraph" w:styleId="berschrift3">
+  <w:style w:type="paragraph" w:styleId="Heading3">
     <w:name w:val="heading 3"/>
-    <w:basedOn w:val="Standard"/>
-    <w:next w:val="Standard"/>
-    <w:link w:val="berschrift3Zchn"/>
+    <w:basedOn w:val="Normal"/>
+    <w:next w:val="Normal"/>
+    <w:link w:val="Heading3Char"/>
     <w:uiPriority w:val="9"/>
     <w:semiHidden/>
     <w:unhideWhenUsed/>
@@ -5682,13 +5696,13 @@
       <w:szCs w:val="24"/>
     </w:rPr>
   </w:style>
-  <w:style w:type="character" w:default="1" w:styleId="Absatz-Standardschriftart">
+  <w:style w:type="character" w:default="1" w:styleId="DefaultParagraphFont">
     <w:name w:val="Default Paragraph Font"/>
     <w:uiPriority w:val="1"/>
     <w:semiHidden/>
     <w:unhideWhenUsed/>
   </w:style>
-  <w:style w:type="table" w:default="1" w:styleId="NormaleTabelle">
+  <w:style w:type="table" w:default="1" w:styleId="TableNormal">
     <w:name w:val="Normal Table"/>
     <w:uiPriority w:val="99"/>
     <w:semiHidden/>
@@ -5703,16 +5717,16 @@
       </w:tblCellMar>
     </w:tblPr>
   </w:style>
-  <w:style w:type="numbering" w:default="1" w:styleId="KeineListe">
+  <w:style w:type="numbering" w:default="1" w:styleId="NoList">
     <w:name w:val="No List"/>
     <w:uiPriority w:val="99"/>
     <w:semiHidden/>
     <w:unhideWhenUsed/>
   </w:style>
-  <w:style w:type="paragraph" w:styleId="Kopfzeile">
+  <w:style w:type="paragraph" w:styleId="Header">
     <w:name w:val="header"/>
-    <w:basedOn w:val="Standard"/>
-    <w:link w:val="KopfzeileZchn"/>
+    <w:basedOn w:val="Normal"/>
+    <w:link w:val="HeaderChar"/>
     <w:uiPriority w:val="99"/>
     <w:unhideWhenUsed/>
     <w:rsid w:val="00F6078E"/>
@@ -5724,17 +5738,17 @@
       <w:spacing w:after="0" w:line="240" w:lineRule="auto"/>
     </w:pPr>
   </w:style>
-  <w:style w:type="character" w:customStyle="1" w:styleId="KopfzeileZchn">
-    <w:name w:val="Kopfzeile Zchn"/>
-    <w:basedOn w:val="Absatz-Standardschriftart"/>
-    <w:link w:val="Kopfzeile"/>
+  <w:style w:type="character" w:customStyle="1" w:styleId="HeaderChar">
+    <w:name w:val="Header Char"/>
+    <w:basedOn w:val="DefaultParagraphFont"/>
+    <w:link w:val="Header"/>
     <w:uiPriority w:val="99"/>
     <w:rsid w:val="00F6078E"/>
   </w:style>
-  <w:style w:type="paragraph" w:styleId="Fuzeile">
+  <w:style w:type="paragraph" w:styleId="Footer">
     <w:name w:val="footer"/>
-    <w:basedOn w:val="Standard"/>
-    <w:link w:val="FuzeileZchn"/>
+    <w:basedOn w:val="Normal"/>
+    <w:link w:val="FooterChar"/>
     <w:uiPriority w:val="99"/>
     <w:unhideWhenUsed/>
     <w:rsid w:val="00F6078E"/>
@@ -5746,18 +5760,18 @@
       <w:spacing w:after="0" w:line="240" w:lineRule="auto"/>
     </w:pPr>
   </w:style>
-  <w:style w:type="character" w:customStyle="1" w:styleId="FuzeileZchn">
-    <w:name w:val="Fußzeile Zchn"/>
-    <w:basedOn w:val="Absatz-Standardschriftart"/>
-    <w:link w:val="Fuzeile"/>
+  <w:style w:type="character" w:customStyle="1" w:styleId="FooterChar">
+    <w:name w:val="Footer Char"/>
+    <w:basedOn w:val="DefaultParagraphFont"/>
+    <w:link w:val="Footer"/>
     <w:uiPriority w:val="99"/>
     <w:rsid w:val="00F6078E"/>
   </w:style>
-  <w:style w:type="paragraph" w:styleId="Titel">
+  <w:style w:type="paragraph" w:styleId="Title">
     <w:name w:val="Title"/>
-    <w:basedOn w:val="Standard"/>
-    <w:next w:val="Standard"/>
-    <w:link w:val="TitelZchn"/>
+    <w:basedOn w:val="Normal"/>
+    <w:next w:val="Normal"/>
+    <w:link w:val="TitleChar"/>
     <w:uiPriority w:val="10"/>
     <w:qFormat/>
     <w:rsid w:val="00F6078E"/>
@@ -5773,10 +5787,10 @@
       <w:szCs w:val="56"/>
     </w:rPr>
   </w:style>
-  <w:style w:type="character" w:customStyle="1" w:styleId="TitelZchn">
-    <w:name w:val="Titel Zchn"/>
-    <w:basedOn w:val="Absatz-Standardschriftart"/>
-    <w:link w:val="Titel"/>
+  <w:style w:type="character" w:customStyle="1" w:styleId="TitleChar">
+    <w:name w:val="Title Char"/>
+    <w:basedOn w:val="DefaultParagraphFont"/>
+    <w:link w:val="Title"/>
     <w:uiPriority w:val="10"/>
     <w:rsid w:val="00F6078E"/>
     <w:rPr>
@@ -5789,7 +5803,7 @@
   </w:style>
   <w:style w:type="paragraph" w:customStyle="1" w:styleId="bertitel1">
     <w:name w:val="Übertitel 1"/>
-    <w:basedOn w:val="Titel"/>
+    <w:basedOn w:val="Title"/>
     <w:link w:val="bertitel1Zchn"/>
     <w:rsid w:val="002D519D"/>
     <w:rPr>
@@ -5798,9 +5812,9 @@
       <w:sz w:val="26"/>
     </w:rPr>
   </w:style>
-  <w:style w:type="paragraph" w:customStyle="1" w:styleId="standard0">
+  <w:style w:type="paragraph" w:customStyle="1" w:styleId="standard">
     <w:name w:val="standard"/>
-    <w:basedOn w:val="Titel"/>
+    <w:basedOn w:val="Title"/>
     <w:link w:val="standardZchn"/>
     <w:rsid w:val="00F6078E"/>
     <w:rPr>
@@ -5810,7 +5824,7 @@
   </w:style>
   <w:style w:type="character" w:customStyle="1" w:styleId="bertitel1Zchn">
     <w:name w:val="Übertitel 1 Zchn"/>
-    <w:basedOn w:val="TitelZchn"/>
+    <w:basedOn w:val="TitleChar"/>
     <w:link w:val="bertitel1"/>
     <w:rsid w:val="002D519D"/>
     <w:rPr>
@@ -5823,10 +5837,10 @@
       <w:lang w:val="de-CH"/>
     </w:rPr>
   </w:style>
-  <w:style w:type="character" w:customStyle="1" w:styleId="berschrift2Zchn">
-    <w:name w:val="Überschrift 2 Zchn"/>
-    <w:basedOn w:val="Absatz-Standardschriftart"/>
-    <w:link w:val="berschrift2"/>
+  <w:style w:type="character" w:customStyle="1" w:styleId="Heading2Char">
+    <w:name w:val="Heading 2 Char"/>
+    <w:basedOn w:val="DefaultParagraphFont"/>
+    <w:link w:val="Heading2"/>
     <w:uiPriority w:val="9"/>
     <w:rsid w:val="005A25B2"/>
     <w:rPr>
@@ -5837,8 +5851,8 @@
   </w:style>
   <w:style w:type="character" w:customStyle="1" w:styleId="standardZchn">
     <w:name w:val="standard Zchn"/>
-    <w:basedOn w:val="TitelZchn"/>
-    <w:link w:val="standard0"/>
+    <w:basedOn w:val="TitleChar"/>
+    <w:link w:val="standard"/>
     <w:rsid w:val="00F6078E"/>
     <w:rPr>
       <w:rFonts w:ascii="Arial" w:eastAsiaTheme="majorEastAsia" w:hAnsi="Arial" w:cstheme="majorBidi"/>
@@ -5848,11 +5862,11 @@
       <w:szCs w:val="56"/>
     </w:rPr>
   </w:style>
-  <w:style w:type="paragraph" w:styleId="Untertitel">
+  <w:style w:type="paragraph" w:styleId="Subtitle">
     <w:name w:val="Subtitle"/>
-    <w:basedOn w:val="Standard"/>
-    <w:next w:val="Standard"/>
-    <w:link w:val="UntertitelZchn"/>
+    <w:basedOn w:val="Normal"/>
+    <w:next w:val="Normal"/>
+    <w:link w:val="SubtitleChar"/>
     <w:uiPriority w:val="11"/>
     <w:qFormat/>
     <w:rsid w:val="00F6078E"/>
@@ -5868,10 +5882,10 @@
       <w:spacing w:val="15"/>
     </w:rPr>
   </w:style>
-  <w:style w:type="character" w:customStyle="1" w:styleId="UntertitelZchn">
-    <w:name w:val="Untertitel Zchn"/>
-    <w:basedOn w:val="Absatz-Standardschriftart"/>
-    <w:link w:val="Untertitel"/>
+  <w:style w:type="character" w:customStyle="1" w:styleId="SubtitleChar">
+    <w:name w:val="Subtitle Char"/>
+    <w:basedOn w:val="DefaultParagraphFont"/>
+    <w:link w:val="Subtitle"/>
     <w:uiPriority w:val="11"/>
     <w:rsid w:val="00F6078E"/>
     <w:rPr>
@@ -5888,10 +5902,10 @@
       <w:sz w:val="22"/>
     </w:rPr>
   </w:style>
-  <w:style w:type="character" w:customStyle="1" w:styleId="berschrift1Zchn">
-    <w:name w:val="Überschrift 1 Zchn"/>
-    <w:basedOn w:val="Absatz-Standardschriftart"/>
-    <w:link w:val="berschrift1"/>
+  <w:style w:type="character" w:customStyle="1" w:styleId="Heading1Char">
+    <w:name w:val="Heading 1 Char"/>
+    <w:basedOn w:val="DefaultParagraphFont"/>
+    <w:link w:val="Heading1"/>
     <w:uiPriority w:val="9"/>
     <w:rsid w:val="00E4172E"/>
     <w:rPr>
@@ -5901,10 +5915,10 @@
       <w:szCs w:val="32"/>
     </w:rPr>
   </w:style>
-  <w:style w:type="paragraph" w:styleId="Inhaltsverzeichnisberschrift">
+  <w:style w:type="paragraph" w:styleId="TOCHeading">
     <w:name w:val="TOC Heading"/>
-    <w:basedOn w:val="berschrift1"/>
-    <w:next w:val="Standard"/>
+    <w:basedOn w:val="Heading1"/>
+    <w:next w:val="Normal"/>
     <w:uiPriority w:val="39"/>
     <w:unhideWhenUsed/>
     <w:qFormat/>
@@ -5917,10 +5931,10 @@
       <w:lang w:eastAsia="en-GB"/>
     </w:rPr>
   </w:style>
-  <w:style w:type="paragraph" w:styleId="Verzeichnis1">
+  <w:style w:type="paragraph" w:styleId="TOC1">
     <w:name w:val="toc 1"/>
-    <w:basedOn w:val="Standard"/>
-    <w:next w:val="Standard"/>
+    <w:basedOn w:val="Normal"/>
+    <w:next w:val="Normal"/>
     <w:autoRedefine/>
     <w:uiPriority w:val="39"/>
     <w:unhideWhenUsed/>
@@ -5937,7 +5951,7 @@
   </w:style>
   <w:style w:type="character" w:styleId="Hyperlink">
     <w:name w:val="Hyperlink"/>
-    <w:basedOn w:val="Absatz-Standardschriftart"/>
+    <w:basedOn w:val="DefaultParagraphFont"/>
     <w:uiPriority w:val="99"/>
     <w:unhideWhenUsed/>
     <w:rsid w:val="00E4172E"/>
@@ -5946,9 +5960,9 @@
       <w:u w:val="single"/>
     </w:rPr>
   </w:style>
-  <w:style w:type="paragraph" w:styleId="Listenabsatz">
+  <w:style w:type="paragraph" w:styleId="ListParagraph">
     <w:name w:val="List Paragraph"/>
-    <w:basedOn w:val="Standard"/>
+    <w:basedOn w:val="Normal"/>
     <w:uiPriority w:val="34"/>
     <w:qFormat/>
     <w:rsid w:val="00E4172E"/>
@@ -5957,10 +5971,10 @@
       <w:contextualSpacing/>
     </w:pPr>
   </w:style>
-  <w:style w:type="paragraph" w:styleId="Verzeichnis2">
+  <w:style w:type="paragraph" w:styleId="TOC2">
     <w:name w:val="toc 2"/>
-    <w:basedOn w:val="Standard"/>
-    <w:next w:val="Standard"/>
+    <w:basedOn w:val="Normal"/>
+    <w:next w:val="Normal"/>
     <w:autoRedefine/>
     <w:uiPriority w:val="39"/>
     <w:unhideWhenUsed/>
@@ -5974,10 +5988,10 @@
       <w:ind w:left="426"/>
     </w:pPr>
   </w:style>
-  <w:style w:type="character" w:customStyle="1" w:styleId="berschrift3Zchn">
-    <w:name w:val="Überschrift 3 Zchn"/>
-    <w:basedOn w:val="Absatz-Standardschriftart"/>
-    <w:link w:val="berschrift3"/>
+  <w:style w:type="character" w:customStyle="1" w:styleId="Heading3Char">
+    <w:name w:val="Heading 3 Char"/>
+    <w:basedOn w:val="DefaultParagraphFont"/>
+    <w:link w:val="Heading3"/>
     <w:uiPriority w:val="9"/>
     <w:semiHidden/>
     <w:rsid w:val="009832A4"/>
@@ -5987,10 +6001,10 @@
       <w:szCs w:val="24"/>
     </w:rPr>
   </w:style>
-  <w:style w:type="paragraph" w:styleId="Verzeichnis3">
+  <w:style w:type="paragraph" w:styleId="TOC3">
     <w:name w:val="toc 3"/>
-    <w:basedOn w:val="Standard"/>
-    <w:next w:val="Standard"/>
+    <w:basedOn w:val="Normal"/>
+    <w:next w:val="Normal"/>
     <w:autoRedefine/>
     <w:uiPriority w:val="39"/>
     <w:semiHidden/>
@@ -6001,7 +6015,7 @@
       <w:ind w:left="720"/>
     </w:pPr>
   </w:style>
-  <w:style w:type="paragraph" w:styleId="KeinLeerraum">
+  <w:style w:type="paragraph" w:styleId="NoSpacing">
     <w:name w:val="No Spacing"/>
     <w:uiPriority w:val="1"/>
     <w:rsid w:val="00942293"/>
@@ -6014,9 +6028,9 @@
       <w:rFonts w:ascii="Arial" w:hAnsi="Arial"/>
     </w:rPr>
   </w:style>
-  <w:style w:type="character" w:styleId="Platzhaltertext">
+  <w:style w:type="character" w:styleId="PlaceholderText">
     <w:name w:val="Placeholder Text"/>
-    <w:basedOn w:val="Absatz-Standardschriftart"/>
+    <w:basedOn w:val="DefaultParagraphFont"/>
     <w:uiPriority w:val="99"/>
     <w:semiHidden/>
     <w:rsid w:val="00912377"/>
@@ -6024,10 +6038,10 @@
       <w:color w:val="808080"/>
     </w:rPr>
   </w:style>
-  <w:style w:type="paragraph" w:styleId="Sprechblasentext">
+  <w:style w:type="paragraph" w:styleId="BalloonText">
     <w:name w:val="Balloon Text"/>
-    <w:basedOn w:val="Standard"/>
-    <w:link w:val="SprechblasentextZchn"/>
+    <w:basedOn w:val="Normal"/>
+    <w:link w:val="BalloonTextChar"/>
     <w:uiPriority w:val="99"/>
     <w:semiHidden/>
     <w:unhideWhenUsed/>
@@ -6041,10 +6055,10 @@
       <w:szCs w:val="18"/>
     </w:rPr>
   </w:style>
-  <w:style w:type="character" w:customStyle="1" w:styleId="SprechblasentextZchn">
-    <w:name w:val="Sprechblasentext Zchn"/>
-    <w:basedOn w:val="Absatz-Standardschriftart"/>
-    <w:link w:val="Sprechblasentext"/>
+  <w:style w:type="character" w:customStyle="1" w:styleId="BalloonTextChar">
+    <w:name w:val="Balloon Text Char"/>
+    <w:basedOn w:val="DefaultParagraphFont"/>
+    <w:link w:val="BalloonText"/>
     <w:uiPriority w:val="99"/>
     <w:semiHidden/>
     <w:rsid w:val="005C2261"/>
@@ -6055,10 +6069,10 @@
       <w:lang w:val="de-CH"/>
     </w:rPr>
   </w:style>
-  <w:style w:type="paragraph" w:styleId="Beschriftung">
+  <w:style w:type="paragraph" w:styleId="Caption">
     <w:name w:val="caption"/>
-    <w:basedOn w:val="Standard"/>
-    <w:next w:val="Standard"/>
+    <w:basedOn w:val="Normal"/>
+    <w:next w:val="Normal"/>
     <w:uiPriority w:val="35"/>
     <w:unhideWhenUsed/>
     <w:qFormat/>
@@ -6377,7 +6391,7 @@
 </file>
 
 <file path=customXml/itemProps1.xml><?xml version="1.0" encoding="utf-8"?>
-<ds:datastoreItem xmlns:ds="http://schemas.openxmlformats.org/officeDocument/2006/customXml" ds:itemID="{1055C3E7-DDEC-4E1F-82E2-86C8856F4899}">
+<ds:datastoreItem xmlns:ds="http://schemas.openxmlformats.org/officeDocument/2006/customXml" ds:itemID="{122CA640-0A2C-E64D-8A5E-668F3F67D546}">
   <ds:schemaRefs>
     <ds:schemaRef ds:uri="http://schemas.openxmlformats.org/officeDocument/2006/bibliography"/>
   </ds:schemaRefs>

</xml_diff>

<commit_message>
added CM / DM Mode
</commit_message>
<xml_diff>
--- a/Fach_Pflichtenheft_T5.docx
+++ b/Fach_Pflichtenheft_T5.docx
@@ -3085,6 +3085,9 @@
         <w:keepNext/>
       </w:pPr>
       <w:r>
+        <w:rPr>
+          <w:noProof/>
+        </w:rPr>
         <w:drawing>
           <wp:inline distT="0" distB="0" distL="0" distR="0" wp14:anchorId="01F9AFD6" wp14:editId="071FF6D0">
             <wp:extent cx="3105013" cy="1206229"/>
@@ -3129,6 +3132,9 @@
         </w:drawing>
       </w:r>
       <w:r>
+        <w:rPr>
+          <w:noProof/>
+        </w:rPr>
         <w:drawing>
           <wp:inline distT="0" distB="0" distL="0" distR="0" wp14:anchorId="0EC018E2" wp14:editId="7A874EAB">
             <wp:extent cx="1203483" cy="1217007"/>
@@ -3268,6 +3274,7 @@
           <w:id w:val="-482315574"/>
           <w:citation/>
         </w:sdtPr>
+        <w:sdtEndPr/>
         <w:sdtContent>
           <w:r>
             <w:fldChar w:fldCharType="begin"/>
@@ -3301,8 +3308,169 @@
     </w:p>
     <w:p/>
     <w:p>
+      <w:r>
+        <w:t xml:space="preserve">Die existierenden EMV Normen gelten für das Gesamtrauschen. Doch in der Praxis wird einfachheitshalber die Gesamtstörung in Gleichtaktrauschen, </w:t>
+      </w:r>
+      <w:proofErr w:type="spellStart"/>
+      <w:r>
+        <w:t>Comon</w:t>
+      </w:r>
+      <w:proofErr w:type="spellEnd"/>
+      <w:r>
+        <w:t xml:space="preserve"> Mode (</w:t>
+      </w:r>
+      <w:r>
+        <w:t>C</w:t>
+      </w:r>
+      <w:r>
+        <w:t xml:space="preserve">M) und Gegentaktrauschen, </w:t>
+      </w:r>
+      <w:proofErr w:type="spellStart"/>
+      <w:r>
+        <w:t>Direct</w:t>
+      </w:r>
+      <w:proofErr w:type="spellEnd"/>
+      <w:r>
+        <w:t xml:space="preserve"> Mode (DM) gesprochen. </w:t>
+      </w:r>
+    </w:p>
+    <w:p>
+      <w:pPr>
+        <w:tabs>
+          <w:tab w:val="left" w:pos="4395"/>
+        </w:tabs>
+        <w:rPr>
+          <w:noProof/>
+        </w:rPr>
+      </w:pPr>
+      <w:r>
+        <w:drawing>
+          <wp:inline distT="0" distB="0" distL="0" distR="0" wp14:anchorId="45C4E329" wp14:editId="763DE3D7">
+            <wp:extent cx="1737360" cy="1440000"/>
+            <wp:effectExtent l="0" t="0" r="2540" b="0"/>
+            <wp:docPr id="4" name="Grafik 4"/>
+            <wp:cNvGraphicFramePr>
+              <a:graphicFrameLocks xmlns:a="http://schemas.openxmlformats.org/drawingml/2006/main" noChangeAspect="1"/>
+            </wp:cNvGraphicFramePr>
+            <a:graphic xmlns:a="http://schemas.openxmlformats.org/drawingml/2006/main">
+              <a:graphicData uri="http://schemas.openxmlformats.org/drawingml/2006/picture">
+                <pic:pic xmlns:pic="http://schemas.openxmlformats.org/drawingml/2006/picture">
+                  <pic:nvPicPr>
+                    <pic:cNvPr id="1" name=""/>
+                    <pic:cNvPicPr/>
+                  </pic:nvPicPr>
+                  <pic:blipFill rotWithShape="1">
+                    <a:blip r:embed="rId10"/>
+                    <a:srcRect t="6606" b="2928"/>
+                    <a:stretch/>
+                  </pic:blipFill>
+                  <pic:spPr bwMode="auto">
+                    <a:xfrm>
+                      <a:off x="0" y="0"/>
+                      <a:ext cx="1737360" cy="1440000"/>
+                    </a:xfrm>
+                    <a:prstGeom prst="rect">
+                      <a:avLst/>
+                    </a:prstGeom>
+                    <a:ln>
+                      <a:noFill/>
+                    </a:ln>
+                    <a:extLst>
+                      <a:ext uri="{53640926-AAD7-44D8-BBD7-CCE9431645EC}">
+                        <a14:shadowObscured xmlns:a14="http://schemas.microsoft.com/office/drawing/2010/main"/>
+                      </a:ext>
+                    </a:extLst>
+                  </pic:spPr>
+                </pic:pic>
+              </a:graphicData>
+            </a:graphic>
+          </wp:inline>
+        </w:drawing>
+      </w:r>
+      <w:r>
+        <w:rPr>
+          <w:noProof/>
+        </w:rPr>
+        <w:tab/>
+      </w:r>
+      <w:r>
+        <w:drawing>
+          <wp:inline distT="0" distB="0" distL="0" distR="0" wp14:anchorId="7F4E2F4F" wp14:editId="5A1CF048">
+            <wp:extent cx="1626420" cy="1440000"/>
+            <wp:effectExtent l="0" t="0" r="0" b="0"/>
+            <wp:docPr id="5" name="Grafik 5"/>
+            <wp:cNvGraphicFramePr>
+              <a:graphicFrameLocks xmlns:a="http://schemas.openxmlformats.org/drawingml/2006/main" noChangeAspect="1"/>
+            </wp:cNvGraphicFramePr>
+            <a:graphic xmlns:a="http://schemas.openxmlformats.org/drawingml/2006/main">
+              <a:graphicData uri="http://schemas.openxmlformats.org/drawingml/2006/picture">
+                <pic:pic xmlns:pic="http://schemas.openxmlformats.org/drawingml/2006/picture">
+                  <pic:nvPicPr>
+                    <pic:cNvPr id="1" name=""/>
+                    <pic:cNvPicPr/>
+                  </pic:nvPicPr>
+                  <pic:blipFill rotWithShape="1">
+                    <a:blip r:embed="rId11"/>
+                    <a:srcRect t="2403" r="1010"/>
+                    <a:stretch/>
+                  </pic:blipFill>
+                  <pic:spPr bwMode="auto">
+                    <a:xfrm>
+                      <a:off x="0" y="0"/>
+                      <a:ext cx="1626420" cy="1440000"/>
+                    </a:xfrm>
+                    <a:prstGeom prst="rect">
+                      <a:avLst/>
+                    </a:prstGeom>
+                    <a:ln>
+                      <a:noFill/>
+                    </a:ln>
+                    <a:extLst>
+                      <a:ext uri="{53640926-AAD7-44D8-BBD7-CCE9431645EC}">
+                        <a14:shadowObscured xmlns:a14="http://schemas.microsoft.com/office/drawing/2010/main"/>
+                      </a:ext>
+                    </a:extLst>
+                  </pic:spPr>
+                </pic:pic>
+              </a:graphicData>
+            </a:graphic>
+          </wp:inline>
+        </w:drawing>
+      </w:r>
+    </w:p>
+    <w:p>
+      <w:pPr>
+        <w:pStyle w:val="Beschriftung"/>
+      </w:pPr>
+      <w:r>
+        <w:t xml:space="preserve">Abbildung: </w:t>
+      </w:r>
+      <w:r>
+        <w:fldChar w:fldCharType="begin"/>
+      </w:r>
+      <w:r>
+        <w:instrText xml:space="preserve"> SEQ Abbildung: \* ARABIC </w:instrText>
+      </w:r>
+      <w:r>
+        <w:fldChar w:fldCharType="separate"/>
+      </w:r>
+      <w:r>
+        <w:rPr>
+          <w:noProof/>
+        </w:rPr>
+        <w:t>2</w:t>
+      </w:r>
+      <w:r>
+        <w:fldChar w:fldCharType="end"/>
+      </w:r>
+      <w:r>
+        <w:t xml:space="preserve"> Stromzirkulation der Störungen im DM-</w:t>
+      </w:r>
       <w:bookmarkStart w:id="6" w:name="_GoBack"/>
       <w:bookmarkEnd w:id="6"/>
+      <w:r>
+        <w:t xml:space="preserve"> und CM-Mode</w:t>
+      </w:r>
     </w:p>
     <w:p>
       <w:pPr>
@@ -3311,6 +3479,7 @@
       </w:pPr>
       <w:bookmarkStart w:id="7" w:name="_Toc3283517"/>
       <w:r>
+        <w:lastRenderedPageBreak/>
         <w:t>Definition Einfügungsverluste</w:t>
       </w:r>
       <w:r>
@@ -3670,7 +3839,6 @@
         </w:tabs>
       </w:pPr>
       <w:r>
-        <w:lastRenderedPageBreak/>
         <w:tab/>
       </w:r>
       <w:r>
@@ -3705,7 +3873,7 @@
                     </pic:cNvPicPr>
                   </pic:nvPicPr>
                   <pic:blipFill>
-                    <a:blip r:embed="rId10" cstate="print">
+                    <a:blip r:embed="rId12" cstate="print">
                       <a:extLst>
                         <a:ext uri="{28A0092B-C50C-407E-A947-70E740481C1C}">
                           <a14:useLocalDpi xmlns:a14="http://schemas.microsoft.com/office/drawing/2010/main" val="0"/>
@@ -3774,7 +3942,7 @@
                     </pic:cNvPicPr>
                   </pic:nvPicPr>
                   <pic:blipFill>
-                    <a:blip r:embed="rId11" cstate="print">
+                    <a:blip r:embed="rId13" cstate="print">
                       <a:extLst>
                         <a:ext uri="{28A0092B-C50C-407E-A947-70E740481C1C}">
                           <a14:useLocalDpi xmlns:a14="http://schemas.microsoft.com/office/drawing/2010/main" val="0"/>
@@ -3832,7 +4000,7 @@
         <w:rPr>
           <w:noProof/>
         </w:rPr>
-        <w:t>2</w:t>
+        <w:t>3</w:t>
       </w:r>
       <w:r>
         <w:fldChar w:fldCharType="end"/>
@@ -3944,20 +4112,19 @@
     <w:p/>
     <w:sdt>
       <w:sdtPr>
+        <w:rPr>
+          <w:rFonts w:eastAsiaTheme="minorHAnsi" w:cstheme="minorBidi"/>
+          <w:b w:val="0"/>
+          <w:sz w:val="22"/>
+          <w:szCs w:val="22"/>
+        </w:rPr>
         <w:id w:val="1365017830"/>
         <w:docPartObj>
           <w:docPartGallery w:val="Bibliographies"/>
           <w:docPartUnique/>
         </w:docPartObj>
       </w:sdtPr>
-      <w:sdtEndPr>
-        <w:rPr>
-          <w:rFonts w:eastAsiaTheme="minorHAnsi" w:cstheme="minorBidi"/>
-          <w:b w:val="0"/>
-          <w:sz w:val="22"/>
-          <w:szCs w:val="22"/>
-        </w:rPr>
-      </w:sdtEndPr>
+      <w:sdtEndPr/>
       <w:sdtContent>
         <w:p>
           <w:pPr>
@@ -3972,6 +4139,7 @@
             <w:id w:val="111145805"/>
             <w:bibliography/>
           </w:sdtPr>
+          <w:sdtEndPr/>
           <w:sdtContent>
             <w:p>
               <w:pPr>
@@ -4089,8 +4257,8 @@
       </w:pPr>
     </w:p>
     <w:sectPr>
-      <w:headerReference w:type="default" r:id="rId12"/>
-      <w:footerReference w:type="default" r:id="rId13"/>
+      <w:headerReference w:type="default" r:id="rId14"/>
+      <w:footerReference w:type="default" r:id="rId15"/>
       <w:pgSz w:w="11906" w:h="16838"/>
       <w:pgMar w:top="1440" w:right="1440" w:bottom="1440" w:left="1440" w:header="708" w:footer="708" w:gutter="0"/>
       <w:cols w:space="708"/>
@@ -5890,7 +6058,7 @@
     <w:lsdException w:name="Table Web 2" w:semiHidden="1" w:unhideWhenUsed="1"/>
     <w:lsdException w:name="Table Web 3" w:semiHidden="1" w:unhideWhenUsed="1"/>
     <w:lsdException w:name="Balloon Text" w:semiHidden="1" w:unhideWhenUsed="1"/>
-    <w:lsdException w:name="Table Grid" w:semiHidden="1" w:uiPriority="39" w:unhideWhenUsed="1"/>
+    <w:lsdException w:name="Table Grid" w:uiPriority="39"/>
     <w:lsdException w:name="Table Theme" w:semiHidden="1" w:unhideWhenUsed="1"/>
     <w:lsdException w:name="Placeholder Text" w:semiHidden="1"/>
     <w:lsdException w:name="No Spacing" w:uiPriority="1"/>
@@ -6366,6 +6534,7 @@
   <w:style w:type="character" w:default="1" w:styleId="Absatz-Standardschriftart">
     <w:name w:val="Default Paragraph Font"/>
     <w:uiPriority w:val="1"/>
+    <w:semiHidden/>
     <w:unhideWhenUsed/>
   </w:style>
   <w:style w:type="table" w:default="1" w:styleId="NormaleTabelle">
@@ -7166,7 +7335,7 @@
 </file>
 
 <file path=customXml/itemProps1.xml><?xml version="1.0" encoding="utf-8"?>
-<ds:datastoreItem xmlns:ds="http://schemas.openxmlformats.org/officeDocument/2006/customXml" ds:itemID="{67F7E063-4BA1-8B4F-AA62-F0121D4880F6}">
+<ds:datastoreItem xmlns:ds="http://schemas.openxmlformats.org/officeDocument/2006/customXml" ds:itemID="{1D395561-1478-8D40-B1B7-D46B1FE520DB}">
   <ds:schemaRefs>
     <ds:schemaRef ds:uri="http://schemas.openxmlformats.org/officeDocument/2006/bibliography"/>
   </ds:schemaRefs>

</xml_diff>

<commit_message>
I add stuff to Grundlagen
Vorgehensweise Berechnung etc
</commit_message>
<xml_diff>
--- a/Fach_Pflichtenheft_T5.docx
+++ b/Fach_Pflichtenheft_T5.docx
@@ -2215,7 +2215,19 @@
         <w:rPr>
           <w:rFonts w:cs="Arial"/>
         </w:rPr>
-        <w:t>, Niklaus/Gaulocher und Buchschacher geschickt.</w:t>
+        <w:t>, Niklaus</w:t>
+      </w:r>
+      <w:r>
+        <w:rPr>
+          <w:rFonts w:cs="Arial"/>
+        </w:rPr>
+        <w:t xml:space="preserve">, </w:t>
+      </w:r>
+      <w:r>
+        <w:rPr>
+          <w:rFonts w:cs="Arial"/>
+        </w:rPr>
+        <w:t>Gaulocher und Buchschacher geschickt.</w:t>
       </w:r>
     </w:p>
     <w:p>
@@ -3083,6 +3095,9 @@
     <w:p>
       <w:pPr>
         <w:keepNext/>
+        <w:tabs>
+          <w:tab w:val="left" w:pos="7088"/>
+        </w:tabs>
       </w:pPr>
       <w:r>
         <w:rPr>
@@ -3132,6 +3147,9 @@
         </w:drawing>
       </w:r>
       <w:r>
+        <w:tab/>
+      </w:r>
+      <w:r>
         <w:rPr>
           <w:noProof/>
         </w:rPr>
@@ -3337,13 +3355,23 @@
     <w:p>
       <w:pPr>
         <w:tabs>
-          <w:tab w:val="left" w:pos="4395"/>
+          <w:tab w:val="left" w:pos="1276"/>
+          <w:tab w:val="left" w:pos="4962"/>
         </w:tabs>
         <w:rPr>
           <w:noProof/>
         </w:rPr>
       </w:pPr>
       <w:r>
+        <w:rPr>
+          <w:noProof/>
+        </w:rPr>
+        <w:tab/>
+      </w:r>
+      <w:r>
+        <w:rPr>
+          <w:noProof/>
+        </w:rPr>
         <w:drawing>
           <wp:inline distT="0" distB="0" distL="0" distR="0" wp14:anchorId="45C4E329" wp14:editId="763DE3D7">
             <wp:extent cx="1737360" cy="1440000"/>
@@ -3394,6 +3422,9 @@
         <w:tab/>
       </w:r>
       <w:r>
+        <w:rPr>
+          <w:noProof/>
+        </w:rPr>
         <w:drawing>
           <wp:inline distT="0" distB="0" distL="0" distR="0" wp14:anchorId="7F4E2F4F" wp14:editId="5A1CF048">
             <wp:extent cx="1626420" cy="1440000"/>
@@ -3464,12 +3495,7 @@
         <w:fldChar w:fldCharType="end"/>
       </w:r>
       <w:r>
-        <w:t xml:space="preserve"> Stromzirkulation der Störungen im DM-</w:t>
-      </w:r>
-      <w:bookmarkStart w:id="6" w:name="_GoBack"/>
-      <w:bookmarkEnd w:id="6"/>
-      <w:r>
-        <w:t xml:space="preserve"> und CM-Mode</w:t>
+        <w:t xml:space="preserve"> Stromzirkulation der Störungen im DM- und CM-Mode</w:t>
       </w:r>
     </w:p>
     <w:p>
@@ -3477,7 +3503,7 @@
         <w:pStyle w:val="berschrift2"/>
         <w:framePr w:wrap="around"/>
       </w:pPr>
-      <w:bookmarkStart w:id="7" w:name="_Toc3283517"/>
+      <w:bookmarkStart w:id="6" w:name="_Toc3283517"/>
       <w:r>
         <w:lastRenderedPageBreak/>
         <w:t>Definition Einfügungsverluste</w:t>
@@ -3493,7 +3519,7 @@
       <w:r>
         <w:t>»</w:t>
       </w:r>
-      <w:bookmarkEnd w:id="7"/>
+      <w:bookmarkEnd w:id="6"/>
       <w:r>
         <w:t xml:space="preserve"> </w:t>
       </w:r>
@@ -3834,7 +3860,7 @@
     <w:p>
       <w:pPr>
         <w:tabs>
-          <w:tab w:val="left" w:pos="426"/>
+          <w:tab w:val="left" w:pos="851"/>
           <w:tab w:val="left" w:pos="4395"/>
         </w:tabs>
       </w:pPr>
@@ -4018,7 +4044,1916 @@
         <w:t>lter</w:t>
       </w:r>
     </w:p>
+    <w:p>
+      <w:pPr>
+        <w:pStyle w:val="berschrift2"/>
+        <w:framePr w:wrap="around"/>
+      </w:pPr>
+      <w:r>
+        <w:t>Parasitäre Parameter</w:t>
+      </w:r>
+    </w:p>
     <w:p/>
+    <w:p>
+      <w:r>
+        <w:t xml:space="preserve">In der Realität verhalten sich die Bauteile eines EMI-Filters leider nicht genau so, wie wir es idealerweise annehmen. Jedes Bauteil hat </w:t>
+      </w:r>
+      <w:r>
+        <w:t>aufgrund der physikalischen Gegebenheiten</w:t>
+      </w:r>
+      <w:r>
+        <w:t xml:space="preserve"> eine Ersatzschaltung</w:t>
+      </w:r>
+      <w:r>
+        <w:t xml:space="preserve"> mit den parasitären Parametern.</w:t>
+      </w:r>
+      <w:r>
+        <w:t xml:space="preserve"> </w:t>
+      </w:r>
+      <w:r>
+        <w:t>Diese haben</w:t>
+      </w:r>
+      <w:r>
+        <w:t xml:space="preserve"> vor allem in den höheren Frequenzbereichen einen grossen Einfluss. </w:t>
+      </w:r>
+      <w:r>
+        <w:t xml:space="preserve">Deshalb hat man </w:t>
+      </w:r>
+      <w:r>
+        <w:t xml:space="preserve">für </w:t>
+      </w:r>
+      <w:r>
+        <w:t>das Grundschema diese Parameter ergänzt.</w:t>
+      </w:r>
+    </w:p>
+    <w:p>
+      <w:pPr>
+        <w:keepNext/>
+        <w:jc w:val="center"/>
+      </w:pPr>
+      <w:r>
+        <w:drawing>
+          <wp:inline distT="0" distB="0" distL="0" distR="0" wp14:anchorId="1E966F04" wp14:editId="7AF2F4F8">
+            <wp:extent cx="3599815" cy="1221901"/>
+            <wp:effectExtent l="0" t="0" r="0" b="0"/>
+            <wp:docPr id="10" name="Grafik 10"/>
+            <wp:cNvGraphicFramePr>
+              <a:graphicFrameLocks xmlns:a="http://schemas.openxmlformats.org/drawingml/2006/main" noChangeAspect="1"/>
+            </wp:cNvGraphicFramePr>
+            <a:graphic xmlns:a="http://schemas.openxmlformats.org/drawingml/2006/main">
+              <a:graphicData uri="http://schemas.openxmlformats.org/drawingml/2006/picture">
+                <pic:pic xmlns:pic="http://schemas.openxmlformats.org/drawingml/2006/picture">
+                  <pic:nvPicPr>
+                    <pic:cNvPr id="1" name=""/>
+                    <pic:cNvPicPr/>
+                  </pic:nvPicPr>
+                  <pic:blipFill rotWithShape="1">
+                    <a:blip r:embed="rId14"/>
+                    <a:srcRect t="5206"/>
+                    <a:stretch/>
+                  </pic:blipFill>
+                  <pic:spPr bwMode="auto">
+                    <a:xfrm>
+                      <a:off x="0" y="0"/>
+                      <a:ext cx="3600000" cy="1221964"/>
+                    </a:xfrm>
+                    <a:prstGeom prst="rect">
+                      <a:avLst/>
+                    </a:prstGeom>
+                    <a:ln>
+                      <a:noFill/>
+                    </a:ln>
+                    <a:extLst>
+                      <a:ext uri="{53640926-AAD7-44D8-BBD7-CCE9431645EC}">
+                        <a14:shadowObscured xmlns:a14="http://schemas.microsoft.com/office/drawing/2010/main"/>
+                      </a:ext>
+                    </a:extLst>
+                  </pic:spPr>
+                </pic:pic>
+              </a:graphicData>
+            </a:graphic>
+          </wp:inline>
+        </w:drawing>
+      </w:r>
+    </w:p>
+    <w:p>
+      <w:pPr>
+        <w:pStyle w:val="Beschriftung"/>
+      </w:pPr>
+      <w:r>
+        <w:t xml:space="preserve">Abbildung: </w:t>
+      </w:r>
+      <w:r>
+        <w:fldChar w:fldCharType="begin"/>
+      </w:r>
+      <w:r>
+        <w:instrText xml:space="preserve"> SEQ Abbildung: \* ARABIC </w:instrText>
+      </w:r>
+      <w:r>
+        <w:fldChar w:fldCharType="separate"/>
+      </w:r>
+      <w:r>
+        <w:rPr>
+          <w:noProof/>
+        </w:rPr>
+        <w:t>4</w:t>
+      </w:r>
+      <w:r>
+        <w:fldChar w:fldCharType="end"/>
+      </w:r>
+      <w:r>
+        <w:t xml:space="preserve"> CM-Ersatzschaltung</w:t>
+      </w:r>
+    </w:p>
+    <w:p>
+      <w:pPr>
+        <w:keepNext/>
+        <w:jc w:val="center"/>
+      </w:pPr>
+      <w:r>
+        <w:drawing>
+          <wp:inline distT="0" distB="0" distL="0" distR="0" wp14:anchorId="77895AB5" wp14:editId="270AF5E4">
+            <wp:extent cx="3736340" cy="1988191"/>
+            <wp:effectExtent l="0" t="0" r="0" b="5715"/>
+            <wp:docPr id="8" name="Grafik 8"/>
+            <wp:cNvGraphicFramePr>
+              <a:graphicFrameLocks xmlns:a="http://schemas.openxmlformats.org/drawingml/2006/main" noChangeAspect="1"/>
+            </wp:cNvGraphicFramePr>
+            <a:graphic xmlns:a="http://schemas.openxmlformats.org/drawingml/2006/main">
+              <a:graphicData uri="http://schemas.openxmlformats.org/drawingml/2006/picture">
+                <pic:pic xmlns:pic="http://schemas.openxmlformats.org/drawingml/2006/picture">
+                  <pic:nvPicPr>
+                    <pic:cNvPr id="1" name=""/>
+                    <pic:cNvPicPr/>
+                  </pic:nvPicPr>
+                  <pic:blipFill rotWithShape="1">
+                    <a:blip r:embed="rId15"/>
+                    <a:srcRect l="7464" t="3188" b="2351"/>
+                    <a:stretch/>
+                  </pic:blipFill>
+                  <pic:spPr bwMode="auto">
+                    <a:xfrm>
+                      <a:off x="0" y="0"/>
+                      <a:ext cx="3754005" cy="1997591"/>
+                    </a:xfrm>
+                    <a:prstGeom prst="rect">
+                      <a:avLst/>
+                    </a:prstGeom>
+                    <a:ln>
+                      <a:noFill/>
+                    </a:ln>
+                    <a:extLst>
+                      <a:ext uri="{53640926-AAD7-44D8-BBD7-CCE9431645EC}">
+                        <a14:shadowObscured xmlns:a14="http://schemas.microsoft.com/office/drawing/2010/main"/>
+                      </a:ext>
+                    </a:extLst>
+                  </pic:spPr>
+                </pic:pic>
+              </a:graphicData>
+            </a:graphic>
+          </wp:inline>
+        </w:drawing>
+      </w:r>
+    </w:p>
+    <w:p>
+      <w:pPr>
+        <w:pStyle w:val="Beschriftung"/>
+      </w:pPr>
+      <w:r>
+        <w:t xml:space="preserve">Abbildung: </w:t>
+      </w:r>
+      <w:r>
+        <w:fldChar w:fldCharType="begin"/>
+      </w:r>
+      <w:r>
+        <w:instrText xml:space="preserve"> SEQ Abbildung: \* ARABIC </w:instrText>
+      </w:r>
+      <w:r>
+        <w:fldChar w:fldCharType="separate"/>
+      </w:r>
+      <w:r>
+        <w:rPr>
+          <w:noProof/>
+        </w:rPr>
+        <w:t>5</w:t>
+      </w:r>
+      <w:r>
+        <w:fldChar w:fldCharType="end"/>
+      </w:r>
+      <w:r>
+        <w:t xml:space="preserve"> CM-Ersatzschaltung mit parasitären Parametern</w:t>
+      </w:r>
+    </w:p>
+    <w:p>
+      <w:pPr>
+        <w:pStyle w:val="berschrift2"/>
+        <w:framePr w:wrap="around"/>
+      </w:pPr>
+      <w:r>
+        <w:lastRenderedPageBreak/>
+        <w:t xml:space="preserve">Vorgehensweise Berechnung </w:t>
+      </w:r>
+      <w:r>
+        <w:t>Einfügungsverluste</w:t>
+      </w:r>
+    </w:p>
+    <w:p/>
+    <w:p>
+      <w:r>
+        <w:t xml:space="preserve">Wir befassen uns zunächst mit der </w:t>
+      </w:r>
+      <w:r>
+        <w:t xml:space="preserve">CM-Ersatzschaltung, da sich diese leichter vereinfachen lässt. Man nutzt die Symmetrie der Schaltung aus, indem man bei der CM-Schaltung die beiden Leiter mit derselben Störung </w:t>
+      </w:r>
+      <w:r>
+        <w:t>zusammenfasst</w:t>
+      </w:r>
+      <w:bookmarkStart w:id="7" w:name="_GoBack"/>
+      <w:bookmarkEnd w:id="7"/>
+      <w:r>
+        <w:t>. Ausserdem lässt man die CX-Kondensatoren weg, da diese bei dieser Schaltung trivial sind.</w:t>
+      </w:r>
+      <w:r>
+        <w:t xml:space="preserve"> Die reduzierte Schaltung sieht nun schon wesentlich schlanker aus.</w:t>
+      </w:r>
+    </w:p>
+    <w:p>
+      <w:pPr>
+        <w:keepNext/>
+        <w:jc w:val="center"/>
+      </w:pPr>
+      <w:r>
+        <w:drawing>
+          <wp:inline distT="0" distB="0" distL="0" distR="0" wp14:anchorId="0584EE8A" wp14:editId="493CEA3E">
+            <wp:extent cx="4414774" cy="1803865"/>
+            <wp:effectExtent l="0" t="0" r="5080" b="0"/>
+            <wp:docPr id="11" name="Grafik 11"/>
+            <wp:cNvGraphicFramePr>
+              <a:graphicFrameLocks xmlns:a="http://schemas.openxmlformats.org/drawingml/2006/main" noChangeAspect="1"/>
+            </wp:cNvGraphicFramePr>
+            <a:graphic xmlns:a="http://schemas.openxmlformats.org/drawingml/2006/main">
+              <a:graphicData uri="http://schemas.openxmlformats.org/drawingml/2006/picture">
+                <pic:pic xmlns:pic="http://schemas.openxmlformats.org/drawingml/2006/picture">
+                  <pic:nvPicPr>
+                    <pic:cNvPr id="1" name=""/>
+                    <pic:cNvPicPr/>
+                  </pic:nvPicPr>
+                  <pic:blipFill>
+                    <a:blip r:embed="rId16"/>
+                    <a:stretch>
+                      <a:fillRect/>
+                    </a:stretch>
+                  </pic:blipFill>
+                  <pic:spPr>
+                    <a:xfrm>
+                      <a:off x="0" y="0"/>
+                      <a:ext cx="4430091" cy="1810124"/>
+                    </a:xfrm>
+                    <a:prstGeom prst="rect">
+                      <a:avLst/>
+                    </a:prstGeom>
+                  </pic:spPr>
+                </pic:pic>
+              </a:graphicData>
+            </a:graphic>
+          </wp:inline>
+        </w:drawing>
+      </w:r>
+    </w:p>
+    <w:p>
+      <w:pPr>
+        <w:pStyle w:val="Beschriftung"/>
+        <w:jc w:val="center"/>
+      </w:pPr>
+      <w:r>
+        <w:t xml:space="preserve">Abbildung: </w:t>
+      </w:r>
+      <w:r>
+        <w:fldChar w:fldCharType="begin"/>
+      </w:r>
+      <w:r>
+        <w:instrText xml:space="preserve"> SEQ Abbildung: \* ARABIC </w:instrText>
+      </w:r>
+      <w:r>
+        <w:fldChar w:fldCharType="separate"/>
+      </w:r>
+      <w:r>
+        <w:rPr>
+          <w:noProof/>
+        </w:rPr>
+        <w:t>6</w:t>
+      </w:r>
+      <w:r>
+        <w:fldChar w:fldCharType="end"/>
+      </w:r>
+      <w:r>
+        <w:t xml:space="preserve"> Vereinfachte CM-Schaltung</w:t>
+      </w:r>
+    </w:p>
+    <w:p>
+      <w:r>
+        <w:t>Nun bestimmen wir die Gesamt</w:t>
+      </w:r>
+      <w:r>
+        <w:t>i</w:t>
+      </w:r>
+      <w:r>
+        <w:t>mped</w:t>
+      </w:r>
+      <w:r>
+        <w:t>a</w:t>
+      </w:r>
+      <w:r>
+        <w:t>nz (Z</w:t>
+      </w:r>
+      <w:r>
+        <w:t>1</w:t>
+      </w:r>
+      <w:r>
+        <w:t>)</w:t>
+      </w:r>
+      <w:r>
+        <w:t xml:space="preserve">, sowie die </w:t>
+      </w:r>
+      <w:r>
+        <w:t xml:space="preserve">Gesamtimpedanz </w:t>
+      </w:r>
+      <w:r>
+        <w:t>(</w:t>
+      </w:r>
+      <w:r>
+        <w:t>Z2</w:t>
+      </w:r>
+      <w:r>
+        <w:t>)</w:t>
+      </w:r>
+      <w:r>
+        <w:t>.</w:t>
+      </w:r>
+    </w:p>
+    <w:p>
+      <w:pPr>
+        <w:rPr>
+          <w:rFonts w:eastAsiaTheme="minorEastAsia"/>
+        </w:rPr>
+      </w:pPr>
+      <m:oMathPara>
+        <m:oMath>
+          <m:r>
+            <w:rPr>
+              <w:rFonts w:ascii="Cambria Math" w:hAnsi="Cambria Math"/>
+            </w:rPr>
+            <m:t>Z=0.5</m:t>
+          </m:r>
+          <m:sSub>
+            <m:sSubPr>
+              <m:ctrlPr>
+                <w:rPr>
+                  <w:rFonts w:ascii="Cambria Math" w:hAnsi="Cambria Math"/>
+                  <w:i/>
+                </w:rPr>
+              </m:ctrlPr>
+            </m:sSubPr>
+            <m:e>
+              <m:r>
+                <w:rPr>
+                  <w:rFonts w:ascii="Cambria Math" w:hAnsi="Cambria Math"/>
+                </w:rPr>
+                <m:t>R</m:t>
+              </m:r>
+            </m:e>
+            <m:sub>
+              <m:r>
+                <w:rPr>
+                  <w:rFonts w:ascii="Cambria Math" w:hAnsi="Cambria Math"/>
+                </w:rPr>
+                <m:t>W</m:t>
+              </m:r>
+            </m:sub>
+          </m:sSub>
+          <m:r>
+            <w:rPr>
+              <w:rFonts w:ascii="Cambria Math" w:hAnsi="Cambria Math"/>
+            </w:rPr>
+            <m:t>+0.5</m:t>
+          </m:r>
+          <m:sSub>
+            <m:sSubPr>
+              <m:ctrlPr>
+                <w:rPr>
+                  <w:rFonts w:ascii="Cambria Math" w:hAnsi="Cambria Math"/>
+                  <w:i/>
+                </w:rPr>
+              </m:ctrlPr>
+            </m:sSubPr>
+            <m:e>
+              <m:r>
+                <w:rPr>
+                  <w:rFonts w:ascii="Cambria Math" w:hAnsi="Cambria Math"/>
+                </w:rPr>
+                <m:t>L</m:t>
+              </m:r>
+            </m:e>
+            <m:sub>
+              <m:r>
+                <w:rPr>
+                  <w:rFonts w:ascii="Cambria Math" w:hAnsi="Cambria Math"/>
+                </w:rPr>
+                <m:t>R</m:t>
+              </m:r>
+            </m:sub>
+          </m:sSub>
+          <m:r>
+            <w:rPr>
+              <w:rFonts w:ascii="Cambria Math" w:hAnsi="Cambria Math"/>
+            </w:rPr>
+            <m:t>jω+(</m:t>
+          </m:r>
+          <m:f>
+            <m:fPr>
+              <m:ctrlPr>
+                <w:rPr>
+                  <w:rFonts w:ascii="Cambria Math" w:hAnsi="Cambria Math"/>
+                  <w:i/>
+                </w:rPr>
+              </m:ctrlPr>
+            </m:fPr>
+            <m:num>
+              <m:r>
+                <w:rPr>
+                  <w:rFonts w:ascii="Cambria Math" w:hAnsi="Cambria Math"/>
+                </w:rPr>
+                <m:t>1</m:t>
+              </m:r>
+            </m:num>
+            <m:den>
+              <m:f>
+                <m:fPr>
+                  <m:ctrlPr>
+                    <w:rPr>
+                      <w:rFonts w:ascii="Cambria Math" w:hAnsi="Cambria Math"/>
+                      <w:i/>
+                    </w:rPr>
+                  </m:ctrlPr>
+                </m:fPr>
+                <m:num>
+                  <m:r>
+                    <w:rPr>
+                      <w:rFonts w:ascii="Cambria Math" w:hAnsi="Cambria Math"/>
+                    </w:rPr>
+                    <m:t>1</m:t>
+                  </m:r>
+                </m:num>
+                <m:den>
+                  <m:sSub>
+                    <m:sSubPr>
+                      <m:ctrlPr>
+                        <w:rPr>
+                          <w:rFonts w:ascii="Cambria Math" w:hAnsi="Cambria Math"/>
+                          <w:i/>
+                        </w:rPr>
+                      </m:ctrlPr>
+                    </m:sSubPr>
+                    <m:e>
+                      <m:r>
+                        <w:rPr>
+                          <w:rFonts w:ascii="Cambria Math" w:hAnsi="Cambria Math"/>
+                        </w:rPr>
+                        <m:t>0.5R</m:t>
+                      </m:r>
+                    </m:e>
+                    <m:sub>
+                      <m:r>
+                        <w:rPr>
+                          <w:rFonts w:ascii="Cambria Math" w:hAnsi="Cambria Math"/>
+                        </w:rPr>
+                        <m:t>P</m:t>
+                      </m:r>
+                    </m:sub>
+                  </m:sSub>
+                  <m:r>
+                    <w:rPr>
+                      <w:rFonts w:ascii="Cambria Math" w:hAnsi="Cambria Math"/>
+                    </w:rPr>
+                    <m:t>+</m:t>
+                  </m:r>
+                  <m:sSub>
+                    <m:sSubPr>
+                      <m:ctrlPr>
+                        <w:rPr>
+                          <w:rFonts w:ascii="Cambria Math" w:hAnsi="Cambria Math"/>
+                          <w:i/>
+                        </w:rPr>
+                      </m:ctrlPr>
+                    </m:sSubPr>
+                    <m:e>
+                      <m:r>
+                        <w:rPr>
+                          <w:rFonts w:ascii="Cambria Math" w:hAnsi="Cambria Math"/>
+                        </w:rPr>
+                        <m:t>L</m:t>
+                      </m:r>
+                    </m:e>
+                    <m:sub>
+                      <m:r>
+                        <w:rPr>
+                          <w:rFonts w:ascii="Cambria Math" w:hAnsi="Cambria Math"/>
+                        </w:rPr>
+                        <m:t>0</m:t>
+                      </m:r>
+                    </m:sub>
+                  </m:sSub>
+                  <m:r>
+                    <w:rPr>
+                      <w:rFonts w:ascii="Cambria Math" w:hAnsi="Cambria Math"/>
+                    </w:rPr>
+                    <m:t>jω</m:t>
+                  </m:r>
+                  <m:r>
+                    <w:rPr>
+                      <w:rFonts w:ascii="Cambria Math" w:hAnsi="Cambria Math"/>
+                    </w:rPr>
+                    <m:t>+</m:t>
+                  </m:r>
+                  <m:f>
+                    <m:fPr>
+                      <m:ctrlPr>
+                        <w:rPr>
+                          <w:rFonts w:ascii="Cambria Math" w:hAnsi="Cambria Math"/>
+                          <w:i/>
+                        </w:rPr>
+                      </m:ctrlPr>
+                    </m:fPr>
+                    <m:num>
+                      <m:r>
+                        <w:rPr>
+                          <w:rFonts w:ascii="Cambria Math" w:hAnsi="Cambria Math"/>
+                        </w:rPr>
+                        <m:t>1</m:t>
+                      </m:r>
+                    </m:num>
+                    <m:den>
+                      <m:sSub>
+                        <m:sSubPr>
+                          <m:ctrlPr>
+                            <w:rPr>
+                              <w:rFonts w:ascii="Cambria Math" w:hAnsi="Cambria Math"/>
+                              <w:i/>
+                            </w:rPr>
+                          </m:ctrlPr>
+                        </m:sSubPr>
+                        <m:e>
+                          <m:r>
+                            <w:rPr>
+                              <w:rFonts w:ascii="Cambria Math" w:hAnsi="Cambria Math"/>
+                            </w:rPr>
+                            <m:t>(C</m:t>
+                          </m:r>
+                        </m:e>
+                        <m:sub>
+                          <m:r>
+                            <w:rPr>
+                              <w:rFonts w:ascii="Cambria Math" w:hAnsi="Cambria Math"/>
+                            </w:rPr>
+                            <m:t>1</m:t>
+                          </m:r>
+                        </m:sub>
+                      </m:sSub>
+                      <m:r>
+                        <w:rPr>
+                          <w:rFonts w:ascii="Cambria Math" w:hAnsi="Cambria Math"/>
+                        </w:rPr>
+                        <m:t>+</m:t>
+                      </m:r>
+                      <m:sSub>
+                        <m:sSubPr>
+                          <m:ctrlPr>
+                            <w:rPr>
+                              <w:rFonts w:ascii="Cambria Math" w:hAnsi="Cambria Math"/>
+                              <w:i/>
+                            </w:rPr>
+                          </m:ctrlPr>
+                        </m:sSubPr>
+                        <m:e>
+                          <m:r>
+                            <w:rPr>
+                              <w:rFonts w:ascii="Cambria Math" w:hAnsi="Cambria Math"/>
+                            </w:rPr>
+                            <m:t>C</m:t>
+                          </m:r>
+                        </m:e>
+                        <m:sub>
+                          <m:r>
+                            <w:rPr>
+                              <w:rFonts w:ascii="Cambria Math" w:hAnsi="Cambria Math"/>
+                            </w:rPr>
+                            <m:t>2</m:t>
+                          </m:r>
+                        </m:sub>
+                      </m:sSub>
+                      <m:r>
+                        <w:rPr>
+                          <w:rFonts w:ascii="Cambria Math" w:hAnsi="Cambria Math"/>
+                        </w:rPr>
+                        <m:t>)jω</m:t>
+                      </m:r>
+                    </m:den>
+                  </m:f>
+                </m:den>
+              </m:f>
+            </m:den>
+          </m:f>
+          <m:r>
+            <w:rPr>
+              <w:rFonts w:ascii="Cambria Math" w:hAnsi="Cambria Math"/>
+            </w:rPr>
+            <m:t>)</m:t>
+          </m:r>
+        </m:oMath>
+      </m:oMathPara>
+    </w:p>
+    <w:p>
+      <w:pPr>
+        <w:tabs>
+          <w:tab w:val="left" w:pos="5245"/>
+        </w:tabs>
+        <w:rPr>
+          <w:rFonts w:eastAsiaTheme="minorEastAsia"/>
+        </w:rPr>
+      </w:pPr>
+      <m:oMathPara>
+        <m:oMath>
+          <m:r>
+            <w:rPr>
+              <w:rFonts w:ascii="Cambria Math" w:hAnsi="Cambria Math"/>
+            </w:rPr>
+            <m:t>Z2</m:t>
+          </m:r>
+          <m:r>
+            <w:rPr>
+              <w:rFonts w:ascii="Cambria Math" w:hAnsi="Cambria Math"/>
+            </w:rPr>
+            <m:t>=</m:t>
+          </m:r>
+          <m:f>
+            <m:fPr>
+              <m:ctrlPr>
+                <w:rPr>
+                  <w:rFonts w:ascii="Cambria Math" w:hAnsi="Cambria Math"/>
+                  <w:i/>
+                </w:rPr>
+              </m:ctrlPr>
+            </m:fPr>
+            <m:num>
+              <m:r>
+                <w:rPr>
+                  <w:rFonts w:ascii="Cambria Math" w:hAnsi="Cambria Math"/>
+                </w:rPr>
+                <m:t>1</m:t>
+              </m:r>
+            </m:num>
+            <m:den>
+              <m:f>
+                <m:fPr>
+                  <m:ctrlPr>
+                    <w:rPr>
+                      <w:rFonts w:ascii="Cambria Math" w:hAnsi="Cambria Math"/>
+                      <w:i/>
+                    </w:rPr>
+                  </m:ctrlPr>
+                </m:fPr>
+                <m:num>
+                  <m:r>
+                    <w:rPr>
+                      <w:rFonts w:ascii="Cambria Math" w:hAnsi="Cambria Math"/>
+                    </w:rPr>
+                    <m:t>1</m:t>
+                  </m:r>
+                </m:num>
+                <m:den>
+                  <m:d>
+                    <m:dPr>
+                      <m:ctrlPr>
+                        <w:rPr>
+                          <w:rFonts w:ascii="Cambria Math" w:hAnsi="Cambria Math"/>
+                          <w:i/>
+                        </w:rPr>
+                      </m:ctrlPr>
+                    </m:dPr>
+                    <m:e>
+                      <m:sSub>
+                        <m:sSubPr>
+                          <m:ctrlPr>
+                            <w:rPr>
+                              <w:rFonts w:ascii="Cambria Math" w:hAnsi="Cambria Math"/>
+                              <w:i/>
+                            </w:rPr>
+                          </m:ctrlPr>
+                        </m:sSubPr>
+                        <m:e>
+                          <m:r>
+                            <w:rPr>
+                              <w:rFonts w:ascii="Cambria Math" w:hAnsi="Cambria Math"/>
+                            </w:rPr>
+                            <m:t>R</m:t>
+                          </m:r>
+                        </m:e>
+                        <m:sub>
+                          <m:r>
+                            <w:rPr>
+                              <w:rFonts w:ascii="Cambria Math" w:hAnsi="Cambria Math"/>
+                            </w:rPr>
+                            <m:t>Y1</m:t>
+                          </m:r>
+                        </m:sub>
+                      </m:sSub>
+                      <m:r>
+                        <w:rPr>
+                          <w:rFonts w:ascii="Cambria Math" w:hAnsi="Cambria Math"/>
+                        </w:rPr>
+                        <m:t>+</m:t>
+                      </m:r>
+                      <m:sSub>
+                        <m:sSubPr>
+                          <m:ctrlPr>
+                            <w:rPr>
+                              <w:rFonts w:ascii="Cambria Math" w:hAnsi="Cambria Math"/>
+                              <w:i/>
+                            </w:rPr>
+                          </m:ctrlPr>
+                        </m:sSubPr>
+                        <m:e>
+                          <m:r>
+                            <w:rPr>
+                              <w:rFonts w:ascii="Cambria Math" w:hAnsi="Cambria Math"/>
+                            </w:rPr>
+                            <m:t>L</m:t>
+                          </m:r>
+                        </m:e>
+                        <m:sub>
+                          <m:r>
+                            <w:rPr>
+                              <w:rFonts w:ascii="Cambria Math" w:hAnsi="Cambria Math"/>
+                            </w:rPr>
+                            <m:t>Y1</m:t>
+                          </m:r>
+                        </m:sub>
+                      </m:sSub>
+                      <m:r>
+                        <w:rPr>
+                          <w:rFonts w:ascii="Cambria Math" w:hAnsi="Cambria Math"/>
+                        </w:rPr>
+                        <m:t>jω+</m:t>
+                      </m:r>
+                      <m:f>
+                        <m:fPr>
+                          <m:ctrlPr>
+                            <w:rPr>
+                              <w:rFonts w:ascii="Cambria Math" w:hAnsi="Cambria Math"/>
+                              <w:i/>
+                            </w:rPr>
+                          </m:ctrlPr>
+                        </m:fPr>
+                        <m:num>
+                          <m:r>
+                            <w:rPr>
+                              <w:rFonts w:ascii="Cambria Math" w:hAnsi="Cambria Math"/>
+                            </w:rPr>
+                            <m:t>1</m:t>
+                          </m:r>
+                        </m:num>
+                        <m:den>
+                          <m:sSub>
+                            <m:sSubPr>
+                              <m:ctrlPr>
+                                <w:rPr>
+                                  <w:rFonts w:ascii="Cambria Math" w:hAnsi="Cambria Math"/>
+                                  <w:i/>
+                                </w:rPr>
+                              </m:ctrlPr>
+                            </m:sSubPr>
+                            <m:e>
+                              <m:r>
+                                <w:rPr>
+                                  <w:rFonts w:ascii="Cambria Math" w:hAnsi="Cambria Math"/>
+                                </w:rPr>
+                                <m:t>C</m:t>
+                              </m:r>
+                            </m:e>
+                            <m:sub>
+                              <m:r>
+                                <w:rPr>
+                                  <w:rFonts w:ascii="Cambria Math" w:hAnsi="Cambria Math"/>
+                                </w:rPr>
+                                <m:t>Y1jω</m:t>
+                              </m:r>
+                            </m:sub>
+                          </m:sSub>
+                        </m:den>
+                      </m:f>
+                    </m:e>
+                  </m:d>
+                </m:den>
+              </m:f>
+              <m:r>
+                <w:rPr>
+                  <w:rFonts w:ascii="Cambria Math" w:hAnsi="Cambria Math"/>
+                </w:rPr>
+                <m:t>+</m:t>
+              </m:r>
+              <m:f>
+                <m:fPr>
+                  <m:ctrlPr>
+                    <w:rPr>
+                      <w:rFonts w:ascii="Cambria Math" w:hAnsi="Cambria Math"/>
+                      <w:i/>
+                    </w:rPr>
+                  </m:ctrlPr>
+                </m:fPr>
+                <m:num>
+                  <m:r>
+                    <w:rPr>
+                      <w:rFonts w:ascii="Cambria Math" w:hAnsi="Cambria Math"/>
+                    </w:rPr>
+                    <m:t>1</m:t>
+                  </m:r>
+                </m:num>
+                <m:den>
+                  <m:d>
+                    <m:dPr>
+                      <m:ctrlPr>
+                        <w:rPr>
+                          <w:rFonts w:ascii="Cambria Math" w:hAnsi="Cambria Math"/>
+                          <w:i/>
+                        </w:rPr>
+                      </m:ctrlPr>
+                    </m:dPr>
+                    <m:e>
+                      <m:sSub>
+                        <m:sSubPr>
+                          <m:ctrlPr>
+                            <w:rPr>
+                              <w:rFonts w:ascii="Cambria Math" w:hAnsi="Cambria Math"/>
+                              <w:i/>
+                            </w:rPr>
+                          </m:ctrlPr>
+                        </m:sSubPr>
+                        <m:e>
+                          <m:r>
+                            <w:rPr>
+                              <w:rFonts w:ascii="Cambria Math" w:hAnsi="Cambria Math"/>
+                            </w:rPr>
+                            <m:t>R</m:t>
+                          </m:r>
+                        </m:e>
+                        <m:sub>
+                          <m:r>
+                            <w:rPr>
+                              <w:rFonts w:ascii="Cambria Math" w:hAnsi="Cambria Math"/>
+                            </w:rPr>
+                            <m:t>Y2</m:t>
+                          </m:r>
+                        </m:sub>
+                      </m:sSub>
+                      <m:r>
+                        <w:rPr>
+                          <w:rFonts w:ascii="Cambria Math" w:hAnsi="Cambria Math"/>
+                        </w:rPr>
+                        <m:t>+</m:t>
+                      </m:r>
+                      <m:sSub>
+                        <m:sSubPr>
+                          <m:ctrlPr>
+                            <w:rPr>
+                              <w:rFonts w:ascii="Cambria Math" w:hAnsi="Cambria Math"/>
+                              <w:i/>
+                            </w:rPr>
+                          </m:ctrlPr>
+                        </m:sSubPr>
+                        <m:e>
+                          <m:r>
+                            <w:rPr>
+                              <w:rFonts w:ascii="Cambria Math" w:hAnsi="Cambria Math"/>
+                            </w:rPr>
+                            <m:t>L</m:t>
+                          </m:r>
+                        </m:e>
+                        <m:sub>
+                          <m:r>
+                            <w:rPr>
+                              <w:rFonts w:ascii="Cambria Math" w:hAnsi="Cambria Math"/>
+                            </w:rPr>
+                            <m:t>Y2</m:t>
+                          </m:r>
+                        </m:sub>
+                      </m:sSub>
+                      <m:r>
+                        <w:rPr>
+                          <w:rFonts w:ascii="Cambria Math" w:hAnsi="Cambria Math"/>
+                        </w:rPr>
+                        <m:t>jω+</m:t>
+                      </m:r>
+                      <m:f>
+                        <m:fPr>
+                          <m:ctrlPr>
+                            <w:rPr>
+                              <w:rFonts w:ascii="Cambria Math" w:hAnsi="Cambria Math"/>
+                              <w:i/>
+                            </w:rPr>
+                          </m:ctrlPr>
+                        </m:fPr>
+                        <m:num>
+                          <m:r>
+                            <w:rPr>
+                              <w:rFonts w:ascii="Cambria Math" w:hAnsi="Cambria Math"/>
+                            </w:rPr>
+                            <m:t>1</m:t>
+                          </m:r>
+                        </m:num>
+                        <m:den>
+                          <m:sSub>
+                            <m:sSubPr>
+                              <m:ctrlPr>
+                                <w:rPr>
+                                  <w:rFonts w:ascii="Cambria Math" w:hAnsi="Cambria Math"/>
+                                  <w:i/>
+                                </w:rPr>
+                              </m:ctrlPr>
+                            </m:sSubPr>
+                            <m:e>
+                              <m:r>
+                                <w:rPr>
+                                  <w:rFonts w:ascii="Cambria Math" w:hAnsi="Cambria Math"/>
+                                </w:rPr>
+                                <m:t>C</m:t>
+                              </m:r>
+                            </m:e>
+                            <m:sub>
+                              <m:r>
+                                <w:rPr>
+                                  <w:rFonts w:ascii="Cambria Math" w:hAnsi="Cambria Math"/>
+                                </w:rPr>
+                                <m:t>Y2jω</m:t>
+                              </m:r>
+                            </m:sub>
+                          </m:sSub>
+                        </m:den>
+                      </m:f>
+                    </m:e>
+                  </m:d>
+                </m:den>
+              </m:f>
+            </m:den>
+          </m:f>
+        </m:oMath>
+      </m:oMathPara>
+    </w:p>
+    <w:p>
+      <w:r>
+        <w:t xml:space="preserve">Wir berechnen nun die Kettenmatrix </w:t>
+      </w:r>
+      <w:r>
+        <w:t xml:space="preserve">(A1) </w:t>
+      </w:r>
+      <w:r>
+        <w:t>für die Längsimpedanz</w:t>
+      </w:r>
+      <w:r>
+        <w:t xml:space="preserve"> (Z1)</w:t>
+      </w:r>
+      <w:r>
+        <w:t xml:space="preserve"> sowie </w:t>
+      </w:r>
+      <w:r>
+        <w:t xml:space="preserve">(A2) für </w:t>
+      </w:r>
+      <w:r>
+        <w:t xml:space="preserve">die </w:t>
+      </w:r>
+      <w:r>
+        <w:t>Querimpedanz (Z2)</w:t>
+      </w:r>
+      <w:r>
+        <w:t>.</w:t>
+      </w:r>
+    </w:p>
+    <w:p>
+      <w:pPr>
+        <w:rPr>
+          <w:rFonts w:eastAsiaTheme="minorEastAsia"/>
+        </w:rPr>
+      </w:pPr>
+      <m:oMathPara>
+        <m:oMath>
+          <m:r>
+            <w:rPr>
+              <w:rFonts w:ascii="Cambria Math" w:hAnsi="Cambria Math"/>
+            </w:rPr>
+            <m:t xml:space="preserve">A1= </m:t>
+          </m:r>
+          <m:d>
+            <m:dPr>
+              <m:begChr m:val="["/>
+              <m:endChr m:val="]"/>
+              <m:ctrlPr>
+                <w:rPr>
+                  <w:rFonts w:ascii="Cambria Math" w:hAnsi="Cambria Math"/>
+                  <w:i/>
+                </w:rPr>
+              </m:ctrlPr>
+            </m:dPr>
+            <m:e>
+              <m:m>
+                <m:mPr>
+                  <m:mcs>
+                    <m:mc>
+                      <m:mcPr>
+                        <m:count m:val="2"/>
+                        <m:mcJc m:val="center"/>
+                      </m:mcPr>
+                    </m:mc>
+                  </m:mcs>
+                  <m:ctrlPr>
+                    <w:rPr>
+                      <w:rFonts w:ascii="Cambria Math" w:hAnsi="Cambria Math"/>
+                      <w:i/>
+                    </w:rPr>
+                  </m:ctrlPr>
+                </m:mPr>
+                <m:mr>
+                  <m:e>
+                    <m:r>
+                      <w:rPr>
+                        <w:rFonts w:ascii="Cambria Math" w:hAnsi="Cambria Math"/>
+                      </w:rPr>
+                      <m:t>1</m:t>
+                    </m:r>
+                  </m:e>
+                  <m:e>
+                    <m:r>
+                      <w:rPr>
+                        <w:rFonts w:ascii="Cambria Math" w:hAnsi="Cambria Math"/>
+                      </w:rPr>
+                      <m:t>Z1</m:t>
+                    </m:r>
+                  </m:e>
+                </m:mr>
+                <m:mr>
+                  <m:e>
+                    <m:r>
+                      <w:rPr>
+                        <w:rFonts w:ascii="Cambria Math" w:hAnsi="Cambria Math"/>
+                      </w:rPr>
+                      <m:t>0</m:t>
+                    </m:r>
+                  </m:e>
+                  <m:e>
+                    <m:r>
+                      <w:rPr>
+                        <w:rFonts w:ascii="Cambria Math" w:hAnsi="Cambria Math"/>
+                      </w:rPr>
+                      <m:t>1</m:t>
+                    </m:r>
+                  </m:e>
+                </m:mr>
+              </m:m>
+            </m:e>
+          </m:d>
+        </m:oMath>
+      </m:oMathPara>
+    </w:p>
+    <w:p>
+      <w:pPr>
+        <w:rPr>
+          <w:rFonts w:eastAsiaTheme="minorEastAsia"/>
+        </w:rPr>
+      </w:pPr>
+      <m:oMathPara>
+        <m:oMath>
+          <m:r>
+            <w:rPr>
+              <w:rFonts w:ascii="Cambria Math" w:hAnsi="Cambria Math"/>
+            </w:rPr>
+            <m:t>A2</m:t>
+          </m:r>
+          <m:r>
+            <w:rPr>
+              <w:rFonts w:ascii="Cambria Math" w:hAnsi="Cambria Math"/>
+            </w:rPr>
+            <m:t xml:space="preserve">= </m:t>
+          </m:r>
+          <m:d>
+            <m:dPr>
+              <m:begChr m:val="["/>
+              <m:endChr m:val="]"/>
+              <m:ctrlPr>
+                <w:rPr>
+                  <w:rFonts w:ascii="Cambria Math" w:hAnsi="Cambria Math"/>
+                  <w:i/>
+                </w:rPr>
+              </m:ctrlPr>
+            </m:dPr>
+            <m:e>
+              <m:m>
+                <m:mPr>
+                  <m:mcs>
+                    <m:mc>
+                      <m:mcPr>
+                        <m:count m:val="2"/>
+                        <m:mcJc m:val="center"/>
+                      </m:mcPr>
+                    </m:mc>
+                  </m:mcs>
+                  <m:ctrlPr>
+                    <w:rPr>
+                      <w:rFonts w:ascii="Cambria Math" w:hAnsi="Cambria Math"/>
+                      <w:i/>
+                    </w:rPr>
+                  </m:ctrlPr>
+                </m:mPr>
+                <m:mr>
+                  <m:e>
+                    <m:r>
+                      <w:rPr>
+                        <w:rFonts w:ascii="Cambria Math" w:hAnsi="Cambria Math"/>
+                      </w:rPr>
+                      <m:t>1</m:t>
+                    </m:r>
+                  </m:e>
+                  <m:e>
+                    <m:r>
+                      <w:rPr>
+                        <w:rFonts w:ascii="Cambria Math" w:hAnsi="Cambria Math"/>
+                      </w:rPr>
+                      <m:t>0</m:t>
+                    </m:r>
+                  </m:e>
+                </m:mr>
+                <m:mr>
+                  <m:e>
+                    <m:r>
+                      <w:rPr>
+                        <w:rFonts w:ascii="Cambria Math" w:hAnsi="Cambria Math"/>
+                      </w:rPr>
+                      <m:t>1/Z2</m:t>
+                    </m:r>
+                  </m:e>
+                  <m:e>
+                    <m:r>
+                      <w:rPr>
+                        <w:rFonts w:ascii="Cambria Math" w:hAnsi="Cambria Math"/>
+                      </w:rPr>
+                      <m:t>1</m:t>
+                    </m:r>
+                  </m:e>
+                </m:mr>
+              </m:m>
+            </m:e>
+          </m:d>
+        </m:oMath>
+      </m:oMathPara>
+    </w:p>
+    <w:p>
+      <w:pPr>
+        <w:rPr>
+          <w:rFonts w:eastAsiaTheme="minorEastAsia"/>
+        </w:rPr>
+      </w:pPr>
+      <w:r>
+        <w:rPr>
+          <w:rFonts w:eastAsiaTheme="minorEastAsia"/>
+        </w:rPr>
+        <w:t>Für den S21-Parameter benötigen wir die Gesamtmatrix, diese berechnet man mit Hilfe der Kettenschaltung, in dem man die beiden Matrizen miteinander multipliziert.</w:t>
+      </w:r>
+    </w:p>
+    <w:p>
+      <w:pPr>
+        <w:rPr>
+          <w:rFonts w:eastAsiaTheme="minorEastAsia"/>
+        </w:rPr>
+      </w:pPr>
+      <m:oMathPara>
+        <m:oMath>
+          <m:r>
+            <w:rPr>
+              <w:rFonts w:ascii="Cambria Math" w:hAnsi="Cambria Math"/>
+            </w:rPr>
+            <m:t>A</m:t>
+          </m:r>
+          <m:r>
+            <w:rPr>
+              <w:rFonts w:ascii="Cambria Math" w:hAnsi="Cambria Math"/>
+            </w:rPr>
+            <m:t>=A1*A2</m:t>
+          </m:r>
+          <m:r>
+            <w:rPr>
+              <w:rFonts w:ascii="Cambria Math" w:hAnsi="Cambria Math"/>
+            </w:rPr>
+            <m:t>=</m:t>
+          </m:r>
+          <m:d>
+            <m:dPr>
+              <m:begChr m:val="["/>
+              <m:endChr m:val="]"/>
+              <m:ctrlPr>
+                <w:rPr>
+                  <w:rFonts w:ascii="Cambria Math" w:hAnsi="Cambria Math"/>
+                  <w:i/>
+                </w:rPr>
+              </m:ctrlPr>
+            </m:dPr>
+            <m:e>
+              <m:m>
+                <m:mPr>
+                  <m:mcs>
+                    <m:mc>
+                      <m:mcPr>
+                        <m:count m:val="2"/>
+                        <m:mcJc m:val="center"/>
+                      </m:mcPr>
+                    </m:mc>
+                  </m:mcs>
+                  <m:ctrlPr>
+                    <w:rPr>
+                      <w:rFonts w:ascii="Cambria Math" w:hAnsi="Cambria Math"/>
+                      <w:i/>
+                    </w:rPr>
+                  </m:ctrlPr>
+                </m:mPr>
+                <m:mr>
+                  <m:e>
+                    <m:r>
+                      <w:rPr>
+                        <w:rFonts w:ascii="Cambria Math" w:hAnsi="Cambria Math"/>
+                      </w:rPr>
+                      <m:t>1</m:t>
+                    </m:r>
+                  </m:e>
+                  <m:e>
+                    <m:r>
+                      <w:rPr>
+                        <w:rFonts w:ascii="Cambria Math" w:hAnsi="Cambria Math"/>
+                      </w:rPr>
+                      <m:t>Z1</m:t>
+                    </m:r>
+                  </m:e>
+                </m:mr>
+                <m:mr>
+                  <m:e>
+                    <m:r>
+                      <w:rPr>
+                        <w:rFonts w:ascii="Cambria Math" w:hAnsi="Cambria Math"/>
+                      </w:rPr>
+                      <m:t>0</m:t>
+                    </m:r>
+                  </m:e>
+                  <m:e>
+                    <m:r>
+                      <w:rPr>
+                        <w:rFonts w:ascii="Cambria Math" w:hAnsi="Cambria Math"/>
+                      </w:rPr>
+                      <m:t>1</m:t>
+                    </m:r>
+                  </m:e>
+                </m:mr>
+              </m:m>
+            </m:e>
+          </m:d>
+          <m:r>
+            <w:rPr>
+              <w:rFonts w:ascii="Cambria Math" w:hAnsi="Cambria Math"/>
+            </w:rPr>
+            <m:t>*</m:t>
+          </m:r>
+          <m:d>
+            <m:dPr>
+              <m:begChr m:val="["/>
+              <m:endChr m:val="]"/>
+              <m:ctrlPr>
+                <w:rPr>
+                  <w:rFonts w:ascii="Cambria Math" w:hAnsi="Cambria Math"/>
+                  <w:i/>
+                </w:rPr>
+              </m:ctrlPr>
+            </m:dPr>
+            <m:e>
+              <m:m>
+                <m:mPr>
+                  <m:mcs>
+                    <m:mc>
+                      <m:mcPr>
+                        <m:count m:val="2"/>
+                        <m:mcJc m:val="center"/>
+                      </m:mcPr>
+                    </m:mc>
+                  </m:mcs>
+                  <m:ctrlPr>
+                    <w:rPr>
+                      <w:rFonts w:ascii="Cambria Math" w:hAnsi="Cambria Math"/>
+                      <w:i/>
+                    </w:rPr>
+                  </m:ctrlPr>
+                </m:mPr>
+                <m:mr>
+                  <m:e>
+                    <m:r>
+                      <w:rPr>
+                        <w:rFonts w:ascii="Cambria Math" w:hAnsi="Cambria Math"/>
+                      </w:rPr>
+                      <m:t>1</m:t>
+                    </m:r>
+                  </m:e>
+                  <m:e>
+                    <m:r>
+                      <w:rPr>
+                        <w:rFonts w:ascii="Cambria Math" w:hAnsi="Cambria Math"/>
+                      </w:rPr>
+                      <m:t>0</m:t>
+                    </m:r>
+                  </m:e>
+                </m:mr>
+                <m:mr>
+                  <m:e>
+                    <m:r>
+                      <w:rPr>
+                        <w:rFonts w:ascii="Cambria Math" w:hAnsi="Cambria Math"/>
+                      </w:rPr>
+                      <m:t>1/Z2</m:t>
+                    </m:r>
+                  </m:e>
+                  <m:e>
+                    <m:r>
+                      <w:rPr>
+                        <w:rFonts w:ascii="Cambria Math" w:hAnsi="Cambria Math"/>
+                      </w:rPr>
+                      <m:t>1</m:t>
+                    </m:r>
+                  </m:e>
+                </m:mr>
+              </m:m>
+            </m:e>
+          </m:d>
+          <m:r>
+            <w:rPr>
+              <w:rFonts w:ascii="Cambria Math" w:hAnsi="Cambria Math"/>
+            </w:rPr>
+            <m:t>=</m:t>
+          </m:r>
+          <m:d>
+            <m:dPr>
+              <m:begChr m:val="["/>
+              <m:endChr m:val="]"/>
+              <m:ctrlPr>
+                <w:rPr>
+                  <w:rFonts w:ascii="Cambria Math" w:hAnsi="Cambria Math"/>
+                  <w:i/>
+                </w:rPr>
+              </m:ctrlPr>
+            </m:dPr>
+            <m:e>
+              <m:m>
+                <m:mPr>
+                  <m:mcs>
+                    <m:mc>
+                      <m:mcPr>
+                        <m:count m:val="2"/>
+                        <m:mcJc m:val="center"/>
+                      </m:mcPr>
+                    </m:mc>
+                  </m:mcs>
+                  <m:ctrlPr>
+                    <w:rPr>
+                      <w:rFonts w:ascii="Cambria Math" w:hAnsi="Cambria Math"/>
+                      <w:i/>
+                    </w:rPr>
+                  </m:ctrlPr>
+                </m:mPr>
+                <m:mr>
+                  <m:e>
+                    <m:r>
+                      <m:rPr>
+                        <m:sty m:val="p"/>
+                      </m:rPr>
+                      <w:rPr>
+                        <w:rFonts w:ascii="Cambria Math" w:hAnsi="Cambria Math"/>
+                      </w:rPr>
+                      <m:t>Z1/Z2+1</m:t>
+                    </m:r>
+                  </m:e>
+                  <m:e>
+                    <m:r>
+                      <w:rPr>
+                        <w:rFonts w:ascii="Cambria Math" w:hAnsi="Cambria Math"/>
+                      </w:rPr>
+                      <m:t>Z1</m:t>
+                    </m:r>
+                  </m:e>
+                </m:mr>
+                <m:mr>
+                  <m:e>
+                    <m:r>
+                      <w:rPr>
+                        <w:rFonts w:ascii="Cambria Math" w:hAnsi="Cambria Math"/>
+                      </w:rPr>
+                      <m:t>1/Z2</m:t>
+                    </m:r>
+                  </m:e>
+                  <m:e>
+                    <m:r>
+                      <w:rPr>
+                        <w:rFonts w:ascii="Cambria Math" w:hAnsi="Cambria Math"/>
+                      </w:rPr>
+                      <m:t>1</m:t>
+                    </m:r>
+                  </m:e>
+                </m:mr>
+              </m:m>
+            </m:e>
+          </m:d>
+        </m:oMath>
+      </m:oMathPara>
+    </w:p>
+    <w:p>
+      <w:pPr>
+        <w:rPr>
+          <w:rFonts w:eastAsiaTheme="minorEastAsia"/>
+        </w:rPr>
+      </w:pPr>
+      <w:r>
+        <w:rPr>
+          <w:rFonts w:eastAsiaTheme="minorEastAsia"/>
+        </w:rPr>
+        <w:t xml:space="preserve">Aus dieser Matrix können wir nun den S21 Parameter bestimmen, da die Bezugswiderstände </w:t>
+      </w:r>
+      <w:proofErr w:type="spellStart"/>
+      <w:r>
+        <w:rPr>
+          <w:rFonts w:eastAsiaTheme="minorEastAsia"/>
+        </w:rPr>
+        <w:t>Rw</w:t>
+      </w:r>
+      <w:proofErr w:type="spellEnd"/>
+      <w:r>
+        <w:rPr>
+          <w:rFonts w:eastAsiaTheme="minorEastAsia"/>
+        </w:rPr>
+        <w:t xml:space="preserve"> = </w:t>
+      </w:r>
+      <w:r>
+        <w:rPr>
+          <w:rFonts w:eastAsiaTheme="minorEastAsia"/>
+        </w:rPr>
+        <w:t>R1 = R2 = 50</w:t>
+      </w:r>
+      <w:r>
+        <w:rPr>
+          <w:rFonts w:eastAsiaTheme="minorEastAsia"/>
+        </w:rPr>
+        <w:t>Ω</w:t>
+      </w:r>
+      <w:r>
+        <w:rPr>
+          <w:rFonts w:eastAsiaTheme="minorEastAsia"/>
+        </w:rPr>
+        <w:t xml:space="preserve"> gleich gross sind, ergibt sich folgende Formel.</w:t>
+      </w:r>
+    </w:p>
+    <w:p>
+      <w:pPr>
+        <w:rPr>
+          <w:rFonts w:eastAsiaTheme="minorEastAsia"/>
+        </w:rPr>
+      </w:pPr>
+      <m:oMathPara>
+        <m:oMath>
+          <m:sSub>
+            <m:sSubPr>
+              <m:ctrlPr>
+                <w:rPr>
+                  <w:rFonts w:ascii="Cambria Math" w:eastAsiaTheme="minorEastAsia" w:hAnsi="Cambria Math"/>
+                  <w:i/>
+                </w:rPr>
+              </m:ctrlPr>
+            </m:sSubPr>
+            <m:e>
+              <m:r>
+                <w:rPr>
+                  <w:rFonts w:ascii="Cambria Math" w:eastAsiaTheme="minorEastAsia" w:hAnsi="Cambria Math"/>
+                </w:rPr>
+                <m:t>s</m:t>
+              </m:r>
+            </m:e>
+            <m:sub>
+              <m:r>
+                <w:rPr>
+                  <w:rFonts w:ascii="Cambria Math" w:eastAsiaTheme="minorEastAsia" w:hAnsi="Cambria Math"/>
+                </w:rPr>
+                <m:t>21</m:t>
+              </m:r>
+            </m:sub>
+          </m:sSub>
+          <m:r>
+            <w:rPr>
+              <w:rFonts w:ascii="Cambria Math" w:eastAsiaTheme="minorEastAsia" w:hAnsi="Cambria Math"/>
+            </w:rPr>
+            <m:t>=</m:t>
+          </m:r>
+          <m:f>
+            <m:fPr>
+              <m:ctrlPr>
+                <w:rPr>
+                  <w:rFonts w:ascii="Cambria Math" w:eastAsiaTheme="minorEastAsia" w:hAnsi="Cambria Math"/>
+                  <w:i/>
+                </w:rPr>
+              </m:ctrlPr>
+            </m:fPr>
+            <m:num>
+              <m:r>
+                <w:rPr>
+                  <w:rFonts w:ascii="Cambria Math" w:eastAsiaTheme="minorEastAsia" w:hAnsi="Cambria Math"/>
+                </w:rPr>
+                <m:t>2</m:t>
+              </m:r>
+            </m:num>
+            <m:den>
+              <m:sSub>
+                <m:sSubPr>
+                  <m:ctrlPr>
+                    <w:rPr>
+                      <w:rFonts w:ascii="Cambria Math" w:eastAsiaTheme="minorEastAsia" w:hAnsi="Cambria Math"/>
+                      <w:i/>
+                    </w:rPr>
+                  </m:ctrlPr>
+                </m:sSubPr>
+                <m:e>
+                  <m:r>
+                    <w:rPr>
+                      <w:rFonts w:ascii="Cambria Math" w:eastAsiaTheme="minorEastAsia" w:hAnsi="Cambria Math"/>
+                    </w:rPr>
+                    <m:t>A</m:t>
+                  </m:r>
+                </m:e>
+                <m:sub>
+                  <m:r>
+                    <w:rPr>
+                      <w:rFonts w:ascii="Cambria Math" w:eastAsiaTheme="minorEastAsia" w:hAnsi="Cambria Math"/>
+                    </w:rPr>
+                    <m:t>11</m:t>
+                  </m:r>
+                </m:sub>
+              </m:sSub>
+              <m:r>
+                <w:rPr>
+                  <w:rFonts w:ascii="Cambria Math" w:eastAsiaTheme="minorEastAsia" w:hAnsi="Cambria Math"/>
+                </w:rPr>
+                <m:t>+</m:t>
+              </m:r>
+              <m:f>
+                <m:fPr>
+                  <m:ctrlPr>
+                    <w:rPr>
+                      <w:rFonts w:ascii="Cambria Math" w:eastAsiaTheme="minorEastAsia" w:hAnsi="Cambria Math"/>
+                      <w:i/>
+                    </w:rPr>
+                  </m:ctrlPr>
+                </m:fPr>
+                <m:num>
+                  <m:sSub>
+                    <m:sSubPr>
+                      <m:ctrlPr>
+                        <w:rPr>
+                          <w:rFonts w:ascii="Cambria Math" w:eastAsiaTheme="minorEastAsia" w:hAnsi="Cambria Math"/>
+                          <w:i/>
+                        </w:rPr>
+                      </m:ctrlPr>
+                    </m:sSubPr>
+                    <m:e>
+                      <m:r>
+                        <w:rPr>
+                          <w:rFonts w:ascii="Cambria Math" w:eastAsiaTheme="minorEastAsia" w:hAnsi="Cambria Math"/>
+                        </w:rPr>
+                        <m:t>A</m:t>
+                      </m:r>
+                    </m:e>
+                    <m:sub>
+                      <m:r>
+                        <w:rPr>
+                          <w:rFonts w:ascii="Cambria Math" w:eastAsiaTheme="minorEastAsia" w:hAnsi="Cambria Math"/>
+                        </w:rPr>
+                        <m:t>12</m:t>
+                      </m:r>
+                    </m:sub>
+                  </m:sSub>
+                </m:num>
+                <m:den>
+                  <m:r>
+                    <w:rPr>
+                      <w:rFonts w:ascii="Cambria Math" w:eastAsiaTheme="minorEastAsia" w:hAnsi="Cambria Math"/>
+                    </w:rPr>
+                    <m:t>Rw</m:t>
+                  </m:r>
+                </m:den>
+              </m:f>
+              <m:r>
+                <w:rPr>
+                  <w:rFonts w:ascii="Cambria Math" w:eastAsiaTheme="minorEastAsia" w:hAnsi="Cambria Math"/>
+                </w:rPr>
+                <m:t>+</m:t>
+              </m:r>
+              <m:sSub>
+                <m:sSubPr>
+                  <m:ctrlPr>
+                    <w:rPr>
+                      <w:rFonts w:ascii="Cambria Math" w:eastAsiaTheme="minorEastAsia" w:hAnsi="Cambria Math"/>
+                      <w:i/>
+                    </w:rPr>
+                  </m:ctrlPr>
+                </m:sSubPr>
+                <m:e>
+                  <m:r>
+                    <w:rPr>
+                      <w:rFonts w:ascii="Cambria Math" w:eastAsiaTheme="minorEastAsia" w:hAnsi="Cambria Math"/>
+                    </w:rPr>
+                    <m:t>A</m:t>
+                  </m:r>
+                </m:e>
+                <m:sub>
+                  <m:r>
+                    <w:rPr>
+                      <w:rFonts w:ascii="Cambria Math" w:eastAsiaTheme="minorEastAsia" w:hAnsi="Cambria Math"/>
+                    </w:rPr>
+                    <m:t>21</m:t>
+                  </m:r>
+                </m:sub>
+              </m:sSub>
+              <m:r>
+                <w:rPr>
+                  <w:rFonts w:ascii="Cambria Math" w:eastAsiaTheme="minorEastAsia" w:hAnsi="Cambria Math"/>
+                </w:rPr>
+                <m:t>Rw</m:t>
+              </m:r>
+              <m:r>
+                <w:rPr>
+                  <w:rFonts w:ascii="Cambria Math" w:eastAsiaTheme="minorEastAsia" w:hAnsi="Cambria Math"/>
+                </w:rPr>
+                <m:t>+</m:t>
+              </m:r>
+              <m:sSub>
+                <m:sSubPr>
+                  <m:ctrlPr>
+                    <w:rPr>
+                      <w:rFonts w:ascii="Cambria Math" w:eastAsiaTheme="minorEastAsia" w:hAnsi="Cambria Math"/>
+                      <w:i/>
+                    </w:rPr>
+                  </m:ctrlPr>
+                </m:sSubPr>
+                <m:e>
+                  <m:r>
+                    <w:rPr>
+                      <w:rFonts w:ascii="Cambria Math" w:eastAsiaTheme="minorEastAsia" w:hAnsi="Cambria Math"/>
+                    </w:rPr>
+                    <m:t>A</m:t>
+                  </m:r>
+                </m:e>
+                <m:sub>
+                  <m:r>
+                    <w:rPr>
+                      <w:rFonts w:ascii="Cambria Math" w:eastAsiaTheme="minorEastAsia" w:hAnsi="Cambria Math"/>
+                    </w:rPr>
+                    <m:t>22</m:t>
+                  </m:r>
+                </m:sub>
+              </m:sSub>
+            </m:den>
+          </m:f>
+          <m:r>
+            <w:rPr>
+              <w:rFonts w:ascii="Cambria Math" w:eastAsiaTheme="minorEastAsia" w:hAnsi="Cambria Math"/>
+            </w:rPr>
+            <m:t>=</m:t>
+          </m:r>
+          <m:f>
+            <m:fPr>
+              <m:ctrlPr>
+                <w:rPr>
+                  <w:rFonts w:ascii="Cambria Math" w:eastAsiaTheme="minorEastAsia" w:hAnsi="Cambria Math"/>
+                  <w:i/>
+                </w:rPr>
+              </m:ctrlPr>
+            </m:fPr>
+            <m:num>
+              <m:r>
+                <w:rPr>
+                  <w:rFonts w:ascii="Cambria Math" w:eastAsiaTheme="minorEastAsia" w:hAnsi="Cambria Math"/>
+                </w:rPr>
+                <m:t>2</m:t>
+              </m:r>
+            </m:num>
+            <m:den>
+              <m:f>
+                <m:fPr>
+                  <m:ctrlPr>
+                    <w:rPr>
+                      <w:rFonts w:ascii="Cambria Math" w:eastAsiaTheme="minorEastAsia" w:hAnsi="Cambria Math"/>
+                      <w:i/>
+                    </w:rPr>
+                  </m:ctrlPr>
+                </m:fPr>
+                <m:num>
+                  <m:sSub>
+                    <m:sSubPr>
+                      <m:ctrlPr>
+                        <w:rPr>
+                          <w:rFonts w:ascii="Cambria Math" w:eastAsiaTheme="minorEastAsia" w:hAnsi="Cambria Math"/>
+                          <w:i/>
+                        </w:rPr>
+                      </m:ctrlPr>
+                    </m:sSubPr>
+                    <m:e>
+                      <m:r>
+                        <w:rPr>
+                          <w:rFonts w:ascii="Cambria Math" w:eastAsiaTheme="minorEastAsia" w:hAnsi="Cambria Math"/>
+                        </w:rPr>
+                        <m:t>Z</m:t>
+                      </m:r>
+                    </m:e>
+                    <m:sub>
+                      <m:r>
+                        <w:rPr>
+                          <w:rFonts w:ascii="Cambria Math" w:eastAsiaTheme="minorEastAsia" w:hAnsi="Cambria Math"/>
+                        </w:rPr>
+                        <m:t>1</m:t>
+                      </m:r>
+                    </m:sub>
+                  </m:sSub>
+                </m:num>
+                <m:den>
+                  <m:r>
+                    <w:rPr>
+                      <w:rFonts w:ascii="Cambria Math" w:eastAsiaTheme="minorEastAsia" w:hAnsi="Cambria Math"/>
+                    </w:rPr>
+                    <m:t>Rw</m:t>
+                  </m:r>
+                </m:den>
+              </m:f>
+              <m:r>
+                <w:rPr>
+                  <w:rFonts w:ascii="Cambria Math" w:eastAsiaTheme="minorEastAsia" w:hAnsi="Cambria Math"/>
+                </w:rPr>
+                <m:t>+</m:t>
+              </m:r>
+              <m:f>
+                <m:fPr>
+                  <m:ctrlPr>
+                    <w:rPr>
+                      <w:rFonts w:ascii="Cambria Math" w:eastAsiaTheme="minorEastAsia" w:hAnsi="Cambria Math"/>
+                      <w:i/>
+                    </w:rPr>
+                  </m:ctrlPr>
+                </m:fPr>
+                <m:num>
+                  <m:r>
+                    <w:rPr>
+                      <w:rFonts w:ascii="Cambria Math" w:eastAsiaTheme="minorEastAsia" w:hAnsi="Cambria Math"/>
+                    </w:rPr>
+                    <m:t>Rw</m:t>
+                  </m:r>
+                </m:num>
+                <m:den>
+                  <m:sSub>
+                    <m:sSubPr>
+                      <m:ctrlPr>
+                        <w:rPr>
+                          <w:rFonts w:ascii="Cambria Math" w:eastAsiaTheme="minorEastAsia" w:hAnsi="Cambria Math"/>
+                          <w:i/>
+                        </w:rPr>
+                      </m:ctrlPr>
+                    </m:sSubPr>
+                    <m:e>
+                      <m:r>
+                        <w:rPr>
+                          <w:rFonts w:ascii="Cambria Math" w:eastAsiaTheme="minorEastAsia" w:hAnsi="Cambria Math"/>
+                        </w:rPr>
+                        <m:t>Z</m:t>
+                      </m:r>
+                    </m:e>
+                    <m:sub>
+                      <m:r>
+                        <w:rPr>
+                          <w:rFonts w:ascii="Cambria Math" w:eastAsiaTheme="minorEastAsia" w:hAnsi="Cambria Math"/>
+                        </w:rPr>
+                        <m:t>2</m:t>
+                      </m:r>
+                    </m:sub>
+                  </m:sSub>
+                </m:den>
+              </m:f>
+              <m:r>
+                <w:rPr>
+                  <w:rFonts w:ascii="Cambria Math" w:eastAsiaTheme="minorEastAsia" w:hAnsi="Cambria Math"/>
+                </w:rPr>
+                <m:t>+</m:t>
+              </m:r>
+              <m:f>
+                <m:fPr>
+                  <m:ctrlPr>
+                    <w:rPr>
+                      <w:rFonts w:ascii="Cambria Math" w:eastAsiaTheme="minorEastAsia" w:hAnsi="Cambria Math"/>
+                      <w:i/>
+                    </w:rPr>
+                  </m:ctrlPr>
+                </m:fPr>
+                <m:num>
+                  <m:sSub>
+                    <m:sSubPr>
+                      <m:ctrlPr>
+                        <w:rPr>
+                          <w:rFonts w:ascii="Cambria Math" w:eastAsiaTheme="minorEastAsia" w:hAnsi="Cambria Math"/>
+                          <w:i/>
+                        </w:rPr>
+                      </m:ctrlPr>
+                    </m:sSubPr>
+                    <m:e>
+                      <m:r>
+                        <w:rPr>
+                          <w:rFonts w:ascii="Cambria Math" w:eastAsiaTheme="minorEastAsia" w:hAnsi="Cambria Math"/>
+                        </w:rPr>
+                        <m:t>Z</m:t>
+                      </m:r>
+                    </m:e>
+                    <m:sub>
+                      <m:r>
+                        <w:rPr>
+                          <w:rFonts w:ascii="Cambria Math" w:eastAsiaTheme="minorEastAsia" w:hAnsi="Cambria Math"/>
+                        </w:rPr>
+                        <m:t>1</m:t>
+                      </m:r>
+                    </m:sub>
+                  </m:sSub>
+                </m:num>
+                <m:den>
+                  <m:sSub>
+                    <m:sSubPr>
+                      <m:ctrlPr>
+                        <w:rPr>
+                          <w:rFonts w:ascii="Cambria Math" w:eastAsiaTheme="minorEastAsia" w:hAnsi="Cambria Math"/>
+                          <w:i/>
+                        </w:rPr>
+                      </m:ctrlPr>
+                    </m:sSubPr>
+                    <m:e>
+                      <m:r>
+                        <w:rPr>
+                          <w:rFonts w:ascii="Cambria Math" w:eastAsiaTheme="minorEastAsia" w:hAnsi="Cambria Math"/>
+                        </w:rPr>
+                        <m:t>Z</m:t>
+                      </m:r>
+                    </m:e>
+                    <m:sub>
+                      <m:r>
+                        <w:rPr>
+                          <w:rFonts w:ascii="Cambria Math" w:eastAsiaTheme="minorEastAsia" w:hAnsi="Cambria Math"/>
+                        </w:rPr>
+                        <m:t>2</m:t>
+                      </m:r>
+                    </m:sub>
+                  </m:sSub>
+                </m:den>
+              </m:f>
+              <m:r>
+                <w:rPr>
+                  <w:rFonts w:ascii="Cambria Math" w:eastAsiaTheme="minorEastAsia" w:hAnsi="Cambria Math"/>
+                </w:rPr>
+                <m:t>+2</m:t>
+              </m:r>
+            </m:den>
+          </m:f>
+        </m:oMath>
+      </m:oMathPara>
+    </w:p>
+    <w:p>
+      <w:pPr>
+        <w:ind w:left="0"/>
+        <w:jc w:val="left"/>
+        <w:rPr>
+          <w:rFonts w:eastAsiaTheme="minorEastAsia"/>
+        </w:rPr>
+      </w:pPr>
+      <w:r>
+        <w:rPr>
+          <w:rFonts w:eastAsiaTheme="minorEastAsia"/>
+        </w:rPr>
+        <w:br w:type="page"/>
+      </w:r>
+    </w:p>
+    <w:p>
+      <w:pPr>
+        <w:rPr>
+          <w:rFonts w:eastAsiaTheme="minorEastAsia"/>
+        </w:rPr>
+      </w:pPr>
+    </w:p>
     <w:p>
       <w:pPr>
         <w:pStyle w:val="berschrift1"/>
@@ -4257,8 +6192,8 @@
       </w:pPr>
     </w:p>
     <w:sectPr>
-      <w:headerReference w:type="default" r:id="rId14"/>
-      <w:footerReference w:type="default" r:id="rId15"/>
+      <w:headerReference w:type="default" r:id="rId17"/>
+      <w:footerReference w:type="default" r:id="rId18"/>
       <w:pgSz w:w="11906" w:h="16838"/>
       <w:pgMar w:top="1440" w:right="1440" w:bottom="1440" w:left="1440" w:header="708" w:footer="708" w:gutter="0"/>
       <w:cols w:space="708"/>
@@ -4348,7 +6283,7 @@
         <w:sz w:val="18"/>
         <w:szCs w:val="18"/>
       </w:rPr>
-      <w:t>14.03.2019</w:t>
+      <w:t>16.03.2019</w:t>
     </w:r>
     <w:r>
       <w:rPr>
@@ -7335,7 +9270,7 @@
 </file>
 
 <file path=customXml/itemProps1.xml><?xml version="1.0" encoding="utf-8"?>
-<ds:datastoreItem xmlns:ds="http://schemas.openxmlformats.org/officeDocument/2006/customXml" ds:itemID="{1D395561-1478-8D40-B1B7-D46B1FE520DB}">
+<ds:datastoreItem xmlns:ds="http://schemas.openxmlformats.org/officeDocument/2006/customXml" ds:itemID="{D31C0BC4-1BAE-BD42-A0FD-70D35238DAF2}">
   <ds:schemaRefs>
     <ds:schemaRef ds:uri="http://schemas.openxmlformats.org/officeDocument/2006/bibliography"/>
   </ds:schemaRefs>

</xml_diff>

<commit_message>
Verbesserungen im Testkonzept Software
</commit_message>
<xml_diff>
--- a/Fach_Pflichtenheft_T5.docx
+++ b/Fach_Pflichtenheft_T5.docx
@@ -4,7 +4,7 @@
   <w:body>
     <w:p>
       <w:pPr>
-        <w:pStyle w:val="standard0"/>
+        <w:pStyle w:val="standard"/>
         <w:ind w:left="0"/>
         <w:jc w:val="center"/>
         <w:rPr>
@@ -24,7 +24,7 @@
     </w:p>
     <w:p>
       <w:pPr>
-        <w:pStyle w:val="standard0"/>
+        <w:pStyle w:val="standard"/>
         <w:jc w:val="center"/>
         <w:rPr>
           <w:rFonts w:cs="Arial"/>
@@ -45,7 +45,7 @@
     </w:p>
     <w:p>
       <w:pPr>
-        <w:pStyle w:val="standard0"/>
+        <w:pStyle w:val="standard"/>
         <w:jc w:val="center"/>
         <w:rPr>
           <w:rFonts w:cs="Arial"/>
@@ -57,7 +57,7 @@
     </w:p>
     <w:p>
       <w:pPr>
-        <w:pStyle w:val="standard0"/>
+        <w:pStyle w:val="standard"/>
         <w:jc w:val="center"/>
         <w:rPr>
           <w:rFonts w:cs="Arial"/>
@@ -126,7 +126,7 @@
     </w:p>
     <w:p>
       <w:pPr>
-        <w:pStyle w:val="standard0"/>
+        <w:pStyle w:val="standard"/>
         <w:jc w:val="center"/>
         <w:rPr>
           <w:rFonts w:cs="Arial"/>
@@ -138,7 +138,7 @@
     </w:p>
     <w:p>
       <w:pPr>
-        <w:pStyle w:val="standard0"/>
+        <w:pStyle w:val="standard"/>
         <w:jc w:val="center"/>
         <w:rPr>
           <w:rFonts w:cs="Arial"/>
@@ -159,7 +159,7 @@
     </w:p>
     <w:p>
       <w:pPr>
-        <w:pStyle w:val="standard0"/>
+        <w:pStyle w:val="standard"/>
         <w:jc w:val="center"/>
         <w:rPr>
           <w:rFonts w:cs="Arial"/>
@@ -834,7 +834,7 @@
       <w:sdtContent>
         <w:p>
           <w:pPr>
-            <w:pStyle w:val="Inhaltsverzeichnisberschrift"/>
+            <w:pStyle w:val="TOCHeading"/>
             <w:numPr>
               <w:ilvl w:val="0"/>
               <w:numId w:val="0"/>
@@ -858,7 +858,7 @@
         </w:p>
         <w:p>
           <w:pPr>
-            <w:pStyle w:val="Verzeichnis1"/>
+            <w:pStyle w:val="TOC1"/>
             <w:rPr>
               <w:rFonts w:asciiTheme="minorHAnsi" w:eastAsiaTheme="minorEastAsia" w:hAnsiTheme="minorHAnsi"/>
               <w:noProof/>
@@ -968,7 +968,7 @@
         </w:p>
         <w:p>
           <w:pPr>
-            <w:pStyle w:val="Verzeichnis2"/>
+            <w:pStyle w:val="TOC2"/>
             <w:rPr>
               <w:rFonts w:asciiTheme="minorHAnsi" w:eastAsiaTheme="minorEastAsia" w:hAnsiTheme="minorHAnsi"/>
               <w:noProof/>
@@ -1054,7 +1054,7 @@
         </w:p>
         <w:p>
           <w:pPr>
-            <w:pStyle w:val="Verzeichnis2"/>
+            <w:pStyle w:val="TOC2"/>
             <w:rPr>
               <w:rFonts w:asciiTheme="minorHAnsi" w:eastAsiaTheme="minorEastAsia" w:hAnsiTheme="minorHAnsi"/>
               <w:noProof/>
@@ -1140,7 +1140,7 @@
         </w:p>
         <w:p>
           <w:pPr>
-            <w:pStyle w:val="Verzeichnis2"/>
+            <w:pStyle w:val="TOC2"/>
             <w:rPr>
               <w:rFonts w:asciiTheme="minorHAnsi" w:eastAsiaTheme="minorEastAsia" w:hAnsiTheme="minorHAnsi"/>
               <w:noProof/>
@@ -1226,7 +1226,7 @@
         </w:p>
         <w:p>
           <w:pPr>
-            <w:pStyle w:val="Verzeichnis2"/>
+            <w:pStyle w:val="TOC2"/>
             <w:rPr>
               <w:rFonts w:asciiTheme="minorHAnsi" w:eastAsiaTheme="minorEastAsia" w:hAnsiTheme="minorHAnsi"/>
               <w:noProof/>
@@ -1312,7 +1312,7 @@
         </w:p>
         <w:p>
           <w:pPr>
-            <w:pStyle w:val="Verzeichnis2"/>
+            <w:pStyle w:val="TOC2"/>
             <w:rPr>
               <w:rFonts w:asciiTheme="minorHAnsi" w:eastAsiaTheme="minorEastAsia" w:hAnsiTheme="minorHAnsi"/>
               <w:noProof/>
@@ -1398,7 +1398,7 @@
         </w:p>
         <w:p>
           <w:pPr>
-            <w:pStyle w:val="Verzeichnis1"/>
+            <w:pStyle w:val="TOC1"/>
             <w:rPr>
               <w:rFonts w:asciiTheme="minorHAnsi" w:eastAsiaTheme="minorEastAsia" w:hAnsiTheme="minorHAnsi"/>
               <w:noProof/>
@@ -1484,7 +1484,7 @@
         </w:p>
         <w:p>
           <w:pPr>
-            <w:pStyle w:val="Verzeichnis2"/>
+            <w:pStyle w:val="TOC2"/>
             <w:rPr>
               <w:rFonts w:asciiTheme="minorHAnsi" w:eastAsiaTheme="minorEastAsia" w:hAnsiTheme="minorHAnsi"/>
               <w:noProof/>
@@ -1570,7 +1570,7 @@
         </w:p>
         <w:p>
           <w:pPr>
-            <w:pStyle w:val="Verzeichnis2"/>
+            <w:pStyle w:val="TOC2"/>
             <w:rPr>
               <w:rFonts w:asciiTheme="minorHAnsi" w:eastAsiaTheme="minorEastAsia" w:hAnsiTheme="minorHAnsi"/>
               <w:noProof/>
@@ -1656,7 +1656,7 @@
         </w:p>
         <w:p>
           <w:pPr>
-            <w:pStyle w:val="Verzeichnis2"/>
+            <w:pStyle w:val="TOC2"/>
             <w:rPr>
               <w:rFonts w:asciiTheme="minorHAnsi" w:eastAsiaTheme="minorEastAsia" w:hAnsiTheme="minorHAnsi"/>
               <w:noProof/>
@@ -1742,7 +1742,7 @@
         </w:p>
         <w:p>
           <w:pPr>
-            <w:pStyle w:val="Verzeichnis2"/>
+            <w:pStyle w:val="TOC2"/>
             <w:rPr>
               <w:rFonts w:asciiTheme="minorHAnsi" w:eastAsiaTheme="minorEastAsia" w:hAnsiTheme="minorHAnsi"/>
               <w:noProof/>
@@ -1828,7 +1828,7 @@
         </w:p>
         <w:p>
           <w:pPr>
-            <w:pStyle w:val="Verzeichnis2"/>
+            <w:pStyle w:val="TOC2"/>
             <w:rPr>
               <w:rFonts w:asciiTheme="minorHAnsi" w:eastAsiaTheme="minorEastAsia" w:hAnsiTheme="minorHAnsi"/>
               <w:noProof/>
@@ -1914,7 +1914,7 @@
         </w:p>
         <w:p>
           <w:pPr>
-            <w:pStyle w:val="Verzeichnis1"/>
+            <w:pStyle w:val="TOC1"/>
             <w:rPr>
               <w:rFonts w:asciiTheme="minorHAnsi" w:eastAsiaTheme="minorEastAsia" w:hAnsiTheme="minorHAnsi"/>
               <w:noProof/>
@@ -2000,7 +2000,7 @@
         </w:p>
         <w:p>
           <w:pPr>
-            <w:pStyle w:val="Verzeichnis1"/>
+            <w:pStyle w:val="TOC1"/>
             <w:rPr>
               <w:rFonts w:asciiTheme="minorHAnsi" w:eastAsiaTheme="minorEastAsia" w:hAnsiTheme="minorHAnsi"/>
               <w:noProof/>
@@ -2086,7 +2086,7 @@
         </w:p>
         <w:p>
           <w:pPr>
-            <w:pStyle w:val="Verzeichnis2"/>
+            <w:pStyle w:val="TOC2"/>
             <w:rPr>
               <w:rFonts w:asciiTheme="minorHAnsi" w:eastAsiaTheme="minorEastAsia" w:hAnsiTheme="minorHAnsi"/>
               <w:noProof/>
@@ -2172,7 +2172,7 @@
         </w:p>
         <w:p>
           <w:pPr>
-            <w:pStyle w:val="Verzeichnis2"/>
+            <w:pStyle w:val="TOC2"/>
             <w:rPr>
               <w:rFonts w:asciiTheme="minorHAnsi" w:eastAsiaTheme="minorEastAsia" w:hAnsiTheme="minorHAnsi"/>
               <w:noProof/>
@@ -2258,7 +2258,7 @@
         </w:p>
         <w:p>
           <w:pPr>
-            <w:pStyle w:val="Verzeichnis2"/>
+            <w:pStyle w:val="TOC2"/>
             <w:rPr>
               <w:rFonts w:asciiTheme="minorHAnsi" w:eastAsiaTheme="minorEastAsia" w:hAnsiTheme="minorHAnsi"/>
               <w:noProof/>
@@ -2344,7 +2344,7 @@
         </w:p>
         <w:p>
           <w:pPr>
-            <w:pStyle w:val="Verzeichnis1"/>
+            <w:pStyle w:val="TOC1"/>
             <w:rPr>
               <w:rFonts w:asciiTheme="minorHAnsi" w:eastAsiaTheme="minorEastAsia" w:hAnsiTheme="minorHAnsi"/>
               <w:noProof/>
@@ -2430,7 +2430,7 @@
         </w:p>
         <w:p>
           <w:pPr>
-            <w:pStyle w:val="Verzeichnis2"/>
+            <w:pStyle w:val="TOC2"/>
             <w:rPr>
               <w:rFonts w:asciiTheme="minorHAnsi" w:eastAsiaTheme="minorEastAsia" w:hAnsiTheme="minorHAnsi"/>
               <w:noProof/>
@@ -2516,7 +2516,7 @@
         </w:p>
         <w:p>
           <w:pPr>
-            <w:pStyle w:val="Verzeichnis2"/>
+            <w:pStyle w:val="TOC2"/>
             <w:rPr>
               <w:rFonts w:asciiTheme="minorHAnsi" w:eastAsiaTheme="minorEastAsia" w:hAnsiTheme="minorHAnsi"/>
               <w:noProof/>
@@ -2602,7 +2602,7 @@
         </w:p>
         <w:p>
           <w:pPr>
-            <w:pStyle w:val="Verzeichnis2"/>
+            <w:pStyle w:val="TOC2"/>
             <w:rPr>
               <w:rFonts w:asciiTheme="minorHAnsi" w:eastAsiaTheme="minorEastAsia" w:hAnsiTheme="minorHAnsi"/>
               <w:noProof/>
@@ -2688,7 +2688,7 @@
         </w:p>
         <w:p>
           <w:pPr>
-            <w:pStyle w:val="Verzeichnis2"/>
+            <w:pStyle w:val="TOC2"/>
             <w:rPr>
               <w:rFonts w:asciiTheme="minorHAnsi" w:eastAsiaTheme="minorEastAsia" w:hAnsiTheme="minorHAnsi"/>
               <w:noProof/>
@@ -2774,7 +2774,7 @@
         </w:p>
         <w:p>
           <w:pPr>
-            <w:pStyle w:val="Verzeichnis1"/>
+            <w:pStyle w:val="TOC1"/>
             <w:rPr>
               <w:rFonts w:asciiTheme="minorHAnsi" w:eastAsiaTheme="minorEastAsia" w:hAnsiTheme="minorHAnsi"/>
               <w:noProof/>
@@ -2860,7 +2860,7 @@
         </w:p>
         <w:p>
           <w:pPr>
-            <w:pStyle w:val="Verzeichnis1"/>
+            <w:pStyle w:val="TOC1"/>
             <w:rPr>
               <w:rFonts w:asciiTheme="minorHAnsi" w:eastAsiaTheme="minorEastAsia" w:hAnsiTheme="minorHAnsi"/>
               <w:noProof/>
@@ -2946,7 +2946,7 @@
         </w:p>
         <w:p>
           <w:pPr>
-            <w:pStyle w:val="Verzeichnis1"/>
+            <w:pStyle w:val="TOC1"/>
             <w:rPr>
               <w:rFonts w:asciiTheme="minorHAnsi" w:eastAsiaTheme="minorEastAsia" w:hAnsiTheme="minorHAnsi"/>
               <w:noProof/>
@@ -3032,7 +3032,7 @@
         </w:p>
         <w:p>
           <w:pPr>
-            <w:pStyle w:val="Verzeichnis1"/>
+            <w:pStyle w:val="TOC1"/>
             <w:rPr>
               <w:rFonts w:asciiTheme="minorHAnsi" w:eastAsiaTheme="minorEastAsia" w:hAnsiTheme="minorHAnsi"/>
               <w:noProof/>
@@ -3133,7 +3133,7 @@
     </w:sdt>
     <w:p>
       <w:pPr>
-        <w:pStyle w:val="berschrift1"/>
+        <w:pStyle w:val="Heading1"/>
         <w:numPr>
           <w:ilvl w:val="0"/>
           <w:numId w:val="2"/>
@@ -3148,7 +3148,7 @@
     </w:p>
     <w:p>
       <w:pPr>
-        <w:pStyle w:val="berschrift2"/>
+        <w:pStyle w:val="Heading2"/>
         <w:framePr w:wrap="around"/>
       </w:pPr>
       <w:bookmarkStart w:id="1" w:name="_Toc3978151"/>
@@ -3167,7 +3167,7 @@
     </w:p>
     <w:p>
       <w:pPr>
-        <w:pStyle w:val="KeinLeerraum"/>
+        <w:pStyle w:val="NoSpacing"/>
         <w:rPr>
           <w:rFonts w:cs="Arial"/>
           <w:lang w:val="de-CH"/>
@@ -3197,7 +3197,7 @@
     </w:p>
     <w:p>
       <w:pPr>
-        <w:pStyle w:val="KeinLeerraum"/>
+        <w:pStyle w:val="NoSpacing"/>
         <w:rPr>
           <w:rFonts w:cs="Arial"/>
           <w:lang w:val="de-CH"/>
@@ -3206,7 +3206,7 @@
     </w:p>
     <w:p>
       <w:pPr>
-        <w:pStyle w:val="KeinLeerraum"/>
+        <w:pStyle w:val="NoSpacing"/>
         <w:rPr>
           <w:rFonts w:cs="Arial"/>
           <w:color w:val="212121"/>
@@ -3268,7 +3268,7 @@
     </w:p>
     <w:p>
       <w:pPr>
-        <w:pStyle w:val="KeinLeerraum"/>
+        <w:pStyle w:val="NoSpacing"/>
         <w:rPr>
           <w:rFonts w:cs="Arial"/>
           <w:color w:val="212121"/>
@@ -3317,7 +3317,7 @@
     </w:p>
     <w:p>
       <w:pPr>
-        <w:pStyle w:val="berschrift2"/>
+        <w:pStyle w:val="Heading2"/>
         <w:framePr w:wrap="around"/>
         <w:numPr>
           <w:ilvl w:val="1"/>
@@ -3334,7 +3334,7 @@
     <w:p/>
     <w:p>
       <w:pPr>
-        <w:pStyle w:val="KeinLeerraum"/>
+        <w:pStyle w:val="NoSpacing"/>
         <w:rPr>
           <w:rFonts w:cs="Arial"/>
           <w:lang w:val="de-CH"/>
@@ -3364,7 +3364,7 @@
     </w:p>
     <w:p>
       <w:pPr>
-        <w:pStyle w:val="KeinLeerraum"/>
+        <w:pStyle w:val="NoSpacing"/>
         <w:rPr>
           <w:rFonts w:cs="Arial"/>
           <w:lang w:val="de-CH"/>
@@ -3762,7 +3762,6 @@
               </w:rPr>
               <w:t xml:space="preserve">Messwerteingabe über Textfelder und einstellbar über </w:t>
             </w:r>
-            <w:proofErr w:type="spellStart"/>
             <w:r>
               <w:rPr>
                 <w:rFonts w:eastAsia="Times New Roman" w:cs="Arial"/>
@@ -3779,7 +3778,6 @@
               </w:rPr>
               <w:t>lider</w:t>
             </w:r>
-            <w:proofErr w:type="spellEnd"/>
           </w:p>
         </w:tc>
       </w:tr>
@@ -3938,7 +3936,7 @@
           </w:tcPr>
           <w:p>
             <w:pPr>
-              <w:pStyle w:val="KeinLeerraum"/>
+              <w:pStyle w:val="NoSpacing"/>
               <w:ind w:left="0"/>
               <w:jc w:val="left"/>
               <w:rPr>
@@ -4254,7 +4252,7 @@
     </w:tbl>
     <w:p>
       <w:pPr>
-        <w:pStyle w:val="KeinLeerraum"/>
+        <w:pStyle w:val="NoSpacing"/>
         <w:rPr>
           <w:lang w:val="de-CH"/>
         </w:rPr>
@@ -4262,7 +4260,7 @@
     </w:p>
     <w:p>
       <w:pPr>
-        <w:pStyle w:val="berschrift2"/>
+        <w:pStyle w:val="Heading2"/>
         <w:framePr w:wrap="around"/>
         <w:numPr>
           <w:ilvl w:val="1"/>
@@ -4277,7 +4275,7 @@
     </w:p>
     <w:p>
       <w:pPr>
-        <w:pStyle w:val="KeinLeerraum"/>
+        <w:pStyle w:val="NoSpacing"/>
         <w:rPr>
           <w:lang w:val="de-CH"/>
         </w:rPr>
@@ -4285,7 +4283,7 @@
     </w:p>
     <w:p>
       <w:pPr>
-        <w:pStyle w:val="KeinLeerraum"/>
+        <w:pStyle w:val="NoSpacing"/>
         <w:rPr>
           <w:rFonts w:cs="Arial"/>
           <w:lang w:val="de-CH"/>
@@ -4294,7 +4292,7 @@
     </w:p>
     <w:p>
       <w:pPr>
-        <w:pStyle w:val="KeinLeerraum"/>
+        <w:pStyle w:val="NoSpacing"/>
         <w:rPr>
           <w:rFonts w:cs="Arial"/>
           <w:lang w:val="de-CH"/>
@@ -4310,7 +4308,7 @@
     </w:p>
     <w:p>
       <w:pPr>
-        <w:pStyle w:val="KeinLeerraum"/>
+        <w:pStyle w:val="NoSpacing"/>
         <w:rPr>
           <w:rFonts w:cs="Arial"/>
           <w:lang w:val="de-CH"/>
@@ -4543,7 +4541,6 @@
               </w:rPr>
               <w:t xml:space="preserve">Speichert die Graphen und Parameter in eine </w:t>
             </w:r>
-            <w:proofErr w:type="spellStart"/>
             <w:r>
               <w:rPr>
                 <w:rFonts w:eastAsia="Times New Roman" w:cs="Arial"/>
@@ -4558,16 +4555,7 @@
                 <w:color w:val="000000"/>
                 <w:lang w:eastAsia="de-CH"/>
               </w:rPr>
-              <w:t>df</w:t>
-            </w:r>
-            <w:proofErr w:type="spellEnd"/>
-            <w:r>
-              <w:rPr>
-                <w:rFonts w:eastAsia="Times New Roman" w:cs="Arial"/>
-                <w:color w:val="000000"/>
-                <w:lang w:eastAsia="de-CH"/>
-              </w:rPr>
-              <w:t xml:space="preserve"> Datei ab.</w:t>
+              <w:t>df Datei ab.</w:t>
             </w:r>
           </w:p>
         </w:tc>
@@ -4766,7 +4754,7 @@
           </w:tcPr>
           <w:p>
             <w:pPr>
-              <w:pStyle w:val="KeinLeerraum"/>
+              <w:pStyle w:val="NoSpacing"/>
               <w:ind w:left="0"/>
               <w:jc w:val="left"/>
               <w:rPr>
@@ -4806,7 +4794,7 @@
           </w:p>
           <w:p>
             <w:pPr>
-              <w:pStyle w:val="KeinLeerraum"/>
+              <w:pStyle w:val="NoSpacing"/>
               <w:ind w:left="0"/>
               <w:jc w:val="left"/>
               <w:rPr>
@@ -4816,7 +4804,7 @@
           </w:p>
           <w:p>
             <w:pPr>
-              <w:pStyle w:val="KeinLeerraum"/>
+              <w:pStyle w:val="NoSpacing"/>
               <w:ind w:left="0"/>
               <w:jc w:val="left"/>
               <w:rPr>
@@ -4841,33 +4829,17 @@
               </w:rPr>
               <w:t xml:space="preserve"> bei der sich der Wert beim </w:t>
             </w:r>
-            <w:proofErr w:type="spellStart"/>
             <w:r>
               <w:rPr>
                 <w:lang w:val="de-CH" w:eastAsia="de-CH"/>
               </w:rPr>
               <w:t>Slider</w:t>
             </w:r>
-            <w:proofErr w:type="spellEnd"/>
             <w:r>
               <w:rPr>
                 <w:lang w:val="de-CH" w:eastAsia="de-CH"/>
               </w:rPr>
-              <w:t xml:space="preserve"> selbst immer wieder verändert (</w:t>
-            </w:r>
-            <w:proofErr w:type="spellStart"/>
-            <w:r>
-              <w:rPr>
-                <w:lang w:val="de-CH" w:eastAsia="de-CH"/>
-              </w:rPr>
-              <w:t>Sweeping</w:t>
-            </w:r>
-            <w:proofErr w:type="spellEnd"/>
-            <w:r>
-              <w:rPr>
-                <w:lang w:val="de-CH" w:eastAsia="de-CH"/>
-              </w:rPr>
-              <w:t>) und man die Veränderung graphisch sieht.</w:t>
+              <w:t xml:space="preserve"> selbst immer wieder verändert (Sweeping) und man die Veränderung graphisch sieht.</w:t>
             </w:r>
           </w:p>
         </w:tc>
@@ -4884,7 +4856,7 @@
     </w:p>
     <w:p>
       <w:pPr>
-        <w:pStyle w:val="berschrift2"/>
+        <w:pStyle w:val="Heading2"/>
         <w:framePr w:wrap="around"/>
         <w:numPr>
           <w:ilvl w:val="1"/>
@@ -4903,7 +4875,7 @@
     </w:p>
     <w:p>
       <w:pPr>
-        <w:pStyle w:val="KeinLeerraum"/>
+        <w:pStyle w:val="NoSpacing"/>
         <w:rPr>
           <w:lang w:val="de-CH"/>
         </w:rPr>
@@ -4911,7 +4883,7 @@
     </w:p>
     <w:p>
       <w:pPr>
-        <w:pStyle w:val="KeinLeerraum"/>
+        <w:pStyle w:val="NoSpacing"/>
         <w:rPr>
           <w:lang w:val="de-CH"/>
         </w:rPr>
@@ -4919,7 +4891,7 @@
     </w:p>
     <w:p>
       <w:pPr>
-        <w:pStyle w:val="KeinLeerraum"/>
+        <w:pStyle w:val="NoSpacing"/>
         <w:rPr>
           <w:lang w:val="de-CH"/>
         </w:rPr>
@@ -4951,7 +4923,7 @@
     </w:p>
     <w:p>
       <w:pPr>
-        <w:pStyle w:val="KeinLeerraum"/>
+        <w:pStyle w:val="NoSpacing"/>
         <w:rPr>
           <w:rFonts w:cs="Arial"/>
           <w:lang w:val="de-CH"/>
@@ -5413,7 +5385,7 @@
     </w:tbl>
     <w:p>
       <w:pPr>
-        <w:pStyle w:val="KeinLeerraum"/>
+        <w:pStyle w:val="NoSpacing"/>
         <w:ind w:left="0"/>
         <w:rPr>
           <w:lang w:val="de-CH"/>
@@ -5422,7 +5394,7 @@
     </w:p>
     <w:p>
       <w:pPr>
-        <w:pStyle w:val="berschrift2"/>
+        <w:pStyle w:val="Heading2"/>
         <w:framePr w:wrap="around"/>
       </w:pPr>
       <w:bookmarkStart w:id="5" w:name="_Toc3978155"/>
@@ -5446,21 +5418,7 @@
         <w:rPr>
           <w:rFonts w:cs="Arial"/>
         </w:rPr>
-        <w:t xml:space="preserve">Die Lieferobjekte sind festgelegt in der unten aufgeführten Tabelle. Die Berichte werden per Mail an die Herren </w:t>
-      </w:r>
-      <w:proofErr w:type="spellStart"/>
-      <w:r>
-        <w:rPr>
-          <w:rFonts w:cs="Arial"/>
-        </w:rPr>
-        <w:t>Dalessandro</w:t>
-      </w:r>
-      <w:proofErr w:type="spellEnd"/>
-      <w:r>
-        <w:rPr>
-          <w:rFonts w:cs="Arial"/>
-        </w:rPr>
-        <w:t>, Niklaus</w:t>
+        <w:t>Die Lieferobjekte sind festgelegt in der unten aufgeführten Tabelle. Die Berichte werden per Mail an die Herren Dalessandro, Niklaus</w:t>
       </w:r>
       <w:r>
         <w:rPr>
@@ -6245,7 +6203,7 @@
     </w:p>
     <w:p>
       <w:pPr>
-        <w:pStyle w:val="berschrift1"/>
+        <w:pStyle w:val="Heading1"/>
       </w:pPr>
       <w:bookmarkStart w:id="6" w:name="_Toc3978156"/>
       <w:r>
@@ -6256,7 +6214,7 @@
     </w:p>
     <w:p>
       <w:pPr>
-        <w:pStyle w:val="berschrift2"/>
+        <w:pStyle w:val="Heading2"/>
         <w:framePr w:wrap="around"/>
       </w:pPr>
       <w:bookmarkStart w:id="7" w:name="_Toc3978157"/>
@@ -6282,7 +6240,7 @@
     </w:p>
     <w:p>
       <w:pPr>
-        <w:pStyle w:val="berschrift2"/>
+        <w:pStyle w:val="Heading2"/>
         <w:framePr w:wrap="around"/>
       </w:pPr>
       <w:bookmarkStart w:id="8" w:name="_Toc3978158"/>
@@ -6439,7 +6397,7 @@
     </w:p>
     <w:p>
       <w:pPr>
-        <w:pStyle w:val="Beschriftung"/>
+        <w:pStyle w:val="Caption"/>
       </w:pPr>
       <w:bookmarkStart w:id="9" w:name="_Toc3651314"/>
       <w:bookmarkStart w:id="10" w:name="_Toc3978605"/>
@@ -6567,7 +6525,7 @@
     </w:p>
     <w:p>
       <w:pPr>
-        <w:pStyle w:val="berschrift2"/>
+        <w:pStyle w:val="Heading2"/>
         <w:framePr w:wrap="around"/>
       </w:pPr>
       <w:bookmarkStart w:id="11" w:name="_Toc3978159"/>
@@ -6579,29 +6537,13 @@
     <w:p/>
     <w:p>
       <w:r>
-        <w:t xml:space="preserve">Die existierenden EMV Normen gelten für das Gesamtrauschen. Doch in der Praxis wird einfachheitshalber die Gesamtstörung in Gleichtaktrauschen, </w:t>
-      </w:r>
-      <w:proofErr w:type="spellStart"/>
-      <w:r>
-        <w:t>Comon</w:t>
-      </w:r>
-      <w:proofErr w:type="spellEnd"/>
-      <w:r>
-        <w:t xml:space="preserve"> Mode (</w:t>
+        <w:t>Die existierenden EMV Normen gelten für das Gesamtrauschen. Doch in der Praxis wird einfachheitshalber die Gesamtstörung in Gleichtaktrauschen, Comon Mode (</w:t>
       </w:r>
       <w:r>
         <w:t>C</w:t>
       </w:r>
       <w:r>
-        <w:t xml:space="preserve">M) und Gegentaktrauschen, </w:t>
-      </w:r>
-      <w:proofErr w:type="spellStart"/>
-      <w:r>
-        <w:t>Direct</w:t>
-      </w:r>
-      <w:proofErr w:type="spellEnd"/>
-      <w:r>
-        <w:t xml:space="preserve"> Mode (DM) gesprochen. </w:t>
+        <w:t xml:space="preserve">M) und Gegentaktrauschen, Direct Mode (DM) gesprochen. </w:t>
       </w:r>
     </w:p>
     <w:p>
@@ -6723,7 +6665,7 @@
     </w:p>
     <w:p>
       <w:pPr>
-        <w:pStyle w:val="Beschriftung"/>
+        <w:pStyle w:val="Caption"/>
       </w:pPr>
       <w:bookmarkStart w:id="12" w:name="_Toc3651315"/>
       <w:bookmarkStart w:id="13" w:name="_Toc3978606"/>
@@ -6756,7 +6698,7 @@
     </w:p>
     <w:p>
       <w:pPr>
-        <w:pStyle w:val="berschrift2"/>
+        <w:pStyle w:val="Heading2"/>
         <w:framePr w:wrap="around"/>
       </w:pPr>
       <w:bookmarkStart w:id="14" w:name="_Toc3978160"/>
@@ -6765,15 +6707,7 @@
         <w:t>Definition Einfügungsverluste</w:t>
       </w:r>
       <w:r>
-        <w:t xml:space="preserve"> «Insertion </w:t>
-      </w:r>
-      <w:proofErr w:type="spellStart"/>
-      <w:r>
-        <w:t>loss</w:t>
-      </w:r>
-      <w:proofErr w:type="spellEnd"/>
-      <w:r>
-        <w:t>»</w:t>
+        <w:t xml:space="preserve"> «Insertion loss»</w:t>
       </w:r>
       <w:bookmarkEnd w:id="14"/>
       <w:r>
@@ -7243,7 +7177,7 @@
     </w:p>
     <w:p>
       <w:pPr>
-        <w:pStyle w:val="Beschriftung"/>
+        <w:pStyle w:val="Caption"/>
         <w:tabs>
           <w:tab w:val="left" w:pos="4395"/>
         </w:tabs>
@@ -7288,7 +7222,7 @@
     </w:p>
     <w:p>
       <w:pPr>
-        <w:pStyle w:val="berschrift2"/>
+        <w:pStyle w:val="Heading2"/>
         <w:framePr w:wrap="around"/>
       </w:pPr>
       <w:bookmarkStart w:id="17" w:name="_Toc3978161"/>
@@ -7385,7 +7319,7 @@
     </w:p>
     <w:p>
       <w:pPr>
-        <w:pStyle w:val="Beschriftung"/>
+        <w:pStyle w:val="Caption"/>
       </w:pPr>
       <w:bookmarkStart w:id="18" w:name="_Toc3651317"/>
       <w:bookmarkStart w:id="19" w:name="_Toc3978608"/>
@@ -7471,7 +7405,7 @@
     </w:p>
     <w:p>
       <w:pPr>
-        <w:pStyle w:val="Beschriftung"/>
+        <w:pStyle w:val="Caption"/>
       </w:pPr>
       <w:bookmarkStart w:id="20" w:name="_Toc3651318"/>
       <w:bookmarkStart w:id="21" w:name="_Toc3978609"/>
@@ -7504,7 +7438,7 @@
     </w:p>
     <w:p>
       <w:pPr>
-        <w:pStyle w:val="berschrift2"/>
+        <w:pStyle w:val="Heading2"/>
         <w:framePr w:wrap="around"/>
       </w:pPr>
       <w:bookmarkStart w:id="22" w:name="_Toc3978162"/>
@@ -7592,7 +7526,7 @@
     </w:p>
     <w:p>
       <w:pPr>
-        <w:pStyle w:val="Beschriftung"/>
+        <w:pStyle w:val="Caption"/>
         <w:jc w:val="center"/>
       </w:pPr>
       <w:bookmarkStart w:id="23" w:name="_Toc3651319"/>
@@ -7677,19 +7611,7 @@
             <w:rPr>
               <w:rFonts w:ascii="Cambria Math" w:hAnsi="Cambria Math"/>
             </w:rPr>
-            <m:t>Z</m:t>
-          </m:r>
-          <m:r>
-            <w:rPr>
-              <w:rFonts w:ascii="Cambria Math" w:hAnsi="Cambria Math"/>
-            </w:rPr>
-            <m:t>1</m:t>
-          </m:r>
-          <m:r>
-            <w:rPr>
-              <w:rFonts w:ascii="Cambria Math" w:hAnsi="Cambria Math"/>
-            </w:rPr>
-            <m:t>=0.5</m:t>
+            <m:t>Z1=0.5</m:t>
           </m:r>
           <m:sSub>
             <m:sSubPr>
@@ -8346,8 +8268,6 @@
       <w:r>
         <w:t>.</w:t>
       </w:r>
-      <w:bookmarkStart w:id="25" w:name="_GoBack"/>
-      <w:bookmarkEnd w:id="25"/>
     </w:p>
     <w:p>
       <w:pPr>
@@ -8780,19 +8700,11 @@
         </w:rPr>
         <w:t xml:space="preserve">Aus dieser Matrix können wir nun den S21 Parameter bestimmen, da die Bezugswiderstände </w:t>
       </w:r>
-      <w:proofErr w:type="spellStart"/>
       <w:r>
         <w:rPr>
           <w:rFonts w:eastAsiaTheme="minorEastAsia"/>
         </w:rPr>
-        <w:t>Rw</w:t>
-      </w:r>
-      <w:proofErr w:type="spellEnd"/>
-      <w:r>
-        <w:rPr>
-          <w:rFonts w:eastAsiaTheme="minorEastAsia"/>
-        </w:rPr>
-        <w:t xml:space="preserve"> = </w:t>
+        <w:t xml:space="preserve">Rw = </w:t>
       </w:r>
       <w:r>
         <w:rPr>
@@ -9597,13 +9509,13 @@
     </w:p>
     <w:p>
       <w:pPr>
-        <w:pStyle w:val="Beschriftung"/>
+        <w:pStyle w:val="Caption"/>
         <w:rPr>
           <w:rFonts w:eastAsiaTheme="minorEastAsia"/>
         </w:rPr>
       </w:pPr>
-      <w:bookmarkStart w:id="26" w:name="_Toc3651320"/>
-      <w:bookmarkStart w:id="27" w:name="_Toc3978611"/>
+      <w:bookmarkStart w:id="25" w:name="_Toc3651320"/>
+      <w:bookmarkStart w:id="26" w:name="_Toc3978611"/>
       <w:r>
         <w:t xml:space="preserve">Abbildung: </w:t>
       </w:r>
@@ -9634,63 +9546,63 @@
       <w:r>
         <w:t>s Kurve aus MATLAB</w:t>
       </w:r>
+      <w:bookmarkEnd w:id="25"/>
       <w:bookmarkEnd w:id="26"/>
+    </w:p>
+    <w:p>
+      <w:pPr>
+        <w:ind w:left="0"/>
+        <w:rPr>
+          <w:rFonts w:eastAsiaTheme="minorEastAsia"/>
+        </w:rPr>
+      </w:pPr>
+    </w:p>
+    <w:p>
+      <w:pPr>
+        <w:pStyle w:val="Heading1"/>
+      </w:pPr>
+      <w:bookmarkStart w:id="27" w:name="_Toc3978163"/>
+      <w:r>
+        <w:t>Softwarekonzept</w:t>
+      </w:r>
       <w:bookmarkEnd w:id="27"/>
     </w:p>
     <w:p>
       <w:pPr>
-        <w:ind w:left="0"/>
-        <w:rPr>
-          <w:rFonts w:eastAsiaTheme="minorEastAsia"/>
-        </w:rPr>
-      </w:pPr>
-    </w:p>
-    <w:p>
-      <w:pPr>
-        <w:pStyle w:val="berschrift1"/>
-      </w:pPr>
-      <w:bookmarkStart w:id="28" w:name="_Toc3978163"/>
-      <w:r>
-        <w:t>Softwarekonzept</w:t>
+        <w:pStyle w:val="Heading2"/>
+        <w:framePr w:wrap="around"/>
+      </w:pPr>
+      <w:bookmarkStart w:id="28" w:name="_Toc3978164"/>
+      <w:r>
+        <w:t>GUI</w:t>
       </w:r>
       <w:bookmarkEnd w:id="28"/>
-    </w:p>
-    <w:p>
-      <w:pPr>
-        <w:pStyle w:val="berschrift2"/>
-        <w:framePr w:wrap="around"/>
-      </w:pPr>
-      <w:bookmarkStart w:id="29" w:name="_Toc3978164"/>
-      <w:r>
-        <w:t>GUI</w:t>
-      </w:r>
-      <w:bookmarkEnd w:id="29"/>
     </w:p>
     <w:p/>
     <w:p/>
     <w:p>
       <w:pPr>
-        <w:pStyle w:val="berschrift2"/>
+        <w:pStyle w:val="Heading2"/>
         <w:framePr w:wrap="around"/>
       </w:pPr>
-      <w:bookmarkStart w:id="30" w:name="_Toc3978165"/>
+      <w:bookmarkStart w:id="29" w:name="_Toc3978165"/>
       <w:r>
         <w:t>Softwarestruktur</w:t>
       </w:r>
-      <w:bookmarkEnd w:id="30"/>
+      <w:bookmarkEnd w:id="29"/>
     </w:p>
     <w:p/>
     <w:p/>
     <w:p>
       <w:pPr>
-        <w:pStyle w:val="berschrift2"/>
+        <w:pStyle w:val="Heading2"/>
         <w:framePr w:wrap="around"/>
       </w:pPr>
-      <w:bookmarkStart w:id="31" w:name="_Toc3978166"/>
+      <w:bookmarkStart w:id="30" w:name="_Toc3978166"/>
       <w:r>
         <w:t>Beschreibung Programablauf</w:t>
       </w:r>
-      <w:bookmarkEnd w:id="31"/>
+      <w:bookmarkEnd w:id="30"/>
     </w:p>
     <w:p/>
     <w:p>
@@ -9704,195 +9616,281 @@
     </w:p>
     <w:p>
       <w:pPr>
-        <w:pStyle w:val="berschrift1"/>
-      </w:pPr>
-      <w:bookmarkStart w:id="32" w:name="_Toc3978167"/>
+        <w:pStyle w:val="Heading1"/>
+      </w:pPr>
+      <w:bookmarkStart w:id="31" w:name="_Toc3978167"/>
       <w:r>
         <w:lastRenderedPageBreak/>
         <w:t>Testkonzept</w:t>
       </w:r>
+      <w:bookmarkEnd w:id="31"/>
+    </w:p>
+    <w:p>
+      <w:r>
+        <w:t>Das Testkonzept beschreibt Methoden, welche für die Überprüfung des Programms verwendet werden. Das Programm soll am Ende alle Anforderungen des Auftraggebers erfüllen und einwandfrei funktionieren. Ebenfalls sollte das Programm benutzerfreundlich und selbsterklärend sein. Damit alle Forderungen erfüllt werden können, müssen alle Teilbereiche des Produkts fortgehend kontrolliert und getestet werden.</w:t>
+      </w:r>
+    </w:p>
+    <w:p>
+      <w:pPr>
+        <w:pStyle w:val="Heading2"/>
+        <w:framePr w:wrap="around"/>
+      </w:pPr>
+      <w:bookmarkStart w:id="32" w:name="_Toc3978168"/>
+      <w:r>
+        <w:t>Kontrolle bei der Entwicklung</w:t>
+      </w:r>
       <w:bookmarkEnd w:id="32"/>
     </w:p>
-    <w:p>
-      <w:r>
-        <w:t>Das Testkonzept beschreibt die Methoden, welche für die Überprüfung des Programms verwendet werden. Das Programm soll am Ende alle Anforderungen des Auftraggebers erfüllen und einwandfrei funktionieren. Ebenfalls sollte das Programm benutzerfreundlich und selbsterklärend sein. Damit alle Forderungen erfüllt werden können, müssen alle Teilbereiche des Produkts fortgehend kontrolliert und getestet werden.</w:t>
-      </w:r>
-    </w:p>
-    <w:p>
-      <w:pPr>
-        <w:pStyle w:val="berschrift2"/>
+    <w:p/>
+    <w:p>
+      <w:r>
+        <w:t xml:space="preserve">Damit keine </w:t>
+      </w:r>
+      <w:r>
+        <w:t xml:space="preserve">schwerwiegenden Fehler auftreten, wird das Programm während der Entwicklung schon getestet. Die erkannten Fehler sollen dabei korrigiert und </w:t>
+      </w:r>
+      <w:r>
+        <w:rPr>
+          <w:color w:val="000000" w:themeColor="text1"/>
+        </w:rPr>
+        <w:t>protokoliert</w:t>
+      </w:r>
+      <w:r>
+        <w:rPr>
+          <w:color w:val="000000" w:themeColor="text1"/>
+        </w:rPr>
+        <w:t xml:space="preserve"> </w:t>
+      </w:r>
+      <w:r>
+        <w:t xml:space="preserve">werden. </w:t>
+      </w:r>
+      <w:r>
+        <w:t>Dies hat den Vorteil, dass kei</w:t>
+      </w:r>
+      <w:r>
+        <w:t xml:space="preserve">ne grossen Zeitverluste durch Fehlerbehebungen entstehen. </w:t>
+      </w:r>
+    </w:p>
+    <w:p>
+      <w:pPr>
+        <w:pStyle w:val="Heading2"/>
         <w:framePr w:wrap="around"/>
       </w:pPr>
-      <w:bookmarkStart w:id="33" w:name="_Toc3978168"/>
-      <w:r>
-        <w:t>Kontrolle bei der Entwicklung</w:t>
+      <w:bookmarkStart w:id="33" w:name="_Toc3978169"/>
+      <w:r>
+        <w:t>Überprüfung</w:t>
+      </w:r>
+      <w:r>
+        <w:t xml:space="preserve"> mit Matlab</w:t>
       </w:r>
       <w:bookmarkEnd w:id="33"/>
+      <w:r>
+        <w:t xml:space="preserve"> </w:t>
+      </w:r>
     </w:p>
     <w:p/>
     <w:p>
       <w:r>
-        <w:t xml:space="preserve">Damit keine </w:t>
-      </w:r>
-      <w:r>
-        <w:t xml:space="preserve">schwerwiegenden Fehler auftreten, wird das Programm während der Entwicklung schon getestet. Die erkannten Fehler sollen dabei korrigiert und </w:t>
-      </w:r>
-      <w:r>
-        <w:rPr>
-          <w:color w:val="000000" w:themeColor="text1"/>
-        </w:rPr>
-        <w:t>protokoliert</w:t>
-      </w:r>
-      <w:r>
-        <w:rPr>
-          <w:color w:val="000000" w:themeColor="text1"/>
-        </w:rPr>
+        <w:t xml:space="preserve">Die Richtigkeit der Berechnungen und der Rückgabewerte der Software werden mit Matlab überprüft. </w:t>
+      </w:r>
+      <w:r>
+        <w:t>Dabei müssen die Werte in allen Bereichen übereinstimmen.</w:t>
+      </w:r>
+      <w:r>
         <w:t xml:space="preserve"> </w:t>
       </w:r>
       <w:r>
-        <w:t xml:space="preserve">werden. </w:t>
-      </w:r>
-      <w:r>
-        <w:t>Dies hat den Vorteil, dass kei</w:t>
-      </w:r>
-      <w:r>
-        <w:t xml:space="preserve">ne grossen Zeitverluste durch Fehlerbehebungen entstehen. </w:t>
-      </w:r>
-    </w:p>
-    <w:p>
-      <w:pPr>
-        <w:pStyle w:val="berschrift2"/>
+        <w:t>Ausserdem w</w:t>
+      </w:r>
+      <w:r>
+        <w:t>erden die Kurven von Matlab</w:t>
+      </w:r>
+      <w:r>
+        <w:t xml:space="preserve"> </w:t>
+      </w:r>
+      <w:r>
+        <w:t>mit Simulationen der Filterhersteller verglichen.</w:t>
+      </w:r>
+    </w:p>
+    <w:p>
+      <w:pPr>
+        <w:pStyle w:val="Heading2"/>
         <w:framePr w:wrap="around"/>
       </w:pPr>
-      <w:bookmarkStart w:id="34" w:name="_Toc3978169"/>
-      <w:r>
-        <w:t>Überprüfung</w:t>
-      </w:r>
-      <w:r>
-        <w:t xml:space="preserve"> mit </w:t>
-      </w:r>
-      <w:proofErr w:type="spellStart"/>
-      <w:r>
-        <w:t>Matlab</w:t>
+      <w:bookmarkStart w:id="34" w:name="_Toc3978170"/>
+      <w:r>
+        <w:t>Integrationstest</w:t>
       </w:r>
       <w:bookmarkEnd w:id="34"/>
-      <w:proofErr w:type="spellEnd"/>
+    </w:p>
+    <w:p>
+      <w:pPr>
+        <w:ind w:left="0"/>
+      </w:pPr>
+    </w:p>
+    <w:p>
+      <w:r>
+        <w:t xml:space="preserve">Die verschiedenen Klassen und Methoden werden isoliert geprüft. </w:t>
+      </w:r>
+      <w:r>
+        <w:t xml:space="preserve">Damit kann sichergestellt werden, dass alle Klassen/Methoden die vorgesehenen Rückgabewerte und Aktionen </w:t>
+      </w:r>
+      <w:r>
+        <w:t>korrekt ausführen. Soweit die Prüfungen mit den erwarteten Werten übereinstimmen, werden die Klassen/Methoden in das Programm integriert.</w:t>
+      </w:r>
+    </w:p>
+    <w:p>
+      <w:pPr>
+        <w:pStyle w:val="Heading2"/>
+        <w:framePr w:wrap="around"/>
+      </w:pPr>
+      <w:bookmarkStart w:id="35" w:name="_Toc3978171"/>
+      <w:r>
+        <w:t>Softwaretest</w:t>
+      </w:r>
+      <w:bookmarkEnd w:id="35"/>
+    </w:p>
+    <w:p>
+      <w:pPr>
+        <w:ind w:left="0"/>
+      </w:pPr>
+    </w:p>
+    <w:p>
+      <w:r>
+        <w:t>Die Software wird auf verschiedene Weisen und Ebenen getestet. Das Programm sollte allen Anforderungen des Auftraggebers gerecht werden und die im Auftrag beschriebenen Anforderungen erfüllen. Dafür kontrollieren die Teammitglieder, ob die Benutzeroberfläche komplett ist und das Programm so funktioniert wie erwünscht. Falls auffällt, dass etwas fehlt oder nicht in Ordnung ist, wird dies dann beseitigt.</w:t>
+      </w:r>
+    </w:p>
+    <w:p>
+      <w:r>
+        <w:t>Durch regelmässige Absprache mit dem Auftraggeber, soll verhindert werden, dass der Auftraggeber mit der Benutzeroberfläche unzufrieden ist. Der regelmässige Austausch soll dafür sorgen, dass das Programm mit den Vorstellungen des Auftraggebers übereinstimm</w:t>
+      </w:r>
+      <w:r>
+        <w:t>t</w:t>
+      </w:r>
+      <w:r>
+        <w:t xml:space="preserve">. </w:t>
+      </w:r>
+    </w:p>
+    <w:p>
+      <w:r>
+        <w:t>Fehlerhafte</w:t>
+      </w:r>
+      <w:r>
+        <w:t xml:space="preserve"> Eingaben </w:t>
+      </w:r>
+      <w:r>
+        <w:t>sollen vom Programm erkannt und bewältigt</w:t>
+      </w:r>
+      <w:r>
+        <w:t xml:space="preserve"> werden</w:t>
+      </w:r>
+      <w:r>
+        <w:t xml:space="preserve">. </w:t>
+      </w:r>
+      <w:r>
+        <w:t>Dafür wird durch absichtliche Falscheingaben vo</w:t>
+      </w:r>
+      <w:r>
+        <w:t xml:space="preserve">m </w:t>
+      </w:r>
+      <w:r>
+        <w:t>Projektt</w:t>
+      </w:r>
+      <w:r>
+        <w:t>eam</w:t>
+      </w:r>
+      <w:r>
+        <w:t xml:space="preserve"> überprüft</w:t>
+      </w:r>
+      <w:r>
+        <w:t>,</w:t>
+      </w:r>
+      <w:r>
+        <w:t xml:space="preserve"> ob das Programm richtig reagiert. Sollte dies nicht der Fall sein, </w:t>
+      </w:r>
+      <w:r>
+        <w:t>müssen die Probleme schnellstmöglich behoben werden</w:t>
+      </w:r>
+      <w:r>
+        <w:t xml:space="preserve">. </w:t>
+      </w:r>
+    </w:p>
+    <w:p>
+      <w:r>
+        <w:t xml:space="preserve">Für die Prüfung der Benutzerfreundlichkeit wird eine Prüfung durch Dritte gemacht. </w:t>
+      </w:r>
+      <w:r>
+        <w:t>Das Projektteam kann anhand de</w:t>
+      </w:r>
+      <w:r>
+        <w:t>r</w:t>
+      </w:r>
+      <w:r>
+        <w:t xml:space="preserve"> Feedbacks </w:t>
+      </w:r>
+      <w:r>
+        <w:t>Dritter</w:t>
+      </w:r>
+      <w:r>
+        <w:t xml:space="preserve"> nötige Anpassungen machen. So k</w:t>
+      </w:r>
+      <w:r>
+        <w:t>ö</w:t>
+      </w:r>
+      <w:r>
+        <w:t>nn</w:t>
+      </w:r>
+      <w:r>
+        <w:t>en eventuelle</w:t>
+      </w:r>
       <w:r>
         <w:t xml:space="preserve"> </w:t>
       </w:r>
-    </w:p>
-    <w:p/>
-    <w:p>
-      <w:r>
-        <w:t xml:space="preserve">Die Richtigkeit der Berechnungen und der Rückgabewerte der Software werden mit </w:t>
-      </w:r>
-      <w:proofErr w:type="spellStart"/>
-      <w:r>
-        <w:t>Matlab</w:t>
-      </w:r>
-      <w:proofErr w:type="spellEnd"/>
-      <w:r>
-        <w:t xml:space="preserve"> überprüft. </w:t>
-      </w:r>
-      <w:r>
-        <w:t>Dabei müssen die Werte in allen Bereichen übereinstimmen.</w:t>
+      <w:r>
+        <w:t>Verbesserungsmöglichkeiten bezüglich der Handhabung gefunden und das Programm verbessert werden.</w:t>
       </w:r>
       <w:r>
         <w:t xml:space="preserve"> </w:t>
       </w:r>
-      <w:r>
-        <w:t>Ausserdem w</w:t>
-      </w:r>
-      <w:r>
-        <w:t xml:space="preserve">erden die Kurven von </w:t>
-      </w:r>
-      <w:proofErr w:type="spellStart"/>
-      <w:r>
-        <w:t>Matlab</w:t>
-      </w:r>
-      <w:proofErr w:type="spellEnd"/>
-      <w:r>
-        <w:t xml:space="preserve"> mit Simulationen der Filterhersteller verglichen.</w:t>
-      </w:r>
-    </w:p>
-    <w:p>
-      <w:pPr>
-        <w:pStyle w:val="berschrift2"/>
-        <w:framePr w:wrap="around"/>
-      </w:pPr>
-      <w:bookmarkStart w:id="35" w:name="_Toc3978170"/>
-      <w:r>
-        <w:t>Integrationstest</w:t>
-      </w:r>
-      <w:bookmarkEnd w:id="35"/>
-    </w:p>
-    <w:p>
-      <w:pPr>
-        <w:ind w:left="0"/>
-      </w:pPr>
-    </w:p>
-    <w:p>
-      <w:r>
-        <w:t xml:space="preserve">Die verschiedenen Klassen und Methoden werden isoliert geprüft. </w:t>
-      </w:r>
-      <w:r>
-        <w:t xml:space="preserve">Damit kann sichergestellt werden, dass alle Klassen/Methoden die vorgesehenen Rückgabewerte und Aktionen </w:t>
-      </w:r>
-      <w:r>
-        <w:t>korrekt ausführen. Soweit die Prüfungen mit den erwarteten Werten übereinstimmen, werden die Klassen/Methoden in das Programm integriert.</w:t>
-      </w:r>
-    </w:p>
-    <w:p>
-      <w:pPr>
-        <w:pStyle w:val="berschrift2"/>
-        <w:framePr w:wrap="around"/>
-      </w:pPr>
-      <w:bookmarkStart w:id="36" w:name="_Toc3978171"/>
-      <w:r>
-        <w:t>Softwaretest</w:t>
+    </w:p>
+    <w:p>
+      <w:r>
+        <w:t xml:space="preserve">Damit das Programm auf </w:t>
+      </w:r>
+      <w:r>
+        <w:t>den</w:t>
+      </w:r>
+      <w:r>
+        <w:t xml:space="preserve"> Betriebssystemen</w:t>
+      </w:r>
+      <w:r>
+        <w:t xml:space="preserve"> MacOS und Windows</w:t>
+      </w:r>
+      <w:r>
+        <w:t xml:space="preserve"> </w:t>
+      </w:r>
+      <w:r>
+        <w:t xml:space="preserve">einwandfrei </w:t>
+      </w:r>
+      <w:r>
+        <w:t>funktioniert, wird innerhalb des Projektteams das Programm au</w:t>
+      </w:r>
+      <w:r>
+        <w:t>f beiden Systemen</w:t>
+      </w:r>
+      <w:r>
+        <w:t xml:space="preserve"> getestet. Dies soll verhindern, dass das Programm </w:t>
+      </w:r>
+      <w:r>
+        <w:t xml:space="preserve">nur auf einem Betriebssystem </w:t>
+      </w:r>
+      <w:bookmarkStart w:id="36" w:name="_GoBack"/>
+      <w:r>
+        <w:t>la</w:t>
       </w:r>
       <w:bookmarkEnd w:id="36"/>
-    </w:p>
-    <w:p>
-      <w:pPr>
-        <w:ind w:left="0"/>
-      </w:pPr>
-    </w:p>
-    <w:p>
-      <w:r>
-        <w:t>Die Software wird auf verschiedene Weisen und Ebenen getestet. Das Programm sollte allen Anforderungen des Auftraggebers gerecht werden und die im Auftrag beschriebenen Anforderungen erfüllen. Dafür kontrollieren die Teammitglieder, ob die Benutzeroberfläche komplett ist und das Programm so funktioniert wie erwünscht. Falls auffällt, dass etwas fehlt oder nicht in Ordnung ist, wird dies dann beseitigt.</w:t>
-      </w:r>
-    </w:p>
-    <w:p>
-      <w:r>
-        <w:t xml:space="preserve">Durch regelmässige Absprache mit dem Auftraggeber, soll verhindert werden, dass der Auftraggeber mit der Benutzeroberfläche unzufrieden ist. Der regelmässige Austausch soll dafür sorgen, dass das Programm mit den Vorstellungen des Auftraggebers übereinstimmen. </w:t>
-      </w:r>
-    </w:p>
-    <w:p>
-      <w:r>
-        <w:t>Ebenso soll das Programm reagieren, falls falsche Eingaben gemacht werden. Dafür wird durch absichtliche Falscheingaben von einem Teammitglied überprüft</w:t>
-      </w:r>
-      <w:r>
-        <w:t>,</w:t>
-      </w:r>
-      <w:r>
-        <w:t xml:space="preserve"> ob das Programm richtig reagiert. Sollte dies nicht der Fall sein, wird dies an dieser Stelle in Ordnung gebracht. </w:t>
-      </w:r>
-    </w:p>
-    <w:p>
-      <w:r>
-        <w:t>Für die Prüfung der Benutzerfreundlichkeit wird eine Prüfung durch Dritte gemacht. Dabei wird eine aussenstehende Person versuchen das Programm zu bedienen</w:t>
-      </w:r>
-      <w:r>
-        <w:t xml:space="preserve">. Das Projektteam kann anhand des Feedbacks dieser Person nötige Anpassungen machen. So kann herausgefunden werden, ob das GUI des Programms selbsterklärend ist. </w:t>
-      </w:r>
-    </w:p>
-    <w:p>
-      <w:r>
-        <w:t xml:space="preserve">Damit das Programm auf allen Betriebssystemen funktioniert, wird innerhalb des Projektteams das Programm auf Windows und Mac OS getestet. Dies soll verhindern, dass das Programm </w:t>
-      </w:r>
-      <w:r>
-        <w:t>nur auf einem Betriebssystem laufen kann.</w:t>
+      <w:r>
+        <w:t>ufen kann.</w:t>
       </w:r>
       <w:r>
         <w:br w:type="page"/>
@@ -9900,7 +9898,7 @@
     </w:p>
     <w:p>
       <w:pPr>
-        <w:pStyle w:val="berschrift1"/>
+        <w:pStyle w:val="Heading1"/>
       </w:pPr>
       <w:bookmarkStart w:id="37" w:name="_Toc3978172"/>
       <w:r>
@@ -9923,7 +9921,7 @@
     </w:p>
     <w:p>
       <w:pPr>
-        <w:pStyle w:val="berschrift1"/>
+        <w:pStyle w:val="Heading1"/>
         <w:numPr>
           <w:ilvl w:val="0"/>
           <w:numId w:val="9"/>
@@ -9939,7 +9937,7 @@
     <w:p/>
     <w:p>
       <w:pPr>
-        <w:pStyle w:val="Abbildungsverzeichnis"/>
+        <w:pStyle w:val="TableofFigures"/>
         <w:tabs>
           <w:tab w:val="right" w:leader="underscore" w:pos="9016"/>
         </w:tabs>
@@ -10009,7 +10007,7 @@
     </w:p>
     <w:p>
       <w:pPr>
-        <w:pStyle w:val="Abbildungsverzeichnis"/>
+        <w:pStyle w:val="TableofFigures"/>
         <w:tabs>
           <w:tab w:val="right" w:leader="underscore" w:pos="9016"/>
         </w:tabs>
@@ -10092,7 +10090,7 @@
     </w:p>
     <w:p>
       <w:pPr>
-        <w:pStyle w:val="Abbildungsverzeichnis"/>
+        <w:pStyle w:val="TableofFigures"/>
         <w:tabs>
           <w:tab w:val="right" w:leader="underscore" w:pos="9016"/>
         </w:tabs>
@@ -10166,7 +10164,7 @@
     </w:p>
     <w:p>
       <w:pPr>
-        <w:pStyle w:val="Abbildungsverzeichnis"/>
+        <w:pStyle w:val="TableofFigures"/>
         <w:tabs>
           <w:tab w:val="right" w:leader="underscore" w:pos="9016"/>
         </w:tabs>
@@ -10240,7 +10238,7 @@
     </w:p>
     <w:p>
       <w:pPr>
-        <w:pStyle w:val="Abbildungsverzeichnis"/>
+        <w:pStyle w:val="TableofFigures"/>
         <w:tabs>
           <w:tab w:val="right" w:leader="underscore" w:pos="9016"/>
         </w:tabs>
@@ -10314,7 +10312,7 @@
     </w:p>
     <w:p>
       <w:pPr>
-        <w:pStyle w:val="Abbildungsverzeichnis"/>
+        <w:pStyle w:val="TableofFigures"/>
         <w:tabs>
           <w:tab w:val="right" w:leader="underscore" w:pos="9016"/>
         </w:tabs>
@@ -10388,7 +10386,7 @@
     </w:p>
     <w:p>
       <w:pPr>
-        <w:pStyle w:val="Abbildungsverzeichnis"/>
+        <w:pStyle w:val="TableofFigures"/>
         <w:tabs>
           <w:tab w:val="right" w:leader="underscore" w:pos="9016"/>
         </w:tabs>
@@ -10462,7 +10460,7 @@
     </w:p>
     <w:p>
       <w:pPr>
-        <w:pStyle w:val="Abbildungsverzeichnis"/>
+        <w:pStyle w:val="TableofFigures"/>
         <w:tabs>
           <w:tab w:val="right" w:leader="underscore" w:pos="9016"/>
         </w:tabs>
@@ -10562,7 +10560,7 @@
       <w:sdtContent>
         <w:p>
           <w:pPr>
-            <w:pStyle w:val="berschrift1"/>
+            <w:pStyle w:val="Heading1"/>
             <w:numPr>
               <w:ilvl w:val="0"/>
               <w:numId w:val="9"/>
@@ -10626,7 +10624,7 @@
                   </w:tcPr>
                   <w:p>
                     <w:pPr>
-                      <w:pStyle w:val="Literaturverzeichnis"/>
+                      <w:pStyle w:val="Bibliography"/>
                       <w:rPr>
                         <w:noProof/>
                         <w:sz w:val="24"/>
@@ -10648,7 +10646,7 @@
                   </w:tcPr>
                   <w:p>
                     <w:pPr>
-                      <w:pStyle w:val="Literaturverzeichnis"/>
+                      <w:pStyle w:val="Bibliography"/>
                       <w:rPr>
                         <w:noProof/>
                       </w:rPr>
@@ -10674,7 +10672,7 @@
                   </w:tcPr>
                   <w:p>
                     <w:pPr>
-                      <w:pStyle w:val="Literaturverzeichnis"/>
+                      <w:pStyle w:val="Bibliography"/>
                       <w:rPr>
                         <w:noProof/>
                       </w:rPr>
@@ -10694,7 +10692,7 @@
                   </w:tcPr>
                   <w:p>
                     <w:pPr>
-                      <w:pStyle w:val="Literaturverzeichnis"/>
+                      <w:pStyle w:val="Bibliography"/>
                       <w:rPr>
                         <w:noProof/>
                       </w:rPr>
@@ -10720,7 +10718,7 @@
                   </w:tcPr>
                   <w:p>
                     <w:pPr>
-                      <w:pStyle w:val="Literaturverzeichnis"/>
+                      <w:pStyle w:val="Bibliography"/>
                       <w:rPr>
                         <w:noProof/>
                       </w:rPr>
@@ -10740,7 +10738,7 @@
                   </w:tcPr>
                   <w:p>
                     <w:pPr>
-                      <w:pStyle w:val="Literaturverzeichnis"/>
+                      <w:pStyle w:val="Bibliography"/>
                       <w:rPr>
                         <w:noProof/>
                       </w:rPr>
@@ -10766,7 +10764,7 @@
                   </w:tcPr>
                   <w:p>
                     <w:pPr>
-                      <w:pStyle w:val="Literaturverzeichnis"/>
+                      <w:pStyle w:val="Bibliography"/>
                       <w:rPr>
                         <w:noProof/>
                       </w:rPr>
@@ -10786,7 +10784,7 @@
                   </w:tcPr>
                   <w:p>
                     <w:pPr>
-                      <w:pStyle w:val="Literaturverzeichnis"/>
+                      <w:pStyle w:val="Bibliography"/>
                       <w:rPr>
                         <w:noProof/>
                       </w:rPr>
@@ -10838,7 +10836,7 @@
     </w:p>
     <w:p>
       <w:pPr>
-        <w:pStyle w:val="berschrift1"/>
+        <w:pStyle w:val="Heading1"/>
       </w:pPr>
       <w:bookmarkStart w:id="40" w:name="_Toc3978175"/>
       <w:r>
@@ -11132,7 +11130,7 @@
           <w:color w:val="000000"/>
           <w:sz w:val="18"/>
           <w:szCs w:val="18"/>
-          <w:lang w:eastAsia="de-DE"/>
+          <w:lang w:val="en-US" w:eastAsia="de-DE"/>
         </w:rPr>
       </w:pPr>
       <w:r>
@@ -11141,43 +11139,9 @@
           <w:color w:val="000000"/>
           <w:sz w:val="18"/>
           <w:szCs w:val="18"/>
-          <w:lang w:eastAsia="de-DE"/>
-        </w:rPr>
-        <w:t xml:space="preserve">f = </w:t>
-      </w:r>
-      <w:proofErr w:type="spellStart"/>
-      <w:proofErr w:type="gramStart"/>
-      <w:r>
-        <w:rPr>
-          <w:rFonts w:ascii="Courier New" w:eastAsia="Times New Roman" w:hAnsi="Courier New" w:cs="Courier New"/>
-          <w:color w:val="000000"/>
-          <w:sz w:val="18"/>
-          <w:szCs w:val="18"/>
-          <w:lang w:eastAsia="de-DE"/>
-        </w:rPr>
-        <w:t>logspace</w:t>
-      </w:r>
-      <w:proofErr w:type="spellEnd"/>
-      <w:r>
-        <w:rPr>
-          <w:rFonts w:ascii="Courier New" w:eastAsia="Times New Roman" w:hAnsi="Courier New" w:cs="Courier New"/>
-          <w:color w:val="000000"/>
-          <w:sz w:val="18"/>
-          <w:szCs w:val="18"/>
-          <w:lang w:eastAsia="de-DE"/>
-        </w:rPr>
-        <w:t>(</w:t>
-      </w:r>
-      <w:proofErr w:type="gramEnd"/>
-      <w:r>
-        <w:rPr>
-          <w:rFonts w:ascii="Courier New" w:eastAsia="Times New Roman" w:hAnsi="Courier New" w:cs="Courier New"/>
-          <w:color w:val="000000"/>
-          <w:sz w:val="18"/>
-          <w:szCs w:val="18"/>
-          <w:lang w:eastAsia="de-DE"/>
-        </w:rPr>
-        <w:t xml:space="preserve">4,8,100);  </w:t>
+          <w:lang w:val="en-US" w:eastAsia="de-DE"/>
+        </w:rPr>
+        <w:t xml:space="preserve">f = logspace(4,8,100);  </w:t>
       </w:r>
       <w:r>
         <w:rPr>
@@ -11186,7 +11150,7 @@
           <w:sz w:val="18"/>
           <w:szCs w:val="18"/>
           <w:bdr w:val="none" w:sz="0" w:space="0" w:color="auto" w:frame="1"/>
-          <w:lang w:eastAsia="de-DE"/>
+          <w:lang w:val="en-US" w:eastAsia="de-DE"/>
         </w:rPr>
         <w:t>%Frequenzvektor von 10^4 - 10^8 Hz</w:t>
       </w:r>
@@ -11227,10 +11191,9 @@
           <w:color w:val="000000"/>
           <w:sz w:val="18"/>
           <w:szCs w:val="18"/>
-          <w:lang w:eastAsia="de-DE"/>
-        </w:rPr>
-      </w:pPr>
-      <w:proofErr w:type="spellStart"/>
+          <w:lang w:val="en-US" w:eastAsia="de-DE"/>
+        </w:rPr>
+      </w:pPr>
       <w:r>
         <w:rPr>
           <w:rFonts w:ascii="Courier New" w:eastAsia="Times New Roman" w:hAnsi="Courier New" w:cs="Courier New"/>
@@ -11238,64 +11201,19 @@
           <w:sz w:val="18"/>
           <w:szCs w:val="18"/>
           <w:bdr w:val="none" w:sz="0" w:space="0" w:color="auto" w:frame="1"/>
-          <w:lang w:eastAsia="de-DE"/>
+          <w:lang w:val="en-US" w:eastAsia="de-DE"/>
         </w:rPr>
         <w:t>for</w:t>
       </w:r>
-      <w:proofErr w:type="spellEnd"/>
       <w:r>
         <w:rPr>
           <w:rFonts w:ascii="Courier New" w:eastAsia="Times New Roman" w:hAnsi="Courier New" w:cs="Courier New"/>
           <w:color w:val="000000"/>
           <w:sz w:val="18"/>
           <w:szCs w:val="18"/>
-          <w:lang w:eastAsia="de-DE"/>
-        </w:rPr>
-        <w:t xml:space="preserve"> k=</w:t>
-      </w:r>
-      <w:proofErr w:type="gramStart"/>
-      <w:r>
-        <w:rPr>
-          <w:rFonts w:ascii="Courier New" w:eastAsia="Times New Roman" w:hAnsi="Courier New" w:cs="Courier New"/>
-          <w:color w:val="000000"/>
-          <w:sz w:val="18"/>
-          <w:szCs w:val="18"/>
-          <w:lang w:eastAsia="de-DE"/>
-        </w:rPr>
-        <w:t>1 :</w:t>
-      </w:r>
-      <w:proofErr w:type="gramEnd"/>
-      <w:r>
-        <w:rPr>
-          <w:rFonts w:ascii="Courier New" w:eastAsia="Times New Roman" w:hAnsi="Courier New" w:cs="Courier New"/>
-          <w:color w:val="000000"/>
-          <w:sz w:val="18"/>
-          <w:szCs w:val="18"/>
-          <w:lang w:eastAsia="de-DE"/>
-        </w:rPr>
-        <w:t xml:space="preserve"> </w:t>
-      </w:r>
-      <w:proofErr w:type="spellStart"/>
-      <w:r>
-        <w:rPr>
-          <w:rFonts w:ascii="Courier New" w:eastAsia="Times New Roman" w:hAnsi="Courier New" w:cs="Courier New"/>
-          <w:color w:val="000000"/>
-          <w:sz w:val="18"/>
-          <w:szCs w:val="18"/>
-          <w:lang w:eastAsia="de-DE"/>
-        </w:rPr>
-        <w:t>length</w:t>
-      </w:r>
-      <w:proofErr w:type="spellEnd"/>
-      <w:r>
-        <w:rPr>
-          <w:rFonts w:ascii="Courier New" w:eastAsia="Times New Roman" w:hAnsi="Courier New" w:cs="Courier New"/>
-          <w:color w:val="000000"/>
-          <w:sz w:val="18"/>
-          <w:szCs w:val="18"/>
-          <w:lang w:eastAsia="de-DE"/>
-        </w:rPr>
-        <w:t>(f)</w:t>
+          <w:lang w:val="en-US" w:eastAsia="de-DE"/>
+        </w:rPr>
+        <w:t xml:space="preserve"> k=1 : length(f)</w:t>
       </w:r>
     </w:p>
     <w:p>
@@ -11334,7 +11252,7 @@
           <w:color w:val="000000"/>
           <w:sz w:val="18"/>
           <w:szCs w:val="18"/>
-          <w:lang w:eastAsia="de-DE"/>
+          <w:lang w:val="en-US" w:eastAsia="de-DE"/>
         </w:rPr>
       </w:pPr>
       <w:r>
@@ -11343,53 +11261,9 @@
           <w:color w:val="000000"/>
           <w:sz w:val="18"/>
           <w:szCs w:val="18"/>
-          <w:lang w:eastAsia="de-DE"/>
-        </w:rPr>
-        <w:t xml:space="preserve">    H(k) = -20 * log10(</w:t>
-      </w:r>
-      <w:proofErr w:type="spellStart"/>
-      <w:r>
-        <w:rPr>
-          <w:rFonts w:ascii="Courier New" w:eastAsia="Times New Roman" w:hAnsi="Courier New" w:cs="Courier New"/>
-          <w:color w:val="000000"/>
-          <w:sz w:val="18"/>
-          <w:szCs w:val="18"/>
-          <w:lang w:eastAsia="de-DE"/>
-        </w:rPr>
-        <w:t>abs</w:t>
-      </w:r>
-      <w:proofErr w:type="spellEnd"/>
-      <w:r>
-        <w:rPr>
-          <w:rFonts w:ascii="Courier New" w:eastAsia="Times New Roman" w:hAnsi="Courier New" w:cs="Courier New"/>
-          <w:color w:val="000000"/>
-          <w:sz w:val="18"/>
-          <w:szCs w:val="18"/>
-          <w:lang w:eastAsia="de-DE"/>
-        </w:rPr>
-        <w:t>(get_s21(f(</w:t>
-      </w:r>
-      <w:proofErr w:type="gramStart"/>
-      <w:r>
-        <w:rPr>
-          <w:rFonts w:ascii="Courier New" w:eastAsia="Times New Roman" w:hAnsi="Courier New" w:cs="Courier New"/>
-          <w:color w:val="000000"/>
-          <w:sz w:val="18"/>
-          <w:szCs w:val="18"/>
-          <w:lang w:eastAsia="de-DE"/>
-        </w:rPr>
-        <w:t>1,k</w:t>
-      </w:r>
-      <w:proofErr w:type="gramEnd"/>
-      <w:r>
-        <w:rPr>
-          <w:rFonts w:ascii="Courier New" w:eastAsia="Times New Roman" w:hAnsi="Courier New" w:cs="Courier New"/>
-          <w:color w:val="000000"/>
-          <w:sz w:val="18"/>
-          <w:szCs w:val="18"/>
-          <w:lang w:eastAsia="de-DE"/>
-        </w:rPr>
-        <w:t>))));</w:t>
+          <w:lang w:val="en-US" w:eastAsia="de-DE"/>
+        </w:rPr>
+        <w:t xml:space="preserve">    H(k) = -20 * log10(abs(get_s21(f(1,k))));</w:t>
       </w:r>
     </w:p>
     <w:p>
@@ -11522,7 +11396,6 @@
           <w:lang w:eastAsia="de-DE"/>
         </w:rPr>
       </w:pPr>
-      <w:proofErr w:type="spellStart"/>
       <w:r>
         <w:rPr>
           <w:rFonts w:ascii="Courier New" w:eastAsia="Times New Roman" w:hAnsi="Courier New" w:cs="Courier New"/>
@@ -11531,42 +11404,7 @@
           <w:szCs w:val="18"/>
           <w:lang w:eastAsia="de-DE"/>
         </w:rPr>
-        <w:t>semilogx</w:t>
-      </w:r>
-      <w:proofErr w:type="spellEnd"/>
-      <w:r>
-        <w:rPr>
-          <w:rFonts w:ascii="Courier New" w:eastAsia="Times New Roman" w:hAnsi="Courier New" w:cs="Courier New"/>
-          <w:color w:val="000000"/>
-          <w:sz w:val="18"/>
-          <w:szCs w:val="18"/>
-          <w:lang w:eastAsia="de-DE"/>
-        </w:rPr>
-        <w:t>(</w:t>
-      </w:r>
-      <w:proofErr w:type="spellStart"/>
-      <w:proofErr w:type="gramStart"/>
-      <w:r>
-        <w:rPr>
-          <w:rFonts w:ascii="Courier New" w:eastAsia="Times New Roman" w:hAnsi="Courier New" w:cs="Courier New"/>
-          <w:color w:val="000000"/>
-          <w:sz w:val="18"/>
-          <w:szCs w:val="18"/>
-          <w:lang w:eastAsia="de-DE"/>
-        </w:rPr>
-        <w:t>f,H</w:t>
-      </w:r>
-      <w:proofErr w:type="spellEnd"/>
-      <w:proofErr w:type="gramEnd"/>
-      <w:r>
-        <w:rPr>
-          <w:rFonts w:ascii="Courier New" w:eastAsia="Times New Roman" w:hAnsi="Courier New" w:cs="Courier New"/>
-          <w:color w:val="000000"/>
-          <w:sz w:val="18"/>
-          <w:szCs w:val="18"/>
-          <w:lang w:eastAsia="de-DE"/>
-        </w:rPr>
-        <w:t xml:space="preserve">)   </w:t>
+        <w:t xml:space="preserve">semilogx(f,H)   </w:t>
       </w:r>
       <w:r>
         <w:rPr>
@@ -11577,31 +11415,7 @@
           <w:bdr w:val="none" w:sz="0" w:space="0" w:color="auto" w:frame="1"/>
           <w:lang w:eastAsia="de-DE"/>
         </w:rPr>
-        <w:t>%</w:t>
-      </w:r>
-      <w:proofErr w:type="spellStart"/>
-      <w:r>
-        <w:rPr>
-          <w:rFonts w:ascii="Courier New" w:eastAsia="Times New Roman" w:hAnsi="Courier New" w:cs="Courier New"/>
-          <w:color w:val="228B22"/>
-          <w:sz w:val="18"/>
-          <w:szCs w:val="18"/>
-          <w:bdr w:val="none" w:sz="0" w:space="0" w:color="auto" w:frame="1"/>
-          <w:lang w:eastAsia="de-DE"/>
-        </w:rPr>
-        <w:t>Logartihmische</w:t>
-      </w:r>
-      <w:proofErr w:type="spellEnd"/>
-      <w:r>
-        <w:rPr>
-          <w:rFonts w:ascii="Courier New" w:eastAsia="Times New Roman" w:hAnsi="Courier New" w:cs="Courier New"/>
-          <w:color w:val="228B22"/>
-          <w:sz w:val="18"/>
-          <w:szCs w:val="18"/>
-          <w:bdr w:val="none" w:sz="0" w:space="0" w:color="auto" w:frame="1"/>
-          <w:lang w:eastAsia="de-DE"/>
-        </w:rPr>
-        <w:t xml:space="preserve"> Skala verwenden</w:t>
+        <w:t>%Logartihmische Skala verwenden</w:t>
       </w:r>
     </w:p>
     <w:p>
@@ -11683,7 +11497,6 @@
           <w:lang w:eastAsia="de-DE"/>
         </w:rPr>
       </w:pPr>
-      <w:proofErr w:type="spellStart"/>
       <w:r>
         <w:rPr>
           <w:rFonts w:ascii="Courier New" w:eastAsia="Times New Roman" w:hAnsi="Courier New" w:cs="Courier New"/>
@@ -11692,18 +11505,7 @@
           <w:szCs w:val="18"/>
           <w:lang w:eastAsia="de-DE"/>
         </w:rPr>
-        <w:t>grid</w:t>
-      </w:r>
-      <w:proofErr w:type="spellEnd"/>
-      <w:r>
-        <w:rPr>
-          <w:rFonts w:ascii="Courier New" w:eastAsia="Times New Roman" w:hAnsi="Courier New" w:cs="Courier New"/>
-          <w:color w:val="000000"/>
-          <w:sz w:val="18"/>
-          <w:szCs w:val="18"/>
-          <w:lang w:eastAsia="de-DE"/>
-        </w:rPr>
-        <w:t xml:space="preserve"> </w:t>
+        <w:t xml:space="preserve">grid </w:t>
       </w:r>
       <w:r>
         <w:rPr>
@@ -11793,21 +11595,19 @@
           <w:color w:val="000000"/>
           <w:sz w:val="18"/>
           <w:szCs w:val="18"/>
-          <w:lang w:eastAsia="de-DE"/>
-        </w:rPr>
-      </w:pPr>
-      <w:proofErr w:type="gramStart"/>
+          <w:lang w:val="en-US" w:eastAsia="de-DE"/>
+        </w:rPr>
+      </w:pPr>
       <w:r>
         <w:rPr>
           <w:rFonts w:ascii="Courier New" w:eastAsia="Times New Roman" w:hAnsi="Courier New" w:cs="Courier New"/>
           <w:color w:val="000000"/>
           <w:sz w:val="18"/>
           <w:szCs w:val="18"/>
-          <w:lang w:eastAsia="de-DE"/>
+          <w:lang w:val="en-US" w:eastAsia="de-DE"/>
         </w:rPr>
         <w:t>title(</w:t>
       </w:r>
-      <w:proofErr w:type="gramEnd"/>
       <w:r>
         <w:rPr>
           <w:rFonts w:ascii="Courier New" w:eastAsia="Times New Roman" w:hAnsi="Courier New" w:cs="Courier New"/>
@@ -11815,7 +11615,7 @@
           <w:sz w:val="18"/>
           <w:szCs w:val="18"/>
           <w:bdr w:val="none" w:sz="0" w:space="0" w:color="auto" w:frame="1"/>
-          <w:lang w:eastAsia="de-DE"/>
+          <w:lang w:val="en-US" w:eastAsia="de-DE"/>
         </w:rPr>
         <w:t>'Insertion Loos'</w:t>
       </w:r>
@@ -11825,7 +11625,7 @@
           <w:color w:val="000000"/>
           <w:sz w:val="18"/>
           <w:szCs w:val="18"/>
-          <w:lang w:eastAsia="de-DE"/>
+          <w:lang w:val="en-US" w:eastAsia="de-DE"/>
         </w:rPr>
         <w:t>)</w:t>
       </w:r>
@@ -11866,33 +11666,19 @@
           <w:color w:val="000000"/>
           <w:sz w:val="18"/>
           <w:szCs w:val="18"/>
-          <w:lang w:eastAsia="de-DE"/>
-        </w:rPr>
-      </w:pPr>
-      <w:proofErr w:type="spellStart"/>
-      <w:proofErr w:type="gramStart"/>
+          <w:lang w:val="en-US" w:eastAsia="de-DE"/>
+        </w:rPr>
+      </w:pPr>
       <w:r>
         <w:rPr>
           <w:rFonts w:ascii="Courier New" w:eastAsia="Times New Roman" w:hAnsi="Courier New" w:cs="Courier New"/>
           <w:color w:val="000000"/>
           <w:sz w:val="18"/>
           <w:szCs w:val="18"/>
-          <w:lang w:eastAsia="de-DE"/>
-        </w:rPr>
-        <w:t>xlabel</w:t>
-      </w:r>
-      <w:proofErr w:type="spellEnd"/>
-      <w:r>
-        <w:rPr>
-          <w:rFonts w:ascii="Courier New" w:eastAsia="Times New Roman" w:hAnsi="Courier New" w:cs="Courier New"/>
-          <w:color w:val="000000"/>
-          <w:sz w:val="18"/>
-          <w:szCs w:val="18"/>
-          <w:lang w:eastAsia="de-DE"/>
-        </w:rPr>
-        <w:t>(</w:t>
-      </w:r>
-      <w:proofErr w:type="gramEnd"/>
+          <w:lang w:val="en-US" w:eastAsia="de-DE"/>
+        </w:rPr>
+        <w:t>xlabel(</w:t>
+      </w:r>
       <w:r>
         <w:rPr>
           <w:rFonts w:ascii="Courier New" w:eastAsia="Times New Roman" w:hAnsi="Courier New" w:cs="Courier New"/>
@@ -11900,33 +11686,9 @@
           <w:sz w:val="18"/>
           <w:szCs w:val="18"/>
           <w:bdr w:val="none" w:sz="0" w:space="0" w:color="auto" w:frame="1"/>
-          <w:lang w:eastAsia="de-DE"/>
-        </w:rPr>
-        <w:t>'</w:t>
-      </w:r>
-      <w:proofErr w:type="spellStart"/>
-      <w:r>
-        <w:rPr>
-          <w:rFonts w:ascii="Courier New" w:eastAsia="Times New Roman" w:hAnsi="Courier New" w:cs="Courier New"/>
-          <w:color w:val="A020F0"/>
-          <w:sz w:val="18"/>
-          <w:szCs w:val="18"/>
-          <w:bdr w:val="none" w:sz="0" w:space="0" w:color="auto" w:frame="1"/>
-          <w:lang w:eastAsia="de-DE"/>
-        </w:rPr>
-        <w:t>Frequency</w:t>
-      </w:r>
-      <w:proofErr w:type="spellEnd"/>
-      <w:r>
-        <w:rPr>
-          <w:rFonts w:ascii="Courier New" w:eastAsia="Times New Roman" w:hAnsi="Courier New" w:cs="Courier New"/>
-          <w:color w:val="A020F0"/>
-          <w:sz w:val="18"/>
-          <w:szCs w:val="18"/>
-          <w:bdr w:val="none" w:sz="0" w:space="0" w:color="auto" w:frame="1"/>
-          <w:lang w:eastAsia="de-DE"/>
-        </w:rPr>
-        <w:t xml:space="preserve"> [Hz]'</w:t>
+          <w:lang w:val="en-US" w:eastAsia="de-DE"/>
+        </w:rPr>
+        <w:t>'Frequency [Hz]'</w:t>
       </w:r>
       <w:r>
         <w:rPr>
@@ -11934,7 +11696,7 @@
           <w:color w:val="000000"/>
           <w:sz w:val="18"/>
           <w:szCs w:val="18"/>
-          <w:lang w:eastAsia="de-DE"/>
+          <w:lang w:val="en-US" w:eastAsia="de-DE"/>
         </w:rPr>
         <w:t>)</w:t>
       </w:r>
@@ -11975,33 +11737,19 @@
           <w:color w:val="000000"/>
           <w:sz w:val="18"/>
           <w:szCs w:val="18"/>
-          <w:lang w:eastAsia="de-DE"/>
-        </w:rPr>
-      </w:pPr>
-      <w:proofErr w:type="spellStart"/>
-      <w:proofErr w:type="gramStart"/>
+          <w:lang w:val="en-US" w:eastAsia="de-DE"/>
+        </w:rPr>
+      </w:pPr>
       <w:r>
         <w:rPr>
           <w:rFonts w:ascii="Courier New" w:eastAsia="Times New Roman" w:hAnsi="Courier New" w:cs="Courier New"/>
           <w:color w:val="000000"/>
           <w:sz w:val="18"/>
           <w:szCs w:val="18"/>
-          <w:lang w:eastAsia="de-DE"/>
-        </w:rPr>
-        <w:t>ylabel</w:t>
-      </w:r>
-      <w:proofErr w:type="spellEnd"/>
-      <w:r>
-        <w:rPr>
-          <w:rFonts w:ascii="Courier New" w:eastAsia="Times New Roman" w:hAnsi="Courier New" w:cs="Courier New"/>
-          <w:color w:val="000000"/>
-          <w:sz w:val="18"/>
-          <w:szCs w:val="18"/>
-          <w:lang w:eastAsia="de-DE"/>
-        </w:rPr>
-        <w:t>(</w:t>
-      </w:r>
-      <w:proofErr w:type="gramEnd"/>
+          <w:lang w:val="en-US" w:eastAsia="de-DE"/>
+        </w:rPr>
+        <w:t>ylabel(</w:t>
+      </w:r>
       <w:r>
         <w:rPr>
           <w:rFonts w:ascii="Courier New" w:eastAsia="Times New Roman" w:hAnsi="Courier New" w:cs="Courier New"/>
@@ -12009,33 +11757,9 @@
           <w:sz w:val="18"/>
           <w:szCs w:val="18"/>
           <w:bdr w:val="none" w:sz="0" w:space="0" w:color="auto" w:frame="1"/>
-          <w:lang w:eastAsia="de-DE"/>
-        </w:rPr>
-        <w:t>'Insertion Loos [</w:t>
-      </w:r>
-      <w:proofErr w:type="spellStart"/>
-      <w:r>
-        <w:rPr>
-          <w:rFonts w:ascii="Courier New" w:eastAsia="Times New Roman" w:hAnsi="Courier New" w:cs="Courier New"/>
-          <w:color w:val="A020F0"/>
-          <w:sz w:val="18"/>
-          <w:szCs w:val="18"/>
-          <w:bdr w:val="none" w:sz="0" w:space="0" w:color="auto" w:frame="1"/>
-          <w:lang w:eastAsia="de-DE"/>
-        </w:rPr>
-        <w:t>db</w:t>
-      </w:r>
-      <w:proofErr w:type="spellEnd"/>
-      <w:r>
-        <w:rPr>
-          <w:rFonts w:ascii="Courier New" w:eastAsia="Times New Roman" w:hAnsi="Courier New" w:cs="Courier New"/>
-          <w:color w:val="A020F0"/>
-          <w:sz w:val="18"/>
-          <w:szCs w:val="18"/>
-          <w:bdr w:val="none" w:sz="0" w:space="0" w:color="auto" w:frame="1"/>
-          <w:lang w:eastAsia="de-DE"/>
-        </w:rPr>
-        <w:t>]'</w:t>
+          <w:lang w:val="en-US" w:eastAsia="de-DE"/>
+        </w:rPr>
+        <w:t>'Insertion Loos [db]'</w:t>
       </w:r>
       <w:r>
         <w:rPr>
@@ -12043,7 +11767,7 @@
           <w:color w:val="000000"/>
           <w:sz w:val="18"/>
           <w:szCs w:val="18"/>
-          <w:lang w:eastAsia="de-DE"/>
+          <w:lang w:val="en-US" w:eastAsia="de-DE"/>
         </w:rPr>
         <w:t>)</w:t>
       </w:r>
@@ -12051,11 +11775,14 @@
     <w:p>
       <w:pPr>
         <w:ind w:left="0"/>
-      </w:pPr>
-    </w:p>
-    <w:p>
-      <w:pPr>
-        <w:pStyle w:val="HTMLVorformatiert"/>
+        <w:rPr>
+          <w:lang w:val="en-US"/>
+        </w:rPr>
+      </w:pPr>
+    </w:p>
+    <w:p>
+      <w:pPr>
+        <w:pStyle w:val="HTMLPreformatted"/>
         <w:pBdr>
           <w:top w:val="single" w:sz="6" w:space="8" w:color="D3D3D3"/>
           <w:left w:val="single" w:sz="6" w:space="8" w:color="D3D3D3"/>
@@ -12068,9 +11795,9 @@
           <w:color w:val="000000"/>
           <w:sz w:val="18"/>
           <w:szCs w:val="18"/>
-        </w:rPr>
-      </w:pPr>
-      <w:proofErr w:type="spellStart"/>
+          <w:lang w:val="en-US"/>
+        </w:rPr>
+      </w:pPr>
       <w:r>
         <w:rPr>
           <w:rStyle w:val="keyword"/>
@@ -12078,58 +11805,23 @@
           <w:sz w:val="18"/>
           <w:szCs w:val="18"/>
           <w:bdr w:val="none" w:sz="0" w:space="0" w:color="auto" w:frame="1"/>
+          <w:lang w:val="en-US"/>
         </w:rPr>
         <w:t>function</w:t>
       </w:r>
-      <w:proofErr w:type="spellEnd"/>
       <w:r>
         <w:rPr>
           <w:color w:val="000000"/>
           <w:sz w:val="18"/>
           <w:szCs w:val="18"/>
-        </w:rPr>
-        <w:t xml:space="preserve"> [</w:t>
-      </w:r>
-      <w:proofErr w:type="spellStart"/>
-      <w:r>
-        <w:rPr>
-          <w:color w:val="000000"/>
-          <w:sz w:val="18"/>
-          <w:szCs w:val="18"/>
-        </w:rPr>
-        <w:t>result</w:t>
-      </w:r>
-      <w:proofErr w:type="spellEnd"/>
-      <w:r>
-        <w:rPr>
-          <w:color w:val="000000"/>
-          <w:sz w:val="18"/>
-          <w:szCs w:val="18"/>
-        </w:rPr>
-        <w:t>] = get_s21(</w:t>
-      </w:r>
-      <w:proofErr w:type="spellStart"/>
-      <w:r>
-        <w:rPr>
-          <w:color w:val="000000"/>
-          <w:sz w:val="18"/>
-          <w:szCs w:val="18"/>
-        </w:rPr>
-        <w:t>frequency</w:t>
-      </w:r>
-      <w:proofErr w:type="spellEnd"/>
-      <w:r>
-        <w:rPr>
-          <w:color w:val="000000"/>
-          <w:sz w:val="18"/>
-          <w:szCs w:val="18"/>
-        </w:rPr>
-        <w:t>)</w:t>
-      </w:r>
-    </w:p>
-    <w:p>
-      <w:pPr>
-        <w:pStyle w:val="HTMLVorformatiert"/>
+          <w:lang w:val="en-US"/>
+        </w:rPr>
+        <w:t xml:space="preserve"> [result] = get_s21(frequency)</w:t>
+      </w:r>
+    </w:p>
+    <w:p>
+      <w:pPr>
+        <w:pStyle w:val="HTMLPreformatted"/>
         <w:pBdr>
           <w:top w:val="single" w:sz="6" w:space="8" w:color="D3D3D3"/>
           <w:left w:val="single" w:sz="6" w:space="8" w:color="D3D3D3"/>
@@ -12157,7 +11849,7 @@
     </w:p>
     <w:p>
       <w:pPr>
-        <w:pStyle w:val="HTMLVorformatiert"/>
+        <w:pStyle w:val="HTMLPreformatted"/>
         <w:pBdr>
           <w:top w:val="single" w:sz="6" w:space="8" w:color="D3D3D3"/>
           <w:left w:val="single" w:sz="6" w:space="8" w:color="D3D3D3"/>
@@ -12185,7 +11877,7 @@
     </w:p>
     <w:p>
       <w:pPr>
-        <w:pStyle w:val="HTMLVorformatiert"/>
+        <w:pStyle w:val="HTMLPreformatted"/>
         <w:pBdr>
           <w:top w:val="single" w:sz="6" w:space="8" w:color="D3D3D3"/>
           <w:left w:val="single" w:sz="6" w:space="8" w:color="D3D3D3"/>
@@ -12208,34 +11900,12 @@
           <w:szCs w:val="18"/>
           <w:bdr w:val="none" w:sz="0" w:space="0" w:color="auto" w:frame="1"/>
         </w:rPr>
-        <w:t xml:space="preserve">%          </w:t>
-      </w:r>
-      <w:proofErr w:type="spellStart"/>
-      <w:r>
-        <w:rPr>
-          <w:rStyle w:val="comment"/>
-          <w:color w:val="228B22"/>
-          <w:sz w:val="18"/>
-          <w:szCs w:val="18"/>
-          <w:bdr w:val="none" w:sz="0" w:space="0" w:color="auto" w:frame="1"/>
-        </w:rPr>
-        <w:t>fuer</w:t>
-      </w:r>
-      <w:proofErr w:type="spellEnd"/>
-      <w:r>
-        <w:rPr>
-          <w:rStyle w:val="comment"/>
-          <w:color w:val="228B22"/>
-          <w:sz w:val="18"/>
-          <w:szCs w:val="18"/>
-          <w:bdr w:val="none" w:sz="0" w:space="0" w:color="auto" w:frame="1"/>
-        </w:rPr>
-        <w:t xml:space="preserve"> die CM-Schaltung eines EMI-Filters</w:t>
-      </w:r>
-    </w:p>
-    <w:p>
-      <w:pPr>
-        <w:pStyle w:val="HTMLVorformatiert"/>
+        <w:t>%          fuer die CM-Schaltung eines EMI-Filters</w:t>
+      </w:r>
+    </w:p>
+    <w:p>
+      <w:pPr>
+        <w:pStyle w:val="HTMLPreformatted"/>
         <w:pBdr>
           <w:top w:val="single" w:sz="6" w:space="8" w:color="D3D3D3"/>
           <w:left w:val="single" w:sz="6" w:space="8" w:color="D3D3D3"/>
@@ -12263,7 +11933,7 @@
     </w:p>
     <w:p>
       <w:pPr>
-        <w:pStyle w:val="HTMLVorformatiert"/>
+        <w:pStyle w:val="HTMLPreformatted"/>
         <w:pBdr>
           <w:top w:val="single" w:sz="6" w:space="8" w:color="D3D3D3"/>
           <w:left w:val="single" w:sz="6" w:space="8" w:color="D3D3D3"/>
@@ -12286,24 +11956,12 @@
           <w:szCs w:val="18"/>
           <w:bdr w:val="none" w:sz="0" w:space="0" w:color="auto" w:frame="1"/>
         </w:rPr>
-        <w:t xml:space="preserve">% Datum:   13. </w:t>
-      </w:r>
-      <w:proofErr w:type="spellStart"/>
-      <w:r>
-        <w:rPr>
-          <w:rStyle w:val="comment"/>
-          <w:color w:val="228B22"/>
-          <w:sz w:val="18"/>
-          <w:szCs w:val="18"/>
-          <w:bdr w:val="none" w:sz="0" w:space="0" w:color="auto" w:frame="1"/>
-        </w:rPr>
-        <w:t>Maerz</w:t>
-      </w:r>
-      <w:proofErr w:type="spellEnd"/>
-    </w:p>
-    <w:p>
-      <w:pPr>
-        <w:pStyle w:val="HTMLVorformatiert"/>
+        <w:t>% Datum:   13. Maerz</w:t>
+      </w:r>
+    </w:p>
+    <w:p>
+      <w:pPr>
+        <w:pStyle w:val="HTMLPreformatted"/>
         <w:pBdr>
           <w:top w:val="single" w:sz="6" w:space="8" w:color="D3D3D3"/>
           <w:left w:val="single" w:sz="6" w:space="8" w:color="D3D3D3"/>
@@ -12326,34 +11984,12 @@
           <w:szCs w:val="18"/>
           <w:bdr w:val="none" w:sz="0" w:space="0" w:color="auto" w:frame="1"/>
         </w:rPr>
-        <w:t xml:space="preserve">% </w:t>
-      </w:r>
-      <w:proofErr w:type="gramStart"/>
-      <w:r>
-        <w:rPr>
-          <w:rStyle w:val="comment"/>
-          <w:color w:val="228B22"/>
-          <w:sz w:val="18"/>
-          <w:szCs w:val="18"/>
-          <w:bdr w:val="none" w:sz="0" w:space="0" w:color="auto" w:frame="1"/>
-        </w:rPr>
-        <w:t>Ort :</w:t>
-      </w:r>
-      <w:proofErr w:type="gramEnd"/>
-      <w:r>
-        <w:rPr>
-          <w:rStyle w:val="comment"/>
-          <w:color w:val="228B22"/>
-          <w:sz w:val="18"/>
-          <w:szCs w:val="18"/>
-          <w:bdr w:val="none" w:sz="0" w:space="0" w:color="auto" w:frame="1"/>
-        </w:rPr>
-        <w:t xml:space="preserve">    FHNW Brugg-Windisch</w:t>
-      </w:r>
-    </w:p>
-    <w:p>
-      <w:pPr>
-        <w:pStyle w:val="HTMLVorformatiert"/>
+        <w:t>% Ort :    FHNW Brugg-Windisch</w:t>
+      </w:r>
+    </w:p>
+    <w:p>
+      <w:pPr>
+        <w:pStyle w:val="HTMLPreformatted"/>
         <w:pBdr>
           <w:top w:val="single" w:sz="6" w:space="8" w:color="D3D3D3"/>
           <w:left w:val="single" w:sz="6" w:space="8" w:color="D3D3D3"/>
@@ -12381,7 +12017,7 @@
     </w:p>
     <w:p>
       <w:pPr>
-        <w:pStyle w:val="HTMLVorformatiert"/>
+        <w:pStyle w:val="HTMLPreformatted"/>
         <w:pBdr>
           <w:top w:val="single" w:sz="6" w:space="8" w:color="D3D3D3"/>
           <w:left w:val="single" w:sz="6" w:space="8" w:color="D3D3D3"/>
@@ -12409,7 +12045,7 @@
     </w:p>
     <w:p>
       <w:pPr>
-        <w:pStyle w:val="HTMLVorformatiert"/>
+        <w:pStyle w:val="HTMLPreformatted"/>
         <w:pBdr>
           <w:top w:val="single" w:sz="6" w:space="8" w:color="D3D3D3"/>
           <w:left w:val="single" w:sz="6" w:space="8" w:color="D3D3D3"/>
@@ -12432,56 +12068,12 @@
           <w:szCs w:val="18"/>
           <w:bdr w:val="none" w:sz="0" w:space="0" w:color="auto" w:frame="1"/>
         </w:rPr>
-        <w:t xml:space="preserve">% Gibt den s21 </w:t>
-      </w:r>
-      <w:proofErr w:type="spellStart"/>
-      <w:r>
-        <w:rPr>
-          <w:rStyle w:val="comment"/>
-          <w:color w:val="228B22"/>
-          <w:sz w:val="18"/>
-          <w:szCs w:val="18"/>
-          <w:bdr w:val="none" w:sz="0" w:space="0" w:color="auto" w:frame="1"/>
-        </w:rPr>
-        <w:t>parameter</w:t>
-      </w:r>
-      <w:proofErr w:type="spellEnd"/>
-      <w:r>
-        <w:rPr>
-          <w:rStyle w:val="comment"/>
-          <w:color w:val="228B22"/>
-          <w:sz w:val="18"/>
-          <w:szCs w:val="18"/>
-          <w:bdr w:val="none" w:sz="0" w:space="0" w:color="auto" w:frame="1"/>
-        </w:rPr>
-        <w:t xml:space="preserve"> </w:t>
-      </w:r>
-      <w:proofErr w:type="spellStart"/>
-      <w:r>
-        <w:rPr>
-          <w:rStyle w:val="comment"/>
-          <w:color w:val="228B22"/>
-          <w:sz w:val="18"/>
-          <w:szCs w:val="18"/>
-          <w:bdr w:val="none" w:sz="0" w:space="0" w:color="auto" w:frame="1"/>
-        </w:rPr>
-        <w:t>fuer</w:t>
-      </w:r>
-      <w:proofErr w:type="spellEnd"/>
-      <w:r>
-        <w:rPr>
-          <w:rStyle w:val="comment"/>
-          <w:color w:val="228B22"/>
-          <w:sz w:val="18"/>
-          <w:szCs w:val="18"/>
-          <w:bdr w:val="none" w:sz="0" w:space="0" w:color="auto" w:frame="1"/>
-        </w:rPr>
-        <w:t xml:space="preserve"> eine bestimmte Frequenz zurück</w:t>
-      </w:r>
-    </w:p>
-    <w:p>
-      <w:pPr>
-        <w:pStyle w:val="HTMLVorformatiert"/>
+        <w:t>% Gibt den s21 parameter fuer eine bestimmte Frequenz zurück</w:t>
+      </w:r>
+    </w:p>
+    <w:p>
+      <w:pPr>
+        <w:pStyle w:val="HTMLPreformatted"/>
         <w:pBdr>
           <w:top w:val="single" w:sz="6" w:space="8" w:color="D3D3D3"/>
           <w:left w:val="single" w:sz="6" w:space="8" w:color="D3D3D3"/>
@@ -12509,7 +12101,7 @@
     </w:p>
     <w:p>
       <w:pPr>
-        <w:pStyle w:val="HTMLVorformatiert"/>
+        <w:pStyle w:val="HTMLPreformatted"/>
         <w:pBdr>
           <w:top w:val="single" w:sz="6" w:space="8" w:color="D3D3D3"/>
           <w:left w:val="single" w:sz="6" w:space="8" w:color="D3D3D3"/>
@@ -12537,7 +12129,7 @@
     </w:p>
     <w:p>
       <w:pPr>
-        <w:pStyle w:val="HTMLVorformatiert"/>
+        <w:pStyle w:val="HTMLPreformatted"/>
         <w:pBdr>
           <w:top w:val="single" w:sz="6" w:space="8" w:color="D3D3D3"/>
           <w:left w:val="single" w:sz="6" w:space="8" w:color="D3D3D3"/>
@@ -12552,23 +12144,13 @@
           <w:szCs w:val="18"/>
         </w:rPr>
       </w:pPr>
-      <w:proofErr w:type="spellStart"/>
       <w:r>
         <w:rPr>
           <w:color w:val="000000"/>
           <w:sz w:val="18"/>
           <w:szCs w:val="18"/>
         </w:rPr>
-        <w:t>Rref</w:t>
-      </w:r>
-      <w:proofErr w:type="spellEnd"/>
-      <w:r>
-        <w:rPr>
-          <w:color w:val="000000"/>
-          <w:sz w:val="18"/>
-          <w:szCs w:val="18"/>
-        </w:rPr>
-        <w:t xml:space="preserve"> = 50; </w:t>
+        <w:t xml:space="preserve">Rref = 50; </w:t>
       </w:r>
       <w:r>
         <w:rPr>
@@ -12583,7 +12165,7 @@
     </w:p>
     <w:p>
       <w:pPr>
-        <w:pStyle w:val="HTMLVorformatiert"/>
+        <w:pStyle w:val="HTMLPreformatted"/>
         <w:pBdr>
           <w:top w:val="single" w:sz="6" w:space="8" w:color="D3D3D3"/>
           <w:left w:val="single" w:sz="6" w:space="8" w:color="D3D3D3"/>
@@ -12598,28 +12180,18 @@
           <w:szCs w:val="18"/>
         </w:rPr>
       </w:pPr>
-      <w:proofErr w:type="spellStart"/>
       <w:r>
         <w:rPr>
           <w:color w:val="000000"/>
           <w:sz w:val="18"/>
           <w:szCs w:val="18"/>
         </w:rPr>
-        <w:t>Rw</w:t>
-      </w:r>
-      <w:proofErr w:type="spellEnd"/>
-      <w:r>
-        <w:rPr>
-          <w:color w:val="000000"/>
-          <w:sz w:val="18"/>
-          <w:szCs w:val="18"/>
-        </w:rPr>
-        <w:t xml:space="preserve"> = 11.3e-3;</w:t>
-      </w:r>
-    </w:p>
-    <w:p>
-      <w:pPr>
-        <w:pStyle w:val="HTMLVorformatiert"/>
+        <w:t>Rw = 11.3e-3;</w:t>
+      </w:r>
+    </w:p>
+    <w:p>
+      <w:pPr>
+        <w:pStyle w:val="HTMLPreformatted"/>
         <w:pBdr>
           <w:top w:val="single" w:sz="6" w:space="8" w:color="D3D3D3"/>
           <w:left w:val="single" w:sz="6" w:space="8" w:color="D3D3D3"/>
@@ -12634,28 +12206,18 @@
           <w:szCs w:val="18"/>
         </w:rPr>
       </w:pPr>
-      <w:proofErr w:type="spellStart"/>
       <w:r>
         <w:rPr>
           <w:color w:val="000000"/>
           <w:sz w:val="18"/>
           <w:szCs w:val="18"/>
         </w:rPr>
-        <w:t>Lr</w:t>
-      </w:r>
-      <w:proofErr w:type="spellEnd"/>
-      <w:r>
-        <w:rPr>
-          <w:color w:val="000000"/>
-          <w:sz w:val="18"/>
-          <w:szCs w:val="18"/>
-        </w:rPr>
-        <w:t xml:space="preserve"> = 9.2e-6;</w:t>
-      </w:r>
-    </w:p>
-    <w:p>
-      <w:pPr>
-        <w:pStyle w:val="HTMLVorformatiert"/>
+        <w:t>Lr = 9.2e-6;</w:t>
+      </w:r>
+    </w:p>
+    <w:p>
+      <w:pPr>
+        <w:pStyle w:val="HTMLPreformatted"/>
         <w:pBdr>
           <w:top w:val="single" w:sz="6" w:space="8" w:color="D3D3D3"/>
           <w:left w:val="single" w:sz="6" w:space="8" w:color="D3D3D3"/>
@@ -12681,7 +12243,7 @@
     </w:p>
     <w:p>
       <w:pPr>
-        <w:pStyle w:val="HTMLVorformatiert"/>
+        <w:pStyle w:val="HTMLPreformatted"/>
         <w:pBdr>
           <w:top w:val="single" w:sz="6" w:space="8" w:color="D3D3D3"/>
           <w:left w:val="single" w:sz="6" w:space="8" w:color="D3D3D3"/>
@@ -12707,7 +12269,7 @@
     </w:p>
     <w:p>
       <w:pPr>
-        <w:pStyle w:val="HTMLVorformatiert"/>
+        <w:pStyle w:val="HTMLPreformatted"/>
         <w:pBdr>
           <w:top w:val="single" w:sz="6" w:space="8" w:color="D3D3D3"/>
           <w:left w:val="single" w:sz="6" w:space="8" w:color="D3D3D3"/>
@@ -12720,6 +12282,7 @@
           <w:color w:val="000000"/>
           <w:sz w:val="18"/>
           <w:szCs w:val="18"/>
+          <w:lang w:val="en-US"/>
         </w:rPr>
       </w:pPr>
       <w:r>
@@ -12727,13 +12290,14 @@
           <w:color w:val="000000"/>
           <w:sz w:val="18"/>
           <w:szCs w:val="18"/>
+          <w:lang w:val="en-US"/>
         </w:rPr>
         <w:t>L0 = 0.5e-3;</w:t>
       </w:r>
     </w:p>
     <w:p>
       <w:pPr>
-        <w:pStyle w:val="HTMLVorformatiert"/>
+        <w:pStyle w:val="HTMLPreformatted"/>
         <w:pBdr>
           <w:top w:val="single" w:sz="6" w:space="8" w:color="D3D3D3"/>
           <w:left w:val="single" w:sz="6" w:space="8" w:color="D3D3D3"/>
@@ -12746,6 +12310,7 @@
           <w:color w:val="000000"/>
           <w:sz w:val="18"/>
           <w:szCs w:val="18"/>
+          <w:lang w:val="en-US"/>
         </w:rPr>
       </w:pPr>
       <w:r>
@@ -12753,31 +12318,14 @@
           <w:color w:val="000000"/>
           <w:sz w:val="18"/>
           <w:szCs w:val="18"/>
-        </w:rPr>
-        <w:t xml:space="preserve">f = </w:t>
-      </w:r>
-      <w:proofErr w:type="spellStart"/>
-      <w:r>
-        <w:rPr>
-          <w:color w:val="000000"/>
-          <w:sz w:val="18"/>
-          <w:szCs w:val="18"/>
-        </w:rPr>
-        <w:t>frequency</w:t>
-      </w:r>
-      <w:proofErr w:type="spellEnd"/>
-      <w:r>
-        <w:rPr>
-          <w:color w:val="000000"/>
-          <w:sz w:val="18"/>
-          <w:szCs w:val="18"/>
-        </w:rPr>
-        <w:t>;</w:t>
-      </w:r>
-    </w:p>
-    <w:p>
-      <w:pPr>
-        <w:pStyle w:val="HTMLVorformatiert"/>
+          <w:lang w:val="en-US"/>
+        </w:rPr>
+        <w:t>f = frequency;</w:t>
+      </w:r>
+    </w:p>
+    <w:p>
+      <w:pPr>
+        <w:pStyle w:val="HTMLPreformatted"/>
         <w:pBdr>
           <w:top w:val="single" w:sz="6" w:space="8" w:color="D3D3D3"/>
           <w:left w:val="single" w:sz="6" w:space="8" w:color="D3D3D3"/>
@@ -12790,6 +12338,7 @@
           <w:color w:val="000000"/>
           <w:sz w:val="18"/>
           <w:szCs w:val="18"/>
+          <w:lang w:val="en-US"/>
         </w:rPr>
       </w:pPr>
       <w:r>
@@ -12797,31 +12346,14 @@
           <w:color w:val="000000"/>
           <w:sz w:val="18"/>
           <w:szCs w:val="18"/>
-        </w:rPr>
-        <w:t>w = 2*</w:t>
-      </w:r>
-      <w:proofErr w:type="spellStart"/>
-      <w:r>
-        <w:rPr>
-          <w:color w:val="000000"/>
-          <w:sz w:val="18"/>
-          <w:szCs w:val="18"/>
-        </w:rPr>
-        <w:t>pi</w:t>
-      </w:r>
-      <w:proofErr w:type="spellEnd"/>
-      <w:r>
-        <w:rPr>
-          <w:color w:val="000000"/>
-          <w:sz w:val="18"/>
-          <w:szCs w:val="18"/>
-        </w:rPr>
-        <w:t>*f;</w:t>
-      </w:r>
-    </w:p>
-    <w:p>
-      <w:pPr>
-        <w:pStyle w:val="HTMLVorformatiert"/>
+          <w:lang w:val="en-US"/>
+        </w:rPr>
+        <w:t>w = 2*pi*f;</w:t>
+      </w:r>
+    </w:p>
+    <w:p>
+      <w:pPr>
+        <w:pStyle w:val="HTMLPreformatted"/>
         <w:pBdr>
           <w:top w:val="single" w:sz="6" w:space="8" w:color="D3D3D3"/>
           <w:left w:val="single" w:sz="6" w:space="8" w:color="D3D3D3"/>
@@ -12834,12 +12366,13 @@
           <w:color w:val="000000"/>
           <w:sz w:val="18"/>
           <w:szCs w:val="18"/>
-        </w:rPr>
-      </w:pPr>
-    </w:p>
-    <w:p>
-      <w:pPr>
-        <w:pStyle w:val="HTMLVorformatiert"/>
+          <w:lang w:val="en-US"/>
+        </w:rPr>
+      </w:pPr>
+    </w:p>
+    <w:p>
+      <w:pPr>
+        <w:pStyle w:val="HTMLPreformatted"/>
         <w:pBdr>
           <w:top w:val="single" w:sz="6" w:space="8" w:color="D3D3D3"/>
           <w:left w:val="single" w:sz="6" w:space="8" w:color="D3D3D3"/>
@@ -12854,102 +12387,18 @@
           <w:szCs w:val="18"/>
         </w:rPr>
       </w:pPr>
-      <w:proofErr w:type="spellStart"/>
       <w:r>
         <w:rPr>
           <w:color w:val="000000"/>
           <w:sz w:val="18"/>
           <w:szCs w:val="18"/>
         </w:rPr>
-        <w:t>ZZtot</w:t>
-      </w:r>
-      <w:proofErr w:type="spellEnd"/>
-      <w:r>
-        <w:rPr>
-          <w:color w:val="000000"/>
-          <w:sz w:val="18"/>
-          <w:szCs w:val="18"/>
-        </w:rPr>
-        <w:t xml:space="preserve"> = 0.5*</w:t>
-      </w:r>
-      <w:proofErr w:type="spellStart"/>
-      <w:r>
-        <w:rPr>
-          <w:color w:val="000000"/>
-          <w:sz w:val="18"/>
-          <w:szCs w:val="18"/>
-        </w:rPr>
-        <w:t>Rw</w:t>
-      </w:r>
-      <w:proofErr w:type="spellEnd"/>
-      <w:r>
-        <w:rPr>
-          <w:color w:val="000000"/>
-          <w:sz w:val="18"/>
-          <w:szCs w:val="18"/>
-        </w:rPr>
-        <w:t xml:space="preserve"> + 0.5*</w:t>
-      </w:r>
-      <w:proofErr w:type="spellStart"/>
-      <w:r>
-        <w:rPr>
-          <w:color w:val="000000"/>
-          <w:sz w:val="18"/>
-          <w:szCs w:val="18"/>
-        </w:rPr>
-        <w:t>Lr</w:t>
-      </w:r>
-      <w:proofErr w:type="spellEnd"/>
-      <w:r>
-        <w:rPr>
-          <w:color w:val="000000"/>
-          <w:sz w:val="18"/>
-          <w:szCs w:val="18"/>
-        </w:rPr>
-        <w:t xml:space="preserve">*w*j + </w:t>
-      </w:r>
-      <w:proofErr w:type="spellStart"/>
-      <w:r>
-        <w:rPr>
-          <w:color w:val="000000"/>
-          <w:sz w:val="18"/>
-          <w:szCs w:val="18"/>
-        </w:rPr>
-        <w:t>rpara</w:t>
-      </w:r>
-      <w:proofErr w:type="spellEnd"/>
-      <w:r>
-        <w:rPr>
-          <w:color w:val="000000"/>
-          <w:sz w:val="18"/>
-          <w:szCs w:val="18"/>
-        </w:rPr>
-        <w:t>(L0*w*</w:t>
-      </w:r>
-      <w:proofErr w:type="spellStart"/>
-      <w:proofErr w:type="gramStart"/>
-      <w:r>
-        <w:rPr>
-          <w:color w:val="000000"/>
-          <w:sz w:val="18"/>
-          <w:szCs w:val="18"/>
-        </w:rPr>
-        <w:t>j,rpara</w:t>
-      </w:r>
-      <w:proofErr w:type="spellEnd"/>
-      <w:proofErr w:type="gramEnd"/>
-      <w:r>
-        <w:rPr>
-          <w:color w:val="000000"/>
-          <w:sz w:val="18"/>
-          <w:szCs w:val="18"/>
-        </w:rPr>
-        <w:t>(0.5*Rp,(1/(j*w*C1C2))));</w:t>
-      </w:r>
-    </w:p>
-    <w:p>
-      <w:pPr>
-        <w:pStyle w:val="HTMLVorformatiert"/>
+        <w:t>ZZtot = 0.5*Rw + 0.5*Lr*w*j + rpara(L0*w*j,rpara(0.5*Rp,(1/(j*w*C1C2))));</w:t>
+      </w:r>
+    </w:p>
+    <w:p>
+      <w:pPr>
+        <w:pStyle w:val="HTMLPreformatted"/>
         <w:pBdr>
           <w:top w:val="single" w:sz="6" w:space="8" w:color="D3D3D3"/>
           <w:left w:val="single" w:sz="6" w:space="8" w:color="D3D3D3"/>
@@ -12977,7 +12426,7 @@
     </w:p>
     <w:p>
       <w:pPr>
-        <w:pStyle w:val="HTMLVorformatiert"/>
+        <w:pStyle w:val="HTMLPreformatted"/>
         <w:pBdr>
           <w:top w:val="single" w:sz="6" w:space="8" w:color="D3D3D3"/>
           <w:left w:val="single" w:sz="6" w:space="8" w:color="D3D3D3"/>
@@ -13003,7 +12452,7 @@
     </w:p>
     <w:p>
       <w:pPr>
-        <w:pStyle w:val="HTMLVorformatiert"/>
+        <w:pStyle w:val="HTMLPreformatted"/>
         <w:pBdr>
           <w:top w:val="single" w:sz="6" w:space="8" w:color="D3D3D3"/>
           <w:left w:val="single" w:sz="6" w:space="8" w:color="D3D3D3"/>
@@ -13029,7 +12478,7 @@
     </w:p>
     <w:p>
       <w:pPr>
-        <w:pStyle w:val="HTMLVorformatiert"/>
+        <w:pStyle w:val="HTMLPreformatted"/>
         <w:pBdr>
           <w:top w:val="single" w:sz="6" w:space="8" w:color="D3D3D3"/>
           <w:left w:val="single" w:sz="6" w:space="8" w:color="D3D3D3"/>
@@ -13055,7 +12504,7 @@
     </w:p>
     <w:p>
       <w:pPr>
-        <w:pStyle w:val="HTMLVorformatiert"/>
+        <w:pStyle w:val="HTMLPreformatted"/>
         <w:pBdr>
           <w:top w:val="single" w:sz="6" w:space="8" w:color="D3D3D3"/>
           <w:left w:val="single" w:sz="6" w:space="8" w:color="D3D3D3"/>
@@ -13081,7 +12530,7 @@
     </w:p>
     <w:p>
       <w:pPr>
-        <w:pStyle w:val="HTMLVorformatiert"/>
+        <w:pStyle w:val="HTMLPreformatted"/>
         <w:pBdr>
           <w:top w:val="single" w:sz="6" w:space="8" w:color="D3D3D3"/>
           <w:left w:val="single" w:sz="6" w:space="8" w:color="D3D3D3"/>
@@ -13107,7 +12556,7 @@
     </w:p>
     <w:p>
       <w:pPr>
-        <w:pStyle w:val="HTMLVorformatiert"/>
+        <w:pStyle w:val="HTMLPreformatted"/>
         <w:pBdr>
           <w:top w:val="single" w:sz="6" w:space="8" w:color="D3D3D3"/>
           <w:left w:val="single" w:sz="6" w:space="8" w:color="D3D3D3"/>
@@ -13120,6 +12569,7 @@
           <w:color w:val="000000"/>
           <w:sz w:val="18"/>
           <w:szCs w:val="18"/>
+          <w:lang w:val="en-US"/>
         </w:rPr>
       </w:pPr>
       <w:r>
@@ -13127,13 +12577,14 @@
           <w:color w:val="000000"/>
           <w:sz w:val="18"/>
           <w:szCs w:val="18"/>
+          <w:lang w:val="en-US"/>
         </w:rPr>
         <w:t>Ly2 = 10.1e-9;</w:t>
       </w:r>
     </w:p>
     <w:p>
       <w:pPr>
-        <w:pStyle w:val="HTMLVorformatiert"/>
+        <w:pStyle w:val="HTMLPreformatted"/>
         <w:pBdr>
           <w:top w:val="single" w:sz="6" w:space="8" w:color="D3D3D3"/>
           <w:left w:val="single" w:sz="6" w:space="8" w:color="D3D3D3"/>
@@ -13146,12 +12597,13 @@
           <w:color w:val="000000"/>
           <w:sz w:val="18"/>
           <w:szCs w:val="18"/>
-        </w:rPr>
-      </w:pPr>
-    </w:p>
-    <w:p>
-      <w:pPr>
-        <w:pStyle w:val="HTMLVorformatiert"/>
+          <w:lang w:val="en-US"/>
+        </w:rPr>
+      </w:pPr>
+    </w:p>
+    <w:p>
+      <w:pPr>
+        <w:pStyle w:val="HTMLPreformatted"/>
         <w:pBdr>
           <w:top w:val="single" w:sz="6" w:space="8" w:color="D3D3D3"/>
           <w:left w:val="single" w:sz="6" w:space="8" w:color="D3D3D3"/>
@@ -13164,6 +12616,7 @@
           <w:color w:val="000000"/>
           <w:sz w:val="18"/>
           <w:szCs w:val="18"/>
+          <w:lang w:val="en-US"/>
         </w:rPr>
       </w:pPr>
       <w:r>
@@ -13171,13 +12624,14 @@
           <w:color w:val="000000"/>
           <w:sz w:val="18"/>
           <w:szCs w:val="18"/>
+          <w:lang w:val="en-US"/>
         </w:rPr>
         <w:t>ZY1 = Ry1 + Ly1*w*j + (1/(j*w*Cy1));</w:t>
       </w:r>
     </w:p>
     <w:p>
       <w:pPr>
-        <w:pStyle w:val="HTMLVorformatiert"/>
+        <w:pStyle w:val="HTMLPreformatted"/>
         <w:pBdr>
           <w:top w:val="single" w:sz="6" w:space="8" w:color="D3D3D3"/>
           <w:left w:val="single" w:sz="6" w:space="8" w:color="D3D3D3"/>
@@ -13190,6 +12644,7 @@
           <w:color w:val="000000"/>
           <w:sz w:val="18"/>
           <w:szCs w:val="18"/>
+          <w:lang w:val="en-US"/>
         </w:rPr>
       </w:pPr>
       <w:r>
@@ -13197,13 +12652,14 @@
           <w:color w:val="000000"/>
           <w:sz w:val="18"/>
           <w:szCs w:val="18"/>
+          <w:lang w:val="en-US"/>
         </w:rPr>
         <w:t>ZY2 = Ry2 + Ly2*w*j + (1/(j*w*Cy2));</w:t>
       </w:r>
     </w:p>
     <w:p>
       <w:pPr>
-        <w:pStyle w:val="HTMLVorformatiert"/>
+        <w:pStyle w:val="HTMLPreformatted"/>
         <w:pBdr>
           <w:top w:val="single" w:sz="6" w:space="8" w:color="D3D3D3"/>
           <w:left w:val="single" w:sz="6" w:space="8" w:color="D3D3D3"/>
@@ -13218,56 +12674,18 @@
           <w:szCs w:val="18"/>
         </w:rPr>
       </w:pPr>
-      <w:proofErr w:type="spellStart"/>
       <w:r>
         <w:rPr>
           <w:color w:val="000000"/>
           <w:sz w:val="18"/>
           <w:szCs w:val="18"/>
         </w:rPr>
-        <w:t>ZYtot</w:t>
-      </w:r>
-      <w:proofErr w:type="spellEnd"/>
-      <w:r>
-        <w:rPr>
-          <w:color w:val="000000"/>
-          <w:sz w:val="18"/>
-          <w:szCs w:val="18"/>
-        </w:rPr>
-        <w:t xml:space="preserve"> = </w:t>
-      </w:r>
-      <w:proofErr w:type="spellStart"/>
-      <w:proofErr w:type="gramStart"/>
-      <w:r>
-        <w:rPr>
-          <w:color w:val="000000"/>
-          <w:sz w:val="18"/>
-          <w:szCs w:val="18"/>
-        </w:rPr>
-        <w:t>rpara</w:t>
-      </w:r>
-      <w:proofErr w:type="spellEnd"/>
-      <w:r>
-        <w:rPr>
-          <w:color w:val="000000"/>
-          <w:sz w:val="18"/>
-          <w:szCs w:val="18"/>
-        </w:rPr>
-        <w:t>(</w:t>
-      </w:r>
-      <w:proofErr w:type="gramEnd"/>
-      <w:r>
-        <w:rPr>
-          <w:color w:val="000000"/>
-          <w:sz w:val="18"/>
-          <w:szCs w:val="18"/>
-        </w:rPr>
-        <w:t>ZY1,ZY2);</w:t>
-      </w:r>
-    </w:p>
-    <w:p>
-      <w:pPr>
-        <w:pStyle w:val="HTMLVorformatiert"/>
+        <w:t>ZYtot = rpara(ZY1,ZY2);</w:t>
+      </w:r>
+    </w:p>
+    <w:p>
+      <w:pPr>
+        <w:pStyle w:val="HTMLPreformatted"/>
         <w:pBdr>
           <w:top w:val="single" w:sz="6" w:space="8" w:color="D3D3D3"/>
           <w:left w:val="single" w:sz="6" w:space="8" w:color="D3D3D3"/>
@@ -13285,7 +12703,7 @@
     </w:p>
     <w:p>
       <w:pPr>
-        <w:pStyle w:val="HTMLVorformatiert"/>
+        <w:pStyle w:val="HTMLPreformatted"/>
         <w:pBdr>
           <w:top w:val="single" w:sz="6" w:space="8" w:color="D3D3D3"/>
           <w:left w:val="single" w:sz="6" w:space="8" w:color="D3D3D3"/>
@@ -13313,7 +12731,7 @@
     </w:p>
     <w:p>
       <w:pPr>
-        <w:pStyle w:val="HTMLVorformatiert"/>
+        <w:pStyle w:val="HTMLPreformatted"/>
         <w:pBdr>
           <w:top w:val="single" w:sz="6" w:space="8" w:color="D3D3D3"/>
           <w:left w:val="single" w:sz="6" w:space="8" w:color="D3D3D3"/>
@@ -13326,6 +12744,7 @@
           <w:color w:val="000000"/>
           <w:sz w:val="18"/>
           <w:szCs w:val="18"/>
+          <w:lang w:val="en-US"/>
         </w:rPr>
       </w:pPr>
       <w:r>
@@ -13335,35 +12754,14 @@
           <w:sz w:val="18"/>
           <w:szCs w:val="18"/>
           <w:bdr w:val="none" w:sz="0" w:space="0" w:color="auto" w:frame="1"/>
-        </w:rPr>
-        <w:t>%</w:t>
-      </w:r>
-      <w:proofErr w:type="spellStart"/>
-      <w:r>
-        <w:rPr>
-          <w:rStyle w:val="comment"/>
-          <w:color w:val="228B22"/>
-          <w:sz w:val="18"/>
-          <w:szCs w:val="18"/>
-          <w:bdr w:val="none" w:sz="0" w:space="0" w:color="auto" w:frame="1"/>
-        </w:rPr>
-        <w:t>Laengsimpedanz</w:t>
-      </w:r>
-      <w:proofErr w:type="spellEnd"/>
-      <w:r>
-        <w:rPr>
-          <w:rStyle w:val="comment"/>
-          <w:color w:val="228B22"/>
-          <w:sz w:val="18"/>
-          <w:szCs w:val="18"/>
-          <w:bdr w:val="none" w:sz="0" w:space="0" w:color="auto" w:frame="1"/>
-        </w:rPr>
-        <w:t xml:space="preserve"> A1:</w:t>
-      </w:r>
-    </w:p>
-    <w:p>
-      <w:pPr>
-        <w:pStyle w:val="HTMLVorformatiert"/>
+          <w:lang w:val="en-US"/>
+        </w:rPr>
+        <w:t>%Laengsimpedanz A1:</w:t>
+      </w:r>
+    </w:p>
+    <w:p>
+      <w:pPr>
+        <w:pStyle w:val="HTMLPreformatted"/>
         <w:pBdr>
           <w:top w:val="single" w:sz="6" w:space="8" w:color="D3D3D3"/>
           <w:left w:val="single" w:sz="6" w:space="8" w:color="D3D3D3"/>
@@ -13376,6 +12774,7 @@
           <w:color w:val="000000"/>
           <w:sz w:val="18"/>
           <w:szCs w:val="18"/>
+          <w:lang w:val="en-US"/>
         </w:rPr>
       </w:pPr>
       <w:r>
@@ -13383,31 +12782,14 @@
           <w:color w:val="000000"/>
           <w:sz w:val="18"/>
           <w:szCs w:val="18"/>
-        </w:rPr>
-        <w:t xml:space="preserve">A1 = [1 </w:t>
-      </w:r>
-      <w:proofErr w:type="spellStart"/>
-      <w:r>
-        <w:rPr>
-          <w:color w:val="000000"/>
-          <w:sz w:val="18"/>
-          <w:szCs w:val="18"/>
-        </w:rPr>
-        <w:t>ZZtot</w:t>
-      </w:r>
-      <w:proofErr w:type="spellEnd"/>
-      <w:r>
-        <w:rPr>
-          <w:color w:val="000000"/>
-          <w:sz w:val="18"/>
-          <w:szCs w:val="18"/>
-        </w:rPr>
-        <w:t>; 0 1];</w:t>
-      </w:r>
-    </w:p>
-    <w:p>
-      <w:pPr>
-        <w:pStyle w:val="HTMLVorformatiert"/>
+          <w:lang w:val="en-US"/>
+        </w:rPr>
+        <w:t>A1 = [1 ZZtot; 0 1];</w:t>
+      </w:r>
+    </w:p>
+    <w:p>
+      <w:pPr>
+        <w:pStyle w:val="HTMLPreformatted"/>
         <w:pBdr>
           <w:top w:val="single" w:sz="6" w:space="8" w:color="D3D3D3"/>
           <w:left w:val="single" w:sz="6" w:space="8" w:color="D3D3D3"/>
@@ -13420,12 +12802,13 @@
           <w:color w:val="000000"/>
           <w:sz w:val="18"/>
           <w:szCs w:val="18"/>
-        </w:rPr>
-      </w:pPr>
-    </w:p>
-    <w:p>
-      <w:pPr>
-        <w:pStyle w:val="HTMLVorformatiert"/>
+          <w:lang w:val="en-US"/>
+        </w:rPr>
+      </w:pPr>
+    </w:p>
+    <w:p>
+      <w:pPr>
+        <w:pStyle w:val="HTMLPreformatted"/>
         <w:pBdr>
           <w:top w:val="single" w:sz="6" w:space="8" w:color="D3D3D3"/>
           <w:left w:val="single" w:sz="6" w:space="8" w:color="D3D3D3"/>
@@ -13438,6 +12821,7 @@
           <w:color w:val="000000"/>
           <w:sz w:val="18"/>
           <w:szCs w:val="18"/>
+          <w:lang w:val="en-US"/>
         </w:rPr>
       </w:pPr>
       <w:r>
@@ -13447,13 +12831,14 @@
           <w:sz w:val="18"/>
           <w:szCs w:val="18"/>
           <w:bdr w:val="none" w:sz="0" w:space="0" w:color="auto" w:frame="1"/>
+          <w:lang w:val="en-US"/>
         </w:rPr>
         <w:t>%Querimpedanz A2:</w:t>
       </w:r>
     </w:p>
     <w:p>
       <w:pPr>
-        <w:pStyle w:val="HTMLVorformatiert"/>
+        <w:pStyle w:val="HTMLPreformatted"/>
         <w:pBdr>
           <w:top w:val="single" w:sz="6" w:space="8" w:color="D3D3D3"/>
           <w:left w:val="single" w:sz="6" w:space="8" w:color="D3D3D3"/>
@@ -13466,6 +12851,7 @@
           <w:color w:val="000000"/>
           <w:sz w:val="18"/>
           <w:szCs w:val="18"/>
+          <w:lang w:val="en-US"/>
         </w:rPr>
       </w:pPr>
       <w:r>
@@ -13473,31 +12859,14 @@
           <w:color w:val="000000"/>
           <w:sz w:val="18"/>
           <w:szCs w:val="18"/>
-        </w:rPr>
-        <w:t>A2 = [1 0; (1/</w:t>
-      </w:r>
-      <w:proofErr w:type="spellStart"/>
-      <w:r>
-        <w:rPr>
-          <w:color w:val="000000"/>
-          <w:sz w:val="18"/>
-          <w:szCs w:val="18"/>
-        </w:rPr>
-        <w:t>ZYtot</w:t>
-      </w:r>
-      <w:proofErr w:type="spellEnd"/>
-      <w:r>
-        <w:rPr>
-          <w:color w:val="000000"/>
-          <w:sz w:val="18"/>
-          <w:szCs w:val="18"/>
-        </w:rPr>
-        <w:t>) 1];</w:t>
-      </w:r>
-    </w:p>
-    <w:p>
-      <w:pPr>
-        <w:pStyle w:val="HTMLVorformatiert"/>
+          <w:lang w:val="en-US"/>
+        </w:rPr>
+        <w:t>A2 = [1 0; (1/ZYtot) 1];</w:t>
+      </w:r>
+    </w:p>
+    <w:p>
+      <w:pPr>
+        <w:pStyle w:val="HTMLPreformatted"/>
         <w:pBdr>
           <w:top w:val="single" w:sz="6" w:space="8" w:color="D3D3D3"/>
           <w:left w:val="single" w:sz="6" w:space="8" w:color="D3D3D3"/>
@@ -13510,12 +12879,13 @@
           <w:color w:val="000000"/>
           <w:sz w:val="18"/>
           <w:szCs w:val="18"/>
-        </w:rPr>
-      </w:pPr>
-    </w:p>
-    <w:p>
-      <w:pPr>
-        <w:pStyle w:val="HTMLVorformatiert"/>
+          <w:lang w:val="en-US"/>
+        </w:rPr>
+      </w:pPr>
+    </w:p>
+    <w:p>
+      <w:pPr>
+        <w:pStyle w:val="HTMLPreformatted"/>
         <w:pBdr>
           <w:top w:val="single" w:sz="6" w:space="8" w:color="D3D3D3"/>
           <w:left w:val="single" w:sz="6" w:space="8" w:color="D3D3D3"/>
@@ -13528,12 +12898,13 @@
           <w:color w:val="000000"/>
           <w:sz w:val="18"/>
           <w:szCs w:val="18"/>
-        </w:rPr>
-      </w:pPr>
-    </w:p>
-    <w:p>
-      <w:pPr>
-        <w:pStyle w:val="HTMLVorformatiert"/>
+          <w:lang w:val="en-US"/>
+        </w:rPr>
+      </w:pPr>
+    </w:p>
+    <w:p>
+      <w:pPr>
+        <w:pStyle w:val="HTMLPreformatted"/>
         <w:pBdr>
           <w:top w:val="single" w:sz="6" w:space="8" w:color="D3D3D3"/>
           <w:left w:val="single" w:sz="6" w:space="8" w:color="D3D3D3"/>
@@ -13546,6 +12917,7 @@
           <w:color w:val="000000"/>
           <w:sz w:val="18"/>
           <w:szCs w:val="18"/>
+          <w:lang w:val="en-US"/>
         </w:rPr>
       </w:pPr>
       <w:r>
@@ -13555,6 +12927,7 @@
           <w:sz w:val="18"/>
           <w:szCs w:val="18"/>
           <w:bdr w:val="none" w:sz="0" w:space="0" w:color="auto" w:frame="1"/>
+          <w:lang w:val="en-US"/>
         </w:rPr>
         <w:lastRenderedPageBreak/>
         <w:t>%Gesamtmatrix berechnen</w:t>
@@ -13562,7 +12935,7 @@
     </w:p>
     <w:p>
       <w:pPr>
-        <w:pStyle w:val="HTMLVorformatiert"/>
+        <w:pStyle w:val="HTMLPreformatted"/>
         <w:pBdr>
           <w:top w:val="single" w:sz="6" w:space="8" w:color="D3D3D3"/>
           <w:left w:val="single" w:sz="6" w:space="8" w:color="D3D3D3"/>
@@ -13575,6 +12948,7 @@
           <w:color w:val="000000"/>
           <w:sz w:val="18"/>
           <w:szCs w:val="18"/>
+          <w:lang w:val="en-US"/>
         </w:rPr>
       </w:pPr>
       <w:r>
@@ -13582,13 +12956,14 @@
           <w:color w:val="000000"/>
           <w:sz w:val="18"/>
           <w:szCs w:val="18"/>
+          <w:lang w:val="en-US"/>
         </w:rPr>
         <w:t>A = A1 * A2;</w:t>
       </w:r>
     </w:p>
     <w:p>
       <w:pPr>
-        <w:pStyle w:val="HTMLVorformatiert"/>
+        <w:pStyle w:val="HTMLPreformatted"/>
         <w:pBdr>
           <w:top w:val="single" w:sz="6" w:space="8" w:color="D3D3D3"/>
           <w:left w:val="single" w:sz="6" w:space="8" w:color="D3D3D3"/>
@@ -13601,12 +12976,13 @@
           <w:color w:val="000000"/>
           <w:sz w:val="18"/>
           <w:szCs w:val="18"/>
-        </w:rPr>
-      </w:pPr>
-    </w:p>
-    <w:p>
-      <w:pPr>
-        <w:pStyle w:val="HTMLVorformatiert"/>
+          <w:lang w:val="en-US"/>
+        </w:rPr>
+      </w:pPr>
+    </w:p>
+    <w:p>
+      <w:pPr>
+        <w:pStyle w:val="HTMLPreformatted"/>
         <w:pBdr>
           <w:top w:val="single" w:sz="6" w:space="8" w:color="D3D3D3"/>
           <w:left w:val="single" w:sz="6" w:space="8" w:color="D3D3D3"/>
@@ -13634,7 +13010,7 @@
     </w:p>
     <w:p>
       <w:pPr>
-        <w:pStyle w:val="HTMLVorformatiert"/>
+        <w:pStyle w:val="HTMLPreformatted"/>
         <w:pBdr>
           <w:top w:val="single" w:sz="6" w:space="8" w:color="D3D3D3"/>
           <w:left w:val="single" w:sz="6" w:space="8" w:color="D3D3D3"/>
@@ -13647,84 +13023,22 @@
           <w:color w:val="000000"/>
           <w:sz w:val="18"/>
           <w:szCs w:val="18"/>
-        </w:rPr>
-      </w:pPr>
-      <w:proofErr w:type="spellStart"/>
+          <w:lang w:val="en-US"/>
+        </w:rPr>
+      </w:pPr>
       <w:r>
         <w:rPr>
           <w:color w:val="000000"/>
           <w:sz w:val="18"/>
           <w:szCs w:val="18"/>
-        </w:rPr>
-        <w:t>result</w:t>
-      </w:r>
-      <w:proofErr w:type="spellEnd"/>
-      <w:r>
-        <w:rPr>
-          <w:color w:val="000000"/>
-          <w:sz w:val="18"/>
-          <w:szCs w:val="18"/>
-        </w:rPr>
-        <w:t xml:space="preserve"> = 2 / </w:t>
-      </w:r>
-      <w:proofErr w:type="gramStart"/>
-      <w:r>
-        <w:rPr>
-          <w:color w:val="000000"/>
-          <w:sz w:val="18"/>
-          <w:szCs w:val="18"/>
-        </w:rPr>
-        <w:t>( A</w:t>
-      </w:r>
-      <w:proofErr w:type="gramEnd"/>
-      <w:r>
-        <w:rPr>
-          <w:color w:val="000000"/>
-          <w:sz w:val="18"/>
-          <w:szCs w:val="18"/>
-        </w:rPr>
-        <w:t>(1,1) + (A(1,2)/</w:t>
-      </w:r>
-      <w:proofErr w:type="spellStart"/>
-      <w:r>
-        <w:rPr>
-          <w:color w:val="000000"/>
-          <w:sz w:val="18"/>
-          <w:szCs w:val="18"/>
-        </w:rPr>
-        <w:t>Rref</w:t>
-      </w:r>
-      <w:proofErr w:type="spellEnd"/>
-      <w:r>
-        <w:rPr>
-          <w:color w:val="000000"/>
-          <w:sz w:val="18"/>
-          <w:szCs w:val="18"/>
-        </w:rPr>
-        <w:t>) + (A(2,1)*</w:t>
-      </w:r>
-      <w:proofErr w:type="spellStart"/>
-      <w:r>
-        <w:rPr>
-          <w:color w:val="000000"/>
-          <w:sz w:val="18"/>
-          <w:szCs w:val="18"/>
-        </w:rPr>
-        <w:t>Rref</w:t>
-      </w:r>
-      <w:proofErr w:type="spellEnd"/>
-      <w:r>
-        <w:rPr>
-          <w:color w:val="000000"/>
-          <w:sz w:val="18"/>
-          <w:szCs w:val="18"/>
-        </w:rPr>
-        <w:t>) + A(2,2) );</w:t>
-      </w:r>
-    </w:p>
-    <w:p>
-      <w:pPr>
-        <w:pStyle w:val="HTMLVorformatiert"/>
+          <w:lang w:val="en-US"/>
+        </w:rPr>
+        <w:t>result = 2 / ( A(1,1) + (A(1,2)/Rref) + (A(2,1)*Rref) + A(2,2) );</w:t>
+      </w:r>
+    </w:p>
+    <w:p>
+      <w:pPr>
+        <w:pStyle w:val="HTMLPreformatted"/>
         <w:pBdr>
           <w:top w:val="single" w:sz="6" w:space="8" w:color="D3D3D3"/>
           <w:left w:val="single" w:sz="6" w:space="8" w:color="D3D3D3"/>
@@ -13737,12 +13051,13 @@
           <w:color w:val="000000"/>
           <w:sz w:val="18"/>
           <w:szCs w:val="18"/>
-        </w:rPr>
-      </w:pPr>
-    </w:p>
-    <w:p>
-      <w:pPr>
-        <w:pStyle w:val="HTMLVorformatiert"/>
+          <w:lang w:val="en-US"/>
+        </w:rPr>
+      </w:pPr>
+    </w:p>
+    <w:p>
+      <w:pPr>
+        <w:pStyle w:val="HTMLPreformatted"/>
         <w:pBdr>
           <w:top w:val="single" w:sz="6" w:space="8" w:color="D3D3D3"/>
           <w:left w:val="single" w:sz="6" w:space="8" w:color="D3D3D3"/>
@@ -13815,7 +13130,7 @@
 <w:ftr xmlns:wpc="http://schemas.microsoft.com/office/word/2010/wordprocessingCanvas" xmlns:cx="http://schemas.microsoft.com/office/drawing/2014/chartex" xmlns:cx1="http://schemas.microsoft.com/office/drawing/2015/9/8/chartex" xmlns:cx2="http://schemas.microsoft.com/office/drawing/2015/10/21/chartex" xmlns:cx3="http://schemas.microsoft.com/office/drawing/2016/5/9/chartex" xmlns:cx4="http://schemas.microsoft.com/office/drawing/2016/5/10/chartex" xmlns:cx5="http://schemas.microsoft.com/office/drawing/2016/5/11/chartex" xmlns:cx6="http://schemas.microsoft.com/office/drawing/2016/5/12/chartex" xmlns:cx7="http://schemas.microsoft.com/office/drawing/2016/5/13/chartex" xmlns:cx8="http://schemas.microsoft.com/office/drawing/2016/5/14/chartex" xmlns:mc="http://schemas.openxmlformats.org/markup-compatibility/2006" xmlns:aink="http://schemas.microsoft.com/office/drawing/2016/ink" xmlns:am3d="http://schemas.microsoft.com/office/drawing/2017/model3d" xmlns:o="urn:schemas-microsoft-com:office:office" xmlns:r="http://schemas.openxmlformats.org/officeDocument/2006/relationships" xmlns:m="http://schemas.openxmlformats.org/officeDocument/2006/math" xmlns:v="urn:schemas-microsoft-com:vml" xmlns:wp14="http://schemas.microsoft.com/office/word/2010/wordprocessingDrawing" xmlns:wp="http://schemas.openxmlformats.org/drawingml/2006/wordprocessingDrawing" xmlns:w10="urn:schemas-microsoft-com:office:word" xmlns:w="http://schemas.openxmlformats.org/wordprocessingml/2006/main" xmlns:w14="http://schemas.microsoft.com/office/word/2010/wordml" xmlns:w15="http://schemas.microsoft.com/office/word/2012/wordml" xmlns:w16cid="http://schemas.microsoft.com/office/word/2016/wordml/cid" xmlns:w16se="http://schemas.microsoft.com/office/word/2015/wordml/symex" xmlns:wpg="http://schemas.microsoft.com/office/word/2010/wordprocessingGroup" xmlns:wpi="http://schemas.microsoft.com/office/word/2010/wordprocessingInk" xmlns:wne="http://schemas.microsoft.com/office/word/2006/wordml" xmlns:wps="http://schemas.microsoft.com/office/word/2010/wordprocessingShape" mc:Ignorable="w14 w15 w16se w16cid wp14">
   <w:p>
     <w:pPr>
-      <w:pStyle w:val="Fuzeile"/>
+      <w:pStyle w:val="Footer"/>
     </w:pPr>
     <w:r>
       <w:ptab w:relativeTo="margin" w:alignment="center" w:leader="none"/>
@@ -13941,7 +13256,7 @@
 <w:hdr xmlns:wpc="http://schemas.microsoft.com/office/word/2010/wordprocessingCanvas" xmlns:cx="http://schemas.microsoft.com/office/drawing/2014/chartex" xmlns:cx1="http://schemas.microsoft.com/office/drawing/2015/9/8/chartex" xmlns:cx2="http://schemas.microsoft.com/office/drawing/2015/10/21/chartex" xmlns:cx3="http://schemas.microsoft.com/office/drawing/2016/5/9/chartex" xmlns:cx4="http://schemas.microsoft.com/office/drawing/2016/5/10/chartex" xmlns:cx5="http://schemas.microsoft.com/office/drawing/2016/5/11/chartex" xmlns:cx6="http://schemas.microsoft.com/office/drawing/2016/5/12/chartex" xmlns:cx7="http://schemas.microsoft.com/office/drawing/2016/5/13/chartex" xmlns:cx8="http://schemas.microsoft.com/office/drawing/2016/5/14/chartex" xmlns:mc="http://schemas.openxmlformats.org/markup-compatibility/2006" xmlns:aink="http://schemas.microsoft.com/office/drawing/2016/ink" xmlns:am3d="http://schemas.microsoft.com/office/drawing/2017/model3d" xmlns:o="urn:schemas-microsoft-com:office:office" xmlns:r="http://schemas.openxmlformats.org/officeDocument/2006/relationships" xmlns:m="http://schemas.openxmlformats.org/officeDocument/2006/math" xmlns:v="urn:schemas-microsoft-com:vml" xmlns:wp14="http://schemas.microsoft.com/office/word/2010/wordprocessingDrawing" xmlns:wp="http://schemas.openxmlformats.org/drawingml/2006/wordprocessingDrawing" xmlns:w10="urn:schemas-microsoft-com:office:word" xmlns:w="http://schemas.openxmlformats.org/wordprocessingml/2006/main" xmlns:w14="http://schemas.microsoft.com/office/word/2010/wordml" xmlns:w15="http://schemas.microsoft.com/office/word/2012/wordml" xmlns:w16cid="http://schemas.microsoft.com/office/word/2016/wordml/cid" xmlns:w16se="http://schemas.microsoft.com/office/word/2015/wordml/symex" xmlns:wpg="http://schemas.microsoft.com/office/word/2010/wordprocessingGroup" xmlns:wpi="http://schemas.microsoft.com/office/word/2010/wordprocessingInk" xmlns:wne="http://schemas.microsoft.com/office/word/2006/wordml" xmlns:wps="http://schemas.microsoft.com/office/word/2010/wordprocessingShape" mc:Ignorable="w14 w15 w16se w16cid wp14">
   <w:p>
     <w:pPr>
-      <w:pStyle w:val="Kopfzeile"/>
+      <w:pStyle w:val="Header"/>
       <w:jc w:val="right"/>
       <w:rPr>
         <w:rFonts w:cs="Arial"/>
@@ -14512,7 +13827,7 @@
     <w:lvl w:ilvl="2">
       <w:start w:val="1"/>
       <w:numFmt w:val="decimal"/>
-      <w:pStyle w:val="berschrift3"/>
+      <w:pStyle w:val="Heading3"/>
       <w:lvlText w:val="%1.%2.%3"/>
       <w:lvlJc w:val="left"/>
       <w:pPr>
@@ -14525,7 +13840,7 @@
     <w:lvl w:ilvl="3">
       <w:start w:val="1"/>
       <w:numFmt w:val="decimal"/>
-      <w:pStyle w:val="berschrift4"/>
+      <w:pStyle w:val="Heading4"/>
       <w:lvlText w:val="%1.%2.%3.%4"/>
       <w:lvlJc w:val="left"/>
       <w:pPr>
@@ -14538,7 +13853,7 @@
     <w:lvl w:ilvl="4">
       <w:start w:val="1"/>
       <w:numFmt w:val="decimal"/>
-      <w:pStyle w:val="berschrift5"/>
+      <w:pStyle w:val="Heading5"/>
       <w:lvlText w:val="%1.%2.%3.%4.%5"/>
       <w:lvlJc w:val="left"/>
       <w:pPr>
@@ -14551,7 +13866,7 @@
     <w:lvl w:ilvl="5">
       <w:start w:val="1"/>
       <w:numFmt w:val="decimal"/>
-      <w:pStyle w:val="berschrift6"/>
+      <w:pStyle w:val="Heading6"/>
       <w:lvlText w:val="%1.%2.%3.%4.%5.%6"/>
       <w:lvlJc w:val="left"/>
       <w:pPr>
@@ -14564,7 +13879,7 @@
     <w:lvl w:ilvl="6">
       <w:start w:val="1"/>
       <w:numFmt w:val="decimal"/>
-      <w:pStyle w:val="berschrift7"/>
+      <w:pStyle w:val="Heading7"/>
       <w:lvlText w:val="%1.%2.%3.%4.%5.%6.%7"/>
       <w:lvlJc w:val="left"/>
       <w:pPr>
@@ -14577,7 +13892,7 @@
     <w:lvl w:ilvl="7">
       <w:start w:val="1"/>
       <w:numFmt w:val="decimal"/>
-      <w:pStyle w:val="berschrift8"/>
+      <w:pStyle w:val="Heading8"/>
       <w:lvlText w:val="%1.%2.%3.%4.%5.%6.%7.%8"/>
       <w:lvlJc w:val="left"/>
       <w:pPr>
@@ -14590,7 +13905,7 @@
     <w:lvl w:ilvl="8">
       <w:start w:val="1"/>
       <w:numFmt w:val="decimal"/>
-      <w:pStyle w:val="berschrift9"/>
+      <w:pStyle w:val="Heading9"/>
       <w:lvlText w:val="%1.%2.%3.%4.%5.%6.%7.%8.%9"/>
       <w:lvlJc w:val="left"/>
       <w:pPr>
@@ -14808,7 +14123,7 @@
     <w:lvl w:ilvl="0">
       <w:start w:val="1"/>
       <w:numFmt w:val="decimal"/>
-      <w:pStyle w:val="berschrift1"/>
+      <w:pStyle w:val="Heading1"/>
       <w:lvlText w:val="%1"/>
       <w:lvlJc w:val="left"/>
       <w:pPr>
@@ -14821,7 +14136,7 @@
     <w:lvl w:ilvl="1">
       <w:start w:val="1"/>
       <w:numFmt w:val="decimal"/>
-      <w:pStyle w:val="berschrift2"/>
+      <w:pStyle w:val="Heading2"/>
       <w:lvlText w:val="%1.%2"/>
       <w:lvlJc w:val="left"/>
       <w:pPr>
@@ -15192,7 +14507,7 @@
       </w:pPr>
     </w:pPrDefault>
   </w:docDefaults>
-  <w:latentStyles w:defLockedState="0" w:defUIPriority="99" w:defSemiHidden="0" w:defUnhideWhenUsed="0" w:defQFormat="0" w:count="376">
+  <w:latentStyles w:defLockedState="0" w:defUIPriority="99" w:defSemiHidden="0" w:defUnhideWhenUsed="0" w:defQFormat="0" w:count="375">
     <w:lsdException w:name="Normal" w:uiPriority="0" w:qFormat="1"/>
     <w:lsdException w:name="heading 1" w:uiPriority="9" w:qFormat="1"/>
     <w:lsdException w:name="heading 2" w:semiHidden="1" w:uiPriority="9" w:unhideWhenUsed="1" w:qFormat="1"/>
@@ -15568,9 +14883,8 @@
     <w:lsdException w:name="Smart Hyperlink" w:semiHidden="1" w:unhideWhenUsed="1"/>
     <w:lsdException w:name="Hashtag" w:semiHidden="1" w:unhideWhenUsed="1"/>
     <w:lsdException w:name="Unresolved Mention" w:semiHidden="1" w:unhideWhenUsed="1"/>
-    <w:lsdException w:name="Smart Link" w:semiHidden="1" w:unhideWhenUsed="1"/>
   </w:latentStyles>
-  <w:style w:type="paragraph" w:default="1" w:styleId="Standard">
+  <w:style w:type="paragraph" w:default="1" w:styleId="Normal">
     <w:name w:val="Normal"/>
     <w:qFormat/>
     <w:rsid w:val="007956FB"/>
@@ -15583,11 +14897,11 @@
       <w:lang w:val="de-CH"/>
     </w:rPr>
   </w:style>
-  <w:style w:type="paragraph" w:styleId="berschrift1">
+  <w:style w:type="paragraph" w:styleId="Heading1">
     <w:name w:val="heading 1"/>
-    <w:basedOn w:val="Standard"/>
-    <w:next w:val="Standard"/>
-    <w:link w:val="berschrift1Zchn"/>
+    <w:basedOn w:val="Normal"/>
+    <w:next w:val="Normal"/>
+    <w:link w:val="Heading1Char"/>
     <w:uiPriority w:val="9"/>
     <w:qFormat/>
     <w:rsid w:val="000A13EA"/>
@@ -15607,11 +14921,11 @@
       <w:szCs w:val="32"/>
     </w:rPr>
   </w:style>
-  <w:style w:type="paragraph" w:styleId="berschrift2">
+  <w:style w:type="paragraph" w:styleId="Heading2">
     <w:name w:val="heading 2"/>
-    <w:basedOn w:val="Standard"/>
-    <w:next w:val="Standard"/>
-    <w:link w:val="berschrift2Zchn"/>
+    <w:basedOn w:val="Normal"/>
+    <w:next w:val="Normal"/>
+    <w:link w:val="Heading2Char"/>
     <w:uiPriority w:val="9"/>
     <w:unhideWhenUsed/>
     <w:qFormat/>
@@ -15634,11 +14948,11 @@
       <w:szCs w:val="26"/>
     </w:rPr>
   </w:style>
-  <w:style w:type="paragraph" w:styleId="berschrift3">
+  <w:style w:type="paragraph" w:styleId="Heading3">
     <w:name w:val="heading 3"/>
-    <w:basedOn w:val="Standard"/>
-    <w:next w:val="Standard"/>
-    <w:link w:val="berschrift3Zchn"/>
+    <w:basedOn w:val="Normal"/>
+    <w:next w:val="Normal"/>
+    <w:link w:val="Heading3Char"/>
     <w:uiPriority w:val="9"/>
     <w:unhideWhenUsed/>
     <w:qFormat/>
@@ -15659,11 +14973,11 @@
       <w:szCs w:val="24"/>
     </w:rPr>
   </w:style>
-  <w:style w:type="paragraph" w:styleId="berschrift4">
+  <w:style w:type="paragraph" w:styleId="Heading4">
     <w:name w:val="heading 4"/>
-    <w:basedOn w:val="Standard"/>
-    <w:next w:val="Standard"/>
-    <w:link w:val="berschrift4Zchn"/>
+    <w:basedOn w:val="Normal"/>
+    <w:next w:val="Normal"/>
+    <w:link w:val="Heading4Char"/>
     <w:uiPriority w:val="9"/>
     <w:semiHidden/>
     <w:unhideWhenUsed/>
@@ -15686,11 +15000,11 @@
       <w:color w:val="2F5496" w:themeColor="accent1" w:themeShade="BF"/>
     </w:rPr>
   </w:style>
-  <w:style w:type="paragraph" w:styleId="berschrift5">
+  <w:style w:type="paragraph" w:styleId="Heading5">
     <w:name w:val="heading 5"/>
-    <w:basedOn w:val="Standard"/>
-    <w:next w:val="Standard"/>
-    <w:link w:val="berschrift5Zchn"/>
+    <w:basedOn w:val="Normal"/>
+    <w:next w:val="Normal"/>
+    <w:link w:val="Heading5Char"/>
     <w:uiPriority w:val="9"/>
     <w:semiHidden/>
     <w:unhideWhenUsed/>
@@ -15711,11 +15025,11 @@
       <w:color w:val="2F5496" w:themeColor="accent1" w:themeShade="BF"/>
     </w:rPr>
   </w:style>
-  <w:style w:type="paragraph" w:styleId="berschrift6">
+  <w:style w:type="paragraph" w:styleId="Heading6">
     <w:name w:val="heading 6"/>
-    <w:basedOn w:val="Standard"/>
-    <w:next w:val="Standard"/>
-    <w:link w:val="berschrift6Zchn"/>
+    <w:basedOn w:val="Normal"/>
+    <w:next w:val="Normal"/>
+    <w:link w:val="Heading6Char"/>
     <w:uiPriority w:val="9"/>
     <w:semiHidden/>
     <w:unhideWhenUsed/>
@@ -15736,11 +15050,11 @@
       <w:color w:val="1F3763" w:themeColor="accent1" w:themeShade="7F"/>
     </w:rPr>
   </w:style>
-  <w:style w:type="paragraph" w:styleId="berschrift7">
+  <w:style w:type="paragraph" w:styleId="Heading7">
     <w:name w:val="heading 7"/>
-    <w:basedOn w:val="Standard"/>
-    <w:next w:val="Standard"/>
-    <w:link w:val="berschrift7Zchn"/>
+    <w:basedOn w:val="Normal"/>
+    <w:next w:val="Normal"/>
+    <w:link w:val="Heading7Char"/>
     <w:uiPriority w:val="9"/>
     <w:semiHidden/>
     <w:unhideWhenUsed/>
@@ -15763,11 +15077,11 @@
       <w:color w:val="1F3763" w:themeColor="accent1" w:themeShade="7F"/>
     </w:rPr>
   </w:style>
-  <w:style w:type="paragraph" w:styleId="berschrift8">
+  <w:style w:type="paragraph" w:styleId="Heading8">
     <w:name w:val="heading 8"/>
-    <w:basedOn w:val="Standard"/>
-    <w:next w:val="Standard"/>
-    <w:link w:val="berschrift8Zchn"/>
+    <w:basedOn w:val="Normal"/>
+    <w:next w:val="Normal"/>
+    <w:link w:val="Heading8Char"/>
     <w:uiPriority w:val="9"/>
     <w:semiHidden/>
     <w:unhideWhenUsed/>
@@ -15790,11 +15104,11 @@
       <w:szCs w:val="21"/>
     </w:rPr>
   </w:style>
-  <w:style w:type="paragraph" w:styleId="berschrift9">
+  <w:style w:type="paragraph" w:styleId="Heading9">
     <w:name w:val="heading 9"/>
-    <w:basedOn w:val="Standard"/>
-    <w:next w:val="Standard"/>
-    <w:link w:val="berschrift9Zchn"/>
+    <w:basedOn w:val="Normal"/>
+    <w:next w:val="Normal"/>
+    <w:link w:val="Heading9Char"/>
     <w:uiPriority w:val="9"/>
     <w:semiHidden/>
     <w:unhideWhenUsed/>
@@ -15819,13 +15133,13 @@
       <w:szCs w:val="21"/>
     </w:rPr>
   </w:style>
-  <w:style w:type="character" w:default="1" w:styleId="Absatz-Standardschriftart">
+  <w:style w:type="character" w:default="1" w:styleId="DefaultParagraphFont">
     <w:name w:val="Default Paragraph Font"/>
     <w:uiPriority w:val="1"/>
     <w:semiHidden/>
     <w:unhideWhenUsed/>
   </w:style>
-  <w:style w:type="table" w:default="1" w:styleId="NormaleTabelle">
+  <w:style w:type="table" w:default="1" w:styleId="TableNormal">
     <w:name w:val="Normal Table"/>
     <w:uiPriority w:val="99"/>
     <w:semiHidden/>
@@ -15840,16 +15154,16 @@
       </w:tblCellMar>
     </w:tblPr>
   </w:style>
-  <w:style w:type="numbering" w:default="1" w:styleId="KeineListe">
+  <w:style w:type="numbering" w:default="1" w:styleId="NoList">
     <w:name w:val="No List"/>
     <w:uiPriority w:val="99"/>
     <w:semiHidden/>
     <w:unhideWhenUsed/>
   </w:style>
-  <w:style w:type="paragraph" w:styleId="Kopfzeile">
+  <w:style w:type="paragraph" w:styleId="Header">
     <w:name w:val="header"/>
-    <w:basedOn w:val="Standard"/>
-    <w:link w:val="KopfzeileZchn"/>
+    <w:basedOn w:val="Normal"/>
+    <w:link w:val="HeaderChar"/>
     <w:uiPriority w:val="99"/>
     <w:unhideWhenUsed/>
     <w:rsid w:val="00F6078E"/>
@@ -15861,17 +15175,17 @@
       <w:spacing w:after="0" w:line="240" w:lineRule="auto"/>
     </w:pPr>
   </w:style>
-  <w:style w:type="character" w:customStyle="1" w:styleId="KopfzeileZchn">
-    <w:name w:val="Kopfzeile Zchn"/>
-    <w:basedOn w:val="Absatz-Standardschriftart"/>
-    <w:link w:val="Kopfzeile"/>
+  <w:style w:type="character" w:customStyle="1" w:styleId="HeaderChar">
+    <w:name w:val="Header Char"/>
+    <w:basedOn w:val="DefaultParagraphFont"/>
+    <w:link w:val="Header"/>
     <w:uiPriority w:val="99"/>
     <w:rsid w:val="00F6078E"/>
   </w:style>
-  <w:style w:type="paragraph" w:styleId="Fuzeile">
+  <w:style w:type="paragraph" w:styleId="Footer">
     <w:name w:val="footer"/>
-    <w:basedOn w:val="Standard"/>
-    <w:link w:val="FuzeileZchn"/>
+    <w:basedOn w:val="Normal"/>
+    <w:link w:val="FooterChar"/>
     <w:uiPriority w:val="99"/>
     <w:unhideWhenUsed/>
     <w:rsid w:val="00F6078E"/>
@@ -15883,18 +15197,18 @@
       <w:spacing w:after="0" w:line="240" w:lineRule="auto"/>
     </w:pPr>
   </w:style>
-  <w:style w:type="character" w:customStyle="1" w:styleId="FuzeileZchn">
-    <w:name w:val="Fußzeile Zchn"/>
-    <w:basedOn w:val="Absatz-Standardschriftart"/>
-    <w:link w:val="Fuzeile"/>
+  <w:style w:type="character" w:customStyle="1" w:styleId="FooterChar">
+    <w:name w:val="Footer Char"/>
+    <w:basedOn w:val="DefaultParagraphFont"/>
+    <w:link w:val="Footer"/>
     <w:uiPriority w:val="99"/>
     <w:rsid w:val="00F6078E"/>
   </w:style>
-  <w:style w:type="paragraph" w:styleId="Titel">
+  <w:style w:type="paragraph" w:styleId="Title">
     <w:name w:val="Title"/>
-    <w:basedOn w:val="Standard"/>
-    <w:next w:val="Standard"/>
-    <w:link w:val="TitelZchn"/>
+    <w:basedOn w:val="Normal"/>
+    <w:next w:val="Normal"/>
+    <w:link w:val="TitleChar"/>
     <w:uiPriority w:val="10"/>
     <w:qFormat/>
     <w:rsid w:val="00F6078E"/>
@@ -15910,10 +15224,10 @@
       <w:szCs w:val="56"/>
     </w:rPr>
   </w:style>
-  <w:style w:type="character" w:customStyle="1" w:styleId="TitelZchn">
-    <w:name w:val="Titel Zchn"/>
-    <w:basedOn w:val="Absatz-Standardschriftart"/>
-    <w:link w:val="Titel"/>
+  <w:style w:type="character" w:customStyle="1" w:styleId="TitleChar">
+    <w:name w:val="Title Char"/>
+    <w:basedOn w:val="DefaultParagraphFont"/>
+    <w:link w:val="Title"/>
     <w:uiPriority w:val="10"/>
     <w:rsid w:val="00F6078E"/>
     <w:rPr>
@@ -15926,7 +15240,7 @@
   </w:style>
   <w:style w:type="paragraph" w:customStyle="1" w:styleId="bertitel1">
     <w:name w:val="Übertitel 1"/>
-    <w:basedOn w:val="Titel"/>
+    <w:basedOn w:val="Title"/>
     <w:link w:val="bertitel1Zchn"/>
     <w:rsid w:val="002D519D"/>
     <w:rPr>
@@ -15935,9 +15249,9 @@
       <w:sz w:val="26"/>
     </w:rPr>
   </w:style>
-  <w:style w:type="paragraph" w:customStyle="1" w:styleId="standard0">
+  <w:style w:type="paragraph" w:customStyle="1" w:styleId="standard">
     <w:name w:val="standard"/>
-    <w:basedOn w:val="Titel"/>
+    <w:basedOn w:val="Title"/>
     <w:link w:val="standardZchn"/>
     <w:rsid w:val="00F6078E"/>
     <w:rPr>
@@ -15947,7 +15261,7 @@
   </w:style>
   <w:style w:type="character" w:customStyle="1" w:styleId="bertitel1Zchn">
     <w:name w:val="Übertitel 1 Zchn"/>
-    <w:basedOn w:val="TitelZchn"/>
+    <w:basedOn w:val="TitleChar"/>
     <w:link w:val="bertitel1"/>
     <w:rsid w:val="002D519D"/>
     <w:rPr>
@@ -15960,10 +15274,10 @@
       <w:lang w:val="de-CH"/>
     </w:rPr>
   </w:style>
-  <w:style w:type="character" w:customStyle="1" w:styleId="berschrift2Zchn">
-    <w:name w:val="Überschrift 2 Zchn"/>
-    <w:basedOn w:val="Absatz-Standardschriftart"/>
-    <w:link w:val="berschrift2"/>
+  <w:style w:type="character" w:customStyle="1" w:styleId="Heading2Char">
+    <w:name w:val="Heading 2 Char"/>
+    <w:basedOn w:val="DefaultParagraphFont"/>
+    <w:link w:val="Heading2"/>
     <w:uiPriority w:val="9"/>
     <w:rsid w:val="00F14C55"/>
     <w:rPr>
@@ -15975,8 +15289,8 @@
   </w:style>
   <w:style w:type="character" w:customStyle="1" w:styleId="standardZchn">
     <w:name w:val="standard Zchn"/>
-    <w:basedOn w:val="TitelZchn"/>
-    <w:link w:val="standard0"/>
+    <w:basedOn w:val="TitleChar"/>
+    <w:link w:val="standard"/>
     <w:rsid w:val="00F6078E"/>
     <w:rPr>
       <w:rFonts w:ascii="Arial" w:eastAsiaTheme="majorEastAsia" w:hAnsi="Arial" w:cstheme="majorBidi"/>
@@ -15986,11 +15300,11 @@
       <w:szCs w:val="56"/>
     </w:rPr>
   </w:style>
-  <w:style w:type="paragraph" w:styleId="Untertitel">
+  <w:style w:type="paragraph" w:styleId="Subtitle">
     <w:name w:val="Subtitle"/>
-    <w:basedOn w:val="Standard"/>
-    <w:next w:val="Standard"/>
-    <w:link w:val="UntertitelZchn"/>
+    <w:basedOn w:val="Normal"/>
+    <w:next w:val="Normal"/>
+    <w:link w:val="SubtitleChar"/>
     <w:uiPriority w:val="11"/>
     <w:qFormat/>
     <w:rsid w:val="00F6078E"/>
@@ -16006,10 +15320,10 @@
       <w:spacing w:val="15"/>
     </w:rPr>
   </w:style>
-  <w:style w:type="character" w:customStyle="1" w:styleId="UntertitelZchn">
-    <w:name w:val="Untertitel Zchn"/>
-    <w:basedOn w:val="Absatz-Standardschriftart"/>
-    <w:link w:val="Untertitel"/>
+  <w:style w:type="character" w:customStyle="1" w:styleId="SubtitleChar">
+    <w:name w:val="Subtitle Char"/>
+    <w:basedOn w:val="DefaultParagraphFont"/>
+    <w:link w:val="Subtitle"/>
     <w:uiPriority w:val="11"/>
     <w:rsid w:val="00F6078E"/>
     <w:rPr>
@@ -16029,10 +15343,10 @@
       <w:sz w:val="22"/>
     </w:rPr>
   </w:style>
-  <w:style w:type="character" w:customStyle="1" w:styleId="berschrift1Zchn">
-    <w:name w:val="Überschrift 1 Zchn"/>
-    <w:basedOn w:val="Absatz-Standardschriftart"/>
-    <w:link w:val="berschrift1"/>
+  <w:style w:type="character" w:customStyle="1" w:styleId="Heading1Char">
+    <w:name w:val="Heading 1 Char"/>
+    <w:basedOn w:val="DefaultParagraphFont"/>
+    <w:link w:val="Heading1"/>
     <w:uiPriority w:val="9"/>
     <w:rsid w:val="00E4172E"/>
     <w:rPr>
@@ -16043,10 +15357,10 @@
       <w:lang w:val="de-CH"/>
     </w:rPr>
   </w:style>
-  <w:style w:type="paragraph" w:styleId="Inhaltsverzeichnisberschrift">
+  <w:style w:type="paragraph" w:styleId="TOCHeading">
     <w:name w:val="TOC Heading"/>
-    <w:basedOn w:val="berschrift1"/>
-    <w:next w:val="Standard"/>
+    <w:basedOn w:val="Heading1"/>
+    <w:next w:val="Normal"/>
     <w:uiPriority w:val="39"/>
     <w:unhideWhenUsed/>
     <w:qFormat/>
@@ -16059,10 +15373,10 @@
       <w:lang w:eastAsia="en-GB"/>
     </w:rPr>
   </w:style>
-  <w:style w:type="paragraph" w:styleId="Verzeichnis1">
+  <w:style w:type="paragraph" w:styleId="TOC1">
     <w:name w:val="toc 1"/>
-    <w:basedOn w:val="Standard"/>
-    <w:next w:val="Standard"/>
+    <w:basedOn w:val="Normal"/>
+    <w:next w:val="Normal"/>
     <w:autoRedefine/>
     <w:uiPriority w:val="39"/>
     <w:unhideWhenUsed/>
@@ -16079,7 +15393,7 @@
   </w:style>
   <w:style w:type="character" w:styleId="Hyperlink">
     <w:name w:val="Hyperlink"/>
-    <w:basedOn w:val="Absatz-Standardschriftart"/>
+    <w:basedOn w:val="DefaultParagraphFont"/>
     <w:uiPriority w:val="99"/>
     <w:unhideWhenUsed/>
     <w:rsid w:val="00E4172E"/>
@@ -16088,9 +15402,9 @@
       <w:u w:val="single"/>
     </w:rPr>
   </w:style>
-  <w:style w:type="paragraph" w:styleId="Listenabsatz">
+  <w:style w:type="paragraph" w:styleId="ListParagraph">
     <w:name w:val="List Paragraph"/>
-    <w:basedOn w:val="Standard"/>
+    <w:basedOn w:val="Normal"/>
     <w:uiPriority w:val="34"/>
     <w:qFormat/>
     <w:rsid w:val="00E4172E"/>
@@ -16099,10 +15413,10 @@
       <w:contextualSpacing/>
     </w:pPr>
   </w:style>
-  <w:style w:type="paragraph" w:styleId="Verzeichnis2">
+  <w:style w:type="paragraph" w:styleId="TOC2">
     <w:name w:val="toc 2"/>
-    <w:basedOn w:val="Standard"/>
-    <w:next w:val="Standard"/>
+    <w:basedOn w:val="Normal"/>
+    <w:next w:val="Normal"/>
     <w:autoRedefine/>
     <w:uiPriority w:val="39"/>
     <w:unhideWhenUsed/>
@@ -16116,10 +15430,10 @@
       <w:ind w:left="426"/>
     </w:pPr>
   </w:style>
-  <w:style w:type="character" w:customStyle="1" w:styleId="berschrift3Zchn">
-    <w:name w:val="Überschrift 3 Zchn"/>
-    <w:basedOn w:val="Absatz-Standardschriftart"/>
-    <w:link w:val="berschrift3"/>
+  <w:style w:type="character" w:customStyle="1" w:styleId="Heading3Char">
+    <w:name w:val="Heading 3 Char"/>
+    <w:basedOn w:val="DefaultParagraphFont"/>
+    <w:link w:val="Heading3"/>
     <w:uiPriority w:val="9"/>
     <w:rsid w:val="009832A4"/>
     <w:rPr>
@@ -16129,10 +15443,10 @@
       <w:lang w:val="de-CH"/>
     </w:rPr>
   </w:style>
-  <w:style w:type="paragraph" w:styleId="Verzeichnis3">
+  <w:style w:type="paragraph" w:styleId="TOC3">
     <w:name w:val="toc 3"/>
-    <w:basedOn w:val="Standard"/>
-    <w:next w:val="Standard"/>
+    <w:basedOn w:val="Normal"/>
+    <w:next w:val="Normal"/>
     <w:autoRedefine/>
     <w:uiPriority w:val="39"/>
     <w:semiHidden/>
@@ -16143,7 +15457,7 @@
       <w:ind w:left="720"/>
     </w:pPr>
   </w:style>
-  <w:style w:type="paragraph" w:styleId="KeinLeerraum">
+  <w:style w:type="paragraph" w:styleId="NoSpacing">
     <w:name w:val="No Spacing"/>
     <w:uiPriority w:val="1"/>
     <w:qFormat/>
@@ -16157,9 +15471,9 @@
       <w:rFonts w:ascii="Arial" w:hAnsi="Arial"/>
     </w:rPr>
   </w:style>
-  <w:style w:type="character" w:styleId="Platzhaltertext">
+  <w:style w:type="character" w:styleId="PlaceholderText">
     <w:name w:val="Placeholder Text"/>
-    <w:basedOn w:val="Absatz-Standardschriftart"/>
+    <w:basedOn w:val="DefaultParagraphFont"/>
     <w:uiPriority w:val="99"/>
     <w:semiHidden/>
     <w:rsid w:val="00912377"/>
@@ -16167,10 +15481,10 @@
       <w:color w:val="808080"/>
     </w:rPr>
   </w:style>
-  <w:style w:type="paragraph" w:styleId="Sprechblasentext">
+  <w:style w:type="paragraph" w:styleId="BalloonText">
     <w:name w:val="Balloon Text"/>
-    <w:basedOn w:val="Standard"/>
-    <w:link w:val="SprechblasentextZchn"/>
+    <w:basedOn w:val="Normal"/>
+    <w:link w:val="BalloonTextChar"/>
     <w:uiPriority w:val="99"/>
     <w:semiHidden/>
     <w:unhideWhenUsed/>
@@ -16184,10 +15498,10 @@
       <w:szCs w:val="18"/>
     </w:rPr>
   </w:style>
-  <w:style w:type="character" w:customStyle="1" w:styleId="SprechblasentextZchn">
-    <w:name w:val="Sprechblasentext Zchn"/>
-    <w:basedOn w:val="Absatz-Standardschriftart"/>
-    <w:link w:val="Sprechblasentext"/>
+  <w:style w:type="character" w:customStyle="1" w:styleId="BalloonTextChar">
+    <w:name w:val="Balloon Text Char"/>
+    <w:basedOn w:val="DefaultParagraphFont"/>
+    <w:link w:val="BalloonText"/>
     <w:uiPriority w:val="99"/>
     <w:semiHidden/>
     <w:rsid w:val="005C2261"/>
@@ -16198,10 +15512,10 @@
       <w:lang w:val="de-CH"/>
     </w:rPr>
   </w:style>
-  <w:style w:type="paragraph" w:styleId="Beschriftung">
+  <w:style w:type="paragraph" w:styleId="Caption">
     <w:name w:val="caption"/>
-    <w:basedOn w:val="Standard"/>
-    <w:next w:val="Standard"/>
+    <w:basedOn w:val="Normal"/>
+    <w:next w:val="Normal"/>
     <w:uiPriority w:val="35"/>
     <w:unhideWhenUsed/>
     <w:qFormat/>
@@ -16217,18 +15531,18 @@
       <w:szCs w:val="18"/>
     </w:rPr>
   </w:style>
-  <w:style w:type="paragraph" w:styleId="Literaturverzeichnis">
+  <w:style w:type="paragraph" w:styleId="Bibliography">
     <w:name w:val="Bibliography"/>
-    <w:basedOn w:val="Standard"/>
-    <w:next w:val="Standard"/>
+    <w:basedOn w:val="Normal"/>
+    <w:next w:val="Normal"/>
     <w:uiPriority w:val="37"/>
     <w:unhideWhenUsed/>
     <w:rsid w:val="00987A04"/>
   </w:style>
-  <w:style w:type="character" w:customStyle="1" w:styleId="berschrift4Zchn">
-    <w:name w:val="Überschrift 4 Zchn"/>
-    <w:basedOn w:val="Absatz-Standardschriftart"/>
-    <w:link w:val="berschrift4"/>
+  <w:style w:type="character" w:customStyle="1" w:styleId="Heading4Char">
+    <w:name w:val="Heading 4 Char"/>
+    <w:basedOn w:val="DefaultParagraphFont"/>
+    <w:link w:val="Heading4"/>
     <w:uiPriority w:val="9"/>
     <w:semiHidden/>
     <w:rsid w:val="00510034"/>
@@ -16240,10 +15554,10 @@
       <w:lang w:val="de-CH"/>
     </w:rPr>
   </w:style>
-  <w:style w:type="character" w:customStyle="1" w:styleId="berschrift5Zchn">
-    <w:name w:val="Überschrift 5 Zchn"/>
-    <w:basedOn w:val="Absatz-Standardschriftart"/>
-    <w:link w:val="berschrift5"/>
+  <w:style w:type="character" w:customStyle="1" w:styleId="Heading5Char">
+    <w:name w:val="Heading 5 Char"/>
+    <w:basedOn w:val="DefaultParagraphFont"/>
+    <w:link w:val="Heading5"/>
     <w:uiPriority w:val="9"/>
     <w:semiHidden/>
     <w:rsid w:val="00510034"/>
@@ -16253,10 +15567,10 @@
       <w:lang w:val="de-CH"/>
     </w:rPr>
   </w:style>
-  <w:style w:type="character" w:customStyle="1" w:styleId="berschrift6Zchn">
-    <w:name w:val="Überschrift 6 Zchn"/>
-    <w:basedOn w:val="Absatz-Standardschriftart"/>
-    <w:link w:val="berschrift6"/>
+  <w:style w:type="character" w:customStyle="1" w:styleId="Heading6Char">
+    <w:name w:val="Heading 6 Char"/>
+    <w:basedOn w:val="DefaultParagraphFont"/>
+    <w:link w:val="Heading6"/>
     <w:uiPriority w:val="9"/>
     <w:semiHidden/>
     <w:rsid w:val="00510034"/>
@@ -16266,10 +15580,10 @@
       <w:lang w:val="de-CH"/>
     </w:rPr>
   </w:style>
-  <w:style w:type="character" w:customStyle="1" w:styleId="berschrift7Zchn">
-    <w:name w:val="Überschrift 7 Zchn"/>
-    <w:basedOn w:val="Absatz-Standardschriftart"/>
-    <w:link w:val="berschrift7"/>
+  <w:style w:type="character" w:customStyle="1" w:styleId="Heading7Char">
+    <w:name w:val="Heading 7 Char"/>
+    <w:basedOn w:val="DefaultParagraphFont"/>
+    <w:link w:val="Heading7"/>
     <w:uiPriority w:val="9"/>
     <w:semiHidden/>
     <w:rsid w:val="00510034"/>
@@ -16281,10 +15595,10 @@
       <w:lang w:val="de-CH"/>
     </w:rPr>
   </w:style>
-  <w:style w:type="character" w:customStyle="1" w:styleId="berschrift8Zchn">
-    <w:name w:val="Überschrift 8 Zchn"/>
-    <w:basedOn w:val="Absatz-Standardschriftart"/>
-    <w:link w:val="berschrift8"/>
+  <w:style w:type="character" w:customStyle="1" w:styleId="Heading8Char">
+    <w:name w:val="Heading 8 Char"/>
+    <w:basedOn w:val="DefaultParagraphFont"/>
+    <w:link w:val="Heading8"/>
     <w:uiPriority w:val="9"/>
     <w:semiHidden/>
     <w:rsid w:val="00510034"/>
@@ -16296,10 +15610,10 @@
       <w:lang w:val="de-CH"/>
     </w:rPr>
   </w:style>
-  <w:style w:type="character" w:customStyle="1" w:styleId="berschrift9Zchn">
-    <w:name w:val="Überschrift 9 Zchn"/>
-    <w:basedOn w:val="Absatz-Standardschriftart"/>
-    <w:link w:val="berschrift9"/>
+  <w:style w:type="character" w:customStyle="1" w:styleId="Heading9Char">
+    <w:name w:val="Heading 9 Char"/>
+    <w:basedOn w:val="DefaultParagraphFont"/>
+    <w:link w:val="Heading9"/>
     <w:uiPriority w:val="9"/>
     <w:semiHidden/>
     <w:rsid w:val="00510034"/>
@@ -16313,10 +15627,10 @@
       <w:lang w:val="de-CH"/>
     </w:rPr>
   </w:style>
-  <w:style w:type="paragraph" w:styleId="Abbildungsverzeichnis">
+  <w:style w:type="paragraph" w:styleId="TableofFigures">
     <w:name w:val="table of figures"/>
-    <w:basedOn w:val="Standard"/>
-    <w:next w:val="Standard"/>
+    <w:basedOn w:val="Normal"/>
+    <w:next w:val="Normal"/>
     <w:uiPriority w:val="99"/>
     <w:unhideWhenUsed/>
     <w:rsid w:val="00EF4F9E"/>
@@ -16373,10 +15687,10 @@
       </w:numPr>
     </w:pPr>
   </w:style>
-  <w:style w:type="paragraph" w:styleId="HTMLVorformatiert">
+  <w:style w:type="paragraph" w:styleId="HTMLPreformatted">
     <w:name w:val="HTML Preformatted"/>
-    <w:basedOn w:val="Standard"/>
-    <w:link w:val="HTMLVorformatiertZchn"/>
+    <w:basedOn w:val="Normal"/>
+    <w:link w:val="HTMLPreformattedChar"/>
     <w:uiPriority w:val="99"/>
     <w:semiHidden/>
     <w:unhideWhenUsed/>
@@ -16411,10 +15725,10 @@
       <w:lang w:eastAsia="de-DE"/>
     </w:rPr>
   </w:style>
-  <w:style w:type="character" w:customStyle="1" w:styleId="HTMLVorformatiertZchn">
-    <w:name w:val="HTML Vorformatiert Zchn"/>
-    <w:basedOn w:val="Absatz-Standardschriftart"/>
-    <w:link w:val="HTMLVorformatiert"/>
+  <w:style w:type="character" w:customStyle="1" w:styleId="HTMLPreformattedChar">
+    <w:name w:val="HTML Preformatted Char"/>
+    <w:basedOn w:val="DefaultParagraphFont"/>
+    <w:link w:val="HTMLPreformatted"/>
     <w:uiPriority w:val="99"/>
     <w:semiHidden/>
     <w:rsid w:val="00C92854"/>
@@ -16427,22 +15741,22 @@
   </w:style>
   <w:style w:type="character" w:customStyle="1" w:styleId="comment">
     <w:name w:val="comment"/>
-    <w:basedOn w:val="Absatz-Standardschriftart"/>
+    <w:basedOn w:val="DefaultParagraphFont"/>
     <w:rsid w:val="00C92854"/>
   </w:style>
   <w:style w:type="character" w:customStyle="1" w:styleId="keyword">
     <w:name w:val="keyword"/>
-    <w:basedOn w:val="Absatz-Standardschriftart"/>
+    <w:basedOn w:val="DefaultParagraphFont"/>
     <w:rsid w:val="00C92854"/>
   </w:style>
   <w:style w:type="character" w:customStyle="1" w:styleId="string">
     <w:name w:val="string"/>
-    <w:basedOn w:val="Absatz-Standardschriftart"/>
+    <w:basedOn w:val="DefaultParagraphFont"/>
     <w:rsid w:val="00C92854"/>
   </w:style>
-  <w:style w:type="character" w:styleId="BesuchterLink">
+  <w:style w:type="character" w:styleId="FollowedHyperlink">
     <w:name w:val="FollowedHyperlink"/>
-    <w:basedOn w:val="Absatz-Standardschriftart"/>
+    <w:basedOn w:val="DefaultParagraphFont"/>
     <w:uiPriority w:val="99"/>
     <w:semiHidden/>
     <w:unhideWhenUsed/>
@@ -16843,7 +16157,7 @@
 </file>
 
 <file path=customXml/itemProps1.xml><?xml version="1.0" encoding="utf-8"?>
-<ds:datastoreItem xmlns:ds="http://schemas.openxmlformats.org/officeDocument/2006/customXml" ds:itemID="{EA14BF1F-EF64-AC46-9507-04971064BD9C}">
+<ds:datastoreItem xmlns:ds="http://schemas.openxmlformats.org/officeDocument/2006/customXml" ds:itemID="{8C3473AB-79B5-9643-B91A-860E6571EE6E}">
   <ds:schemaRefs>
     <ds:schemaRef ds:uri="http://schemas.openxmlformats.org/officeDocument/2006/bibliography"/>
   </ds:schemaRefs>

</xml_diff>

<commit_message>
Updated Literaturverzeichnis and Abbildungsverzeichnis
</commit_message>
<xml_diff>
--- a/Fach_Pflichtenheft_T5.docx
+++ b/Fach_Pflichtenheft_T5.docx
@@ -923,8 +923,6 @@
             <w:t>sverzeichnis</w:t>
           </w:r>
         </w:p>
-        <w:bookmarkStart w:id="0" w:name="_GoBack"/>
-        <w:bookmarkEnd w:id="0"/>
         <w:p>
           <w:pPr>
             <w:pStyle w:val="Verzeichnis1"/>
@@ -960,7 +958,7 @@
             </w:rPr>
             <w:fldChar w:fldCharType="separate"/>
           </w:r>
-          <w:hyperlink w:anchor="_Toc4135769" w:history="1">
+          <w:hyperlink w:anchor="_Toc4135965" w:history="1">
             <w:r>
               <w:rPr>
                 <w:rStyle w:val="Hyperlink"/>
@@ -1004,7 +1002,7 @@
                 <w:noProof/>
                 <w:webHidden/>
               </w:rPr>
-              <w:instrText xml:space="preserve"> PAGEREF _Toc4135769 \h </w:instrText>
+              <w:instrText xml:space="preserve"> PAGEREF _Toc4135965 \h </w:instrText>
             </w:r>
             <w:r>
               <w:rPr>
@@ -1046,7 +1044,7 @@
               <w:lang w:eastAsia="de-DE"/>
             </w:rPr>
           </w:pPr>
-          <w:hyperlink w:anchor="_Toc4135770" w:history="1">
+          <w:hyperlink w:anchor="_Toc4135966" w:history="1">
             <w:r>
               <w:rPr>
                 <w:rStyle w:val="Hyperlink"/>
@@ -1090,7 +1088,7 @@
                 <w:noProof/>
                 <w:webHidden/>
               </w:rPr>
-              <w:instrText xml:space="preserve"> PAGEREF _Toc4135770 \h </w:instrText>
+              <w:instrText xml:space="preserve"> PAGEREF _Toc4135966 \h </w:instrText>
             </w:r>
             <w:r>
               <w:rPr>
@@ -1132,7 +1130,7 @@
               <w:lang w:eastAsia="de-DE"/>
             </w:rPr>
           </w:pPr>
-          <w:hyperlink w:anchor="_Toc4135771" w:history="1">
+          <w:hyperlink w:anchor="_Toc4135967" w:history="1">
             <w:r>
               <w:rPr>
                 <w:rStyle w:val="Hyperlink"/>
@@ -1176,7 +1174,7 @@
                 <w:noProof/>
                 <w:webHidden/>
               </w:rPr>
-              <w:instrText xml:space="preserve"> PAGEREF _Toc4135771 \h </w:instrText>
+              <w:instrText xml:space="preserve"> PAGEREF _Toc4135967 \h </w:instrText>
             </w:r>
             <w:r>
               <w:rPr>
@@ -1218,7 +1216,7 @@
               <w:lang w:eastAsia="de-DE"/>
             </w:rPr>
           </w:pPr>
-          <w:hyperlink w:anchor="_Toc4135772" w:history="1">
+          <w:hyperlink w:anchor="_Toc4135968" w:history="1">
             <w:r>
               <w:rPr>
                 <w:rStyle w:val="Hyperlink"/>
@@ -1262,7 +1260,7 @@
                 <w:noProof/>
                 <w:webHidden/>
               </w:rPr>
-              <w:instrText xml:space="preserve"> PAGEREF _Toc4135772 \h </w:instrText>
+              <w:instrText xml:space="preserve"> PAGEREF _Toc4135968 \h </w:instrText>
             </w:r>
             <w:r>
               <w:rPr>
@@ -1304,7 +1302,7 @@
               <w:lang w:eastAsia="de-DE"/>
             </w:rPr>
           </w:pPr>
-          <w:hyperlink w:anchor="_Toc4135773" w:history="1">
+          <w:hyperlink w:anchor="_Toc4135969" w:history="1">
             <w:r>
               <w:rPr>
                 <w:rStyle w:val="Hyperlink"/>
@@ -1348,7 +1346,7 @@
                 <w:noProof/>
                 <w:webHidden/>
               </w:rPr>
-              <w:instrText xml:space="preserve"> PAGEREF _Toc4135773 \h </w:instrText>
+              <w:instrText xml:space="preserve"> PAGEREF _Toc4135969 \h </w:instrText>
             </w:r>
             <w:r>
               <w:rPr>
@@ -1390,7 +1388,7 @@
               <w:lang w:eastAsia="de-DE"/>
             </w:rPr>
           </w:pPr>
-          <w:hyperlink w:anchor="_Toc4135774" w:history="1">
+          <w:hyperlink w:anchor="_Toc4135970" w:history="1">
             <w:r>
               <w:rPr>
                 <w:rStyle w:val="Hyperlink"/>
@@ -1434,7 +1432,7 @@
                 <w:noProof/>
                 <w:webHidden/>
               </w:rPr>
-              <w:instrText xml:space="preserve"> PAGEREF _Toc4135774 \h </w:instrText>
+              <w:instrText xml:space="preserve"> PAGEREF _Toc4135970 \h </w:instrText>
             </w:r>
             <w:r>
               <w:rPr>
@@ -1476,7 +1474,7 @@
               <w:lang w:eastAsia="de-DE"/>
             </w:rPr>
           </w:pPr>
-          <w:hyperlink w:anchor="_Toc4135775" w:history="1">
+          <w:hyperlink w:anchor="_Toc4135971" w:history="1">
             <w:r>
               <w:rPr>
                 <w:rStyle w:val="Hyperlink"/>
@@ -1520,7 +1518,7 @@
                 <w:noProof/>
                 <w:webHidden/>
               </w:rPr>
-              <w:instrText xml:space="preserve"> PAGEREF _Toc4135775 \h </w:instrText>
+              <w:instrText xml:space="preserve"> PAGEREF _Toc4135971 \h </w:instrText>
             </w:r>
             <w:r>
               <w:rPr>
@@ -1562,7 +1560,7 @@
               <w:lang w:eastAsia="de-DE"/>
             </w:rPr>
           </w:pPr>
-          <w:hyperlink w:anchor="_Toc4135776" w:history="1">
+          <w:hyperlink w:anchor="_Toc4135972" w:history="1">
             <w:r>
               <w:rPr>
                 <w:rStyle w:val="Hyperlink"/>
@@ -1606,7 +1604,7 @@
                 <w:noProof/>
                 <w:webHidden/>
               </w:rPr>
-              <w:instrText xml:space="preserve"> PAGEREF _Toc4135776 \h </w:instrText>
+              <w:instrText xml:space="preserve"> PAGEREF _Toc4135972 \h </w:instrText>
             </w:r>
             <w:r>
               <w:rPr>
@@ -1648,7 +1646,7 @@
               <w:lang w:eastAsia="de-DE"/>
             </w:rPr>
           </w:pPr>
-          <w:hyperlink w:anchor="_Toc4135777" w:history="1">
+          <w:hyperlink w:anchor="_Toc4135973" w:history="1">
             <w:r>
               <w:rPr>
                 <w:rStyle w:val="Hyperlink"/>
@@ -1692,7 +1690,7 @@
                 <w:noProof/>
                 <w:webHidden/>
               </w:rPr>
-              <w:instrText xml:space="preserve"> PAGEREF _Toc4135777 \h </w:instrText>
+              <w:instrText xml:space="preserve"> PAGEREF _Toc4135973 \h </w:instrText>
             </w:r>
             <w:r>
               <w:rPr>
@@ -1734,7 +1732,7 @@
               <w:lang w:eastAsia="de-DE"/>
             </w:rPr>
           </w:pPr>
-          <w:hyperlink w:anchor="_Toc4135778" w:history="1">
+          <w:hyperlink w:anchor="_Toc4135974" w:history="1">
             <w:r>
               <w:rPr>
                 <w:rStyle w:val="Hyperlink"/>
@@ -1778,7 +1776,7 @@
                 <w:noProof/>
                 <w:webHidden/>
               </w:rPr>
-              <w:instrText xml:space="preserve"> PAGEREF _Toc4135778 \h </w:instrText>
+              <w:instrText xml:space="preserve"> PAGEREF _Toc4135974 \h </w:instrText>
             </w:r>
             <w:r>
               <w:rPr>
@@ -1820,7 +1818,7 @@
               <w:lang w:eastAsia="de-DE"/>
             </w:rPr>
           </w:pPr>
-          <w:hyperlink w:anchor="_Toc4135779" w:history="1">
+          <w:hyperlink w:anchor="_Toc4135975" w:history="1">
             <w:r>
               <w:rPr>
                 <w:rStyle w:val="Hyperlink"/>
@@ -1864,7 +1862,7 @@
                 <w:noProof/>
                 <w:webHidden/>
               </w:rPr>
-              <w:instrText xml:space="preserve"> PAGEREF _Toc4135779 \h </w:instrText>
+              <w:instrText xml:space="preserve"> PAGEREF _Toc4135975 \h </w:instrText>
             </w:r>
             <w:r>
               <w:rPr>
@@ -1906,7 +1904,7 @@
               <w:lang w:eastAsia="de-DE"/>
             </w:rPr>
           </w:pPr>
-          <w:hyperlink w:anchor="_Toc4135780" w:history="1">
+          <w:hyperlink w:anchor="_Toc4135976" w:history="1">
             <w:r>
               <w:rPr>
                 <w:rStyle w:val="Hyperlink"/>
@@ -1950,7 +1948,7 @@
                 <w:noProof/>
                 <w:webHidden/>
               </w:rPr>
-              <w:instrText xml:space="preserve"> PAGEREF _Toc4135780 \h </w:instrText>
+              <w:instrText xml:space="preserve"> PAGEREF _Toc4135976 \h </w:instrText>
             </w:r>
             <w:r>
               <w:rPr>
@@ -1992,7 +1990,7 @@
               <w:lang w:eastAsia="de-DE"/>
             </w:rPr>
           </w:pPr>
-          <w:hyperlink w:anchor="_Toc4135781" w:history="1">
+          <w:hyperlink w:anchor="_Toc4135977" w:history="1">
             <w:r>
               <w:rPr>
                 <w:rStyle w:val="Hyperlink"/>
@@ -2036,7 +2034,7 @@
                 <w:noProof/>
                 <w:webHidden/>
               </w:rPr>
-              <w:instrText xml:space="preserve"> PAGEREF _Toc4135781 \h </w:instrText>
+              <w:instrText xml:space="preserve"> PAGEREF _Toc4135977 \h </w:instrText>
             </w:r>
             <w:r>
               <w:rPr>
@@ -2078,7 +2076,7 @@
               <w:lang w:eastAsia="de-DE"/>
             </w:rPr>
           </w:pPr>
-          <w:hyperlink w:anchor="_Toc4135782" w:history="1">
+          <w:hyperlink w:anchor="_Toc4135978" w:history="1">
             <w:r>
               <w:rPr>
                 <w:rStyle w:val="Hyperlink"/>
@@ -2122,7 +2120,7 @@
                 <w:noProof/>
                 <w:webHidden/>
               </w:rPr>
-              <w:instrText xml:space="preserve"> PAGEREF _Toc4135782 \h </w:instrText>
+              <w:instrText xml:space="preserve"> PAGEREF _Toc4135978 \h </w:instrText>
             </w:r>
             <w:r>
               <w:rPr>
@@ -2164,7 +2162,7 @@
               <w:lang w:eastAsia="de-DE"/>
             </w:rPr>
           </w:pPr>
-          <w:hyperlink w:anchor="_Toc4135783" w:history="1">
+          <w:hyperlink w:anchor="_Toc4135979" w:history="1">
             <w:r>
               <w:rPr>
                 <w:rStyle w:val="Hyperlink"/>
@@ -2208,7 +2206,7 @@
                 <w:noProof/>
                 <w:webHidden/>
               </w:rPr>
-              <w:instrText xml:space="preserve"> PAGEREF _Toc4135783 \h </w:instrText>
+              <w:instrText xml:space="preserve"> PAGEREF _Toc4135979 \h </w:instrText>
             </w:r>
             <w:r>
               <w:rPr>
@@ -2250,7 +2248,7 @@
               <w:lang w:eastAsia="de-DE"/>
             </w:rPr>
           </w:pPr>
-          <w:hyperlink w:anchor="_Toc4135784" w:history="1">
+          <w:hyperlink w:anchor="_Toc4135980" w:history="1">
             <w:r>
               <w:rPr>
                 <w:rStyle w:val="Hyperlink"/>
@@ -2294,7 +2292,7 @@
                 <w:noProof/>
                 <w:webHidden/>
               </w:rPr>
-              <w:instrText xml:space="preserve"> PAGEREF _Toc4135784 \h </w:instrText>
+              <w:instrText xml:space="preserve"> PAGEREF _Toc4135980 \h </w:instrText>
             </w:r>
             <w:r>
               <w:rPr>
@@ -2336,7 +2334,7 @@
               <w:lang w:eastAsia="de-DE"/>
             </w:rPr>
           </w:pPr>
-          <w:hyperlink w:anchor="_Toc4135785" w:history="1">
+          <w:hyperlink w:anchor="_Toc4135981" w:history="1">
             <w:r>
               <w:rPr>
                 <w:rStyle w:val="Hyperlink"/>
@@ -2380,7 +2378,7 @@
                 <w:noProof/>
                 <w:webHidden/>
               </w:rPr>
-              <w:instrText xml:space="preserve"> PAGEREF _Toc4135785 \h </w:instrText>
+              <w:instrText xml:space="preserve"> PAGEREF _Toc4135981 \h </w:instrText>
             </w:r>
             <w:r>
               <w:rPr>
@@ -2422,7 +2420,7 @@
               <w:lang w:eastAsia="de-DE"/>
             </w:rPr>
           </w:pPr>
-          <w:hyperlink w:anchor="_Toc4135786" w:history="1">
+          <w:hyperlink w:anchor="_Toc4135982" w:history="1">
             <w:r>
               <w:rPr>
                 <w:rStyle w:val="Hyperlink"/>
@@ -2466,7 +2464,7 @@
                 <w:noProof/>
                 <w:webHidden/>
               </w:rPr>
-              <w:instrText xml:space="preserve"> PAGEREF _Toc4135786 \h </w:instrText>
+              <w:instrText xml:space="preserve"> PAGEREF _Toc4135982 \h </w:instrText>
             </w:r>
             <w:r>
               <w:rPr>
@@ -2508,7 +2506,7 @@
               <w:lang w:eastAsia="de-DE"/>
             </w:rPr>
           </w:pPr>
-          <w:hyperlink w:anchor="_Toc4135787" w:history="1">
+          <w:hyperlink w:anchor="_Toc4135983" w:history="1">
             <w:r>
               <w:rPr>
                 <w:rStyle w:val="Hyperlink"/>
@@ -2552,7 +2550,7 @@
                 <w:noProof/>
                 <w:webHidden/>
               </w:rPr>
-              <w:instrText xml:space="preserve"> PAGEREF _Toc4135787 \h </w:instrText>
+              <w:instrText xml:space="preserve"> PAGEREF _Toc4135983 \h </w:instrText>
             </w:r>
             <w:r>
               <w:rPr>
@@ -2594,7 +2592,7 @@
               <w:lang w:eastAsia="de-DE"/>
             </w:rPr>
           </w:pPr>
-          <w:hyperlink w:anchor="_Toc4135788" w:history="1">
+          <w:hyperlink w:anchor="_Toc4135984" w:history="1">
             <w:r>
               <w:rPr>
                 <w:rStyle w:val="Hyperlink"/>
@@ -2638,7 +2636,7 @@
                 <w:noProof/>
                 <w:webHidden/>
               </w:rPr>
-              <w:instrText xml:space="preserve"> PAGEREF _Toc4135788 \h </w:instrText>
+              <w:instrText xml:space="preserve"> PAGEREF _Toc4135984 \h </w:instrText>
             </w:r>
             <w:r>
               <w:rPr>
@@ -2680,7 +2678,7 @@
               <w:lang w:eastAsia="de-DE"/>
             </w:rPr>
           </w:pPr>
-          <w:hyperlink w:anchor="_Toc4135789" w:history="1">
+          <w:hyperlink w:anchor="_Toc4135985" w:history="1">
             <w:r>
               <w:rPr>
                 <w:rStyle w:val="Hyperlink"/>
@@ -2724,7 +2722,7 @@
                 <w:noProof/>
                 <w:webHidden/>
               </w:rPr>
-              <w:instrText xml:space="preserve"> PAGEREF _Toc4135789 \h </w:instrText>
+              <w:instrText xml:space="preserve"> PAGEREF _Toc4135985 \h </w:instrText>
             </w:r>
             <w:r>
               <w:rPr>
@@ -2766,7 +2764,7 @@
               <w:lang w:eastAsia="de-DE"/>
             </w:rPr>
           </w:pPr>
-          <w:hyperlink w:anchor="_Toc4135790" w:history="1">
+          <w:hyperlink w:anchor="_Toc4135986" w:history="1">
             <w:r>
               <w:rPr>
                 <w:rStyle w:val="Hyperlink"/>
@@ -2810,7 +2808,7 @@
                 <w:noProof/>
                 <w:webHidden/>
               </w:rPr>
-              <w:instrText xml:space="preserve"> PAGEREF _Toc4135790 \h </w:instrText>
+              <w:instrText xml:space="preserve"> PAGEREF _Toc4135986 \h </w:instrText>
             </w:r>
             <w:r>
               <w:rPr>
@@ -2852,7 +2850,7 @@
               <w:lang w:eastAsia="de-DE"/>
             </w:rPr>
           </w:pPr>
-          <w:hyperlink w:anchor="_Toc4135791" w:history="1">
+          <w:hyperlink w:anchor="_Toc4135987" w:history="1">
             <w:r>
               <w:rPr>
                 <w:rStyle w:val="Hyperlink"/>
@@ -2896,7 +2894,7 @@
                 <w:noProof/>
                 <w:webHidden/>
               </w:rPr>
-              <w:instrText xml:space="preserve"> PAGEREF _Toc4135791 \h </w:instrText>
+              <w:instrText xml:space="preserve"> PAGEREF _Toc4135987 \h </w:instrText>
             </w:r>
             <w:r>
               <w:rPr>
@@ -2938,7 +2936,7 @@
               <w:lang w:eastAsia="de-DE"/>
             </w:rPr>
           </w:pPr>
-          <w:hyperlink w:anchor="_Toc4135792" w:history="1">
+          <w:hyperlink w:anchor="_Toc4135988" w:history="1">
             <w:r>
               <w:rPr>
                 <w:rStyle w:val="Hyperlink"/>
@@ -2982,7 +2980,7 @@
                 <w:noProof/>
                 <w:webHidden/>
               </w:rPr>
-              <w:instrText xml:space="preserve"> PAGEREF _Toc4135792 \h </w:instrText>
+              <w:instrText xml:space="preserve"> PAGEREF _Toc4135988 \h </w:instrText>
             </w:r>
             <w:r>
               <w:rPr>
@@ -3024,7 +3022,7 @@
               <w:lang w:eastAsia="de-DE"/>
             </w:rPr>
           </w:pPr>
-          <w:hyperlink w:anchor="_Toc4135793" w:history="1">
+          <w:hyperlink w:anchor="_Toc4135989" w:history="1">
             <w:r>
               <w:rPr>
                 <w:rStyle w:val="Hyperlink"/>
@@ -3068,7 +3066,7 @@
                 <w:noProof/>
                 <w:webHidden/>
               </w:rPr>
-              <w:instrText xml:space="preserve"> PAGEREF _Toc4135793 \h </w:instrText>
+              <w:instrText xml:space="preserve"> PAGEREF _Toc4135989 \h </w:instrText>
             </w:r>
             <w:r>
               <w:rPr>
@@ -3110,7 +3108,7 @@
               <w:lang w:eastAsia="de-DE"/>
             </w:rPr>
           </w:pPr>
-          <w:hyperlink w:anchor="_Toc4135794" w:history="1">
+          <w:hyperlink w:anchor="_Toc4135990" w:history="1">
             <w:r>
               <w:rPr>
                 <w:rStyle w:val="Hyperlink"/>
@@ -3154,7 +3152,7 @@
                 <w:noProof/>
                 <w:webHidden/>
               </w:rPr>
-              <w:instrText xml:space="preserve"> PAGEREF _Toc4135794 \h </w:instrText>
+              <w:instrText xml:space="preserve"> PAGEREF _Toc4135990 \h </w:instrText>
             </w:r>
             <w:r>
               <w:rPr>
@@ -3196,7 +3194,7 @@
               <w:lang w:eastAsia="de-DE"/>
             </w:rPr>
           </w:pPr>
-          <w:hyperlink w:anchor="_Toc4135795" w:history="1">
+          <w:hyperlink w:anchor="_Toc4135991" w:history="1">
             <w:r>
               <w:rPr>
                 <w:rStyle w:val="Hyperlink"/>
@@ -3240,7 +3238,7 @@
                 <w:noProof/>
                 <w:webHidden/>
               </w:rPr>
-              <w:instrText xml:space="preserve"> PAGEREF _Toc4135795 \h </w:instrText>
+              <w:instrText xml:space="preserve"> PAGEREF _Toc4135991 \h </w:instrText>
             </w:r>
             <w:r>
               <w:rPr>
@@ -3294,26 +3292,26 @@
           <w:numId w:val="2"/>
         </w:numPr>
       </w:pPr>
-      <w:bookmarkStart w:id="1" w:name="_Toc4135769"/>
+      <w:bookmarkStart w:id="0" w:name="_Toc4135965"/>
       <w:r>
         <w:lastRenderedPageBreak/>
         <w:t>Übersicht</w:t>
       </w:r>
-      <w:bookmarkEnd w:id="1"/>
+      <w:bookmarkEnd w:id="0"/>
     </w:p>
     <w:p>
       <w:pPr>
         <w:pStyle w:val="berschrift2"/>
         <w:framePr w:wrap="around"/>
       </w:pPr>
-      <w:bookmarkStart w:id="2" w:name="_Toc4135770"/>
+      <w:bookmarkStart w:id="1" w:name="_Toc4135966"/>
       <w:r>
         <w:t>A</w:t>
       </w:r>
       <w:r>
         <w:t>usgangslage</w:t>
       </w:r>
-      <w:bookmarkEnd w:id="2"/>
+      <w:bookmarkEnd w:id="1"/>
     </w:p>
     <w:p>
       <w:pPr>
@@ -3500,12 +3498,12 @@
           <w:numId w:val="5"/>
         </w:numPr>
       </w:pPr>
-      <w:bookmarkStart w:id="3" w:name="_Toc4135771"/>
+      <w:bookmarkStart w:id="2" w:name="_Toc4135967"/>
       <w:r>
         <w:lastRenderedPageBreak/>
         <w:t>Projektziele</w:t>
       </w:r>
-      <w:bookmarkEnd w:id="3"/>
+      <w:bookmarkEnd w:id="2"/>
     </w:p>
     <w:p/>
     <w:p>
@@ -4443,11 +4441,11 @@
           <w:numId w:val="5"/>
         </w:numPr>
       </w:pPr>
-      <w:bookmarkStart w:id="4" w:name="_Toc4135772"/>
+      <w:bookmarkStart w:id="3" w:name="_Toc4135968"/>
       <w:r>
         <w:t>Wunschziele</w:t>
       </w:r>
-      <w:bookmarkEnd w:id="4"/>
+      <w:bookmarkEnd w:id="3"/>
     </w:p>
     <w:p>
       <w:pPr>
@@ -5063,7 +5061,7 @@
           <w:numId w:val="5"/>
         </w:numPr>
       </w:pPr>
-      <w:bookmarkStart w:id="5" w:name="_Toc4135773"/>
+      <w:bookmarkStart w:id="4" w:name="_Toc4135969"/>
       <w:r>
         <w:lastRenderedPageBreak/>
         <w:t>Nicht-</w:t>
@@ -5071,7 +5069,7 @@
       <w:r>
         <w:t>Ziele</w:t>
       </w:r>
-      <w:bookmarkEnd w:id="5"/>
+      <w:bookmarkEnd w:id="4"/>
     </w:p>
     <w:p>
       <w:pPr>
@@ -5597,11 +5595,11 @@
         <w:pStyle w:val="berschrift2"/>
         <w:framePr w:wrap="around"/>
       </w:pPr>
-      <w:bookmarkStart w:id="6" w:name="_Toc4135774"/>
+      <w:bookmarkStart w:id="5" w:name="_Toc4135970"/>
       <w:r>
         <w:t>Lieferobjekte</w:t>
       </w:r>
-      <w:bookmarkEnd w:id="6"/>
+      <w:bookmarkEnd w:id="5"/>
     </w:p>
     <w:p/>
     <w:p>
@@ -6416,23 +6414,23 @@
       <w:pPr>
         <w:pStyle w:val="berschrift1"/>
       </w:pPr>
-      <w:bookmarkStart w:id="7" w:name="_Toc4135775"/>
+      <w:bookmarkStart w:id="6" w:name="_Toc4135971"/>
       <w:r>
         <w:lastRenderedPageBreak/>
         <w:t>Theoretische Grundlagen</w:t>
       </w:r>
-      <w:bookmarkEnd w:id="7"/>
+      <w:bookmarkEnd w:id="6"/>
     </w:p>
     <w:p>
       <w:pPr>
         <w:pStyle w:val="berschrift2"/>
         <w:framePr w:wrap="around"/>
       </w:pPr>
-      <w:bookmarkStart w:id="8" w:name="_Toc4135776"/>
+      <w:bookmarkStart w:id="7" w:name="_Toc4135972"/>
       <w:r>
         <w:t>Einleitung EMI Filter</w:t>
       </w:r>
-      <w:bookmarkEnd w:id="8"/>
+      <w:bookmarkEnd w:id="7"/>
     </w:p>
     <w:p/>
     <w:p>
@@ -6454,11 +6452,11 @@
         <w:pStyle w:val="berschrift2"/>
         <w:framePr w:wrap="around"/>
       </w:pPr>
-      <w:bookmarkStart w:id="9" w:name="_Toc4135777"/>
+      <w:bookmarkStart w:id="8" w:name="_Toc4135973"/>
       <w:r>
         <w:t>Aufbau EMI Filter</w:t>
       </w:r>
-      <w:bookmarkEnd w:id="9"/>
+      <w:bookmarkEnd w:id="8"/>
     </w:p>
     <w:p/>
     <w:p>
@@ -6610,8 +6608,8 @@
       <w:pPr>
         <w:pStyle w:val="Beschriftung"/>
       </w:pPr>
-      <w:bookmarkStart w:id="10" w:name="_Toc3651314"/>
-      <w:bookmarkStart w:id="11" w:name="_Toc4135159"/>
+      <w:bookmarkStart w:id="9" w:name="_Toc3651314"/>
+      <w:bookmarkStart w:id="10" w:name="_Toc4136387"/>
       <w:r>
         <w:t xml:space="preserve">Abbildung: </w:t>
       </w:r>
@@ -6636,8 +6634,8 @@
       <w:r>
         <w:t xml:space="preserve"> Schaltung des FN 2020 Filters (Schaffner), sowie der Filter selbst</w:t>
       </w:r>
+      <w:bookmarkEnd w:id="9"/>
       <w:bookmarkEnd w:id="10"/>
-      <w:bookmarkEnd w:id="11"/>
     </w:p>
     <w:p>
       <w:r>
@@ -6740,11 +6738,11 @@
         <w:pStyle w:val="berschrift2"/>
         <w:framePr w:wrap="around"/>
       </w:pPr>
-      <w:bookmarkStart w:id="12" w:name="_Toc4135778"/>
+      <w:bookmarkStart w:id="11" w:name="_Toc4135974"/>
       <w:r>
         <w:t>Störungsarten</w:t>
       </w:r>
-      <w:bookmarkEnd w:id="12"/>
+      <w:bookmarkEnd w:id="11"/>
     </w:p>
     <w:p/>
     <w:p>
@@ -6895,8 +6893,8 @@
       <w:pPr>
         <w:pStyle w:val="Beschriftung"/>
       </w:pPr>
-      <w:bookmarkStart w:id="13" w:name="_Toc3651315"/>
-      <w:bookmarkStart w:id="14" w:name="_Toc4135160"/>
+      <w:bookmarkStart w:id="12" w:name="_Toc3651315"/>
+      <w:bookmarkStart w:id="13" w:name="_Toc4136388"/>
       <w:r>
         <w:t xml:space="preserve">Abbildung: </w:t>
       </w:r>
@@ -6921,15 +6919,15 @@
       <w:r>
         <w:t xml:space="preserve"> Stromzirkulation der Störungen im DM- und CM-Mode</w:t>
       </w:r>
+      <w:bookmarkEnd w:id="12"/>
       <w:bookmarkEnd w:id="13"/>
-      <w:bookmarkEnd w:id="14"/>
     </w:p>
     <w:p>
       <w:pPr>
         <w:pStyle w:val="berschrift2"/>
         <w:framePr w:wrap="around"/>
       </w:pPr>
-      <w:bookmarkStart w:id="15" w:name="_Toc4135779"/>
+      <w:bookmarkStart w:id="14" w:name="_Toc4135975"/>
       <w:r>
         <w:lastRenderedPageBreak/>
         <w:t>Definition Einfügungsverluste</w:t>
@@ -6945,7 +6943,7 @@
       <w:r>
         <w:t>»</w:t>
       </w:r>
-      <w:bookmarkEnd w:id="15"/>
+      <w:bookmarkEnd w:id="14"/>
       <w:r>
         <w:t xml:space="preserve"> </w:t>
       </w:r>
@@ -7418,8 +7416,8 @@
           <w:tab w:val="left" w:pos="4395"/>
         </w:tabs>
       </w:pPr>
-      <w:bookmarkStart w:id="16" w:name="_Toc3651316"/>
-      <w:bookmarkStart w:id="17" w:name="_Toc4135161"/>
+      <w:bookmarkStart w:id="15" w:name="_Toc3651316"/>
+      <w:bookmarkStart w:id="16" w:name="_Toc4136389"/>
       <w:r>
         <w:t xml:space="preserve">Abbildung: </w:t>
       </w:r>
@@ -7453,19 +7451,19 @@
       <w:r>
         <w:t>lter</w:t>
       </w:r>
+      <w:bookmarkEnd w:id="15"/>
       <w:bookmarkEnd w:id="16"/>
-      <w:bookmarkEnd w:id="17"/>
     </w:p>
     <w:p>
       <w:pPr>
         <w:pStyle w:val="berschrift2"/>
         <w:framePr w:wrap="around"/>
       </w:pPr>
-      <w:bookmarkStart w:id="18" w:name="_Toc4135780"/>
+      <w:bookmarkStart w:id="17" w:name="_Toc4135976"/>
       <w:r>
         <w:t>Parasitäre Parameter</w:t>
       </w:r>
-      <w:bookmarkEnd w:id="18"/>
+      <w:bookmarkEnd w:id="17"/>
     </w:p>
     <w:p/>
     <w:p>
@@ -7593,7 +7591,7 @@
       <w:pPr>
         <w:pStyle w:val="Beschriftung"/>
       </w:pPr>
-      <w:bookmarkStart w:id="19" w:name="_Toc4135162"/>
+      <w:bookmarkStart w:id="18" w:name="_Toc4136390"/>
       <w:r>
         <w:t xml:space="preserve">Abbildung: </w:t>
       </w:r>
@@ -7618,7 +7616,7 @@
       <w:r>
         <w:t xml:space="preserve"> Ersatzschaltung für ein realer Kondensator - eine reale Spule</w:t>
       </w:r>
-      <w:bookmarkEnd w:id="19"/>
+      <w:bookmarkEnd w:id="18"/>
     </w:p>
     <w:p>
       <w:r>
@@ -7730,8 +7728,8 @@
       <w:pPr>
         <w:pStyle w:val="Beschriftung"/>
       </w:pPr>
-      <w:bookmarkStart w:id="20" w:name="_Toc3651317"/>
-      <w:bookmarkStart w:id="21" w:name="_Toc4135163"/>
+      <w:bookmarkStart w:id="19" w:name="_Toc3651317"/>
+      <w:bookmarkStart w:id="20" w:name="_Toc4136391"/>
       <w:r>
         <w:t xml:space="preserve">Abbildung: </w:t>
       </w:r>
@@ -7756,11 +7754,11 @@
       <w:r>
         <w:t xml:space="preserve"> CM-Ersatzschaltung</w:t>
       </w:r>
+      <w:bookmarkEnd w:id="19"/>
+      <w:r>
+        <w:t xml:space="preserve"> ohne parasitäre Parameter</w:t>
+      </w:r>
       <w:bookmarkEnd w:id="20"/>
-      <w:r>
-        <w:t xml:space="preserve"> ohne parasitäre Parameter</w:t>
-      </w:r>
-      <w:bookmarkEnd w:id="21"/>
     </w:p>
     <w:p>
       <w:r>
@@ -7824,8 +7822,8 @@
       <w:pPr>
         <w:pStyle w:val="Beschriftung"/>
       </w:pPr>
-      <w:bookmarkStart w:id="22" w:name="_Toc3651318"/>
-      <w:bookmarkStart w:id="23" w:name="_Toc4135164"/>
+      <w:bookmarkStart w:id="21" w:name="_Toc3651318"/>
+      <w:bookmarkStart w:id="22" w:name="_Toc4136392"/>
       <w:r>
         <w:t xml:space="preserve">Abbildung: </w:t>
       </w:r>
@@ -7850,15 +7848,15 @@
       <w:r>
         <w:t xml:space="preserve"> CM-Ersatzschaltung mit parasitären Parametern</w:t>
       </w:r>
+      <w:bookmarkEnd w:id="21"/>
       <w:bookmarkEnd w:id="22"/>
-      <w:bookmarkEnd w:id="23"/>
     </w:p>
     <w:p>
       <w:pPr>
         <w:pStyle w:val="berschrift2"/>
         <w:framePr w:wrap="around"/>
       </w:pPr>
-      <w:bookmarkStart w:id="24" w:name="_Toc4135781"/>
+      <w:bookmarkStart w:id="23" w:name="_Toc4135977"/>
       <w:r>
         <w:t>Vorgehensweise</w:t>
       </w:r>
@@ -7871,7 +7869,7 @@
       <w:r>
         <w:t xml:space="preserve"> Einfügungsverluste</w:t>
       </w:r>
-      <w:bookmarkEnd w:id="24"/>
+      <w:bookmarkEnd w:id="23"/>
     </w:p>
     <w:p/>
     <w:p>
@@ -7945,8 +7943,8 @@
         <w:pStyle w:val="Beschriftung"/>
         <w:jc w:val="center"/>
       </w:pPr>
-      <w:bookmarkStart w:id="25" w:name="_Toc3651319"/>
-      <w:bookmarkStart w:id="26" w:name="_Toc4135165"/>
+      <w:bookmarkStart w:id="24" w:name="_Toc3651319"/>
+      <w:bookmarkStart w:id="25" w:name="_Toc4136393"/>
       <w:r>
         <w:t xml:space="preserve">Abbildung: </w:t>
       </w:r>
@@ -7971,8 +7969,8 @@
       <w:r>
         <w:t xml:space="preserve"> Vereinfachte CM-Schaltung</w:t>
       </w:r>
+      <w:bookmarkEnd w:id="24"/>
       <w:bookmarkEnd w:id="25"/>
-      <w:bookmarkEnd w:id="26"/>
     </w:p>
     <w:p>
       <w:r>
@@ -8868,6 +8866,54 @@
         </w:rPr>
         <w:t>Für den S21-Parameter benötigen wir die Gesamtmatrix, diese berechnet man mit Hilfe der Kettenschaltung, in dem man die beiden Matrizen miteinander multipliziert.</w:t>
       </w:r>
+      <w:r>
+        <w:rPr>
+          <w:rFonts w:eastAsiaTheme="minorEastAsia"/>
+        </w:rPr>
+        <w:t xml:space="preserve"> </w:t>
+      </w:r>
+      <w:sdt>
+        <w:sdtPr>
+          <w:rPr>
+            <w:rFonts w:eastAsiaTheme="minorEastAsia"/>
+          </w:rPr>
+          <w:id w:val="2009396409"/>
+          <w:citation/>
+        </w:sdtPr>
+        <w:sdtContent>
+          <w:r>
+            <w:rPr>
+              <w:rFonts w:eastAsiaTheme="minorEastAsia"/>
+            </w:rPr>
+            <w:fldChar w:fldCharType="begin"/>
+          </w:r>
+          <w:r>
+            <w:rPr>
+              <w:rFonts w:eastAsiaTheme="minorEastAsia"/>
+            </w:rPr>
+            <w:instrText xml:space="preserve"> CITATION ZWEI \l 2055 </w:instrText>
+          </w:r>
+          <w:r>
+            <w:rPr>
+              <w:rFonts w:eastAsiaTheme="minorEastAsia"/>
+            </w:rPr>
+            <w:fldChar w:fldCharType="separate"/>
+          </w:r>
+          <w:r>
+            <w:rPr>
+              <w:rFonts w:eastAsiaTheme="minorEastAsia"/>
+              <w:noProof/>
+            </w:rPr>
+            <w:t>[2]</w:t>
+          </w:r>
+          <w:r>
+            <w:rPr>
+              <w:rFonts w:eastAsiaTheme="minorEastAsia"/>
+            </w:rPr>
+            <w:fldChar w:fldCharType="end"/>
+          </w:r>
+        </w:sdtContent>
+      </w:sdt>
     </w:p>
     <w:p>
       <w:pPr>
@@ -9153,6 +9199,160 @@
       </w:pPr>
       <w:r>
         <w:rPr>
+          <w:noProof/>
+        </w:rPr>
+        <mc:AlternateContent>
+          <mc:Choice Requires="wps">
+            <w:drawing>
+              <wp:anchor distT="0" distB="0" distL="114300" distR="114300" simplePos="0" relativeHeight="251665408" behindDoc="1" locked="0" layoutInCell="1" allowOverlap="1" wp14:anchorId="6203C89F" wp14:editId="410C6D76">
+                <wp:simplePos x="0" y="0"/>
+                <wp:positionH relativeFrom="column">
+                  <wp:posOffset>210820</wp:posOffset>
+                </wp:positionH>
+                <wp:positionV relativeFrom="paragraph">
+                  <wp:posOffset>1518285</wp:posOffset>
+                </wp:positionV>
+                <wp:extent cx="3007360" cy="635"/>
+                <wp:effectExtent l="0" t="0" r="2540" b="12065"/>
+                <wp:wrapTight wrapText="bothSides">
+                  <wp:wrapPolygon edited="0">
+                    <wp:start x="0" y="0"/>
+                    <wp:lineTo x="0" y="0"/>
+                    <wp:lineTo x="21527" y="0"/>
+                    <wp:lineTo x="21527" y="0"/>
+                    <wp:lineTo x="0" y="0"/>
+                  </wp:wrapPolygon>
+                </wp:wrapTight>
+                <wp:docPr id="19" name="Textfeld 19"/>
+                <wp:cNvGraphicFramePr/>
+                <a:graphic xmlns:a="http://schemas.openxmlformats.org/drawingml/2006/main">
+                  <a:graphicData uri="http://schemas.microsoft.com/office/word/2010/wordprocessingShape">
+                    <wps:wsp>
+                      <wps:cNvSpPr txBox="1"/>
+                      <wps:spPr>
+                        <a:xfrm>
+                          <a:off x="0" y="0"/>
+                          <a:ext cx="3007360" cy="635"/>
+                        </a:xfrm>
+                        <a:prstGeom prst="rect">
+                          <a:avLst/>
+                        </a:prstGeom>
+                        <a:solidFill>
+                          <a:prstClr val="white"/>
+                        </a:solidFill>
+                        <a:ln>
+                          <a:noFill/>
+                        </a:ln>
+                      </wps:spPr>
+                      <wps:txbx>
+                        <w:txbxContent>
+                          <w:p>
+                            <w:pPr>
+                              <w:pStyle w:val="Beschriftung"/>
+                              <w:rPr>
+                                <w:noProof/>
+                                <w:sz w:val="22"/>
+                                <w:szCs w:val="22"/>
+                              </w:rPr>
+                            </w:pPr>
+                            <w:bookmarkStart w:id="26" w:name="_Toc4136394"/>
+                            <w:r>
+                              <w:t xml:space="preserve">Abbildung: </w:t>
+                            </w:r>
+                            <w:r>
+                              <w:fldChar w:fldCharType="begin"/>
+                            </w:r>
+                            <w:r>
+                              <w:instrText xml:space="preserve"> SEQ Abbildung: \* ARABIC </w:instrText>
+                            </w:r>
+                            <w:r>
+                              <w:fldChar w:fldCharType="separate"/>
+                            </w:r>
+                            <w:r>
+                              <w:rPr>
+                                <w:noProof/>
+                              </w:rPr>
+                              <w:t>8</w:t>
+                            </w:r>
+                            <w:r>
+                              <w:fldChar w:fldCharType="end"/>
+                            </w:r>
+                            <w:r>
+                              <w:t xml:space="preserve"> </w:t>
+                            </w:r>
+                            <w:r>
+                              <w:t>Zwei Tor mit Wellengrössen</w:t>
+                            </w:r>
+                            <w:bookmarkEnd w:id="26"/>
+                          </w:p>
+                        </w:txbxContent>
+                      </wps:txbx>
+                      <wps:bodyPr rot="0" spcFirstLastPara="0" vertOverflow="overflow" horzOverflow="overflow" vert="horz" wrap="square" lIns="0" tIns="0" rIns="0" bIns="0" numCol="1" spcCol="0" rtlCol="0" fromWordArt="0" anchor="t" anchorCtr="0" forceAA="0" compatLnSpc="1">
+                        <a:prstTxWarp prst="textNoShape">
+                          <a:avLst/>
+                        </a:prstTxWarp>
+                        <a:spAutoFit/>
+                      </wps:bodyPr>
+                    </wps:wsp>
+                  </a:graphicData>
+                </a:graphic>
+              </wp:anchor>
+            </w:drawing>
+          </mc:Choice>
+          <mc:Fallback>
+            <w:pict>
+              <v:shape w14:anchorId="6203C89F" id="Textfeld 19" o:spid="_x0000_s1027" type="#_x0000_t202" style="position:absolute;left:0;text-align:left;margin-left:16.6pt;margin-top:119.55pt;width:236.8pt;height:.05pt;z-index:-251651072;visibility:visible;mso-wrap-style:square;mso-wrap-distance-left:9pt;mso-wrap-distance-top:0;mso-wrap-distance-right:9pt;mso-wrap-distance-bottom:0;mso-position-horizontal:absolute;mso-position-horizontal-relative:text;mso-position-vertical:absolute;mso-position-vertical-relative:text;v-text-anchor:top" o:gfxdata="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" stroked="f">
+                <v:textbox style="mso-fit-shape-to-text:t" inset="0,0,0,0">
+                  <w:txbxContent>
+                    <w:p>
+                      <w:pPr>
+                        <w:pStyle w:val="Beschriftung"/>
+                        <w:rPr>
+                          <w:noProof/>
+                          <w:sz w:val="22"/>
+                          <w:szCs w:val="22"/>
+                        </w:rPr>
+                      </w:pPr>
+                      <w:bookmarkStart w:id="27" w:name="_Toc4136394"/>
+                      <w:r>
+                        <w:t xml:space="preserve">Abbildung: </w:t>
+                      </w:r>
+                      <w:r>
+                        <w:fldChar w:fldCharType="begin"/>
+                      </w:r>
+                      <w:r>
+                        <w:instrText xml:space="preserve"> SEQ Abbildung: \* ARABIC </w:instrText>
+                      </w:r>
+                      <w:r>
+                        <w:fldChar w:fldCharType="separate"/>
+                      </w:r>
+                      <w:r>
+                        <w:rPr>
+                          <w:noProof/>
+                        </w:rPr>
+                        <w:t>8</w:t>
+                      </w:r>
+                      <w:r>
+                        <w:fldChar w:fldCharType="end"/>
+                      </w:r>
+                      <w:r>
+                        <w:t xml:space="preserve"> </w:t>
+                      </w:r>
+                      <w:r>
+                        <w:t>Zwei Tor mit Wellengrössen</w:t>
+                      </w:r>
+                      <w:bookmarkEnd w:id="27"/>
+                    </w:p>
+                  </w:txbxContent>
+                </v:textbox>
+                <w10:wrap type="tight"/>
+              </v:shape>
+            </w:pict>
+          </mc:Fallback>
+        </mc:AlternateContent>
+      </w:r>
+      <w:r>
+        <w:rPr>
           <w:rFonts w:eastAsiaTheme="minorEastAsia"/>
           <w:noProof/>
         </w:rPr>
@@ -9412,40 +9612,6 @@
       <w:pPr>
         <w:keepNext/>
       </w:pPr>
-    </w:p>
-    <w:p>
-      <w:pPr>
-        <w:pStyle w:val="Beschriftung"/>
-        <w:rPr>
-          <w:rFonts w:eastAsiaTheme="minorEastAsia"/>
-        </w:rPr>
-      </w:pPr>
-      <w:bookmarkStart w:id="27" w:name="_Toc4070832"/>
-      <w:r>
-        <w:t xml:space="preserve">Abbildung: </w:t>
-      </w:r>
-      <w:r>
-        <w:fldChar w:fldCharType="begin"/>
-      </w:r>
-      <w:r>
-        <w:instrText xml:space="preserve"> SEQ Abbildung: \* ARABIC </w:instrText>
-      </w:r>
-      <w:r>
-        <w:fldChar w:fldCharType="separate"/>
-      </w:r>
-      <w:r>
-        <w:rPr>
-          <w:noProof/>
-        </w:rPr>
-        <w:t>7</w:t>
-      </w:r>
-      <w:r>
-        <w:fldChar w:fldCharType="end"/>
-      </w:r>
-      <w:r>
-        <w:t xml:space="preserve"> Zwei Tor mit Wellengrössen</w:t>
-      </w:r>
-      <w:bookmarkEnd w:id="27"/>
     </w:p>
     <w:p>
       <w:pPr>
@@ -9917,6 +10083,7 @@
           <w:id w:val="-1903974735"/>
           <w:citation/>
         </w:sdtPr>
+        <w:sdtEndPr/>
         <w:sdtContent>
           <w:r>
             <w:rPr>
@@ -10923,56 +11090,6 @@
           <w:rPr>
             <w:rFonts w:eastAsiaTheme="minorEastAsia"/>
           </w:rPr>
-          <w:id w:val="-2003419404"/>
-          <w:citation/>
-        </w:sdtPr>
-        <w:sdtEndPr/>
-        <w:sdtContent>
-          <w:r>
-            <w:rPr>
-              <w:rFonts w:eastAsiaTheme="minorEastAsia"/>
-            </w:rPr>
-            <w:fldChar w:fldCharType="begin"/>
-          </w:r>
-          <w:r>
-            <w:rPr>
-              <w:rFonts w:eastAsiaTheme="minorEastAsia"/>
-            </w:rPr>
-            <w:instrText xml:space="preserve"> CITATION ZWEI \l 2055 </w:instrText>
-          </w:r>
-          <w:r>
-            <w:rPr>
-              <w:rFonts w:eastAsiaTheme="minorEastAsia"/>
-            </w:rPr>
-            <w:fldChar w:fldCharType="separate"/>
-          </w:r>
-          <w:r>
-            <w:rPr>
-              <w:rFonts w:eastAsiaTheme="minorEastAsia"/>
-              <w:noProof/>
-            </w:rPr>
-            <w:t xml:space="preserve"> </w:t>
-          </w:r>
-          <w:r>
-            <w:rPr>
-              <w:rFonts w:eastAsiaTheme="minorEastAsia"/>
-              <w:noProof/>
-            </w:rPr>
-            <w:t>[2]</w:t>
-          </w:r>
-          <w:r>
-            <w:rPr>
-              <w:rFonts w:eastAsiaTheme="minorEastAsia"/>
-            </w:rPr>
-            <w:fldChar w:fldCharType="end"/>
-          </w:r>
-        </w:sdtContent>
-      </w:sdt>
-      <w:sdt>
-        <w:sdtPr>
-          <w:rPr>
-            <w:rFonts w:eastAsiaTheme="minorEastAsia"/>
-          </w:rPr>
           <w:id w:val="1931308327"/>
           <w:citation/>
         </w:sdtPr>
@@ -11008,7 +11125,7 @@
               <w:rFonts w:eastAsiaTheme="minorEastAsia"/>
               <w:noProof/>
             </w:rPr>
-            <w:t>[3]</w:t>
+            <w:t>[4]</w:t>
           </w:r>
           <w:r>
             <w:rPr>
@@ -11057,7 +11174,7 @@
               <w:rFonts w:eastAsiaTheme="minorEastAsia"/>
               <w:noProof/>
             </w:rPr>
-            <w:t>[4]</w:t>
+            <w:t>[5]</w:t>
           </w:r>
           <w:r>
             <w:rPr>
@@ -11120,7 +11237,7 @@
         <w:pStyle w:val="Beschriftung"/>
       </w:pPr>
       <w:bookmarkStart w:id="28" w:name="_Toc3651320"/>
-      <w:bookmarkStart w:id="29" w:name="_Toc4135166"/>
+      <w:bookmarkStart w:id="29" w:name="_Toc4136395"/>
       <w:r>
         <w:t xml:space="preserve">Abbildung: </w:t>
       </w:r>
@@ -11137,7 +11254,7 @@
         <w:rPr>
           <w:noProof/>
         </w:rPr>
-        <w:t>8</w:t>
+        <w:t>9</w:t>
       </w:r>
       <w:r>
         <w:fldChar w:fldCharType="end"/>
@@ -11167,7 +11284,7 @@
       <w:pPr>
         <w:pStyle w:val="berschrift1"/>
       </w:pPr>
-      <w:bookmarkStart w:id="30" w:name="_Toc4135782"/>
+      <w:bookmarkStart w:id="30" w:name="_Toc4135978"/>
       <w:r>
         <w:lastRenderedPageBreak/>
         <w:t>Softwarekonzept</w:t>
@@ -11180,7 +11297,7 @@
         <w:framePr w:wrap="around"/>
         <w:spacing w:before="40"/>
       </w:pPr>
-      <w:bookmarkStart w:id="31" w:name="_Toc4135783"/>
+      <w:bookmarkStart w:id="31" w:name="_Toc4135979"/>
       <w:r>
         <w:t>Anforderungen</w:t>
       </w:r>
@@ -11215,7 +11332,7 @@
         <w:framePr w:wrap="around"/>
         <w:spacing w:before="40"/>
       </w:pPr>
-      <w:bookmarkStart w:id="32" w:name="_Toc4135784"/>
+      <w:bookmarkStart w:id="32" w:name="_Toc4135980"/>
       <w:r>
         <w:t>Software/Hardware</w:t>
       </w:r>
@@ -11244,7 +11361,7 @@
         <w:pStyle w:val="berschrift2"/>
         <w:framePr w:wrap="around"/>
       </w:pPr>
-      <w:bookmarkStart w:id="33" w:name="_Toc4135785"/>
+      <w:bookmarkStart w:id="33" w:name="_Toc4135981"/>
       <w:r>
         <w:t>Mock-Up</w:t>
       </w:r>
@@ -11311,7 +11428,7 @@
       <w:pPr>
         <w:pStyle w:val="Beschriftung"/>
       </w:pPr>
-      <w:bookmarkStart w:id="34" w:name="_Toc4135167"/>
+      <w:bookmarkStart w:id="34" w:name="_Toc4136396"/>
       <w:r>
         <w:t xml:space="preserve">Abbildung: </w:t>
       </w:r>
@@ -11328,7 +11445,7 @@
         <w:rPr>
           <w:noProof/>
         </w:rPr>
-        <w:t>9</w:t>
+        <w:t>10</w:t>
       </w:r>
       <w:r>
         <w:fldChar w:fldCharType="end"/>
@@ -11473,7 +11590,7 @@
           <w:b/>
         </w:rPr>
       </w:pPr>
-      <w:bookmarkStart w:id="35" w:name="_Toc4135168"/>
+      <w:bookmarkStart w:id="35" w:name="_Toc4136397"/>
       <w:r>
         <w:t xml:space="preserve">Abbildung: </w:t>
       </w:r>
@@ -11490,7 +11607,7 @@
         <w:rPr>
           <w:noProof/>
         </w:rPr>
-        <w:t>10</w:t>
+        <w:t>11</w:t>
       </w:r>
       <w:r>
         <w:fldChar w:fldCharType="end"/>
@@ -11519,7 +11636,7 @@
         <w:pStyle w:val="berschrift2"/>
         <w:framePr w:wrap="around"/>
       </w:pPr>
-      <w:bookmarkStart w:id="36" w:name="_Toc4135786"/>
+      <w:bookmarkStart w:id="36" w:name="_Toc4135982"/>
       <w:r>
         <w:t>Beschreibung Programmablauf</w:t>
       </w:r>
@@ -11592,7 +11709,7 @@
       <w:pPr>
         <w:pStyle w:val="Beschriftung"/>
       </w:pPr>
-      <w:bookmarkStart w:id="37" w:name="_Toc4135169"/>
+      <w:bookmarkStart w:id="37" w:name="_Toc4136398"/>
       <w:r>
         <w:t xml:space="preserve">Abbildung: </w:t>
       </w:r>
@@ -11609,7 +11726,7 @@
         <w:rPr>
           <w:noProof/>
         </w:rPr>
-        <w:t>11</w:t>
+        <w:t>12</w:t>
       </w:r>
       <w:r>
         <w:fldChar w:fldCharType="end"/>
@@ -11681,7 +11798,7 @@
       <w:pPr>
         <w:pStyle w:val="Beschriftung"/>
       </w:pPr>
-      <w:bookmarkStart w:id="38" w:name="_Toc4135170"/>
+      <w:bookmarkStart w:id="38" w:name="_Toc4136399"/>
       <w:r>
         <w:t xml:space="preserve">Abbildung: </w:t>
       </w:r>
@@ -11698,7 +11815,7 @@
         <w:rPr>
           <w:noProof/>
         </w:rPr>
-        <w:t>12</w:t>
+        <w:t>13</w:t>
       </w:r>
       <w:r>
         <w:fldChar w:fldCharType="end"/>
@@ -11769,7 +11886,7 @@
       <w:pPr>
         <w:pStyle w:val="Beschriftung"/>
       </w:pPr>
-      <w:bookmarkStart w:id="39" w:name="_Toc4135171"/>
+      <w:bookmarkStart w:id="39" w:name="_Toc4136400"/>
       <w:r>
         <w:t xml:space="preserve">Abbildung: </w:t>
       </w:r>
@@ -11786,7 +11903,7 @@
         <w:rPr>
           <w:noProof/>
         </w:rPr>
-        <w:t>13</w:t>
+        <w:t>14</w:t>
       </w:r>
       <w:r>
         <w:fldChar w:fldCharType="end"/>
@@ -11836,7 +11953,7 @@
         <w:pStyle w:val="berschrift2"/>
         <w:framePr w:wrap="around"/>
       </w:pPr>
-      <w:bookmarkStart w:id="40" w:name="_Toc4135787"/>
+      <w:bookmarkStart w:id="40" w:name="_Toc4135983"/>
       <w:r>
         <w:lastRenderedPageBreak/>
         <w:t>Softwarestruktur</w:t>
@@ -11848,6 +11965,8 @@
         <w:ind w:left="0" w:right="66"/>
         <w:jc w:val="left"/>
       </w:pPr>
+    </w:p>
+    <w:p>
       <w:r>
         <w:rPr>
           <w:noProof/>
@@ -11923,6 +12042,14 @@
           </wp:anchor>
         </w:drawing>
       </w:r>
+      <w:r>
+        <w:t>Klassendiagram</w:t>
+      </w:r>
+      <w:r>
+        <w:t>m:</w:t>
+      </w:r>
+      <w:bookmarkStart w:id="41" w:name="_GoBack"/>
+      <w:bookmarkEnd w:id="41"/>
     </w:p>
     <w:p>
       <w:pPr>
@@ -11944,12 +12071,12 @@
       <w:pPr>
         <w:pStyle w:val="berschrift1"/>
       </w:pPr>
-      <w:bookmarkStart w:id="41" w:name="_Toc4135788"/>
+      <w:bookmarkStart w:id="42" w:name="_Toc4135984"/>
       <w:r>
         <w:lastRenderedPageBreak/>
         <w:t>Testkonzept</w:t>
       </w:r>
-      <w:bookmarkEnd w:id="41"/>
+      <w:bookmarkEnd w:id="42"/>
     </w:p>
     <w:p>
       <w:r>
@@ -11961,11 +12088,11 @@
         <w:pStyle w:val="berschrift2"/>
         <w:framePr w:wrap="around"/>
       </w:pPr>
-      <w:bookmarkStart w:id="42" w:name="_Toc4135789"/>
+      <w:bookmarkStart w:id="43" w:name="_Toc4135985"/>
       <w:r>
         <w:t>Kontrolle bei der Entwicklung</w:t>
       </w:r>
-      <w:bookmarkEnd w:id="42"/>
+      <w:bookmarkEnd w:id="43"/>
     </w:p>
     <w:p/>
     <w:p>
@@ -12002,7 +12129,7 @@
         <w:pStyle w:val="berschrift2"/>
         <w:framePr w:wrap="around"/>
       </w:pPr>
-      <w:bookmarkStart w:id="43" w:name="_Toc4135790"/>
+      <w:bookmarkStart w:id="44" w:name="_Toc4135986"/>
       <w:r>
         <w:t>Überprüfung</w:t>
       </w:r>
@@ -12013,7 +12140,7 @@
       <w:r>
         <w:t>Matlab</w:t>
       </w:r>
-      <w:bookmarkEnd w:id="43"/>
+      <w:bookmarkEnd w:id="44"/>
       <w:proofErr w:type="spellEnd"/>
       <w:r>
         <w:t xml:space="preserve"> </w:t>
@@ -12061,11 +12188,11 @@
         <w:pStyle w:val="berschrift2"/>
         <w:framePr w:wrap="around"/>
       </w:pPr>
-      <w:bookmarkStart w:id="44" w:name="_Toc4135791"/>
+      <w:bookmarkStart w:id="45" w:name="_Toc4135987"/>
       <w:r>
         <w:t>Integrationstest</w:t>
       </w:r>
-      <w:bookmarkEnd w:id="44"/>
+      <w:bookmarkEnd w:id="45"/>
     </w:p>
     <w:p>
       <w:pPr>
@@ -12088,11 +12215,11 @@
         <w:pStyle w:val="berschrift2"/>
         <w:framePr w:wrap="around"/>
       </w:pPr>
-      <w:bookmarkStart w:id="45" w:name="_Toc4135792"/>
+      <w:bookmarkStart w:id="46" w:name="_Toc4135988"/>
       <w:r>
         <w:t>Softwaretest</w:t>
       </w:r>
-      <w:bookmarkEnd w:id="45"/>
+      <w:bookmarkEnd w:id="46"/>
     </w:p>
     <w:p>
       <w:pPr>
@@ -12236,12 +12363,12 @@
       <w:pPr>
         <w:pStyle w:val="berschrift1"/>
       </w:pPr>
-      <w:bookmarkStart w:id="46" w:name="_Toc4135793"/>
+      <w:bookmarkStart w:id="47" w:name="_Toc4135989"/>
       <w:r>
         <w:lastRenderedPageBreak/>
         <w:t>Abbildungsverzeichnis</w:t>
       </w:r>
-      <w:bookmarkEnd w:id="46"/>
+      <w:bookmarkEnd w:id="47"/>
     </w:p>
     <w:p/>
     <w:p>
@@ -12339,7 +12466,7 @@
       <w:r>
         <w:fldChar w:fldCharType="separate"/>
       </w:r>
-      <w:hyperlink w:anchor="_Toc4135159" w:history="1">
+      <w:hyperlink w:anchor="_Toc4136387" w:history="1">
         <w:r>
           <w:rPr>
             <w:rStyle w:val="Hyperlink"/>
@@ -12366,7 +12493,7 @@
             <w:noProof/>
             <w:webHidden/>
           </w:rPr>
-          <w:instrText xml:space="preserve"> PAGEREF _Toc4135159 \h </w:instrText>
+          <w:instrText xml:space="preserve"> PAGEREF _Toc4136387 \h </w:instrText>
         </w:r>
         <w:r>
           <w:rPr>
@@ -12413,7 +12540,7 @@
           <w:lang w:eastAsia="de-DE"/>
         </w:rPr>
       </w:pPr>
-      <w:hyperlink w:anchor="_Toc4135160" w:history="1">
+      <w:hyperlink w:anchor="_Toc4136388" w:history="1">
         <w:r>
           <w:rPr>
             <w:rStyle w:val="Hyperlink"/>
@@ -12440,7 +12567,7 @@
             <w:noProof/>
             <w:webHidden/>
           </w:rPr>
-          <w:instrText xml:space="preserve"> PAGEREF _Toc4135160 \h </w:instrText>
+          <w:instrText xml:space="preserve"> PAGEREF _Toc4136388 \h </w:instrText>
         </w:r>
         <w:r>
           <w:rPr>
@@ -12487,7 +12614,7 @@
           <w:lang w:eastAsia="de-DE"/>
         </w:rPr>
       </w:pPr>
-      <w:hyperlink w:anchor="_Toc4135161" w:history="1">
+      <w:hyperlink w:anchor="_Toc4136389" w:history="1">
         <w:r>
           <w:rPr>
             <w:rStyle w:val="Hyperlink"/>
@@ -12514,7 +12641,7 @@
             <w:noProof/>
             <w:webHidden/>
           </w:rPr>
-          <w:instrText xml:space="preserve"> PAGEREF _Toc4135161 \h </w:instrText>
+          <w:instrText xml:space="preserve"> PAGEREF _Toc4136389 \h </w:instrText>
         </w:r>
         <w:r>
           <w:rPr>
@@ -12561,7 +12688,7 @@
           <w:lang w:eastAsia="de-DE"/>
         </w:rPr>
       </w:pPr>
-      <w:hyperlink w:anchor="_Toc4135162" w:history="1">
+      <w:hyperlink w:anchor="_Toc4136390" w:history="1">
         <w:r>
           <w:rPr>
             <w:rStyle w:val="Hyperlink"/>
@@ -12588,7 +12715,7 @@
             <w:noProof/>
             <w:webHidden/>
           </w:rPr>
-          <w:instrText xml:space="preserve"> PAGEREF _Toc4135162 \h </w:instrText>
+          <w:instrText xml:space="preserve"> PAGEREF _Toc4136390 \h </w:instrText>
         </w:r>
         <w:r>
           <w:rPr>
@@ -12635,7 +12762,7 @@
           <w:lang w:eastAsia="de-DE"/>
         </w:rPr>
       </w:pPr>
-      <w:hyperlink w:anchor="_Toc4135163" w:history="1">
+      <w:hyperlink w:anchor="_Toc4136391" w:history="1">
         <w:r>
           <w:rPr>
             <w:rStyle w:val="Hyperlink"/>
@@ -12662,7 +12789,7 @@
             <w:noProof/>
             <w:webHidden/>
           </w:rPr>
-          <w:instrText xml:space="preserve"> PAGEREF _Toc4135163 \h </w:instrText>
+          <w:instrText xml:space="preserve"> PAGEREF _Toc4136391 \h </w:instrText>
         </w:r>
         <w:r>
           <w:rPr>
@@ -12709,7 +12836,7 @@
           <w:lang w:eastAsia="de-DE"/>
         </w:rPr>
       </w:pPr>
-      <w:hyperlink w:anchor="_Toc4135164" w:history="1">
+      <w:hyperlink w:anchor="_Toc4136392" w:history="1">
         <w:r>
           <w:rPr>
             <w:rStyle w:val="Hyperlink"/>
@@ -12736,7 +12863,7 @@
             <w:noProof/>
             <w:webHidden/>
           </w:rPr>
-          <w:instrText xml:space="preserve"> PAGEREF _Toc4135164 \h </w:instrText>
+          <w:instrText xml:space="preserve"> PAGEREF _Toc4136392 \h </w:instrText>
         </w:r>
         <w:r>
           <w:rPr>
@@ -12783,7 +12910,7 @@
           <w:lang w:eastAsia="de-DE"/>
         </w:rPr>
       </w:pPr>
-      <w:hyperlink w:anchor="_Toc4135165" w:history="1">
+      <w:hyperlink w:anchor="_Toc4136393" w:history="1">
         <w:r>
           <w:rPr>
             <w:rStyle w:val="Hyperlink"/>
@@ -12810,7 +12937,7 @@
             <w:noProof/>
             <w:webHidden/>
           </w:rPr>
-          <w:instrText xml:space="preserve"> PAGEREF _Toc4135165 \h </w:instrText>
+          <w:instrText xml:space="preserve"> PAGEREF _Toc4136393 \h </w:instrText>
         </w:r>
         <w:r>
           <w:rPr>
@@ -12857,13 +12984,13 @@
           <w:lang w:eastAsia="de-DE"/>
         </w:rPr>
       </w:pPr>
-      <w:hyperlink w:anchor="_Toc4135166" w:history="1">
+      <w:hyperlink r:id="rId29" w:anchor="_Toc4136394" w:history="1">
         <w:r>
           <w:rPr>
             <w:rStyle w:val="Hyperlink"/>
             <w:noProof/>
           </w:rPr>
-          <w:t>Abbildung: 8 Insertion Loss Kurve aus MATLAB</w:t>
+          <w:t>Abbildung: 8 Zwei Tor mit Wellengrössen</w:t>
         </w:r>
         <w:r>
           <w:rPr>
@@ -12884,7 +13011,7 @@
             <w:noProof/>
             <w:webHidden/>
           </w:rPr>
-          <w:instrText xml:space="preserve"> PAGEREF _Toc4135166 \h </w:instrText>
+          <w:instrText xml:space="preserve"> PAGEREF _Toc4136394 \h </w:instrText>
         </w:r>
         <w:r>
           <w:rPr>
@@ -12931,13 +13058,13 @@
           <w:lang w:eastAsia="de-DE"/>
         </w:rPr>
       </w:pPr>
-      <w:hyperlink w:anchor="_Toc4135167" w:history="1">
+      <w:hyperlink w:anchor="_Toc4136395" w:history="1">
         <w:r>
           <w:rPr>
             <w:rStyle w:val="Hyperlink"/>
             <w:noProof/>
           </w:rPr>
-          <w:t>Abbildung: 9 GUI Übersicht</w:t>
+          <w:t>Abbildung: 9 Insertion Loss Kurve aus MATLAB</w:t>
         </w:r>
         <w:r>
           <w:rPr>
@@ -12958,7 +13085,7 @@
             <w:noProof/>
             <w:webHidden/>
           </w:rPr>
-          <w:instrText xml:space="preserve"> PAGEREF _Toc4135167 \h </w:instrText>
+          <w:instrText xml:space="preserve"> PAGEREF _Toc4136395 \h </w:instrText>
         </w:r>
         <w:r>
           <w:rPr>
@@ -13005,13 +13132,13 @@
           <w:lang w:eastAsia="de-DE"/>
         </w:rPr>
       </w:pPr>
-      <w:hyperlink w:anchor="_Toc4135168" w:history="1">
+      <w:hyperlink w:anchor="_Toc4136396" w:history="1">
         <w:r>
           <w:rPr>
             <w:rStyle w:val="Hyperlink"/>
             <w:noProof/>
           </w:rPr>
-          <w:t>Abbildung: 10 Parametereinstellungen</w:t>
+          <w:t>Abbildung: 10 GUI Übersicht</w:t>
         </w:r>
         <w:r>
           <w:rPr>
@@ -13032,7 +13159,7 @@
             <w:noProof/>
             <w:webHidden/>
           </w:rPr>
-          <w:instrText xml:space="preserve"> PAGEREF _Toc4135168 \h </w:instrText>
+          <w:instrText xml:space="preserve"> PAGEREF _Toc4136396 \h </w:instrText>
         </w:r>
         <w:r>
           <w:rPr>
@@ -13079,13 +13206,13 @@
           <w:lang w:eastAsia="de-DE"/>
         </w:rPr>
       </w:pPr>
-      <w:hyperlink w:anchor="_Toc4135169" w:history="1">
+      <w:hyperlink w:anchor="_Toc4136397" w:history="1">
         <w:r>
           <w:rPr>
             <w:rStyle w:val="Hyperlink"/>
             <w:noProof/>
           </w:rPr>
-          <w:t>Abbildung: 11 Anpassung der Parameter</w:t>
+          <w:t>Abbildung: 11 Parametereinstellungen</w:t>
         </w:r>
         <w:r>
           <w:rPr>
@@ -13106,81 +13233,7 @@
             <w:noProof/>
             <w:webHidden/>
           </w:rPr>
-          <w:instrText xml:space="preserve"> PAGEREF _Toc4135169 \h </w:instrText>
-        </w:r>
-        <w:r>
-          <w:rPr>
-            <w:noProof/>
-            <w:webHidden/>
-          </w:rPr>
-        </w:r>
-        <w:r>
-          <w:rPr>
-            <w:noProof/>
-            <w:webHidden/>
-          </w:rPr>
-          <w:fldChar w:fldCharType="separate"/>
-        </w:r>
-        <w:r>
-          <w:rPr>
-            <w:noProof/>
-            <w:webHidden/>
-          </w:rPr>
-          <w:t>11</w:t>
-        </w:r>
-        <w:r>
-          <w:rPr>
-            <w:noProof/>
-            <w:webHidden/>
-          </w:rPr>
-          <w:fldChar w:fldCharType="end"/>
-        </w:r>
-      </w:hyperlink>
-    </w:p>
-    <w:p>
-      <w:pPr>
-        <w:pStyle w:val="Abbildungsverzeichnis"/>
-        <w:tabs>
-          <w:tab w:val="right" w:leader="underscore" w:pos="9016"/>
-        </w:tabs>
-        <w:rPr>
-          <w:rFonts w:eastAsiaTheme="minorEastAsia" w:cstheme="minorBidi"/>
-          <w:i w:val="0"/>
-          <w:iCs w:val="0"/>
-          <w:noProof/>
-          <w:sz w:val="24"/>
-          <w:szCs w:val="24"/>
-          <w:lang w:eastAsia="de-DE"/>
-        </w:rPr>
-      </w:pPr>
-      <w:hyperlink w:anchor="_Toc4135170" w:history="1">
-        <w:r>
-          <w:rPr>
-            <w:rStyle w:val="Hyperlink"/>
-            <w:noProof/>
-          </w:rPr>
-          <w:t>Abbildung: 12 Kurvenansicht</w:t>
-        </w:r>
-        <w:r>
-          <w:rPr>
-            <w:noProof/>
-            <w:webHidden/>
-          </w:rPr>
-          <w:tab/>
-        </w:r>
-        <w:r>
-          <w:rPr>
-            <w:noProof/>
-            <w:webHidden/>
-          </w:rPr>
-          <w:fldChar w:fldCharType="begin"/>
-        </w:r>
-        <w:r>
-          <w:rPr>
-            <w:noProof/>
-            <w:webHidden/>
-          </w:rPr>
-          <w:instrText xml:space="preserve"> PAGEREF _Toc4135170 \h </w:instrText>
+          <w:instrText xml:space="preserve"> PAGEREF _Toc4136397 \h </w:instrText>
         </w:r>
         <w:r>
           <w:rPr>
@@ -13227,13 +13280,13 @@
           <w:lang w:eastAsia="de-DE"/>
         </w:rPr>
       </w:pPr>
-      <w:hyperlink w:anchor="_Toc4135171" w:history="1">
+      <w:hyperlink w:anchor="_Toc4136398" w:history="1">
         <w:r>
           <w:rPr>
             <w:rStyle w:val="Hyperlink"/>
             <w:noProof/>
           </w:rPr>
-          <w:t>Abbildung: 13 Parameterauswirkung</w:t>
+          <w:t>Abbildung: 12 Anpassung der Parameter</w:t>
         </w:r>
         <w:r>
           <w:rPr>
@@ -13254,7 +13307,7 @@
             <w:noProof/>
             <w:webHidden/>
           </w:rPr>
-          <w:instrText xml:space="preserve"> PAGEREF _Toc4135171 \h </w:instrText>
+          <w:instrText xml:space="preserve"> PAGEREF _Toc4136398 \h </w:instrText>
         </w:r>
         <w:r>
           <w:rPr>
@@ -13287,6 +13340,154 @@
     </w:p>
     <w:p>
       <w:pPr>
+        <w:pStyle w:val="Abbildungsverzeichnis"/>
+        <w:tabs>
+          <w:tab w:val="right" w:leader="underscore" w:pos="9016"/>
+        </w:tabs>
+        <w:rPr>
+          <w:rFonts w:eastAsiaTheme="minorEastAsia" w:cstheme="minorBidi"/>
+          <w:i w:val="0"/>
+          <w:iCs w:val="0"/>
+          <w:noProof/>
+          <w:sz w:val="24"/>
+          <w:szCs w:val="24"/>
+          <w:lang w:eastAsia="de-DE"/>
+        </w:rPr>
+      </w:pPr>
+      <w:hyperlink w:anchor="_Toc4136399" w:history="1">
+        <w:r>
+          <w:rPr>
+            <w:rStyle w:val="Hyperlink"/>
+            <w:noProof/>
+          </w:rPr>
+          <w:t>Abbildung: 13 Kurvenansicht</w:t>
+        </w:r>
+        <w:r>
+          <w:rPr>
+            <w:noProof/>
+            <w:webHidden/>
+          </w:rPr>
+          <w:tab/>
+        </w:r>
+        <w:r>
+          <w:rPr>
+            <w:noProof/>
+            <w:webHidden/>
+          </w:rPr>
+          <w:fldChar w:fldCharType="begin"/>
+        </w:r>
+        <w:r>
+          <w:rPr>
+            <w:noProof/>
+            <w:webHidden/>
+          </w:rPr>
+          <w:instrText xml:space="preserve"> PAGEREF _Toc4136399 \h </w:instrText>
+        </w:r>
+        <w:r>
+          <w:rPr>
+            <w:noProof/>
+            <w:webHidden/>
+          </w:rPr>
+        </w:r>
+        <w:r>
+          <w:rPr>
+            <w:noProof/>
+            <w:webHidden/>
+          </w:rPr>
+          <w:fldChar w:fldCharType="separate"/>
+        </w:r>
+        <w:r>
+          <w:rPr>
+            <w:noProof/>
+            <w:webHidden/>
+          </w:rPr>
+          <w:t>13</w:t>
+        </w:r>
+        <w:r>
+          <w:rPr>
+            <w:noProof/>
+            <w:webHidden/>
+          </w:rPr>
+          <w:fldChar w:fldCharType="end"/>
+        </w:r>
+      </w:hyperlink>
+    </w:p>
+    <w:p>
+      <w:pPr>
+        <w:pStyle w:val="Abbildungsverzeichnis"/>
+        <w:tabs>
+          <w:tab w:val="right" w:leader="underscore" w:pos="9016"/>
+        </w:tabs>
+        <w:rPr>
+          <w:rFonts w:eastAsiaTheme="minorEastAsia" w:cstheme="minorBidi"/>
+          <w:i w:val="0"/>
+          <w:iCs w:val="0"/>
+          <w:noProof/>
+          <w:sz w:val="24"/>
+          <w:szCs w:val="24"/>
+          <w:lang w:eastAsia="de-DE"/>
+        </w:rPr>
+      </w:pPr>
+      <w:hyperlink w:anchor="_Toc4136400" w:history="1">
+        <w:r>
+          <w:rPr>
+            <w:rStyle w:val="Hyperlink"/>
+            <w:noProof/>
+          </w:rPr>
+          <w:t>Abbildung: 14 Parameterauswirkung</w:t>
+        </w:r>
+        <w:r>
+          <w:rPr>
+            <w:noProof/>
+            <w:webHidden/>
+          </w:rPr>
+          <w:tab/>
+        </w:r>
+        <w:r>
+          <w:rPr>
+            <w:noProof/>
+            <w:webHidden/>
+          </w:rPr>
+          <w:fldChar w:fldCharType="begin"/>
+        </w:r>
+        <w:r>
+          <w:rPr>
+            <w:noProof/>
+            <w:webHidden/>
+          </w:rPr>
+          <w:instrText xml:space="preserve"> PAGEREF _Toc4136400 \h </w:instrText>
+        </w:r>
+        <w:r>
+          <w:rPr>
+            <w:noProof/>
+            <w:webHidden/>
+          </w:rPr>
+        </w:r>
+        <w:r>
+          <w:rPr>
+            <w:noProof/>
+            <w:webHidden/>
+          </w:rPr>
+          <w:fldChar w:fldCharType="separate"/>
+        </w:r>
+        <w:r>
+          <w:rPr>
+            <w:noProof/>
+            <w:webHidden/>
+          </w:rPr>
+          <w:t>13</w:t>
+        </w:r>
+        <w:r>
+          <w:rPr>
+            <w:noProof/>
+            <w:webHidden/>
+          </w:rPr>
+          <w:fldChar w:fldCharType="end"/>
+        </w:r>
+      </w:hyperlink>
+    </w:p>
+    <w:p>
+      <w:pPr>
         <w:spacing w:line="360" w:lineRule="auto"/>
         <w:ind w:left="0"/>
         <w:jc w:val="left"/>
@@ -13295,7 +13496,7 @@
         <w:fldChar w:fldCharType="end"/>
       </w:r>
     </w:p>
-    <w:bookmarkStart w:id="47" w:name="_Toc4135794" w:displacedByCustomXml="next"/>
+    <w:bookmarkStart w:id="48" w:name="_Toc4135990" w:displacedByCustomXml="next"/>
     <w:sdt>
       <w:sdtPr>
         <w:rPr>
@@ -13319,7 +13520,7 @@
           <w:r>
             <w:t>Literaturverzeichnis</w:t>
           </w:r>
-          <w:bookmarkEnd w:id="47"/>
+          <w:bookmarkEnd w:id="48"/>
         </w:p>
         <w:sdt>
           <w:sdtPr>
@@ -13365,7 +13566,7 @@
               </w:tblGrid>
               <w:tr>
                 <w:trPr>
-                  <w:divId w:val="715740356"/>
+                  <w:divId w:val="312950658"/>
                   <w:tblCellSpacing w:w="15" w:type="dxa"/>
                 </w:trPr>
                 <w:tc>
@@ -13413,7 +13614,7 @@
               </w:tr>
               <w:tr>
                 <w:trPr>
-                  <w:divId w:val="715740356"/>
+                  <w:divId w:val="312950658"/>
                   <w:tblCellSpacing w:w="15" w:type="dxa"/>
                 </w:trPr>
                 <w:tc>
@@ -13459,7 +13660,7 @@
               </w:tr>
               <w:tr>
                 <w:trPr>
-                  <w:divId w:val="715740356"/>
+                  <w:divId w:val="312950658"/>
                   <w:tblCellSpacing w:w="15" w:type="dxa"/>
                 </w:trPr>
                 <w:tc>
@@ -13498,14 +13699,14 @@
                       <w:rPr>
                         <w:noProof/>
                       </w:rPr>
-                      <w:t>A. Maier und S. Rupp, «Hochfrequenztechnik, Teil 2 - Anwendungen,» DHBW, Stuttgart, 2016.</w:t>
+                      <w:t>A. Schaum, «Zweitore - Zusammenfassung,» Lehrstuhl für Regelungstechnik, Universität zu Kiel, 2017.</w:t>
                     </w:r>
                   </w:p>
                 </w:tc>
               </w:tr>
               <w:tr>
                 <w:trPr>
-                  <w:divId w:val="715740356"/>
+                  <w:divId w:val="312950658"/>
                   <w:tblCellSpacing w:w="15" w:type="dxa"/>
                 </w:trPr>
                 <w:tc>
@@ -13544,6 +13745,52 @@
                       <w:rPr>
                         <w:noProof/>
                       </w:rPr>
+                      <w:t>A. Maier und S. Rupp, «Hochfrequenztechnik, Teil 2 - Anwendungen,» DHBW, Stuttgart, 2016.</w:t>
+                    </w:r>
+                  </w:p>
+                </w:tc>
+              </w:tr>
+              <w:tr>
+                <w:trPr>
+                  <w:divId w:val="312950658"/>
+                  <w:tblCellSpacing w:w="15" w:type="dxa"/>
+                </w:trPr>
+                <w:tc>
+                  <w:tcPr>
+                    <w:tcW w:w="50" w:type="pct"/>
+                    <w:hideMark/>
+                  </w:tcPr>
+                  <w:p>
+                    <w:pPr>
+                      <w:pStyle w:val="Literaturverzeichnis"/>
+                      <w:rPr>
+                        <w:noProof/>
+                      </w:rPr>
+                    </w:pPr>
+                    <w:r>
+                      <w:rPr>
+                        <w:noProof/>
+                      </w:rPr>
+                      <w:t xml:space="preserve">[5] </w:t>
+                    </w:r>
+                  </w:p>
+                </w:tc>
+                <w:tc>
+                  <w:tcPr>
+                    <w:tcW w:w="0" w:type="auto"/>
+                    <w:hideMark/>
+                  </w:tcPr>
+                  <w:p>
+                    <w:pPr>
+                      <w:pStyle w:val="Literaturverzeichnis"/>
+                      <w:rPr>
+                        <w:noProof/>
+                      </w:rPr>
+                    </w:pPr>
+                    <w:r>
+                      <w:rPr>
+                        <w:noProof/>
+                      </w:rPr>
                       <w:t>B. Mößlang, «EMC Filter Insertion Loss Simulation,» OMICRON Lab, Reutlingen, 2016.</w:t>
                     </w:r>
                   </w:p>
@@ -13552,7 +13799,7 @@
             </w:tbl>
             <w:p>
               <w:pPr>
-                <w:divId w:val="715740356"/>
+                <w:divId w:val="312950658"/>
                 <w:rPr>
                   <w:rFonts w:eastAsia="Times New Roman"/>
                   <w:noProof/>
@@ -13589,17 +13836,34 @@
       <w:pPr>
         <w:pStyle w:val="berschrift1"/>
       </w:pPr>
-      <w:bookmarkStart w:id="48" w:name="_Toc4135795"/>
+      <w:bookmarkStart w:id="49" w:name="_Toc4135991"/>
       <w:r>
         <w:lastRenderedPageBreak/>
         <w:t>Anhang</w:t>
       </w:r>
-      <w:bookmarkEnd w:id="48"/>
+      <w:bookmarkEnd w:id="49"/>
     </w:p>
     <w:p>
       <w:pPr>
         <w:ind w:left="0"/>
       </w:pPr>
+      <w:r>
+        <w:t xml:space="preserve">Diese </w:t>
+      </w:r>
+      <w:proofErr w:type="spellStart"/>
+      <w:r>
+        <w:t>Matla</w:t>
+      </w:r>
+      <w:r>
+        <w:t>b</w:t>
+      </w:r>
+      <w:proofErr w:type="spellEnd"/>
+      <w:r>
+        <w:t xml:space="preserve"> D</w:t>
+      </w:r>
+      <w:r>
+        <w:t>atei berechnet für einen Frequenzvektor (1kHz – 10GHz) die Einfügungsverluste und stellt diese logarithmisch dar.</w:t>
+      </w:r>
     </w:p>
     <w:p>
       <w:pPr>
@@ -14754,10 +15018,18 @@
     <w:p>
       <w:pPr>
         <w:ind w:left="0"/>
-        <w:rPr>
-          <w:lang w:val="en-US"/>
-        </w:rPr>
-      </w:pPr>
+      </w:pPr>
+    </w:p>
+    <w:p>
+      <w:pPr>
+        <w:ind w:left="0"/>
+      </w:pPr>
+      <w:r>
+        <w:t xml:space="preserve">Die Funktion get_s21 gibt für eine bestimmte Frequenz den S21 Parameter zurück. Die </w:t>
+      </w:r>
+      <w:r>
+        <w:t>Bauteilparameter sind in dieser Funktion bestimmt.</w:t>
+      </w:r>
     </w:p>
     <w:p>
       <w:pPr>
@@ -16139,6 +16411,7 @@
           <w:bdr w:val="none" w:sz="0" w:space="0" w:color="auto" w:frame="1"/>
           <w:lang w:val="en-US"/>
         </w:rPr>
+        <w:lastRenderedPageBreak/>
         <w:t>%</w:t>
       </w:r>
       <w:proofErr w:type="spellStart"/>
@@ -16279,7 +16552,6 @@
           <w:bdr w:val="none" w:sz="0" w:space="0" w:color="auto" w:frame="1"/>
           <w:lang w:val="en-US"/>
         </w:rPr>
-        <w:lastRenderedPageBreak/>
         <w:t>%</w:t>
       </w:r>
       <w:proofErr w:type="spellStart"/>
@@ -19643,7 +19915,7 @@
     <b:Publisher>DHBW</b:Publisher>
     <b:City>Stuttgart</b:City>
     <b:Year>2016</b:Year>
-    <b:RefOrder>3</b:RefOrder>
+    <b:RefOrder>4</b:RefOrder>
   </b:Source>
   <b:Source>
     <b:Tag>EMC</b:Tag>
@@ -19663,7 +19935,7 @@
     <b:Publisher>OMICRON Lab</b:Publisher>
     <b:City>Reutlingen</b:City>
     <b:Year>2016</b:Year>
-    <b:RefOrder>4</b:RefOrder>
+    <b:RefOrder>5</b:RefOrder>
   </b:Source>
   <b:Source>
     <b:Tag>FN2020</b:Tag>
@@ -19712,7 +19984,7 @@
 </file>
 
 <file path=customXml/itemProps1.xml><?xml version="1.0" encoding="utf-8"?>
-<ds:datastoreItem xmlns:ds="http://schemas.openxmlformats.org/officeDocument/2006/customXml" ds:itemID="{79B793C3-9AD6-CC40-970E-95B3033145E5}">
+<ds:datastoreItem xmlns:ds="http://schemas.openxmlformats.org/officeDocument/2006/customXml" ds:itemID="{92A3C946-F8CF-9447-951B-D8B445758231}">
   <ds:schemaRefs>
     <ds:schemaRef ds:uri="http://schemas.openxmlformats.org/officeDocument/2006/bibliography"/>
   </ds:schemaRefs>

</xml_diff>

<commit_message>
Kapitel Ausgangslage neu geschrieben
</commit_message>
<xml_diff>
--- a/Fach_Pflichtenheft_T5.docx
+++ b/Fach_Pflichtenheft_T5.docx
@@ -492,7 +492,7 @@
                 <v:stroke joinstyle="miter"/>
                 <v:path gradientshapeok="t" o:connecttype="rect"/>
               </v:shapetype>
-              <v:shape id="Textfeld 2" o:spid="_x0000_s1026" type="#_x0000_t202" style="position:absolute;left:0;text-align:left;margin-left:84pt;margin-top:12pt;width:318.6pt;height:266.4pt;z-index:-251657216;visibility:visible;mso-wrap-style:square;mso-width-percent:0;mso-height-percent:0;mso-wrap-distance-left:9pt;mso-wrap-distance-top:3.6pt;mso-wrap-distance-right:9pt;mso-wrap-distance-bottom:3.6pt;mso-position-horizontal:absolute;mso-position-horizontal-relative:text;mso-position-vertical:absolute;mso-position-vertical-relative:text;mso-width-percent:0;mso-height-percent:0;mso-width-relative:margin;mso-height-relative:margin;v-text-anchor:top" o:gfxdata="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" stroked="f">
+              <v:shape id="Textfeld 2" o:spid="_x0000_s1026" type="#_x0000_t202" style="position:absolute;left:0;text-align:left;margin-left:84pt;margin-top:12pt;width:318.6pt;height:266.4pt;z-index:-251657216;visibility:visible;mso-wrap-style:square;mso-width-percent:0;mso-height-percent:0;mso-wrap-distance-left:9pt;mso-wrap-distance-top:3.6pt;mso-wrap-distance-right:9pt;mso-wrap-distance-bottom:3.6pt;mso-position-horizontal:absolute;mso-position-horizontal-relative:text;mso-position-vertical:absolute;mso-position-vertical-relative:text;mso-width-percent:0;mso-height-percent:0;mso-width-relative:margin;mso-height-relative:margin;v-text-anchor:top" o:gfxdata="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" stroked="f">
                 <v:textbox>
                   <w:txbxContent>
                     <w:p>
@@ -3323,7 +3323,6 @@
         <w:pStyle w:val="KeinLeerraum"/>
         <w:rPr>
           <w:rFonts w:cs="Arial"/>
-          <w:color w:val="212121"/>
           <w:lang w:val="de-CH"/>
         </w:rPr>
       </w:pPr>
@@ -3332,112 +3331,123 @@
           <w:rFonts w:cs="Arial"/>
           <w:lang w:val="de-CH"/>
         </w:rPr>
-        <w:t xml:space="preserve">Schaltnetzteile sind </w:t>
+        <w:t>Alle elektronischen Geräte benötigen heute Netzschaltteile, um die Netzspannung in die gewünschte Gerätespannung zu transformieren.</w:t>
       </w:r>
       <w:r>
         <w:rPr>
           <w:rFonts w:cs="Arial"/>
           <w:lang w:val="de-CH"/>
         </w:rPr>
-        <w:t xml:space="preserve">heute nicht mehr </w:t>
-      </w:r>
-      <w:r>
+        <w:t xml:space="preserve"> Die verwendeten Bauteile in den Schaltnetzteilen erzeugen dabei leitungsgebundene Störungen.</w:t>
+      </w:r>
+    </w:p>
+    <w:p>
+      <w:pPr>
+        <w:pStyle w:val="KeinLeerraum"/>
         <w:rPr>
           <w:rFonts w:cs="Arial"/>
           <w:lang w:val="de-CH"/>
         </w:rPr>
-        <w:t>wegzudenken. Sie</w:t>
-      </w:r>
+      </w:pPr>
       <w:r>
         <w:rPr>
           <w:rFonts w:cs="Arial"/>
           <w:lang w:val="de-CH"/>
         </w:rPr>
-        <w:t xml:space="preserve"> sind zuständig für die Anpassung der Netzspannung (</w:t>
+        <w:t>Damit</w:t>
       </w:r>
       <w:r>
         <w:rPr>
           <w:rFonts w:cs="Arial"/>
           <w:lang w:val="de-CH"/>
         </w:rPr>
-        <w:t xml:space="preserve">auch </w:t>
+        <w:t xml:space="preserve"> diese</w:t>
       </w:r>
       <w:r>
         <w:rPr>
           <w:rFonts w:cs="Arial"/>
           <w:lang w:val="de-CH"/>
         </w:rPr>
-        <w:t>Transformation) auf die gewünschte Spannung, d</w:t>
+        <w:t xml:space="preserve"> Störungen (D</w:t>
       </w:r>
       <w:r>
         <w:rPr>
           <w:rFonts w:cs="Arial"/>
           <w:lang w:val="de-CH"/>
         </w:rPr>
-        <w:t>ie</w:t>
+        <w:t>ifferential Mode</w:t>
       </w:r>
       <w:r>
         <w:rPr>
           <w:rFonts w:cs="Arial"/>
           <w:lang w:val="de-CH"/>
         </w:rPr>
-        <w:t xml:space="preserve"> das elektronische Gerät benötigt. </w:t>
+        <w:t xml:space="preserve">, </w:t>
       </w:r>
       <w:r>
         <w:rPr>
           <w:rFonts w:cs="Arial"/>
-          <w:color w:val="212121"/>
           <w:lang w:val="de-CH"/>
         </w:rPr>
-        <w:t>Bei dieser Transformation kommt es zu leitungsgebundenen Störungen</w:t>
-      </w:r>
-      <w:r>
-        <w:rPr>
-          <w:rFonts w:ascii="TimesNewRomanPSMT" w:hAnsi="TimesNewRomanPSMT" w:cs="TimesNewRomanPSMT"/>
-          <w:color w:val="212121"/>
+        <w:t xml:space="preserve">Common </w:t>
+      </w:r>
+      <w:r>
+        <w:rPr>
+          <w:rFonts w:cs="Arial"/>
           <w:lang w:val="de-CH"/>
         </w:rPr>
-        <w:t xml:space="preserve">. </w:t>
+        <w:t>M</w:t>
       </w:r>
       <w:r>
         <w:rPr>
           <w:rFonts w:cs="Arial"/>
-          <w:color w:val="212121"/>
           <w:lang w:val="de-CH"/>
         </w:rPr>
-        <w:t xml:space="preserve">Diese Störungen </w:t>
+        <w:t>ode</w:t>
       </w:r>
       <w:r>
         <w:rPr>
           <w:rFonts w:cs="Arial"/>
-          <w:color w:val="212121"/>
           <w:lang w:val="de-CH"/>
         </w:rPr>
-        <w:t>werden</w:t>
+        <w:t xml:space="preserve">) auf der Netzseite </w:t>
       </w:r>
       <w:r>
         <w:rPr>
           <w:rFonts w:cs="Arial"/>
-          <w:color w:val="212121"/>
           <w:lang w:val="de-CH"/>
         </w:rPr>
-        <w:t xml:space="preserve"> durch Normen </w:t>
+        <w:t>zu keinen negativen Auswirkungen führen,</w:t>
       </w:r>
       <w:r>
         <w:rPr>
           <w:rFonts w:cs="Arial"/>
-          <w:color w:val="212121"/>
           <w:lang w:val="de-CH"/>
         </w:rPr>
-        <w:t>begrenzt</w:t>
-      </w:r>
-      <w:r>
+        <w:t xml:space="preserve"> müssen die Netzschaltteile die normativen Anforderungen erfüllen und dementsprechend dimensioniert werden. </w:t>
+      </w:r>
+    </w:p>
+    <w:p>
+      <w:pPr>
+        <w:pStyle w:val="KeinLeerraum"/>
         <w:rPr>
           <w:rFonts w:cs="Arial"/>
-          <w:color w:val="212121"/>
           <w:lang w:val="de-CH"/>
         </w:rPr>
-        <w:t>.</w:t>
+      </w:pPr>
+      <w:r>
+        <w:rPr>
+          <w:rFonts w:cs="Arial"/>
+          <w:lang w:val="de-CH"/>
+        </w:rPr>
+        <w:t>Diese Normen werden von den europäischen Normengremien festgelegt</w:t>
+      </w:r>
+      <w:r>
+        <w:rPr>
+          <w:rFonts w:cs="Arial"/>
+          <w:lang w:val="de-CH"/>
+        </w:rPr>
+        <w:t xml:space="preserve"> und sind ständig in Bearbeitung.</w:t>
       </w:r>
     </w:p>
     <w:p>
@@ -3458,6 +3468,7 @@
         <w:spacing w:after="0" w:line="240" w:lineRule="auto"/>
         <w:rPr>
           <w:rFonts w:cs="Arial"/>
+          <w:color w:val="212121"/>
         </w:rPr>
       </w:pPr>
       <w:r>
@@ -3465,19 +3476,60 @@
           <w:rFonts w:cs="Arial"/>
           <w:color w:val="212121"/>
         </w:rPr>
-        <w:t>In dieser Arbeit werden diese Störungen mit einem Tool/ Programm/</w:t>
-      </w:r>
-      <w:r>
-        <w:rPr>
-          <w:rFonts w:ascii="Calibri" w:hAnsi="Calibri" w:cs="Calibri"/>
-        </w:rPr>
-        <w:t xml:space="preserve"> GUI </w:t>
-      </w:r>
-      <w:r>
+        <w:t>Das Ziel dieser Arbeit ist die Entwicklung eines benutzerfreundlichen Programms, das in der Lage sein wird die ebengenannten Störungen (DM und CM) zu berechnen sowie graphisch darzustellen.</w:t>
+      </w:r>
+    </w:p>
+    <w:p>
+      <w:pPr>
+        <w:autoSpaceDE w:val="0"/>
+        <w:autoSpaceDN w:val="0"/>
+        <w:adjustRightInd w:val="0"/>
+        <w:spacing w:after="0" w:line="240" w:lineRule="auto"/>
         <w:rPr>
           <w:rFonts w:cs="Arial"/>
         </w:rPr>
-        <w:t>berechnet und dargestellt. Dabei kann man das Verhalten der Störung bei selbsteingegebenen Werten beobachten.</w:t>
+      </w:pPr>
+      <w:r>
+        <w:rPr>
+          <w:rFonts w:cs="Arial"/>
+        </w:rPr>
+        <w:t xml:space="preserve">Dabei kann man das Verhalten der Störung </w:t>
+      </w:r>
+      <w:r>
+        <w:rPr>
+          <w:rFonts w:cs="Arial"/>
+        </w:rPr>
+        <w:t>durch die</w:t>
+      </w:r>
+      <w:r>
+        <w:rPr>
+          <w:rFonts w:cs="Arial"/>
+        </w:rPr>
+        <w:t xml:space="preserve"> </w:t>
+      </w:r>
+      <w:r>
+        <w:rPr>
+          <w:rFonts w:cs="Arial"/>
+        </w:rPr>
+        <w:t>Veränderung der Werte der Bauteile</w:t>
+      </w:r>
+      <w:r>
+        <w:rPr>
+          <w:rFonts w:cs="Arial"/>
+        </w:rPr>
+        <w:t xml:space="preserve"> </w:t>
+      </w:r>
+      <w:r>
+        <w:rPr>
+          <w:rFonts w:cs="Arial"/>
+        </w:rPr>
+        <w:t>untersuchen</w:t>
+      </w:r>
+      <w:r>
+        <w:rPr>
+          <w:rFonts w:cs="Arial"/>
+        </w:rPr>
+        <w:t>.</w:t>
       </w:r>
     </w:p>
     <w:p>
@@ -3485,6 +3537,8 @@
         <w:ind w:left="0"/>
         <w:jc w:val="left"/>
       </w:pPr>
+      <w:bookmarkStart w:id="2" w:name="_GoBack"/>
+      <w:bookmarkEnd w:id="2"/>
       <w:r>
         <w:br w:type="page"/>
       </w:r>
@@ -3498,12 +3552,12 @@
           <w:numId w:val="5"/>
         </w:numPr>
       </w:pPr>
-      <w:bookmarkStart w:id="2" w:name="_Toc4135967"/>
+      <w:bookmarkStart w:id="3" w:name="_Toc4135967"/>
       <w:r>
         <w:lastRenderedPageBreak/>
         <w:t>Projektziele</w:t>
       </w:r>
-      <w:bookmarkEnd w:id="2"/>
+      <w:bookmarkEnd w:id="3"/>
     </w:p>
     <w:p/>
     <w:p>
@@ -4441,11 +4495,11 @@
           <w:numId w:val="5"/>
         </w:numPr>
       </w:pPr>
-      <w:bookmarkStart w:id="3" w:name="_Toc4135968"/>
+      <w:bookmarkStart w:id="4" w:name="_Toc4135968"/>
       <w:r>
         <w:t>Wunschziele</w:t>
       </w:r>
-      <w:bookmarkEnd w:id="3"/>
+      <w:bookmarkEnd w:id="4"/>
     </w:p>
     <w:p>
       <w:pPr>
@@ -5061,7 +5115,7 @@
           <w:numId w:val="5"/>
         </w:numPr>
       </w:pPr>
-      <w:bookmarkStart w:id="4" w:name="_Toc4135969"/>
+      <w:bookmarkStart w:id="5" w:name="_Toc4135969"/>
       <w:r>
         <w:lastRenderedPageBreak/>
         <w:t>Nicht-</w:t>
@@ -5069,7 +5123,7 @@
       <w:r>
         <w:t>Ziele</w:t>
       </w:r>
-      <w:bookmarkEnd w:id="4"/>
+      <w:bookmarkEnd w:id="5"/>
     </w:p>
     <w:p>
       <w:pPr>
@@ -5595,11 +5649,11 @@
         <w:pStyle w:val="berschrift2"/>
         <w:framePr w:wrap="around"/>
       </w:pPr>
-      <w:bookmarkStart w:id="5" w:name="_Toc4135970"/>
+      <w:bookmarkStart w:id="6" w:name="_Toc4135970"/>
       <w:r>
         <w:t>Lieferobjekte</w:t>
       </w:r>
-      <w:bookmarkEnd w:id="5"/>
+      <w:bookmarkEnd w:id="6"/>
     </w:p>
     <w:p/>
     <w:p>
@@ -6414,23 +6468,23 @@
       <w:pPr>
         <w:pStyle w:val="berschrift1"/>
       </w:pPr>
-      <w:bookmarkStart w:id="6" w:name="_Toc4135971"/>
+      <w:bookmarkStart w:id="7" w:name="_Toc4135971"/>
       <w:r>
         <w:lastRenderedPageBreak/>
         <w:t>Theoretische Grundlagen</w:t>
       </w:r>
-      <w:bookmarkEnd w:id="6"/>
+      <w:bookmarkEnd w:id="7"/>
     </w:p>
     <w:p>
       <w:pPr>
         <w:pStyle w:val="berschrift2"/>
         <w:framePr w:wrap="around"/>
       </w:pPr>
-      <w:bookmarkStart w:id="7" w:name="_Toc4135972"/>
+      <w:bookmarkStart w:id="8" w:name="_Toc4135972"/>
       <w:r>
         <w:t>Einleitung EMI Filter</w:t>
       </w:r>
-      <w:bookmarkEnd w:id="7"/>
+      <w:bookmarkEnd w:id="8"/>
     </w:p>
     <w:p/>
     <w:p>
@@ -6452,11 +6506,11 @@
         <w:pStyle w:val="berschrift2"/>
         <w:framePr w:wrap="around"/>
       </w:pPr>
-      <w:bookmarkStart w:id="8" w:name="_Toc4135973"/>
+      <w:bookmarkStart w:id="9" w:name="_Toc4135973"/>
       <w:r>
         <w:t>Aufbau EMI Filter</w:t>
       </w:r>
-      <w:bookmarkEnd w:id="8"/>
+      <w:bookmarkEnd w:id="9"/>
     </w:p>
     <w:p/>
     <w:p>
@@ -6608,8 +6662,8 @@
       <w:pPr>
         <w:pStyle w:val="Beschriftung"/>
       </w:pPr>
-      <w:bookmarkStart w:id="9" w:name="_Toc3651314"/>
-      <w:bookmarkStart w:id="10" w:name="_Toc4136387"/>
+      <w:bookmarkStart w:id="10" w:name="_Toc3651314"/>
+      <w:bookmarkStart w:id="11" w:name="_Toc4136387"/>
       <w:r>
         <w:t xml:space="preserve">Abbildung: </w:t>
       </w:r>
@@ -6634,8 +6688,8 @@
       <w:r>
         <w:t xml:space="preserve"> Schaltung des FN 2020 Filters (Schaffner), sowie der Filter selbst</w:t>
       </w:r>
-      <w:bookmarkEnd w:id="9"/>
       <w:bookmarkEnd w:id="10"/>
+      <w:bookmarkEnd w:id="11"/>
     </w:p>
     <w:p>
       <w:r>
@@ -6738,11 +6792,11 @@
         <w:pStyle w:val="berschrift2"/>
         <w:framePr w:wrap="around"/>
       </w:pPr>
-      <w:bookmarkStart w:id="11" w:name="_Toc4135974"/>
+      <w:bookmarkStart w:id="12" w:name="_Toc4135974"/>
       <w:r>
         <w:t>Störungsarten</w:t>
       </w:r>
-      <w:bookmarkEnd w:id="11"/>
+      <w:bookmarkEnd w:id="12"/>
     </w:p>
     <w:p/>
     <w:p>
@@ -6893,8 +6947,8 @@
       <w:pPr>
         <w:pStyle w:val="Beschriftung"/>
       </w:pPr>
-      <w:bookmarkStart w:id="12" w:name="_Toc3651315"/>
-      <w:bookmarkStart w:id="13" w:name="_Toc4136388"/>
+      <w:bookmarkStart w:id="13" w:name="_Toc3651315"/>
+      <w:bookmarkStart w:id="14" w:name="_Toc4136388"/>
       <w:r>
         <w:t xml:space="preserve">Abbildung: </w:t>
       </w:r>
@@ -6919,15 +6973,15 @@
       <w:r>
         <w:t xml:space="preserve"> Stromzirkulation der Störungen im DM- und CM-Mode</w:t>
       </w:r>
-      <w:bookmarkEnd w:id="12"/>
       <w:bookmarkEnd w:id="13"/>
+      <w:bookmarkEnd w:id="14"/>
     </w:p>
     <w:p>
       <w:pPr>
         <w:pStyle w:val="berschrift2"/>
         <w:framePr w:wrap="around"/>
       </w:pPr>
-      <w:bookmarkStart w:id="14" w:name="_Toc4135975"/>
+      <w:bookmarkStart w:id="15" w:name="_Toc4135975"/>
       <w:r>
         <w:lastRenderedPageBreak/>
         <w:t>Definition Einfügungsverluste</w:t>
@@ -6943,7 +6997,7 @@
       <w:r>
         <w:t>»</w:t>
       </w:r>
-      <w:bookmarkEnd w:id="14"/>
+      <w:bookmarkEnd w:id="15"/>
       <w:r>
         <w:t xml:space="preserve"> </w:t>
       </w:r>
@@ -7416,8 +7470,8 @@
           <w:tab w:val="left" w:pos="4395"/>
         </w:tabs>
       </w:pPr>
-      <w:bookmarkStart w:id="15" w:name="_Toc3651316"/>
-      <w:bookmarkStart w:id="16" w:name="_Toc4136389"/>
+      <w:bookmarkStart w:id="16" w:name="_Toc3651316"/>
+      <w:bookmarkStart w:id="17" w:name="_Toc4136389"/>
       <w:r>
         <w:t xml:space="preserve">Abbildung: </w:t>
       </w:r>
@@ -7451,19 +7505,19 @@
       <w:r>
         <w:t>lter</w:t>
       </w:r>
-      <w:bookmarkEnd w:id="15"/>
       <w:bookmarkEnd w:id="16"/>
+      <w:bookmarkEnd w:id="17"/>
     </w:p>
     <w:p>
       <w:pPr>
         <w:pStyle w:val="berschrift2"/>
         <w:framePr w:wrap="around"/>
       </w:pPr>
-      <w:bookmarkStart w:id="17" w:name="_Toc4135976"/>
+      <w:bookmarkStart w:id="18" w:name="_Toc4135976"/>
       <w:r>
         <w:t>Parasitäre Parameter</w:t>
       </w:r>
-      <w:bookmarkEnd w:id="17"/>
+      <w:bookmarkEnd w:id="18"/>
     </w:p>
     <w:p/>
     <w:p>
@@ -7591,7 +7645,7 @@
       <w:pPr>
         <w:pStyle w:val="Beschriftung"/>
       </w:pPr>
-      <w:bookmarkStart w:id="18" w:name="_Toc4136390"/>
+      <w:bookmarkStart w:id="19" w:name="_Toc4136390"/>
       <w:r>
         <w:t xml:space="preserve">Abbildung: </w:t>
       </w:r>
@@ -7616,7 +7670,7 @@
       <w:r>
         <w:t xml:space="preserve"> Ersatzschaltung für ein realer Kondensator - eine reale Spule</w:t>
       </w:r>
-      <w:bookmarkEnd w:id="18"/>
+      <w:bookmarkEnd w:id="19"/>
     </w:p>
     <w:p>
       <w:r>
@@ -7728,8 +7782,8 @@
       <w:pPr>
         <w:pStyle w:val="Beschriftung"/>
       </w:pPr>
-      <w:bookmarkStart w:id="19" w:name="_Toc3651317"/>
-      <w:bookmarkStart w:id="20" w:name="_Toc4136391"/>
+      <w:bookmarkStart w:id="20" w:name="_Toc3651317"/>
+      <w:bookmarkStart w:id="21" w:name="_Toc4136391"/>
       <w:r>
         <w:t xml:space="preserve">Abbildung: </w:t>
       </w:r>
@@ -7754,11 +7808,11 @@
       <w:r>
         <w:t xml:space="preserve"> CM-Ersatzschaltung</w:t>
       </w:r>
-      <w:bookmarkEnd w:id="19"/>
+      <w:bookmarkEnd w:id="20"/>
       <w:r>
         <w:t xml:space="preserve"> ohne parasitäre Parameter</w:t>
       </w:r>
-      <w:bookmarkEnd w:id="20"/>
+      <w:bookmarkEnd w:id="21"/>
     </w:p>
     <w:p>
       <w:r>
@@ -7822,8 +7876,8 @@
       <w:pPr>
         <w:pStyle w:val="Beschriftung"/>
       </w:pPr>
-      <w:bookmarkStart w:id="21" w:name="_Toc3651318"/>
-      <w:bookmarkStart w:id="22" w:name="_Toc4136392"/>
+      <w:bookmarkStart w:id="22" w:name="_Toc3651318"/>
+      <w:bookmarkStart w:id="23" w:name="_Toc4136392"/>
       <w:r>
         <w:t xml:space="preserve">Abbildung: </w:t>
       </w:r>
@@ -7848,15 +7902,15 @@
       <w:r>
         <w:t xml:space="preserve"> CM-Ersatzschaltung mit parasitären Parametern</w:t>
       </w:r>
-      <w:bookmarkEnd w:id="21"/>
       <w:bookmarkEnd w:id="22"/>
+      <w:bookmarkEnd w:id="23"/>
     </w:p>
     <w:p>
       <w:pPr>
         <w:pStyle w:val="berschrift2"/>
         <w:framePr w:wrap="around"/>
       </w:pPr>
-      <w:bookmarkStart w:id="23" w:name="_Toc4135977"/>
+      <w:bookmarkStart w:id="24" w:name="_Toc4135977"/>
       <w:r>
         <w:t>Vorgehensweise</w:t>
       </w:r>
@@ -7869,7 +7923,7 @@
       <w:r>
         <w:t xml:space="preserve"> Einfügungsverluste</w:t>
       </w:r>
-      <w:bookmarkEnd w:id="23"/>
+      <w:bookmarkEnd w:id="24"/>
     </w:p>
     <w:p/>
     <w:p>
@@ -7943,8 +7997,8 @@
         <w:pStyle w:val="Beschriftung"/>
         <w:jc w:val="center"/>
       </w:pPr>
-      <w:bookmarkStart w:id="24" w:name="_Toc3651319"/>
-      <w:bookmarkStart w:id="25" w:name="_Toc4136393"/>
+      <w:bookmarkStart w:id="25" w:name="_Toc3651319"/>
+      <w:bookmarkStart w:id="26" w:name="_Toc4136393"/>
       <w:r>
         <w:t xml:space="preserve">Abbildung: </w:t>
       </w:r>
@@ -7969,8 +8023,8 @@
       <w:r>
         <w:t xml:space="preserve"> Vereinfachte CM-Schaltung</w:t>
       </w:r>
-      <w:bookmarkEnd w:id="24"/>
       <w:bookmarkEnd w:id="25"/>
+      <w:bookmarkEnd w:id="26"/>
     </w:p>
     <w:p>
       <w:r>
@@ -8880,6 +8934,7 @@
           <w:id w:val="2009396409"/>
           <w:citation/>
         </w:sdtPr>
+        <w:sdtEndPr/>
         <w:sdtContent>
           <w:r>
             <w:rPr>
@@ -9255,7 +9310,7 @@
                                 <w:szCs w:val="22"/>
                               </w:rPr>
                             </w:pPr>
-                            <w:bookmarkStart w:id="26" w:name="_Toc4136394"/>
+                            <w:bookmarkStart w:id="27" w:name="_Toc4136394"/>
                             <w:r>
                               <w:t xml:space="preserve">Abbildung: </w:t>
                             </w:r>
@@ -9283,7 +9338,7 @@
                             <w:r>
                               <w:t>Zwei Tor mit Wellengrössen</w:t>
                             </w:r>
-                            <w:bookmarkEnd w:id="26"/>
+                            <w:bookmarkEnd w:id="27"/>
                           </w:p>
                         </w:txbxContent>
                       </wps:txbx>
@@ -9301,7 +9356,7 @@
           </mc:Choice>
           <mc:Fallback>
             <w:pict>
-              <v:shape w14:anchorId="6203C89F" id="Textfeld 19" o:spid="_x0000_s1027" type="#_x0000_t202" style="position:absolute;left:0;text-align:left;margin-left:16.6pt;margin-top:119.55pt;width:236.8pt;height:.05pt;z-index:-251651072;visibility:visible;mso-wrap-style:square;mso-wrap-distance-left:9pt;mso-wrap-distance-top:0;mso-wrap-distance-right:9pt;mso-wrap-distance-bottom:0;mso-position-horizontal:absolute;mso-position-horizontal-relative:text;mso-position-vertical:absolute;mso-position-vertical-relative:text;v-text-anchor:top" o:gfxdata="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" stroked="f">
+              <v:shape w14:anchorId="6203C89F" id="Textfeld 19" o:spid="_x0000_s1027" type="#_x0000_t202" style="position:absolute;left:0;text-align:left;margin-left:16.6pt;margin-top:119.55pt;width:236.8pt;height:.05pt;z-index:-251651072;visibility:visible;mso-wrap-style:square;mso-wrap-distance-left:9pt;mso-wrap-distance-top:0;mso-wrap-distance-right:9pt;mso-wrap-distance-bottom:0;mso-position-horizontal:absolute;mso-position-horizontal-relative:text;mso-position-vertical:absolute;mso-position-vertical-relative:text;v-text-anchor:top" o:gfxdata="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" stroked="f">
                 <v:textbox style="mso-fit-shape-to-text:t" inset="0,0,0,0">
                   <w:txbxContent>
                     <w:p>
@@ -9313,7 +9368,7 @@
                           <w:szCs w:val="22"/>
                         </w:rPr>
                       </w:pPr>
-                      <w:bookmarkStart w:id="27" w:name="_Toc4136394"/>
+                      <w:bookmarkStart w:id="28" w:name="_Toc4136394"/>
                       <w:r>
                         <w:t xml:space="preserve">Abbildung: </w:t>
                       </w:r>
@@ -9341,7 +9396,7 @@
                       <w:r>
                         <w:t>Zwei Tor mit Wellengrössen</w:t>
                       </w:r>
-                      <w:bookmarkEnd w:id="27"/>
+                      <w:bookmarkEnd w:id="28"/>
                     </w:p>
                   </w:txbxContent>
                 </v:textbox>
@@ -11236,8 +11291,8 @@
       <w:pPr>
         <w:pStyle w:val="Beschriftung"/>
       </w:pPr>
-      <w:bookmarkStart w:id="28" w:name="_Toc3651320"/>
-      <w:bookmarkStart w:id="29" w:name="_Toc4136395"/>
+      <w:bookmarkStart w:id="29" w:name="_Toc3651320"/>
+      <w:bookmarkStart w:id="30" w:name="_Toc4136395"/>
       <w:r>
         <w:t xml:space="preserve">Abbildung: </w:t>
       </w:r>
@@ -11268,8 +11323,8 @@
       <w:r>
         <w:t>s Kurve aus MATLAB</w:t>
       </w:r>
-      <w:bookmarkEnd w:id="28"/>
       <w:bookmarkEnd w:id="29"/>
+      <w:bookmarkEnd w:id="30"/>
     </w:p>
     <w:p>
       <w:pPr>
@@ -11284,12 +11339,12 @@
       <w:pPr>
         <w:pStyle w:val="berschrift1"/>
       </w:pPr>
-      <w:bookmarkStart w:id="30" w:name="_Toc4135978"/>
+      <w:bookmarkStart w:id="31" w:name="_Toc4135978"/>
       <w:r>
         <w:lastRenderedPageBreak/>
         <w:t>Softwarekonzept</w:t>
       </w:r>
-      <w:bookmarkEnd w:id="30"/>
+      <w:bookmarkEnd w:id="31"/>
     </w:p>
     <w:p>
       <w:pPr>
@@ -11297,11 +11352,11 @@
         <w:framePr w:wrap="around"/>
         <w:spacing w:before="40"/>
       </w:pPr>
-      <w:bookmarkStart w:id="31" w:name="_Toc4135979"/>
+      <w:bookmarkStart w:id="32" w:name="_Toc4135979"/>
       <w:r>
         <w:t>Anforderungen</w:t>
       </w:r>
-      <w:bookmarkEnd w:id="31"/>
+      <w:bookmarkEnd w:id="32"/>
     </w:p>
     <w:p>
       <w:pPr>
@@ -11332,11 +11387,11 @@
         <w:framePr w:wrap="around"/>
         <w:spacing w:before="40"/>
       </w:pPr>
-      <w:bookmarkStart w:id="32" w:name="_Toc4135980"/>
+      <w:bookmarkStart w:id="33" w:name="_Toc4135980"/>
       <w:r>
         <w:t>Software/Hardware</w:t>
       </w:r>
-      <w:bookmarkEnd w:id="32"/>
+      <w:bookmarkEnd w:id="33"/>
     </w:p>
     <w:p>
       <w:pPr>
@@ -11345,15 +11400,7 @@
     </w:p>
     <w:p>
       <w:r>
-        <w:t xml:space="preserve">Das Programm wird in der Sprache Java als Desktop-Applikation für die Betriebssysteme MacOS und Windows entwickelt. Um den Inhalt möglichst von der Darstellung trennen zu können, wird die Library </w:t>
-      </w:r>
-      <w:proofErr w:type="spellStart"/>
-      <w:r>
-        <w:t>JavaFX</w:t>
-      </w:r>
-      <w:proofErr w:type="spellEnd"/>
-      <w:r>
-        <w:t xml:space="preserve"> verwendet.</w:t>
+        <w:t>Das Programm wird in der Sprache Java als Desktop-Applikation für die Betriebssysteme MacOS und Windows entwickelt. Um den Inhalt möglichst von der Darstellung trennen zu können, wird die Library JavaFX verwendet.</w:t>
       </w:r>
     </w:p>
     <w:p>
@@ -11361,11 +11408,11 @@
         <w:pStyle w:val="berschrift2"/>
         <w:framePr w:wrap="around"/>
       </w:pPr>
-      <w:bookmarkStart w:id="33" w:name="_Toc4135981"/>
+      <w:bookmarkStart w:id="34" w:name="_Toc4135981"/>
       <w:r>
         <w:t>Mock-Up</w:t>
       </w:r>
-      <w:bookmarkEnd w:id="33"/>
+      <w:bookmarkEnd w:id="34"/>
     </w:p>
     <w:p>
       <w:pPr>
@@ -11428,7 +11475,7 @@
       <w:pPr>
         <w:pStyle w:val="Beschriftung"/>
       </w:pPr>
-      <w:bookmarkStart w:id="34" w:name="_Toc4136396"/>
+      <w:bookmarkStart w:id="35" w:name="_Toc4136396"/>
       <w:r>
         <w:t xml:space="preserve">Abbildung: </w:t>
       </w:r>
@@ -11453,7 +11500,7 @@
       <w:r>
         <w:t xml:space="preserve"> GUI Übersicht</w:t>
       </w:r>
-      <w:bookmarkEnd w:id="34"/>
+      <w:bookmarkEnd w:id="35"/>
     </w:p>
     <w:p>
       <w:r>
@@ -11590,7 +11637,7 @@
           <w:b/>
         </w:rPr>
       </w:pPr>
-      <w:bookmarkStart w:id="35" w:name="_Toc4136397"/>
+      <w:bookmarkStart w:id="36" w:name="_Toc4136397"/>
       <w:r>
         <w:t xml:space="preserve">Abbildung: </w:t>
       </w:r>
@@ -11615,7 +11662,7 @@
       <w:r>
         <w:t xml:space="preserve"> Parametereinstellungen</w:t>
       </w:r>
-      <w:bookmarkEnd w:id="35"/>
+      <w:bookmarkEnd w:id="36"/>
     </w:p>
     <w:p>
       <w:r>
@@ -11636,11 +11683,11 @@
         <w:pStyle w:val="berschrift2"/>
         <w:framePr w:wrap="around"/>
       </w:pPr>
-      <w:bookmarkStart w:id="36" w:name="_Toc4135982"/>
+      <w:bookmarkStart w:id="37" w:name="_Toc4135982"/>
       <w:r>
         <w:t>Beschreibung Programmablauf</w:t>
       </w:r>
-      <w:bookmarkEnd w:id="36"/>
+      <w:bookmarkEnd w:id="37"/>
     </w:p>
     <w:p/>
     <w:p>
@@ -11709,7 +11756,7 @@
       <w:pPr>
         <w:pStyle w:val="Beschriftung"/>
       </w:pPr>
-      <w:bookmarkStart w:id="37" w:name="_Toc4136398"/>
+      <w:bookmarkStart w:id="38" w:name="_Toc4136398"/>
       <w:r>
         <w:t xml:space="preserve">Abbildung: </w:t>
       </w:r>
@@ -11734,7 +11781,7 @@
       <w:r>
         <w:t xml:space="preserve"> Anpassung der Parameter</w:t>
       </w:r>
-      <w:bookmarkEnd w:id="37"/>
+      <w:bookmarkEnd w:id="38"/>
     </w:p>
     <w:p>
       <w:r>
@@ -11798,7 +11845,7 @@
       <w:pPr>
         <w:pStyle w:val="Beschriftung"/>
       </w:pPr>
-      <w:bookmarkStart w:id="38" w:name="_Toc4136399"/>
+      <w:bookmarkStart w:id="39" w:name="_Toc4136399"/>
       <w:r>
         <w:t xml:space="preserve">Abbildung: </w:t>
       </w:r>
@@ -11823,7 +11870,7 @@
       <w:r>
         <w:t xml:space="preserve"> Kurvenansicht</w:t>
       </w:r>
-      <w:bookmarkEnd w:id="38"/>
+      <w:bookmarkEnd w:id="39"/>
     </w:p>
     <w:p>
       <w:r>
@@ -11886,7 +11933,7 @@
       <w:pPr>
         <w:pStyle w:val="Beschriftung"/>
       </w:pPr>
-      <w:bookmarkStart w:id="39" w:name="_Toc4136400"/>
+      <w:bookmarkStart w:id="40" w:name="_Toc4136400"/>
       <w:r>
         <w:t xml:space="preserve">Abbildung: </w:t>
       </w:r>
@@ -11911,7 +11958,7 @@
       <w:r>
         <w:t xml:space="preserve"> Parameterauswirkung</w:t>
       </w:r>
-      <w:bookmarkEnd w:id="39"/>
+      <w:bookmarkEnd w:id="40"/>
     </w:p>
     <w:p>
       <w:r>
@@ -11953,12 +12000,12 @@
         <w:pStyle w:val="berschrift2"/>
         <w:framePr w:wrap="around"/>
       </w:pPr>
-      <w:bookmarkStart w:id="40" w:name="_Toc4135983"/>
+      <w:bookmarkStart w:id="41" w:name="_Toc4135983"/>
       <w:r>
         <w:lastRenderedPageBreak/>
         <w:t>Softwarestruktur</w:t>
       </w:r>
-      <w:bookmarkEnd w:id="40"/>
+      <w:bookmarkEnd w:id="41"/>
     </w:p>
     <w:p>
       <w:pPr>
@@ -12048,8 +12095,6 @@
       <w:r>
         <w:t>m:</w:t>
       </w:r>
-      <w:bookmarkStart w:id="41" w:name="_GoBack"/>
-      <w:bookmarkEnd w:id="41"/>
     </w:p>
     <w:p>
       <w:pPr>
@@ -14942,33 +14987,19 @@
           <w:color w:val="000000"/>
           <w:sz w:val="18"/>
           <w:szCs w:val="18"/>
-          <w:lang w:val="en-US" w:eastAsia="de-DE"/>
-        </w:rPr>
-      </w:pPr>
-      <w:proofErr w:type="spellStart"/>
-      <w:proofErr w:type="gramStart"/>
+          <w:lang w:eastAsia="de-DE"/>
+        </w:rPr>
+      </w:pPr>
       <w:r>
         <w:rPr>
           <w:rFonts w:ascii="Courier New" w:eastAsia="Times New Roman" w:hAnsi="Courier New" w:cs="Courier New"/>
           <w:color w:val="000000"/>
           <w:sz w:val="18"/>
           <w:szCs w:val="18"/>
-          <w:lang w:val="en-US" w:eastAsia="de-DE"/>
-        </w:rPr>
-        <w:t>ylabel</w:t>
-      </w:r>
-      <w:proofErr w:type="spellEnd"/>
-      <w:r>
-        <w:rPr>
-          <w:rFonts w:ascii="Courier New" w:eastAsia="Times New Roman" w:hAnsi="Courier New" w:cs="Courier New"/>
-          <w:color w:val="000000"/>
-          <w:sz w:val="18"/>
-          <w:szCs w:val="18"/>
-          <w:lang w:val="en-US" w:eastAsia="de-DE"/>
-        </w:rPr>
-        <w:t>(</w:t>
-      </w:r>
-      <w:proofErr w:type="gramEnd"/>
+          <w:lang w:eastAsia="de-DE"/>
+        </w:rPr>
+        <w:t>ylabel(</w:t>
+      </w:r>
       <w:r>
         <w:rPr>
           <w:rFonts w:ascii="Courier New" w:eastAsia="Times New Roman" w:hAnsi="Courier New" w:cs="Courier New"/>
@@ -14976,33 +15007,9 @@
           <w:sz w:val="18"/>
           <w:szCs w:val="18"/>
           <w:bdr w:val="none" w:sz="0" w:space="0" w:color="auto" w:frame="1"/>
-          <w:lang w:val="en-US" w:eastAsia="de-DE"/>
-        </w:rPr>
-        <w:t>'Insertion Loos [</w:t>
-      </w:r>
-      <w:proofErr w:type="spellStart"/>
-      <w:r>
-        <w:rPr>
-          <w:rFonts w:ascii="Courier New" w:eastAsia="Times New Roman" w:hAnsi="Courier New" w:cs="Courier New"/>
-          <w:color w:val="A020F0"/>
-          <w:sz w:val="18"/>
-          <w:szCs w:val="18"/>
-          <w:bdr w:val="none" w:sz="0" w:space="0" w:color="auto" w:frame="1"/>
-          <w:lang w:val="en-US" w:eastAsia="de-DE"/>
-        </w:rPr>
-        <w:t>db</w:t>
-      </w:r>
-      <w:proofErr w:type="spellEnd"/>
-      <w:r>
-        <w:rPr>
-          <w:rFonts w:ascii="Courier New" w:eastAsia="Times New Roman" w:hAnsi="Courier New" w:cs="Courier New"/>
-          <w:color w:val="A020F0"/>
-          <w:sz w:val="18"/>
-          <w:szCs w:val="18"/>
-          <w:bdr w:val="none" w:sz="0" w:space="0" w:color="auto" w:frame="1"/>
-          <w:lang w:val="en-US" w:eastAsia="de-DE"/>
-        </w:rPr>
-        <w:t>]'</w:t>
+          <w:lang w:eastAsia="de-DE"/>
+        </w:rPr>
+        <w:t>'Insertion Loos [db]'</w:t>
       </w:r>
       <w:r>
         <w:rPr>
@@ -15010,7 +15017,7 @@
           <w:color w:val="000000"/>
           <w:sz w:val="18"/>
           <w:szCs w:val="18"/>
-          <w:lang w:val="en-US" w:eastAsia="de-DE"/>
+          <w:lang w:eastAsia="de-DE"/>
         </w:rPr>
         <w:t>)</w:t>
       </w:r>
@@ -15046,7 +15053,6 @@
           <w:color w:val="000000"/>
           <w:sz w:val="18"/>
           <w:szCs w:val="18"/>
-          <w:lang w:val="en-US"/>
         </w:rPr>
       </w:pPr>
       <w:r>
@@ -15056,7 +15062,6 @@
           <w:sz w:val="18"/>
           <w:szCs w:val="18"/>
           <w:bdr w:val="none" w:sz="0" w:space="0" w:color="auto" w:frame="1"/>
-          <w:lang w:val="en-US"/>
         </w:rPr>
         <w:t>function</w:t>
       </w:r>
@@ -15065,7 +15070,6 @@
           <w:color w:val="000000"/>
           <w:sz w:val="18"/>
           <w:szCs w:val="18"/>
-          <w:lang w:val="en-US"/>
         </w:rPr>
         <w:t xml:space="preserve"> [result] = get_s21(frequency)</w:t>
       </w:r>
@@ -18313,7 +18317,7 @@
       </w:pPr>
     </w:pPrDefault>
   </w:docDefaults>
-  <w:latentStyles w:defLockedState="0" w:defUIPriority="99" w:defSemiHidden="0" w:defUnhideWhenUsed="0" w:defQFormat="0" w:count="376">
+  <w:latentStyles w:defLockedState="0" w:defUIPriority="99" w:defSemiHidden="0" w:defUnhideWhenUsed="0" w:defQFormat="0" w:count="375">
     <w:lsdException w:name="Normal" w:uiPriority="0" w:qFormat="1"/>
     <w:lsdException w:name="heading 1" w:uiPriority="9" w:qFormat="1"/>
     <w:lsdException w:name="heading 2" w:semiHidden="1" w:uiPriority="9" w:unhideWhenUsed="1" w:qFormat="1"/>
@@ -18689,7 +18693,6 @@
     <w:lsdException w:name="Smart Hyperlink" w:semiHidden="1" w:unhideWhenUsed="1"/>
     <w:lsdException w:name="Hashtag" w:semiHidden="1" w:unhideWhenUsed="1"/>
     <w:lsdException w:name="Unresolved Mention" w:semiHidden="1" w:unhideWhenUsed="1"/>
-    <w:lsdException w:name="Smart Link" w:semiHidden="1" w:unhideWhenUsed="1"/>
   </w:latentStyles>
   <w:style w:type="paragraph" w:default="1" w:styleId="Standard">
     <w:name w:val="Normal"/>
@@ -19984,7 +19987,7 @@
 </file>
 
 <file path=customXml/itemProps1.xml><?xml version="1.0" encoding="utf-8"?>
-<ds:datastoreItem xmlns:ds="http://schemas.openxmlformats.org/officeDocument/2006/customXml" ds:itemID="{92A3C946-F8CF-9447-951B-D8B445758231}">
+<ds:datastoreItem xmlns:ds="http://schemas.openxmlformats.org/officeDocument/2006/customXml" ds:itemID="{70756A6F-8D88-4214-A9BC-6251FD4C0C0A}">
   <ds:schemaRefs>
     <ds:schemaRef ds:uri="http://schemas.openxmlformats.org/officeDocument/2006/bibliography"/>
   </ds:schemaRefs>

</xml_diff>

<commit_message>
2-3 fehler verbessert. UND INTERVENTION
es fehlt etwas in der ausgangslage...und hat fehler drin, glaube ich zumindest.
</commit_message>
<xml_diff>
--- a/Fach_Pflichtenheft_T5.docx
+++ b/Fach_Pflichtenheft_T5.docx
@@ -4,7 +4,7 @@
   <w:body>
     <w:p>
       <w:pPr>
-        <w:pStyle w:val="standard0"/>
+        <w:pStyle w:val="standard"/>
         <w:ind w:left="0"/>
         <w:jc w:val="center"/>
         <w:rPr>
@@ -16,7 +16,7 @@
     </w:p>
     <w:p>
       <w:pPr>
-        <w:pStyle w:val="standard0"/>
+        <w:pStyle w:val="standard"/>
         <w:ind w:left="0"/>
         <w:jc w:val="center"/>
         <w:rPr>
@@ -36,7 +36,7 @@
     </w:p>
     <w:p>
       <w:pPr>
-        <w:pStyle w:val="standard0"/>
+        <w:pStyle w:val="standard"/>
         <w:jc w:val="center"/>
         <w:rPr>
           <w:rFonts w:cs="Arial"/>
@@ -57,7 +57,7 @@
     </w:p>
     <w:p>
       <w:pPr>
-        <w:pStyle w:val="standard0"/>
+        <w:pStyle w:val="standard"/>
         <w:jc w:val="center"/>
         <w:rPr>
           <w:rFonts w:cs="Arial"/>
@@ -69,7 +69,7 @@
     </w:p>
     <w:p>
       <w:pPr>
-        <w:pStyle w:val="standard0"/>
+        <w:pStyle w:val="standard"/>
         <w:jc w:val="center"/>
         <w:rPr>
           <w:rFonts w:cs="Arial"/>
@@ -127,7 +127,7 @@
     </w:p>
     <w:p>
       <w:pPr>
-        <w:pStyle w:val="standard0"/>
+        <w:pStyle w:val="standard"/>
         <w:jc w:val="center"/>
         <w:rPr>
           <w:rFonts w:cs="Arial"/>
@@ -139,7 +139,7 @@
     </w:p>
     <w:p>
       <w:pPr>
-        <w:pStyle w:val="standard0"/>
+        <w:pStyle w:val="standard"/>
         <w:jc w:val="center"/>
         <w:rPr>
           <w:rFonts w:cs="Arial"/>
@@ -160,7 +160,7 @@
     </w:p>
     <w:p>
       <w:pPr>
-        <w:pStyle w:val="standard0"/>
+        <w:pStyle w:val="standard"/>
         <w:jc w:val="center"/>
         <w:rPr>
           <w:rFonts w:cs="Arial"/>
@@ -265,13 +265,8 @@
                             </w:r>
                             <w:r>
                               <w:tab/>
-                              <w:t xml:space="preserve">Dr. Luca </w:t>
+                              <w:t>Dr. Luca Dalessandro</w:t>
                             </w:r>
-                            <w:proofErr w:type="spellStart"/>
-                            <w:r>
-                              <w:t>Dalessandro</w:t>
-                            </w:r>
-                            <w:proofErr w:type="spellEnd"/>
                           </w:p>
                           <w:p>
                             <w:pPr>
@@ -295,13 +290,8 @@
                             </w:r>
                             <w:r>
                               <w:tab/>
-                              <w:t xml:space="preserve">Anita </w:t>
+                              <w:t>Anita Gertiser</w:t>
                             </w:r>
-                            <w:proofErr w:type="spellStart"/>
-                            <w:r>
-                              <w:t>Gertiser</w:t>
-                            </w:r>
-                            <w:proofErr w:type="spellEnd"/>
                           </w:p>
                           <w:p>
                             <w:pPr>
@@ -374,15 +364,7 @@
                             </w:r>
                             <w:r>
                               <w:tab/>
-                              <w:t xml:space="preserve">Marina </w:t>
-                            </w:r>
-                            <w:proofErr w:type="spellStart"/>
-                            <w:r>
-                              <w:t>Taborda</w:t>
-                            </w:r>
-                            <w:proofErr w:type="spellEnd"/>
-                            <w:r>
-                              <w:t>, Projektleiterin</w:t>
+                              <w:t>Marina Taborda, Projektleiterin</w:t>
                             </w:r>
                           </w:p>
                           <w:p>
@@ -395,15 +377,7 @@
                             </w:pPr>
                             <w:r>
                               <w:tab/>
-                              <w:t xml:space="preserve">Michel Alt, </w:t>
-                            </w:r>
-                            <w:proofErr w:type="spellStart"/>
-                            <w:r>
-                              <w:t>Stv</w:t>
-                            </w:r>
-                            <w:proofErr w:type="spellEnd"/>
-                            <w:r>
-                              <w:t>. Projektleiter</w:t>
+                              <w:t>Michel Alt, Stv. Projektleiter</w:t>
                             </w:r>
                           </w:p>
                           <w:p>
@@ -451,14 +425,7 @@
                             </w:pPr>
                             <w:r>
                               <w:tab/>
-                            </w:r>
-                            <w:proofErr w:type="spellStart"/>
-                            <w:r>
-                              <w:t>Fady</w:t>
-                            </w:r>
-                            <w:proofErr w:type="spellEnd"/>
-                            <w:r>
-                              <w:t xml:space="preserve"> Hanna</w:t>
+                              <w:t>Fady Hanna</w:t>
                             </w:r>
                           </w:p>
                           <w:p>
@@ -492,7 +459,7 @@
                 <v:stroke joinstyle="miter"/>
                 <v:path gradientshapeok="t" o:connecttype="rect"/>
               </v:shapetype>
-              <v:shape id="Textfeld 2" o:spid="_x0000_s1026" type="#_x0000_t202" style="position:absolute;left:0;text-align:left;margin-left:84pt;margin-top:12pt;width:318.6pt;height:266.4pt;z-index:-251657216;visibility:visible;mso-wrap-style:square;mso-width-percent:0;mso-height-percent:0;mso-wrap-distance-left:9pt;mso-wrap-distance-top:3.6pt;mso-wrap-distance-right:9pt;mso-wrap-distance-bottom:3.6pt;mso-position-horizontal:absolute;mso-position-horizontal-relative:text;mso-position-vertical:absolute;mso-position-vertical-relative:text;mso-width-percent:0;mso-height-percent:0;mso-width-relative:margin;mso-height-relative:margin;v-text-anchor:top" o:gfxdata="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" stroked="f">
+              <v:shape id="Textfeld 2" o:spid="_x0000_s1026" type="#_x0000_t202" style="position:absolute;left:0;text-align:left;margin-left:84pt;margin-top:12pt;width:318.6pt;height:266.4pt;z-index:-251657216;visibility:visible;mso-wrap-style:square;mso-width-percent:0;mso-height-percent:0;mso-wrap-distance-left:9pt;mso-wrap-distance-top:3.6pt;mso-wrap-distance-right:9pt;mso-wrap-distance-bottom:3.6pt;mso-position-horizontal:absolute;mso-position-horizontal-relative:text;mso-position-vertical:absolute;mso-position-vertical-relative:text;mso-width-percent:0;mso-height-percent:0;mso-width-relative:margin;mso-height-relative:margin;v-text-anchor:top" o:gfxdata="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" stroked="f">
                 <v:textbox>
                   <w:txbxContent>
                     <w:p>
@@ -511,13 +478,8 @@
                       </w:r>
                       <w:r>
                         <w:tab/>
-                        <w:t xml:space="preserve">Dr. Luca </w:t>
+                        <w:t>Dr. Luca Dalessandro</w:t>
                       </w:r>
-                      <w:proofErr w:type="spellStart"/>
-                      <w:r>
-                        <w:t>Dalessandro</w:t>
-                      </w:r>
-                      <w:proofErr w:type="spellEnd"/>
                     </w:p>
                     <w:p>
                       <w:pPr>
@@ -541,13 +503,8 @@
                       </w:r>
                       <w:r>
                         <w:tab/>
-                        <w:t xml:space="preserve">Anita </w:t>
+                        <w:t>Anita Gertiser</w:t>
                       </w:r>
-                      <w:proofErr w:type="spellStart"/>
-                      <w:r>
-                        <w:t>Gertiser</w:t>
-                      </w:r>
-                      <w:proofErr w:type="spellEnd"/>
                     </w:p>
                     <w:p>
                       <w:pPr>
@@ -620,15 +577,7 @@
                       </w:r>
                       <w:r>
                         <w:tab/>
-                        <w:t xml:space="preserve">Marina </w:t>
-                      </w:r>
-                      <w:proofErr w:type="spellStart"/>
-                      <w:r>
-                        <w:t>Taborda</w:t>
-                      </w:r>
-                      <w:proofErr w:type="spellEnd"/>
-                      <w:r>
-                        <w:t>, Projektleiterin</w:t>
+                        <w:t>Marina Taborda, Projektleiterin</w:t>
                       </w:r>
                     </w:p>
                     <w:p>
@@ -641,15 +590,7 @@
                       </w:pPr>
                       <w:r>
                         <w:tab/>
-                        <w:t xml:space="preserve">Michel Alt, </w:t>
-                      </w:r>
-                      <w:proofErr w:type="spellStart"/>
-                      <w:r>
-                        <w:t>Stv</w:t>
-                      </w:r>
-                      <w:proofErr w:type="spellEnd"/>
-                      <w:r>
-                        <w:t>. Projektleiter</w:t>
+                        <w:t>Michel Alt, Stv. Projektleiter</w:t>
                       </w:r>
                     </w:p>
                     <w:p>
@@ -697,14 +638,7 @@
                       </w:pPr>
                       <w:r>
                         <w:tab/>
-                      </w:r>
-                      <w:proofErr w:type="spellStart"/>
-                      <w:r>
-                        <w:t>Fady</w:t>
-                      </w:r>
-                      <w:proofErr w:type="spellEnd"/>
-                      <w:r>
-                        <w:t xml:space="preserve"> Hanna</w:t>
+                        <w:t>Fady Hanna</w:t>
                       </w:r>
                     </w:p>
                     <w:p>
@@ -901,7 +835,7 @@
       <w:sdtContent>
         <w:p>
           <w:pPr>
-            <w:pStyle w:val="Inhaltsverzeichnisberschrift"/>
+            <w:pStyle w:val="TOCHeading"/>
             <w:numPr>
               <w:ilvl w:val="0"/>
               <w:numId w:val="0"/>
@@ -925,7 +859,7 @@
         </w:p>
         <w:p>
           <w:pPr>
-            <w:pStyle w:val="Verzeichnis1"/>
+            <w:pStyle w:val="TOC1"/>
             <w:rPr>
               <w:rFonts w:asciiTheme="minorHAnsi" w:eastAsiaTheme="minorEastAsia" w:hAnsiTheme="minorHAnsi"/>
               <w:noProof/>
@@ -1035,7 +969,7 @@
         </w:p>
         <w:p>
           <w:pPr>
-            <w:pStyle w:val="Verzeichnis2"/>
+            <w:pStyle w:val="TOC2"/>
             <w:rPr>
               <w:rFonts w:asciiTheme="minorHAnsi" w:eastAsiaTheme="minorEastAsia" w:hAnsiTheme="minorHAnsi"/>
               <w:noProof/>
@@ -1121,7 +1055,7 @@
         </w:p>
         <w:p>
           <w:pPr>
-            <w:pStyle w:val="Verzeichnis2"/>
+            <w:pStyle w:val="TOC2"/>
             <w:rPr>
               <w:rFonts w:asciiTheme="minorHAnsi" w:eastAsiaTheme="minorEastAsia" w:hAnsiTheme="minorHAnsi"/>
               <w:noProof/>
@@ -1207,7 +1141,7 @@
         </w:p>
         <w:p>
           <w:pPr>
-            <w:pStyle w:val="Verzeichnis2"/>
+            <w:pStyle w:val="TOC2"/>
             <w:rPr>
               <w:rFonts w:asciiTheme="minorHAnsi" w:eastAsiaTheme="minorEastAsia" w:hAnsiTheme="minorHAnsi"/>
               <w:noProof/>
@@ -1293,7 +1227,7 @@
         </w:p>
         <w:p>
           <w:pPr>
-            <w:pStyle w:val="Verzeichnis2"/>
+            <w:pStyle w:val="TOC2"/>
             <w:rPr>
               <w:rFonts w:asciiTheme="minorHAnsi" w:eastAsiaTheme="minorEastAsia" w:hAnsiTheme="minorHAnsi"/>
               <w:noProof/>
@@ -1379,7 +1313,7 @@
         </w:p>
         <w:p>
           <w:pPr>
-            <w:pStyle w:val="Verzeichnis2"/>
+            <w:pStyle w:val="TOC2"/>
             <w:rPr>
               <w:rFonts w:asciiTheme="minorHAnsi" w:eastAsiaTheme="minorEastAsia" w:hAnsiTheme="minorHAnsi"/>
               <w:noProof/>
@@ -1465,7 +1399,7 @@
         </w:p>
         <w:p>
           <w:pPr>
-            <w:pStyle w:val="Verzeichnis1"/>
+            <w:pStyle w:val="TOC1"/>
             <w:rPr>
               <w:rFonts w:asciiTheme="minorHAnsi" w:eastAsiaTheme="minorEastAsia" w:hAnsiTheme="minorHAnsi"/>
               <w:noProof/>
@@ -1551,7 +1485,7 @@
         </w:p>
         <w:p>
           <w:pPr>
-            <w:pStyle w:val="Verzeichnis2"/>
+            <w:pStyle w:val="TOC2"/>
             <w:rPr>
               <w:rFonts w:asciiTheme="minorHAnsi" w:eastAsiaTheme="minorEastAsia" w:hAnsiTheme="minorHAnsi"/>
               <w:noProof/>
@@ -1637,7 +1571,7 @@
         </w:p>
         <w:p>
           <w:pPr>
-            <w:pStyle w:val="Verzeichnis2"/>
+            <w:pStyle w:val="TOC2"/>
             <w:rPr>
               <w:rFonts w:asciiTheme="minorHAnsi" w:eastAsiaTheme="minorEastAsia" w:hAnsiTheme="minorHAnsi"/>
               <w:noProof/>
@@ -1723,7 +1657,7 @@
         </w:p>
         <w:p>
           <w:pPr>
-            <w:pStyle w:val="Verzeichnis2"/>
+            <w:pStyle w:val="TOC2"/>
             <w:rPr>
               <w:rFonts w:asciiTheme="minorHAnsi" w:eastAsiaTheme="minorEastAsia" w:hAnsiTheme="minorHAnsi"/>
               <w:noProof/>
@@ -1809,7 +1743,7 @@
         </w:p>
         <w:p>
           <w:pPr>
-            <w:pStyle w:val="Verzeichnis2"/>
+            <w:pStyle w:val="TOC2"/>
             <w:rPr>
               <w:rFonts w:asciiTheme="minorHAnsi" w:eastAsiaTheme="minorEastAsia" w:hAnsiTheme="minorHAnsi"/>
               <w:noProof/>
@@ -1895,7 +1829,7 @@
         </w:p>
         <w:p>
           <w:pPr>
-            <w:pStyle w:val="Verzeichnis2"/>
+            <w:pStyle w:val="TOC2"/>
             <w:rPr>
               <w:rFonts w:asciiTheme="minorHAnsi" w:eastAsiaTheme="minorEastAsia" w:hAnsiTheme="minorHAnsi"/>
               <w:noProof/>
@@ -1981,7 +1915,7 @@
         </w:p>
         <w:p>
           <w:pPr>
-            <w:pStyle w:val="Verzeichnis2"/>
+            <w:pStyle w:val="TOC2"/>
             <w:rPr>
               <w:rFonts w:asciiTheme="minorHAnsi" w:eastAsiaTheme="minorEastAsia" w:hAnsiTheme="minorHAnsi"/>
               <w:noProof/>
@@ -2067,7 +2001,7 @@
         </w:p>
         <w:p>
           <w:pPr>
-            <w:pStyle w:val="Verzeichnis1"/>
+            <w:pStyle w:val="TOC1"/>
             <w:rPr>
               <w:rFonts w:asciiTheme="minorHAnsi" w:eastAsiaTheme="minorEastAsia" w:hAnsiTheme="minorHAnsi"/>
               <w:noProof/>
@@ -2153,7 +2087,7 @@
         </w:p>
         <w:p>
           <w:pPr>
-            <w:pStyle w:val="Verzeichnis2"/>
+            <w:pStyle w:val="TOC2"/>
             <w:rPr>
               <w:rFonts w:asciiTheme="minorHAnsi" w:eastAsiaTheme="minorEastAsia" w:hAnsiTheme="minorHAnsi"/>
               <w:noProof/>
@@ -2239,7 +2173,7 @@
         </w:p>
         <w:p>
           <w:pPr>
-            <w:pStyle w:val="Verzeichnis2"/>
+            <w:pStyle w:val="TOC2"/>
             <w:rPr>
               <w:rFonts w:asciiTheme="minorHAnsi" w:eastAsiaTheme="minorEastAsia" w:hAnsiTheme="minorHAnsi"/>
               <w:noProof/>
@@ -2325,7 +2259,7 @@
         </w:p>
         <w:p>
           <w:pPr>
-            <w:pStyle w:val="Verzeichnis2"/>
+            <w:pStyle w:val="TOC2"/>
             <w:rPr>
               <w:rFonts w:asciiTheme="minorHAnsi" w:eastAsiaTheme="minorEastAsia" w:hAnsiTheme="minorHAnsi"/>
               <w:noProof/>
@@ -2411,7 +2345,7 @@
         </w:p>
         <w:p>
           <w:pPr>
-            <w:pStyle w:val="Verzeichnis2"/>
+            <w:pStyle w:val="TOC2"/>
             <w:rPr>
               <w:rFonts w:asciiTheme="minorHAnsi" w:eastAsiaTheme="minorEastAsia" w:hAnsiTheme="minorHAnsi"/>
               <w:noProof/>
@@ -2497,7 +2431,7 @@
         </w:p>
         <w:p>
           <w:pPr>
-            <w:pStyle w:val="Verzeichnis2"/>
+            <w:pStyle w:val="TOC2"/>
             <w:rPr>
               <w:rFonts w:asciiTheme="minorHAnsi" w:eastAsiaTheme="minorEastAsia" w:hAnsiTheme="minorHAnsi"/>
               <w:noProof/>
@@ -2583,7 +2517,7 @@
         </w:p>
         <w:p>
           <w:pPr>
-            <w:pStyle w:val="Verzeichnis1"/>
+            <w:pStyle w:val="TOC1"/>
             <w:rPr>
               <w:rFonts w:asciiTheme="minorHAnsi" w:eastAsiaTheme="minorEastAsia" w:hAnsiTheme="minorHAnsi"/>
               <w:noProof/>
@@ -2669,7 +2603,7 @@
         </w:p>
         <w:p>
           <w:pPr>
-            <w:pStyle w:val="Verzeichnis2"/>
+            <w:pStyle w:val="TOC2"/>
             <w:rPr>
               <w:rFonts w:asciiTheme="minorHAnsi" w:eastAsiaTheme="minorEastAsia" w:hAnsiTheme="minorHAnsi"/>
               <w:noProof/>
@@ -2755,7 +2689,7 @@
         </w:p>
         <w:p>
           <w:pPr>
-            <w:pStyle w:val="Verzeichnis2"/>
+            <w:pStyle w:val="TOC2"/>
             <w:rPr>
               <w:rFonts w:asciiTheme="minorHAnsi" w:eastAsiaTheme="minorEastAsia" w:hAnsiTheme="minorHAnsi"/>
               <w:noProof/>
@@ -2841,7 +2775,7 @@
         </w:p>
         <w:p>
           <w:pPr>
-            <w:pStyle w:val="Verzeichnis2"/>
+            <w:pStyle w:val="TOC2"/>
             <w:rPr>
               <w:rFonts w:asciiTheme="minorHAnsi" w:eastAsiaTheme="minorEastAsia" w:hAnsiTheme="minorHAnsi"/>
               <w:noProof/>
@@ -2927,7 +2861,7 @@
         </w:p>
         <w:p>
           <w:pPr>
-            <w:pStyle w:val="Verzeichnis2"/>
+            <w:pStyle w:val="TOC2"/>
             <w:rPr>
               <w:rFonts w:asciiTheme="minorHAnsi" w:eastAsiaTheme="minorEastAsia" w:hAnsiTheme="minorHAnsi"/>
               <w:noProof/>
@@ -3013,7 +2947,7 @@
         </w:p>
         <w:p>
           <w:pPr>
-            <w:pStyle w:val="Verzeichnis1"/>
+            <w:pStyle w:val="TOC1"/>
             <w:rPr>
               <w:rFonts w:asciiTheme="minorHAnsi" w:eastAsiaTheme="minorEastAsia" w:hAnsiTheme="minorHAnsi"/>
               <w:noProof/>
@@ -3099,7 +3033,7 @@
         </w:p>
         <w:p>
           <w:pPr>
-            <w:pStyle w:val="Verzeichnis1"/>
+            <w:pStyle w:val="TOC1"/>
             <w:rPr>
               <w:rFonts w:asciiTheme="minorHAnsi" w:eastAsiaTheme="minorEastAsia" w:hAnsiTheme="minorHAnsi"/>
               <w:noProof/>
@@ -3185,7 +3119,7 @@
         </w:p>
         <w:p>
           <w:pPr>
-            <w:pStyle w:val="Verzeichnis1"/>
+            <w:pStyle w:val="TOC1"/>
             <w:rPr>
               <w:rFonts w:asciiTheme="minorHAnsi" w:eastAsiaTheme="minorEastAsia" w:hAnsiTheme="minorHAnsi"/>
               <w:noProof/>
@@ -3286,7 +3220,7 @@
     </w:sdt>
     <w:p>
       <w:pPr>
-        <w:pStyle w:val="berschrift1"/>
+        <w:pStyle w:val="Heading1"/>
         <w:numPr>
           <w:ilvl w:val="0"/>
           <w:numId w:val="2"/>
@@ -3301,7 +3235,7 @@
     </w:p>
     <w:p>
       <w:pPr>
-        <w:pStyle w:val="berschrift2"/>
+        <w:pStyle w:val="Heading2"/>
         <w:framePr w:wrap="around"/>
       </w:pPr>
       <w:bookmarkStart w:id="1" w:name="_Toc4135966"/>
@@ -3320,7 +3254,7 @@
     </w:p>
     <w:p>
       <w:pPr>
-        <w:pStyle w:val="KeinLeerraum"/>
+        <w:pStyle w:val="NoSpacing"/>
         <w:rPr>
           <w:rFonts w:cs="Arial"/>
           <w:lang w:val="de-CH"/>
@@ -3343,7 +3277,7 @@
     </w:p>
     <w:p>
       <w:pPr>
-        <w:pStyle w:val="KeinLeerraum"/>
+        <w:pStyle w:val="NoSpacing"/>
         <w:rPr>
           <w:rFonts w:cs="Arial"/>
           <w:lang w:val="de-CH"/>
@@ -3382,77 +3316,125 @@
           <w:rFonts w:cs="Arial"/>
           <w:lang w:val="de-CH"/>
         </w:rPr>
-        <w:t xml:space="preserve">, </w:t>
+        <w:t xml:space="preserve"> und</w:t>
       </w:r>
       <w:r>
         <w:rPr>
           <w:rFonts w:cs="Arial"/>
           <w:lang w:val="de-CH"/>
         </w:rPr>
-        <w:t xml:space="preserve">Common </w:t>
+        <w:t xml:space="preserve"> </w:t>
       </w:r>
       <w:r>
         <w:rPr>
           <w:rFonts w:cs="Arial"/>
           <w:lang w:val="de-CH"/>
         </w:rPr>
-        <w:t>M</w:t>
+        <w:t xml:space="preserve">Common </w:t>
       </w:r>
       <w:r>
         <w:rPr>
           <w:rFonts w:cs="Arial"/>
           <w:lang w:val="de-CH"/>
         </w:rPr>
-        <w:t>ode</w:t>
+        <w:t>M</w:t>
       </w:r>
       <w:r>
         <w:rPr>
           <w:rFonts w:cs="Arial"/>
           <w:lang w:val="de-CH"/>
         </w:rPr>
-        <w:t xml:space="preserve">) auf der Netzseite </w:t>
+        <w:t>ode</w:t>
       </w:r>
       <w:r>
         <w:rPr>
           <w:rFonts w:cs="Arial"/>
           <w:lang w:val="de-CH"/>
         </w:rPr>
-        <w:t>zu keinen negativen Auswirkungen führen,</w:t>
+        <w:t xml:space="preserve">) auf der Netzseite </w:t>
       </w:r>
       <w:r>
         <w:rPr>
           <w:rFonts w:cs="Arial"/>
           <w:lang w:val="de-CH"/>
         </w:rPr>
-        <w:t xml:space="preserve"> müssen die Netzschaltteile die normativen Anforderungen erfüllen und dementsprechend dimensioniert werden. </w:t>
-      </w:r>
-    </w:p>
-    <w:p>
-      <w:pPr>
-        <w:pStyle w:val="KeinLeerraum"/>
+        <w:t xml:space="preserve">keine negativen Auswirkungen </w:t>
+      </w:r>
+      <w:r>
         <w:rPr>
           <w:rFonts w:cs="Arial"/>
           <w:lang w:val="de-CH"/>
         </w:rPr>
-      </w:pPr>
+        <w:t>haben</w:t>
+      </w:r>
       <w:r>
         <w:rPr>
           <w:rFonts w:cs="Arial"/>
           <w:lang w:val="de-CH"/>
         </w:rPr>
-        <w:t>Diese Normen werden von den europäischen Normengremien festgelegt</w:t>
+        <w:t>,</w:t>
       </w:r>
       <w:r>
         <w:rPr>
           <w:rFonts w:cs="Arial"/>
           <w:lang w:val="de-CH"/>
         </w:rPr>
+        <w:t xml:space="preserve"> müssen die Netzschaltteile die normativen Anforderungen erfüllen und dementsprechend dimensioniert werden. </w:t>
+      </w:r>
+    </w:p>
+    <w:p>
+      <w:pPr>
+        <w:pStyle w:val="NoSpacing"/>
+        <w:rPr>
+          <w:rFonts w:cs="Arial"/>
+          <w:lang w:val="de-CH"/>
+        </w:rPr>
+      </w:pPr>
+      <w:r>
+        <w:rPr>
+          <w:rFonts w:cs="Arial"/>
+          <w:lang w:val="de-CH"/>
+        </w:rPr>
+        <w:t>Diese Normen werden von den europäischen Normengremien festgelegt</w:t>
+      </w:r>
+      <w:r>
+        <w:rPr>
+          <w:rFonts w:cs="Arial"/>
+          <w:lang w:val="de-CH"/>
+        </w:rPr>
         <w:t xml:space="preserve"> und sind ständig in Bearbeitung.</w:t>
       </w:r>
     </w:p>
     <w:p>
       <w:pPr>
-        <w:pStyle w:val="KeinLeerraum"/>
+        <w:pStyle w:val="NoSpacing"/>
+        <w:rPr>
+          <w:rFonts w:cs="Arial"/>
+          <w:lang w:val="de-CH"/>
+        </w:rPr>
+      </w:pPr>
+    </w:p>
+    <w:p>
+      <w:pPr>
+        <w:pStyle w:val="NoSpacing"/>
+        <w:rPr>
+          <w:rFonts w:cs="Arial"/>
+          <w:color w:val="FF0000"/>
+          <w:lang w:val="de-CH"/>
+        </w:rPr>
+      </w:pPr>
+      <w:r>
+        <w:rPr>
+          <w:rFonts w:cs="Arial"/>
+          <w:color w:val="FF0000"/>
+          <w:lang w:val="de-CH"/>
+        </w:rPr>
+        <w:t>HIER MUSS NOCH WAS VON FILTERN STEHN. WIR MACHEN EIN PROGRAMM, DAS DAS DESIGNNE VON FILTER EINFACHER MACHT. ES ZEIGT DIE EFFEKTE DES FILTERS (INSERTION LOSS) UND NICHT DIE STOERUNGEN. ODER HABE ICH DAS FALSCH VERSTANDEN? Gruss frank</w:t>
+      </w:r>
+    </w:p>
+    <w:p>
+      <w:pPr>
+        <w:pStyle w:val="NoSpacing"/>
         <w:rPr>
           <w:rFonts w:cs="Arial"/>
           <w:color w:val="212121"/>
@@ -3476,7 +3458,72 @@
           <w:rFonts w:cs="Arial"/>
           <w:color w:val="212121"/>
         </w:rPr>
-        <w:t>Das Ziel dieser Arbeit ist die Entwicklung eines benutzerfreundlichen Programms, das in der Lage sein wird die ebengenannten Störungen (DM und CM) zu berechnen sowie graphisch darzustellen.</w:t>
+        <w:t>Das Ziel dieser Arbeit ist die Entwicklung eines b</w:t>
+      </w:r>
+      <w:r>
+        <w:rPr>
+          <w:rFonts w:cs="Arial"/>
+          <w:color w:val="212121"/>
+        </w:rPr>
+        <w:t>edien</w:t>
+      </w:r>
+      <w:bookmarkStart w:id="2" w:name="_GoBack"/>
+      <w:bookmarkEnd w:id="2"/>
+      <w:r>
+        <w:rPr>
+          <w:rFonts w:cs="Arial"/>
+          <w:color w:val="212121"/>
+        </w:rPr>
+        <w:t>ungs</w:t>
+      </w:r>
+      <w:r>
+        <w:rPr>
+          <w:rFonts w:cs="Arial"/>
+          <w:color w:val="212121"/>
+        </w:rPr>
+        <w:t xml:space="preserve">freundlichen Programms, das in der Lage </w:t>
+      </w:r>
+      <w:r>
+        <w:rPr>
+          <w:rFonts w:cs="Arial"/>
+          <w:color w:val="212121"/>
+        </w:rPr>
+        <w:t>ist,</w:t>
+      </w:r>
+      <w:r>
+        <w:rPr>
+          <w:rFonts w:cs="Arial"/>
+          <w:color w:val="212121"/>
+        </w:rPr>
+        <w:t xml:space="preserve"> </w:t>
+      </w:r>
+      <w:r>
+        <w:rPr>
+          <w:rFonts w:cs="Arial"/>
+          <w:color w:val="212121"/>
+        </w:rPr>
+        <w:t>die</w:t>
+      </w:r>
+      <w:r>
+        <w:rPr>
+          <w:rFonts w:cs="Arial"/>
+          <w:color w:val="212121"/>
+        </w:rPr>
+        <w:t xml:space="preserve"> Störungen</w:t>
+      </w:r>
+      <w:r>
+        <w:rPr>
+          <w:rFonts w:cs="Arial"/>
+          <w:color w:val="212121"/>
+        </w:rPr>
+        <w:t xml:space="preserve"> </w:t>
+      </w:r>
+      <w:r>
+        <w:rPr>
+          <w:rFonts w:cs="Arial"/>
+          <w:color w:val="212121"/>
+        </w:rPr>
+        <w:t>zu berechnen sowie graphisch darzustellen.</w:t>
       </w:r>
     </w:p>
     <w:p>
@@ -3537,15 +3584,13 @@
         <w:ind w:left="0"/>
         <w:jc w:val="left"/>
       </w:pPr>
-      <w:bookmarkStart w:id="2" w:name="_GoBack"/>
-      <w:bookmarkEnd w:id="2"/>
       <w:r>
         <w:br w:type="page"/>
       </w:r>
     </w:p>
     <w:p>
       <w:pPr>
-        <w:pStyle w:val="berschrift2"/>
+        <w:pStyle w:val="Heading2"/>
         <w:framePr w:wrap="around"/>
         <w:numPr>
           <w:ilvl w:val="1"/>
@@ -3562,7 +3607,7 @@
     <w:p/>
     <w:p>
       <w:pPr>
-        <w:pStyle w:val="KeinLeerraum"/>
+        <w:pStyle w:val="NoSpacing"/>
         <w:rPr>
           <w:rFonts w:cs="Arial"/>
           <w:lang w:val="de-CH"/>
@@ -3592,7 +3637,7 @@
     </w:p>
     <w:p>
       <w:pPr>
-        <w:pStyle w:val="KeinLeerraum"/>
+        <w:pStyle w:val="NoSpacing"/>
         <w:rPr>
           <w:rFonts w:cs="Arial"/>
           <w:lang w:val="de-CH"/>
@@ -4164,7 +4209,7 @@
           </w:tcPr>
           <w:p>
             <w:pPr>
-              <w:pStyle w:val="KeinLeerraum"/>
+              <w:pStyle w:val="NoSpacing"/>
               <w:ind w:left="0"/>
               <w:jc w:val="left"/>
               <w:rPr>
@@ -4480,7 +4525,7 @@
     </w:tbl>
     <w:p>
       <w:pPr>
-        <w:pStyle w:val="KeinLeerraum"/>
+        <w:pStyle w:val="NoSpacing"/>
         <w:rPr>
           <w:lang w:val="de-CH"/>
         </w:rPr>
@@ -4488,7 +4533,7 @@
     </w:p>
     <w:p>
       <w:pPr>
-        <w:pStyle w:val="berschrift2"/>
+        <w:pStyle w:val="Heading2"/>
         <w:framePr w:wrap="around"/>
         <w:numPr>
           <w:ilvl w:val="1"/>
@@ -4503,7 +4548,7 @@
     </w:p>
     <w:p>
       <w:pPr>
-        <w:pStyle w:val="KeinLeerraum"/>
+        <w:pStyle w:val="NoSpacing"/>
         <w:rPr>
           <w:lang w:val="de-CH"/>
         </w:rPr>
@@ -4511,7 +4556,7 @@
     </w:p>
     <w:p>
       <w:pPr>
-        <w:pStyle w:val="KeinLeerraum"/>
+        <w:pStyle w:val="NoSpacing"/>
         <w:rPr>
           <w:rFonts w:cs="Arial"/>
           <w:lang w:val="de-CH"/>
@@ -4520,7 +4565,7 @@
     </w:p>
     <w:p>
       <w:pPr>
-        <w:pStyle w:val="KeinLeerraum"/>
+        <w:pStyle w:val="NoSpacing"/>
         <w:rPr>
           <w:rFonts w:cs="Arial"/>
           <w:lang w:val="de-CH"/>
@@ -4536,7 +4581,7 @@
     </w:p>
     <w:p>
       <w:pPr>
-        <w:pStyle w:val="KeinLeerraum"/>
+        <w:pStyle w:val="NoSpacing"/>
         <w:rPr>
           <w:rFonts w:cs="Arial"/>
           <w:lang w:val="de-CH"/>
@@ -4992,7 +5037,7 @@
           </w:tcPr>
           <w:p>
             <w:pPr>
-              <w:pStyle w:val="KeinLeerraum"/>
+              <w:pStyle w:val="NoSpacing"/>
               <w:ind w:left="0"/>
               <w:jc w:val="left"/>
               <w:rPr>
@@ -5032,7 +5077,7 @@
           </w:p>
           <w:p>
             <w:pPr>
-              <w:pStyle w:val="KeinLeerraum"/>
+              <w:pStyle w:val="NoSpacing"/>
               <w:ind w:left="0"/>
               <w:jc w:val="left"/>
               <w:rPr>
@@ -5042,7 +5087,7 @@
           </w:p>
           <w:p>
             <w:pPr>
-              <w:pStyle w:val="KeinLeerraum"/>
+              <w:pStyle w:val="NoSpacing"/>
               <w:ind w:left="0"/>
               <w:jc w:val="left"/>
               <w:rPr>
@@ -5108,7 +5153,7 @@
     </w:p>
     <w:p>
       <w:pPr>
-        <w:pStyle w:val="berschrift2"/>
+        <w:pStyle w:val="Heading2"/>
         <w:framePr w:wrap="around"/>
         <w:numPr>
           <w:ilvl w:val="1"/>
@@ -5127,7 +5172,7 @@
     </w:p>
     <w:p>
       <w:pPr>
-        <w:pStyle w:val="KeinLeerraum"/>
+        <w:pStyle w:val="NoSpacing"/>
         <w:rPr>
           <w:lang w:val="de-CH"/>
         </w:rPr>
@@ -5135,7 +5180,7 @@
     </w:p>
     <w:p>
       <w:pPr>
-        <w:pStyle w:val="KeinLeerraum"/>
+        <w:pStyle w:val="NoSpacing"/>
         <w:rPr>
           <w:lang w:val="de-CH"/>
         </w:rPr>
@@ -5143,7 +5188,7 @@
     </w:p>
     <w:p>
       <w:pPr>
-        <w:pStyle w:val="KeinLeerraum"/>
+        <w:pStyle w:val="NoSpacing"/>
         <w:rPr>
           <w:lang w:val="de-CH"/>
         </w:rPr>
@@ -5175,7 +5220,7 @@
     </w:p>
     <w:p>
       <w:pPr>
-        <w:pStyle w:val="KeinLeerraum"/>
+        <w:pStyle w:val="NoSpacing"/>
         <w:rPr>
           <w:rFonts w:cs="Arial"/>
           <w:lang w:val="de-CH"/>
@@ -5637,7 +5682,7 @@
     </w:tbl>
     <w:p>
       <w:pPr>
-        <w:pStyle w:val="KeinLeerraum"/>
+        <w:pStyle w:val="NoSpacing"/>
         <w:ind w:left="0"/>
         <w:rPr>
           <w:lang w:val="de-CH"/>
@@ -5646,7 +5691,7 @@
     </w:p>
     <w:p>
       <w:pPr>
-        <w:pStyle w:val="berschrift2"/>
+        <w:pStyle w:val="Heading2"/>
         <w:framePr w:wrap="around"/>
       </w:pPr>
       <w:bookmarkStart w:id="6" w:name="_Toc4135970"/>
@@ -6466,7 +6511,7 @@
     </w:p>
     <w:p>
       <w:pPr>
-        <w:pStyle w:val="berschrift1"/>
+        <w:pStyle w:val="Heading1"/>
       </w:pPr>
       <w:bookmarkStart w:id="7" w:name="_Toc4135971"/>
       <w:r>
@@ -6477,7 +6522,7 @@
     </w:p>
     <w:p>
       <w:pPr>
-        <w:pStyle w:val="berschrift2"/>
+        <w:pStyle w:val="Heading2"/>
         <w:framePr w:wrap="around"/>
       </w:pPr>
       <w:bookmarkStart w:id="8" w:name="_Toc4135972"/>
@@ -6503,7 +6548,7 @@
     </w:p>
     <w:p>
       <w:pPr>
-        <w:pStyle w:val="berschrift2"/>
+        <w:pStyle w:val="Heading2"/>
         <w:framePr w:wrap="around"/>
       </w:pPr>
       <w:bookmarkStart w:id="9" w:name="_Toc4135973"/>
@@ -6660,7 +6705,7 @@
     </w:p>
     <w:p>
       <w:pPr>
-        <w:pStyle w:val="Beschriftung"/>
+        <w:pStyle w:val="Caption"/>
       </w:pPr>
       <w:bookmarkStart w:id="10" w:name="_Toc3651314"/>
       <w:bookmarkStart w:id="11" w:name="_Toc4136387"/>
@@ -6789,7 +6834,7 @@
     </w:p>
     <w:p>
       <w:pPr>
-        <w:pStyle w:val="berschrift2"/>
+        <w:pStyle w:val="Heading2"/>
         <w:framePr w:wrap="around"/>
       </w:pPr>
       <w:bookmarkStart w:id="12" w:name="_Toc4135974"/>
@@ -6945,7 +6990,7 @@
     </w:p>
     <w:p>
       <w:pPr>
-        <w:pStyle w:val="Beschriftung"/>
+        <w:pStyle w:val="Caption"/>
       </w:pPr>
       <w:bookmarkStart w:id="13" w:name="_Toc3651315"/>
       <w:bookmarkStart w:id="14" w:name="_Toc4136388"/>
@@ -6978,7 +7023,7 @@
     </w:p>
     <w:p>
       <w:pPr>
-        <w:pStyle w:val="berschrift2"/>
+        <w:pStyle w:val="Heading2"/>
         <w:framePr w:wrap="around"/>
       </w:pPr>
       <w:bookmarkStart w:id="15" w:name="_Toc4135975"/>
@@ -7465,7 +7510,7 @@
     </w:p>
     <w:p>
       <w:pPr>
-        <w:pStyle w:val="Beschriftung"/>
+        <w:pStyle w:val="Caption"/>
         <w:tabs>
           <w:tab w:val="left" w:pos="4395"/>
         </w:tabs>
@@ -7510,7 +7555,7 @@
     </w:p>
     <w:p>
       <w:pPr>
-        <w:pStyle w:val="berschrift2"/>
+        <w:pStyle w:val="Heading2"/>
         <w:framePr w:wrap="around"/>
       </w:pPr>
       <w:bookmarkStart w:id="18" w:name="_Toc4135976"/>
@@ -7643,7 +7688,7 @@
     </w:p>
     <w:p>
       <w:pPr>
-        <w:pStyle w:val="Beschriftung"/>
+        <w:pStyle w:val="Caption"/>
       </w:pPr>
       <w:bookmarkStart w:id="19" w:name="_Toc4136390"/>
       <w:r>
@@ -7780,7 +7825,7 @@
     </w:p>
     <w:p>
       <w:pPr>
-        <w:pStyle w:val="Beschriftung"/>
+        <w:pStyle w:val="Caption"/>
       </w:pPr>
       <w:bookmarkStart w:id="20" w:name="_Toc3651317"/>
       <w:bookmarkStart w:id="21" w:name="_Toc4136391"/>
@@ -7874,7 +7919,7 @@
     </w:p>
     <w:p>
       <w:pPr>
-        <w:pStyle w:val="Beschriftung"/>
+        <w:pStyle w:val="Caption"/>
       </w:pPr>
       <w:bookmarkStart w:id="22" w:name="_Toc3651318"/>
       <w:bookmarkStart w:id="23" w:name="_Toc4136392"/>
@@ -7907,7 +7952,7 @@
     </w:p>
     <w:p>
       <w:pPr>
-        <w:pStyle w:val="berschrift2"/>
+        <w:pStyle w:val="Heading2"/>
         <w:framePr w:wrap="around"/>
       </w:pPr>
       <w:bookmarkStart w:id="24" w:name="_Toc4135977"/>
@@ -7994,7 +8039,7 @@
     </w:p>
     <w:p>
       <w:pPr>
-        <w:pStyle w:val="Beschriftung"/>
+        <w:pStyle w:val="Caption"/>
         <w:jc w:val="center"/>
       </w:pPr>
       <w:bookmarkStart w:id="25" w:name="_Toc3651319"/>
@@ -9303,7 +9348,7 @@
                         <w:txbxContent>
                           <w:p>
                             <w:pPr>
-                              <w:pStyle w:val="Beschriftung"/>
+                              <w:pStyle w:val="Caption"/>
                               <w:rPr>
                                 <w:noProof/>
                                 <w:sz w:val="22"/>
@@ -9356,12 +9401,12 @@
           </mc:Choice>
           <mc:Fallback>
             <w:pict>
-              <v:shape w14:anchorId="6203C89F" id="Textfeld 19" o:spid="_x0000_s1027" type="#_x0000_t202" style="position:absolute;left:0;text-align:left;margin-left:16.6pt;margin-top:119.55pt;width:236.8pt;height:.05pt;z-index:-251651072;visibility:visible;mso-wrap-style:square;mso-wrap-distance-left:9pt;mso-wrap-distance-top:0;mso-wrap-distance-right:9pt;mso-wrap-distance-bottom:0;mso-position-horizontal:absolute;mso-position-horizontal-relative:text;mso-position-vertical:absolute;mso-position-vertical-relative:text;v-text-anchor:top" o:gfxdata="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" stroked="f">
+              <v:shape w14:anchorId="6203C89F" id="Textfeld 19" o:spid="_x0000_s1027" type="#_x0000_t202" style="position:absolute;left:0;text-align:left;margin-left:16.6pt;margin-top:119.55pt;width:236.8pt;height:.05pt;z-index:-251651072;visibility:visible;mso-wrap-style:square;mso-wrap-distance-left:9pt;mso-wrap-distance-top:0;mso-wrap-distance-right:9pt;mso-wrap-distance-bottom:0;mso-position-horizontal:absolute;mso-position-horizontal-relative:text;mso-position-vertical:absolute;mso-position-vertical-relative:text;v-text-anchor:top" o:gfxdata="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" stroked="f">
                 <v:textbox style="mso-fit-shape-to-text:t" inset="0,0,0,0">
                   <w:txbxContent>
                     <w:p>
                       <w:pPr>
-                        <w:pStyle w:val="Beschriftung"/>
+                        <w:pStyle w:val="Caption"/>
                         <w:rPr>
                           <w:noProof/>
                           <w:sz w:val="22"/>
@@ -11289,7 +11334,7 @@
     </w:p>
     <w:p>
       <w:pPr>
-        <w:pStyle w:val="Beschriftung"/>
+        <w:pStyle w:val="Caption"/>
       </w:pPr>
       <w:bookmarkStart w:id="29" w:name="_Toc3651320"/>
       <w:bookmarkStart w:id="30" w:name="_Toc4136395"/>
@@ -11337,7 +11382,7 @@
     </w:p>
     <w:p>
       <w:pPr>
-        <w:pStyle w:val="berschrift1"/>
+        <w:pStyle w:val="Heading1"/>
       </w:pPr>
       <w:bookmarkStart w:id="31" w:name="_Toc4135978"/>
       <w:r>
@@ -11348,7 +11393,7 @@
     </w:p>
     <w:p>
       <w:pPr>
-        <w:pStyle w:val="berschrift2"/>
+        <w:pStyle w:val="Heading2"/>
         <w:framePr w:wrap="around"/>
         <w:spacing w:before="40"/>
       </w:pPr>
@@ -11383,7 +11428,7 @@
     </w:p>
     <w:p>
       <w:pPr>
-        <w:pStyle w:val="berschrift2"/>
+        <w:pStyle w:val="Heading2"/>
         <w:framePr w:wrap="around"/>
         <w:spacing w:before="40"/>
       </w:pPr>
@@ -11405,7 +11450,7 @@
     </w:p>
     <w:p>
       <w:pPr>
-        <w:pStyle w:val="berschrift2"/>
+        <w:pStyle w:val="Heading2"/>
         <w:framePr w:wrap="around"/>
       </w:pPr>
       <w:bookmarkStart w:id="34" w:name="_Toc4135981"/>
@@ -11473,7 +11518,7 @@
     </w:p>
     <w:p>
       <w:pPr>
-        <w:pStyle w:val="Beschriftung"/>
+        <w:pStyle w:val="Caption"/>
       </w:pPr>
       <w:bookmarkStart w:id="35" w:name="_Toc4136396"/>
       <w:r>
@@ -11632,7 +11677,7 @@
     </w:p>
     <w:p>
       <w:pPr>
-        <w:pStyle w:val="Beschriftung"/>
+        <w:pStyle w:val="Caption"/>
         <w:rPr>
           <w:b/>
         </w:rPr>
@@ -11680,7 +11725,7 @@
     </w:p>
     <w:p>
       <w:pPr>
-        <w:pStyle w:val="berschrift2"/>
+        <w:pStyle w:val="Heading2"/>
         <w:framePr w:wrap="around"/>
       </w:pPr>
       <w:bookmarkStart w:id="37" w:name="_Toc4135982"/>
@@ -11754,7 +11799,7 @@
     </w:p>
     <w:p>
       <w:pPr>
-        <w:pStyle w:val="Beschriftung"/>
+        <w:pStyle w:val="Caption"/>
       </w:pPr>
       <w:bookmarkStart w:id="38" w:name="_Toc4136398"/>
       <w:r>
@@ -11843,7 +11888,7 @@
     </w:p>
     <w:p>
       <w:pPr>
-        <w:pStyle w:val="Beschriftung"/>
+        <w:pStyle w:val="Caption"/>
       </w:pPr>
       <w:bookmarkStart w:id="39" w:name="_Toc4136399"/>
       <w:r>
@@ -11931,7 +11976,7 @@
     </w:p>
     <w:p>
       <w:pPr>
-        <w:pStyle w:val="Beschriftung"/>
+        <w:pStyle w:val="Caption"/>
       </w:pPr>
       <w:bookmarkStart w:id="40" w:name="_Toc4136400"/>
       <w:r>
@@ -11997,7 +12042,7 @@
     </w:p>
     <w:p>
       <w:pPr>
-        <w:pStyle w:val="berschrift2"/>
+        <w:pStyle w:val="Heading2"/>
         <w:framePr w:wrap="around"/>
       </w:pPr>
       <w:bookmarkStart w:id="41" w:name="_Toc4135983"/>
@@ -12114,7 +12159,7 @@
     </w:p>
     <w:p>
       <w:pPr>
-        <w:pStyle w:val="berschrift1"/>
+        <w:pStyle w:val="Heading1"/>
       </w:pPr>
       <w:bookmarkStart w:id="42" w:name="_Toc4135984"/>
       <w:r>
@@ -12130,7 +12175,7 @@
     </w:p>
     <w:p>
       <w:pPr>
-        <w:pStyle w:val="berschrift2"/>
+        <w:pStyle w:val="Heading2"/>
         <w:framePr w:wrap="around"/>
       </w:pPr>
       <w:bookmarkStart w:id="43" w:name="_Toc4135985"/>
@@ -12171,7 +12216,7 @@
     </w:p>
     <w:p>
       <w:pPr>
-        <w:pStyle w:val="berschrift2"/>
+        <w:pStyle w:val="Heading2"/>
         <w:framePr w:wrap="around"/>
       </w:pPr>
       <w:bookmarkStart w:id="44" w:name="_Toc4135986"/>
@@ -12230,7 +12275,7 @@
     </w:p>
     <w:p>
       <w:pPr>
-        <w:pStyle w:val="berschrift2"/>
+        <w:pStyle w:val="Heading2"/>
         <w:framePr w:wrap="around"/>
       </w:pPr>
       <w:bookmarkStart w:id="45" w:name="_Toc4135987"/>
@@ -12257,7 +12302,7 @@
     </w:p>
     <w:p>
       <w:pPr>
-        <w:pStyle w:val="berschrift2"/>
+        <w:pStyle w:val="Heading2"/>
         <w:framePr w:wrap="around"/>
       </w:pPr>
       <w:bookmarkStart w:id="46" w:name="_Toc4135988"/>
@@ -12406,7 +12451,7 @@
     </w:p>
     <w:p>
       <w:pPr>
-        <w:pStyle w:val="berschrift1"/>
+        <w:pStyle w:val="Heading1"/>
       </w:pPr>
       <w:bookmarkStart w:id="47" w:name="_Toc4135989"/>
       <w:r>
@@ -12418,7 +12463,7 @@
     <w:p/>
     <w:p>
       <w:pPr>
-        <w:pStyle w:val="Abbildungsverzeichnis"/>
+        <w:pStyle w:val="TableofFigures"/>
         <w:tabs>
           <w:tab w:val="right" w:leader="underscore" w:pos="9016"/>
         </w:tabs>
@@ -12488,7 +12533,7 @@
     </w:p>
     <w:p>
       <w:pPr>
-        <w:pStyle w:val="Abbildungsverzeichnis"/>
+        <w:pStyle w:val="TableofFigures"/>
         <w:tabs>
           <w:tab w:val="right" w:leader="underscore" w:pos="9016"/>
         </w:tabs>
@@ -12571,7 +12616,7 @@
     </w:p>
     <w:p>
       <w:pPr>
-        <w:pStyle w:val="Abbildungsverzeichnis"/>
+        <w:pStyle w:val="TableofFigures"/>
         <w:tabs>
           <w:tab w:val="right" w:leader="underscore" w:pos="9016"/>
         </w:tabs>
@@ -12645,7 +12690,7 @@
     </w:p>
     <w:p>
       <w:pPr>
-        <w:pStyle w:val="Abbildungsverzeichnis"/>
+        <w:pStyle w:val="TableofFigures"/>
         <w:tabs>
           <w:tab w:val="right" w:leader="underscore" w:pos="9016"/>
         </w:tabs>
@@ -12719,7 +12764,7 @@
     </w:p>
     <w:p>
       <w:pPr>
-        <w:pStyle w:val="Abbildungsverzeichnis"/>
+        <w:pStyle w:val="TableofFigures"/>
         <w:tabs>
           <w:tab w:val="right" w:leader="underscore" w:pos="9016"/>
         </w:tabs>
@@ -12793,7 +12838,7 @@
     </w:p>
     <w:p>
       <w:pPr>
-        <w:pStyle w:val="Abbildungsverzeichnis"/>
+        <w:pStyle w:val="TableofFigures"/>
         <w:tabs>
           <w:tab w:val="right" w:leader="underscore" w:pos="9016"/>
         </w:tabs>
@@ -12867,7 +12912,7 @@
     </w:p>
     <w:p>
       <w:pPr>
-        <w:pStyle w:val="Abbildungsverzeichnis"/>
+        <w:pStyle w:val="TableofFigures"/>
         <w:tabs>
           <w:tab w:val="right" w:leader="underscore" w:pos="9016"/>
         </w:tabs>
@@ -12941,7 +12986,7 @@
     </w:p>
     <w:p>
       <w:pPr>
-        <w:pStyle w:val="Abbildungsverzeichnis"/>
+        <w:pStyle w:val="TableofFigures"/>
         <w:tabs>
           <w:tab w:val="right" w:leader="underscore" w:pos="9016"/>
         </w:tabs>
@@ -13015,7 +13060,7 @@
     </w:p>
     <w:p>
       <w:pPr>
-        <w:pStyle w:val="Abbildungsverzeichnis"/>
+        <w:pStyle w:val="TableofFigures"/>
         <w:tabs>
           <w:tab w:val="right" w:leader="underscore" w:pos="9016"/>
         </w:tabs>
@@ -13089,7 +13134,7 @@
     </w:p>
     <w:p>
       <w:pPr>
-        <w:pStyle w:val="Abbildungsverzeichnis"/>
+        <w:pStyle w:val="TableofFigures"/>
         <w:tabs>
           <w:tab w:val="right" w:leader="underscore" w:pos="9016"/>
         </w:tabs>
@@ -13163,7 +13208,7 @@
     </w:p>
     <w:p>
       <w:pPr>
-        <w:pStyle w:val="Abbildungsverzeichnis"/>
+        <w:pStyle w:val="TableofFigures"/>
         <w:tabs>
           <w:tab w:val="right" w:leader="underscore" w:pos="9016"/>
         </w:tabs>
@@ -13237,7 +13282,7 @@
     </w:p>
     <w:p>
       <w:pPr>
-        <w:pStyle w:val="Abbildungsverzeichnis"/>
+        <w:pStyle w:val="TableofFigures"/>
         <w:tabs>
           <w:tab w:val="right" w:leader="underscore" w:pos="9016"/>
         </w:tabs>
@@ -13311,7 +13356,7 @@
     </w:p>
     <w:p>
       <w:pPr>
-        <w:pStyle w:val="Abbildungsverzeichnis"/>
+        <w:pStyle w:val="TableofFigures"/>
         <w:tabs>
           <w:tab w:val="right" w:leader="underscore" w:pos="9016"/>
         </w:tabs>
@@ -13385,7 +13430,7 @@
     </w:p>
     <w:p>
       <w:pPr>
-        <w:pStyle w:val="Abbildungsverzeichnis"/>
+        <w:pStyle w:val="TableofFigures"/>
         <w:tabs>
           <w:tab w:val="right" w:leader="underscore" w:pos="9016"/>
         </w:tabs>
@@ -13459,7 +13504,7 @@
     </w:p>
     <w:p>
       <w:pPr>
-        <w:pStyle w:val="Abbildungsverzeichnis"/>
+        <w:pStyle w:val="TableofFigures"/>
         <w:tabs>
           <w:tab w:val="right" w:leader="underscore" w:pos="9016"/>
         </w:tabs>
@@ -13560,7 +13605,7 @@
       <w:sdtContent>
         <w:p>
           <w:pPr>
-            <w:pStyle w:val="berschrift1"/>
+            <w:pStyle w:val="Heading1"/>
           </w:pPr>
           <w:r>
             <w:t>Literaturverzeichnis</w:t>
@@ -13621,7 +13666,7 @@
                   </w:tcPr>
                   <w:p>
                     <w:pPr>
-                      <w:pStyle w:val="Literaturverzeichnis"/>
+                      <w:pStyle w:val="Bibliography"/>
                       <w:rPr>
                         <w:noProof/>
                         <w:sz w:val="24"/>
@@ -13643,7 +13688,7 @@
                   </w:tcPr>
                   <w:p>
                     <w:pPr>
-                      <w:pStyle w:val="Literaturverzeichnis"/>
+                      <w:pStyle w:val="Bibliography"/>
                       <w:rPr>
                         <w:noProof/>
                       </w:rPr>
@@ -13669,7 +13714,7 @@
                   </w:tcPr>
                   <w:p>
                     <w:pPr>
-                      <w:pStyle w:val="Literaturverzeichnis"/>
+                      <w:pStyle w:val="Bibliography"/>
                       <w:rPr>
                         <w:noProof/>
                       </w:rPr>
@@ -13689,7 +13734,7 @@
                   </w:tcPr>
                   <w:p>
                     <w:pPr>
-                      <w:pStyle w:val="Literaturverzeichnis"/>
+                      <w:pStyle w:val="Bibliography"/>
                       <w:rPr>
                         <w:noProof/>
                       </w:rPr>
@@ -13715,7 +13760,7 @@
                   </w:tcPr>
                   <w:p>
                     <w:pPr>
-                      <w:pStyle w:val="Literaturverzeichnis"/>
+                      <w:pStyle w:val="Bibliography"/>
                       <w:rPr>
                         <w:noProof/>
                       </w:rPr>
@@ -13735,7 +13780,7 @@
                   </w:tcPr>
                   <w:p>
                     <w:pPr>
-                      <w:pStyle w:val="Literaturverzeichnis"/>
+                      <w:pStyle w:val="Bibliography"/>
                       <w:rPr>
                         <w:noProof/>
                       </w:rPr>
@@ -13761,7 +13806,7 @@
                   </w:tcPr>
                   <w:p>
                     <w:pPr>
-                      <w:pStyle w:val="Literaturverzeichnis"/>
+                      <w:pStyle w:val="Bibliography"/>
                       <w:rPr>
                         <w:noProof/>
                       </w:rPr>
@@ -13781,7 +13826,7 @@
                   </w:tcPr>
                   <w:p>
                     <w:pPr>
-                      <w:pStyle w:val="Literaturverzeichnis"/>
+                      <w:pStyle w:val="Bibliography"/>
                       <w:rPr>
                         <w:noProof/>
                       </w:rPr>
@@ -13807,7 +13852,7 @@
                   </w:tcPr>
                   <w:p>
                     <w:pPr>
-                      <w:pStyle w:val="Literaturverzeichnis"/>
+                      <w:pStyle w:val="Bibliography"/>
                       <w:rPr>
                         <w:noProof/>
                       </w:rPr>
@@ -13827,7 +13872,7 @@
                   </w:tcPr>
                   <w:p>
                     <w:pPr>
-                      <w:pStyle w:val="Literaturverzeichnis"/>
+                      <w:pStyle w:val="Bibliography"/>
                       <w:rPr>
                         <w:noProof/>
                       </w:rPr>
@@ -13879,7 +13924,7 @@
     </w:p>
     <w:p>
       <w:pPr>
-        <w:pStyle w:val="berschrift1"/>
+        <w:pStyle w:val="Heading1"/>
       </w:pPr>
       <w:bookmarkStart w:id="49" w:name="_Toc4135991"/>
       <w:r>
@@ -15040,7 +15085,7 @@
     </w:p>
     <w:p>
       <w:pPr>
-        <w:pStyle w:val="HTMLVorformatiert"/>
+        <w:pStyle w:val="HTMLPreformatted"/>
         <w:pBdr>
           <w:top w:val="single" w:sz="6" w:space="8" w:color="D3D3D3"/>
           <w:left w:val="single" w:sz="6" w:space="8" w:color="D3D3D3"/>
@@ -15076,7 +15121,7 @@
     </w:p>
     <w:p>
       <w:pPr>
-        <w:pStyle w:val="HTMLVorformatiert"/>
+        <w:pStyle w:val="HTMLPreformatted"/>
         <w:pBdr>
           <w:top w:val="single" w:sz="6" w:space="8" w:color="D3D3D3"/>
           <w:left w:val="single" w:sz="6" w:space="8" w:color="D3D3D3"/>
@@ -15104,7 +15149,7 @@
     </w:p>
     <w:p>
       <w:pPr>
-        <w:pStyle w:val="HTMLVorformatiert"/>
+        <w:pStyle w:val="HTMLPreformatted"/>
         <w:pBdr>
           <w:top w:val="single" w:sz="6" w:space="8" w:color="D3D3D3"/>
           <w:left w:val="single" w:sz="6" w:space="8" w:color="D3D3D3"/>
@@ -15132,7 +15177,7 @@
     </w:p>
     <w:p>
       <w:pPr>
-        <w:pStyle w:val="HTMLVorformatiert"/>
+        <w:pStyle w:val="HTMLPreformatted"/>
         <w:pBdr>
           <w:top w:val="single" w:sz="6" w:space="8" w:color="D3D3D3"/>
           <w:left w:val="single" w:sz="6" w:space="8" w:color="D3D3D3"/>
@@ -15182,7 +15227,7 @@
     </w:p>
     <w:p>
       <w:pPr>
-        <w:pStyle w:val="HTMLVorformatiert"/>
+        <w:pStyle w:val="HTMLPreformatted"/>
         <w:pBdr>
           <w:top w:val="single" w:sz="6" w:space="8" w:color="D3D3D3"/>
           <w:left w:val="single" w:sz="6" w:space="8" w:color="D3D3D3"/>
@@ -15210,7 +15255,7 @@
     </w:p>
     <w:p>
       <w:pPr>
-        <w:pStyle w:val="HTMLVorformatiert"/>
+        <w:pStyle w:val="HTMLPreformatted"/>
         <w:pBdr>
           <w:top w:val="single" w:sz="6" w:space="8" w:color="D3D3D3"/>
           <w:left w:val="single" w:sz="6" w:space="8" w:color="D3D3D3"/>
@@ -15250,7 +15295,7 @@
     </w:p>
     <w:p>
       <w:pPr>
-        <w:pStyle w:val="HTMLVorformatiert"/>
+        <w:pStyle w:val="HTMLPreformatted"/>
         <w:pBdr>
           <w:top w:val="single" w:sz="6" w:space="8" w:color="D3D3D3"/>
           <w:left w:val="single" w:sz="6" w:space="8" w:color="D3D3D3"/>
@@ -15300,7 +15345,7 @@
     </w:p>
     <w:p>
       <w:pPr>
-        <w:pStyle w:val="HTMLVorformatiert"/>
+        <w:pStyle w:val="HTMLPreformatted"/>
         <w:pBdr>
           <w:top w:val="single" w:sz="6" w:space="8" w:color="D3D3D3"/>
           <w:left w:val="single" w:sz="6" w:space="8" w:color="D3D3D3"/>
@@ -15328,7 +15373,7 @@
     </w:p>
     <w:p>
       <w:pPr>
-        <w:pStyle w:val="HTMLVorformatiert"/>
+        <w:pStyle w:val="HTMLPreformatted"/>
         <w:pBdr>
           <w:top w:val="single" w:sz="6" w:space="8" w:color="D3D3D3"/>
           <w:left w:val="single" w:sz="6" w:space="8" w:color="D3D3D3"/>
@@ -15356,7 +15401,7 @@
     </w:p>
     <w:p>
       <w:pPr>
-        <w:pStyle w:val="HTMLVorformatiert"/>
+        <w:pStyle w:val="HTMLPreformatted"/>
         <w:pBdr>
           <w:top w:val="single" w:sz="6" w:space="8" w:color="D3D3D3"/>
           <w:left w:val="single" w:sz="6" w:space="8" w:color="D3D3D3"/>
@@ -15428,7 +15473,7 @@
     </w:p>
     <w:p>
       <w:pPr>
-        <w:pStyle w:val="HTMLVorformatiert"/>
+        <w:pStyle w:val="HTMLPreformatted"/>
         <w:pBdr>
           <w:top w:val="single" w:sz="6" w:space="8" w:color="D3D3D3"/>
           <w:left w:val="single" w:sz="6" w:space="8" w:color="D3D3D3"/>
@@ -15456,7 +15501,7 @@
     </w:p>
     <w:p>
       <w:pPr>
-        <w:pStyle w:val="HTMLVorformatiert"/>
+        <w:pStyle w:val="HTMLPreformatted"/>
         <w:pBdr>
           <w:top w:val="single" w:sz="6" w:space="8" w:color="D3D3D3"/>
           <w:left w:val="single" w:sz="6" w:space="8" w:color="D3D3D3"/>
@@ -15484,7 +15529,7 @@
     </w:p>
     <w:p>
       <w:pPr>
-        <w:pStyle w:val="HTMLVorformatiert"/>
+        <w:pStyle w:val="HTMLPreformatted"/>
         <w:pBdr>
           <w:top w:val="single" w:sz="6" w:space="8" w:color="D3D3D3"/>
           <w:left w:val="single" w:sz="6" w:space="8" w:color="D3D3D3"/>
@@ -15530,7 +15575,7 @@
     </w:p>
     <w:p>
       <w:pPr>
-        <w:pStyle w:val="HTMLVorformatiert"/>
+        <w:pStyle w:val="HTMLPreformatted"/>
         <w:pBdr>
           <w:top w:val="single" w:sz="6" w:space="8" w:color="D3D3D3"/>
           <w:left w:val="single" w:sz="6" w:space="8" w:color="D3D3D3"/>
@@ -15566,7 +15611,7 @@
     </w:p>
     <w:p>
       <w:pPr>
-        <w:pStyle w:val="HTMLVorformatiert"/>
+        <w:pStyle w:val="HTMLPreformatted"/>
         <w:pBdr>
           <w:top w:val="single" w:sz="6" w:space="8" w:color="D3D3D3"/>
           <w:left w:val="single" w:sz="6" w:space="8" w:color="D3D3D3"/>
@@ -15602,7 +15647,7 @@
     </w:p>
     <w:p>
       <w:pPr>
-        <w:pStyle w:val="HTMLVorformatiert"/>
+        <w:pStyle w:val="HTMLPreformatted"/>
         <w:pBdr>
           <w:top w:val="single" w:sz="6" w:space="8" w:color="D3D3D3"/>
           <w:left w:val="single" w:sz="6" w:space="8" w:color="D3D3D3"/>
@@ -15628,7 +15673,7 @@
     </w:p>
     <w:p>
       <w:pPr>
-        <w:pStyle w:val="HTMLVorformatiert"/>
+        <w:pStyle w:val="HTMLPreformatted"/>
         <w:pBdr>
           <w:top w:val="single" w:sz="6" w:space="8" w:color="D3D3D3"/>
           <w:left w:val="single" w:sz="6" w:space="8" w:color="D3D3D3"/>
@@ -15654,7 +15699,7 @@
     </w:p>
     <w:p>
       <w:pPr>
-        <w:pStyle w:val="HTMLVorformatiert"/>
+        <w:pStyle w:val="HTMLPreformatted"/>
         <w:pBdr>
           <w:top w:val="single" w:sz="6" w:space="8" w:color="D3D3D3"/>
           <w:left w:val="single" w:sz="6" w:space="8" w:color="D3D3D3"/>
@@ -15682,7 +15727,7 @@
     </w:p>
     <w:p>
       <w:pPr>
-        <w:pStyle w:val="HTMLVorformatiert"/>
+        <w:pStyle w:val="HTMLPreformatted"/>
         <w:pBdr>
           <w:top w:val="single" w:sz="6" w:space="8" w:color="D3D3D3"/>
           <w:left w:val="single" w:sz="6" w:space="8" w:color="D3D3D3"/>
@@ -15710,7 +15755,7 @@
     </w:p>
     <w:p>
       <w:pPr>
-        <w:pStyle w:val="HTMLVorformatiert"/>
+        <w:pStyle w:val="HTMLPreformatted"/>
         <w:pBdr>
           <w:top w:val="single" w:sz="6" w:space="8" w:color="D3D3D3"/>
           <w:left w:val="single" w:sz="6" w:space="8" w:color="D3D3D3"/>
@@ -15738,7 +15783,7 @@
     </w:p>
     <w:p>
       <w:pPr>
-        <w:pStyle w:val="HTMLVorformatiert"/>
+        <w:pStyle w:val="HTMLPreformatted"/>
         <w:pBdr>
           <w:top w:val="single" w:sz="6" w:space="8" w:color="D3D3D3"/>
           <w:left w:val="single" w:sz="6" w:space="8" w:color="D3D3D3"/>
@@ -15757,7 +15802,7 @@
     </w:p>
     <w:p>
       <w:pPr>
-        <w:pStyle w:val="HTMLVorformatiert"/>
+        <w:pStyle w:val="HTMLPreformatted"/>
         <w:pBdr>
           <w:top w:val="single" w:sz="6" w:space="8" w:color="D3D3D3"/>
           <w:left w:val="single" w:sz="6" w:space="8" w:color="D3D3D3"/>
@@ -15898,7 +15943,7 @@
     </w:p>
     <w:p>
       <w:pPr>
-        <w:pStyle w:val="HTMLVorformatiert"/>
+        <w:pStyle w:val="HTMLPreformatted"/>
         <w:pBdr>
           <w:top w:val="single" w:sz="6" w:space="8" w:color="D3D3D3"/>
           <w:left w:val="single" w:sz="6" w:space="8" w:color="D3D3D3"/>
@@ -15926,7 +15971,7 @@
     </w:p>
     <w:p>
       <w:pPr>
-        <w:pStyle w:val="HTMLVorformatiert"/>
+        <w:pStyle w:val="HTMLPreformatted"/>
         <w:pBdr>
           <w:top w:val="single" w:sz="6" w:space="8" w:color="D3D3D3"/>
           <w:left w:val="single" w:sz="6" w:space="8" w:color="D3D3D3"/>
@@ -15952,7 +15997,7 @@
     </w:p>
     <w:p>
       <w:pPr>
-        <w:pStyle w:val="HTMLVorformatiert"/>
+        <w:pStyle w:val="HTMLPreformatted"/>
         <w:pBdr>
           <w:top w:val="single" w:sz="6" w:space="8" w:color="D3D3D3"/>
           <w:left w:val="single" w:sz="6" w:space="8" w:color="D3D3D3"/>
@@ -15978,7 +16023,7 @@
     </w:p>
     <w:p>
       <w:pPr>
-        <w:pStyle w:val="HTMLVorformatiert"/>
+        <w:pStyle w:val="HTMLPreformatted"/>
         <w:pBdr>
           <w:top w:val="single" w:sz="6" w:space="8" w:color="D3D3D3"/>
           <w:left w:val="single" w:sz="6" w:space="8" w:color="D3D3D3"/>
@@ -16004,7 +16049,7 @@
     </w:p>
     <w:p>
       <w:pPr>
-        <w:pStyle w:val="HTMLVorformatiert"/>
+        <w:pStyle w:val="HTMLPreformatted"/>
         <w:pBdr>
           <w:top w:val="single" w:sz="6" w:space="8" w:color="D3D3D3"/>
           <w:left w:val="single" w:sz="6" w:space="8" w:color="D3D3D3"/>
@@ -16030,7 +16075,7 @@
     </w:p>
     <w:p>
       <w:pPr>
-        <w:pStyle w:val="HTMLVorformatiert"/>
+        <w:pStyle w:val="HTMLPreformatted"/>
         <w:pBdr>
           <w:top w:val="single" w:sz="6" w:space="8" w:color="D3D3D3"/>
           <w:left w:val="single" w:sz="6" w:space="8" w:color="D3D3D3"/>
@@ -16056,7 +16101,7 @@
     </w:p>
     <w:p>
       <w:pPr>
-        <w:pStyle w:val="HTMLVorformatiert"/>
+        <w:pStyle w:val="HTMLPreformatted"/>
         <w:pBdr>
           <w:top w:val="single" w:sz="6" w:space="8" w:color="D3D3D3"/>
           <w:left w:val="single" w:sz="6" w:space="8" w:color="D3D3D3"/>
@@ -16084,7 +16129,7 @@
     </w:p>
     <w:p>
       <w:pPr>
-        <w:pStyle w:val="HTMLVorformatiert"/>
+        <w:pStyle w:val="HTMLPreformatted"/>
         <w:pBdr>
           <w:top w:val="single" w:sz="6" w:space="8" w:color="D3D3D3"/>
           <w:left w:val="single" w:sz="6" w:space="8" w:color="D3D3D3"/>
@@ -16103,7 +16148,7 @@
     </w:p>
     <w:p>
       <w:pPr>
-        <w:pStyle w:val="HTMLVorformatiert"/>
+        <w:pStyle w:val="HTMLPreformatted"/>
         <w:pBdr>
           <w:top w:val="single" w:sz="6" w:space="8" w:color="D3D3D3"/>
           <w:left w:val="single" w:sz="6" w:space="8" w:color="D3D3D3"/>
@@ -16131,7 +16176,7 @@
     </w:p>
     <w:p>
       <w:pPr>
-        <w:pStyle w:val="HTMLVorformatiert"/>
+        <w:pStyle w:val="HTMLPreformatted"/>
         <w:pBdr>
           <w:top w:val="single" w:sz="6" w:space="8" w:color="D3D3D3"/>
           <w:left w:val="single" w:sz="6" w:space="8" w:color="D3D3D3"/>
@@ -16159,7 +16204,7 @@
     </w:p>
     <w:p>
       <w:pPr>
-        <w:pStyle w:val="HTMLVorformatiert"/>
+        <w:pStyle w:val="HTMLPreformatted"/>
         <w:pBdr>
           <w:top w:val="single" w:sz="6" w:space="8" w:color="D3D3D3"/>
           <w:left w:val="single" w:sz="6" w:space="8" w:color="D3D3D3"/>
@@ -16223,7 +16268,7 @@
     </w:p>
     <w:p>
       <w:pPr>
-        <w:pStyle w:val="HTMLVorformatiert"/>
+        <w:pStyle w:val="HTMLPreformatted"/>
         <w:pBdr>
           <w:top w:val="single" w:sz="6" w:space="8" w:color="D3D3D3"/>
           <w:left w:val="single" w:sz="6" w:space="8" w:color="D3D3D3"/>
@@ -16241,7 +16286,7 @@
     </w:p>
     <w:p>
       <w:pPr>
-        <w:pStyle w:val="HTMLVorformatiert"/>
+        <w:pStyle w:val="HTMLPreformatted"/>
         <w:pBdr>
           <w:top w:val="single" w:sz="6" w:space="8" w:color="D3D3D3"/>
           <w:left w:val="single" w:sz="6" w:space="8" w:color="D3D3D3"/>
@@ -16269,7 +16314,7 @@
     </w:p>
     <w:p>
       <w:pPr>
-        <w:pStyle w:val="HTMLVorformatiert"/>
+        <w:pStyle w:val="HTMLPreformatted"/>
         <w:pBdr>
           <w:top w:val="single" w:sz="6" w:space="8" w:color="D3D3D3"/>
           <w:left w:val="single" w:sz="6" w:space="8" w:color="D3D3D3"/>
@@ -16323,7 +16368,7 @@
     </w:p>
     <w:p>
       <w:pPr>
-        <w:pStyle w:val="HTMLVorformatiert"/>
+        <w:pStyle w:val="HTMLPreformatted"/>
         <w:pBdr>
           <w:top w:val="single" w:sz="6" w:space="8" w:color="D3D3D3"/>
           <w:left w:val="single" w:sz="6" w:space="8" w:color="D3D3D3"/>
@@ -16371,7 +16416,7 @@
     </w:p>
     <w:p>
       <w:pPr>
-        <w:pStyle w:val="HTMLVorformatiert"/>
+        <w:pStyle w:val="HTMLPreformatted"/>
         <w:pBdr>
           <w:top w:val="single" w:sz="6" w:space="8" w:color="D3D3D3"/>
           <w:left w:val="single" w:sz="6" w:space="8" w:color="D3D3D3"/>
@@ -16390,7 +16435,7 @@
     </w:p>
     <w:p>
       <w:pPr>
-        <w:pStyle w:val="HTMLVorformatiert"/>
+        <w:pStyle w:val="HTMLPreformatted"/>
         <w:pBdr>
           <w:top w:val="single" w:sz="6" w:space="8" w:color="D3D3D3"/>
           <w:left w:val="single" w:sz="6" w:space="8" w:color="D3D3D3"/>
@@ -16445,7 +16490,7 @@
     </w:p>
     <w:p>
       <w:pPr>
-        <w:pStyle w:val="HTMLVorformatiert"/>
+        <w:pStyle w:val="HTMLPreformatted"/>
         <w:pBdr>
           <w:top w:val="single" w:sz="6" w:space="8" w:color="D3D3D3"/>
           <w:left w:val="single" w:sz="6" w:space="8" w:color="D3D3D3"/>
@@ -16493,7 +16538,7 @@
     </w:p>
     <w:p>
       <w:pPr>
-        <w:pStyle w:val="HTMLVorformatiert"/>
+        <w:pStyle w:val="HTMLPreformatted"/>
         <w:pBdr>
           <w:top w:val="single" w:sz="6" w:space="8" w:color="D3D3D3"/>
           <w:left w:val="single" w:sz="6" w:space="8" w:color="D3D3D3"/>
@@ -16512,7 +16557,7 @@
     </w:p>
     <w:p>
       <w:pPr>
-        <w:pStyle w:val="HTMLVorformatiert"/>
+        <w:pStyle w:val="HTMLPreformatted"/>
         <w:pBdr>
           <w:top w:val="single" w:sz="6" w:space="8" w:color="D3D3D3"/>
           <w:left w:val="single" w:sz="6" w:space="8" w:color="D3D3D3"/>
@@ -16531,7 +16576,7 @@
     </w:p>
     <w:p>
       <w:pPr>
-        <w:pStyle w:val="HTMLVorformatiert"/>
+        <w:pStyle w:val="HTMLPreformatted"/>
         <w:pBdr>
           <w:top w:val="single" w:sz="6" w:space="8" w:color="D3D3D3"/>
           <w:left w:val="single" w:sz="6" w:space="8" w:color="D3D3D3"/>
@@ -16598,7 +16643,7 @@
     </w:p>
     <w:p>
       <w:pPr>
-        <w:pStyle w:val="HTMLVorformatiert"/>
+        <w:pStyle w:val="HTMLPreformatted"/>
         <w:pBdr>
           <w:top w:val="single" w:sz="6" w:space="8" w:color="D3D3D3"/>
           <w:left w:val="single" w:sz="6" w:space="8" w:color="D3D3D3"/>
@@ -16626,7 +16671,7 @@
     </w:p>
     <w:p>
       <w:pPr>
-        <w:pStyle w:val="HTMLVorformatiert"/>
+        <w:pStyle w:val="HTMLPreformatted"/>
         <w:pBdr>
           <w:top w:val="single" w:sz="6" w:space="8" w:color="D3D3D3"/>
           <w:left w:val="single" w:sz="6" w:space="8" w:color="D3D3D3"/>
@@ -16645,7 +16690,7 @@
     </w:p>
     <w:p>
       <w:pPr>
-        <w:pStyle w:val="HTMLVorformatiert"/>
+        <w:pStyle w:val="HTMLPreformatted"/>
         <w:pBdr>
           <w:top w:val="single" w:sz="6" w:space="8" w:color="D3D3D3"/>
           <w:left w:val="single" w:sz="6" w:space="8" w:color="D3D3D3"/>
@@ -16673,7 +16718,7 @@
     </w:p>
     <w:p>
       <w:pPr>
-        <w:pStyle w:val="HTMLVorformatiert"/>
+        <w:pStyle w:val="HTMLPreformatted"/>
         <w:pBdr>
           <w:top w:val="single" w:sz="6" w:space="8" w:color="D3D3D3"/>
           <w:left w:val="single" w:sz="6" w:space="8" w:color="D3D3D3"/>
@@ -16761,7 +16806,7 @@
     </w:p>
     <w:p>
       <w:pPr>
-        <w:pStyle w:val="HTMLVorformatiert"/>
+        <w:pStyle w:val="HTMLPreformatted"/>
         <w:pBdr>
           <w:top w:val="single" w:sz="6" w:space="8" w:color="D3D3D3"/>
           <w:left w:val="single" w:sz="6" w:space="8" w:color="D3D3D3"/>
@@ -16780,7 +16825,7 @@
     </w:p>
     <w:p>
       <w:pPr>
-        <w:pStyle w:val="HTMLVorformatiert"/>
+        <w:pStyle w:val="HTMLPreformatted"/>
         <w:pBdr>
           <w:top w:val="single" w:sz="6" w:space="8" w:color="D3D3D3"/>
           <w:left w:val="single" w:sz="6" w:space="8" w:color="D3D3D3"/>
@@ -16851,7 +16896,7 @@
 <w:ftr xmlns:wpc="http://schemas.microsoft.com/office/word/2010/wordprocessingCanvas" xmlns:cx="http://schemas.microsoft.com/office/drawing/2014/chartex" xmlns:cx1="http://schemas.microsoft.com/office/drawing/2015/9/8/chartex" xmlns:cx2="http://schemas.microsoft.com/office/drawing/2015/10/21/chartex" xmlns:cx3="http://schemas.microsoft.com/office/drawing/2016/5/9/chartex" xmlns:cx4="http://schemas.microsoft.com/office/drawing/2016/5/10/chartex" xmlns:cx5="http://schemas.microsoft.com/office/drawing/2016/5/11/chartex" xmlns:cx6="http://schemas.microsoft.com/office/drawing/2016/5/12/chartex" xmlns:cx7="http://schemas.microsoft.com/office/drawing/2016/5/13/chartex" xmlns:cx8="http://schemas.microsoft.com/office/drawing/2016/5/14/chartex" xmlns:mc="http://schemas.openxmlformats.org/markup-compatibility/2006" xmlns:aink="http://schemas.microsoft.com/office/drawing/2016/ink" xmlns:am3d="http://schemas.microsoft.com/office/drawing/2017/model3d" xmlns:o="urn:schemas-microsoft-com:office:office" xmlns:r="http://schemas.openxmlformats.org/officeDocument/2006/relationships" xmlns:m="http://schemas.openxmlformats.org/officeDocument/2006/math" xmlns:v="urn:schemas-microsoft-com:vml" xmlns:wp14="http://schemas.microsoft.com/office/word/2010/wordprocessingDrawing" xmlns:wp="http://schemas.openxmlformats.org/drawingml/2006/wordprocessingDrawing" xmlns:w10="urn:schemas-microsoft-com:office:word" xmlns:w="http://schemas.openxmlformats.org/wordprocessingml/2006/main" xmlns:w14="http://schemas.microsoft.com/office/word/2010/wordml" xmlns:w15="http://schemas.microsoft.com/office/word/2012/wordml" xmlns:w16cid="http://schemas.microsoft.com/office/word/2016/wordml/cid" xmlns:w16se="http://schemas.microsoft.com/office/word/2015/wordml/symex" xmlns:wpg="http://schemas.microsoft.com/office/word/2010/wordprocessingGroup" xmlns:wpi="http://schemas.microsoft.com/office/word/2010/wordprocessingInk" xmlns:wne="http://schemas.microsoft.com/office/word/2006/wordml" xmlns:wps="http://schemas.microsoft.com/office/word/2010/wordprocessingShape" mc:Ignorable="w14 w15 w16se w16cid wp14">
   <w:p>
     <w:pPr>
-      <w:pStyle w:val="Fuzeile"/>
+      <w:pStyle w:val="Footer"/>
     </w:pPr>
     <w:r>
       <w:ptab w:relativeTo="margin" w:alignment="center" w:leader="none"/>
@@ -16977,7 +17022,7 @@
 <w:hdr xmlns:wpc="http://schemas.microsoft.com/office/word/2010/wordprocessingCanvas" xmlns:cx="http://schemas.microsoft.com/office/drawing/2014/chartex" xmlns:cx1="http://schemas.microsoft.com/office/drawing/2015/9/8/chartex" xmlns:cx2="http://schemas.microsoft.com/office/drawing/2015/10/21/chartex" xmlns:cx3="http://schemas.microsoft.com/office/drawing/2016/5/9/chartex" xmlns:cx4="http://schemas.microsoft.com/office/drawing/2016/5/10/chartex" xmlns:cx5="http://schemas.microsoft.com/office/drawing/2016/5/11/chartex" xmlns:cx6="http://schemas.microsoft.com/office/drawing/2016/5/12/chartex" xmlns:cx7="http://schemas.microsoft.com/office/drawing/2016/5/13/chartex" xmlns:cx8="http://schemas.microsoft.com/office/drawing/2016/5/14/chartex" xmlns:mc="http://schemas.openxmlformats.org/markup-compatibility/2006" xmlns:aink="http://schemas.microsoft.com/office/drawing/2016/ink" xmlns:am3d="http://schemas.microsoft.com/office/drawing/2017/model3d" xmlns:o="urn:schemas-microsoft-com:office:office" xmlns:r="http://schemas.openxmlformats.org/officeDocument/2006/relationships" xmlns:m="http://schemas.openxmlformats.org/officeDocument/2006/math" xmlns:v="urn:schemas-microsoft-com:vml" xmlns:wp14="http://schemas.microsoft.com/office/word/2010/wordprocessingDrawing" xmlns:wp="http://schemas.openxmlformats.org/drawingml/2006/wordprocessingDrawing" xmlns:w10="urn:schemas-microsoft-com:office:word" xmlns:w="http://schemas.openxmlformats.org/wordprocessingml/2006/main" xmlns:w14="http://schemas.microsoft.com/office/word/2010/wordml" xmlns:w15="http://schemas.microsoft.com/office/word/2012/wordml" xmlns:w16cid="http://schemas.microsoft.com/office/word/2016/wordml/cid" xmlns:w16se="http://schemas.microsoft.com/office/word/2015/wordml/symex" xmlns:wpg="http://schemas.microsoft.com/office/word/2010/wordprocessingGroup" xmlns:wpi="http://schemas.microsoft.com/office/word/2010/wordprocessingInk" xmlns:wne="http://schemas.microsoft.com/office/word/2006/wordml" xmlns:wps="http://schemas.microsoft.com/office/word/2010/wordprocessingShape" mc:Ignorable="w14 w15 w16se w16cid wp14">
   <w:p>
     <w:pPr>
-      <w:pStyle w:val="Kopfzeile"/>
+      <w:pStyle w:val="Header"/>
       <w:jc w:val="right"/>
       <w:rPr>
         <w:rFonts w:cs="Arial"/>
@@ -17548,7 +17593,7 @@
     <w:lvl w:ilvl="2">
       <w:start w:val="1"/>
       <w:numFmt w:val="decimal"/>
-      <w:pStyle w:val="berschrift3"/>
+      <w:pStyle w:val="Heading3"/>
       <w:lvlText w:val="%1.%2.%3"/>
       <w:lvlJc w:val="left"/>
       <w:pPr>
@@ -17561,7 +17606,7 @@
     <w:lvl w:ilvl="3">
       <w:start w:val="1"/>
       <w:numFmt w:val="decimal"/>
-      <w:pStyle w:val="berschrift4"/>
+      <w:pStyle w:val="Heading4"/>
       <w:lvlText w:val="%1.%2.%3.%4"/>
       <w:lvlJc w:val="left"/>
       <w:pPr>
@@ -17574,7 +17619,7 @@
     <w:lvl w:ilvl="4">
       <w:start w:val="1"/>
       <w:numFmt w:val="decimal"/>
-      <w:pStyle w:val="berschrift5"/>
+      <w:pStyle w:val="Heading5"/>
       <w:lvlText w:val="%1.%2.%3.%4.%5"/>
       <w:lvlJc w:val="left"/>
       <w:pPr>
@@ -17587,7 +17632,7 @@
     <w:lvl w:ilvl="5">
       <w:start w:val="1"/>
       <w:numFmt w:val="decimal"/>
-      <w:pStyle w:val="berschrift6"/>
+      <w:pStyle w:val="Heading6"/>
       <w:lvlText w:val="%1.%2.%3.%4.%5.%6"/>
       <w:lvlJc w:val="left"/>
       <w:pPr>
@@ -17600,7 +17645,7 @@
     <w:lvl w:ilvl="6">
       <w:start w:val="1"/>
       <w:numFmt w:val="decimal"/>
-      <w:pStyle w:val="berschrift7"/>
+      <w:pStyle w:val="Heading7"/>
       <w:lvlText w:val="%1.%2.%3.%4.%5.%6.%7"/>
       <w:lvlJc w:val="left"/>
       <w:pPr>
@@ -17613,7 +17658,7 @@
     <w:lvl w:ilvl="7">
       <w:start w:val="1"/>
       <w:numFmt w:val="decimal"/>
-      <w:pStyle w:val="berschrift8"/>
+      <w:pStyle w:val="Heading8"/>
       <w:lvlText w:val="%1.%2.%3.%4.%5.%6.%7.%8"/>
       <w:lvlJc w:val="left"/>
       <w:pPr>
@@ -17626,7 +17671,7 @@
     <w:lvl w:ilvl="8">
       <w:start w:val="1"/>
       <w:numFmt w:val="decimal"/>
-      <w:pStyle w:val="berschrift9"/>
+      <w:pStyle w:val="Heading9"/>
       <w:lvlText w:val="%1.%2.%3.%4.%5.%6.%7.%8.%9"/>
       <w:lvlJc w:val="left"/>
       <w:pPr>
@@ -17844,7 +17889,7 @@
     <w:lvl w:ilvl="0">
       <w:start w:val="1"/>
       <w:numFmt w:val="decimal"/>
-      <w:pStyle w:val="berschrift1"/>
+      <w:pStyle w:val="Heading1"/>
       <w:lvlText w:val="%1"/>
       <w:lvlJc w:val="left"/>
       <w:pPr>
@@ -17857,7 +17902,7 @@
     <w:lvl w:ilvl="1">
       <w:start w:val="1"/>
       <w:numFmt w:val="decimal"/>
-      <w:pStyle w:val="berschrift2"/>
+      <w:pStyle w:val="Heading2"/>
       <w:lvlText w:val="%1.%2"/>
       <w:lvlJc w:val="left"/>
       <w:pPr>
@@ -18694,7 +18739,7 @@
     <w:lsdException w:name="Hashtag" w:semiHidden="1" w:unhideWhenUsed="1"/>
     <w:lsdException w:name="Unresolved Mention" w:semiHidden="1" w:unhideWhenUsed="1"/>
   </w:latentStyles>
-  <w:style w:type="paragraph" w:default="1" w:styleId="Standard">
+  <w:style w:type="paragraph" w:default="1" w:styleId="Normal">
     <w:name w:val="Normal"/>
     <w:qFormat/>
     <w:rsid w:val="007956FB"/>
@@ -18707,11 +18752,11 @@
       <w:lang w:val="de-CH"/>
     </w:rPr>
   </w:style>
-  <w:style w:type="paragraph" w:styleId="berschrift1">
+  <w:style w:type="paragraph" w:styleId="Heading1">
     <w:name w:val="heading 1"/>
-    <w:basedOn w:val="Standard"/>
-    <w:next w:val="Standard"/>
-    <w:link w:val="berschrift1Zchn"/>
+    <w:basedOn w:val="Normal"/>
+    <w:next w:val="Normal"/>
+    <w:link w:val="Heading1Char"/>
     <w:uiPriority w:val="9"/>
     <w:qFormat/>
     <w:rsid w:val="000A13EA"/>
@@ -18731,11 +18776,11 @@
       <w:szCs w:val="32"/>
     </w:rPr>
   </w:style>
-  <w:style w:type="paragraph" w:styleId="berschrift2">
+  <w:style w:type="paragraph" w:styleId="Heading2">
     <w:name w:val="heading 2"/>
-    <w:basedOn w:val="Standard"/>
-    <w:next w:val="Standard"/>
-    <w:link w:val="berschrift2Zchn"/>
+    <w:basedOn w:val="Normal"/>
+    <w:next w:val="Normal"/>
+    <w:link w:val="Heading2Char"/>
     <w:uiPriority w:val="9"/>
     <w:unhideWhenUsed/>
     <w:qFormat/>
@@ -18758,11 +18803,11 @@
       <w:szCs w:val="26"/>
     </w:rPr>
   </w:style>
-  <w:style w:type="paragraph" w:styleId="berschrift3">
+  <w:style w:type="paragraph" w:styleId="Heading3">
     <w:name w:val="heading 3"/>
-    <w:basedOn w:val="Standard"/>
-    <w:next w:val="Standard"/>
-    <w:link w:val="berschrift3Zchn"/>
+    <w:basedOn w:val="Normal"/>
+    <w:next w:val="Normal"/>
+    <w:link w:val="Heading3Char"/>
     <w:uiPriority w:val="9"/>
     <w:unhideWhenUsed/>
     <w:qFormat/>
@@ -18783,11 +18828,11 @@
       <w:szCs w:val="24"/>
     </w:rPr>
   </w:style>
-  <w:style w:type="paragraph" w:styleId="berschrift4">
+  <w:style w:type="paragraph" w:styleId="Heading4">
     <w:name w:val="heading 4"/>
-    <w:basedOn w:val="Standard"/>
-    <w:next w:val="Standard"/>
-    <w:link w:val="berschrift4Zchn"/>
+    <w:basedOn w:val="Normal"/>
+    <w:next w:val="Normal"/>
+    <w:link w:val="Heading4Char"/>
     <w:uiPriority w:val="9"/>
     <w:semiHidden/>
     <w:unhideWhenUsed/>
@@ -18810,11 +18855,11 @@
       <w:color w:val="2F5496" w:themeColor="accent1" w:themeShade="BF"/>
     </w:rPr>
   </w:style>
-  <w:style w:type="paragraph" w:styleId="berschrift5">
+  <w:style w:type="paragraph" w:styleId="Heading5">
     <w:name w:val="heading 5"/>
-    <w:basedOn w:val="Standard"/>
-    <w:next w:val="Standard"/>
-    <w:link w:val="berschrift5Zchn"/>
+    <w:basedOn w:val="Normal"/>
+    <w:next w:val="Normal"/>
+    <w:link w:val="Heading5Char"/>
     <w:uiPriority w:val="9"/>
     <w:semiHidden/>
     <w:unhideWhenUsed/>
@@ -18835,11 +18880,11 @@
       <w:color w:val="2F5496" w:themeColor="accent1" w:themeShade="BF"/>
     </w:rPr>
   </w:style>
-  <w:style w:type="paragraph" w:styleId="berschrift6">
+  <w:style w:type="paragraph" w:styleId="Heading6">
     <w:name w:val="heading 6"/>
-    <w:basedOn w:val="Standard"/>
-    <w:next w:val="Standard"/>
-    <w:link w:val="berschrift6Zchn"/>
+    <w:basedOn w:val="Normal"/>
+    <w:next w:val="Normal"/>
+    <w:link w:val="Heading6Char"/>
     <w:uiPriority w:val="9"/>
     <w:semiHidden/>
     <w:unhideWhenUsed/>
@@ -18860,11 +18905,11 @@
       <w:color w:val="1F3763" w:themeColor="accent1" w:themeShade="7F"/>
     </w:rPr>
   </w:style>
-  <w:style w:type="paragraph" w:styleId="berschrift7">
+  <w:style w:type="paragraph" w:styleId="Heading7">
     <w:name w:val="heading 7"/>
-    <w:basedOn w:val="Standard"/>
-    <w:next w:val="Standard"/>
-    <w:link w:val="berschrift7Zchn"/>
+    <w:basedOn w:val="Normal"/>
+    <w:next w:val="Normal"/>
+    <w:link w:val="Heading7Char"/>
     <w:uiPriority w:val="9"/>
     <w:semiHidden/>
     <w:unhideWhenUsed/>
@@ -18887,11 +18932,11 @@
       <w:color w:val="1F3763" w:themeColor="accent1" w:themeShade="7F"/>
     </w:rPr>
   </w:style>
-  <w:style w:type="paragraph" w:styleId="berschrift8">
+  <w:style w:type="paragraph" w:styleId="Heading8">
     <w:name w:val="heading 8"/>
-    <w:basedOn w:val="Standard"/>
-    <w:next w:val="Standard"/>
-    <w:link w:val="berschrift8Zchn"/>
+    <w:basedOn w:val="Normal"/>
+    <w:next w:val="Normal"/>
+    <w:link w:val="Heading8Char"/>
     <w:uiPriority w:val="9"/>
     <w:semiHidden/>
     <w:unhideWhenUsed/>
@@ -18914,11 +18959,11 @@
       <w:szCs w:val="21"/>
     </w:rPr>
   </w:style>
-  <w:style w:type="paragraph" w:styleId="berschrift9">
+  <w:style w:type="paragraph" w:styleId="Heading9">
     <w:name w:val="heading 9"/>
-    <w:basedOn w:val="Standard"/>
-    <w:next w:val="Standard"/>
-    <w:link w:val="berschrift9Zchn"/>
+    <w:basedOn w:val="Normal"/>
+    <w:next w:val="Normal"/>
+    <w:link w:val="Heading9Char"/>
     <w:uiPriority w:val="9"/>
     <w:semiHidden/>
     <w:unhideWhenUsed/>
@@ -18943,13 +18988,13 @@
       <w:szCs w:val="21"/>
     </w:rPr>
   </w:style>
-  <w:style w:type="character" w:default="1" w:styleId="Absatz-Standardschriftart">
+  <w:style w:type="character" w:default="1" w:styleId="DefaultParagraphFont">
     <w:name w:val="Default Paragraph Font"/>
     <w:uiPriority w:val="1"/>
     <w:semiHidden/>
     <w:unhideWhenUsed/>
   </w:style>
-  <w:style w:type="table" w:default="1" w:styleId="NormaleTabelle">
+  <w:style w:type="table" w:default="1" w:styleId="TableNormal">
     <w:name w:val="Normal Table"/>
     <w:uiPriority w:val="99"/>
     <w:semiHidden/>
@@ -18964,16 +19009,16 @@
       </w:tblCellMar>
     </w:tblPr>
   </w:style>
-  <w:style w:type="numbering" w:default="1" w:styleId="KeineListe">
+  <w:style w:type="numbering" w:default="1" w:styleId="NoList">
     <w:name w:val="No List"/>
     <w:uiPriority w:val="99"/>
     <w:semiHidden/>
     <w:unhideWhenUsed/>
   </w:style>
-  <w:style w:type="paragraph" w:styleId="Kopfzeile">
+  <w:style w:type="paragraph" w:styleId="Header">
     <w:name w:val="header"/>
-    <w:basedOn w:val="Standard"/>
-    <w:link w:val="KopfzeileZchn"/>
+    <w:basedOn w:val="Normal"/>
+    <w:link w:val="HeaderChar"/>
     <w:uiPriority w:val="99"/>
     <w:unhideWhenUsed/>
     <w:rsid w:val="00F6078E"/>
@@ -18985,17 +19030,17 @@
       <w:spacing w:after="0" w:line="240" w:lineRule="auto"/>
     </w:pPr>
   </w:style>
-  <w:style w:type="character" w:customStyle="1" w:styleId="KopfzeileZchn">
-    <w:name w:val="Kopfzeile Zchn"/>
-    <w:basedOn w:val="Absatz-Standardschriftart"/>
-    <w:link w:val="Kopfzeile"/>
+  <w:style w:type="character" w:customStyle="1" w:styleId="HeaderChar">
+    <w:name w:val="Header Char"/>
+    <w:basedOn w:val="DefaultParagraphFont"/>
+    <w:link w:val="Header"/>
     <w:uiPriority w:val="99"/>
     <w:rsid w:val="00F6078E"/>
   </w:style>
-  <w:style w:type="paragraph" w:styleId="Fuzeile">
+  <w:style w:type="paragraph" w:styleId="Footer">
     <w:name w:val="footer"/>
-    <w:basedOn w:val="Standard"/>
-    <w:link w:val="FuzeileZchn"/>
+    <w:basedOn w:val="Normal"/>
+    <w:link w:val="FooterChar"/>
     <w:uiPriority w:val="99"/>
     <w:unhideWhenUsed/>
     <w:rsid w:val="00F6078E"/>
@@ -19007,18 +19052,18 @@
       <w:spacing w:after="0" w:line="240" w:lineRule="auto"/>
     </w:pPr>
   </w:style>
-  <w:style w:type="character" w:customStyle="1" w:styleId="FuzeileZchn">
-    <w:name w:val="Fußzeile Zchn"/>
-    <w:basedOn w:val="Absatz-Standardschriftart"/>
-    <w:link w:val="Fuzeile"/>
+  <w:style w:type="character" w:customStyle="1" w:styleId="FooterChar">
+    <w:name w:val="Footer Char"/>
+    <w:basedOn w:val="DefaultParagraphFont"/>
+    <w:link w:val="Footer"/>
     <w:uiPriority w:val="99"/>
     <w:rsid w:val="00F6078E"/>
   </w:style>
-  <w:style w:type="paragraph" w:styleId="Titel">
+  <w:style w:type="paragraph" w:styleId="Title">
     <w:name w:val="Title"/>
-    <w:basedOn w:val="Standard"/>
-    <w:next w:val="Standard"/>
-    <w:link w:val="TitelZchn"/>
+    <w:basedOn w:val="Normal"/>
+    <w:next w:val="Normal"/>
+    <w:link w:val="TitleChar"/>
     <w:uiPriority w:val="10"/>
     <w:qFormat/>
     <w:rsid w:val="00F6078E"/>
@@ -19034,10 +19079,10 @@
       <w:szCs w:val="56"/>
     </w:rPr>
   </w:style>
-  <w:style w:type="character" w:customStyle="1" w:styleId="TitelZchn">
-    <w:name w:val="Titel Zchn"/>
-    <w:basedOn w:val="Absatz-Standardschriftart"/>
-    <w:link w:val="Titel"/>
+  <w:style w:type="character" w:customStyle="1" w:styleId="TitleChar">
+    <w:name w:val="Title Char"/>
+    <w:basedOn w:val="DefaultParagraphFont"/>
+    <w:link w:val="Title"/>
     <w:uiPriority w:val="10"/>
     <w:rsid w:val="00F6078E"/>
     <w:rPr>
@@ -19050,7 +19095,7 @@
   </w:style>
   <w:style w:type="paragraph" w:customStyle="1" w:styleId="bertitel1">
     <w:name w:val="Übertitel 1"/>
-    <w:basedOn w:val="Titel"/>
+    <w:basedOn w:val="Title"/>
     <w:link w:val="bertitel1Zchn"/>
     <w:rsid w:val="002D519D"/>
     <w:rPr>
@@ -19059,9 +19104,9 @@
       <w:sz w:val="26"/>
     </w:rPr>
   </w:style>
-  <w:style w:type="paragraph" w:customStyle="1" w:styleId="standard0">
+  <w:style w:type="paragraph" w:customStyle="1" w:styleId="standard">
     <w:name w:val="standard"/>
-    <w:basedOn w:val="Titel"/>
+    <w:basedOn w:val="Title"/>
     <w:link w:val="standardZchn"/>
     <w:rsid w:val="00F6078E"/>
     <w:rPr>
@@ -19071,7 +19116,7 @@
   </w:style>
   <w:style w:type="character" w:customStyle="1" w:styleId="bertitel1Zchn">
     <w:name w:val="Übertitel 1 Zchn"/>
-    <w:basedOn w:val="TitelZchn"/>
+    <w:basedOn w:val="TitleChar"/>
     <w:link w:val="bertitel1"/>
     <w:rsid w:val="002D519D"/>
     <w:rPr>
@@ -19084,10 +19129,10 @@
       <w:lang w:val="de-CH"/>
     </w:rPr>
   </w:style>
-  <w:style w:type="character" w:customStyle="1" w:styleId="berschrift2Zchn">
-    <w:name w:val="Überschrift 2 Zchn"/>
-    <w:basedOn w:val="Absatz-Standardschriftart"/>
-    <w:link w:val="berschrift2"/>
+  <w:style w:type="character" w:customStyle="1" w:styleId="Heading2Char">
+    <w:name w:val="Heading 2 Char"/>
+    <w:basedOn w:val="DefaultParagraphFont"/>
+    <w:link w:val="Heading2"/>
     <w:uiPriority w:val="9"/>
     <w:rsid w:val="00F14C55"/>
     <w:rPr>
@@ -19099,8 +19144,8 @@
   </w:style>
   <w:style w:type="character" w:customStyle="1" w:styleId="standardZchn">
     <w:name w:val="standard Zchn"/>
-    <w:basedOn w:val="TitelZchn"/>
-    <w:link w:val="standard0"/>
+    <w:basedOn w:val="TitleChar"/>
+    <w:link w:val="standard"/>
     <w:rsid w:val="00F6078E"/>
     <w:rPr>
       <w:rFonts w:ascii="Arial" w:eastAsiaTheme="majorEastAsia" w:hAnsi="Arial" w:cstheme="majorBidi"/>
@@ -19110,11 +19155,11 @@
       <w:szCs w:val="56"/>
     </w:rPr>
   </w:style>
-  <w:style w:type="paragraph" w:styleId="Untertitel">
+  <w:style w:type="paragraph" w:styleId="Subtitle">
     <w:name w:val="Subtitle"/>
-    <w:basedOn w:val="Standard"/>
-    <w:next w:val="Standard"/>
-    <w:link w:val="UntertitelZchn"/>
+    <w:basedOn w:val="Normal"/>
+    <w:next w:val="Normal"/>
+    <w:link w:val="SubtitleChar"/>
     <w:uiPriority w:val="11"/>
     <w:qFormat/>
     <w:rsid w:val="00F6078E"/>
@@ -19130,10 +19175,10 @@
       <w:spacing w:val="15"/>
     </w:rPr>
   </w:style>
-  <w:style w:type="character" w:customStyle="1" w:styleId="UntertitelZchn">
-    <w:name w:val="Untertitel Zchn"/>
-    <w:basedOn w:val="Absatz-Standardschriftart"/>
-    <w:link w:val="Untertitel"/>
+  <w:style w:type="character" w:customStyle="1" w:styleId="SubtitleChar">
+    <w:name w:val="Subtitle Char"/>
+    <w:basedOn w:val="DefaultParagraphFont"/>
+    <w:link w:val="Subtitle"/>
     <w:uiPriority w:val="11"/>
     <w:rsid w:val="00F6078E"/>
     <w:rPr>
@@ -19153,10 +19198,10 @@
       <w:sz w:val="22"/>
     </w:rPr>
   </w:style>
-  <w:style w:type="character" w:customStyle="1" w:styleId="berschrift1Zchn">
-    <w:name w:val="Überschrift 1 Zchn"/>
-    <w:basedOn w:val="Absatz-Standardschriftart"/>
-    <w:link w:val="berschrift1"/>
+  <w:style w:type="character" w:customStyle="1" w:styleId="Heading1Char">
+    <w:name w:val="Heading 1 Char"/>
+    <w:basedOn w:val="DefaultParagraphFont"/>
+    <w:link w:val="Heading1"/>
     <w:uiPriority w:val="9"/>
     <w:rsid w:val="00E4172E"/>
     <w:rPr>
@@ -19167,10 +19212,10 @@
       <w:lang w:val="de-CH"/>
     </w:rPr>
   </w:style>
-  <w:style w:type="paragraph" w:styleId="Inhaltsverzeichnisberschrift">
+  <w:style w:type="paragraph" w:styleId="TOCHeading">
     <w:name w:val="TOC Heading"/>
-    <w:basedOn w:val="berschrift1"/>
-    <w:next w:val="Standard"/>
+    <w:basedOn w:val="Heading1"/>
+    <w:next w:val="Normal"/>
     <w:uiPriority w:val="39"/>
     <w:unhideWhenUsed/>
     <w:qFormat/>
@@ -19183,10 +19228,10 @@
       <w:lang w:eastAsia="en-GB"/>
     </w:rPr>
   </w:style>
-  <w:style w:type="paragraph" w:styleId="Verzeichnis1">
+  <w:style w:type="paragraph" w:styleId="TOC1">
     <w:name w:val="toc 1"/>
-    <w:basedOn w:val="Standard"/>
-    <w:next w:val="Standard"/>
+    <w:basedOn w:val="Normal"/>
+    <w:next w:val="Normal"/>
     <w:autoRedefine/>
     <w:uiPriority w:val="39"/>
     <w:unhideWhenUsed/>
@@ -19203,7 +19248,7 @@
   </w:style>
   <w:style w:type="character" w:styleId="Hyperlink">
     <w:name w:val="Hyperlink"/>
-    <w:basedOn w:val="Absatz-Standardschriftart"/>
+    <w:basedOn w:val="DefaultParagraphFont"/>
     <w:uiPriority w:val="99"/>
     <w:unhideWhenUsed/>
     <w:rsid w:val="00E4172E"/>
@@ -19212,9 +19257,9 @@
       <w:u w:val="single"/>
     </w:rPr>
   </w:style>
-  <w:style w:type="paragraph" w:styleId="Listenabsatz">
+  <w:style w:type="paragraph" w:styleId="ListParagraph">
     <w:name w:val="List Paragraph"/>
-    <w:basedOn w:val="Standard"/>
+    <w:basedOn w:val="Normal"/>
     <w:uiPriority w:val="34"/>
     <w:qFormat/>
     <w:rsid w:val="00E4172E"/>
@@ -19223,10 +19268,10 @@
       <w:contextualSpacing/>
     </w:pPr>
   </w:style>
-  <w:style w:type="paragraph" w:styleId="Verzeichnis2">
+  <w:style w:type="paragraph" w:styleId="TOC2">
     <w:name w:val="toc 2"/>
-    <w:basedOn w:val="Standard"/>
-    <w:next w:val="Standard"/>
+    <w:basedOn w:val="Normal"/>
+    <w:next w:val="Normal"/>
     <w:autoRedefine/>
     <w:uiPriority w:val="39"/>
     <w:unhideWhenUsed/>
@@ -19240,10 +19285,10 @@
       <w:ind w:left="426"/>
     </w:pPr>
   </w:style>
-  <w:style w:type="character" w:customStyle="1" w:styleId="berschrift3Zchn">
-    <w:name w:val="Überschrift 3 Zchn"/>
-    <w:basedOn w:val="Absatz-Standardschriftart"/>
-    <w:link w:val="berschrift3"/>
+  <w:style w:type="character" w:customStyle="1" w:styleId="Heading3Char">
+    <w:name w:val="Heading 3 Char"/>
+    <w:basedOn w:val="DefaultParagraphFont"/>
+    <w:link w:val="Heading3"/>
     <w:uiPriority w:val="9"/>
     <w:rsid w:val="009832A4"/>
     <w:rPr>
@@ -19253,10 +19298,10 @@
       <w:lang w:val="de-CH"/>
     </w:rPr>
   </w:style>
-  <w:style w:type="paragraph" w:styleId="Verzeichnis3">
+  <w:style w:type="paragraph" w:styleId="TOC3">
     <w:name w:val="toc 3"/>
-    <w:basedOn w:val="Standard"/>
-    <w:next w:val="Standard"/>
+    <w:basedOn w:val="Normal"/>
+    <w:next w:val="Normal"/>
     <w:autoRedefine/>
     <w:uiPriority w:val="39"/>
     <w:semiHidden/>
@@ -19267,7 +19312,7 @@
       <w:ind w:left="720"/>
     </w:pPr>
   </w:style>
-  <w:style w:type="paragraph" w:styleId="KeinLeerraum">
+  <w:style w:type="paragraph" w:styleId="NoSpacing">
     <w:name w:val="No Spacing"/>
     <w:uiPriority w:val="1"/>
     <w:qFormat/>
@@ -19281,9 +19326,9 @@
       <w:rFonts w:ascii="Arial" w:hAnsi="Arial"/>
     </w:rPr>
   </w:style>
-  <w:style w:type="character" w:styleId="Platzhaltertext">
+  <w:style w:type="character" w:styleId="PlaceholderText">
     <w:name w:val="Placeholder Text"/>
-    <w:basedOn w:val="Absatz-Standardschriftart"/>
+    <w:basedOn w:val="DefaultParagraphFont"/>
     <w:uiPriority w:val="99"/>
     <w:semiHidden/>
     <w:rsid w:val="00912377"/>
@@ -19291,10 +19336,10 @@
       <w:color w:val="808080"/>
     </w:rPr>
   </w:style>
-  <w:style w:type="paragraph" w:styleId="Sprechblasentext">
+  <w:style w:type="paragraph" w:styleId="BalloonText">
     <w:name w:val="Balloon Text"/>
-    <w:basedOn w:val="Standard"/>
-    <w:link w:val="SprechblasentextZchn"/>
+    <w:basedOn w:val="Normal"/>
+    <w:link w:val="BalloonTextChar"/>
     <w:uiPriority w:val="99"/>
     <w:semiHidden/>
     <w:unhideWhenUsed/>
@@ -19308,10 +19353,10 @@
       <w:szCs w:val="18"/>
     </w:rPr>
   </w:style>
-  <w:style w:type="character" w:customStyle="1" w:styleId="SprechblasentextZchn">
-    <w:name w:val="Sprechblasentext Zchn"/>
-    <w:basedOn w:val="Absatz-Standardschriftart"/>
-    <w:link w:val="Sprechblasentext"/>
+  <w:style w:type="character" w:customStyle="1" w:styleId="BalloonTextChar">
+    <w:name w:val="Balloon Text Char"/>
+    <w:basedOn w:val="DefaultParagraphFont"/>
+    <w:link w:val="BalloonText"/>
     <w:uiPriority w:val="99"/>
     <w:semiHidden/>
     <w:rsid w:val="005C2261"/>
@@ -19322,10 +19367,10 @@
       <w:lang w:val="de-CH"/>
     </w:rPr>
   </w:style>
-  <w:style w:type="paragraph" w:styleId="Beschriftung">
+  <w:style w:type="paragraph" w:styleId="Caption">
     <w:name w:val="caption"/>
-    <w:basedOn w:val="Standard"/>
-    <w:next w:val="Standard"/>
+    <w:basedOn w:val="Normal"/>
+    <w:next w:val="Normal"/>
     <w:uiPriority w:val="35"/>
     <w:unhideWhenUsed/>
     <w:qFormat/>
@@ -19341,18 +19386,18 @@
       <w:szCs w:val="18"/>
     </w:rPr>
   </w:style>
-  <w:style w:type="paragraph" w:styleId="Literaturverzeichnis">
+  <w:style w:type="paragraph" w:styleId="Bibliography">
     <w:name w:val="Bibliography"/>
-    <w:basedOn w:val="Standard"/>
-    <w:next w:val="Standard"/>
+    <w:basedOn w:val="Normal"/>
+    <w:next w:val="Normal"/>
     <w:uiPriority w:val="37"/>
     <w:unhideWhenUsed/>
     <w:rsid w:val="00987A04"/>
   </w:style>
-  <w:style w:type="character" w:customStyle="1" w:styleId="berschrift4Zchn">
-    <w:name w:val="Überschrift 4 Zchn"/>
-    <w:basedOn w:val="Absatz-Standardschriftart"/>
-    <w:link w:val="berschrift4"/>
+  <w:style w:type="character" w:customStyle="1" w:styleId="Heading4Char">
+    <w:name w:val="Heading 4 Char"/>
+    <w:basedOn w:val="DefaultParagraphFont"/>
+    <w:link w:val="Heading4"/>
     <w:uiPriority w:val="9"/>
     <w:semiHidden/>
     <w:rsid w:val="00510034"/>
@@ -19364,10 +19409,10 @@
       <w:lang w:val="de-CH"/>
     </w:rPr>
   </w:style>
-  <w:style w:type="character" w:customStyle="1" w:styleId="berschrift5Zchn">
-    <w:name w:val="Überschrift 5 Zchn"/>
-    <w:basedOn w:val="Absatz-Standardschriftart"/>
-    <w:link w:val="berschrift5"/>
+  <w:style w:type="character" w:customStyle="1" w:styleId="Heading5Char">
+    <w:name w:val="Heading 5 Char"/>
+    <w:basedOn w:val="DefaultParagraphFont"/>
+    <w:link w:val="Heading5"/>
     <w:uiPriority w:val="9"/>
     <w:semiHidden/>
     <w:rsid w:val="00510034"/>
@@ -19377,10 +19422,10 @@
       <w:lang w:val="de-CH"/>
     </w:rPr>
   </w:style>
-  <w:style w:type="character" w:customStyle="1" w:styleId="berschrift6Zchn">
-    <w:name w:val="Überschrift 6 Zchn"/>
-    <w:basedOn w:val="Absatz-Standardschriftart"/>
-    <w:link w:val="berschrift6"/>
+  <w:style w:type="character" w:customStyle="1" w:styleId="Heading6Char">
+    <w:name w:val="Heading 6 Char"/>
+    <w:basedOn w:val="DefaultParagraphFont"/>
+    <w:link w:val="Heading6"/>
     <w:uiPriority w:val="9"/>
     <w:semiHidden/>
     <w:rsid w:val="00510034"/>
@@ -19390,10 +19435,10 @@
       <w:lang w:val="de-CH"/>
     </w:rPr>
   </w:style>
-  <w:style w:type="character" w:customStyle="1" w:styleId="berschrift7Zchn">
-    <w:name w:val="Überschrift 7 Zchn"/>
-    <w:basedOn w:val="Absatz-Standardschriftart"/>
-    <w:link w:val="berschrift7"/>
+  <w:style w:type="character" w:customStyle="1" w:styleId="Heading7Char">
+    <w:name w:val="Heading 7 Char"/>
+    <w:basedOn w:val="DefaultParagraphFont"/>
+    <w:link w:val="Heading7"/>
     <w:uiPriority w:val="9"/>
     <w:semiHidden/>
     <w:rsid w:val="00510034"/>
@@ -19405,10 +19450,10 @@
       <w:lang w:val="de-CH"/>
     </w:rPr>
   </w:style>
-  <w:style w:type="character" w:customStyle="1" w:styleId="berschrift8Zchn">
-    <w:name w:val="Überschrift 8 Zchn"/>
-    <w:basedOn w:val="Absatz-Standardschriftart"/>
-    <w:link w:val="berschrift8"/>
+  <w:style w:type="character" w:customStyle="1" w:styleId="Heading8Char">
+    <w:name w:val="Heading 8 Char"/>
+    <w:basedOn w:val="DefaultParagraphFont"/>
+    <w:link w:val="Heading8"/>
     <w:uiPriority w:val="9"/>
     <w:semiHidden/>
     <w:rsid w:val="00510034"/>
@@ -19420,10 +19465,10 @@
       <w:lang w:val="de-CH"/>
     </w:rPr>
   </w:style>
-  <w:style w:type="character" w:customStyle="1" w:styleId="berschrift9Zchn">
-    <w:name w:val="Überschrift 9 Zchn"/>
-    <w:basedOn w:val="Absatz-Standardschriftart"/>
-    <w:link w:val="berschrift9"/>
+  <w:style w:type="character" w:customStyle="1" w:styleId="Heading9Char">
+    <w:name w:val="Heading 9 Char"/>
+    <w:basedOn w:val="DefaultParagraphFont"/>
+    <w:link w:val="Heading9"/>
     <w:uiPriority w:val="9"/>
     <w:semiHidden/>
     <w:rsid w:val="00510034"/>
@@ -19437,10 +19482,10 @@
       <w:lang w:val="de-CH"/>
     </w:rPr>
   </w:style>
-  <w:style w:type="paragraph" w:styleId="Abbildungsverzeichnis">
+  <w:style w:type="paragraph" w:styleId="TableofFigures">
     <w:name w:val="table of figures"/>
-    <w:basedOn w:val="Standard"/>
-    <w:next w:val="Standard"/>
+    <w:basedOn w:val="Normal"/>
+    <w:next w:val="Normal"/>
     <w:uiPriority w:val="99"/>
     <w:unhideWhenUsed/>
     <w:rsid w:val="00EF4F9E"/>
@@ -19497,10 +19542,10 @@
       </w:numPr>
     </w:pPr>
   </w:style>
-  <w:style w:type="paragraph" w:styleId="HTMLVorformatiert">
+  <w:style w:type="paragraph" w:styleId="HTMLPreformatted">
     <w:name w:val="HTML Preformatted"/>
-    <w:basedOn w:val="Standard"/>
-    <w:link w:val="HTMLVorformatiertZchn"/>
+    <w:basedOn w:val="Normal"/>
+    <w:link w:val="HTMLPreformattedChar"/>
     <w:uiPriority w:val="99"/>
     <w:semiHidden/>
     <w:unhideWhenUsed/>
@@ -19535,10 +19580,10 @@
       <w:lang w:eastAsia="de-DE"/>
     </w:rPr>
   </w:style>
-  <w:style w:type="character" w:customStyle="1" w:styleId="HTMLVorformatiertZchn">
-    <w:name w:val="HTML Vorformatiert Zchn"/>
-    <w:basedOn w:val="Absatz-Standardschriftart"/>
-    <w:link w:val="HTMLVorformatiert"/>
+  <w:style w:type="character" w:customStyle="1" w:styleId="HTMLPreformattedChar">
+    <w:name w:val="HTML Preformatted Char"/>
+    <w:basedOn w:val="DefaultParagraphFont"/>
+    <w:link w:val="HTMLPreformatted"/>
     <w:uiPriority w:val="99"/>
     <w:semiHidden/>
     <w:rsid w:val="00C92854"/>
@@ -19551,22 +19596,22 @@
   </w:style>
   <w:style w:type="character" w:customStyle="1" w:styleId="comment">
     <w:name w:val="comment"/>
-    <w:basedOn w:val="Absatz-Standardschriftart"/>
+    <w:basedOn w:val="DefaultParagraphFont"/>
     <w:rsid w:val="00C92854"/>
   </w:style>
   <w:style w:type="character" w:customStyle="1" w:styleId="keyword">
     <w:name w:val="keyword"/>
-    <w:basedOn w:val="Absatz-Standardschriftart"/>
+    <w:basedOn w:val="DefaultParagraphFont"/>
     <w:rsid w:val="00C92854"/>
   </w:style>
   <w:style w:type="character" w:customStyle="1" w:styleId="string">
     <w:name w:val="string"/>
-    <w:basedOn w:val="Absatz-Standardschriftart"/>
+    <w:basedOn w:val="DefaultParagraphFont"/>
     <w:rsid w:val="00C92854"/>
   </w:style>
-  <w:style w:type="character" w:styleId="BesuchterLink">
+  <w:style w:type="character" w:styleId="FollowedHyperlink">
     <w:name w:val="FollowedHyperlink"/>
-    <w:basedOn w:val="Absatz-Standardschriftart"/>
+    <w:basedOn w:val="DefaultParagraphFont"/>
     <w:uiPriority w:val="99"/>
     <w:semiHidden/>
     <w:unhideWhenUsed/>
@@ -19987,7 +20032,7 @@
 </file>
 
 <file path=customXml/itemProps1.xml><?xml version="1.0" encoding="utf-8"?>
-<ds:datastoreItem xmlns:ds="http://schemas.openxmlformats.org/officeDocument/2006/customXml" ds:itemID="{70756A6F-8D88-4214-A9BC-6251FD4C0C0A}">
+<ds:datastoreItem xmlns:ds="http://schemas.openxmlformats.org/officeDocument/2006/customXml" ds:itemID="{54CBE485-C951-064B-9DBB-C7A7A11F0DFA}">
   <ds:schemaRefs>
     <ds:schemaRef ds:uri="http://schemas.openxmlformats.org/officeDocument/2006/bibliography"/>
   </ds:schemaRefs>

</xml_diff>

<commit_message>
letze Layout korrekturen und auf Rechtschreibung überprüft
</commit_message>
<xml_diff>
--- a/Fach_Pflichtenheft_T5.docx
+++ b/Fach_Pflichtenheft_T5.docx
@@ -282,7 +282,7 @@
                             </w:r>
                             <w:r>
                               <w:tab/>
-                              <w:t xml:space="preserve">Dr. Luca </w:t>
+                              <w:t xml:space="preserve">Luca </w:t>
                             </w:r>
                             <w:proofErr w:type="spellStart"/>
                             <w:r>
@@ -515,7 +515,7 @@
                       </w:r>
                       <w:r>
                         <w:tab/>
-                        <w:t xml:space="preserve">Dr. Luca </w:t>
+                        <w:t xml:space="preserve">Luca </w:t>
                       </w:r>
                       <w:proofErr w:type="spellStart"/>
                       <w:r>
@@ -851,7 +851,7 @@
           <w:rFonts w:cs="Arial"/>
           <w:noProof/>
         </w:rPr>
-        <w:t>22.03.2019</w:t>
+        <w:t>23.03.2019</w:t>
       </w:r>
       <w:r>
         <w:rPr>
@@ -4362,14 +4362,6 @@
                 <w:color w:val="000000"/>
                 <w:lang w:eastAsia="de-CH"/>
               </w:rPr>
-              <w:t xml:space="preserve">- </w:t>
-            </w:r>
-            <w:r>
-              <w:rPr>
-                <w:rFonts w:eastAsia="Times New Roman" w:cs="Arial"/>
-                <w:color w:val="000000"/>
-                <w:lang w:eastAsia="de-CH"/>
-              </w:rPr>
               <w:t>GUI soll selbsterklärend sein</w:t>
             </w:r>
           </w:p>
@@ -6376,7 +6368,25 @@
         <w:rPr>
           <w:rFonts w:cs="Arial"/>
         </w:rPr>
-        <w:t xml:space="preserve">Die Lieferobjekte sind festgelegt in der unten aufgeführten Tabelle. Die Berichte werden per Mail an die Herren </w:t>
+        <w:t>Die Lieferobjekte sind in der unten aufgeführten Tabelle</w:t>
+      </w:r>
+      <w:r>
+        <w:rPr>
+          <w:rFonts w:cs="Arial"/>
+        </w:rPr>
+        <w:t xml:space="preserve"> </w:t>
+      </w:r>
+      <w:r>
+        <w:rPr>
+          <w:rFonts w:cs="Arial"/>
+        </w:rPr>
+        <w:t>festgelegt</w:t>
+      </w:r>
+      <w:r>
+        <w:rPr>
+          <w:rFonts w:cs="Arial"/>
+        </w:rPr>
+        <w:t xml:space="preserve">. Die Berichte werden per Mail an die Herren </w:t>
       </w:r>
       <w:proofErr w:type="spellStart"/>
       <w:r>
@@ -6683,7 +6693,23 @@
                 <w:color w:val="000000"/>
                 <w:lang w:eastAsia="de-CH"/>
               </w:rPr>
-              <w:t>21.03.2019</w:t>
+              <w:t>2</w:t>
+            </w:r>
+            <w:r>
+              <w:rPr>
+                <w:rFonts w:eastAsia="Times New Roman" w:cs="Arial"/>
+                <w:color w:val="000000"/>
+                <w:lang w:eastAsia="de-CH"/>
+              </w:rPr>
+              <w:t>4</w:t>
+            </w:r>
+            <w:r>
+              <w:rPr>
+                <w:rFonts w:eastAsia="Times New Roman" w:cs="Arial"/>
+                <w:color w:val="000000"/>
+                <w:lang w:eastAsia="de-CH"/>
+              </w:rPr>
+              <w:t>.03.2019</w:t>
             </w:r>
           </w:p>
         </w:tc>
@@ -6757,7 +6783,15 @@
                 <w:color w:val="000000"/>
                 <w:lang w:eastAsia="de-CH"/>
               </w:rPr>
-              <w:t>28.03.2019</w:t>
+              <w:t>31</w:t>
+            </w:r>
+            <w:r>
+              <w:rPr>
+                <w:rFonts w:eastAsia="Times New Roman" w:cs="Arial"/>
+                <w:color w:val="000000"/>
+                <w:lang w:eastAsia="de-CH"/>
+              </w:rPr>
+              <w:t>.03.2019</w:t>
             </w:r>
           </w:p>
         </w:tc>
@@ -6831,7 +6865,15 @@
                 <w:color w:val="000000"/>
                 <w:lang w:eastAsia="de-CH"/>
               </w:rPr>
-              <w:t>04.04.2019</w:t>
+              <w:t>07</w:t>
+            </w:r>
+            <w:r>
+              <w:rPr>
+                <w:rFonts w:eastAsia="Times New Roman" w:cs="Arial"/>
+                <w:color w:val="000000"/>
+                <w:lang w:eastAsia="de-CH"/>
+              </w:rPr>
+              <w:t>.04.2019</w:t>
             </w:r>
           </w:p>
         </w:tc>
@@ -6961,7 +7003,6 @@
             <w:shd w:val="clear" w:color="auto" w:fill="auto"/>
             <w:noWrap/>
             <w:vAlign w:val="bottom"/>
-            <w:hideMark/>
           </w:tcPr>
           <w:p>
             <w:pPr>
@@ -6996,7 +7037,6 @@
             <w:shd w:val="clear" w:color="auto" w:fill="auto"/>
             <w:noWrap/>
             <w:vAlign w:val="bottom"/>
-            <w:hideMark/>
           </w:tcPr>
           <w:p>
             <w:pPr>
@@ -7015,6 +7055,78 @@
                 <w:lang w:eastAsia="de-CH"/>
               </w:rPr>
               <w:t>Disposition, Einleitung und Statusbericht 2</w:t>
+            </w:r>
+          </w:p>
+        </w:tc>
+      </w:tr>
+      <w:tr>
+        <w:trPr>
+          <w:trHeight w:val="300"/>
+        </w:trPr>
+        <w:tc>
+          <w:tcPr>
+            <w:tcW w:w="1263" w:type="dxa"/>
+            <w:tcBorders>
+              <w:top w:val="nil"/>
+              <w:left w:val="single" w:sz="8" w:space="0" w:color="auto"/>
+              <w:bottom w:val="single" w:sz="8" w:space="0" w:color="auto"/>
+              <w:right w:val="single" w:sz="8" w:space="0" w:color="auto"/>
+            </w:tcBorders>
+            <w:shd w:val="clear" w:color="auto" w:fill="auto"/>
+            <w:noWrap/>
+            <w:vAlign w:val="bottom"/>
+          </w:tcPr>
+          <w:p>
+            <w:pPr>
+              <w:spacing w:after="0" w:line="240" w:lineRule="auto"/>
+              <w:ind w:left="0"/>
+              <w:rPr>
+                <w:rFonts w:eastAsia="Times New Roman" w:cs="Arial"/>
+                <w:color w:val="000000"/>
+                <w:lang w:eastAsia="de-CH"/>
+              </w:rPr>
+            </w:pPr>
+            <w:r>
+              <w:rPr>
+                <w:rFonts w:eastAsia="Times New Roman" w:cs="Arial"/>
+                <w:color w:val="000000"/>
+                <w:lang w:eastAsia="de-CH"/>
+              </w:rPr>
+              <w:t>05.05.2019</w:t>
+            </w:r>
+          </w:p>
+        </w:tc>
+        <w:tc>
+          <w:tcPr>
+            <w:tcW w:w="4779" w:type="dxa"/>
+            <w:gridSpan w:val="3"/>
+            <w:tcBorders>
+              <w:top w:val="single" w:sz="8" w:space="0" w:color="auto"/>
+              <w:left w:val="nil"/>
+              <w:bottom w:val="single" w:sz="8" w:space="0" w:color="auto"/>
+              <w:right w:val="single" w:sz="8" w:space="0" w:color="000000"/>
+            </w:tcBorders>
+            <w:shd w:val="clear" w:color="auto" w:fill="auto"/>
+            <w:noWrap/>
+            <w:vAlign w:val="bottom"/>
+          </w:tcPr>
+          <w:p>
+            <w:pPr>
+              <w:spacing w:after="0" w:line="240" w:lineRule="auto"/>
+              <w:ind w:left="0"/>
+              <w:rPr>
+                <w:rFonts w:eastAsia="Times New Roman" w:cs="Arial"/>
+                <w:color w:val="000000"/>
+                <w:lang w:eastAsia="de-CH"/>
+              </w:rPr>
+            </w:pPr>
+            <w:r>
+              <w:rPr>
+                <w:rFonts w:eastAsia="Times New Roman" w:cs="Arial"/>
+                <w:color w:val="000000"/>
+                <w:lang w:eastAsia="de-CH"/>
+              </w:rPr>
+              <w:t>Statusbericht 2</w:t>
             </w:r>
           </w:p>
         </w:tc>
@@ -7053,7 +7165,23 @@
                 <w:color w:val="000000"/>
                 <w:lang w:eastAsia="de-CH"/>
               </w:rPr>
-              <w:t>16.05.2019</w:t>
+              <w:t>1</w:t>
+            </w:r>
+            <w:r>
+              <w:rPr>
+                <w:rFonts w:eastAsia="Times New Roman" w:cs="Arial"/>
+                <w:color w:val="000000"/>
+                <w:lang w:eastAsia="de-CH"/>
+              </w:rPr>
+              <w:t>9</w:t>
+            </w:r>
+            <w:r>
+              <w:rPr>
+                <w:rFonts w:eastAsia="Times New Roman" w:cs="Arial"/>
+                <w:color w:val="000000"/>
+                <w:lang w:eastAsia="de-CH"/>
+              </w:rPr>
+              <w:t>.05.2019</w:t>
             </w:r>
           </w:p>
         </w:tc>
@@ -7089,6 +7217,78 @@
                 <w:lang w:eastAsia="de-CH"/>
               </w:rPr>
               <w:t>Statusbericht 3</w:t>
+            </w:r>
+          </w:p>
+        </w:tc>
+      </w:tr>
+      <w:tr>
+        <w:trPr>
+          <w:trHeight w:val="300"/>
+        </w:trPr>
+        <w:tc>
+          <w:tcPr>
+            <w:tcW w:w="1263" w:type="dxa"/>
+            <w:tcBorders>
+              <w:top w:val="nil"/>
+              <w:left w:val="single" w:sz="8" w:space="0" w:color="auto"/>
+              <w:bottom w:val="single" w:sz="8" w:space="0" w:color="auto"/>
+              <w:right w:val="single" w:sz="8" w:space="0" w:color="auto"/>
+            </w:tcBorders>
+            <w:shd w:val="clear" w:color="auto" w:fill="auto"/>
+            <w:noWrap/>
+            <w:vAlign w:val="bottom"/>
+          </w:tcPr>
+          <w:p>
+            <w:pPr>
+              <w:spacing w:after="0" w:line="240" w:lineRule="auto"/>
+              <w:ind w:left="0"/>
+              <w:rPr>
+                <w:rFonts w:eastAsia="Times New Roman" w:cs="Arial"/>
+                <w:color w:val="000000"/>
+                <w:lang w:eastAsia="de-CH"/>
+              </w:rPr>
+            </w:pPr>
+            <w:r>
+              <w:rPr>
+                <w:rFonts w:eastAsia="Times New Roman" w:cs="Arial"/>
+                <w:color w:val="000000"/>
+                <w:lang w:eastAsia="de-CH"/>
+              </w:rPr>
+              <w:t>13.06.2019</w:t>
+            </w:r>
+          </w:p>
+        </w:tc>
+        <w:tc>
+          <w:tcPr>
+            <w:tcW w:w="4779" w:type="dxa"/>
+            <w:gridSpan w:val="3"/>
+            <w:tcBorders>
+              <w:top w:val="single" w:sz="8" w:space="0" w:color="auto"/>
+              <w:left w:val="nil"/>
+              <w:bottom w:val="single" w:sz="8" w:space="0" w:color="auto"/>
+              <w:right w:val="single" w:sz="8" w:space="0" w:color="000000"/>
+            </w:tcBorders>
+            <w:shd w:val="clear" w:color="auto" w:fill="auto"/>
+            <w:noWrap/>
+            <w:vAlign w:val="bottom"/>
+          </w:tcPr>
+          <w:p>
+            <w:pPr>
+              <w:spacing w:after="0" w:line="240" w:lineRule="auto"/>
+              <w:ind w:left="0"/>
+              <w:rPr>
+                <w:rFonts w:eastAsia="Times New Roman" w:cs="Arial"/>
+                <w:color w:val="000000"/>
+                <w:lang w:eastAsia="de-CH"/>
+              </w:rPr>
+            </w:pPr>
+            <w:r>
+              <w:rPr>
+                <w:rFonts w:eastAsia="Times New Roman" w:cs="Arial"/>
+                <w:color w:val="000000"/>
+                <w:lang w:eastAsia="de-CH"/>
+              </w:rPr>
+              <w:t>Statusbericht 4</w:t>
             </w:r>
           </w:p>
         </w:tc>
@@ -7289,10 +7489,16 @@
         <w:t xml:space="preserve">Schaltnetzteil um die Netzspannung auf die benötigte Spannung zu regeln. </w:t>
       </w:r>
       <w:r>
-        <w:t xml:space="preserve">Betrachtet man die Eingangsspannung ohne Netzfilter, wird man auf dem ganzen Frequenzspektrum, d.h. von Netzfrequenz bis zu mehreren MHz Störungen feststellen. Die Aufgabe vom EMI (elektromagnetische Interferenzen) Filter ist es, diese Störungen zu filtern, so dass keine anderen Geräte, gestört werden. Dabei muss jedes Schaltnetzteil sich an bestimmte Normen im Bereich EMV halten. </w:t>
-      </w:r>
-      <w:r>
-        <w:t>Damit dieses eingesetzt werden darf.</w:t>
+        <w:t xml:space="preserve">Betrachtet man die Eingangsspannung ohne Netzfilter, wird man auf dem ganzen Frequenzspektrum, d.h. von Netzfrequenz bis zu mehreren MHz Störungen feststellen. Die Aufgabe vom EMI (elektromagnetische Interferenzen) Filter ist es, diese Störungen zu filtern, so dass keine anderen Geräte gestört werden. </w:t>
+      </w:r>
+      <w:r>
+        <w:t>Damit dieses eingesetzt werden darf</w:t>
+      </w:r>
+      <w:r>
+        <w:t xml:space="preserve">, </w:t>
+      </w:r>
+      <w:r>
+        <w:t>muss jedes Schaltnetzteil sich an bestimmte Normen im Bereich EMV halten.</w:t>
       </w:r>
     </w:p>
     <w:p>
@@ -7559,7 +7765,7 @@
         <w:t>Drossel (L)</w:t>
       </w:r>
       <w:r>
-        <w:t xml:space="preserve">, ist </w:t>
+        <w:t xml:space="preserve"> ist </w:t>
       </w:r>
       <w:r>
         <w:t>in der Lage,</w:t>
@@ -7600,7 +7806,19 @@
         <w:t xml:space="preserve">Die Y-Kondensatoren, welche gegen </w:t>
       </w:r>
       <w:r>
-        <w:t>Erde geschaltet sind, ebenfalls dazu da um CM-Störungen zu filtern. Diese müssen jedoch eine sehr hohe Überspannungsfestigkeit besitzen, um beispielsweise bei einem Blitzschlag, keinen Kurzschluss im Gehäuse zu verursachen.</w:t>
+        <w:t>Erde geschaltet sind,</w:t>
+      </w:r>
+      <w:r>
+        <w:t xml:space="preserve"> sind</w:t>
+      </w:r>
+      <w:r>
+        <w:t xml:space="preserve"> ebenfalls dazu da</w:t>
+      </w:r>
+      <w:r>
+        <w:t>,</w:t>
+      </w:r>
+      <w:r>
+        <w:t xml:space="preserve"> um CM-Störungen zu filtern. Diese müssen jedoch eine sehr hohe Überspannungsfestigkeit besitzen, um beispielsweise bei einem Blitzschlag keinen Kurzschluss im Gehäuse zu verursachen.</w:t>
       </w:r>
     </w:p>
     <w:p>
@@ -7608,7 +7826,13 @@
         <w:ind w:left="0"/>
       </w:pPr>
       <w:r>
-        <w:t xml:space="preserve">Störungen zwischen den Zuleitungen, so genannte Gegentaktstörungen (DM) </w:t>
+        <w:t>Störungen zwischen den Zuleitungen, so genannte Gegentaktstörungen (DM)</w:t>
+      </w:r>
+      <w:r>
+        <w:t>,</w:t>
+      </w:r>
+      <w:r>
+        <w:t xml:space="preserve"> </w:t>
       </w:r>
       <w:r>
         <w:t xml:space="preserve">werden mit den X-Kondensatoren </w:t>
@@ -7689,13 +7913,11 @@
         <w:t>C</w:t>
       </w:r>
       <w:r>
-        <w:t xml:space="preserve">M) und Gegentaktrauschen, </w:t>
-      </w:r>
-      <w:proofErr w:type="spellStart"/>
-      <w:r>
-        <w:t>Direct</w:t>
-      </w:r>
-      <w:proofErr w:type="spellEnd"/>
+        <w:t>M) und Gegentaktrauschen, D</w:t>
+      </w:r>
+      <w:r>
+        <w:t>ifferential</w:t>
+      </w:r>
       <w:r>
         <w:t xml:space="preserve"> Mode (DM) gesprochen. </w:t>
       </w:r>
@@ -7930,7 +8152,13 @@
         <w:ind w:left="0"/>
       </w:pPr>
       <w:r>
-        <w:t xml:space="preserve">Die Leistung eines EMI Filters wird mit den Einfügungsverluste in Abhängigkeit der Frequenz bestimmt. </w:t>
+        <w:t>Die Leistung eines EMI Filters wird mit den Einfügungsverluste</w:t>
+      </w:r>
+      <w:r>
+        <w:t>n</w:t>
+      </w:r>
+      <w:r>
+        <w:t xml:space="preserve"> in Abhängigkeit der Frequenz bestimmt. </w:t>
       </w:r>
       <w:r>
         <w:t>Diese Funktion lautet:</w:t>
@@ -8467,7 +8695,23 @@
           <w:color w:val="auto"/>
           <w:sz w:val="16"/>
         </w:rPr>
-        <w:t>: Lastspannung ohne Filter und Last mit EMI Filter</w:t>
+        <w:t>: Lastspannung ohne Filter und Last</w:t>
+      </w:r>
+      <w:r>
+        <w:rPr>
+          <w:i w:val="0"/>
+          <w:color w:val="auto"/>
+          <w:sz w:val="16"/>
+        </w:rPr>
+        <w:t>spannung</w:t>
+      </w:r>
+      <w:r>
+        <w:rPr>
+          <w:i w:val="0"/>
+          <w:color w:val="auto"/>
+          <w:sz w:val="16"/>
+        </w:rPr>
+        <w:t xml:space="preserve"> mit EMI Filter</w:t>
       </w:r>
       <w:bookmarkEnd w:id="19"/>
       <w:bookmarkEnd w:id="20"/>
@@ -8502,7 +8746,7 @@
           <w:noProof/>
         </w:rPr>
         <w:drawing>
-          <wp:anchor distT="0" distB="0" distL="114300" distR="114300" simplePos="0" relativeHeight="251689472" behindDoc="0" locked="0" layoutInCell="1" allowOverlap="1" wp14:anchorId="62B629F3" wp14:editId="1CF04CAE">
+          <wp:anchor distT="0" distB="0" distL="114300" distR="114300" simplePos="0" relativeHeight="251659264" behindDoc="0" locked="0" layoutInCell="1" allowOverlap="1" wp14:anchorId="62B629F3" wp14:editId="1CF04CAE">
             <wp:simplePos x="0" y="0"/>
             <wp:positionH relativeFrom="column">
               <wp:posOffset>3520440</wp:posOffset>
@@ -8563,7 +8807,7 @@
           <w:noProof/>
         </w:rPr>
         <w:drawing>
-          <wp:anchor distT="0" distB="0" distL="114300" distR="114300" simplePos="0" relativeHeight="251709952" behindDoc="1" locked="0" layoutInCell="1" allowOverlap="1" wp14:anchorId="4A76BD24" wp14:editId="0F734959">
+          <wp:anchor distT="0" distB="0" distL="114300" distR="114300" simplePos="0" relativeHeight="251661312" behindDoc="1" locked="0" layoutInCell="1" allowOverlap="1" wp14:anchorId="4A76BD24" wp14:editId="0F734959">
             <wp:simplePos x="0" y="0"/>
             <wp:positionH relativeFrom="column">
               <wp:posOffset>464820</wp:posOffset>
@@ -8766,7 +9010,39 @@
           <w:color w:val="auto"/>
           <w:sz w:val="16"/>
         </w:rPr>
-        <w:t>: Ersatzschaltung für ein realer Kondensator - eine reale Spule</w:t>
+        <w:t>: Ersatzschaltung für ein</w:t>
+      </w:r>
+      <w:r>
+        <w:rPr>
+          <w:i w:val="0"/>
+          <w:color w:val="auto"/>
+          <w:sz w:val="16"/>
+        </w:rPr>
+        <w:t>en</w:t>
+      </w:r>
+      <w:r>
+        <w:rPr>
+          <w:i w:val="0"/>
+          <w:color w:val="auto"/>
+          <w:sz w:val="16"/>
+        </w:rPr>
+        <w:t xml:space="preserve"> reale</w:t>
+      </w:r>
+      <w:r>
+        <w:rPr>
+          <w:i w:val="0"/>
+          <w:color w:val="auto"/>
+          <w:sz w:val="16"/>
+        </w:rPr>
+        <w:t>n</w:t>
+      </w:r>
+      <w:r>
+        <w:rPr>
+          <w:i w:val="0"/>
+          <w:color w:val="auto"/>
+          <w:sz w:val="16"/>
+        </w:rPr>
+        <w:t xml:space="preserve"> Kondensator - eine reale Spule</w:t>
       </w:r>
       <w:bookmarkEnd w:id="23"/>
       <w:bookmarkEnd w:id="24"/>
@@ -8777,16 +9053,28 @@
       </w:pPr>
       <w:r>
         <w:lastRenderedPageBreak/>
-        <w:t xml:space="preserve">Betrachtet man diese Ersatzschaltbilder, sieht man eigentlich einen Serie- und Parallelschwingkreis. Weit unterhalb der Resonanzfrequenz jedoch haben die </w:t>
+        <w:t xml:space="preserve">Betrachtet man diese Ersatzschaltbilder, sieht man eigentlich einen Serie- und Parallelschwingkreis. Weit unterhalb der Resonanzfrequenz haben die </w:t>
       </w:r>
       <w:r>
         <w:t>parasitären Parameter</w:t>
       </w:r>
       <w:r>
-        <w:t xml:space="preserve"> keinen grossen Einfluss. Im </w:t>
-      </w:r>
-      <w:r>
-        <w:t>Resonanzfall jedoch haben wir einen Serie- oder Parallelschwingkreis.</w:t>
+        <w:t xml:space="preserve"> </w:t>
+      </w:r>
+      <w:r>
+        <w:t xml:space="preserve">jedoch </w:t>
+      </w:r>
+      <w:r>
+        <w:t xml:space="preserve">keinen grossen Einfluss. Im </w:t>
+      </w:r>
+      <w:r>
+        <w:t>Resonanzfall haben wir</w:t>
+      </w:r>
+      <w:r>
+        <w:t xml:space="preserve"> aber</w:t>
+      </w:r>
+      <w:r>
+        <w:t xml:space="preserve"> einen Serie- oder Parallelschwingkreis.</w:t>
       </w:r>
       <w:r>
         <w:t xml:space="preserve"> Danach wirkt die Spule nicht mehr als Induktivität und der Kondensator nicht mehr als Kapazität. </w:t>
@@ -9116,7 +9404,16 @@
         <w:t>zusammenfasst</w:t>
       </w:r>
       <w:r>
-        <w:t>. Ausserdem lässt man die CX-Kondensatoren weg, da diese bei dieser Schaltung trivial sind.</w:t>
+        <w:t>. Ausserdem lässt man die C</w:t>
+      </w:r>
+      <w:r>
+        <w:rPr>
+          <w:vertAlign w:val="subscript"/>
+        </w:rPr>
+        <w:t>X</w:t>
+      </w:r>
+      <w:r>
+        <w:t>-Kondensatoren weg, da diese bei dieser Schaltung trivial sind.</w:t>
       </w:r>
       <w:r>
         <w:t xml:space="preserve"> Die reduzierte Schaltung sieht nun schon wesentlich schlanker aus.</w:t>
@@ -10476,7 +10773,19 @@
         <w:rPr>
           <w:rFonts w:eastAsiaTheme="minorEastAsia"/>
         </w:rPr>
-        <w:t xml:space="preserve">Sobald man die Kettenmatrix für ein Zwei-Tor berechnet hat, lassen sich daraus die S-Parameter berechnen. Deshalb ist es für uns der einfachste Weg die Einfügungsverluste mit Hilfe dieser Parameter zu bestimmen. Im </w:t>
+        <w:t>Sobald man die Kettenmatrix für ein Zwei-Tor berechnet hat, lassen sich daraus die S-Parameter berechnen. Deshalb ist es der einfachste Weg</w:t>
+      </w:r>
+      <w:r>
+        <w:rPr>
+          <w:rFonts w:eastAsiaTheme="minorEastAsia"/>
+        </w:rPr>
+        <w:t>,</w:t>
+      </w:r>
+      <w:r>
+        <w:rPr>
+          <w:rFonts w:eastAsiaTheme="minorEastAsia"/>
+        </w:rPr>
+        <w:t xml:space="preserve"> die Einfügungsverluste mit Hilfe dieser Parameter zu bestimmen. Im </w:t>
       </w:r>
       <w:proofErr w:type="gramStart"/>
       <w:r>
@@ -10505,7 +10814,7 @@
         </w:rPr>
         <w:lastRenderedPageBreak/>
         <w:drawing>
-          <wp:anchor distT="0" distB="0" distL="114300" distR="114300" simplePos="0" relativeHeight="251621888" behindDoc="1" locked="0" layoutInCell="1" allowOverlap="1" wp14:anchorId="347ECFBF" wp14:editId="6533C809">
+          <wp:anchor distT="0" distB="0" distL="114300" distR="114300" simplePos="0" relativeHeight="251657216" behindDoc="1" locked="0" layoutInCell="1" allowOverlap="1" wp14:anchorId="347ECFBF" wp14:editId="6533C809">
             <wp:simplePos x="0" y="0"/>
             <wp:positionH relativeFrom="column">
               <wp:posOffset>210820</wp:posOffset>
@@ -11304,7 +11613,7 @@
         <w:rPr>
           <w:rFonts w:eastAsiaTheme="minorEastAsia"/>
         </w:rPr>
-        <w:t xml:space="preserve">Die einzelnen Parameter haben dabei folgende Bedeutung: </w:t>
+        <w:t xml:space="preserve">Die einzelnen Parameter haben dabei folgende Bedeutung </w:t>
       </w:r>
       <w:sdt>
         <w:sdtPr>
@@ -11348,6 +11657,12 @@
           </w:r>
         </w:sdtContent>
       </w:sdt>
+      <w:r>
+        <w:rPr>
+          <w:rFonts w:eastAsiaTheme="minorEastAsia"/>
+        </w:rPr>
+        <w:t>:</w:t>
+      </w:r>
     </w:p>
     <w:p>
       <w:pPr>
@@ -11696,7 +12011,13 @@
         <w:rPr>
           <w:rFonts w:eastAsiaTheme="minorEastAsia"/>
         </w:rPr>
-        <w:t xml:space="preserve"> dieser benötigt die Bezugswiderstände </w:t>
+        <w:t>. D</w:t>
+      </w:r>
+      <w:r>
+        <w:rPr>
+          <w:rFonts w:eastAsiaTheme="minorEastAsia"/>
+        </w:rPr>
+        <w:t xml:space="preserve">ieser benötigt die Bezugswiderstände </w:t>
       </w:r>
       <w:proofErr w:type="spellStart"/>
       <w:r>
@@ -12537,7 +12858,33 @@
           <w:color w:val="auto"/>
           <w:sz w:val="16"/>
         </w:rPr>
-        <w:t>: Insertion Loss Kurve aus MATLAB</w:t>
+        <w:t xml:space="preserve">: Insertion </w:t>
+      </w:r>
+      <w:proofErr w:type="spellStart"/>
+      <w:r>
+        <w:rPr>
+          <w:i w:val="0"/>
+          <w:color w:val="auto"/>
+          <w:sz w:val="16"/>
+        </w:rPr>
+        <w:t>l</w:t>
+      </w:r>
+      <w:r>
+        <w:rPr>
+          <w:i w:val="0"/>
+          <w:color w:val="auto"/>
+          <w:sz w:val="16"/>
+        </w:rPr>
+        <w:t>oss</w:t>
+      </w:r>
+      <w:proofErr w:type="spellEnd"/>
+      <w:r>
+        <w:rPr>
+          <w:i w:val="0"/>
+          <w:color w:val="auto"/>
+          <w:sz w:val="16"/>
+        </w:rPr>
+        <w:t xml:space="preserve"> Kurve aus MATLAB</w:t>
       </w:r>
       <w:bookmarkEnd w:id="35"/>
       <w:bookmarkEnd w:id="36"/>
@@ -12791,13 +13138,11 @@
       <w:r>
         <w:t xml:space="preserve">einer Menüleiste, einem Anzeigefenster für jeweils DM und CM, Haupt- und </w:t>
       </w:r>
-      <w:proofErr w:type="spellStart"/>
-      <w:r>
-        <w:t>Parasitärparameter</w:t>
-      </w:r>
-      <w:proofErr w:type="spellEnd"/>
-      <w:r>
-        <w:t>. Diese Bestandteile werden in den folgenden Unterkapitel genauer beschrieben.</w:t>
+      <w:r>
+        <w:t>parasitär P</w:t>
+      </w:r>
+      <w:r>
+        <w:t>arameter. Diese Bestandteile werden in den folgenden Unterkapitel genauer beschrieben.</w:t>
       </w:r>
     </w:p>
     <w:p>
@@ -12864,24 +13209,23 @@
       <w:pPr>
         <w:ind w:left="0"/>
       </w:pPr>
-      <w:bookmarkStart w:id="45" w:name="_GoBack"/>
-      <w:bookmarkEnd w:id="45"/>
     </w:p>
     <w:p>
       <w:pPr>
         <w:pStyle w:val="berschrift2"/>
         <w:framePr w:wrap="around"/>
       </w:pPr>
-      <w:bookmarkStart w:id="46" w:name="_Toc4188787"/>
+      <w:bookmarkStart w:id="45" w:name="_Toc4188787"/>
       <w:r>
         <w:t xml:space="preserve">Haupt- und </w:t>
       </w:r>
-      <w:proofErr w:type="spellStart"/>
-      <w:r>
-        <w:t>Parasitärparameter</w:t>
-      </w:r>
-      <w:bookmarkEnd w:id="46"/>
-      <w:proofErr w:type="spellEnd"/>
+      <w:r>
+        <w:t>parasitäre P</w:t>
+      </w:r>
+      <w:r>
+        <w:t>arameter</w:t>
+      </w:r>
+      <w:bookmarkEnd w:id="45"/>
     </w:p>
     <w:p>
       <w:pPr>
@@ -12954,8 +13298,8 @@
           <w:sz w:val="16"/>
         </w:rPr>
       </w:pPr>
-      <w:bookmarkStart w:id="47" w:name="_Toc4188516"/>
-      <w:bookmarkStart w:id="48" w:name="_Toc4188551"/>
+      <w:bookmarkStart w:id="46" w:name="_Toc4188516"/>
+      <w:bookmarkStart w:id="47" w:name="_Toc4188551"/>
       <w:r>
         <w:rPr>
           <w:i w:val="0"/>
@@ -13013,8 +13357,8 @@
         </w:rPr>
         <w:t>: Parametereinstellungen</w:t>
       </w:r>
+      <w:bookmarkEnd w:id="46"/>
       <w:bookmarkEnd w:id="47"/>
-      <w:bookmarkEnd w:id="48"/>
     </w:p>
     <w:p>
       <w:pPr>
@@ -13043,14 +13387,14 @@
         <w:pStyle w:val="berschrift2"/>
         <w:framePr w:wrap="around"/>
       </w:pPr>
-      <w:bookmarkStart w:id="49" w:name="_Toc4188788"/>
+      <w:bookmarkStart w:id="48" w:name="_Toc4188788"/>
       <w:r>
         <w:t>Beschreibung</w:t>
       </w:r>
       <w:r>
         <w:t xml:space="preserve"> Programmablauf</w:t>
       </w:r>
-      <w:bookmarkEnd w:id="49"/>
+      <w:bookmarkEnd w:id="48"/>
     </w:p>
     <w:p>
       <w:pPr>
@@ -13136,8 +13480,8 @@
           <w:sz w:val="16"/>
         </w:rPr>
       </w:pPr>
-      <w:bookmarkStart w:id="50" w:name="_Toc4188517"/>
-      <w:bookmarkStart w:id="51" w:name="_Toc4188552"/>
+      <w:bookmarkStart w:id="49" w:name="_Toc4188517"/>
+      <w:bookmarkStart w:id="50" w:name="_Toc4188552"/>
       <w:r>
         <w:rPr>
           <w:i w:val="0"/>
@@ -13195,19 +13539,30 @@
         </w:rPr>
         <w:t>: Anpassung der Parameter</w:t>
       </w:r>
+      <w:bookmarkEnd w:id="49"/>
       <w:bookmarkEnd w:id="50"/>
-      <w:bookmarkEnd w:id="51"/>
     </w:p>
     <w:p>
       <w:pPr>
         <w:ind w:left="0"/>
       </w:pPr>
       <w:r>
-        <w:t>Bei Doppelklick auf einen Parameter wechselt die Darstellung in seinem Fenster. Nun können die ursprünglichen Werte der parasitären Parameter via Textfelder und anderen Control-</w:t>
+        <w:t xml:space="preserve">Bei Doppelklick auf einen Parameter wechselt die Darstellung in seinem Fenster. Nun können die ursprünglichen Werte der parasitären Parameter via Textfelder und anderen </w:t>
+      </w:r>
+      <w:proofErr w:type="spellStart"/>
+      <w:r>
+        <w:t>Kontrol</w:t>
       </w:r>
       <w:r>
         <w:lastRenderedPageBreak/>
-        <w:t>Einheiten geändert werden. Bei erneutem Doppelklick geht die Ansicht wieder zurück zu den Schiebereglern.</w:t>
+        <w:t>lE</w:t>
+      </w:r>
+      <w:r>
+        <w:t>inheiten</w:t>
+      </w:r>
+      <w:proofErr w:type="spellEnd"/>
+      <w:r>
+        <w:t xml:space="preserve"> geändert werden. Bei erneutem Doppelklick geht die Ansicht wieder zurück zu den Schiebereglern.</w:t>
       </w:r>
     </w:p>
     <w:p>
@@ -13273,8 +13628,8 @@
           <w:sz w:val="16"/>
         </w:rPr>
       </w:pPr>
-      <w:bookmarkStart w:id="52" w:name="_Toc4188518"/>
-      <w:bookmarkStart w:id="53" w:name="_Toc4188553"/>
+      <w:bookmarkStart w:id="51" w:name="_Toc4188518"/>
+      <w:bookmarkStart w:id="52" w:name="_Toc4188553"/>
       <w:r>
         <w:rPr>
           <w:i w:val="0"/>
@@ -13332,8 +13687,8 @@
         </w:rPr>
         <w:t>: Kurvenansicht</w:t>
       </w:r>
+      <w:bookmarkEnd w:id="51"/>
       <w:bookmarkEnd w:id="52"/>
-      <w:bookmarkEnd w:id="53"/>
     </w:p>
     <w:p>
       <w:pPr>
@@ -13406,8 +13761,8 @@
           <w:sz w:val="16"/>
         </w:rPr>
       </w:pPr>
-      <w:bookmarkStart w:id="54" w:name="_Toc4188519"/>
-      <w:bookmarkStart w:id="55" w:name="_Toc4188554"/>
+      <w:bookmarkStart w:id="53" w:name="_Toc4188519"/>
+      <w:bookmarkStart w:id="54" w:name="_Toc4188554"/>
       <w:r>
         <w:rPr>
           <w:i w:val="0"/>
@@ -13465,8 +13820,8 @@
         </w:rPr>
         <w:t>: Parameterauswirkung</w:t>
       </w:r>
+      <w:bookmarkEnd w:id="53"/>
       <w:bookmarkEnd w:id="54"/>
-      <w:bookmarkEnd w:id="55"/>
     </w:p>
     <w:p>
       <w:pPr>
@@ -13511,12 +13866,12 @@
       <w:pPr>
         <w:pStyle w:val="berschrift1"/>
       </w:pPr>
-      <w:bookmarkStart w:id="56" w:name="_Toc4188789"/>
+      <w:bookmarkStart w:id="55" w:name="_Toc4188789"/>
       <w:r>
         <w:lastRenderedPageBreak/>
         <w:t>Softwarestruktur</w:t>
       </w:r>
-      <w:bookmarkEnd w:id="56"/>
+      <w:bookmarkEnd w:id="55"/>
     </w:p>
     <w:p>
       <w:pPr>
@@ -13524,13 +13879,13 @@
         <w:framePr w:wrap="around"/>
         <w:ind w:left="851"/>
       </w:pPr>
-      <w:bookmarkStart w:id="57" w:name="_Toc4188790"/>
+      <w:bookmarkStart w:id="56" w:name="_Toc4188790"/>
       <w:r>
         <w:rPr>
           <w:noProof/>
         </w:rPr>
         <w:drawing>
-          <wp:anchor distT="0" distB="0" distL="114300" distR="114300" simplePos="0" relativeHeight="251615744" behindDoc="0" locked="0" layoutInCell="1" allowOverlap="1" wp14:anchorId="0C0CDD0D" wp14:editId="24F081F7">
+          <wp:anchor distT="0" distB="0" distL="114300" distR="114300" simplePos="0" relativeHeight="251655168" behindDoc="0" locked="0" layoutInCell="1" allowOverlap="1" wp14:anchorId="0C0CDD0D" wp14:editId="24F081F7">
             <wp:simplePos x="0" y="0"/>
             <wp:positionH relativeFrom="margin">
               <wp:posOffset>-3438</wp:posOffset>
@@ -13606,7 +13961,7 @@
       <w:r>
         <w:t>m</w:t>
       </w:r>
-      <w:bookmarkEnd w:id="57"/>
+      <w:bookmarkEnd w:id="56"/>
     </w:p>
     <w:p>
       <w:pPr>
@@ -13725,8 +14080,8 @@
           <w:sz w:val="16"/>
         </w:rPr>
       </w:pPr>
-      <w:bookmarkStart w:id="58" w:name="_Toc4188520"/>
-      <w:bookmarkStart w:id="59" w:name="_Toc4188555"/>
+      <w:bookmarkStart w:id="57" w:name="_Toc4188520"/>
+      <w:bookmarkStart w:id="58" w:name="_Toc4188555"/>
       <w:r>
         <w:rPr>
           <w:i w:val="0"/>
@@ -13784,8 +14139,8 @@
         </w:rPr>
         <w:t>: Klassendiagramm</w:t>
       </w:r>
+      <w:bookmarkEnd w:id="57"/>
       <w:bookmarkEnd w:id="58"/>
-      <w:bookmarkEnd w:id="59"/>
     </w:p>
     <w:p>
       <w:pPr>
@@ -13815,12 +14170,12 @@
         <w:pStyle w:val="berschrift1"/>
         <w:ind w:left="0"/>
       </w:pPr>
-      <w:bookmarkStart w:id="60" w:name="_Toc4188791"/>
+      <w:bookmarkStart w:id="59" w:name="_Toc4188791"/>
       <w:r>
         <w:lastRenderedPageBreak/>
         <w:t>Testkonzept</w:t>
       </w:r>
-      <w:bookmarkEnd w:id="60"/>
+      <w:bookmarkEnd w:id="59"/>
     </w:p>
     <w:p>
       <w:pPr>
@@ -13840,7 +14195,7 @@
         <w:pStyle w:val="berschrift2"/>
         <w:framePr w:wrap="around"/>
       </w:pPr>
-      <w:bookmarkStart w:id="61" w:name="_Toc4188792"/>
+      <w:bookmarkStart w:id="60" w:name="_Toc4188792"/>
       <w:r>
         <w:t xml:space="preserve">Kontrolle bei </w:t>
       </w:r>
@@ -13850,7 +14205,7 @@
       <w:r>
         <w:t xml:space="preserve"> Entwicklung</w:t>
       </w:r>
-      <w:bookmarkEnd w:id="61"/>
+      <w:bookmarkEnd w:id="60"/>
     </w:p>
     <w:p>
       <w:pPr>
@@ -13871,7 +14226,19 @@
         <w:rPr>
           <w:color w:val="000000" w:themeColor="text1"/>
         </w:rPr>
-        <w:t>protokoliert</w:t>
+        <w:t>protokol</w:t>
+      </w:r>
+      <w:r>
+        <w:rPr>
+          <w:color w:val="000000" w:themeColor="text1"/>
+        </w:rPr>
+        <w:t>l</w:t>
+      </w:r>
+      <w:r>
+        <w:rPr>
+          <w:color w:val="000000" w:themeColor="text1"/>
+        </w:rPr>
+        <w:t>iert</w:t>
       </w:r>
       <w:r>
         <w:rPr>
@@ -13899,19 +14266,17 @@
         <w:pStyle w:val="berschrift2"/>
         <w:framePr w:wrap="around"/>
       </w:pPr>
-      <w:bookmarkStart w:id="62" w:name="_Toc4188793"/>
+      <w:bookmarkStart w:id="61" w:name="_Toc4188793"/>
       <w:r>
         <w:t>Überprüfung</w:t>
       </w:r>
       <w:r>
         <w:t xml:space="preserve"> mit </w:t>
       </w:r>
-      <w:proofErr w:type="spellStart"/>
-      <w:r>
-        <w:t>Matlab</w:t>
-      </w:r>
-      <w:bookmarkEnd w:id="62"/>
-      <w:proofErr w:type="spellEnd"/>
+      <w:bookmarkEnd w:id="61"/>
+      <w:r>
+        <w:t>MATLAB</w:t>
+      </w:r>
       <w:r>
         <w:t xml:space="preserve"> </w:t>
       </w:r>
@@ -13928,11 +14293,9 @@
       <w:r>
         <w:t xml:space="preserve">Die Richtigkeit der Berechnungen und der Rückgabewerte der Software werden mit </w:t>
       </w:r>
-      <w:proofErr w:type="spellStart"/>
-      <w:r>
-        <w:t>Matlab</w:t>
-      </w:r>
-      <w:proofErr w:type="spellEnd"/>
+      <w:r>
+        <w:t>MATLAB</w:t>
+      </w:r>
       <w:r>
         <w:t xml:space="preserve"> überprüft. </w:t>
       </w:r>
@@ -13948,11 +14311,9 @@
       <w:r>
         <w:t xml:space="preserve">erden die Kurven von </w:t>
       </w:r>
-      <w:proofErr w:type="spellStart"/>
-      <w:r>
-        <w:t>Matlab</w:t>
-      </w:r>
-      <w:proofErr w:type="spellEnd"/>
+      <w:r>
+        <w:t>MATLAB</w:t>
+      </w:r>
       <w:r>
         <w:t xml:space="preserve"> </w:t>
       </w:r>
@@ -13970,11 +14331,11 @@
         <w:pStyle w:val="berschrift2"/>
         <w:framePr w:wrap="around"/>
       </w:pPr>
-      <w:bookmarkStart w:id="63" w:name="_Toc4188794"/>
+      <w:bookmarkStart w:id="62" w:name="_Toc4188794"/>
       <w:r>
         <w:t>Integrationstest</w:t>
       </w:r>
-      <w:bookmarkEnd w:id="63"/>
+      <w:bookmarkEnd w:id="62"/>
     </w:p>
     <w:p>
       <w:pPr>
@@ -14005,11 +14366,11 @@
         <w:pStyle w:val="berschrift2"/>
         <w:framePr w:wrap="around"/>
       </w:pPr>
-      <w:bookmarkStart w:id="64" w:name="_Toc4188795"/>
+      <w:bookmarkStart w:id="63" w:name="_Toc4188795"/>
       <w:r>
         <w:t>Softwaretest</w:t>
       </w:r>
-      <w:bookmarkEnd w:id="64"/>
+      <w:bookmarkEnd w:id="63"/>
     </w:p>
     <w:p>
       <w:pPr>
@@ -14170,7 +14531,7 @@
         <w:br w:type="page"/>
       </w:r>
     </w:p>
-    <w:bookmarkStart w:id="65" w:name="_Toc4188796" w:displacedByCustomXml="next"/>
+    <w:bookmarkStart w:id="64" w:name="_Toc4188796" w:displacedByCustomXml="next"/>
     <w:sdt>
       <w:sdtPr>
         <w:rPr>
@@ -14194,7 +14555,7 @@
           <w:r>
             <w:t>Literaturverzeichnis</w:t>
           </w:r>
-          <w:bookmarkEnd w:id="65"/>
+          <w:bookmarkEnd w:id="64"/>
         </w:p>
         <w:sdt>
           <w:sdtPr>
@@ -14512,11 +14873,11 @@
         <w:pStyle w:val="berschrift1"/>
         <w:ind w:left="0"/>
       </w:pPr>
-      <w:bookmarkStart w:id="66" w:name="_Toc4188797"/>
+      <w:bookmarkStart w:id="65" w:name="_Toc4188797"/>
       <w:r>
         <w:t>Abbildungsverzeichnis</w:t>
       </w:r>
-      <w:bookmarkEnd w:id="66"/>
+      <w:bookmarkEnd w:id="65"/>
     </w:p>
     <w:p>
       <w:pPr>
@@ -16152,11 +16513,11 @@
         <w:pStyle w:val="berschrift1"/>
         <w:ind w:left="0"/>
       </w:pPr>
-      <w:bookmarkStart w:id="67" w:name="_Toc4188798"/>
+      <w:bookmarkStart w:id="66" w:name="_Toc4188798"/>
       <w:r>
         <w:t>Tabellenverzeichnis</w:t>
       </w:r>
-      <w:bookmarkEnd w:id="67"/>
+      <w:bookmarkEnd w:id="66"/>
     </w:p>
     <w:p>
       <w:pPr>
@@ -16600,12 +16961,12 @@
         <w:pStyle w:val="berschrift1"/>
         <w:ind w:left="0"/>
       </w:pPr>
-      <w:bookmarkStart w:id="68" w:name="_Toc4188799"/>
+      <w:bookmarkStart w:id="67" w:name="_Toc4188799"/>
       <w:r>
         <w:lastRenderedPageBreak/>
         <w:t>Anhang</w:t>
       </w:r>
-      <w:bookmarkEnd w:id="68"/>
+      <w:bookmarkEnd w:id="67"/>
     </w:p>
     <w:p>
       <w:pPr>
@@ -16614,16 +16975,11 @@
       <w:r>
         <w:t xml:space="preserve">Diese </w:t>
       </w:r>
-      <w:proofErr w:type="spellStart"/>
-      <w:r>
-        <w:t>Matla</w:t>
-      </w:r>
-      <w:r>
-        <w:t>b</w:t>
-      </w:r>
-      <w:proofErr w:type="spellEnd"/>
-      <w:r>
-        <w:t xml:space="preserve"> D</w:t>
+      <w:r>
+        <w:t>MATLAB-</w:t>
+      </w:r>
+      <w:r>
+        <w:t>D</w:t>
       </w:r>
       <w:r>
         <w:t>atei berechnet für einen Frequenzvektor (1kHz – 10GHz) die Einfügungsverluste und stellt diese logarithmisch dar.</w:t>
@@ -16677,7 +17033,20 @@
           <w:bdr w:val="none" w:sz="0" w:space="0" w:color="auto" w:frame="1"/>
           <w:lang w:eastAsia="de-DE"/>
         </w:rPr>
-        <w:t>%**************************************************************************</w:t>
+        <w:t>%***************************</w:t>
+      </w:r>
+      <w:bookmarkStart w:id="68" w:name="_GoBack"/>
+      <w:bookmarkEnd w:id="68"/>
+      <w:r>
+        <w:rPr>
+          <w:rFonts w:ascii="Courier New" w:eastAsia="Times New Roman" w:hAnsi="Courier New" w:cs="Courier New"/>
+          <w:color w:val="228B22"/>
+          <w:sz w:val="18"/>
+          <w:szCs w:val="18"/>
+          <w:bdr w:val="none" w:sz="0" w:space="0" w:color="auto" w:frame="1"/>
+          <w:lang w:eastAsia="de-DE"/>
+        </w:rPr>
+        <w:t>***********************************************</w:t>
       </w:r>
     </w:p>
     <w:p>
@@ -19638,7 +20007,7 @@
         <w:sz w:val="18"/>
         <w:szCs w:val="18"/>
       </w:rPr>
-      <w:t>22.03.2019</w:t>
+      <w:t>23.03.2019</w:t>
     </w:r>
     <w:r>
       <w:rPr>
@@ -19711,7 +20080,7 @@
         <w:lang w:eastAsia="de-CH"/>
       </w:rPr>
       <w:drawing>
-        <wp:anchor distT="0" distB="0" distL="114300" distR="114300" simplePos="0" relativeHeight="251661312" behindDoc="1" locked="0" layoutInCell="1" allowOverlap="1" wp14:anchorId="239EB542" wp14:editId="1A9C7142">
+        <wp:anchor distT="0" distB="0" distL="114300" distR="114300" simplePos="0" relativeHeight="251658240" behindDoc="1" locked="0" layoutInCell="1" allowOverlap="1" wp14:anchorId="239EB542" wp14:editId="1A9C7142">
           <wp:simplePos x="0" y="0"/>
           <wp:positionH relativeFrom="page">
             <wp:posOffset>252101</wp:posOffset>
@@ -23051,7 +23420,7 @@
 </file>
 
 <file path=customXml/itemProps1.xml><?xml version="1.0" encoding="utf-8"?>
-<ds:datastoreItem xmlns:ds="http://schemas.openxmlformats.org/officeDocument/2006/customXml" ds:itemID="{492561A2-135C-43FD-AC8C-710F3663A168}">
+<ds:datastoreItem xmlns:ds="http://schemas.openxmlformats.org/officeDocument/2006/customXml" ds:itemID="{BCB3EA69-D06C-42DC-B538-6A457B4C33D4}">
   <ds:schemaRefs>
     <ds:schemaRef ds:uri="http://schemas.openxmlformats.org/officeDocument/2006/bibliography"/>
   </ds:schemaRefs>

</xml_diff>

<commit_message>
Verzeichnisse noch schnell aktualisiert
</commit_message>
<xml_diff>
--- a/Fach_Pflichtenheft_T5.docx
+++ b/Fach_Pflichtenheft_T5.docx
@@ -939,7 +939,7 @@
             </w:rPr>
             <w:fldChar w:fldCharType="separate"/>
           </w:r>
-          <w:hyperlink w:anchor="_Toc4188767" w:history="1">
+          <w:hyperlink w:anchor="_Toc4236455" w:history="1">
             <w:r>
               <w:rPr>
                 <w:rStyle w:val="Hyperlink"/>
@@ -981,7 +981,7 @@
                 <w:noProof/>
                 <w:webHidden/>
               </w:rPr>
-              <w:instrText xml:space="preserve"> PAGEREF _Toc4188767 \h </w:instrText>
+              <w:instrText xml:space="preserve"> PAGEREF _Toc4236455 \h </w:instrText>
             </w:r>
             <w:r>
               <w:rPr>
@@ -1021,7 +1021,7 @@
               <w:lang w:eastAsia="de-CH"/>
             </w:rPr>
           </w:pPr>
-          <w:hyperlink w:anchor="_Toc4188768" w:history="1">
+          <w:hyperlink w:anchor="_Toc4236456" w:history="1">
             <w:r>
               <w:rPr>
                 <w:rStyle w:val="Hyperlink"/>
@@ -1063,7 +1063,7 @@
                 <w:noProof/>
                 <w:webHidden/>
               </w:rPr>
-              <w:instrText xml:space="preserve"> PAGEREF _Toc4188768 \h </w:instrText>
+              <w:instrText xml:space="preserve"> PAGEREF _Toc4236456 \h </w:instrText>
             </w:r>
             <w:r>
               <w:rPr>
@@ -1103,7 +1103,7 @@
               <w:lang w:eastAsia="de-CH"/>
             </w:rPr>
           </w:pPr>
-          <w:hyperlink w:anchor="_Toc4188769" w:history="1">
+          <w:hyperlink w:anchor="_Toc4236457" w:history="1">
             <w:r>
               <w:rPr>
                 <w:rStyle w:val="Hyperlink"/>
@@ -1145,7 +1145,7 @@
                 <w:noProof/>
                 <w:webHidden/>
               </w:rPr>
-              <w:instrText xml:space="preserve"> PAGEREF _Toc4188769 \h </w:instrText>
+              <w:instrText xml:space="preserve"> PAGEREF _Toc4236457 \h </w:instrText>
             </w:r>
             <w:r>
               <w:rPr>
@@ -1185,7 +1185,7 @@
               <w:lang w:eastAsia="de-CH"/>
             </w:rPr>
           </w:pPr>
-          <w:hyperlink w:anchor="_Toc4188770" w:history="1">
+          <w:hyperlink w:anchor="_Toc4236458" w:history="1">
             <w:r>
               <w:rPr>
                 <w:rStyle w:val="Hyperlink"/>
@@ -1227,7 +1227,7 @@
                 <w:noProof/>
                 <w:webHidden/>
               </w:rPr>
-              <w:instrText xml:space="preserve"> PAGEREF _Toc4188770 \h </w:instrText>
+              <w:instrText xml:space="preserve"> PAGEREF _Toc4236458 \h </w:instrText>
             </w:r>
             <w:r>
               <w:rPr>
@@ -1267,7 +1267,7 @@
               <w:lang w:eastAsia="de-CH"/>
             </w:rPr>
           </w:pPr>
-          <w:hyperlink w:anchor="_Toc4188771" w:history="1">
+          <w:hyperlink w:anchor="_Toc4236459" w:history="1">
             <w:r>
               <w:rPr>
                 <w:rStyle w:val="Hyperlink"/>
@@ -1309,7 +1309,7 @@
                 <w:noProof/>
                 <w:webHidden/>
               </w:rPr>
-              <w:instrText xml:space="preserve"> PAGEREF _Toc4188771 \h </w:instrText>
+              <w:instrText xml:space="preserve"> PAGEREF _Toc4236459 \h </w:instrText>
             </w:r>
             <w:r>
               <w:rPr>
@@ -1349,7 +1349,7 @@
               <w:lang w:eastAsia="de-CH"/>
             </w:rPr>
           </w:pPr>
-          <w:hyperlink w:anchor="_Toc4188772" w:history="1">
+          <w:hyperlink w:anchor="_Toc4236460" w:history="1">
             <w:r>
               <w:rPr>
                 <w:rStyle w:val="Hyperlink"/>
@@ -1391,7 +1391,7 @@
                 <w:noProof/>
                 <w:webHidden/>
               </w:rPr>
-              <w:instrText xml:space="preserve"> PAGEREF _Toc4188772 \h </w:instrText>
+              <w:instrText xml:space="preserve"> PAGEREF _Toc4236460 \h </w:instrText>
             </w:r>
             <w:r>
               <w:rPr>
@@ -1431,7 +1431,7 @@
               <w:lang w:eastAsia="de-CH"/>
             </w:rPr>
           </w:pPr>
-          <w:hyperlink w:anchor="_Toc4188773" w:history="1">
+          <w:hyperlink w:anchor="_Toc4236461" w:history="1">
             <w:r>
               <w:rPr>
                 <w:rStyle w:val="Hyperlink"/>
@@ -1473,7 +1473,7 @@
                 <w:noProof/>
                 <w:webHidden/>
               </w:rPr>
-              <w:instrText xml:space="preserve"> PAGEREF _Toc4188773 \h </w:instrText>
+              <w:instrText xml:space="preserve"> PAGEREF _Toc4236461 \h </w:instrText>
             </w:r>
             <w:r>
               <w:rPr>
@@ -1513,7 +1513,7 @@
               <w:lang w:eastAsia="de-CH"/>
             </w:rPr>
           </w:pPr>
-          <w:hyperlink w:anchor="_Toc4188774" w:history="1">
+          <w:hyperlink w:anchor="_Toc4236462" w:history="1">
             <w:r>
               <w:rPr>
                 <w:rStyle w:val="Hyperlink"/>
@@ -1555,7 +1555,7 @@
                 <w:noProof/>
                 <w:webHidden/>
               </w:rPr>
-              <w:instrText xml:space="preserve"> PAGEREF _Toc4188774 \h </w:instrText>
+              <w:instrText xml:space="preserve"> PAGEREF _Toc4236462 \h </w:instrText>
             </w:r>
             <w:r>
               <w:rPr>
@@ -1595,7 +1595,7 @@
               <w:lang w:eastAsia="de-CH"/>
             </w:rPr>
           </w:pPr>
-          <w:hyperlink w:anchor="_Toc4188775" w:history="1">
+          <w:hyperlink w:anchor="_Toc4236463" w:history="1">
             <w:r>
               <w:rPr>
                 <w:rStyle w:val="Hyperlink"/>
@@ -1637,7 +1637,7 @@
                 <w:noProof/>
                 <w:webHidden/>
               </w:rPr>
-              <w:instrText xml:space="preserve"> PAGEREF _Toc4188775 \h </w:instrText>
+              <w:instrText xml:space="preserve"> PAGEREF _Toc4236463 \h </w:instrText>
             </w:r>
             <w:r>
               <w:rPr>
@@ -1677,7 +1677,7 @@
               <w:lang w:eastAsia="de-CH"/>
             </w:rPr>
           </w:pPr>
-          <w:hyperlink w:anchor="_Toc4188776" w:history="1">
+          <w:hyperlink w:anchor="_Toc4236464" w:history="1">
             <w:r>
               <w:rPr>
                 <w:rStyle w:val="Hyperlink"/>
@@ -1719,7 +1719,7 @@
                 <w:noProof/>
                 <w:webHidden/>
               </w:rPr>
-              <w:instrText xml:space="preserve"> PAGEREF _Toc4188776 \h </w:instrText>
+              <w:instrText xml:space="preserve"> PAGEREF _Toc4236464 \h </w:instrText>
             </w:r>
             <w:r>
               <w:rPr>
@@ -1759,7 +1759,7 @@
               <w:lang w:eastAsia="de-CH"/>
             </w:rPr>
           </w:pPr>
-          <w:hyperlink w:anchor="_Toc4188777" w:history="1">
+          <w:hyperlink w:anchor="_Toc4236465" w:history="1">
             <w:r>
               <w:rPr>
                 <w:rStyle w:val="Hyperlink"/>
@@ -1801,7 +1801,7 @@
                 <w:noProof/>
                 <w:webHidden/>
               </w:rPr>
-              <w:instrText xml:space="preserve"> PAGEREF _Toc4188777 \h </w:instrText>
+              <w:instrText xml:space="preserve"> PAGEREF _Toc4236465 \h </w:instrText>
             </w:r>
             <w:r>
               <w:rPr>
@@ -1841,7 +1841,7 @@
               <w:lang w:eastAsia="de-CH"/>
             </w:rPr>
           </w:pPr>
-          <w:hyperlink w:anchor="_Toc4188778" w:history="1">
+          <w:hyperlink w:anchor="_Toc4236466" w:history="1">
             <w:r>
               <w:rPr>
                 <w:rStyle w:val="Hyperlink"/>
@@ -1883,7 +1883,7 @@
                 <w:noProof/>
                 <w:webHidden/>
               </w:rPr>
-              <w:instrText xml:space="preserve"> PAGEREF _Toc4188778 \h </w:instrText>
+              <w:instrText xml:space="preserve"> PAGEREF _Toc4236466 \h </w:instrText>
             </w:r>
             <w:r>
               <w:rPr>
@@ -1923,7 +1923,7 @@
               <w:lang w:eastAsia="de-CH"/>
             </w:rPr>
           </w:pPr>
-          <w:hyperlink w:anchor="_Toc4188779" w:history="1">
+          <w:hyperlink w:anchor="_Toc4236467" w:history="1">
             <w:r>
               <w:rPr>
                 <w:rStyle w:val="Hyperlink"/>
@@ -1965,7 +1965,7 @@
                 <w:noProof/>
                 <w:webHidden/>
               </w:rPr>
-              <w:instrText xml:space="preserve"> PAGEREF _Toc4188779 \h </w:instrText>
+              <w:instrText xml:space="preserve"> PAGEREF _Toc4236467 \h </w:instrText>
             </w:r>
             <w:r>
               <w:rPr>
@@ -2005,7 +2005,7 @@
               <w:lang w:eastAsia="de-CH"/>
             </w:rPr>
           </w:pPr>
-          <w:hyperlink w:anchor="_Toc4188780" w:history="1">
+          <w:hyperlink w:anchor="_Toc4236468" w:history="1">
             <w:r>
               <w:rPr>
                 <w:rStyle w:val="Hyperlink"/>
@@ -2047,7 +2047,7 @@
                 <w:noProof/>
                 <w:webHidden/>
               </w:rPr>
-              <w:instrText xml:space="preserve"> PAGEREF _Toc4188780 \h </w:instrText>
+              <w:instrText xml:space="preserve"> PAGEREF _Toc4236468 \h </w:instrText>
             </w:r>
             <w:r>
               <w:rPr>
@@ -2087,7 +2087,7 @@
               <w:lang w:eastAsia="de-CH"/>
             </w:rPr>
           </w:pPr>
-          <w:hyperlink w:anchor="_Toc4188781" w:history="1">
+          <w:hyperlink w:anchor="_Toc4236469" w:history="1">
             <w:r>
               <w:rPr>
                 <w:rStyle w:val="Hyperlink"/>
@@ -2129,7 +2129,7 @@
                 <w:noProof/>
                 <w:webHidden/>
               </w:rPr>
-              <w:instrText xml:space="preserve"> PAGEREF _Toc4188781 \h </w:instrText>
+              <w:instrText xml:space="preserve"> PAGEREF _Toc4236469 \h </w:instrText>
             </w:r>
             <w:r>
               <w:rPr>
@@ -2169,7 +2169,7 @@
               <w:lang w:eastAsia="de-CH"/>
             </w:rPr>
           </w:pPr>
-          <w:hyperlink w:anchor="_Toc4188782" w:history="1">
+          <w:hyperlink w:anchor="_Toc4236470" w:history="1">
             <w:r>
               <w:rPr>
                 <w:rStyle w:val="Hyperlink"/>
@@ -2211,7 +2211,7 @@
                 <w:noProof/>
                 <w:webHidden/>
               </w:rPr>
-              <w:instrText xml:space="preserve"> PAGEREF _Toc4188782 \h </w:instrText>
+              <w:instrText xml:space="preserve"> PAGEREF _Toc4236470 \h </w:instrText>
             </w:r>
             <w:r>
               <w:rPr>
@@ -2251,7 +2251,7 @@
               <w:lang w:eastAsia="de-CH"/>
             </w:rPr>
           </w:pPr>
-          <w:hyperlink w:anchor="_Toc4188783" w:history="1">
+          <w:hyperlink w:anchor="_Toc4236471" w:history="1">
             <w:r>
               <w:rPr>
                 <w:rStyle w:val="Hyperlink"/>
@@ -2293,7 +2293,7 @@
                 <w:noProof/>
                 <w:webHidden/>
               </w:rPr>
-              <w:instrText xml:space="preserve"> PAGEREF _Toc4188783 \h </w:instrText>
+              <w:instrText xml:space="preserve"> PAGEREF _Toc4236471 \h </w:instrText>
             </w:r>
             <w:r>
               <w:rPr>
@@ -2333,7 +2333,7 @@
               <w:lang w:eastAsia="de-CH"/>
             </w:rPr>
           </w:pPr>
-          <w:hyperlink w:anchor="_Toc4188784" w:history="1">
+          <w:hyperlink w:anchor="_Toc4236472" w:history="1">
             <w:r>
               <w:rPr>
                 <w:rStyle w:val="Hyperlink"/>
@@ -2375,7 +2375,7 @@
                 <w:noProof/>
                 <w:webHidden/>
               </w:rPr>
-              <w:instrText xml:space="preserve"> PAGEREF _Toc4188784 \h </w:instrText>
+              <w:instrText xml:space="preserve"> PAGEREF _Toc4236472 \h </w:instrText>
             </w:r>
             <w:r>
               <w:rPr>
@@ -2415,7 +2415,7 @@
               <w:lang w:eastAsia="de-CH"/>
             </w:rPr>
           </w:pPr>
-          <w:hyperlink w:anchor="_Toc4188785" w:history="1">
+          <w:hyperlink w:anchor="_Toc4236473" w:history="1">
             <w:r>
               <w:rPr>
                 <w:rStyle w:val="Hyperlink"/>
@@ -2457,7 +2457,7 @@
                 <w:noProof/>
                 <w:webHidden/>
               </w:rPr>
-              <w:instrText xml:space="preserve"> PAGEREF _Toc4188785 \h </w:instrText>
+              <w:instrText xml:space="preserve"> PAGEREF _Toc4236473 \h </w:instrText>
             </w:r>
             <w:r>
               <w:rPr>
@@ -2497,7 +2497,7 @@
               <w:lang w:eastAsia="de-CH"/>
             </w:rPr>
           </w:pPr>
-          <w:hyperlink w:anchor="_Toc4188786" w:history="1">
+          <w:hyperlink w:anchor="_Toc4236474" w:history="1">
             <w:r>
               <w:rPr>
                 <w:rStyle w:val="Hyperlink"/>
@@ -2539,7 +2539,7 @@
                 <w:noProof/>
                 <w:webHidden/>
               </w:rPr>
-              <w:instrText xml:space="preserve"> PAGEREF _Toc4188786 \h </w:instrText>
+              <w:instrText xml:space="preserve"> PAGEREF _Toc4236474 \h </w:instrText>
             </w:r>
             <w:r>
               <w:rPr>
@@ -2579,7 +2579,7 @@
               <w:lang w:eastAsia="de-CH"/>
             </w:rPr>
           </w:pPr>
-          <w:hyperlink w:anchor="_Toc4188787" w:history="1">
+          <w:hyperlink w:anchor="_Toc4236475" w:history="1">
             <w:r>
               <w:rPr>
                 <w:rStyle w:val="Hyperlink"/>
@@ -2600,7 +2600,7 @@
                 <w:rStyle w:val="Hyperlink"/>
                 <w:noProof/>
               </w:rPr>
-              <w:t>Haupt- und Parasitärparameter</w:t>
+              <w:t>Haupt- und parasitäre Parameter</w:t>
             </w:r>
             <w:r>
               <w:rPr>
@@ -2621,7 +2621,7 @@
                 <w:noProof/>
                 <w:webHidden/>
               </w:rPr>
-              <w:instrText xml:space="preserve"> PAGEREF _Toc4188787 \h </w:instrText>
+              <w:instrText xml:space="preserve"> PAGEREF _Toc4236475 \h </w:instrText>
             </w:r>
             <w:r>
               <w:rPr>
@@ -2661,7 +2661,7 @@
               <w:lang w:eastAsia="de-CH"/>
             </w:rPr>
           </w:pPr>
-          <w:hyperlink w:anchor="_Toc4188788" w:history="1">
+          <w:hyperlink w:anchor="_Toc4236476" w:history="1">
             <w:r>
               <w:rPr>
                 <w:rStyle w:val="Hyperlink"/>
@@ -2703,7 +2703,7 @@
                 <w:noProof/>
                 <w:webHidden/>
               </w:rPr>
-              <w:instrText xml:space="preserve"> PAGEREF _Toc4188788 \h </w:instrText>
+              <w:instrText xml:space="preserve"> PAGEREF _Toc4236476 \h </w:instrText>
             </w:r>
             <w:r>
               <w:rPr>
@@ -2743,7 +2743,7 @@
               <w:lang w:eastAsia="de-CH"/>
             </w:rPr>
           </w:pPr>
-          <w:hyperlink w:anchor="_Toc4188789" w:history="1">
+          <w:hyperlink w:anchor="_Toc4236477" w:history="1">
             <w:r>
               <w:rPr>
                 <w:rStyle w:val="Hyperlink"/>
@@ -2785,7 +2785,7 @@
                 <w:noProof/>
                 <w:webHidden/>
               </w:rPr>
-              <w:instrText xml:space="preserve"> PAGEREF _Toc4188789 \h </w:instrText>
+              <w:instrText xml:space="preserve"> PAGEREF _Toc4236477 \h </w:instrText>
             </w:r>
             <w:r>
               <w:rPr>
@@ -2825,7 +2825,7 @@
               <w:lang w:eastAsia="de-CH"/>
             </w:rPr>
           </w:pPr>
-          <w:hyperlink w:anchor="_Toc4188790" w:history="1">
+          <w:hyperlink w:anchor="_Toc4236478" w:history="1">
             <w:r>
               <w:rPr>
                 <w:rStyle w:val="Hyperlink"/>
@@ -2867,7 +2867,7 @@
                 <w:noProof/>
                 <w:webHidden/>
               </w:rPr>
-              <w:instrText xml:space="preserve"> PAGEREF _Toc4188790 \h </w:instrText>
+              <w:instrText xml:space="preserve"> PAGEREF _Toc4236478 \h </w:instrText>
             </w:r>
             <w:r>
               <w:rPr>
@@ -2907,7 +2907,7 @@
               <w:lang w:eastAsia="de-CH"/>
             </w:rPr>
           </w:pPr>
-          <w:hyperlink w:anchor="_Toc4188791" w:history="1">
+          <w:hyperlink w:anchor="_Toc4236479" w:history="1">
             <w:r>
               <w:rPr>
                 <w:rStyle w:val="Hyperlink"/>
@@ -2949,7 +2949,7 @@
                 <w:noProof/>
                 <w:webHidden/>
               </w:rPr>
-              <w:instrText xml:space="preserve"> PAGEREF _Toc4188791 \h </w:instrText>
+              <w:instrText xml:space="preserve"> PAGEREF _Toc4236479 \h </w:instrText>
             </w:r>
             <w:r>
               <w:rPr>
@@ -2989,7 +2989,7 @@
               <w:lang w:eastAsia="de-CH"/>
             </w:rPr>
           </w:pPr>
-          <w:hyperlink w:anchor="_Toc4188792" w:history="1">
+          <w:hyperlink w:anchor="_Toc4236480" w:history="1">
             <w:r>
               <w:rPr>
                 <w:rStyle w:val="Hyperlink"/>
@@ -3031,7 +3031,7 @@
                 <w:noProof/>
                 <w:webHidden/>
               </w:rPr>
-              <w:instrText xml:space="preserve"> PAGEREF _Toc4188792 \h </w:instrText>
+              <w:instrText xml:space="preserve"> PAGEREF _Toc4236480 \h </w:instrText>
             </w:r>
             <w:r>
               <w:rPr>
@@ -3071,7 +3071,7 @@
               <w:lang w:eastAsia="de-CH"/>
             </w:rPr>
           </w:pPr>
-          <w:hyperlink w:anchor="_Toc4188793" w:history="1">
+          <w:hyperlink w:anchor="_Toc4236481" w:history="1">
             <w:r>
               <w:rPr>
                 <w:rStyle w:val="Hyperlink"/>
@@ -3092,7 +3092,7 @@
                 <w:rStyle w:val="Hyperlink"/>
                 <w:noProof/>
               </w:rPr>
-              <w:t>Überprüfung mit Matlab</w:t>
+              <w:t>Überprüfung mit MATLAB</w:t>
             </w:r>
             <w:r>
               <w:rPr>
@@ -3113,7 +3113,7 @@
                 <w:noProof/>
                 <w:webHidden/>
               </w:rPr>
-              <w:instrText xml:space="preserve"> PAGEREF _Toc4188793 \h </w:instrText>
+              <w:instrText xml:space="preserve"> PAGEREF _Toc4236481 \h </w:instrText>
             </w:r>
             <w:r>
               <w:rPr>
@@ -3153,7 +3153,7 @@
               <w:lang w:eastAsia="de-CH"/>
             </w:rPr>
           </w:pPr>
-          <w:hyperlink w:anchor="_Toc4188794" w:history="1">
+          <w:hyperlink w:anchor="_Toc4236482" w:history="1">
             <w:r>
               <w:rPr>
                 <w:rStyle w:val="Hyperlink"/>
@@ -3195,7 +3195,7 @@
                 <w:noProof/>
                 <w:webHidden/>
               </w:rPr>
-              <w:instrText xml:space="preserve"> PAGEREF _Toc4188794 \h </w:instrText>
+              <w:instrText xml:space="preserve"> PAGEREF _Toc4236482 \h </w:instrText>
             </w:r>
             <w:r>
               <w:rPr>
@@ -3235,7 +3235,7 @@
               <w:lang w:eastAsia="de-CH"/>
             </w:rPr>
           </w:pPr>
-          <w:hyperlink w:anchor="_Toc4188795" w:history="1">
+          <w:hyperlink w:anchor="_Toc4236483" w:history="1">
             <w:r>
               <w:rPr>
                 <w:rStyle w:val="Hyperlink"/>
@@ -3277,7 +3277,7 @@
                 <w:noProof/>
                 <w:webHidden/>
               </w:rPr>
-              <w:instrText xml:space="preserve"> PAGEREF _Toc4188795 \h </w:instrText>
+              <w:instrText xml:space="preserve"> PAGEREF _Toc4236483 \h </w:instrText>
             </w:r>
             <w:r>
               <w:rPr>
@@ -3317,7 +3317,7 @@
               <w:lang w:eastAsia="de-CH"/>
             </w:rPr>
           </w:pPr>
-          <w:hyperlink w:anchor="_Toc4188796" w:history="1">
+          <w:hyperlink w:anchor="_Toc4236484" w:history="1">
             <w:r>
               <w:rPr>
                 <w:rStyle w:val="Hyperlink"/>
@@ -3359,7 +3359,7 @@
                 <w:noProof/>
                 <w:webHidden/>
               </w:rPr>
-              <w:instrText xml:space="preserve"> PAGEREF _Toc4188796 \h </w:instrText>
+              <w:instrText xml:space="preserve"> PAGEREF _Toc4236484 \h </w:instrText>
             </w:r>
             <w:r>
               <w:rPr>
@@ -3399,7 +3399,7 @@
               <w:lang w:eastAsia="de-CH"/>
             </w:rPr>
           </w:pPr>
-          <w:hyperlink w:anchor="_Toc4188797" w:history="1">
+          <w:hyperlink w:anchor="_Toc4236485" w:history="1">
             <w:r>
               <w:rPr>
                 <w:rStyle w:val="Hyperlink"/>
@@ -3441,7 +3441,7 @@
                 <w:noProof/>
                 <w:webHidden/>
               </w:rPr>
-              <w:instrText xml:space="preserve"> PAGEREF _Toc4188797 \h </w:instrText>
+              <w:instrText xml:space="preserve"> PAGEREF _Toc4236485 \h </w:instrText>
             </w:r>
             <w:r>
               <w:rPr>
@@ -3481,7 +3481,7 @@
               <w:lang w:eastAsia="de-CH"/>
             </w:rPr>
           </w:pPr>
-          <w:hyperlink w:anchor="_Toc4188798" w:history="1">
+          <w:hyperlink w:anchor="_Toc4236486" w:history="1">
             <w:r>
               <w:rPr>
                 <w:rStyle w:val="Hyperlink"/>
@@ -3523,7 +3523,7 @@
                 <w:noProof/>
                 <w:webHidden/>
               </w:rPr>
-              <w:instrText xml:space="preserve"> PAGEREF _Toc4188798 \h </w:instrText>
+              <w:instrText xml:space="preserve"> PAGEREF _Toc4236486 \h </w:instrText>
             </w:r>
             <w:r>
               <w:rPr>
@@ -3563,7 +3563,7 @@
               <w:lang w:eastAsia="de-CH"/>
             </w:rPr>
           </w:pPr>
-          <w:hyperlink w:anchor="_Toc4188799" w:history="1">
+          <w:hyperlink w:anchor="_Toc4236487" w:history="1">
             <w:r>
               <w:rPr>
                 <w:rStyle w:val="Hyperlink"/>
@@ -3605,7 +3605,7 @@
                 <w:noProof/>
                 <w:webHidden/>
               </w:rPr>
-              <w:instrText xml:space="preserve"> PAGEREF _Toc4188799 \h </w:instrText>
+              <w:instrText xml:space="preserve"> PAGEREF _Toc4236487 \h </w:instrText>
             </w:r>
             <w:r>
               <w:rPr>
@@ -3659,7 +3659,7 @@
         <w:pStyle w:val="berschrift1"/>
         <w:ind w:left="0" w:hanging="426"/>
       </w:pPr>
-      <w:bookmarkStart w:id="0" w:name="_Toc4188767"/>
+      <w:bookmarkStart w:id="0" w:name="_Toc4236455"/>
       <w:r>
         <w:lastRenderedPageBreak/>
         <w:t>Übersicht</w:t>
@@ -3671,7 +3671,7 @@
         <w:pStyle w:val="berschrift2"/>
         <w:framePr w:wrap="around"/>
       </w:pPr>
-      <w:bookmarkStart w:id="1" w:name="_Toc4188768"/>
+      <w:bookmarkStart w:id="1" w:name="_Toc4236456"/>
       <w:r>
         <w:t>A</w:t>
       </w:r>
@@ -4025,7 +4025,7 @@
         <w:pStyle w:val="berschrift2"/>
         <w:framePr w:wrap="around"/>
       </w:pPr>
-      <w:bookmarkStart w:id="2" w:name="_Toc4188769"/>
+      <w:bookmarkStart w:id="2" w:name="_Toc4236457"/>
       <w:r>
         <w:lastRenderedPageBreak/>
         <w:t>Projektziele</w:t>
@@ -4967,7 +4967,7 @@
           <w:sz w:val="16"/>
         </w:rPr>
       </w:pPr>
-      <w:bookmarkStart w:id="3" w:name="_Toc4188579"/>
+      <w:bookmarkStart w:id="3" w:name="_Toc4236503"/>
       <w:r>
         <w:rPr>
           <w:i w:val="0"/>
@@ -5033,7 +5033,7 @@
         <w:pStyle w:val="berschrift2"/>
         <w:framePr w:wrap="around"/>
       </w:pPr>
-      <w:bookmarkStart w:id="4" w:name="_Toc4188770"/>
+      <w:bookmarkStart w:id="4" w:name="_Toc4236458"/>
       <w:r>
         <w:t>Wunschziele</w:t>
       </w:r>
@@ -5655,7 +5655,7 @@
           <w:sz w:val="16"/>
         </w:rPr>
       </w:pPr>
-      <w:bookmarkStart w:id="5" w:name="_Toc4188580"/>
+      <w:bookmarkStart w:id="5" w:name="_Toc4236504"/>
       <w:r>
         <w:rPr>
           <w:i w:val="0"/>
@@ -5729,7 +5729,7 @@
         <w:pStyle w:val="berschrift2"/>
         <w:framePr w:wrap="around"/>
       </w:pPr>
-      <w:bookmarkStart w:id="6" w:name="_Toc4188771"/>
+      <w:bookmarkStart w:id="6" w:name="_Toc4236459"/>
       <w:r>
         <w:lastRenderedPageBreak/>
         <w:t>Nicht</w:t>
@@ -6276,7 +6276,7 @@
           <w:sz w:val="16"/>
         </w:rPr>
       </w:pPr>
-      <w:bookmarkStart w:id="7" w:name="_Toc4188581"/>
+      <w:bookmarkStart w:id="7" w:name="_Toc4236505"/>
       <w:r>
         <w:rPr>
           <w:i w:val="0"/>
@@ -6342,7 +6342,7 @@
         <w:pStyle w:val="berschrift2"/>
         <w:framePr w:wrap="around"/>
       </w:pPr>
-      <w:bookmarkStart w:id="8" w:name="_Toc4188772"/>
+      <w:bookmarkStart w:id="8" w:name="_Toc4236460"/>
       <w:r>
         <w:t>Lieferobjekte</w:t>
       </w:r>
@@ -7378,7 +7378,7 @@
           <w:sz w:val="16"/>
         </w:rPr>
       </w:pPr>
-      <w:bookmarkStart w:id="9" w:name="_Toc4188582"/>
+      <w:bookmarkStart w:id="9" w:name="_Toc4236506"/>
       <w:r>
         <w:rPr>
           <w:i w:val="0"/>
@@ -7452,7 +7452,7 @@
         <w:pStyle w:val="berschrift1"/>
         <w:ind w:left="0"/>
       </w:pPr>
-      <w:bookmarkStart w:id="10" w:name="_Toc4188773"/>
+      <w:bookmarkStart w:id="10" w:name="_Toc4236461"/>
       <w:r>
         <w:lastRenderedPageBreak/>
         <w:t>Theoretische Grundlagen</w:t>
@@ -7464,7 +7464,7 @@
         <w:pStyle w:val="berschrift2"/>
         <w:framePr w:wrap="around"/>
       </w:pPr>
-      <w:bookmarkStart w:id="11" w:name="_Toc4188774"/>
+      <w:bookmarkStart w:id="11" w:name="_Toc4236462"/>
       <w:r>
         <w:t xml:space="preserve">Einleitung EMI </w:t>
       </w:r>
@@ -7511,7 +7511,7 @@
         <w:pStyle w:val="berschrift2"/>
         <w:framePr w:wrap="around"/>
       </w:pPr>
-      <w:bookmarkStart w:id="12" w:name="_Toc4188775"/>
+      <w:bookmarkStart w:id="12" w:name="_Toc4236463"/>
       <w:r>
         <w:t xml:space="preserve">Aufbau EMI </w:t>
       </w:r>
@@ -7690,7 +7690,7 @@
         </w:rPr>
       </w:pPr>
       <w:bookmarkStart w:id="13" w:name="_Toc4188506"/>
-      <w:bookmarkStart w:id="14" w:name="_Toc4188541"/>
+      <w:bookmarkStart w:id="14" w:name="_Toc4236488"/>
       <w:r>
         <w:rPr>
           <w:i w:val="0"/>
@@ -7851,6 +7851,7 @@
           <w:id w:val="-482315574"/>
           <w:citation/>
         </w:sdtPr>
+        <w:sdtEndPr/>
         <w:sdtContent>
           <w:r>
             <w:fldChar w:fldCharType="begin"/>
@@ -7883,7 +7884,7 @@
         <w:pStyle w:val="berschrift2"/>
         <w:framePr w:wrap="around"/>
       </w:pPr>
-      <w:bookmarkStart w:id="15" w:name="_Toc4188776"/>
+      <w:bookmarkStart w:id="15" w:name="_Toc4236464"/>
       <w:r>
         <w:t>Störungsarten</w:t>
       </w:r>
@@ -8052,7 +8053,7 @@
         </w:rPr>
       </w:pPr>
       <w:bookmarkStart w:id="16" w:name="_Toc4188507"/>
-      <w:bookmarkStart w:id="17" w:name="_Toc4188542"/>
+      <w:bookmarkStart w:id="17" w:name="_Toc4236489"/>
       <w:r>
         <w:rPr>
           <w:i w:val="0"/>
@@ -8119,7 +8120,7 @@
         <w:pStyle w:val="berschrift2"/>
         <w:framePr w:wrap="around"/>
       </w:pPr>
-      <w:bookmarkStart w:id="18" w:name="_Toc4188777"/>
+      <w:bookmarkStart w:id="18" w:name="_Toc4236465"/>
       <w:r>
         <w:t>Definition Einfügungsverluste</w:t>
       </w:r>
@@ -8639,7 +8640,7 @@
         </w:rPr>
       </w:pPr>
       <w:bookmarkStart w:id="19" w:name="_Toc4188508"/>
-      <w:bookmarkStart w:id="20" w:name="_Toc4188543"/>
+      <w:bookmarkStart w:id="20" w:name="_Toc4236490"/>
       <w:r>
         <w:rPr>
           <w:i w:val="0"/>
@@ -8726,7 +8727,7 @@
         <w:pStyle w:val="berschrift2"/>
         <w:framePr w:wrap="around"/>
       </w:pPr>
-      <w:bookmarkStart w:id="21" w:name="_Toc4188778"/>
+      <w:bookmarkStart w:id="21" w:name="_Toc4236466"/>
       <w:r>
         <w:t>Parasitäre Parameter</w:t>
       </w:r>
@@ -8746,7 +8747,7 @@
           <w:noProof/>
         </w:rPr>
         <w:drawing>
-          <wp:anchor distT="0" distB="0" distL="114300" distR="114300" simplePos="0" relativeHeight="251659264" behindDoc="0" locked="0" layoutInCell="1" allowOverlap="1" wp14:anchorId="62B629F3" wp14:editId="1CF04CAE">
+          <wp:anchor distT="0" distB="0" distL="114300" distR="114300" simplePos="0" relativeHeight="251662336" behindDoc="0" locked="0" layoutInCell="1" allowOverlap="1" wp14:anchorId="62B629F3" wp14:editId="1CF04CAE">
             <wp:simplePos x="0" y="0"/>
             <wp:positionH relativeFrom="column">
               <wp:posOffset>3520440</wp:posOffset>
@@ -8807,7 +8808,7 @@
           <w:noProof/>
         </w:rPr>
         <w:drawing>
-          <wp:anchor distT="0" distB="0" distL="114300" distR="114300" simplePos="0" relativeHeight="251661312" behindDoc="1" locked="0" layoutInCell="1" allowOverlap="1" wp14:anchorId="4A76BD24" wp14:editId="0F734959">
+          <wp:anchor distT="0" distB="0" distL="114300" distR="114300" simplePos="0" relativeHeight="251667456" behindDoc="1" locked="0" layoutInCell="1" allowOverlap="1" wp14:anchorId="4A76BD24" wp14:editId="0F734959">
             <wp:simplePos x="0" y="0"/>
             <wp:positionH relativeFrom="column">
               <wp:posOffset>464820</wp:posOffset>
@@ -8954,7 +8955,7 @@
         </w:rPr>
       </w:pPr>
       <w:bookmarkStart w:id="23" w:name="_Toc4188509"/>
-      <w:bookmarkStart w:id="24" w:name="_Toc4188544"/>
+      <w:bookmarkStart w:id="24" w:name="_Toc4236491"/>
       <w:r>
         <w:rPr>
           <w:i w:val="0"/>
@@ -9174,7 +9175,7 @@
         </w:rPr>
       </w:pPr>
       <w:bookmarkStart w:id="25" w:name="_Toc4188510"/>
-      <w:bookmarkStart w:id="26" w:name="_Toc4188545"/>
+      <w:bookmarkStart w:id="26" w:name="_Toc4236492"/>
       <w:r>
         <w:rPr>
           <w:i w:val="0"/>
@@ -9300,7 +9301,7 @@
         </w:rPr>
       </w:pPr>
       <w:bookmarkStart w:id="27" w:name="_Toc4188511"/>
-      <w:bookmarkStart w:id="28" w:name="_Toc4188546"/>
+      <w:bookmarkStart w:id="28" w:name="_Toc4236493"/>
       <w:r>
         <w:rPr>
           <w:i w:val="0"/>
@@ -9367,7 +9368,7 @@
         <w:pStyle w:val="berschrift2"/>
         <w:framePr w:wrap="around"/>
       </w:pPr>
-      <w:bookmarkStart w:id="29" w:name="_Toc4188779"/>
+      <w:bookmarkStart w:id="29" w:name="_Toc4236467"/>
       <w:r>
         <w:t>Vorgehensweise</w:t>
       </w:r>
@@ -9478,7 +9479,7 @@
         </w:rPr>
       </w:pPr>
       <w:bookmarkStart w:id="30" w:name="_Toc4188512"/>
-      <w:bookmarkStart w:id="31" w:name="_Toc4188547"/>
+      <w:bookmarkStart w:id="31" w:name="_Toc4236494"/>
       <w:r>
         <w:rPr>
           <w:i w:val="0"/>
@@ -10463,6 +10464,7 @@
           <w:id w:val="2009396409"/>
           <w:citation/>
         </w:sdtPr>
+        <w:sdtEndPr/>
         <w:sdtContent>
           <w:r>
             <w:rPr>
@@ -10748,7 +10750,7 @@
           <w:rFonts w:eastAsiaTheme="minorEastAsia"/>
         </w:rPr>
       </w:pPr>
-      <w:bookmarkStart w:id="32" w:name="_Toc4188780"/>
+      <w:bookmarkStart w:id="32" w:name="_Toc4236468"/>
       <w:r>
         <w:t>S- Parameter</w:t>
       </w:r>
@@ -11083,7 +11085,7 @@
         </w:rPr>
       </w:pPr>
       <w:bookmarkStart w:id="33" w:name="_Toc4188513"/>
-      <w:bookmarkStart w:id="34" w:name="_Toc4188548"/>
+      <w:bookmarkStart w:id="34" w:name="_Toc4236495"/>
       <w:r>
         <w:rPr>
           <w:i w:val="0"/>
@@ -11623,6 +11625,7 @@
           <w:id w:val="-1903974735"/>
           <w:citation/>
         </w:sdtPr>
+        <w:sdtEndPr/>
         <w:sdtContent>
           <w:r>
             <w:rPr>
@@ -12652,6 +12655,7 @@
           <w:id w:val="1931308327"/>
           <w:citation/>
         </w:sdtPr>
+        <w:sdtEndPr/>
         <w:sdtContent>
           <w:r>
             <w:rPr>
@@ -12707,6 +12711,7 @@
           <w:id w:val="641090233"/>
           <w:citation/>
         </w:sdtPr>
+        <w:sdtEndPr/>
         <w:sdtContent>
           <w:r>
             <w:rPr>
@@ -12802,7 +12807,7 @@
         </w:rPr>
       </w:pPr>
       <w:bookmarkStart w:id="35" w:name="_Toc4188514"/>
-      <w:bookmarkStart w:id="36" w:name="_Toc4188549"/>
+      <w:bookmarkStart w:id="36" w:name="_Toc4236496"/>
       <w:r>
         <w:rPr>
           <w:i w:val="0"/>
@@ -12897,7 +12902,7 @@
       <w:r>
         <w:br w:type="column"/>
       </w:r>
-      <w:bookmarkStart w:id="37" w:name="_Toc4188781"/>
+      <w:bookmarkStart w:id="37" w:name="_Toc4236469"/>
       <w:r>
         <w:lastRenderedPageBreak/>
         <w:t>Softwarekonzept</w:t>
@@ -12909,7 +12914,7 @@
         <w:pStyle w:val="berschrift2"/>
         <w:framePr w:wrap="around"/>
       </w:pPr>
-      <w:bookmarkStart w:id="38" w:name="_Toc4188782"/>
+      <w:bookmarkStart w:id="38" w:name="_Toc4236470"/>
       <w:r>
         <w:t>Anforderungen</w:t>
       </w:r>
@@ -12960,7 +12965,7 @@
         <w:pStyle w:val="berschrift2"/>
         <w:framePr w:wrap="around"/>
       </w:pPr>
-      <w:bookmarkStart w:id="39" w:name="_Toc4188783"/>
+      <w:bookmarkStart w:id="39" w:name="_Toc4236471"/>
       <w:r>
         <w:t>Software/Hardware</w:t>
       </w:r>
@@ -12989,7 +12994,7 @@
         <w:pStyle w:val="berschrift2"/>
         <w:framePr w:wrap="around"/>
       </w:pPr>
-      <w:bookmarkStart w:id="40" w:name="_Toc4188784"/>
+      <w:bookmarkStart w:id="40" w:name="_Toc4236472"/>
       <w:r>
         <w:t>Mock</w:t>
       </w:r>
@@ -13067,7 +13072,7 @@
         </w:rPr>
       </w:pPr>
       <w:bookmarkStart w:id="41" w:name="_Toc4188515"/>
-      <w:bookmarkStart w:id="42" w:name="_Toc4188550"/>
+      <w:bookmarkStart w:id="42" w:name="_Toc4236497"/>
       <w:r>
         <w:rPr>
           <w:i w:val="0"/>
@@ -13155,7 +13160,7 @@
         <w:pStyle w:val="berschrift2"/>
         <w:framePr w:wrap="around"/>
       </w:pPr>
-      <w:bookmarkStart w:id="43" w:name="_Toc4188785"/>
+      <w:bookmarkStart w:id="43" w:name="_Toc4236473"/>
       <w:r>
         <w:t>Menüleiste</w:t>
       </w:r>
@@ -13185,7 +13190,7 @@
         <w:pStyle w:val="berschrift2"/>
         <w:framePr w:wrap="around"/>
       </w:pPr>
-      <w:bookmarkStart w:id="44" w:name="_Toc4188786"/>
+      <w:bookmarkStart w:id="44" w:name="_Toc4236474"/>
       <w:r>
         <w:lastRenderedPageBreak/>
         <w:t>Anzeigefenster DM/CM</w:t>
@@ -13215,7 +13220,7 @@
         <w:pStyle w:val="berschrift2"/>
         <w:framePr w:wrap="around"/>
       </w:pPr>
-      <w:bookmarkStart w:id="45" w:name="_Toc4188787"/>
+      <w:bookmarkStart w:id="45" w:name="_Toc4236475"/>
       <w:r>
         <w:t xml:space="preserve">Haupt- und </w:t>
       </w:r>
@@ -13299,7 +13304,7 @@
         </w:rPr>
       </w:pPr>
       <w:bookmarkStart w:id="46" w:name="_Toc4188516"/>
-      <w:bookmarkStart w:id="47" w:name="_Toc4188551"/>
+      <w:bookmarkStart w:id="47" w:name="_Toc4236498"/>
       <w:r>
         <w:rPr>
           <w:i w:val="0"/>
@@ -13387,7 +13392,7 @@
         <w:pStyle w:val="berschrift2"/>
         <w:framePr w:wrap="around"/>
       </w:pPr>
-      <w:bookmarkStart w:id="48" w:name="_Toc4188788"/>
+      <w:bookmarkStart w:id="48" w:name="_Toc4236476"/>
       <w:r>
         <w:t>Beschreibung</w:t>
       </w:r>
@@ -13481,7 +13486,7 @@
         </w:rPr>
       </w:pPr>
       <w:bookmarkStart w:id="49" w:name="_Toc4188517"/>
-      <w:bookmarkStart w:id="50" w:name="_Toc4188552"/>
+      <w:bookmarkStart w:id="50" w:name="_Toc4236499"/>
       <w:r>
         <w:rPr>
           <w:i w:val="0"/>
@@ -13629,7 +13634,7 @@
         </w:rPr>
       </w:pPr>
       <w:bookmarkStart w:id="51" w:name="_Toc4188518"/>
-      <w:bookmarkStart w:id="52" w:name="_Toc4188553"/>
+      <w:bookmarkStart w:id="52" w:name="_Toc4236500"/>
       <w:r>
         <w:rPr>
           <w:i w:val="0"/>
@@ -13762,7 +13767,7 @@
         </w:rPr>
       </w:pPr>
       <w:bookmarkStart w:id="53" w:name="_Toc4188519"/>
-      <w:bookmarkStart w:id="54" w:name="_Toc4188554"/>
+      <w:bookmarkStart w:id="54" w:name="_Toc4236501"/>
       <w:r>
         <w:rPr>
           <w:i w:val="0"/>
@@ -13866,7 +13871,7 @@
       <w:pPr>
         <w:pStyle w:val="berschrift1"/>
       </w:pPr>
-      <w:bookmarkStart w:id="55" w:name="_Toc4188789"/>
+      <w:bookmarkStart w:id="55" w:name="_Toc4236477"/>
       <w:r>
         <w:lastRenderedPageBreak/>
         <w:t>Softwarestruktur</w:t>
@@ -13879,13 +13884,13 @@
         <w:framePr w:wrap="around"/>
         <w:ind w:left="851"/>
       </w:pPr>
-      <w:bookmarkStart w:id="56" w:name="_Toc4188790"/>
+      <w:bookmarkStart w:id="56" w:name="_Toc4236478"/>
       <w:r>
         <w:rPr>
           <w:noProof/>
         </w:rPr>
         <w:drawing>
-          <wp:anchor distT="0" distB="0" distL="114300" distR="114300" simplePos="0" relativeHeight="251655168" behindDoc="0" locked="0" layoutInCell="1" allowOverlap="1" wp14:anchorId="0C0CDD0D" wp14:editId="24F081F7">
+          <wp:anchor distT="0" distB="0" distL="114300" distR="114300" simplePos="0" relativeHeight="251652096" behindDoc="0" locked="0" layoutInCell="1" allowOverlap="1" wp14:anchorId="0C0CDD0D" wp14:editId="24F081F7">
             <wp:simplePos x="0" y="0"/>
             <wp:positionH relativeFrom="margin">
               <wp:posOffset>-3438</wp:posOffset>
@@ -14081,7 +14086,7 @@
         </w:rPr>
       </w:pPr>
       <w:bookmarkStart w:id="57" w:name="_Toc4188520"/>
-      <w:bookmarkStart w:id="58" w:name="_Toc4188555"/>
+      <w:bookmarkStart w:id="58" w:name="_Toc4236502"/>
       <w:r>
         <w:rPr>
           <w:i w:val="0"/>
@@ -14170,7 +14175,7 @@
         <w:pStyle w:val="berschrift1"/>
         <w:ind w:left="0"/>
       </w:pPr>
-      <w:bookmarkStart w:id="59" w:name="_Toc4188791"/>
+      <w:bookmarkStart w:id="59" w:name="_Toc4236479"/>
       <w:r>
         <w:lastRenderedPageBreak/>
         <w:t>Testkonzept</w:t>
@@ -14195,7 +14200,7 @@
         <w:pStyle w:val="berschrift2"/>
         <w:framePr w:wrap="around"/>
       </w:pPr>
-      <w:bookmarkStart w:id="60" w:name="_Toc4188792"/>
+      <w:bookmarkStart w:id="60" w:name="_Toc4236480"/>
       <w:r>
         <w:t xml:space="preserve">Kontrolle bei </w:t>
       </w:r>
@@ -14266,17 +14271,17 @@
         <w:pStyle w:val="berschrift2"/>
         <w:framePr w:wrap="around"/>
       </w:pPr>
-      <w:bookmarkStart w:id="61" w:name="_Toc4188793"/>
+      <w:bookmarkStart w:id="61" w:name="_Toc4236481"/>
       <w:r>
         <w:t>Überprüfung</w:t>
       </w:r>
       <w:r>
         <w:t xml:space="preserve"> mit </w:t>
       </w:r>
+      <w:r>
+        <w:t>MATLAB</w:t>
+      </w:r>
       <w:bookmarkEnd w:id="61"/>
-      <w:r>
-        <w:t>MATLAB</w:t>
-      </w:r>
       <w:r>
         <w:t xml:space="preserve"> </w:t>
       </w:r>
@@ -14331,7 +14336,7 @@
         <w:pStyle w:val="berschrift2"/>
         <w:framePr w:wrap="around"/>
       </w:pPr>
-      <w:bookmarkStart w:id="62" w:name="_Toc4188794"/>
+      <w:bookmarkStart w:id="62" w:name="_Toc4236482"/>
       <w:r>
         <w:t>Integrationstest</w:t>
       </w:r>
@@ -14366,7 +14371,7 @@
         <w:pStyle w:val="berschrift2"/>
         <w:framePr w:wrap="around"/>
       </w:pPr>
-      <w:bookmarkStart w:id="63" w:name="_Toc4188795"/>
+      <w:bookmarkStart w:id="63" w:name="_Toc4236483"/>
       <w:r>
         <w:t>Softwaretest</w:t>
       </w:r>
@@ -14531,7 +14536,7 @@
         <w:br w:type="page"/>
       </w:r>
     </w:p>
-    <w:bookmarkStart w:id="64" w:name="_Toc4188796" w:displacedByCustomXml="next"/>
+    <w:bookmarkStart w:id="64" w:name="_Toc4236484" w:displacedByCustomXml="next"/>
     <w:sdt>
       <w:sdtPr>
         <w:rPr>
@@ -14546,6 +14551,7 @@
           <w:docPartUnique/>
         </w:docPartObj>
       </w:sdtPr>
+      <w:sdtEndPr/>
       <w:sdtContent>
         <w:p>
           <w:pPr>
@@ -14562,6 +14568,7 @@
             <w:id w:val="111145805"/>
             <w:bibliography/>
           </w:sdtPr>
+          <w:sdtEndPr/>
           <w:sdtContent>
             <w:p>
               <w:pPr>
@@ -14873,7 +14880,7 @@
         <w:pStyle w:val="berschrift1"/>
         <w:ind w:left="0"/>
       </w:pPr>
-      <w:bookmarkStart w:id="65" w:name="_Toc4188797"/>
+      <w:bookmarkStart w:id="65" w:name="_Toc4236485"/>
       <w:r>
         <w:t>Abbildungsverzeichnis</w:t>
       </w:r>
@@ -14922,7 +14929,7 @@
         </w:rPr>
         <w:fldChar w:fldCharType="separate"/>
       </w:r>
-      <w:hyperlink w:anchor="_Toc4188541" w:history="1">
+      <w:hyperlink w:anchor="_Toc4236488" w:history="1">
         <w:r>
           <w:rPr>
             <w:rStyle w:val="Hyperlink"/>
@@ -14965,7 +14972,7 @@
             <w:sz w:val="22"/>
             <w:szCs w:val="22"/>
           </w:rPr>
-          <w:instrText xml:space="preserve"> PAGEREF _Toc4188541 \h </w:instrText>
+          <w:instrText xml:space="preserve"> PAGEREF _Toc4236488 \h </w:instrText>
         </w:r>
         <w:r>
           <w:rPr>
@@ -15028,7 +15035,7 @@
           <w:lang w:eastAsia="de-CH"/>
         </w:rPr>
       </w:pPr>
-      <w:hyperlink w:anchor="_Toc4188542" w:history="1">
+      <w:hyperlink w:anchor="_Toc4236489" w:history="1">
         <w:r>
           <w:rPr>
             <w:rStyle w:val="Hyperlink"/>
@@ -15071,7 +15078,7 @@
             <w:sz w:val="22"/>
             <w:szCs w:val="22"/>
           </w:rPr>
-          <w:instrText xml:space="preserve"> PAGEREF _Toc4188542 \h </w:instrText>
+          <w:instrText xml:space="preserve"> PAGEREF _Toc4236489 \h </w:instrText>
         </w:r>
         <w:r>
           <w:rPr>
@@ -15134,7 +15141,7 @@
           <w:lang w:eastAsia="de-CH"/>
         </w:rPr>
       </w:pPr>
-      <w:hyperlink w:anchor="_Toc4188543" w:history="1">
+      <w:hyperlink w:anchor="_Toc4236490" w:history="1">
         <w:r>
           <w:rPr>
             <w:rStyle w:val="Hyperlink"/>
@@ -15144,7 +15151,7 @@
             <w:sz w:val="22"/>
             <w:szCs w:val="22"/>
           </w:rPr>
-          <w:t>Abbildung 3: Lastspannung ohne Filter und Last mit EMI Filter</w:t>
+          <w:t>Abbildung 3: Lastspannung ohne Filter und Lastspannung mit EMI Filter</w:t>
         </w:r>
         <w:r>
           <w:rPr>
@@ -15177,7 +15184,7 @@
             <w:sz w:val="22"/>
             <w:szCs w:val="22"/>
           </w:rPr>
-          <w:instrText xml:space="preserve"> PAGEREF _Toc4188543 \h </w:instrText>
+          <w:instrText xml:space="preserve"> PAGEREF _Toc4236490 \h </w:instrText>
         </w:r>
         <w:r>
           <w:rPr>
@@ -15240,7 +15247,7 @@
           <w:lang w:eastAsia="de-CH"/>
         </w:rPr>
       </w:pPr>
-      <w:hyperlink w:anchor="_Toc4188544" w:history="1">
+      <w:hyperlink w:anchor="_Toc4236491" w:history="1">
         <w:r>
           <w:rPr>
             <w:rStyle w:val="Hyperlink"/>
@@ -15250,7 +15257,7 @@
             <w:sz w:val="22"/>
             <w:szCs w:val="22"/>
           </w:rPr>
-          <w:t>Abbildung 4: Ersatzschaltung für ein realer Kondensator - eine reale Spule</w:t>
+          <w:t>Abbildung 4: Ersatzschaltung für einen realen Kondensator - eine reale Spule</w:t>
         </w:r>
         <w:r>
           <w:rPr>
@@ -15283,7 +15290,7 @@
             <w:sz w:val="22"/>
             <w:szCs w:val="22"/>
           </w:rPr>
-          <w:instrText xml:space="preserve"> PAGEREF _Toc4188544 \h </w:instrText>
+          <w:instrText xml:space="preserve"> PAGEREF _Toc4236491 \h </w:instrText>
         </w:r>
         <w:r>
           <w:rPr>
@@ -15346,7 +15353,7 @@
           <w:lang w:eastAsia="de-CH"/>
         </w:rPr>
       </w:pPr>
-      <w:hyperlink w:anchor="_Toc4188545" w:history="1">
+      <w:hyperlink w:anchor="_Toc4236492" w:history="1">
         <w:r>
           <w:rPr>
             <w:rStyle w:val="Hyperlink"/>
@@ -15389,7 +15396,7 @@
             <w:sz w:val="22"/>
             <w:szCs w:val="22"/>
           </w:rPr>
-          <w:instrText xml:space="preserve"> PAGEREF _Toc4188545 \h </w:instrText>
+          <w:instrText xml:space="preserve"> PAGEREF _Toc4236492 \h </w:instrText>
         </w:r>
         <w:r>
           <w:rPr>
@@ -15452,7 +15459,7 @@
           <w:lang w:eastAsia="de-CH"/>
         </w:rPr>
       </w:pPr>
-      <w:hyperlink w:anchor="_Toc4188546" w:history="1">
+      <w:hyperlink w:anchor="_Toc4236493" w:history="1">
         <w:r>
           <w:rPr>
             <w:rStyle w:val="Hyperlink"/>
@@ -15495,7 +15502,7 @@
             <w:sz w:val="22"/>
             <w:szCs w:val="22"/>
           </w:rPr>
-          <w:instrText xml:space="preserve"> PAGEREF _Toc4188546 \h </w:instrText>
+          <w:instrText xml:space="preserve"> PAGEREF _Toc4236493 \h </w:instrText>
         </w:r>
         <w:r>
           <w:rPr>
@@ -15558,7 +15565,7 @@
           <w:lang w:eastAsia="de-CH"/>
         </w:rPr>
       </w:pPr>
-      <w:hyperlink w:anchor="_Toc4188547" w:history="1">
+      <w:hyperlink w:anchor="_Toc4236494" w:history="1">
         <w:r>
           <w:rPr>
             <w:rStyle w:val="Hyperlink"/>
@@ -15601,7 +15608,7 @@
             <w:sz w:val="22"/>
             <w:szCs w:val="22"/>
           </w:rPr>
-          <w:instrText xml:space="preserve"> PAGEREF _Toc4188547 \h </w:instrText>
+          <w:instrText xml:space="preserve"> PAGEREF _Toc4236494 \h </w:instrText>
         </w:r>
         <w:r>
           <w:rPr>
@@ -15664,7 +15671,7 @@
           <w:lang w:eastAsia="de-CH"/>
         </w:rPr>
       </w:pPr>
-      <w:hyperlink w:anchor="_Toc4188548" w:history="1">
+      <w:hyperlink w:anchor="_Toc4236495" w:history="1">
         <w:r>
           <w:rPr>
             <w:rStyle w:val="Hyperlink"/>
@@ -15707,7 +15714,7 @@
             <w:sz w:val="22"/>
             <w:szCs w:val="22"/>
           </w:rPr>
-          <w:instrText xml:space="preserve"> PAGEREF _Toc4188548 \h </w:instrText>
+          <w:instrText xml:space="preserve"> PAGEREF _Toc4236495 \h </w:instrText>
         </w:r>
         <w:r>
           <w:rPr>
@@ -15770,7 +15777,7 @@
           <w:lang w:eastAsia="de-CH"/>
         </w:rPr>
       </w:pPr>
-      <w:hyperlink w:anchor="_Toc4188549" w:history="1">
+      <w:hyperlink w:anchor="_Toc4236496" w:history="1">
         <w:r>
           <w:rPr>
             <w:rStyle w:val="Hyperlink"/>
@@ -15780,7 +15787,7 @@
             <w:sz w:val="22"/>
             <w:szCs w:val="22"/>
           </w:rPr>
-          <w:t>Abbildung 9: Insertion Loss Kurve aus MATLAB</w:t>
+          <w:t>Abbildung 9: Insertion loss Kurve aus MATLAB</w:t>
         </w:r>
         <w:r>
           <w:rPr>
@@ -15813,7 +15820,7 @@
             <w:sz w:val="22"/>
             <w:szCs w:val="22"/>
           </w:rPr>
-          <w:instrText xml:space="preserve"> PAGEREF _Toc4188549 \h </w:instrText>
+          <w:instrText xml:space="preserve"> PAGEREF _Toc4236496 \h </w:instrText>
         </w:r>
         <w:r>
           <w:rPr>
@@ -15876,7 +15883,7 @@
           <w:lang w:eastAsia="de-CH"/>
         </w:rPr>
       </w:pPr>
-      <w:hyperlink w:anchor="_Toc4188550" w:history="1">
+      <w:hyperlink w:anchor="_Toc4236497" w:history="1">
         <w:r>
           <w:rPr>
             <w:rStyle w:val="Hyperlink"/>
@@ -15919,7 +15926,7 @@
             <w:sz w:val="22"/>
             <w:szCs w:val="22"/>
           </w:rPr>
-          <w:instrText xml:space="preserve"> PAGEREF _Toc4188550 \h </w:instrText>
+          <w:instrText xml:space="preserve"> PAGEREF _Toc4236497 \h </w:instrText>
         </w:r>
         <w:r>
           <w:rPr>
@@ -15982,7 +15989,7 @@
           <w:lang w:eastAsia="de-CH"/>
         </w:rPr>
       </w:pPr>
-      <w:hyperlink w:anchor="_Toc4188551" w:history="1">
+      <w:hyperlink w:anchor="_Toc4236498" w:history="1">
         <w:r>
           <w:rPr>
             <w:rStyle w:val="Hyperlink"/>
@@ -16025,7 +16032,7 @@
             <w:sz w:val="22"/>
             <w:szCs w:val="22"/>
           </w:rPr>
-          <w:instrText xml:space="preserve"> PAGEREF _Toc4188551 \h </w:instrText>
+          <w:instrText xml:space="preserve"> PAGEREF _Toc4236498 \h </w:instrText>
         </w:r>
         <w:r>
           <w:rPr>
@@ -16088,7 +16095,7 @@
           <w:lang w:eastAsia="de-CH"/>
         </w:rPr>
       </w:pPr>
-      <w:hyperlink w:anchor="_Toc4188552" w:history="1">
+      <w:hyperlink w:anchor="_Toc4236499" w:history="1">
         <w:r>
           <w:rPr>
             <w:rStyle w:val="Hyperlink"/>
@@ -16131,7 +16138,7 @@
             <w:sz w:val="22"/>
             <w:szCs w:val="22"/>
           </w:rPr>
-          <w:instrText xml:space="preserve"> PAGEREF _Toc4188552 \h </w:instrText>
+          <w:instrText xml:space="preserve"> PAGEREF _Toc4236499 \h </w:instrText>
         </w:r>
         <w:r>
           <w:rPr>
@@ -16194,7 +16201,7 @@
           <w:lang w:eastAsia="de-CH"/>
         </w:rPr>
       </w:pPr>
-      <w:hyperlink w:anchor="_Toc4188553" w:history="1">
+      <w:hyperlink w:anchor="_Toc4236500" w:history="1">
         <w:r>
           <w:rPr>
             <w:rStyle w:val="Hyperlink"/>
@@ -16237,7 +16244,7 @@
             <w:sz w:val="22"/>
             <w:szCs w:val="22"/>
           </w:rPr>
-          <w:instrText xml:space="preserve"> PAGEREF _Toc4188553 \h </w:instrText>
+          <w:instrText xml:space="preserve"> PAGEREF _Toc4236500 \h </w:instrText>
         </w:r>
         <w:r>
           <w:rPr>
@@ -16300,7 +16307,7 @@
           <w:lang w:eastAsia="de-CH"/>
         </w:rPr>
       </w:pPr>
-      <w:hyperlink w:anchor="_Toc4188554" w:history="1">
+      <w:hyperlink w:anchor="_Toc4236501" w:history="1">
         <w:r>
           <w:rPr>
             <w:rStyle w:val="Hyperlink"/>
@@ -16343,7 +16350,7 @@
             <w:sz w:val="22"/>
             <w:szCs w:val="22"/>
           </w:rPr>
-          <w:instrText xml:space="preserve"> PAGEREF _Toc4188554 \h </w:instrText>
+          <w:instrText xml:space="preserve"> PAGEREF _Toc4236501 \h </w:instrText>
         </w:r>
         <w:r>
           <w:rPr>
@@ -16406,7 +16413,7 @@
           <w:lang w:eastAsia="de-CH"/>
         </w:rPr>
       </w:pPr>
-      <w:hyperlink w:anchor="_Toc4188555" w:history="1">
+      <w:hyperlink w:anchor="_Toc4236502" w:history="1">
         <w:r>
           <w:rPr>
             <w:rStyle w:val="Hyperlink"/>
@@ -16449,7 +16456,7 @@
             <w:sz w:val="22"/>
             <w:szCs w:val="22"/>
           </w:rPr>
-          <w:instrText xml:space="preserve"> PAGEREF _Toc4188555 \h </w:instrText>
+          <w:instrText xml:space="preserve"> PAGEREF _Toc4236502 \h </w:instrText>
         </w:r>
         <w:r>
           <w:rPr>
@@ -16513,7 +16520,7 @@
         <w:pStyle w:val="berschrift1"/>
         <w:ind w:left="0"/>
       </w:pPr>
-      <w:bookmarkStart w:id="66" w:name="_Toc4188798"/>
+      <w:bookmarkStart w:id="66" w:name="_Toc4236486"/>
       <w:r>
         <w:t>Tabellenverzeichnis</w:t>
       </w:r>
@@ -16538,6 +16545,7 @@
       <w:r>
         <w:rPr>
           <w:rFonts w:ascii="Arial" w:hAnsi="Arial" w:cs="Arial"/>
+          <w:i w:val="0"/>
           <w:sz w:val="22"/>
           <w:szCs w:val="22"/>
         </w:rPr>
@@ -16546,6 +16554,7 @@
       <w:r>
         <w:rPr>
           <w:rFonts w:ascii="Arial" w:hAnsi="Arial" w:cs="Arial"/>
+          <w:i w:val="0"/>
           <w:sz w:val="22"/>
           <w:szCs w:val="22"/>
         </w:rPr>
@@ -16554,16 +16563,18 @@
       <w:r>
         <w:rPr>
           <w:rFonts w:ascii="Arial" w:hAnsi="Arial" w:cs="Arial"/>
+          <w:i w:val="0"/>
           <w:sz w:val="22"/>
           <w:szCs w:val="22"/>
         </w:rPr>
         <w:fldChar w:fldCharType="separate"/>
       </w:r>
-      <w:hyperlink w:anchor="_Toc4188579" w:history="1">
+      <w:hyperlink w:anchor="_Toc4236503" w:history="1">
         <w:r>
           <w:rPr>
             <w:rStyle w:val="Hyperlink"/>
             <w:rFonts w:ascii="Arial" w:hAnsi="Arial" w:cs="Arial"/>
+            <w:i w:val="0"/>
             <w:noProof/>
             <w:sz w:val="22"/>
             <w:szCs w:val="22"/>
@@ -16573,6 +16584,7 @@
         <w:r>
           <w:rPr>
             <w:rFonts w:ascii="Arial" w:hAnsi="Arial" w:cs="Arial"/>
+            <w:i w:val="0"/>
             <w:noProof/>
             <w:webHidden/>
             <w:sz w:val="22"/>
@@ -16583,6 +16595,7 @@
         <w:r>
           <w:rPr>
             <w:rFonts w:ascii="Arial" w:hAnsi="Arial" w:cs="Arial"/>
+            <w:i w:val="0"/>
             <w:noProof/>
             <w:webHidden/>
             <w:sz w:val="22"/>
@@ -16593,16 +16606,18 @@
         <w:r>
           <w:rPr>
             <w:rFonts w:ascii="Arial" w:hAnsi="Arial" w:cs="Arial"/>
+            <w:i w:val="0"/>
             <w:noProof/>
             <w:webHidden/>
             <w:sz w:val="22"/>
             <w:szCs w:val="22"/>
           </w:rPr>
-          <w:instrText xml:space="preserve"> PAGEREF _Toc4188579 \h </w:instrText>
+          <w:instrText xml:space="preserve"> PAGEREF _Toc4236503 \h </w:instrText>
         </w:r>
         <w:r>
           <w:rPr>
             <w:rFonts w:ascii="Arial" w:hAnsi="Arial" w:cs="Arial"/>
+            <w:i w:val="0"/>
             <w:noProof/>
             <w:webHidden/>
             <w:sz w:val="22"/>
@@ -16612,6 +16627,7 @@
         <w:r>
           <w:rPr>
             <w:rFonts w:ascii="Arial" w:hAnsi="Arial" w:cs="Arial"/>
+            <w:i w:val="0"/>
             <w:noProof/>
             <w:webHidden/>
             <w:sz w:val="22"/>
@@ -16622,6 +16638,7 @@
         <w:r>
           <w:rPr>
             <w:rFonts w:ascii="Arial" w:hAnsi="Arial" w:cs="Arial"/>
+            <w:i w:val="0"/>
             <w:noProof/>
             <w:webHidden/>
             <w:sz w:val="22"/>
@@ -16632,6 +16649,7 @@
         <w:r>
           <w:rPr>
             <w:rFonts w:ascii="Arial" w:hAnsi="Arial" w:cs="Arial"/>
+            <w:i w:val="0"/>
             <w:noProof/>
             <w:webHidden/>
             <w:sz w:val="22"/>
@@ -16657,11 +16675,12 @@
           <w:lang w:eastAsia="de-CH"/>
         </w:rPr>
       </w:pPr>
-      <w:hyperlink w:anchor="_Toc4188580" w:history="1">
+      <w:hyperlink w:anchor="_Toc4236504" w:history="1">
         <w:r>
           <w:rPr>
             <w:rStyle w:val="Hyperlink"/>
             <w:rFonts w:ascii="Arial" w:hAnsi="Arial" w:cs="Arial"/>
+            <w:i w:val="0"/>
             <w:noProof/>
             <w:sz w:val="22"/>
             <w:szCs w:val="22"/>
@@ -16671,6 +16690,7 @@
         <w:r>
           <w:rPr>
             <w:rFonts w:ascii="Arial" w:hAnsi="Arial" w:cs="Arial"/>
+            <w:i w:val="0"/>
             <w:noProof/>
             <w:webHidden/>
             <w:sz w:val="22"/>
@@ -16681,6 +16701,7 @@
         <w:r>
           <w:rPr>
             <w:rFonts w:ascii="Arial" w:hAnsi="Arial" w:cs="Arial"/>
+            <w:i w:val="0"/>
             <w:noProof/>
             <w:webHidden/>
             <w:sz w:val="22"/>
@@ -16691,16 +16712,18 @@
         <w:r>
           <w:rPr>
             <w:rFonts w:ascii="Arial" w:hAnsi="Arial" w:cs="Arial"/>
+            <w:i w:val="0"/>
             <w:noProof/>
             <w:webHidden/>
             <w:sz w:val="22"/>
             <w:szCs w:val="22"/>
           </w:rPr>
-          <w:instrText xml:space="preserve"> PAGEREF _Toc4188580 \h </w:instrText>
+          <w:instrText xml:space="preserve"> PAGEREF _Toc4236504 \h </w:instrText>
         </w:r>
         <w:r>
           <w:rPr>
             <w:rFonts w:ascii="Arial" w:hAnsi="Arial" w:cs="Arial"/>
+            <w:i w:val="0"/>
             <w:noProof/>
             <w:webHidden/>
             <w:sz w:val="22"/>
@@ -16710,6 +16733,7 @@
         <w:r>
           <w:rPr>
             <w:rFonts w:ascii="Arial" w:hAnsi="Arial" w:cs="Arial"/>
+            <w:i w:val="0"/>
             <w:noProof/>
             <w:webHidden/>
             <w:sz w:val="22"/>
@@ -16720,6 +16744,7 @@
         <w:r>
           <w:rPr>
             <w:rFonts w:ascii="Arial" w:hAnsi="Arial" w:cs="Arial"/>
+            <w:i w:val="0"/>
             <w:noProof/>
             <w:webHidden/>
             <w:sz w:val="22"/>
@@ -16730,6 +16755,7 @@
         <w:r>
           <w:rPr>
             <w:rFonts w:ascii="Arial" w:hAnsi="Arial" w:cs="Arial"/>
+            <w:i w:val="0"/>
             <w:noProof/>
             <w:webHidden/>
             <w:sz w:val="22"/>
@@ -16755,11 +16781,12 @@
           <w:lang w:eastAsia="de-CH"/>
         </w:rPr>
       </w:pPr>
-      <w:hyperlink w:anchor="_Toc4188581" w:history="1">
+      <w:hyperlink w:anchor="_Toc4236505" w:history="1">
         <w:r>
           <w:rPr>
             <w:rStyle w:val="Hyperlink"/>
             <w:rFonts w:ascii="Arial" w:hAnsi="Arial" w:cs="Arial"/>
+            <w:i w:val="0"/>
             <w:noProof/>
             <w:sz w:val="22"/>
             <w:szCs w:val="22"/>
@@ -16769,6 +16796,7 @@
         <w:r>
           <w:rPr>
             <w:rFonts w:ascii="Arial" w:hAnsi="Arial" w:cs="Arial"/>
+            <w:i w:val="0"/>
             <w:noProof/>
             <w:webHidden/>
             <w:sz w:val="22"/>
@@ -16779,6 +16807,7 @@
         <w:r>
           <w:rPr>
             <w:rFonts w:ascii="Arial" w:hAnsi="Arial" w:cs="Arial"/>
+            <w:i w:val="0"/>
             <w:noProof/>
             <w:webHidden/>
             <w:sz w:val="22"/>
@@ -16789,16 +16818,18 @@
         <w:r>
           <w:rPr>
             <w:rFonts w:ascii="Arial" w:hAnsi="Arial" w:cs="Arial"/>
+            <w:i w:val="0"/>
             <w:noProof/>
             <w:webHidden/>
             <w:sz w:val="22"/>
             <w:szCs w:val="22"/>
           </w:rPr>
-          <w:instrText xml:space="preserve"> PAGEREF _Toc4188581 \h </w:instrText>
+          <w:instrText xml:space="preserve"> PAGEREF _Toc4236505 \h </w:instrText>
         </w:r>
         <w:r>
           <w:rPr>
             <w:rFonts w:ascii="Arial" w:hAnsi="Arial" w:cs="Arial"/>
+            <w:i w:val="0"/>
             <w:noProof/>
             <w:webHidden/>
             <w:sz w:val="22"/>
@@ -16808,6 +16839,7 @@
         <w:r>
           <w:rPr>
             <w:rFonts w:ascii="Arial" w:hAnsi="Arial" w:cs="Arial"/>
+            <w:i w:val="0"/>
             <w:noProof/>
             <w:webHidden/>
             <w:sz w:val="22"/>
@@ -16818,6 +16850,7 @@
         <w:r>
           <w:rPr>
             <w:rFonts w:ascii="Arial" w:hAnsi="Arial" w:cs="Arial"/>
+            <w:i w:val="0"/>
             <w:noProof/>
             <w:webHidden/>
             <w:sz w:val="22"/>
@@ -16828,6 +16861,7 @@
         <w:r>
           <w:rPr>
             <w:rFonts w:ascii="Arial" w:hAnsi="Arial" w:cs="Arial"/>
+            <w:i w:val="0"/>
             <w:noProof/>
             <w:webHidden/>
             <w:sz w:val="22"/>
@@ -16853,11 +16887,12 @@
           <w:lang w:eastAsia="de-CH"/>
         </w:rPr>
       </w:pPr>
-      <w:hyperlink w:anchor="_Toc4188582" w:history="1">
+      <w:hyperlink w:anchor="_Toc4236506" w:history="1">
         <w:r>
           <w:rPr>
             <w:rStyle w:val="Hyperlink"/>
             <w:rFonts w:ascii="Arial" w:hAnsi="Arial" w:cs="Arial"/>
+            <w:i w:val="0"/>
             <w:noProof/>
             <w:sz w:val="22"/>
             <w:szCs w:val="22"/>
@@ -16867,6 +16902,7 @@
         <w:r>
           <w:rPr>
             <w:rFonts w:ascii="Arial" w:hAnsi="Arial" w:cs="Arial"/>
+            <w:i w:val="0"/>
             <w:noProof/>
             <w:webHidden/>
             <w:sz w:val="22"/>
@@ -16877,6 +16913,7 @@
         <w:r>
           <w:rPr>
             <w:rFonts w:ascii="Arial" w:hAnsi="Arial" w:cs="Arial"/>
+            <w:i w:val="0"/>
             <w:noProof/>
             <w:webHidden/>
             <w:sz w:val="22"/>
@@ -16887,16 +16924,18 @@
         <w:r>
           <w:rPr>
             <w:rFonts w:ascii="Arial" w:hAnsi="Arial" w:cs="Arial"/>
+            <w:i w:val="0"/>
             <w:noProof/>
             <w:webHidden/>
             <w:sz w:val="22"/>
             <w:szCs w:val="22"/>
           </w:rPr>
-          <w:instrText xml:space="preserve"> PAGEREF _Toc4188582 \h </w:instrText>
+          <w:instrText xml:space="preserve"> PAGEREF _Toc4236506 \h </w:instrText>
         </w:r>
         <w:r>
           <w:rPr>
             <w:rFonts w:ascii="Arial" w:hAnsi="Arial" w:cs="Arial"/>
+            <w:i w:val="0"/>
             <w:noProof/>
             <w:webHidden/>
             <w:sz w:val="22"/>
@@ -16906,6 +16945,7 @@
         <w:r>
           <w:rPr>
             <w:rFonts w:ascii="Arial" w:hAnsi="Arial" w:cs="Arial"/>
+            <w:i w:val="0"/>
             <w:noProof/>
             <w:webHidden/>
             <w:sz w:val="22"/>
@@ -16916,6 +16956,7 @@
         <w:r>
           <w:rPr>
             <w:rFonts w:ascii="Arial" w:hAnsi="Arial" w:cs="Arial"/>
+            <w:i w:val="0"/>
             <w:noProof/>
             <w:webHidden/>
             <w:sz w:val="22"/>
@@ -16926,6 +16967,7 @@
         <w:r>
           <w:rPr>
             <w:rFonts w:ascii="Arial" w:hAnsi="Arial" w:cs="Arial"/>
+            <w:i w:val="0"/>
             <w:noProof/>
             <w:webHidden/>
             <w:sz w:val="22"/>
@@ -16946,6 +16988,8 @@
         </w:rPr>
         <w:fldChar w:fldCharType="end"/>
       </w:r>
+      <w:bookmarkStart w:id="67" w:name="_GoBack"/>
+      <w:bookmarkEnd w:id="67"/>
     </w:p>
     <w:p>
       <w:pPr>
@@ -16961,12 +17005,12 @@
         <w:pStyle w:val="berschrift1"/>
         <w:ind w:left="0"/>
       </w:pPr>
-      <w:bookmarkStart w:id="67" w:name="_Toc4188799"/>
+      <w:bookmarkStart w:id="68" w:name="_Toc4236487"/>
       <w:r>
         <w:lastRenderedPageBreak/>
         <w:t>Anhang</w:t>
       </w:r>
-      <w:bookmarkEnd w:id="67"/>
+      <w:bookmarkEnd w:id="68"/>
     </w:p>
     <w:p>
       <w:pPr>
@@ -17033,20 +17077,7 @@
           <w:bdr w:val="none" w:sz="0" w:space="0" w:color="auto" w:frame="1"/>
           <w:lang w:eastAsia="de-DE"/>
         </w:rPr>
-        <w:t>%***************************</w:t>
-      </w:r>
-      <w:bookmarkStart w:id="68" w:name="_GoBack"/>
-      <w:bookmarkEnd w:id="68"/>
-      <w:r>
-        <w:rPr>
-          <w:rFonts w:ascii="Courier New" w:eastAsia="Times New Roman" w:hAnsi="Courier New" w:cs="Courier New"/>
-          <w:color w:val="228B22"/>
-          <w:sz w:val="18"/>
-          <w:szCs w:val="18"/>
-          <w:bdr w:val="none" w:sz="0" w:space="0" w:color="auto" w:frame="1"/>
-          <w:lang w:eastAsia="de-DE"/>
-        </w:rPr>
-        <w:t>***********************************************</w:t>
+        <w:t>%**************************************************************************</w:t>
       </w:r>
     </w:p>
     <w:p>
@@ -20080,7 +20111,7 @@
         <w:lang w:eastAsia="de-CH"/>
       </w:rPr>
       <w:drawing>
-        <wp:anchor distT="0" distB="0" distL="114300" distR="114300" simplePos="0" relativeHeight="251658240" behindDoc="1" locked="0" layoutInCell="1" allowOverlap="1" wp14:anchorId="239EB542" wp14:editId="1A9C7142">
+        <wp:anchor distT="0" distB="0" distL="114300" distR="114300" simplePos="0" relativeHeight="251659776" behindDoc="1" locked="0" layoutInCell="1" allowOverlap="1" wp14:anchorId="239EB542" wp14:editId="1A9C7142">
           <wp:simplePos x="0" y="0"/>
           <wp:positionH relativeFrom="page">
             <wp:posOffset>252101</wp:posOffset>
@@ -23420,7 +23451,7 @@
 </file>
 
 <file path=customXml/itemProps1.xml><?xml version="1.0" encoding="utf-8"?>
-<ds:datastoreItem xmlns:ds="http://schemas.openxmlformats.org/officeDocument/2006/customXml" ds:itemID="{BCB3EA69-D06C-42DC-B538-6A457B4C33D4}">
+<ds:datastoreItem xmlns:ds="http://schemas.openxmlformats.org/officeDocument/2006/customXml" ds:itemID="{2C98F8DD-02FD-4A61-8E06-859F070E42B5}">
   <ds:schemaRefs>
     <ds:schemaRef ds:uri="http://schemas.openxmlformats.org/officeDocument/2006/bibliography"/>
   </ds:schemaRefs>

</xml_diff>

<commit_message>
abb. und tab verzeichnis gelöscht
</commit_message>
<xml_diff>
--- a/Fach_Pflichtenheft_T5.docx
+++ b/Fach_Pflichtenheft_T5.docx
@@ -274,13 +274,8 @@
                             </w:r>
                             <w:r>
                               <w:tab/>
-                              <w:t xml:space="preserve">Luca </w:t>
+                              <w:t>Luca Dalessandro</w:t>
                             </w:r>
-                            <w:proofErr w:type="spellStart"/>
-                            <w:r>
-                              <w:t>Dalessandro</w:t>
-                            </w:r>
-                            <w:proofErr w:type="spellEnd"/>
                           </w:p>
                           <w:p>
                             <w:pPr>
@@ -298,13 +293,8 @@
                             </w:r>
                             <w:r>
                               <w:tab/>
-                              <w:t xml:space="preserve">Anita </w:t>
+                              <w:t>Anita Gertiser</w:t>
                             </w:r>
-                            <w:proofErr w:type="spellStart"/>
-                            <w:r>
-                              <w:t>Gertiser</w:t>
-                            </w:r>
-                            <w:proofErr w:type="spellEnd"/>
                           </w:p>
                           <w:p>
                             <w:pPr>
@@ -390,15 +380,7 @@
                             </w:pPr>
                             <w:r>
                               <w:tab/>
-                              <w:t xml:space="preserve">Michel Alt, </w:t>
-                            </w:r>
-                            <w:proofErr w:type="spellStart"/>
-                            <w:r>
-                              <w:t>Stv</w:t>
-                            </w:r>
-                            <w:proofErr w:type="spellEnd"/>
-                            <w:r>
-                              <w:t>. Projektleiter</w:t>
+                              <w:t>Michel Alt, Stv. Projektleiter</w:t>
                             </w:r>
                           </w:p>
                           <w:p>
@@ -447,13 +429,8 @@
                             <w:r>
                               <w:tab/>
                             </w:r>
-                            <w:proofErr w:type="spellStart"/>
                             <w:r>
-                              <w:t>Fady</w:t>
-                            </w:r>
-                            <w:proofErr w:type="spellEnd"/>
-                            <w:r>
-                              <w:t xml:space="preserve"> Hanna</w:t>
+                              <w:t>Fady Hanna</w:t>
                             </w:r>
                           </w:p>
                           <w:p>
@@ -506,13 +483,8 @@
                       </w:r>
                       <w:r>
                         <w:tab/>
-                        <w:t xml:space="preserve">Luca </w:t>
+                        <w:t>Luca Dalessandro</w:t>
                       </w:r>
-                      <w:proofErr w:type="spellStart"/>
-                      <w:r>
-                        <w:t>Dalessandro</w:t>
-                      </w:r>
-                      <w:proofErr w:type="spellEnd"/>
                     </w:p>
                     <w:p>
                       <w:pPr>
@@ -530,13 +502,8 @@
                       </w:r>
                       <w:r>
                         <w:tab/>
-                        <w:t xml:space="preserve">Anita </w:t>
+                        <w:t>Anita Gertiser</w:t>
                       </w:r>
-                      <w:proofErr w:type="spellStart"/>
-                      <w:r>
-                        <w:t>Gertiser</w:t>
-                      </w:r>
-                      <w:proofErr w:type="spellEnd"/>
                     </w:p>
                     <w:p>
                       <w:pPr>
@@ -622,15 +589,7 @@
                       </w:pPr>
                       <w:r>
                         <w:tab/>
-                        <w:t xml:space="preserve">Michel Alt, </w:t>
-                      </w:r>
-                      <w:proofErr w:type="spellStart"/>
-                      <w:r>
-                        <w:t>Stv</w:t>
-                      </w:r>
-                      <w:proofErr w:type="spellEnd"/>
-                      <w:r>
-                        <w:t>. Projektleiter</w:t>
+                        <w:t>Michel Alt, Stv. Projektleiter</w:t>
                       </w:r>
                     </w:p>
                     <w:p>
@@ -679,13 +638,8 @@
                       <w:r>
                         <w:tab/>
                       </w:r>
-                      <w:proofErr w:type="spellStart"/>
                       <w:r>
-                        <w:t>Fady</w:t>
-                      </w:r>
-                      <w:proofErr w:type="spellEnd"/>
-                      <w:r>
-                        <w:t xml:space="preserve"> Hanna</w:t>
+                        <w:t>Fady Hanna</w:t>
                       </w:r>
                     </w:p>
                     <w:p>
@@ -831,7 +785,7 @@
         <w:rPr>
           <w:noProof/>
         </w:rPr>
-        <w:t>24.03.2019</w:t>
+        <w:t>29.03.2019</w:t>
       </w:r>
       <w:r>
         <w:fldChar w:fldCharType="end"/>
@@ -3939,8 +3893,6 @@
         </w:rPr>
         <w:t>D</w:t>
       </w:r>
-      <w:bookmarkStart w:id="2" w:name="_GoBack"/>
-      <w:bookmarkEnd w:id="2"/>
       <w:r>
         <w:rPr>
           <w:rFonts w:cs="Arial"/>
@@ -3963,12 +3915,12 @@
         <w:pStyle w:val="berschrift2"/>
         <w:framePr w:wrap="around"/>
       </w:pPr>
-      <w:bookmarkStart w:id="3" w:name="_Toc4344648"/>
+      <w:bookmarkStart w:id="2" w:name="_Toc4344648"/>
       <w:r>
         <w:lastRenderedPageBreak/>
         <w:t>Projektziele</w:t>
       </w:r>
-      <w:bookmarkEnd w:id="3"/>
+      <w:bookmarkEnd w:id="2"/>
     </w:p>
     <w:p>
       <w:pPr>
@@ -4905,7 +4857,7 @@
           <w:sz w:val="16"/>
         </w:rPr>
       </w:pPr>
-      <w:bookmarkStart w:id="4" w:name="_Toc4236503"/>
+      <w:bookmarkStart w:id="3" w:name="_Toc4236503"/>
       <w:r>
         <w:rPr>
           <w:i w:val="0"/>
@@ -4963,7 +4915,7 @@
         </w:rPr>
         <w:t>: Projektziele</w:t>
       </w:r>
-      <w:bookmarkEnd w:id="4"/>
+      <w:bookmarkEnd w:id="3"/>
     </w:p>
     <w:p/>
     <w:p>
@@ -4971,11 +4923,11 @@
         <w:pStyle w:val="berschrift2"/>
         <w:framePr w:wrap="around"/>
       </w:pPr>
-      <w:bookmarkStart w:id="5" w:name="_Toc4344649"/>
+      <w:bookmarkStart w:id="4" w:name="_Toc4344649"/>
       <w:r>
         <w:t>Wunschziele</w:t>
       </w:r>
-      <w:bookmarkEnd w:id="5"/>
+      <w:bookmarkEnd w:id="4"/>
     </w:p>
     <w:p>
       <w:pPr>
@@ -5255,7 +5207,6 @@
               </w:rPr>
               <w:t xml:space="preserve">Speichert die Graphen und Parameter in eine </w:t>
             </w:r>
-            <w:proofErr w:type="spellStart"/>
             <w:r>
               <w:rPr>
                 <w:rFonts w:eastAsia="Times New Roman" w:cs="Arial"/>
@@ -5270,16 +5221,7 @@
                 <w:color w:val="000000"/>
                 <w:lang w:eastAsia="de-CH"/>
               </w:rPr>
-              <w:t>df</w:t>
-            </w:r>
-            <w:proofErr w:type="spellEnd"/>
-            <w:r>
-              <w:rPr>
-                <w:rFonts w:eastAsia="Times New Roman" w:cs="Arial"/>
-                <w:color w:val="000000"/>
-                <w:lang w:eastAsia="de-CH"/>
-              </w:rPr>
-              <w:t xml:space="preserve"> Datei ab.</w:t>
+              <w:t>df Datei ab.</w:t>
             </w:r>
           </w:p>
         </w:tc>
@@ -5563,21 +5505,7 @@
               <w:rPr>
                 <w:lang w:val="de-CH" w:eastAsia="de-CH"/>
               </w:rPr>
-              <w:t xml:space="preserve"> selbst immer wieder verändert (</w:t>
-            </w:r>
-            <w:proofErr w:type="spellStart"/>
-            <w:r>
-              <w:rPr>
-                <w:lang w:val="de-CH" w:eastAsia="de-CH"/>
-              </w:rPr>
-              <w:t>Sweeping</w:t>
-            </w:r>
-            <w:proofErr w:type="spellEnd"/>
-            <w:r>
-              <w:rPr>
-                <w:lang w:val="de-CH" w:eastAsia="de-CH"/>
-              </w:rPr>
-              <w:t>) und man die Veränderung graphisch sieht.</w:t>
+              <w:t xml:space="preserve"> selbst immer wieder verändert (Sweeping) und man die Veränderung graphisch sieht.</w:t>
             </w:r>
           </w:p>
         </w:tc>
@@ -5593,7 +5521,7 @@
           <w:sz w:val="16"/>
         </w:rPr>
       </w:pPr>
-      <w:bookmarkStart w:id="6" w:name="_Toc4236504"/>
+      <w:bookmarkStart w:id="5" w:name="_Toc4236504"/>
       <w:r>
         <w:rPr>
           <w:i w:val="0"/>
@@ -5651,7 +5579,7 @@
         </w:rPr>
         <w:t>: Wunschziele</w:t>
       </w:r>
-      <w:bookmarkEnd w:id="6"/>
+      <w:bookmarkEnd w:id="5"/>
     </w:p>
     <w:p>
       <w:pPr>
@@ -5667,7 +5595,7 @@
         <w:pStyle w:val="berschrift2"/>
         <w:framePr w:wrap="around"/>
       </w:pPr>
-      <w:bookmarkStart w:id="7" w:name="_Toc4344650"/>
+      <w:bookmarkStart w:id="6" w:name="_Toc4344650"/>
       <w:r>
         <w:lastRenderedPageBreak/>
         <w:t>Nicht</w:t>
@@ -5678,7 +5606,7 @@
       <w:r>
         <w:t>Ziele</w:t>
       </w:r>
-      <w:bookmarkEnd w:id="7"/>
+      <w:bookmarkEnd w:id="6"/>
     </w:p>
     <w:p>
       <w:pPr>
@@ -6214,7 +6142,7 @@
           <w:sz w:val="16"/>
         </w:rPr>
       </w:pPr>
-      <w:bookmarkStart w:id="8" w:name="_Toc4236505"/>
+      <w:bookmarkStart w:id="7" w:name="_Toc4236505"/>
       <w:r>
         <w:rPr>
           <w:i w:val="0"/>
@@ -6272,7 +6200,7 @@
         </w:rPr>
         <w:t>: Nicht-Ziele</w:t>
       </w:r>
-      <w:bookmarkEnd w:id="8"/>
+      <w:bookmarkEnd w:id="7"/>
     </w:p>
     <w:p/>
     <w:p>
@@ -6280,11 +6208,11 @@
         <w:pStyle w:val="berschrift2"/>
         <w:framePr w:wrap="around"/>
       </w:pPr>
-      <w:bookmarkStart w:id="9" w:name="_Toc4344651"/>
+      <w:bookmarkStart w:id="8" w:name="_Toc4344651"/>
       <w:r>
         <w:t>Lieferobjekte</w:t>
       </w:r>
-      <w:bookmarkEnd w:id="9"/>
+      <w:bookmarkEnd w:id="8"/>
     </w:p>
     <w:p>
       <w:pPr>
@@ -6326,11 +6254,9 @@
         </w:rPr>
         <w:t xml:space="preserve">. Die Berichte werden per Mail an die Herren </w:t>
       </w:r>
-      <w:proofErr w:type="spellStart"/>
       <w:r>
         <w:t>Dalessandro</w:t>
       </w:r>
-      <w:proofErr w:type="spellEnd"/>
       <w:r>
         <w:rPr>
           <w:rFonts w:cs="Arial"/>
@@ -7316,7 +7242,7 @@
           <w:sz w:val="16"/>
         </w:rPr>
       </w:pPr>
-      <w:bookmarkStart w:id="10" w:name="_Toc4236506"/>
+      <w:bookmarkStart w:id="9" w:name="_Toc4236506"/>
       <w:r>
         <w:rPr>
           <w:i w:val="0"/>
@@ -7374,7 +7300,7 @@
         </w:rPr>
         <w:t>: Lieferobjekte</w:t>
       </w:r>
-      <w:bookmarkEnd w:id="10"/>
+      <w:bookmarkEnd w:id="9"/>
     </w:p>
     <w:p>
       <w:pPr>
@@ -7390,26 +7316,26 @@
         <w:pStyle w:val="berschrift1"/>
         <w:ind w:left="0"/>
       </w:pPr>
-      <w:bookmarkStart w:id="11" w:name="_Toc4344652"/>
+      <w:bookmarkStart w:id="10" w:name="_Toc4344652"/>
       <w:r>
         <w:lastRenderedPageBreak/>
         <w:t>Theoretische Grundlagen</w:t>
       </w:r>
-      <w:bookmarkEnd w:id="11"/>
+      <w:bookmarkEnd w:id="10"/>
     </w:p>
     <w:p>
       <w:pPr>
         <w:pStyle w:val="berschrift2"/>
         <w:framePr w:wrap="around"/>
       </w:pPr>
-      <w:bookmarkStart w:id="12" w:name="_Toc4344653"/>
+      <w:bookmarkStart w:id="11" w:name="_Toc4344653"/>
       <w:r>
         <w:t xml:space="preserve">Einleitung EMI </w:t>
       </w:r>
       <w:r>
         <w:t>Filter</w:t>
       </w:r>
-      <w:bookmarkEnd w:id="12"/>
+      <w:bookmarkEnd w:id="11"/>
     </w:p>
     <w:p>
       <w:pPr>
@@ -7449,14 +7375,14 @@
         <w:pStyle w:val="berschrift2"/>
         <w:framePr w:wrap="around"/>
       </w:pPr>
-      <w:bookmarkStart w:id="13" w:name="_Toc4344654"/>
+      <w:bookmarkStart w:id="12" w:name="_Toc4344654"/>
       <w:r>
         <w:t xml:space="preserve">Aufbau EMI </w:t>
       </w:r>
       <w:r>
         <w:t>Filter</w:t>
       </w:r>
-      <w:bookmarkEnd w:id="13"/>
+      <w:bookmarkEnd w:id="12"/>
     </w:p>
     <w:p>
       <w:pPr>
@@ -7627,8 +7553,8 @@
           <w:sz w:val="16"/>
         </w:rPr>
       </w:pPr>
-      <w:bookmarkStart w:id="14" w:name="_Toc4188506"/>
-      <w:bookmarkStart w:id="15" w:name="_Toc4236488"/>
+      <w:bookmarkStart w:id="13" w:name="_Toc4188506"/>
+      <w:bookmarkStart w:id="14" w:name="_Toc4236488"/>
       <w:r>
         <w:rPr>
           <w:i w:val="0"/>
@@ -7686,8 +7612,8 @@
         </w:rPr>
         <w:t>:Schaltung des FN 2020 Filters (Schaffner), sowie der Filter selbst</w:t>
       </w:r>
+      <w:bookmarkEnd w:id="13"/>
       <w:bookmarkEnd w:id="14"/>
-      <w:bookmarkEnd w:id="15"/>
     </w:p>
     <w:p>
       <w:pPr>
@@ -7822,11 +7748,11 @@
         <w:pStyle w:val="berschrift2"/>
         <w:framePr w:wrap="around"/>
       </w:pPr>
-      <w:bookmarkStart w:id="16" w:name="_Toc4344655"/>
+      <w:bookmarkStart w:id="15" w:name="_Toc4344655"/>
       <w:r>
         <w:t>Störungsarten</w:t>
       </w:r>
-      <w:bookmarkEnd w:id="16"/>
+      <w:bookmarkEnd w:id="15"/>
     </w:p>
     <w:p>
       <w:pPr>
@@ -7838,15 +7764,7 @@
         <w:ind w:left="0"/>
       </w:pPr>
       <w:r>
-        <w:t xml:space="preserve">Die existierenden EMV Normen gelten für das Gesamtrauschen. Doch in der Praxis wird einfachheitshalber die Gesamtstörung in Gleichtaktrauschen, </w:t>
-      </w:r>
-      <w:proofErr w:type="spellStart"/>
-      <w:r>
-        <w:t>Comon</w:t>
-      </w:r>
-      <w:proofErr w:type="spellEnd"/>
-      <w:r>
-        <w:t xml:space="preserve"> Mode (</w:t>
+        <w:t>Die existierenden EMV Normen gelten für das Gesamtrauschen. Doch in der Praxis wird einfachheitshalber die Gesamtstörung in Gleichtaktrauschen, Comon Mode (</w:t>
       </w:r>
       <w:r>
         <w:t>C</w:t>
@@ -7990,8 +7908,8 @@
           <w:sz w:val="16"/>
         </w:rPr>
       </w:pPr>
-      <w:bookmarkStart w:id="17" w:name="_Toc4188507"/>
-      <w:bookmarkStart w:id="18" w:name="_Toc4236489"/>
+      <w:bookmarkStart w:id="16" w:name="_Toc4188507"/>
+      <w:bookmarkStart w:id="17" w:name="_Toc4236489"/>
       <w:r>
         <w:rPr>
           <w:i w:val="0"/>
@@ -8049,8 +7967,8 @@
         </w:rPr>
         <w:t>: Stromzirkulation der Störungen im DM- und CM-Mode</w:t>
       </w:r>
+      <w:bookmarkEnd w:id="16"/>
       <w:bookmarkEnd w:id="17"/>
-      <w:bookmarkEnd w:id="18"/>
     </w:p>
     <w:p/>
     <w:p>
@@ -8058,22 +7976,14 @@
         <w:pStyle w:val="berschrift2"/>
         <w:framePr w:wrap="around"/>
       </w:pPr>
-      <w:bookmarkStart w:id="19" w:name="_Toc4344656"/>
+      <w:bookmarkStart w:id="18" w:name="_Toc4344656"/>
       <w:r>
         <w:t>Definition Einfügungsverluste</w:t>
       </w:r>
       <w:r>
-        <w:t xml:space="preserve"> «Insertion </w:t>
-      </w:r>
-      <w:proofErr w:type="spellStart"/>
-      <w:r>
-        <w:t>loss</w:t>
-      </w:r>
-      <w:proofErr w:type="spellEnd"/>
-      <w:r>
-        <w:t>»</w:t>
-      </w:r>
-      <w:bookmarkEnd w:id="19"/>
+        <w:t xml:space="preserve"> «Insertion loss»</w:t>
+      </w:r>
+      <w:bookmarkEnd w:id="18"/>
       <w:r>
         <w:t xml:space="preserve"> </w:t>
       </w:r>
@@ -8577,8 +8487,8 @@
           <w:sz w:val="16"/>
         </w:rPr>
       </w:pPr>
-      <w:bookmarkStart w:id="20" w:name="_Toc4188508"/>
-      <w:bookmarkStart w:id="21" w:name="_Toc4236490"/>
+      <w:bookmarkStart w:id="19" w:name="_Toc4188508"/>
+      <w:bookmarkStart w:id="20" w:name="_Toc4236490"/>
       <w:r>
         <w:rPr>
           <w:i w:val="0"/>
@@ -8652,8 +8562,8 @@
         </w:rPr>
         <w:t xml:space="preserve"> mit EMI Filter</w:t>
       </w:r>
+      <w:bookmarkEnd w:id="19"/>
       <w:bookmarkEnd w:id="20"/>
-      <w:bookmarkEnd w:id="21"/>
     </w:p>
     <w:p>
       <w:pPr>
@@ -8665,11 +8575,11 @@
         <w:pStyle w:val="berschrift2"/>
         <w:framePr w:wrap="around"/>
       </w:pPr>
-      <w:bookmarkStart w:id="22" w:name="_Toc4344657"/>
+      <w:bookmarkStart w:id="21" w:name="_Toc4344657"/>
       <w:r>
         <w:t>Parasitäre Parameter</w:t>
       </w:r>
-      <w:bookmarkEnd w:id="22"/>
+      <w:bookmarkEnd w:id="21"/>
     </w:p>
     <w:p>
       <w:pPr>
@@ -8846,7 +8756,7 @@
           <w:sz w:val="16"/>
         </w:rPr>
       </w:pPr>
-      <w:bookmarkStart w:id="23" w:name="_Toc4136390"/>
+      <w:bookmarkStart w:id="22" w:name="_Toc4136390"/>
     </w:p>
     <w:p>
       <w:pPr>
@@ -8877,7 +8787,7 @@
         </w:rPr>
         <w:t>A</w:t>
       </w:r>
-      <w:bookmarkEnd w:id="23"/>
+      <w:bookmarkEnd w:id="22"/>
     </w:p>
     <w:p/>
     <w:p/>
@@ -8892,8 +8802,8 @@
           <w:sz w:val="16"/>
         </w:rPr>
       </w:pPr>
-      <w:bookmarkStart w:id="24" w:name="_Toc4188509"/>
-      <w:bookmarkStart w:id="25" w:name="_Toc4236491"/>
+      <w:bookmarkStart w:id="23" w:name="_Toc4188509"/>
+      <w:bookmarkStart w:id="24" w:name="_Toc4236491"/>
       <w:r>
         <w:rPr>
           <w:i w:val="0"/>
@@ -8983,8 +8893,8 @@
         </w:rPr>
         <w:t xml:space="preserve"> Kondensator - eine reale Spule</w:t>
       </w:r>
+      <w:bookmarkEnd w:id="23"/>
       <w:bookmarkEnd w:id="24"/>
-      <w:bookmarkEnd w:id="25"/>
     </w:p>
     <w:p>
       <w:pPr>
@@ -9112,8 +9022,8 @@
           <w:sz w:val="16"/>
         </w:rPr>
       </w:pPr>
-      <w:bookmarkStart w:id="26" w:name="_Toc4188510"/>
-      <w:bookmarkStart w:id="27" w:name="_Toc4236492"/>
+      <w:bookmarkStart w:id="25" w:name="_Toc4188510"/>
+      <w:bookmarkStart w:id="26" w:name="_Toc4236492"/>
       <w:r>
         <w:rPr>
           <w:i w:val="0"/>
@@ -9171,8 +9081,8 @@
         </w:rPr>
         <w:t>: CM-Ersatzschaltung ohne parasitäre Parameter</w:t>
       </w:r>
+      <w:bookmarkEnd w:id="25"/>
       <w:bookmarkEnd w:id="26"/>
-      <w:bookmarkEnd w:id="27"/>
     </w:p>
     <w:p>
       <w:pPr>
@@ -9238,8 +9148,8 @@
           <w:sz w:val="14"/>
         </w:rPr>
       </w:pPr>
-      <w:bookmarkStart w:id="28" w:name="_Toc4188511"/>
-      <w:bookmarkStart w:id="29" w:name="_Toc4236493"/>
+      <w:bookmarkStart w:id="27" w:name="_Toc4188511"/>
+      <w:bookmarkStart w:id="28" w:name="_Toc4236493"/>
       <w:r>
         <w:rPr>
           <w:i w:val="0"/>
@@ -9297,8 +9207,8 @@
         </w:rPr>
         <w:t>: CM-Ersatzschaltung mit parasitären Parametern</w:t>
       </w:r>
+      <w:bookmarkEnd w:id="27"/>
       <w:bookmarkEnd w:id="28"/>
-      <w:bookmarkEnd w:id="29"/>
     </w:p>
     <w:p/>
     <w:p>
@@ -9306,7 +9216,7 @@
         <w:pStyle w:val="berschrift2"/>
         <w:framePr w:wrap="around"/>
       </w:pPr>
-      <w:bookmarkStart w:id="30" w:name="_Toc4344658"/>
+      <w:bookmarkStart w:id="29" w:name="_Toc4344658"/>
       <w:r>
         <w:t>Vorgehensweise</w:t>
       </w:r>
@@ -9319,7 +9229,7 @@
       <w:r>
         <w:t xml:space="preserve"> Einfügungsverluste</w:t>
       </w:r>
-      <w:bookmarkEnd w:id="30"/>
+      <w:bookmarkEnd w:id="29"/>
     </w:p>
     <w:p>
       <w:pPr>
@@ -9416,8 +9326,8 @@
           <w:sz w:val="14"/>
         </w:rPr>
       </w:pPr>
-      <w:bookmarkStart w:id="31" w:name="_Toc4188512"/>
-      <w:bookmarkStart w:id="32" w:name="_Toc4236494"/>
+      <w:bookmarkStart w:id="30" w:name="_Toc4188512"/>
+      <w:bookmarkStart w:id="31" w:name="_Toc4236494"/>
       <w:r>
         <w:rPr>
           <w:i w:val="0"/>
@@ -9475,8 +9385,8 @@
         </w:rPr>
         <w:t>: Vereinfachte CM-Schaltung</w:t>
       </w:r>
+      <w:bookmarkEnd w:id="30"/>
       <w:bookmarkEnd w:id="31"/>
-      <w:bookmarkEnd w:id="32"/>
     </w:p>
     <w:p>
       <w:pPr>
@@ -10688,11 +10598,11 @@
           <w:rFonts w:eastAsiaTheme="minorEastAsia"/>
         </w:rPr>
       </w:pPr>
-      <w:bookmarkStart w:id="33" w:name="_Toc4344659"/>
+      <w:bookmarkStart w:id="32" w:name="_Toc4344659"/>
       <w:r>
         <w:t>S- Parameter</w:t>
       </w:r>
-      <w:bookmarkEnd w:id="33"/>
+      <w:bookmarkEnd w:id="32"/>
     </w:p>
     <w:p>
       <w:pPr>
@@ -10725,21 +10635,7 @@
         <w:rPr>
           <w:rFonts w:eastAsiaTheme="minorEastAsia"/>
         </w:rPr>
-        <w:t xml:space="preserve"> die Einfügungsverluste mit Hilfe dieser Parameter zu bestimmen. Im </w:t>
-      </w:r>
-      <w:proofErr w:type="gramStart"/>
-      <w:r>
-        <w:rPr>
-          <w:rFonts w:eastAsiaTheme="minorEastAsia"/>
-        </w:rPr>
-        <w:t>folgenden</w:t>
-      </w:r>
-      <w:proofErr w:type="gramEnd"/>
-      <w:r>
-        <w:rPr>
-          <w:rFonts w:eastAsiaTheme="minorEastAsia"/>
-        </w:rPr>
-        <w:t xml:space="preserve"> Zwei Tor sind die Wellengrössen zur Berechnung der S-Parameter angegeben.</w:t>
+        <w:t xml:space="preserve"> die Einfügungsverluste mit Hilfe dieser Parameter zu bestimmen. Im folgenden Zwei Tor sind die Wellengrössen zur Berechnung der S-Parameter angegeben.</w:t>
       </w:r>
     </w:p>
     <w:p>
@@ -11022,8 +10918,8 @@
           <w:sz w:val="16"/>
         </w:rPr>
       </w:pPr>
-      <w:bookmarkStart w:id="34" w:name="_Toc4188513"/>
-      <w:bookmarkStart w:id="35" w:name="_Toc4236495"/>
+      <w:bookmarkStart w:id="33" w:name="_Toc4188513"/>
+      <w:bookmarkStart w:id="34" w:name="_Toc4236495"/>
       <w:r>
         <w:rPr>
           <w:i w:val="0"/>
@@ -11081,8 +10977,8 @@
         </w:rPr>
         <w:t>: Zwei Tor mit Wellengrössen</w:t>
       </w:r>
+      <w:bookmarkEnd w:id="33"/>
       <w:bookmarkEnd w:id="34"/>
-      <w:bookmarkEnd w:id="35"/>
     </w:p>
     <w:p>
       <w:pPr>
@@ -11958,21 +11854,7 @@
         <w:rPr>
           <w:rFonts w:eastAsiaTheme="minorEastAsia"/>
         </w:rPr>
-        <w:t xml:space="preserve">ieser benötigt die Bezugswiderstände </w:t>
-      </w:r>
-      <w:proofErr w:type="spellStart"/>
-      <w:r>
-        <w:rPr>
-          <w:rFonts w:eastAsiaTheme="minorEastAsia"/>
-        </w:rPr>
-        <w:t>Rw</w:t>
-      </w:r>
-      <w:proofErr w:type="spellEnd"/>
-      <w:r>
-        <w:rPr>
-          <w:rFonts w:eastAsiaTheme="minorEastAsia"/>
-        </w:rPr>
-        <w:t>, welche bei uns am Ein- sowie am Ausgang 50</w:t>
+        <w:t>ieser benötigt die Bezugswiderstände Rw, welche bei uns am Ein- sowie am Ausgang 50</w:t>
       </w:r>
       <w:r>
         <w:rPr>
@@ -12744,8 +12626,8 @@
           <w:sz w:val="16"/>
         </w:rPr>
       </w:pPr>
-      <w:bookmarkStart w:id="36" w:name="_Toc4188514"/>
-      <w:bookmarkStart w:id="37" w:name="_Toc4236496"/>
+      <w:bookmarkStart w:id="35" w:name="_Toc4188514"/>
+      <w:bookmarkStart w:id="36" w:name="_Toc4236496"/>
       <w:r>
         <w:rPr>
           <w:i w:val="0"/>
@@ -12803,7 +12685,6 @@
         </w:rPr>
         <w:t xml:space="preserve">: Insertion </w:t>
       </w:r>
-      <w:proofErr w:type="spellStart"/>
       <w:r>
         <w:rPr>
           <w:i w:val="0"/>
@@ -12818,19 +12699,10 @@
           <w:color w:val="auto"/>
           <w:sz w:val="16"/>
         </w:rPr>
-        <w:t>oss</w:t>
-      </w:r>
-      <w:proofErr w:type="spellEnd"/>
-      <w:r>
-        <w:rPr>
-          <w:i w:val="0"/>
-          <w:color w:val="auto"/>
-          <w:sz w:val="16"/>
-        </w:rPr>
-        <w:t xml:space="preserve"> Kurve aus MATLAB</w:t>
-      </w:r>
+        <w:t>oss Kurve aus MATLAB</w:t>
+      </w:r>
+      <w:bookmarkEnd w:id="35"/>
       <w:bookmarkEnd w:id="36"/>
-      <w:bookmarkEnd w:id="37"/>
     </w:p>
     <w:p>
       <w:pPr>
@@ -12840,23 +12712,23 @@
       <w:r>
         <w:br w:type="column"/>
       </w:r>
-      <w:bookmarkStart w:id="38" w:name="_Toc4344660"/>
+      <w:bookmarkStart w:id="37" w:name="_Toc4344660"/>
       <w:r>
         <w:lastRenderedPageBreak/>
         <w:t>Softwarekonzept</w:t>
       </w:r>
-      <w:bookmarkEnd w:id="38"/>
+      <w:bookmarkEnd w:id="37"/>
     </w:p>
     <w:p>
       <w:pPr>
         <w:pStyle w:val="berschrift2"/>
         <w:framePr w:wrap="around"/>
       </w:pPr>
-      <w:bookmarkStart w:id="39" w:name="_Toc4344661"/>
+      <w:bookmarkStart w:id="38" w:name="_Toc4344661"/>
       <w:r>
         <w:t>Anforderungen</w:t>
       </w:r>
-      <w:bookmarkEnd w:id="39"/>
+      <w:bookmarkEnd w:id="38"/>
     </w:p>
     <w:p>
       <w:pPr>
@@ -12876,21 +12748,13 @@
         <w:ind w:left="0"/>
       </w:pPr>
       <w:r>
-        <w:t xml:space="preserve">Es ist erwünscht, dass das Programm eine Bedienoberfläche hat, welche einem Mischpult mit Schiebereglern </w:t>
-      </w:r>
-      <w:proofErr w:type="gramStart"/>
-      <w:r>
-        <w:t>ähnlich</w:t>
+        <w:t>Es ist erwünscht, dass das Programm eine Bedienoberfläche hat, welche einem Mischpult mit Schiebereglern ähnlich</w:t>
       </w:r>
       <w:r>
         <w:t xml:space="preserve"> </w:t>
       </w:r>
       <w:r>
-        <w:t>sieht</w:t>
-      </w:r>
-      <w:proofErr w:type="gramEnd"/>
-      <w:r>
-        <w:t>.</w:t>
+        <w:t>sieht.</w:t>
       </w:r>
     </w:p>
     <w:p>
@@ -12903,11 +12767,11 @@
         <w:pStyle w:val="berschrift2"/>
         <w:framePr w:wrap="around"/>
       </w:pPr>
-      <w:bookmarkStart w:id="40" w:name="_Toc4344662"/>
+      <w:bookmarkStart w:id="39" w:name="_Toc4344662"/>
       <w:r>
         <w:t>Software/Hardware</w:t>
       </w:r>
-      <w:bookmarkEnd w:id="40"/>
+      <w:bookmarkEnd w:id="39"/>
     </w:p>
     <w:p>
       <w:pPr>
@@ -12932,14 +12796,14 @@
         <w:pStyle w:val="berschrift2"/>
         <w:framePr w:wrap="around"/>
       </w:pPr>
-      <w:bookmarkStart w:id="41" w:name="_Toc4344663"/>
+      <w:bookmarkStart w:id="40" w:name="_Toc4344663"/>
       <w:r>
         <w:t>Mock</w:t>
       </w:r>
       <w:r>
         <w:t>-Up</w:t>
       </w:r>
-      <w:bookmarkEnd w:id="41"/>
+      <w:bookmarkEnd w:id="40"/>
     </w:p>
     <w:p>
       <w:pPr>
@@ -13009,8 +12873,8 @@
           <w:sz w:val="16"/>
         </w:rPr>
       </w:pPr>
-      <w:bookmarkStart w:id="42" w:name="_Toc4188515"/>
-      <w:bookmarkStart w:id="43" w:name="_Toc4236497"/>
+      <w:bookmarkStart w:id="41" w:name="_Toc4188515"/>
+      <w:bookmarkStart w:id="42" w:name="_Toc4236497"/>
       <w:r>
         <w:rPr>
           <w:i w:val="0"/>
@@ -13068,8 +12932,8 @@
         </w:rPr>
         <w:t>: GUI Übersicht</w:t>
       </w:r>
+      <w:bookmarkEnd w:id="41"/>
       <w:bookmarkEnd w:id="42"/>
-      <w:bookmarkEnd w:id="43"/>
     </w:p>
     <w:p>
       <w:pPr>
@@ -13098,14 +12962,14 @@
         <w:pStyle w:val="berschrift2"/>
         <w:framePr w:wrap="around"/>
       </w:pPr>
-      <w:bookmarkStart w:id="44" w:name="_Toc4344664"/>
+      <w:bookmarkStart w:id="43" w:name="_Toc4344664"/>
       <w:r>
         <w:t>Menüleiste</w:t>
       </w:r>
       <w:r>
         <w:t xml:space="preserve"> (noch nicht realisiert)</w:t>
       </w:r>
-      <w:bookmarkEnd w:id="44"/>
+      <w:bookmarkEnd w:id="43"/>
     </w:p>
     <w:p>
       <w:pPr>
@@ -13128,12 +12992,12 @@
         <w:pStyle w:val="berschrift2"/>
         <w:framePr w:wrap="around"/>
       </w:pPr>
-      <w:bookmarkStart w:id="45" w:name="_Toc4344665"/>
+      <w:bookmarkStart w:id="44" w:name="_Toc4344665"/>
       <w:r>
         <w:lastRenderedPageBreak/>
         <w:t>Anzeigefenster DM/CM</w:t>
       </w:r>
-      <w:bookmarkEnd w:id="45"/>
+      <w:bookmarkEnd w:id="44"/>
     </w:p>
     <w:p>
       <w:pPr>
@@ -13158,7 +13022,7 @@
         <w:pStyle w:val="berschrift2"/>
         <w:framePr w:wrap="around"/>
       </w:pPr>
-      <w:bookmarkStart w:id="46" w:name="_Toc4344666"/>
+      <w:bookmarkStart w:id="45" w:name="_Toc4344666"/>
       <w:r>
         <w:t xml:space="preserve">Haupt- und </w:t>
       </w:r>
@@ -13168,7 +13032,7 @@
       <w:r>
         <w:t>arameter</w:t>
       </w:r>
-      <w:bookmarkEnd w:id="46"/>
+      <w:bookmarkEnd w:id="45"/>
     </w:p>
     <w:p>
       <w:pPr>
@@ -13241,8 +13105,8 @@
           <w:sz w:val="16"/>
         </w:rPr>
       </w:pPr>
-      <w:bookmarkStart w:id="47" w:name="_Toc4188516"/>
-      <w:bookmarkStart w:id="48" w:name="_Toc4236498"/>
+      <w:bookmarkStart w:id="46" w:name="_Toc4188516"/>
+      <w:bookmarkStart w:id="47" w:name="_Toc4236498"/>
       <w:r>
         <w:rPr>
           <w:i w:val="0"/>
@@ -13300,8 +13164,8 @@
         </w:rPr>
         <w:t>: Parametereinstellungen</w:t>
       </w:r>
+      <w:bookmarkEnd w:id="46"/>
       <w:bookmarkEnd w:id="47"/>
-      <w:bookmarkEnd w:id="48"/>
     </w:p>
     <w:p>
       <w:pPr>
@@ -13330,14 +13194,14 @@
         <w:pStyle w:val="berschrift2"/>
         <w:framePr w:wrap="around"/>
       </w:pPr>
-      <w:bookmarkStart w:id="49" w:name="_Toc4344667"/>
+      <w:bookmarkStart w:id="48" w:name="_Toc4344667"/>
       <w:r>
         <w:t>Beschreibung</w:t>
       </w:r>
       <w:r>
         <w:t xml:space="preserve"> Programmablauf</w:t>
       </w:r>
-      <w:bookmarkEnd w:id="49"/>
+      <w:bookmarkEnd w:id="48"/>
     </w:p>
     <w:p>
       <w:pPr>
@@ -13423,8 +13287,8 @@
           <w:sz w:val="16"/>
         </w:rPr>
       </w:pPr>
-      <w:bookmarkStart w:id="50" w:name="_Toc4188517"/>
-      <w:bookmarkStart w:id="51" w:name="_Toc4236499"/>
+      <w:bookmarkStart w:id="49" w:name="_Toc4188517"/>
+      <w:bookmarkStart w:id="50" w:name="_Toc4236499"/>
       <w:r>
         <w:rPr>
           <w:i w:val="0"/>
@@ -13482,8 +13346,8 @@
         </w:rPr>
         <w:t>: Anpassung der Parameter</w:t>
       </w:r>
+      <w:bookmarkEnd w:id="49"/>
       <w:bookmarkEnd w:id="50"/>
-      <w:bookmarkEnd w:id="51"/>
     </w:p>
     <w:p>
       <w:pPr>
@@ -13581,8 +13445,8 @@
           <w:sz w:val="16"/>
         </w:rPr>
       </w:pPr>
-      <w:bookmarkStart w:id="52" w:name="_Toc4188518"/>
-      <w:bookmarkStart w:id="53" w:name="_Toc4236500"/>
+      <w:bookmarkStart w:id="51" w:name="_Toc4188518"/>
+      <w:bookmarkStart w:id="52" w:name="_Toc4236500"/>
       <w:r>
         <w:rPr>
           <w:i w:val="0"/>
@@ -13640,8 +13504,8 @@
         </w:rPr>
         <w:t>: Kurvenansicht</w:t>
       </w:r>
+      <w:bookmarkEnd w:id="51"/>
       <w:bookmarkEnd w:id="52"/>
-      <w:bookmarkEnd w:id="53"/>
     </w:p>
     <w:p>
       <w:pPr>
@@ -13714,8 +13578,8 @@
           <w:sz w:val="16"/>
         </w:rPr>
       </w:pPr>
-      <w:bookmarkStart w:id="54" w:name="_Toc4188519"/>
-      <w:bookmarkStart w:id="55" w:name="_Toc4236501"/>
+      <w:bookmarkStart w:id="53" w:name="_Toc4188519"/>
+      <w:bookmarkStart w:id="54" w:name="_Toc4236501"/>
       <w:r>
         <w:rPr>
           <w:i w:val="0"/>
@@ -13773,8 +13637,8 @@
         </w:rPr>
         <w:t>: Parameterauswirkung</w:t>
       </w:r>
+      <w:bookmarkEnd w:id="53"/>
       <w:bookmarkEnd w:id="54"/>
-      <w:bookmarkEnd w:id="55"/>
     </w:p>
     <w:p>
       <w:pPr>
@@ -13819,12 +13683,12 @@
       <w:pPr>
         <w:pStyle w:val="berschrift1"/>
       </w:pPr>
-      <w:bookmarkStart w:id="56" w:name="_Toc4344668"/>
+      <w:bookmarkStart w:id="55" w:name="_Toc4344668"/>
       <w:r>
         <w:lastRenderedPageBreak/>
         <w:t>Softwarestruktur</w:t>
       </w:r>
-      <w:bookmarkEnd w:id="56"/>
+      <w:bookmarkEnd w:id="55"/>
     </w:p>
     <w:p>
       <w:pPr>
@@ -13832,14 +13696,14 @@
         <w:framePr w:wrap="around"/>
         <w:ind w:left="851"/>
       </w:pPr>
-      <w:bookmarkStart w:id="57" w:name="_Toc4344669"/>
+      <w:bookmarkStart w:id="56" w:name="_Toc4344669"/>
       <w:r>
         <w:t>Klassendiagram</w:t>
       </w:r>
       <w:r>
         <w:t>m</w:t>
       </w:r>
-      <w:bookmarkEnd w:id="57"/>
+      <w:bookmarkEnd w:id="56"/>
     </w:p>
     <w:p>
       <w:pPr>
@@ -13924,8 +13788,8 @@
           <w:sz w:val="16"/>
         </w:rPr>
       </w:pPr>
-      <w:bookmarkStart w:id="58" w:name="_Toc4188520"/>
-      <w:bookmarkStart w:id="59" w:name="_Toc4236502"/>
+      <w:bookmarkStart w:id="57" w:name="_Toc4188520"/>
+      <w:bookmarkStart w:id="58" w:name="_Toc4236502"/>
       <w:r>
         <w:rPr>
           <w:i w:val="0"/>
@@ -13983,8 +13847,8 @@
         </w:rPr>
         <w:t>: Klassendiagramm</w:t>
       </w:r>
+      <w:bookmarkEnd w:id="57"/>
       <w:bookmarkEnd w:id="58"/>
-      <w:bookmarkEnd w:id="59"/>
     </w:p>
     <w:p>
       <w:pPr>
@@ -14014,12 +13878,12 @@
         <w:pStyle w:val="berschrift1"/>
         <w:ind w:left="0"/>
       </w:pPr>
-      <w:bookmarkStart w:id="60" w:name="_Toc4344670"/>
+      <w:bookmarkStart w:id="59" w:name="_Toc4344670"/>
       <w:r>
         <w:lastRenderedPageBreak/>
         <w:t>Testkonzept</w:t>
       </w:r>
-      <w:bookmarkEnd w:id="60"/>
+      <w:bookmarkEnd w:id="59"/>
     </w:p>
     <w:p>
       <w:pPr>
@@ -14039,7 +13903,7 @@
         <w:pStyle w:val="berschrift2"/>
         <w:framePr w:wrap="around"/>
       </w:pPr>
-      <w:bookmarkStart w:id="61" w:name="_Toc4344671"/>
+      <w:bookmarkStart w:id="60" w:name="_Toc4344671"/>
       <w:r>
         <w:t xml:space="preserve">Kontrolle bei </w:t>
       </w:r>
@@ -14049,7 +13913,7 @@
       <w:r>
         <w:t xml:space="preserve"> Entwicklung</w:t>
       </w:r>
-      <w:bookmarkEnd w:id="61"/>
+      <w:bookmarkEnd w:id="60"/>
     </w:p>
     <w:p>
       <w:pPr>
@@ -14110,7 +13974,7 @@
         <w:pStyle w:val="berschrift2"/>
         <w:framePr w:wrap="around"/>
       </w:pPr>
-      <w:bookmarkStart w:id="62" w:name="_Toc4344672"/>
+      <w:bookmarkStart w:id="61" w:name="_Toc4344672"/>
       <w:r>
         <w:t>Überprüfung</w:t>
       </w:r>
@@ -14120,7 +13984,7 @@
       <w:r>
         <w:t>MATLAB</w:t>
       </w:r>
-      <w:bookmarkEnd w:id="62"/>
+      <w:bookmarkEnd w:id="61"/>
       <w:r>
         <w:t xml:space="preserve"> </w:t>
       </w:r>
@@ -14175,11 +14039,11 @@
         <w:pStyle w:val="berschrift2"/>
         <w:framePr w:wrap="around"/>
       </w:pPr>
-      <w:bookmarkStart w:id="63" w:name="_Toc4344673"/>
+      <w:bookmarkStart w:id="62" w:name="_Toc4344673"/>
       <w:r>
         <w:t>Integrationstest</w:t>
       </w:r>
-      <w:bookmarkEnd w:id="63"/>
+      <w:bookmarkEnd w:id="62"/>
     </w:p>
     <w:p>
       <w:pPr>
@@ -14210,11 +14074,11 @@
         <w:pStyle w:val="berschrift2"/>
         <w:framePr w:wrap="around"/>
       </w:pPr>
-      <w:bookmarkStart w:id="64" w:name="_Toc4344674"/>
+      <w:bookmarkStart w:id="63" w:name="_Toc4344674"/>
       <w:r>
         <w:t>Softwaretest</w:t>
       </w:r>
-      <w:bookmarkEnd w:id="64"/>
+      <w:bookmarkEnd w:id="63"/>
     </w:p>
     <w:p>
       <w:pPr>
@@ -14375,7 +14239,7 @@
         <w:br w:type="page"/>
       </w:r>
     </w:p>
-    <w:bookmarkStart w:id="65" w:name="_Toc4344675" w:displacedByCustomXml="next"/>
+    <w:bookmarkStart w:id="64" w:name="_Toc4344675" w:displacedByCustomXml="next"/>
     <w:sdt>
       <w:sdtPr>
         <w:rPr>
@@ -14400,7 +14264,7 @@
           <w:r>
             <w:t>Literaturverzeichnis</w:t>
           </w:r>
-          <w:bookmarkEnd w:id="65"/>
+          <w:bookmarkEnd w:id="64"/>
         </w:p>
         <w:sdt>
           <w:sdtPr>
@@ -14716,2138 +14580,32 @@
     </w:sdt>
     <w:p>
       <w:pPr>
+        <w:ind w:left="0" w:right="-46"/>
+        <w:jc w:val="left"/>
+      </w:pPr>
+    </w:p>
+    <w:p>
+      <w:pPr>
+        <w:ind w:left="0" w:right="-46"/>
+        <w:jc w:val="left"/>
+      </w:pPr>
+      <w:r>
+        <w:br w:type="page"/>
+      </w:r>
+      <w:bookmarkStart w:id="65" w:name="_GoBack"/>
+      <w:bookmarkEnd w:id="65"/>
+    </w:p>
+    <w:p>
+      <w:pPr>
         <w:pStyle w:val="berschrift1"/>
         <w:ind w:left="0"/>
       </w:pPr>
-      <w:bookmarkStart w:id="66" w:name="_Toc4344676"/>
-      <w:r>
-        <w:t>Abbildungsverzeichnis</w:t>
-      </w:r>
-      <w:bookmarkEnd w:id="66"/>
-    </w:p>
-    <w:p>
-      <w:pPr>
-        <w:pStyle w:val="Abbildungsverzeichnis"/>
-        <w:tabs>
-          <w:tab w:val="right" w:leader="dot" w:pos="9016"/>
-        </w:tabs>
-        <w:rPr>
-          <w:rFonts w:ascii="Arial" w:eastAsiaTheme="minorEastAsia" w:hAnsi="Arial" w:cs="Arial"/>
-          <w:i w:val="0"/>
-          <w:iCs w:val="0"/>
-          <w:noProof/>
-          <w:sz w:val="22"/>
-          <w:szCs w:val="22"/>
-          <w:lang w:eastAsia="de-CH"/>
-        </w:rPr>
-      </w:pPr>
-      <w:r>
-        <w:rPr>
-          <w:rFonts w:ascii="Arial" w:hAnsi="Arial" w:cs="Arial"/>
-          <w:i w:val="0"/>
-          <w:sz w:val="22"/>
-          <w:szCs w:val="22"/>
-        </w:rPr>
-        <w:fldChar w:fldCharType="begin"/>
-      </w:r>
-      <w:r>
-        <w:rPr>
-          <w:rFonts w:ascii="Arial" w:hAnsi="Arial" w:cs="Arial"/>
-          <w:i w:val="0"/>
-          <w:sz w:val="22"/>
-          <w:szCs w:val="22"/>
-        </w:rPr>
-        <w:instrText xml:space="preserve"> TOC \h \z \c "Abbildung" </w:instrText>
-      </w:r>
-      <w:r>
-        <w:rPr>
-          <w:rFonts w:ascii="Arial" w:hAnsi="Arial" w:cs="Arial"/>
-          <w:i w:val="0"/>
-          <w:sz w:val="22"/>
-          <w:szCs w:val="22"/>
-        </w:rPr>
-        <w:fldChar w:fldCharType="separate"/>
-      </w:r>
-      <w:hyperlink w:anchor="_Toc4236488" w:history="1">
-        <w:r>
-          <w:rPr>
-            <w:rStyle w:val="Hyperlink"/>
-            <w:rFonts w:ascii="Arial" w:hAnsi="Arial" w:cs="Arial"/>
-            <w:i w:val="0"/>
-            <w:noProof/>
-            <w:sz w:val="22"/>
-            <w:szCs w:val="22"/>
-          </w:rPr>
-          <w:t>Abbildung 1:Schaltung des FN 2020 Filters (Schaffner), sowie der Filter selbst</w:t>
-        </w:r>
-        <w:r>
-          <w:rPr>
-            <w:rFonts w:ascii="Arial" w:hAnsi="Arial" w:cs="Arial"/>
-            <w:i w:val="0"/>
-            <w:noProof/>
-            <w:webHidden/>
-            <w:sz w:val="22"/>
-            <w:szCs w:val="22"/>
-          </w:rPr>
-          <w:tab/>
-        </w:r>
-        <w:r>
-          <w:rPr>
-            <w:rFonts w:ascii="Arial" w:hAnsi="Arial" w:cs="Arial"/>
-            <w:i w:val="0"/>
-            <w:noProof/>
-            <w:webHidden/>
-            <w:sz w:val="22"/>
-            <w:szCs w:val="22"/>
-          </w:rPr>
-          <w:fldChar w:fldCharType="begin"/>
-        </w:r>
-        <w:r>
-          <w:rPr>
-            <w:rFonts w:ascii="Arial" w:hAnsi="Arial" w:cs="Arial"/>
-            <w:i w:val="0"/>
-            <w:noProof/>
-            <w:webHidden/>
-            <w:sz w:val="22"/>
-            <w:szCs w:val="22"/>
-          </w:rPr>
-          <w:instrText xml:space="preserve"> PAGEREF _Toc4236488 \h </w:instrText>
-        </w:r>
-        <w:r>
-          <w:rPr>
-            <w:rFonts w:ascii="Arial" w:hAnsi="Arial" w:cs="Arial"/>
-            <w:i w:val="0"/>
-            <w:noProof/>
-            <w:webHidden/>
-            <w:sz w:val="22"/>
-            <w:szCs w:val="22"/>
-          </w:rPr>
-        </w:r>
-        <w:r>
-          <w:rPr>
-            <w:rFonts w:ascii="Arial" w:hAnsi="Arial" w:cs="Arial"/>
-            <w:i w:val="0"/>
-            <w:noProof/>
-            <w:webHidden/>
-            <w:sz w:val="22"/>
-            <w:szCs w:val="22"/>
-          </w:rPr>
-          <w:fldChar w:fldCharType="separate"/>
-        </w:r>
-        <w:r>
-          <w:rPr>
-            <w:rFonts w:ascii="Arial" w:hAnsi="Arial" w:cs="Arial"/>
-            <w:i w:val="0"/>
-            <w:noProof/>
-            <w:webHidden/>
-            <w:sz w:val="22"/>
-            <w:szCs w:val="22"/>
-          </w:rPr>
-          <w:t>6</w:t>
-        </w:r>
-        <w:r>
-          <w:rPr>
-            <w:rFonts w:ascii="Arial" w:hAnsi="Arial" w:cs="Arial"/>
-            <w:i w:val="0"/>
-            <w:noProof/>
-            <w:webHidden/>
-            <w:sz w:val="22"/>
-            <w:szCs w:val="22"/>
-          </w:rPr>
-          <w:fldChar w:fldCharType="end"/>
-        </w:r>
-      </w:hyperlink>
-    </w:p>
-    <w:p>
-      <w:pPr>
-        <w:pStyle w:val="Abbildungsverzeichnis"/>
-        <w:tabs>
-          <w:tab w:val="right" w:leader="dot" w:pos="9016"/>
-        </w:tabs>
-        <w:rPr>
-          <w:rFonts w:ascii="Arial" w:eastAsiaTheme="minorEastAsia" w:hAnsi="Arial" w:cs="Arial"/>
-          <w:i w:val="0"/>
-          <w:iCs w:val="0"/>
-          <w:noProof/>
-          <w:sz w:val="22"/>
-          <w:szCs w:val="22"/>
-          <w:lang w:eastAsia="de-CH"/>
-        </w:rPr>
-      </w:pPr>
-      <w:hyperlink w:anchor="_Toc4236489" w:history="1">
-        <w:r>
-          <w:rPr>
-            <w:rStyle w:val="Hyperlink"/>
-            <w:rFonts w:ascii="Arial" w:hAnsi="Arial" w:cs="Arial"/>
-            <w:i w:val="0"/>
-            <w:noProof/>
-            <w:sz w:val="22"/>
-            <w:szCs w:val="22"/>
-          </w:rPr>
-          <w:t>Abbildung 2: Stromzirkulation der Störungen im DM- und CM-Mode</w:t>
-        </w:r>
-        <w:r>
-          <w:rPr>
-            <w:rFonts w:ascii="Arial" w:hAnsi="Arial" w:cs="Arial"/>
-            <w:i w:val="0"/>
-            <w:noProof/>
-            <w:webHidden/>
-            <w:sz w:val="22"/>
-            <w:szCs w:val="22"/>
-          </w:rPr>
-          <w:tab/>
-        </w:r>
-        <w:r>
-          <w:rPr>
-            <w:rFonts w:ascii="Arial" w:hAnsi="Arial" w:cs="Arial"/>
-            <w:i w:val="0"/>
-            <w:noProof/>
-            <w:webHidden/>
-            <w:sz w:val="22"/>
-            <w:szCs w:val="22"/>
-          </w:rPr>
-          <w:fldChar w:fldCharType="begin"/>
-        </w:r>
-        <w:r>
-          <w:rPr>
-            <w:rFonts w:ascii="Arial" w:hAnsi="Arial" w:cs="Arial"/>
-            <w:i w:val="0"/>
-            <w:noProof/>
-            <w:webHidden/>
-            <w:sz w:val="22"/>
-            <w:szCs w:val="22"/>
-          </w:rPr>
-          <w:instrText xml:space="preserve"> PAGEREF _Toc4236489 \h </w:instrText>
-        </w:r>
-        <w:r>
-          <w:rPr>
-            <w:rFonts w:ascii="Arial" w:hAnsi="Arial" w:cs="Arial"/>
-            <w:i w:val="0"/>
-            <w:noProof/>
-            <w:webHidden/>
-            <w:sz w:val="22"/>
-            <w:szCs w:val="22"/>
-          </w:rPr>
-        </w:r>
-        <w:r>
-          <w:rPr>
-            <w:rFonts w:ascii="Arial" w:hAnsi="Arial" w:cs="Arial"/>
-            <w:i w:val="0"/>
-            <w:noProof/>
-            <w:webHidden/>
-            <w:sz w:val="22"/>
-            <w:szCs w:val="22"/>
-          </w:rPr>
-          <w:fldChar w:fldCharType="separate"/>
-        </w:r>
-        <w:r>
-          <w:rPr>
-            <w:rFonts w:ascii="Arial" w:hAnsi="Arial" w:cs="Arial"/>
-            <w:i w:val="0"/>
-            <w:noProof/>
-            <w:webHidden/>
-            <w:sz w:val="22"/>
-            <w:szCs w:val="22"/>
-          </w:rPr>
-          <w:t>7</w:t>
-        </w:r>
-        <w:r>
-          <w:rPr>
-            <w:rFonts w:ascii="Arial" w:hAnsi="Arial" w:cs="Arial"/>
-            <w:i w:val="0"/>
-            <w:noProof/>
-            <w:webHidden/>
-            <w:sz w:val="22"/>
-            <w:szCs w:val="22"/>
-          </w:rPr>
-          <w:fldChar w:fldCharType="end"/>
-        </w:r>
-      </w:hyperlink>
-    </w:p>
-    <w:p>
-      <w:pPr>
-        <w:pStyle w:val="Abbildungsverzeichnis"/>
-        <w:tabs>
-          <w:tab w:val="right" w:leader="dot" w:pos="9016"/>
-        </w:tabs>
-        <w:rPr>
-          <w:rFonts w:ascii="Arial" w:eastAsiaTheme="minorEastAsia" w:hAnsi="Arial" w:cs="Arial"/>
-          <w:i w:val="0"/>
-          <w:iCs w:val="0"/>
-          <w:noProof/>
-          <w:sz w:val="22"/>
-          <w:szCs w:val="22"/>
-          <w:lang w:eastAsia="de-CH"/>
-        </w:rPr>
-      </w:pPr>
-      <w:hyperlink w:anchor="_Toc4236490" w:history="1">
-        <w:r>
-          <w:rPr>
-            <w:rStyle w:val="Hyperlink"/>
-            <w:rFonts w:ascii="Arial" w:hAnsi="Arial" w:cs="Arial"/>
-            <w:i w:val="0"/>
-            <w:noProof/>
-            <w:sz w:val="22"/>
-            <w:szCs w:val="22"/>
-          </w:rPr>
-          <w:t>Abbildung 3: Lastspannung ohne Filter und Lastspannung mit EMI Filter</w:t>
-        </w:r>
-        <w:r>
-          <w:rPr>
-            <w:rFonts w:ascii="Arial" w:hAnsi="Arial" w:cs="Arial"/>
-            <w:i w:val="0"/>
-            <w:noProof/>
-            <w:webHidden/>
-            <w:sz w:val="22"/>
-            <w:szCs w:val="22"/>
-          </w:rPr>
-          <w:tab/>
-        </w:r>
-        <w:r>
-          <w:rPr>
-            <w:rFonts w:ascii="Arial" w:hAnsi="Arial" w:cs="Arial"/>
-            <w:i w:val="0"/>
-            <w:noProof/>
-            <w:webHidden/>
-            <w:sz w:val="22"/>
-            <w:szCs w:val="22"/>
-          </w:rPr>
-          <w:fldChar w:fldCharType="begin"/>
-        </w:r>
-        <w:r>
-          <w:rPr>
-            <w:rFonts w:ascii="Arial" w:hAnsi="Arial" w:cs="Arial"/>
-            <w:i w:val="0"/>
-            <w:noProof/>
-            <w:webHidden/>
-            <w:sz w:val="22"/>
-            <w:szCs w:val="22"/>
-          </w:rPr>
-          <w:instrText xml:space="preserve"> PAGEREF _Toc4236490 \h </w:instrText>
-        </w:r>
-        <w:r>
-          <w:rPr>
-            <w:rFonts w:ascii="Arial" w:hAnsi="Arial" w:cs="Arial"/>
-            <w:i w:val="0"/>
-            <w:noProof/>
-            <w:webHidden/>
-            <w:sz w:val="22"/>
-            <w:szCs w:val="22"/>
-          </w:rPr>
-        </w:r>
-        <w:r>
-          <w:rPr>
-            <w:rFonts w:ascii="Arial" w:hAnsi="Arial" w:cs="Arial"/>
-            <w:i w:val="0"/>
-            <w:noProof/>
-            <w:webHidden/>
-            <w:sz w:val="22"/>
-            <w:szCs w:val="22"/>
-          </w:rPr>
-          <w:fldChar w:fldCharType="separate"/>
-        </w:r>
-        <w:r>
-          <w:rPr>
-            <w:rFonts w:ascii="Arial" w:hAnsi="Arial" w:cs="Arial"/>
-            <w:i w:val="0"/>
-            <w:noProof/>
-            <w:webHidden/>
-            <w:sz w:val="22"/>
-            <w:szCs w:val="22"/>
-          </w:rPr>
-          <w:t>7</w:t>
-        </w:r>
-        <w:r>
-          <w:rPr>
-            <w:rFonts w:ascii="Arial" w:hAnsi="Arial" w:cs="Arial"/>
-            <w:i w:val="0"/>
-            <w:noProof/>
-            <w:webHidden/>
-            <w:sz w:val="22"/>
-            <w:szCs w:val="22"/>
-          </w:rPr>
-          <w:fldChar w:fldCharType="end"/>
-        </w:r>
-      </w:hyperlink>
-    </w:p>
-    <w:p>
-      <w:pPr>
-        <w:pStyle w:val="Abbildungsverzeichnis"/>
-        <w:tabs>
-          <w:tab w:val="right" w:leader="dot" w:pos="9016"/>
-        </w:tabs>
-        <w:rPr>
-          <w:rFonts w:ascii="Arial" w:eastAsiaTheme="minorEastAsia" w:hAnsi="Arial" w:cs="Arial"/>
-          <w:i w:val="0"/>
-          <w:iCs w:val="0"/>
-          <w:noProof/>
-          <w:sz w:val="22"/>
-          <w:szCs w:val="22"/>
-          <w:lang w:eastAsia="de-CH"/>
-        </w:rPr>
-      </w:pPr>
-      <w:hyperlink w:anchor="_Toc4236491" w:history="1">
-        <w:r>
-          <w:rPr>
-            <w:rStyle w:val="Hyperlink"/>
-            <w:rFonts w:ascii="Arial" w:hAnsi="Arial" w:cs="Arial"/>
-            <w:i w:val="0"/>
-            <w:noProof/>
-            <w:sz w:val="22"/>
-            <w:szCs w:val="22"/>
-          </w:rPr>
-          <w:t>Abbildung 4: Ersatzschaltung für einen realen Kondensator - eine reale Spule</w:t>
-        </w:r>
-        <w:r>
-          <w:rPr>
-            <w:rFonts w:ascii="Arial" w:hAnsi="Arial" w:cs="Arial"/>
-            <w:i w:val="0"/>
-            <w:noProof/>
-            <w:webHidden/>
-            <w:sz w:val="22"/>
-            <w:szCs w:val="22"/>
-          </w:rPr>
-          <w:tab/>
-        </w:r>
-        <w:r>
-          <w:rPr>
-            <w:rFonts w:ascii="Arial" w:hAnsi="Arial" w:cs="Arial"/>
-            <w:i w:val="0"/>
-            <w:noProof/>
-            <w:webHidden/>
-            <w:sz w:val="22"/>
-            <w:szCs w:val="22"/>
-          </w:rPr>
-          <w:fldChar w:fldCharType="begin"/>
-        </w:r>
-        <w:r>
-          <w:rPr>
-            <w:rFonts w:ascii="Arial" w:hAnsi="Arial" w:cs="Arial"/>
-            <w:i w:val="0"/>
-            <w:noProof/>
-            <w:webHidden/>
-            <w:sz w:val="22"/>
-            <w:szCs w:val="22"/>
-          </w:rPr>
-          <w:instrText xml:space="preserve"> PAGEREF _Toc4236491 \h </w:instrText>
-        </w:r>
-        <w:r>
-          <w:rPr>
-            <w:rFonts w:ascii="Arial" w:hAnsi="Arial" w:cs="Arial"/>
-            <w:i w:val="0"/>
-            <w:noProof/>
-            <w:webHidden/>
-            <w:sz w:val="22"/>
-            <w:szCs w:val="22"/>
-          </w:rPr>
-        </w:r>
-        <w:r>
-          <w:rPr>
-            <w:rFonts w:ascii="Arial" w:hAnsi="Arial" w:cs="Arial"/>
-            <w:i w:val="0"/>
-            <w:noProof/>
-            <w:webHidden/>
-            <w:sz w:val="22"/>
-            <w:szCs w:val="22"/>
-          </w:rPr>
-          <w:fldChar w:fldCharType="separate"/>
-        </w:r>
-        <w:r>
-          <w:rPr>
-            <w:rFonts w:ascii="Arial" w:hAnsi="Arial" w:cs="Arial"/>
-            <w:i w:val="0"/>
-            <w:noProof/>
-            <w:webHidden/>
-            <w:sz w:val="22"/>
-            <w:szCs w:val="22"/>
-          </w:rPr>
-          <w:t>7</w:t>
-        </w:r>
-        <w:r>
-          <w:rPr>
-            <w:rFonts w:ascii="Arial" w:hAnsi="Arial" w:cs="Arial"/>
-            <w:i w:val="0"/>
-            <w:noProof/>
-            <w:webHidden/>
-            <w:sz w:val="22"/>
-            <w:szCs w:val="22"/>
-          </w:rPr>
-          <w:fldChar w:fldCharType="end"/>
-        </w:r>
-      </w:hyperlink>
-    </w:p>
-    <w:p>
-      <w:pPr>
-        <w:pStyle w:val="Abbildungsverzeichnis"/>
-        <w:tabs>
-          <w:tab w:val="right" w:leader="dot" w:pos="9016"/>
-        </w:tabs>
-        <w:rPr>
-          <w:rFonts w:ascii="Arial" w:eastAsiaTheme="minorEastAsia" w:hAnsi="Arial" w:cs="Arial"/>
-          <w:i w:val="0"/>
-          <w:iCs w:val="0"/>
-          <w:noProof/>
-          <w:sz w:val="22"/>
-          <w:szCs w:val="22"/>
-          <w:lang w:eastAsia="de-CH"/>
-        </w:rPr>
-      </w:pPr>
-      <w:hyperlink w:anchor="_Toc4236492" w:history="1">
-        <w:r>
-          <w:rPr>
-            <w:rStyle w:val="Hyperlink"/>
-            <w:rFonts w:ascii="Arial" w:hAnsi="Arial" w:cs="Arial"/>
-            <w:i w:val="0"/>
-            <w:noProof/>
-            <w:sz w:val="22"/>
-            <w:szCs w:val="22"/>
-          </w:rPr>
-          <w:t>Abbildung 5: CM-Ersatzschaltung ohne parasitäre Parameter</w:t>
-        </w:r>
-        <w:r>
-          <w:rPr>
-            <w:rFonts w:ascii="Arial" w:hAnsi="Arial" w:cs="Arial"/>
-            <w:i w:val="0"/>
-            <w:noProof/>
-            <w:webHidden/>
-            <w:sz w:val="22"/>
-            <w:szCs w:val="22"/>
-          </w:rPr>
-          <w:tab/>
-        </w:r>
-        <w:r>
-          <w:rPr>
-            <w:rFonts w:ascii="Arial" w:hAnsi="Arial" w:cs="Arial"/>
-            <w:i w:val="0"/>
-            <w:noProof/>
-            <w:webHidden/>
-            <w:sz w:val="22"/>
-            <w:szCs w:val="22"/>
-          </w:rPr>
-          <w:fldChar w:fldCharType="begin"/>
-        </w:r>
-        <w:r>
-          <w:rPr>
-            <w:rFonts w:ascii="Arial" w:hAnsi="Arial" w:cs="Arial"/>
-            <w:i w:val="0"/>
-            <w:noProof/>
-            <w:webHidden/>
-            <w:sz w:val="22"/>
-            <w:szCs w:val="22"/>
-          </w:rPr>
-          <w:instrText xml:space="preserve"> PAGEREF _Toc4236492 \h </w:instrText>
-        </w:r>
-        <w:r>
-          <w:rPr>
-            <w:rFonts w:ascii="Arial" w:hAnsi="Arial" w:cs="Arial"/>
-            <w:i w:val="0"/>
-            <w:noProof/>
-            <w:webHidden/>
-            <w:sz w:val="22"/>
-            <w:szCs w:val="22"/>
-          </w:rPr>
-        </w:r>
-        <w:r>
-          <w:rPr>
-            <w:rFonts w:ascii="Arial" w:hAnsi="Arial" w:cs="Arial"/>
-            <w:i w:val="0"/>
-            <w:noProof/>
-            <w:webHidden/>
-            <w:sz w:val="22"/>
-            <w:szCs w:val="22"/>
-          </w:rPr>
-          <w:fldChar w:fldCharType="separate"/>
-        </w:r>
-        <w:r>
-          <w:rPr>
-            <w:rFonts w:ascii="Arial" w:hAnsi="Arial" w:cs="Arial"/>
-            <w:i w:val="0"/>
-            <w:noProof/>
-            <w:webHidden/>
-            <w:sz w:val="22"/>
-            <w:szCs w:val="22"/>
-          </w:rPr>
-          <w:t>8</w:t>
-        </w:r>
-        <w:r>
-          <w:rPr>
-            <w:rFonts w:ascii="Arial" w:hAnsi="Arial" w:cs="Arial"/>
-            <w:i w:val="0"/>
-            <w:noProof/>
-            <w:webHidden/>
-            <w:sz w:val="22"/>
-            <w:szCs w:val="22"/>
-          </w:rPr>
-          <w:fldChar w:fldCharType="end"/>
-        </w:r>
-      </w:hyperlink>
-    </w:p>
-    <w:p>
-      <w:pPr>
-        <w:pStyle w:val="Abbildungsverzeichnis"/>
-        <w:tabs>
-          <w:tab w:val="right" w:leader="dot" w:pos="9016"/>
-        </w:tabs>
-        <w:rPr>
-          <w:rFonts w:ascii="Arial" w:eastAsiaTheme="minorEastAsia" w:hAnsi="Arial" w:cs="Arial"/>
-          <w:i w:val="0"/>
-          <w:iCs w:val="0"/>
-          <w:noProof/>
-          <w:sz w:val="22"/>
-          <w:szCs w:val="22"/>
-          <w:lang w:eastAsia="de-CH"/>
-        </w:rPr>
-      </w:pPr>
-      <w:hyperlink w:anchor="_Toc4236493" w:history="1">
-        <w:r>
-          <w:rPr>
-            <w:rStyle w:val="Hyperlink"/>
-            <w:rFonts w:ascii="Arial" w:hAnsi="Arial" w:cs="Arial"/>
-            <w:i w:val="0"/>
-            <w:noProof/>
-            <w:sz w:val="22"/>
-            <w:szCs w:val="22"/>
-          </w:rPr>
-          <w:t>Abbildung 6: CM-Ersatzschaltung mit parasitären Parametern</w:t>
-        </w:r>
-        <w:r>
-          <w:rPr>
-            <w:rFonts w:ascii="Arial" w:hAnsi="Arial" w:cs="Arial"/>
-            <w:i w:val="0"/>
-            <w:noProof/>
-            <w:webHidden/>
-            <w:sz w:val="22"/>
-            <w:szCs w:val="22"/>
-          </w:rPr>
-          <w:tab/>
-        </w:r>
-        <w:r>
-          <w:rPr>
-            <w:rFonts w:ascii="Arial" w:hAnsi="Arial" w:cs="Arial"/>
-            <w:i w:val="0"/>
-            <w:noProof/>
-            <w:webHidden/>
-            <w:sz w:val="22"/>
-            <w:szCs w:val="22"/>
-          </w:rPr>
-          <w:fldChar w:fldCharType="begin"/>
-        </w:r>
-        <w:r>
-          <w:rPr>
-            <w:rFonts w:ascii="Arial" w:hAnsi="Arial" w:cs="Arial"/>
-            <w:i w:val="0"/>
-            <w:noProof/>
-            <w:webHidden/>
-            <w:sz w:val="22"/>
-            <w:szCs w:val="22"/>
-          </w:rPr>
-          <w:instrText xml:space="preserve"> PAGEREF _Toc4236493 \h </w:instrText>
-        </w:r>
-        <w:r>
-          <w:rPr>
-            <w:rFonts w:ascii="Arial" w:hAnsi="Arial" w:cs="Arial"/>
-            <w:i w:val="0"/>
-            <w:noProof/>
-            <w:webHidden/>
-            <w:sz w:val="22"/>
-            <w:szCs w:val="22"/>
-          </w:rPr>
-        </w:r>
-        <w:r>
-          <w:rPr>
-            <w:rFonts w:ascii="Arial" w:hAnsi="Arial" w:cs="Arial"/>
-            <w:i w:val="0"/>
-            <w:noProof/>
-            <w:webHidden/>
-            <w:sz w:val="22"/>
-            <w:szCs w:val="22"/>
-          </w:rPr>
-          <w:fldChar w:fldCharType="separate"/>
-        </w:r>
-        <w:r>
-          <w:rPr>
-            <w:rFonts w:ascii="Arial" w:hAnsi="Arial" w:cs="Arial"/>
-            <w:i w:val="0"/>
-            <w:noProof/>
-            <w:webHidden/>
-            <w:sz w:val="22"/>
-            <w:szCs w:val="22"/>
-          </w:rPr>
-          <w:t>8</w:t>
-        </w:r>
-        <w:r>
-          <w:rPr>
-            <w:rFonts w:ascii="Arial" w:hAnsi="Arial" w:cs="Arial"/>
-            <w:i w:val="0"/>
-            <w:noProof/>
-            <w:webHidden/>
-            <w:sz w:val="22"/>
-            <w:szCs w:val="22"/>
-          </w:rPr>
-          <w:fldChar w:fldCharType="end"/>
-        </w:r>
-      </w:hyperlink>
-    </w:p>
-    <w:p>
-      <w:pPr>
-        <w:pStyle w:val="Abbildungsverzeichnis"/>
-        <w:tabs>
-          <w:tab w:val="right" w:leader="dot" w:pos="9016"/>
-        </w:tabs>
-        <w:rPr>
-          <w:rFonts w:ascii="Arial" w:eastAsiaTheme="minorEastAsia" w:hAnsi="Arial" w:cs="Arial"/>
-          <w:i w:val="0"/>
-          <w:iCs w:val="0"/>
-          <w:noProof/>
-          <w:sz w:val="22"/>
-          <w:szCs w:val="22"/>
-          <w:lang w:eastAsia="de-CH"/>
-        </w:rPr>
-      </w:pPr>
-      <w:hyperlink w:anchor="_Toc4236494" w:history="1">
-        <w:r>
-          <w:rPr>
-            <w:rStyle w:val="Hyperlink"/>
-            <w:rFonts w:ascii="Arial" w:hAnsi="Arial" w:cs="Arial"/>
-            <w:i w:val="0"/>
-            <w:noProof/>
-            <w:sz w:val="22"/>
-            <w:szCs w:val="22"/>
-          </w:rPr>
-          <w:t>Abbildung 7: Vereinfachte CM-Schaltung</w:t>
-        </w:r>
-        <w:r>
-          <w:rPr>
-            <w:rFonts w:ascii="Arial" w:hAnsi="Arial" w:cs="Arial"/>
-            <w:i w:val="0"/>
-            <w:noProof/>
-            <w:webHidden/>
-            <w:sz w:val="22"/>
-            <w:szCs w:val="22"/>
-          </w:rPr>
-          <w:tab/>
-        </w:r>
-        <w:r>
-          <w:rPr>
-            <w:rFonts w:ascii="Arial" w:hAnsi="Arial" w:cs="Arial"/>
-            <w:i w:val="0"/>
-            <w:noProof/>
-            <w:webHidden/>
-            <w:sz w:val="22"/>
-            <w:szCs w:val="22"/>
-          </w:rPr>
-          <w:fldChar w:fldCharType="begin"/>
-        </w:r>
-        <w:r>
-          <w:rPr>
-            <w:rFonts w:ascii="Arial" w:hAnsi="Arial" w:cs="Arial"/>
-            <w:i w:val="0"/>
-            <w:noProof/>
-            <w:webHidden/>
-            <w:sz w:val="22"/>
-            <w:szCs w:val="22"/>
-          </w:rPr>
-          <w:instrText xml:space="preserve"> PAGEREF _Toc4236494 \h </w:instrText>
-        </w:r>
-        <w:r>
-          <w:rPr>
-            <w:rFonts w:ascii="Arial" w:hAnsi="Arial" w:cs="Arial"/>
-            <w:i w:val="0"/>
-            <w:noProof/>
-            <w:webHidden/>
-            <w:sz w:val="22"/>
-            <w:szCs w:val="22"/>
-          </w:rPr>
-        </w:r>
-        <w:r>
-          <w:rPr>
-            <w:rFonts w:ascii="Arial" w:hAnsi="Arial" w:cs="Arial"/>
-            <w:i w:val="0"/>
-            <w:noProof/>
-            <w:webHidden/>
-            <w:sz w:val="22"/>
-            <w:szCs w:val="22"/>
-          </w:rPr>
-          <w:fldChar w:fldCharType="separate"/>
-        </w:r>
-        <w:r>
-          <w:rPr>
-            <w:rFonts w:ascii="Arial" w:hAnsi="Arial" w:cs="Arial"/>
-            <w:i w:val="0"/>
-            <w:noProof/>
-            <w:webHidden/>
-            <w:sz w:val="22"/>
-            <w:szCs w:val="22"/>
-          </w:rPr>
-          <w:t>9</w:t>
-        </w:r>
-        <w:r>
-          <w:rPr>
-            <w:rFonts w:ascii="Arial" w:hAnsi="Arial" w:cs="Arial"/>
-            <w:i w:val="0"/>
-            <w:noProof/>
-            <w:webHidden/>
-            <w:sz w:val="22"/>
-            <w:szCs w:val="22"/>
-          </w:rPr>
-          <w:fldChar w:fldCharType="end"/>
-        </w:r>
-      </w:hyperlink>
-    </w:p>
-    <w:p>
-      <w:pPr>
-        <w:pStyle w:val="Abbildungsverzeichnis"/>
-        <w:tabs>
-          <w:tab w:val="right" w:leader="dot" w:pos="9016"/>
-        </w:tabs>
-        <w:rPr>
-          <w:rFonts w:ascii="Arial" w:eastAsiaTheme="minorEastAsia" w:hAnsi="Arial" w:cs="Arial"/>
-          <w:i w:val="0"/>
-          <w:iCs w:val="0"/>
-          <w:noProof/>
-          <w:sz w:val="22"/>
-          <w:szCs w:val="22"/>
-          <w:lang w:eastAsia="de-CH"/>
-        </w:rPr>
-      </w:pPr>
-      <w:hyperlink w:anchor="_Toc4236495" w:history="1">
-        <w:r>
-          <w:rPr>
-            <w:rStyle w:val="Hyperlink"/>
-            <w:rFonts w:ascii="Arial" w:hAnsi="Arial" w:cs="Arial"/>
-            <w:i w:val="0"/>
-            <w:noProof/>
-            <w:sz w:val="22"/>
-            <w:szCs w:val="22"/>
-          </w:rPr>
-          <w:t>Abbildung 8: Zwei Tor mit Wellengrössen</w:t>
-        </w:r>
-        <w:r>
-          <w:rPr>
-            <w:rFonts w:ascii="Arial" w:hAnsi="Arial" w:cs="Arial"/>
-            <w:i w:val="0"/>
-            <w:noProof/>
-            <w:webHidden/>
-            <w:sz w:val="22"/>
-            <w:szCs w:val="22"/>
-          </w:rPr>
-          <w:tab/>
-        </w:r>
-        <w:r>
-          <w:rPr>
-            <w:rFonts w:ascii="Arial" w:hAnsi="Arial" w:cs="Arial"/>
-            <w:i w:val="0"/>
-            <w:noProof/>
-            <w:webHidden/>
-            <w:sz w:val="22"/>
-            <w:szCs w:val="22"/>
-          </w:rPr>
-          <w:fldChar w:fldCharType="begin"/>
-        </w:r>
-        <w:r>
-          <w:rPr>
-            <w:rFonts w:ascii="Arial" w:hAnsi="Arial" w:cs="Arial"/>
-            <w:i w:val="0"/>
-            <w:noProof/>
-            <w:webHidden/>
-            <w:sz w:val="22"/>
-            <w:szCs w:val="22"/>
-          </w:rPr>
-          <w:instrText xml:space="preserve"> PAGEREF _Toc4236495 \h </w:instrText>
-        </w:r>
-        <w:r>
-          <w:rPr>
-            <w:rFonts w:ascii="Arial" w:hAnsi="Arial" w:cs="Arial"/>
-            <w:i w:val="0"/>
-            <w:noProof/>
-            <w:webHidden/>
-            <w:sz w:val="22"/>
-            <w:szCs w:val="22"/>
-          </w:rPr>
-        </w:r>
-        <w:r>
-          <w:rPr>
-            <w:rFonts w:ascii="Arial" w:hAnsi="Arial" w:cs="Arial"/>
-            <w:i w:val="0"/>
-            <w:noProof/>
-            <w:webHidden/>
-            <w:sz w:val="22"/>
-            <w:szCs w:val="22"/>
-          </w:rPr>
-          <w:fldChar w:fldCharType="separate"/>
-        </w:r>
-        <w:r>
-          <w:rPr>
-            <w:rFonts w:ascii="Arial" w:hAnsi="Arial" w:cs="Arial"/>
-            <w:i w:val="0"/>
-            <w:noProof/>
-            <w:webHidden/>
-            <w:sz w:val="22"/>
-            <w:szCs w:val="22"/>
-          </w:rPr>
-          <w:t>10</w:t>
-        </w:r>
-        <w:r>
-          <w:rPr>
-            <w:rFonts w:ascii="Arial" w:hAnsi="Arial" w:cs="Arial"/>
-            <w:i w:val="0"/>
-            <w:noProof/>
-            <w:webHidden/>
-            <w:sz w:val="22"/>
-            <w:szCs w:val="22"/>
-          </w:rPr>
-          <w:fldChar w:fldCharType="end"/>
-        </w:r>
-      </w:hyperlink>
-    </w:p>
-    <w:p>
-      <w:pPr>
-        <w:pStyle w:val="Abbildungsverzeichnis"/>
-        <w:tabs>
-          <w:tab w:val="right" w:leader="dot" w:pos="9016"/>
-        </w:tabs>
-        <w:rPr>
-          <w:rFonts w:ascii="Arial" w:eastAsiaTheme="minorEastAsia" w:hAnsi="Arial" w:cs="Arial"/>
-          <w:i w:val="0"/>
-          <w:iCs w:val="0"/>
-          <w:noProof/>
-          <w:sz w:val="22"/>
-          <w:szCs w:val="22"/>
-          <w:lang w:eastAsia="de-CH"/>
-        </w:rPr>
-      </w:pPr>
-      <w:hyperlink w:anchor="_Toc4236496" w:history="1">
-        <w:r>
-          <w:rPr>
-            <w:rStyle w:val="Hyperlink"/>
-            <w:rFonts w:ascii="Arial" w:hAnsi="Arial" w:cs="Arial"/>
-            <w:i w:val="0"/>
-            <w:noProof/>
-            <w:sz w:val="22"/>
-            <w:szCs w:val="22"/>
-          </w:rPr>
-          <w:t>Abbildung 9: Insertion loss Kurve aus MATLAB</w:t>
-        </w:r>
-        <w:r>
-          <w:rPr>
-            <w:rFonts w:ascii="Arial" w:hAnsi="Arial" w:cs="Arial"/>
-            <w:i w:val="0"/>
-            <w:noProof/>
-            <w:webHidden/>
-            <w:sz w:val="22"/>
-            <w:szCs w:val="22"/>
-          </w:rPr>
-          <w:tab/>
-        </w:r>
-        <w:r>
-          <w:rPr>
-            <w:rFonts w:ascii="Arial" w:hAnsi="Arial" w:cs="Arial"/>
-            <w:i w:val="0"/>
-            <w:noProof/>
-            <w:webHidden/>
-            <w:sz w:val="22"/>
-            <w:szCs w:val="22"/>
-          </w:rPr>
-          <w:fldChar w:fldCharType="begin"/>
-        </w:r>
-        <w:r>
-          <w:rPr>
-            <w:rFonts w:ascii="Arial" w:hAnsi="Arial" w:cs="Arial"/>
-            <w:i w:val="0"/>
-            <w:noProof/>
-            <w:webHidden/>
-            <w:sz w:val="22"/>
-            <w:szCs w:val="22"/>
-          </w:rPr>
-          <w:instrText xml:space="preserve"> PAGEREF _Toc4236496 \h </w:instrText>
-        </w:r>
-        <w:r>
-          <w:rPr>
-            <w:rFonts w:ascii="Arial" w:hAnsi="Arial" w:cs="Arial"/>
-            <w:i w:val="0"/>
-            <w:noProof/>
-            <w:webHidden/>
-            <w:sz w:val="22"/>
-            <w:szCs w:val="22"/>
-          </w:rPr>
-        </w:r>
-        <w:r>
-          <w:rPr>
-            <w:rFonts w:ascii="Arial" w:hAnsi="Arial" w:cs="Arial"/>
-            <w:i w:val="0"/>
-            <w:noProof/>
-            <w:webHidden/>
-            <w:sz w:val="22"/>
-            <w:szCs w:val="22"/>
-          </w:rPr>
-          <w:fldChar w:fldCharType="separate"/>
-        </w:r>
-        <w:r>
-          <w:rPr>
-            <w:rFonts w:ascii="Arial" w:hAnsi="Arial" w:cs="Arial"/>
-            <w:i w:val="0"/>
-            <w:noProof/>
-            <w:webHidden/>
-            <w:sz w:val="22"/>
-            <w:szCs w:val="22"/>
-          </w:rPr>
-          <w:t>11</w:t>
-        </w:r>
-        <w:r>
-          <w:rPr>
-            <w:rFonts w:ascii="Arial" w:hAnsi="Arial" w:cs="Arial"/>
-            <w:i w:val="0"/>
-            <w:noProof/>
-            <w:webHidden/>
-            <w:sz w:val="22"/>
-            <w:szCs w:val="22"/>
-          </w:rPr>
-          <w:fldChar w:fldCharType="end"/>
-        </w:r>
-      </w:hyperlink>
-    </w:p>
-    <w:p>
-      <w:pPr>
-        <w:pStyle w:val="Abbildungsverzeichnis"/>
-        <w:tabs>
-          <w:tab w:val="right" w:leader="dot" w:pos="9016"/>
-        </w:tabs>
-        <w:rPr>
-          <w:rFonts w:ascii="Arial" w:eastAsiaTheme="minorEastAsia" w:hAnsi="Arial" w:cs="Arial"/>
-          <w:i w:val="0"/>
-          <w:iCs w:val="0"/>
-          <w:noProof/>
-          <w:sz w:val="22"/>
-          <w:szCs w:val="22"/>
-          <w:lang w:eastAsia="de-CH"/>
-        </w:rPr>
-      </w:pPr>
-      <w:hyperlink w:anchor="_Toc4236497" w:history="1">
-        <w:r>
-          <w:rPr>
-            <w:rStyle w:val="Hyperlink"/>
-            <w:rFonts w:ascii="Arial" w:hAnsi="Arial" w:cs="Arial"/>
-            <w:i w:val="0"/>
-            <w:noProof/>
-            <w:sz w:val="22"/>
-            <w:szCs w:val="22"/>
-          </w:rPr>
-          <w:t>Abbildung 10: GUI Übersicht</w:t>
-        </w:r>
-        <w:r>
-          <w:rPr>
-            <w:rFonts w:ascii="Arial" w:hAnsi="Arial" w:cs="Arial"/>
-            <w:i w:val="0"/>
-            <w:noProof/>
-            <w:webHidden/>
-            <w:sz w:val="22"/>
-            <w:szCs w:val="22"/>
-          </w:rPr>
-          <w:tab/>
-        </w:r>
-        <w:r>
-          <w:rPr>
-            <w:rFonts w:ascii="Arial" w:hAnsi="Arial" w:cs="Arial"/>
-            <w:i w:val="0"/>
-            <w:noProof/>
-            <w:webHidden/>
-            <w:sz w:val="22"/>
-            <w:szCs w:val="22"/>
-          </w:rPr>
-          <w:fldChar w:fldCharType="begin"/>
-        </w:r>
-        <w:r>
-          <w:rPr>
-            <w:rFonts w:ascii="Arial" w:hAnsi="Arial" w:cs="Arial"/>
-            <w:i w:val="0"/>
-            <w:noProof/>
-            <w:webHidden/>
-            <w:sz w:val="22"/>
-            <w:szCs w:val="22"/>
-          </w:rPr>
-          <w:instrText xml:space="preserve"> PAGEREF _Toc4236497 \h </w:instrText>
-        </w:r>
-        <w:r>
-          <w:rPr>
-            <w:rFonts w:ascii="Arial" w:hAnsi="Arial" w:cs="Arial"/>
-            <w:i w:val="0"/>
-            <w:noProof/>
-            <w:webHidden/>
-            <w:sz w:val="22"/>
-            <w:szCs w:val="22"/>
-          </w:rPr>
-        </w:r>
-        <w:r>
-          <w:rPr>
-            <w:rFonts w:ascii="Arial" w:hAnsi="Arial" w:cs="Arial"/>
-            <w:i w:val="0"/>
-            <w:noProof/>
-            <w:webHidden/>
-            <w:sz w:val="22"/>
-            <w:szCs w:val="22"/>
-          </w:rPr>
-          <w:fldChar w:fldCharType="separate"/>
-        </w:r>
-        <w:r>
-          <w:rPr>
-            <w:rFonts w:ascii="Arial" w:hAnsi="Arial" w:cs="Arial"/>
-            <w:i w:val="0"/>
-            <w:noProof/>
-            <w:webHidden/>
-            <w:sz w:val="22"/>
-            <w:szCs w:val="22"/>
-          </w:rPr>
-          <w:t>12</w:t>
-        </w:r>
-        <w:r>
-          <w:rPr>
-            <w:rFonts w:ascii="Arial" w:hAnsi="Arial" w:cs="Arial"/>
-            <w:i w:val="0"/>
-            <w:noProof/>
-            <w:webHidden/>
-            <w:sz w:val="22"/>
-            <w:szCs w:val="22"/>
-          </w:rPr>
-          <w:fldChar w:fldCharType="end"/>
-        </w:r>
-      </w:hyperlink>
-    </w:p>
-    <w:p>
-      <w:pPr>
-        <w:pStyle w:val="Abbildungsverzeichnis"/>
-        <w:tabs>
-          <w:tab w:val="right" w:leader="dot" w:pos="9016"/>
-        </w:tabs>
-        <w:rPr>
-          <w:rFonts w:ascii="Arial" w:eastAsiaTheme="minorEastAsia" w:hAnsi="Arial" w:cs="Arial"/>
-          <w:i w:val="0"/>
-          <w:iCs w:val="0"/>
-          <w:noProof/>
-          <w:sz w:val="22"/>
-          <w:szCs w:val="22"/>
-          <w:lang w:eastAsia="de-CH"/>
-        </w:rPr>
-      </w:pPr>
-      <w:hyperlink w:anchor="_Toc4236498" w:history="1">
-        <w:r>
-          <w:rPr>
-            <w:rStyle w:val="Hyperlink"/>
-            <w:rFonts w:ascii="Arial" w:hAnsi="Arial" w:cs="Arial"/>
-            <w:i w:val="0"/>
-            <w:noProof/>
-            <w:sz w:val="22"/>
-            <w:szCs w:val="22"/>
-          </w:rPr>
-          <w:t>Abbildung 11: Parametereinstellungen</w:t>
-        </w:r>
-        <w:r>
-          <w:rPr>
-            <w:rFonts w:ascii="Arial" w:hAnsi="Arial" w:cs="Arial"/>
-            <w:i w:val="0"/>
-            <w:noProof/>
-            <w:webHidden/>
-            <w:sz w:val="22"/>
-            <w:szCs w:val="22"/>
-          </w:rPr>
-          <w:tab/>
-        </w:r>
-        <w:r>
-          <w:rPr>
-            <w:rFonts w:ascii="Arial" w:hAnsi="Arial" w:cs="Arial"/>
-            <w:i w:val="0"/>
-            <w:noProof/>
-            <w:webHidden/>
-            <w:sz w:val="22"/>
-            <w:szCs w:val="22"/>
-          </w:rPr>
-          <w:fldChar w:fldCharType="begin"/>
-        </w:r>
-        <w:r>
-          <w:rPr>
-            <w:rFonts w:ascii="Arial" w:hAnsi="Arial" w:cs="Arial"/>
-            <w:i w:val="0"/>
-            <w:noProof/>
-            <w:webHidden/>
-            <w:sz w:val="22"/>
-            <w:szCs w:val="22"/>
-          </w:rPr>
-          <w:instrText xml:space="preserve"> PAGEREF _Toc4236498 \h </w:instrText>
-        </w:r>
-        <w:r>
-          <w:rPr>
-            <w:rFonts w:ascii="Arial" w:hAnsi="Arial" w:cs="Arial"/>
-            <w:i w:val="0"/>
-            <w:noProof/>
-            <w:webHidden/>
-            <w:sz w:val="22"/>
-            <w:szCs w:val="22"/>
-          </w:rPr>
-        </w:r>
-        <w:r>
-          <w:rPr>
-            <w:rFonts w:ascii="Arial" w:hAnsi="Arial" w:cs="Arial"/>
-            <w:i w:val="0"/>
-            <w:noProof/>
-            <w:webHidden/>
-            <w:sz w:val="22"/>
-            <w:szCs w:val="22"/>
-          </w:rPr>
-          <w:fldChar w:fldCharType="separate"/>
-        </w:r>
-        <w:r>
-          <w:rPr>
-            <w:rFonts w:ascii="Arial" w:hAnsi="Arial" w:cs="Arial"/>
-            <w:i w:val="0"/>
-            <w:noProof/>
-            <w:webHidden/>
-            <w:sz w:val="22"/>
-            <w:szCs w:val="22"/>
-          </w:rPr>
-          <w:t>13</w:t>
-        </w:r>
-        <w:r>
-          <w:rPr>
-            <w:rFonts w:ascii="Arial" w:hAnsi="Arial" w:cs="Arial"/>
-            <w:i w:val="0"/>
-            <w:noProof/>
-            <w:webHidden/>
-            <w:sz w:val="22"/>
-            <w:szCs w:val="22"/>
-          </w:rPr>
-          <w:fldChar w:fldCharType="end"/>
-        </w:r>
-      </w:hyperlink>
-    </w:p>
-    <w:p>
-      <w:pPr>
-        <w:pStyle w:val="Abbildungsverzeichnis"/>
-        <w:tabs>
-          <w:tab w:val="right" w:leader="dot" w:pos="9016"/>
-        </w:tabs>
-        <w:rPr>
-          <w:rFonts w:ascii="Arial" w:eastAsiaTheme="minorEastAsia" w:hAnsi="Arial" w:cs="Arial"/>
-          <w:i w:val="0"/>
-          <w:iCs w:val="0"/>
-          <w:noProof/>
-          <w:sz w:val="22"/>
-          <w:szCs w:val="22"/>
-          <w:lang w:eastAsia="de-CH"/>
-        </w:rPr>
-      </w:pPr>
-      <w:hyperlink w:anchor="_Toc4236499" w:history="1">
-        <w:r>
-          <w:rPr>
-            <w:rStyle w:val="Hyperlink"/>
-            <w:rFonts w:ascii="Arial" w:hAnsi="Arial" w:cs="Arial"/>
-            <w:i w:val="0"/>
-            <w:noProof/>
-            <w:sz w:val="22"/>
-            <w:szCs w:val="22"/>
-          </w:rPr>
-          <w:t>Abbildung 12: Anpassung der Parameter</w:t>
-        </w:r>
-        <w:r>
-          <w:rPr>
-            <w:rFonts w:ascii="Arial" w:hAnsi="Arial" w:cs="Arial"/>
-            <w:i w:val="0"/>
-            <w:noProof/>
-            <w:webHidden/>
-            <w:sz w:val="22"/>
-            <w:szCs w:val="22"/>
-          </w:rPr>
-          <w:tab/>
-        </w:r>
-        <w:r>
-          <w:rPr>
-            <w:rFonts w:ascii="Arial" w:hAnsi="Arial" w:cs="Arial"/>
-            <w:i w:val="0"/>
-            <w:noProof/>
-            <w:webHidden/>
-            <w:sz w:val="22"/>
-            <w:szCs w:val="22"/>
-          </w:rPr>
-          <w:fldChar w:fldCharType="begin"/>
-        </w:r>
-        <w:r>
-          <w:rPr>
-            <w:rFonts w:ascii="Arial" w:hAnsi="Arial" w:cs="Arial"/>
-            <w:i w:val="0"/>
-            <w:noProof/>
-            <w:webHidden/>
-            <w:sz w:val="22"/>
-            <w:szCs w:val="22"/>
-          </w:rPr>
-          <w:instrText xml:space="preserve"> PAGEREF _Toc4236499 \h </w:instrText>
-        </w:r>
-        <w:r>
-          <w:rPr>
-            <w:rFonts w:ascii="Arial" w:hAnsi="Arial" w:cs="Arial"/>
-            <w:i w:val="0"/>
-            <w:noProof/>
-            <w:webHidden/>
-            <w:sz w:val="22"/>
-            <w:szCs w:val="22"/>
-          </w:rPr>
-        </w:r>
-        <w:r>
-          <w:rPr>
-            <w:rFonts w:ascii="Arial" w:hAnsi="Arial" w:cs="Arial"/>
-            <w:i w:val="0"/>
-            <w:noProof/>
-            <w:webHidden/>
-            <w:sz w:val="22"/>
-            <w:szCs w:val="22"/>
-          </w:rPr>
-          <w:fldChar w:fldCharType="separate"/>
-        </w:r>
-        <w:r>
-          <w:rPr>
-            <w:rFonts w:ascii="Arial" w:hAnsi="Arial" w:cs="Arial"/>
-            <w:i w:val="0"/>
-            <w:noProof/>
-            <w:webHidden/>
-            <w:sz w:val="22"/>
-            <w:szCs w:val="22"/>
-          </w:rPr>
-          <w:t>13</w:t>
-        </w:r>
-        <w:r>
-          <w:rPr>
-            <w:rFonts w:ascii="Arial" w:hAnsi="Arial" w:cs="Arial"/>
-            <w:i w:val="0"/>
-            <w:noProof/>
-            <w:webHidden/>
-            <w:sz w:val="22"/>
-            <w:szCs w:val="22"/>
-          </w:rPr>
-          <w:fldChar w:fldCharType="end"/>
-        </w:r>
-      </w:hyperlink>
-    </w:p>
-    <w:p>
-      <w:pPr>
-        <w:pStyle w:val="Abbildungsverzeichnis"/>
-        <w:tabs>
-          <w:tab w:val="right" w:leader="dot" w:pos="9016"/>
-        </w:tabs>
-        <w:rPr>
-          <w:rFonts w:ascii="Arial" w:eastAsiaTheme="minorEastAsia" w:hAnsi="Arial" w:cs="Arial"/>
-          <w:i w:val="0"/>
-          <w:iCs w:val="0"/>
-          <w:noProof/>
-          <w:sz w:val="22"/>
-          <w:szCs w:val="22"/>
-          <w:lang w:eastAsia="de-CH"/>
-        </w:rPr>
-      </w:pPr>
-      <w:hyperlink w:anchor="_Toc4236500" w:history="1">
-        <w:r>
-          <w:rPr>
-            <w:rStyle w:val="Hyperlink"/>
-            <w:rFonts w:ascii="Arial" w:hAnsi="Arial" w:cs="Arial"/>
-            <w:i w:val="0"/>
-            <w:noProof/>
-            <w:sz w:val="22"/>
-            <w:szCs w:val="22"/>
-          </w:rPr>
-          <w:t>Abbildung 13: Kurvenansicht</w:t>
-        </w:r>
-        <w:r>
-          <w:rPr>
-            <w:rFonts w:ascii="Arial" w:hAnsi="Arial" w:cs="Arial"/>
-            <w:i w:val="0"/>
-            <w:noProof/>
-            <w:webHidden/>
-            <w:sz w:val="22"/>
-            <w:szCs w:val="22"/>
-          </w:rPr>
-          <w:tab/>
-        </w:r>
-        <w:r>
-          <w:rPr>
-            <w:rFonts w:ascii="Arial" w:hAnsi="Arial" w:cs="Arial"/>
-            <w:i w:val="0"/>
-            <w:noProof/>
-            <w:webHidden/>
-            <w:sz w:val="22"/>
-            <w:szCs w:val="22"/>
-          </w:rPr>
-          <w:fldChar w:fldCharType="begin"/>
-        </w:r>
-        <w:r>
-          <w:rPr>
-            <w:rFonts w:ascii="Arial" w:hAnsi="Arial" w:cs="Arial"/>
-            <w:i w:val="0"/>
-            <w:noProof/>
-            <w:webHidden/>
-            <w:sz w:val="22"/>
-            <w:szCs w:val="22"/>
-          </w:rPr>
-          <w:instrText xml:space="preserve"> PAGEREF _Toc4236500 \h </w:instrText>
-        </w:r>
-        <w:r>
-          <w:rPr>
-            <w:rFonts w:ascii="Arial" w:hAnsi="Arial" w:cs="Arial"/>
-            <w:i w:val="0"/>
-            <w:noProof/>
-            <w:webHidden/>
-            <w:sz w:val="22"/>
-            <w:szCs w:val="22"/>
-          </w:rPr>
-        </w:r>
-        <w:r>
-          <w:rPr>
-            <w:rFonts w:ascii="Arial" w:hAnsi="Arial" w:cs="Arial"/>
-            <w:i w:val="0"/>
-            <w:noProof/>
-            <w:webHidden/>
-            <w:sz w:val="22"/>
-            <w:szCs w:val="22"/>
-          </w:rPr>
-          <w:fldChar w:fldCharType="separate"/>
-        </w:r>
-        <w:r>
-          <w:rPr>
-            <w:rFonts w:ascii="Arial" w:hAnsi="Arial" w:cs="Arial"/>
-            <w:i w:val="0"/>
-            <w:noProof/>
-            <w:webHidden/>
-            <w:sz w:val="22"/>
-            <w:szCs w:val="22"/>
-          </w:rPr>
-          <w:t>14</w:t>
-        </w:r>
-        <w:r>
-          <w:rPr>
-            <w:rFonts w:ascii="Arial" w:hAnsi="Arial" w:cs="Arial"/>
-            <w:i w:val="0"/>
-            <w:noProof/>
-            <w:webHidden/>
-            <w:sz w:val="22"/>
-            <w:szCs w:val="22"/>
-          </w:rPr>
-          <w:fldChar w:fldCharType="end"/>
-        </w:r>
-      </w:hyperlink>
-    </w:p>
-    <w:p>
-      <w:pPr>
-        <w:pStyle w:val="Abbildungsverzeichnis"/>
-        <w:tabs>
-          <w:tab w:val="right" w:leader="dot" w:pos="9016"/>
-        </w:tabs>
-        <w:rPr>
-          <w:rFonts w:ascii="Arial" w:eastAsiaTheme="minorEastAsia" w:hAnsi="Arial" w:cs="Arial"/>
-          <w:i w:val="0"/>
-          <w:iCs w:val="0"/>
-          <w:noProof/>
-          <w:sz w:val="22"/>
-          <w:szCs w:val="22"/>
-          <w:lang w:eastAsia="de-CH"/>
-        </w:rPr>
-      </w:pPr>
-      <w:hyperlink w:anchor="_Toc4236501" w:history="1">
-        <w:r>
-          <w:rPr>
-            <w:rStyle w:val="Hyperlink"/>
-            <w:rFonts w:ascii="Arial" w:hAnsi="Arial" w:cs="Arial"/>
-            <w:i w:val="0"/>
-            <w:noProof/>
-            <w:sz w:val="22"/>
-            <w:szCs w:val="22"/>
-          </w:rPr>
-          <w:t>Abbildung 14: Parameterauswirkung</w:t>
-        </w:r>
-        <w:r>
-          <w:rPr>
-            <w:rFonts w:ascii="Arial" w:hAnsi="Arial" w:cs="Arial"/>
-            <w:i w:val="0"/>
-            <w:noProof/>
-            <w:webHidden/>
-            <w:sz w:val="22"/>
-            <w:szCs w:val="22"/>
-          </w:rPr>
-          <w:tab/>
-        </w:r>
-        <w:r>
-          <w:rPr>
-            <w:rFonts w:ascii="Arial" w:hAnsi="Arial" w:cs="Arial"/>
-            <w:i w:val="0"/>
-            <w:noProof/>
-            <w:webHidden/>
-            <w:sz w:val="22"/>
-            <w:szCs w:val="22"/>
-          </w:rPr>
-          <w:fldChar w:fldCharType="begin"/>
-        </w:r>
-        <w:r>
-          <w:rPr>
-            <w:rFonts w:ascii="Arial" w:hAnsi="Arial" w:cs="Arial"/>
-            <w:i w:val="0"/>
-            <w:noProof/>
-            <w:webHidden/>
-            <w:sz w:val="22"/>
-            <w:szCs w:val="22"/>
-          </w:rPr>
-          <w:instrText xml:space="preserve"> PAGEREF _Toc4236501 \h </w:instrText>
-        </w:r>
-        <w:r>
-          <w:rPr>
-            <w:rFonts w:ascii="Arial" w:hAnsi="Arial" w:cs="Arial"/>
-            <w:i w:val="0"/>
-            <w:noProof/>
-            <w:webHidden/>
-            <w:sz w:val="22"/>
-            <w:szCs w:val="22"/>
-          </w:rPr>
-        </w:r>
-        <w:r>
-          <w:rPr>
-            <w:rFonts w:ascii="Arial" w:hAnsi="Arial" w:cs="Arial"/>
-            <w:i w:val="0"/>
-            <w:noProof/>
-            <w:webHidden/>
-            <w:sz w:val="22"/>
-            <w:szCs w:val="22"/>
-          </w:rPr>
-          <w:fldChar w:fldCharType="separate"/>
-        </w:r>
-        <w:r>
-          <w:rPr>
-            <w:rFonts w:ascii="Arial" w:hAnsi="Arial" w:cs="Arial"/>
-            <w:i w:val="0"/>
-            <w:noProof/>
-            <w:webHidden/>
-            <w:sz w:val="22"/>
-            <w:szCs w:val="22"/>
-          </w:rPr>
-          <w:t>14</w:t>
-        </w:r>
-        <w:r>
-          <w:rPr>
-            <w:rFonts w:ascii="Arial" w:hAnsi="Arial" w:cs="Arial"/>
-            <w:i w:val="0"/>
-            <w:noProof/>
-            <w:webHidden/>
-            <w:sz w:val="22"/>
-            <w:szCs w:val="22"/>
-          </w:rPr>
-          <w:fldChar w:fldCharType="end"/>
-        </w:r>
-      </w:hyperlink>
-    </w:p>
-    <w:p>
-      <w:pPr>
-        <w:pStyle w:val="Abbildungsverzeichnis"/>
-        <w:tabs>
-          <w:tab w:val="right" w:leader="dot" w:pos="9016"/>
-        </w:tabs>
-        <w:rPr>
-          <w:rFonts w:ascii="Arial" w:eastAsiaTheme="minorEastAsia" w:hAnsi="Arial" w:cs="Arial"/>
-          <w:i w:val="0"/>
-          <w:iCs w:val="0"/>
-          <w:noProof/>
-          <w:sz w:val="22"/>
-          <w:szCs w:val="22"/>
-          <w:lang w:eastAsia="de-CH"/>
-        </w:rPr>
-      </w:pPr>
-      <w:hyperlink w:anchor="_Toc4236502" w:history="1">
-        <w:r>
-          <w:rPr>
-            <w:rStyle w:val="Hyperlink"/>
-            <w:rFonts w:ascii="Arial" w:hAnsi="Arial" w:cs="Arial"/>
-            <w:i w:val="0"/>
-            <w:noProof/>
-            <w:sz w:val="22"/>
-            <w:szCs w:val="22"/>
-          </w:rPr>
-          <w:t>Abbildung 15: Klassendiagramm</w:t>
-        </w:r>
-        <w:r>
-          <w:rPr>
-            <w:rFonts w:ascii="Arial" w:hAnsi="Arial" w:cs="Arial"/>
-            <w:i w:val="0"/>
-            <w:noProof/>
-            <w:webHidden/>
-            <w:sz w:val="22"/>
-            <w:szCs w:val="22"/>
-          </w:rPr>
-          <w:tab/>
-        </w:r>
-        <w:r>
-          <w:rPr>
-            <w:rFonts w:ascii="Arial" w:hAnsi="Arial" w:cs="Arial"/>
-            <w:i w:val="0"/>
-            <w:noProof/>
-            <w:webHidden/>
-            <w:sz w:val="22"/>
-            <w:szCs w:val="22"/>
-          </w:rPr>
-          <w:fldChar w:fldCharType="begin"/>
-        </w:r>
-        <w:r>
-          <w:rPr>
-            <w:rFonts w:ascii="Arial" w:hAnsi="Arial" w:cs="Arial"/>
-            <w:i w:val="0"/>
-            <w:noProof/>
-            <w:webHidden/>
-            <w:sz w:val="22"/>
-            <w:szCs w:val="22"/>
-          </w:rPr>
-          <w:instrText xml:space="preserve"> PAGEREF _Toc4236502 \h </w:instrText>
-        </w:r>
-        <w:r>
-          <w:rPr>
-            <w:rFonts w:ascii="Arial" w:hAnsi="Arial" w:cs="Arial"/>
-            <w:i w:val="0"/>
-            <w:noProof/>
-            <w:webHidden/>
-            <w:sz w:val="22"/>
-            <w:szCs w:val="22"/>
-          </w:rPr>
-        </w:r>
-        <w:r>
-          <w:rPr>
-            <w:rFonts w:ascii="Arial" w:hAnsi="Arial" w:cs="Arial"/>
-            <w:i w:val="0"/>
-            <w:noProof/>
-            <w:webHidden/>
-            <w:sz w:val="22"/>
-            <w:szCs w:val="22"/>
-          </w:rPr>
-          <w:fldChar w:fldCharType="separate"/>
-        </w:r>
-        <w:r>
-          <w:rPr>
-            <w:rFonts w:ascii="Arial" w:hAnsi="Arial" w:cs="Arial"/>
-            <w:i w:val="0"/>
-            <w:noProof/>
-            <w:webHidden/>
-            <w:sz w:val="22"/>
-            <w:szCs w:val="22"/>
-          </w:rPr>
-          <w:t>15</w:t>
-        </w:r>
-        <w:r>
-          <w:rPr>
-            <w:rFonts w:ascii="Arial" w:hAnsi="Arial" w:cs="Arial"/>
-            <w:i w:val="0"/>
-            <w:noProof/>
-            <w:webHidden/>
-            <w:sz w:val="22"/>
-            <w:szCs w:val="22"/>
-          </w:rPr>
-          <w:fldChar w:fldCharType="end"/>
-        </w:r>
-      </w:hyperlink>
-    </w:p>
-    <w:p>
-      <w:pPr>
-        <w:ind w:left="0" w:right="-46"/>
-        <w:jc w:val="left"/>
-      </w:pPr>
-      <w:r>
-        <w:rPr>
-          <w:rFonts w:cs="Arial"/>
-        </w:rPr>
-        <w:fldChar w:fldCharType="end"/>
-      </w:r>
-    </w:p>
-    <w:p>
-      <w:pPr>
-        <w:pStyle w:val="berschrift1"/>
-        <w:ind w:left="0"/>
-      </w:pPr>
-      <w:bookmarkStart w:id="67" w:name="_Toc4344677"/>
-      <w:r>
-        <w:t>Tabellenverzeichnis</w:t>
-      </w:r>
-      <w:bookmarkEnd w:id="67"/>
-    </w:p>
-    <w:p>
-      <w:pPr>
-        <w:pStyle w:val="Abbildungsverzeichnis"/>
-        <w:tabs>
-          <w:tab w:val="right" w:leader="dot" w:pos="9016"/>
-        </w:tabs>
-        <w:rPr>
-          <w:rFonts w:ascii="Arial" w:eastAsiaTheme="minorEastAsia" w:hAnsi="Arial" w:cs="Arial"/>
-          <w:i w:val="0"/>
-          <w:iCs w:val="0"/>
-          <w:noProof/>
-          <w:sz w:val="22"/>
-          <w:szCs w:val="22"/>
-          <w:lang w:eastAsia="de-CH"/>
-        </w:rPr>
-      </w:pPr>
-      <w:r>
-        <w:rPr>
-          <w:rFonts w:ascii="Arial" w:hAnsi="Arial" w:cs="Arial"/>
-          <w:i w:val="0"/>
-          <w:sz w:val="22"/>
-          <w:szCs w:val="22"/>
-        </w:rPr>
-        <w:fldChar w:fldCharType="begin"/>
-      </w:r>
-      <w:r>
-        <w:rPr>
-          <w:rFonts w:ascii="Arial" w:hAnsi="Arial" w:cs="Arial"/>
-          <w:i w:val="0"/>
-          <w:sz w:val="22"/>
-          <w:szCs w:val="22"/>
-        </w:rPr>
-        <w:instrText xml:space="preserve"> TOC \h \z \c "Tabelle" </w:instrText>
-      </w:r>
-      <w:r>
-        <w:rPr>
-          <w:rFonts w:ascii="Arial" w:hAnsi="Arial" w:cs="Arial"/>
-          <w:i w:val="0"/>
-          <w:sz w:val="22"/>
-          <w:szCs w:val="22"/>
-        </w:rPr>
-        <w:fldChar w:fldCharType="separate"/>
-      </w:r>
-      <w:hyperlink w:anchor="_Toc4236503" w:history="1">
-        <w:r>
-          <w:rPr>
-            <w:rStyle w:val="Hyperlink"/>
-            <w:rFonts w:ascii="Arial" w:hAnsi="Arial" w:cs="Arial"/>
-            <w:i w:val="0"/>
-            <w:noProof/>
-            <w:sz w:val="22"/>
-            <w:szCs w:val="22"/>
-          </w:rPr>
-          <w:t>Tabelle 1: Projektziele</w:t>
-        </w:r>
-        <w:r>
-          <w:rPr>
-            <w:rFonts w:ascii="Arial" w:hAnsi="Arial" w:cs="Arial"/>
-            <w:i w:val="0"/>
-            <w:noProof/>
-            <w:webHidden/>
-            <w:sz w:val="22"/>
-            <w:szCs w:val="22"/>
-          </w:rPr>
-          <w:tab/>
-        </w:r>
-        <w:r>
-          <w:rPr>
-            <w:rFonts w:ascii="Arial" w:hAnsi="Arial" w:cs="Arial"/>
-            <w:i w:val="0"/>
-            <w:noProof/>
-            <w:webHidden/>
-            <w:sz w:val="22"/>
-            <w:szCs w:val="22"/>
-          </w:rPr>
-          <w:fldChar w:fldCharType="begin"/>
-        </w:r>
-        <w:r>
-          <w:rPr>
-            <w:rFonts w:ascii="Arial" w:hAnsi="Arial" w:cs="Arial"/>
-            <w:i w:val="0"/>
-            <w:noProof/>
-            <w:webHidden/>
-            <w:sz w:val="22"/>
-            <w:szCs w:val="22"/>
-          </w:rPr>
-          <w:instrText xml:space="preserve"> PAGEREF _Toc4236503 \h </w:instrText>
-        </w:r>
-        <w:r>
-          <w:rPr>
-            <w:rFonts w:ascii="Arial" w:hAnsi="Arial" w:cs="Arial"/>
-            <w:i w:val="0"/>
-            <w:noProof/>
-            <w:webHidden/>
-            <w:sz w:val="22"/>
-            <w:szCs w:val="22"/>
-          </w:rPr>
-        </w:r>
-        <w:r>
-          <w:rPr>
-            <w:rFonts w:ascii="Arial" w:hAnsi="Arial" w:cs="Arial"/>
-            <w:i w:val="0"/>
-            <w:noProof/>
-            <w:webHidden/>
-            <w:sz w:val="22"/>
-            <w:szCs w:val="22"/>
-          </w:rPr>
-          <w:fldChar w:fldCharType="separate"/>
-        </w:r>
-        <w:r>
-          <w:rPr>
-            <w:rFonts w:ascii="Arial" w:hAnsi="Arial" w:cs="Arial"/>
-            <w:i w:val="0"/>
-            <w:noProof/>
-            <w:webHidden/>
-            <w:sz w:val="22"/>
-            <w:szCs w:val="22"/>
-          </w:rPr>
-          <w:t>4</w:t>
-        </w:r>
-        <w:r>
-          <w:rPr>
-            <w:rFonts w:ascii="Arial" w:hAnsi="Arial" w:cs="Arial"/>
-            <w:i w:val="0"/>
-            <w:noProof/>
-            <w:webHidden/>
-            <w:sz w:val="22"/>
-            <w:szCs w:val="22"/>
-          </w:rPr>
-          <w:fldChar w:fldCharType="end"/>
-        </w:r>
-      </w:hyperlink>
-    </w:p>
-    <w:p>
-      <w:pPr>
-        <w:pStyle w:val="Abbildungsverzeichnis"/>
-        <w:tabs>
-          <w:tab w:val="right" w:leader="dot" w:pos="9016"/>
-        </w:tabs>
-        <w:rPr>
-          <w:rFonts w:ascii="Arial" w:eastAsiaTheme="minorEastAsia" w:hAnsi="Arial" w:cs="Arial"/>
-          <w:i w:val="0"/>
-          <w:iCs w:val="0"/>
-          <w:noProof/>
-          <w:sz w:val="22"/>
-          <w:szCs w:val="22"/>
-          <w:lang w:eastAsia="de-CH"/>
-        </w:rPr>
-      </w:pPr>
-      <w:hyperlink w:anchor="_Toc4236504" w:history="1">
-        <w:r>
-          <w:rPr>
-            <w:rStyle w:val="Hyperlink"/>
-            <w:rFonts w:ascii="Arial" w:hAnsi="Arial" w:cs="Arial"/>
-            <w:i w:val="0"/>
-            <w:noProof/>
-            <w:sz w:val="22"/>
-            <w:szCs w:val="22"/>
-          </w:rPr>
-          <w:t>Tabelle 2: Wunschziele</w:t>
-        </w:r>
-        <w:r>
-          <w:rPr>
-            <w:rFonts w:ascii="Arial" w:hAnsi="Arial" w:cs="Arial"/>
-            <w:i w:val="0"/>
-            <w:noProof/>
-            <w:webHidden/>
-            <w:sz w:val="22"/>
-            <w:szCs w:val="22"/>
-          </w:rPr>
-          <w:tab/>
-        </w:r>
-        <w:r>
-          <w:rPr>
-            <w:rFonts w:ascii="Arial" w:hAnsi="Arial" w:cs="Arial"/>
-            <w:i w:val="0"/>
-            <w:noProof/>
-            <w:webHidden/>
-            <w:sz w:val="22"/>
-            <w:szCs w:val="22"/>
-          </w:rPr>
-          <w:fldChar w:fldCharType="begin"/>
-        </w:r>
-        <w:r>
-          <w:rPr>
-            <w:rFonts w:ascii="Arial" w:hAnsi="Arial" w:cs="Arial"/>
-            <w:i w:val="0"/>
-            <w:noProof/>
-            <w:webHidden/>
-            <w:sz w:val="22"/>
-            <w:szCs w:val="22"/>
-          </w:rPr>
-          <w:instrText xml:space="preserve"> PAGEREF _Toc4236504 \h </w:instrText>
-        </w:r>
-        <w:r>
-          <w:rPr>
-            <w:rFonts w:ascii="Arial" w:hAnsi="Arial" w:cs="Arial"/>
-            <w:i w:val="0"/>
-            <w:noProof/>
-            <w:webHidden/>
-            <w:sz w:val="22"/>
-            <w:szCs w:val="22"/>
-          </w:rPr>
-        </w:r>
-        <w:r>
-          <w:rPr>
-            <w:rFonts w:ascii="Arial" w:hAnsi="Arial" w:cs="Arial"/>
-            <w:i w:val="0"/>
-            <w:noProof/>
-            <w:webHidden/>
-            <w:sz w:val="22"/>
-            <w:szCs w:val="22"/>
-          </w:rPr>
-          <w:fldChar w:fldCharType="separate"/>
-        </w:r>
-        <w:r>
-          <w:rPr>
-            <w:rFonts w:ascii="Arial" w:hAnsi="Arial" w:cs="Arial"/>
-            <w:i w:val="0"/>
-            <w:noProof/>
-            <w:webHidden/>
-            <w:sz w:val="22"/>
-            <w:szCs w:val="22"/>
-          </w:rPr>
-          <w:t>4</w:t>
-        </w:r>
-        <w:r>
-          <w:rPr>
-            <w:rFonts w:ascii="Arial" w:hAnsi="Arial" w:cs="Arial"/>
-            <w:i w:val="0"/>
-            <w:noProof/>
-            <w:webHidden/>
-            <w:sz w:val="22"/>
-            <w:szCs w:val="22"/>
-          </w:rPr>
-          <w:fldChar w:fldCharType="end"/>
-        </w:r>
-      </w:hyperlink>
-    </w:p>
-    <w:p>
-      <w:pPr>
-        <w:pStyle w:val="Abbildungsverzeichnis"/>
-        <w:tabs>
-          <w:tab w:val="right" w:leader="dot" w:pos="9016"/>
-        </w:tabs>
-        <w:rPr>
-          <w:rFonts w:ascii="Arial" w:eastAsiaTheme="minorEastAsia" w:hAnsi="Arial" w:cs="Arial"/>
-          <w:i w:val="0"/>
-          <w:iCs w:val="0"/>
-          <w:noProof/>
-          <w:sz w:val="22"/>
-          <w:szCs w:val="22"/>
-          <w:lang w:eastAsia="de-CH"/>
-        </w:rPr>
-      </w:pPr>
-      <w:hyperlink w:anchor="_Toc4236505" w:history="1">
-        <w:r>
-          <w:rPr>
-            <w:rStyle w:val="Hyperlink"/>
-            <w:rFonts w:ascii="Arial" w:hAnsi="Arial" w:cs="Arial"/>
-            <w:i w:val="0"/>
-            <w:noProof/>
-            <w:sz w:val="22"/>
-            <w:szCs w:val="22"/>
-          </w:rPr>
-          <w:t>Tabelle 3: Nicht-Ziele</w:t>
-        </w:r>
-        <w:r>
-          <w:rPr>
-            <w:rFonts w:ascii="Arial" w:hAnsi="Arial" w:cs="Arial"/>
-            <w:i w:val="0"/>
-            <w:noProof/>
-            <w:webHidden/>
-            <w:sz w:val="22"/>
-            <w:szCs w:val="22"/>
-          </w:rPr>
-          <w:tab/>
-        </w:r>
-        <w:r>
-          <w:rPr>
-            <w:rFonts w:ascii="Arial" w:hAnsi="Arial" w:cs="Arial"/>
-            <w:i w:val="0"/>
-            <w:noProof/>
-            <w:webHidden/>
-            <w:sz w:val="22"/>
-            <w:szCs w:val="22"/>
-          </w:rPr>
-          <w:fldChar w:fldCharType="begin"/>
-        </w:r>
-        <w:r>
-          <w:rPr>
-            <w:rFonts w:ascii="Arial" w:hAnsi="Arial" w:cs="Arial"/>
-            <w:i w:val="0"/>
-            <w:noProof/>
-            <w:webHidden/>
-            <w:sz w:val="22"/>
-            <w:szCs w:val="22"/>
-          </w:rPr>
-          <w:instrText xml:space="preserve"> PAGEREF _Toc4236505 \h </w:instrText>
-        </w:r>
-        <w:r>
-          <w:rPr>
-            <w:rFonts w:ascii="Arial" w:hAnsi="Arial" w:cs="Arial"/>
-            <w:i w:val="0"/>
-            <w:noProof/>
-            <w:webHidden/>
-            <w:sz w:val="22"/>
-            <w:szCs w:val="22"/>
-          </w:rPr>
-        </w:r>
-        <w:r>
-          <w:rPr>
-            <w:rFonts w:ascii="Arial" w:hAnsi="Arial" w:cs="Arial"/>
-            <w:i w:val="0"/>
-            <w:noProof/>
-            <w:webHidden/>
-            <w:sz w:val="22"/>
-            <w:szCs w:val="22"/>
-          </w:rPr>
-          <w:fldChar w:fldCharType="separate"/>
-        </w:r>
-        <w:r>
-          <w:rPr>
-            <w:rFonts w:ascii="Arial" w:hAnsi="Arial" w:cs="Arial"/>
-            <w:i w:val="0"/>
-            <w:noProof/>
-            <w:webHidden/>
-            <w:sz w:val="22"/>
-            <w:szCs w:val="22"/>
-          </w:rPr>
-          <w:t>5</w:t>
-        </w:r>
-        <w:r>
-          <w:rPr>
-            <w:rFonts w:ascii="Arial" w:hAnsi="Arial" w:cs="Arial"/>
-            <w:i w:val="0"/>
-            <w:noProof/>
-            <w:webHidden/>
-            <w:sz w:val="22"/>
-            <w:szCs w:val="22"/>
-          </w:rPr>
-          <w:fldChar w:fldCharType="end"/>
-        </w:r>
-      </w:hyperlink>
-    </w:p>
-    <w:p>
-      <w:pPr>
-        <w:pStyle w:val="Abbildungsverzeichnis"/>
-        <w:tabs>
-          <w:tab w:val="right" w:leader="dot" w:pos="9016"/>
-        </w:tabs>
-        <w:rPr>
-          <w:rFonts w:ascii="Arial" w:eastAsiaTheme="minorEastAsia" w:hAnsi="Arial" w:cs="Arial"/>
-          <w:i w:val="0"/>
-          <w:iCs w:val="0"/>
-          <w:noProof/>
-          <w:sz w:val="22"/>
-          <w:szCs w:val="22"/>
-          <w:lang w:eastAsia="de-CH"/>
-        </w:rPr>
-      </w:pPr>
-      <w:hyperlink w:anchor="_Toc4236506" w:history="1">
-        <w:r>
-          <w:rPr>
-            <w:rStyle w:val="Hyperlink"/>
-            <w:rFonts w:ascii="Arial" w:hAnsi="Arial" w:cs="Arial"/>
-            <w:i w:val="0"/>
-            <w:noProof/>
-            <w:sz w:val="22"/>
-            <w:szCs w:val="22"/>
-          </w:rPr>
-          <w:t>Tabelle 4: Lieferobjekte</w:t>
-        </w:r>
-        <w:r>
-          <w:rPr>
-            <w:rFonts w:ascii="Arial" w:hAnsi="Arial" w:cs="Arial"/>
-            <w:i w:val="0"/>
-            <w:noProof/>
-            <w:webHidden/>
-            <w:sz w:val="22"/>
-            <w:szCs w:val="22"/>
-          </w:rPr>
-          <w:tab/>
-        </w:r>
-        <w:r>
-          <w:rPr>
-            <w:rFonts w:ascii="Arial" w:hAnsi="Arial" w:cs="Arial"/>
-            <w:i w:val="0"/>
-            <w:noProof/>
-            <w:webHidden/>
-            <w:sz w:val="22"/>
-            <w:szCs w:val="22"/>
-          </w:rPr>
-          <w:fldChar w:fldCharType="begin"/>
-        </w:r>
-        <w:r>
-          <w:rPr>
-            <w:rFonts w:ascii="Arial" w:hAnsi="Arial" w:cs="Arial"/>
-            <w:i w:val="0"/>
-            <w:noProof/>
-            <w:webHidden/>
-            <w:sz w:val="22"/>
-            <w:szCs w:val="22"/>
-          </w:rPr>
-          <w:instrText xml:space="preserve"> PAGEREF _Toc4236506 \h </w:instrText>
-        </w:r>
-        <w:r>
-          <w:rPr>
-            <w:rFonts w:ascii="Arial" w:hAnsi="Arial" w:cs="Arial"/>
-            <w:i w:val="0"/>
-            <w:noProof/>
-            <w:webHidden/>
-            <w:sz w:val="22"/>
-            <w:szCs w:val="22"/>
-          </w:rPr>
-        </w:r>
-        <w:r>
-          <w:rPr>
-            <w:rFonts w:ascii="Arial" w:hAnsi="Arial" w:cs="Arial"/>
-            <w:i w:val="0"/>
-            <w:noProof/>
-            <w:webHidden/>
-            <w:sz w:val="22"/>
-            <w:szCs w:val="22"/>
-          </w:rPr>
-          <w:fldChar w:fldCharType="separate"/>
-        </w:r>
-        <w:r>
-          <w:rPr>
-            <w:rFonts w:ascii="Arial" w:hAnsi="Arial" w:cs="Arial"/>
-            <w:i w:val="0"/>
-            <w:noProof/>
-            <w:webHidden/>
-            <w:sz w:val="22"/>
-            <w:szCs w:val="22"/>
-          </w:rPr>
-          <w:t>5</w:t>
-        </w:r>
-        <w:r>
-          <w:rPr>
-            <w:rFonts w:ascii="Arial" w:hAnsi="Arial" w:cs="Arial"/>
-            <w:i w:val="0"/>
-            <w:noProof/>
-            <w:webHidden/>
-            <w:sz w:val="22"/>
-            <w:szCs w:val="22"/>
-          </w:rPr>
-          <w:fldChar w:fldCharType="end"/>
-        </w:r>
-      </w:hyperlink>
-    </w:p>
-    <w:p>
-      <w:pPr>
-        <w:ind w:left="0" w:right="-46"/>
-        <w:jc w:val="left"/>
-      </w:pPr>
-      <w:r>
-        <w:rPr>
-          <w:rFonts w:cs="Arial"/>
-        </w:rPr>
-        <w:fldChar w:fldCharType="end"/>
-      </w:r>
-    </w:p>
-    <w:p>
-      <w:pPr>
-        <w:ind w:left="0" w:right="-46"/>
-        <w:jc w:val="left"/>
-      </w:pPr>
-      <w:r>
-        <w:br w:type="page"/>
-      </w:r>
-    </w:p>
-    <w:p>
-      <w:pPr>
-        <w:pStyle w:val="berschrift1"/>
-        <w:ind w:left="0"/>
-      </w:pPr>
-      <w:bookmarkStart w:id="68" w:name="_Toc4344678"/>
+      <w:bookmarkStart w:id="66" w:name="_Toc4344678"/>
       <w:r>
         <w:lastRenderedPageBreak/>
         <w:t>Anhang</w:t>
       </w:r>
-      <w:bookmarkEnd w:id="68"/>
+      <w:bookmarkEnd w:id="66"/>
     </w:p>
     <w:p>
       <w:pPr>
@@ -17157,41 +14915,7 @@
           <w:szCs w:val="18"/>
           <w:lang w:val="en-GB" w:eastAsia="de-DE"/>
         </w:rPr>
-        <w:t xml:space="preserve">f = </w:t>
-      </w:r>
-      <w:proofErr w:type="spellStart"/>
-      <w:proofErr w:type="gramStart"/>
-      <w:r>
-        <w:rPr>
-          <w:rFonts w:ascii="Courier New" w:eastAsia="Times New Roman" w:hAnsi="Courier New" w:cs="Courier New"/>
-          <w:color w:val="000000"/>
-          <w:sz w:val="18"/>
-          <w:szCs w:val="18"/>
-          <w:lang w:val="en-GB" w:eastAsia="de-DE"/>
-        </w:rPr>
-        <w:t>logspace</w:t>
-      </w:r>
-      <w:proofErr w:type="spellEnd"/>
-      <w:r>
-        <w:rPr>
-          <w:rFonts w:ascii="Courier New" w:eastAsia="Times New Roman" w:hAnsi="Courier New" w:cs="Courier New"/>
-          <w:color w:val="000000"/>
-          <w:sz w:val="18"/>
-          <w:szCs w:val="18"/>
-          <w:lang w:val="en-GB" w:eastAsia="de-DE"/>
-        </w:rPr>
-        <w:t>(</w:t>
-      </w:r>
-      <w:proofErr w:type="gramEnd"/>
-      <w:r>
-        <w:rPr>
-          <w:rFonts w:ascii="Courier New" w:eastAsia="Times New Roman" w:hAnsi="Courier New" w:cs="Courier New"/>
-          <w:color w:val="000000"/>
-          <w:sz w:val="18"/>
-          <w:szCs w:val="18"/>
-          <w:lang w:val="en-GB" w:eastAsia="de-DE"/>
-        </w:rPr>
-        <w:t xml:space="preserve">4,8,100);  </w:t>
+        <w:t xml:space="preserve">f = logspace(4,8,100);  </w:t>
       </w:r>
       <w:r>
         <w:rPr>
@@ -17202,31 +14926,7 @@
           <w:bdr w:val="none" w:sz="0" w:space="0" w:color="auto" w:frame="1"/>
           <w:lang w:val="en-GB" w:eastAsia="de-DE"/>
         </w:rPr>
-        <w:t>%</w:t>
-      </w:r>
-      <w:proofErr w:type="spellStart"/>
-      <w:r>
-        <w:rPr>
-          <w:rFonts w:ascii="Courier New" w:eastAsia="Times New Roman" w:hAnsi="Courier New" w:cs="Courier New"/>
-          <w:color w:val="228B22"/>
-          <w:sz w:val="18"/>
-          <w:szCs w:val="18"/>
-          <w:bdr w:val="none" w:sz="0" w:space="0" w:color="auto" w:frame="1"/>
-          <w:lang w:val="en-GB" w:eastAsia="de-DE"/>
-        </w:rPr>
-        <w:t>Frequenzvektor</w:t>
-      </w:r>
-      <w:proofErr w:type="spellEnd"/>
-      <w:r>
-        <w:rPr>
-          <w:rFonts w:ascii="Courier New" w:eastAsia="Times New Roman" w:hAnsi="Courier New" w:cs="Courier New"/>
-          <w:color w:val="228B22"/>
-          <w:sz w:val="18"/>
-          <w:szCs w:val="18"/>
-          <w:bdr w:val="none" w:sz="0" w:space="0" w:color="auto" w:frame="1"/>
-          <w:lang w:val="en-GB" w:eastAsia="de-DE"/>
-        </w:rPr>
-        <w:t xml:space="preserve"> von 10^4 - 10^8 Hz</w:t>
+        <w:t>%Frequenzvektor von 10^4 - 10^8 Hz</w:t>
       </w:r>
     </w:p>
     <w:p>
@@ -17287,29 +14987,7 @@
           <w:szCs w:val="18"/>
           <w:lang w:val="en-US" w:eastAsia="de-DE"/>
         </w:rPr>
-        <w:t xml:space="preserve"> k=</w:t>
-      </w:r>
-      <w:proofErr w:type="gramStart"/>
-      <w:r>
-        <w:rPr>
-          <w:rFonts w:ascii="Courier New" w:eastAsia="Times New Roman" w:hAnsi="Courier New" w:cs="Courier New"/>
-          <w:color w:val="000000"/>
-          <w:sz w:val="18"/>
-          <w:szCs w:val="18"/>
-          <w:lang w:val="en-US" w:eastAsia="de-DE"/>
-        </w:rPr>
-        <w:t>1 :</w:t>
-      </w:r>
-      <w:proofErr w:type="gramEnd"/>
-      <w:r>
-        <w:rPr>
-          <w:rFonts w:ascii="Courier New" w:eastAsia="Times New Roman" w:hAnsi="Courier New" w:cs="Courier New"/>
-          <w:color w:val="000000"/>
-          <w:sz w:val="18"/>
-          <w:szCs w:val="18"/>
-          <w:lang w:val="en-US" w:eastAsia="de-DE"/>
-        </w:rPr>
-        <w:t xml:space="preserve"> length(f)</w:t>
+        <w:t xml:space="preserve"> k=1 : length(f)</w:t>
       </w:r>
     </w:p>
     <w:p>
@@ -17359,29 +15037,7 @@
           <w:szCs w:val="18"/>
           <w:lang w:val="en-US" w:eastAsia="de-DE"/>
         </w:rPr>
-        <w:t xml:space="preserve">    H(k) = -20 * log10(abs(get_s21(f(</w:t>
-      </w:r>
-      <w:proofErr w:type="gramStart"/>
-      <w:r>
-        <w:rPr>
-          <w:rFonts w:ascii="Courier New" w:eastAsia="Times New Roman" w:hAnsi="Courier New" w:cs="Courier New"/>
-          <w:color w:val="000000"/>
-          <w:sz w:val="18"/>
-          <w:szCs w:val="18"/>
-          <w:lang w:val="en-US" w:eastAsia="de-DE"/>
-        </w:rPr>
-        <w:t>1,k</w:t>
-      </w:r>
-      <w:proofErr w:type="gramEnd"/>
-      <w:r>
-        <w:rPr>
-          <w:rFonts w:ascii="Courier New" w:eastAsia="Times New Roman" w:hAnsi="Courier New" w:cs="Courier New"/>
-          <w:color w:val="000000"/>
-          <w:sz w:val="18"/>
-          <w:szCs w:val="18"/>
-          <w:lang w:val="en-US" w:eastAsia="de-DE"/>
-        </w:rPr>
-        <w:t>))));</w:t>
+        <w:t xml:space="preserve">    H(k) = -20 * log10(abs(get_s21(f(1,k))));</w:t>
       </w:r>
     </w:p>
     <w:p>
@@ -17514,7 +15170,6 @@
           <w:lang w:eastAsia="de-DE"/>
         </w:rPr>
       </w:pPr>
-      <w:proofErr w:type="spellStart"/>
       <w:r>
         <w:rPr>
           <w:rFonts w:ascii="Courier New" w:eastAsia="Times New Roman" w:hAnsi="Courier New" w:cs="Courier New"/>
@@ -17523,42 +15178,7 @@
           <w:szCs w:val="18"/>
           <w:lang w:eastAsia="de-DE"/>
         </w:rPr>
-        <w:t>semilogx</w:t>
-      </w:r>
-      <w:proofErr w:type="spellEnd"/>
-      <w:r>
-        <w:rPr>
-          <w:rFonts w:ascii="Courier New" w:eastAsia="Times New Roman" w:hAnsi="Courier New" w:cs="Courier New"/>
-          <w:color w:val="000000"/>
-          <w:sz w:val="18"/>
-          <w:szCs w:val="18"/>
-          <w:lang w:eastAsia="de-DE"/>
-        </w:rPr>
-        <w:t>(</w:t>
-      </w:r>
-      <w:proofErr w:type="spellStart"/>
-      <w:proofErr w:type="gramStart"/>
-      <w:r>
-        <w:rPr>
-          <w:rFonts w:ascii="Courier New" w:eastAsia="Times New Roman" w:hAnsi="Courier New" w:cs="Courier New"/>
-          <w:color w:val="000000"/>
-          <w:sz w:val="18"/>
-          <w:szCs w:val="18"/>
-          <w:lang w:eastAsia="de-DE"/>
-        </w:rPr>
-        <w:t>f,H</w:t>
-      </w:r>
-      <w:proofErr w:type="spellEnd"/>
-      <w:proofErr w:type="gramEnd"/>
-      <w:r>
-        <w:rPr>
-          <w:rFonts w:ascii="Courier New" w:eastAsia="Times New Roman" w:hAnsi="Courier New" w:cs="Courier New"/>
-          <w:color w:val="000000"/>
-          <w:sz w:val="18"/>
-          <w:szCs w:val="18"/>
-          <w:lang w:eastAsia="de-DE"/>
-        </w:rPr>
-        <w:t xml:space="preserve">)   </w:t>
+        <w:t xml:space="preserve">semilogx(f,H)   </w:t>
       </w:r>
       <w:r>
         <w:rPr>
@@ -17569,31 +15189,7 @@
           <w:bdr w:val="none" w:sz="0" w:space="0" w:color="auto" w:frame="1"/>
           <w:lang w:eastAsia="de-DE"/>
         </w:rPr>
-        <w:t>%</w:t>
-      </w:r>
-      <w:proofErr w:type="spellStart"/>
-      <w:r>
-        <w:rPr>
-          <w:rFonts w:ascii="Courier New" w:eastAsia="Times New Roman" w:hAnsi="Courier New" w:cs="Courier New"/>
-          <w:color w:val="228B22"/>
-          <w:sz w:val="18"/>
-          <w:szCs w:val="18"/>
-          <w:bdr w:val="none" w:sz="0" w:space="0" w:color="auto" w:frame="1"/>
-          <w:lang w:eastAsia="de-DE"/>
-        </w:rPr>
-        <w:t>Logartihmische</w:t>
-      </w:r>
-      <w:proofErr w:type="spellEnd"/>
-      <w:r>
-        <w:rPr>
-          <w:rFonts w:ascii="Courier New" w:eastAsia="Times New Roman" w:hAnsi="Courier New" w:cs="Courier New"/>
-          <w:color w:val="228B22"/>
-          <w:sz w:val="18"/>
-          <w:szCs w:val="18"/>
-          <w:bdr w:val="none" w:sz="0" w:space="0" w:color="auto" w:frame="1"/>
-          <w:lang w:eastAsia="de-DE"/>
-        </w:rPr>
-        <w:t xml:space="preserve"> Skala verwenden</w:t>
+        <w:t>%Logartihmische Skala verwenden</w:t>
       </w:r>
     </w:p>
     <w:p>
@@ -17776,7 +15372,6 @@
           <w:lang w:val="en-US" w:eastAsia="de-DE"/>
         </w:rPr>
       </w:pPr>
-      <w:proofErr w:type="gramStart"/>
       <w:r>
         <w:rPr>
           <w:rFonts w:ascii="Courier New" w:eastAsia="Times New Roman" w:hAnsi="Courier New" w:cs="Courier New"/>
@@ -17787,7 +15382,6 @@
         </w:rPr>
         <w:t>title(</w:t>
       </w:r>
-      <w:proofErr w:type="gramEnd"/>
       <w:r>
         <w:rPr>
           <w:rFonts w:ascii="Courier New" w:eastAsia="Times New Roman" w:hAnsi="Courier New" w:cs="Courier New"/>
@@ -17849,8 +15443,6 @@
           <w:lang w:val="en-US" w:eastAsia="de-DE"/>
         </w:rPr>
       </w:pPr>
-      <w:proofErr w:type="spellStart"/>
-      <w:proofErr w:type="gramStart"/>
       <w:r>
         <w:rPr>
           <w:rFonts w:ascii="Courier New" w:eastAsia="Times New Roman" w:hAnsi="Courier New" w:cs="Courier New"/>
@@ -17859,20 +15451,8 @@
           <w:szCs w:val="18"/>
           <w:lang w:val="en-US" w:eastAsia="de-DE"/>
         </w:rPr>
-        <w:t>xlabel</w:t>
-      </w:r>
-      <w:proofErr w:type="spellEnd"/>
-      <w:r>
-        <w:rPr>
-          <w:rFonts w:ascii="Courier New" w:eastAsia="Times New Roman" w:hAnsi="Courier New" w:cs="Courier New"/>
-          <w:color w:val="000000"/>
-          <w:sz w:val="18"/>
-          <w:szCs w:val="18"/>
-          <w:lang w:val="en-US" w:eastAsia="de-DE"/>
-        </w:rPr>
-        <w:t>(</w:t>
-      </w:r>
-      <w:proofErr w:type="gramEnd"/>
+        <w:t>xlabel(</w:t>
+      </w:r>
       <w:r>
         <w:rPr>
           <w:rFonts w:ascii="Courier New" w:eastAsia="Times New Roman" w:hAnsi="Courier New" w:cs="Courier New"/>
@@ -17934,8 +15514,6 @@
           <w:lang w:eastAsia="de-DE"/>
         </w:rPr>
       </w:pPr>
-      <w:proofErr w:type="spellStart"/>
-      <w:proofErr w:type="gramStart"/>
       <w:r>
         <w:rPr>
           <w:rFonts w:ascii="Courier New" w:eastAsia="Times New Roman" w:hAnsi="Courier New" w:cs="Courier New"/>
@@ -17944,20 +15522,8 @@
           <w:szCs w:val="18"/>
           <w:lang w:eastAsia="de-DE"/>
         </w:rPr>
-        <w:t>ylabel</w:t>
-      </w:r>
-      <w:proofErr w:type="spellEnd"/>
-      <w:r>
-        <w:rPr>
-          <w:rFonts w:ascii="Courier New" w:eastAsia="Times New Roman" w:hAnsi="Courier New" w:cs="Courier New"/>
-          <w:color w:val="000000"/>
-          <w:sz w:val="18"/>
-          <w:szCs w:val="18"/>
-          <w:lang w:eastAsia="de-DE"/>
-        </w:rPr>
-        <w:t>(</w:t>
-      </w:r>
-      <w:proofErr w:type="gramEnd"/>
+        <w:t>ylabel(</w:t>
+      </w:r>
       <w:r>
         <w:rPr>
           <w:rFonts w:ascii="Courier New" w:eastAsia="Times New Roman" w:hAnsi="Courier New" w:cs="Courier New"/>
@@ -17967,31 +15533,7 @@
           <w:bdr w:val="none" w:sz="0" w:space="0" w:color="auto" w:frame="1"/>
           <w:lang w:eastAsia="de-DE"/>
         </w:rPr>
-        <w:t>'Insertion Loos [</w:t>
-      </w:r>
-      <w:proofErr w:type="spellStart"/>
-      <w:r>
-        <w:rPr>
-          <w:rFonts w:ascii="Courier New" w:eastAsia="Times New Roman" w:hAnsi="Courier New" w:cs="Courier New"/>
-          <w:color w:val="A020F0"/>
-          <w:sz w:val="18"/>
-          <w:szCs w:val="18"/>
-          <w:bdr w:val="none" w:sz="0" w:space="0" w:color="auto" w:frame="1"/>
-          <w:lang w:eastAsia="de-DE"/>
-        </w:rPr>
-        <w:t>db</w:t>
-      </w:r>
-      <w:proofErr w:type="spellEnd"/>
-      <w:r>
-        <w:rPr>
-          <w:rFonts w:ascii="Courier New" w:eastAsia="Times New Roman" w:hAnsi="Courier New" w:cs="Courier New"/>
-          <w:color w:val="A020F0"/>
-          <w:sz w:val="18"/>
-          <w:szCs w:val="18"/>
-          <w:bdr w:val="none" w:sz="0" w:space="0" w:color="auto" w:frame="1"/>
-          <w:lang w:eastAsia="de-DE"/>
-        </w:rPr>
-        <w:t>]'</w:t>
+        <w:t>'Insertion Loos [db]'</w:t>
       </w:r>
       <w:r>
         <w:rPr>
@@ -18037,7 +15579,6 @@
           <w:szCs w:val="18"/>
         </w:rPr>
       </w:pPr>
-      <w:proofErr w:type="spellStart"/>
       <w:r>
         <w:rPr>
           <w:rStyle w:val="keyword"/>
@@ -18048,50 +15589,13 @@
         </w:rPr>
         <w:t>function</w:t>
       </w:r>
-      <w:proofErr w:type="spellEnd"/>
       <w:r>
         <w:rPr>
           <w:color w:val="000000"/>
           <w:sz w:val="18"/>
           <w:szCs w:val="18"/>
         </w:rPr>
-        <w:t xml:space="preserve"> [</w:t>
-      </w:r>
-      <w:proofErr w:type="spellStart"/>
-      <w:r>
-        <w:rPr>
-          <w:color w:val="000000"/>
-          <w:sz w:val="18"/>
-          <w:szCs w:val="18"/>
-        </w:rPr>
-        <w:t>result</w:t>
-      </w:r>
-      <w:proofErr w:type="spellEnd"/>
-      <w:r>
-        <w:rPr>
-          <w:color w:val="000000"/>
-          <w:sz w:val="18"/>
-          <w:szCs w:val="18"/>
-        </w:rPr>
-        <w:t>] = get_s21(</w:t>
-      </w:r>
-      <w:proofErr w:type="spellStart"/>
-      <w:r>
-        <w:rPr>
-          <w:color w:val="000000"/>
-          <w:sz w:val="18"/>
-          <w:szCs w:val="18"/>
-        </w:rPr>
-        <w:t>frequency</w:t>
-      </w:r>
-      <w:proofErr w:type="spellEnd"/>
-      <w:r>
-        <w:rPr>
-          <w:color w:val="000000"/>
-          <w:sz w:val="18"/>
-          <w:szCs w:val="18"/>
-        </w:rPr>
-        <w:t>)</w:t>
+        <w:t xml:space="preserve"> [result] = get_s21(frequency)</w:t>
       </w:r>
     </w:p>
     <w:p>
@@ -18175,29 +15679,7 @@
           <w:szCs w:val="18"/>
           <w:bdr w:val="none" w:sz="0" w:space="0" w:color="auto" w:frame="1"/>
         </w:rPr>
-        <w:t xml:space="preserve">%          </w:t>
-      </w:r>
-      <w:proofErr w:type="spellStart"/>
-      <w:r>
-        <w:rPr>
-          <w:rStyle w:val="comment"/>
-          <w:color w:val="228B22"/>
-          <w:sz w:val="18"/>
-          <w:szCs w:val="18"/>
-          <w:bdr w:val="none" w:sz="0" w:space="0" w:color="auto" w:frame="1"/>
-        </w:rPr>
-        <w:t>fuer</w:t>
-      </w:r>
-      <w:proofErr w:type="spellEnd"/>
-      <w:r>
-        <w:rPr>
-          <w:rStyle w:val="comment"/>
-          <w:color w:val="228B22"/>
-          <w:sz w:val="18"/>
-          <w:szCs w:val="18"/>
-          <w:bdr w:val="none" w:sz="0" w:space="0" w:color="auto" w:frame="1"/>
-        </w:rPr>
-        <w:t xml:space="preserve"> die CM-Schaltung eines EMI-Filters</w:t>
+        <w:t>%          fuer die CM-Schaltung eines EMI-Filters</w:t>
       </w:r>
     </w:p>
     <w:p>
@@ -18253,20 +15735,8 @@
           <w:szCs w:val="18"/>
           <w:bdr w:val="none" w:sz="0" w:space="0" w:color="auto" w:frame="1"/>
         </w:rPr>
-        <w:t xml:space="preserve">% Datum:   13. </w:t>
-      </w:r>
-      <w:proofErr w:type="spellStart"/>
-      <w:r>
-        <w:rPr>
-          <w:rStyle w:val="comment"/>
-          <w:color w:val="228B22"/>
-          <w:sz w:val="18"/>
-          <w:szCs w:val="18"/>
-          <w:bdr w:val="none" w:sz="0" w:space="0" w:color="auto" w:frame="1"/>
-        </w:rPr>
-        <w:t>Maerz</w:t>
-      </w:r>
-      <w:proofErr w:type="spellEnd"/>
+        <w:t>% Datum:   13. Maerz</w:t>
+      </w:r>
     </w:p>
     <w:p>
       <w:pPr>
@@ -18293,29 +15763,7 @@
           <w:szCs w:val="18"/>
           <w:bdr w:val="none" w:sz="0" w:space="0" w:color="auto" w:frame="1"/>
         </w:rPr>
-        <w:t xml:space="preserve">% </w:t>
-      </w:r>
-      <w:proofErr w:type="gramStart"/>
-      <w:r>
-        <w:rPr>
-          <w:rStyle w:val="comment"/>
-          <w:color w:val="228B22"/>
-          <w:sz w:val="18"/>
-          <w:szCs w:val="18"/>
-          <w:bdr w:val="none" w:sz="0" w:space="0" w:color="auto" w:frame="1"/>
-        </w:rPr>
-        <w:t>Ort :</w:t>
-      </w:r>
-      <w:proofErr w:type="gramEnd"/>
-      <w:r>
-        <w:rPr>
-          <w:rStyle w:val="comment"/>
-          <w:color w:val="228B22"/>
-          <w:sz w:val="18"/>
-          <w:szCs w:val="18"/>
-          <w:bdr w:val="none" w:sz="0" w:space="0" w:color="auto" w:frame="1"/>
-        </w:rPr>
-        <w:t xml:space="preserve">    FHNW Brugg-Windisch</w:t>
+        <w:t>% Ort :    FHNW Brugg-Windisch</w:t>
       </w:r>
     </w:p>
     <w:p>
@@ -18399,51 +15847,7 @@
           <w:szCs w:val="18"/>
           <w:bdr w:val="none" w:sz="0" w:space="0" w:color="auto" w:frame="1"/>
         </w:rPr>
-        <w:t xml:space="preserve">% Gibt den s21 </w:t>
-      </w:r>
-      <w:proofErr w:type="spellStart"/>
-      <w:r>
-        <w:rPr>
-          <w:rStyle w:val="comment"/>
-          <w:color w:val="228B22"/>
-          <w:sz w:val="18"/>
-          <w:szCs w:val="18"/>
-          <w:bdr w:val="none" w:sz="0" w:space="0" w:color="auto" w:frame="1"/>
-        </w:rPr>
-        <w:t>parameter</w:t>
-      </w:r>
-      <w:proofErr w:type="spellEnd"/>
-      <w:r>
-        <w:rPr>
-          <w:rStyle w:val="comment"/>
-          <w:color w:val="228B22"/>
-          <w:sz w:val="18"/>
-          <w:szCs w:val="18"/>
-          <w:bdr w:val="none" w:sz="0" w:space="0" w:color="auto" w:frame="1"/>
-        </w:rPr>
-        <w:t xml:space="preserve"> </w:t>
-      </w:r>
-      <w:proofErr w:type="spellStart"/>
-      <w:r>
-        <w:rPr>
-          <w:rStyle w:val="comment"/>
-          <w:color w:val="228B22"/>
-          <w:sz w:val="18"/>
-          <w:szCs w:val="18"/>
-          <w:bdr w:val="none" w:sz="0" w:space="0" w:color="auto" w:frame="1"/>
-        </w:rPr>
-        <w:t>fuer</w:t>
-      </w:r>
-      <w:proofErr w:type="spellEnd"/>
-      <w:r>
-        <w:rPr>
-          <w:rStyle w:val="comment"/>
-          <w:color w:val="228B22"/>
-          <w:sz w:val="18"/>
-          <w:szCs w:val="18"/>
-          <w:bdr w:val="none" w:sz="0" w:space="0" w:color="auto" w:frame="1"/>
-        </w:rPr>
-        <w:t xml:space="preserve"> eine bestimmte Frequenz zurück</w:t>
+        <w:t>% Gibt den s21 parameter fuer eine bestimmte Frequenz zurück</w:t>
       </w:r>
     </w:p>
     <w:p>
@@ -18519,23 +15923,13 @@
           <w:szCs w:val="18"/>
         </w:rPr>
       </w:pPr>
-      <w:proofErr w:type="spellStart"/>
       <w:r>
         <w:rPr>
           <w:color w:val="000000"/>
           <w:sz w:val="18"/>
           <w:szCs w:val="18"/>
         </w:rPr>
-        <w:t>Rref</w:t>
-      </w:r>
-      <w:proofErr w:type="spellEnd"/>
-      <w:r>
-        <w:rPr>
-          <w:color w:val="000000"/>
-          <w:sz w:val="18"/>
-          <w:szCs w:val="18"/>
-        </w:rPr>
-        <w:t xml:space="preserve"> = 50; </w:t>
+        <w:t xml:space="preserve">Rref = 50; </w:t>
       </w:r>
       <w:r>
         <w:rPr>
@@ -18566,7 +15960,6 @@
           <w:lang w:val="pt-BR"/>
         </w:rPr>
       </w:pPr>
-      <w:proofErr w:type="spellStart"/>
       <w:r>
         <w:rPr>
           <w:color w:val="000000"/>
@@ -18574,17 +15967,7 @@
           <w:szCs w:val="18"/>
           <w:lang w:val="pt-BR"/>
         </w:rPr>
-        <w:t>Rw</w:t>
-      </w:r>
-      <w:proofErr w:type="spellEnd"/>
-      <w:r>
-        <w:rPr>
-          <w:color w:val="000000"/>
-          <w:sz w:val="18"/>
-          <w:szCs w:val="18"/>
-          <w:lang w:val="pt-BR"/>
-        </w:rPr>
-        <w:t xml:space="preserve"> = 11.3e-3;</w:t>
+        <w:t>Rw = 11.3e-3;</w:t>
       </w:r>
     </w:p>
     <w:p>
@@ -18605,7 +15988,6 @@
           <w:lang w:val="pt-BR"/>
         </w:rPr>
       </w:pPr>
-      <w:proofErr w:type="spellStart"/>
       <w:r>
         <w:rPr>
           <w:color w:val="000000"/>
@@ -18613,17 +15995,7 @@
           <w:szCs w:val="18"/>
           <w:lang w:val="pt-BR"/>
         </w:rPr>
-        <w:t>Lr</w:t>
-      </w:r>
-      <w:proofErr w:type="spellEnd"/>
-      <w:r>
-        <w:rPr>
-          <w:color w:val="000000"/>
-          <w:sz w:val="18"/>
-          <w:szCs w:val="18"/>
-          <w:lang w:val="pt-BR"/>
-        </w:rPr>
-        <w:t xml:space="preserve"> = 9.2e-6;</w:t>
+        <w:t>Lr = 9.2e-6;</w:t>
       </w:r>
     </w:p>
     <w:p>
@@ -18672,7 +16044,6 @@
           <w:lang w:val="pt-BR"/>
         </w:rPr>
       </w:pPr>
-      <w:proofErr w:type="spellStart"/>
       <w:r>
         <w:rPr>
           <w:color w:val="000000"/>
@@ -18680,17 +16051,7 @@
           <w:szCs w:val="18"/>
           <w:lang w:val="pt-BR"/>
         </w:rPr>
-        <w:t>Rp</w:t>
-      </w:r>
-      <w:proofErr w:type="spellEnd"/>
-      <w:r>
-        <w:rPr>
-          <w:color w:val="000000"/>
-          <w:sz w:val="18"/>
-          <w:szCs w:val="18"/>
-          <w:lang w:val="pt-BR"/>
-        </w:rPr>
-        <w:t xml:space="preserve"> = 7.92e3;</w:t>
+        <w:t>Rp = 7.92e3;</w:t>
       </w:r>
     </w:p>
     <w:p>
@@ -18814,7 +16175,6 @@
           <w:lang w:val="en-US"/>
         </w:rPr>
       </w:pPr>
-      <w:proofErr w:type="spellStart"/>
       <w:r>
         <w:rPr>
           <w:color w:val="000000"/>
@@ -18822,119 +16182,7 @@
           <w:szCs w:val="18"/>
           <w:lang w:val="en-US"/>
         </w:rPr>
-        <w:t>ZZtot</w:t>
-      </w:r>
-      <w:proofErr w:type="spellEnd"/>
-      <w:r>
-        <w:rPr>
-          <w:color w:val="000000"/>
-          <w:sz w:val="18"/>
-          <w:szCs w:val="18"/>
-          <w:lang w:val="en-US"/>
-        </w:rPr>
-        <w:t xml:space="preserve"> = 0.5*</w:t>
-      </w:r>
-      <w:proofErr w:type="spellStart"/>
-      <w:r>
-        <w:rPr>
-          <w:color w:val="000000"/>
-          <w:sz w:val="18"/>
-          <w:szCs w:val="18"/>
-          <w:lang w:val="en-US"/>
-        </w:rPr>
-        <w:t>Rw</w:t>
-      </w:r>
-      <w:proofErr w:type="spellEnd"/>
-      <w:r>
-        <w:rPr>
-          <w:color w:val="000000"/>
-          <w:sz w:val="18"/>
-          <w:szCs w:val="18"/>
-          <w:lang w:val="en-US"/>
-        </w:rPr>
-        <w:t xml:space="preserve"> + 0.5*</w:t>
-      </w:r>
-      <w:proofErr w:type="spellStart"/>
-      <w:r>
-        <w:rPr>
-          <w:color w:val="000000"/>
-          <w:sz w:val="18"/>
-          <w:szCs w:val="18"/>
-          <w:lang w:val="en-US"/>
-        </w:rPr>
-        <w:t>Lr</w:t>
-      </w:r>
-      <w:proofErr w:type="spellEnd"/>
-      <w:r>
-        <w:rPr>
-          <w:color w:val="000000"/>
-          <w:sz w:val="18"/>
-          <w:szCs w:val="18"/>
-          <w:lang w:val="en-US"/>
-        </w:rPr>
-        <w:t xml:space="preserve">*w*j + </w:t>
-      </w:r>
-      <w:proofErr w:type="spellStart"/>
-      <w:r>
-        <w:rPr>
-          <w:color w:val="000000"/>
-          <w:sz w:val="18"/>
-          <w:szCs w:val="18"/>
-          <w:lang w:val="en-US"/>
-        </w:rPr>
-        <w:t>rpara</w:t>
-      </w:r>
-      <w:proofErr w:type="spellEnd"/>
-      <w:r>
-        <w:rPr>
-          <w:color w:val="000000"/>
-          <w:sz w:val="18"/>
-          <w:szCs w:val="18"/>
-          <w:lang w:val="en-US"/>
-        </w:rPr>
-        <w:t>(L0*w*</w:t>
-      </w:r>
-      <w:proofErr w:type="spellStart"/>
-      <w:proofErr w:type="gramStart"/>
-      <w:r>
-        <w:rPr>
-          <w:color w:val="000000"/>
-          <w:sz w:val="18"/>
-          <w:szCs w:val="18"/>
-          <w:lang w:val="en-US"/>
-        </w:rPr>
-        <w:t>j,rpara</w:t>
-      </w:r>
-      <w:proofErr w:type="spellEnd"/>
-      <w:proofErr w:type="gramEnd"/>
-      <w:r>
-        <w:rPr>
-          <w:color w:val="000000"/>
-          <w:sz w:val="18"/>
-          <w:szCs w:val="18"/>
-          <w:lang w:val="en-US"/>
-        </w:rPr>
-        <w:t>(0.5*</w:t>
-      </w:r>
-      <w:proofErr w:type="spellStart"/>
-      <w:r>
-        <w:rPr>
-          <w:color w:val="000000"/>
-          <w:sz w:val="18"/>
-          <w:szCs w:val="18"/>
-          <w:lang w:val="en-US"/>
-        </w:rPr>
-        <w:t>Rp</w:t>
-      </w:r>
-      <w:proofErr w:type="spellEnd"/>
-      <w:r>
-        <w:rPr>
-          <w:color w:val="000000"/>
-          <w:sz w:val="18"/>
-          <w:szCs w:val="18"/>
-          <w:lang w:val="en-US"/>
-        </w:rPr>
-        <w:t>,(1/(j*w*C1C2))));</w:t>
+        <w:t>ZZtot = 0.5*Rw + 0.5*Lr*w*j + rpara(L0*w*j,rpara(0.5*Rp,(1/(j*w*C1C2))));</w:t>
       </w:r>
     </w:p>
     <w:p>
@@ -19223,51 +16471,13 @@
           <w:szCs w:val="18"/>
         </w:rPr>
       </w:pPr>
-      <w:proofErr w:type="spellStart"/>
       <w:r>
         <w:rPr>
           <w:color w:val="000000"/>
           <w:sz w:val="18"/>
           <w:szCs w:val="18"/>
         </w:rPr>
-        <w:t>ZYtot</w:t>
-      </w:r>
-      <w:proofErr w:type="spellEnd"/>
-      <w:r>
-        <w:rPr>
-          <w:color w:val="000000"/>
-          <w:sz w:val="18"/>
-          <w:szCs w:val="18"/>
-        </w:rPr>
-        <w:t xml:space="preserve"> = </w:t>
-      </w:r>
-      <w:proofErr w:type="spellStart"/>
-      <w:proofErr w:type="gramStart"/>
-      <w:r>
-        <w:rPr>
-          <w:color w:val="000000"/>
-          <w:sz w:val="18"/>
-          <w:szCs w:val="18"/>
-        </w:rPr>
-        <w:t>rpara</w:t>
-      </w:r>
-      <w:proofErr w:type="spellEnd"/>
-      <w:r>
-        <w:rPr>
-          <w:color w:val="000000"/>
-          <w:sz w:val="18"/>
-          <w:szCs w:val="18"/>
-        </w:rPr>
-        <w:t>(</w:t>
-      </w:r>
-      <w:proofErr w:type="gramEnd"/>
-      <w:r>
-        <w:rPr>
-          <w:color w:val="000000"/>
-          <w:sz w:val="18"/>
-          <w:szCs w:val="18"/>
-        </w:rPr>
-        <w:t>ZY1,ZY2);</w:t>
+        <w:t>ZYtot = rpara(ZY1,ZY2);</w:t>
       </w:r>
     </w:p>
     <w:p>
@@ -19343,31 +16553,7 @@
           <w:bdr w:val="none" w:sz="0" w:space="0" w:color="auto" w:frame="1"/>
           <w:lang w:val="pt-BR"/>
         </w:rPr>
-        <w:t>%</w:t>
-      </w:r>
-      <w:proofErr w:type="spellStart"/>
-      <w:r>
-        <w:rPr>
-          <w:rStyle w:val="comment"/>
-          <w:color w:val="228B22"/>
-          <w:sz w:val="18"/>
-          <w:szCs w:val="18"/>
-          <w:bdr w:val="none" w:sz="0" w:space="0" w:color="auto" w:frame="1"/>
-          <w:lang w:val="pt-BR"/>
-        </w:rPr>
-        <w:t>Laengsimpedanz</w:t>
-      </w:r>
-      <w:proofErr w:type="spellEnd"/>
-      <w:r>
-        <w:rPr>
-          <w:rStyle w:val="comment"/>
-          <w:color w:val="228B22"/>
-          <w:sz w:val="18"/>
-          <w:szCs w:val="18"/>
-          <w:bdr w:val="none" w:sz="0" w:space="0" w:color="auto" w:frame="1"/>
-          <w:lang w:val="pt-BR"/>
-        </w:rPr>
-        <w:t xml:space="preserve"> A1:</w:t>
+        <w:t>%Laengsimpedanz A1:</w:t>
       </w:r>
     </w:p>
     <w:p>
@@ -19395,27 +16581,7 @@
           <w:szCs w:val="18"/>
           <w:lang w:val="pt-BR"/>
         </w:rPr>
-        <w:t xml:space="preserve">A1 = [1 </w:t>
-      </w:r>
-      <w:proofErr w:type="spellStart"/>
-      <w:r>
-        <w:rPr>
-          <w:color w:val="000000"/>
-          <w:sz w:val="18"/>
-          <w:szCs w:val="18"/>
-          <w:lang w:val="pt-BR"/>
-        </w:rPr>
-        <w:t>ZZtot</w:t>
-      </w:r>
-      <w:proofErr w:type="spellEnd"/>
-      <w:r>
-        <w:rPr>
-          <w:color w:val="000000"/>
-          <w:sz w:val="18"/>
-          <w:szCs w:val="18"/>
-          <w:lang w:val="pt-BR"/>
-        </w:rPr>
-        <w:t>; 0 1];</w:t>
+        <w:t>A1 = [1 ZZtot; 0 1];</w:t>
       </w:r>
     </w:p>
     <w:p>
@@ -19464,31 +16630,7 @@
           <w:bdr w:val="none" w:sz="0" w:space="0" w:color="auto" w:frame="1"/>
           <w:lang w:val="pt-BR"/>
         </w:rPr>
-        <w:t>%</w:t>
-      </w:r>
-      <w:proofErr w:type="spellStart"/>
-      <w:r>
-        <w:rPr>
-          <w:rStyle w:val="comment"/>
-          <w:color w:val="228B22"/>
-          <w:sz w:val="18"/>
-          <w:szCs w:val="18"/>
-          <w:bdr w:val="none" w:sz="0" w:space="0" w:color="auto" w:frame="1"/>
-          <w:lang w:val="pt-BR"/>
-        </w:rPr>
-        <w:t>Querimpedanz</w:t>
-      </w:r>
-      <w:proofErr w:type="spellEnd"/>
-      <w:r>
-        <w:rPr>
-          <w:rStyle w:val="comment"/>
-          <w:color w:val="228B22"/>
-          <w:sz w:val="18"/>
-          <w:szCs w:val="18"/>
-          <w:bdr w:val="none" w:sz="0" w:space="0" w:color="auto" w:frame="1"/>
-          <w:lang w:val="pt-BR"/>
-        </w:rPr>
-        <w:t xml:space="preserve"> A2:</w:t>
+        <w:t>%Querimpedanz A2:</w:t>
       </w:r>
     </w:p>
     <w:p>
@@ -19514,25 +16656,7 @@
           <w:sz w:val="18"/>
           <w:szCs w:val="18"/>
         </w:rPr>
-        <w:t>A2 = [1 0; (1/</w:t>
-      </w:r>
-      <w:proofErr w:type="spellStart"/>
-      <w:r>
-        <w:rPr>
-          <w:color w:val="000000"/>
-          <w:sz w:val="18"/>
-          <w:szCs w:val="18"/>
-        </w:rPr>
-        <w:t>ZYtot</w:t>
-      </w:r>
-      <w:proofErr w:type="spellEnd"/>
-      <w:r>
-        <w:rPr>
-          <w:color w:val="000000"/>
-          <w:sz w:val="18"/>
-          <w:szCs w:val="18"/>
-        </w:rPr>
-        <w:t>) 1];</w:t>
+        <w:t>A2 = [1 0; (1/ZYtot) 1];</w:t>
       </w:r>
     </w:p>
     <w:p>
@@ -19696,67 +16820,7 @@
           <w:szCs w:val="18"/>
           <w:lang w:val="en-US"/>
         </w:rPr>
-        <w:t xml:space="preserve">result = 2 / </w:t>
-      </w:r>
-      <w:proofErr w:type="gramStart"/>
-      <w:r>
-        <w:rPr>
-          <w:color w:val="000000"/>
-          <w:sz w:val="18"/>
-          <w:szCs w:val="18"/>
-          <w:lang w:val="en-US"/>
-        </w:rPr>
-        <w:t>( A</w:t>
-      </w:r>
-      <w:proofErr w:type="gramEnd"/>
-      <w:r>
-        <w:rPr>
-          <w:color w:val="000000"/>
-          <w:sz w:val="18"/>
-          <w:szCs w:val="18"/>
-          <w:lang w:val="en-US"/>
-        </w:rPr>
-        <w:t>(1,1) + (A(1,2)/</w:t>
-      </w:r>
-      <w:proofErr w:type="spellStart"/>
-      <w:r>
-        <w:rPr>
-          <w:color w:val="000000"/>
-          <w:sz w:val="18"/>
-          <w:szCs w:val="18"/>
-          <w:lang w:val="en-US"/>
-        </w:rPr>
-        <w:t>Rref</w:t>
-      </w:r>
-      <w:proofErr w:type="spellEnd"/>
-      <w:r>
-        <w:rPr>
-          <w:color w:val="000000"/>
-          <w:sz w:val="18"/>
-          <w:szCs w:val="18"/>
-          <w:lang w:val="en-US"/>
-        </w:rPr>
-        <w:t>) + (A(2,1)*</w:t>
-      </w:r>
-      <w:proofErr w:type="spellStart"/>
-      <w:r>
-        <w:rPr>
-          <w:color w:val="000000"/>
-          <w:sz w:val="18"/>
-          <w:szCs w:val="18"/>
-          <w:lang w:val="en-US"/>
-        </w:rPr>
-        <w:t>Rref</w:t>
-      </w:r>
-      <w:proofErr w:type="spellEnd"/>
-      <w:r>
-        <w:rPr>
-          <w:color w:val="000000"/>
-          <w:sz w:val="18"/>
-          <w:szCs w:val="18"/>
-          <w:lang w:val="en-US"/>
-        </w:rPr>
-        <w:t>) + A(2,2) );</w:t>
+        <w:t>result = 2 / ( A(1,1) + (A(1,2)/Rref) + (A(2,1)*Rref) + A(2,2) );</w:t>
       </w:r>
     </w:p>
     <w:p>
@@ -19939,7 +17003,7 @@
         <w:sz w:val="18"/>
         <w:szCs w:val="18"/>
       </w:rPr>
-      <w:t>24.03.2019</w:t>
+      <w:t>29.03.2019</w:t>
     </w:r>
     <w:r>
       <w:rPr>
@@ -23352,7 +20416,7 @@
 </file>
 
 <file path=customXml/itemProps1.xml><?xml version="1.0" encoding="utf-8"?>
-<ds:datastoreItem xmlns:ds="http://schemas.openxmlformats.org/officeDocument/2006/customXml" ds:itemID="{EA8E6E55-BD09-4DFF-AB68-D146B4262A80}">
+<ds:datastoreItem xmlns:ds="http://schemas.openxmlformats.org/officeDocument/2006/customXml" ds:itemID="{D960BB1C-C0DF-4738-8B89-F521FF800251}">
   <ds:schemaRefs>
     <ds:schemaRef ds:uri="http://schemas.openxmlformats.org/officeDocument/2006/bibliography"/>
   </ds:schemaRefs>

</xml_diff>

<commit_message>
Abgleich der Daten mit dem Statusbericht
Daten der Lieferobjekte stimmen nun mit dem Statusbericht überein.
</commit_message>
<xml_diff>
--- a/Fach_Pflichtenheft_T5.docx
+++ b/Fach_Pflichtenheft_T5.docx
@@ -847,7 +847,7 @@
         <w:rPr>
           <w:noProof/>
         </w:rPr>
-        <w:t>30.03.2019</w:t>
+        <w:t>31.03.2019</w:t>
       </w:r>
       <w:r>
         <w:fldChar w:fldCharType="end"/>
@@ -934,7 +934,7 @@
             </w:rPr>
             <w:fldChar w:fldCharType="separate"/>
           </w:r>
-          <w:hyperlink w:anchor="_Toc4760341" w:history="1">
+          <w:hyperlink w:anchor="_Toc4952672" w:history="1">
             <w:r>
               <w:rPr>
                 <w:rStyle w:val="Hyperlink"/>
@@ -978,7 +978,7 @@
                 <w:noProof/>
                 <w:webHidden/>
               </w:rPr>
-              <w:instrText xml:space="preserve"> PAGEREF _Toc4760341 \h </w:instrText>
+              <w:instrText xml:space="preserve"> PAGEREF _Toc4952672 \h </w:instrText>
             </w:r>
             <w:r>
               <w:rPr>
@@ -1020,7 +1020,7 @@
               <w:lang w:eastAsia="de-DE"/>
             </w:rPr>
           </w:pPr>
-          <w:hyperlink w:anchor="_Toc4760342" w:history="1">
+          <w:hyperlink w:anchor="_Toc4952673" w:history="1">
             <w:r>
               <w:rPr>
                 <w:rStyle w:val="Hyperlink"/>
@@ -1064,7 +1064,7 @@
                 <w:noProof/>
                 <w:webHidden/>
               </w:rPr>
-              <w:instrText xml:space="preserve"> PAGEREF _Toc4760342 \h </w:instrText>
+              <w:instrText xml:space="preserve"> PAGEREF _Toc4952673 \h </w:instrText>
             </w:r>
             <w:r>
               <w:rPr>
@@ -1106,7 +1106,7 @@
               <w:lang w:eastAsia="de-DE"/>
             </w:rPr>
           </w:pPr>
-          <w:hyperlink w:anchor="_Toc4760343" w:history="1">
+          <w:hyperlink w:anchor="_Toc4952674" w:history="1">
             <w:r>
               <w:rPr>
                 <w:rStyle w:val="Hyperlink"/>
@@ -1150,7 +1150,7 @@
                 <w:noProof/>
                 <w:webHidden/>
               </w:rPr>
-              <w:instrText xml:space="preserve"> PAGEREF _Toc4760343 \h </w:instrText>
+              <w:instrText xml:space="preserve"> PAGEREF _Toc4952674 \h </w:instrText>
             </w:r>
             <w:r>
               <w:rPr>
@@ -1192,7 +1192,7 @@
               <w:lang w:eastAsia="de-DE"/>
             </w:rPr>
           </w:pPr>
-          <w:hyperlink w:anchor="_Toc4760344" w:history="1">
+          <w:hyperlink w:anchor="_Toc4952675" w:history="1">
             <w:r>
               <w:rPr>
                 <w:rStyle w:val="Hyperlink"/>
@@ -1236,7 +1236,7 @@
                 <w:noProof/>
                 <w:webHidden/>
               </w:rPr>
-              <w:instrText xml:space="preserve"> PAGEREF _Toc4760344 \h </w:instrText>
+              <w:instrText xml:space="preserve"> PAGEREF _Toc4952675 \h </w:instrText>
             </w:r>
             <w:r>
               <w:rPr>
@@ -1278,7 +1278,7 @@
               <w:lang w:eastAsia="de-DE"/>
             </w:rPr>
           </w:pPr>
-          <w:hyperlink w:anchor="_Toc4760345" w:history="1">
+          <w:hyperlink w:anchor="_Toc4952676" w:history="1">
             <w:r>
               <w:rPr>
                 <w:rStyle w:val="Hyperlink"/>
@@ -1322,7 +1322,7 @@
                 <w:noProof/>
                 <w:webHidden/>
               </w:rPr>
-              <w:instrText xml:space="preserve"> PAGEREF _Toc4760345 \h </w:instrText>
+              <w:instrText xml:space="preserve"> PAGEREF _Toc4952676 \h </w:instrText>
             </w:r>
             <w:r>
               <w:rPr>
@@ -1364,7 +1364,7 @@
               <w:lang w:eastAsia="de-DE"/>
             </w:rPr>
           </w:pPr>
-          <w:hyperlink w:anchor="_Toc4760346" w:history="1">
+          <w:hyperlink w:anchor="_Toc4952677" w:history="1">
             <w:r>
               <w:rPr>
                 <w:rStyle w:val="Hyperlink"/>
@@ -1408,7 +1408,7 @@
                 <w:noProof/>
                 <w:webHidden/>
               </w:rPr>
-              <w:instrText xml:space="preserve"> PAGEREF _Toc4760346 \h </w:instrText>
+              <w:instrText xml:space="preserve"> PAGEREF _Toc4952677 \h </w:instrText>
             </w:r>
             <w:r>
               <w:rPr>
@@ -1450,12 +1450,29 @@
               <w:lang w:eastAsia="de-DE"/>
             </w:rPr>
           </w:pPr>
-          <w:hyperlink w:anchor="_Toc4760347" w:history="1">
+          <w:hyperlink w:anchor="_Toc4952678" w:history="1">
             <w:r>
               <w:rPr>
                 <w:rStyle w:val="Hyperlink"/>
                 <w:noProof/>
               </w:rPr>
+              <w:t>2</w:t>
+            </w:r>
+            <w:r>
+              <w:rPr>
+                <w:rFonts w:asciiTheme="minorHAnsi" w:eastAsiaTheme="minorEastAsia" w:hAnsiTheme="minorHAnsi"/>
+                <w:noProof/>
+                <w:sz w:val="24"/>
+                <w:szCs w:val="24"/>
+                <w:lang w:eastAsia="de-DE"/>
+              </w:rPr>
+              <w:tab/>
+            </w:r>
+            <w:r>
+              <w:rPr>
+                <w:rStyle w:val="Hyperlink"/>
+                <w:noProof/>
+              </w:rPr>
               <w:t>Softwarekonzept</w:t>
             </w:r>
             <w:r>
@@ -1477,7 +1494,7 @@
                 <w:noProof/>
                 <w:webHidden/>
               </w:rPr>
-              <w:instrText xml:space="preserve"> PAGEREF _Toc4760347 \h </w:instrText>
+              <w:instrText xml:space="preserve"> PAGEREF _Toc4952678 \h </w:instrText>
             </w:r>
             <w:r>
               <w:rPr>
@@ -1519,13 +1536,13 @@
               <w:lang w:eastAsia="de-DE"/>
             </w:rPr>
           </w:pPr>
-          <w:hyperlink w:anchor="_Toc4760348" w:history="1">
+          <w:hyperlink w:anchor="_Toc4952679" w:history="1">
             <w:r>
               <w:rPr>
                 <w:rStyle w:val="Hyperlink"/>
                 <w:noProof/>
               </w:rPr>
-              <w:t>1.6</w:t>
+              <w:t>2.1</w:t>
             </w:r>
             <w:r>
               <w:rPr>
@@ -1563,7 +1580,7 @@
                 <w:noProof/>
                 <w:webHidden/>
               </w:rPr>
-              <w:instrText xml:space="preserve"> PAGEREF _Toc4760348 \h </w:instrText>
+              <w:instrText xml:space="preserve"> PAGEREF _Toc4952679 \h </w:instrText>
             </w:r>
             <w:r>
               <w:rPr>
@@ -1605,13 +1622,13 @@
               <w:lang w:eastAsia="de-DE"/>
             </w:rPr>
           </w:pPr>
-          <w:hyperlink w:anchor="_Toc4760349" w:history="1">
+          <w:hyperlink w:anchor="_Toc4952680" w:history="1">
             <w:r>
               <w:rPr>
                 <w:rStyle w:val="Hyperlink"/>
                 <w:noProof/>
               </w:rPr>
-              <w:t>1.7</w:t>
+              <w:t>2.2</w:t>
             </w:r>
             <w:r>
               <w:rPr>
@@ -1649,7 +1666,7 @@
                 <w:noProof/>
                 <w:webHidden/>
               </w:rPr>
-              <w:instrText xml:space="preserve"> PAGEREF _Toc4760349 \h </w:instrText>
+              <w:instrText xml:space="preserve"> PAGEREF _Toc4952680 \h </w:instrText>
             </w:r>
             <w:r>
               <w:rPr>
@@ -1691,13 +1708,13 @@
               <w:lang w:eastAsia="de-DE"/>
             </w:rPr>
           </w:pPr>
-          <w:hyperlink w:anchor="_Toc4760350" w:history="1">
+          <w:hyperlink w:anchor="_Toc4952681" w:history="1">
             <w:r>
               <w:rPr>
                 <w:rStyle w:val="Hyperlink"/>
                 <w:noProof/>
               </w:rPr>
-              <w:t>1.8</w:t>
+              <w:t>2.3</w:t>
             </w:r>
             <w:r>
               <w:rPr>
@@ -1735,7 +1752,7 @@
                 <w:noProof/>
                 <w:webHidden/>
               </w:rPr>
-              <w:instrText xml:space="preserve"> PAGEREF _Toc4760350 \h </w:instrText>
+              <w:instrText xml:space="preserve"> PAGEREF _Toc4952681 \h </w:instrText>
             </w:r>
             <w:r>
               <w:rPr>
@@ -1777,13 +1794,13 @@
               <w:lang w:eastAsia="de-DE"/>
             </w:rPr>
           </w:pPr>
-          <w:hyperlink w:anchor="_Toc4760351" w:history="1">
+          <w:hyperlink w:anchor="_Toc4952682" w:history="1">
             <w:r>
               <w:rPr>
                 <w:rStyle w:val="Hyperlink"/>
                 <w:noProof/>
               </w:rPr>
-              <w:t>1.9</w:t>
+              <w:t>2.4</w:t>
             </w:r>
             <w:r>
               <w:rPr>
@@ -1821,7 +1838,7 @@
                 <w:noProof/>
                 <w:webHidden/>
               </w:rPr>
-              <w:instrText xml:space="preserve"> PAGEREF _Toc4760351 \h </w:instrText>
+              <w:instrText xml:space="preserve"> PAGEREF _Toc4952682 \h </w:instrText>
             </w:r>
             <w:r>
               <w:rPr>
@@ -1855,9 +1872,6 @@
         <w:p>
           <w:pPr>
             <w:pStyle w:val="Verzeichnis2"/>
-            <w:tabs>
-              <w:tab w:val="left" w:pos="1200"/>
-            </w:tabs>
             <w:rPr>
               <w:rFonts w:asciiTheme="minorHAnsi" w:eastAsiaTheme="minorEastAsia" w:hAnsiTheme="minorHAnsi"/>
               <w:noProof/>
@@ -1866,13 +1880,13 @@
               <w:lang w:eastAsia="de-DE"/>
             </w:rPr>
           </w:pPr>
-          <w:hyperlink w:anchor="_Toc4760352" w:history="1">
+          <w:hyperlink w:anchor="_Toc4952683" w:history="1">
             <w:r>
               <w:rPr>
                 <w:rStyle w:val="Hyperlink"/>
                 <w:noProof/>
               </w:rPr>
-              <w:t>1.10</w:t>
+              <w:t>2.5</w:t>
             </w:r>
             <w:r>
               <w:rPr>
@@ -1910,7 +1924,7 @@
                 <w:noProof/>
                 <w:webHidden/>
               </w:rPr>
-              <w:instrText xml:space="preserve"> PAGEREF _Toc4760352 \h </w:instrText>
+              <w:instrText xml:space="preserve"> PAGEREF _Toc4952683 \h </w:instrText>
             </w:r>
             <w:r>
               <w:rPr>
@@ -1944,9 +1958,6 @@
         <w:p>
           <w:pPr>
             <w:pStyle w:val="Verzeichnis2"/>
-            <w:tabs>
-              <w:tab w:val="left" w:pos="1200"/>
-            </w:tabs>
             <w:rPr>
               <w:rFonts w:asciiTheme="minorHAnsi" w:eastAsiaTheme="minorEastAsia" w:hAnsiTheme="minorHAnsi"/>
               <w:noProof/>
@@ -1955,13 +1966,13 @@
               <w:lang w:eastAsia="de-DE"/>
             </w:rPr>
           </w:pPr>
-          <w:hyperlink w:anchor="_Toc4760353" w:history="1">
+          <w:hyperlink w:anchor="_Toc4952684" w:history="1">
             <w:r>
               <w:rPr>
                 <w:rStyle w:val="Hyperlink"/>
                 <w:noProof/>
               </w:rPr>
-              <w:t>1.11</w:t>
+              <w:t>2.6</w:t>
             </w:r>
             <w:r>
               <w:rPr>
@@ -1999,7 +2010,7 @@
                 <w:noProof/>
                 <w:webHidden/>
               </w:rPr>
-              <w:instrText xml:space="preserve"> PAGEREF _Toc4760353 \h </w:instrText>
+              <w:instrText xml:space="preserve"> PAGEREF _Toc4952684 \h </w:instrText>
             </w:r>
             <w:r>
               <w:rPr>
@@ -2033,9 +2044,6 @@
         <w:p>
           <w:pPr>
             <w:pStyle w:val="Verzeichnis2"/>
-            <w:tabs>
-              <w:tab w:val="left" w:pos="1200"/>
-            </w:tabs>
             <w:rPr>
               <w:rFonts w:asciiTheme="minorHAnsi" w:eastAsiaTheme="minorEastAsia" w:hAnsiTheme="minorHAnsi"/>
               <w:noProof/>
@@ -2044,13 +2052,13 @@
               <w:lang w:eastAsia="de-DE"/>
             </w:rPr>
           </w:pPr>
-          <w:hyperlink w:anchor="_Toc4760354" w:history="1">
+          <w:hyperlink w:anchor="_Toc4952685" w:history="1">
             <w:r>
               <w:rPr>
                 <w:rStyle w:val="Hyperlink"/>
                 <w:noProof/>
               </w:rPr>
-              <w:t>1.12</w:t>
+              <w:t>2.7</w:t>
             </w:r>
             <w:r>
               <w:rPr>
@@ -2088,7 +2096,7 @@
                 <w:noProof/>
                 <w:webHidden/>
               </w:rPr>
-              <w:instrText xml:space="preserve"> PAGEREF _Toc4760354 \h </w:instrText>
+              <w:instrText xml:space="preserve"> PAGEREF _Toc4952685 \h </w:instrText>
             </w:r>
             <w:r>
               <w:rPr>
@@ -2130,13 +2138,13 @@
               <w:lang w:eastAsia="de-DE"/>
             </w:rPr>
           </w:pPr>
-          <w:hyperlink w:anchor="_Toc4760355" w:history="1">
+          <w:hyperlink w:anchor="_Toc4952686" w:history="1">
             <w:r>
               <w:rPr>
                 <w:rStyle w:val="Hyperlink"/>
                 <w:noProof/>
               </w:rPr>
-              <w:t>2</w:t>
+              <w:t>3</w:t>
             </w:r>
             <w:r>
               <w:rPr>
@@ -2174,7 +2182,7 @@
                 <w:noProof/>
                 <w:webHidden/>
               </w:rPr>
-              <w:instrText xml:space="preserve"> PAGEREF _Toc4760355 \h </w:instrText>
+              <w:instrText xml:space="preserve"> PAGEREF _Toc4952686 \h </w:instrText>
             </w:r>
             <w:r>
               <w:rPr>
@@ -2216,13 +2224,13 @@
               <w:lang w:eastAsia="de-DE"/>
             </w:rPr>
           </w:pPr>
-          <w:hyperlink w:anchor="_Toc4760356" w:history="1">
+          <w:hyperlink w:anchor="_Toc4952687" w:history="1">
             <w:r>
               <w:rPr>
                 <w:rStyle w:val="Hyperlink"/>
                 <w:noProof/>
               </w:rPr>
-              <w:t>2.1</w:t>
+              <w:t>3.1</w:t>
             </w:r>
             <w:r>
               <w:rPr>
@@ -2260,7 +2268,7 @@
                 <w:noProof/>
                 <w:webHidden/>
               </w:rPr>
-              <w:instrText xml:space="preserve"> PAGEREF _Toc4760356 \h </w:instrText>
+              <w:instrText xml:space="preserve"> PAGEREF _Toc4952687 \h </w:instrText>
             </w:r>
             <w:r>
               <w:rPr>
@@ -2302,13 +2310,13 @@
               <w:lang w:eastAsia="de-DE"/>
             </w:rPr>
           </w:pPr>
-          <w:hyperlink w:anchor="_Toc4760357" w:history="1">
+          <w:hyperlink w:anchor="_Toc4952688" w:history="1">
             <w:r>
               <w:rPr>
                 <w:rStyle w:val="Hyperlink"/>
                 <w:noProof/>
               </w:rPr>
-              <w:t>3</w:t>
+              <w:t>4</w:t>
             </w:r>
             <w:r>
               <w:rPr>
@@ -2346,7 +2354,7 @@
                 <w:noProof/>
                 <w:webHidden/>
               </w:rPr>
-              <w:instrText xml:space="preserve"> PAGEREF _Toc4760357 \h </w:instrText>
+              <w:instrText xml:space="preserve"> PAGEREF _Toc4952688 \h </w:instrText>
             </w:r>
             <w:r>
               <w:rPr>
@@ -2388,13 +2396,13 @@
               <w:lang w:eastAsia="de-DE"/>
             </w:rPr>
           </w:pPr>
-          <w:hyperlink w:anchor="_Toc4760358" w:history="1">
+          <w:hyperlink w:anchor="_Toc4952689" w:history="1">
             <w:r>
               <w:rPr>
                 <w:rStyle w:val="Hyperlink"/>
                 <w:noProof/>
               </w:rPr>
-              <w:t>3.1</w:t>
+              <w:t>4.1</w:t>
             </w:r>
             <w:r>
               <w:rPr>
@@ -2432,7 +2440,7 @@
                 <w:noProof/>
                 <w:webHidden/>
               </w:rPr>
-              <w:instrText xml:space="preserve"> PAGEREF _Toc4760358 \h </w:instrText>
+              <w:instrText xml:space="preserve"> PAGEREF _Toc4952689 \h </w:instrText>
             </w:r>
             <w:r>
               <w:rPr>
@@ -2474,13 +2482,13 @@
               <w:lang w:eastAsia="de-DE"/>
             </w:rPr>
           </w:pPr>
-          <w:hyperlink w:anchor="_Toc4760359" w:history="1">
+          <w:hyperlink w:anchor="_Toc4952690" w:history="1">
             <w:r>
               <w:rPr>
                 <w:rStyle w:val="Hyperlink"/>
                 <w:noProof/>
               </w:rPr>
-              <w:t>3.2</w:t>
+              <w:t>4.2</w:t>
             </w:r>
             <w:r>
               <w:rPr>
@@ -2518,7 +2526,7 @@
                 <w:noProof/>
                 <w:webHidden/>
               </w:rPr>
-              <w:instrText xml:space="preserve"> PAGEREF _Toc4760359 \h </w:instrText>
+              <w:instrText xml:space="preserve"> PAGEREF _Toc4952690 \h </w:instrText>
             </w:r>
             <w:r>
               <w:rPr>
@@ -2560,13 +2568,13 @@
               <w:lang w:eastAsia="de-DE"/>
             </w:rPr>
           </w:pPr>
-          <w:hyperlink w:anchor="_Toc4760360" w:history="1">
+          <w:hyperlink w:anchor="_Toc4952691" w:history="1">
             <w:r>
               <w:rPr>
                 <w:rStyle w:val="Hyperlink"/>
                 <w:noProof/>
               </w:rPr>
-              <w:t>4</w:t>
+              <w:t>5</w:t>
             </w:r>
             <w:r>
               <w:rPr>
@@ -2604,7 +2612,7 @@
                 <w:noProof/>
                 <w:webHidden/>
               </w:rPr>
-              <w:instrText xml:space="preserve"> PAGEREF _Toc4760360 \h </w:instrText>
+              <w:instrText xml:space="preserve"> PAGEREF _Toc4952691 \h </w:instrText>
             </w:r>
             <w:r>
               <w:rPr>
@@ -2646,13 +2654,13 @@
               <w:lang w:eastAsia="de-DE"/>
             </w:rPr>
           </w:pPr>
-          <w:hyperlink w:anchor="_Toc4760361" w:history="1">
+          <w:hyperlink w:anchor="_Toc4952692" w:history="1">
             <w:r>
               <w:rPr>
                 <w:rStyle w:val="Hyperlink"/>
                 <w:noProof/>
               </w:rPr>
-              <w:t>4.1</w:t>
+              <w:t>5.1</w:t>
             </w:r>
             <w:r>
               <w:rPr>
@@ -2690,7 +2698,7 @@
                 <w:noProof/>
                 <w:webHidden/>
               </w:rPr>
-              <w:instrText xml:space="preserve"> PAGEREF _Toc4760361 \h </w:instrText>
+              <w:instrText xml:space="preserve"> PAGEREF _Toc4952692 \h </w:instrText>
             </w:r>
             <w:r>
               <w:rPr>
@@ -2732,13 +2740,13 @@
               <w:lang w:eastAsia="de-DE"/>
             </w:rPr>
           </w:pPr>
-          <w:hyperlink w:anchor="_Toc4760362" w:history="1">
+          <w:hyperlink w:anchor="_Toc4952693" w:history="1">
             <w:r>
               <w:rPr>
                 <w:rStyle w:val="Hyperlink"/>
                 <w:noProof/>
               </w:rPr>
-              <w:t>4.2</w:t>
+              <w:t>5.2</w:t>
             </w:r>
             <w:r>
               <w:rPr>
@@ -2776,7 +2784,7 @@
                 <w:noProof/>
                 <w:webHidden/>
               </w:rPr>
-              <w:instrText xml:space="preserve"> PAGEREF _Toc4760362 \h </w:instrText>
+              <w:instrText xml:space="preserve"> PAGEREF _Toc4952693 \h </w:instrText>
             </w:r>
             <w:r>
               <w:rPr>
@@ -2818,13 +2826,13 @@
               <w:lang w:eastAsia="de-DE"/>
             </w:rPr>
           </w:pPr>
-          <w:hyperlink w:anchor="_Toc4760363" w:history="1">
+          <w:hyperlink w:anchor="_Toc4952694" w:history="1">
             <w:r>
               <w:rPr>
                 <w:rStyle w:val="Hyperlink"/>
                 <w:noProof/>
               </w:rPr>
-              <w:t>4.3</w:t>
+              <w:t>5.3</w:t>
             </w:r>
             <w:r>
               <w:rPr>
@@ -2862,7 +2870,7 @@
                 <w:noProof/>
                 <w:webHidden/>
               </w:rPr>
-              <w:instrText xml:space="preserve"> PAGEREF _Toc4760363 \h </w:instrText>
+              <w:instrText xml:space="preserve"> PAGEREF _Toc4952694 \h </w:instrText>
             </w:r>
             <w:r>
               <w:rPr>
@@ -2904,13 +2912,13 @@
               <w:lang w:eastAsia="de-DE"/>
             </w:rPr>
           </w:pPr>
-          <w:hyperlink w:anchor="_Toc4760364" w:history="1">
+          <w:hyperlink w:anchor="_Toc4952695" w:history="1">
             <w:r>
               <w:rPr>
                 <w:rStyle w:val="Hyperlink"/>
                 <w:noProof/>
               </w:rPr>
-              <w:t>4.4</w:t>
+              <w:t>5.4</w:t>
             </w:r>
             <w:r>
               <w:rPr>
@@ -2948,7 +2956,7 @@
                 <w:noProof/>
                 <w:webHidden/>
               </w:rPr>
-              <w:instrText xml:space="preserve"> PAGEREF _Toc4760364 \h </w:instrText>
+              <w:instrText xml:space="preserve"> PAGEREF _Toc4952695 \h </w:instrText>
             </w:r>
             <w:r>
               <w:rPr>
@@ -2990,13 +2998,13 @@
               <w:lang w:eastAsia="de-DE"/>
             </w:rPr>
           </w:pPr>
-          <w:hyperlink w:anchor="_Toc4760365" w:history="1">
+          <w:hyperlink w:anchor="_Toc4952696" w:history="1">
             <w:r>
               <w:rPr>
                 <w:rStyle w:val="Hyperlink"/>
                 <w:noProof/>
               </w:rPr>
-              <w:t>5</w:t>
+              <w:t>6</w:t>
             </w:r>
             <w:r>
               <w:rPr>
@@ -3034,7 +3042,7 @@
                 <w:noProof/>
                 <w:webHidden/>
               </w:rPr>
-              <w:instrText xml:space="preserve"> PAGEREF _Toc4760365 \h </w:instrText>
+              <w:instrText xml:space="preserve"> PAGEREF _Toc4952696 \h </w:instrText>
             </w:r>
             <w:r>
               <w:rPr>
@@ -3054,93 +3062,7 @@
                 <w:noProof/>
                 <w:webHidden/>
               </w:rPr>
-              <w:t>13</w:t>
-            </w:r>
-            <w:r>
-              <w:rPr>
-                <w:noProof/>
-                <w:webHidden/>
-              </w:rPr>
-              <w:fldChar w:fldCharType="end"/>
-            </w:r>
-          </w:hyperlink>
-        </w:p>
-        <w:p>
-          <w:pPr>
-            <w:pStyle w:val="Verzeichnis1"/>
-            <w:rPr>
-              <w:rFonts w:asciiTheme="minorHAnsi" w:eastAsiaTheme="minorEastAsia" w:hAnsiTheme="minorHAnsi"/>
-              <w:noProof/>
-              <w:sz w:val="24"/>
-              <w:szCs w:val="24"/>
-              <w:lang w:eastAsia="de-DE"/>
-            </w:rPr>
-          </w:pPr>
-          <w:hyperlink w:anchor="_Toc4760366" w:history="1">
-            <w:r>
-              <w:rPr>
-                <w:rStyle w:val="Hyperlink"/>
-                <w:noProof/>
-              </w:rPr>
-              <w:t>6</w:t>
-            </w:r>
-            <w:r>
-              <w:rPr>
-                <w:rFonts w:asciiTheme="minorHAnsi" w:eastAsiaTheme="minorEastAsia" w:hAnsiTheme="minorHAnsi"/>
-                <w:noProof/>
-                <w:sz w:val="24"/>
-                <w:szCs w:val="24"/>
-                <w:lang w:eastAsia="de-DE"/>
-              </w:rPr>
-              <w:tab/>
-            </w:r>
-            <w:r>
-              <w:rPr>
-                <w:rStyle w:val="Hyperlink"/>
-                <w:noProof/>
-              </w:rPr>
-              <w:t>Anhang</w:t>
-            </w:r>
-            <w:r>
-              <w:rPr>
-                <w:noProof/>
-                <w:webHidden/>
-              </w:rPr>
-              <w:tab/>
-            </w:r>
-            <w:r>
-              <w:rPr>
-                <w:noProof/>
-                <w:webHidden/>
-              </w:rPr>
-              <w:fldChar w:fldCharType="begin"/>
-            </w:r>
-            <w:r>
-              <w:rPr>
-                <w:noProof/>
-                <w:webHidden/>
-              </w:rPr>
-              <w:instrText xml:space="preserve"> PAGEREF _Toc4760366 \h </w:instrText>
-            </w:r>
-            <w:r>
-              <w:rPr>
-                <w:noProof/>
-                <w:webHidden/>
-              </w:rPr>
-            </w:r>
-            <w:r>
-              <w:rPr>
-                <w:noProof/>
-                <w:webHidden/>
-              </w:rPr>
-              <w:fldChar w:fldCharType="separate"/>
-            </w:r>
-            <w:r>
-              <w:rPr>
-                <w:noProof/>
-                <w:webHidden/>
-              </w:rPr>
-              <w:t>14</w:t>
+              <w:t>12</w:t>
             </w:r>
             <w:r>
               <w:rPr>
@@ -3174,7 +3096,7 @@
         <w:pStyle w:val="berschrift1"/>
         <w:ind w:left="0" w:hanging="426"/>
       </w:pPr>
-      <w:bookmarkStart w:id="0" w:name="_Toc4760341"/>
+      <w:bookmarkStart w:id="0" w:name="_Toc4952672"/>
       <w:r>
         <w:lastRenderedPageBreak/>
         <w:t>Übersicht</w:t>
@@ -3186,7 +3108,7 @@
         <w:pStyle w:val="berschrift2"/>
         <w:framePr w:wrap="around"/>
       </w:pPr>
-      <w:bookmarkStart w:id="1" w:name="_Toc4760342"/>
+      <w:bookmarkStart w:id="1" w:name="_Toc4952673"/>
       <w:r>
         <w:t>A</w:t>
       </w:r>
@@ -3499,7 +3421,7 @@
         <w:pStyle w:val="berschrift2"/>
         <w:framePr w:wrap="around"/>
       </w:pPr>
-      <w:bookmarkStart w:id="2" w:name="_Toc4760343"/>
+      <w:bookmarkStart w:id="2" w:name="_Toc4952674"/>
       <w:r>
         <w:lastRenderedPageBreak/>
         <w:t>Projektziele</w:t>
@@ -4509,7 +4431,7 @@
         <w:pStyle w:val="berschrift2"/>
         <w:framePr w:wrap="around"/>
       </w:pPr>
-      <w:bookmarkStart w:id="4" w:name="_Toc4760344"/>
+      <w:bookmarkStart w:id="4" w:name="_Toc4952675"/>
       <w:r>
         <w:t>Wunschziele</w:t>
       </w:r>
@@ -5207,7 +5129,7 @@
         <w:pStyle w:val="berschrift2"/>
         <w:framePr w:wrap="around"/>
       </w:pPr>
-      <w:bookmarkStart w:id="6" w:name="_Toc4760345"/>
+      <w:bookmarkStart w:id="6" w:name="_Toc4952676"/>
       <w:r>
         <w:lastRenderedPageBreak/>
         <w:t>Nicht</w:t>
@@ -5956,7 +5878,7 @@
         <w:pStyle w:val="berschrift2"/>
         <w:framePr w:wrap="around"/>
       </w:pPr>
-      <w:bookmarkStart w:id="8" w:name="_Toc4760346"/>
+      <w:bookmarkStart w:id="8" w:name="_Toc4952677"/>
       <w:r>
         <w:t>Lieferobjekte</w:t>
       </w:r>
@@ -6668,7 +6590,23 @@
                 <w:color w:val="000000"/>
                 <w:lang w:eastAsia="de-CH"/>
               </w:rPr>
-              <w:t>Disposition, Einleitung und Statusbericht 2</w:t>
+              <w:t>Disposition</w:t>
+            </w:r>
+            <w:r>
+              <w:rPr>
+                <w:rFonts w:eastAsia="Times New Roman" w:cs="Arial"/>
+                <w:color w:val="000000"/>
+                <w:lang w:eastAsia="de-CH"/>
+              </w:rPr>
+              <w:t xml:space="preserve"> und</w:t>
+            </w:r>
+            <w:r>
+              <w:rPr>
+                <w:rFonts w:eastAsia="Times New Roman" w:cs="Arial"/>
+                <w:color w:val="000000"/>
+                <w:lang w:eastAsia="de-CH"/>
+              </w:rPr>
+              <w:t xml:space="preserve"> Einleitung</w:t>
             </w:r>
           </w:p>
         </w:tc>
@@ -6706,7 +6644,25 @@
                 <w:color w:val="000000"/>
                 <w:lang w:eastAsia="de-CH"/>
               </w:rPr>
-              <w:t>05.05.2019</w:t>
+              <w:t>0</w:t>
+            </w:r>
+            <w:r>
+              <w:rPr>
+                <w:rFonts w:eastAsia="Times New Roman" w:cs="Arial"/>
+                <w:color w:val="000000"/>
+                <w:lang w:eastAsia="de-CH"/>
+              </w:rPr>
+              <w:t>2</w:t>
+            </w:r>
+            <w:bookmarkStart w:id="9" w:name="_GoBack"/>
+            <w:bookmarkEnd w:id="9"/>
+            <w:r>
+              <w:rPr>
+                <w:rFonts w:eastAsia="Times New Roman" w:cs="Arial"/>
+                <w:color w:val="000000"/>
+                <w:lang w:eastAsia="de-CH"/>
+              </w:rPr>
+              <w:t>.05.2019</w:t>
             </w:r>
           </w:p>
         </w:tc>
@@ -6778,7 +6734,23 @@
                 <w:color w:val="000000"/>
                 <w:lang w:eastAsia="de-CH"/>
               </w:rPr>
-              <w:t>06.05.2019</w:t>
+              <w:t>0</w:t>
+            </w:r>
+            <w:r>
+              <w:rPr>
+                <w:rFonts w:eastAsia="Times New Roman" w:cs="Arial"/>
+                <w:color w:val="000000"/>
+                <w:lang w:eastAsia="de-CH"/>
+              </w:rPr>
+              <w:t>8</w:t>
+            </w:r>
+            <w:r>
+              <w:rPr>
+                <w:rFonts w:eastAsia="Times New Roman" w:cs="Arial"/>
+                <w:color w:val="000000"/>
+                <w:lang w:eastAsia="de-CH"/>
+              </w:rPr>
+              <w:t>.05.2019</w:t>
             </w:r>
           </w:p>
         </w:tc>
@@ -6860,7 +6832,23 @@
                 <w:color w:val="000000"/>
                 <w:lang w:eastAsia="de-CH"/>
               </w:rPr>
-              <w:t>10.05.2019</w:t>
+              <w:t>1</w:t>
+            </w:r>
+            <w:r>
+              <w:rPr>
+                <w:rFonts w:eastAsia="Times New Roman" w:cs="Arial"/>
+                <w:color w:val="000000"/>
+                <w:lang w:eastAsia="de-CH"/>
+              </w:rPr>
+              <w:t>2</w:t>
+            </w:r>
+            <w:r>
+              <w:rPr>
+                <w:rFonts w:eastAsia="Times New Roman" w:cs="Arial"/>
+                <w:color w:val="000000"/>
+                <w:lang w:eastAsia="de-CH"/>
+              </w:rPr>
+              <w:t>.05.2019</w:t>
             </w:r>
           </w:p>
         </w:tc>
@@ -7142,7 +7130,7 @@
           <w:sz w:val="16"/>
         </w:rPr>
       </w:pPr>
-      <w:bookmarkStart w:id="9" w:name="_Toc4236506"/>
+      <w:bookmarkStart w:id="10" w:name="_Toc4236506"/>
       <w:r>
         <w:rPr>
           <w:i w:val="0"/>
@@ -7200,7 +7188,7 @@
         </w:rPr>
         <w:t>: Lieferobjekte</w:t>
       </w:r>
-      <w:bookmarkEnd w:id="9"/>
+      <w:bookmarkEnd w:id="10"/>
     </w:p>
     <w:p>
       <w:pPr>
@@ -7214,28 +7202,24 @@
     <w:p>
       <w:pPr>
         <w:pStyle w:val="berschrift1"/>
-        <w:numPr>
-          <w:ilvl w:val="0"/>
-          <w:numId w:val="0"/>
-        </w:numPr>
-      </w:pPr>
-      <w:bookmarkStart w:id="10" w:name="_Toc4760347"/>
+      </w:pPr>
+      <w:bookmarkStart w:id="11" w:name="_Toc4952678"/>
       <w:r>
         <w:lastRenderedPageBreak/>
         <w:t>Softwarekonzept</w:t>
       </w:r>
-      <w:bookmarkEnd w:id="10"/>
+      <w:bookmarkEnd w:id="11"/>
     </w:p>
     <w:p>
       <w:pPr>
         <w:pStyle w:val="berschrift2"/>
         <w:framePr w:wrap="around"/>
       </w:pPr>
-      <w:bookmarkStart w:id="11" w:name="_Toc4760348"/>
+      <w:bookmarkStart w:id="12" w:name="_Toc4952679"/>
       <w:r>
         <w:t>Anforderungen</w:t>
       </w:r>
-      <w:bookmarkEnd w:id="11"/>
+      <w:bookmarkEnd w:id="12"/>
     </w:p>
     <w:p>
       <w:pPr>
@@ -7282,11 +7266,11 @@
         <w:pStyle w:val="berschrift2"/>
         <w:framePr w:wrap="around"/>
       </w:pPr>
-      <w:bookmarkStart w:id="12" w:name="_Toc4760349"/>
+      <w:bookmarkStart w:id="13" w:name="_Toc4952680"/>
       <w:r>
         <w:t>Software/Hardware</w:t>
       </w:r>
-      <w:bookmarkEnd w:id="12"/>
+      <w:bookmarkEnd w:id="13"/>
     </w:p>
     <w:p>
       <w:pPr>
@@ -7319,7 +7303,7 @@
         <w:pStyle w:val="berschrift2"/>
         <w:framePr w:wrap="around"/>
       </w:pPr>
-      <w:bookmarkStart w:id="13" w:name="_Toc4760350"/>
+      <w:bookmarkStart w:id="14" w:name="_Toc4952681"/>
       <w:r>
         <w:t>Mock</w:t>
       </w:r>
@@ -7330,7 +7314,7 @@
       <w:r>
         <w:t>Up</w:t>
       </w:r>
-      <w:bookmarkEnd w:id="13"/>
+      <w:bookmarkEnd w:id="14"/>
       <w:proofErr w:type="spellEnd"/>
     </w:p>
     <w:p>
@@ -7401,8 +7385,8 @@
           <w:sz w:val="16"/>
         </w:rPr>
       </w:pPr>
-      <w:bookmarkStart w:id="14" w:name="_Toc4188515"/>
-      <w:bookmarkStart w:id="15" w:name="_Toc4236497"/>
+      <w:bookmarkStart w:id="15" w:name="_Toc4188515"/>
+      <w:bookmarkStart w:id="16" w:name="_Toc4236497"/>
       <w:r>
         <w:rPr>
           <w:i w:val="0"/>
@@ -7460,8 +7444,8 @@
         </w:rPr>
         <w:t>: GUI Übersicht</w:t>
       </w:r>
-      <w:bookmarkEnd w:id="14"/>
       <w:bookmarkEnd w:id="15"/>
+      <w:bookmarkEnd w:id="16"/>
     </w:p>
     <w:p>
       <w:pPr>
@@ -7502,14 +7486,14 @@
         <w:pStyle w:val="berschrift2"/>
         <w:framePr w:wrap="around"/>
       </w:pPr>
-      <w:bookmarkStart w:id="16" w:name="_Toc4760351"/>
+      <w:bookmarkStart w:id="17" w:name="_Toc4952682"/>
       <w:r>
         <w:t>Menüleiste</w:t>
       </w:r>
       <w:r>
         <w:t xml:space="preserve"> (noch nicht realisiert)</w:t>
       </w:r>
-      <w:bookmarkEnd w:id="16"/>
+      <w:bookmarkEnd w:id="17"/>
     </w:p>
     <w:p>
       <w:pPr>
@@ -7532,12 +7516,12 @@
         <w:pStyle w:val="berschrift2"/>
         <w:framePr w:wrap="around"/>
       </w:pPr>
-      <w:bookmarkStart w:id="17" w:name="_Toc4760352"/>
+      <w:bookmarkStart w:id="18" w:name="_Toc4952683"/>
       <w:r>
         <w:lastRenderedPageBreak/>
         <w:t>Anzeigefenster DM/CM</w:t>
       </w:r>
-      <w:bookmarkEnd w:id="17"/>
+      <w:bookmarkEnd w:id="18"/>
     </w:p>
     <w:p>
       <w:pPr>
@@ -7562,7 +7546,7 @@
         <w:pStyle w:val="berschrift2"/>
         <w:framePr w:wrap="around"/>
       </w:pPr>
-      <w:bookmarkStart w:id="18" w:name="_Toc4760353"/>
+      <w:bookmarkStart w:id="19" w:name="_Toc4952684"/>
       <w:r>
         <w:t xml:space="preserve">Haupt- und </w:t>
       </w:r>
@@ -7572,7 +7556,7 @@
       <w:r>
         <w:t>arameter</w:t>
       </w:r>
-      <w:bookmarkEnd w:id="18"/>
+      <w:bookmarkEnd w:id="19"/>
     </w:p>
     <w:p>
       <w:pPr>
@@ -7645,8 +7629,8 @@
           <w:sz w:val="16"/>
         </w:rPr>
       </w:pPr>
-      <w:bookmarkStart w:id="19" w:name="_Toc4188516"/>
-      <w:bookmarkStart w:id="20" w:name="_Toc4236498"/>
+      <w:bookmarkStart w:id="20" w:name="_Toc4188516"/>
+      <w:bookmarkStart w:id="21" w:name="_Toc4236498"/>
       <w:r>
         <w:rPr>
           <w:i w:val="0"/>
@@ -7704,8 +7688,8 @@
         </w:rPr>
         <w:t>: Parametereinstellungen</w:t>
       </w:r>
-      <w:bookmarkEnd w:id="19"/>
       <w:bookmarkEnd w:id="20"/>
+      <w:bookmarkEnd w:id="21"/>
     </w:p>
     <w:p>
       <w:pPr>
@@ -7743,14 +7727,14 @@
         <w:pStyle w:val="berschrift2"/>
         <w:framePr w:wrap="around"/>
       </w:pPr>
-      <w:bookmarkStart w:id="21" w:name="_Toc4760354"/>
+      <w:bookmarkStart w:id="22" w:name="_Toc4952685"/>
       <w:r>
         <w:t>Beschreibung</w:t>
       </w:r>
       <w:r>
         <w:t xml:space="preserve"> Programmablauf</w:t>
       </w:r>
-      <w:bookmarkEnd w:id="21"/>
+      <w:bookmarkEnd w:id="22"/>
     </w:p>
     <w:p>
       <w:pPr>
@@ -7844,8 +7828,8 @@
           <w:sz w:val="16"/>
         </w:rPr>
       </w:pPr>
-      <w:bookmarkStart w:id="22" w:name="_Toc4188517"/>
-      <w:bookmarkStart w:id="23" w:name="_Toc4236499"/>
+      <w:bookmarkStart w:id="23" w:name="_Toc4188517"/>
+      <w:bookmarkStart w:id="24" w:name="_Toc4236499"/>
       <w:r>
         <w:rPr>
           <w:i w:val="0"/>
@@ -7903,8 +7887,8 @@
         </w:rPr>
         <w:t>: Anpassung der Parameter</w:t>
       </w:r>
-      <w:bookmarkEnd w:id="22"/>
       <w:bookmarkEnd w:id="23"/>
+      <w:bookmarkEnd w:id="24"/>
     </w:p>
     <w:p>
       <w:pPr>
@@ -8026,8 +8010,8 @@
           <w:sz w:val="16"/>
         </w:rPr>
       </w:pPr>
-      <w:bookmarkStart w:id="24" w:name="_Toc4188518"/>
-      <w:bookmarkStart w:id="25" w:name="_Toc4236500"/>
+      <w:bookmarkStart w:id="25" w:name="_Toc4188518"/>
+      <w:bookmarkStart w:id="26" w:name="_Toc4236500"/>
       <w:r>
         <w:rPr>
           <w:i w:val="0"/>
@@ -8085,8 +8069,8 @@
         </w:rPr>
         <w:t>: Kurvenansicht</w:t>
       </w:r>
-      <w:bookmarkEnd w:id="24"/>
       <w:bookmarkEnd w:id="25"/>
+      <w:bookmarkEnd w:id="26"/>
     </w:p>
     <w:p>
       <w:pPr>
@@ -8171,8 +8155,8 @@
           <w:sz w:val="16"/>
         </w:rPr>
       </w:pPr>
-      <w:bookmarkStart w:id="26" w:name="_Toc4188519"/>
-      <w:bookmarkStart w:id="27" w:name="_Toc4236501"/>
+      <w:bookmarkStart w:id="27" w:name="_Toc4188519"/>
+      <w:bookmarkStart w:id="28" w:name="_Toc4236501"/>
       <w:r>
         <w:rPr>
           <w:i w:val="0"/>
@@ -8230,8 +8214,8 @@
         </w:rPr>
         <w:t>: Parameterauswirkung</w:t>
       </w:r>
-      <w:bookmarkEnd w:id="26"/>
       <w:bookmarkEnd w:id="27"/>
+      <w:bookmarkEnd w:id="28"/>
     </w:p>
     <w:p>
       <w:pPr>
@@ -8294,12 +8278,12 @@
       <w:pPr>
         <w:pStyle w:val="berschrift1"/>
       </w:pPr>
-      <w:bookmarkStart w:id="28" w:name="_Toc4760355"/>
+      <w:bookmarkStart w:id="29" w:name="_Toc4952686"/>
       <w:r>
         <w:lastRenderedPageBreak/>
         <w:t>Softwarestruktur</w:t>
       </w:r>
-      <w:bookmarkEnd w:id="28"/>
+      <w:bookmarkEnd w:id="29"/>
     </w:p>
     <w:p>
       <w:r>
@@ -8321,14 +8305,14 @@
         <w:framePr w:wrap="around"/>
         <w:ind w:left="851"/>
       </w:pPr>
-      <w:bookmarkStart w:id="29" w:name="_Toc4760356"/>
+      <w:bookmarkStart w:id="30" w:name="_Toc4952687"/>
       <w:r>
         <w:t>Klassendiagram</w:t>
       </w:r>
       <w:r>
         <w:t>m</w:t>
       </w:r>
-      <w:bookmarkEnd w:id="29"/>
+      <w:bookmarkEnd w:id="30"/>
     </w:p>
     <w:p>
       <w:pPr>
@@ -8413,8 +8397,8 @@
           <w:sz w:val="16"/>
         </w:rPr>
       </w:pPr>
-      <w:bookmarkStart w:id="30" w:name="_Toc4188520"/>
-      <w:bookmarkStart w:id="31" w:name="_Toc4236502"/>
+      <w:bookmarkStart w:id="31" w:name="_Toc4188520"/>
+      <w:bookmarkStart w:id="32" w:name="_Toc4236502"/>
       <w:r>
         <w:rPr>
           <w:i w:val="0"/>
@@ -8472,8 +8456,8 @@
         </w:rPr>
         <w:t>: Klassendiagramm</w:t>
       </w:r>
-      <w:bookmarkEnd w:id="30"/>
       <w:bookmarkEnd w:id="31"/>
+      <w:bookmarkEnd w:id="32"/>
     </w:p>
     <w:p>
       <w:pPr>
@@ -8503,26 +8487,26 @@
         <w:pStyle w:val="berschrift1"/>
         <w:ind w:left="0"/>
       </w:pPr>
-      <w:bookmarkStart w:id="32" w:name="_Toc4760357"/>
+      <w:bookmarkStart w:id="33" w:name="_Toc4952688"/>
       <w:r>
         <w:lastRenderedPageBreak/>
         <w:t>Theoretische Grundlagen</w:t>
       </w:r>
-      <w:bookmarkEnd w:id="32"/>
+      <w:bookmarkEnd w:id="33"/>
     </w:p>
     <w:p>
       <w:pPr>
         <w:pStyle w:val="berschrift2"/>
         <w:framePr w:wrap="around"/>
       </w:pPr>
-      <w:bookmarkStart w:id="33" w:name="_Toc4760358"/>
+      <w:bookmarkStart w:id="34" w:name="_Toc4952689"/>
       <w:r>
         <w:t xml:space="preserve">Einleitung EMI </w:t>
       </w:r>
       <w:r>
         <w:t>Filter</w:t>
       </w:r>
-      <w:bookmarkEnd w:id="33"/>
+      <w:bookmarkEnd w:id="34"/>
     </w:p>
     <w:p>
       <w:pPr>
@@ -8548,7 +8532,7 @@
         <w:pStyle w:val="berschrift2"/>
         <w:framePr w:wrap="around"/>
       </w:pPr>
-      <w:bookmarkStart w:id="34" w:name="_Toc4760359"/>
+      <w:bookmarkStart w:id="35" w:name="_Toc4952690"/>
       <w:r>
         <w:t>Vorgehensweise</w:t>
       </w:r>
@@ -8561,7 +8545,7 @@
       <w:r>
         <w:t xml:space="preserve"> Einfügungsverluste</w:t>
       </w:r>
-      <w:bookmarkEnd w:id="34"/>
+      <w:bookmarkEnd w:id="35"/>
     </w:p>
     <w:p>
       <w:pPr>
@@ -8660,8 +8644,8 @@
           <w:sz w:val="14"/>
         </w:rPr>
       </w:pPr>
-      <w:bookmarkStart w:id="35" w:name="_Toc4188512"/>
-      <w:bookmarkStart w:id="36" w:name="_Toc4236494"/>
+      <w:bookmarkStart w:id="36" w:name="_Toc4188512"/>
+      <w:bookmarkStart w:id="37" w:name="_Toc4236494"/>
       <w:r>
         <w:rPr>
           <w:i w:val="0"/>
@@ -8719,8 +8703,8 @@
         </w:rPr>
         <w:t>: Vereinfachte CM-Schaltung</w:t>
       </w:r>
-      <w:bookmarkEnd w:id="35"/>
       <w:bookmarkEnd w:id="36"/>
+      <w:bookmarkEnd w:id="37"/>
     </w:p>
     <w:p>
       <w:pPr>
@@ -9004,12 +8988,12 @@
         <w:pStyle w:val="berschrift1"/>
         <w:ind w:left="0"/>
       </w:pPr>
-      <w:bookmarkStart w:id="37" w:name="_Toc4760360"/>
+      <w:bookmarkStart w:id="38" w:name="_Toc4952691"/>
       <w:r>
         <w:lastRenderedPageBreak/>
         <w:t>Testkonzept</w:t>
       </w:r>
-      <w:bookmarkEnd w:id="37"/>
+      <w:bookmarkEnd w:id="38"/>
     </w:p>
     <w:p>
       <w:pPr>
@@ -9029,7 +9013,7 @@
         <w:pStyle w:val="berschrift2"/>
         <w:framePr w:wrap="around"/>
       </w:pPr>
-      <w:bookmarkStart w:id="38" w:name="_Toc4760361"/>
+      <w:bookmarkStart w:id="39" w:name="_Toc4952692"/>
       <w:r>
         <w:t xml:space="preserve">Kontrolle bei </w:t>
       </w:r>
@@ -9039,7 +9023,7 @@
       <w:r>
         <w:t xml:space="preserve"> Entwicklung</w:t>
       </w:r>
-      <w:bookmarkEnd w:id="38"/>
+      <w:bookmarkEnd w:id="39"/>
     </w:p>
     <w:p>
       <w:pPr>
@@ -9100,7 +9084,7 @@
         <w:pStyle w:val="berschrift2"/>
         <w:framePr w:wrap="around"/>
       </w:pPr>
-      <w:bookmarkStart w:id="39" w:name="_Toc4760362"/>
+      <w:bookmarkStart w:id="40" w:name="_Toc4952693"/>
       <w:r>
         <w:t>Überprüfung</w:t>
       </w:r>
@@ -9110,7 +9094,7 @@
       <w:r>
         <w:t>MATLAB</w:t>
       </w:r>
-      <w:bookmarkEnd w:id="39"/>
+      <w:bookmarkEnd w:id="40"/>
       <w:r>
         <w:t xml:space="preserve"> </w:t>
       </w:r>
@@ -9165,11 +9149,11 @@
         <w:pStyle w:val="berschrift2"/>
         <w:framePr w:wrap="around"/>
       </w:pPr>
-      <w:bookmarkStart w:id="40" w:name="_Toc4760363"/>
+      <w:bookmarkStart w:id="41" w:name="_Toc4952694"/>
       <w:r>
         <w:t>Integrationstest</w:t>
       </w:r>
-      <w:bookmarkEnd w:id="40"/>
+      <w:bookmarkEnd w:id="41"/>
     </w:p>
     <w:p>
       <w:pPr>
@@ -9200,11 +9184,11 @@
         <w:pStyle w:val="berschrift2"/>
         <w:framePr w:wrap="around"/>
       </w:pPr>
-      <w:bookmarkStart w:id="41" w:name="_Toc4760364"/>
+      <w:bookmarkStart w:id="42" w:name="_Toc4952695"/>
       <w:r>
         <w:t>Softwaretest</w:t>
       </w:r>
-      <w:bookmarkEnd w:id="41"/>
+      <w:bookmarkEnd w:id="42"/>
     </w:p>
     <w:p>
       <w:pPr>
@@ -9366,10 +9350,8 @@
       <w:pPr>
         <w:ind w:left="0"/>
       </w:pPr>
-      <w:bookmarkStart w:id="42" w:name="_GoBack"/>
-      <w:bookmarkEnd w:id="42"/>
-    </w:p>
-    <w:bookmarkStart w:id="43" w:name="_Toc4760365" w:displacedByCustomXml="next"/>
+    </w:p>
+    <w:bookmarkStart w:id="43" w:name="_Toc4952696" w:displacedByCustomXml="next"/>
     <w:sdt>
       <w:sdtPr>
         <w:rPr>
@@ -9567,7 +9549,7 @@
         <w:sz w:val="18"/>
         <w:szCs w:val="18"/>
       </w:rPr>
-      <w:t>30.03.2019</w:t>
+      <w:t>31.03.2019</w:t>
     </w:r>
     <w:r>
       <w:rPr>
@@ -12873,7 +12855,7 @@
 </file>
 
 <file path=customXml/itemProps1.xml><?xml version="1.0" encoding="utf-8"?>
-<ds:datastoreItem xmlns:ds="http://schemas.openxmlformats.org/officeDocument/2006/customXml" ds:itemID="{E8B3B7C7-98F2-ED42-9170-0AE36389FEC5}">
+<ds:datastoreItem xmlns:ds="http://schemas.openxmlformats.org/officeDocument/2006/customXml" ds:itemID="{51BBEFD9-E9F5-3C45-AE79-7C81F15D8705}">
   <ds:schemaRefs>
     <ds:schemaRef ds:uri="http://schemas.openxmlformats.org/officeDocument/2006/bibliography"/>
   </ds:schemaRefs>

</xml_diff>

<commit_message>
Projektziele erneuert, Lieferobjekte neu
</commit_message>
<xml_diff>
--- a/Fach_Pflichtenheft_T5.docx
+++ b/Fach_Pflichtenheft_T5.docx
@@ -495,7 +495,7 @@
                 <v:stroke joinstyle="miter"/>
                 <v:path gradientshapeok="t" o:connecttype="rect"/>
               </v:shapetype>
-              <v:shape id="Textfeld 2" o:spid="_x0000_s1026" type="#_x0000_t202" style="position:absolute;left:0;text-align:left;margin-left:0;margin-top:13.2pt;width:318.6pt;height:266.4pt;z-index:-251654144;visibility:visible;mso-wrap-style:square;mso-width-percent:0;mso-height-percent:0;mso-wrap-distance-left:9pt;mso-wrap-distance-top:3.6pt;mso-wrap-distance-right:9pt;mso-wrap-distance-bottom:3.6pt;mso-position-horizontal:center;mso-position-horizontal-relative:margin;mso-position-vertical:absolute;mso-position-vertical-relative:text;mso-width-percent:0;mso-height-percent:0;mso-width-relative:margin;mso-height-relative:margin;v-text-anchor:top" o:gfxdata="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" stroked="f">
+              <v:shape id="Textfeld 2" o:spid="_x0000_s1026" type="#_x0000_t202" style="position:absolute;left:0;text-align:left;margin-left:0;margin-top:13.2pt;width:318.6pt;height:266.4pt;z-index:-251654144;visibility:visible;mso-wrap-style:square;mso-width-percent:0;mso-height-percent:0;mso-wrap-distance-left:9pt;mso-wrap-distance-top:3.6pt;mso-wrap-distance-right:9pt;mso-wrap-distance-bottom:3.6pt;mso-position-horizontal:center;mso-position-horizontal-relative:margin;mso-position-vertical:absolute;mso-position-vertical-relative:text;mso-width-percent:0;mso-height-percent:0;mso-width-relative:margin;mso-height-relative:margin;v-text-anchor:top" o:gfxdata="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" stroked="f">
                 <v:textbox>
                   <w:txbxContent>
                     <w:p>
@@ -847,7 +847,7 @@
         <w:rPr>
           <w:noProof/>
         </w:rPr>
-        <w:t>31.03.2019</w:t>
+        <w:t>01.04.2019</w:t>
       </w:r>
       <w:r>
         <w:fldChar w:fldCharType="end"/>
@@ -3476,8 +3476,8 @@
     </w:p>
     <w:tbl>
       <w:tblPr>
-        <w:tblW w:w="8367" w:type="dxa"/>
-        <w:tblInd w:w="368" w:type="dxa"/>
+        <w:tblW w:w="8647" w:type="dxa"/>
+        <w:tblInd w:w="354" w:type="dxa"/>
         <w:tblCellMar>
           <w:left w:w="70" w:type="dxa"/>
           <w:right w:w="70" w:type="dxa"/>
@@ -3485,9 +3485,9 @@
         <w:tblLook w:val="04A0" w:firstRow="1" w:lastRow="0" w:firstColumn="1" w:lastColumn="0" w:noHBand="0" w:noVBand="1"/>
       </w:tblPr>
       <w:tblGrid>
-        <w:gridCol w:w="553"/>
-        <w:gridCol w:w="2551"/>
-        <w:gridCol w:w="5263"/>
+        <w:gridCol w:w="681"/>
+        <w:gridCol w:w="2280"/>
+        <w:gridCol w:w="5686"/>
       </w:tblGrid>
       <w:tr>
         <w:trPr>
@@ -3495,26 +3495,26 @@
         </w:trPr>
         <w:tc>
           <w:tcPr>
-            <w:tcW w:w="553" w:type="dxa"/>
+            <w:tcW w:w="681" w:type="dxa"/>
             <w:tcBorders>
               <w:top w:val="single" w:sz="4" w:space="0" w:color="auto"/>
               <w:left w:val="single" w:sz="4" w:space="0" w:color="auto"/>
               <w:bottom w:val="single" w:sz="4" w:space="0" w:color="auto"/>
               <w:right w:val="single" w:sz="4" w:space="0" w:color="auto"/>
             </w:tcBorders>
-            <w:shd w:val="clear" w:color="auto" w:fill="F2F2F2" w:themeFill="background1" w:themeFillShade="F2"/>
+            <w:shd w:val="clear" w:color="000000" w:fill="F2F2F2"/>
             <w:noWrap/>
-            <w:vAlign w:val="bottom"/>
+            <w:vAlign w:val="center"/>
             <w:hideMark/>
           </w:tcPr>
           <w:p>
             <w:pPr>
               <w:spacing w:after="0" w:line="240" w:lineRule="auto"/>
               <w:ind w:left="0"/>
-              <w:jc w:val="center"/>
               <w:rPr>
                 <w:rFonts w:eastAsia="Times New Roman" w:cs="Arial"/>
                 <w:b/>
+                <w:bCs/>
                 <w:color w:val="000000"/>
                 <w:lang w:eastAsia="de-CH"/>
               </w:rPr>
@@ -3523,6 +3523,7 @@
               <w:rPr>
                 <w:rFonts w:eastAsia="Times New Roman" w:cs="Arial"/>
                 <w:b/>
+                <w:bCs/>
                 <w:color w:val="000000"/>
                 <w:lang w:eastAsia="de-CH"/>
               </w:rPr>
@@ -3532,16 +3533,16 @@
         </w:tc>
         <w:tc>
           <w:tcPr>
-            <w:tcW w:w="2551" w:type="dxa"/>
+            <w:tcW w:w="2280" w:type="dxa"/>
             <w:tcBorders>
               <w:top w:val="single" w:sz="4" w:space="0" w:color="auto"/>
               <w:left w:val="nil"/>
               <w:bottom w:val="single" w:sz="4" w:space="0" w:color="auto"/>
               <w:right w:val="single" w:sz="4" w:space="0" w:color="auto"/>
             </w:tcBorders>
-            <w:shd w:val="clear" w:color="auto" w:fill="F2F2F2" w:themeFill="background1" w:themeFillShade="F2"/>
+            <w:shd w:val="clear" w:color="000000" w:fill="F2F2F2"/>
             <w:noWrap/>
-            <w:vAlign w:val="bottom"/>
+            <w:vAlign w:val="center"/>
             <w:hideMark/>
           </w:tcPr>
           <w:p>
@@ -3551,6 +3552,7 @@
               <w:rPr>
                 <w:rFonts w:eastAsia="Times New Roman" w:cs="Arial"/>
                 <w:b/>
+                <w:bCs/>
                 <w:color w:val="000000"/>
                 <w:lang w:eastAsia="de-CH"/>
               </w:rPr>
@@ -3559,6 +3561,7 @@
               <w:rPr>
                 <w:rFonts w:eastAsia="Times New Roman" w:cs="Arial"/>
                 <w:b/>
+                <w:bCs/>
                 <w:color w:val="000000"/>
                 <w:lang w:eastAsia="de-CH"/>
               </w:rPr>
@@ -3568,16 +3571,16 @@
         </w:tc>
         <w:tc>
           <w:tcPr>
-            <w:tcW w:w="5263" w:type="dxa"/>
+            <w:tcW w:w="5686" w:type="dxa"/>
             <w:tcBorders>
               <w:top w:val="single" w:sz="4" w:space="0" w:color="auto"/>
               <w:left w:val="nil"/>
               <w:bottom w:val="single" w:sz="4" w:space="0" w:color="auto"/>
               <w:right w:val="single" w:sz="4" w:space="0" w:color="auto"/>
             </w:tcBorders>
-            <w:shd w:val="clear" w:color="auto" w:fill="F2F2F2" w:themeFill="background1" w:themeFillShade="F2"/>
+            <w:shd w:val="clear" w:color="000000" w:fill="F2F2F2"/>
             <w:noWrap/>
-            <w:vAlign w:val="bottom"/>
+            <w:vAlign w:val="center"/>
             <w:hideMark/>
           </w:tcPr>
           <w:p>
@@ -3587,6 +3590,7 @@
               <w:rPr>
                 <w:rFonts w:eastAsia="Times New Roman" w:cs="Arial"/>
                 <w:b/>
+                <w:bCs/>
                 <w:color w:val="000000"/>
                 <w:lang w:eastAsia="de-CH"/>
               </w:rPr>
@@ -3595,6 +3599,7 @@
               <w:rPr>
                 <w:rFonts w:eastAsia="Times New Roman" w:cs="Arial"/>
                 <w:b/>
+                <w:bCs/>
                 <w:color w:val="000000"/>
                 <w:lang w:eastAsia="de-CH"/>
               </w:rPr>
@@ -3605,11 +3610,12 @@
       </w:tr>
       <w:tr>
         <w:trPr>
-          <w:trHeight w:val="798"/>
+          <w:trHeight w:val="759"/>
         </w:trPr>
         <w:tc>
           <w:tcPr>
-            <w:tcW w:w="553" w:type="dxa"/>
+            <w:tcW w:w="681" w:type="dxa"/>
+            <w:vMerge w:val="restart"/>
             <w:tcBorders>
               <w:top w:val="nil"/>
               <w:left w:val="single" w:sz="4" w:space="0" w:color="auto"/>
@@ -3618,6 +3624,7 @@
             </w:tcBorders>
             <w:shd w:val="clear" w:color="auto" w:fill="auto"/>
             <w:noWrap/>
+            <w:vAlign w:val="center"/>
             <w:hideMark/>
           </w:tcPr>
           <w:p>
@@ -3643,133 +3650,8 @@
         </w:tc>
         <w:tc>
           <w:tcPr>
-            <w:tcW w:w="2551" w:type="dxa"/>
-            <w:tcBorders>
-              <w:top w:val="nil"/>
-              <w:left w:val="nil"/>
-              <w:bottom w:val="single" w:sz="4" w:space="0" w:color="auto"/>
-              <w:right w:val="single" w:sz="4" w:space="0" w:color="auto"/>
-            </w:tcBorders>
-            <w:shd w:val="clear" w:color="auto" w:fill="auto"/>
-            <w:noWrap/>
-            <w:hideMark/>
-          </w:tcPr>
-          <w:p>
-            <w:pPr>
-              <w:spacing w:after="0" w:line="240" w:lineRule="auto"/>
-              <w:ind w:left="0"/>
-              <w:rPr>
-                <w:rFonts w:eastAsia="Times New Roman" w:cs="Arial"/>
-                <w:color w:val="000000"/>
-                <w:lang w:eastAsia="de-CH"/>
-              </w:rPr>
-            </w:pPr>
-            <w:r>
-              <w:rPr>
-                <w:rFonts w:eastAsia="Times New Roman" w:cs="Arial"/>
-                <w:color w:val="000000"/>
-                <w:lang w:eastAsia="de-CH"/>
-              </w:rPr>
-              <w:t>GUI-Struktur</w:t>
-            </w:r>
-          </w:p>
-        </w:tc>
-        <w:tc>
-          <w:tcPr>
-            <w:tcW w:w="5263" w:type="dxa"/>
-            <w:tcBorders>
-              <w:top w:val="nil"/>
-              <w:left w:val="nil"/>
-              <w:bottom w:val="single" w:sz="4" w:space="0" w:color="auto"/>
-              <w:right w:val="single" w:sz="4" w:space="0" w:color="auto"/>
-            </w:tcBorders>
-            <w:shd w:val="clear" w:color="auto" w:fill="auto"/>
-            <w:hideMark/>
-          </w:tcPr>
-          <w:p>
-            <w:pPr>
-              <w:pStyle w:val="Listenabsatz"/>
-              <w:numPr>
-                <w:ilvl w:val="0"/>
-                <w:numId w:val="12"/>
-              </w:numPr>
-              <w:spacing w:after="0" w:line="240" w:lineRule="auto"/>
-              <w:ind w:left="446"/>
-              <w:jc w:val="left"/>
-              <w:rPr>
-                <w:rFonts w:eastAsia="Times New Roman" w:cs="Arial"/>
-                <w:color w:val="000000"/>
-                <w:lang w:eastAsia="de-CH"/>
-              </w:rPr>
-            </w:pPr>
-            <w:r>
-              <w:rPr>
-                <w:rFonts w:eastAsia="Times New Roman" w:cs="Arial"/>
-                <w:color w:val="000000"/>
-                <w:lang w:eastAsia="de-CH"/>
-              </w:rPr>
-              <w:t xml:space="preserve">Das GUI ist schlicht und logisch </w:t>
-            </w:r>
-          </w:p>
-          <w:p>
-            <w:pPr>
-              <w:pStyle w:val="Listenabsatz"/>
-              <w:numPr>
-                <w:ilvl w:val="0"/>
-                <w:numId w:val="12"/>
-              </w:numPr>
-              <w:spacing w:after="0" w:line="240" w:lineRule="auto"/>
-              <w:ind w:left="446"/>
-              <w:jc w:val="left"/>
-              <w:rPr>
-                <w:rFonts w:eastAsia="Times New Roman" w:cs="Arial"/>
-                <w:color w:val="000000"/>
-                <w:lang w:eastAsia="de-CH"/>
-              </w:rPr>
-            </w:pPr>
-            <w:r>
-              <w:rPr>
-                <w:rFonts w:eastAsia="Times New Roman" w:cs="Arial"/>
-                <w:color w:val="000000"/>
-                <w:lang w:eastAsia="de-CH"/>
-              </w:rPr>
-              <w:t>Programm als MVC Framework</w:t>
-            </w:r>
-          </w:p>
-          <w:p>
-            <w:pPr>
-              <w:pStyle w:val="Listenabsatz"/>
-              <w:numPr>
-                <w:ilvl w:val="0"/>
-                <w:numId w:val="12"/>
-              </w:numPr>
-              <w:spacing w:after="0" w:line="240" w:lineRule="auto"/>
-              <w:ind w:left="446"/>
-              <w:jc w:val="left"/>
-              <w:rPr>
-                <w:rFonts w:eastAsia="Times New Roman" w:cs="Arial"/>
-                <w:color w:val="000000"/>
-                <w:lang w:eastAsia="de-CH"/>
-              </w:rPr>
-            </w:pPr>
-            <w:r>
-              <w:rPr>
-                <w:rFonts w:eastAsia="Times New Roman" w:cs="Arial"/>
-                <w:color w:val="000000"/>
-                <w:lang w:eastAsia="de-CH"/>
-              </w:rPr>
-              <w:t>GUI soll selbsterklärend sein</w:t>
-            </w:r>
-          </w:p>
-        </w:tc>
-      </w:tr>
-      <w:tr>
-        <w:trPr>
-          <w:trHeight w:val="900"/>
-        </w:trPr>
-        <w:tc>
-          <w:tcPr>
-            <w:tcW w:w="553" w:type="dxa"/>
+            <w:tcW w:w="2280" w:type="dxa"/>
+            <w:vMerge w:val="restart"/>
             <w:tcBorders>
               <w:top w:val="nil"/>
               <w:left w:val="single" w:sz="4" w:space="0" w:color="auto"/>
@@ -3777,7 +3659,7 @@
               <w:right w:val="single" w:sz="4" w:space="0" w:color="auto"/>
             </w:tcBorders>
             <w:shd w:val="clear" w:color="auto" w:fill="auto"/>
-            <w:noWrap/>
+            <w:vAlign w:val="center"/>
             <w:hideMark/>
           </w:tcPr>
           <w:p>
@@ -3797,13 +3679,13 @@
                 <w:color w:val="000000"/>
                 <w:lang w:eastAsia="de-CH"/>
               </w:rPr>
-              <w:t>2</w:t>
+              <w:t>Software</w:t>
             </w:r>
           </w:p>
         </w:tc>
         <w:tc>
           <w:tcPr>
-            <w:tcW w:w="2551" w:type="dxa"/>
+            <w:tcW w:w="5686" w:type="dxa"/>
             <w:tcBorders>
               <w:top w:val="nil"/>
               <w:left w:val="nil"/>
@@ -3830,13 +3712,70 @@
                 <w:color w:val="000000"/>
                 <w:lang w:eastAsia="de-CH"/>
               </w:rPr>
-              <w:t>Art der Dateneingabe der Messdaten</w:t>
-            </w:r>
+              <w:t>Software läuft auf den Betriebssystemen MacOS, Windows und Linux fehlerfrei.</w:t>
+            </w:r>
+          </w:p>
+        </w:tc>
+      </w:tr>
+      <w:tr>
+        <w:trPr>
+          <w:trHeight w:val="401"/>
+        </w:trPr>
+        <w:tc>
+          <w:tcPr>
+            <w:tcW w:w="681" w:type="dxa"/>
+            <w:vMerge/>
+            <w:tcBorders>
+              <w:top w:val="nil"/>
+              <w:left w:val="single" w:sz="4" w:space="0" w:color="auto"/>
+              <w:bottom w:val="single" w:sz="4" w:space="0" w:color="auto"/>
+              <w:right w:val="single" w:sz="4" w:space="0" w:color="auto"/>
+            </w:tcBorders>
+            <w:vAlign w:val="center"/>
+            <w:hideMark/>
+          </w:tcPr>
+          <w:p>
+            <w:pPr>
+              <w:spacing w:after="0" w:line="240" w:lineRule="auto"/>
+              <w:ind w:left="0"/>
+              <w:jc w:val="left"/>
+              <w:rPr>
+                <w:rFonts w:eastAsia="Times New Roman" w:cs="Arial"/>
+                <w:color w:val="000000"/>
+                <w:lang w:eastAsia="de-CH"/>
+              </w:rPr>
+            </w:pPr>
           </w:p>
         </w:tc>
         <w:tc>
           <w:tcPr>
-            <w:tcW w:w="5263" w:type="dxa"/>
+            <w:tcW w:w="2280" w:type="dxa"/>
+            <w:vMerge/>
+            <w:tcBorders>
+              <w:top w:val="nil"/>
+              <w:left w:val="single" w:sz="4" w:space="0" w:color="auto"/>
+              <w:bottom w:val="single" w:sz="4" w:space="0" w:color="auto"/>
+              <w:right w:val="single" w:sz="4" w:space="0" w:color="auto"/>
+            </w:tcBorders>
+            <w:vAlign w:val="center"/>
+            <w:hideMark/>
+          </w:tcPr>
+          <w:p>
+            <w:pPr>
+              <w:spacing w:after="0" w:line="240" w:lineRule="auto"/>
+              <w:ind w:left="0"/>
+              <w:jc w:val="left"/>
+              <w:rPr>
+                <w:rFonts w:eastAsia="Times New Roman" w:cs="Arial"/>
+                <w:color w:val="000000"/>
+                <w:lang w:eastAsia="de-CH"/>
+              </w:rPr>
+            </w:pPr>
+          </w:p>
+        </w:tc>
+        <w:tc>
+          <w:tcPr>
+            <w:tcW w:w="5686" w:type="dxa"/>
             <w:tcBorders>
               <w:top w:val="nil"/>
               <w:left w:val="nil"/>
@@ -3863,70 +3802,70 @@
                 <w:color w:val="000000"/>
                 <w:lang w:eastAsia="de-CH"/>
               </w:rPr>
-              <w:t xml:space="preserve">Messwerteingabe über Textfelder und einstellbar über </w:t>
-            </w:r>
-            <w:proofErr w:type="spellStart"/>
-            <w:r>
-              <w:rPr>
-                <w:rFonts w:eastAsia="Times New Roman" w:cs="Arial"/>
-                <w:color w:val="000000"/>
-                <w:lang w:eastAsia="de-CH"/>
-              </w:rPr>
-              <w:t>S</w:t>
-            </w:r>
-            <w:r>
-              <w:rPr>
-                <w:rFonts w:eastAsia="Times New Roman" w:cs="Arial"/>
-                <w:color w:val="000000"/>
-                <w:lang w:eastAsia="de-CH"/>
-              </w:rPr>
-              <w:t>lider</w:t>
-            </w:r>
-            <w:proofErr w:type="spellEnd"/>
+              <w:t>Softwaresprache Java</w:t>
+            </w:r>
           </w:p>
         </w:tc>
       </w:tr>
       <w:tr>
         <w:trPr>
-          <w:trHeight w:val="428"/>
+          <w:trHeight w:val="421"/>
         </w:trPr>
         <w:tc>
           <w:tcPr>
-            <w:tcW w:w="553" w:type="dxa"/>
+            <w:tcW w:w="681" w:type="dxa"/>
+            <w:vMerge/>
             <w:tcBorders>
               <w:top w:val="nil"/>
               <w:left w:val="single" w:sz="4" w:space="0" w:color="auto"/>
               <w:bottom w:val="single" w:sz="4" w:space="0" w:color="auto"/>
               <w:right w:val="single" w:sz="4" w:space="0" w:color="auto"/>
             </w:tcBorders>
-            <w:shd w:val="clear" w:color="auto" w:fill="auto"/>
-            <w:noWrap/>
+            <w:vAlign w:val="center"/>
             <w:hideMark/>
           </w:tcPr>
           <w:p>
             <w:pPr>
               <w:spacing w:after="0" w:line="240" w:lineRule="auto"/>
               <w:ind w:left="0"/>
-              <w:jc w:val="center"/>
+              <w:jc w:val="left"/>
               <w:rPr>
                 <w:rFonts w:eastAsia="Times New Roman" w:cs="Arial"/>
                 <w:color w:val="000000"/>
                 <w:lang w:eastAsia="de-CH"/>
               </w:rPr>
             </w:pPr>
-            <w:r>
-              <w:rPr>
-                <w:rFonts w:eastAsia="Times New Roman" w:cs="Arial"/>
-                <w:color w:val="000000"/>
-                <w:lang w:eastAsia="de-CH"/>
-              </w:rPr>
-              <w:t>3</w:t>
-            </w:r>
           </w:p>
         </w:tc>
         <w:tc>
           <w:tcPr>
-            <w:tcW w:w="2551" w:type="dxa"/>
+            <w:tcW w:w="2280" w:type="dxa"/>
+            <w:vMerge/>
+            <w:tcBorders>
+              <w:top w:val="nil"/>
+              <w:left w:val="single" w:sz="4" w:space="0" w:color="auto"/>
+              <w:bottom w:val="single" w:sz="4" w:space="0" w:color="auto"/>
+              <w:right w:val="single" w:sz="4" w:space="0" w:color="auto"/>
+            </w:tcBorders>
+            <w:vAlign w:val="center"/>
+            <w:hideMark/>
+          </w:tcPr>
+          <w:p>
+            <w:pPr>
+              <w:spacing w:after="0" w:line="240" w:lineRule="auto"/>
+              <w:ind w:left="0"/>
+              <w:jc w:val="left"/>
+              <w:rPr>
+                <w:rFonts w:eastAsia="Times New Roman" w:cs="Arial"/>
+                <w:color w:val="000000"/>
+                <w:lang w:eastAsia="de-CH"/>
+              </w:rPr>
+            </w:pPr>
+          </w:p>
+        </w:tc>
+        <w:tc>
+          <w:tcPr>
+            <w:tcW w:w="5686" w:type="dxa"/>
             <w:tcBorders>
               <w:top w:val="nil"/>
               <w:left w:val="nil"/>
@@ -3953,13 +3892,70 @@
                 <w:color w:val="000000"/>
                 <w:lang w:eastAsia="de-CH"/>
               </w:rPr>
-              <w:t xml:space="preserve">Berechnungen </w:t>
-            </w:r>
+              <w:t>Software ist in der MVC Architektur realisiert</w:t>
+            </w:r>
+          </w:p>
+        </w:tc>
+      </w:tr>
+      <w:tr>
+        <w:trPr>
+          <w:trHeight w:val="697"/>
+        </w:trPr>
+        <w:tc>
+          <w:tcPr>
+            <w:tcW w:w="681" w:type="dxa"/>
+            <w:vMerge/>
+            <w:tcBorders>
+              <w:top w:val="nil"/>
+              <w:left w:val="single" w:sz="4" w:space="0" w:color="auto"/>
+              <w:bottom w:val="single" w:sz="4" w:space="0" w:color="auto"/>
+              <w:right w:val="single" w:sz="4" w:space="0" w:color="auto"/>
+            </w:tcBorders>
+            <w:vAlign w:val="center"/>
+            <w:hideMark/>
+          </w:tcPr>
+          <w:p>
+            <w:pPr>
+              <w:spacing w:after="0" w:line="240" w:lineRule="auto"/>
+              <w:ind w:left="0"/>
+              <w:jc w:val="left"/>
+              <w:rPr>
+                <w:rFonts w:eastAsia="Times New Roman" w:cs="Arial"/>
+                <w:color w:val="000000"/>
+                <w:lang w:eastAsia="de-CH"/>
+              </w:rPr>
+            </w:pPr>
           </w:p>
         </w:tc>
         <w:tc>
           <w:tcPr>
-            <w:tcW w:w="5263" w:type="dxa"/>
+            <w:tcW w:w="2280" w:type="dxa"/>
+            <w:vMerge/>
+            <w:tcBorders>
+              <w:top w:val="nil"/>
+              <w:left w:val="single" w:sz="4" w:space="0" w:color="auto"/>
+              <w:bottom w:val="single" w:sz="4" w:space="0" w:color="auto"/>
+              <w:right w:val="single" w:sz="4" w:space="0" w:color="auto"/>
+            </w:tcBorders>
+            <w:vAlign w:val="center"/>
+            <w:hideMark/>
+          </w:tcPr>
+          <w:p>
+            <w:pPr>
+              <w:spacing w:after="0" w:line="240" w:lineRule="auto"/>
+              <w:ind w:left="0"/>
+              <w:jc w:val="left"/>
+              <w:rPr>
+                <w:rFonts w:eastAsia="Times New Roman" w:cs="Arial"/>
+                <w:color w:val="000000"/>
+                <w:lang w:eastAsia="de-CH"/>
+              </w:rPr>
+            </w:pPr>
+          </w:p>
+        </w:tc>
+        <w:tc>
+          <w:tcPr>
+            <w:tcW w:w="5686" w:type="dxa"/>
             <w:tcBorders>
               <w:top w:val="nil"/>
               <w:left w:val="nil"/>
@@ -3986,18 +3982,19 @@
                 <w:color w:val="000000"/>
                 <w:lang w:eastAsia="de-CH"/>
               </w:rPr>
-              <w:t>Berechnungen müssen korrekte Ergebnisse liefern</w:t>
+              <w:t>Für die Darstellung der Bedienoberfläche wird JavaFX verwendet</w:t>
             </w:r>
           </w:p>
         </w:tc>
       </w:tr>
       <w:tr>
         <w:trPr>
-          <w:trHeight w:val="690"/>
+          <w:trHeight w:val="423"/>
         </w:trPr>
         <w:tc>
           <w:tcPr>
-            <w:tcW w:w="553" w:type="dxa"/>
+            <w:tcW w:w="681" w:type="dxa"/>
+            <w:vMerge w:val="restart"/>
             <w:tcBorders>
               <w:top w:val="nil"/>
               <w:left w:val="single" w:sz="4" w:space="0" w:color="auto"/>
@@ -4006,6 +4003,7 @@
             </w:tcBorders>
             <w:shd w:val="clear" w:color="auto" w:fill="auto"/>
             <w:noWrap/>
+            <w:vAlign w:val="center"/>
             <w:hideMark/>
           </w:tcPr>
           <w:p>
@@ -4014,143 +4012,25 @@
               <w:ind w:left="0"/>
               <w:jc w:val="center"/>
               <w:rPr>
-                <w:rFonts w:eastAsia="Times New Roman" w:cs="Arial"/>
+                <w:rFonts w:ascii="Calibri" w:eastAsia="Times New Roman" w:hAnsi="Calibri" w:cs="Calibri"/>
                 <w:color w:val="000000"/>
                 <w:lang w:eastAsia="de-CH"/>
               </w:rPr>
             </w:pPr>
             <w:r>
               <w:rPr>
-                <w:rFonts w:eastAsia="Times New Roman" w:cs="Arial"/>
-                <w:color w:val="000000"/>
-                <w:lang w:eastAsia="de-CH"/>
-              </w:rPr>
-              <w:t>4</w:t>
+                <w:rFonts w:ascii="Calibri" w:eastAsia="Times New Roman" w:hAnsi="Calibri" w:cs="Calibri"/>
+                <w:color w:val="000000"/>
+                <w:lang w:eastAsia="de-CH"/>
+              </w:rPr>
+              <w:t>2</w:t>
             </w:r>
           </w:p>
         </w:tc>
         <w:tc>
           <w:tcPr>
-            <w:tcW w:w="2551" w:type="dxa"/>
-            <w:tcBorders>
-              <w:top w:val="nil"/>
-              <w:left w:val="nil"/>
-              <w:bottom w:val="single" w:sz="4" w:space="0" w:color="auto"/>
-              <w:right w:val="single" w:sz="4" w:space="0" w:color="auto"/>
-            </w:tcBorders>
-            <w:shd w:val="clear" w:color="auto" w:fill="auto"/>
-            <w:hideMark/>
-          </w:tcPr>
-          <w:p>
-            <w:pPr>
-              <w:pStyle w:val="KeinLeerraum"/>
-              <w:ind w:left="0"/>
-              <w:jc w:val="left"/>
-              <w:rPr>
-                <w:lang w:val="de-CH" w:eastAsia="de-CH"/>
-              </w:rPr>
-            </w:pPr>
-            <w:r>
-              <w:rPr>
-                <w:lang w:val="de-CH" w:eastAsia="de-CH"/>
-              </w:rPr>
-              <w:t>Ausgabe</w:t>
-            </w:r>
-            <w:r>
-              <w:rPr>
-                <w:lang w:val="de-CH" w:eastAsia="de-CH"/>
-              </w:rPr>
-              <w:t xml:space="preserve"> </w:t>
-            </w:r>
-            <w:r>
-              <w:rPr>
-                <w:lang w:val="de-CH" w:eastAsia="de-CH"/>
-              </w:rPr>
-              <w:t>der</w:t>
-            </w:r>
-            <w:r>
-              <w:rPr>
-                <w:lang w:val="de-CH" w:eastAsia="de-CH"/>
-              </w:rPr>
-              <w:t xml:space="preserve"> </w:t>
-            </w:r>
-            <w:r>
-              <w:rPr>
-                <w:lang w:val="de-CH" w:eastAsia="de-CH"/>
-              </w:rPr>
-              <w:t>Messwerte</w:t>
-            </w:r>
-          </w:p>
-        </w:tc>
-        <w:tc>
-          <w:tcPr>
-            <w:tcW w:w="5263" w:type="dxa"/>
-            <w:tcBorders>
-              <w:top w:val="nil"/>
-              <w:left w:val="nil"/>
-              <w:bottom w:val="single" w:sz="4" w:space="0" w:color="auto"/>
-              <w:right w:val="single" w:sz="4" w:space="0" w:color="auto"/>
-            </w:tcBorders>
-            <w:shd w:val="clear" w:color="auto" w:fill="auto"/>
-            <w:hideMark/>
-          </w:tcPr>
-          <w:p>
-            <w:pPr>
-              <w:pStyle w:val="Listenabsatz"/>
-              <w:numPr>
-                <w:ilvl w:val="0"/>
-                <w:numId w:val="13"/>
-              </w:numPr>
-              <w:spacing w:after="0" w:line="240" w:lineRule="auto"/>
-              <w:ind w:left="446"/>
-              <w:jc w:val="left"/>
-              <w:rPr>
-                <w:rFonts w:eastAsia="Times New Roman" w:cs="Arial"/>
-                <w:color w:val="000000"/>
-                <w:lang w:eastAsia="de-CH"/>
-              </w:rPr>
-            </w:pPr>
-            <w:r>
-              <w:rPr>
-                <w:rFonts w:eastAsia="Times New Roman" w:cs="Arial"/>
-                <w:color w:val="000000"/>
-                <w:lang w:eastAsia="de-CH"/>
-              </w:rPr>
-              <w:t>Ausgabe der Resultate mit Graphen</w:t>
-            </w:r>
-          </w:p>
-          <w:p>
-            <w:pPr>
-              <w:pStyle w:val="Listenabsatz"/>
-              <w:numPr>
-                <w:ilvl w:val="0"/>
-                <w:numId w:val="13"/>
-              </w:numPr>
-              <w:spacing w:after="0" w:line="240" w:lineRule="auto"/>
-              <w:ind w:left="446"/>
-              <w:jc w:val="left"/>
-              <w:rPr>
-                <w:rFonts w:eastAsia="Times New Roman" w:cs="Arial"/>
-                <w:color w:val="000000"/>
-                <w:lang w:eastAsia="de-CH"/>
-              </w:rPr>
-            </w:pPr>
-            <w:r>
-              <w:rPr>
-                <w:rFonts w:cs="Arial"/>
-              </w:rPr>
-              <w:t>2-dimensionale Darstellung</w:t>
-            </w:r>
-          </w:p>
-        </w:tc>
-      </w:tr>
-      <w:tr>
-        <w:trPr>
-          <w:trHeight w:val="416"/>
-        </w:trPr>
-        <w:tc>
-          <w:tcPr>
-            <w:tcW w:w="553" w:type="dxa"/>
+            <w:tcW w:w="2280" w:type="dxa"/>
+            <w:vMerge w:val="restart"/>
             <w:tcBorders>
               <w:top w:val="nil"/>
               <w:left w:val="single" w:sz="4" w:space="0" w:color="auto"/>
@@ -4159,6 +4039,7 @@
             </w:tcBorders>
             <w:shd w:val="clear" w:color="auto" w:fill="auto"/>
             <w:noWrap/>
+            <w:vAlign w:val="center"/>
             <w:hideMark/>
           </w:tcPr>
           <w:p>
@@ -4178,46 +4059,13 @@
                 <w:color w:val="000000"/>
                 <w:lang w:eastAsia="de-CH"/>
               </w:rPr>
-              <w:t>5</w:t>
+              <w:t>Bedienoberfläche</w:t>
             </w:r>
           </w:p>
         </w:tc>
         <w:tc>
           <w:tcPr>
-            <w:tcW w:w="2551" w:type="dxa"/>
-            <w:tcBorders>
-              <w:top w:val="nil"/>
-              <w:left w:val="nil"/>
-              <w:bottom w:val="single" w:sz="4" w:space="0" w:color="auto"/>
-              <w:right w:val="single" w:sz="4" w:space="0" w:color="auto"/>
-            </w:tcBorders>
-            <w:shd w:val="clear" w:color="auto" w:fill="auto"/>
-            <w:noWrap/>
-            <w:hideMark/>
-          </w:tcPr>
-          <w:p>
-            <w:pPr>
-              <w:spacing w:after="0" w:line="240" w:lineRule="auto"/>
-              <w:ind w:left="0"/>
-              <w:rPr>
-                <w:rFonts w:eastAsia="Times New Roman" w:cs="Arial"/>
-                <w:color w:val="000000"/>
-                <w:lang w:eastAsia="de-CH"/>
-              </w:rPr>
-            </w:pPr>
-            <w:r>
-              <w:rPr>
-                <w:rFonts w:eastAsia="Times New Roman" w:cs="Arial"/>
-                <w:color w:val="000000"/>
-                <w:lang w:eastAsia="de-CH"/>
-              </w:rPr>
-              <w:t>Bedienbarkeit</w:t>
-            </w:r>
-          </w:p>
-        </w:tc>
-        <w:tc>
-          <w:tcPr>
-            <w:tcW w:w="5263" w:type="dxa"/>
+            <w:tcW w:w="5686" w:type="dxa"/>
             <w:tcBorders>
               <w:top w:val="nil"/>
               <w:left w:val="nil"/>
@@ -4244,85 +4092,70 @@
                 <w:color w:val="000000"/>
                 <w:lang w:eastAsia="de-CH"/>
               </w:rPr>
-              <w:t>Soll einfach zu bedienen sein</w:t>
+              <w:t>benutzerfreundlich und selbsterklärend</w:t>
             </w:r>
           </w:p>
         </w:tc>
       </w:tr>
       <w:tr>
         <w:trPr>
-          <w:trHeight w:val="408"/>
+          <w:trHeight w:val="415"/>
         </w:trPr>
         <w:tc>
           <w:tcPr>
-            <w:tcW w:w="553" w:type="dxa"/>
+            <w:tcW w:w="681" w:type="dxa"/>
+            <w:vMerge/>
             <w:tcBorders>
               <w:top w:val="nil"/>
               <w:left w:val="single" w:sz="4" w:space="0" w:color="auto"/>
               <w:bottom w:val="single" w:sz="4" w:space="0" w:color="auto"/>
               <w:right w:val="single" w:sz="4" w:space="0" w:color="auto"/>
             </w:tcBorders>
-            <w:shd w:val="clear" w:color="auto" w:fill="auto"/>
-            <w:noWrap/>
+            <w:vAlign w:val="center"/>
             <w:hideMark/>
           </w:tcPr>
           <w:p>
             <w:pPr>
               <w:spacing w:after="0" w:line="240" w:lineRule="auto"/>
               <w:ind w:left="0"/>
-              <w:jc w:val="center"/>
-              <w:rPr>
-                <w:rFonts w:eastAsia="Times New Roman" w:cs="Arial"/>
+              <w:jc w:val="left"/>
+              <w:rPr>
+                <w:rFonts w:ascii="Calibri" w:eastAsia="Times New Roman" w:hAnsi="Calibri" w:cs="Calibri"/>
                 <w:color w:val="000000"/>
                 <w:lang w:eastAsia="de-CH"/>
               </w:rPr>
             </w:pPr>
-            <w:r>
-              <w:rPr>
-                <w:rFonts w:eastAsia="Times New Roman" w:cs="Arial"/>
-                <w:color w:val="000000"/>
-                <w:lang w:eastAsia="de-CH"/>
-              </w:rPr>
-              <w:t>6</w:t>
-            </w:r>
           </w:p>
         </w:tc>
         <w:tc>
           <w:tcPr>
-            <w:tcW w:w="2551" w:type="dxa"/>
+            <w:tcW w:w="2280" w:type="dxa"/>
+            <w:vMerge/>
             <w:tcBorders>
               <w:top w:val="nil"/>
-              <w:left w:val="nil"/>
+              <w:left w:val="single" w:sz="4" w:space="0" w:color="auto"/>
               <w:bottom w:val="single" w:sz="4" w:space="0" w:color="auto"/>
               <w:right w:val="single" w:sz="4" w:space="0" w:color="auto"/>
             </w:tcBorders>
-            <w:shd w:val="clear" w:color="auto" w:fill="auto"/>
-            <w:noWrap/>
+            <w:vAlign w:val="center"/>
             <w:hideMark/>
           </w:tcPr>
           <w:p>
             <w:pPr>
               <w:spacing w:after="0" w:line="240" w:lineRule="auto"/>
               <w:ind w:left="0"/>
+              <w:jc w:val="left"/>
               <w:rPr>
                 <w:rFonts w:eastAsia="Times New Roman" w:cs="Arial"/>
                 <w:color w:val="000000"/>
                 <w:lang w:eastAsia="de-CH"/>
               </w:rPr>
             </w:pPr>
-            <w:r>
-              <w:rPr>
-                <w:rFonts w:eastAsia="Times New Roman" w:cs="Arial"/>
-                <w:color w:val="000000"/>
-                <w:lang w:eastAsia="de-CH"/>
-              </w:rPr>
-              <w:t>Design</w:t>
-            </w:r>
           </w:p>
         </w:tc>
         <w:tc>
           <w:tcPr>
-            <w:tcW w:w="5263" w:type="dxa"/>
+            <w:tcW w:w="5686" w:type="dxa"/>
             <w:tcBorders>
               <w:top w:val="nil"/>
               <w:left w:val="nil"/>
@@ -4349,7 +4182,603 @@
                 <w:color w:val="000000"/>
                 <w:lang w:eastAsia="de-CH"/>
               </w:rPr>
-              <w:t>Soll übersichtlich dargestellt werden</w:t>
+              <w:t>2-Dimensionelle Darstellung</w:t>
+            </w:r>
+          </w:p>
+        </w:tc>
+      </w:tr>
+      <w:tr>
+        <w:trPr>
+          <w:trHeight w:val="406"/>
+        </w:trPr>
+        <w:tc>
+          <w:tcPr>
+            <w:tcW w:w="681" w:type="dxa"/>
+            <w:vMerge/>
+            <w:tcBorders>
+              <w:top w:val="nil"/>
+              <w:left w:val="single" w:sz="4" w:space="0" w:color="auto"/>
+              <w:bottom w:val="single" w:sz="4" w:space="0" w:color="auto"/>
+              <w:right w:val="single" w:sz="4" w:space="0" w:color="auto"/>
+            </w:tcBorders>
+            <w:vAlign w:val="center"/>
+            <w:hideMark/>
+          </w:tcPr>
+          <w:p>
+            <w:pPr>
+              <w:spacing w:after="0" w:line="240" w:lineRule="auto"/>
+              <w:ind w:left="0"/>
+              <w:jc w:val="left"/>
+              <w:rPr>
+                <w:rFonts w:ascii="Calibri" w:eastAsia="Times New Roman" w:hAnsi="Calibri" w:cs="Calibri"/>
+                <w:color w:val="000000"/>
+                <w:lang w:eastAsia="de-CH"/>
+              </w:rPr>
+            </w:pPr>
+          </w:p>
+        </w:tc>
+        <w:tc>
+          <w:tcPr>
+            <w:tcW w:w="2280" w:type="dxa"/>
+            <w:vMerge/>
+            <w:tcBorders>
+              <w:top w:val="nil"/>
+              <w:left w:val="single" w:sz="4" w:space="0" w:color="auto"/>
+              <w:bottom w:val="single" w:sz="4" w:space="0" w:color="auto"/>
+              <w:right w:val="single" w:sz="4" w:space="0" w:color="auto"/>
+            </w:tcBorders>
+            <w:vAlign w:val="center"/>
+            <w:hideMark/>
+          </w:tcPr>
+          <w:p>
+            <w:pPr>
+              <w:spacing w:after="0" w:line="240" w:lineRule="auto"/>
+              <w:ind w:left="0"/>
+              <w:jc w:val="left"/>
+              <w:rPr>
+                <w:rFonts w:eastAsia="Times New Roman" w:cs="Arial"/>
+                <w:color w:val="000000"/>
+                <w:lang w:eastAsia="de-CH"/>
+              </w:rPr>
+            </w:pPr>
+          </w:p>
+        </w:tc>
+        <w:tc>
+          <w:tcPr>
+            <w:tcW w:w="5686" w:type="dxa"/>
+            <w:tcBorders>
+              <w:top w:val="nil"/>
+              <w:left w:val="nil"/>
+              <w:bottom w:val="single" w:sz="4" w:space="0" w:color="auto"/>
+              <w:right w:val="single" w:sz="4" w:space="0" w:color="auto"/>
+            </w:tcBorders>
+            <w:shd w:val="clear" w:color="auto" w:fill="auto"/>
+            <w:hideMark/>
+          </w:tcPr>
+          <w:p>
+            <w:pPr>
+              <w:spacing w:after="0" w:line="240" w:lineRule="auto"/>
+              <w:ind w:left="0"/>
+              <w:jc w:val="left"/>
+              <w:rPr>
+                <w:rFonts w:eastAsia="Times New Roman" w:cs="Arial"/>
+                <w:color w:val="000000"/>
+                <w:lang w:eastAsia="de-CH"/>
+              </w:rPr>
+            </w:pPr>
+            <w:r>
+              <w:rPr>
+                <w:rFonts w:eastAsia="Times New Roman" w:cs="Arial"/>
+                <w:color w:val="000000"/>
+                <w:lang w:eastAsia="de-CH"/>
+              </w:rPr>
+              <w:t>Menüleiste mit gröbere</w:t>
+            </w:r>
+            <w:r>
+              <w:rPr>
+                <w:rFonts w:eastAsia="Times New Roman" w:cs="Arial"/>
+                <w:color w:val="000000"/>
+                <w:lang w:eastAsia="de-CH"/>
+              </w:rPr>
+              <w:t>n</w:t>
+            </w:r>
+            <w:r>
+              <w:rPr>
+                <w:rFonts w:eastAsia="Times New Roman" w:cs="Arial"/>
+                <w:color w:val="000000"/>
+                <w:lang w:eastAsia="de-CH"/>
+              </w:rPr>
+              <w:t xml:space="preserve"> Einstellung</w:t>
+            </w:r>
+            <w:r>
+              <w:rPr>
+                <w:rFonts w:eastAsia="Times New Roman" w:cs="Arial"/>
+                <w:color w:val="000000"/>
+                <w:lang w:eastAsia="de-CH"/>
+              </w:rPr>
+              <w:t>en</w:t>
+            </w:r>
+            <w:r>
+              <w:rPr>
+                <w:rFonts w:eastAsia="Times New Roman" w:cs="Arial"/>
+                <w:color w:val="000000"/>
+                <w:lang w:eastAsia="de-CH"/>
+              </w:rPr>
+              <w:t xml:space="preserve"> und Funktionen</w:t>
+            </w:r>
+          </w:p>
+        </w:tc>
+      </w:tr>
+      <w:tr>
+        <w:trPr>
+          <w:trHeight w:val="427"/>
+        </w:trPr>
+        <w:tc>
+          <w:tcPr>
+            <w:tcW w:w="681" w:type="dxa"/>
+            <w:vMerge/>
+            <w:tcBorders>
+              <w:top w:val="nil"/>
+              <w:left w:val="single" w:sz="4" w:space="0" w:color="auto"/>
+              <w:bottom w:val="single" w:sz="4" w:space="0" w:color="auto"/>
+              <w:right w:val="single" w:sz="4" w:space="0" w:color="auto"/>
+            </w:tcBorders>
+            <w:vAlign w:val="center"/>
+            <w:hideMark/>
+          </w:tcPr>
+          <w:p>
+            <w:pPr>
+              <w:spacing w:after="0" w:line="240" w:lineRule="auto"/>
+              <w:ind w:left="0"/>
+              <w:jc w:val="left"/>
+              <w:rPr>
+                <w:rFonts w:ascii="Calibri" w:eastAsia="Times New Roman" w:hAnsi="Calibri" w:cs="Calibri"/>
+                <w:color w:val="000000"/>
+                <w:lang w:eastAsia="de-CH"/>
+              </w:rPr>
+            </w:pPr>
+          </w:p>
+        </w:tc>
+        <w:tc>
+          <w:tcPr>
+            <w:tcW w:w="2280" w:type="dxa"/>
+            <w:vMerge/>
+            <w:tcBorders>
+              <w:top w:val="nil"/>
+              <w:left w:val="single" w:sz="4" w:space="0" w:color="auto"/>
+              <w:bottom w:val="single" w:sz="4" w:space="0" w:color="auto"/>
+              <w:right w:val="single" w:sz="4" w:space="0" w:color="auto"/>
+            </w:tcBorders>
+            <w:vAlign w:val="center"/>
+            <w:hideMark/>
+          </w:tcPr>
+          <w:p>
+            <w:pPr>
+              <w:spacing w:after="0" w:line="240" w:lineRule="auto"/>
+              <w:ind w:left="0"/>
+              <w:jc w:val="left"/>
+              <w:rPr>
+                <w:rFonts w:eastAsia="Times New Roman" w:cs="Arial"/>
+                <w:color w:val="000000"/>
+                <w:lang w:eastAsia="de-CH"/>
+              </w:rPr>
+            </w:pPr>
+          </w:p>
+        </w:tc>
+        <w:tc>
+          <w:tcPr>
+            <w:tcW w:w="5686" w:type="dxa"/>
+            <w:tcBorders>
+              <w:top w:val="nil"/>
+              <w:left w:val="nil"/>
+              <w:bottom w:val="single" w:sz="4" w:space="0" w:color="auto"/>
+              <w:right w:val="single" w:sz="4" w:space="0" w:color="auto"/>
+            </w:tcBorders>
+            <w:shd w:val="clear" w:color="auto" w:fill="auto"/>
+            <w:hideMark/>
+          </w:tcPr>
+          <w:p>
+            <w:pPr>
+              <w:spacing w:after="0" w:line="240" w:lineRule="auto"/>
+              <w:ind w:left="0"/>
+              <w:jc w:val="left"/>
+              <w:rPr>
+                <w:rFonts w:eastAsia="Times New Roman" w:cs="Arial"/>
+                <w:color w:val="000000"/>
+                <w:lang w:eastAsia="de-CH"/>
+              </w:rPr>
+            </w:pPr>
+            <w:proofErr w:type="spellStart"/>
+            <w:r>
+              <w:rPr>
+                <w:rFonts w:eastAsia="Times New Roman" w:cs="Arial"/>
+                <w:color w:val="000000"/>
+                <w:lang w:eastAsia="de-CH"/>
+              </w:rPr>
+              <w:t>Parasitärparametereingabe</w:t>
+            </w:r>
+            <w:proofErr w:type="spellEnd"/>
+            <w:r>
+              <w:rPr>
+                <w:rFonts w:eastAsia="Times New Roman" w:cs="Arial"/>
+                <w:color w:val="000000"/>
+                <w:lang w:eastAsia="de-CH"/>
+              </w:rPr>
+              <w:t xml:space="preserve"> erfolgt über Textfelder</w:t>
+            </w:r>
+          </w:p>
+        </w:tc>
+      </w:tr>
+      <w:tr>
+        <w:trPr>
+          <w:trHeight w:val="689"/>
+        </w:trPr>
+        <w:tc>
+          <w:tcPr>
+            <w:tcW w:w="681" w:type="dxa"/>
+            <w:vMerge/>
+            <w:tcBorders>
+              <w:top w:val="nil"/>
+              <w:left w:val="single" w:sz="4" w:space="0" w:color="auto"/>
+              <w:bottom w:val="single" w:sz="4" w:space="0" w:color="auto"/>
+              <w:right w:val="single" w:sz="4" w:space="0" w:color="auto"/>
+            </w:tcBorders>
+            <w:vAlign w:val="center"/>
+            <w:hideMark/>
+          </w:tcPr>
+          <w:p>
+            <w:pPr>
+              <w:spacing w:after="0" w:line="240" w:lineRule="auto"/>
+              <w:ind w:left="0"/>
+              <w:jc w:val="left"/>
+              <w:rPr>
+                <w:rFonts w:ascii="Calibri" w:eastAsia="Times New Roman" w:hAnsi="Calibri" w:cs="Calibri"/>
+                <w:color w:val="000000"/>
+                <w:lang w:eastAsia="de-CH"/>
+              </w:rPr>
+            </w:pPr>
+          </w:p>
+        </w:tc>
+        <w:tc>
+          <w:tcPr>
+            <w:tcW w:w="2280" w:type="dxa"/>
+            <w:vMerge/>
+            <w:tcBorders>
+              <w:top w:val="nil"/>
+              <w:left w:val="single" w:sz="4" w:space="0" w:color="auto"/>
+              <w:bottom w:val="single" w:sz="4" w:space="0" w:color="auto"/>
+              <w:right w:val="single" w:sz="4" w:space="0" w:color="auto"/>
+            </w:tcBorders>
+            <w:vAlign w:val="center"/>
+            <w:hideMark/>
+          </w:tcPr>
+          <w:p>
+            <w:pPr>
+              <w:spacing w:after="0" w:line="240" w:lineRule="auto"/>
+              <w:ind w:left="0"/>
+              <w:jc w:val="left"/>
+              <w:rPr>
+                <w:rFonts w:eastAsia="Times New Roman" w:cs="Arial"/>
+                <w:color w:val="000000"/>
+                <w:lang w:eastAsia="de-CH"/>
+              </w:rPr>
+            </w:pPr>
+          </w:p>
+        </w:tc>
+        <w:tc>
+          <w:tcPr>
+            <w:tcW w:w="5686" w:type="dxa"/>
+            <w:tcBorders>
+              <w:top w:val="nil"/>
+              <w:left w:val="nil"/>
+              <w:bottom w:val="single" w:sz="4" w:space="0" w:color="auto"/>
+              <w:right w:val="single" w:sz="4" w:space="0" w:color="auto"/>
+            </w:tcBorders>
+            <w:shd w:val="clear" w:color="auto" w:fill="auto"/>
+            <w:hideMark/>
+          </w:tcPr>
+          <w:p>
+            <w:pPr>
+              <w:spacing w:after="0" w:line="240" w:lineRule="auto"/>
+              <w:ind w:left="0"/>
+              <w:jc w:val="left"/>
+              <w:rPr>
+                <w:rFonts w:eastAsia="Times New Roman" w:cs="Arial"/>
+                <w:color w:val="000000"/>
+                <w:lang w:eastAsia="de-CH"/>
+              </w:rPr>
+            </w:pPr>
+            <w:r>
+              <w:rPr>
+                <w:rFonts w:eastAsia="Times New Roman" w:cs="Arial"/>
+                <w:color w:val="000000"/>
+                <w:lang w:eastAsia="de-CH"/>
+              </w:rPr>
+              <w:t>Eingabewerte der parasitären Parameter mit Sliders einstellbar von +- 30Prozent</w:t>
+            </w:r>
+          </w:p>
+        </w:tc>
+      </w:tr>
+      <w:tr>
+        <w:trPr>
+          <w:trHeight w:val="698"/>
+        </w:trPr>
+        <w:tc>
+          <w:tcPr>
+            <w:tcW w:w="681" w:type="dxa"/>
+            <w:vMerge/>
+            <w:tcBorders>
+              <w:top w:val="nil"/>
+              <w:left w:val="single" w:sz="4" w:space="0" w:color="auto"/>
+              <w:bottom w:val="single" w:sz="4" w:space="0" w:color="auto"/>
+              <w:right w:val="single" w:sz="4" w:space="0" w:color="auto"/>
+            </w:tcBorders>
+            <w:vAlign w:val="center"/>
+            <w:hideMark/>
+          </w:tcPr>
+          <w:p>
+            <w:pPr>
+              <w:spacing w:after="0" w:line="240" w:lineRule="auto"/>
+              <w:ind w:left="0"/>
+              <w:jc w:val="left"/>
+              <w:rPr>
+                <w:rFonts w:ascii="Calibri" w:eastAsia="Times New Roman" w:hAnsi="Calibri" w:cs="Calibri"/>
+                <w:color w:val="000000"/>
+                <w:lang w:eastAsia="de-CH"/>
+              </w:rPr>
+            </w:pPr>
+          </w:p>
+        </w:tc>
+        <w:tc>
+          <w:tcPr>
+            <w:tcW w:w="2280" w:type="dxa"/>
+            <w:vMerge/>
+            <w:tcBorders>
+              <w:top w:val="nil"/>
+              <w:left w:val="single" w:sz="4" w:space="0" w:color="auto"/>
+              <w:bottom w:val="single" w:sz="4" w:space="0" w:color="auto"/>
+              <w:right w:val="single" w:sz="4" w:space="0" w:color="auto"/>
+            </w:tcBorders>
+            <w:vAlign w:val="center"/>
+            <w:hideMark/>
+          </w:tcPr>
+          <w:p>
+            <w:pPr>
+              <w:spacing w:after="0" w:line="240" w:lineRule="auto"/>
+              <w:ind w:left="0"/>
+              <w:jc w:val="left"/>
+              <w:rPr>
+                <w:rFonts w:eastAsia="Times New Roman" w:cs="Arial"/>
+                <w:color w:val="000000"/>
+                <w:lang w:eastAsia="de-CH"/>
+              </w:rPr>
+            </w:pPr>
+          </w:p>
+        </w:tc>
+        <w:tc>
+          <w:tcPr>
+            <w:tcW w:w="5686" w:type="dxa"/>
+            <w:tcBorders>
+              <w:top w:val="nil"/>
+              <w:left w:val="nil"/>
+              <w:bottom w:val="single" w:sz="4" w:space="0" w:color="auto"/>
+              <w:right w:val="single" w:sz="4" w:space="0" w:color="auto"/>
+            </w:tcBorders>
+            <w:shd w:val="clear" w:color="auto" w:fill="auto"/>
+            <w:hideMark/>
+          </w:tcPr>
+          <w:p>
+            <w:pPr>
+              <w:spacing w:after="0" w:line="240" w:lineRule="auto"/>
+              <w:ind w:left="0"/>
+              <w:jc w:val="left"/>
+              <w:rPr>
+                <w:rFonts w:eastAsia="Times New Roman" w:cs="Arial"/>
+                <w:color w:val="000000"/>
+                <w:lang w:eastAsia="de-CH"/>
+              </w:rPr>
+            </w:pPr>
+            <w:r>
+              <w:rPr>
+                <w:rFonts w:eastAsia="Times New Roman" w:cs="Arial"/>
+                <w:color w:val="000000"/>
+                <w:lang w:eastAsia="de-CH"/>
+              </w:rPr>
+              <w:t xml:space="preserve"> Graphische Darstellung der Einfügungsverluste</w:t>
+            </w:r>
+            <w:r>
+              <w:rPr>
+                <w:rFonts w:eastAsia="Times New Roman" w:cs="Arial"/>
+                <w:color w:val="000000"/>
+                <w:lang w:eastAsia="de-CH"/>
+              </w:rPr>
+              <w:t xml:space="preserve"> </w:t>
+            </w:r>
+            <w:r>
+              <w:rPr>
+                <w:rFonts w:eastAsia="Times New Roman" w:cs="Arial"/>
+                <w:color w:val="000000"/>
+                <w:lang w:eastAsia="de-CH"/>
+              </w:rPr>
+              <w:t>(</w:t>
+            </w:r>
+            <w:proofErr w:type="gramStart"/>
+            <w:r>
+              <w:rPr>
+                <w:rFonts w:eastAsia="Times New Roman" w:cs="Arial"/>
+                <w:color w:val="000000"/>
+                <w:lang w:eastAsia="de-CH"/>
+              </w:rPr>
+              <w:t>CM,DM</w:t>
+            </w:r>
+            <w:proofErr w:type="gramEnd"/>
+            <w:r>
+              <w:rPr>
+                <w:rFonts w:eastAsia="Times New Roman" w:cs="Arial"/>
+                <w:color w:val="000000"/>
+                <w:lang w:eastAsia="de-CH"/>
+              </w:rPr>
+              <w:t>) in</w:t>
+            </w:r>
+            <w:r>
+              <w:rPr>
+                <w:rFonts w:eastAsia="Times New Roman" w:cs="Arial"/>
+                <w:color w:val="000000"/>
+                <w:lang w:eastAsia="de-CH"/>
+              </w:rPr>
+              <w:t xml:space="preserve"> ein</w:t>
+            </w:r>
+            <w:r>
+              <w:rPr>
+                <w:rFonts w:eastAsia="Times New Roman" w:cs="Arial"/>
+                <w:color w:val="000000"/>
+                <w:lang w:eastAsia="de-CH"/>
+              </w:rPr>
+              <w:t xml:space="preserve"> kartesisch </w:t>
+            </w:r>
+            <w:proofErr w:type="spellStart"/>
+            <w:r>
+              <w:rPr>
+                <w:rFonts w:eastAsia="Times New Roman" w:cs="Arial"/>
+                <w:color w:val="000000"/>
+                <w:lang w:eastAsia="de-CH"/>
+              </w:rPr>
+              <w:t>db</w:t>
+            </w:r>
+            <w:proofErr w:type="spellEnd"/>
+            <w:r>
+              <w:rPr>
+                <w:rFonts w:eastAsia="Times New Roman" w:cs="Arial"/>
+                <w:color w:val="000000"/>
+                <w:lang w:eastAsia="de-CH"/>
+              </w:rPr>
+              <w:t>/</w:t>
+            </w:r>
+            <w:proofErr w:type="spellStart"/>
+            <w:r>
+              <w:rPr>
+                <w:rFonts w:eastAsia="Times New Roman" w:cs="Arial"/>
+                <w:color w:val="000000"/>
+                <w:lang w:eastAsia="de-CH"/>
+              </w:rPr>
+              <w:t>Fre</w:t>
+            </w:r>
+            <w:proofErr w:type="spellEnd"/>
+            <w:r>
+              <w:rPr>
+                <w:rFonts w:eastAsia="Times New Roman" w:cs="Arial"/>
+                <w:color w:val="000000"/>
+                <w:lang w:eastAsia="de-CH"/>
+              </w:rPr>
+              <w:t xml:space="preserve"> Kurvendiagramm</w:t>
+            </w:r>
+          </w:p>
+        </w:tc>
+      </w:tr>
+      <w:tr>
+        <w:trPr>
+          <w:trHeight w:val="410"/>
+        </w:trPr>
+        <w:tc>
+          <w:tcPr>
+            <w:tcW w:w="681" w:type="dxa"/>
+            <w:tcBorders>
+              <w:top w:val="nil"/>
+              <w:left w:val="single" w:sz="4" w:space="0" w:color="auto"/>
+              <w:bottom w:val="single" w:sz="4" w:space="0" w:color="auto"/>
+              <w:right w:val="single" w:sz="4" w:space="0" w:color="auto"/>
+            </w:tcBorders>
+            <w:shd w:val="clear" w:color="auto" w:fill="auto"/>
+            <w:noWrap/>
+            <w:vAlign w:val="center"/>
+            <w:hideMark/>
+          </w:tcPr>
+          <w:p>
+            <w:pPr>
+              <w:spacing w:after="0" w:line="240" w:lineRule="auto"/>
+              <w:ind w:left="0"/>
+              <w:jc w:val="center"/>
+              <w:rPr>
+                <w:rFonts w:eastAsia="Times New Roman" w:cs="Arial"/>
+                <w:color w:val="000000"/>
+                <w:lang w:eastAsia="de-CH"/>
+              </w:rPr>
+            </w:pPr>
+            <w:r>
+              <w:rPr>
+                <w:rFonts w:eastAsia="Times New Roman" w:cs="Arial"/>
+                <w:color w:val="000000"/>
+                <w:lang w:eastAsia="de-CH"/>
+              </w:rPr>
+              <w:t>3</w:t>
+            </w:r>
+          </w:p>
+        </w:tc>
+        <w:tc>
+          <w:tcPr>
+            <w:tcW w:w="2280" w:type="dxa"/>
+            <w:tcBorders>
+              <w:top w:val="nil"/>
+              <w:left w:val="nil"/>
+              <w:bottom w:val="single" w:sz="4" w:space="0" w:color="auto"/>
+              <w:right w:val="single" w:sz="4" w:space="0" w:color="auto"/>
+            </w:tcBorders>
+            <w:shd w:val="clear" w:color="auto" w:fill="auto"/>
+            <w:noWrap/>
+            <w:vAlign w:val="center"/>
+            <w:hideMark/>
+          </w:tcPr>
+          <w:p>
+            <w:pPr>
+              <w:spacing w:after="0" w:line="240" w:lineRule="auto"/>
+              <w:ind w:left="0"/>
+              <w:jc w:val="center"/>
+              <w:rPr>
+                <w:rFonts w:eastAsia="Times New Roman" w:cs="Arial"/>
+                <w:color w:val="000000"/>
+                <w:lang w:eastAsia="de-CH"/>
+              </w:rPr>
+            </w:pPr>
+            <w:r>
+              <w:rPr>
+                <w:rFonts w:eastAsia="Times New Roman" w:cs="Arial"/>
+                <w:color w:val="000000"/>
+                <w:lang w:eastAsia="de-CH"/>
+              </w:rPr>
+              <w:t>Berechnungen</w:t>
+            </w:r>
+          </w:p>
+        </w:tc>
+        <w:tc>
+          <w:tcPr>
+            <w:tcW w:w="5686" w:type="dxa"/>
+            <w:tcBorders>
+              <w:top w:val="nil"/>
+              <w:left w:val="nil"/>
+              <w:bottom w:val="single" w:sz="4" w:space="0" w:color="auto"/>
+              <w:right w:val="single" w:sz="4" w:space="0" w:color="auto"/>
+            </w:tcBorders>
+            <w:shd w:val="clear" w:color="auto" w:fill="auto"/>
+            <w:hideMark/>
+          </w:tcPr>
+          <w:p>
+            <w:pPr>
+              <w:spacing w:after="0" w:line="240" w:lineRule="auto"/>
+              <w:ind w:left="0"/>
+              <w:jc w:val="left"/>
+              <w:rPr>
+                <w:rFonts w:eastAsia="Times New Roman" w:cs="Arial"/>
+                <w:color w:val="000000"/>
+                <w:lang w:eastAsia="de-CH"/>
+              </w:rPr>
+            </w:pPr>
+            <w:r>
+              <w:rPr>
+                <w:rFonts w:eastAsia="Times New Roman" w:cs="Arial"/>
+                <w:color w:val="000000"/>
+                <w:lang w:eastAsia="de-CH"/>
+              </w:rPr>
+              <w:t>Berechnungen der CM und DM Kurven sind korrekt</w:t>
             </w:r>
           </w:p>
         </w:tc>
@@ -4840,7 +5269,7 @@
                 <w:color w:val="000000"/>
                 <w:lang w:eastAsia="de-CH"/>
               </w:rPr>
-              <w:t>Gespeicherte Datei kann wieder mit den eingegebenen Daten wiederhergestellt werden.</w:t>
+              <w:t>Gespeicherte Datei kann mit den eingegebenen Daten wiederhergestellt werden.</w:t>
             </w:r>
             <w:r>
               <w:rPr>
@@ -4949,6 +5378,12 @@
               <w:rPr>
                 <w:lang w:val="de-CH" w:eastAsia="de-CH"/>
               </w:rPr>
+              <w:t>-</w:t>
+            </w:r>
+            <w:r>
+              <w:rPr>
+                <w:lang w:val="de-CH" w:eastAsia="de-CH"/>
+              </w:rPr>
               <w:t>Animierte Funktionen (z.B</w:t>
             </w:r>
             <w:r>
@@ -4999,6 +5434,12 @@
               <w:rPr>
                 <w:lang w:val="de-CH" w:eastAsia="de-CH"/>
               </w:rPr>
+              <w:t>-</w:t>
+            </w:r>
+            <w:r>
+              <w:rPr>
+                <w:lang w:val="de-CH" w:eastAsia="de-CH"/>
+              </w:rPr>
               <w:t xml:space="preserve">Eine </w:t>
             </w:r>
             <w:r>
@@ -5013,33 +5454,45 @@
               </w:rPr>
               <w:t xml:space="preserve"> bei der sich der Wert beim </w:t>
             </w:r>
+            <w:r>
+              <w:rPr>
+                <w:lang w:val="de-CH" w:eastAsia="de-CH"/>
+              </w:rPr>
+              <w:t>Slider</w:t>
+            </w:r>
+            <w:r>
+              <w:rPr>
+                <w:lang w:val="de-CH" w:eastAsia="de-CH"/>
+              </w:rPr>
+              <w:t xml:space="preserve"> selbst immer wieder verändert (</w:t>
+            </w:r>
             <w:proofErr w:type="spellStart"/>
             <w:r>
               <w:rPr>
                 <w:lang w:val="de-CH" w:eastAsia="de-CH"/>
               </w:rPr>
-              <w:t>Slider</w:t>
+              <w:t>Sweeping</w:t>
             </w:r>
             <w:proofErr w:type="spellEnd"/>
             <w:r>
               <w:rPr>
                 <w:lang w:val="de-CH" w:eastAsia="de-CH"/>
               </w:rPr>
-              <w:t xml:space="preserve"> selbst immer wieder verändert (</w:t>
-            </w:r>
-            <w:proofErr w:type="spellStart"/>
+              <w:t xml:space="preserve">) und die Veränderung graphisch </w:t>
+            </w:r>
             <w:r>
               <w:rPr>
                 <w:lang w:val="de-CH" w:eastAsia="de-CH"/>
               </w:rPr>
-              <w:t>Sweeping</w:t>
-            </w:r>
-            <w:proofErr w:type="spellEnd"/>
+              <w:t>sichtbar ist</w:t>
+            </w:r>
+            <w:bookmarkStart w:id="5" w:name="_GoBack"/>
+            <w:bookmarkEnd w:id="5"/>
             <w:r>
               <w:rPr>
                 <w:lang w:val="de-CH" w:eastAsia="de-CH"/>
               </w:rPr>
-              <w:t>) und man die Veränderung graphisch sieht.</w:t>
+              <w:t>.</w:t>
             </w:r>
           </w:p>
         </w:tc>
@@ -5055,7 +5508,7 @@
           <w:sz w:val="16"/>
         </w:rPr>
       </w:pPr>
-      <w:bookmarkStart w:id="5" w:name="_Toc4236504"/>
+      <w:bookmarkStart w:id="6" w:name="_Toc4236504"/>
       <w:r>
         <w:rPr>
           <w:i w:val="0"/>
@@ -5113,7 +5566,7 @@
         </w:rPr>
         <w:t>: Wunschziele</w:t>
       </w:r>
-      <w:bookmarkEnd w:id="5"/>
+      <w:bookmarkEnd w:id="6"/>
     </w:p>
     <w:p>
       <w:pPr>
@@ -5129,7 +5582,7 @@
         <w:pStyle w:val="berschrift2"/>
         <w:framePr w:wrap="around"/>
       </w:pPr>
-      <w:bookmarkStart w:id="6" w:name="_Toc4952676"/>
+      <w:bookmarkStart w:id="7" w:name="_Toc4952676"/>
       <w:r>
         <w:lastRenderedPageBreak/>
         <w:t>Nicht</w:t>
@@ -5140,7 +5593,7 @@
       <w:r>
         <w:t>Ziele</w:t>
       </w:r>
-      <w:bookmarkEnd w:id="6"/>
+      <w:bookmarkEnd w:id="7"/>
     </w:p>
     <w:p>
       <w:pPr>
@@ -5812,7 +6265,7 @@
           <w:sz w:val="16"/>
         </w:rPr>
       </w:pPr>
-      <w:bookmarkStart w:id="7" w:name="_Toc4236505"/>
+      <w:bookmarkStart w:id="8" w:name="_Toc4236505"/>
       <w:r>
         <w:rPr>
           <w:i w:val="0"/>
@@ -5870,7 +6323,7 @@
         </w:rPr>
         <w:t>: Nicht-Ziele</w:t>
       </w:r>
-      <w:bookmarkEnd w:id="7"/>
+      <w:bookmarkEnd w:id="8"/>
     </w:p>
     <w:p/>
     <w:p>
@@ -5878,11 +6331,11 @@
         <w:pStyle w:val="berschrift2"/>
         <w:framePr w:wrap="around"/>
       </w:pPr>
-      <w:bookmarkStart w:id="8" w:name="_Toc4952677"/>
+      <w:bookmarkStart w:id="9" w:name="_Toc4952677"/>
       <w:r>
         <w:t>Lieferobjekte</w:t>
       </w:r>
-      <w:bookmarkEnd w:id="8"/>
+      <w:bookmarkEnd w:id="9"/>
     </w:p>
     <w:p>
       <w:pPr>
@@ -5963,7 +6416,7 @@
     <w:tbl>
       <w:tblPr>
         <w:tblW w:w="6042" w:type="dxa"/>
-        <w:tblInd w:w="1630" w:type="dxa"/>
+        <w:tblInd w:w="1488" w:type="dxa"/>
         <w:tblCellMar>
           <w:left w:w="70" w:type="dxa"/>
           <w:right w:w="70" w:type="dxa"/>
@@ -5971,10 +6424,8 @@
         <w:tblLook w:val="04A0" w:firstRow="1" w:lastRow="0" w:firstColumn="1" w:lastColumn="0" w:noHBand="0" w:noVBand="1"/>
       </w:tblPr>
       <w:tblGrid>
-        <w:gridCol w:w="1263"/>
-        <w:gridCol w:w="2379"/>
-        <w:gridCol w:w="1200"/>
-        <w:gridCol w:w="1200"/>
+        <w:gridCol w:w="1242"/>
+        <w:gridCol w:w="4800"/>
       </w:tblGrid>
       <w:tr>
         <w:trPr>
@@ -5982,52 +6433,16 @@
         </w:trPr>
         <w:tc>
           <w:tcPr>
-            <w:tcW w:w="1263" w:type="dxa"/>
+            <w:tcW w:w="1242" w:type="dxa"/>
             <w:tcBorders>
               <w:top w:val="single" w:sz="8" w:space="0" w:color="auto"/>
               <w:left w:val="single" w:sz="8" w:space="0" w:color="auto"/>
-              <w:bottom w:val="single" w:sz="8" w:space="0" w:color="auto"/>
-              <w:right w:val="single" w:sz="8" w:space="0" w:color="auto"/>
+              <w:bottom w:val="single" w:sz="4" w:space="0" w:color="auto"/>
+              <w:right w:val="single" w:sz="4" w:space="0" w:color="auto"/>
             </w:tcBorders>
-            <w:shd w:val="clear" w:color="auto" w:fill="F2F2F2" w:themeFill="background1" w:themeFillShade="F2"/>
+            <w:shd w:val="clear" w:color="000000" w:fill="F2F2F2"/>
             <w:noWrap/>
-            <w:vAlign w:val="bottom"/>
-            <w:hideMark/>
-          </w:tcPr>
-          <w:p>
-            <w:pPr>
-              <w:spacing w:after="0" w:line="240" w:lineRule="auto"/>
-              <w:ind w:left="-224" w:firstLine="224"/>
-              <w:rPr>
-                <w:rFonts w:eastAsia="Times New Roman" w:cs="Arial"/>
-                <w:b/>
-                <w:color w:val="000000"/>
-                <w:lang w:eastAsia="de-CH"/>
-              </w:rPr>
-            </w:pPr>
-            <w:r>
-              <w:rPr>
-                <w:rFonts w:eastAsia="Times New Roman" w:cs="Arial"/>
-                <w:b/>
-                <w:color w:val="000000"/>
-                <w:lang w:eastAsia="de-CH"/>
-              </w:rPr>
-              <w:t>Datum</w:t>
-            </w:r>
-          </w:p>
-        </w:tc>
-        <w:tc>
-          <w:tcPr>
-            <w:tcW w:w="2379" w:type="dxa"/>
-            <w:tcBorders>
-              <w:top w:val="single" w:sz="8" w:space="0" w:color="auto"/>
-              <w:left w:val="nil"/>
-              <w:bottom w:val="single" w:sz="8" w:space="0" w:color="auto"/>
-              <w:right w:val="nil"/>
-            </w:tcBorders>
-            <w:shd w:val="clear" w:color="auto" w:fill="F2F2F2" w:themeFill="background1" w:themeFillShade="F2"/>
-            <w:noWrap/>
-            <w:vAlign w:val="bottom"/>
+            <w:vAlign w:val="center"/>
             <w:hideMark/>
           </w:tcPr>
           <w:p>
@@ -6037,41 +6452,47 @@
               <w:rPr>
                 <w:rFonts w:eastAsia="Times New Roman" w:cs="Arial"/>
                 <w:b/>
+                <w:bCs/>
                 <w:color w:val="000000"/>
                 <w:lang w:eastAsia="de-CH"/>
               </w:rPr>
             </w:pPr>
+            <w:bookmarkStart w:id="10" w:name="_Toc4236506"/>
             <w:r>
               <w:rPr>
                 <w:rFonts w:eastAsia="Times New Roman" w:cs="Arial"/>
                 <w:b/>
-                <w:color w:val="000000"/>
-                <w:lang w:eastAsia="de-CH"/>
-              </w:rPr>
-              <w:t>Lieferobjekte</w:t>
+                <w:bCs/>
+                <w:color w:val="000000"/>
+                <w:lang w:eastAsia="de-CH"/>
+              </w:rPr>
+              <w:t>Datum:</w:t>
             </w:r>
           </w:p>
         </w:tc>
         <w:tc>
           <w:tcPr>
-            <w:tcW w:w="1200" w:type="dxa"/>
+            <w:tcW w:w="4800" w:type="dxa"/>
             <w:tcBorders>
               <w:top w:val="single" w:sz="8" w:space="0" w:color="auto"/>
               <w:left w:val="nil"/>
-              <w:bottom w:val="single" w:sz="8" w:space="0" w:color="auto"/>
-              <w:right w:val="nil"/>
+              <w:bottom w:val="single" w:sz="4" w:space="0" w:color="auto"/>
+              <w:right w:val="single" w:sz="8" w:space="0" w:color="000000"/>
             </w:tcBorders>
-            <w:shd w:val="clear" w:color="auto" w:fill="F2F2F2" w:themeFill="background1" w:themeFillShade="F2"/>
+            <w:shd w:val="clear" w:color="000000" w:fill="F2F2F2"/>
             <w:noWrap/>
-            <w:vAlign w:val="bottom"/>
+            <w:vAlign w:val="center"/>
             <w:hideMark/>
           </w:tcPr>
           <w:p>
             <w:pPr>
               <w:spacing w:after="0" w:line="240" w:lineRule="auto"/>
               <w:ind w:left="0"/>
-              <w:rPr>
-                <w:rFonts w:eastAsia="Times New Roman" w:cs="Arial"/>
+              <w:jc w:val="left"/>
+              <w:rPr>
+                <w:rFonts w:eastAsia="Times New Roman" w:cs="Arial"/>
+                <w:b/>
+                <w:bCs/>
                 <w:color w:val="000000"/>
                 <w:lang w:eastAsia="de-CH"/>
               </w:rPr>
@@ -6079,60 +6500,28 @@
             <w:r>
               <w:rPr>
                 <w:rFonts w:eastAsia="Times New Roman" w:cs="Arial"/>
-                <w:color w:val="000000"/>
-                <w:lang w:eastAsia="de-CH"/>
-              </w:rPr>
-              <w:t> </w:t>
-            </w:r>
-          </w:p>
-        </w:tc>
-        <w:tc>
-          <w:tcPr>
-            <w:tcW w:w="1200" w:type="dxa"/>
-            <w:tcBorders>
-              <w:top w:val="single" w:sz="8" w:space="0" w:color="auto"/>
-              <w:left w:val="nil"/>
-              <w:bottom w:val="single" w:sz="8" w:space="0" w:color="auto"/>
-              <w:right w:val="single" w:sz="8" w:space="0" w:color="auto"/>
-            </w:tcBorders>
-            <w:shd w:val="clear" w:color="auto" w:fill="F2F2F2" w:themeFill="background1" w:themeFillShade="F2"/>
-            <w:noWrap/>
-            <w:vAlign w:val="bottom"/>
-            <w:hideMark/>
-          </w:tcPr>
-          <w:p>
-            <w:pPr>
-              <w:spacing w:after="0" w:line="240" w:lineRule="auto"/>
-              <w:ind w:left="0"/>
-              <w:rPr>
-                <w:rFonts w:eastAsia="Times New Roman" w:cs="Arial"/>
-                <w:color w:val="000000"/>
-                <w:lang w:eastAsia="de-CH"/>
-              </w:rPr>
-            </w:pPr>
-            <w:r>
-              <w:rPr>
-                <w:rFonts w:eastAsia="Times New Roman" w:cs="Arial"/>
-                <w:color w:val="000000"/>
-                <w:lang w:eastAsia="de-CH"/>
-              </w:rPr>
-              <w:t> </w:t>
+                <w:b/>
+                <w:bCs/>
+                <w:color w:val="000000"/>
+                <w:lang w:eastAsia="de-CH"/>
+              </w:rPr>
+              <w:t>Lieferobjekte</w:t>
             </w:r>
           </w:p>
         </w:tc>
       </w:tr>
       <w:tr>
         <w:trPr>
-          <w:trHeight w:val="300"/>
+          <w:trHeight w:val="290"/>
         </w:trPr>
         <w:tc>
           <w:tcPr>
-            <w:tcW w:w="1263" w:type="dxa"/>
+            <w:tcW w:w="1242" w:type="dxa"/>
             <w:tcBorders>
               <w:top w:val="nil"/>
               <w:left w:val="single" w:sz="8" w:space="0" w:color="auto"/>
-              <w:bottom w:val="single" w:sz="8" w:space="0" w:color="auto"/>
-              <w:right w:val="single" w:sz="8" w:space="0" w:color="auto"/>
+              <w:bottom w:val="single" w:sz="4" w:space="0" w:color="auto"/>
+              <w:right w:val="single" w:sz="4" w:space="0" w:color="auto"/>
             </w:tcBorders>
             <w:shd w:val="clear" w:color="auto" w:fill="auto"/>
             <w:noWrap/>
@@ -6143,6 +6532,7 @@
             <w:pPr>
               <w:spacing w:after="0" w:line="240" w:lineRule="auto"/>
               <w:ind w:left="0"/>
+              <w:jc w:val="right"/>
               <w:rPr>
                 <w:rFonts w:eastAsia="Times New Roman" w:cs="Arial"/>
                 <w:color w:val="000000"/>
@@ -6161,10 +6551,854 @@
         </w:tc>
         <w:tc>
           <w:tcPr>
-            <w:tcW w:w="4779" w:type="dxa"/>
-            <w:gridSpan w:val="3"/>
+            <w:tcW w:w="4800" w:type="dxa"/>
             <w:tcBorders>
-              <w:top w:val="single" w:sz="8" w:space="0" w:color="auto"/>
+              <w:top w:val="single" w:sz="4" w:space="0" w:color="auto"/>
+              <w:left w:val="nil"/>
+              <w:bottom w:val="single" w:sz="4" w:space="0" w:color="auto"/>
+              <w:right w:val="single" w:sz="8" w:space="0" w:color="000000"/>
+            </w:tcBorders>
+            <w:shd w:val="clear" w:color="auto" w:fill="auto"/>
+            <w:noWrap/>
+            <w:vAlign w:val="bottom"/>
+            <w:hideMark/>
+          </w:tcPr>
+          <w:p>
+            <w:pPr>
+              <w:spacing w:after="0" w:line="240" w:lineRule="auto"/>
+              <w:ind w:left="0"/>
+              <w:jc w:val="left"/>
+              <w:rPr>
+                <w:rFonts w:eastAsia="Times New Roman" w:cs="Arial"/>
+                <w:color w:val="000000"/>
+                <w:lang w:eastAsia="de-CH"/>
+              </w:rPr>
+            </w:pPr>
+            <w:r>
+              <w:rPr>
+                <w:rFonts w:eastAsia="Times New Roman" w:cs="Arial"/>
+                <w:color w:val="000000"/>
+                <w:lang w:eastAsia="de-CH"/>
+              </w:rPr>
+              <w:t>KIS</w:t>
+            </w:r>
+          </w:p>
+        </w:tc>
+      </w:tr>
+      <w:tr>
+        <w:trPr>
+          <w:trHeight w:val="290"/>
+        </w:trPr>
+        <w:tc>
+          <w:tcPr>
+            <w:tcW w:w="1242" w:type="dxa"/>
+            <w:tcBorders>
+              <w:top w:val="nil"/>
+              <w:left w:val="single" w:sz="8" w:space="0" w:color="auto"/>
+              <w:bottom w:val="single" w:sz="4" w:space="0" w:color="auto"/>
+              <w:right w:val="single" w:sz="4" w:space="0" w:color="auto"/>
+            </w:tcBorders>
+            <w:shd w:val="clear" w:color="auto" w:fill="auto"/>
+            <w:noWrap/>
+            <w:vAlign w:val="bottom"/>
+            <w:hideMark/>
+          </w:tcPr>
+          <w:p>
+            <w:pPr>
+              <w:spacing w:after="0" w:line="240" w:lineRule="auto"/>
+              <w:ind w:left="0"/>
+              <w:jc w:val="right"/>
+              <w:rPr>
+                <w:rFonts w:eastAsia="Times New Roman" w:cs="Arial"/>
+                <w:color w:val="000000"/>
+                <w:lang w:eastAsia="de-CH"/>
+              </w:rPr>
+            </w:pPr>
+            <w:r>
+              <w:rPr>
+                <w:rFonts w:eastAsia="Times New Roman" w:cs="Arial"/>
+                <w:color w:val="000000"/>
+                <w:lang w:eastAsia="de-CH"/>
+              </w:rPr>
+              <w:t>21.03.2019</w:t>
+            </w:r>
+          </w:p>
+        </w:tc>
+        <w:tc>
+          <w:tcPr>
+            <w:tcW w:w="4800" w:type="dxa"/>
+            <w:tcBorders>
+              <w:top w:val="single" w:sz="4" w:space="0" w:color="auto"/>
+              <w:left w:val="nil"/>
+              <w:bottom w:val="single" w:sz="4" w:space="0" w:color="auto"/>
+              <w:right w:val="single" w:sz="8" w:space="0" w:color="000000"/>
+            </w:tcBorders>
+            <w:shd w:val="clear" w:color="auto" w:fill="auto"/>
+            <w:noWrap/>
+            <w:vAlign w:val="bottom"/>
+            <w:hideMark/>
+          </w:tcPr>
+          <w:p>
+            <w:pPr>
+              <w:spacing w:after="0" w:line="240" w:lineRule="auto"/>
+              <w:ind w:left="0"/>
+              <w:jc w:val="left"/>
+              <w:rPr>
+                <w:rFonts w:eastAsia="Times New Roman" w:cs="Arial"/>
+                <w:color w:val="000000"/>
+                <w:lang w:eastAsia="de-CH"/>
+              </w:rPr>
+            </w:pPr>
+            <w:r>
+              <w:rPr>
+                <w:rFonts w:eastAsia="Times New Roman" w:cs="Arial"/>
+                <w:color w:val="000000"/>
+                <w:lang w:eastAsia="de-CH"/>
+              </w:rPr>
+              <w:t>Pflichtenheft Version 1</w:t>
+            </w:r>
+          </w:p>
+        </w:tc>
+      </w:tr>
+      <w:tr>
+        <w:trPr>
+          <w:trHeight w:val="290"/>
+        </w:trPr>
+        <w:tc>
+          <w:tcPr>
+            <w:tcW w:w="1242" w:type="dxa"/>
+            <w:tcBorders>
+              <w:top w:val="nil"/>
+              <w:left w:val="single" w:sz="8" w:space="0" w:color="auto"/>
+              <w:bottom w:val="single" w:sz="4" w:space="0" w:color="auto"/>
+              <w:right w:val="single" w:sz="4" w:space="0" w:color="auto"/>
+            </w:tcBorders>
+            <w:shd w:val="clear" w:color="auto" w:fill="auto"/>
+            <w:noWrap/>
+            <w:vAlign w:val="bottom"/>
+            <w:hideMark/>
+          </w:tcPr>
+          <w:p>
+            <w:pPr>
+              <w:spacing w:after="0" w:line="240" w:lineRule="auto"/>
+              <w:ind w:left="0"/>
+              <w:jc w:val="right"/>
+              <w:rPr>
+                <w:rFonts w:eastAsia="Times New Roman" w:cs="Arial"/>
+                <w:color w:val="000000"/>
+                <w:lang w:eastAsia="de-CH"/>
+              </w:rPr>
+            </w:pPr>
+            <w:r>
+              <w:rPr>
+                <w:rFonts w:eastAsia="Times New Roman" w:cs="Arial"/>
+                <w:color w:val="000000"/>
+                <w:lang w:eastAsia="de-CH"/>
+              </w:rPr>
+              <w:t>31.03.2019</w:t>
+            </w:r>
+          </w:p>
+        </w:tc>
+        <w:tc>
+          <w:tcPr>
+            <w:tcW w:w="4800" w:type="dxa"/>
+            <w:tcBorders>
+              <w:top w:val="single" w:sz="4" w:space="0" w:color="auto"/>
+              <w:left w:val="nil"/>
+              <w:bottom w:val="single" w:sz="4" w:space="0" w:color="auto"/>
+              <w:right w:val="single" w:sz="8" w:space="0" w:color="000000"/>
+            </w:tcBorders>
+            <w:shd w:val="clear" w:color="auto" w:fill="auto"/>
+            <w:noWrap/>
+            <w:vAlign w:val="bottom"/>
+            <w:hideMark/>
+          </w:tcPr>
+          <w:p>
+            <w:pPr>
+              <w:spacing w:after="0" w:line="240" w:lineRule="auto"/>
+              <w:ind w:left="0"/>
+              <w:jc w:val="left"/>
+              <w:rPr>
+                <w:rFonts w:eastAsia="Times New Roman" w:cs="Arial"/>
+                <w:color w:val="000000"/>
+                <w:lang w:eastAsia="de-CH"/>
+              </w:rPr>
+            </w:pPr>
+            <w:r>
+              <w:rPr>
+                <w:rFonts w:eastAsia="Times New Roman" w:cs="Arial"/>
+                <w:color w:val="000000"/>
+                <w:lang w:eastAsia="de-CH"/>
+              </w:rPr>
+              <w:t>Statusbericht 1</w:t>
+            </w:r>
+          </w:p>
+        </w:tc>
+      </w:tr>
+      <w:tr>
+        <w:trPr>
+          <w:trHeight w:val="290"/>
+        </w:trPr>
+        <w:tc>
+          <w:tcPr>
+            <w:tcW w:w="1242" w:type="dxa"/>
+            <w:tcBorders>
+              <w:top w:val="nil"/>
+              <w:left w:val="single" w:sz="8" w:space="0" w:color="auto"/>
+              <w:bottom w:val="single" w:sz="4" w:space="0" w:color="auto"/>
+              <w:right w:val="single" w:sz="4" w:space="0" w:color="auto"/>
+            </w:tcBorders>
+            <w:shd w:val="clear" w:color="auto" w:fill="auto"/>
+            <w:noWrap/>
+            <w:vAlign w:val="bottom"/>
+            <w:hideMark/>
+          </w:tcPr>
+          <w:p>
+            <w:pPr>
+              <w:spacing w:after="0" w:line="240" w:lineRule="auto"/>
+              <w:ind w:left="0"/>
+              <w:jc w:val="right"/>
+              <w:rPr>
+                <w:rFonts w:eastAsia="Times New Roman" w:cs="Arial"/>
+                <w:color w:val="000000"/>
+                <w:lang w:eastAsia="de-CH"/>
+              </w:rPr>
+            </w:pPr>
+            <w:r>
+              <w:rPr>
+                <w:rFonts w:eastAsia="Times New Roman" w:cs="Arial"/>
+                <w:color w:val="000000"/>
+                <w:lang w:eastAsia="de-CH"/>
+              </w:rPr>
+              <w:t>07.04.2019</w:t>
+            </w:r>
+          </w:p>
+        </w:tc>
+        <w:tc>
+          <w:tcPr>
+            <w:tcW w:w="4800" w:type="dxa"/>
+            <w:tcBorders>
+              <w:top w:val="single" w:sz="4" w:space="0" w:color="auto"/>
+              <w:left w:val="nil"/>
+              <w:bottom w:val="single" w:sz="4" w:space="0" w:color="auto"/>
+              <w:right w:val="single" w:sz="8" w:space="0" w:color="000000"/>
+            </w:tcBorders>
+            <w:shd w:val="clear" w:color="auto" w:fill="auto"/>
+            <w:noWrap/>
+            <w:vAlign w:val="bottom"/>
+            <w:hideMark/>
+          </w:tcPr>
+          <w:p>
+            <w:pPr>
+              <w:spacing w:after="0" w:line="240" w:lineRule="auto"/>
+              <w:ind w:left="0"/>
+              <w:jc w:val="left"/>
+              <w:rPr>
+                <w:rFonts w:eastAsia="Times New Roman" w:cs="Arial"/>
+                <w:color w:val="000000"/>
+                <w:lang w:eastAsia="de-CH"/>
+              </w:rPr>
+            </w:pPr>
+            <w:r>
+              <w:rPr>
+                <w:rFonts w:eastAsia="Times New Roman" w:cs="Arial"/>
+                <w:color w:val="000000"/>
+                <w:lang w:eastAsia="de-CH"/>
+              </w:rPr>
+              <w:t>Pflichtenheft Endversion</w:t>
+            </w:r>
+          </w:p>
+        </w:tc>
+      </w:tr>
+      <w:tr>
+        <w:trPr>
+          <w:trHeight w:val="290"/>
+        </w:trPr>
+        <w:tc>
+          <w:tcPr>
+            <w:tcW w:w="1242" w:type="dxa"/>
+            <w:tcBorders>
+              <w:top w:val="nil"/>
+              <w:left w:val="single" w:sz="8" w:space="0" w:color="auto"/>
+              <w:bottom w:val="single" w:sz="4" w:space="0" w:color="auto"/>
+              <w:right w:val="single" w:sz="4" w:space="0" w:color="auto"/>
+            </w:tcBorders>
+            <w:shd w:val="clear" w:color="auto" w:fill="auto"/>
+            <w:noWrap/>
+            <w:vAlign w:val="bottom"/>
+            <w:hideMark/>
+          </w:tcPr>
+          <w:p>
+            <w:pPr>
+              <w:spacing w:after="0" w:line="240" w:lineRule="auto"/>
+              <w:ind w:left="0"/>
+              <w:jc w:val="right"/>
+              <w:rPr>
+                <w:rFonts w:eastAsia="Times New Roman" w:cs="Arial"/>
+                <w:color w:val="000000"/>
+                <w:lang w:eastAsia="de-CH"/>
+              </w:rPr>
+            </w:pPr>
+            <w:r>
+              <w:rPr>
+                <w:rFonts w:eastAsia="Times New Roman" w:cs="Arial"/>
+                <w:color w:val="000000"/>
+                <w:lang w:eastAsia="de-CH"/>
+              </w:rPr>
+              <w:t>11.04.2019</w:t>
+            </w:r>
+          </w:p>
+        </w:tc>
+        <w:tc>
+          <w:tcPr>
+            <w:tcW w:w="4800" w:type="dxa"/>
+            <w:tcBorders>
+              <w:top w:val="single" w:sz="4" w:space="0" w:color="auto"/>
+              <w:left w:val="nil"/>
+              <w:bottom w:val="single" w:sz="4" w:space="0" w:color="auto"/>
+              <w:right w:val="single" w:sz="8" w:space="0" w:color="000000"/>
+            </w:tcBorders>
+            <w:shd w:val="clear" w:color="auto" w:fill="auto"/>
+            <w:noWrap/>
+            <w:vAlign w:val="bottom"/>
+            <w:hideMark/>
+          </w:tcPr>
+          <w:p>
+            <w:pPr>
+              <w:spacing w:after="0" w:line="240" w:lineRule="auto"/>
+              <w:ind w:left="0"/>
+              <w:jc w:val="left"/>
+              <w:rPr>
+                <w:rFonts w:eastAsia="Times New Roman" w:cs="Arial"/>
+                <w:color w:val="000000"/>
+                <w:lang w:eastAsia="de-CH"/>
+              </w:rPr>
+            </w:pPr>
+            <w:r>
+              <w:rPr>
+                <w:rFonts w:eastAsia="Times New Roman" w:cs="Arial"/>
+                <w:color w:val="000000"/>
+                <w:lang w:eastAsia="de-CH"/>
+              </w:rPr>
+              <w:t>Zwischenpräsentation</w:t>
+            </w:r>
+          </w:p>
+        </w:tc>
+      </w:tr>
+      <w:tr>
+        <w:trPr>
+          <w:trHeight w:val="290"/>
+        </w:trPr>
+        <w:tc>
+          <w:tcPr>
+            <w:tcW w:w="1242" w:type="dxa"/>
+            <w:tcBorders>
+              <w:top w:val="nil"/>
+              <w:left w:val="single" w:sz="8" w:space="0" w:color="auto"/>
+              <w:bottom w:val="single" w:sz="4" w:space="0" w:color="auto"/>
+              <w:right w:val="single" w:sz="4" w:space="0" w:color="auto"/>
+            </w:tcBorders>
+            <w:shd w:val="clear" w:color="auto" w:fill="auto"/>
+            <w:noWrap/>
+            <w:vAlign w:val="bottom"/>
+            <w:hideMark/>
+          </w:tcPr>
+          <w:p>
+            <w:pPr>
+              <w:spacing w:after="0" w:line="240" w:lineRule="auto"/>
+              <w:ind w:left="0"/>
+              <w:jc w:val="right"/>
+              <w:rPr>
+                <w:rFonts w:eastAsia="Times New Roman" w:cs="Arial"/>
+                <w:color w:val="000000"/>
+                <w:lang w:eastAsia="de-CH"/>
+              </w:rPr>
+            </w:pPr>
+            <w:r>
+              <w:rPr>
+                <w:rFonts w:eastAsia="Times New Roman" w:cs="Arial"/>
+                <w:color w:val="000000"/>
+                <w:lang w:eastAsia="de-CH"/>
+              </w:rPr>
+              <w:t>02.05.2019</w:t>
+            </w:r>
+          </w:p>
+        </w:tc>
+        <w:tc>
+          <w:tcPr>
+            <w:tcW w:w="4800" w:type="dxa"/>
+            <w:tcBorders>
+              <w:top w:val="single" w:sz="4" w:space="0" w:color="auto"/>
+              <w:left w:val="nil"/>
+              <w:bottom w:val="single" w:sz="4" w:space="0" w:color="auto"/>
+              <w:right w:val="single" w:sz="8" w:space="0" w:color="000000"/>
+            </w:tcBorders>
+            <w:shd w:val="clear" w:color="auto" w:fill="auto"/>
+            <w:noWrap/>
+            <w:vAlign w:val="bottom"/>
+            <w:hideMark/>
+          </w:tcPr>
+          <w:p>
+            <w:pPr>
+              <w:spacing w:after="0" w:line="240" w:lineRule="auto"/>
+              <w:ind w:left="0"/>
+              <w:jc w:val="left"/>
+              <w:rPr>
+                <w:rFonts w:eastAsia="Times New Roman" w:cs="Arial"/>
+                <w:color w:val="000000"/>
+                <w:lang w:eastAsia="de-CH"/>
+              </w:rPr>
+            </w:pPr>
+            <w:proofErr w:type="spellStart"/>
+            <w:r>
+              <w:rPr>
+                <w:rFonts w:eastAsia="Times New Roman" w:cs="Arial"/>
+                <w:color w:val="000000"/>
+                <w:lang w:eastAsia="de-CH"/>
+              </w:rPr>
+              <w:t>Dispostion</w:t>
+            </w:r>
+            <w:proofErr w:type="spellEnd"/>
+            <w:r>
+              <w:rPr>
+                <w:rFonts w:eastAsia="Times New Roman" w:cs="Arial"/>
+                <w:color w:val="000000"/>
+                <w:lang w:eastAsia="de-CH"/>
+              </w:rPr>
+              <w:t>, Einleitung</w:t>
+            </w:r>
+          </w:p>
+        </w:tc>
+      </w:tr>
+      <w:tr>
+        <w:trPr>
+          <w:trHeight w:val="290"/>
+        </w:trPr>
+        <w:tc>
+          <w:tcPr>
+            <w:tcW w:w="1242" w:type="dxa"/>
+            <w:tcBorders>
+              <w:top w:val="nil"/>
+              <w:left w:val="single" w:sz="8" w:space="0" w:color="auto"/>
+              <w:bottom w:val="single" w:sz="4" w:space="0" w:color="auto"/>
+              <w:right w:val="single" w:sz="4" w:space="0" w:color="auto"/>
+            </w:tcBorders>
+            <w:shd w:val="clear" w:color="auto" w:fill="auto"/>
+            <w:noWrap/>
+            <w:vAlign w:val="bottom"/>
+            <w:hideMark/>
+          </w:tcPr>
+          <w:p>
+            <w:pPr>
+              <w:spacing w:after="0" w:line="240" w:lineRule="auto"/>
+              <w:ind w:left="0"/>
+              <w:jc w:val="right"/>
+              <w:rPr>
+                <w:rFonts w:eastAsia="Times New Roman" w:cs="Arial"/>
+                <w:color w:val="000000"/>
+                <w:lang w:eastAsia="de-CH"/>
+              </w:rPr>
+            </w:pPr>
+            <w:r>
+              <w:rPr>
+                <w:rFonts w:eastAsia="Times New Roman" w:cs="Arial"/>
+                <w:color w:val="000000"/>
+                <w:lang w:eastAsia="de-CH"/>
+              </w:rPr>
+              <w:t>05.05.2019</w:t>
+            </w:r>
+          </w:p>
+        </w:tc>
+        <w:tc>
+          <w:tcPr>
+            <w:tcW w:w="4800" w:type="dxa"/>
+            <w:tcBorders>
+              <w:top w:val="single" w:sz="4" w:space="0" w:color="auto"/>
+              <w:left w:val="nil"/>
+              <w:bottom w:val="single" w:sz="4" w:space="0" w:color="auto"/>
+              <w:right w:val="single" w:sz="8" w:space="0" w:color="000000"/>
+            </w:tcBorders>
+            <w:shd w:val="clear" w:color="auto" w:fill="auto"/>
+            <w:noWrap/>
+            <w:vAlign w:val="bottom"/>
+            <w:hideMark/>
+          </w:tcPr>
+          <w:p>
+            <w:pPr>
+              <w:spacing w:after="0" w:line="240" w:lineRule="auto"/>
+              <w:ind w:left="0"/>
+              <w:jc w:val="left"/>
+              <w:rPr>
+                <w:rFonts w:eastAsia="Times New Roman" w:cs="Arial"/>
+                <w:color w:val="000000"/>
+                <w:lang w:eastAsia="de-CH"/>
+              </w:rPr>
+            </w:pPr>
+            <w:r>
+              <w:rPr>
+                <w:rFonts w:eastAsia="Times New Roman" w:cs="Arial"/>
+                <w:color w:val="000000"/>
+                <w:lang w:eastAsia="de-CH"/>
+              </w:rPr>
+              <w:t>Statusbericht 2</w:t>
+            </w:r>
+          </w:p>
+        </w:tc>
+      </w:tr>
+      <w:tr>
+        <w:trPr>
+          <w:trHeight w:val="290"/>
+        </w:trPr>
+        <w:tc>
+          <w:tcPr>
+            <w:tcW w:w="1242" w:type="dxa"/>
+            <w:tcBorders>
+              <w:top w:val="nil"/>
+              <w:left w:val="single" w:sz="8" w:space="0" w:color="auto"/>
+              <w:bottom w:val="single" w:sz="4" w:space="0" w:color="auto"/>
+              <w:right w:val="single" w:sz="4" w:space="0" w:color="auto"/>
+            </w:tcBorders>
+            <w:shd w:val="clear" w:color="auto" w:fill="auto"/>
+            <w:noWrap/>
+            <w:vAlign w:val="bottom"/>
+            <w:hideMark/>
+          </w:tcPr>
+          <w:p>
+            <w:pPr>
+              <w:spacing w:after="0" w:line="240" w:lineRule="auto"/>
+              <w:ind w:left="0"/>
+              <w:jc w:val="right"/>
+              <w:rPr>
+                <w:rFonts w:eastAsia="Times New Roman" w:cs="Arial"/>
+                <w:color w:val="000000"/>
+                <w:lang w:eastAsia="de-CH"/>
+              </w:rPr>
+            </w:pPr>
+            <w:r>
+              <w:rPr>
+                <w:rFonts w:eastAsia="Times New Roman" w:cs="Arial"/>
+                <w:color w:val="000000"/>
+                <w:lang w:eastAsia="de-CH"/>
+              </w:rPr>
+              <w:t>06.05.2019</w:t>
+            </w:r>
+          </w:p>
+        </w:tc>
+        <w:tc>
+          <w:tcPr>
+            <w:tcW w:w="4800" w:type="dxa"/>
+            <w:tcBorders>
+              <w:top w:val="single" w:sz="4" w:space="0" w:color="auto"/>
+              <w:left w:val="nil"/>
+              <w:bottom w:val="single" w:sz="4" w:space="0" w:color="auto"/>
+              <w:right w:val="single" w:sz="8" w:space="0" w:color="000000"/>
+            </w:tcBorders>
+            <w:shd w:val="clear" w:color="auto" w:fill="auto"/>
+            <w:noWrap/>
+            <w:vAlign w:val="bottom"/>
+            <w:hideMark/>
+          </w:tcPr>
+          <w:p>
+            <w:pPr>
+              <w:spacing w:after="0" w:line="240" w:lineRule="auto"/>
+              <w:ind w:left="0"/>
+              <w:jc w:val="left"/>
+              <w:rPr>
+                <w:rFonts w:eastAsia="Times New Roman" w:cs="Arial"/>
+                <w:color w:val="000000"/>
+                <w:lang w:eastAsia="de-CH"/>
+              </w:rPr>
+            </w:pPr>
+            <w:r>
+              <w:rPr>
+                <w:rFonts w:eastAsia="Times New Roman" w:cs="Arial"/>
+                <w:color w:val="000000"/>
+                <w:lang w:eastAsia="de-CH"/>
+              </w:rPr>
+              <w:t xml:space="preserve">Berechnungen mit </w:t>
+            </w:r>
+            <w:proofErr w:type="spellStart"/>
+            <w:r>
+              <w:rPr>
+                <w:rFonts w:eastAsia="Times New Roman" w:cs="Arial"/>
+                <w:color w:val="000000"/>
+                <w:lang w:eastAsia="de-CH"/>
+              </w:rPr>
+              <w:t>Matlab</w:t>
+            </w:r>
+            <w:proofErr w:type="spellEnd"/>
+          </w:p>
+        </w:tc>
+      </w:tr>
+      <w:tr>
+        <w:trPr>
+          <w:trHeight w:val="290"/>
+        </w:trPr>
+        <w:tc>
+          <w:tcPr>
+            <w:tcW w:w="1242" w:type="dxa"/>
+            <w:tcBorders>
+              <w:top w:val="nil"/>
+              <w:left w:val="single" w:sz="8" w:space="0" w:color="auto"/>
+              <w:bottom w:val="single" w:sz="4" w:space="0" w:color="auto"/>
+              <w:right w:val="single" w:sz="4" w:space="0" w:color="auto"/>
+            </w:tcBorders>
+            <w:shd w:val="clear" w:color="auto" w:fill="auto"/>
+            <w:noWrap/>
+            <w:vAlign w:val="bottom"/>
+            <w:hideMark/>
+          </w:tcPr>
+          <w:p>
+            <w:pPr>
+              <w:spacing w:after="0" w:line="240" w:lineRule="auto"/>
+              <w:ind w:left="0"/>
+              <w:jc w:val="right"/>
+              <w:rPr>
+                <w:rFonts w:eastAsia="Times New Roman" w:cs="Arial"/>
+                <w:color w:val="000000"/>
+                <w:lang w:eastAsia="de-CH"/>
+              </w:rPr>
+            </w:pPr>
+            <w:r>
+              <w:rPr>
+                <w:rFonts w:eastAsia="Times New Roman" w:cs="Arial"/>
+                <w:color w:val="000000"/>
+                <w:lang w:eastAsia="de-CH"/>
+              </w:rPr>
+              <w:t>13.05.2019</w:t>
+            </w:r>
+          </w:p>
+        </w:tc>
+        <w:tc>
+          <w:tcPr>
+            <w:tcW w:w="4800" w:type="dxa"/>
+            <w:tcBorders>
+              <w:top w:val="single" w:sz="4" w:space="0" w:color="auto"/>
+              <w:left w:val="nil"/>
+              <w:bottom w:val="single" w:sz="4" w:space="0" w:color="auto"/>
+              <w:right w:val="single" w:sz="8" w:space="0" w:color="000000"/>
+            </w:tcBorders>
+            <w:shd w:val="clear" w:color="auto" w:fill="auto"/>
+            <w:noWrap/>
+            <w:vAlign w:val="bottom"/>
+            <w:hideMark/>
+          </w:tcPr>
+          <w:p>
+            <w:pPr>
+              <w:spacing w:after="0" w:line="240" w:lineRule="auto"/>
+              <w:ind w:left="0"/>
+              <w:jc w:val="left"/>
+              <w:rPr>
+                <w:rFonts w:eastAsia="Times New Roman" w:cs="Arial"/>
+                <w:color w:val="000000"/>
+                <w:lang w:eastAsia="de-CH"/>
+              </w:rPr>
+            </w:pPr>
+            <w:r>
+              <w:rPr>
+                <w:rFonts w:eastAsia="Times New Roman" w:cs="Arial"/>
+                <w:color w:val="000000"/>
+                <w:lang w:eastAsia="de-CH"/>
+              </w:rPr>
+              <w:t>Betaversion von Software</w:t>
+            </w:r>
+          </w:p>
+        </w:tc>
+      </w:tr>
+      <w:tr>
+        <w:trPr>
+          <w:trHeight w:val="290"/>
+        </w:trPr>
+        <w:tc>
+          <w:tcPr>
+            <w:tcW w:w="1242" w:type="dxa"/>
+            <w:tcBorders>
+              <w:top w:val="nil"/>
+              <w:left w:val="single" w:sz="8" w:space="0" w:color="auto"/>
+              <w:bottom w:val="single" w:sz="4" w:space="0" w:color="auto"/>
+              <w:right w:val="single" w:sz="4" w:space="0" w:color="auto"/>
+            </w:tcBorders>
+            <w:shd w:val="clear" w:color="auto" w:fill="auto"/>
+            <w:noWrap/>
+            <w:vAlign w:val="bottom"/>
+            <w:hideMark/>
+          </w:tcPr>
+          <w:p>
+            <w:pPr>
+              <w:spacing w:after="0" w:line="240" w:lineRule="auto"/>
+              <w:ind w:left="0"/>
+              <w:jc w:val="right"/>
+              <w:rPr>
+                <w:rFonts w:eastAsia="Times New Roman" w:cs="Arial"/>
+                <w:color w:val="000000"/>
+                <w:lang w:eastAsia="de-CH"/>
+              </w:rPr>
+            </w:pPr>
+            <w:r>
+              <w:rPr>
+                <w:rFonts w:eastAsia="Times New Roman" w:cs="Arial"/>
+                <w:color w:val="000000"/>
+                <w:lang w:eastAsia="de-CH"/>
+              </w:rPr>
+              <w:t>19.05.2019</w:t>
+            </w:r>
+          </w:p>
+        </w:tc>
+        <w:tc>
+          <w:tcPr>
+            <w:tcW w:w="4800" w:type="dxa"/>
+            <w:tcBorders>
+              <w:top w:val="single" w:sz="4" w:space="0" w:color="auto"/>
+              <w:left w:val="nil"/>
+              <w:bottom w:val="single" w:sz="4" w:space="0" w:color="auto"/>
+              <w:right w:val="single" w:sz="8" w:space="0" w:color="000000"/>
+            </w:tcBorders>
+            <w:shd w:val="clear" w:color="auto" w:fill="auto"/>
+            <w:noWrap/>
+            <w:vAlign w:val="bottom"/>
+            <w:hideMark/>
+          </w:tcPr>
+          <w:p>
+            <w:pPr>
+              <w:spacing w:after="0" w:line="240" w:lineRule="auto"/>
+              <w:ind w:left="0"/>
+              <w:jc w:val="left"/>
+              <w:rPr>
+                <w:rFonts w:eastAsia="Times New Roman" w:cs="Arial"/>
+                <w:color w:val="000000"/>
+                <w:lang w:eastAsia="de-CH"/>
+              </w:rPr>
+            </w:pPr>
+            <w:r>
+              <w:rPr>
+                <w:rFonts w:eastAsia="Times New Roman" w:cs="Arial"/>
+                <w:color w:val="000000"/>
+                <w:lang w:eastAsia="de-CH"/>
+              </w:rPr>
+              <w:t>Statusbericht 3</w:t>
+            </w:r>
+          </w:p>
+        </w:tc>
+      </w:tr>
+      <w:tr>
+        <w:trPr>
+          <w:trHeight w:val="290"/>
+        </w:trPr>
+        <w:tc>
+          <w:tcPr>
+            <w:tcW w:w="1242" w:type="dxa"/>
+            <w:tcBorders>
+              <w:top w:val="nil"/>
+              <w:left w:val="single" w:sz="8" w:space="0" w:color="auto"/>
+              <w:bottom w:val="single" w:sz="4" w:space="0" w:color="auto"/>
+              <w:right w:val="single" w:sz="4" w:space="0" w:color="auto"/>
+            </w:tcBorders>
+            <w:shd w:val="clear" w:color="auto" w:fill="auto"/>
+            <w:noWrap/>
+            <w:vAlign w:val="bottom"/>
+            <w:hideMark/>
+          </w:tcPr>
+          <w:p>
+            <w:pPr>
+              <w:spacing w:after="0" w:line="240" w:lineRule="auto"/>
+              <w:ind w:left="0"/>
+              <w:jc w:val="right"/>
+              <w:rPr>
+                <w:rFonts w:eastAsia="Times New Roman" w:cs="Arial"/>
+                <w:color w:val="000000"/>
+                <w:lang w:eastAsia="de-CH"/>
+              </w:rPr>
+            </w:pPr>
+            <w:r>
+              <w:rPr>
+                <w:rFonts w:eastAsia="Times New Roman" w:cs="Arial"/>
+                <w:color w:val="000000"/>
+                <w:lang w:eastAsia="de-CH"/>
+              </w:rPr>
+              <w:t>13.06.2019</w:t>
+            </w:r>
+          </w:p>
+        </w:tc>
+        <w:tc>
+          <w:tcPr>
+            <w:tcW w:w="4800" w:type="dxa"/>
+            <w:tcBorders>
+              <w:top w:val="single" w:sz="4" w:space="0" w:color="auto"/>
+              <w:left w:val="nil"/>
+              <w:bottom w:val="single" w:sz="4" w:space="0" w:color="auto"/>
+              <w:right w:val="single" w:sz="8" w:space="0" w:color="000000"/>
+            </w:tcBorders>
+            <w:shd w:val="clear" w:color="auto" w:fill="auto"/>
+            <w:noWrap/>
+            <w:vAlign w:val="bottom"/>
+            <w:hideMark/>
+          </w:tcPr>
+          <w:p>
+            <w:pPr>
+              <w:spacing w:after="0" w:line="240" w:lineRule="auto"/>
+              <w:ind w:left="0"/>
+              <w:jc w:val="left"/>
+              <w:rPr>
+                <w:rFonts w:eastAsia="Times New Roman" w:cs="Arial"/>
+                <w:color w:val="000000"/>
+                <w:lang w:eastAsia="de-CH"/>
+              </w:rPr>
+            </w:pPr>
+            <w:r>
+              <w:rPr>
+                <w:rFonts w:eastAsia="Times New Roman" w:cs="Arial"/>
+                <w:color w:val="000000"/>
+                <w:lang w:eastAsia="de-CH"/>
+              </w:rPr>
+              <w:t>Statusbericht 4</w:t>
+            </w:r>
+          </w:p>
+        </w:tc>
+      </w:tr>
+      <w:tr>
+        <w:trPr>
+          <w:trHeight w:val="300"/>
+        </w:trPr>
+        <w:tc>
+          <w:tcPr>
+            <w:tcW w:w="1242" w:type="dxa"/>
+            <w:tcBorders>
+              <w:top w:val="nil"/>
+              <w:left w:val="single" w:sz="8" w:space="0" w:color="auto"/>
+              <w:bottom w:val="single" w:sz="8" w:space="0" w:color="auto"/>
+              <w:right w:val="single" w:sz="4" w:space="0" w:color="auto"/>
+            </w:tcBorders>
+            <w:shd w:val="clear" w:color="auto" w:fill="auto"/>
+            <w:noWrap/>
+            <w:vAlign w:val="bottom"/>
+            <w:hideMark/>
+          </w:tcPr>
+          <w:p>
+            <w:pPr>
+              <w:spacing w:after="0" w:line="240" w:lineRule="auto"/>
+              <w:ind w:left="0"/>
+              <w:jc w:val="right"/>
+              <w:rPr>
+                <w:rFonts w:eastAsia="Times New Roman" w:cs="Arial"/>
+                <w:color w:val="000000"/>
+                <w:lang w:eastAsia="de-CH"/>
+              </w:rPr>
+            </w:pPr>
+            <w:r>
+              <w:rPr>
+                <w:rFonts w:eastAsia="Times New Roman" w:cs="Arial"/>
+                <w:color w:val="000000"/>
+                <w:lang w:eastAsia="de-CH"/>
+              </w:rPr>
+              <w:t>13.06.2019</w:t>
+            </w:r>
+          </w:p>
+        </w:tc>
+        <w:tc>
+          <w:tcPr>
+            <w:tcW w:w="4800" w:type="dxa"/>
+            <w:tcBorders>
+              <w:top w:val="single" w:sz="4" w:space="0" w:color="auto"/>
               <w:left w:val="nil"/>
               <w:bottom w:val="single" w:sz="8" w:space="0" w:color="auto"/>
               <w:right w:val="single" w:sz="8" w:space="0" w:color="000000"/>
@@ -6178,930 +7412,7 @@
             <w:pPr>
               <w:spacing w:after="0" w:line="240" w:lineRule="auto"/>
               <w:ind w:left="0"/>
-              <w:rPr>
-                <w:rFonts w:eastAsia="Times New Roman" w:cs="Arial"/>
-                <w:color w:val="000000"/>
-                <w:lang w:eastAsia="de-CH"/>
-              </w:rPr>
-            </w:pPr>
-            <w:r>
-              <w:rPr>
-                <w:rFonts w:eastAsia="Times New Roman" w:cs="Arial"/>
-                <w:color w:val="000000"/>
-                <w:lang w:eastAsia="de-CH"/>
-              </w:rPr>
-              <w:t>KIS</w:t>
-            </w:r>
-          </w:p>
-        </w:tc>
-      </w:tr>
-      <w:tr>
-        <w:trPr>
-          <w:trHeight w:val="300"/>
-        </w:trPr>
-        <w:tc>
-          <w:tcPr>
-            <w:tcW w:w="1263" w:type="dxa"/>
-            <w:tcBorders>
-              <w:top w:val="nil"/>
-              <w:left w:val="single" w:sz="8" w:space="0" w:color="auto"/>
-              <w:bottom w:val="single" w:sz="8" w:space="0" w:color="auto"/>
-              <w:right w:val="single" w:sz="8" w:space="0" w:color="auto"/>
-            </w:tcBorders>
-            <w:shd w:val="clear" w:color="auto" w:fill="auto"/>
-            <w:noWrap/>
-            <w:vAlign w:val="bottom"/>
-            <w:hideMark/>
-          </w:tcPr>
-          <w:p>
-            <w:pPr>
-              <w:spacing w:after="0" w:line="240" w:lineRule="auto"/>
-              <w:ind w:left="0"/>
-              <w:rPr>
-                <w:rFonts w:eastAsia="Times New Roman" w:cs="Arial"/>
-                <w:color w:val="000000"/>
-                <w:lang w:eastAsia="de-CH"/>
-              </w:rPr>
-            </w:pPr>
-            <w:r>
-              <w:rPr>
-                <w:rFonts w:eastAsia="Times New Roman" w:cs="Arial"/>
-                <w:color w:val="000000"/>
-                <w:lang w:eastAsia="de-CH"/>
-              </w:rPr>
-              <w:t>2</w:t>
-            </w:r>
-            <w:r>
-              <w:rPr>
-                <w:rFonts w:eastAsia="Times New Roman" w:cs="Arial"/>
-                <w:color w:val="000000"/>
-                <w:lang w:eastAsia="de-CH"/>
-              </w:rPr>
-              <w:t>4</w:t>
-            </w:r>
-            <w:r>
-              <w:rPr>
-                <w:rFonts w:eastAsia="Times New Roman" w:cs="Arial"/>
-                <w:color w:val="000000"/>
-                <w:lang w:eastAsia="de-CH"/>
-              </w:rPr>
-              <w:t>.03.2019</w:t>
-            </w:r>
-          </w:p>
-        </w:tc>
-        <w:tc>
-          <w:tcPr>
-            <w:tcW w:w="4779" w:type="dxa"/>
-            <w:gridSpan w:val="3"/>
-            <w:tcBorders>
-              <w:top w:val="single" w:sz="8" w:space="0" w:color="auto"/>
-              <w:left w:val="nil"/>
-              <w:bottom w:val="single" w:sz="8" w:space="0" w:color="auto"/>
-              <w:right w:val="single" w:sz="8" w:space="0" w:color="000000"/>
-            </w:tcBorders>
-            <w:shd w:val="clear" w:color="auto" w:fill="auto"/>
-            <w:noWrap/>
-            <w:vAlign w:val="bottom"/>
-            <w:hideMark/>
-          </w:tcPr>
-          <w:p>
-            <w:pPr>
-              <w:spacing w:after="0" w:line="240" w:lineRule="auto"/>
-              <w:ind w:left="0"/>
-              <w:rPr>
-                <w:rFonts w:eastAsia="Times New Roman" w:cs="Arial"/>
-                <w:color w:val="000000"/>
-                <w:lang w:eastAsia="de-CH"/>
-              </w:rPr>
-            </w:pPr>
-            <w:r>
-              <w:rPr>
-                <w:rFonts w:eastAsia="Times New Roman" w:cs="Arial"/>
-                <w:color w:val="000000"/>
-                <w:lang w:eastAsia="de-CH"/>
-              </w:rPr>
-              <w:t>Pflichtenheft Version 1</w:t>
-            </w:r>
-          </w:p>
-        </w:tc>
-      </w:tr>
-      <w:tr>
-        <w:trPr>
-          <w:trHeight w:val="300"/>
-        </w:trPr>
-        <w:tc>
-          <w:tcPr>
-            <w:tcW w:w="1263" w:type="dxa"/>
-            <w:tcBorders>
-              <w:top w:val="nil"/>
-              <w:left w:val="single" w:sz="8" w:space="0" w:color="auto"/>
-              <w:bottom w:val="single" w:sz="8" w:space="0" w:color="auto"/>
-              <w:right w:val="single" w:sz="8" w:space="0" w:color="auto"/>
-            </w:tcBorders>
-            <w:shd w:val="clear" w:color="auto" w:fill="auto"/>
-            <w:noWrap/>
-            <w:vAlign w:val="bottom"/>
-            <w:hideMark/>
-          </w:tcPr>
-          <w:p>
-            <w:pPr>
-              <w:spacing w:after="0" w:line="240" w:lineRule="auto"/>
-              <w:ind w:left="0"/>
-              <w:rPr>
-                <w:rFonts w:eastAsia="Times New Roman" w:cs="Arial"/>
-                <w:color w:val="000000"/>
-                <w:lang w:eastAsia="de-CH"/>
-              </w:rPr>
-            </w:pPr>
-            <w:r>
-              <w:rPr>
-                <w:rFonts w:eastAsia="Times New Roman" w:cs="Arial"/>
-                <w:color w:val="000000"/>
-                <w:lang w:eastAsia="de-CH"/>
-              </w:rPr>
-              <w:t>31</w:t>
-            </w:r>
-            <w:r>
-              <w:rPr>
-                <w:rFonts w:eastAsia="Times New Roman" w:cs="Arial"/>
-                <w:color w:val="000000"/>
-                <w:lang w:eastAsia="de-CH"/>
-              </w:rPr>
-              <w:t>.03.2019</w:t>
-            </w:r>
-          </w:p>
-        </w:tc>
-        <w:tc>
-          <w:tcPr>
-            <w:tcW w:w="4779" w:type="dxa"/>
-            <w:gridSpan w:val="3"/>
-            <w:tcBorders>
-              <w:top w:val="single" w:sz="8" w:space="0" w:color="auto"/>
-              <w:left w:val="nil"/>
-              <w:bottom w:val="single" w:sz="8" w:space="0" w:color="auto"/>
-              <w:right w:val="single" w:sz="8" w:space="0" w:color="000000"/>
-            </w:tcBorders>
-            <w:shd w:val="clear" w:color="auto" w:fill="auto"/>
-            <w:noWrap/>
-            <w:vAlign w:val="bottom"/>
-            <w:hideMark/>
-          </w:tcPr>
-          <w:p>
-            <w:pPr>
-              <w:spacing w:after="0" w:line="240" w:lineRule="auto"/>
-              <w:ind w:left="0"/>
-              <w:rPr>
-                <w:rFonts w:eastAsia="Times New Roman" w:cs="Arial"/>
-                <w:color w:val="000000"/>
-                <w:lang w:eastAsia="de-CH"/>
-              </w:rPr>
-            </w:pPr>
-            <w:r>
-              <w:rPr>
-                <w:rFonts w:eastAsia="Times New Roman" w:cs="Arial"/>
-                <w:color w:val="000000"/>
-                <w:lang w:eastAsia="de-CH"/>
-              </w:rPr>
-              <w:t>Statusbericht 1</w:t>
-            </w:r>
-          </w:p>
-        </w:tc>
-      </w:tr>
-      <w:tr>
-        <w:trPr>
-          <w:trHeight w:val="300"/>
-        </w:trPr>
-        <w:tc>
-          <w:tcPr>
-            <w:tcW w:w="1263" w:type="dxa"/>
-            <w:tcBorders>
-              <w:top w:val="nil"/>
-              <w:left w:val="single" w:sz="8" w:space="0" w:color="auto"/>
-              <w:bottom w:val="single" w:sz="8" w:space="0" w:color="auto"/>
-              <w:right w:val="single" w:sz="8" w:space="0" w:color="auto"/>
-            </w:tcBorders>
-            <w:shd w:val="clear" w:color="auto" w:fill="auto"/>
-            <w:noWrap/>
-            <w:vAlign w:val="bottom"/>
-            <w:hideMark/>
-          </w:tcPr>
-          <w:p>
-            <w:pPr>
-              <w:spacing w:after="0" w:line="240" w:lineRule="auto"/>
-              <w:ind w:left="0"/>
-              <w:rPr>
-                <w:rFonts w:eastAsia="Times New Roman" w:cs="Arial"/>
-                <w:color w:val="000000"/>
-                <w:lang w:eastAsia="de-CH"/>
-              </w:rPr>
-            </w:pPr>
-            <w:r>
-              <w:rPr>
-                <w:rFonts w:eastAsia="Times New Roman" w:cs="Arial"/>
-                <w:color w:val="000000"/>
-                <w:lang w:eastAsia="de-CH"/>
-              </w:rPr>
-              <w:t>07</w:t>
-            </w:r>
-            <w:r>
-              <w:rPr>
-                <w:rFonts w:eastAsia="Times New Roman" w:cs="Arial"/>
-                <w:color w:val="000000"/>
-                <w:lang w:eastAsia="de-CH"/>
-              </w:rPr>
-              <w:t>.04.2019</w:t>
-            </w:r>
-          </w:p>
-        </w:tc>
-        <w:tc>
-          <w:tcPr>
-            <w:tcW w:w="4779" w:type="dxa"/>
-            <w:gridSpan w:val="3"/>
-            <w:tcBorders>
-              <w:top w:val="single" w:sz="8" w:space="0" w:color="auto"/>
-              <w:left w:val="nil"/>
-              <w:bottom w:val="single" w:sz="8" w:space="0" w:color="auto"/>
-              <w:right w:val="single" w:sz="8" w:space="0" w:color="000000"/>
-            </w:tcBorders>
-            <w:shd w:val="clear" w:color="auto" w:fill="auto"/>
-            <w:noWrap/>
-            <w:vAlign w:val="bottom"/>
-            <w:hideMark/>
-          </w:tcPr>
-          <w:p>
-            <w:pPr>
-              <w:spacing w:after="0" w:line="240" w:lineRule="auto"/>
-              <w:ind w:left="0"/>
-              <w:rPr>
-                <w:rFonts w:eastAsia="Times New Roman" w:cs="Arial"/>
-                <w:color w:val="000000"/>
-                <w:lang w:eastAsia="de-CH"/>
-              </w:rPr>
-            </w:pPr>
-            <w:r>
-              <w:rPr>
-                <w:rFonts w:eastAsia="Times New Roman" w:cs="Arial"/>
-                <w:color w:val="000000"/>
-                <w:lang w:eastAsia="de-CH"/>
-              </w:rPr>
-              <w:t>Pflichtenheft Endversion</w:t>
-            </w:r>
-          </w:p>
-        </w:tc>
-      </w:tr>
-      <w:tr>
-        <w:trPr>
-          <w:trHeight w:val="300"/>
-        </w:trPr>
-        <w:tc>
-          <w:tcPr>
-            <w:tcW w:w="1263" w:type="dxa"/>
-            <w:tcBorders>
-              <w:top w:val="nil"/>
-              <w:left w:val="single" w:sz="8" w:space="0" w:color="auto"/>
-              <w:bottom w:val="single" w:sz="8" w:space="0" w:color="auto"/>
-              <w:right w:val="single" w:sz="8" w:space="0" w:color="auto"/>
-            </w:tcBorders>
-            <w:shd w:val="clear" w:color="auto" w:fill="auto"/>
-            <w:noWrap/>
-            <w:vAlign w:val="bottom"/>
-            <w:hideMark/>
-          </w:tcPr>
-          <w:p>
-            <w:pPr>
-              <w:spacing w:after="0" w:line="240" w:lineRule="auto"/>
-              <w:ind w:left="0"/>
-              <w:rPr>
-                <w:rFonts w:eastAsia="Times New Roman" w:cs="Arial"/>
-                <w:color w:val="000000"/>
-                <w:lang w:eastAsia="de-CH"/>
-              </w:rPr>
-            </w:pPr>
-            <w:r>
-              <w:rPr>
-                <w:rFonts w:eastAsia="Times New Roman" w:cs="Arial"/>
-                <w:color w:val="000000"/>
-                <w:lang w:eastAsia="de-CH"/>
-              </w:rPr>
-              <w:t>11.04.2019</w:t>
-            </w:r>
-          </w:p>
-        </w:tc>
-        <w:tc>
-          <w:tcPr>
-            <w:tcW w:w="4779" w:type="dxa"/>
-            <w:gridSpan w:val="3"/>
-            <w:tcBorders>
-              <w:top w:val="single" w:sz="8" w:space="0" w:color="auto"/>
-              <w:left w:val="nil"/>
-              <w:bottom w:val="single" w:sz="8" w:space="0" w:color="auto"/>
-              <w:right w:val="single" w:sz="8" w:space="0" w:color="000000"/>
-            </w:tcBorders>
-            <w:shd w:val="clear" w:color="auto" w:fill="auto"/>
-            <w:noWrap/>
-            <w:vAlign w:val="bottom"/>
-            <w:hideMark/>
-          </w:tcPr>
-          <w:p>
-            <w:pPr>
-              <w:spacing w:after="0" w:line="240" w:lineRule="auto"/>
-              <w:ind w:left="0"/>
-              <w:rPr>
-                <w:rFonts w:eastAsia="Times New Roman" w:cs="Arial"/>
-                <w:color w:val="000000"/>
-                <w:lang w:eastAsia="de-CH"/>
-              </w:rPr>
-            </w:pPr>
-            <w:r>
-              <w:rPr>
-                <w:rFonts w:eastAsia="Times New Roman" w:cs="Arial"/>
-                <w:color w:val="000000"/>
-                <w:lang w:eastAsia="de-CH"/>
-              </w:rPr>
-              <w:t>Zwischenpräsentation</w:t>
-            </w:r>
-          </w:p>
-        </w:tc>
-      </w:tr>
-      <w:tr>
-        <w:trPr>
-          <w:trHeight w:val="300"/>
-        </w:trPr>
-        <w:tc>
-          <w:tcPr>
-            <w:tcW w:w="1263" w:type="dxa"/>
-            <w:tcBorders>
-              <w:top w:val="nil"/>
-              <w:left w:val="single" w:sz="8" w:space="0" w:color="auto"/>
-              <w:bottom w:val="single" w:sz="8" w:space="0" w:color="auto"/>
-              <w:right w:val="single" w:sz="8" w:space="0" w:color="auto"/>
-            </w:tcBorders>
-            <w:shd w:val="clear" w:color="auto" w:fill="auto"/>
-            <w:noWrap/>
-            <w:vAlign w:val="bottom"/>
-          </w:tcPr>
-          <w:p>
-            <w:pPr>
-              <w:spacing w:after="0" w:line="240" w:lineRule="auto"/>
-              <w:ind w:left="0"/>
-              <w:rPr>
-                <w:rFonts w:eastAsia="Times New Roman" w:cs="Arial"/>
-                <w:color w:val="000000"/>
-                <w:lang w:eastAsia="de-CH"/>
-              </w:rPr>
-            </w:pPr>
-            <w:r>
-              <w:rPr>
-                <w:rFonts w:eastAsia="Times New Roman" w:cs="Arial"/>
-                <w:color w:val="000000"/>
-                <w:lang w:eastAsia="de-CH"/>
-              </w:rPr>
-              <w:t>02.05.2019</w:t>
-            </w:r>
-          </w:p>
-        </w:tc>
-        <w:tc>
-          <w:tcPr>
-            <w:tcW w:w="4779" w:type="dxa"/>
-            <w:gridSpan w:val="3"/>
-            <w:tcBorders>
-              <w:top w:val="single" w:sz="8" w:space="0" w:color="auto"/>
-              <w:left w:val="nil"/>
-              <w:bottom w:val="single" w:sz="8" w:space="0" w:color="auto"/>
-              <w:right w:val="single" w:sz="8" w:space="0" w:color="000000"/>
-            </w:tcBorders>
-            <w:shd w:val="clear" w:color="auto" w:fill="auto"/>
-            <w:noWrap/>
-            <w:vAlign w:val="bottom"/>
-          </w:tcPr>
-          <w:p>
-            <w:pPr>
-              <w:spacing w:after="0" w:line="240" w:lineRule="auto"/>
-              <w:ind w:left="0"/>
-              <w:rPr>
-                <w:rFonts w:eastAsia="Times New Roman" w:cs="Arial"/>
-                <w:color w:val="000000"/>
-                <w:lang w:eastAsia="de-CH"/>
-              </w:rPr>
-            </w:pPr>
-            <w:r>
-              <w:rPr>
-                <w:rFonts w:eastAsia="Times New Roman" w:cs="Arial"/>
-                <w:color w:val="000000"/>
-                <w:lang w:eastAsia="de-CH"/>
-              </w:rPr>
-              <w:t>Disposition</w:t>
-            </w:r>
-            <w:r>
-              <w:rPr>
-                <w:rFonts w:eastAsia="Times New Roman" w:cs="Arial"/>
-                <w:color w:val="000000"/>
-                <w:lang w:eastAsia="de-CH"/>
-              </w:rPr>
-              <w:t xml:space="preserve"> und</w:t>
-            </w:r>
-            <w:r>
-              <w:rPr>
-                <w:rFonts w:eastAsia="Times New Roman" w:cs="Arial"/>
-                <w:color w:val="000000"/>
-                <w:lang w:eastAsia="de-CH"/>
-              </w:rPr>
-              <w:t xml:space="preserve"> Einleitung</w:t>
-            </w:r>
-          </w:p>
-        </w:tc>
-      </w:tr>
-      <w:tr>
-        <w:trPr>
-          <w:trHeight w:val="300"/>
-        </w:trPr>
-        <w:tc>
-          <w:tcPr>
-            <w:tcW w:w="1263" w:type="dxa"/>
-            <w:tcBorders>
-              <w:top w:val="nil"/>
-              <w:left w:val="single" w:sz="8" w:space="0" w:color="auto"/>
-              <w:bottom w:val="single" w:sz="8" w:space="0" w:color="auto"/>
-              <w:right w:val="single" w:sz="8" w:space="0" w:color="auto"/>
-            </w:tcBorders>
-            <w:shd w:val="clear" w:color="auto" w:fill="auto"/>
-            <w:noWrap/>
-            <w:vAlign w:val="bottom"/>
-          </w:tcPr>
-          <w:p>
-            <w:pPr>
-              <w:spacing w:after="0" w:line="240" w:lineRule="auto"/>
-              <w:ind w:left="0"/>
-              <w:rPr>
-                <w:rFonts w:eastAsia="Times New Roman" w:cs="Arial"/>
-                <w:color w:val="000000"/>
-                <w:lang w:eastAsia="de-CH"/>
-              </w:rPr>
-            </w:pPr>
-            <w:r>
-              <w:rPr>
-                <w:rFonts w:eastAsia="Times New Roman" w:cs="Arial"/>
-                <w:color w:val="000000"/>
-                <w:lang w:eastAsia="de-CH"/>
-              </w:rPr>
-              <w:t>0</w:t>
-            </w:r>
-            <w:r>
-              <w:rPr>
-                <w:rFonts w:eastAsia="Times New Roman" w:cs="Arial"/>
-                <w:color w:val="000000"/>
-                <w:lang w:eastAsia="de-CH"/>
-              </w:rPr>
-              <w:t>2</w:t>
-            </w:r>
-            <w:bookmarkStart w:id="9" w:name="_GoBack"/>
-            <w:bookmarkEnd w:id="9"/>
-            <w:r>
-              <w:rPr>
-                <w:rFonts w:eastAsia="Times New Roman" w:cs="Arial"/>
-                <w:color w:val="000000"/>
-                <w:lang w:eastAsia="de-CH"/>
-              </w:rPr>
-              <w:t>.05.2019</w:t>
-            </w:r>
-          </w:p>
-        </w:tc>
-        <w:tc>
-          <w:tcPr>
-            <w:tcW w:w="4779" w:type="dxa"/>
-            <w:gridSpan w:val="3"/>
-            <w:tcBorders>
-              <w:top w:val="single" w:sz="8" w:space="0" w:color="auto"/>
-              <w:left w:val="nil"/>
-              <w:bottom w:val="single" w:sz="8" w:space="0" w:color="auto"/>
-              <w:right w:val="single" w:sz="8" w:space="0" w:color="000000"/>
-            </w:tcBorders>
-            <w:shd w:val="clear" w:color="auto" w:fill="auto"/>
-            <w:noWrap/>
-            <w:vAlign w:val="bottom"/>
-          </w:tcPr>
-          <w:p>
-            <w:pPr>
-              <w:spacing w:after="0" w:line="240" w:lineRule="auto"/>
-              <w:ind w:left="0"/>
-              <w:rPr>
-                <w:rFonts w:eastAsia="Times New Roman" w:cs="Arial"/>
-                <w:color w:val="000000"/>
-                <w:lang w:eastAsia="de-CH"/>
-              </w:rPr>
-            </w:pPr>
-            <w:r>
-              <w:rPr>
-                <w:rFonts w:eastAsia="Times New Roman" w:cs="Arial"/>
-                <w:color w:val="000000"/>
-                <w:lang w:eastAsia="de-CH"/>
-              </w:rPr>
-              <w:t>Statusbericht 2</w:t>
-            </w:r>
-          </w:p>
-        </w:tc>
-      </w:tr>
-      <w:tr>
-        <w:trPr>
-          <w:trHeight w:val="300"/>
-        </w:trPr>
-        <w:tc>
-          <w:tcPr>
-            <w:tcW w:w="1263" w:type="dxa"/>
-            <w:tcBorders>
-              <w:top w:val="nil"/>
-              <w:left w:val="single" w:sz="8" w:space="0" w:color="auto"/>
-              <w:bottom w:val="single" w:sz="4" w:space="0" w:color="auto"/>
-              <w:right w:val="single" w:sz="8" w:space="0" w:color="auto"/>
-            </w:tcBorders>
-            <w:shd w:val="clear" w:color="auto" w:fill="auto"/>
-            <w:noWrap/>
-            <w:vAlign w:val="bottom"/>
-          </w:tcPr>
-          <w:p>
-            <w:pPr>
-              <w:spacing w:after="0" w:line="240" w:lineRule="auto"/>
-              <w:ind w:left="0"/>
-              <w:rPr>
-                <w:rFonts w:eastAsia="Times New Roman" w:cs="Arial"/>
-                <w:color w:val="000000"/>
-                <w:lang w:eastAsia="de-CH"/>
-              </w:rPr>
-            </w:pPr>
-            <w:r>
-              <w:rPr>
-                <w:rFonts w:eastAsia="Times New Roman" w:cs="Arial"/>
-                <w:color w:val="000000"/>
-                <w:lang w:eastAsia="de-CH"/>
-              </w:rPr>
-              <w:t>0</w:t>
-            </w:r>
-            <w:r>
-              <w:rPr>
-                <w:rFonts w:eastAsia="Times New Roman" w:cs="Arial"/>
-                <w:color w:val="000000"/>
-                <w:lang w:eastAsia="de-CH"/>
-              </w:rPr>
-              <w:t>8</w:t>
-            </w:r>
-            <w:r>
-              <w:rPr>
-                <w:rFonts w:eastAsia="Times New Roman" w:cs="Arial"/>
-                <w:color w:val="000000"/>
-                <w:lang w:eastAsia="de-CH"/>
-              </w:rPr>
-              <w:t>.05.2019</w:t>
-            </w:r>
-          </w:p>
-        </w:tc>
-        <w:tc>
-          <w:tcPr>
-            <w:tcW w:w="4779" w:type="dxa"/>
-            <w:gridSpan w:val="3"/>
-            <w:tcBorders>
-              <w:top w:val="single" w:sz="8" w:space="0" w:color="auto"/>
-              <w:left w:val="nil"/>
-              <w:bottom w:val="single" w:sz="4" w:space="0" w:color="auto"/>
-              <w:right w:val="single" w:sz="8" w:space="0" w:color="000000"/>
-            </w:tcBorders>
-            <w:shd w:val="clear" w:color="auto" w:fill="auto"/>
-            <w:noWrap/>
-            <w:vAlign w:val="bottom"/>
-          </w:tcPr>
-          <w:p>
-            <w:pPr>
-              <w:spacing w:after="0" w:line="240" w:lineRule="auto"/>
-              <w:ind w:left="0"/>
-              <w:rPr>
-                <w:rFonts w:eastAsia="Times New Roman" w:cs="Arial"/>
-                <w:color w:val="000000"/>
-                <w:lang w:eastAsia="de-CH"/>
-              </w:rPr>
-            </w:pPr>
-            <w:r>
-              <w:rPr>
-                <w:rFonts w:eastAsia="Times New Roman" w:cs="Arial"/>
-                <w:color w:val="000000"/>
-                <w:lang w:eastAsia="de-CH"/>
-              </w:rPr>
-              <w:t xml:space="preserve">Berechnungen mit </w:t>
-            </w:r>
-            <w:proofErr w:type="spellStart"/>
-            <w:r>
-              <w:rPr>
-                <w:rFonts w:eastAsia="Times New Roman" w:cs="Arial"/>
-                <w:color w:val="000000"/>
-                <w:lang w:eastAsia="de-CH"/>
-              </w:rPr>
-              <w:t>Matlab</w:t>
-            </w:r>
-            <w:proofErr w:type="spellEnd"/>
-          </w:p>
-        </w:tc>
-      </w:tr>
-      <w:tr>
-        <w:trPr>
-          <w:trHeight w:val="300"/>
-        </w:trPr>
-        <w:tc>
-          <w:tcPr>
-            <w:tcW w:w="1263" w:type="dxa"/>
-            <w:tcBorders>
-              <w:top w:val="single" w:sz="4" w:space="0" w:color="auto"/>
-              <w:left w:val="single" w:sz="4" w:space="0" w:color="auto"/>
-              <w:bottom w:val="single" w:sz="4" w:space="0" w:color="auto"/>
-              <w:right w:val="single" w:sz="4" w:space="0" w:color="auto"/>
-            </w:tcBorders>
-            <w:shd w:val="clear" w:color="auto" w:fill="auto"/>
-            <w:noWrap/>
-            <w:vAlign w:val="bottom"/>
-          </w:tcPr>
-          <w:p>
-            <w:pPr>
-              <w:spacing w:after="0" w:line="240" w:lineRule="auto"/>
-              <w:ind w:left="0"/>
-              <w:rPr>
-                <w:rFonts w:eastAsia="Times New Roman" w:cs="Arial"/>
-                <w:color w:val="000000"/>
-                <w:lang w:eastAsia="de-CH"/>
-              </w:rPr>
-            </w:pPr>
-            <w:r>
-              <w:rPr>
-                <w:rFonts w:eastAsia="Times New Roman" w:cs="Arial"/>
-                <w:color w:val="000000"/>
-                <w:lang w:eastAsia="de-CH"/>
-              </w:rPr>
-              <w:t>1</w:t>
-            </w:r>
-            <w:r>
-              <w:rPr>
-                <w:rFonts w:eastAsia="Times New Roman" w:cs="Arial"/>
-                <w:color w:val="000000"/>
-                <w:lang w:eastAsia="de-CH"/>
-              </w:rPr>
-              <w:t>2</w:t>
-            </w:r>
-            <w:r>
-              <w:rPr>
-                <w:rFonts w:eastAsia="Times New Roman" w:cs="Arial"/>
-                <w:color w:val="000000"/>
-                <w:lang w:eastAsia="de-CH"/>
-              </w:rPr>
-              <w:t>.05.2019</w:t>
-            </w:r>
-          </w:p>
-        </w:tc>
-        <w:tc>
-          <w:tcPr>
-            <w:tcW w:w="4779" w:type="dxa"/>
-            <w:gridSpan w:val="3"/>
-            <w:tcBorders>
-              <w:top w:val="single" w:sz="4" w:space="0" w:color="auto"/>
-              <w:left w:val="single" w:sz="4" w:space="0" w:color="auto"/>
-              <w:bottom w:val="single" w:sz="4" w:space="0" w:color="auto"/>
-              <w:right w:val="single" w:sz="4" w:space="0" w:color="auto"/>
-            </w:tcBorders>
-            <w:shd w:val="clear" w:color="auto" w:fill="auto"/>
-            <w:noWrap/>
-            <w:vAlign w:val="bottom"/>
-          </w:tcPr>
-          <w:p>
-            <w:pPr>
-              <w:spacing w:after="0" w:line="240" w:lineRule="auto"/>
-              <w:ind w:left="0"/>
-              <w:rPr>
-                <w:rFonts w:eastAsia="Times New Roman" w:cs="Arial"/>
-                <w:color w:val="000000"/>
-                <w:lang w:eastAsia="de-CH"/>
-              </w:rPr>
-            </w:pPr>
-            <w:r>
-              <w:rPr>
-                <w:rFonts w:eastAsia="Times New Roman" w:cs="Arial"/>
-                <w:color w:val="000000"/>
-                <w:lang w:eastAsia="de-CH"/>
-              </w:rPr>
-              <w:t>Beta Version der Software</w:t>
-            </w:r>
-          </w:p>
-        </w:tc>
-      </w:tr>
-      <w:tr>
-        <w:trPr>
-          <w:trHeight w:val="300"/>
-        </w:trPr>
-        <w:tc>
-          <w:tcPr>
-            <w:tcW w:w="1263" w:type="dxa"/>
-            <w:tcBorders>
-              <w:top w:val="single" w:sz="4" w:space="0" w:color="auto"/>
-              <w:left w:val="single" w:sz="4" w:space="0" w:color="auto"/>
-              <w:bottom w:val="single" w:sz="4" w:space="0" w:color="auto"/>
-              <w:right w:val="single" w:sz="4" w:space="0" w:color="auto"/>
-            </w:tcBorders>
-            <w:shd w:val="clear" w:color="auto" w:fill="auto"/>
-            <w:noWrap/>
-            <w:vAlign w:val="bottom"/>
-          </w:tcPr>
-          <w:p>
-            <w:pPr>
-              <w:spacing w:after="0" w:line="240" w:lineRule="auto"/>
-              <w:ind w:left="0"/>
-              <w:rPr>
-                <w:rFonts w:eastAsia="Times New Roman" w:cs="Arial"/>
-                <w:color w:val="000000"/>
-                <w:lang w:eastAsia="de-CH"/>
-              </w:rPr>
-            </w:pPr>
-            <w:r>
-              <w:rPr>
-                <w:rFonts w:eastAsia="Times New Roman" w:cs="Arial"/>
-                <w:color w:val="000000"/>
-                <w:lang w:eastAsia="de-CH"/>
-              </w:rPr>
-              <w:t>1</w:t>
-            </w:r>
-            <w:r>
-              <w:rPr>
-                <w:rFonts w:eastAsia="Times New Roman" w:cs="Arial"/>
-                <w:color w:val="000000"/>
-                <w:lang w:eastAsia="de-CH"/>
-              </w:rPr>
-              <w:t>9</w:t>
-            </w:r>
-            <w:r>
-              <w:rPr>
-                <w:rFonts w:eastAsia="Times New Roman" w:cs="Arial"/>
-                <w:color w:val="000000"/>
-                <w:lang w:eastAsia="de-CH"/>
-              </w:rPr>
-              <w:t>.05.2019</w:t>
-            </w:r>
-          </w:p>
-        </w:tc>
-        <w:tc>
-          <w:tcPr>
-            <w:tcW w:w="4779" w:type="dxa"/>
-            <w:gridSpan w:val="3"/>
-            <w:tcBorders>
-              <w:top w:val="single" w:sz="4" w:space="0" w:color="auto"/>
-              <w:left w:val="single" w:sz="4" w:space="0" w:color="auto"/>
-              <w:bottom w:val="single" w:sz="4" w:space="0" w:color="auto"/>
-              <w:right w:val="single" w:sz="4" w:space="0" w:color="auto"/>
-            </w:tcBorders>
-            <w:shd w:val="clear" w:color="auto" w:fill="auto"/>
-            <w:noWrap/>
-            <w:vAlign w:val="bottom"/>
-          </w:tcPr>
-          <w:p>
-            <w:pPr>
-              <w:spacing w:after="0" w:line="240" w:lineRule="auto"/>
-              <w:ind w:left="0"/>
-              <w:rPr>
-                <w:rFonts w:eastAsia="Times New Roman" w:cs="Arial"/>
-                <w:color w:val="000000"/>
-                <w:lang w:eastAsia="de-CH"/>
-              </w:rPr>
-            </w:pPr>
-            <w:r>
-              <w:rPr>
-                <w:rFonts w:eastAsia="Times New Roman" w:cs="Arial"/>
-                <w:color w:val="000000"/>
-                <w:lang w:eastAsia="de-CH"/>
-              </w:rPr>
-              <w:t>Statusbericht 3</w:t>
-            </w:r>
-          </w:p>
-        </w:tc>
-      </w:tr>
-      <w:tr>
-        <w:trPr>
-          <w:trHeight w:val="300"/>
-        </w:trPr>
-        <w:tc>
-          <w:tcPr>
-            <w:tcW w:w="1263" w:type="dxa"/>
-            <w:tcBorders>
-              <w:top w:val="single" w:sz="4" w:space="0" w:color="auto"/>
-              <w:left w:val="single" w:sz="4" w:space="0" w:color="auto"/>
-              <w:bottom w:val="single" w:sz="4" w:space="0" w:color="auto"/>
-              <w:right w:val="single" w:sz="4" w:space="0" w:color="auto"/>
-            </w:tcBorders>
-            <w:shd w:val="clear" w:color="auto" w:fill="auto"/>
-            <w:noWrap/>
-            <w:vAlign w:val="bottom"/>
-          </w:tcPr>
-          <w:p>
-            <w:pPr>
-              <w:spacing w:after="0" w:line="240" w:lineRule="auto"/>
-              <w:ind w:left="0"/>
-              <w:rPr>
-                <w:rFonts w:eastAsia="Times New Roman" w:cs="Arial"/>
-                <w:color w:val="000000"/>
-                <w:lang w:eastAsia="de-CH"/>
-              </w:rPr>
-            </w:pPr>
-            <w:r>
-              <w:rPr>
-                <w:rFonts w:eastAsia="Times New Roman" w:cs="Arial"/>
-                <w:color w:val="000000"/>
-                <w:lang w:eastAsia="de-CH"/>
-              </w:rPr>
-              <w:t>13.06.2019</w:t>
-            </w:r>
-          </w:p>
-        </w:tc>
-        <w:tc>
-          <w:tcPr>
-            <w:tcW w:w="4779" w:type="dxa"/>
-            <w:gridSpan w:val="3"/>
-            <w:tcBorders>
-              <w:top w:val="single" w:sz="4" w:space="0" w:color="auto"/>
-              <w:left w:val="single" w:sz="4" w:space="0" w:color="auto"/>
-              <w:bottom w:val="single" w:sz="4" w:space="0" w:color="auto"/>
-              <w:right w:val="single" w:sz="4" w:space="0" w:color="auto"/>
-            </w:tcBorders>
-            <w:shd w:val="clear" w:color="auto" w:fill="auto"/>
-            <w:noWrap/>
-            <w:vAlign w:val="bottom"/>
-          </w:tcPr>
-          <w:p>
-            <w:pPr>
-              <w:spacing w:after="0" w:line="240" w:lineRule="auto"/>
-              <w:ind w:left="0"/>
-              <w:rPr>
-                <w:rFonts w:eastAsia="Times New Roman" w:cs="Arial"/>
-                <w:color w:val="000000"/>
-                <w:lang w:eastAsia="de-CH"/>
-              </w:rPr>
-            </w:pPr>
-            <w:r>
-              <w:rPr>
-                <w:rFonts w:eastAsia="Times New Roman" w:cs="Arial"/>
-                <w:color w:val="000000"/>
-                <w:lang w:eastAsia="de-CH"/>
-              </w:rPr>
-              <w:t>Statusbericht 4</w:t>
-            </w:r>
-          </w:p>
-        </w:tc>
-      </w:tr>
-      <w:tr>
-        <w:trPr>
-          <w:trHeight w:val="300"/>
-        </w:trPr>
-        <w:tc>
-          <w:tcPr>
-            <w:tcW w:w="1263" w:type="dxa"/>
-            <w:tcBorders>
-              <w:top w:val="single" w:sz="4" w:space="0" w:color="auto"/>
-              <w:left w:val="single" w:sz="4" w:space="0" w:color="auto"/>
-              <w:bottom w:val="single" w:sz="4" w:space="0" w:color="auto"/>
-              <w:right w:val="single" w:sz="4" w:space="0" w:color="auto"/>
-            </w:tcBorders>
-            <w:shd w:val="clear" w:color="auto" w:fill="auto"/>
-            <w:noWrap/>
-            <w:vAlign w:val="bottom"/>
-          </w:tcPr>
-          <w:p>
-            <w:pPr>
-              <w:spacing w:after="0" w:line="240" w:lineRule="auto"/>
-              <w:ind w:left="0"/>
-              <w:rPr>
-                <w:rFonts w:eastAsia="Times New Roman" w:cs="Arial"/>
-                <w:color w:val="000000"/>
-                <w:lang w:eastAsia="de-CH"/>
-              </w:rPr>
-            </w:pPr>
-            <w:r>
-              <w:rPr>
-                <w:rFonts w:eastAsia="Times New Roman" w:cs="Arial"/>
-                <w:color w:val="000000"/>
-                <w:lang w:eastAsia="de-CH"/>
-              </w:rPr>
-              <w:t>13.06.2019</w:t>
-            </w:r>
-          </w:p>
-        </w:tc>
-        <w:tc>
-          <w:tcPr>
-            <w:tcW w:w="4779" w:type="dxa"/>
-            <w:gridSpan w:val="3"/>
-            <w:tcBorders>
-              <w:top w:val="single" w:sz="4" w:space="0" w:color="auto"/>
-              <w:left w:val="single" w:sz="4" w:space="0" w:color="auto"/>
-              <w:bottom w:val="single" w:sz="4" w:space="0" w:color="auto"/>
-              <w:right w:val="single" w:sz="4" w:space="0" w:color="auto"/>
-            </w:tcBorders>
-            <w:shd w:val="clear" w:color="auto" w:fill="auto"/>
-            <w:noWrap/>
-            <w:vAlign w:val="bottom"/>
-          </w:tcPr>
-          <w:p>
-            <w:pPr>
-              <w:spacing w:after="0" w:line="240" w:lineRule="auto"/>
-              <w:ind w:left="0"/>
+              <w:jc w:val="left"/>
               <w:rPr>
                 <w:rFonts w:eastAsia="Times New Roman" w:cs="Arial"/>
                 <w:color w:val="000000"/>
@@ -7130,7 +7441,6 @@
           <w:sz w:val="16"/>
         </w:rPr>
       </w:pPr>
-      <w:bookmarkStart w:id="10" w:name="_Toc4236506"/>
       <w:r>
         <w:rPr>
           <w:i w:val="0"/>
@@ -7282,15 +7592,7 @@
         <w:ind w:left="0"/>
       </w:pPr>
       <w:r>
-        <w:t xml:space="preserve">Das Programm wird in der Sprache Java als Desktop-Applikation für die Betriebssysteme MacOS und Windows entwickelt. Um den Inhalt möglichst von der Darstellung trennen zu können, wird die Library </w:t>
-      </w:r>
-      <w:proofErr w:type="spellStart"/>
-      <w:r>
-        <w:t>JavaFX</w:t>
-      </w:r>
-      <w:proofErr w:type="spellEnd"/>
-      <w:r>
-        <w:t xml:space="preserve"> verwendet.</w:t>
+        <w:t>Das Programm wird in der Sprache Java als Desktop-Applikation für die Betriebssysteme MacOS und Windows entwickelt. Um den Inhalt möglichst von der Darstellung trennen zu können, wird die Library JavaFX verwendet.</w:t>
       </w:r>
     </w:p>
     <w:p>
@@ -7308,14 +7610,9 @@
         <w:t>Mock</w:t>
       </w:r>
       <w:r>
-        <w:t>-</w:t>
-      </w:r>
-      <w:proofErr w:type="spellStart"/>
-      <w:r>
-        <w:t>Up</w:t>
+        <w:t>-Up</w:t>
       </w:r>
       <w:bookmarkEnd w:id="14"/>
-      <w:proofErr w:type="spellEnd"/>
     </w:p>
     <w:p>
       <w:pPr>
@@ -7746,15 +8043,7 @@
         <w:ind w:left="0"/>
       </w:pPr>
       <w:r>
-        <w:t xml:space="preserve">Beim Starten des Programmes werden bestenfalls die Daten einer zuvor beendeten Session wieder geladen. Nach erfolgreichem Laden erfolgt automatisch das Zeichnen der Kurve und das Setzen der Schieberegler auf ihren Wert. Nutzende können auch via Menüleiste gespeicherte </w:t>
-      </w:r>
-      <w:proofErr w:type="spellStart"/>
-      <w:r>
-        <w:t>Sessionen</w:t>
-      </w:r>
-      <w:proofErr w:type="spellEnd"/>
-      <w:r>
-        <w:t xml:space="preserve"> laden oder mit einer neuen beginnen.</w:t>
+        <w:t>Beim Starten des Programmes werden bestenfalls die Daten einer zuvor beendeten Session wieder geladen. Nach erfolgreichem Laden erfolgt automatisch das Zeichnen der Kurve und das Setzen der Schieberegler auf ihren Wert. Nutzende können auch via Menüleiste gespeicherte Sessionen laden oder mit einer neuen beginnen.</w:t>
       </w:r>
     </w:p>
     <w:p>
@@ -8716,44 +9005,37 @@
         <w:ind w:left="0"/>
       </w:pPr>
       <w:r>
-        <w:t xml:space="preserve">Mit der vereinfachten Schaltung bestimmen wir für alle Bauteile die Impedanzen für eine bestimmte Frequenz. Danach berechnen wir die Impedanz (Z), sowie die </w:t>
+        <w:t>Mit der vereinfachten Schaltung bestimmen wir für alle Bauteile die Impedanzen für eine bestimmte Frequenz. Danach berechnen wir die Impedanz (Z), sowie die A</w:t>
+      </w:r>
+      <w:r>
+        <w:t>dmittanz</w:t>
+      </w:r>
+      <w:r>
+        <w:t xml:space="preserve"> (Y</w:t>
+      </w:r>
+      <w:r>
+        <w:rPr>
+          <w:vertAlign w:val="subscript"/>
+        </w:rPr>
+        <w:t>0</w:t>
+      </w:r>
+      <w:r>
+        <w:t xml:space="preserve">). Daraus ergeben sich </w:t>
       </w:r>
       <w:proofErr w:type="spellStart"/>
       <w:r>
-        <w:t>A</w:t>
-      </w:r>
-      <w:r>
-        <w:t>dmittanz</w:t>
+        <w:t>Zweitore</w:t>
       </w:r>
       <w:proofErr w:type="spellEnd"/>
       <w:r>
-        <w:t xml:space="preserve"> (Y</w:t>
-      </w:r>
-      <w:r>
-        <w:rPr>
-          <w:vertAlign w:val="subscript"/>
-        </w:rPr>
-        <w:t>0</w:t>
-      </w:r>
-      <w:r>
-        <w:t xml:space="preserve">). Daraus ergeben sich </w:t>
-      </w:r>
-      <w:proofErr w:type="spellStart"/>
-      <w:r>
-        <w:t>Zweitore</w:t>
-      </w:r>
-      <w:proofErr w:type="spellEnd"/>
-      <w:r>
         <w:t xml:space="preserve">. Daraus ergeben sich </w:t>
       </w:r>
       <w:r>
         <w:t xml:space="preserve">die Kettenmatrix (A1) für die Längsimpedanz (Z) sowie (A2) für die </w:t>
       </w:r>
-      <w:proofErr w:type="spellStart"/>
       <w:r>
         <w:t>Queradmittanz</w:t>
       </w:r>
-      <w:proofErr w:type="spellEnd"/>
       <w:r>
         <w:t xml:space="preserve"> (</w:t>
       </w:r>
@@ -9549,7 +9831,7 @@
         <w:sz w:val="18"/>
         <w:szCs w:val="18"/>
       </w:rPr>
-      <w:t>31.03.2019</w:t>
+      <w:t>01.04.2019</w:t>
     </w:r>
     <w:r>
       <w:rPr>
@@ -11293,7 +11575,7 @@
       </w:pPr>
     </w:pPrDefault>
   </w:docDefaults>
-  <w:latentStyles w:defLockedState="0" w:defUIPriority="99" w:defSemiHidden="0" w:defUnhideWhenUsed="0" w:defQFormat="0" w:count="376">
+  <w:latentStyles w:defLockedState="0" w:defUIPriority="99" w:defSemiHidden="0" w:defUnhideWhenUsed="0" w:defQFormat="0" w:count="375">
     <w:lsdException w:name="Normal" w:uiPriority="0" w:qFormat="1"/>
     <w:lsdException w:name="heading 1" w:uiPriority="9" w:qFormat="1"/>
     <w:lsdException w:name="heading 2" w:semiHidden="1" w:uiPriority="9" w:unhideWhenUsed="1" w:qFormat="1"/>
@@ -11669,7 +11951,6 @@
     <w:lsdException w:name="Smart Hyperlink" w:semiHidden="1" w:unhideWhenUsed="1"/>
     <w:lsdException w:name="Hashtag" w:semiHidden="1" w:unhideWhenUsed="1"/>
     <w:lsdException w:name="Unresolved Mention" w:semiHidden="1" w:unhideWhenUsed="1"/>
-    <w:lsdException w:name="Smart Link" w:semiHidden="1" w:unhideWhenUsed="1"/>
   </w:latentStyles>
   <w:style w:type="paragraph" w:default="1" w:styleId="Standard">
     <w:name w:val="Normal"/>
@@ -12855,7 +13136,7 @@
 </file>
 
 <file path=customXml/itemProps1.xml><?xml version="1.0" encoding="utf-8"?>
-<ds:datastoreItem xmlns:ds="http://schemas.openxmlformats.org/officeDocument/2006/customXml" ds:itemID="{51BBEFD9-E9F5-3C45-AE79-7C81F15D8705}">
+<ds:datastoreItem xmlns:ds="http://schemas.openxmlformats.org/officeDocument/2006/customXml" ds:itemID="{15A149ED-6E6F-45C3-BD23-4DC99E9145CE}">
   <ds:schemaRefs>
     <ds:schemaRef ds:uri="http://schemas.openxmlformats.org/officeDocument/2006/bibliography"/>
   </ds:schemaRefs>

</xml_diff>

<commit_message>
kleine Anpassungen in den Prohektzielen
</commit_message>
<xml_diff>
--- a/Fach_Pflichtenheft_T5.docx
+++ b/Fach_Pflichtenheft_T5.docx
@@ -495,7 +495,7 @@
                 <v:stroke joinstyle="miter"/>
                 <v:path gradientshapeok="t" o:connecttype="rect"/>
               </v:shapetype>
-              <v:shape id="Textfeld 2" o:spid="_x0000_s1026" type="#_x0000_t202" style="position:absolute;left:0;text-align:left;margin-left:0;margin-top:13.2pt;width:318.6pt;height:266.4pt;z-index:-251654144;visibility:visible;mso-wrap-style:square;mso-width-percent:0;mso-height-percent:0;mso-wrap-distance-left:9pt;mso-wrap-distance-top:3.6pt;mso-wrap-distance-right:9pt;mso-wrap-distance-bottom:3.6pt;mso-position-horizontal:center;mso-position-horizontal-relative:margin;mso-position-vertical:absolute;mso-position-vertical-relative:text;mso-width-percent:0;mso-height-percent:0;mso-width-relative:margin;mso-height-relative:margin;v-text-anchor:top" o:gfxdata="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" stroked="f">
+              <v:shape id="Textfeld 2" o:spid="_x0000_s1026" type="#_x0000_t202" style="position:absolute;left:0;text-align:left;margin-left:0;margin-top:13.2pt;width:318.6pt;height:266.4pt;z-index:-251654144;visibility:visible;mso-wrap-style:square;mso-width-percent:0;mso-height-percent:0;mso-wrap-distance-left:9pt;mso-wrap-distance-top:3.6pt;mso-wrap-distance-right:9pt;mso-wrap-distance-bottom:3.6pt;mso-position-horizontal:center;mso-position-horizontal-relative:margin;mso-position-vertical:absolute;mso-position-vertical-relative:text;mso-width-percent:0;mso-height-percent:0;mso-width-relative:margin;mso-height-relative:margin;v-text-anchor:top" o:gfxdata="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" stroked="f">
                 <v:textbox>
                   <w:txbxContent>
                     <w:p>
@@ -4388,16 +4388,14 @@
                 <w:lang w:eastAsia="de-CH"/>
               </w:rPr>
             </w:pPr>
-            <w:proofErr w:type="spellStart"/>
-            <w:r>
-              <w:rPr>
-                <w:rFonts w:eastAsia="Times New Roman" w:cs="Arial"/>
-                <w:color w:val="000000"/>
-                <w:lang w:eastAsia="de-CH"/>
-              </w:rPr>
-              <w:t>Parasitärparametereingabe</w:t>
-            </w:r>
-            <w:proofErr w:type="spellEnd"/>
+            <w:r>
+              <w:rPr>
+                <w:rFonts w:eastAsia="Times New Roman" w:cs="Arial"/>
+                <w:color w:val="000000"/>
+                <w:lang w:eastAsia="de-CH"/>
+              </w:rPr>
+              <w:t>Eingabe der parasitären Parameter</w:t>
+            </w:r>
             <w:r>
               <w:rPr>
                 <w:rFonts w:eastAsia="Times New Roman" w:cs="Arial"/>
@@ -4584,7 +4582,7 @@
                 <w:color w:val="000000"/>
                 <w:lang w:eastAsia="de-CH"/>
               </w:rPr>
-              <w:t xml:space="preserve"> Graphische Darstellung der Einfügungsverluste</w:t>
+              <w:t>Graphische Darstellung der Einfügungsverluste</w:t>
             </w:r>
             <w:r>
               <w:rPr>
@@ -4600,25 +4598,31 @@
                 <w:color w:val="000000"/>
                 <w:lang w:eastAsia="de-CH"/>
               </w:rPr>
-              <w:t>(</w:t>
-            </w:r>
-            <w:proofErr w:type="gramStart"/>
-            <w:r>
-              <w:rPr>
-                <w:rFonts w:eastAsia="Times New Roman" w:cs="Arial"/>
-                <w:color w:val="000000"/>
-                <w:lang w:eastAsia="de-CH"/>
-              </w:rPr>
-              <w:t>CM,DM</w:t>
-            </w:r>
-            <w:proofErr w:type="gramEnd"/>
-            <w:r>
-              <w:rPr>
-                <w:rFonts w:eastAsia="Times New Roman" w:cs="Arial"/>
-                <w:color w:val="000000"/>
-                <w:lang w:eastAsia="de-CH"/>
-              </w:rPr>
-              <w:t>) in</w:t>
+              <w:t xml:space="preserve">in Abhängigkeit der Frequenz </w:t>
+            </w:r>
+            <w:r>
+              <w:rPr>
+                <w:rFonts w:eastAsia="Times New Roman" w:cs="Arial"/>
+                <w:color w:val="000000"/>
+                <w:lang w:eastAsia="de-CH"/>
+              </w:rPr>
+              <w:t>(CM,</w:t>
+            </w:r>
+            <w:r>
+              <w:rPr>
+                <w:rFonts w:eastAsia="Times New Roman" w:cs="Arial"/>
+                <w:color w:val="000000"/>
+                <w:lang w:eastAsia="de-CH"/>
+              </w:rPr>
+              <w:t xml:space="preserve"> </w:t>
+            </w:r>
+            <w:r>
+              <w:rPr>
+                <w:rFonts w:eastAsia="Times New Roman" w:cs="Arial"/>
+                <w:color w:val="000000"/>
+                <w:lang w:eastAsia="de-CH"/>
+              </w:rPr>
+              <w:t>DM) in</w:t>
             </w:r>
             <w:r>
               <w:rPr>
@@ -4634,43 +4638,15 @@
                 <w:color w:val="000000"/>
                 <w:lang w:eastAsia="de-CH"/>
               </w:rPr>
-              <w:t xml:space="preserve"> kartesisch </w:t>
-            </w:r>
-            <w:proofErr w:type="spellStart"/>
-            <w:r>
-              <w:rPr>
-                <w:rFonts w:eastAsia="Times New Roman" w:cs="Arial"/>
-                <w:color w:val="000000"/>
-                <w:lang w:eastAsia="de-CH"/>
-              </w:rPr>
-              <w:t>db</w:t>
-            </w:r>
-            <w:proofErr w:type="spellEnd"/>
-            <w:r>
-              <w:rPr>
-                <w:rFonts w:eastAsia="Times New Roman" w:cs="Arial"/>
-                <w:color w:val="000000"/>
-                <w:lang w:eastAsia="de-CH"/>
-              </w:rPr>
-              <w:t>/</w:t>
-            </w:r>
-            <w:proofErr w:type="spellStart"/>
-            <w:r>
-              <w:rPr>
-                <w:rFonts w:eastAsia="Times New Roman" w:cs="Arial"/>
-                <w:color w:val="000000"/>
-                <w:lang w:eastAsia="de-CH"/>
-              </w:rPr>
-              <w:t>Fre</w:t>
-            </w:r>
-            <w:proofErr w:type="spellEnd"/>
-            <w:r>
-              <w:rPr>
-                <w:rFonts w:eastAsia="Times New Roman" w:cs="Arial"/>
-                <w:color w:val="000000"/>
-                <w:lang w:eastAsia="de-CH"/>
-              </w:rPr>
               <w:t xml:space="preserve"> Kurvendiagramm</w:t>
+            </w:r>
+            <w:r>
+              <w:rPr>
+                <w:rFonts w:eastAsia="Times New Roman" w:cs="Arial"/>
+                <w:color w:val="000000"/>
+                <w:lang w:eastAsia="de-CH"/>
+              </w:rPr>
+              <w:t>.</w:t>
             </w:r>
           </w:p>
         </w:tc>
@@ -4796,8 +4772,6 @@
               </w:rPr>
               <w:t>verluste</w:t>
             </w:r>
-            <w:bookmarkStart w:id="3" w:name="_GoBack"/>
-            <w:bookmarkEnd w:id="3"/>
             <w:r>
               <w:rPr>
                 <w:rFonts w:eastAsia="Times New Roman" w:cs="Arial"/>
@@ -4820,7 +4794,7 @@
           <w:sz w:val="16"/>
         </w:rPr>
       </w:pPr>
-      <w:bookmarkStart w:id="4" w:name="_Toc4236503"/>
+      <w:bookmarkStart w:id="3" w:name="_Toc4236503"/>
       <w:r>
         <w:rPr>
           <w:i w:val="0"/>
@@ -4878,7 +4852,7 @@
         </w:rPr>
         <w:t>: Projektziele</w:t>
       </w:r>
-      <w:bookmarkEnd w:id="4"/>
+      <w:bookmarkEnd w:id="3"/>
     </w:p>
     <w:p/>
     <w:p>
@@ -4886,11 +4860,11 @@
         <w:pStyle w:val="berschrift2"/>
         <w:framePr w:wrap="around"/>
       </w:pPr>
-      <w:bookmarkStart w:id="5" w:name="_Toc4952675"/>
+      <w:bookmarkStart w:id="4" w:name="_Toc4952675"/>
       <w:r>
         <w:t>Wunschziele</w:t>
       </w:r>
-      <w:bookmarkEnd w:id="5"/>
+      <w:bookmarkEnd w:id="4"/>
     </w:p>
     <w:p>
       <w:pPr>
@@ -5170,24 +5144,14 @@
               </w:rPr>
               <w:t xml:space="preserve">Speichert die Graphen und Parameter in eine </w:t>
             </w:r>
-            <w:proofErr w:type="spellStart"/>
-            <w:r>
-              <w:rPr>
-                <w:rFonts w:eastAsia="Times New Roman" w:cs="Arial"/>
-                <w:color w:val="000000"/>
-                <w:lang w:eastAsia="de-CH"/>
-              </w:rPr>
-              <w:t>P</w:t>
-            </w:r>
-            <w:r>
-              <w:rPr>
-                <w:rFonts w:eastAsia="Times New Roman" w:cs="Arial"/>
-                <w:color w:val="000000"/>
-                <w:lang w:eastAsia="de-CH"/>
-              </w:rPr>
-              <w:t>df</w:t>
-            </w:r>
-            <w:proofErr w:type="spellEnd"/>
+            <w:r>
+              <w:rPr>
+                <w:rFonts w:eastAsia="Times New Roman" w:cs="Arial"/>
+                <w:color w:val="000000"/>
+                <w:lang w:eastAsia="de-CH"/>
+              </w:rPr>
+              <w:t>Pfd.</w:t>
+            </w:r>
             <w:r>
               <w:rPr>
                 <w:rFonts w:eastAsia="Times New Roman" w:cs="Arial"/>
@@ -5404,12 +5368,6 @@
               <w:rPr>
                 <w:lang w:val="de-CH" w:eastAsia="de-CH"/>
               </w:rPr>
-              <w:t>-</w:t>
-            </w:r>
-            <w:r>
-              <w:rPr>
-                <w:lang w:val="de-CH" w:eastAsia="de-CH"/>
-              </w:rPr>
               <w:t>Animierte Funktionen (z.B</w:t>
             </w:r>
             <w:r>
@@ -5460,37 +5418,53 @@
               <w:rPr>
                 <w:lang w:val="de-CH" w:eastAsia="de-CH"/>
               </w:rPr>
-              <w:t>-</w:t>
+              <w:t xml:space="preserve">Eine </w:t>
             </w:r>
             <w:r>
               <w:rPr>
                 <w:lang w:val="de-CH" w:eastAsia="de-CH"/>
               </w:rPr>
-              <w:t xml:space="preserve">Eine </w:t>
+              <w:t>Funktion,</w:t>
             </w:r>
             <w:r>
               <w:rPr>
                 <w:lang w:val="de-CH" w:eastAsia="de-CH"/>
               </w:rPr>
-              <w:t>Funktion,</w:t>
-            </w:r>
+              <w:t xml:space="preserve"> bei der sich der Wert beim </w:t>
+            </w:r>
+            <w:proofErr w:type="spellStart"/>
             <w:r>
               <w:rPr>
                 <w:lang w:val="de-CH" w:eastAsia="de-CH"/>
               </w:rPr>
-              <w:t xml:space="preserve"> bei der sich der Wert beim </w:t>
-            </w:r>
+              <w:t>Slider</w:t>
+            </w:r>
+            <w:proofErr w:type="spellEnd"/>
             <w:r>
               <w:rPr>
                 <w:lang w:val="de-CH" w:eastAsia="de-CH"/>
               </w:rPr>
-              <w:t>Slider</w:t>
+              <w:t xml:space="preserve"> </w:t>
             </w:r>
             <w:r>
               <w:rPr>
                 <w:lang w:val="de-CH" w:eastAsia="de-CH"/>
               </w:rPr>
-              <w:t xml:space="preserve"> selbst immer wieder verändert (</w:t>
+              <w:t>automatisch</w:t>
+            </w:r>
+            <w:r>
+              <w:rPr>
+                <w:lang w:val="de-CH" w:eastAsia="de-CH"/>
+              </w:rPr>
+              <w:t xml:space="preserve"> </w:t>
+            </w:r>
+            <w:bookmarkStart w:id="5" w:name="_GoBack"/>
+            <w:bookmarkEnd w:id="5"/>
+            <w:r>
+              <w:rPr>
+                <w:lang w:val="de-CH" w:eastAsia="de-CH"/>
+              </w:rPr>
+              <w:t>verändert (</w:t>
             </w:r>
             <w:proofErr w:type="spellStart"/>
             <w:r>
@@ -11599,7 +11573,7 @@
       </w:pPr>
     </w:pPrDefault>
   </w:docDefaults>
-  <w:latentStyles w:defLockedState="0" w:defUIPriority="99" w:defSemiHidden="0" w:defUnhideWhenUsed="0" w:defQFormat="0" w:count="375">
+  <w:latentStyles w:defLockedState="0" w:defUIPriority="99" w:defSemiHidden="0" w:defUnhideWhenUsed="0" w:defQFormat="0" w:count="376">
     <w:lsdException w:name="Normal" w:uiPriority="0" w:qFormat="1"/>
     <w:lsdException w:name="heading 1" w:uiPriority="9" w:qFormat="1"/>
     <w:lsdException w:name="heading 2" w:semiHidden="1" w:uiPriority="9" w:unhideWhenUsed="1" w:qFormat="1"/>
@@ -11705,7 +11679,6 @@
     <w:lsdException w:name="HTML Sample" w:semiHidden="1" w:unhideWhenUsed="1"/>
     <w:lsdException w:name="HTML Typewriter" w:semiHidden="1" w:unhideWhenUsed="1"/>
     <w:lsdException w:name="HTML Variable" w:semiHidden="1" w:unhideWhenUsed="1"/>
-    <w:lsdException w:name="Normal Table" w:semiHidden="1" w:unhideWhenUsed="1"/>
     <w:lsdException w:name="annotation subject" w:semiHidden="1" w:unhideWhenUsed="1"/>
     <w:lsdException w:name="No List" w:semiHidden="1" w:unhideWhenUsed="1"/>
     <w:lsdException w:name="Outline List 1" w:semiHidden="1" w:unhideWhenUsed="1"/>
@@ -11752,10 +11725,8 @@
     <w:lsdException w:name="Table Subtle 2" w:semiHidden="1" w:unhideWhenUsed="1"/>
     <w:lsdException w:name="Table Web 1" w:semiHidden="1" w:unhideWhenUsed="1"/>
     <w:lsdException w:name="Table Web 2" w:semiHidden="1" w:unhideWhenUsed="1"/>
-    <w:lsdException w:name="Table Web 3" w:semiHidden="1" w:unhideWhenUsed="1"/>
     <w:lsdException w:name="Balloon Text" w:semiHidden="1" w:unhideWhenUsed="1"/>
     <w:lsdException w:name="Table Grid" w:uiPriority="39"/>
-    <w:lsdException w:name="Table Theme" w:semiHidden="1" w:unhideWhenUsed="1"/>
     <w:lsdException w:name="Placeholder Text" w:semiHidden="1"/>
     <w:lsdException w:name="No Spacing" w:uiPriority="1" w:qFormat="1"/>
     <w:lsdException w:name="Light Shading" w:uiPriority="60"/>
@@ -11975,6 +11946,7 @@
     <w:lsdException w:name="Smart Hyperlink" w:semiHidden="1" w:unhideWhenUsed="1"/>
     <w:lsdException w:name="Hashtag" w:semiHidden="1" w:unhideWhenUsed="1"/>
     <w:lsdException w:name="Unresolved Mention" w:semiHidden="1" w:unhideWhenUsed="1"/>
+    <w:lsdException w:name="Smart Link" w:semiHidden="1" w:unhideWhenUsed="1"/>
   </w:latentStyles>
   <w:style w:type="paragraph" w:default="1" w:styleId="Standard">
     <w:name w:val="Normal"/>
@@ -13160,7 +13132,7 @@
 </file>
 
 <file path=customXml/itemProps1.xml><?xml version="1.0" encoding="utf-8"?>
-<ds:datastoreItem xmlns:ds="http://schemas.openxmlformats.org/officeDocument/2006/customXml" ds:itemID="{E6CD7B91-1AEF-4A6E-956B-99055BAE75B4}">
+<ds:datastoreItem xmlns:ds="http://schemas.openxmlformats.org/officeDocument/2006/customXml" ds:itemID="{B0E6ED70-EE2F-7E4B-88A1-08D03809E24D}">
   <ds:schemaRefs>
     <ds:schemaRef ds:uri="http://schemas.openxmlformats.org/officeDocument/2006/bibliography"/>
   </ds:schemaRefs>

</xml_diff>

<commit_message>
nochmal ein paar zielverbesserungen
</commit_message>
<xml_diff>
--- a/Fach_Pflichtenheft_T5.docx
+++ b/Fach_Pflichtenheft_T5.docx
@@ -847,7 +847,7 @@
         <w:rPr>
           <w:noProof/>
         </w:rPr>
-        <w:t>01.04.2019</w:t>
+        <w:t>02.04.2019</w:t>
       </w:r>
       <w:r>
         <w:fldChar w:fldCharType="end"/>
@@ -3712,7 +3712,7 @@
                 <w:color w:val="000000"/>
                 <w:lang w:eastAsia="de-CH"/>
               </w:rPr>
-              <w:t>Software läuft auf den Betriebssystemen MacOS, Windows</w:t>
+              <w:t>Software läuft auf den Betriebssystemen MacOS</w:t>
             </w:r>
             <w:r>
               <w:rPr>
@@ -3722,6 +3722,48 @@
               </w:rPr>
               <w:t xml:space="preserve"> </w:t>
             </w:r>
+            <w:proofErr w:type="spellStart"/>
+            <w:r>
+              <w:rPr>
+                <w:rFonts w:eastAsia="Times New Roman" w:cs="Arial"/>
+                <w:color w:val="FF0000"/>
+                <w:lang w:eastAsia="de-CH"/>
+              </w:rPr>
+              <w:t>Mojave</w:t>
+            </w:r>
+            <w:proofErr w:type="spellEnd"/>
+            <w:r>
+              <w:rPr>
+                <w:rFonts w:eastAsia="Times New Roman" w:cs="Arial"/>
+                <w:color w:val="000000"/>
+                <w:lang w:eastAsia="de-CH"/>
+              </w:rPr>
+              <w:t xml:space="preserve"> und </w:t>
+            </w:r>
+            <w:r>
+              <w:rPr>
+                <w:rFonts w:eastAsia="Times New Roman" w:cs="Arial"/>
+                <w:color w:val="FF0000"/>
+                <w:lang w:eastAsia="de-CH"/>
+              </w:rPr>
+              <w:t>Windows</w:t>
+            </w:r>
+            <w:r>
+              <w:rPr>
+                <w:rFonts w:eastAsia="Times New Roman" w:cs="Arial"/>
+                <w:color w:val="FF0000"/>
+                <w:lang w:eastAsia="de-CH"/>
+              </w:rPr>
+              <w:t xml:space="preserve"> 10</w:t>
+            </w:r>
+            <w:r>
+              <w:rPr>
+                <w:rFonts w:eastAsia="Times New Roman" w:cs="Arial"/>
+                <w:color w:val="FF0000"/>
+                <w:lang w:eastAsia="de-CH"/>
+              </w:rPr>
+              <w:t xml:space="preserve"> </w:t>
+            </w:r>
             <w:r>
               <w:rPr>
                 <w:rFonts w:eastAsia="Times New Roman" w:cs="Arial"/>
@@ -3729,6 +3771,98 @@
                 <w:lang w:eastAsia="de-CH"/>
               </w:rPr>
               <w:t>fehlerfrei.</w:t>
+            </w:r>
+          </w:p>
+          <w:p>
+            <w:pPr>
+              <w:spacing w:after="0" w:line="240" w:lineRule="auto"/>
+              <w:ind w:left="0"/>
+              <w:jc w:val="left"/>
+              <w:rPr>
+                <w:rFonts w:eastAsia="Times New Roman" w:cs="Arial"/>
+                <w:color w:val="FF0000"/>
+                <w:lang w:eastAsia="de-CH"/>
+              </w:rPr>
+            </w:pPr>
+            <w:r>
+              <w:rPr>
+                <w:rFonts w:eastAsia="Times New Roman" w:cs="Arial"/>
+                <w:color w:val="FF0000"/>
+                <w:lang w:eastAsia="de-CH"/>
+              </w:rPr>
+              <w:t xml:space="preserve">Oder wollt ihr </w:t>
+            </w:r>
+            <w:proofErr w:type="spellStart"/>
+            <w:r>
+              <w:rPr>
+                <w:rFonts w:eastAsia="Times New Roman" w:cs="Arial"/>
+                <w:color w:val="FF0000"/>
+                <w:lang w:eastAsia="de-CH"/>
+              </w:rPr>
+              <w:t>noche</w:t>
+            </w:r>
+            <w:proofErr w:type="spellEnd"/>
+            <w:r>
+              <w:rPr>
+                <w:rFonts w:eastAsia="Times New Roman" w:cs="Arial"/>
+                <w:color w:val="FF0000"/>
+                <w:lang w:eastAsia="de-CH"/>
+              </w:rPr>
+              <w:t xml:space="preserve"> ein </w:t>
+            </w:r>
+            <w:proofErr w:type="spellStart"/>
+            <w:r>
+              <w:rPr>
+                <w:rFonts w:eastAsia="Times New Roman" w:cs="Arial"/>
+                <w:color w:val="FF0000"/>
+                <w:lang w:eastAsia="de-CH"/>
+              </w:rPr>
+              <w:t>extraversion</w:t>
+            </w:r>
+            <w:proofErr w:type="spellEnd"/>
+            <w:r>
+              <w:rPr>
+                <w:rFonts w:eastAsia="Times New Roman" w:cs="Arial"/>
+                <w:color w:val="FF0000"/>
+                <w:lang w:eastAsia="de-CH"/>
+              </w:rPr>
+              <w:t xml:space="preserve"> schreiben </w:t>
+            </w:r>
+            <w:proofErr w:type="spellStart"/>
+            <w:r>
+              <w:rPr>
+                <w:rFonts w:eastAsia="Times New Roman" w:cs="Arial"/>
+                <w:color w:val="FF0000"/>
+                <w:lang w:eastAsia="de-CH"/>
+              </w:rPr>
+              <w:t>fuer</w:t>
+            </w:r>
+            <w:proofErr w:type="spellEnd"/>
+            <w:r>
+              <w:rPr>
+                <w:rFonts w:eastAsia="Times New Roman" w:cs="Arial"/>
+                <w:color w:val="FF0000"/>
+                <w:lang w:eastAsia="de-CH"/>
+              </w:rPr>
+              <w:t xml:space="preserve"> uraltes </w:t>
+            </w:r>
+            <w:proofErr w:type="spellStart"/>
+            <w:r>
+              <w:rPr>
+                <w:rFonts w:eastAsia="Times New Roman" w:cs="Arial"/>
+                <w:color w:val="FF0000"/>
+                <w:lang w:eastAsia="de-CH"/>
+              </w:rPr>
+              <w:t>windows</w:t>
+            </w:r>
+            <w:proofErr w:type="spellEnd"/>
+            <w:r>
+              <w:rPr>
+                <w:rFonts w:eastAsia="Times New Roman" w:cs="Arial"/>
+                <w:color w:val="FF0000"/>
+                <w:lang w:eastAsia="de-CH"/>
+              </w:rPr>
+              <w:t xml:space="preserve"> 98</w:t>
             </w:r>
           </w:p>
         </w:tc>
@@ -3838,7 +3972,23 @@
                 <w:color w:val="FF0000"/>
                 <w:lang w:eastAsia="de-CH"/>
               </w:rPr>
-              <w:t>Realisiert in Programmiersprache Java, Version JDK11</w:t>
+              <w:t xml:space="preserve">Das Programm ist in der </w:t>
+            </w:r>
+            <w:r>
+              <w:rPr>
+                <w:rFonts w:eastAsia="Times New Roman" w:cs="Arial"/>
+                <w:color w:val="FF0000"/>
+                <w:lang w:eastAsia="de-CH"/>
+              </w:rPr>
+              <w:t>Programmiersprache Java, Version JDK11</w:t>
+            </w:r>
+            <w:r>
+              <w:rPr>
+                <w:rFonts w:eastAsia="Times New Roman" w:cs="Arial"/>
+                <w:color w:val="FF0000"/>
+                <w:lang w:eastAsia="de-CH"/>
+              </w:rPr>
+              <w:t>, realisiert.</w:t>
             </w:r>
           </w:p>
         </w:tc>
@@ -3938,7 +4088,7 @@
               <w:jc w:val="left"/>
               <w:rPr>
                 <w:rFonts w:eastAsia="Times New Roman" w:cs="Arial"/>
-                <w:color w:val="000000"/>
+                <w:color w:val="FF0000"/>
                 <w:lang w:eastAsia="de-CH"/>
               </w:rPr>
             </w:pPr>
@@ -3948,7 +4098,7 @@
                 <w:color w:val="FF0000"/>
                 <w:lang w:eastAsia="de-CH"/>
               </w:rPr>
-              <w:t xml:space="preserve">Skalierbare </w:t>
+              <w:t>Die</w:t>
             </w:r>
             <w:r>
               <w:rPr>
@@ -3956,10 +4106,126 @@
                 <w:color w:val="FF0000"/>
                 <w:lang w:eastAsia="de-CH"/>
               </w:rPr>
+              <w:t xml:space="preserve"> </w:t>
+            </w:r>
+            <w:r>
+              <w:rPr>
+                <w:rFonts w:eastAsia="Times New Roman" w:cs="Arial"/>
+                <w:color w:val="FF0000"/>
+                <w:lang w:eastAsia="de-CH"/>
+              </w:rPr>
               <w:t>Softwarearchitektur</w:t>
+            </w:r>
+            <w:r>
+              <w:rPr>
+                <w:rFonts w:eastAsia="Times New Roman" w:cs="Arial"/>
+                <w:color w:val="FF0000"/>
+                <w:lang w:eastAsia="de-CH"/>
+              </w:rPr>
+              <w:t xml:space="preserve"> ermöglicht es, die Software beliebig zu erweitern</w:t>
             </w:r>
             <w:bookmarkStart w:id="3" w:name="_GoBack"/>
             <w:bookmarkEnd w:id="3"/>
+            <w:r>
+              <w:rPr>
+                <w:rFonts w:eastAsia="Times New Roman" w:cs="Arial"/>
+                <w:color w:val="FF0000"/>
+                <w:lang w:eastAsia="de-CH"/>
+              </w:rPr>
+              <w:t>.</w:t>
+            </w:r>
+          </w:p>
+          <w:p>
+            <w:pPr>
+              <w:spacing w:after="0" w:line="240" w:lineRule="auto"/>
+              <w:ind w:left="0"/>
+              <w:jc w:val="left"/>
+              <w:rPr>
+                <w:rFonts w:eastAsia="Times New Roman" w:cs="Arial"/>
+                <w:color w:val="FF0000"/>
+                <w:lang w:eastAsia="de-CH"/>
+              </w:rPr>
+            </w:pPr>
+            <w:r>
+              <w:rPr>
+                <w:rFonts w:eastAsia="Times New Roman" w:cs="Arial"/>
+                <w:color w:val="FF0000"/>
+                <w:lang w:eastAsia="de-CH"/>
+              </w:rPr>
+              <w:t>Inhalt, Darstellung und Berechnungsalgorithmen sind im Quellcode bestmöglich</w:t>
+            </w:r>
+            <w:r>
+              <w:rPr>
+                <w:rFonts w:eastAsia="Times New Roman" w:cs="Arial"/>
+                <w:color w:val="FF0000"/>
+                <w:lang w:eastAsia="de-CH"/>
+              </w:rPr>
+              <w:t xml:space="preserve"> voneinander</w:t>
+            </w:r>
+            <w:r>
+              <w:rPr>
+                <w:rFonts w:eastAsia="Times New Roman" w:cs="Arial"/>
+                <w:color w:val="FF0000"/>
+                <w:lang w:eastAsia="de-CH"/>
+              </w:rPr>
+              <w:t xml:space="preserve"> getrennt. </w:t>
+            </w:r>
+          </w:p>
+          <w:p>
+            <w:pPr>
+              <w:spacing w:after="0" w:line="240" w:lineRule="auto"/>
+              <w:ind w:left="0"/>
+              <w:jc w:val="left"/>
+              <w:rPr>
+                <w:rFonts w:eastAsia="Times New Roman" w:cs="Arial"/>
+                <w:color w:val="000000"/>
+                <w:lang w:eastAsia="de-CH"/>
+              </w:rPr>
+            </w:pPr>
+            <w:r>
+              <w:rPr>
+                <w:rFonts w:eastAsia="Times New Roman" w:cs="Arial"/>
+                <w:color w:val="FF0000"/>
+                <w:lang w:eastAsia="de-CH"/>
+              </w:rPr>
+              <w:t xml:space="preserve">Welche Architektur (MVC) und warum diese gut ist, wird dann </w:t>
+            </w:r>
+            <w:proofErr w:type="spellStart"/>
+            <w:r>
+              <w:rPr>
+                <w:rFonts w:eastAsia="Times New Roman" w:cs="Arial"/>
+                <w:color w:val="FF0000"/>
+                <w:lang w:eastAsia="de-CH"/>
+              </w:rPr>
+              <w:t>spaeter</w:t>
+            </w:r>
+            <w:proofErr w:type="spellEnd"/>
+            <w:r>
+              <w:rPr>
+                <w:rFonts w:eastAsia="Times New Roman" w:cs="Arial"/>
+                <w:color w:val="FF0000"/>
+                <w:lang w:eastAsia="de-CH"/>
+              </w:rPr>
+              <w:t xml:space="preserve"> </w:t>
+            </w:r>
+            <w:proofErr w:type="spellStart"/>
+            <w:r>
+              <w:rPr>
+                <w:rFonts w:eastAsia="Times New Roman" w:cs="Arial"/>
+                <w:color w:val="FF0000"/>
+                <w:lang w:eastAsia="de-CH"/>
+              </w:rPr>
+              <w:t>erklaert</w:t>
+            </w:r>
+            <w:proofErr w:type="spellEnd"/>
+            <w:r>
+              <w:rPr>
+                <w:rFonts w:eastAsia="Times New Roman" w:cs="Arial"/>
+                <w:color w:val="FF0000"/>
+                <w:lang w:eastAsia="de-CH"/>
+              </w:rPr>
+              <w:t>.</w:t>
+            </w:r>
           </w:p>
         </w:tc>
       </w:tr>
@@ -4088,9 +4354,9 @@
                 <w:color w:val="FF0000"/>
                 <w:lang w:eastAsia="de-CH"/>
               </w:rPr>
-              <w:t xml:space="preserve">Bedienoberfläche nicht </w:t>
-            </w:r>
-            <w:proofErr w:type="gramStart"/>
+              <w:t xml:space="preserve">Trennung von Inhalt und Darstellung. (Wird realisiert via </w:t>
+            </w:r>
+            <w:proofErr w:type="spellStart"/>
             <w:r>
               <w:rPr>
                 <w:rFonts w:eastAsia="Times New Roman" w:cs="Arial"/>
@@ -4098,9 +4364,9 @@
                 <w:color w:val="FF0000"/>
                 <w:lang w:eastAsia="de-CH"/>
               </w:rPr>
-              <w:t>hier</w:t>
-            </w:r>
-            <w:proofErr w:type="gramEnd"/>
+              <w:t>JavaFX</w:t>
+            </w:r>
+            <w:proofErr w:type="spellEnd"/>
             <w:r>
               <w:rPr>
                 <w:rFonts w:eastAsia="Times New Roman" w:cs="Arial"/>
@@ -4108,7 +4374,67 @@
                 <w:color w:val="FF0000"/>
                 <w:lang w:eastAsia="de-CH"/>
               </w:rPr>
-              <w:t xml:space="preserve"> sondern weiter unten.</w:t>
+              <w:t xml:space="preserve"> </w:t>
+            </w:r>
+            <w:proofErr w:type="spellStart"/>
+            <w:r>
+              <w:rPr>
+                <w:rFonts w:eastAsia="Times New Roman" w:cs="Arial"/>
+                <w:b/>
+                <w:color w:val="FF0000"/>
+                <w:lang w:eastAsia="de-CH"/>
+              </w:rPr>
+              <w:t>library</w:t>
+            </w:r>
+            <w:proofErr w:type="spellEnd"/>
+            <w:r>
+              <w:rPr>
+                <w:rFonts w:eastAsia="Times New Roman" w:cs="Arial"/>
+                <w:b/>
+                <w:color w:val="FF0000"/>
+                <w:lang w:eastAsia="de-CH"/>
+              </w:rPr>
+              <w:t xml:space="preserve">, </w:t>
+            </w:r>
+            <w:proofErr w:type="spellStart"/>
+            <w:r>
+              <w:rPr>
+                <w:rFonts w:eastAsia="Times New Roman" w:cs="Arial"/>
+                <w:b/>
+                <w:color w:val="FF0000"/>
+                <w:lang w:eastAsia="de-CH"/>
+              </w:rPr>
+              <w:t>spaeter</w:t>
+            </w:r>
+            <w:proofErr w:type="spellEnd"/>
+            <w:r>
+              <w:rPr>
+                <w:rFonts w:eastAsia="Times New Roman" w:cs="Arial"/>
+                <w:b/>
+                <w:color w:val="FF0000"/>
+                <w:lang w:eastAsia="de-CH"/>
+              </w:rPr>
+              <w:t xml:space="preserve"> </w:t>
+            </w:r>
+            <w:proofErr w:type="spellStart"/>
+            <w:r>
+              <w:rPr>
+                <w:rFonts w:eastAsia="Times New Roman" w:cs="Arial"/>
+                <w:b/>
+                <w:color w:val="FF0000"/>
+                <w:lang w:eastAsia="de-CH"/>
+              </w:rPr>
+              <w:t>erklaeren</w:t>
+            </w:r>
+            <w:proofErr w:type="spellEnd"/>
+            <w:r>
+              <w:rPr>
+                <w:rFonts w:eastAsia="Times New Roman" w:cs="Arial"/>
+                <w:b/>
+                <w:color w:val="FF0000"/>
+                <w:lang w:eastAsia="de-CH"/>
+              </w:rPr>
+              <w:t>)</w:t>
             </w:r>
           </w:p>
         </w:tc>
@@ -4330,6 +4656,109 @@
               </w:rPr>
               <w:t>2-Dimensionelle Darstellung</w:t>
             </w:r>
+            <w:r>
+              <w:rPr>
+                <w:rFonts w:eastAsia="Times New Roman" w:cs="Arial"/>
+                <w:color w:val="000000"/>
+                <w:lang w:eastAsia="de-CH"/>
+              </w:rPr>
+              <w:t xml:space="preserve"> </w:t>
+            </w:r>
+            <w:r>
+              <w:rPr>
+                <w:rFonts w:eastAsia="Times New Roman" w:cs="Arial"/>
+                <w:color w:val="FF0000"/>
+                <w:lang w:eastAsia="de-CH"/>
+              </w:rPr>
+              <w:t>von was</w:t>
+            </w:r>
+            <w:r>
+              <w:rPr>
+                <w:rFonts w:eastAsia="Times New Roman" w:cs="Arial"/>
+                <w:color w:val="FF0000"/>
+                <w:lang w:eastAsia="de-CH"/>
+              </w:rPr>
+              <w:t>?</w:t>
+            </w:r>
+          </w:p>
+        </w:tc>
+      </w:tr>
+      <w:tr>
+        <w:trPr>
+          <w:trHeight w:val="415"/>
+        </w:trPr>
+        <w:tc>
+          <w:tcPr>
+            <w:tcW w:w="681" w:type="dxa"/>
+            <w:vMerge/>
+            <w:tcBorders>
+              <w:top w:val="nil"/>
+              <w:left w:val="single" w:sz="4" w:space="0" w:color="auto"/>
+              <w:bottom w:val="single" w:sz="4" w:space="0" w:color="auto"/>
+              <w:right w:val="single" w:sz="4" w:space="0" w:color="auto"/>
+            </w:tcBorders>
+            <w:vAlign w:val="center"/>
+          </w:tcPr>
+          <w:p>
+            <w:pPr>
+              <w:spacing w:after="0" w:line="240" w:lineRule="auto"/>
+              <w:ind w:left="0"/>
+              <w:jc w:val="left"/>
+              <w:rPr>
+                <w:rFonts w:ascii="Calibri" w:eastAsia="Times New Roman" w:hAnsi="Calibri" w:cs="Calibri"/>
+                <w:color w:val="000000"/>
+                <w:lang w:eastAsia="de-CH"/>
+              </w:rPr>
+            </w:pPr>
+          </w:p>
+        </w:tc>
+        <w:tc>
+          <w:tcPr>
+            <w:tcW w:w="2280" w:type="dxa"/>
+            <w:vMerge/>
+            <w:tcBorders>
+              <w:top w:val="nil"/>
+              <w:left w:val="single" w:sz="4" w:space="0" w:color="auto"/>
+              <w:bottom w:val="single" w:sz="4" w:space="0" w:color="auto"/>
+              <w:right w:val="single" w:sz="4" w:space="0" w:color="auto"/>
+            </w:tcBorders>
+            <w:vAlign w:val="center"/>
+          </w:tcPr>
+          <w:p>
+            <w:pPr>
+              <w:spacing w:after="0" w:line="240" w:lineRule="auto"/>
+              <w:ind w:left="0"/>
+              <w:jc w:val="left"/>
+              <w:rPr>
+                <w:rFonts w:eastAsia="Times New Roman" w:cs="Arial"/>
+                <w:color w:val="000000"/>
+                <w:lang w:eastAsia="de-CH"/>
+              </w:rPr>
+            </w:pPr>
+          </w:p>
+        </w:tc>
+        <w:tc>
+          <w:tcPr>
+            <w:tcW w:w="5686" w:type="dxa"/>
+            <w:tcBorders>
+              <w:top w:val="nil"/>
+              <w:left w:val="nil"/>
+              <w:bottom w:val="single" w:sz="4" w:space="0" w:color="auto"/>
+              <w:right w:val="single" w:sz="4" w:space="0" w:color="auto"/>
+            </w:tcBorders>
+            <w:shd w:val="clear" w:color="auto" w:fill="auto"/>
+          </w:tcPr>
+          <w:p>
+            <w:pPr>
+              <w:spacing w:after="0" w:line="240" w:lineRule="auto"/>
+              <w:ind w:left="0"/>
+              <w:jc w:val="left"/>
+              <w:rPr>
+                <w:rFonts w:eastAsia="Times New Roman" w:cs="Arial"/>
+                <w:color w:val="000000"/>
+                <w:lang w:eastAsia="de-CH"/>
+              </w:rPr>
+            </w:pPr>
           </w:p>
         </w:tc>
       </w:tr>
@@ -4530,7 +4959,7 @@
               <w:jc w:val="left"/>
               <w:rPr>
                 <w:rFonts w:eastAsia="Times New Roman" w:cs="Arial"/>
-                <w:color w:val="000000"/>
+                <w:color w:val="FF0000"/>
                 <w:lang w:eastAsia="de-CH"/>
               </w:rPr>
             </w:pPr>
@@ -4540,15 +4969,69 @@
                 <w:color w:val="000000"/>
                 <w:lang w:eastAsia="de-CH"/>
               </w:rPr>
-              <w:t>Eingabe der parasitären Parameter</w:t>
-            </w:r>
-            <w:r>
-              <w:rPr>
-                <w:rFonts w:eastAsia="Times New Roman" w:cs="Arial"/>
-                <w:color w:val="000000"/>
-                <w:lang w:eastAsia="de-CH"/>
-              </w:rPr>
-              <w:t xml:space="preserve"> erfolgt über Textfelder</w:t>
+              <w:t>Werte der</w:t>
+            </w:r>
+            <w:r>
+              <w:rPr>
+                <w:rFonts w:eastAsia="Times New Roman" w:cs="Arial"/>
+                <w:color w:val="000000"/>
+                <w:lang w:eastAsia="de-CH"/>
+              </w:rPr>
+              <w:t xml:space="preserve"> parasitären Parameter</w:t>
+            </w:r>
+            <w:r>
+              <w:rPr>
+                <w:rFonts w:eastAsia="Times New Roman" w:cs="Arial"/>
+                <w:color w:val="000000"/>
+                <w:lang w:eastAsia="de-CH"/>
+              </w:rPr>
+              <w:t xml:space="preserve"> </w:t>
+            </w:r>
+            <w:r>
+              <w:rPr>
+                <w:rFonts w:eastAsia="Times New Roman" w:cs="Arial"/>
+                <w:color w:val="FF0000"/>
+                <w:lang w:eastAsia="de-CH"/>
+              </w:rPr>
+              <w:t>einstellbar</w:t>
+            </w:r>
+          </w:p>
+          <w:p>
+            <w:pPr>
+              <w:spacing w:after="0" w:line="240" w:lineRule="auto"/>
+              <w:ind w:left="0"/>
+              <w:jc w:val="left"/>
+              <w:rPr>
+                <w:rFonts w:eastAsia="Times New Roman" w:cs="Arial"/>
+                <w:color w:val="000000"/>
+                <w:lang w:eastAsia="de-CH"/>
+              </w:rPr>
+            </w:pPr>
+            <w:r>
+              <w:rPr>
+                <w:rFonts w:eastAsia="Times New Roman" w:cs="Arial"/>
+                <w:color w:val="FF0000"/>
+                <w:lang w:eastAsia="de-CH"/>
+              </w:rPr>
+              <w:t xml:space="preserve">Wie es dann gemacht wird (mit </w:t>
+            </w:r>
+            <w:proofErr w:type="spellStart"/>
+            <w:r>
+              <w:rPr>
+                <w:rFonts w:eastAsia="Times New Roman" w:cs="Arial"/>
+                <w:color w:val="FF0000"/>
+                <w:lang w:eastAsia="de-CH"/>
+              </w:rPr>
+              <w:t>textfeldern</w:t>
+            </w:r>
+            <w:proofErr w:type="spellEnd"/>
+            <w:r>
+              <w:rPr>
+                <w:rFonts w:eastAsia="Times New Roman" w:cs="Arial"/>
+                <w:color w:val="FF0000"/>
+                <w:lang w:eastAsia="de-CH"/>
+              </w:rPr>
+              <w:t>) wird dann weiter unten beschrieben.</w:t>
             </w:r>
           </w:p>
         </w:tc>
@@ -4973,6 +5456,62 @@
                 <w:lang w:eastAsia="de-CH"/>
               </w:rPr>
               <w:t xml:space="preserve"> sind korrekt</w:t>
+            </w:r>
+          </w:p>
+          <w:p>
+            <w:pPr>
+              <w:spacing w:after="0" w:line="240" w:lineRule="auto"/>
+              <w:ind w:left="0"/>
+              <w:jc w:val="left"/>
+              <w:rPr>
+                <w:rFonts w:eastAsia="Times New Roman" w:cs="Arial"/>
+                <w:color w:val="FF0000"/>
+                <w:lang w:eastAsia="de-CH"/>
+              </w:rPr>
+            </w:pPr>
+            <w:r>
+              <w:rPr>
+                <w:rFonts w:eastAsia="Times New Roman" w:cs="Arial"/>
+                <w:color w:val="FF0000"/>
+                <w:lang w:eastAsia="de-CH"/>
+              </w:rPr>
+              <w:t xml:space="preserve">Berechnungen sind schnell </w:t>
+            </w:r>
+            <w:proofErr w:type="gramStart"/>
+            <w:r>
+              <w:rPr>
+                <w:rFonts w:eastAsia="Times New Roman" w:cs="Arial"/>
+                <w:color w:val="FF0000"/>
+                <w:lang w:eastAsia="de-CH"/>
+              </w:rPr>
+              <w:t>( weniger</w:t>
+            </w:r>
+            <w:proofErr w:type="gramEnd"/>
+            <w:r>
+              <w:rPr>
+                <w:rFonts w:eastAsia="Times New Roman" w:cs="Arial"/>
+                <w:color w:val="FF0000"/>
+                <w:lang w:eastAsia="de-CH"/>
+              </w:rPr>
+              <w:t xml:space="preserve"> als 1s </w:t>
+            </w:r>
+            <w:proofErr w:type="spellStart"/>
+            <w:r>
+              <w:rPr>
+                <w:rFonts w:eastAsia="Times New Roman" w:cs="Arial"/>
+                <w:color w:val="FF0000"/>
+                <w:lang w:eastAsia="de-CH"/>
+              </w:rPr>
+              <w:t>zbsp</w:t>
+            </w:r>
+            <w:proofErr w:type="spellEnd"/>
+            <w:r>
+              <w:rPr>
+                <w:rFonts w:eastAsia="Times New Roman" w:cs="Arial"/>
+                <w:color w:val="FF0000"/>
+                <w:lang w:eastAsia="de-CH"/>
+              </w:rPr>
+              <w:t>)</w:t>
             </w:r>
           </w:p>
         </w:tc>
@@ -5391,6 +5930,7 @@
                 <w:color w:val="000000"/>
                 <w:lang w:eastAsia="de-CH"/>
               </w:rPr>
+              <w:lastRenderedPageBreak/>
               <w:t>2</w:t>
             </w:r>
           </w:p>
@@ -10015,7 +10555,7 @@
         <w:sz w:val="18"/>
         <w:szCs w:val="18"/>
       </w:rPr>
-      <w:t>01.04.2019</w:t>
+      <w:t>02.04.2019</w:t>
     </w:r>
     <w:r>
       <w:rPr>
@@ -13320,7 +13860,7 @@
 </file>
 
 <file path=customXml/itemProps1.xml><?xml version="1.0" encoding="utf-8"?>
-<ds:datastoreItem xmlns:ds="http://schemas.openxmlformats.org/officeDocument/2006/customXml" ds:itemID="{D8030A22-7294-1543-B359-3BD40737E136}">
+<ds:datastoreItem xmlns:ds="http://schemas.openxmlformats.org/officeDocument/2006/customXml" ds:itemID="{6482E062-5EC1-FA41-81E0-547C633D50CA}">
   <ds:schemaRefs>
     <ds:schemaRef ds:uri="http://schemas.openxmlformats.org/officeDocument/2006/bibliography"/>
   </ds:schemaRefs>

</xml_diff>

<commit_message>
Fach_Pflichtenheft Ziele nochmals verbessert/reihenfolge geaendert
</commit_message>
<xml_diff>
--- a/Fach_Pflichtenheft_T5.docx
+++ b/Fach_Pflichtenheft_T5.docx
@@ -3712,65 +3712,7 @@
                 <w:color w:val="000000"/>
                 <w:lang w:eastAsia="de-CH"/>
               </w:rPr>
-              <w:t>Software läuft auf den Betriebssystemen MacOS</w:t>
-            </w:r>
-            <w:r>
-              <w:rPr>
-                <w:rFonts w:eastAsia="Times New Roman" w:cs="Arial"/>
-                <w:color w:val="000000"/>
-                <w:lang w:eastAsia="de-CH"/>
-              </w:rPr>
-              <w:t xml:space="preserve"> </w:t>
-            </w:r>
-            <w:proofErr w:type="spellStart"/>
-            <w:r>
-              <w:rPr>
-                <w:rFonts w:eastAsia="Times New Roman" w:cs="Arial"/>
-                <w:color w:val="FF0000"/>
-                <w:lang w:eastAsia="de-CH"/>
-              </w:rPr>
-              <w:t>Mojave</w:t>
-            </w:r>
-            <w:proofErr w:type="spellEnd"/>
-            <w:r>
-              <w:rPr>
-                <w:rFonts w:eastAsia="Times New Roman" w:cs="Arial"/>
-                <w:color w:val="000000"/>
-                <w:lang w:eastAsia="de-CH"/>
-              </w:rPr>
-              <w:t xml:space="preserve"> und </w:t>
-            </w:r>
-            <w:r>
-              <w:rPr>
-                <w:rFonts w:eastAsia="Times New Roman" w:cs="Arial"/>
-                <w:color w:val="FF0000"/>
-                <w:lang w:eastAsia="de-CH"/>
-              </w:rPr>
-              <w:t>Windows</w:t>
-            </w:r>
-            <w:r>
-              <w:rPr>
-                <w:rFonts w:eastAsia="Times New Roman" w:cs="Arial"/>
-                <w:color w:val="FF0000"/>
-                <w:lang w:eastAsia="de-CH"/>
-              </w:rPr>
-              <w:t xml:space="preserve"> 10</w:t>
-            </w:r>
-            <w:r>
-              <w:rPr>
-                <w:rFonts w:eastAsia="Times New Roman" w:cs="Arial"/>
-                <w:color w:val="FF0000"/>
-                <w:lang w:eastAsia="de-CH"/>
-              </w:rPr>
-              <w:t xml:space="preserve"> </w:t>
-            </w:r>
-            <w:r>
-              <w:rPr>
-                <w:rFonts w:eastAsia="Times New Roman" w:cs="Arial"/>
-                <w:color w:val="000000"/>
-                <w:lang w:eastAsia="de-CH"/>
-              </w:rPr>
-              <w:t>fehlerfrei.</w:t>
+              <w:t>Softwaresprache Java</w:t>
             </w:r>
           </w:p>
           <w:p>
@@ -3790,7 +3732,121 @@
                 <w:color w:val="FF0000"/>
                 <w:lang w:eastAsia="de-CH"/>
               </w:rPr>
-              <w:t xml:space="preserve">Oder wollt ihr </w:t>
+              <w:t xml:space="preserve">Das Programm ist in der </w:t>
+            </w:r>
+            <w:r>
+              <w:rPr>
+                <w:rFonts w:eastAsia="Times New Roman" w:cs="Arial"/>
+                <w:color w:val="FF0000"/>
+                <w:lang w:eastAsia="de-CH"/>
+              </w:rPr>
+              <w:t>Programmiersprache Java, Version JDK11</w:t>
+            </w:r>
+            <w:r>
+              <w:rPr>
+                <w:rFonts w:eastAsia="Times New Roman" w:cs="Arial"/>
+                <w:color w:val="FF0000"/>
+                <w:lang w:eastAsia="de-CH"/>
+              </w:rPr>
+              <w:t>, realisiert.</w:t>
+            </w:r>
+          </w:p>
+        </w:tc>
+      </w:tr>
+      <w:tr>
+        <w:trPr>
+          <w:trHeight w:val="759"/>
+        </w:trPr>
+        <w:tc>
+          <w:tcPr>
+            <w:tcW w:w="681" w:type="dxa"/>
+            <w:vMerge/>
+            <w:tcBorders>
+              <w:top w:val="nil"/>
+              <w:left w:val="single" w:sz="4" w:space="0" w:color="auto"/>
+              <w:bottom w:val="single" w:sz="4" w:space="0" w:color="auto"/>
+              <w:right w:val="single" w:sz="4" w:space="0" w:color="auto"/>
+            </w:tcBorders>
+            <w:shd w:val="clear" w:color="auto" w:fill="auto"/>
+            <w:noWrap/>
+            <w:vAlign w:val="center"/>
+          </w:tcPr>
+          <w:p>
+            <w:pPr>
+              <w:spacing w:after="0" w:line="240" w:lineRule="auto"/>
+              <w:ind w:left="0"/>
+              <w:jc w:val="center"/>
+              <w:rPr>
+                <w:rFonts w:eastAsia="Times New Roman" w:cs="Arial"/>
+                <w:color w:val="000000"/>
+                <w:lang w:eastAsia="de-CH"/>
+              </w:rPr>
+            </w:pPr>
+          </w:p>
+        </w:tc>
+        <w:tc>
+          <w:tcPr>
+            <w:tcW w:w="2280" w:type="dxa"/>
+            <w:vMerge/>
+            <w:tcBorders>
+              <w:top w:val="nil"/>
+              <w:left w:val="single" w:sz="4" w:space="0" w:color="auto"/>
+              <w:bottom w:val="single" w:sz="4" w:space="0" w:color="auto"/>
+              <w:right w:val="single" w:sz="4" w:space="0" w:color="auto"/>
+            </w:tcBorders>
+            <w:shd w:val="clear" w:color="auto" w:fill="auto"/>
+            <w:vAlign w:val="center"/>
+          </w:tcPr>
+          <w:p>
+            <w:pPr>
+              <w:spacing w:after="0" w:line="240" w:lineRule="auto"/>
+              <w:ind w:left="0"/>
+              <w:jc w:val="center"/>
+              <w:rPr>
+                <w:rFonts w:eastAsia="Times New Roman" w:cs="Arial"/>
+                <w:color w:val="000000"/>
+                <w:lang w:eastAsia="de-CH"/>
+              </w:rPr>
+            </w:pPr>
+          </w:p>
+        </w:tc>
+        <w:tc>
+          <w:tcPr>
+            <w:tcW w:w="5686" w:type="dxa"/>
+            <w:tcBorders>
+              <w:top w:val="nil"/>
+              <w:left w:val="nil"/>
+              <w:bottom w:val="single" w:sz="4" w:space="0" w:color="auto"/>
+              <w:right w:val="single" w:sz="4" w:space="0" w:color="auto"/>
+            </w:tcBorders>
+            <w:shd w:val="clear" w:color="auto" w:fill="auto"/>
+          </w:tcPr>
+          <w:p>
+            <w:pPr>
+              <w:spacing w:after="0" w:line="240" w:lineRule="auto"/>
+              <w:ind w:left="0"/>
+              <w:jc w:val="left"/>
+              <w:rPr>
+                <w:rFonts w:eastAsia="Times New Roman" w:cs="Arial"/>
+                <w:color w:val="000000"/>
+                <w:lang w:eastAsia="de-CH"/>
+              </w:rPr>
+            </w:pPr>
+            <w:r>
+              <w:rPr>
+                <w:rFonts w:eastAsia="Times New Roman" w:cs="Arial"/>
+                <w:color w:val="000000"/>
+                <w:lang w:eastAsia="de-CH"/>
+              </w:rPr>
+              <w:t>Software läuft auf den Betriebssystemen MacOS</w:t>
+            </w:r>
+            <w:r>
+              <w:rPr>
+                <w:rFonts w:eastAsia="Times New Roman" w:cs="Arial"/>
+                <w:color w:val="000000"/>
+                <w:lang w:eastAsia="de-CH"/>
+              </w:rPr>
+              <w:t xml:space="preserve"> </w:t>
             </w:r>
             <w:proofErr w:type="spellStart"/>
             <w:r>
@@ -3799,16 +3855,52 @@
                 <w:color w:val="FF0000"/>
                 <w:lang w:eastAsia="de-CH"/>
               </w:rPr>
-              <w:t>noche</w:t>
+              <w:t>Mojave</w:t>
             </w:r>
             <w:proofErr w:type="spellEnd"/>
             <w:r>
               <w:rPr>
                 <w:rFonts w:eastAsia="Times New Roman" w:cs="Arial"/>
+                <w:color w:val="000000"/>
+                <w:lang w:eastAsia="de-CH"/>
+              </w:rPr>
+              <w:t xml:space="preserve"> und </w:t>
+            </w:r>
+            <w:r>
+              <w:rPr>
+                <w:rFonts w:eastAsia="Times New Roman" w:cs="Arial"/>
                 <w:color w:val="FF0000"/>
                 <w:lang w:eastAsia="de-CH"/>
               </w:rPr>
-              <w:t xml:space="preserve"> ein </w:t>
+              <w:t xml:space="preserve">Windows 10 </w:t>
+            </w:r>
+            <w:r>
+              <w:rPr>
+                <w:rFonts w:eastAsia="Times New Roman" w:cs="Arial"/>
+                <w:color w:val="000000"/>
+                <w:lang w:eastAsia="de-CH"/>
+              </w:rPr>
+              <w:t>fehlerfrei.</w:t>
+            </w:r>
+          </w:p>
+          <w:p>
+            <w:pPr>
+              <w:spacing w:after="0" w:line="240" w:lineRule="auto"/>
+              <w:ind w:left="0"/>
+              <w:jc w:val="left"/>
+              <w:rPr>
+                <w:rFonts w:eastAsia="Times New Roman" w:cs="Arial"/>
+                <w:color w:val="000000"/>
+                <w:lang w:eastAsia="de-CH"/>
+              </w:rPr>
+            </w:pPr>
+            <w:r>
+              <w:rPr>
+                <w:rFonts w:eastAsia="Times New Roman" w:cs="Arial"/>
+                <w:color w:val="FF0000"/>
+                <w:lang w:eastAsia="de-CH"/>
+              </w:rPr>
+              <w:t xml:space="preserve">Oder wollt ihr noch eine Extraversion schreiben </w:t>
             </w:r>
             <w:proofErr w:type="spellStart"/>
             <w:r>
@@ -3817,7 +3909,7 @@
                 <w:color w:val="FF0000"/>
                 <w:lang w:eastAsia="de-CH"/>
               </w:rPr>
-              <w:t>extraversion</w:t>
+              <w:t>fuer</w:t>
             </w:r>
             <w:proofErr w:type="spellEnd"/>
             <w:r>
@@ -3826,7 +3918,7 @@
                 <w:color w:val="FF0000"/>
                 <w:lang w:eastAsia="de-CH"/>
               </w:rPr>
-              <w:t xml:space="preserve"> schreiben </w:t>
+              <w:t xml:space="preserve"> uraltes </w:t>
             </w:r>
             <w:proofErr w:type="spellStart"/>
             <w:r>
@@ -3835,7 +3927,7 @@
                 <w:color w:val="FF0000"/>
                 <w:lang w:eastAsia="de-CH"/>
               </w:rPr>
-              <w:t>fuer</w:t>
+              <w:t>windows</w:t>
             </w:r>
             <w:proofErr w:type="spellEnd"/>
             <w:r>
@@ -3844,25 +3936,7 @@
                 <w:color w:val="FF0000"/>
                 <w:lang w:eastAsia="de-CH"/>
               </w:rPr>
-              <w:t xml:space="preserve"> uraltes </w:t>
-            </w:r>
-            <w:proofErr w:type="spellStart"/>
-            <w:r>
-              <w:rPr>
-                <w:rFonts w:eastAsia="Times New Roman" w:cs="Arial"/>
-                <w:color w:val="FF0000"/>
-                <w:lang w:eastAsia="de-CH"/>
-              </w:rPr>
-              <w:t>windows</w:t>
-            </w:r>
-            <w:proofErr w:type="spellEnd"/>
-            <w:r>
-              <w:rPr>
-                <w:rFonts w:eastAsia="Times New Roman" w:cs="Arial"/>
-                <w:color w:val="FF0000"/>
-                <w:lang w:eastAsia="de-CH"/>
-              </w:rPr>
-              <w:t xml:space="preserve"> 98</w:t>
+              <w:t xml:space="preserve"> 98?</w:t>
             </w:r>
           </w:p>
         </w:tc>
@@ -3952,7 +4026,23 @@
                 <w:color w:val="000000"/>
                 <w:lang w:eastAsia="de-CH"/>
               </w:rPr>
-              <w:t>Softwaresprache Java</w:t>
+              <w:t xml:space="preserve">Software ist in der </w:t>
+            </w:r>
+            <w:r>
+              <w:rPr>
+                <w:rFonts w:eastAsia="Times New Roman" w:cs="Arial"/>
+                <w:color w:val="000000"/>
+                <w:lang w:eastAsia="de-CH"/>
+              </w:rPr>
+              <w:t>MVC</w:t>
+            </w:r>
+            <w:r>
+              <w:rPr>
+                <w:rFonts w:eastAsia="Times New Roman" w:cs="Arial"/>
+                <w:color w:val="000000"/>
+                <w:lang w:eastAsia="de-CH"/>
+              </w:rPr>
+              <w:t xml:space="preserve"> Architektur realisiert</w:t>
             </w:r>
           </w:p>
           <w:p>
@@ -3962,7 +4052,7 @@
               <w:jc w:val="left"/>
               <w:rPr>
                 <w:rFonts w:eastAsia="Times New Roman" w:cs="Arial"/>
-                <w:color w:val="000000"/>
+                <w:color w:val="FF0000"/>
                 <w:lang w:eastAsia="de-CH"/>
               </w:rPr>
             </w:pPr>
@@ -3972,7 +4062,7 @@
                 <w:color w:val="FF0000"/>
                 <w:lang w:eastAsia="de-CH"/>
               </w:rPr>
-              <w:t xml:space="preserve">Das Programm ist in der </w:t>
+              <w:t>Die</w:t>
             </w:r>
             <w:r>
               <w:rPr>
@@ -3980,7 +4070,7 @@
                 <w:color w:val="FF0000"/>
                 <w:lang w:eastAsia="de-CH"/>
               </w:rPr>
-              <w:t>Programmiersprache Java, Version JDK11</w:t>
+              <w:t xml:space="preserve"> Softwarearchitektur</w:t>
             </w:r>
             <w:r>
               <w:rPr>
@@ -3988,7 +4078,117 @@
                 <w:color w:val="FF0000"/>
                 <w:lang w:eastAsia="de-CH"/>
               </w:rPr>
-              <w:t>, realisiert.</w:t>
+              <w:t xml:space="preserve"> ermö</w:t>
+            </w:r>
+            <w:bookmarkStart w:id="3" w:name="_GoBack"/>
+            <w:bookmarkEnd w:id="3"/>
+            <w:r>
+              <w:rPr>
+                <w:rFonts w:eastAsia="Times New Roman" w:cs="Arial"/>
+                <w:color w:val="FF0000"/>
+                <w:lang w:eastAsia="de-CH"/>
+              </w:rPr>
+              <w:t>glicht es, die Funktionalitäten des Programms beliebig zu erweitern, ohne dass dabei die Komplexität in gleichem Masse zunimmt.</w:t>
+            </w:r>
+          </w:p>
+          <w:p>
+            <w:pPr>
+              <w:spacing w:after="0" w:line="240" w:lineRule="auto"/>
+              <w:ind w:left="0"/>
+              <w:jc w:val="left"/>
+              <w:rPr>
+                <w:rFonts w:eastAsia="Times New Roman" w:cs="Arial"/>
+                <w:color w:val="FF0000"/>
+                <w:lang w:eastAsia="de-CH"/>
+              </w:rPr>
+            </w:pPr>
+          </w:p>
+          <w:p>
+            <w:pPr>
+              <w:spacing w:after="0" w:line="240" w:lineRule="auto"/>
+              <w:ind w:left="0"/>
+              <w:jc w:val="left"/>
+              <w:rPr>
+                <w:rFonts w:eastAsia="Times New Roman" w:cs="Arial"/>
+                <w:color w:val="FF0000"/>
+                <w:lang w:eastAsia="de-CH"/>
+              </w:rPr>
+            </w:pPr>
+            <w:r>
+              <w:rPr>
+                <w:rFonts w:eastAsia="Times New Roman" w:cs="Arial"/>
+                <w:color w:val="FF0000"/>
+                <w:lang w:eastAsia="de-CH"/>
+              </w:rPr>
+              <w:t xml:space="preserve">Inhalt, Darstellung und Berechnungsalgorithmen sind im Quellcode wo immer möglich voneinander getrennt. </w:t>
+            </w:r>
+          </w:p>
+          <w:p>
+            <w:pPr>
+              <w:spacing w:after="0" w:line="240" w:lineRule="auto"/>
+              <w:ind w:left="0"/>
+              <w:jc w:val="left"/>
+              <w:rPr>
+                <w:rFonts w:eastAsia="Times New Roman" w:cs="Arial"/>
+                <w:color w:val="FF0000"/>
+                <w:lang w:val="en-US" w:eastAsia="de-CH"/>
+              </w:rPr>
+            </w:pPr>
+          </w:p>
+          <w:p>
+            <w:pPr>
+              <w:spacing w:after="0" w:line="240" w:lineRule="auto"/>
+              <w:ind w:left="0"/>
+              <w:jc w:val="left"/>
+              <w:rPr>
+                <w:rFonts w:eastAsia="Times New Roman" w:cs="Arial"/>
+                <w:color w:val="000000"/>
+                <w:lang w:eastAsia="de-CH"/>
+              </w:rPr>
+            </w:pPr>
+            <w:r>
+              <w:rPr>
+                <w:rFonts w:eastAsia="Times New Roman" w:cs="Arial"/>
+                <w:color w:val="FF0000"/>
+                <w:lang w:eastAsia="de-CH"/>
+              </w:rPr>
+              <w:t xml:space="preserve">Welche Architektur (MVC) und warum diese gut ist, wird dann </w:t>
+            </w:r>
+            <w:proofErr w:type="spellStart"/>
+            <w:r>
+              <w:rPr>
+                <w:rFonts w:eastAsia="Times New Roman" w:cs="Arial"/>
+                <w:color w:val="FF0000"/>
+                <w:lang w:eastAsia="de-CH"/>
+              </w:rPr>
+              <w:t>spaeter</w:t>
+            </w:r>
+            <w:proofErr w:type="spellEnd"/>
+            <w:r>
+              <w:rPr>
+                <w:rFonts w:eastAsia="Times New Roman" w:cs="Arial"/>
+                <w:color w:val="FF0000"/>
+                <w:lang w:eastAsia="de-CH"/>
+              </w:rPr>
+              <w:t xml:space="preserve"> </w:t>
+            </w:r>
+            <w:proofErr w:type="spellStart"/>
+            <w:r>
+              <w:rPr>
+                <w:rFonts w:eastAsia="Times New Roman" w:cs="Arial"/>
+                <w:color w:val="FF0000"/>
+                <w:lang w:eastAsia="de-CH"/>
+              </w:rPr>
+              <w:t>erklaert</w:t>
+            </w:r>
+            <w:proofErr w:type="spellEnd"/>
+            <w:r>
+              <w:rPr>
+                <w:rFonts w:eastAsia="Times New Roman" w:cs="Arial"/>
+                <w:color w:val="FF0000"/>
+                <w:lang w:eastAsia="de-CH"/>
+              </w:rPr>
+              <w:t>.</w:t>
             </w:r>
           </w:p>
         </w:tc>
@@ -4078,7 +4278,25 @@
                 <w:color w:val="000000"/>
                 <w:lang w:eastAsia="de-CH"/>
               </w:rPr>
-              <w:t>Software ist in der MVC Architektur realisiert</w:t>
+              <w:t xml:space="preserve">Für die Darstellung der Bedienoberfläche wird </w:t>
+            </w:r>
+            <w:proofErr w:type="spellStart"/>
+            <w:r>
+              <w:rPr>
+                <w:rFonts w:eastAsia="Times New Roman" w:cs="Arial"/>
+                <w:color w:val="000000"/>
+                <w:lang w:eastAsia="de-CH"/>
+              </w:rPr>
+              <w:t>JavaFX</w:t>
+            </w:r>
+            <w:proofErr w:type="spellEnd"/>
+            <w:r>
+              <w:rPr>
+                <w:rFonts w:eastAsia="Times New Roman" w:cs="Arial"/>
+                <w:color w:val="000000"/>
+                <w:lang w:eastAsia="de-CH"/>
+              </w:rPr>
+              <w:t xml:space="preserve"> verwendet</w:t>
             </w:r>
           </w:p>
           <w:p>
@@ -4088,143 +4306,98 @@
               <w:jc w:val="left"/>
               <w:rPr>
                 <w:rFonts w:eastAsia="Times New Roman" w:cs="Arial"/>
+                <w:color w:val="000000"/>
+                <w:lang w:eastAsia="de-CH"/>
+              </w:rPr>
+            </w:pPr>
+            <w:r>
+              <w:rPr>
+                <w:rFonts w:eastAsia="Times New Roman" w:cs="Arial"/>
+                <w:b/>
                 <w:color w:val="FF0000"/>
                 <w:lang w:eastAsia="de-CH"/>
               </w:rPr>
-            </w:pPr>
-            <w:r>
-              <w:rPr>
-                <w:rFonts w:eastAsia="Times New Roman" w:cs="Arial"/>
+              <w:t xml:space="preserve">Trennung von Inhalt und Darstellung. (Wird realisiert via </w:t>
+            </w:r>
+            <w:proofErr w:type="spellStart"/>
+            <w:r>
+              <w:rPr>
+                <w:rFonts w:eastAsia="Times New Roman" w:cs="Arial"/>
+                <w:b/>
                 <w:color w:val="FF0000"/>
                 <w:lang w:eastAsia="de-CH"/>
               </w:rPr>
-              <w:t>Die</w:t>
-            </w:r>
-            <w:r>
-              <w:rPr>
-                <w:rFonts w:eastAsia="Times New Roman" w:cs="Arial"/>
+              <w:t>JavaFX</w:t>
+            </w:r>
+            <w:proofErr w:type="spellEnd"/>
+            <w:r>
+              <w:rPr>
+                <w:rFonts w:eastAsia="Times New Roman" w:cs="Arial"/>
+                <w:b/>
                 <w:color w:val="FF0000"/>
                 <w:lang w:eastAsia="de-CH"/>
               </w:rPr>
               <w:t xml:space="preserve"> </w:t>
             </w:r>
-            <w:r>
-              <w:rPr>
-                <w:rFonts w:eastAsia="Times New Roman" w:cs="Arial"/>
+            <w:proofErr w:type="spellStart"/>
+            <w:r>
+              <w:rPr>
+                <w:rFonts w:eastAsia="Times New Roman" w:cs="Arial"/>
+                <w:b/>
                 <w:color w:val="FF0000"/>
                 <w:lang w:eastAsia="de-CH"/>
               </w:rPr>
-              <w:t>Softwarearchitektur</w:t>
-            </w:r>
-            <w:r>
-              <w:rPr>
-                <w:rFonts w:eastAsia="Times New Roman" w:cs="Arial"/>
+              <w:t>library</w:t>
+            </w:r>
+            <w:proofErr w:type="spellEnd"/>
+            <w:r>
+              <w:rPr>
+                <w:rFonts w:eastAsia="Times New Roman" w:cs="Arial"/>
+                <w:b/>
                 <w:color w:val="FF0000"/>
                 <w:lang w:eastAsia="de-CH"/>
               </w:rPr>
-              <w:t xml:space="preserve"> ermöglicht es, die Software beliebig zu erweitern</w:t>
-            </w:r>
-            <w:bookmarkStart w:id="3" w:name="_GoBack"/>
-            <w:bookmarkEnd w:id="3"/>
-            <w:r>
-              <w:rPr>
-                <w:rFonts w:eastAsia="Times New Roman" w:cs="Arial"/>
+              <w:t xml:space="preserve">, </w:t>
+            </w:r>
+            <w:proofErr w:type="spellStart"/>
+            <w:r>
+              <w:rPr>
+                <w:rFonts w:eastAsia="Times New Roman" w:cs="Arial"/>
+                <w:b/>
                 <w:color w:val="FF0000"/>
                 <w:lang w:eastAsia="de-CH"/>
               </w:rPr>
-              <w:t>.</w:t>
-            </w:r>
-          </w:p>
-          <w:p>
-            <w:pPr>
-              <w:spacing w:after="0" w:line="240" w:lineRule="auto"/>
-              <w:ind w:left="0"/>
-              <w:jc w:val="left"/>
-              <w:rPr>
-                <w:rFonts w:eastAsia="Times New Roman" w:cs="Arial"/>
+              <w:t>spaeter</w:t>
+            </w:r>
+            <w:proofErr w:type="spellEnd"/>
+            <w:r>
+              <w:rPr>
+                <w:rFonts w:eastAsia="Times New Roman" w:cs="Arial"/>
+                <w:b/>
                 <w:color w:val="FF0000"/>
                 <w:lang w:eastAsia="de-CH"/>
               </w:rPr>
-            </w:pPr>
-            <w:r>
-              <w:rPr>
-                <w:rFonts w:eastAsia="Times New Roman" w:cs="Arial"/>
+              <w:t xml:space="preserve"> </w:t>
+            </w:r>
+            <w:proofErr w:type="spellStart"/>
+            <w:r>
+              <w:rPr>
+                <w:rFonts w:eastAsia="Times New Roman" w:cs="Arial"/>
+                <w:b/>
                 <w:color w:val="FF0000"/>
                 <w:lang w:eastAsia="de-CH"/>
               </w:rPr>
-              <w:t>Inhalt, Darstellung und Berechnungsalgorithmen sind im Quellcode bestmöglich</w:t>
-            </w:r>
-            <w:r>
-              <w:rPr>
-                <w:rFonts w:eastAsia="Times New Roman" w:cs="Arial"/>
+              <w:t>erklaeren</w:t>
+            </w:r>
+            <w:proofErr w:type="spellEnd"/>
+            <w:r>
+              <w:rPr>
+                <w:rFonts w:eastAsia="Times New Roman" w:cs="Arial"/>
+                <w:b/>
                 <w:color w:val="FF0000"/>
                 <w:lang w:eastAsia="de-CH"/>
               </w:rPr>
-              <w:t xml:space="preserve"> voneinander</w:t>
-            </w:r>
-            <w:r>
-              <w:rPr>
-                <w:rFonts w:eastAsia="Times New Roman" w:cs="Arial"/>
-                <w:color w:val="FF0000"/>
-                <w:lang w:eastAsia="de-CH"/>
-              </w:rPr>
-              <w:t xml:space="preserve"> getrennt. </w:t>
-            </w:r>
-          </w:p>
-          <w:p>
-            <w:pPr>
-              <w:spacing w:after="0" w:line="240" w:lineRule="auto"/>
-              <w:ind w:left="0"/>
-              <w:jc w:val="left"/>
-              <w:rPr>
-                <w:rFonts w:eastAsia="Times New Roman" w:cs="Arial"/>
-                <w:color w:val="000000"/>
-                <w:lang w:eastAsia="de-CH"/>
-              </w:rPr>
-            </w:pPr>
-            <w:r>
-              <w:rPr>
-                <w:rFonts w:eastAsia="Times New Roman" w:cs="Arial"/>
-                <w:color w:val="FF0000"/>
-                <w:lang w:eastAsia="de-CH"/>
-              </w:rPr>
-              <w:t xml:space="preserve">Welche Architektur (MVC) und warum diese gut ist, wird dann </w:t>
-            </w:r>
-            <w:proofErr w:type="spellStart"/>
-            <w:r>
-              <w:rPr>
-                <w:rFonts w:eastAsia="Times New Roman" w:cs="Arial"/>
-                <w:color w:val="FF0000"/>
-                <w:lang w:eastAsia="de-CH"/>
-              </w:rPr>
-              <w:t>spaeter</w:t>
-            </w:r>
-            <w:proofErr w:type="spellEnd"/>
-            <w:r>
-              <w:rPr>
-                <w:rFonts w:eastAsia="Times New Roman" w:cs="Arial"/>
-                <w:color w:val="FF0000"/>
-                <w:lang w:eastAsia="de-CH"/>
-              </w:rPr>
-              <w:t xml:space="preserve"> </w:t>
-            </w:r>
-            <w:proofErr w:type="spellStart"/>
-            <w:r>
-              <w:rPr>
-                <w:rFonts w:eastAsia="Times New Roman" w:cs="Arial"/>
-                <w:color w:val="FF0000"/>
-                <w:lang w:eastAsia="de-CH"/>
-              </w:rPr>
-              <w:t>erklaert</w:t>
-            </w:r>
-            <w:proofErr w:type="spellEnd"/>
-            <w:r>
-              <w:rPr>
-                <w:rFonts w:eastAsia="Times New Roman" w:cs="Arial"/>
-                <w:color w:val="FF0000"/>
-                <w:lang w:eastAsia="de-CH"/>
-              </w:rPr>
-              <w:t>.</w:t>
+              <w:t>)</w:t>
             </w:r>
           </w:p>
         </w:tc>
@@ -4314,25 +4487,7 @@
                 <w:color w:val="000000"/>
                 <w:lang w:eastAsia="de-CH"/>
               </w:rPr>
-              <w:t xml:space="preserve">Für die Darstellung der Bedienoberfläche wird </w:t>
-            </w:r>
-            <w:proofErr w:type="spellStart"/>
-            <w:r>
-              <w:rPr>
-                <w:rFonts w:eastAsia="Times New Roman" w:cs="Arial"/>
-                <w:color w:val="000000"/>
-                <w:lang w:eastAsia="de-CH"/>
-              </w:rPr>
-              <w:t>JavaFX</w:t>
-            </w:r>
-            <w:proofErr w:type="spellEnd"/>
-            <w:r>
-              <w:rPr>
-                <w:rFonts w:eastAsia="Times New Roman" w:cs="Arial"/>
-                <w:color w:val="000000"/>
-                <w:lang w:eastAsia="de-CH"/>
-              </w:rPr>
-              <w:t xml:space="preserve"> verwendet</w:t>
+              <w:t>benutzerfreundlich und selbsterklärend</w:t>
             </w:r>
           </w:p>
           <w:p>
@@ -4350,91 +4505,10 @@
             <w:r>
               <w:rPr>
                 <w:rFonts w:eastAsia="Times New Roman" w:cs="Arial"/>
-                <w:b/>
                 <w:color w:val="FF0000"/>
                 <w:lang w:eastAsia="de-CH"/>
               </w:rPr>
-              <w:t xml:space="preserve">Trennung von Inhalt und Darstellung. (Wird realisiert via </w:t>
-            </w:r>
-            <w:proofErr w:type="spellStart"/>
-            <w:r>
-              <w:rPr>
-                <w:rFonts w:eastAsia="Times New Roman" w:cs="Arial"/>
-                <w:b/>
-                <w:color w:val="FF0000"/>
-                <w:lang w:eastAsia="de-CH"/>
-              </w:rPr>
-              <w:t>JavaFX</w:t>
-            </w:r>
-            <w:proofErr w:type="spellEnd"/>
-            <w:r>
-              <w:rPr>
-                <w:rFonts w:eastAsia="Times New Roman" w:cs="Arial"/>
-                <w:b/>
-                <w:color w:val="FF0000"/>
-                <w:lang w:eastAsia="de-CH"/>
-              </w:rPr>
-              <w:t xml:space="preserve"> </w:t>
-            </w:r>
-            <w:proofErr w:type="spellStart"/>
-            <w:r>
-              <w:rPr>
-                <w:rFonts w:eastAsia="Times New Roman" w:cs="Arial"/>
-                <w:b/>
-                <w:color w:val="FF0000"/>
-                <w:lang w:eastAsia="de-CH"/>
-              </w:rPr>
-              <w:t>library</w:t>
-            </w:r>
-            <w:proofErr w:type="spellEnd"/>
-            <w:r>
-              <w:rPr>
-                <w:rFonts w:eastAsia="Times New Roman" w:cs="Arial"/>
-                <w:b/>
-                <w:color w:val="FF0000"/>
-                <w:lang w:eastAsia="de-CH"/>
-              </w:rPr>
-              <w:t xml:space="preserve">, </w:t>
-            </w:r>
-            <w:proofErr w:type="spellStart"/>
-            <w:r>
-              <w:rPr>
-                <w:rFonts w:eastAsia="Times New Roman" w:cs="Arial"/>
-                <w:b/>
-                <w:color w:val="FF0000"/>
-                <w:lang w:eastAsia="de-CH"/>
-              </w:rPr>
-              <w:t>spaeter</w:t>
-            </w:r>
-            <w:proofErr w:type="spellEnd"/>
-            <w:r>
-              <w:rPr>
-                <w:rFonts w:eastAsia="Times New Roman" w:cs="Arial"/>
-                <w:b/>
-                <w:color w:val="FF0000"/>
-                <w:lang w:eastAsia="de-CH"/>
-              </w:rPr>
-              <w:t xml:space="preserve"> </w:t>
-            </w:r>
-            <w:proofErr w:type="spellStart"/>
-            <w:r>
-              <w:rPr>
-                <w:rFonts w:eastAsia="Times New Roman" w:cs="Arial"/>
-                <w:b/>
-                <w:color w:val="FF0000"/>
-                <w:lang w:eastAsia="de-CH"/>
-              </w:rPr>
-              <w:t>erklaeren</w:t>
-            </w:r>
-            <w:proofErr w:type="spellEnd"/>
-            <w:r>
-              <w:rPr>
-                <w:rFonts w:eastAsia="Times New Roman" w:cs="Arial"/>
-                <w:b/>
-                <w:color w:val="FF0000"/>
-                <w:lang w:eastAsia="de-CH"/>
-              </w:rPr>
-              <w:t>)</w:t>
+              <w:t>80% aller Testpersonen «raten» das Programm als bedienungsfreundlich und selbsterklärend.</w:t>
             </w:r>
           </w:p>
         </w:tc>
@@ -4534,7 +4608,7 @@
               <w:jc w:val="left"/>
               <w:rPr>
                 <w:rFonts w:eastAsia="Times New Roman" w:cs="Arial"/>
-                <w:color w:val="000000"/>
+                <w:color w:val="FF0000"/>
                 <w:lang w:eastAsia="de-CH"/>
               </w:rPr>
             </w:pPr>
@@ -4544,27 +4618,31 @@
                 <w:color w:val="000000"/>
                 <w:lang w:eastAsia="de-CH"/>
               </w:rPr>
-              <w:t>benutzerfreundlich und selbsterklärend</w:t>
-            </w:r>
-          </w:p>
-          <w:p>
-            <w:pPr>
-              <w:spacing w:after="0" w:line="240" w:lineRule="auto"/>
-              <w:ind w:left="0"/>
-              <w:jc w:val="left"/>
+              <w:t>2-Dimensionelle Darstellung</w:t>
+            </w:r>
+            <w:r>
+              <w:rPr>
+                <w:rFonts w:eastAsia="Times New Roman" w:cs="Arial"/>
+                <w:color w:val="000000"/>
+                <w:lang w:eastAsia="de-CH"/>
+              </w:rPr>
+              <w:t xml:space="preserve"> </w:t>
+            </w:r>
+            <w:r>
               <w:rPr>
                 <w:rFonts w:eastAsia="Times New Roman" w:cs="Arial"/>
                 <w:color w:val="FF0000"/>
                 <w:lang w:eastAsia="de-CH"/>
               </w:rPr>
-            </w:pPr>
+              <w:t>von was</w:t>
+            </w:r>
             <w:r>
               <w:rPr>
                 <w:rFonts w:eastAsia="Times New Roman" w:cs="Arial"/>
                 <w:color w:val="FF0000"/>
                 <w:lang w:eastAsia="de-CH"/>
               </w:rPr>
-              <w:t>80% aller Testpersonen «raten» das Programm als bedienungsfreundlich und selbsterklärend.</w:t>
+              <w:t>?</w:t>
             </w:r>
           </w:p>
         </w:tc>
@@ -4648,38 +4726,6 @@
                 <w:lang w:eastAsia="de-CH"/>
               </w:rPr>
             </w:pPr>
-            <w:r>
-              <w:rPr>
-                <w:rFonts w:eastAsia="Times New Roman" w:cs="Arial"/>
-                <w:color w:val="000000"/>
-                <w:lang w:eastAsia="de-CH"/>
-              </w:rPr>
-              <w:t>2-Dimensionelle Darstellung</w:t>
-            </w:r>
-            <w:r>
-              <w:rPr>
-                <w:rFonts w:eastAsia="Times New Roman" w:cs="Arial"/>
-                <w:color w:val="000000"/>
-                <w:lang w:eastAsia="de-CH"/>
-              </w:rPr>
-              <w:t xml:space="preserve"> </w:t>
-            </w:r>
-            <w:r>
-              <w:rPr>
-                <w:rFonts w:eastAsia="Times New Roman" w:cs="Arial"/>
-                <w:color w:val="FF0000"/>
-                <w:lang w:eastAsia="de-CH"/>
-              </w:rPr>
-              <w:t>von was</w:t>
-            </w:r>
-            <w:r>
-              <w:rPr>
-                <w:rFonts w:eastAsia="Times New Roman" w:cs="Arial"/>
-                <w:color w:val="FF0000"/>
-                <w:lang w:eastAsia="de-CH"/>
-              </w:rPr>
-              <w:t>?</w:t>
-            </w:r>
           </w:p>
         </w:tc>
       </w:tr>
@@ -4759,6 +4805,46 @@
                 <w:lang w:eastAsia="de-CH"/>
               </w:rPr>
             </w:pPr>
+            <w:r>
+              <w:rPr>
+                <w:rFonts w:eastAsia="Times New Roman" w:cs="Arial"/>
+                <w:color w:val="000000"/>
+                <w:lang w:eastAsia="de-CH"/>
+              </w:rPr>
+              <w:t>Menüleiste mit gröbere</w:t>
+            </w:r>
+            <w:r>
+              <w:rPr>
+                <w:rFonts w:eastAsia="Times New Roman" w:cs="Arial"/>
+                <w:color w:val="000000"/>
+                <w:lang w:eastAsia="de-CH"/>
+              </w:rPr>
+              <w:t>n</w:t>
+            </w:r>
+            <w:r>
+              <w:rPr>
+                <w:rFonts w:eastAsia="Times New Roman" w:cs="Arial"/>
+                <w:color w:val="000000"/>
+                <w:lang w:eastAsia="de-CH"/>
+              </w:rPr>
+              <w:t xml:space="preserve"> Einstellung</w:t>
+            </w:r>
+            <w:r>
+              <w:rPr>
+                <w:rFonts w:eastAsia="Times New Roman" w:cs="Arial"/>
+                <w:color w:val="000000"/>
+                <w:lang w:eastAsia="de-CH"/>
+              </w:rPr>
+              <w:t>en</w:t>
+            </w:r>
+            <w:r>
+              <w:rPr>
+                <w:rFonts w:eastAsia="Times New Roman" w:cs="Arial"/>
+                <w:color w:val="000000"/>
+                <w:lang w:eastAsia="de-CH"/>
+              </w:rPr>
+              <w:t xml:space="preserve"> und Funktionen</w:t>
+            </w:r>
           </w:p>
         </w:tc>
       </w:tr>
@@ -4837,7 +4923,7 @@
               <w:jc w:val="left"/>
               <w:rPr>
                 <w:rFonts w:eastAsia="Times New Roman" w:cs="Arial"/>
-                <w:color w:val="000000"/>
+                <w:color w:val="FF0000"/>
                 <w:lang w:eastAsia="de-CH"/>
               </w:rPr>
             </w:pPr>
@@ -4847,39 +4933,61 @@
                 <w:color w:val="000000"/>
                 <w:lang w:eastAsia="de-CH"/>
               </w:rPr>
-              <w:t>Menüleiste mit gröbere</w:t>
-            </w:r>
-            <w:r>
-              <w:rPr>
-                <w:rFonts w:eastAsia="Times New Roman" w:cs="Arial"/>
-                <w:color w:val="000000"/>
-                <w:lang w:eastAsia="de-CH"/>
-              </w:rPr>
-              <w:t>n</w:t>
-            </w:r>
-            <w:r>
-              <w:rPr>
-                <w:rFonts w:eastAsia="Times New Roman" w:cs="Arial"/>
-                <w:color w:val="000000"/>
-                <w:lang w:eastAsia="de-CH"/>
-              </w:rPr>
-              <w:t xml:space="preserve"> Einstellung</w:t>
-            </w:r>
-            <w:r>
-              <w:rPr>
-                <w:rFonts w:eastAsia="Times New Roman" w:cs="Arial"/>
-                <w:color w:val="000000"/>
-                <w:lang w:eastAsia="de-CH"/>
-              </w:rPr>
-              <w:t>en</w:t>
-            </w:r>
-            <w:r>
-              <w:rPr>
-                <w:rFonts w:eastAsia="Times New Roman" w:cs="Arial"/>
-                <w:color w:val="000000"/>
-                <w:lang w:eastAsia="de-CH"/>
-              </w:rPr>
-              <w:t xml:space="preserve"> und Funktionen</w:t>
+              <w:t>Werte der parasitären Parameter</w:t>
+            </w:r>
+            <w:r>
+              <w:rPr>
+                <w:rFonts w:eastAsia="Times New Roman" w:cs="Arial"/>
+                <w:color w:val="000000"/>
+                <w:lang w:eastAsia="de-CH"/>
+              </w:rPr>
+              <w:t xml:space="preserve"> </w:t>
+            </w:r>
+            <w:r>
+              <w:rPr>
+                <w:rFonts w:eastAsia="Times New Roman" w:cs="Arial"/>
+                <w:color w:val="FF0000"/>
+                <w:lang w:eastAsia="de-CH"/>
+              </w:rPr>
+              <w:t>einstellbar</w:t>
+            </w:r>
+          </w:p>
+          <w:p>
+            <w:pPr>
+              <w:spacing w:after="0" w:line="240" w:lineRule="auto"/>
+              <w:ind w:left="0"/>
+              <w:jc w:val="left"/>
+              <w:rPr>
+                <w:rFonts w:eastAsia="Times New Roman" w:cs="Arial"/>
+                <w:color w:val="000000"/>
+                <w:lang w:eastAsia="de-CH"/>
+              </w:rPr>
+            </w:pPr>
+            <w:r>
+              <w:rPr>
+                <w:rFonts w:eastAsia="Times New Roman" w:cs="Arial"/>
+                <w:color w:val="FF0000"/>
+                <w:lang w:eastAsia="de-CH"/>
+              </w:rPr>
+              <w:t xml:space="preserve">Wie es dann gemacht wird (mit </w:t>
+            </w:r>
+            <w:proofErr w:type="spellStart"/>
+            <w:r>
+              <w:rPr>
+                <w:rFonts w:eastAsia="Times New Roman" w:cs="Arial"/>
+                <w:color w:val="FF0000"/>
+                <w:lang w:eastAsia="de-CH"/>
+              </w:rPr>
+              <w:t>textfeldern</w:t>
+            </w:r>
+            <w:proofErr w:type="spellEnd"/>
+            <w:r>
+              <w:rPr>
+                <w:rFonts w:eastAsia="Times New Roman" w:cs="Arial"/>
+                <w:color w:val="FF0000"/>
+                <w:lang w:eastAsia="de-CH"/>
+              </w:rPr>
+              <w:t>) wird dann weiter unten beschrieben.</w:t>
             </w:r>
           </w:p>
         </w:tc>
@@ -4959,33 +5067,17 @@
               <w:jc w:val="left"/>
               <w:rPr>
                 <w:rFonts w:eastAsia="Times New Roman" w:cs="Arial"/>
+                <w:color w:val="000000"/>
+                <w:lang w:eastAsia="de-CH"/>
+              </w:rPr>
+            </w:pPr>
+            <w:r>
+              <w:rPr>
+                <w:rFonts w:eastAsia="Times New Roman" w:cs="Arial"/>
                 <w:color w:val="FF0000"/>
                 <w:lang w:eastAsia="de-CH"/>
               </w:rPr>
-            </w:pPr>
-            <w:r>
-              <w:rPr>
-                <w:rFonts w:eastAsia="Times New Roman" w:cs="Arial"/>
-                <w:color w:val="000000"/>
-                <w:lang w:eastAsia="de-CH"/>
-              </w:rPr>
-              <w:t>Werte der</w:t>
-            </w:r>
-            <w:r>
-              <w:rPr>
-                <w:rFonts w:eastAsia="Times New Roman" w:cs="Arial"/>
-                <w:color w:val="000000"/>
-                <w:lang w:eastAsia="de-CH"/>
-              </w:rPr>
-              <w:t xml:space="preserve"> parasitären Parameter</w:t>
-            </w:r>
-            <w:r>
-              <w:rPr>
-                <w:rFonts w:eastAsia="Times New Roman" w:cs="Arial"/>
-                <w:color w:val="000000"/>
-                <w:lang w:eastAsia="de-CH"/>
-              </w:rPr>
-              <w:t xml:space="preserve"> </w:t>
+              <w:t xml:space="preserve">Werte der parasitären Parameter veränderbar um </w:t>
             </w:r>
             <w:r>
               <w:rPr>
@@ -4993,45 +5085,15 @@
                 <w:color w:val="FF0000"/>
                 <w:lang w:eastAsia="de-CH"/>
               </w:rPr>
-              <w:t>einstellbar</w:t>
-            </w:r>
-          </w:p>
-          <w:p>
-            <w:pPr>
-              <w:spacing w:after="0" w:line="240" w:lineRule="auto"/>
-              <w:ind w:left="0"/>
-              <w:jc w:val="left"/>
-              <w:rPr>
-                <w:rFonts w:eastAsia="Times New Roman" w:cs="Arial"/>
-                <w:color w:val="000000"/>
-                <w:lang w:eastAsia="de-CH"/>
-              </w:rPr>
-            </w:pPr>
+              <w:sym w:font="Symbol" w:char="F0B1"/>
+            </w:r>
             <w:r>
               <w:rPr>
                 <w:rFonts w:eastAsia="Times New Roman" w:cs="Arial"/>
                 <w:color w:val="FF0000"/>
                 <w:lang w:eastAsia="de-CH"/>
               </w:rPr>
-              <w:t xml:space="preserve">Wie es dann gemacht wird (mit </w:t>
-            </w:r>
-            <w:proofErr w:type="spellStart"/>
-            <w:r>
-              <w:rPr>
-                <w:rFonts w:eastAsia="Times New Roman" w:cs="Arial"/>
-                <w:color w:val="FF0000"/>
-                <w:lang w:eastAsia="de-CH"/>
-              </w:rPr>
-              <w:t>textfeldern</w:t>
-            </w:r>
-            <w:proofErr w:type="spellEnd"/>
-            <w:r>
-              <w:rPr>
-                <w:rFonts w:eastAsia="Times New Roman" w:cs="Arial"/>
-                <w:color w:val="FF0000"/>
-                <w:lang w:eastAsia="de-CH"/>
-              </w:rPr>
-              <w:t>) wird dann weiter unten beschrieben.</w:t>
+              <w:t>30 Prozent via Schieberegler</w:t>
             </w:r>
           </w:p>
         </w:tc>
@@ -5118,10 +5180,86 @@
             <w:r>
               <w:rPr>
                 <w:rFonts w:eastAsia="Times New Roman" w:cs="Arial"/>
+                <w:color w:val="000000"/>
+                <w:lang w:eastAsia="de-CH"/>
+              </w:rPr>
+              <w:t>Graphische Darstellung der Einfügungsverluste</w:t>
+            </w:r>
+            <w:r>
+              <w:rPr>
+                <w:rFonts w:eastAsia="Times New Roman" w:cs="Arial"/>
+                <w:color w:val="000000"/>
+                <w:lang w:eastAsia="de-CH"/>
+              </w:rPr>
+              <w:t xml:space="preserve"> in Abhängigkeit der Frequenz </w:t>
+            </w:r>
+            <w:r>
+              <w:rPr>
+                <w:rFonts w:eastAsia="Times New Roman" w:cs="Arial"/>
+                <w:color w:val="000000"/>
+                <w:lang w:eastAsia="de-CH"/>
+              </w:rPr>
+              <w:t>(CM,</w:t>
+            </w:r>
+            <w:r>
+              <w:rPr>
+                <w:rFonts w:eastAsia="Times New Roman" w:cs="Arial"/>
+                <w:color w:val="000000"/>
+                <w:lang w:eastAsia="de-CH"/>
+              </w:rPr>
+              <w:t xml:space="preserve"> </w:t>
+            </w:r>
+            <w:r>
+              <w:rPr>
+                <w:rFonts w:eastAsia="Times New Roman" w:cs="Arial"/>
+                <w:color w:val="000000"/>
+                <w:lang w:eastAsia="de-CH"/>
+              </w:rPr>
+              <w:t>DM) in</w:t>
+            </w:r>
+            <w:r>
+              <w:rPr>
+                <w:rFonts w:eastAsia="Times New Roman" w:cs="Arial"/>
+                <w:color w:val="000000"/>
+                <w:lang w:eastAsia="de-CH"/>
+              </w:rPr>
+              <w:t xml:space="preserve"> ein</w:t>
+            </w:r>
+            <w:r>
+              <w:rPr>
+                <w:rFonts w:eastAsia="Times New Roman" w:cs="Arial"/>
+                <w:color w:val="000000"/>
+                <w:lang w:eastAsia="de-CH"/>
+              </w:rPr>
+              <w:t xml:space="preserve"> Kurvendiagramm</w:t>
+            </w:r>
+            <w:r>
+              <w:rPr>
+                <w:rFonts w:eastAsia="Times New Roman" w:cs="Arial"/>
+                <w:color w:val="000000"/>
+                <w:lang w:eastAsia="de-CH"/>
+              </w:rPr>
+              <w:t>.</w:t>
+            </w:r>
+          </w:p>
+          <w:p>
+            <w:pPr>
+              <w:spacing w:after="0" w:line="240" w:lineRule="auto"/>
+              <w:ind w:left="0"/>
+              <w:jc w:val="left"/>
+              <w:rPr>
+                <w:rFonts w:eastAsia="Times New Roman" w:cs="Arial"/>
+                <w:color w:val="000000"/>
+                <w:lang w:eastAsia="de-CH"/>
+              </w:rPr>
+            </w:pPr>
+            <w:r>
+              <w:rPr>
+                <w:rFonts w:eastAsia="Times New Roman" w:cs="Arial"/>
                 <w:color w:val="FF0000"/>
                 <w:lang w:eastAsia="de-CH"/>
               </w:rPr>
-              <w:t>Werte der p</w:t>
+              <w:t>Genaue Darstellung der Einfügungsverluste (wie genau die sein muss, müssen wir Luca fragen)</w:t>
             </w:r>
             <w:r>
               <w:rPr>
@@ -5129,47 +5267,25 @@
                 <w:color w:val="FF0000"/>
                 <w:lang w:eastAsia="de-CH"/>
               </w:rPr>
-              <w:t xml:space="preserve">arasitären Parameter </w:t>
-            </w:r>
+              <w:t xml:space="preserve">. </w:t>
+            </w:r>
+            <w:proofErr w:type="spellStart"/>
             <w:r>
               <w:rPr>
                 <w:rFonts w:eastAsia="Times New Roman" w:cs="Arial"/>
                 <w:color w:val="FF0000"/>
                 <w:lang w:eastAsia="de-CH"/>
               </w:rPr>
-              <w:t xml:space="preserve">veränderbar um </w:t>
-            </w:r>
+              <w:t>Evt</w:t>
+            </w:r>
+            <w:proofErr w:type="spellEnd"/>
             <w:r>
               <w:rPr>
                 <w:rFonts w:eastAsia="Times New Roman" w:cs="Arial"/>
                 <w:color w:val="FF0000"/>
                 <w:lang w:eastAsia="de-CH"/>
               </w:rPr>
-              <w:sym w:font="Symbol" w:char="F0B1"/>
-            </w:r>
-            <w:r>
-              <w:rPr>
-                <w:rFonts w:eastAsia="Times New Roman" w:cs="Arial"/>
-                <w:color w:val="FF0000"/>
-                <w:lang w:eastAsia="de-CH"/>
-              </w:rPr>
-              <w:t>30 Prozent via</w:t>
-            </w:r>
-            <w:r>
-              <w:rPr>
-                <w:rFonts w:eastAsia="Times New Roman" w:cs="Arial"/>
-                <w:color w:val="FF0000"/>
-                <w:lang w:eastAsia="de-CH"/>
-              </w:rPr>
-              <w:t xml:space="preserve"> </w:t>
-            </w:r>
-            <w:r>
-              <w:rPr>
-                <w:rFonts w:eastAsia="Times New Roman" w:cs="Arial"/>
-                <w:color w:val="FF0000"/>
-                <w:lang w:eastAsia="de-CH"/>
-              </w:rPr>
-              <w:t>Schieberegler</w:t>
+              <w:t xml:space="preserve"> Zoom nötig.</w:t>
             </w:r>
           </w:p>
         </w:tc>
@@ -5259,71 +5375,87 @@
                 <w:color w:val="000000"/>
                 <w:lang w:eastAsia="de-CH"/>
               </w:rPr>
-              <w:t>Graphische Darstellung der Einfügungsverluste</w:t>
-            </w:r>
-            <w:r>
-              <w:rPr>
-                <w:rFonts w:eastAsia="Times New Roman" w:cs="Arial"/>
-                <w:color w:val="000000"/>
-                <w:lang w:eastAsia="de-CH"/>
-              </w:rPr>
-              <w:t xml:space="preserve"> </w:t>
-            </w:r>
-            <w:r>
-              <w:rPr>
-                <w:rFonts w:eastAsia="Times New Roman" w:cs="Arial"/>
-                <w:color w:val="000000"/>
-                <w:lang w:eastAsia="de-CH"/>
-              </w:rPr>
-              <w:t xml:space="preserve">in Abhängigkeit der Frequenz </w:t>
-            </w:r>
-            <w:r>
-              <w:rPr>
-                <w:rFonts w:eastAsia="Times New Roman" w:cs="Arial"/>
-                <w:color w:val="000000"/>
-                <w:lang w:eastAsia="de-CH"/>
-              </w:rPr>
-              <w:t>(CM,</w:t>
-            </w:r>
-            <w:r>
-              <w:rPr>
-                <w:rFonts w:eastAsia="Times New Roman" w:cs="Arial"/>
-                <w:color w:val="000000"/>
-                <w:lang w:eastAsia="de-CH"/>
-              </w:rPr>
-              <w:t xml:space="preserve"> </w:t>
-            </w:r>
-            <w:r>
-              <w:rPr>
-                <w:rFonts w:eastAsia="Times New Roman" w:cs="Arial"/>
-                <w:color w:val="000000"/>
-                <w:lang w:eastAsia="de-CH"/>
-              </w:rPr>
-              <w:t>DM) in</w:t>
-            </w:r>
-            <w:r>
-              <w:rPr>
-                <w:rFonts w:eastAsia="Times New Roman" w:cs="Arial"/>
-                <w:color w:val="000000"/>
-                <w:lang w:eastAsia="de-CH"/>
-              </w:rPr>
-              <w:t xml:space="preserve"> ein</w:t>
-            </w:r>
-            <w:r>
-              <w:rPr>
-                <w:rFonts w:eastAsia="Times New Roman" w:cs="Arial"/>
-                <w:color w:val="000000"/>
-                <w:lang w:eastAsia="de-CH"/>
-              </w:rPr>
-              <w:t xml:space="preserve"> Kurvendiagramm</w:t>
-            </w:r>
-            <w:r>
-              <w:rPr>
-                <w:rFonts w:eastAsia="Times New Roman" w:cs="Arial"/>
-                <w:color w:val="000000"/>
-                <w:lang w:eastAsia="de-CH"/>
-              </w:rPr>
-              <w:t>.</w:t>
+              <w:t xml:space="preserve">Berechnungen </w:t>
+            </w:r>
+            <w:r>
+              <w:rPr>
+                <w:rFonts w:eastAsia="Times New Roman" w:cs="Arial"/>
+                <w:color w:val="000000"/>
+                <w:lang w:eastAsia="de-CH"/>
+              </w:rPr>
+              <w:t>der Einfügungsverluste</w:t>
+            </w:r>
+            <w:r>
+              <w:rPr>
+                <w:rFonts w:eastAsia="Times New Roman" w:cs="Arial"/>
+                <w:color w:val="000000"/>
+                <w:lang w:eastAsia="de-CH"/>
+              </w:rPr>
+              <w:t xml:space="preserve"> sind korrekt</w:t>
+            </w:r>
+          </w:p>
+          <w:p>
+            <w:pPr>
+              <w:spacing w:after="0" w:line="240" w:lineRule="auto"/>
+              <w:ind w:left="0"/>
+              <w:jc w:val="left"/>
+              <w:rPr>
+                <w:rFonts w:eastAsia="Times New Roman" w:cs="Arial"/>
+                <w:color w:val="000000"/>
+                <w:lang w:eastAsia="de-CH"/>
+              </w:rPr>
+            </w:pPr>
+            <w:r>
+              <w:rPr>
+                <w:rFonts w:eastAsia="Times New Roman" w:cs="Arial"/>
+                <w:color w:val="FF0000"/>
+                <w:lang w:eastAsia="de-CH"/>
+              </w:rPr>
+              <w:t xml:space="preserve">UND: </w:t>
+            </w:r>
+            <w:r>
+              <w:rPr>
+                <w:rFonts w:eastAsia="Times New Roman" w:cs="Arial"/>
+                <w:color w:val="FF0000"/>
+                <w:lang w:eastAsia="de-CH"/>
+              </w:rPr>
+              <w:t xml:space="preserve">Berechnungen sind schnell </w:t>
+            </w:r>
+            <w:proofErr w:type="gramStart"/>
+            <w:r>
+              <w:rPr>
+                <w:rFonts w:eastAsia="Times New Roman" w:cs="Arial"/>
+                <w:color w:val="FF0000"/>
+                <w:lang w:eastAsia="de-CH"/>
+              </w:rPr>
+              <w:t>( weniger</w:t>
+            </w:r>
+            <w:proofErr w:type="gramEnd"/>
+            <w:r>
+              <w:rPr>
+                <w:rFonts w:eastAsia="Times New Roman" w:cs="Arial"/>
+                <w:color w:val="FF0000"/>
+                <w:lang w:eastAsia="de-CH"/>
+              </w:rPr>
+              <w:t xml:space="preserve"> als 1s </w:t>
+            </w:r>
+            <w:proofErr w:type="spellStart"/>
+            <w:r>
+              <w:rPr>
+                <w:rFonts w:eastAsia="Times New Roman" w:cs="Arial"/>
+                <w:color w:val="FF0000"/>
+                <w:lang w:eastAsia="de-CH"/>
+              </w:rPr>
+              <w:t>zbsp</w:t>
+            </w:r>
+            <w:proofErr w:type="spellEnd"/>
+            <w:r>
+              <w:rPr>
+                <w:rFonts w:eastAsia="Times New Roman" w:cs="Arial"/>
+                <w:color w:val="FF0000"/>
+                <w:lang w:eastAsia="de-CH"/>
+              </w:rPr>
+              <w:t>)</w:t>
             </w:r>
           </w:p>
         </w:tc>
@@ -5412,7 +5544,6 @@
               <w:right w:val="single" w:sz="4" w:space="0" w:color="auto"/>
             </w:tcBorders>
             <w:shd w:val="clear" w:color="auto" w:fill="auto"/>
-            <w:hideMark/>
           </w:tcPr>
           <w:p>
             <w:pPr>
@@ -5421,98 +5552,10 @@
               <w:jc w:val="left"/>
               <w:rPr>
                 <w:rFonts w:eastAsia="Times New Roman" w:cs="Arial"/>
-                <w:color w:val="000000"/>
+                <w:color w:val="FF0000"/>
                 <w:lang w:eastAsia="de-CH"/>
               </w:rPr>
             </w:pPr>
-            <w:r>
-              <w:rPr>
-                <w:rFonts w:eastAsia="Times New Roman" w:cs="Arial"/>
-                <w:color w:val="000000"/>
-                <w:lang w:eastAsia="de-CH"/>
-              </w:rPr>
-              <w:t xml:space="preserve">Berechnungen </w:t>
-            </w:r>
-            <w:r>
-              <w:rPr>
-                <w:rFonts w:eastAsia="Times New Roman" w:cs="Arial"/>
-                <w:color w:val="000000"/>
-                <w:lang w:eastAsia="de-CH"/>
-              </w:rPr>
-              <w:t>der Einfügungs</w:t>
-            </w:r>
-            <w:r>
-              <w:rPr>
-                <w:rFonts w:eastAsia="Times New Roman" w:cs="Arial"/>
-                <w:color w:val="000000"/>
-                <w:lang w:eastAsia="de-CH"/>
-              </w:rPr>
-              <w:t>verluste</w:t>
-            </w:r>
-            <w:r>
-              <w:rPr>
-                <w:rFonts w:eastAsia="Times New Roman" w:cs="Arial"/>
-                <w:color w:val="000000"/>
-                <w:lang w:eastAsia="de-CH"/>
-              </w:rPr>
-              <w:t xml:space="preserve"> sind korrekt</w:t>
-            </w:r>
-          </w:p>
-          <w:p>
-            <w:pPr>
-              <w:spacing w:after="0" w:line="240" w:lineRule="auto"/>
-              <w:ind w:left="0"/>
-              <w:jc w:val="left"/>
-              <w:rPr>
-                <w:rFonts w:eastAsia="Times New Roman" w:cs="Arial"/>
-                <w:color w:val="FF0000"/>
-                <w:lang w:eastAsia="de-CH"/>
-              </w:rPr>
-            </w:pPr>
-            <w:r>
-              <w:rPr>
-                <w:rFonts w:eastAsia="Times New Roman" w:cs="Arial"/>
-                <w:color w:val="FF0000"/>
-                <w:lang w:eastAsia="de-CH"/>
-              </w:rPr>
-              <w:t xml:space="preserve">Berechnungen sind schnell </w:t>
-            </w:r>
-            <w:proofErr w:type="gramStart"/>
-            <w:r>
-              <w:rPr>
-                <w:rFonts w:eastAsia="Times New Roman" w:cs="Arial"/>
-                <w:color w:val="FF0000"/>
-                <w:lang w:eastAsia="de-CH"/>
-              </w:rPr>
-              <w:t>( weniger</w:t>
-            </w:r>
-            <w:proofErr w:type="gramEnd"/>
-            <w:r>
-              <w:rPr>
-                <w:rFonts w:eastAsia="Times New Roman" w:cs="Arial"/>
-                <w:color w:val="FF0000"/>
-                <w:lang w:eastAsia="de-CH"/>
-              </w:rPr>
-              <w:t xml:space="preserve"> als 1s </w:t>
-            </w:r>
-            <w:proofErr w:type="spellStart"/>
-            <w:r>
-              <w:rPr>
-                <w:rFonts w:eastAsia="Times New Roman" w:cs="Arial"/>
-                <w:color w:val="FF0000"/>
-                <w:lang w:eastAsia="de-CH"/>
-              </w:rPr>
-              <w:t>zbsp</w:t>
-            </w:r>
-            <w:proofErr w:type="spellEnd"/>
-            <w:r>
-              <w:rPr>
-                <w:rFonts w:eastAsia="Times New Roman" w:cs="Arial"/>
-                <w:color w:val="FF0000"/>
-                <w:lang w:eastAsia="de-CH"/>
-              </w:rPr>
-              <w:t>)</w:t>
-            </w:r>
           </w:p>
         </w:tc>
       </w:tr>
@@ -5930,7 +5973,6 @@
                 <w:color w:val="000000"/>
                 <w:lang w:eastAsia="de-CH"/>
               </w:rPr>
-              <w:lastRenderedPageBreak/>
               <w:t>2</w:t>
             </w:r>
           </w:p>
@@ -13860,7 +13902,7 @@
 </file>
 
 <file path=customXml/itemProps1.xml><?xml version="1.0" encoding="utf-8"?>
-<ds:datastoreItem xmlns:ds="http://schemas.openxmlformats.org/officeDocument/2006/customXml" ds:itemID="{6482E062-5EC1-FA41-81E0-547C633D50CA}">
+<ds:datastoreItem xmlns:ds="http://schemas.openxmlformats.org/officeDocument/2006/customXml" ds:itemID="{CD0503C2-56C7-0E44-94C2-A887B472296A}">
   <ds:schemaRefs>
     <ds:schemaRef ds:uri="http://schemas.openxmlformats.org/officeDocument/2006/bibliography"/>
   </ds:schemaRefs>

</xml_diff>

<commit_message>
Querverweis zu den Abbildungen
</commit_message>
<xml_diff>
--- a/Fach_Pflichtenheft_T5.docx
+++ b/Fach_Pflichtenheft_T5.docx
@@ -377,15 +377,7 @@
                             </w:r>
                             <w:r>
                               <w:tab/>
-                              <w:t xml:space="preserve">Marina </w:t>
-                            </w:r>
-                            <w:proofErr w:type="spellStart"/>
-                            <w:r>
-                              <w:t>Taborda</w:t>
-                            </w:r>
-                            <w:proofErr w:type="spellEnd"/>
-                            <w:r>
-                              <w:t>, Projektleiterin</w:t>
+                              <w:t>Marina Taborda, Projektleiterin</w:t>
                             </w:r>
                           </w:p>
                           <w:p>
@@ -495,7 +487,7 @@
                 <v:stroke joinstyle="miter"/>
                 <v:path gradientshapeok="t" o:connecttype="rect"/>
               </v:shapetype>
-              <v:shape id="Textfeld 2" o:spid="_x0000_s1026" type="#_x0000_t202" style="position:absolute;left:0;text-align:left;margin-left:0;margin-top:13.2pt;width:318.6pt;height:266.4pt;z-index:-251654144;visibility:visible;mso-wrap-style:square;mso-width-percent:0;mso-height-percent:0;mso-wrap-distance-left:9pt;mso-wrap-distance-top:3.6pt;mso-wrap-distance-right:9pt;mso-wrap-distance-bottom:3.6pt;mso-position-horizontal:center;mso-position-horizontal-relative:margin;mso-position-vertical:absolute;mso-position-vertical-relative:text;mso-width-percent:0;mso-height-percent:0;mso-width-relative:margin;mso-height-relative:margin;v-text-anchor:top" o:gfxdata="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" stroked="f">
+              <v:shape id="Textfeld 2" o:spid="_x0000_s1026" type="#_x0000_t202" style="position:absolute;left:0;text-align:left;margin-left:0;margin-top:13.2pt;width:318.6pt;height:266.4pt;z-index:-251654144;visibility:visible;mso-wrap-style:square;mso-width-percent:0;mso-height-percent:0;mso-wrap-distance-left:9pt;mso-wrap-distance-top:3.6pt;mso-wrap-distance-right:9pt;mso-wrap-distance-bottom:3.6pt;mso-position-horizontal:center;mso-position-horizontal-relative:margin;mso-position-vertical:absolute;mso-position-vertical-relative:text;mso-width-percent:0;mso-height-percent:0;mso-width-relative:margin;mso-height-relative:margin;v-text-anchor:top" o:gfxdata="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" stroked="f">
                 <v:textbox>
                   <w:txbxContent>
                     <w:p>
@@ -617,15 +609,7 @@
                       </w:r>
                       <w:r>
                         <w:tab/>
-                        <w:t xml:space="preserve">Marina </w:t>
-                      </w:r>
-                      <w:proofErr w:type="spellStart"/>
-                      <w:r>
-                        <w:t>Taborda</w:t>
-                      </w:r>
-                      <w:proofErr w:type="spellEnd"/>
-                      <w:r>
-                        <w:t>, Projektleiterin</w:t>
+                        <w:t>Marina Taborda, Projektleiterin</w:t>
                       </w:r>
                     </w:p>
                     <w:p>
@@ -4293,25 +4277,7 @@
                 <w:color w:val="000000"/>
                 <w:lang w:eastAsia="de-CH"/>
               </w:rPr>
-              <w:t xml:space="preserve">Für die Darstellung der Bedienoberfläche wird </w:t>
-            </w:r>
-            <w:proofErr w:type="spellStart"/>
-            <w:r>
-              <w:rPr>
-                <w:rFonts w:eastAsia="Times New Roman" w:cs="Arial"/>
-                <w:color w:val="000000"/>
-                <w:lang w:eastAsia="de-CH"/>
-              </w:rPr>
-              <w:t>JavaFX</w:t>
-            </w:r>
-            <w:proofErr w:type="spellEnd"/>
-            <w:r>
-              <w:rPr>
-                <w:rFonts w:eastAsia="Times New Roman" w:cs="Arial"/>
-                <w:color w:val="000000"/>
-                <w:lang w:eastAsia="de-CH"/>
-              </w:rPr>
-              <w:t xml:space="preserve"> verwendet</w:t>
+              <w:t>Für die Darstellung der Bedienoberfläche wird JavaFX verwendet</w:t>
             </w:r>
           </w:p>
           <w:p>
@@ -4332,27 +4298,7 @@
                 <w:color w:val="FF0000"/>
                 <w:lang w:eastAsia="de-CH"/>
               </w:rPr>
-              <w:t xml:space="preserve">Trennung von Inhalt und Darstellung. (Wird realisiert via </w:t>
-            </w:r>
-            <w:proofErr w:type="spellStart"/>
-            <w:r>
-              <w:rPr>
-                <w:rFonts w:eastAsia="Times New Roman" w:cs="Arial"/>
-                <w:b/>
-                <w:color w:val="FF0000"/>
-                <w:lang w:eastAsia="de-CH"/>
-              </w:rPr>
-              <w:t>JavaFX</w:t>
-            </w:r>
-            <w:proofErr w:type="spellEnd"/>
-            <w:r>
-              <w:rPr>
-                <w:rFonts w:eastAsia="Times New Roman" w:cs="Arial"/>
-                <w:b/>
-                <w:color w:val="FF0000"/>
-                <w:lang w:eastAsia="de-CH"/>
-              </w:rPr>
-              <w:t xml:space="preserve"> </w:t>
+              <w:t xml:space="preserve">Trennung von Inhalt und Darstellung. (Wird realisiert via JavaFX </w:t>
             </w:r>
             <w:proofErr w:type="spellStart"/>
             <w:r>
@@ -5612,21 +5558,18 @@
     </w:p>
     <w:p/>
     <w:p/>
-    <w:p>
-      <w:bookmarkStart w:id="4" w:name="_GoBack"/>
-      <w:bookmarkEnd w:id="4"/>
-    </w:p>
+    <w:p/>
     <w:p>
       <w:pPr>
         <w:pStyle w:val="berschrift2"/>
         <w:framePr w:wrap="around"/>
       </w:pPr>
-      <w:bookmarkStart w:id="5" w:name="_Toc5089214"/>
+      <w:bookmarkStart w:id="4" w:name="_Toc5089214"/>
       <w:r>
         <w:lastRenderedPageBreak/>
         <w:t>Wunschziele</w:t>
       </w:r>
-      <w:bookmarkEnd w:id="5"/>
+      <w:bookmarkEnd w:id="4"/>
     </w:p>
     <w:p>
       <w:pPr>
@@ -6194,14 +6137,12 @@
               </w:rPr>
               <w:t xml:space="preserve"> bei der sich der Wert beim </w:t>
             </w:r>
-            <w:proofErr w:type="spellStart"/>
             <w:r>
               <w:rPr>
                 <w:lang w:val="de-CH" w:eastAsia="de-CH"/>
               </w:rPr>
               <w:t>Slider</w:t>
             </w:r>
-            <w:proofErr w:type="spellEnd"/>
             <w:r>
               <w:rPr>
                 <w:lang w:val="de-CH" w:eastAsia="de-CH"/>
@@ -6260,7 +6201,7 @@
           <w:sz w:val="16"/>
         </w:rPr>
       </w:pPr>
-      <w:bookmarkStart w:id="6" w:name="_Toc4236504"/>
+      <w:bookmarkStart w:id="5" w:name="_Toc4236504"/>
       <w:r>
         <w:rPr>
           <w:i w:val="0"/>
@@ -6318,7 +6259,7 @@
         </w:rPr>
         <w:t>: Wunschziele</w:t>
       </w:r>
-      <w:bookmarkEnd w:id="6"/>
+      <w:bookmarkEnd w:id="5"/>
     </w:p>
     <w:p>
       <w:pPr>
@@ -6334,7 +6275,7 @@
         <w:pStyle w:val="berschrift2"/>
         <w:framePr w:wrap="around"/>
       </w:pPr>
-      <w:bookmarkStart w:id="7" w:name="_Toc5089215"/>
+      <w:bookmarkStart w:id="6" w:name="_Toc5089215"/>
       <w:r>
         <w:lastRenderedPageBreak/>
         <w:t>Nicht</w:t>
@@ -6345,7 +6286,7 @@
       <w:r>
         <w:t>Ziele</w:t>
       </w:r>
-      <w:bookmarkEnd w:id="7"/>
+      <w:bookmarkEnd w:id="6"/>
     </w:p>
     <w:p>
       <w:pPr>
@@ -7017,7 +6958,7 @@
           <w:sz w:val="16"/>
         </w:rPr>
       </w:pPr>
-      <w:bookmarkStart w:id="8" w:name="_Toc4236505"/>
+      <w:bookmarkStart w:id="7" w:name="_Toc4236505"/>
       <w:r>
         <w:rPr>
           <w:i w:val="0"/>
@@ -7075,7 +7016,7 @@
         </w:rPr>
         <w:t>: Nicht-Ziele</w:t>
       </w:r>
-      <w:bookmarkEnd w:id="8"/>
+      <w:bookmarkEnd w:id="7"/>
     </w:p>
     <w:p/>
     <w:p>
@@ -7083,11 +7024,11 @@
         <w:pStyle w:val="berschrift2"/>
         <w:framePr w:wrap="around"/>
       </w:pPr>
-      <w:bookmarkStart w:id="9" w:name="_Toc5089216"/>
+      <w:bookmarkStart w:id="8" w:name="_Toc5089216"/>
       <w:r>
         <w:t>Lieferobjekte</w:t>
       </w:r>
-      <w:bookmarkEnd w:id="9"/>
+      <w:bookmarkEnd w:id="8"/>
     </w:p>
     <w:p>
       <w:pPr>
@@ -7209,7 +7150,7 @@
                 <w:lang w:eastAsia="de-CH"/>
               </w:rPr>
             </w:pPr>
-            <w:bookmarkStart w:id="10" w:name="_Toc4236506"/>
+            <w:bookmarkStart w:id="9" w:name="_Toc4236506"/>
             <w:r>
               <w:rPr>
                 <w:rFonts w:eastAsia="Times New Roman" w:cs="Arial"/>
@@ -8250,7 +8191,7 @@
         </w:rPr>
         <w:t>: Lieferobjekte</w:t>
       </w:r>
-      <w:bookmarkEnd w:id="10"/>
+      <w:bookmarkEnd w:id="9"/>
     </w:p>
     <w:p>
       <w:pPr>
@@ -8265,23 +8206,23 @@
       <w:pPr>
         <w:pStyle w:val="berschrift1"/>
       </w:pPr>
-      <w:bookmarkStart w:id="11" w:name="_Toc5089217"/>
+      <w:bookmarkStart w:id="10" w:name="_Toc5089217"/>
       <w:r>
         <w:lastRenderedPageBreak/>
         <w:t>Softwarekonzept</w:t>
       </w:r>
-      <w:bookmarkEnd w:id="11"/>
+      <w:bookmarkEnd w:id="10"/>
     </w:p>
     <w:p>
       <w:pPr>
         <w:pStyle w:val="berschrift2"/>
         <w:framePr w:wrap="around"/>
       </w:pPr>
-      <w:bookmarkStart w:id="12" w:name="_Toc5089218"/>
+      <w:bookmarkStart w:id="11" w:name="_Toc5089218"/>
       <w:r>
         <w:t>Anforderungen</w:t>
       </w:r>
-      <w:bookmarkEnd w:id="12"/>
+      <w:bookmarkEnd w:id="11"/>
     </w:p>
     <w:p>
       <w:pPr>
@@ -8328,11 +8269,11 @@
         <w:pStyle w:val="berschrift2"/>
         <w:framePr w:wrap="around"/>
       </w:pPr>
-      <w:bookmarkStart w:id="13" w:name="_Toc5089219"/>
+      <w:bookmarkStart w:id="12" w:name="_Toc5089219"/>
       <w:r>
         <w:t>Software/Hardware</w:t>
       </w:r>
-      <w:bookmarkEnd w:id="13"/>
+      <w:bookmarkEnd w:id="12"/>
     </w:p>
     <w:p>
       <w:pPr>
@@ -8357,14 +8298,14 @@
         <w:pStyle w:val="berschrift2"/>
         <w:framePr w:wrap="around"/>
       </w:pPr>
-      <w:bookmarkStart w:id="14" w:name="_Toc5089220"/>
+      <w:bookmarkStart w:id="13" w:name="_Toc5089220"/>
       <w:r>
         <w:t>Mock</w:t>
       </w:r>
       <w:r>
         <w:t>-Up</w:t>
       </w:r>
-      <w:bookmarkEnd w:id="14"/>
+      <w:bookmarkEnd w:id="13"/>
     </w:p>
     <w:p>
       <w:pPr>
@@ -8434,8 +8375,9 @@
           <w:sz w:val="16"/>
         </w:rPr>
       </w:pPr>
-      <w:bookmarkStart w:id="15" w:name="_Toc4188515"/>
-      <w:bookmarkStart w:id="16" w:name="_Toc4236497"/>
+      <w:bookmarkStart w:id="14" w:name="_Toc4188515"/>
+      <w:bookmarkStart w:id="15" w:name="_Toc4236497"/>
+      <w:bookmarkStart w:id="16" w:name="_Ref5089401"/>
       <w:r>
         <w:rPr>
           <w:i w:val="0"/>
@@ -8485,6 +8427,7 @@
         </w:rPr>
         <w:fldChar w:fldCharType="end"/>
       </w:r>
+      <w:bookmarkEnd w:id="16"/>
       <w:r>
         <w:rPr>
           <w:i w:val="0"/>
@@ -8493,8 +8436,8 @@
         </w:rPr>
         <w:t>: GUI Übersicht</w:t>
       </w:r>
+      <w:bookmarkEnd w:id="14"/>
       <w:bookmarkEnd w:id="15"/>
-      <w:bookmarkEnd w:id="16"/>
     </w:p>
     <w:p>
       <w:pPr>
@@ -8513,10 +8456,28 @@
         <w:t>Parameter. (</w:t>
       </w:r>
       <w:r>
-        <w:rPr>
-          <w:highlight w:val="yellow"/>
-        </w:rPr>
-        <w:t>Abbildung X</w:t>
+        <w:fldChar w:fldCharType="begin"/>
+      </w:r>
+      <w:r>
+        <w:instrText xml:space="preserve"> REF _Ref5089401 \h </w:instrText>
+      </w:r>
+      <w:r>
+        <w:instrText xml:space="preserve"> \* MERGEFORMAT </w:instrText>
+      </w:r>
+      <w:r>
+        <w:fldChar w:fldCharType="separate"/>
+      </w:r>
+      <w:r>
+        <w:t xml:space="preserve">Abbildung </w:t>
+      </w:r>
+      <w:r>
+        <w:rPr>
+          <w:noProof/>
+        </w:rPr>
+        <w:t>10</w:t>
+      </w:r>
+      <w:r>
+        <w:fldChar w:fldCharType="end"/>
       </w:r>
       <w:r>
         <w:t>)</w:t>
@@ -8680,6 +8641,7 @@
       </w:pPr>
       <w:bookmarkStart w:id="20" w:name="_Toc4188516"/>
       <w:bookmarkStart w:id="21" w:name="_Toc4236498"/>
+      <w:bookmarkStart w:id="22" w:name="_Ref5089447"/>
       <w:r>
         <w:rPr>
           <w:i w:val="0"/>
@@ -8729,6 +8691,7 @@
         </w:rPr>
         <w:fldChar w:fldCharType="end"/>
       </w:r>
+      <w:bookmarkEnd w:id="22"/>
       <w:r>
         <w:rPr>
           <w:i w:val="0"/>
@@ -8754,16 +8717,57 @@
         <w:t>±</w:t>
       </w:r>
       <w:r>
-        <w:t>30% von ihrem ursprünglichen Wert verschoben werden. Jede Veränderung eines Schiebereglers bewirkt eine erneute Darstellung der Kurvendiagramme. Oberhalb der Regler werden die momentanen Werte der parasitären Parameter aufgezeigt.</w:t>
-      </w:r>
-      <w:r>
-        <w:t xml:space="preserve"> Siehe </w:t>
+        <w:t>30% von ihrem ursprünglichen Wert verschoben werden. Jede Veränderung eines Schiebereglers bewirkt eine erneute Darstellung der Kurvendiagramme. Oberhalb der Regler werden die momentanen Werte der parasitären Parameter aufgezeigt</w:t>
+      </w:r>
+      <w:r>
+        <w:t xml:space="preserve"> (s</w:t>
+      </w:r>
+      <w:r>
+        <w:t xml:space="preserve">iehe </w:t>
       </w:r>
       <w:r>
         <w:rPr>
           <w:highlight w:val="yellow"/>
         </w:rPr>
-        <w:t>Abbildung X</w:t>
+        <w:fldChar w:fldCharType="begin"/>
+      </w:r>
+      <w:r>
+        <w:instrText xml:space="preserve"> REF _Ref5089447 \h </w:instrText>
+      </w:r>
+      <w:r>
+        <w:rPr>
+          <w:highlight w:val="yellow"/>
+        </w:rPr>
+      </w:r>
+      <w:r>
+        <w:rPr>
+          <w:highlight w:val="yellow"/>
+        </w:rPr>
+        <w:instrText xml:space="preserve"> \* MERGEFORMAT </w:instrText>
+      </w:r>
+      <w:r>
+        <w:rPr>
+          <w:highlight w:val="yellow"/>
+        </w:rPr>
+        <w:fldChar w:fldCharType="separate"/>
+      </w:r>
+      <w:r>
+        <w:t xml:space="preserve">Abbildung </w:t>
+      </w:r>
+      <w:r>
+        <w:rPr>
+          <w:noProof/>
+        </w:rPr>
+        <w:t>11</w:t>
+      </w:r>
+      <w:r>
+        <w:rPr>
+          <w:highlight w:val="yellow"/>
+        </w:rPr>
+        <w:fldChar w:fldCharType="end"/>
+      </w:r>
+      <w:r>
+        <w:t>).</w:t>
       </w:r>
     </w:p>
     <w:p>
@@ -8776,14 +8780,14 @@
         <w:pStyle w:val="berschrift2"/>
         <w:framePr w:wrap="around"/>
       </w:pPr>
-      <w:bookmarkStart w:id="22" w:name="_Toc5089224"/>
+      <w:bookmarkStart w:id="23" w:name="_Toc5089224"/>
       <w:r>
         <w:t>Beschreibung</w:t>
       </w:r>
       <w:r>
         <w:t xml:space="preserve"> Programmablauf</w:t>
       </w:r>
-      <w:bookmarkEnd w:id="22"/>
+      <w:bookmarkEnd w:id="23"/>
     </w:p>
     <w:p>
       <w:pPr>
@@ -8869,8 +8873,9 @@
           <w:sz w:val="16"/>
         </w:rPr>
       </w:pPr>
-      <w:bookmarkStart w:id="23" w:name="_Toc4188517"/>
-      <w:bookmarkStart w:id="24" w:name="_Toc4236499"/>
+      <w:bookmarkStart w:id="24" w:name="_Toc4188517"/>
+      <w:bookmarkStart w:id="25" w:name="_Toc4236499"/>
+      <w:bookmarkStart w:id="26" w:name="_Ref5089496"/>
       <w:r>
         <w:rPr>
           <w:i w:val="0"/>
@@ -8920,6 +8925,7 @@
         </w:rPr>
         <w:fldChar w:fldCharType="end"/>
       </w:r>
+      <w:bookmarkEnd w:id="26"/>
       <w:r>
         <w:rPr>
           <w:i w:val="0"/>
@@ -8928,24 +8934,71 @@
         </w:rPr>
         <w:t>: Anpassung der Parameter</w:t>
       </w:r>
-      <w:bookmarkEnd w:id="23"/>
       <w:bookmarkEnd w:id="24"/>
+      <w:bookmarkEnd w:id="25"/>
     </w:p>
     <w:p>
       <w:pPr>
         <w:ind w:left="0"/>
       </w:pPr>
       <w:r>
-        <w:t>Bei Doppelklick auf einen Parameter wechselt die Darstellung in seinem Fenster.</w:t>
-      </w:r>
-      <w:r>
-        <w:t xml:space="preserve"> Siehe </w:t>
+        <w:t>Bei Doppelklick auf einen Parameter wechselt die Darstellung in seinem Fenster</w:t>
+      </w:r>
+      <w:r>
+        <w:t xml:space="preserve"> </w:t>
+      </w:r>
+      <w:r>
+        <w:t>(s</w:t>
+      </w:r>
+      <w:r>
+        <w:t>iehe</w:t>
+      </w:r>
+      <w:r>
+        <w:t xml:space="preserve"> </w:t>
       </w:r>
       <w:r>
         <w:rPr>
           <w:highlight w:val="yellow"/>
         </w:rPr>
-        <w:t>Abbildung X</w:t>
+        <w:fldChar w:fldCharType="begin"/>
+      </w:r>
+      <w:r>
+        <w:instrText xml:space="preserve"> REF _Ref5089496 \h </w:instrText>
+      </w:r>
+      <w:r>
+        <w:rPr>
+          <w:highlight w:val="yellow"/>
+        </w:rPr>
+      </w:r>
+      <w:r>
+        <w:rPr>
+          <w:highlight w:val="yellow"/>
+        </w:rPr>
+        <w:instrText xml:space="preserve"> \* MERGEFORMAT </w:instrText>
+      </w:r>
+      <w:r>
+        <w:rPr>
+          <w:highlight w:val="yellow"/>
+        </w:rPr>
+        <w:fldChar w:fldCharType="separate"/>
+      </w:r>
+      <w:r>
+        <w:t xml:space="preserve">Abbildung </w:t>
+      </w:r>
+      <w:r>
+        <w:rPr>
+          <w:noProof/>
+        </w:rPr>
+        <w:t>12</w:t>
+      </w:r>
+      <w:r>
+        <w:rPr>
+          <w:highlight w:val="yellow"/>
+        </w:rPr>
+        <w:fldChar w:fldCharType="end"/>
+      </w:r>
+      <w:r>
+        <w:t>)</w:t>
       </w:r>
       <w:r>
         <w:t xml:space="preserve">. </w:t>
@@ -8973,19 +9026,60 @@
         <w:t>E</w:t>
       </w:r>
       <w:r>
-        <w:t>inheiten geändert werden. Bei erneutem Doppelklick geht die Ansicht wieder zurück zu den Schiebereglern.</w:t>
+        <w:t>inheiten geändert werden. Bei erneutem Doppelklick geht die Ansicht wieder zurück zu den Schiebereglern</w:t>
       </w:r>
       <w:r>
         <w:t xml:space="preserve"> (</w:t>
       </w:r>
       <w:r>
+        <w:t xml:space="preserve">siehe </w:t>
+      </w:r>
+      <w:r>
         <w:rPr>
           <w:highlight w:val="yellow"/>
         </w:rPr>
-        <w:t>Abbildung</w:t>
-      </w:r>
-      <w:r>
-        <w:t xml:space="preserve"> X)</w:t>
+        <w:fldChar w:fldCharType="begin"/>
+      </w:r>
+      <w:r>
+        <w:instrText xml:space="preserve"> REF _Ref5089549 \h </w:instrText>
+      </w:r>
+      <w:r>
+        <w:rPr>
+          <w:highlight w:val="yellow"/>
+        </w:rPr>
+      </w:r>
+      <w:r>
+        <w:rPr>
+          <w:highlight w:val="yellow"/>
+        </w:rPr>
+        <w:instrText xml:space="preserve"> \* MERGEFORMAT </w:instrText>
+      </w:r>
+      <w:r>
+        <w:rPr>
+          <w:highlight w:val="yellow"/>
+        </w:rPr>
+        <w:fldChar w:fldCharType="separate"/>
+      </w:r>
+      <w:r>
+        <w:t xml:space="preserve">Abbildung </w:t>
+      </w:r>
+      <w:r>
+        <w:rPr>
+          <w:noProof/>
+        </w:rPr>
+        <w:t>13</w:t>
+      </w:r>
+      <w:r>
+        <w:rPr>
+          <w:highlight w:val="yellow"/>
+        </w:rPr>
+        <w:fldChar w:fldCharType="end"/>
+      </w:r>
+      <w:r>
+        <w:t>)</w:t>
+      </w:r>
+      <w:r>
+        <w:t>.</w:t>
       </w:r>
     </w:p>
     <w:p>
@@ -9051,8 +9145,9 @@
           <w:sz w:val="16"/>
         </w:rPr>
       </w:pPr>
-      <w:bookmarkStart w:id="25" w:name="_Toc4188518"/>
-      <w:bookmarkStart w:id="26" w:name="_Toc4236500"/>
+      <w:bookmarkStart w:id="27" w:name="_Toc4188518"/>
+      <w:bookmarkStart w:id="28" w:name="_Toc4236500"/>
+      <w:bookmarkStart w:id="29" w:name="_Ref5089549"/>
       <w:r>
         <w:rPr>
           <w:i w:val="0"/>
@@ -9102,6 +9197,7 @@
         </w:rPr>
         <w:fldChar w:fldCharType="end"/>
       </w:r>
+      <w:bookmarkEnd w:id="29"/>
       <w:r>
         <w:rPr>
           <w:i w:val="0"/>
@@ -9110,27 +9206,45 @@
         </w:rPr>
         <w:t>: Kurvenansicht</w:t>
       </w:r>
-      <w:bookmarkEnd w:id="25"/>
-      <w:bookmarkEnd w:id="26"/>
+      <w:bookmarkEnd w:id="27"/>
+      <w:bookmarkEnd w:id="28"/>
     </w:p>
     <w:p>
       <w:pPr>
         <w:ind w:left="0"/>
       </w:pPr>
       <w:r>
-        <w:t>Bei Doppelklick auf ein Diagramm, übernimmt dieses die ganze Breite des Fensters und kann so genauer angesehen werden. Bei erneutem Doppelklick wird der Vorgang rückgängig gemacht, so dass wieder beide Diagramme sichtbar sind.</w:t>
-      </w:r>
-      <w:r>
-        <w:t xml:space="preserve"> (</w:t>
-      </w:r>
-      <w:r>
-        <w:rPr>
-          <w:highlight w:val="yellow"/>
-        </w:rPr>
-        <w:t>Abbildung</w:t>
-      </w:r>
-      <w:r>
-        <w:t xml:space="preserve"> X)</w:t>
+        <w:t>Bei Doppelklick auf ein Diagramm, übernimmt dieses die ganze Breite des Fensters und kann so genauer angesehen werden. Bei erneutem Doppelklick wird der Vorgang rückgängig gemacht, so dass wieder beide Diagramme sichtbar sind</w:t>
+      </w:r>
+      <w:r>
+        <w:t xml:space="preserve"> (siehe </w:t>
+      </w:r>
+      <w:r>
+        <w:fldChar w:fldCharType="begin"/>
+      </w:r>
+      <w:r>
+        <w:instrText xml:space="preserve"> REF _Ref5089614 \h </w:instrText>
+      </w:r>
+      <w:r>
+        <w:instrText xml:space="preserve"> \* MERGEFORMAT </w:instrText>
+      </w:r>
+      <w:r>
+        <w:fldChar w:fldCharType="separate"/>
+      </w:r>
+      <w:r>
+        <w:t xml:space="preserve">Abbildung </w:t>
+      </w:r>
+      <w:r>
+        <w:rPr>
+          <w:noProof/>
+        </w:rPr>
+        <w:t>14</w:t>
+      </w:r>
+      <w:r>
+        <w:fldChar w:fldCharType="end"/>
+      </w:r>
+      <w:r>
+        <w:t>)</w:t>
       </w:r>
     </w:p>
     <w:p>
@@ -9196,8 +9310,9 @@
           <w:sz w:val="16"/>
         </w:rPr>
       </w:pPr>
-      <w:bookmarkStart w:id="27" w:name="_Toc4188519"/>
-      <w:bookmarkStart w:id="28" w:name="_Toc4236501"/>
+      <w:bookmarkStart w:id="30" w:name="_Toc4188519"/>
+      <w:bookmarkStart w:id="31" w:name="_Toc4236501"/>
+      <w:bookmarkStart w:id="32" w:name="_Ref5089614"/>
       <w:r>
         <w:rPr>
           <w:i w:val="0"/>
@@ -9247,6 +9362,7 @@
         </w:rPr>
         <w:fldChar w:fldCharType="end"/>
       </w:r>
+      <w:bookmarkEnd w:id="32"/>
       <w:r>
         <w:rPr>
           <w:i w:val="0"/>
@@ -9255,8 +9371,8 @@
         </w:rPr>
         <w:t>: Parameterauswirkung</w:t>
       </w:r>
-      <w:bookmarkEnd w:id="27"/>
-      <w:bookmarkEnd w:id="28"/>
+      <w:bookmarkEnd w:id="30"/>
+      <w:bookmarkEnd w:id="31"/>
     </w:p>
     <w:p>
       <w:pPr>
@@ -9275,16 +9391,57 @@
         <w:t xml:space="preserve">30%) auf die Kurve hätte. </w:t>
       </w:r>
       <w:r>
-        <w:t xml:space="preserve">In der </w:t>
+        <w:t>In de</w:t>
+      </w:r>
+      <w:r>
+        <w:t xml:space="preserve">r </w:t>
       </w:r>
       <w:r>
         <w:rPr>
           <w:highlight w:val="yellow"/>
         </w:rPr>
-        <w:t>Abbildung X</w:t>
-      </w:r>
-      <w:r>
-        <w:t xml:space="preserve"> als blaue Kurve dargestellt.</w:t>
+        <w:fldChar w:fldCharType="begin"/>
+      </w:r>
+      <w:r>
+        <w:instrText xml:space="preserve"> REF _Ref5089614 \h </w:instrText>
+      </w:r>
+      <w:r>
+        <w:rPr>
+          <w:highlight w:val="yellow"/>
+        </w:rPr>
+      </w:r>
+      <w:r>
+        <w:rPr>
+          <w:highlight w:val="yellow"/>
+        </w:rPr>
+        <w:instrText xml:space="preserve"> \* MERGEFORMAT </w:instrText>
+      </w:r>
+      <w:r>
+        <w:rPr>
+          <w:highlight w:val="yellow"/>
+        </w:rPr>
+        <w:fldChar w:fldCharType="separate"/>
+      </w:r>
+      <w:r>
+        <w:t xml:space="preserve">Abbildung </w:t>
+      </w:r>
+      <w:r>
+        <w:rPr>
+          <w:noProof/>
+        </w:rPr>
+        <w:t>14</w:t>
+      </w:r>
+      <w:r>
+        <w:rPr>
+          <w:highlight w:val="yellow"/>
+        </w:rPr>
+        <w:fldChar w:fldCharType="end"/>
+      </w:r>
+      <w:r>
+        <w:t xml:space="preserve"> </w:t>
+      </w:r>
+      <w:r>
+        <w:t>als blaue Kurve dargestellt.</w:t>
       </w:r>
       <w:r>
         <w:t xml:space="preserve"> </w:t>
@@ -9319,22 +9476,40 @@
       <w:pPr>
         <w:pStyle w:val="berschrift1"/>
       </w:pPr>
-      <w:bookmarkStart w:id="29" w:name="_Toc5089225"/>
+      <w:bookmarkStart w:id="33" w:name="_Toc5089225"/>
       <w:r>
         <w:lastRenderedPageBreak/>
         <w:t>Softwarestruktur</w:t>
       </w:r>
-      <w:bookmarkEnd w:id="29"/>
+      <w:bookmarkEnd w:id="33"/>
     </w:p>
     <w:p>
       <w:r>
         <w:t xml:space="preserve">In der </w:t>
       </w:r>
       <w:r>
-        <w:rPr>
-          <w:highlight w:val="yellow"/>
-        </w:rPr>
-        <w:t>Abbildung X</w:t>
+        <w:fldChar w:fldCharType="begin"/>
+      </w:r>
+      <w:r>
+        <w:instrText xml:space="preserve"> REF _Ref5089681 \h </w:instrText>
+      </w:r>
+      <w:r>
+        <w:instrText xml:space="preserve"> \* MERGEFORMAT </w:instrText>
+      </w:r>
+      <w:r>
+        <w:fldChar w:fldCharType="separate"/>
+      </w:r>
+      <w:r>
+        <w:t xml:space="preserve">Abbildung </w:t>
+      </w:r>
+      <w:r>
+        <w:rPr>
+          <w:noProof/>
+        </w:rPr>
+        <w:t>15</w:t>
+      </w:r>
+      <w:r>
+        <w:fldChar w:fldCharType="end"/>
       </w:r>
       <w:r>
         <w:t xml:space="preserve"> ist das Klassendiagramm der Software ersichtlich.</w:t>
@@ -9346,14 +9521,14 @@
         <w:framePr w:wrap="around"/>
         <w:ind w:left="851"/>
       </w:pPr>
-      <w:bookmarkStart w:id="30" w:name="_Toc5089226"/>
+      <w:bookmarkStart w:id="34" w:name="_Toc5089226"/>
       <w:r>
         <w:t>Klassendiagram</w:t>
       </w:r>
       <w:r>
         <w:t>m</w:t>
       </w:r>
-      <w:bookmarkEnd w:id="30"/>
+      <w:bookmarkEnd w:id="34"/>
     </w:p>
     <w:p>
       <w:pPr>
@@ -9438,8 +9613,9 @@
           <w:sz w:val="16"/>
         </w:rPr>
       </w:pPr>
-      <w:bookmarkStart w:id="31" w:name="_Toc4188520"/>
-      <w:bookmarkStart w:id="32" w:name="_Toc4236502"/>
+      <w:bookmarkStart w:id="35" w:name="_Toc4188520"/>
+      <w:bookmarkStart w:id="36" w:name="_Toc4236502"/>
+      <w:bookmarkStart w:id="37" w:name="_Ref5089681"/>
       <w:r>
         <w:rPr>
           <w:i w:val="0"/>
@@ -9489,6 +9665,7 @@
         </w:rPr>
         <w:fldChar w:fldCharType="end"/>
       </w:r>
+      <w:bookmarkEnd w:id="37"/>
       <w:r>
         <w:rPr>
           <w:i w:val="0"/>
@@ -9497,8 +9674,8 @@
         </w:rPr>
         <w:t>: Klassendiagramm</w:t>
       </w:r>
-      <w:bookmarkEnd w:id="31"/>
-      <w:bookmarkEnd w:id="32"/>
+      <w:bookmarkEnd w:id="35"/>
+      <w:bookmarkEnd w:id="36"/>
     </w:p>
     <w:p>
       <w:pPr>
@@ -9528,26 +9705,26 @@
         <w:pStyle w:val="berschrift1"/>
         <w:ind w:left="0"/>
       </w:pPr>
-      <w:bookmarkStart w:id="33" w:name="_Toc5089227"/>
+      <w:bookmarkStart w:id="38" w:name="_Toc5089227"/>
       <w:r>
         <w:lastRenderedPageBreak/>
         <w:t>Theoretische Grundlagen</w:t>
       </w:r>
-      <w:bookmarkEnd w:id="33"/>
+      <w:bookmarkEnd w:id="38"/>
     </w:p>
     <w:p>
       <w:pPr>
         <w:pStyle w:val="berschrift2"/>
         <w:framePr w:wrap="around"/>
       </w:pPr>
-      <w:bookmarkStart w:id="34" w:name="_Toc5089228"/>
+      <w:bookmarkStart w:id="39" w:name="_Toc5089228"/>
       <w:r>
         <w:t xml:space="preserve">Einleitung EMI </w:t>
       </w:r>
       <w:r>
         <w:t>Filter</w:t>
       </w:r>
-      <w:bookmarkEnd w:id="34"/>
+      <w:bookmarkEnd w:id="39"/>
     </w:p>
     <w:p>
       <w:pPr>
@@ -9573,7 +9750,7 @@
         <w:pStyle w:val="berschrift2"/>
         <w:framePr w:wrap="around"/>
       </w:pPr>
-      <w:bookmarkStart w:id="35" w:name="_Toc5089229"/>
+      <w:bookmarkStart w:id="40" w:name="_Toc5089229"/>
       <w:r>
         <w:t>Vorgehensweise</w:t>
       </w:r>
@@ -9586,7 +9763,7 @@
       <w:r>
         <w:t xml:space="preserve"> Einfügungsverluste</w:t>
       </w:r>
-      <w:bookmarkEnd w:id="35"/>
+      <w:bookmarkEnd w:id="40"/>
     </w:p>
     <w:p>
       <w:pPr>
@@ -9616,16 +9793,40 @@
         <w:t xml:space="preserve">-Kondensatoren weg, da diese bei dieser Schaltung trivial sind. </w:t>
       </w:r>
       <w:r>
-        <w:t xml:space="preserve">Die vereinfachte Schaltung ist in der Abbildung </w:t>
-      </w:r>
-      <w:r>
-        <w:rPr>
-          <w:highlight w:val="yellow"/>
-        </w:rPr>
-        <w:t>X</w:t>
-      </w:r>
-      <w:r>
-        <w:t xml:space="preserve"> sichtbar</w:t>
+        <w:t>Die vereinfachte Schaltung ist in der</w:t>
+      </w:r>
+      <w:r>
+        <w:t xml:space="preserve"> </w:t>
+      </w:r>
+      <w:r>
+        <w:fldChar w:fldCharType="begin"/>
+      </w:r>
+      <w:r>
+        <w:instrText xml:space="preserve"> REF _Ref5089719 \h </w:instrText>
+      </w:r>
+      <w:r>
+        <w:instrText xml:space="preserve"> \* MERGEFORMAT </w:instrText>
+      </w:r>
+      <w:r>
+        <w:fldChar w:fldCharType="separate"/>
+      </w:r>
+      <w:r>
+        <w:t xml:space="preserve">Abbildung </w:t>
+      </w:r>
+      <w:r>
+        <w:rPr>
+          <w:noProof/>
+        </w:rPr>
+        <w:t>7</w:t>
+      </w:r>
+      <w:r>
+        <w:fldChar w:fldCharType="end"/>
+      </w:r>
+      <w:r>
+        <w:t xml:space="preserve"> </w:t>
+      </w:r>
+      <w:r>
+        <w:t>sichtbar</w:t>
       </w:r>
     </w:p>
     <w:p>
@@ -9685,8 +9886,9 @@
           <w:sz w:val="14"/>
         </w:rPr>
       </w:pPr>
-      <w:bookmarkStart w:id="36" w:name="_Toc4188512"/>
-      <w:bookmarkStart w:id="37" w:name="_Toc4236494"/>
+      <w:bookmarkStart w:id="41" w:name="_Toc4188512"/>
+      <w:bookmarkStart w:id="42" w:name="_Toc4236494"/>
+      <w:bookmarkStart w:id="43" w:name="_Ref5089719"/>
       <w:r>
         <w:rPr>
           <w:i w:val="0"/>
@@ -9736,6 +9938,7 @@
         </w:rPr>
         <w:fldChar w:fldCharType="end"/>
       </w:r>
+      <w:bookmarkEnd w:id="43"/>
       <w:r>
         <w:rPr>
           <w:i w:val="0"/>
@@ -9744,8 +9947,8 @@
         </w:rPr>
         <w:t>: Vereinfachte CM-Schaltung</w:t>
       </w:r>
-      <w:bookmarkEnd w:id="36"/>
-      <w:bookmarkEnd w:id="37"/>
+      <w:bookmarkEnd w:id="41"/>
+      <w:bookmarkEnd w:id="42"/>
     </w:p>
     <w:p>
       <w:pPr>
@@ -10055,12 +10258,12 @@
         <w:pStyle w:val="berschrift1"/>
         <w:ind w:left="0"/>
       </w:pPr>
-      <w:bookmarkStart w:id="38" w:name="_Toc5089230"/>
+      <w:bookmarkStart w:id="44" w:name="_Toc5089230"/>
       <w:r>
         <w:lastRenderedPageBreak/>
         <w:t>Testkonzept</w:t>
       </w:r>
-      <w:bookmarkEnd w:id="38"/>
+      <w:bookmarkEnd w:id="44"/>
     </w:p>
     <w:p>
       <w:pPr>
@@ -10080,7 +10283,7 @@
         <w:pStyle w:val="berschrift2"/>
         <w:framePr w:wrap="around"/>
       </w:pPr>
-      <w:bookmarkStart w:id="39" w:name="_Toc5089231"/>
+      <w:bookmarkStart w:id="45" w:name="_Toc5089231"/>
       <w:r>
         <w:t xml:space="preserve">Kontrolle bei </w:t>
       </w:r>
@@ -10090,7 +10293,7 @@
       <w:r>
         <w:t xml:space="preserve"> Entwicklung</w:t>
       </w:r>
-      <w:bookmarkEnd w:id="39"/>
+      <w:bookmarkEnd w:id="45"/>
     </w:p>
     <w:p>
       <w:pPr>
@@ -10151,7 +10354,7 @@
         <w:pStyle w:val="berschrift2"/>
         <w:framePr w:wrap="around"/>
       </w:pPr>
-      <w:bookmarkStart w:id="40" w:name="_Toc5089232"/>
+      <w:bookmarkStart w:id="46" w:name="_Toc5089232"/>
       <w:r>
         <w:t>Überprüfung</w:t>
       </w:r>
@@ -10161,7 +10364,7 @@
       <w:r>
         <w:t>MATLAB</w:t>
       </w:r>
-      <w:bookmarkEnd w:id="40"/>
+      <w:bookmarkEnd w:id="46"/>
       <w:r>
         <w:t xml:space="preserve"> </w:t>
       </w:r>
@@ -10216,11 +10419,11 @@
         <w:pStyle w:val="berschrift2"/>
         <w:framePr w:wrap="around"/>
       </w:pPr>
-      <w:bookmarkStart w:id="41" w:name="_Toc5089233"/>
+      <w:bookmarkStart w:id="47" w:name="_Toc5089233"/>
       <w:r>
         <w:t>Integrationstest</w:t>
       </w:r>
-      <w:bookmarkEnd w:id="41"/>
+      <w:bookmarkEnd w:id="47"/>
     </w:p>
     <w:p>
       <w:pPr>
@@ -10251,11 +10454,11 @@
         <w:pStyle w:val="berschrift2"/>
         <w:framePr w:wrap="around"/>
       </w:pPr>
-      <w:bookmarkStart w:id="42" w:name="_Toc5089234"/>
+      <w:bookmarkStart w:id="48" w:name="_Toc5089234"/>
       <w:r>
         <w:t>Softwaretest</w:t>
       </w:r>
-      <w:bookmarkEnd w:id="42"/>
+      <w:bookmarkEnd w:id="48"/>
     </w:p>
     <w:p>
       <w:pPr>
@@ -10418,7 +10621,7 @@
         <w:ind w:left="0"/>
       </w:pPr>
     </w:p>
-    <w:bookmarkStart w:id="43" w:name="_Toc5089235" w:displacedByCustomXml="next"/>
+    <w:bookmarkStart w:id="49" w:name="_Toc5089235" w:displacedByCustomXml="next"/>
     <w:sdt>
       <w:sdtPr>
         <w:rPr>
@@ -10443,7 +10646,7 @@
           <w:r>
             <w:t>Literaturverzeichnis</w:t>
           </w:r>
-          <w:bookmarkEnd w:id="43"/>
+          <w:bookmarkEnd w:id="49"/>
         </w:p>
         <w:sdt>
           <w:sdtPr>
@@ -10474,6 +10677,8 @@
                 </w:rPr>
                 <w:t>Im aktuellen Dokument sind keine Quellen vorhanden.</w:t>
               </w:r>
+              <w:bookmarkStart w:id="50" w:name="_GoBack"/>
+              <w:bookmarkEnd w:id="50"/>
               <w:r>
                 <w:rPr>
                   <w:b/>
@@ -12360,7 +12565,7 @@
       </w:pPr>
     </w:pPrDefault>
   </w:docDefaults>
-  <w:latentStyles w:defLockedState="0" w:defUIPriority="99" w:defSemiHidden="0" w:defUnhideWhenUsed="0" w:defQFormat="0" w:count="376">
+  <w:latentStyles w:defLockedState="0" w:defUIPriority="99" w:defSemiHidden="0" w:defUnhideWhenUsed="0" w:defQFormat="0" w:count="375">
     <w:lsdException w:name="Normal" w:uiPriority="0" w:qFormat="1"/>
     <w:lsdException w:name="heading 1" w:uiPriority="9" w:qFormat="1"/>
     <w:lsdException w:name="heading 2" w:semiHidden="1" w:uiPriority="9" w:unhideWhenUsed="1" w:qFormat="1"/>
@@ -12466,6 +12671,7 @@
     <w:lsdException w:name="HTML Sample" w:semiHidden="1" w:unhideWhenUsed="1"/>
     <w:lsdException w:name="HTML Typewriter" w:semiHidden="1" w:unhideWhenUsed="1"/>
     <w:lsdException w:name="HTML Variable" w:semiHidden="1" w:unhideWhenUsed="1"/>
+    <w:lsdException w:name="Normal Table" w:semiHidden="1" w:unhideWhenUsed="1"/>
     <w:lsdException w:name="annotation subject" w:semiHidden="1" w:unhideWhenUsed="1"/>
     <w:lsdException w:name="No List" w:semiHidden="1" w:unhideWhenUsed="1"/>
     <w:lsdException w:name="Outline List 1" w:semiHidden="1" w:unhideWhenUsed="1"/>
@@ -12512,8 +12718,10 @@
     <w:lsdException w:name="Table Subtle 2" w:semiHidden="1" w:unhideWhenUsed="1"/>
     <w:lsdException w:name="Table Web 1" w:semiHidden="1" w:unhideWhenUsed="1"/>
     <w:lsdException w:name="Table Web 2" w:semiHidden="1" w:unhideWhenUsed="1"/>
+    <w:lsdException w:name="Table Web 3" w:semiHidden="1" w:unhideWhenUsed="1"/>
     <w:lsdException w:name="Balloon Text" w:semiHidden="1" w:unhideWhenUsed="1"/>
     <w:lsdException w:name="Table Grid" w:uiPriority="39"/>
+    <w:lsdException w:name="Table Theme" w:semiHidden="1" w:unhideWhenUsed="1"/>
     <w:lsdException w:name="Placeholder Text" w:semiHidden="1"/>
     <w:lsdException w:name="No Spacing" w:uiPriority="1" w:qFormat="1"/>
     <w:lsdException w:name="Light Shading" w:uiPriority="60"/>
@@ -12733,7 +12941,6 @@
     <w:lsdException w:name="Smart Hyperlink" w:semiHidden="1" w:unhideWhenUsed="1"/>
     <w:lsdException w:name="Hashtag" w:semiHidden="1" w:unhideWhenUsed="1"/>
     <w:lsdException w:name="Unresolved Mention" w:semiHidden="1" w:unhideWhenUsed="1"/>
-    <w:lsdException w:name="Smart Link" w:semiHidden="1" w:unhideWhenUsed="1"/>
   </w:latentStyles>
   <w:style w:type="paragraph" w:default="1" w:styleId="Standard">
     <w:name w:val="Normal"/>
@@ -13915,11 +14122,11 @@
 </file>
 
 <file path=customXml/item1.xml><?xml version="1.0" encoding="utf-8"?>
-<b:Sources xmlns:b="http://schemas.openxmlformats.org/officeDocument/2006/bibliography" xmlns="http://schemas.openxmlformats.org/officeDocument/2006/bibliography" SelectedStyle="/IEEE2006OfficeOnline.xsl" StyleName="IEEE" Version="2006"/>
+<b:Sources xmlns:b="http://schemas.openxmlformats.org/officeDocument/2006/bibliography" xmlns="http://schemas.openxmlformats.org/officeDocument/2006/bibliography" SelectedStyle="\APASixthEditionOfficeOnline.xsl" StyleName="APA" Version="6"/>
 </file>
 
 <file path=customXml/itemProps1.xml><?xml version="1.0" encoding="utf-8"?>
-<ds:datastoreItem xmlns:ds="http://schemas.openxmlformats.org/officeDocument/2006/customXml" ds:itemID="{4DA802D6-DB53-E34A-881F-9ADEC54F8B3B}">
+<ds:datastoreItem xmlns:ds="http://schemas.openxmlformats.org/officeDocument/2006/customXml" ds:itemID="{28C520EC-5A42-4280-87F4-C567AFE788A1}">
   <ds:schemaRefs>
     <ds:schemaRef ds:uri="http://schemas.openxmlformats.org/officeDocument/2006/bibliography"/>
   </ds:schemaRefs>

</xml_diff>

<commit_message>
Anpassungen gemacht Fach. Org.
</commit_message>
<xml_diff>
--- a/Fach_Pflichtenheft_T5.docx
+++ b/Fach_Pflichtenheft_T5.docx
@@ -7642,24 +7642,32 @@
                 <w:lang w:eastAsia="de-CH"/>
               </w:rPr>
             </w:pPr>
-            <w:proofErr w:type="spellStart"/>
-            <w:r>
-              <w:rPr>
-                <w:rFonts w:eastAsia="Times New Roman" w:cs="Arial"/>
-                <w:color w:val="000000"/>
-                <w:lang w:eastAsia="de-CH"/>
-              </w:rPr>
-              <w:t>Dispostion</w:t>
-            </w:r>
-            <w:proofErr w:type="spellEnd"/>
-            <w:r>
-              <w:rPr>
-                <w:rFonts w:eastAsia="Times New Roman" w:cs="Arial"/>
-                <w:color w:val="000000"/>
-                <w:lang w:eastAsia="de-CH"/>
-              </w:rPr>
-              <w:t>, Einleitung</w:t>
-            </w:r>
+            <w:r>
+              <w:rPr>
+                <w:rFonts w:eastAsia="Times New Roman" w:cs="Arial"/>
+                <w:color w:val="000000"/>
+                <w:lang w:eastAsia="de-CH"/>
+              </w:rPr>
+              <w:t>Disposi</w:t>
+            </w:r>
+            <w:r>
+              <w:rPr>
+                <w:rFonts w:eastAsia="Times New Roman" w:cs="Arial"/>
+                <w:color w:val="000000"/>
+                <w:lang w:eastAsia="de-CH"/>
+              </w:rPr>
+              <w:t>ti</w:t>
+            </w:r>
+            <w:r>
+              <w:rPr>
+                <w:rFonts w:eastAsia="Times New Roman" w:cs="Arial"/>
+                <w:color w:val="000000"/>
+                <w:lang w:eastAsia="de-CH"/>
+              </w:rPr>
+              <w:t>on, Einleitung</w:t>
+            </w:r>
+            <w:bookmarkStart w:id="10" w:name="_GoBack"/>
+            <w:bookmarkEnd w:id="10"/>
           </w:p>
         </w:tc>
       </w:tr>
@@ -8206,23 +8214,23 @@
       <w:pPr>
         <w:pStyle w:val="berschrift1"/>
       </w:pPr>
-      <w:bookmarkStart w:id="10" w:name="_Toc5089217"/>
+      <w:bookmarkStart w:id="11" w:name="_Toc5089217"/>
       <w:r>
         <w:lastRenderedPageBreak/>
         <w:t>Softwarekonzept</w:t>
       </w:r>
-      <w:bookmarkEnd w:id="10"/>
+      <w:bookmarkEnd w:id="11"/>
     </w:p>
     <w:p>
       <w:pPr>
         <w:pStyle w:val="berschrift2"/>
         <w:framePr w:wrap="around"/>
       </w:pPr>
-      <w:bookmarkStart w:id="11" w:name="_Toc5089218"/>
+      <w:bookmarkStart w:id="12" w:name="_Toc5089218"/>
       <w:r>
         <w:t>Anforderungen</w:t>
       </w:r>
-      <w:bookmarkEnd w:id="11"/>
+      <w:bookmarkEnd w:id="12"/>
     </w:p>
     <w:p>
       <w:pPr>
@@ -8269,11 +8277,11 @@
         <w:pStyle w:val="berschrift2"/>
         <w:framePr w:wrap="around"/>
       </w:pPr>
-      <w:bookmarkStart w:id="12" w:name="_Toc5089219"/>
+      <w:bookmarkStart w:id="13" w:name="_Toc5089219"/>
       <w:r>
         <w:t>Software/Hardware</w:t>
       </w:r>
-      <w:bookmarkEnd w:id="12"/>
+      <w:bookmarkEnd w:id="13"/>
     </w:p>
     <w:p>
       <w:pPr>
@@ -8298,14 +8306,14 @@
         <w:pStyle w:val="berschrift2"/>
         <w:framePr w:wrap="around"/>
       </w:pPr>
-      <w:bookmarkStart w:id="13" w:name="_Toc5089220"/>
+      <w:bookmarkStart w:id="14" w:name="_Toc5089220"/>
       <w:r>
         <w:t>Mock</w:t>
       </w:r>
       <w:r>
         <w:t>-Up</w:t>
       </w:r>
-      <w:bookmarkEnd w:id="13"/>
+      <w:bookmarkEnd w:id="14"/>
     </w:p>
     <w:p>
       <w:pPr>
@@ -8375,9 +8383,9 @@
           <w:sz w:val="16"/>
         </w:rPr>
       </w:pPr>
-      <w:bookmarkStart w:id="14" w:name="_Toc4188515"/>
-      <w:bookmarkStart w:id="15" w:name="_Toc4236497"/>
-      <w:bookmarkStart w:id="16" w:name="_Ref5089401"/>
+      <w:bookmarkStart w:id="15" w:name="_Ref5089401"/>
+      <w:bookmarkStart w:id="16" w:name="_Toc4188515"/>
+      <w:bookmarkStart w:id="17" w:name="_Toc4236497"/>
       <w:r>
         <w:rPr>
           <w:i w:val="0"/>
@@ -8427,7 +8435,7 @@
         </w:rPr>
         <w:fldChar w:fldCharType="end"/>
       </w:r>
-      <w:bookmarkEnd w:id="16"/>
+      <w:bookmarkEnd w:id="15"/>
       <w:r>
         <w:rPr>
           <w:i w:val="0"/>
@@ -8436,8 +8444,8 @@
         </w:rPr>
         <w:t>: GUI Übersicht</w:t>
       </w:r>
-      <w:bookmarkEnd w:id="14"/>
-      <w:bookmarkEnd w:id="15"/>
+      <w:bookmarkEnd w:id="16"/>
+      <w:bookmarkEnd w:id="17"/>
     </w:p>
     <w:p>
       <w:pPr>
@@ -8459,10 +8467,7 @@
         <w:fldChar w:fldCharType="begin"/>
       </w:r>
       <w:r>
-        <w:instrText xml:space="preserve"> REF _Ref5089401 \h </w:instrText>
-      </w:r>
-      <w:r>
-        <w:instrText xml:space="preserve"> \* MERGEFORMAT </w:instrText>
+        <w:instrText xml:space="preserve"> REF _Ref5089401 \h  \* MERGEFORMAT </w:instrText>
       </w:r>
       <w:r>
         <w:fldChar w:fldCharType="separate"/>
@@ -8496,14 +8501,14 @@
         <w:pStyle w:val="berschrift2"/>
         <w:framePr w:wrap="around"/>
       </w:pPr>
-      <w:bookmarkStart w:id="17" w:name="_Toc5089221"/>
+      <w:bookmarkStart w:id="18" w:name="_Toc5089221"/>
       <w:r>
         <w:t>Menüleiste</w:t>
       </w:r>
       <w:r>
         <w:t xml:space="preserve"> (noch nicht realisiert)</w:t>
       </w:r>
-      <w:bookmarkEnd w:id="17"/>
+      <w:bookmarkEnd w:id="18"/>
     </w:p>
     <w:p>
       <w:pPr>
@@ -8526,12 +8531,12 @@
         <w:pStyle w:val="berschrift2"/>
         <w:framePr w:wrap="around"/>
       </w:pPr>
-      <w:bookmarkStart w:id="18" w:name="_Toc5089222"/>
+      <w:bookmarkStart w:id="19" w:name="_Toc5089222"/>
       <w:r>
         <w:lastRenderedPageBreak/>
         <w:t>Anzeigefenster DM/CM</w:t>
       </w:r>
-      <w:bookmarkEnd w:id="18"/>
+      <w:bookmarkEnd w:id="19"/>
     </w:p>
     <w:p>
       <w:pPr>
@@ -8556,7 +8561,7 @@
         <w:pStyle w:val="berschrift2"/>
         <w:framePr w:wrap="around"/>
       </w:pPr>
-      <w:bookmarkStart w:id="19" w:name="_Toc5089223"/>
+      <w:bookmarkStart w:id="20" w:name="_Toc5089223"/>
       <w:r>
         <w:t xml:space="preserve">Haupt- und </w:t>
       </w:r>
@@ -8566,7 +8571,7 @@
       <w:r>
         <w:t>arameter</w:t>
       </w:r>
-      <w:bookmarkEnd w:id="19"/>
+      <w:bookmarkEnd w:id="20"/>
     </w:p>
     <w:p>
       <w:pPr>
@@ -8639,9 +8644,9 @@
           <w:sz w:val="16"/>
         </w:rPr>
       </w:pPr>
-      <w:bookmarkStart w:id="20" w:name="_Toc4188516"/>
-      <w:bookmarkStart w:id="21" w:name="_Toc4236498"/>
-      <w:bookmarkStart w:id="22" w:name="_Ref5089447"/>
+      <w:bookmarkStart w:id="21" w:name="_Ref5089447"/>
+      <w:bookmarkStart w:id="22" w:name="_Toc4188516"/>
+      <w:bookmarkStart w:id="23" w:name="_Toc4236498"/>
       <w:r>
         <w:rPr>
           <w:i w:val="0"/>
@@ -8691,7 +8696,7 @@
         </w:rPr>
         <w:fldChar w:fldCharType="end"/>
       </w:r>
-      <w:bookmarkEnd w:id="22"/>
+      <w:bookmarkEnd w:id="21"/>
       <w:r>
         <w:rPr>
           <w:i w:val="0"/>
@@ -8700,8 +8705,8 @@
         </w:rPr>
         <w:t>: Parametereinstellungen</w:t>
       </w:r>
-      <w:bookmarkEnd w:id="20"/>
-      <w:bookmarkEnd w:id="21"/>
+      <w:bookmarkEnd w:id="22"/>
+      <w:bookmarkEnd w:id="23"/>
     </w:p>
     <w:p>
       <w:pPr>
@@ -8738,12 +8743,12 @@
         <w:rPr>
           <w:highlight w:val="yellow"/>
         </w:rPr>
+        <w:instrText xml:space="preserve"> \* MERGEFORMAT </w:instrText>
       </w:r>
       <w:r>
         <w:rPr>
           <w:highlight w:val="yellow"/>
         </w:rPr>
-        <w:instrText xml:space="preserve"> \* MERGEFORMAT </w:instrText>
       </w:r>
       <w:r>
         <w:rPr>
@@ -8780,14 +8785,14 @@
         <w:pStyle w:val="berschrift2"/>
         <w:framePr w:wrap="around"/>
       </w:pPr>
-      <w:bookmarkStart w:id="23" w:name="_Toc5089224"/>
+      <w:bookmarkStart w:id="24" w:name="_Toc5089224"/>
       <w:r>
         <w:t>Beschreibung</w:t>
       </w:r>
       <w:r>
         <w:t xml:space="preserve"> Programmablauf</w:t>
       </w:r>
-      <w:bookmarkEnd w:id="23"/>
+      <w:bookmarkEnd w:id="24"/>
     </w:p>
     <w:p>
       <w:pPr>
@@ -8873,9 +8878,9 @@
           <w:sz w:val="16"/>
         </w:rPr>
       </w:pPr>
-      <w:bookmarkStart w:id="24" w:name="_Toc4188517"/>
-      <w:bookmarkStart w:id="25" w:name="_Toc4236499"/>
-      <w:bookmarkStart w:id="26" w:name="_Ref5089496"/>
+      <w:bookmarkStart w:id="25" w:name="_Ref5089496"/>
+      <w:bookmarkStart w:id="26" w:name="_Toc4188517"/>
+      <w:bookmarkStart w:id="27" w:name="_Toc4236499"/>
       <w:r>
         <w:rPr>
           <w:i w:val="0"/>
@@ -8925,7 +8930,7 @@
         </w:rPr>
         <w:fldChar w:fldCharType="end"/>
       </w:r>
-      <w:bookmarkEnd w:id="26"/>
+      <w:bookmarkEnd w:id="25"/>
       <w:r>
         <w:rPr>
           <w:i w:val="0"/>
@@ -8934,8 +8939,8 @@
         </w:rPr>
         <w:t>: Anpassung der Parameter</w:t>
       </w:r>
-      <w:bookmarkEnd w:id="24"/>
-      <w:bookmarkEnd w:id="25"/>
+      <w:bookmarkEnd w:id="26"/>
+      <w:bookmarkEnd w:id="27"/>
     </w:p>
     <w:p>
       <w:pPr>
@@ -8969,12 +8974,12 @@
         <w:rPr>
           <w:highlight w:val="yellow"/>
         </w:rPr>
+        <w:instrText xml:space="preserve"> \* MERGEFORMAT </w:instrText>
       </w:r>
       <w:r>
         <w:rPr>
           <w:highlight w:val="yellow"/>
         </w:rPr>
-        <w:instrText xml:space="preserve"> \* MERGEFORMAT </w:instrText>
       </w:r>
       <w:r>
         <w:rPr>
@@ -9047,12 +9052,12 @@
         <w:rPr>
           <w:highlight w:val="yellow"/>
         </w:rPr>
+        <w:instrText xml:space="preserve"> \* MERGEFORMAT </w:instrText>
       </w:r>
       <w:r>
         <w:rPr>
           <w:highlight w:val="yellow"/>
         </w:rPr>
-        <w:instrText xml:space="preserve"> \* MERGEFORMAT </w:instrText>
       </w:r>
       <w:r>
         <w:rPr>
@@ -9145,9 +9150,9 @@
           <w:sz w:val="16"/>
         </w:rPr>
       </w:pPr>
-      <w:bookmarkStart w:id="27" w:name="_Toc4188518"/>
-      <w:bookmarkStart w:id="28" w:name="_Toc4236500"/>
-      <w:bookmarkStart w:id="29" w:name="_Ref5089549"/>
+      <w:bookmarkStart w:id="28" w:name="_Ref5089549"/>
+      <w:bookmarkStart w:id="29" w:name="_Toc4188518"/>
+      <w:bookmarkStart w:id="30" w:name="_Toc4236500"/>
       <w:r>
         <w:rPr>
           <w:i w:val="0"/>
@@ -9197,7 +9202,7 @@
         </w:rPr>
         <w:fldChar w:fldCharType="end"/>
       </w:r>
-      <w:bookmarkEnd w:id="29"/>
+      <w:bookmarkEnd w:id="28"/>
       <w:r>
         <w:rPr>
           <w:i w:val="0"/>
@@ -9206,8 +9211,8 @@
         </w:rPr>
         <w:t>: Kurvenansicht</w:t>
       </w:r>
-      <w:bookmarkEnd w:id="27"/>
-      <w:bookmarkEnd w:id="28"/>
+      <w:bookmarkEnd w:id="29"/>
+      <w:bookmarkEnd w:id="30"/>
     </w:p>
     <w:p>
       <w:pPr>
@@ -9310,9 +9315,9 @@
           <w:sz w:val="16"/>
         </w:rPr>
       </w:pPr>
-      <w:bookmarkStart w:id="30" w:name="_Toc4188519"/>
-      <w:bookmarkStart w:id="31" w:name="_Toc4236501"/>
-      <w:bookmarkStart w:id="32" w:name="_Ref5089614"/>
+      <w:bookmarkStart w:id="31" w:name="_Ref5089614"/>
+      <w:bookmarkStart w:id="32" w:name="_Toc4188519"/>
+      <w:bookmarkStart w:id="33" w:name="_Toc4236501"/>
       <w:r>
         <w:rPr>
           <w:i w:val="0"/>
@@ -9362,7 +9367,7 @@
         </w:rPr>
         <w:fldChar w:fldCharType="end"/>
       </w:r>
-      <w:bookmarkEnd w:id="32"/>
+      <w:bookmarkEnd w:id="31"/>
       <w:r>
         <w:rPr>
           <w:i w:val="0"/>
@@ -9371,8 +9376,8 @@
         </w:rPr>
         <w:t>: Parameterauswirkung</w:t>
       </w:r>
-      <w:bookmarkEnd w:id="30"/>
-      <w:bookmarkEnd w:id="31"/>
+      <w:bookmarkEnd w:id="32"/>
+      <w:bookmarkEnd w:id="33"/>
     </w:p>
     <w:p>
       <w:pPr>
@@ -9409,12 +9414,12 @@
         <w:rPr>
           <w:highlight w:val="yellow"/>
         </w:rPr>
+        <w:instrText xml:space="preserve"> \* MERGEFORMAT </w:instrText>
       </w:r>
       <w:r>
         <w:rPr>
           <w:highlight w:val="yellow"/>
         </w:rPr>
-        <w:instrText xml:space="preserve"> \* MERGEFORMAT </w:instrText>
       </w:r>
       <w:r>
         <w:rPr>
@@ -9476,12 +9481,12 @@
       <w:pPr>
         <w:pStyle w:val="berschrift1"/>
       </w:pPr>
-      <w:bookmarkStart w:id="33" w:name="_Toc5089225"/>
+      <w:bookmarkStart w:id="34" w:name="_Toc5089225"/>
       <w:r>
         <w:lastRenderedPageBreak/>
         <w:t>Softwarestruktur</w:t>
       </w:r>
-      <w:bookmarkEnd w:id="33"/>
+      <w:bookmarkEnd w:id="34"/>
     </w:p>
     <w:p>
       <w:r>
@@ -9521,14 +9526,14 @@
         <w:framePr w:wrap="around"/>
         <w:ind w:left="851"/>
       </w:pPr>
-      <w:bookmarkStart w:id="34" w:name="_Toc5089226"/>
+      <w:bookmarkStart w:id="35" w:name="_Toc5089226"/>
       <w:r>
         <w:t>Klassendiagram</w:t>
       </w:r>
       <w:r>
         <w:t>m</w:t>
       </w:r>
-      <w:bookmarkEnd w:id="34"/>
+      <w:bookmarkEnd w:id="35"/>
     </w:p>
     <w:p>
       <w:pPr>
@@ -9613,9 +9618,9 @@
           <w:sz w:val="16"/>
         </w:rPr>
       </w:pPr>
-      <w:bookmarkStart w:id="35" w:name="_Toc4188520"/>
-      <w:bookmarkStart w:id="36" w:name="_Toc4236502"/>
-      <w:bookmarkStart w:id="37" w:name="_Ref5089681"/>
+      <w:bookmarkStart w:id="36" w:name="_Ref5089681"/>
+      <w:bookmarkStart w:id="37" w:name="_Toc4188520"/>
+      <w:bookmarkStart w:id="38" w:name="_Toc4236502"/>
       <w:r>
         <w:rPr>
           <w:i w:val="0"/>
@@ -9665,7 +9670,7 @@
         </w:rPr>
         <w:fldChar w:fldCharType="end"/>
       </w:r>
-      <w:bookmarkEnd w:id="37"/>
+      <w:bookmarkEnd w:id="36"/>
       <w:r>
         <w:rPr>
           <w:i w:val="0"/>
@@ -9674,8 +9679,8 @@
         </w:rPr>
         <w:t>: Klassendiagramm</w:t>
       </w:r>
-      <w:bookmarkEnd w:id="35"/>
-      <w:bookmarkEnd w:id="36"/>
+      <w:bookmarkEnd w:id="37"/>
+      <w:bookmarkEnd w:id="38"/>
     </w:p>
     <w:p>
       <w:pPr>
@@ -9705,26 +9710,26 @@
         <w:pStyle w:val="berschrift1"/>
         <w:ind w:left="0"/>
       </w:pPr>
-      <w:bookmarkStart w:id="38" w:name="_Toc5089227"/>
+      <w:bookmarkStart w:id="39" w:name="_Toc5089227"/>
       <w:r>
         <w:lastRenderedPageBreak/>
         <w:t>Theoretische Grundlagen</w:t>
       </w:r>
-      <w:bookmarkEnd w:id="38"/>
+      <w:bookmarkEnd w:id="39"/>
     </w:p>
     <w:p>
       <w:pPr>
         <w:pStyle w:val="berschrift2"/>
         <w:framePr w:wrap="around"/>
       </w:pPr>
-      <w:bookmarkStart w:id="39" w:name="_Toc5089228"/>
+      <w:bookmarkStart w:id="40" w:name="_Toc5089228"/>
       <w:r>
         <w:t xml:space="preserve">Einleitung EMI </w:t>
       </w:r>
       <w:r>
         <w:t>Filter</w:t>
       </w:r>
-      <w:bookmarkEnd w:id="39"/>
+      <w:bookmarkEnd w:id="40"/>
     </w:p>
     <w:p>
       <w:pPr>
@@ -9750,7 +9755,7 @@
         <w:pStyle w:val="berschrift2"/>
         <w:framePr w:wrap="around"/>
       </w:pPr>
-      <w:bookmarkStart w:id="40" w:name="_Toc5089229"/>
+      <w:bookmarkStart w:id="41" w:name="_Toc5089229"/>
       <w:r>
         <w:t>Vorgehensweise</w:t>
       </w:r>
@@ -9763,7 +9768,7 @@
       <w:r>
         <w:t xml:space="preserve"> Einfügungsverluste</w:t>
       </w:r>
-      <w:bookmarkEnd w:id="40"/>
+      <w:bookmarkEnd w:id="41"/>
     </w:p>
     <w:p>
       <w:pPr>
@@ -9886,9 +9891,9 @@
           <w:sz w:val="14"/>
         </w:rPr>
       </w:pPr>
-      <w:bookmarkStart w:id="41" w:name="_Toc4188512"/>
-      <w:bookmarkStart w:id="42" w:name="_Toc4236494"/>
-      <w:bookmarkStart w:id="43" w:name="_Ref5089719"/>
+      <w:bookmarkStart w:id="42" w:name="_Ref5089719"/>
+      <w:bookmarkStart w:id="43" w:name="_Toc4188512"/>
+      <w:bookmarkStart w:id="44" w:name="_Toc4236494"/>
       <w:r>
         <w:rPr>
           <w:i w:val="0"/>
@@ -9938,7 +9943,7 @@
         </w:rPr>
         <w:fldChar w:fldCharType="end"/>
       </w:r>
-      <w:bookmarkEnd w:id="43"/>
+      <w:bookmarkEnd w:id="42"/>
       <w:r>
         <w:rPr>
           <w:i w:val="0"/>
@@ -9947,8 +9952,8 @@
         </w:rPr>
         <w:t>: Vereinfachte CM-Schaltung</w:t>
       </w:r>
-      <w:bookmarkEnd w:id="41"/>
-      <w:bookmarkEnd w:id="42"/>
+      <w:bookmarkEnd w:id="43"/>
+      <w:bookmarkEnd w:id="44"/>
     </w:p>
     <w:p>
       <w:pPr>
@@ -10258,12 +10263,12 @@
         <w:pStyle w:val="berschrift1"/>
         <w:ind w:left="0"/>
       </w:pPr>
-      <w:bookmarkStart w:id="44" w:name="_Toc5089230"/>
+      <w:bookmarkStart w:id="45" w:name="_Toc5089230"/>
       <w:r>
         <w:lastRenderedPageBreak/>
         <w:t>Testkonzept</w:t>
       </w:r>
-      <w:bookmarkEnd w:id="44"/>
+      <w:bookmarkEnd w:id="45"/>
     </w:p>
     <w:p>
       <w:pPr>
@@ -10283,7 +10288,7 @@
         <w:pStyle w:val="berschrift2"/>
         <w:framePr w:wrap="around"/>
       </w:pPr>
-      <w:bookmarkStart w:id="45" w:name="_Toc5089231"/>
+      <w:bookmarkStart w:id="46" w:name="_Toc5089231"/>
       <w:r>
         <w:t xml:space="preserve">Kontrolle bei </w:t>
       </w:r>
@@ -10293,7 +10298,7 @@
       <w:r>
         <w:t xml:space="preserve"> Entwicklung</w:t>
       </w:r>
-      <w:bookmarkEnd w:id="45"/>
+      <w:bookmarkEnd w:id="46"/>
     </w:p>
     <w:p>
       <w:pPr>
@@ -10354,7 +10359,7 @@
         <w:pStyle w:val="berschrift2"/>
         <w:framePr w:wrap="around"/>
       </w:pPr>
-      <w:bookmarkStart w:id="46" w:name="_Toc5089232"/>
+      <w:bookmarkStart w:id="47" w:name="_Toc5089232"/>
       <w:r>
         <w:t>Überprüfung</w:t>
       </w:r>
@@ -10364,7 +10369,7 @@
       <w:r>
         <w:t>MATLAB</w:t>
       </w:r>
-      <w:bookmarkEnd w:id="46"/>
+      <w:bookmarkEnd w:id="47"/>
       <w:r>
         <w:t xml:space="preserve"> </w:t>
       </w:r>
@@ -10419,11 +10424,11 @@
         <w:pStyle w:val="berschrift2"/>
         <w:framePr w:wrap="around"/>
       </w:pPr>
-      <w:bookmarkStart w:id="47" w:name="_Toc5089233"/>
+      <w:bookmarkStart w:id="48" w:name="_Toc5089233"/>
       <w:r>
         <w:t>Integrationstest</w:t>
       </w:r>
-      <w:bookmarkEnd w:id="47"/>
+      <w:bookmarkEnd w:id="48"/>
     </w:p>
     <w:p>
       <w:pPr>
@@ -10454,11 +10459,11 @@
         <w:pStyle w:val="berschrift2"/>
         <w:framePr w:wrap="around"/>
       </w:pPr>
-      <w:bookmarkStart w:id="48" w:name="_Toc5089234"/>
+      <w:bookmarkStart w:id="49" w:name="_Toc5089234"/>
       <w:r>
         <w:t>Softwaretest</w:t>
       </w:r>
-      <w:bookmarkEnd w:id="48"/>
+      <w:bookmarkEnd w:id="49"/>
     </w:p>
     <w:p>
       <w:pPr>
@@ -10621,7 +10626,7 @@
         <w:ind w:left="0"/>
       </w:pPr>
     </w:p>
-    <w:bookmarkStart w:id="49" w:name="_Toc5089235" w:displacedByCustomXml="next"/>
+    <w:bookmarkStart w:id="50" w:name="_Toc5089235" w:displacedByCustomXml="next"/>
     <w:sdt>
       <w:sdtPr>
         <w:rPr>
@@ -10646,7 +10651,7 @@
           <w:r>
             <w:t>Literaturverzeichnis</w:t>
           </w:r>
-          <w:bookmarkEnd w:id="49"/>
+          <w:bookmarkEnd w:id="50"/>
         </w:p>
         <w:sdt>
           <w:sdtPr>
@@ -10677,8 +10682,6 @@
                 </w:rPr>
                 <w:t>Im aktuellen Dokument sind keine Quellen vorhanden.</w:t>
               </w:r>
-              <w:bookmarkStart w:id="50" w:name="_GoBack"/>
-              <w:bookmarkEnd w:id="50"/>
               <w:r>
                 <w:rPr>
                   <w:b/>
@@ -14126,7 +14129,7 @@
 </file>
 
 <file path=customXml/itemProps1.xml><?xml version="1.0" encoding="utf-8"?>
-<ds:datastoreItem xmlns:ds="http://schemas.openxmlformats.org/officeDocument/2006/customXml" ds:itemID="{28C520EC-5A42-4280-87F4-C567AFE788A1}">
+<ds:datastoreItem xmlns:ds="http://schemas.openxmlformats.org/officeDocument/2006/customXml" ds:itemID="{AB435CA2-23A2-4EC6-B277-A6DC4F1217F2}">
   <ds:schemaRefs>
     <ds:schemaRef ds:uri="http://schemas.openxmlformats.org/officeDocument/2006/bibliography"/>
   </ds:schemaRefs>

</xml_diff>

<commit_message>
Ziele & Sofwarebeschreibung angepasst_1
</commit_message>
<xml_diff>
--- a/Fach_Pflichtenheft_T5.docx
+++ b/Fach_Pflichtenheft_T5.docx
@@ -265,22 +265,50 @@
                               </w:tabs>
                               <w:spacing w:line="240" w:lineRule="auto"/>
                               <w:ind w:left="0"/>
+                              <w:rPr>
+                                <w:lang w:val="it-IT"/>
+                              </w:rPr>
                             </w:pPr>
                             <w:r>
                               <w:rPr>
                                 <w:b/>
+                                <w:lang w:val="it-IT"/>
                               </w:rPr>
                               <w:t>Auftraggeber:</w:t>
                             </w:r>
                             <w:r>
+                              <w:rPr>
+                                <w:lang w:val="it-IT"/>
+                              </w:rPr>
                               <w:tab/>
-                              <w:t xml:space="preserve">Luca </w:t>
+                              <w:t>Luca Dalessandro</w:t>
                             </w:r>
-                            <w:proofErr w:type="spellStart"/>
+                          </w:p>
+                          <w:p>
+                            <w:pPr>
+                              <w:tabs>
+                                <w:tab w:val="left" w:pos="2552"/>
+                              </w:tabs>
+                              <w:spacing w:line="240" w:lineRule="auto"/>
+                              <w:ind w:left="0"/>
+                              <w:rPr>
+                                <w:lang w:val="it-IT"/>
+                              </w:rPr>
+                            </w:pPr>
                             <w:r>
-                              <w:t>Dalessandro</w:t>
+                              <w:rPr>
+                                <w:b/>
+                                <w:lang w:val="it-IT"/>
+                              </w:rPr>
+                              <w:t>Dozierende:</w:t>
                             </w:r>
-                            <w:proofErr w:type="spellEnd"/>
+                            <w:r>
+                              <w:rPr>
+                                <w:lang w:val="it-IT"/>
+                              </w:rPr>
+                              <w:tab/>
+                              <w:t>Anita Gertiser</w:t>
+                            </w:r>
                           </w:p>
                           <w:p>
                             <w:pPr>
@@ -292,30 +320,11 @@
                             </w:pPr>
                             <w:r>
                               <w:rPr>
-                                <w:b/>
+                                <w:lang w:val="it-IT"/>
                               </w:rPr>
-                              <w:t>Dozierende:</w:t>
+                              <w:tab/>
                             </w:r>
                             <w:r>
-                              <w:tab/>
-                              <w:t xml:space="preserve">Anita </w:t>
-                            </w:r>
-                            <w:proofErr w:type="spellStart"/>
-                            <w:r>
-                              <w:t>Gertiser</w:t>
-                            </w:r>
-                            <w:proofErr w:type="spellEnd"/>
-                          </w:p>
-                          <w:p>
-                            <w:pPr>
-                              <w:tabs>
-                                <w:tab w:val="left" w:pos="2552"/>
-                              </w:tabs>
-                              <w:spacing w:line="240" w:lineRule="auto"/>
-                              <w:ind w:left="0"/>
-                            </w:pPr>
-                            <w:r>
-                              <w:tab/>
                               <w:t>Pascal Buchschacher</w:t>
                             </w:r>
                           </w:p>
@@ -390,15 +399,7 @@
                             </w:pPr>
                             <w:r>
                               <w:tab/>
-                              <w:t xml:space="preserve">Michel Alt, </w:t>
-                            </w:r>
-                            <w:proofErr w:type="spellStart"/>
-                            <w:r>
-                              <w:t>Stv</w:t>
-                            </w:r>
-                            <w:proofErr w:type="spellEnd"/>
-                            <w:r>
-                              <w:t>. Projektleiter</w:t>
+                              <w:t>Michel Alt, Stv. Projektleiter</w:t>
                             </w:r>
                           </w:p>
                           <w:p>
@@ -447,13 +448,8 @@
                             <w:r>
                               <w:tab/>
                             </w:r>
-                            <w:proofErr w:type="spellStart"/>
                             <w:r>
-                              <w:t>Fady</w:t>
-                            </w:r>
-                            <w:proofErr w:type="spellEnd"/>
-                            <w:r>
-                              <w:t xml:space="preserve"> Hanna</w:t>
+                              <w:t>Fady Hanna</w:t>
                             </w:r>
                           </w:p>
                           <w:p>
@@ -487,7 +483,7 @@
                 <v:stroke joinstyle="miter"/>
                 <v:path gradientshapeok="t" o:connecttype="rect"/>
               </v:shapetype>
-              <v:shape id="Textfeld 2" o:spid="_x0000_s1026" type="#_x0000_t202" style="position:absolute;left:0;text-align:left;margin-left:0;margin-top:13.2pt;width:318.6pt;height:266.4pt;z-index:-251654144;visibility:visible;mso-wrap-style:square;mso-width-percent:0;mso-height-percent:0;mso-wrap-distance-left:9pt;mso-wrap-distance-top:3.6pt;mso-wrap-distance-right:9pt;mso-wrap-distance-bottom:3.6pt;mso-position-horizontal:center;mso-position-horizontal-relative:margin;mso-position-vertical:absolute;mso-position-vertical-relative:text;mso-width-percent:0;mso-height-percent:0;mso-width-relative:margin;mso-height-relative:margin;v-text-anchor:top" o:gfxdata="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" stroked="f">
+              <v:shape id="Textfeld 2" o:spid="_x0000_s1026" type="#_x0000_t202" style="position:absolute;left:0;text-align:left;margin-left:0;margin-top:13.2pt;width:318.6pt;height:266.4pt;z-index:-251654144;visibility:visible;mso-wrap-style:square;mso-width-percent:0;mso-height-percent:0;mso-wrap-distance-left:9pt;mso-wrap-distance-top:3.6pt;mso-wrap-distance-right:9pt;mso-wrap-distance-bottom:3.6pt;mso-position-horizontal:center;mso-position-horizontal-relative:margin;mso-position-vertical:absolute;mso-position-vertical-relative:text;mso-width-percent:0;mso-height-percent:0;mso-width-relative:margin;mso-height-relative:margin;v-text-anchor:top" o:gfxdata="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" stroked="f">
                 <v:textbox>
                   <w:txbxContent>
                     <w:p>
@@ -497,22 +493,50 @@
                         </w:tabs>
                         <w:spacing w:line="240" w:lineRule="auto"/>
                         <w:ind w:left="0"/>
+                        <w:rPr>
+                          <w:lang w:val="it-IT"/>
+                        </w:rPr>
                       </w:pPr>
                       <w:r>
                         <w:rPr>
                           <w:b/>
+                          <w:lang w:val="it-IT"/>
                         </w:rPr>
                         <w:t>Auftraggeber:</w:t>
                       </w:r>
                       <w:r>
+                        <w:rPr>
+                          <w:lang w:val="it-IT"/>
+                        </w:rPr>
                         <w:tab/>
-                        <w:t xml:space="preserve">Luca </w:t>
+                        <w:t>Luca Dalessandro</w:t>
                       </w:r>
-                      <w:proofErr w:type="spellStart"/>
+                    </w:p>
+                    <w:p>
+                      <w:pPr>
+                        <w:tabs>
+                          <w:tab w:val="left" w:pos="2552"/>
+                        </w:tabs>
+                        <w:spacing w:line="240" w:lineRule="auto"/>
+                        <w:ind w:left="0"/>
+                        <w:rPr>
+                          <w:lang w:val="it-IT"/>
+                        </w:rPr>
+                      </w:pPr>
                       <w:r>
-                        <w:t>Dalessandro</w:t>
+                        <w:rPr>
+                          <w:b/>
+                          <w:lang w:val="it-IT"/>
+                        </w:rPr>
+                        <w:t>Dozierende:</w:t>
                       </w:r>
-                      <w:proofErr w:type="spellEnd"/>
+                      <w:r>
+                        <w:rPr>
+                          <w:lang w:val="it-IT"/>
+                        </w:rPr>
+                        <w:tab/>
+                        <w:t>Anita Gertiser</w:t>
+                      </w:r>
                     </w:p>
                     <w:p>
                       <w:pPr>
@@ -524,30 +548,11 @@
                       </w:pPr>
                       <w:r>
                         <w:rPr>
-                          <w:b/>
+                          <w:lang w:val="it-IT"/>
                         </w:rPr>
-                        <w:t>Dozierende:</w:t>
+                        <w:tab/>
                       </w:r>
                       <w:r>
-                        <w:tab/>
-                        <w:t xml:space="preserve">Anita </w:t>
-                      </w:r>
-                      <w:proofErr w:type="spellStart"/>
-                      <w:r>
-                        <w:t>Gertiser</w:t>
-                      </w:r>
-                      <w:proofErr w:type="spellEnd"/>
-                    </w:p>
-                    <w:p>
-                      <w:pPr>
-                        <w:tabs>
-                          <w:tab w:val="left" w:pos="2552"/>
-                        </w:tabs>
-                        <w:spacing w:line="240" w:lineRule="auto"/>
-                        <w:ind w:left="0"/>
-                      </w:pPr>
-                      <w:r>
-                        <w:tab/>
                         <w:t>Pascal Buchschacher</w:t>
                       </w:r>
                     </w:p>
@@ -622,15 +627,7 @@
                       </w:pPr>
                       <w:r>
                         <w:tab/>
-                        <w:t xml:space="preserve">Michel Alt, </w:t>
-                      </w:r>
-                      <w:proofErr w:type="spellStart"/>
-                      <w:r>
-                        <w:t>Stv</w:t>
-                      </w:r>
-                      <w:proofErr w:type="spellEnd"/>
-                      <w:r>
-                        <w:t>. Projektleiter</w:t>
+                        <w:t>Michel Alt, Stv. Projektleiter</w:t>
                       </w:r>
                     </w:p>
                     <w:p>
@@ -679,13 +676,8 @@
                       <w:r>
                         <w:tab/>
                       </w:r>
-                      <w:proofErr w:type="spellStart"/>
                       <w:r>
-                        <w:t>Fady</w:t>
-                      </w:r>
-                      <w:proofErr w:type="spellEnd"/>
-                      <w:r>
-                        <w:t xml:space="preserve"> Hanna</w:t>
+                        <w:t>Fady Hanna</w:t>
                       </w:r>
                     </w:p>
                     <w:p>
@@ -3686,61 +3678,12 @@
               <w:jc w:val="left"/>
               <w:rPr>
                 <w:rFonts w:eastAsia="Times New Roman" w:cs="Arial"/>
-                <w:color w:val="000000"/>
-                <w:lang w:eastAsia="de-CH"/>
-              </w:rPr>
-            </w:pPr>
-            <w:r>
-              <w:rPr>
-                <w:rFonts w:eastAsia="Times New Roman" w:cs="Arial"/>
-                <w:color w:val="000000"/>
-                <w:lang w:eastAsia="de-CH"/>
-              </w:rPr>
-              <w:t>Softwaresprache Java</w:t>
-            </w:r>
-          </w:p>
-          <w:p>
-            <w:pPr>
-              <w:spacing w:after="0" w:line="240" w:lineRule="auto"/>
-              <w:ind w:left="0"/>
-              <w:jc w:val="left"/>
-              <w:rPr>
-                <w:rFonts w:eastAsia="Times New Roman" w:cs="Arial"/>
                 <w:color w:val="FF0000"/>
                 <w:lang w:eastAsia="de-CH"/>
               </w:rPr>
             </w:pPr>
             <w:r>
-              <w:rPr>
-                <w:rFonts w:eastAsia="Times New Roman" w:cs="Arial"/>
-                <w:color w:val="FF0000"/>
-                <w:lang w:eastAsia="de-CH"/>
-              </w:rPr>
-              <w:t xml:space="preserve">Das Programm ist in der </w:t>
-            </w:r>
-            <w:r>
-              <w:rPr>
-                <w:rFonts w:eastAsia="Times New Roman" w:cs="Arial"/>
-                <w:color w:val="FF0000"/>
-                <w:lang w:eastAsia="de-CH"/>
-              </w:rPr>
-              <w:t>Programmiersprache Java, Version JDK11</w:t>
-            </w:r>
-            <w:r>
-              <w:rPr>
-                <w:rFonts w:eastAsia="Times New Roman" w:cs="Arial"/>
-                <w:color w:val="FF0000"/>
-                <w:lang w:eastAsia="de-CH"/>
-              </w:rPr>
-              <w:t>, realisiert.</w:t>
-            </w:r>
-            <w:r>
-              <w:rPr>
-                <w:rFonts w:eastAsia="Times New Roman" w:cs="Arial"/>
-                <w:color w:val="FF0000"/>
-                <w:lang w:eastAsia="de-CH"/>
-              </w:rPr>
-              <w:t xml:space="preserve"> </w:t>
+              <w:t>Die Software basiert auf der Programmiersprache Java, Version JDK11</w:t>
             </w:r>
           </w:p>
         </w:tc>
@@ -3830,7 +3773,7 @@
                 <w:color w:val="000000"/>
                 <w:lang w:eastAsia="de-CH"/>
               </w:rPr>
-              <w:t>Software läuft auf den Betriebssystemen MacOS</w:t>
+              <w:t xml:space="preserve">Die Software läuft auf den aktuellen Betriebssystemen von MacOS </w:t>
             </w:r>
             <w:r>
               <w:rPr>
@@ -3838,33 +3781,24 @@
                 <w:color w:val="000000"/>
                 <w:lang w:eastAsia="de-CH"/>
               </w:rPr>
-              <w:t xml:space="preserve"> </w:t>
-            </w:r>
-            <w:proofErr w:type="spellStart"/>
-            <w:r>
-              <w:rPr>
-                <w:rFonts w:eastAsia="Times New Roman" w:cs="Arial"/>
-                <w:color w:val="FF0000"/>
-                <w:lang w:eastAsia="de-CH"/>
-              </w:rPr>
-              <w:t>Mojave</w:t>
-            </w:r>
-            <w:proofErr w:type="spellEnd"/>
+              <w:t xml:space="preserve">(ab Version 10.11) </w:t>
+            </w:r>
             <w:r>
               <w:rPr>
                 <w:rFonts w:eastAsia="Times New Roman" w:cs="Arial"/>
                 <w:color w:val="000000"/>
                 <w:lang w:eastAsia="de-CH"/>
               </w:rPr>
-              <w:t xml:space="preserve"> und </w:t>
-            </w:r>
-            <w:r>
-              <w:rPr>
-                <w:rFonts w:eastAsia="Times New Roman" w:cs="Arial"/>
-                <w:color w:val="FF0000"/>
-                <w:lang w:eastAsia="de-CH"/>
-              </w:rPr>
-              <w:t xml:space="preserve">Windows 10 </w:t>
+              <w:t xml:space="preserve">und Windows </w:t>
+            </w:r>
+            <w:r>
+              <w:t>(</w:t>
+            </w:r>
+            <w:r>
+              <w:t>7 oder neuer</w:t>
+            </w:r>
+            <w:r>
+              <w:t xml:space="preserve">) </w:t>
             </w:r>
             <w:r>
               <w:rPr>
@@ -3874,79 +3808,8 @@
               </w:rPr>
               <w:t>fehlerfrei.</w:t>
             </w:r>
-          </w:p>
-          <w:p>
-            <w:pPr>
-              <w:spacing w:after="0" w:line="240" w:lineRule="auto"/>
-              <w:ind w:left="0"/>
-              <w:jc w:val="left"/>
-              <w:rPr>
-                <w:rFonts w:eastAsia="Times New Roman" w:cs="Arial"/>
-                <w:color w:val="000000"/>
-                <w:lang w:eastAsia="de-CH"/>
-              </w:rPr>
-            </w:pPr>
-            <w:r>
-              <w:rPr>
-                <w:rFonts w:eastAsia="Times New Roman" w:cs="Arial"/>
-                <w:color w:val="FF0000"/>
-                <w:lang w:eastAsia="de-CH"/>
-              </w:rPr>
-              <w:t xml:space="preserve">Oder wollt ihr noch eine Extraversion schreiben </w:t>
-            </w:r>
-            <w:proofErr w:type="spellStart"/>
-            <w:r>
-              <w:rPr>
-                <w:rFonts w:eastAsia="Times New Roman" w:cs="Arial"/>
-                <w:color w:val="FF0000"/>
-                <w:lang w:eastAsia="de-CH"/>
-              </w:rPr>
-              <w:t>fuer</w:t>
-            </w:r>
-            <w:proofErr w:type="spellEnd"/>
-            <w:r>
-              <w:rPr>
-                <w:rFonts w:eastAsia="Times New Roman" w:cs="Arial"/>
-                <w:color w:val="FF0000"/>
-                <w:lang w:eastAsia="de-CH"/>
-              </w:rPr>
-              <w:t xml:space="preserve"> uraltes </w:t>
-            </w:r>
-            <w:proofErr w:type="spellStart"/>
-            <w:r>
-              <w:rPr>
-                <w:rFonts w:eastAsia="Times New Roman" w:cs="Arial"/>
-                <w:color w:val="FF0000"/>
-                <w:lang w:eastAsia="de-CH"/>
-              </w:rPr>
-              <w:t>windows</w:t>
-            </w:r>
-            <w:proofErr w:type="spellEnd"/>
-            <w:r>
-              <w:rPr>
-                <w:rFonts w:eastAsia="Times New Roman" w:cs="Arial"/>
-                <w:color w:val="FF0000"/>
-                <w:lang w:eastAsia="de-CH"/>
-              </w:rPr>
-              <w:t xml:space="preserve"> 98?</w:t>
-            </w:r>
-            <w:r>
-              <w:rPr>
-                <w:rFonts w:eastAsia="Times New Roman" w:cs="Arial"/>
-                <w:color w:val="FF0000"/>
-                <w:lang w:eastAsia="de-CH"/>
-              </w:rPr>
-              <w:t xml:space="preserve"> </w:t>
-            </w:r>
-            <w:r>
-              <w:rPr>
-                <w:rFonts w:eastAsia="Times New Roman" w:cs="Arial"/>
-                <w:color w:val="FF0000"/>
-                <w:highlight w:val="yellow"/>
-                <w:lang w:eastAsia="de-CH"/>
-              </w:rPr>
-              <w:t>Nein Windows 10 und Mac sollte reichen</w:t>
-            </w:r>
+            <w:bookmarkStart w:id="3" w:name="_GoBack"/>
+            <w:bookmarkEnd w:id="3"/>
           </w:p>
         </w:tc>
       </w:tr>
@@ -4030,164 +3893,7 @@
               </w:rPr>
             </w:pPr>
             <w:r>
-              <w:rPr>
-                <w:rFonts w:eastAsia="Times New Roman" w:cs="Arial"/>
-                <w:color w:val="000000"/>
-                <w:lang w:eastAsia="de-CH"/>
-              </w:rPr>
-              <w:t xml:space="preserve">Software ist in der </w:t>
-            </w:r>
-            <w:r>
-              <w:rPr>
-                <w:rFonts w:eastAsia="Times New Roman" w:cs="Arial"/>
-                <w:color w:val="000000"/>
-                <w:lang w:eastAsia="de-CH"/>
-              </w:rPr>
-              <w:t>MVC</w:t>
-            </w:r>
-            <w:r>
-              <w:rPr>
-                <w:rFonts w:eastAsia="Times New Roman" w:cs="Arial"/>
-                <w:color w:val="000000"/>
-                <w:lang w:eastAsia="de-CH"/>
-              </w:rPr>
-              <w:t xml:space="preserve"> Architektur realisiert</w:t>
-            </w:r>
-          </w:p>
-          <w:p>
-            <w:pPr>
-              <w:spacing w:after="0" w:line="240" w:lineRule="auto"/>
-              <w:ind w:left="0"/>
-              <w:jc w:val="left"/>
-              <w:rPr>
-                <w:rFonts w:eastAsia="Times New Roman" w:cs="Arial"/>
-                <w:color w:val="FF0000"/>
-                <w:lang w:eastAsia="de-CH"/>
-              </w:rPr>
-            </w:pPr>
-            <w:r>
-              <w:rPr>
-                <w:rFonts w:eastAsia="Times New Roman" w:cs="Arial"/>
-                <w:color w:val="FF0000"/>
-                <w:lang w:eastAsia="de-CH"/>
-              </w:rPr>
-              <w:t>Die</w:t>
-            </w:r>
-            <w:r>
-              <w:rPr>
-                <w:rFonts w:eastAsia="Times New Roman" w:cs="Arial"/>
-                <w:color w:val="FF0000"/>
-                <w:lang w:eastAsia="de-CH"/>
-              </w:rPr>
-              <w:t xml:space="preserve"> Softwarearchitektur</w:t>
-            </w:r>
-            <w:r>
-              <w:rPr>
-                <w:rFonts w:eastAsia="Times New Roman" w:cs="Arial"/>
-                <w:color w:val="FF0000"/>
-                <w:lang w:eastAsia="de-CH"/>
-              </w:rPr>
-              <w:t xml:space="preserve"> ermöglicht es, die Funktionalitäten des Programms beliebig zu erweitern, ohne dass dabei die Komplexität in gleichem Masse zunimmt.</w:t>
-            </w:r>
-          </w:p>
-          <w:p>
-            <w:pPr>
-              <w:spacing w:after="0" w:line="240" w:lineRule="auto"/>
-              <w:ind w:left="0"/>
-              <w:jc w:val="left"/>
-              <w:rPr>
-                <w:rFonts w:eastAsia="Times New Roman" w:cs="Arial"/>
-                <w:color w:val="FF0000"/>
-                <w:lang w:eastAsia="de-CH"/>
-              </w:rPr>
-            </w:pPr>
-          </w:p>
-          <w:p>
-            <w:pPr>
-              <w:spacing w:after="0" w:line="240" w:lineRule="auto"/>
-              <w:ind w:left="0"/>
-              <w:jc w:val="left"/>
-              <w:rPr>
-                <w:rFonts w:eastAsia="Times New Roman" w:cs="Arial"/>
-                <w:color w:val="FF0000"/>
-                <w:lang w:eastAsia="de-CH"/>
-              </w:rPr>
-            </w:pPr>
-            <w:r>
-              <w:rPr>
-                <w:rFonts w:eastAsia="Times New Roman" w:cs="Arial"/>
-                <w:color w:val="FF0000"/>
-                <w:lang w:eastAsia="de-CH"/>
-              </w:rPr>
-              <w:t xml:space="preserve">Inhalt, Darstellung und Berechnungsalgorithmen sind im Quellcode wo immer möglich voneinander getrennt. </w:t>
-            </w:r>
-          </w:p>
-          <w:p>
-            <w:pPr>
-              <w:spacing w:after="0" w:line="240" w:lineRule="auto"/>
-              <w:ind w:left="0"/>
-              <w:jc w:val="left"/>
-              <w:rPr>
-                <w:rFonts w:eastAsia="Times New Roman" w:cs="Arial"/>
-                <w:color w:val="FF0000"/>
-                <w:lang w:eastAsia="de-CH"/>
-              </w:rPr>
-            </w:pPr>
-          </w:p>
-          <w:p>
-            <w:pPr>
-              <w:spacing w:after="0" w:line="240" w:lineRule="auto"/>
-              <w:ind w:left="0"/>
-              <w:jc w:val="left"/>
-              <w:rPr>
-                <w:rFonts w:eastAsia="Times New Roman" w:cs="Arial"/>
-                <w:color w:val="000000"/>
-                <w:lang w:eastAsia="de-CH"/>
-              </w:rPr>
-            </w:pPr>
-            <w:r>
-              <w:rPr>
-                <w:rFonts w:eastAsia="Times New Roman" w:cs="Arial"/>
-                <w:color w:val="FF0000"/>
-                <w:lang w:eastAsia="de-CH"/>
-              </w:rPr>
-              <w:t xml:space="preserve">Welche Architektur (MVC) und warum diese gut ist, wird dann </w:t>
-            </w:r>
-            <w:proofErr w:type="spellStart"/>
-            <w:r>
-              <w:rPr>
-                <w:rFonts w:eastAsia="Times New Roman" w:cs="Arial"/>
-                <w:color w:val="FF0000"/>
-                <w:lang w:eastAsia="de-CH"/>
-              </w:rPr>
-              <w:t>spaeter</w:t>
-            </w:r>
-            <w:proofErr w:type="spellEnd"/>
-            <w:r>
-              <w:rPr>
-                <w:rFonts w:eastAsia="Times New Roman" w:cs="Arial"/>
-                <w:color w:val="FF0000"/>
-                <w:lang w:eastAsia="de-CH"/>
-              </w:rPr>
-              <w:t xml:space="preserve"> </w:t>
-            </w:r>
-            <w:proofErr w:type="spellStart"/>
-            <w:r>
-              <w:rPr>
-                <w:rFonts w:eastAsia="Times New Roman" w:cs="Arial"/>
-                <w:color w:val="FF0000"/>
-                <w:lang w:eastAsia="de-CH"/>
-              </w:rPr>
-              <w:t>erklaert</w:t>
-            </w:r>
-            <w:proofErr w:type="spellEnd"/>
-            <w:r>
-              <w:rPr>
-                <w:rFonts w:eastAsia="Times New Roman" w:cs="Arial"/>
-                <w:color w:val="FF0000"/>
-                <w:lang w:eastAsia="de-CH"/>
-              </w:rPr>
-              <w:t>.</w:t>
+              <w:t xml:space="preserve">Die Software ist auf der MVC-Architektur realisiert </w:t>
             </w:r>
           </w:p>
         </w:tc>
@@ -4272,224 +3978,7 @@
               </w:rPr>
             </w:pPr>
             <w:r>
-              <w:rPr>
-                <w:rFonts w:eastAsia="Times New Roman" w:cs="Arial"/>
-                <w:color w:val="000000"/>
-                <w:lang w:eastAsia="de-CH"/>
-              </w:rPr>
-              <w:t>Für die Darstellung der Bedienoberfläche wird JavaFX verwendet</w:t>
-            </w:r>
-          </w:p>
-          <w:p>
-            <w:pPr>
-              <w:spacing w:after="0" w:line="240" w:lineRule="auto"/>
-              <w:ind w:left="0"/>
-              <w:jc w:val="left"/>
-              <w:rPr>
-                <w:rFonts w:eastAsia="Times New Roman" w:cs="Arial"/>
-                <w:color w:val="000000"/>
-                <w:lang w:eastAsia="de-CH"/>
-              </w:rPr>
-            </w:pPr>
-            <w:r>
-              <w:rPr>
-                <w:rFonts w:eastAsia="Times New Roman" w:cs="Arial"/>
-                <w:b/>
-                <w:color w:val="FF0000"/>
-                <w:lang w:eastAsia="de-CH"/>
-              </w:rPr>
-              <w:t xml:space="preserve">Trennung von Inhalt und Darstellung. (Wird realisiert via </w:t>
-            </w:r>
-            <w:proofErr w:type="spellStart"/>
-            <w:r>
-              <w:rPr>
-                <w:rFonts w:eastAsia="Times New Roman" w:cs="Arial"/>
-                <w:b/>
-                <w:color w:val="FF0000"/>
-                <w:lang w:eastAsia="de-CH"/>
-              </w:rPr>
-              <w:t>JavaFX</w:t>
-            </w:r>
-            <w:proofErr w:type="spellEnd"/>
-            <w:r>
-              <w:rPr>
-                <w:rFonts w:eastAsia="Times New Roman" w:cs="Arial"/>
-                <w:b/>
-                <w:color w:val="FF0000"/>
-                <w:lang w:eastAsia="de-CH"/>
-              </w:rPr>
-              <w:t xml:space="preserve"> </w:t>
-            </w:r>
-            <w:proofErr w:type="spellStart"/>
-            <w:r>
-              <w:rPr>
-                <w:rFonts w:eastAsia="Times New Roman" w:cs="Arial"/>
-                <w:b/>
-                <w:color w:val="FF0000"/>
-                <w:lang w:eastAsia="de-CH"/>
-              </w:rPr>
-              <w:t>library</w:t>
-            </w:r>
-            <w:proofErr w:type="spellEnd"/>
-            <w:r>
-              <w:rPr>
-                <w:rFonts w:eastAsia="Times New Roman" w:cs="Arial"/>
-                <w:b/>
-                <w:color w:val="FF0000"/>
-                <w:lang w:eastAsia="de-CH"/>
-              </w:rPr>
-              <w:t xml:space="preserve">, </w:t>
-            </w:r>
-            <w:proofErr w:type="spellStart"/>
-            <w:r>
-              <w:rPr>
-                <w:rFonts w:eastAsia="Times New Roman" w:cs="Arial"/>
-                <w:b/>
-                <w:color w:val="FF0000"/>
-                <w:lang w:eastAsia="de-CH"/>
-              </w:rPr>
-              <w:t>spaeter</w:t>
-            </w:r>
-            <w:proofErr w:type="spellEnd"/>
-            <w:r>
-              <w:rPr>
-                <w:rFonts w:eastAsia="Times New Roman" w:cs="Arial"/>
-                <w:b/>
-                <w:color w:val="FF0000"/>
-                <w:lang w:eastAsia="de-CH"/>
-              </w:rPr>
-              <w:t xml:space="preserve"> </w:t>
-            </w:r>
-            <w:proofErr w:type="spellStart"/>
-            <w:r>
-              <w:rPr>
-                <w:rFonts w:eastAsia="Times New Roman" w:cs="Arial"/>
-                <w:b/>
-                <w:color w:val="FF0000"/>
-                <w:lang w:eastAsia="de-CH"/>
-              </w:rPr>
-              <w:t>erklaeren</w:t>
-            </w:r>
-            <w:proofErr w:type="spellEnd"/>
-            <w:r>
-              <w:rPr>
-                <w:rFonts w:eastAsia="Times New Roman" w:cs="Arial"/>
-                <w:b/>
-                <w:color w:val="FF0000"/>
-                <w:lang w:eastAsia="de-CH"/>
-              </w:rPr>
-              <w:t>)</w:t>
-            </w:r>
-          </w:p>
-        </w:tc>
-      </w:tr>
-      <w:tr>
-        <w:trPr>
-          <w:trHeight w:val="697"/>
-        </w:trPr>
-        <w:tc>
-          <w:tcPr>
-            <w:tcW w:w="681" w:type="dxa"/>
-            <w:vMerge/>
-            <w:tcBorders>
-              <w:top w:val="nil"/>
-              <w:left w:val="single" w:sz="4" w:space="0" w:color="auto"/>
-              <w:bottom w:val="single" w:sz="4" w:space="0" w:color="auto"/>
-              <w:right w:val="single" w:sz="4" w:space="0" w:color="auto"/>
-            </w:tcBorders>
-            <w:vAlign w:val="center"/>
-            <w:hideMark/>
-          </w:tcPr>
-          <w:p>
-            <w:pPr>
-              <w:spacing w:after="0" w:line="240" w:lineRule="auto"/>
-              <w:ind w:left="0"/>
-              <w:jc w:val="left"/>
-              <w:rPr>
-                <w:rFonts w:eastAsia="Times New Roman" w:cs="Arial"/>
-                <w:color w:val="000000"/>
-                <w:lang w:eastAsia="de-CH"/>
-              </w:rPr>
-            </w:pPr>
-          </w:p>
-        </w:tc>
-        <w:tc>
-          <w:tcPr>
-            <w:tcW w:w="2280" w:type="dxa"/>
-            <w:vMerge/>
-            <w:tcBorders>
-              <w:top w:val="nil"/>
-              <w:left w:val="single" w:sz="4" w:space="0" w:color="auto"/>
-              <w:bottom w:val="single" w:sz="4" w:space="0" w:color="auto"/>
-              <w:right w:val="single" w:sz="4" w:space="0" w:color="auto"/>
-            </w:tcBorders>
-            <w:vAlign w:val="center"/>
-            <w:hideMark/>
-          </w:tcPr>
-          <w:p>
-            <w:pPr>
-              <w:spacing w:after="0" w:line="240" w:lineRule="auto"/>
-              <w:ind w:left="0"/>
-              <w:jc w:val="left"/>
-              <w:rPr>
-                <w:rFonts w:eastAsia="Times New Roman" w:cs="Arial"/>
-                <w:color w:val="000000"/>
-                <w:lang w:eastAsia="de-CH"/>
-              </w:rPr>
-            </w:pPr>
-          </w:p>
-        </w:tc>
-        <w:tc>
-          <w:tcPr>
-            <w:tcW w:w="5686" w:type="dxa"/>
-            <w:tcBorders>
-              <w:top w:val="nil"/>
-              <w:left w:val="nil"/>
-              <w:bottom w:val="single" w:sz="4" w:space="0" w:color="auto"/>
-              <w:right w:val="single" w:sz="4" w:space="0" w:color="auto"/>
-            </w:tcBorders>
-            <w:shd w:val="clear" w:color="auto" w:fill="auto"/>
-            <w:hideMark/>
-          </w:tcPr>
-          <w:p>
-            <w:pPr>
-              <w:spacing w:after="0" w:line="240" w:lineRule="auto"/>
-              <w:ind w:left="0"/>
-              <w:jc w:val="left"/>
-              <w:rPr>
-                <w:rFonts w:eastAsia="Times New Roman" w:cs="Arial"/>
-                <w:color w:val="000000"/>
-                <w:lang w:eastAsia="de-CH"/>
-              </w:rPr>
-            </w:pPr>
-            <w:r>
-              <w:rPr>
-                <w:rFonts w:eastAsia="Times New Roman" w:cs="Arial"/>
-                <w:color w:val="000000"/>
-                <w:lang w:eastAsia="de-CH"/>
-              </w:rPr>
-              <w:t>benutzerfreundlich und selbsterklärend</w:t>
-            </w:r>
-          </w:p>
-          <w:p>
-            <w:pPr>
-              <w:spacing w:after="0" w:line="240" w:lineRule="auto"/>
-              <w:ind w:left="0"/>
-              <w:jc w:val="left"/>
-              <w:rPr>
-                <w:rFonts w:eastAsia="Times New Roman" w:cs="Arial"/>
-                <w:b/>
-                <w:color w:val="000000"/>
-                <w:lang w:eastAsia="de-CH"/>
-              </w:rPr>
-            </w:pPr>
-            <w:r>
-              <w:rPr>
-                <w:rFonts w:eastAsia="Times New Roman" w:cs="Arial"/>
-                <w:color w:val="FF0000"/>
-                <w:lang w:eastAsia="de-CH"/>
-              </w:rPr>
-              <w:t>80% aller Testpersonen «raten» das Programm als bedienungsfreundlich und selbsterklärend.</w:t>
+              <w:t>Die Bedienoberfläche wird mit JavaFX realisiert</w:t>
             </w:r>
           </w:p>
         </w:tc>
@@ -4594,44 +4083,7 @@
               </w:rPr>
             </w:pPr>
             <w:r>
-              <w:rPr>
-                <w:rFonts w:eastAsia="Times New Roman" w:cs="Arial"/>
-                <w:color w:val="000000"/>
-                <w:lang w:eastAsia="de-CH"/>
-              </w:rPr>
-              <w:t>2-Dimensionelle Darstellung</w:t>
-            </w:r>
-            <w:r>
-              <w:rPr>
-                <w:rFonts w:eastAsia="Times New Roman" w:cs="Arial"/>
-                <w:color w:val="000000"/>
-                <w:lang w:eastAsia="de-CH"/>
-              </w:rPr>
-              <w:t xml:space="preserve"> der Kurven</w:t>
-            </w:r>
-            <w:r>
-              <w:rPr>
-                <w:rFonts w:eastAsia="Times New Roman" w:cs="Arial"/>
-                <w:color w:val="000000"/>
-                <w:lang w:eastAsia="de-CH"/>
-              </w:rPr>
-              <w:t xml:space="preserve"> </w:t>
-            </w:r>
-            <w:r>
-              <w:rPr>
-                <w:rFonts w:eastAsia="Times New Roman" w:cs="Arial"/>
-                <w:color w:val="FF0000"/>
-                <w:lang w:eastAsia="de-CH"/>
-              </w:rPr>
-              <w:t>von was</w:t>
-            </w:r>
-            <w:r>
-              <w:rPr>
-                <w:rFonts w:eastAsia="Times New Roman" w:cs="Arial"/>
-                <w:color w:val="FF0000"/>
-                <w:lang w:eastAsia="de-CH"/>
-              </w:rPr>
-              <w:t>?</w:t>
+              <w:t>Die Benutzeroberfläche soll für 80% der Benutzenden als bedienungsfreundlich und selbsterklärend empfunden werden</w:t>
             </w:r>
           </w:p>
         </w:tc>
@@ -4713,188 +4165,7 @@
               </w:rPr>
             </w:pPr>
             <w:r>
-              <w:rPr>
-                <w:rFonts w:eastAsia="Times New Roman" w:cs="Arial"/>
-                <w:color w:val="000000"/>
-                <w:lang w:eastAsia="de-CH"/>
-              </w:rPr>
-              <w:t>Menüleiste mit gröbere</w:t>
-            </w:r>
-            <w:r>
-              <w:rPr>
-                <w:rFonts w:eastAsia="Times New Roman" w:cs="Arial"/>
-                <w:color w:val="000000"/>
-                <w:lang w:eastAsia="de-CH"/>
-              </w:rPr>
-              <w:t>n</w:t>
-            </w:r>
-            <w:r>
-              <w:rPr>
-                <w:rFonts w:eastAsia="Times New Roman" w:cs="Arial"/>
-                <w:color w:val="000000"/>
-                <w:lang w:eastAsia="de-CH"/>
-              </w:rPr>
-              <w:t xml:space="preserve"> Einstellung</w:t>
-            </w:r>
-            <w:r>
-              <w:rPr>
-                <w:rFonts w:eastAsia="Times New Roman" w:cs="Arial"/>
-                <w:color w:val="000000"/>
-                <w:lang w:eastAsia="de-CH"/>
-              </w:rPr>
-              <w:t>en</w:t>
-            </w:r>
-            <w:r>
-              <w:rPr>
-                <w:rFonts w:eastAsia="Times New Roman" w:cs="Arial"/>
-                <w:color w:val="000000"/>
-                <w:lang w:eastAsia="de-CH"/>
-              </w:rPr>
-              <w:t xml:space="preserve"> und Funktionen</w:t>
-            </w:r>
-          </w:p>
-        </w:tc>
-      </w:tr>
-      <w:tr>
-        <w:trPr>
-          <w:trHeight w:val="406"/>
-        </w:trPr>
-        <w:tc>
-          <w:tcPr>
-            <w:tcW w:w="681" w:type="dxa"/>
-            <w:vMerge/>
-            <w:tcBorders>
-              <w:top w:val="nil"/>
-              <w:left w:val="single" w:sz="4" w:space="0" w:color="auto"/>
-              <w:bottom w:val="single" w:sz="4" w:space="0" w:color="auto"/>
-              <w:right w:val="single" w:sz="4" w:space="0" w:color="auto"/>
-            </w:tcBorders>
-            <w:vAlign w:val="center"/>
-            <w:hideMark/>
-          </w:tcPr>
-          <w:p>
-            <w:pPr>
-              <w:spacing w:after="0" w:line="240" w:lineRule="auto"/>
-              <w:ind w:left="0"/>
-              <w:jc w:val="left"/>
-              <w:rPr>
-                <w:rFonts w:ascii="Calibri" w:eastAsia="Times New Roman" w:hAnsi="Calibri" w:cs="Calibri"/>
-                <w:color w:val="000000"/>
-                <w:lang w:eastAsia="de-CH"/>
-              </w:rPr>
-            </w:pPr>
-          </w:p>
-        </w:tc>
-        <w:tc>
-          <w:tcPr>
-            <w:tcW w:w="2280" w:type="dxa"/>
-            <w:vMerge/>
-            <w:tcBorders>
-              <w:top w:val="nil"/>
-              <w:left w:val="single" w:sz="4" w:space="0" w:color="auto"/>
-              <w:bottom w:val="single" w:sz="4" w:space="0" w:color="auto"/>
-              <w:right w:val="single" w:sz="4" w:space="0" w:color="auto"/>
-            </w:tcBorders>
-            <w:vAlign w:val="center"/>
-            <w:hideMark/>
-          </w:tcPr>
-          <w:p>
-            <w:pPr>
-              <w:spacing w:after="0" w:line="240" w:lineRule="auto"/>
-              <w:ind w:left="0"/>
-              <w:jc w:val="left"/>
-              <w:rPr>
-                <w:rFonts w:eastAsia="Times New Roman" w:cs="Arial"/>
-                <w:color w:val="000000"/>
-                <w:lang w:eastAsia="de-CH"/>
-              </w:rPr>
-            </w:pPr>
-          </w:p>
-        </w:tc>
-        <w:tc>
-          <w:tcPr>
-            <w:tcW w:w="5686" w:type="dxa"/>
-            <w:tcBorders>
-              <w:top w:val="nil"/>
-              <w:left w:val="nil"/>
-              <w:bottom w:val="single" w:sz="4" w:space="0" w:color="auto"/>
-              <w:right w:val="single" w:sz="4" w:space="0" w:color="auto"/>
-            </w:tcBorders>
-            <w:shd w:val="clear" w:color="auto" w:fill="auto"/>
-            <w:hideMark/>
-          </w:tcPr>
-          <w:p>
-            <w:pPr>
-              <w:spacing w:after="0" w:line="240" w:lineRule="auto"/>
-              <w:ind w:left="0"/>
-              <w:jc w:val="left"/>
-              <w:rPr>
-                <w:rFonts w:eastAsia="Times New Roman" w:cs="Arial"/>
-                <w:color w:val="FF0000"/>
-                <w:lang w:eastAsia="de-CH"/>
-              </w:rPr>
-            </w:pPr>
-            <w:r>
-              <w:rPr>
-                <w:rFonts w:eastAsia="Times New Roman" w:cs="Arial"/>
-                <w:color w:val="000000"/>
-                <w:lang w:eastAsia="de-CH"/>
-              </w:rPr>
-              <w:t>Werte der parasitären Parameter</w:t>
-            </w:r>
-            <w:r>
-              <w:rPr>
-                <w:rFonts w:eastAsia="Times New Roman" w:cs="Arial"/>
-                <w:color w:val="000000"/>
-                <w:lang w:eastAsia="de-CH"/>
-              </w:rPr>
-              <w:t xml:space="preserve"> </w:t>
-            </w:r>
-            <w:r>
-              <w:rPr>
-                <w:rFonts w:eastAsia="Times New Roman" w:cs="Arial"/>
-                <w:color w:val="FF0000"/>
-                <w:lang w:eastAsia="de-CH"/>
-              </w:rPr>
-              <w:t>einstellbar</w:t>
-            </w:r>
-          </w:p>
-          <w:p>
-            <w:pPr>
-              <w:spacing w:after="0" w:line="240" w:lineRule="auto"/>
-              <w:ind w:left="0"/>
-              <w:jc w:val="left"/>
-              <w:rPr>
-                <w:rFonts w:eastAsia="Times New Roman" w:cs="Arial"/>
-                <w:color w:val="000000"/>
-                <w:lang w:eastAsia="de-CH"/>
-              </w:rPr>
-            </w:pPr>
-            <w:r>
-              <w:rPr>
-                <w:rFonts w:eastAsia="Times New Roman" w:cs="Arial"/>
-                <w:color w:val="FF0000"/>
-                <w:lang w:eastAsia="de-CH"/>
-              </w:rPr>
-              <w:t xml:space="preserve">Wie es dann gemacht wird (mit </w:t>
-            </w:r>
-            <w:proofErr w:type="spellStart"/>
-            <w:r>
-              <w:rPr>
-                <w:rFonts w:eastAsia="Times New Roman" w:cs="Arial"/>
-                <w:color w:val="FF0000"/>
-                <w:lang w:eastAsia="de-CH"/>
-              </w:rPr>
-              <w:t>textfeldern</w:t>
-            </w:r>
-            <w:proofErr w:type="spellEnd"/>
-            <w:r>
-              <w:rPr>
-                <w:rFonts w:eastAsia="Times New Roman" w:cs="Arial"/>
-                <w:color w:val="FF0000"/>
-                <w:lang w:eastAsia="de-CH"/>
-              </w:rPr>
-              <w:t>) wird dann weiter unten beschrieben.</w:t>
+              <w:t>Die Bedienoberfläche wird mit JavaFX realisiert</w:t>
             </w:r>
           </w:p>
         </w:tc>
@@ -4981,26 +4252,37 @@
             <w:r>
               <w:rPr>
                 <w:rFonts w:eastAsia="Times New Roman" w:cs="Arial"/>
-                <w:color w:val="FF0000"/>
                 <w:lang w:eastAsia="de-CH"/>
               </w:rPr>
-              <w:t xml:space="preserve">Werte der parasitären Parameter veränderbar um </w:t>
+              <w:t xml:space="preserve">Die </w:t>
             </w:r>
             <w:r>
               <w:rPr>
                 <w:rFonts w:eastAsia="Times New Roman" w:cs="Arial"/>
-                <w:color w:val="FF0000"/>
                 <w:lang w:eastAsia="de-CH"/>
               </w:rPr>
+              <w:t xml:space="preserve">Werte der parasitären Parameter sind um </w:t>
+            </w:r>
+            <w:r>
+              <w:rPr>
+                <w:rFonts w:eastAsia="Times New Roman" w:cs="Arial"/>
+                <w:lang w:eastAsia="de-CH"/>
+              </w:rPr>
               <w:sym w:font="Symbol" w:char="F0B1"/>
             </w:r>
             <w:r>
               <w:rPr>
                 <w:rFonts w:eastAsia="Times New Roman" w:cs="Arial"/>
-                <w:color w:val="FF0000"/>
                 <w:lang w:eastAsia="de-CH"/>
               </w:rPr>
-              <w:t>30 Prozent via Schieberegler</w:t>
+              <w:t xml:space="preserve">30 % </w:t>
+            </w:r>
+            <w:r>
+              <w:rPr>
+                <w:rFonts w:eastAsia="Times New Roman" w:cs="Arial"/>
+                <w:lang w:eastAsia="de-CH"/>
+              </w:rPr>
+              <w:t>veränderbar</w:t>
             </w:r>
           </w:p>
         </w:tc>
@@ -5090,109 +4372,7 @@
                 <w:color w:val="000000"/>
                 <w:lang w:eastAsia="de-CH"/>
               </w:rPr>
-              <w:t>Graphische Darstellung der Einfügungsverluste</w:t>
-            </w:r>
-            <w:r>
-              <w:rPr>
-                <w:rFonts w:eastAsia="Times New Roman" w:cs="Arial"/>
-                <w:color w:val="000000"/>
-                <w:lang w:eastAsia="de-CH"/>
-              </w:rPr>
-              <w:t xml:space="preserve"> in Abhängigkeit der Frequenz </w:t>
-            </w:r>
-            <w:r>
-              <w:rPr>
-                <w:rFonts w:eastAsia="Times New Roman" w:cs="Arial"/>
-                <w:color w:val="000000"/>
-                <w:lang w:eastAsia="de-CH"/>
-              </w:rPr>
-              <w:t>(CM,</w:t>
-            </w:r>
-            <w:r>
-              <w:rPr>
-                <w:rFonts w:eastAsia="Times New Roman" w:cs="Arial"/>
-                <w:color w:val="000000"/>
-                <w:lang w:eastAsia="de-CH"/>
-              </w:rPr>
-              <w:t xml:space="preserve"> </w:t>
-            </w:r>
-            <w:r>
-              <w:rPr>
-                <w:rFonts w:eastAsia="Times New Roman" w:cs="Arial"/>
-                <w:color w:val="000000"/>
-                <w:lang w:eastAsia="de-CH"/>
-              </w:rPr>
-              <w:t>DM) in</w:t>
-            </w:r>
-            <w:r>
-              <w:rPr>
-                <w:rFonts w:eastAsia="Times New Roman" w:cs="Arial"/>
-                <w:color w:val="000000"/>
-                <w:lang w:eastAsia="de-CH"/>
-              </w:rPr>
-              <w:t xml:space="preserve"> ein</w:t>
-            </w:r>
-            <w:r>
-              <w:rPr>
-                <w:rFonts w:eastAsia="Times New Roman" w:cs="Arial"/>
-                <w:color w:val="000000"/>
-                <w:lang w:eastAsia="de-CH"/>
-              </w:rPr>
-              <w:t xml:space="preserve"> Kurvendiagramm</w:t>
-            </w:r>
-            <w:r>
-              <w:rPr>
-                <w:rFonts w:eastAsia="Times New Roman" w:cs="Arial"/>
-                <w:color w:val="000000"/>
-                <w:lang w:eastAsia="de-CH"/>
-              </w:rPr>
-              <w:t>.</w:t>
-            </w:r>
-          </w:p>
-          <w:p>
-            <w:pPr>
-              <w:spacing w:after="0" w:line="240" w:lineRule="auto"/>
-              <w:ind w:left="0"/>
-              <w:jc w:val="left"/>
-              <w:rPr>
-                <w:rFonts w:eastAsia="Times New Roman" w:cs="Arial"/>
-                <w:color w:val="000000"/>
-                <w:lang w:eastAsia="de-CH"/>
-              </w:rPr>
-            </w:pPr>
-            <w:r>
-              <w:rPr>
-                <w:rFonts w:eastAsia="Times New Roman" w:cs="Arial"/>
-                <w:color w:val="FF0000"/>
-                <w:lang w:eastAsia="de-CH"/>
-              </w:rPr>
-              <w:t>Genaue Darstellung der Einfügungsverluste (wie genau die sein muss, müssen wir Luca fragen)</w:t>
-            </w:r>
-            <w:r>
-              <w:rPr>
-                <w:rFonts w:eastAsia="Times New Roman" w:cs="Arial"/>
-                <w:color w:val="FF0000"/>
-                <w:lang w:eastAsia="de-CH"/>
-              </w:rPr>
-              <w:t xml:space="preserve">. </w:t>
-            </w:r>
-            <w:proofErr w:type="spellStart"/>
-            <w:r>
-              <w:rPr>
-                <w:rFonts w:eastAsia="Times New Roman" w:cs="Arial"/>
-                <w:color w:val="FF0000"/>
-                <w:lang w:eastAsia="de-CH"/>
-              </w:rPr>
-              <w:t>Evt</w:t>
-            </w:r>
-            <w:proofErr w:type="spellEnd"/>
-            <w:r>
-              <w:rPr>
-                <w:rFonts w:eastAsia="Times New Roman" w:cs="Arial"/>
-                <w:color w:val="FF0000"/>
-                <w:lang w:eastAsia="de-CH"/>
-              </w:rPr>
-              <w:t xml:space="preserve"> Zoom nötig.</w:t>
+              <w:t>Die Einfügungsverluste werden in Abhängigkeit der Frequenz [CM &amp; DM] graphisch dargestellt</w:t>
             </w:r>
           </w:p>
         </w:tc>
@@ -5299,6 +4479,14 @@
                 <w:color w:val="000000"/>
                 <w:lang w:eastAsia="de-CH"/>
               </w:rPr>
+              <w:t xml:space="preserve">Die </w:t>
+            </w:r>
+            <w:r>
+              <w:rPr>
+                <w:rFonts w:eastAsia="Times New Roman" w:cs="Arial"/>
+                <w:color w:val="000000"/>
+                <w:lang w:eastAsia="de-CH"/>
+              </w:rPr>
               <w:t xml:space="preserve">Berechnungen </w:t>
             </w:r>
             <w:r>
@@ -5400,21 +4588,7 @@
                 <w:rFonts w:eastAsia="Times New Roman" w:cs="Arial"/>
                 <w:lang w:eastAsia="de-CH"/>
               </w:rPr>
-              <w:t>Berechnungen sind schnell (weniger als 1s</w:t>
-            </w:r>
-            <w:r>
-              <w:rPr>
-                <w:rFonts w:eastAsia="Times New Roman" w:cs="Arial"/>
-                <w:lang w:eastAsia="de-CH"/>
-              </w:rPr>
-              <w:t xml:space="preserve"> Wartezeit</w:t>
-            </w:r>
-            <w:r>
-              <w:rPr>
-                <w:rFonts w:eastAsia="Times New Roman" w:cs="Arial"/>
-                <w:lang w:eastAsia="de-CH"/>
-              </w:rPr>
-              <w:t>)</w:t>
+              <w:t>Die Berechnungen der Einfügungsverluste dauern weniger als eine Sekunde</w:t>
             </w:r>
           </w:p>
         </w:tc>
@@ -5516,7 +4690,7 @@
           <w:sz w:val="16"/>
         </w:rPr>
       </w:pPr>
-      <w:bookmarkStart w:id="3" w:name="_Toc4236503"/>
+      <w:bookmarkStart w:id="4" w:name="_Toc4236503"/>
       <w:r>
         <w:rPr>
           <w:i w:val="0"/>
@@ -5574,7 +4748,7 @@
         </w:rPr>
         <w:t>: Projektziele</w:t>
       </w:r>
-      <w:bookmarkEnd w:id="3"/>
+      <w:bookmarkEnd w:id="4"/>
     </w:p>
     <w:p/>
     <w:p/>
@@ -5584,12 +4758,11 @@
         <w:pStyle w:val="berschrift2"/>
         <w:framePr w:wrap="around"/>
       </w:pPr>
-      <w:bookmarkStart w:id="4" w:name="_Toc5089214"/>
-      <w:r>
-        <w:lastRenderedPageBreak/>
+      <w:bookmarkStart w:id="5" w:name="_Toc5089214"/>
+      <w:r>
         <w:t>Wunschziele</w:t>
       </w:r>
-      <w:bookmarkEnd w:id="4"/>
+      <w:bookmarkEnd w:id="5"/>
     </w:p>
     <w:p>
       <w:pPr>
@@ -5667,7 +4840,6 @@
             </w:tcBorders>
             <w:shd w:val="clear" w:color="auto" w:fill="F2F2F2" w:themeFill="background1" w:themeFillShade="F2"/>
             <w:noWrap/>
-            <w:vAlign w:val="bottom"/>
             <w:hideMark/>
           </w:tcPr>
           <w:p>
@@ -5684,10 +4856,7 @@
             </w:pPr>
             <w:r>
               <w:rPr>
-                <w:rFonts w:eastAsia="Times New Roman" w:cs="Arial"/>
                 <w:b/>
-                <w:color w:val="000000"/>
-                <w:lang w:eastAsia="de-CH"/>
               </w:rPr>
               <w:t>Nr.</w:t>
             </w:r>
@@ -5704,7 +4873,6 @@
             </w:tcBorders>
             <w:shd w:val="clear" w:color="auto" w:fill="F2F2F2" w:themeFill="background1" w:themeFillShade="F2"/>
             <w:noWrap/>
-            <w:vAlign w:val="bottom"/>
             <w:hideMark/>
           </w:tcPr>
           <w:p>
@@ -5721,10 +4889,7 @@
             </w:pPr>
             <w:r>
               <w:rPr>
-                <w:rFonts w:eastAsia="Times New Roman" w:cs="Arial"/>
                 <w:b/>
-                <w:color w:val="000000"/>
-                <w:lang w:eastAsia="de-CH"/>
               </w:rPr>
               <w:t>Bereich</w:t>
             </w:r>
@@ -5741,7 +4906,6 @@
             </w:tcBorders>
             <w:shd w:val="clear" w:color="auto" w:fill="F2F2F2" w:themeFill="background1" w:themeFillShade="F2"/>
             <w:noWrap/>
-            <w:vAlign w:val="bottom"/>
             <w:hideMark/>
           </w:tcPr>
           <w:p>
@@ -5757,10 +4921,7 @@
             </w:pPr>
             <w:r>
               <w:rPr>
-                <w:rFonts w:eastAsia="Times New Roman" w:cs="Arial"/>
                 <w:b/>
-                <w:color w:val="000000"/>
-                <w:lang w:eastAsia="de-CH"/>
               </w:rPr>
               <w:t>Beschreibung</w:t>
             </w:r>
@@ -5796,11 +4957,6 @@
               </w:rPr>
             </w:pPr>
             <w:r>
-              <w:rPr>
-                <w:rFonts w:eastAsia="Times New Roman" w:cs="Arial"/>
-                <w:color w:val="000000"/>
-                <w:lang w:eastAsia="de-CH"/>
-              </w:rPr>
               <w:t>1</w:t>
             </w:r>
           </w:p>
@@ -5829,12 +4985,7 @@
               </w:rPr>
             </w:pPr>
             <w:r>
-              <w:rPr>
-                <w:rFonts w:eastAsia="Times New Roman" w:cs="Arial"/>
-                <w:color w:val="000000"/>
-                <w:lang w:eastAsia="de-CH"/>
-              </w:rPr>
-              <w:t>Ausgabedatei</w:t>
+              <w:t>Ausgabedateien</w:t>
             </w:r>
           </w:p>
         </w:tc>
@@ -5862,28 +5013,7 @@
               </w:rPr>
             </w:pPr>
             <w:r>
-              <w:rPr>
-                <w:rFonts w:eastAsia="Times New Roman" w:cs="Arial"/>
-                <w:color w:val="000000"/>
-                <w:lang w:eastAsia="de-CH"/>
-              </w:rPr>
-              <w:t xml:space="preserve">Speichert die Graphen und Parameter in eine </w:t>
-            </w:r>
-            <w:r>
-              <w:rPr>
-                <w:rFonts w:eastAsia="Times New Roman" w:cs="Arial"/>
-                <w:color w:val="000000"/>
-                <w:lang w:eastAsia="de-CH"/>
-              </w:rPr>
-              <w:t>Pfd.</w:t>
-            </w:r>
-            <w:r>
-              <w:rPr>
-                <w:rFonts w:eastAsia="Times New Roman" w:cs="Arial"/>
-                <w:color w:val="000000"/>
-                <w:lang w:eastAsia="de-CH"/>
-              </w:rPr>
-              <w:t xml:space="preserve"> Datei ab.</w:t>
+              <w:t>Die Ergebnisse (Graphen &amp; Parameter) können als PDF Datei gespeichert werden</w:t>
             </w:r>
           </w:p>
         </w:tc>
@@ -5917,11 +5047,6 @@
               </w:rPr>
             </w:pPr>
             <w:r>
-              <w:rPr>
-                <w:rFonts w:eastAsia="Times New Roman" w:cs="Arial"/>
-                <w:color w:val="000000"/>
-                <w:lang w:eastAsia="de-CH"/>
-              </w:rPr>
               <w:t>2</w:t>
             </w:r>
           </w:p>
@@ -5951,12 +5076,7 @@
               </w:rPr>
             </w:pPr>
             <w:r>
-              <w:rPr>
-                <w:rFonts w:eastAsia="Times New Roman" w:cs="Arial"/>
-                <w:color w:val="000000"/>
-                <w:lang w:eastAsia="de-CH"/>
-              </w:rPr>
-              <w:t>Eingabedatei</w:t>
+              <w:t>Eingabedateien</w:t>
             </w:r>
           </w:p>
         </w:tc>
@@ -5979,33 +5099,98 @@
               <w:jc w:val="left"/>
             </w:pPr>
             <w:r>
-              <w:rPr>
-                <w:rFonts w:eastAsia="Times New Roman" w:cs="Arial"/>
-                <w:color w:val="000000"/>
-                <w:lang w:eastAsia="de-CH"/>
-              </w:rPr>
-              <w:t>Gespeicherte Datei kann mit den eingegebenen Daten wiederhergestellt werden.</w:t>
-            </w:r>
-            <w:r>
-              <w:rPr>
-                <w:rFonts w:eastAsia="Times New Roman" w:cs="Arial"/>
-                <w:color w:val="000000"/>
-                <w:lang w:eastAsia="de-CH"/>
-              </w:rPr>
-              <w:t xml:space="preserve"> (Save-Load-Option)</w:t>
+              <w:t>Auf gespeicherte Ergebnisse kann zugegriffen werden (Save-Load-Option)</w:t>
             </w:r>
           </w:p>
         </w:tc>
       </w:tr>
       <w:tr>
         <w:trPr>
-          <w:trHeight w:val="703"/>
+          <w:trHeight w:val="664"/>
         </w:trPr>
         <w:tc>
           <w:tcPr>
             <w:tcW w:w="567" w:type="dxa"/>
+            <w:vMerge w:val="restart"/>
             <w:tcBorders>
               <w:top w:val="nil"/>
+              <w:left w:val="single" w:sz="4" w:space="0" w:color="auto"/>
+              <w:right w:val="single" w:sz="4" w:space="0" w:color="auto"/>
+            </w:tcBorders>
+            <w:shd w:val="clear" w:color="auto" w:fill="auto"/>
+            <w:noWrap/>
+          </w:tcPr>
+          <w:p>
+            <w:pPr>
+              <w:spacing w:after="0" w:line="240" w:lineRule="auto"/>
+              <w:ind w:left="0"/>
+              <w:jc w:val="center"/>
+            </w:pPr>
+            <w:r>
+              <w:t>3</w:t>
+            </w:r>
+          </w:p>
+        </w:tc>
+        <w:tc>
+          <w:tcPr>
+            <w:tcW w:w="2551" w:type="dxa"/>
+            <w:vMerge w:val="restart"/>
+            <w:tcBorders>
+              <w:top w:val="nil"/>
+              <w:left w:val="nil"/>
+              <w:right w:val="single" w:sz="4" w:space="0" w:color="auto"/>
+            </w:tcBorders>
+            <w:shd w:val="clear" w:color="auto" w:fill="auto"/>
+          </w:tcPr>
+          <w:p>
+            <w:pPr>
+              <w:spacing w:after="0" w:line="240" w:lineRule="auto"/>
+              <w:ind w:left="0"/>
+              <w:jc w:val="left"/>
+            </w:pPr>
+            <w:r>
+              <w:t>Programm</w:t>
+            </w:r>
+          </w:p>
+        </w:tc>
+        <w:tc>
+          <w:tcPr>
+            <w:tcW w:w="5504" w:type="dxa"/>
+            <w:tcBorders>
+              <w:top w:val="nil"/>
+              <w:left w:val="nil"/>
+              <w:bottom w:val="single" w:sz="4" w:space="0" w:color="auto"/>
+              <w:right w:val="single" w:sz="4" w:space="0" w:color="auto"/>
+            </w:tcBorders>
+            <w:shd w:val="clear" w:color="auto" w:fill="auto"/>
+          </w:tcPr>
+          <w:p>
+            <w:pPr>
+              <w:pStyle w:val="KeinLeerraum"/>
+              <w:ind w:left="0"/>
+              <w:jc w:val="left"/>
+              <w:rPr>
+                <w:lang w:val="de-CH"/>
+              </w:rPr>
+            </w:pPr>
+            <w:r>
+              <w:rPr>
+                <w:lang w:val="de-CH"/>
+              </w:rPr>
+              <w:t>Bei Parameteränderungen mittels Slider wird eine zusätzliche Kurve der Verluständerung dargestellt</w:t>
+            </w:r>
+          </w:p>
+        </w:tc>
+      </w:tr>
+      <w:tr>
+        <w:trPr>
+          <w:trHeight w:val="417"/>
+        </w:trPr>
+        <w:tc>
+          <w:tcPr>
+            <w:tcW w:w="567" w:type="dxa"/>
+            <w:vMerge/>
+            <w:tcBorders>
               <w:left w:val="single" w:sz="4" w:space="0" w:color="auto"/>
               <w:bottom w:val="single" w:sz="4" w:space="0" w:color="auto"/>
               <w:right w:val="single" w:sz="4" w:space="0" w:color="auto"/>
@@ -6025,21 +5210,13 @@
                 <w:lang w:eastAsia="de-CH"/>
               </w:rPr>
             </w:pPr>
-            <w:r>
-              <w:rPr>
-                <w:rFonts w:eastAsia="Times New Roman" w:cs="Arial"/>
-                <w:color w:val="000000"/>
-                <w:lang w:eastAsia="de-CH"/>
-              </w:rPr>
-              <w:t>3</w:t>
-            </w:r>
           </w:p>
         </w:tc>
         <w:tc>
           <w:tcPr>
             <w:tcW w:w="2551" w:type="dxa"/>
+            <w:vMerge/>
             <w:tcBorders>
-              <w:top w:val="nil"/>
               <w:left w:val="nil"/>
               <w:bottom w:val="single" w:sz="4" w:space="0" w:color="auto"/>
               <w:right w:val="single" w:sz="4" w:space="0" w:color="auto"/>
@@ -6058,14 +5235,6 @@
                 <w:lang w:eastAsia="de-CH"/>
               </w:rPr>
             </w:pPr>
-            <w:r>
-              <w:rPr>
-                <w:rFonts w:eastAsia="Times New Roman" w:cs="Arial"/>
-                <w:color w:val="000000"/>
-                <w:lang w:eastAsia="de-CH"/>
-              </w:rPr>
-              <w:t>Programm</w:t>
-            </w:r>
           </w:p>
         </w:tc>
         <w:tc>
@@ -6093,119 +5262,7 @@
               <w:rPr>
                 <w:lang w:val="de-CH" w:eastAsia="de-CH"/>
               </w:rPr>
-              <w:t>Animierte Funktionen (z.B</w:t>
-            </w:r>
-            <w:r>
-              <w:rPr>
-                <w:lang w:val="de-CH" w:eastAsia="de-CH"/>
-              </w:rPr>
-              <w:t>.</w:t>
-            </w:r>
-            <w:r>
-              <w:rPr>
-                <w:lang w:val="de-CH" w:eastAsia="de-CH"/>
-              </w:rPr>
-              <w:t xml:space="preserve"> vibrierende Taster bei falscher Eingabe, etc</w:t>
-            </w:r>
-            <w:r>
-              <w:rPr>
-                <w:lang w:val="de-CH" w:eastAsia="de-CH"/>
-              </w:rPr>
-              <w:t>.</w:t>
-            </w:r>
-            <w:r>
-              <w:rPr>
-                <w:lang w:val="de-CH" w:eastAsia="de-CH"/>
-              </w:rPr>
-              <w:t>)</w:t>
-            </w:r>
-          </w:p>
-          <w:p>
-            <w:pPr>
-              <w:pStyle w:val="KeinLeerraum"/>
-              <w:ind w:left="0"/>
-              <w:jc w:val="left"/>
-              <w:rPr>
-                <w:lang w:val="de-CH" w:eastAsia="de-CH"/>
-              </w:rPr>
-            </w:pPr>
-          </w:p>
-          <w:p>
-            <w:pPr>
-              <w:pStyle w:val="KeinLeerraum"/>
-              <w:ind w:left="0"/>
-              <w:jc w:val="left"/>
-              <w:rPr>
-                <w:lang w:val="de-CH" w:eastAsia="de-CH"/>
-              </w:rPr>
-            </w:pPr>
-            <w:r>
-              <w:rPr>
-                <w:lang w:val="de-CH" w:eastAsia="de-CH"/>
-              </w:rPr>
-              <w:t xml:space="preserve">Eine </w:t>
-            </w:r>
-            <w:r>
-              <w:rPr>
-                <w:lang w:val="de-CH" w:eastAsia="de-CH"/>
-              </w:rPr>
-              <w:t>Funktion,</w:t>
-            </w:r>
-            <w:r>
-              <w:rPr>
-                <w:lang w:val="de-CH" w:eastAsia="de-CH"/>
-              </w:rPr>
-              <w:t xml:space="preserve"> bei der sich der Wert beim </w:t>
-            </w:r>
-            <w:r>
-              <w:rPr>
-                <w:lang w:val="de-CH" w:eastAsia="de-CH"/>
-              </w:rPr>
-              <w:t>Slider</w:t>
-            </w:r>
-            <w:r>
-              <w:rPr>
-                <w:lang w:val="de-CH" w:eastAsia="de-CH"/>
-              </w:rPr>
-              <w:t xml:space="preserve"> </w:t>
-            </w:r>
-            <w:r>
-              <w:rPr>
-                <w:lang w:val="de-CH" w:eastAsia="de-CH"/>
-              </w:rPr>
-              <w:t>automatisch</w:t>
-            </w:r>
-            <w:r>
-              <w:rPr>
-                <w:lang w:val="de-CH" w:eastAsia="de-CH"/>
-              </w:rPr>
-              <w:t xml:space="preserve"> verändert (</w:t>
-            </w:r>
-            <w:proofErr w:type="spellStart"/>
-            <w:r>
-              <w:rPr>
-                <w:lang w:val="de-CH" w:eastAsia="de-CH"/>
-              </w:rPr>
-              <w:t>Sweeping</w:t>
-            </w:r>
-            <w:proofErr w:type="spellEnd"/>
-            <w:r>
-              <w:rPr>
-                <w:lang w:val="de-CH" w:eastAsia="de-CH"/>
-              </w:rPr>
-              <w:t xml:space="preserve">) und die Veränderung graphisch </w:t>
-            </w:r>
-            <w:r>
-              <w:rPr>
-                <w:lang w:val="de-CH" w:eastAsia="de-CH"/>
-              </w:rPr>
-              <w:t>sichtbar ist</w:t>
-            </w:r>
-            <w:r>
-              <w:rPr>
-                <w:lang w:val="de-CH" w:eastAsia="de-CH"/>
-              </w:rPr>
-              <w:t>.</w:t>
+              <w:t>Die Sensibilitätsanalyse kann dargestellt werden</w:t>
             </w:r>
           </w:p>
         </w:tc>
@@ -6221,7 +5278,7 @@
           <w:sz w:val="16"/>
         </w:rPr>
       </w:pPr>
-      <w:bookmarkStart w:id="5" w:name="_Toc4236504"/>
+      <w:bookmarkStart w:id="6" w:name="_Toc4236504"/>
       <w:r>
         <w:rPr>
           <w:i w:val="0"/>
@@ -6279,7 +5336,7 @@
         </w:rPr>
         <w:t>: Wunschziele</w:t>
       </w:r>
-      <w:bookmarkEnd w:id="5"/>
+      <w:bookmarkEnd w:id="6"/>
     </w:p>
     <w:p>
       <w:pPr>
@@ -6295,7 +5352,7 @@
         <w:pStyle w:val="berschrift2"/>
         <w:framePr w:wrap="around"/>
       </w:pPr>
-      <w:bookmarkStart w:id="6" w:name="_Toc5089215"/>
+      <w:bookmarkStart w:id="7" w:name="_Toc5089215"/>
       <w:r>
         <w:lastRenderedPageBreak/>
         <w:t>Nicht</w:t>
@@ -6306,7 +5363,7 @@
       <w:r>
         <w:t>Ziele</w:t>
       </w:r>
-      <w:bookmarkEnd w:id="6"/>
+      <w:bookmarkEnd w:id="7"/>
     </w:p>
     <w:p>
       <w:pPr>
@@ -6399,7 +5456,6 @@
             </w:tcBorders>
             <w:shd w:val="clear" w:color="auto" w:fill="F2F2F2" w:themeFill="background1" w:themeFillShade="F2"/>
             <w:noWrap/>
-            <w:vAlign w:val="bottom"/>
             <w:hideMark/>
           </w:tcPr>
           <w:p>
@@ -6416,10 +5472,7 @@
             </w:pPr>
             <w:r>
               <w:rPr>
-                <w:rFonts w:eastAsia="Times New Roman" w:cs="Arial"/>
                 <w:b/>
-                <w:color w:val="000000"/>
-                <w:lang w:eastAsia="de-CH"/>
               </w:rPr>
               <w:t>Nr.</w:t>
             </w:r>
@@ -6436,7 +5489,6 @@
             </w:tcBorders>
             <w:shd w:val="clear" w:color="auto" w:fill="F2F2F2" w:themeFill="background1" w:themeFillShade="F2"/>
             <w:noWrap/>
-            <w:vAlign w:val="bottom"/>
             <w:hideMark/>
           </w:tcPr>
           <w:p>
@@ -6452,10 +5504,7 @@
             </w:pPr>
             <w:r>
               <w:rPr>
-                <w:rFonts w:eastAsia="Times New Roman" w:cs="Arial"/>
                 <w:b/>
-                <w:color w:val="000000"/>
-                <w:lang w:eastAsia="de-CH"/>
               </w:rPr>
               <w:t>Bereich</w:t>
             </w:r>
@@ -6472,7 +5521,6 @@
             </w:tcBorders>
             <w:shd w:val="clear" w:color="auto" w:fill="F2F2F2" w:themeFill="background1" w:themeFillShade="F2"/>
             <w:noWrap/>
-            <w:vAlign w:val="bottom"/>
             <w:hideMark/>
           </w:tcPr>
           <w:p>
@@ -6488,10 +5536,7 @@
             </w:pPr>
             <w:r>
               <w:rPr>
-                <w:rFonts w:eastAsia="Times New Roman" w:cs="Arial"/>
                 <w:b/>
-                <w:color w:val="000000"/>
-                <w:lang w:eastAsia="de-CH"/>
               </w:rPr>
               <w:t>Beschreibung</w:t>
             </w:r>
@@ -6500,7 +5545,7 @@
       </w:tr>
       <w:tr>
         <w:trPr>
-          <w:trHeight w:val="560"/>
+          <w:trHeight w:val="405"/>
         </w:trPr>
         <w:tc>
           <w:tcPr>
@@ -6527,11 +5572,6 @@
               </w:rPr>
             </w:pPr>
             <w:r>
-              <w:rPr>
-                <w:rFonts w:eastAsia="Times New Roman" w:cs="Arial"/>
-                <w:color w:val="000000"/>
-                <w:lang w:eastAsia="de-CH"/>
-              </w:rPr>
               <w:t>1</w:t>
             </w:r>
           </w:p>
@@ -6559,11 +5599,6 @@
               </w:rPr>
             </w:pPr>
             <w:r>
-              <w:rPr>
-                <w:rFonts w:eastAsia="Times New Roman" w:cs="Arial"/>
-                <w:color w:val="000000"/>
-                <w:lang w:eastAsia="de-CH"/>
-              </w:rPr>
               <w:t>Darstellung</w:t>
             </w:r>
           </w:p>
@@ -6591,12 +5626,7 @@
               </w:rPr>
             </w:pPr>
             <w:r>
-              <w:rPr>
-                <w:rFonts w:eastAsia="Times New Roman" w:cs="Arial"/>
-                <w:color w:val="000000"/>
-                <w:lang w:eastAsia="de-CH"/>
-              </w:rPr>
-              <w:t>3-dimensionale Darstellung</w:t>
+              <w:t>Es wird eine 3D Darstellung realisiert</w:t>
             </w:r>
           </w:p>
         </w:tc>
@@ -6630,11 +5660,6 @@
               </w:rPr>
             </w:pPr>
             <w:r>
-              <w:rPr>
-                <w:rFonts w:eastAsia="Times New Roman" w:cs="Arial"/>
-                <w:color w:val="000000"/>
-                <w:lang w:eastAsia="de-CH"/>
-              </w:rPr>
               <w:t>2</w:t>
             </w:r>
           </w:p>
@@ -6662,11 +5687,6 @@
               </w:rPr>
             </w:pPr>
             <w:r>
-              <w:rPr>
-                <w:rFonts w:eastAsia="Times New Roman" w:cs="Arial"/>
-                <w:color w:val="000000"/>
-                <w:lang w:eastAsia="de-CH"/>
-              </w:rPr>
               <w:t>Eingabefelder</w:t>
             </w:r>
           </w:p>
@@ -6694,19 +5714,14 @@
               </w:rPr>
             </w:pPr>
             <w:r>
-              <w:rPr>
-                <w:rFonts w:eastAsia="Times New Roman" w:cs="Arial"/>
-                <w:color w:val="000000"/>
-                <w:lang w:eastAsia="de-CH"/>
-              </w:rPr>
-              <w:t>Zusätzliche Eingabefelder für gewünschte Kurve. Dabei werden die optimalen Bauteile dazu berechnet</w:t>
+              <w:t>Es wird eine Funktion für einen Bauelementvorschlagrechner zur Erreichung einer Verlustkurve nach Wunsch realisiert</w:t>
             </w:r>
           </w:p>
         </w:tc>
       </w:tr>
       <w:tr>
         <w:trPr>
-          <w:trHeight w:val="550"/>
+          <w:trHeight w:val="339"/>
         </w:trPr>
         <w:tc>
           <w:tcPr>
@@ -6733,11 +5748,6 @@
               </w:rPr>
             </w:pPr>
             <w:r>
-              <w:rPr>
-                <w:rFonts w:eastAsia="Times New Roman" w:cs="Arial"/>
-                <w:color w:val="000000"/>
-                <w:lang w:eastAsia="de-CH"/>
-              </w:rPr>
               <w:t>3</w:t>
             </w:r>
           </w:p>
@@ -6765,11 +5775,6 @@
               </w:rPr>
             </w:pPr>
             <w:r>
-              <w:rPr>
-                <w:rFonts w:eastAsia="Times New Roman" w:cs="Arial"/>
-                <w:color w:val="000000"/>
-                <w:lang w:eastAsia="de-CH"/>
-              </w:rPr>
               <w:t>Webapplikation</w:t>
             </w:r>
           </w:p>
@@ -6797,36 +5802,7 @@
               </w:rPr>
             </w:pPr>
             <w:r>
-              <w:rPr>
-                <w:rFonts w:eastAsia="Times New Roman" w:cs="Arial"/>
-                <w:color w:val="000000"/>
-                <w:lang w:eastAsia="de-CH"/>
-              </w:rPr>
-              <w:t xml:space="preserve">Tablet-Version und </w:t>
-            </w:r>
-            <w:r>
-              <w:rPr>
-                <w:rFonts w:eastAsia="Times New Roman" w:cs="Arial"/>
-                <w:color w:val="000000"/>
-                <w:lang w:eastAsia="de-CH"/>
-              </w:rPr>
-              <w:t>Smartphone</w:t>
-            </w:r>
-            <w:r>
-              <w:rPr>
-                <w:rFonts w:eastAsia="Times New Roman" w:cs="Arial"/>
-                <w:color w:val="000000"/>
-                <w:lang w:eastAsia="de-CH"/>
-              </w:rPr>
-              <w:t xml:space="preserve"> </w:t>
-            </w:r>
-            <w:r>
-              <w:rPr>
-                <w:rFonts w:eastAsia="Times New Roman" w:cs="Arial"/>
-                <w:color w:val="000000"/>
-                <w:lang w:eastAsia="de-CH"/>
-              </w:rPr>
-              <w:t>Version</w:t>
+              <w:t>Es wird eine App (für Smart-Devices) erstellt</w:t>
             </w:r>
           </w:p>
         </w:tc>
@@ -6859,11 +5835,6 @@
               </w:rPr>
             </w:pPr>
             <w:r>
-              <w:rPr>
-                <w:rFonts w:eastAsia="Times New Roman" w:cs="Arial"/>
-                <w:color w:val="000000"/>
-                <w:lang w:eastAsia="de-CH"/>
-              </w:rPr>
               <w:t>4</w:t>
             </w:r>
           </w:p>
@@ -6890,11 +5861,6 @@
               </w:rPr>
             </w:pPr>
             <w:r>
-              <w:rPr>
-                <w:rFonts w:eastAsia="Times New Roman" w:cs="Arial"/>
-                <w:color w:val="000000"/>
-                <w:lang w:eastAsia="de-CH"/>
-              </w:rPr>
               <w:t>Simulation</w:t>
             </w:r>
           </w:p>
@@ -6921,48 +5887,7 @@
               </w:rPr>
             </w:pPr>
             <w:r>
-              <w:rPr>
-                <w:rFonts w:eastAsia="Times New Roman" w:cs="Arial"/>
-                <w:color w:val="000000"/>
-                <w:lang w:eastAsia="de-CH"/>
-              </w:rPr>
-              <w:t>Einberechnung der Permeabilität der Spule</w:t>
-            </w:r>
-            <w:r>
-              <w:rPr>
-                <w:rFonts w:eastAsia="Times New Roman" w:cs="Arial"/>
-                <w:color w:val="000000"/>
-                <w:lang w:eastAsia="de-CH"/>
-              </w:rPr>
-              <w:t>,</w:t>
-            </w:r>
-            <w:r>
-              <w:rPr>
-                <w:rFonts w:eastAsia="Times New Roman" w:cs="Arial"/>
-                <w:color w:val="000000"/>
-                <w:lang w:eastAsia="de-CH"/>
-              </w:rPr>
-              <w:t xml:space="preserve"> in Abhängigkeit der Frequenz</w:t>
-            </w:r>
-            <w:r>
-              <w:rPr>
-                <w:rFonts w:eastAsia="Times New Roman" w:cs="Arial"/>
-                <w:color w:val="000000"/>
-                <w:lang w:eastAsia="de-CH"/>
-              </w:rPr>
-              <w:t xml:space="preserve"> für die </w:t>
-            </w:r>
-            <w:r>
-              <w:rPr>
-                <w:rFonts w:eastAsiaTheme="minorEastAsia"/>
-              </w:rPr>
-              <w:t>Einfügungsdämpfung</w:t>
-            </w:r>
-            <w:r>
-              <w:rPr>
-                <w:rFonts w:eastAsiaTheme="minorEastAsia"/>
-              </w:rPr>
-              <w:t>.</w:t>
+              <w:t>Es wird eine Funktion zur Berechnung der Permeabilität der Spulen in Abhängigkeit der Frequenz zur Dämpfung erstellt</w:t>
             </w:r>
           </w:p>
         </w:tc>
@@ -6978,7 +5903,7 @@
           <w:sz w:val="16"/>
         </w:rPr>
       </w:pPr>
-      <w:bookmarkStart w:id="7" w:name="_Toc4236505"/>
+      <w:bookmarkStart w:id="8" w:name="_Toc4236505"/>
       <w:r>
         <w:rPr>
           <w:i w:val="0"/>
@@ -7036,7 +5961,7 @@
         </w:rPr>
         <w:t>: Nicht-Ziele</w:t>
       </w:r>
-      <w:bookmarkEnd w:id="7"/>
+      <w:bookmarkEnd w:id="8"/>
     </w:p>
     <w:p/>
     <w:p>
@@ -7044,11 +5969,11 @@
         <w:pStyle w:val="berschrift2"/>
         <w:framePr w:wrap="around"/>
       </w:pPr>
-      <w:bookmarkStart w:id="8" w:name="_Toc5089216"/>
+      <w:bookmarkStart w:id="9" w:name="_Toc5089216"/>
       <w:r>
         <w:t>Lieferobjekte</w:t>
       </w:r>
-      <w:bookmarkEnd w:id="8"/>
+      <w:bookmarkEnd w:id="9"/>
     </w:p>
     <w:p>
       <w:pPr>
@@ -7090,11 +6015,9 @@
         </w:rPr>
         <w:t xml:space="preserve">. Die Berichte werden per Mail an die Herren </w:t>
       </w:r>
-      <w:proofErr w:type="spellStart"/>
       <w:r>
         <w:t>Dalessandro</w:t>
       </w:r>
-      <w:proofErr w:type="spellEnd"/>
       <w:r>
         <w:rPr>
           <w:rFonts w:cs="Arial"/>
@@ -7170,7 +6093,7 @@
                 <w:lang w:eastAsia="de-CH"/>
               </w:rPr>
             </w:pPr>
-            <w:bookmarkStart w:id="9" w:name="_Toc4236506"/>
+            <w:bookmarkStart w:id="10" w:name="_Toc4236506"/>
             <w:r>
               <w:rPr>
                 <w:rFonts w:eastAsia="Times New Roman" w:cs="Arial"/>
@@ -7682,25 +6605,7 @@
                 <w:color w:val="000000"/>
                 <w:lang w:eastAsia="de-CH"/>
               </w:rPr>
-              <w:t>Mock-</w:t>
-            </w:r>
-            <w:proofErr w:type="spellStart"/>
-            <w:r>
-              <w:rPr>
-                <w:rFonts w:eastAsia="Times New Roman" w:cs="Arial"/>
-                <w:color w:val="000000"/>
-                <w:lang w:eastAsia="de-CH"/>
-              </w:rPr>
-              <w:t>up</w:t>
-            </w:r>
-            <w:proofErr w:type="spellEnd"/>
-            <w:r>
-              <w:rPr>
-                <w:rFonts w:eastAsia="Times New Roman" w:cs="Arial"/>
-                <w:color w:val="000000"/>
-                <w:lang w:eastAsia="de-CH"/>
-              </w:rPr>
-              <w:t xml:space="preserve"> Software</w:t>
+              <w:t>Mock-up Software</w:t>
             </w:r>
           </w:p>
         </w:tc>
@@ -7775,18 +6680,8 @@
                 <w:color w:val="000000"/>
                 <w:lang w:eastAsia="de-CH"/>
               </w:rPr>
-              <w:t xml:space="preserve">Berechnungen mit </w:t>
-            </w:r>
-            <w:proofErr w:type="spellStart"/>
-            <w:r>
-              <w:rPr>
-                <w:rFonts w:eastAsia="Times New Roman" w:cs="Arial"/>
-                <w:color w:val="000000"/>
-                <w:lang w:eastAsia="de-CH"/>
-              </w:rPr>
-              <w:t>Matlab</w:t>
-            </w:r>
-            <w:proofErr w:type="spellEnd"/>
+              <w:t>Berechnungen mit Matlab</w:t>
+            </w:r>
           </w:p>
         </w:tc>
       </w:tr>
@@ -8008,7 +6903,7 @@
         </w:rPr>
         <w:t>: Lieferobjekte</w:t>
       </w:r>
-      <w:bookmarkEnd w:id="9"/>
+      <w:bookmarkEnd w:id="10"/>
     </w:p>
     <w:p>
       <w:pPr>
@@ -8023,23 +6918,23 @@
       <w:pPr>
         <w:pStyle w:val="berschrift1"/>
       </w:pPr>
-      <w:bookmarkStart w:id="10" w:name="_Toc5089217"/>
+      <w:bookmarkStart w:id="11" w:name="_Toc5089217"/>
       <w:r>
         <w:lastRenderedPageBreak/>
         <w:t>Softwarekonzept</w:t>
       </w:r>
-      <w:bookmarkEnd w:id="10"/>
+      <w:bookmarkEnd w:id="11"/>
     </w:p>
     <w:p>
       <w:pPr>
         <w:pStyle w:val="berschrift2"/>
         <w:framePr w:wrap="around"/>
       </w:pPr>
-      <w:bookmarkStart w:id="11" w:name="_Toc5089218"/>
+      <w:bookmarkStart w:id="12" w:name="_Toc5089218"/>
       <w:r>
         <w:t>Anforderungen</w:t>
       </w:r>
-      <w:bookmarkEnd w:id="11"/>
+      <w:bookmarkEnd w:id="12"/>
     </w:p>
     <w:p>
       <w:pPr>
@@ -8059,38 +6954,25 @@
         <w:ind w:left="0"/>
       </w:pPr>
       <w:r>
-        <w:t xml:space="preserve">Es ist erwünscht, dass das Programm eine Bedienoberfläche hat, welche einem Mischpult mit Schiebereglern </w:t>
-      </w:r>
-      <w:proofErr w:type="gramStart"/>
-      <w:r>
-        <w:t>ähnlich</w:t>
+        <w:t>Es ist erwünscht, dass das Programm eine Bedienoberfläche hat, welche einem Mischpult mit Schiebereglern ähnlich</w:t>
       </w:r>
       <w:r>
         <w:t xml:space="preserve"> </w:t>
       </w:r>
       <w:r>
-        <w:t>sieht</w:t>
-      </w:r>
-      <w:proofErr w:type="gramEnd"/>
-      <w:r>
-        <w:t>.</w:t>
-      </w:r>
-    </w:p>
-    <w:p>
-      <w:pPr>
-        <w:ind w:left="0"/>
-      </w:pPr>
+        <w:t>sieht.</w:t>
+      </w:r>
     </w:p>
     <w:p>
       <w:pPr>
         <w:pStyle w:val="berschrift2"/>
         <w:framePr w:wrap="around"/>
       </w:pPr>
-      <w:bookmarkStart w:id="12" w:name="_Toc5089219"/>
+      <w:bookmarkStart w:id="13" w:name="_Toc5089219"/>
       <w:r>
         <w:t>Software/Hardware</w:t>
       </w:r>
-      <w:bookmarkEnd w:id="12"/>
+      <w:bookmarkEnd w:id="13"/>
     </w:p>
     <w:p>
       <w:pPr>
@@ -8102,27 +6984,22 @@
         <w:ind w:left="0"/>
       </w:pPr>
       <w:r>
-        <w:t>Das Programm wird in der Sprache Java als Desktop-Applikation für die Betriebssysteme MacOS und Windows entwickelt. Um den Inhalt möglichst von der Darstellung trennen zu können, wird die Library JavaFX verwendet.</w:t>
-      </w:r>
-    </w:p>
-    <w:p>
-      <w:pPr>
-        <w:ind w:left="0"/>
-      </w:pPr>
+        <w:t>Die Software ist in der Programmiersprache Java realisiert und besitzt eine MVC Architektur. Sie soll auf den aktuellen Betriebssystemen von MacOS (ab Version 10.11) und Windows (7 oder neuer) Fehlerfrei funktionieren. Für Java haben wir uns entschieden, da es eine weit verbreitete Programmiersprache ist und der Auftraggeber somit flexibel für die Vergabe von Wartungs-/ Änderungs- oder Verbesserungsarbeiten bleibt. Die Software soll so strukturiert sein, dass nachträgliche Änderungen und Upgrades ohne grossen Aufwand möglich sind. Deshalb haben wir uns für die MVC-Architektur entschieden. Dabei wird die Software in drei Bereiche unterteilt: das Model, die View und der Controller. Das Model enthält die Berechnungen für Impedanzen, Kettenmatrizen und Einfügedämpfungen. Die View enthält die Elemente der Benutzeroberfläche. Der Controller verknüpft die View mit dem Model. Die View ist dabei noch weiter unterteilt.</w:t>
+      </w:r>
     </w:p>
     <w:p>
       <w:pPr>
         <w:pStyle w:val="berschrift2"/>
         <w:framePr w:wrap="around"/>
       </w:pPr>
-      <w:bookmarkStart w:id="13" w:name="_Toc5089220"/>
+      <w:bookmarkStart w:id="14" w:name="_Toc5089220"/>
       <w:r>
         <w:t>Mock</w:t>
       </w:r>
       <w:r>
         <w:t>-Up</w:t>
       </w:r>
-      <w:bookmarkEnd w:id="13"/>
+      <w:bookmarkEnd w:id="14"/>
     </w:p>
     <w:p>
       <w:pPr>
@@ -8192,9 +7069,9 @@
           <w:sz w:val="16"/>
         </w:rPr>
       </w:pPr>
-      <w:bookmarkStart w:id="14" w:name="_Ref5089401"/>
-      <w:bookmarkStart w:id="15" w:name="_Toc4188515"/>
-      <w:bookmarkStart w:id="16" w:name="_Toc4236497"/>
+      <w:bookmarkStart w:id="15" w:name="_Ref5089401"/>
+      <w:bookmarkStart w:id="16" w:name="_Toc4188515"/>
+      <w:bookmarkStart w:id="17" w:name="_Toc4236497"/>
       <w:r>
         <w:rPr>
           <w:i w:val="0"/>
@@ -8244,7 +7121,7 @@
         </w:rPr>
         <w:fldChar w:fldCharType="end"/>
       </w:r>
-      <w:bookmarkEnd w:id="14"/>
+      <w:bookmarkEnd w:id="15"/>
       <w:r>
         <w:rPr>
           <w:i w:val="0"/>
@@ -8253,71 +7130,40 @@
         </w:rPr>
         <w:t>: GUI Übersicht</w:t>
       </w:r>
-      <w:bookmarkEnd w:id="15"/>
       <w:bookmarkEnd w:id="16"/>
+      <w:bookmarkEnd w:id="17"/>
     </w:p>
     <w:p>
       <w:pPr>
         <w:ind w:left="0"/>
       </w:pPr>
       <w:r>
-        <w:t xml:space="preserve">Die grafische Bedienoberfläche besteht voraussichtlich aus </w:t>
-      </w:r>
-      <w:r>
-        <w:t xml:space="preserve">einer Menüleiste, einem Anzeigefenster für jeweils DM und CM, Haupt- und </w:t>
-      </w:r>
-      <w:r>
-        <w:t xml:space="preserve">parasitär </w:t>
-      </w:r>
-      <w:r>
-        <w:t>Parameter. (</w:t>
-      </w:r>
-      <w:r>
-        <w:fldChar w:fldCharType="begin"/>
-      </w:r>
-      <w:r>
-        <w:instrText xml:space="preserve"> REF _Ref5089401 \h  \* MERGEFORMAT </w:instrText>
-      </w:r>
-      <w:r>
-        <w:fldChar w:fldCharType="separate"/>
-      </w:r>
-      <w:r>
-        <w:t xml:space="preserve">Abbildung </w:t>
-      </w:r>
-      <w:r>
-        <w:rPr>
-          <w:noProof/>
-        </w:rPr>
-        <w:t>10</w:t>
-      </w:r>
-      <w:r>
-        <w:fldChar w:fldCharType="end"/>
-      </w:r>
-      <w:r>
-        <w:t>)</w:t>
-      </w:r>
-      <w:r>
-        <w:t xml:space="preserve"> Diese Bestandteile werden in den folgenden Unterkapitel genauer beschrieben.</w:t>
+        <w:t>Die grafische Bedienoberfläche besteht voraussichtlich aus einer Menüleiste, einem Anzeigefenster für jeweils DM und CM, sowie Haupt- und Parasitärparametern (Abbildung 10). Es wird die Bibliothek JavaFX verwendet, um durch Verwendung von Cascading Style Sheets (CSS) den Inhalt noch weiter von der Darstellung trennen zu können. Damit die Bedienoberfläche selbsterklärend und noch benutzerfreundlicher wird, verwenden wir die Tool Tip API. Die Tooltipps werden angezeigt, sobald man mit dem Mauspfeil während zwei Sekunden über einer Oberfläche oder Bedienfeld verweilt.</w:t>
       </w:r>
     </w:p>
     <w:p>
       <w:pPr>
         <w:ind w:left="0"/>
-      </w:pPr>
+        <w:jc w:val="left"/>
+      </w:pPr>
+      <w:r>
+        <w:br w:type="page"/>
+      </w:r>
     </w:p>
     <w:p>
       <w:pPr>
         <w:pStyle w:val="berschrift2"/>
         <w:framePr w:wrap="around"/>
       </w:pPr>
-      <w:bookmarkStart w:id="17" w:name="_Toc5089221"/>
-      <w:r>
+      <w:bookmarkStart w:id="18" w:name="_Toc5089221"/>
+      <w:r>
+        <w:lastRenderedPageBreak/>
         <w:t>Menüleiste</w:t>
       </w:r>
       <w:r>
         <w:t xml:space="preserve"> (noch nicht realisiert)</w:t>
       </w:r>
-      <w:bookmarkEnd w:id="17"/>
+      <w:bookmarkEnd w:id="18"/>
     </w:p>
     <w:p>
       <w:pPr>
@@ -8329,10 +7175,10 @@
         <w:ind w:left="0"/>
       </w:pPr>
       <w:r>
-        <w:t>Von hier aus haben Nutzende Zugriff auf verschiedene gröbere Einstellungen und Funktionen. Per Mausklick sollen Daten gespeichert, geladen oder ausgedruckt werden können.</w:t>
-      </w:r>
-      <w:r>
-        <w:br w:type="page"/>
+        <w:t>Von hier aus haben Nutzende Zugriff auf verschiedene gröbere Einstellungen und Funktionen. Per Mausklick sollen Daten gespeichert, geladen oder ausgedruckt werden können</w:t>
+      </w:r>
+      <w:r>
+        <w:t>.</w:t>
       </w:r>
     </w:p>
     <w:p>
@@ -8340,12 +7186,11 @@
         <w:pStyle w:val="berschrift2"/>
         <w:framePr w:wrap="around"/>
       </w:pPr>
-      <w:bookmarkStart w:id="18" w:name="_Toc5089222"/>
-      <w:r>
-        <w:lastRenderedPageBreak/>
+      <w:bookmarkStart w:id="19" w:name="_Toc5089222"/>
+      <w:r>
         <w:t>Anzeigefenster DM/CM</w:t>
       </w:r>
-      <w:bookmarkEnd w:id="18"/>
+      <w:bookmarkEnd w:id="19"/>
     </w:p>
     <w:p>
       <w:pPr>
@@ -8370,7 +7215,7 @@
         <w:pStyle w:val="berschrift2"/>
         <w:framePr w:wrap="around"/>
       </w:pPr>
-      <w:bookmarkStart w:id="19" w:name="_Toc5089223"/>
+      <w:bookmarkStart w:id="20" w:name="_Toc5089223"/>
       <w:r>
         <w:t xml:space="preserve">Haupt- und </w:t>
       </w:r>
@@ -8380,7 +7225,7 @@
       <w:r>
         <w:t>arameter</w:t>
       </w:r>
-      <w:bookmarkEnd w:id="19"/>
+      <w:bookmarkEnd w:id="20"/>
     </w:p>
     <w:p>
       <w:pPr>
@@ -8453,9 +7298,9 @@
           <w:sz w:val="16"/>
         </w:rPr>
       </w:pPr>
-      <w:bookmarkStart w:id="20" w:name="_Ref5089447"/>
-      <w:bookmarkStart w:id="21" w:name="_Toc4188516"/>
-      <w:bookmarkStart w:id="22" w:name="_Toc4236498"/>
+      <w:bookmarkStart w:id="21" w:name="_Ref5089447"/>
+      <w:bookmarkStart w:id="22" w:name="_Toc4188516"/>
+      <w:bookmarkStart w:id="23" w:name="_Toc4236498"/>
       <w:r>
         <w:rPr>
           <w:i w:val="0"/>
@@ -8505,7 +7350,7 @@
         </w:rPr>
         <w:fldChar w:fldCharType="end"/>
       </w:r>
-      <w:bookmarkEnd w:id="20"/>
+      <w:bookmarkEnd w:id="21"/>
       <w:r>
         <w:rPr>
           <w:i w:val="0"/>
@@ -8514,8 +7359,8 @@
         </w:rPr>
         <w:t>: Parametereinstellungen</w:t>
       </w:r>
-      <w:bookmarkEnd w:id="21"/>
       <w:bookmarkEnd w:id="22"/>
+      <w:bookmarkEnd w:id="23"/>
     </w:p>
     <w:p>
       <w:pPr>
@@ -8594,14 +7439,14 @@
         <w:pStyle w:val="berschrift2"/>
         <w:framePr w:wrap="around"/>
       </w:pPr>
-      <w:bookmarkStart w:id="23" w:name="_Toc5089224"/>
+      <w:bookmarkStart w:id="24" w:name="_Toc5089224"/>
       <w:r>
         <w:t>Beschreibung</w:t>
       </w:r>
       <w:r>
         <w:t xml:space="preserve"> Programmablauf</w:t>
       </w:r>
-      <w:bookmarkEnd w:id="23"/>
+      <w:bookmarkEnd w:id="24"/>
     </w:p>
     <w:p>
       <w:pPr>
@@ -8634,6 +7479,7 @@
         <w:rPr>
           <w:noProof/>
         </w:rPr>
+        <w:lastRenderedPageBreak/>
         <w:drawing>
           <wp:inline distT="0" distB="0" distL="0" distR="0" wp14:anchorId="427F1E9C" wp14:editId="21C618DF">
             <wp:extent cx="3225800" cy="1765300"/>
@@ -8687,9 +7533,9 @@
           <w:sz w:val="16"/>
         </w:rPr>
       </w:pPr>
-      <w:bookmarkStart w:id="24" w:name="_Ref5089496"/>
-      <w:bookmarkStart w:id="25" w:name="_Toc4188517"/>
-      <w:bookmarkStart w:id="26" w:name="_Toc4236499"/>
+      <w:bookmarkStart w:id="25" w:name="_Ref5089496"/>
+      <w:bookmarkStart w:id="26" w:name="_Toc4188517"/>
+      <w:bookmarkStart w:id="27" w:name="_Toc4236499"/>
       <w:r>
         <w:rPr>
           <w:i w:val="0"/>
@@ -8739,7 +7585,7 @@
         </w:rPr>
         <w:fldChar w:fldCharType="end"/>
       </w:r>
-      <w:bookmarkEnd w:id="24"/>
+      <w:bookmarkEnd w:id="25"/>
       <w:r>
         <w:rPr>
           <w:i w:val="0"/>
@@ -8748,8 +7594,8 @@
         </w:rPr>
         <w:t>: Anpassung der Parameter</w:t>
       </w:r>
-      <w:bookmarkEnd w:id="25"/>
       <w:bookmarkEnd w:id="26"/>
+      <w:bookmarkEnd w:id="27"/>
     </w:p>
     <w:p>
       <w:pPr>
@@ -8818,11 +7664,7 @@
         <w:t xml:space="preserve">. </w:t>
       </w:r>
       <w:r>
-        <w:t xml:space="preserve">Nun können die ursprünglichen Werte der parasitären Parameter via Textfelder </w:t>
-      </w:r>
-      <w:r>
-        <w:lastRenderedPageBreak/>
-        <w:t xml:space="preserve">und anderen </w:t>
+        <w:t xml:space="preserve">Nun können die ursprünglichen Werte der parasitären Parameter via Textfelder und anderen </w:t>
       </w:r>
       <w:r>
         <w:t>Kontro</w:t>
@@ -8959,9 +7801,9 @@
           <w:sz w:val="16"/>
         </w:rPr>
       </w:pPr>
-      <w:bookmarkStart w:id="27" w:name="_Ref5089549"/>
-      <w:bookmarkStart w:id="28" w:name="_Toc4188518"/>
-      <w:bookmarkStart w:id="29" w:name="_Toc4236500"/>
+      <w:bookmarkStart w:id="28" w:name="_Ref5089549"/>
+      <w:bookmarkStart w:id="29" w:name="_Toc4188518"/>
+      <w:bookmarkStart w:id="30" w:name="_Toc4236500"/>
       <w:r>
         <w:rPr>
           <w:i w:val="0"/>
@@ -9011,7 +7853,7 @@
         </w:rPr>
         <w:fldChar w:fldCharType="end"/>
       </w:r>
-      <w:bookmarkEnd w:id="27"/>
+      <w:bookmarkEnd w:id="28"/>
       <w:r>
         <w:rPr>
           <w:i w:val="0"/>
@@ -9020,8 +7862,8 @@
         </w:rPr>
         <w:t>: Kurvenansicht</w:t>
       </w:r>
-      <w:bookmarkEnd w:id="28"/>
       <w:bookmarkEnd w:id="29"/>
+      <w:bookmarkEnd w:id="30"/>
     </w:p>
     <w:p>
       <w:pPr>
@@ -9124,9 +7966,9 @@
           <w:sz w:val="16"/>
         </w:rPr>
       </w:pPr>
-      <w:bookmarkStart w:id="30" w:name="_Ref5089614"/>
-      <w:bookmarkStart w:id="31" w:name="_Toc4188519"/>
-      <w:bookmarkStart w:id="32" w:name="_Toc4236501"/>
+      <w:bookmarkStart w:id="31" w:name="_Ref5089614"/>
+      <w:bookmarkStart w:id="32" w:name="_Toc4188519"/>
+      <w:bookmarkStart w:id="33" w:name="_Toc4236501"/>
       <w:r>
         <w:rPr>
           <w:i w:val="0"/>
@@ -9176,7 +8018,7 @@
         </w:rPr>
         <w:fldChar w:fldCharType="end"/>
       </w:r>
-      <w:bookmarkEnd w:id="30"/>
+      <w:bookmarkEnd w:id="31"/>
       <w:r>
         <w:rPr>
           <w:i w:val="0"/>
@@ -9185,8 +8027,8 @@
         </w:rPr>
         <w:t>: Parameterauswirkung</w:t>
       </w:r>
-      <w:bookmarkEnd w:id="31"/>
       <w:bookmarkEnd w:id="32"/>
+      <w:bookmarkEnd w:id="33"/>
     </w:p>
     <w:p>
       <w:pPr>
@@ -9290,12 +8132,12 @@
       <w:pPr>
         <w:pStyle w:val="berschrift1"/>
       </w:pPr>
-      <w:bookmarkStart w:id="33" w:name="_Toc5089225"/>
+      <w:bookmarkStart w:id="34" w:name="_Toc5089225"/>
       <w:r>
         <w:lastRenderedPageBreak/>
         <w:t>Softwarestruktur</w:t>
       </w:r>
-      <w:bookmarkEnd w:id="33"/>
+      <w:bookmarkEnd w:id="34"/>
     </w:p>
     <w:p>
       <w:r>
@@ -9335,14 +8177,14 @@
         <w:framePr w:wrap="around"/>
         <w:ind w:left="851"/>
       </w:pPr>
-      <w:bookmarkStart w:id="34" w:name="_Toc5089226"/>
+      <w:bookmarkStart w:id="35" w:name="_Toc5089226"/>
       <w:r>
         <w:t>Klassendiagram</w:t>
       </w:r>
       <w:r>
         <w:t>m</w:t>
       </w:r>
-      <w:bookmarkEnd w:id="34"/>
+      <w:bookmarkEnd w:id="35"/>
     </w:p>
     <w:p>
       <w:pPr>
@@ -9427,9 +8269,9 @@
           <w:sz w:val="16"/>
         </w:rPr>
       </w:pPr>
-      <w:bookmarkStart w:id="35" w:name="_Ref5089681"/>
-      <w:bookmarkStart w:id="36" w:name="_Toc4188520"/>
-      <w:bookmarkStart w:id="37" w:name="_Toc4236502"/>
+      <w:bookmarkStart w:id="36" w:name="_Ref5089681"/>
+      <w:bookmarkStart w:id="37" w:name="_Toc4188520"/>
+      <w:bookmarkStart w:id="38" w:name="_Toc4236502"/>
       <w:r>
         <w:rPr>
           <w:i w:val="0"/>
@@ -9479,7 +8321,7 @@
         </w:rPr>
         <w:fldChar w:fldCharType="end"/>
       </w:r>
-      <w:bookmarkEnd w:id="35"/>
+      <w:bookmarkEnd w:id="36"/>
       <w:r>
         <w:rPr>
           <w:i w:val="0"/>
@@ -9488,8 +8330,8 @@
         </w:rPr>
         <w:t>: Klassendiagramm</w:t>
       </w:r>
-      <w:bookmarkEnd w:id="36"/>
       <w:bookmarkEnd w:id="37"/>
+      <w:bookmarkEnd w:id="38"/>
     </w:p>
     <w:p>
       <w:pPr>
@@ -9519,26 +8361,26 @@
         <w:pStyle w:val="berschrift1"/>
         <w:ind w:left="0"/>
       </w:pPr>
-      <w:bookmarkStart w:id="38" w:name="_Toc5089227"/>
+      <w:bookmarkStart w:id="39" w:name="_Toc5089227"/>
       <w:r>
         <w:lastRenderedPageBreak/>
         <w:t>Theoretische Grundlagen</w:t>
       </w:r>
-      <w:bookmarkEnd w:id="38"/>
+      <w:bookmarkEnd w:id="39"/>
     </w:p>
     <w:p>
       <w:pPr>
         <w:pStyle w:val="berschrift2"/>
         <w:framePr w:wrap="around"/>
       </w:pPr>
-      <w:bookmarkStart w:id="39" w:name="_Toc5089228"/>
+      <w:bookmarkStart w:id="40" w:name="_Toc5089228"/>
       <w:r>
         <w:t xml:space="preserve">Einleitung EMI </w:t>
       </w:r>
       <w:r>
         <w:t>Filter</w:t>
       </w:r>
-      <w:bookmarkEnd w:id="39"/>
+      <w:bookmarkEnd w:id="40"/>
     </w:p>
     <w:p>
       <w:pPr>
@@ -9564,7 +8406,7 @@
         <w:pStyle w:val="berschrift2"/>
         <w:framePr w:wrap="around"/>
       </w:pPr>
-      <w:bookmarkStart w:id="40" w:name="_Toc5089229"/>
+      <w:bookmarkStart w:id="41" w:name="_Toc5089229"/>
       <w:r>
         <w:t>Vorgehensweise</w:t>
       </w:r>
@@ -9577,7 +8419,7 @@
       <w:r>
         <w:t xml:space="preserve"> Einfügungsverluste</w:t>
       </w:r>
-      <w:bookmarkEnd w:id="40"/>
+      <w:bookmarkEnd w:id="41"/>
     </w:p>
     <w:p>
       <w:pPr>
@@ -9700,9 +8542,9 @@
           <w:sz w:val="14"/>
         </w:rPr>
       </w:pPr>
-      <w:bookmarkStart w:id="41" w:name="_Ref5089719"/>
-      <w:bookmarkStart w:id="42" w:name="_Toc4188512"/>
-      <w:bookmarkStart w:id="43" w:name="_Toc4236494"/>
+      <w:bookmarkStart w:id="42" w:name="_Ref5089719"/>
+      <w:bookmarkStart w:id="43" w:name="_Toc4188512"/>
+      <w:bookmarkStart w:id="44" w:name="_Toc4236494"/>
       <w:r>
         <w:rPr>
           <w:i w:val="0"/>
@@ -9752,7 +8594,7 @@
         </w:rPr>
         <w:fldChar w:fldCharType="end"/>
       </w:r>
-      <w:bookmarkEnd w:id="41"/>
+      <w:bookmarkEnd w:id="42"/>
       <w:r>
         <w:rPr>
           <w:i w:val="0"/>
@@ -9761,8 +8603,8 @@
         </w:rPr>
         <w:t>: Vereinfachte CM-Schaltung</w:t>
       </w:r>
-      <w:bookmarkEnd w:id="42"/>
       <w:bookmarkEnd w:id="43"/>
+      <w:bookmarkEnd w:id="44"/>
     </w:p>
     <w:p>
       <w:pPr>
@@ -9789,15 +8631,7 @@
         <w:t>0</w:t>
       </w:r>
       <w:r>
-        <w:t xml:space="preserve">). Daraus ergeben sich </w:t>
-      </w:r>
-      <w:proofErr w:type="spellStart"/>
-      <w:r>
-        <w:t>Zweitore</w:t>
-      </w:r>
-      <w:proofErr w:type="spellEnd"/>
-      <w:r>
-        <w:t xml:space="preserve">. Daraus ergeben sich </w:t>
+        <w:t xml:space="preserve">). Daraus ergeben sich Zweitore. Daraus ergeben sich </w:t>
       </w:r>
       <w:r>
         <w:t xml:space="preserve">die Kettenmatrix (A1) für die Längsimpedanz (Z) sowie (A2) für die </w:t>
@@ -9887,6 +8721,7 @@
           <w:id w:val="-1200630749"/>
           <w:citation/>
         </w:sdtPr>
+        <w:sdtEndPr/>
         <w:sdtContent>
           <w:r>
             <w:rPr>
@@ -10080,15 +8915,7 @@
         <w:t>e</w:t>
       </w:r>
       <w:r>
-        <w:t xml:space="preserve"> </w:t>
-      </w:r>
-      <w:proofErr w:type="spellStart"/>
-      <w:r>
-        <w:t>Querimpedanze</w:t>
-      </w:r>
-      <w:proofErr w:type="spellEnd"/>
-      <w:r>
-        <w:t xml:space="preserve"> in der Schaltung.</w:t>
+        <w:t xml:space="preserve"> Querimpedanze in der Schaltung.</w:t>
       </w:r>
       <w:r>
         <w:t xml:space="preserve"> Die Gesamtmatrix für den S</w:t>
@@ -10120,12 +8947,12 @@
         <w:pStyle w:val="berschrift1"/>
         <w:ind w:left="0"/>
       </w:pPr>
-      <w:bookmarkStart w:id="44" w:name="_Toc5089230"/>
+      <w:bookmarkStart w:id="45" w:name="_Toc5089230"/>
       <w:r>
         <w:lastRenderedPageBreak/>
         <w:t>Testkonzept</w:t>
       </w:r>
-      <w:bookmarkEnd w:id="44"/>
+      <w:bookmarkEnd w:id="45"/>
     </w:p>
     <w:p>
       <w:pPr>
@@ -10145,7 +8972,7 @@
         <w:pStyle w:val="berschrift2"/>
         <w:framePr w:wrap="around"/>
       </w:pPr>
-      <w:bookmarkStart w:id="45" w:name="_Toc5089231"/>
+      <w:bookmarkStart w:id="46" w:name="_Toc5089231"/>
       <w:r>
         <w:t xml:space="preserve">Kontrolle bei </w:t>
       </w:r>
@@ -10155,7 +8982,7 @@
       <w:r>
         <w:t xml:space="preserve"> Entwicklung</w:t>
       </w:r>
-      <w:bookmarkEnd w:id="45"/>
+      <w:bookmarkEnd w:id="46"/>
     </w:p>
     <w:p>
       <w:pPr>
@@ -10216,7 +9043,7 @@
         <w:pStyle w:val="berschrift2"/>
         <w:framePr w:wrap="around"/>
       </w:pPr>
-      <w:bookmarkStart w:id="46" w:name="_Toc5089232"/>
+      <w:bookmarkStart w:id="47" w:name="_Toc5089232"/>
       <w:r>
         <w:t>Überprüfung</w:t>
       </w:r>
@@ -10226,7 +9053,7 @@
       <w:r>
         <w:t>MATLAB</w:t>
       </w:r>
-      <w:bookmarkEnd w:id="46"/>
+      <w:bookmarkEnd w:id="47"/>
       <w:r>
         <w:t xml:space="preserve"> </w:t>
       </w:r>
@@ -10281,11 +9108,11 @@
         <w:pStyle w:val="berschrift2"/>
         <w:framePr w:wrap="around"/>
       </w:pPr>
-      <w:bookmarkStart w:id="47" w:name="_Toc5089233"/>
+      <w:bookmarkStart w:id="48" w:name="_Toc5089233"/>
       <w:r>
         <w:t>Integrationstest</w:t>
       </w:r>
-      <w:bookmarkEnd w:id="47"/>
+      <w:bookmarkEnd w:id="48"/>
     </w:p>
     <w:p>
       <w:pPr>
@@ -10316,11 +9143,11 @@
         <w:pStyle w:val="berschrift2"/>
         <w:framePr w:wrap="around"/>
       </w:pPr>
-      <w:bookmarkStart w:id="48" w:name="_Toc5089234"/>
+      <w:bookmarkStart w:id="49" w:name="_Toc5089234"/>
       <w:r>
         <w:t>Softwaretest</w:t>
       </w:r>
-      <w:bookmarkEnd w:id="48"/>
+      <w:bookmarkEnd w:id="49"/>
     </w:p>
     <w:p>
       <w:pPr>
@@ -10472,8 +9299,6 @@
       <w:r>
         <w:t>nur auf einem Betriebssystem laufen kann.</w:t>
       </w:r>
-      <w:bookmarkStart w:id="49" w:name="_GoBack"/>
-      <w:bookmarkEnd w:id="49"/>
     </w:p>
     <w:p>
       <w:pPr>
@@ -12502,7 +11327,7 @@
       </w:pPr>
     </w:pPrDefault>
   </w:docDefaults>
-  <w:latentStyles w:defLockedState="0" w:defUIPriority="99" w:defSemiHidden="0" w:defUnhideWhenUsed="0" w:defQFormat="0" w:count="376">
+  <w:latentStyles w:defLockedState="0" w:defUIPriority="99" w:defSemiHidden="0" w:defUnhideWhenUsed="0" w:defQFormat="0" w:count="375">
     <w:lsdException w:name="Normal" w:uiPriority="0" w:qFormat="1"/>
     <w:lsdException w:name="heading 1" w:uiPriority="9" w:qFormat="1"/>
     <w:lsdException w:name="heading 2" w:semiHidden="1" w:uiPriority="9" w:unhideWhenUsed="1" w:qFormat="1"/>
@@ -12608,6 +11433,7 @@
     <w:lsdException w:name="HTML Sample" w:semiHidden="1" w:unhideWhenUsed="1"/>
     <w:lsdException w:name="HTML Typewriter" w:semiHidden="1" w:unhideWhenUsed="1"/>
     <w:lsdException w:name="HTML Variable" w:semiHidden="1" w:unhideWhenUsed="1"/>
+    <w:lsdException w:name="Normal Table" w:semiHidden="1" w:unhideWhenUsed="1"/>
     <w:lsdException w:name="annotation subject" w:semiHidden="1" w:unhideWhenUsed="1"/>
     <w:lsdException w:name="No List" w:semiHidden="1" w:unhideWhenUsed="1"/>
     <w:lsdException w:name="Outline List 1" w:semiHidden="1" w:unhideWhenUsed="1"/>
@@ -12654,8 +11480,10 @@
     <w:lsdException w:name="Table Subtle 2" w:semiHidden="1" w:unhideWhenUsed="1"/>
     <w:lsdException w:name="Table Web 1" w:semiHidden="1" w:unhideWhenUsed="1"/>
     <w:lsdException w:name="Table Web 2" w:semiHidden="1" w:unhideWhenUsed="1"/>
+    <w:lsdException w:name="Table Web 3" w:semiHidden="1" w:unhideWhenUsed="1"/>
     <w:lsdException w:name="Balloon Text" w:semiHidden="1" w:unhideWhenUsed="1"/>
     <w:lsdException w:name="Table Grid" w:uiPriority="39"/>
+    <w:lsdException w:name="Table Theme" w:semiHidden="1" w:unhideWhenUsed="1"/>
     <w:lsdException w:name="Placeholder Text" w:semiHidden="1"/>
     <w:lsdException w:name="No Spacing" w:uiPriority="1" w:qFormat="1"/>
     <w:lsdException w:name="Light Shading" w:uiPriority="60"/>
@@ -12875,7 +11703,6 @@
     <w:lsdException w:name="Smart Hyperlink" w:semiHidden="1" w:unhideWhenUsed="1"/>
     <w:lsdException w:name="Hashtag" w:semiHidden="1" w:unhideWhenUsed="1"/>
     <w:lsdException w:name="Unresolved Mention" w:semiHidden="1" w:unhideWhenUsed="1"/>
-    <w:lsdException w:name="Smart Link" w:semiHidden="1" w:unhideWhenUsed="1"/>
   </w:latentStyles>
   <w:style w:type="paragraph" w:default="1" w:styleId="Standard">
     <w:name w:val="Normal"/>
@@ -14086,7 +12913,7 @@
 </file>
 
 <file path=customXml/itemProps1.xml><?xml version="1.0" encoding="utf-8"?>
-<ds:datastoreItem xmlns:ds="http://schemas.openxmlformats.org/officeDocument/2006/customXml" ds:itemID="{2EFAE6ED-22D2-2446-8194-C2C58F37B0EE}">
+<ds:datastoreItem xmlns:ds="http://schemas.openxmlformats.org/officeDocument/2006/customXml" ds:itemID="{DA5914E8-D2E7-4EF3-BD74-A7FED2D842EE}">
   <ds:schemaRefs>
     <ds:schemaRef ds:uri="http://schemas.openxmlformats.org/officeDocument/2006/bibliography"/>
   </ds:schemaRefs>

</xml_diff>

<commit_message>
Ziele bearbeitet (Tabelle zu Text verknüpft)
</commit_message>
<xml_diff>
--- a/Fach_Pflichtenheft_T5.docx
+++ b/Fach_Pflichtenheft_T5.docx
@@ -3423,7 +3423,89 @@
           <w:rFonts w:cs="Arial"/>
           <w:lang w:val="de-CH"/>
         </w:rPr>
-        <w:t>Folgende Anforderungen wurden als Pflichtziele definiert. Diese sind notwendig und müsse</w:t>
+        <w:t xml:space="preserve">Die </w:t>
+      </w:r>
+      <w:r>
+        <w:rPr>
+          <w:rFonts w:cs="Arial"/>
+          <w:lang w:val="de-CH"/>
+        </w:rPr>
+        <w:t>Anforderungen</w:t>
+      </w:r>
+      <w:r>
+        <w:rPr>
+          <w:rFonts w:cs="Arial"/>
+          <w:lang w:val="de-CH"/>
+        </w:rPr>
+        <w:t xml:space="preserve"> in </w:t>
+      </w:r>
+      <w:r>
+        <w:rPr>
+          <w:rFonts w:cs="Arial"/>
+          <w:lang w:val="de-CH"/>
+        </w:rPr>
+        <w:fldChar w:fldCharType="begin"/>
+      </w:r>
+      <w:r>
+        <w:rPr>
+          <w:rFonts w:cs="Arial"/>
+          <w:lang w:val="de-CH"/>
+        </w:rPr>
+        <w:instrText xml:space="preserve"> REF _Ref5282842 \h </w:instrText>
+      </w:r>
+      <w:r>
+        <w:rPr>
+          <w:rFonts w:cs="Arial"/>
+          <w:lang w:val="de-CH"/>
+        </w:rPr>
+      </w:r>
+      <w:r>
+        <w:rPr>
+          <w:rFonts w:cs="Arial"/>
+          <w:lang w:val="de-CH"/>
+        </w:rPr>
+        <w:instrText xml:space="preserve"> \* MERGEFORMAT </w:instrText>
+      </w:r>
+      <w:r>
+        <w:rPr>
+          <w:rFonts w:cs="Arial"/>
+          <w:lang w:val="de-CH"/>
+        </w:rPr>
+        <w:fldChar w:fldCharType="separate"/>
+      </w:r>
+      <w:r>
+        <w:rPr>
+          <w:lang w:val="de-CH"/>
+        </w:rPr>
+        <w:t xml:space="preserve">Tabelle </w:t>
+      </w:r>
+      <w:r>
+        <w:rPr>
+          <w:noProof/>
+          <w:lang w:val="de-CH"/>
+        </w:rPr>
+        <w:t>1</w:t>
+      </w:r>
+      <w:r>
+        <w:rPr>
+          <w:rFonts w:cs="Arial"/>
+          <w:lang w:val="de-CH"/>
+        </w:rPr>
+        <w:fldChar w:fldCharType="end"/>
+      </w:r>
+      <w:r>
+        <w:rPr>
+          <w:rFonts w:cs="Arial"/>
+          <w:lang w:val="de-CH"/>
+        </w:rPr>
+        <w:t xml:space="preserve"> </w:t>
+      </w:r>
+      <w:r>
+        <w:rPr>
+          <w:rFonts w:cs="Arial"/>
+          <w:lang w:val="de-CH"/>
+        </w:rPr>
+        <w:t>wurden als Pflichtziele definiert. Diese sind notwendig und müsse</w:t>
       </w:r>
       <w:r>
         <w:rPr>
@@ -3461,8 +3543,8 @@
         <w:tblLook w:val="04A0" w:firstRow="1" w:lastRow="0" w:firstColumn="1" w:lastColumn="0" w:noHBand="0" w:noVBand="1"/>
       </w:tblPr>
       <w:tblGrid>
-        <w:gridCol w:w="681"/>
-        <w:gridCol w:w="2280"/>
+        <w:gridCol w:w="446"/>
+        <w:gridCol w:w="2536"/>
         <w:gridCol w:w="5686"/>
       </w:tblGrid>
       <w:tr>
@@ -3471,7 +3553,7 @@
         </w:trPr>
         <w:tc>
           <w:tcPr>
-            <w:tcW w:w="681" w:type="dxa"/>
+            <w:tcW w:w="425" w:type="dxa"/>
             <w:tcBorders>
               <w:top w:val="single" w:sz="4" w:space="0" w:color="auto"/>
               <w:left w:val="single" w:sz="4" w:space="0" w:color="auto"/>
@@ -3509,7 +3591,7 @@
         </w:tc>
         <w:tc>
           <w:tcPr>
-            <w:tcW w:w="2280" w:type="dxa"/>
+            <w:tcW w:w="2536" w:type="dxa"/>
             <w:tcBorders>
               <w:top w:val="single" w:sz="4" w:space="0" w:color="auto"/>
               <w:left w:val="nil"/>
@@ -3586,11 +3668,11 @@
       </w:tr>
       <w:tr>
         <w:trPr>
-          <w:trHeight w:val="759"/>
+          <w:trHeight w:val="617"/>
         </w:trPr>
         <w:tc>
           <w:tcPr>
-            <w:tcW w:w="681" w:type="dxa"/>
+            <w:tcW w:w="425" w:type="dxa"/>
             <w:vMerge w:val="restart"/>
             <w:tcBorders>
               <w:top w:val="nil"/>
@@ -3626,7 +3708,7 @@
         </w:tc>
         <w:tc>
           <w:tcPr>
-            <w:tcW w:w="2280" w:type="dxa"/>
+            <w:tcW w:w="2536" w:type="dxa"/>
             <w:vMerge w:val="restart"/>
             <w:tcBorders>
               <w:top w:val="nil"/>
@@ -3685,16 +3767,19 @@
             <w:r>
               <w:t>Die Software basiert auf der Programmiersprache Java, Version JDK11</w:t>
             </w:r>
+            <w:r>
+              <w:t>.</w:t>
+            </w:r>
           </w:p>
         </w:tc>
       </w:tr>
       <w:tr>
         <w:trPr>
-          <w:trHeight w:val="759"/>
+          <w:trHeight w:val="838"/>
         </w:trPr>
         <w:tc>
           <w:tcPr>
-            <w:tcW w:w="681" w:type="dxa"/>
+            <w:tcW w:w="425" w:type="dxa"/>
             <w:vMerge/>
             <w:tcBorders>
               <w:top w:val="nil"/>
@@ -3721,7 +3806,7 @@
         </w:tc>
         <w:tc>
           <w:tcPr>
-            <w:tcW w:w="2280" w:type="dxa"/>
+            <w:tcW w:w="2536" w:type="dxa"/>
             <w:vMerge/>
             <w:tcBorders>
               <w:top w:val="nil"/>
@@ -3817,7 +3902,7 @@
         </w:trPr>
         <w:tc>
           <w:tcPr>
-            <w:tcW w:w="681" w:type="dxa"/>
+            <w:tcW w:w="425" w:type="dxa"/>
             <w:vMerge/>
             <w:tcBorders>
               <w:top w:val="nil"/>
@@ -3843,7 +3928,7 @@
         </w:tc>
         <w:tc>
           <w:tcPr>
-            <w:tcW w:w="2280" w:type="dxa"/>
+            <w:tcW w:w="2536" w:type="dxa"/>
             <w:vMerge/>
             <w:tcBorders>
               <w:top w:val="nil"/>
@@ -3891,7 +3976,10 @@
               </w:rPr>
             </w:pPr>
             <w:r>
-              <w:t xml:space="preserve">Die Software ist auf der MVC-Architektur realisiert </w:t>
+              <w:t>Die Software ist auf der MVC-Architektur realisiert</w:t>
+            </w:r>
+            <w:r>
+              <w:t>.</w:t>
             </w:r>
           </w:p>
         </w:tc>
@@ -3902,7 +3990,7 @@
         </w:trPr>
         <w:tc>
           <w:tcPr>
-            <w:tcW w:w="681" w:type="dxa"/>
+            <w:tcW w:w="425" w:type="dxa"/>
             <w:vMerge/>
             <w:tcBorders>
               <w:top w:val="nil"/>
@@ -3928,7 +4016,7 @@
         </w:tc>
         <w:tc>
           <w:tcPr>
-            <w:tcW w:w="2280" w:type="dxa"/>
+            <w:tcW w:w="2536" w:type="dxa"/>
             <w:vMerge/>
             <w:tcBorders>
               <w:top w:val="nil"/>
@@ -3978,6 +4066,9 @@
             <w:r>
               <w:t>Die Bedienoberfläche wird mit JavaFX realisiert</w:t>
             </w:r>
+            <w:r>
+              <w:t>.</w:t>
+            </w:r>
           </w:p>
         </w:tc>
       </w:tr>
@@ -3987,7 +4078,7 @@
         </w:trPr>
         <w:tc>
           <w:tcPr>
-            <w:tcW w:w="681" w:type="dxa"/>
+            <w:tcW w:w="425" w:type="dxa"/>
             <w:vMerge w:val="restart"/>
             <w:tcBorders>
               <w:top w:val="nil"/>
@@ -4023,7 +4114,7 @@
         </w:tc>
         <w:tc>
           <w:tcPr>
-            <w:tcW w:w="2280" w:type="dxa"/>
+            <w:tcW w:w="2536" w:type="dxa"/>
             <w:vMerge w:val="restart"/>
             <w:tcBorders>
               <w:top w:val="nil"/>
@@ -4083,6 +4174,9 @@
             <w:r>
               <w:t>Die Benutzeroberfläche soll für 80% der Benutzenden als bedienungsfreundlich und selbsterklärend empfunden werden</w:t>
             </w:r>
+            <w:r>
+              <w:t>.</w:t>
+            </w:r>
           </w:p>
         </w:tc>
       </w:tr>
@@ -4092,7 +4186,7 @@
         </w:trPr>
         <w:tc>
           <w:tcPr>
-            <w:tcW w:w="681" w:type="dxa"/>
+            <w:tcW w:w="425" w:type="dxa"/>
             <w:vMerge/>
             <w:tcBorders>
               <w:top w:val="nil"/>
@@ -4117,7 +4211,7 @@
         </w:tc>
         <w:tc>
           <w:tcPr>
-            <w:tcW w:w="2280" w:type="dxa"/>
+            <w:tcW w:w="2536" w:type="dxa"/>
             <w:vMerge/>
             <w:tcBorders>
               <w:top w:val="nil"/>
@@ -4165,6 +4259,9 @@
             <w:r>
               <w:t>Die Bedienoberfläche wird mit JavaFX realisiert</w:t>
             </w:r>
+            <w:r>
+              <w:t>.</w:t>
+            </w:r>
           </w:p>
         </w:tc>
       </w:tr>
@@ -4174,7 +4271,7 @@
         </w:trPr>
         <w:tc>
           <w:tcPr>
-            <w:tcW w:w="681" w:type="dxa"/>
+            <w:tcW w:w="425" w:type="dxa"/>
             <w:vMerge/>
             <w:tcBorders>
               <w:top w:val="nil"/>
@@ -4200,7 +4297,7 @@
         </w:tc>
         <w:tc>
           <w:tcPr>
-            <w:tcW w:w="2280" w:type="dxa"/>
+            <w:tcW w:w="2536" w:type="dxa"/>
             <w:vMerge/>
             <w:tcBorders>
               <w:top w:val="nil"/>
@@ -4275,6 +4372,13 @@
               </w:rPr>
               <w:t>30 % veränderbar</w:t>
             </w:r>
+            <w:r>
+              <w:rPr>
+                <w:rFonts w:eastAsia="Times New Roman" w:cs="Arial"/>
+                <w:lang w:eastAsia="de-CH"/>
+              </w:rPr>
+              <w:t>.</w:t>
+            </w:r>
           </w:p>
         </w:tc>
       </w:tr>
@@ -4284,7 +4388,7 @@
         </w:trPr>
         <w:tc>
           <w:tcPr>
-            <w:tcW w:w="681" w:type="dxa"/>
+            <w:tcW w:w="425" w:type="dxa"/>
             <w:vMerge/>
             <w:tcBorders>
               <w:top w:val="nil"/>
@@ -4310,7 +4414,7 @@
         </w:tc>
         <w:tc>
           <w:tcPr>
-            <w:tcW w:w="2280" w:type="dxa"/>
+            <w:tcW w:w="2536" w:type="dxa"/>
             <w:vMerge/>
             <w:tcBorders>
               <w:top w:val="nil"/>
@@ -4365,6 +4469,14 @@
               </w:rPr>
               <w:t>Die Einfügungsverluste werden in Abhängigkeit der Frequenz [CM &amp; DM] graphisch dargestellt</w:t>
             </w:r>
+            <w:r>
+              <w:rPr>
+                <w:rFonts w:eastAsia="Times New Roman" w:cs="Arial"/>
+                <w:color w:val="000000"/>
+                <w:lang w:eastAsia="de-CH"/>
+              </w:rPr>
+              <w:t>.</w:t>
+            </w:r>
           </w:p>
         </w:tc>
       </w:tr>
@@ -4374,7 +4486,7 @@
         </w:trPr>
         <w:tc>
           <w:tcPr>
-            <w:tcW w:w="681" w:type="dxa"/>
+            <w:tcW w:w="425" w:type="dxa"/>
             <w:vMerge w:val="restart"/>
             <w:tcBorders>
               <w:top w:val="nil"/>
@@ -4409,7 +4521,7 @@
         </w:tc>
         <w:tc>
           <w:tcPr>
-            <w:tcW w:w="2280" w:type="dxa"/>
+            <w:tcW w:w="2536" w:type="dxa"/>
             <w:vMerge w:val="restart"/>
             <w:tcBorders>
               <w:top w:val="single" w:sz="4" w:space="0" w:color="auto"/>
@@ -4496,6 +4608,14 @@
               </w:rPr>
               <w:t xml:space="preserve"> sind korrekt</w:t>
             </w:r>
+            <w:r>
+              <w:rPr>
+                <w:rFonts w:eastAsia="Times New Roman" w:cs="Arial"/>
+                <w:color w:val="000000"/>
+                <w:lang w:eastAsia="de-CH"/>
+              </w:rPr>
+              <w:t>.</w:t>
+            </w:r>
           </w:p>
         </w:tc>
       </w:tr>
@@ -4505,7 +4625,7 @@
         </w:trPr>
         <w:tc>
           <w:tcPr>
-            <w:tcW w:w="681" w:type="dxa"/>
+            <w:tcW w:w="425" w:type="dxa"/>
             <w:vMerge/>
             <w:tcBorders>
               <w:left w:val="single" w:sz="4" w:space="0" w:color="auto"/>
@@ -4530,7 +4650,7 @@
         </w:tc>
         <w:tc>
           <w:tcPr>
-            <w:tcW w:w="2280" w:type="dxa"/>
+            <w:tcW w:w="2536" w:type="dxa"/>
             <w:vMerge/>
             <w:tcBorders>
               <w:left w:val="single" w:sz="4" w:space="0" w:color="auto"/>
@@ -4581,6 +4701,13 @@
               </w:rPr>
               <w:t>Die Berechnungen der Einfügungsverluste dauern weniger als eine Sekunde</w:t>
             </w:r>
+            <w:r>
+              <w:rPr>
+                <w:rFonts w:eastAsia="Times New Roman" w:cs="Arial"/>
+                <w:lang w:eastAsia="de-CH"/>
+              </w:rPr>
+              <w:t>.</w:t>
+            </w:r>
           </w:p>
         </w:tc>
       </w:tr>
@@ -4590,7 +4717,7 @@
         </w:trPr>
         <w:tc>
           <w:tcPr>
-            <w:tcW w:w="681" w:type="dxa"/>
+            <w:tcW w:w="425" w:type="dxa"/>
             <w:vMerge/>
             <w:tcBorders>
               <w:left w:val="single" w:sz="4" w:space="0" w:color="auto"/>
@@ -4616,7 +4743,7 @@
         </w:tc>
         <w:tc>
           <w:tcPr>
-            <w:tcW w:w="2280" w:type="dxa"/>
+            <w:tcW w:w="2536" w:type="dxa"/>
             <w:vMerge/>
             <w:tcBorders>
               <w:left w:val="single" w:sz="4" w:space="0" w:color="auto"/>
@@ -4682,6 +4809,7 @@
         </w:rPr>
       </w:pPr>
       <w:bookmarkStart w:id="3" w:name="_Toc4236503"/>
+      <w:bookmarkStart w:id="4" w:name="_Ref5282842"/>
       <w:r>
         <w:rPr>
           <w:i w:val="0"/>
@@ -4731,6 +4859,7 @@
         </w:rPr>
         <w:fldChar w:fldCharType="end"/>
       </w:r>
+      <w:bookmarkEnd w:id="4"/>
       <w:r>
         <w:rPr>
           <w:i w:val="0"/>
@@ -4749,11 +4878,11 @@
         <w:pStyle w:val="berschrift2"/>
         <w:framePr w:wrap="around"/>
       </w:pPr>
-      <w:bookmarkStart w:id="4" w:name="_Toc5089214"/>
+      <w:bookmarkStart w:id="5" w:name="_Toc5089214"/>
       <w:r>
         <w:t>Wunschziele</w:t>
       </w:r>
-      <w:bookmarkEnd w:id="4"/>
+      <w:bookmarkEnd w:id="5"/>
     </w:p>
     <w:p>
       <w:pPr>
@@ -4789,6 +4918,74 @@
           <w:lang w:val="de-CH"/>
         </w:rPr>
         <w:t xml:space="preserve">Je nach zeitlichem Verlauf des Projektes können (müssen aber nicht) Zusatzfunktionen implementiert werden. Voraussetzung ist, dass das Projekt keine Verzögerungen erfährt. </w:t>
+      </w:r>
+      <w:r>
+        <w:rPr>
+          <w:rFonts w:cs="Arial"/>
+          <w:lang w:val="de-CH"/>
+        </w:rPr>
+        <w:t xml:space="preserve">In </w:t>
+      </w:r>
+      <w:r>
+        <w:rPr>
+          <w:rFonts w:cs="Arial"/>
+          <w:lang w:val="de-CH"/>
+        </w:rPr>
+        <w:fldChar w:fldCharType="begin"/>
+      </w:r>
+      <w:r>
+        <w:rPr>
+          <w:rFonts w:cs="Arial"/>
+          <w:lang w:val="de-CH"/>
+        </w:rPr>
+        <w:instrText xml:space="preserve"> REF _Ref5282951 \h </w:instrText>
+      </w:r>
+      <w:r>
+        <w:rPr>
+          <w:rFonts w:cs="Arial"/>
+          <w:lang w:val="de-CH"/>
+        </w:rPr>
+      </w:r>
+      <w:r>
+        <w:rPr>
+          <w:rFonts w:cs="Arial"/>
+          <w:lang w:val="de-CH"/>
+        </w:rPr>
+        <w:instrText xml:space="preserve"> \* MERGEFORMAT </w:instrText>
+      </w:r>
+      <w:r>
+        <w:rPr>
+          <w:rFonts w:cs="Arial"/>
+          <w:lang w:val="de-CH"/>
+        </w:rPr>
+        <w:fldChar w:fldCharType="separate"/>
+      </w:r>
+      <w:r>
+        <w:rPr>
+          <w:lang w:val="de-CH"/>
+        </w:rPr>
+        <w:t xml:space="preserve">Tabelle </w:t>
+      </w:r>
+      <w:r>
+        <w:rPr>
+          <w:noProof/>
+          <w:lang w:val="de-CH"/>
+        </w:rPr>
+        <w:t>2</w:t>
+      </w:r>
+      <w:r>
+        <w:rPr>
+          <w:rFonts w:cs="Arial"/>
+          <w:lang w:val="de-CH"/>
+        </w:rPr>
+        <w:fldChar w:fldCharType="end"/>
+      </w:r>
+      <w:r>
+        <w:rPr>
+          <w:rFonts w:cs="Arial"/>
+          <w:lang w:val="de-CH"/>
+        </w:rPr>
+        <w:t xml:space="preserve"> werden die Wunschziele definiert.</w:t>
       </w:r>
     </w:p>
     <w:p>
@@ -5006,6 +5203,9 @@
             <w:r>
               <w:t>Die Ergebnisse (Graphen &amp; Parameter) können als PDF Datei gespeichert werden</w:t>
             </w:r>
+            <w:r>
+              <w:t>.</w:t>
+            </w:r>
           </w:p>
         </w:tc>
       </w:tr>
@@ -5092,6 +5292,9 @@
             <w:r>
               <w:t>Auf gespeicherte Ergebnisse kann zugegriffen werden (Save-Load-Option)</w:t>
             </w:r>
+            <w:r>
+              <w:t>.</w:t>
+            </w:r>
           </w:p>
         </w:tc>
       </w:tr>
@@ -5170,6 +5373,12 @@
               </w:rPr>
               <w:t>Bei Parameteränderungen mittels Slider wird eine zusätzliche Kurve der Verluständerung dargestellt</w:t>
             </w:r>
+            <w:r>
+              <w:rPr>
+                <w:lang w:val="de-CH"/>
+              </w:rPr>
+              <w:t>.</w:t>
+            </w:r>
           </w:p>
         </w:tc>
       </w:tr>
@@ -5255,6 +5464,12 @@
               </w:rPr>
               <w:t>Die Sensibilitätsanalyse kann dargestellt werden</w:t>
             </w:r>
+            <w:r>
+              <w:rPr>
+                <w:lang w:val="de-CH" w:eastAsia="de-CH"/>
+              </w:rPr>
+              <w:t>.</w:t>
+            </w:r>
           </w:p>
         </w:tc>
       </w:tr>
@@ -5269,7 +5484,8 @@
           <w:sz w:val="16"/>
         </w:rPr>
       </w:pPr>
-      <w:bookmarkStart w:id="5" w:name="_Toc4236504"/>
+      <w:bookmarkStart w:id="6" w:name="_Toc4236504"/>
+      <w:bookmarkStart w:id="7" w:name="_Ref5282951"/>
       <w:r>
         <w:rPr>
           <w:i w:val="0"/>
@@ -5319,6 +5535,7 @@
         </w:rPr>
         <w:fldChar w:fldCharType="end"/>
       </w:r>
+      <w:bookmarkEnd w:id="7"/>
       <w:r>
         <w:rPr>
           <w:i w:val="0"/>
@@ -5327,7 +5544,7 @@
         </w:rPr>
         <w:t>: Wunschziele</w:t>
       </w:r>
-      <w:bookmarkEnd w:id="5"/>
+      <w:bookmarkEnd w:id="6"/>
     </w:p>
     <w:p>
       <w:pPr>
@@ -5343,7 +5560,7 @@
         <w:pStyle w:val="berschrift2"/>
         <w:framePr w:wrap="around"/>
       </w:pPr>
-      <w:bookmarkStart w:id="6" w:name="_Toc5089215"/>
+      <w:bookmarkStart w:id="8" w:name="_Toc5089215"/>
       <w:r>
         <w:lastRenderedPageBreak/>
         <w:t>Nicht</w:t>
@@ -5354,7 +5571,7 @@
       <w:r>
         <w:t>Ziele</w:t>
       </w:r>
-      <w:bookmarkEnd w:id="6"/>
+      <w:bookmarkEnd w:id="8"/>
     </w:p>
     <w:p>
       <w:pPr>
@@ -5404,7 +5621,68 @@
         <w:rPr>
           <w:lang w:val="de-CH"/>
         </w:rPr>
-        <w:t>Ziele, welche bewusst nicht zu erreichen sind. Diese würden den Rahmen des Projektes sprengen, da sie zu zeitintensiv sind.</w:t>
+        <w:t>Ziele, welche bewusst nicht zu erreichen sind. Diese würden den Rahmen des Projektes sprengen, da sie zu zeitintensiv sind</w:t>
+      </w:r>
+      <w:r>
+        <w:rPr>
+          <w:lang w:val="de-CH"/>
+        </w:rPr>
+        <w:t xml:space="preserve">. Diese Nicht-Ziele werden in </w:t>
+      </w:r>
+      <w:r>
+        <w:rPr>
+          <w:lang w:val="de-CH"/>
+        </w:rPr>
+        <w:fldChar w:fldCharType="begin"/>
+      </w:r>
+      <w:r>
+        <w:rPr>
+          <w:lang w:val="de-CH"/>
+        </w:rPr>
+        <w:instrText xml:space="preserve"> REF _Ref5283573 \h </w:instrText>
+      </w:r>
+      <w:r>
+        <w:rPr>
+          <w:lang w:val="de-CH"/>
+        </w:rPr>
+      </w:r>
+      <w:r>
+        <w:rPr>
+          <w:lang w:val="de-CH"/>
+        </w:rPr>
+        <w:instrText xml:space="preserve"> \* MERGEFORMAT </w:instrText>
+      </w:r>
+      <w:r>
+        <w:rPr>
+          <w:lang w:val="de-CH"/>
+        </w:rPr>
+        <w:fldChar w:fldCharType="separate"/>
+      </w:r>
+      <w:proofErr w:type="spellStart"/>
+      <w:r>
+        <w:t>Tabelle</w:t>
+      </w:r>
+      <w:proofErr w:type="spellEnd"/>
+      <w:r>
+        <w:t xml:space="preserve"> </w:t>
+      </w:r>
+      <w:r>
+        <w:rPr>
+          <w:noProof/>
+        </w:rPr>
+        <w:t>3</w:t>
+      </w:r>
+      <w:r>
+        <w:rPr>
+          <w:lang w:val="de-CH"/>
+        </w:rPr>
+        <w:fldChar w:fldCharType="end"/>
+      </w:r>
+      <w:r>
+        <w:rPr>
+          <w:lang w:val="de-CH"/>
+        </w:rPr>
+        <w:t xml:space="preserve"> aufgelistet</w:t>
       </w:r>
     </w:p>
     <w:p>
@@ -5619,6 +5897,9 @@
             <w:r>
               <w:t>Es wird eine 3D Darstellung realisiert</w:t>
             </w:r>
+            <w:r>
+              <w:t>.</w:t>
+            </w:r>
           </w:p>
         </w:tc>
       </w:tr>
@@ -5707,6 +5988,9 @@
             <w:r>
               <w:t>Es wird eine Funktion für einen Bauelementvorschlagrechner zur Erreichung einer Verlustkurve nach Wunsch realisiert</w:t>
             </w:r>
+            <w:r>
+              <w:t>.</w:t>
+            </w:r>
           </w:p>
         </w:tc>
       </w:tr>
@@ -5795,6 +6079,9 @@
             <w:r>
               <w:t>Es wird eine App (für Smart-Devices) erstellt</w:t>
             </w:r>
+            <w:r>
+              <w:t>.</w:t>
+            </w:r>
           </w:p>
         </w:tc>
       </w:tr>
@@ -5880,6 +6167,9 @@
             <w:r>
               <w:t>Es wird eine Funktion zur Berechnung der Permeabilität der Spulen in Abhängigkeit der Frequenz zur Dämpfung erstellt</w:t>
             </w:r>
+            <w:r>
+              <w:t>.</w:t>
+            </w:r>
           </w:p>
         </w:tc>
       </w:tr>
@@ -5894,7 +6184,8 @@
           <w:sz w:val="16"/>
         </w:rPr>
       </w:pPr>
-      <w:bookmarkStart w:id="7" w:name="_Toc4236505"/>
+      <w:bookmarkStart w:id="9" w:name="_Toc4236505"/>
+      <w:bookmarkStart w:id="10" w:name="_Ref5283573"/>
       <w:r>
         <w:rPr>
           <w:i w:val="0"/>
@@ -5944,6 +6235,7 @@
         </w:rPr>
         <w:fldChar w:fldCharType="end"/>
       </w:r>
+      <w:bookmarkEnd w:id="10"/>
       <w:r>
         <w:rPr>
           <w:i w:val="0"/>
@@ -5952,7 +6244,7 @@
         </w:rPr>
         <w:t>: Nicht-Ziele</w:t>
       </w:r>
-      <w:bookmarkEnd w:id="7"/>
+      <w:bookmarkEnd w:id="9"/>
     </w:p>
     <w:p/>
     <w:p>
@@ -5960,11 +6252,11 @@
         <w:pStyle w:val="berschrift2"/>
         <w:framePr w:wrap="around"/>
       </w:pPr>
-      <w:bookmarkStart w:id="8" w:name="_Toc5089216"/>
+      <w:bookmarkStart w:id="11" w:name="_Toc5089216"/>
       <w:r>
         <w:t>Lieferobjekte</w:t>
       </w:r>
-      <w:bookmarkEnd w:id="8"/>
+      <w:bookmarkEnd w:id="11"/>
     </w:p>
     <w:p>
       <w:pPr>
@@ -5986,7 +6278,69 @@
         <w:rPr>
           <w:rFonts w:cs="Arial"/>
         </w:rPr>
-        <w:t>Die Lieferobjekte sind in der unten aufgeführten Tabelle</w:t>
+        <w:t>Die Lieferobjekte</w:t>
+      </w:r>
+      <w:r>
+        <w:rPr>
+          <w:rFonts w:cs="Arial"/>
+        </w:rPr>
+        <w:t xml:space="preserve"> (siehe </w:t>
+      </w:r>
+      <w:r>
+        <w:rPr>
+          <w:rFonts w:cs="Arial"/>
+        </w:rPr>
+        <w:fldChar w:fldCharType="begin"/>
+      </w:r>
+      <w:r>
+        <w:rPr>
+          <w:rFonts w:cs="Arial"/>
+        </w:rPr>
+        <w:instrText xml:space="preserve"> REF _Ref5283605 \h </w:instrText>
+      </w:r>
+      <w:r>
+        <w:rPr>
+          <w:rFonts w:cs="Arial"/>
+        </w:rPr>
+      </w:r>
+      <w:r>
+        <w:rPr>
+          <w:rFonts w:cs="Arial"/>
+        </w:rPr>
+        <w:instrText xml:space="preserve"> \* MERGEFORMAT </w:instrText>
+      </w:r>
+      <w:r>
+        <w:rPr>
+          <w:rFonts w:cs="Arial"/>
+        </w:rPr>
+        <w:fldChar w:fldCharType="separate"/>
+      </w:r>
+      <w:r>
+        <w:t xml:space="preserve">Tabelle </w:t>
+      </w:r>
+      <w:r>
+        <w:rPr>
+          <w:noProof/>
+        </w:rPr>
+        <w:t>4</w:t>
+      </w:r>
+      <w:r>
+        <w:rPr>
+          <w:rFonts w:cs="Arial"/>
+        </w:rPr>
+        <w:fldChar w:fldCharType="end"/>
+      </w:r>
+      <w:r>
+        <w:rPr>
+          <w:rFonts w:cs="Arial"/>
+        </w:rPr>
+        <w:t>)</w:t>
+      </w:r>
+      <w:r>
+        <w:rPr>
+          <w:rFonts w:cs="Arial"/>
+        </w:rPr>
+        <w:t xml:space="preserve"> sind in der unten aufgeführten Tabelle</w:t>
       </w:r>
       <w:r>
         <w:rPr>
@@ -6086,7 +6440,7 @@
                 <w:lang w:eastAsia="de-CH"/>
               </w:rPr>
             </w:pPr>
-            <w:bookmarkStart w:id="9" w:name="_Toc4236506"/>
+            <w:bookmarkStart w:id="12" w:name="_Toc4236506"/>
             <w:r>
               <w:rPr>
                 <w:rFonts w:eastAsia="Times New Roman" w:cs="Arial"/>
@@ -6286,6 +6640,8 @@
               </w:rPr>
               <w:t>Pflichtenheft Version 1</w:t>
             </w:r>
+            <w:bookmarkStart w:id="13" w:name="_GoBack"/>
+            <w:bookmarkEnd w:id="13"/>
           </w:p>
         </w:tc>
       </w:tr>
@@ -6867,6 +7223,7 @@
           <w:sz w:val="16"/>
         </w:rPr>
       </w:pPr>
+      <w:bookmarkStart w:id="14" w:name="_Ref5283605"/>
       <w:r>
         <w:rPr>
           <w:i w:val="0"/>
@@ -6916,6 +7273,7 @@
         </w:rPr>
         <w:fldChar w:fldCharType="end"/>
       </w:r>
+      <w:bookmarkEnd w:id="14"/>
       <w:r>
         <w:rPr>
           <w:i w:val="0"/>
@@ -6924,7 +7282,7 @@
         </w:rPr>
         <w:t>: Lieferobjekte</w:t>
       </w:r>
-      <w:bookmarkEnd w:id="9"/>
+      <w:bookmarkEnd w:id="12"/>
     </w:p>
     <w:p>
       <w:pPr>
@@ -6939,23 +7297,23 @@
       <w:pPr>
         <w:pStyle w:val="berschrift1"/>
       </w:pPr>
-      <w:bookmarkStart w:id="10" w:name="_Toc5089217"/>
+      <w:bookmarkStart w:id="15" w:name="_Toc5089217"/>
       <w:r>
         <w:lastRenderedPageBreak/>
         <w:t>Softwarekonzept</w:t>
       </w:r>
-      <w:bookmarkEnd w:id="10"/>
+      <w:bookmarkEnd w:id="15"/>
     </w:p>
     <w:p>
       <w:pPr>
         <w:pStyle w:val="berschrift2"/>
         <w:framePr w:wrap="around"/>
       </w:pPr>
-      <w:bookmarkStart w:id="11" w:name="_Toc5089218"/>
+      <w:bookmarkStart w:id="16" w:name="_Toc5089218"/>
       <w:r>
         <w:t>Anforderungen</w:t>
       </w:r>
-      <w:bookmarkEnd w:id="11"/>
+      <w:bookmarkEnd w:id="16"/>
     </w:p>
     <w:p>
       <w:pPr>
@@ -6975,13 +7333,21 @@
         <w:ind w:left="0"/>
       </w:pPr>
       <w:r>
-        <w:t>Es ist erwünscht, dass das Programm eine Bedienoberfläche hat, welche einem Mischpult mit Schiebereglern ähnlich</w:t>
+        <w:t xml:space="preserve">Es ist erwünscht, dass das Programm eine Bedienoberfläche hat, welche einem Mischpult mit Schiebereglern </w:t>
+      </w:r>
+      <w:proofErr w:type="gramStart"/>
+      <w:r>
+        <w:t>ähnlich</w:t>
       </w:r>
       <w:r>
         <w:t xml:space="preserve"> </w:t>
       </w:r>
       <w:r>
-        <w:t>sieht.</w:t>
+        <w:t>sieht</w:t>
+      </w:r>
+      <w:proofErr w:type="gramEnd"/>
+      <w:r>
+        <w:t>.</w:t>
       </w:r>
     </w:p>
     <w:p>
@@ -6989,11 +7355,11 @@
         <w:pStyle w:val="berschrift2"/>
         <w:framePr w:wrap="around"/>
       </w:pPr>
-      <w:bookmarkStart w:id="12" w:name="_Toc5089219"/>
+      <w:bookmarkStart w:id="17" w:name="_Toc5089219"/>
       <w:r>
         <w:t>Software/Hardware</w:t>
       </w:r>
-      <w:bookmarkEnd w:id="12"/>
+      <w:bookmarkEnd w:id="17"/>
     </w:p>
     <w:p>
       <w:pPr>
@@ -7013,14 +7379,14 @@
         <w:pStyle w:val="berschrift2"/>
         <w:framePr w:wrap="around"/>
       </w:pPr>
-      <w:bookmarkStart w:id="13" w:name="_Toc5089220"/>
+      <w:bookmarkStart w:id="18" w:name="_Toc5089220"/>
       <w:r>
         <w:t>Mock</w:t>
       </w:r>
       <w:r>
         <w:t>-Up</w:t>
       </w:r>
-      <w:bookmarkEnd w:id="13"/>
+      <w:bookmarkEnd w:id="18"/>
     </w:p>
     <w:p>
       <w:pPr>
@@ -7090,9 +7456,9 @@
           <w:sz w:val="16"/>
         </w:rPr>
       </w:pPr>
-      <w:bookmarkStart w:id="14" w:name="_Ref5089401"/>
-      <w:bookmarkStart w:id="15" w:name="_Toc4188515"/>
-      <w:bookmarkStart w:id="16" w:name="_Toc4236497"/>
+      <w:bookmarkStart w:id="19" w:name="_Ref5089401"/>
+      <w:bookmarkStart w:id="20" w:name="_Toc4188515"/>
+      <w:bookmarkStart w:id="21" w:name="_Toc4236497"/>
       <w:r>
         <w:rPr>
           <w:i w:val="0"/>
@@ -7142,7 +7508,7 @@
         </w:rPr>
         <w:fldChar w:fldCharType="end"/>
       </w:r>
-      <w:bookmarkEnd w:id="14"/>
+      <w:bookmarkEnd w:id="19"/>
       <w:r>
         <w:rPr>
           <w:i w:val="0"/>
@@ -7151,8 +7517,8 @@
         </w:rPr>
         <w:t>: GUI Übersicht</w:t>
       </w:r>
-      <w:bookmarkEnd w:id="15"/>
-      <w:bookmarkEnd w:id="16"/>
+      <w:bookmarkEnd w:id="20"/>
+      <w:bookmarkEnd w:id="21"/>
     </w:p>
     <w:p>
       <w:pPr>
@@ -7184,7 +7550,7 @@
         <w:pStyle w:val="berschrift2"/>
         <w:framePr w:wrap="around"/>
       </w:pPr>
-      <w:bookmarkStart w:id="17" w:name="_Toc5089221"/>
+      <w:bookmarkStart w:id="22" w:name="_Toc5089221"/>
       <w:r>
         <w:lastRenderedPageBreak/>
         <w:t>Menüleiste</w:t>
@@ -7192,7 +7558,7 @@
       <w:r>
         <w:t xml:space="preserve"> (noch nicht realisiert)</w:t>
       </w:r>
-      <w:bookmarkEnd w:id="17"/>
+      <w:bookmarkEnd w:id="22"/>
     </w:p>
     <w:p>
       <w:pPr>
@@ -7215,11 +7581,11 @@
         <w:pStyle w:val="berschrift2"/>
         <w:framePr w:wrap="around"/>
       </w:pPr>
-      <w:bookmarkStart w:id="18" w:name="_Toc5089222"/>
+      <w:bookmarkStart w:id="23" w:name="_Toc5089222"/>
       <w:r>
         <w:t>Anzeigefenster DM/CM</w:t>
       </w:r>
-      <w:bookmarkEnd w:id="18"/>
+      <w:bookmarkEnd w:id="23"/>
     </w:p>
     <w:p>
       <w:pPr>
@@ -7233,15 +7599,13 @@
       <w:r>
         <w:t>Die Einfügungsverluste werden jeweils separat für CM und DM in einem Bodediagramm mit Frequenz- und Impedanz Achse dargestellt, wobei die Frequenzachse logarithmisch skaliert ist. Die Kurvendiagramme können einzeln mit einem Doppelklick vergrössert werden um gewünschte/spezielle Stellen der Kurve genauer betrachten zu können. Die Einfügungsverluste werden in Abhängigkeit der Frequenz für CM und DM, graphisch im Bodediagramms als Kurve dargestellt, dies begünstigt eine schnelle Gewinnung von Erkenntnissen zum simulierten Filter.</w:t>
       </w:r>
-      <w:bookmarkStart w:id="19" w:name="_GoBack"/>
-      <w:bookmarkEnd w:id="19"/>
     </w:p>
     <w:p>
       <w:pPr>
         <w:pStyle w:val="berschrift2"/>
         <w:framePr w:wrap="around"/>
       </w:pPr>
-      <w:bookmarkStart w:id="20" w:name="_Toc5089223"/>
+      <w:bookmarkStart w:id="24" w:name="_Toc5089223"/>
       <w:r>
         <w:t xml:space="preserve">Haupt- und </w:t>
       </w:r>
@@ -7251,7 +7615,7 @@
       <w:r>
         <w:t>arameter</w:t>
       </w:r>
-      <w:bookmarkEnd w:id="20"/>
+      <w:bookmarkEnd w:id="24"/>
     </w:p>
     <w:p>
       <w:pPr>
@@ -7324,9 +7688,9 @@
           <w:sz w:val="16"/>
         </w:rPr>
       </w:pPr>
-      <w:bookmarkStart w:id="21" w:name="_Ref5089447"/>
-      <w:bookmarkStart w:id="22" w:name="_Toc4188516"/>
-      <w:bookmarkStart w:id="23" w:name="_Toc4236498"/>
+      <w:bookmarkStart w:id="25" w:name="_Ref5089447"/>
+      <w:bookmarkStart w:id="26" w:name="_Toc4188516"/>
+      <w:bookmarkStart w:id="27" w:name="_Toc4236498"/>
       <w:r>
         <w:rPr>
           <w:i w:val="0"/>
@@ -7376,7 +7740,7 @@
         </w:rPr>
         <w:fldChar w:fldCharType="end"/>
       </w:r>
-      <w:bookmarkEnd w:id="21"/>
+      <w:bookmarkEnd w:id="25"/>
       <w:r>
         <w:rPr>
           <w:i w:val="0"/>
@@ -7385,8 +7749,8 @@
         </w:rPr>
         <w:t>: Parametereinstellungen</w:t>
       </w:r>
-      <w:bookmarkEnd w:id="22"/>
-      <w:bookmarkEnd w:id="23"/>
+      <w:bookmarkEnd w:id="26"/>
+      <w:bookmarkEnd w:id="27"/>
     </w:p>
     <w:p>
       <w:pPr>
@@ -7465,14 +7829,14 @@
         <w:pStyle w:val="berschrift2"/>
         <w:framePr w:wrap="around"/>
       </w:pPr>
-      <w:bookmarkStart w:id="24" w:name="_Toc5089224"/>
+      <w:bookmarkStart w:id="28" w:name="_Toc5089224"/>
       <w:r>
         <w:t>Beschreibung</w:t>
       </w:r>
       <w:r>
         <w:t xml:space="preserve"> Programmablauf</w:t>
       </w:r>
-      <w:bookmarkEnd w:id="24"/>
+      <w:bookmarkEnd w:id="28"/>
     </w:p>
     <w:p>
       <w:pPr>
@@ -7559,9 +7923,9 @@
           <w:sz w:val="16"/>
         </w:rPr>
       </w:pPr>
-      <w:bookmarkStart w:id="25" w:name="_Ref5089496"/>
-      <w:bookmarkStart w:id="26" w:name="_Toc4188517"/>
-      <w:bookmarkStart w:id="27" w:name="_Toc4236499"/>
+      <w:bookmarkStart w:id="29" w:name="_Ref5089496"/>
+      <w:bookmarkStart w:id="30" w:name="_Toc4188517"/>
+      <w:bookmarkStart w:id="31" w:name="_Toc4236499"/>
       <w:r>
         <w:rPr>
           <w:i w:val="0"/>
@@ -7611,7 +7975,7 @@
         </w:rPr>
         <w:fldChar w:fldCharType="end"/>
       </w:r>
-      <w:bookmarkEnd w:id="25"/>
+      <w:bookmarkEnd w:id="29"/>
       <w:r>
         <w:rPr>
           <w:i w:val="0"/>
@@ -7620,8 +7984,8 @@
         </w:rPr>
         <w:t>: Anpassung der Parameter</w:t>
       </w:r>
-      <w:bookmarkEnd w:id="26"/>
-      <w:bookmarkEnd w:id="27"/>
+      <w:bookmarkEnd w:id="30"/>
+      <w:bookmarkEnd w:id="31"/>
     </w:p>
     <w:p>
       <w:pPr>
@@ -7827,9 +8191,9 @@
           <w:sz w:val="16"/>
         </w:rPr>
       </w:pPr>
-      <w:bookmarkStart w:id="28" w:name="_Ref5089549"/>
-      <w:bookmarkStart w:id="29" w:name="_Toc4188518"/>
-      <w:bookmarkStart w:id="30" w:name="_Toc4236500"/>
+      <w:bookmarkStart w:id="32" w:name="_Ref5089549"/>
+      <w:bookmarkStart w:id="33" w:name="_Toc4188518"/>
+      <w:bookmarkStart w:id="34" w:name="_Toc4236500"/>
       <w:r>
         <w:rPr>
           <w:i w:val="0"/>
@@ -7879,7 +8243,7 @@
         </w:rPr>
         <w:fldChar w:fldCharType="end"/>
       </w:r>
-      <w:bookmarkEnd w:id="28"/>
+      <w:bookmarkEnd w:id="32"/>
       <w:r>
         <w:rPr>
           <w:i w:val="0"/>
@@ -7888,8 +8252,8 @@
         </w:rPr>
         <w:t>: Kurvenansicht</w:t>
       </w:r>
-      <w:bookmarkEnd w:id="29"/>
-      <w:bookmarkEnd w:id="30"/>
+      <w:bookmarkEnd w:id="33"/>
+      <w:bookmarkEnd w:id="34"/>
     </w:p>
     <w:p>
       <w:pPr>
@@ -7992,9 +8356,9 @@
           <w:sz w:val="16"/>
         </w:rPr>
       </w:pPr>
-      <w:bookmarkStart w:id="31" w:name="_Ref5089614"/>
-      <w:bookmarkStart w:id="32" w:name="_Toc4188519"/>
-      <w:bookmarkStart w:id="33" w:name="_Toc4236501"/>
+      <w:bookmarkStart w:id="35" w:name="_Ref5089614"/>
+      <w:bookmarkStart w:id="36" w:name="_Toc4188519"/>
+      <w:bookmarkStart w:id="37" w:name="_Toc4236501"/>
       <w:r>
         <w:rPr>
           <w:i w:val="0"/>
@@ -8044,7 +8408,7 @@
         </w:rPr>
         <w:fldChar w:fldCharType="end"/>
       </w:r>
-      <w:bookmarkEnd w:id="31"/>
+      <w:bookmarkEnd w:id="35"/>
       <w:r>
         <w:rPr>
           <w:i w:val="0"/>
@@ -8053,8 +8417,8 @@
         </w:rPr>
         <w:t>: Parameterauswirkung</w:t>
       </w:r>
-      <w:bookmarkEnd w:id="32"/>
-      <w:bookmarkEnd w:id="33"/>
+      <w:bookmarkEnd w:id="36"/>
+      <w:bookmarkEnd w:id="37"/>
     </w:p>
     <w:p>
       <w:pPr>
@@ -8158,12 +8522,12 @@
       <w:pPr>
         <w:pStyle w:val="berschrift1"/>
       </w:pPr>
-      <w:bookmarkStart w:id="34" w:name="_Toc5089225"/>
+      <w:bookmarkStart w:id="38" w:name="_Toc5089225"/>
       <w:r>
         <w:lastRenderedPageBreak/>
         <w:t>Softwarestruktur</w:t>
       </w:r>
-      <w:bookmarkEnd w:id="34"/>
+      <w:bookmarkEnd w:id="38"/>
     </w:p>
     <w:p>
       <w:r>
@@ -8203,14 +8567,14 @@
         <w:framePr w:wrap="around"/>
         <w:ind w:left="851"/>
       </w:pPr>
-      <w:bookmarkStart w:id="35" w:name="_Toc5089226"/>
+      <w:bookmarkStart w:id="39" w:name="_Toc5089226"/>
       <w:r>
         <w:t>Klassendiagram</w:t>
       </w:r>
       <w:r>
         <w:t>m</w:t>
       </w:r>
-      <w:bookmarkEnd w:id="35"/>
+      <w:bookmarkEnd w:id="39"/>
     </w:p>
     <w:p>
       <w:pPr>
@@ -8295,9 +8659,9 @@
           <w:sz w:val="16"/>
         </w:rPr>
       </w:pPr>
-      <w:bookmarkStart w:id="36" w:name="_Ref5089681"/>
-      <w:bookmarkStart w:id="37" w:name="_Toc4188520"/>
-      <w:bookmarkStart w:id="38" w:name="_Toc4236502"/>
+      <w:bookmarkStart w:id="40" w:name="_Ref5089681"/>
+      <w:bookmarkStart w:id="41" w:name="_Toc4188520"/>
+      <w:bookmarkStart w:id="42" w:name="_Toc4236502"/>
       <w:r>
         <w:rPr>
           <w:i w:val="0"/>
@@ -8347,7 +8711,7 @@
         </w:rPr>
         <w:fldChar w:fldCharType="end"/>
       </w:r>
-      <w:bookmarkEnd w:id="36"/>
+      <w:bookmarkEnd w:id="40"/>
       <w:r>
         <w:rPr>
           <w:i w:val="0"/>
@@ -8356,8 +8720,8 @@
         </w:rPr>
         <w:t>: Klassendiagramm</w:t>
       </w:r>
-      <w:bookmarkEnd w:id="37"/>
-      <w:bookmarkEnd w:id="38"/>
+      <w:bookmarkEnd w:id="41"/>
+      <w:bookmarkEnd w:id="42"/>
     </w:p>
     <w:p>
       <w:pPr>
@@ -8387,26 +8751,26 @@
         <w:pStyle w:val="berschrift1"/>
         <w:ind w:left="0"/>
       </w:pPr>
-      <w:bookmarkStart w:id="39" w:name="_Toc5089227"/>
+      <w:bookmarkStart w:id="43" w:name="_Toc5089227"/>
       <w:r>
         <w:lastRenderedPageBreak/>
         <w:t>Theoretische Grundlagen</w:t>
       </w:r>
-      <w:bookmarkEnd w:id="39"/>
+      <w:bookmarkEnd w:id="43"/>
     </w:p>
     <w:p>
       <w:pPr>
         <w:pStyle w:val="berschrift2"/>
         <w:framePr w:wrap="around"/>
       </w:pPr>
-      <w:bookmarkStart w:id="40" w:name="_Toc5089228"/>
+      <w:bookmarkStart w:id="44" w:name="_Toc5089228"/>
       <w:r>
         <w:t xml:space="preserve">Einleitung EMI </w:t>
       </w:r>
       <w:r>
         <w:t>Filter</w:t>
       </w:r>
-      <w:bookmarkEnd w:id="40"/>
+      <w:bookmarkEnd w:id="44"/>
     </w:p>
     <w:p>
       <w:pPr>
@@ -8418,7 +8782,15 @@
         <w:ind w:left="0"/>
       </w:pPr>
       <w:r>
-        <w:t>Nahezu jedes elektrische Gerät besitzt ein Schaltnetzteil um die Netzspannung auf die benötigte Spannung zu regeln. Betrachtet man die Eingangsspannung ohne Netzfilter, wird man auf dem ganzen Frequenzspektrum, d.h. von Netzfrequenz bis zu mehreren MHz Störungen feststellen. Die Aufgabe vom EMI (elektromagnetische Interferenzen) Filter ist es, diese Störungen zu filtern, so dass keine anderen Geräte gestört werden. Damit dieses eingesetzt werden darf</w:t>
+        <w:t xml:space="preserve">Nahezu jedes elektrische Gerät besitzt ein </w:t>
+      </w:r>
+      <w:proofErr w:type="gramStart"/>
+      <w:r>
+        <w:t>Schaltnetzteil</w:t>
+      </w:r>
+      <w:proofErr w:type="gramEnd"/>
+      <w:r>
+        <w:t xml:space="preserve"> um die Netzspannung auf die benötigte Spannung zu regeln. Betrachtet man die Eingangsspannung ohne Netzfilter, wird man auf dem ganzen Frequenzspektrum, d.h. von Netzfrequenz bis zu mehreren MHz Störungen feststellen. Die Aufgabe vom EMI (elektromagnetische Interferenzen) Filter ist es, diese Störungen zu filtern, so dass keine anderen Geräte gestört werden. Damit dieses eingesetzt werden darf</w:t>
       </w:r>
       <w:r>
         <w:t xml:space="preserve">, </w:t>
@@ -8432,7 +8804,7 @@
         <w:pStyle w:val="berschrift2"/>
         <w:framePr w:wrap="around"/>
       </w:pPr>
-      <w:bookmarkStart w:id="41" w:name="_Toc5089229"/>
+      <w:bookmarkStart w:id="45" w:name="_Toc5089229"/>
       <w:r>
         <w:t>Vorgehensweise</w:t>
       </w:r>
@@ -8445,7 +8817,7 @@
       <w:r>
         <w:t xml:space="preserve"> Einfügungsverluste</w:t>
       </w:r>
-      <w:bookmarkEnd w:id="41"/>
+      <w:bookmarkEnd w:id="45"/>
     </w:p>
     <w:p>
       <w:pPr>
@@ -8568,9 +8940,9 @@
           <w:sz w:val="14"/>
         </w:rPr>
       </w:pPr>
-      <w:bookmarkStart w:id="42" w:name="_Ref5089719"/>
-      <w:bookmarkStart w:id="43" w:name="_Toc4188512"/>
-      <w:bookmarkStart w:id="44" w:name="_Toc4236494"/>
+      <w:bookmarkStart w:id="46" w:name="_Ref5089719"/>
+      <w:bookmarkStart w:id="47" w:name="_Toc4188512"/>
+      <w:bookmarkStart w:id="48" w:name="_Toc4236494"/>
       <w:r>
         <w:rPr>
           <w:i w:val="0"/>
@@ -8620,7 +8992,7 @@
         </w:rPr>
         <w:fldChar w:fldCharType="end"/>
       </w:r>
-      <w:bookmarkEnd w:id="42"/>
+      <w:bookmarkEnd w:id="46"/>
       <w:r>
         <w:rPr>
           <w:i w:val="0"/>
@@ -8629,8 +9001,8 @@
         </w:rPr>
         <w:t>: Vereinfachte CM-Schaltung</w:t>
       </w:r>
-      <w:bookmarkEnd w:id="43"/>
-      <w:bookmarkEnd w:id="44"/>
+      <w:bookmarkEnd w:id="47"/>
+      <w:bookmarkEnd w:id="48"/>
     </w:p>
     <w:p>
       <w:pPr>
@@ -8989,12 +9361,12 @@
         <w:pStyle w:val="berschrift1"/>
         <w:ind w:left="0"/>
       </w:pPr>
-      <w:bookmarkStart w:id="45" w:name="_Toc5089230"/>
+      <w:bookmarkStart w:id="49" w:name="_Toc5089230"/>
       <w:r>
         <w:lastRenderedPageBreak/>
         <w:t>Testkonzept</w:t>
       </w:r>
-      <w:bookmarkEnd w:id="45"/>
+      <w:bookmarkEnd w:id="49"/>
     </w:p>
     <w:p>
       <w:pPr>
@@ -9014,7 +9386,7 @@
         <w:pStyle w:val="berschrift2"/>
         <w:framePr w:wrap="around"/>
       </w:pPr>
-      <w:bookmarkStart w:id="46" w:name="_Toc5089231"/>
+      <w:bookmarkStart w:id="50" w:name="_Toc5089231"/>
       <w:r>
         <w:t xml:space="preserve">Kontrolle bei </w:t>
       </w:r>
@@ -9024,7 +9396,7 @@
       <w:r>
         <w:t xml:space="preserve"> Entwicklung</w:t>
       </w:r>
-      <w:bookmarkEnd w:id="46"/>
+      <w:bookmarkEnd w:id="50"/>
     </w:p>
     <w:p>
       <w:pPr>
@@ -9085,7 +9457,7 @@
         <w:pStyle w:val="berschrift2"/>
         <w:framePr w:wrap="around"/>
       </w:pPr>
-      <w:bookmarkStart w:id="47" w:name="_Toc5089232"/>
+      <w:bookmarkStart w:id="51" w:name="_Toc5089232"/>
       <w:r>
         <w:t>Überprüfung</w:t>
       </w:r>
@@ -9095,7 +9467,7 @@
       <w:r>
         <w:t>MATLAB</w:t>
       </w:r>
-      <w:bookmarkEnd w:id="47"/>
+      <w:bookmarkEnd w:id="51"/>
       <w:r>
         <w:t xml:space="preserve"> </w:t>
       </w:r>
@@ -9150,11 +9522,11 @@
         <w:pStyle w:val="berschrift2"/>
         <w:framePr w:wrap="around"/>
       </w:pPr>
-      <w:bookmarkStart w:id="48" w:name="_Toc5089233"/>
+      <w:bookmarkStart w:id="52" w:name="_Toc5089233"/>
       <w:r>
         <w:t>Integrationstest</w:t>
       </w:r>
-      <w:bookmarkEnd w:id="48"/>
+      <w:bookmarkEnd w:id="52"/>
     </w:p>
     <w:p>
       <w:pPr>
@@ -9185,11 +9557,11 @@
         <w:pStyle w:val="berschrift2"/>
         <w:framePr w:wrap="around"/>
       </w:pPr>
-      <w:bookmarkStart w:id="49" w:name="_Toc5089234"/>
+      <w:bookmarkStart w:id="53" w:name="_Toc5089234"/>
       <w:r>
         <w:t>Softwaretest</w:t>
       </w:r>
-      <w:bookmarkEnd w:id="49"/>
+      <w:bookmarkEnd w:id="53"/>
     </w:p>
     <w:p>
       <w:pPr>
@@ -9352,7 +9724,7 @@
         <w:ind w:left="0"/>
       </w:pPr>
     </w:p>
-    <w:bookmarkStart w:id="50" w:name="_Toc5089235" w:displacedByCustomXml="next"/>
+    <w:bookmarkStart w:id="54" w:name="_Toc5089235" w:displacedByCustomXml="next"/>
     <w:sdt>
       <w:sdtPr>
         <w:rPr>
@@ -9377,7 +9749,7 @@
           <w:r>
             <w:t>Literaturverzeichnis</w:t>
           </w:r>
-          <w:bookmarkEnd w:id="50"/>
+          <w:bookmarkEnd w:id="54"/>
         </w:p>
         <w:sdt>
           <w:sdtPr>
@@ -11369,7 +11741,7 @@
       </w:pPr>
     </w:pPrDefault>
   </w:docDefaults>
-  <w:latentStyles w:defLockedState="0" w:defUIPriority="99" w:defSemiHidden="0" w:defUnhideWhenUsed="0" w:defQFormat="0" w:count="375">
+  <w:latentStyles w:defLockedState="0" w:defUIPriority="99" w:defSemiHidden="0" w:defUnhideWhenUsed="0" w:defQFormat="0" w:count="376">
     <w:lsdException w:name="Normal" w:uiPriority="0" w:qFormat="1"/>
     <w:lsdException w:name="heading 1" w:uiPriority="9" w:qFormat="1"/>
     <w:lsdException w:name="heading 2" w:semiHidden="1" w:uiPriority="9" w:unhideWhenUsed="1" w:qFormat="1"/>
@@ -11475,7 +11847,6 @@
     <w:lsdException w:name="HTML Sample" w:semiHidden="1" w:unhideWhenUsed="1"/>
     <w:lsdException w:name="HTML Typewriter" w:semiHidden="1" w:unhideWhenUsed="1"/>
     <w:lsdException w:name="HTML Variable" w:semiHidden="1" w:unhideWhenUsed="1"/>
-    <w:lsdException w:name="Normal Table" w:semiHidden="1" w:unhideWhenUsed="1"/>
     <w:lsdException w:name="annotation subject" w:semiHidden="1" w:unhideWhenUsed="1"/>
     <w:lsdException w:name="No List" w:semiHidden="1" w:unhideWhenUsed="1"/>
     <w:lsdException w:name="Outline List 1" w:semiHidden="1" w:unhideWhenUsed="1"/>
@@ -11522,10 +11893,8 @@
     <w:lsdException w:name="Table Subtle 2" w:semiHidden="1" w:unhideWhenUsed="1"/>
     <w:lsdException w:name="Table Web 1" w:semiHidden="1" w:unhideWhenUsed="1"/>
     <w:lsdException w:name="Table Web 2" w:semiHidden="1" w:unhideWhenUsed="1"/>
-    <w:lsdException w:name="Table Web 3" w:semiHidden="1" w:unhideWhenUsed="1"/>
     <w:lsdException w:name="Balloon Text" w:semiHidden="1" w:unhideWhenUsed="1"/>
     <w:lsdException w:name="Table Grid" w:uiPriority="39"/>
-    <w:lsdException w:name="Table Theme" w:semiHidden="1" w:unhideWhenUsed="1"/>
     <w:lsdException w:name="Placeholder Text" w:semiHidden="1"/>
     <w:lsdException w:name="No Spacing" w:uiPriority="1" w:qFormat="1"/>
     <w:lsdException w:name="Light Shading" w:uiPriority="60"/>
@@ -11745,6 +12114,7 @@
     <w:lsdException w:name="Smart Hyperlink" w:semiHidden="1" w:unhideWhenUsed="1"/>
     <w:lsdException w:name="Hashtag" w:semiHidden="1" w:unhideWhenUsed="1"/>
     <w:lsdException w:name="Unresolved Mention" w:semiHidden="1" w:unhideWhenUsed="1"/>
+    <w:lsdException w:name="Smart Link" w:semiHidden="1" w:unhideWhenUsed="1"/>
   </w:latentStyles>
   <w:style w:type="paragraph" w:default="1" w:styleId="Standard">
     <w:name w:val="Normal"/>
@@ -12955,7 +13325,7 @@
 </file>
 
 <file path=customXml/itemProps1.xml><?xml version="1.0" encoding="utf-8"?>
-<ds:datastoreItem xmlns:ds="http://schemas.openxmlformats.org/officeDocument/2006/customXml" ds:itemID="{74176827-7A0E-44E2-B039-634A9C1BB83B}">
+<ds:datastoreItem xmlns:ds="http://schemas.openxmlformats.org/officeDocument/2006/customXml" ds:itemID="{761B9F02-AE97-4233-8035-D7570CF6314D}">
   <ds:schemaRefs>
     <ds:schemaRef ds:uri="http://schemas.openxmlformats.org/officeDocument/2006/bibliography"/>
   </ds:schemaRefs>

</xml_diff>

<commit_message>
einige Korrekturen, Abbildungsreferenzen und neuer Text
</commit_message>
<xml_diff>
--- a/Fach_Pflichtenheft_T5.docx
+++ b/Fach_Pflichtenheft_T5.docx
@@ -4,7 +4,7 @@
   <w:body>
     <w:p>
       <w:pPr>
-        <w:pStyle w:val="standard0"/>
+        <w:pStyle w:val="standard"/>
         <w:ind w:left="0"/>
         <w:jc w:val="center"/>
         <w:rPr>
@@ -16,7 +16,7 @@
     </w:p>
     <w:p>
       <w:pPr>
-        <w:pStyle w:val="standard0"/>
+        <w:pStyle w:val="standard"/>
         <w:ind w:left="0"/>
         <w:jc w:val="center"/>
         <w:rPr>
@@ -36,7 +36,7 @@
     </w:p>
     <w:p>
       <w:pPr>
-        <w:pStyle w:val="standard0"/>
+        <w:pStyle w:val="standard"/>
         <w:jc w:val="center"/>
         <w:rPr>
           <w:rFonts w:cs="Arial"/>
@@ -66,7 +66,7 @@
     </w:p>
     <w:p>
       <w:pPr>
-        <w:pStyle w:val="standard0"/>
+        <w:pStyle w:val="standard"/>
         <w:jc w:val="center"/>
         <w:rPr>
           <w:rFonts w:cs="Arial"/>
@@ -78,7 +78,7 @@
     </w:p>
     <w:p>
       <w:pPr>
-        <w:pStyle w:val="standard0"/>
+        <w:pStyle w:val="standard"/>
         <w:jc w:val="center"/>
         <w:rPr>
           <w:rFonts w:cs="Arial"/>
@@ -136,7 +136,7 @@
     </w:p>
     <w:p>
       <w:pPr>
-        <w:pStyle w:val="standard0"/>
+        <w:pStyle w:val="standard"/>
         <w:jc w:val="center"/>
         <w:rPr>
           <w:rFonts w:cs="Arial"/>
@@ -148,7 +148,7 @@
     </w:p>
     <w:p>
       <w:pPr>
-        <w:pStyle w:val="standard0"/>
+        <w:pStyle w:val="standard"/>
         <w:jc w:val="center"/>
         <w:rPr>
           <w:rFonts w:cs="Arial"/>
@@ -169,7 +169,7 @@
     </w:p>
     <w:p>
       <w:pPr>
-        <w:pStyle w:val="standard0"/>
+        <w:pStyle w:val="standard"/>
         <w:jc w:val="center"/>
         <w:rPr>
           <w:rFonts w:cs="Arial"/>
@@ -795,7 +795,7 @@
     </w:p>
     <w:p>
       <w:pPr>
-        <w:pStyle w:val="standard0"/>
+        <w:pStyle w:val="standard"/>
         <w:ind w:left="0"/>
         <w:jc w:val="center"/>
         <w:rPr>
@@ -853,7 +853,7 @@
       <w:sdtContent>
         <w:p>
           <w:pPr>
-            <w:pStyle w:val="Inhaltsverzeichnisberschrift"/>
+            <w:pStyle w:val="TOCHeading"/>
             <w:numPr>
               <w:ilvl w:val="0"/>
               <w:numId w:val="0"/>
@@ -877,7 +877,7 @@
         </w:p>
         <w:p>
           <w:pPr>
-            <w:pStyle w:val="Verzeichnis1"/>
+            <w:pStyle w:val="TOC1"/>
             <w:rPr>
               <w:rFonts w:asciiTheme="minorHAnsi" w:eastAsiaTheme="minorEastAsia" w:hAnsiTheme="minorHAnsi"/>
               <w:noProof/>
@@ -987,7 +987,7 @@
         </w:p>
         <w:p>
           <w:pPr>
-            <w:pStyle w:val="Verzeichnis2"/>
+            <w:pStyle w:val="TOC2"/>
             <w:rPr>
               <w:rFonts w:asciiTheme="minorHAnsi" w:eastAsiaTheme="minorEastAsia" w:hAnsiTheme="minorHAnsi"/>
               <w:noProof/>
@@ -1073,7 +1073,7 @@
         </w:p>
         <w:p>
           <w:pPr>
-            <w:pStyle w:val="Verzeichnis2"/>
+            <w:pStyle w:val="TOC2"/>
             <w:rPr>
               <w:rFonts w:asciiTheme="minorHAnsi" w:eastAsiaTheme="minorEastAsia" w:hAnsiTheme="minorHAnsi"/>
               <w:noProof/>
@@ -1159,7 +1159,7 @@
         </w:p>
         <w:p>
           <w:pPr>
-            <w:pStyle w:val="Verzeichnis2"/>
+            <w:pStyle w:val="TOC2"/>
             <w:rPr>
               <w:rFonts w:asciiTheme="minorHAnsi" w:eastAsiaTheme="minorEastAsia" w:hAnsiTheme="minorHAnsi"/>
               <w:noProof/>
@@ -1245,7 +1245,7 @@
         </w:p>
         <w:p>
           <w:pPr>
-            <w:pStyle w:val="Verzeichnis2"/>
+            <w:pStyle w:val="TOC2"/>
             <w:rPr>
               <w:rFonts w:asciiTheme="minorHAnsi" w:eastAsiaTheme="minorEastAsia" w:hAnsiTheme="minorHAnsi"/>
               <w:noProof/>
@@ -1331,7 +1331,7 @@
         </w:p>
         <w:p>
           <w:pPr>
-            <w:pStyle w:val="Verzeichnis2"/>
+            <w:pStyle w:val="TOC2"/>
             <w:rPr>
               <w:rFonts w:asciiTheme="minorHAnsi" w:eastAsiaTheme="minorEastAsia" w:hAnsiTheme="minorHAnsi"/>
               <w:noProof/>
@@ -1417,7 +1417,7 @@
         </w:p>
         <w:p>
           <w:pPr>
-            <w:pStyle w:val="Verzeichnis1"/>
+            <w:pStyle w:val="TOC1"/>
             <w:rPr>
               <w:rFonts w:asciiTheme="minorHAnsi" w:eastAsiaTheme="minorEastAsia" w:hAnsiTheme="minorHAnsi"/>
               <w:noProof/>
@@ -1503,7 +1503,7 @@
         </w:p>
         <w:p>
           <w:pPr>
-            <w:pStyle w:val="Verzeichnis2"/>
+            <w:pStyle w:val="TOC2"/>
             <w:rPr>
               <w:rFonts w:asciiTheme="minorHAnsi" w:eastAsiaTheme="minorEastAsia" w:hAnsiTheme="minorHAnsi"/>
               <w:noProof/>
@@ -1589,7 +1589,7 @@
         </w:p>
         <w:p>
           <w:pPr>
-            <w:pStyle w:val="Verzeichnis2"/>
+            <w:pStyle w:val="TOC2"/>
             <w:rPr>
               <w:rFonts w:asciiTheme="minorHAnsi" w:eastAsiaTheme="minorEastAsia" w:hAnsiTheme="minorHAnsi"/>
               <w:noProof/>
@@ -1675,7 +1675,7 @@
         </w:p>
         <w:p>
           <w:pPr>
-            <w:pStyle w:val="Verzeichnis2"/>
+            <w:pStyle w:val="TOC2"/>
             <w:rPr>
               <w:rFonts w:asciiTheme="minorHAnsi" w:eastAsiaTheme="minorEastAsia" w:hAnsiTheme="minorHAnsi"/>
               <w:noProof/>
@@ -1761,7 +1761,7 @@
         </w:p>
         <w:p>
           <w:pPr>
-            <w:pStyle w:val="Verzeichnis2"/>
+            <w:pStyle w:val="TOC2"/>
             <w:rPr>
               <w:rFonts w:asciiTheme="minorHAnsi" w:eastAsiaTheme="minorEastAsia" w:hAnsiTheme="minorHAnsi"/>
               <w:noProof/>
@@ -1847,7 +1847,7 @@
         </w:p>
         <w:p>
           <w:pPr>
-            <w:pStyle w:val="Verzeichnis2"/>
+            <w:pStyle w:val="TOC2"/>
             <w:rPr>
               <w:rFonts w:asciiTheme="minorHAnsi" w:eastAsiaTheme="minorEastAsia" w:hAnsiTheme="minorHAnsi"/>
               <w:noProof/>
@@ -1933,7 +1933,7 @@
         </w:p>
         <w:p>
           <w:pPr>
-            <w:pStyle w:val="Verzeichnis2"/>
+            <w:pStyle w:val="TOC2"/>
             <w:rPr>
               <w:rFonts w:asciiTheme="minorHAnsi" w:eastAsiaTheme="minorEastAsia" w:hAnsiTheme="minorHAnsi"/>
               <w:noProof/>
@@ -2019,7 +2019,7 @@
         </w:p>
         <w:p>
           <w:pPr>
-            <w:pStyle w:val="Verzeichnis2"/>
+            <w:pStyle w:val="TOC2"/>
             <w:rPr>
               <w:rFonts w:asciiTheme="minorHAnsi" w:eastAsiaTheme="minorEastAsia" w:hAnsiTheme="minorHAnsi"/>
               <w:noProof/>
@@ -2105,7 +2105,7 @@
         </w:p>
         <w:p>
           <w:pPr>
-            <w:pStyle w:val="Verzeichnis1"/>
+            <w:pStyle w:val="TOC1"/>
             <w:rPr>
               <w:rFonts w:asciiTheme="minorHAnsi" w:eastAsiaTheme="minorEastAsia" w:hAnsiTheme="minorHAnsi"/>
               <w:noProof/>
@@ -2191,7 +2191,7 @@
         </w:p>
         <w:p>
           <w:pPr>
-            <w:pStyle w:val="Verzeichnis2"/>
+            <w:pStyle w:val="TOC2"/>
             <w:rPr>
               <w:rFonts w:asciiTheme="minorHAnsi" w:eastAsiaTheme="minorEastAsia" w:hAnsiTheme="minorHAnsi"/>
               <w:noProof/>
@@ -2277,7 +2277,7 @@
         </w:p>
         <w:p>
           <w:pPr>
-            <w:pStyle w:val="Verzeichnis1"/>
+            <w:pStyle w:val="TOC1"/>
             <w:rPr>
               <w:rFonts w:asciiTheme="minorHAnsi" w:eastAsiaTheme="minorEastAsia" w:hAnsiTheme="minorHAnsi"/>
               <w:noProof/>
@@ -2363,7 +2363,7 @@
         </w:p>
         <w:p>
           <w:pPr>
-            <w:pStyle w:val="Verzeichnis2"/>
+            <w:pStyle w:val="TOC2"/>
             <w:rPr>
               <w:rFonts w:asciiTheme="minorHAnsi" w:eastAsiaTheme="minorEastAsia" w:hAnsiTheme="minorHAnsi"/>
               <w:noProof/>
@@ -2449,7 +2449,7 @@
         </w:p>
         <w:p>
           <w:pPr>
-            <w:pStyle w:val="Verzeichnis2"/>
+            <w:pStyle w:val="TOC2"/>
             <w:rPr>
               <w:rFonts w:asciiTheme="minorHAnsi" w:eastAsiaTheme="minorEastAsia" w:hAnsiTheme="minorHAnsi"/>
               <w:noProof/>
@@ -2535,7 +2535,7 @@
         </w:p>
         <w:p>
           <w:pPr>
-            <w:pStyle w:val="Verzeichnis1"/>
+            <w:pStyle w:val="TOC1"/>
             <w:rPr>
               <w:rFonts w:asciiTheme="minorHAnsi" w:eastAsiaTheme="minorEastAsia" w:hAnsiTheme="minorHAnsi"/>
               <w:noProof/>
@@ -2621,7 +2621,7 @@
         </w:p>
         <w:p>
           <w:pPr>
-            <w:pStyle w:val="Verzeichnis2"/>
+            <w:pStyle w:val="TOC2"/>
             <w:rPr>
               <w:rFonts w:asciiTheme="minorHAnsi" w:eastAsiaTheme="minorEastAsia" w:hAnsiTheme="minorHAnsi"/>
               <w:noProof/>
@@ -2707,7 +2707,7 @@
         </w:p>
         <w:p>
           <w:pPr>
-            <w:pStyle w:val="Verzeichnis2"/>
+            <w:pStyle w:val="TOC2"/>
             <w:rPr>
               <w:rFonts w:asciiTheme="minorHAnsi" w:eastAsiaTheme="minorEastAsia" w:hAnsiTheme="minorHAnsi"/>
               <w:noProof/>
@@ -2793,7 +2793,7 @@
         </w:p>
         <w:p>
           <w:pPr>
-            <w:pStyle w:val="Verzeichnis2"/>
+            <w:pStyle w:val="TOC2"/>
             <w:rPr>
               <w:rFonts w:asciiTheme="minorHAnsi" w:eastAsiaTheme="minorEastAsia" w:hAnsiTheme="minorHAnsi"/>
               <w:noProof/>
@@ -2879,7 +2879,7 @@
         </w:p>
         <w:p>
           <w:pPr>
-            <w:pStyle w:val="Verzeichnis2"/>
+            <w:pStyle w:val="TOC2"/>
             <w:rPr>
               <w:rFonts w:asciiTheme="minorHAnsi" w:eastAsiaTheme="minorEastAsia" w:hAnsiTheme="minorHAnsi"/>
               <w:noProof/>
@@ -2965,7 +2965,7 @@
         </w:p>
         <w:p>
           <w:pPr>
-            <w:pStyle w:val="Verzeichnis1"/>
+            <w:pStyle w:val="TOC1"/>
             <w:rPr>
               <w:rFonts w:asciiTheme="minorHAnsi" w:eastAsiaTheme="minorEastAsia" w:hAnsiTheme="minorHAnsi"/>
               <w:noProof/>
@@ -3069,7 +3069,7 @@
     </w:sdt>
     <w:p>
       <w:pPr>
-        <w:pStyle w:val="berschrift1"/>
+        <w:pStyle w:val="Heading1"/>
         <w:ind w:left="0" w:hanging="426"/>
       </w:pPr>
       <w:bookmarkStart w:id="0" w:name="_Toc5089211"/>
@@ -3081,7 +3081,7 @@
     </w:p>
     <w:p>
       <w:pPr>
-        <w:pStyle w:val="berschrift2"/>
+        <w:pStyle w:val="Heading2"/>
         <w:framePr w:wrap="around"/>
       </w:pPr>
       <w:bookmarkStart w:id="1" w:name="_Toc5089212"/>
@@ -3100,7 +3100,7 @@
     </w:p>
     <w:p>
       <w:pPr>
-        <w:pStyle w:val="KeinLeerraum"/>
+        <w:pStyle w:val="NoSpacing"/>
         <w:ind w:left="0"/>
         <w:rPr>
           <w:rFonts w:cs="Arial"/>
@@ -3124,7 +3124,7 @@
     </w:p>
     <w:p>
       <w:pPr>
-        <w:pStyle w:val="KeinLeerraum"/>
+        <w:pStyle w:val="NoSpacing"/>
         <w:ind w:left="0"/>
         <w:rPr>
           <w:rFonts w:cs="Arial"/>
@@ -3232,7 +3232,7 @@
     </w:p>
     <w:p>
       <w:pPr>
-        <w:pStyle w:val="KeinLeerraum"/>
+        <w:pStyle w:val="NoSpacing"/>
         <w:ind w:left="0"/>
         <w:rPr>
           <w:rFonts w:cs="Arial"/>
@@ -3296,28 +3296,28 @@
           <w:rFonts w:cs="Arial"/>
           <w:color w:val="212121"/>
         </w:rPr>
-        <w:t>bedienerfreundlichen</w:t>
+        <w:t>bedien</w:t>
       </w:r>
       <w:r>
         <w:rPr>
           <w:rFonts w:cs="Arial"/>
           <w:color w:val="212121"/>
         </w:rPr>
-        <w:t xml:space="preserve"> Programms, das in der Lage ist, die Einfügungsverluste des Filters zu berechnen</w:t>
+        <w:t>ungsfr</w:t>
       </w:r>
       <w:r>
         <w:rPr>
           <w:rFonts w:cs="Arial"/>
           <w:color w:val="212121"/>
         </w:rPr>
-        <w:t>,</w:t>
+        <w:t>eundlichen</w:t>
       </w:r>
       <w:r>
         <w:rPr>
           <w:rFonts w:cs="Arial"/>
           <w:color w:val="212121"/>
         </w:rPr>
-        <w:t xml:space="preserve"> sowie graphisch darzustellen. Das Programm soll ausserdem aufzeigen, wie sich bestimmte Parameter</w:t>
+        <w:t xml:space="preserve"> Programms, das in der Lage ist, die Einfügungsverluste des Filters zu berechnen</w:t>
       </w:r>
       <w:r>
         <w:rPr>
@@ -3331,55 +3331,69 @@
           <w:rFonts w:cs="Arial"/>
           <w:color w:val="212121"/>
         </w:rPr>
-        <w:t xml:space="preserve"> auf die </w:t>
+        <w:t xml:space="preserve"> sowie graphisch darzustellen. Das Programm soll ausserdem aufzeigen, wie sich bestimmte Parameter</w:t>
       </w:r>
       <w:r>
         <w:rPr>
           <w:rFonts w:cs="Arial"/>
           <w:color w:val="212121"/>
         </w:rPr>
-        <w:t xml:space="preserve">zwei </w:t>
+        <w:t>,</w:t>
       </w:r>
       <w:r>
         <w:rPr>
           <w:rFonts w:cs="Arial"/>
           <w:color w:val="212121"/>
         </w:rPr>
-        <w:t>Störungsarten im ganzen Frequenzspektrum auswirken.</w:t>
+        <w:t xml:space="preserve"> auf die </w:t>
       </w:r>
       <w:r>
         <w:rPr>
           <w:rFonts w:cs="Arial"/>
           <w:color w:val="212121"/>
         </w:rPr>
-        <w:t xml:space="preserve"> Diese Informationen sollten </w:t>
+        <w:t xml:space="preserve">zwei </w:t>
       </w:r>
       <w:r>
         <w:rPr>
           <w:rFonts w:cs="Arial"/>
           <w:color w:val="212121"/>
         </w:rPr>
-        <w:t xml:space="preserve">dem Auftraggeber </w:t>
+        <w:t>Störungsarten im ganzen Frequenzspektrum auswirken.</w:t>
       </w:r>
       <w:r>
         <w:rPr>
           <w:rFonts w:cs="Arial"/>
           <w:color w:val="212121"/>
         </w:rPr>
-        <w:t xml:space="preserve">das </w:t>
+        <w:t xml:space="preserve"> Diese Informationen sollten </w:t>
       </w:r>
       <w:r>
         <w:rPr>
           <w:rFonts w:cs="Arial"/>
           <w:color w:val="212121"/>
         </w:rPr>
-        <w:t>D</w:t>
+        <w:t xml:space="preserve">dem Auftraggeber </w:t>
       </w:r>
       <w:r>
         <w:rPr>
           <w:rFonts w:cs="Arial"/>
           <w:color w:val="212121"/>
         </w:rPr>
+        <w:t xml:space="preserve">das </w:t>
+      </w:r>
+      <w:r>
+        <w:rPr>
+          <w:rFonts w:cs="Arial"/>
+          <w:color w:val="212121"/>
+        </w:rPr>
+        <w:t>D</w:t>
+      </w:r>
+      <w:r>
+        <w:rPr>
+          <w:rFonts w:cs="Arial"/>
+          <w:color w:val="212121"/>
+        </w:rPr>
         <w:t>imensionieren von Filtern vereinfachen.</w:t>
       </w:r>
     </w:p>
@@ -3394,7 +3408,7 @@
     </w:p>
     <w:p>
       <w:pPr>
-        <w:pStyle w:val="berschrift2"/>
+        <w:pStyle w:val="Heading2"/>
         <w:framePr w:wrap="around"/>
       </w:pPr>
       <w:bookmarkStart w:id="2" w:name="_Toc5089213"/>
@@ -3411,7 +3425,7 @@
     </w:p>
     <w:p>
       <w:pPr>
-        <w:pStyle w:val="KeinLeerraum"/>
+        <w:pStyle w:val="NoSpacing"/>
         <w:ind w:left="0"/>
         <w:rPr>
           <w:rFonts w:cs="Arial"/>
@@ -3517,7 +3531,7 @@
     </w:p>
     <w:p>
       <w:pPr>
-        <w:pStyle w:val="KeinLeerraum"/>
+        <w:pStyle w:val="NoSpacing"/>
         <w:ind w:left="0"/>
         <w:rPr>
           <w:rFonts w:cs="Arial"/>
@@ -3969,7 +3983,13 @@
               </w:rPr>
             </w:pPr>
             <w:r>
-              <w:t>Die Software ist auf der MVC-Architektur realisiert</w:t>
+              <w:t xml:space="preserve">Die Software ist </w:t>
+            </w:r>
+            <w:r>
+              <w:t>in</w:t>
+            </w:r>
+            <w:r>
+              <w:t xml:space="preserve"> der MVC-Architektur realisiert</w:t>
             </w:r>
             <w:r>
               <w:t>.</w:t>
@@ -4165,7 +4185,19 @@
               </w:rPr>
             </w:pPr>
             <w:r>
-              <w:t>Die Benutzeroberfläche soll für 80% der Benutzenden als bedienungsfreundlich und selbsterklärend empfunden werden</w:t>
+              <w:t>Die Be</w:t>
+            </w:r>
+            <w:r>
+              <w:t>dien</w:t>
+            </w:r>
+            <w:r>
+              <w:t xml:space="preserve">oberfläche soll für 80% der </w:t>
+            </w:r>
+            <w:r>
+              <w:t>N</w:t>
+            </w:r>
+            <w:r>
+              <w:t>utzenden als bedienungsfreundlich und selbsterklärend empfunden werden</w:t>
             </w:r>
             <w:r>
               <w:t>.</w:t>
@@ -4349,13 +4381,34 @@
                 <w:rFonts w:eastAsia="Times New Roman" w:cs="Arial"/>
                 <w:lang w:eastAsia="de-CH"/>
               </w:rPr>
-              <w:t xml:space="preserve">Werte der parasitären Parameter sind um </w:t>
+              <w:t xml:space="preserve">Werte der parasitären Parameter sind </w:t>
             </w:r>
             <w:r>
               <w:rPr>
                 <w:rFonts w:eastAsia="Times New Roman" w:cs="Arial"/>
                 <w:lang w:eastAsia="de-CH"/>
               </w:rPr>
+              <w:t>einstellbar und zusätzlich</w:t>
+            </w:r>
+            <w:r>
+              <w:rPr>
+                <w:rFonts w:eastAsia="Times New Roman" w:cs="Arial"/>
+                <w:lang w:eastAsia="de-CH"/>
+              </w:rPr>
+              <w:t xml:space="preserve"> </w:t>
+            </w:r>
+            <w:r>
+              <w:rPr>
+                <w:rFonts w:eastAsia="Times New Roman" w:cs="Arial"/>
+                <w:lang w:eastAsia="de-CH"/>
+              </w:rPr>
+              <w:t xml:space="preserve">um </w:t>
+            </w:r>
+            <w:r>
+              <w:rPr>
+                <w:rFonts w:eastAsia="Times New Roman" w:cs="Arial"/>
+                <w:lang w:eastAsia="de-CH"/>
+              </w:rPr>
               <w:sym w:font="Symbol" w:char="F0B1"/>
             </w:r>
             <w:r>
@@ -4363,14 +4416,7 @@
                 <w:rFonts w:eastAsia="Times New Roman" w:cs="Arial"/>
                 <w:lang w:eastAsia="de-CH"/>
               </w:rPr>
-              <w:t>30 % veränderbar</w:t>
-            </w:r>
-            <w:r>
-              <w:rPr>
-                <w:rFonts w:eastAsia="Times New Roman" w:cs="Arial"/>
-                <w:lang w:eastAsia="de-CH"/>
-              </w:rPr>
-              <w:t>.</w:t>
+              <w:t>30% veränderbar via Schieberegler.</w:t>
             </w:r>
           </w:p>
         </w:tc>
@@ -4817,7 +4863,7 @@
     </w:tbl>
     <w:p>
       <w:pPr>
-        <w:pStyle w:val="Beschriftung"/>
+        <w:pStyle w:val="Caption"/>
         <w:ind w:left="284"/>
         <w:rPr>
           <w:i w:val="0"/>
@@ -4895,7 +4941,7 @@
     </w:p>
     <w:p>
       <w:pPr>
-        <w:pStyle w:val="berschrift2"/>
+        <w:pStyle w:val="Heading2"/>
         <w:framePr w:wrap="around"/>
       </w:pPr>
       <w:bookmarkStart w:id="5" w:name="_Toc5089214"/>
@@ -4906,7 +4952,7 @@
     </w:p>
     <w:p>
       <w:pPr>
-        <w:pStyle w:val="KeinLeerraum"/>
+        <w:pStyle w:val="NoSpacing"/>
         <w:ind w:left="0"/>
         <w:rPr>
           <w:lang w:val="de-CH"/>
@@ -4915,7 +4961,7 @@
     </w:p>
     <w:p>
       <w:pPr>
-        <w:pStyle w:val="KeinLeerraum"/>
+        <w:pStyle w:val="NoSpacing"/>
         <w:ind w:left="0"/>
         <w:rPr>
           <w:rFonts w:cs="Arial"/>
@@ -4925,7 +4971,7 @@
     </w:p>
     <w:p>
       <w:pPr>
-        <w:pStyle w:val="KeinLeerraum"/>
+        <w:pStyle w:val="NoSpacing"/>
         <w:ind w:left="0"/>
         <w:rPr>
           <w:rFonts w:cs="Arial"/>
@@ -5003,7 +5049,7 @@
     </w:p>
     <w:p>
       <w:pPr>
-        <w:pStyle w:val="KeinLeerraum"/>
+        <w:pStyle w:val="NoSpacing"/>
         <w:ind w:left="0"/>
         <w:rPr>
           <w:rFonts w:cs="Arial"/>
@@ -5381,7 +5427,7 @@
           </w:tcPr>
           <w:p>
             <w:pPr>
-              <w:pStyle w:val="KeinLeerraum"/>
+              <w:pStyle w:val="NoSpacing"/>
               <w:ind w:left="0"/>
               <w:jc w:val="left"/>
               <w:rPr>
@@ -5470,7 +5516,7 @@
           </w:tcPr>
           <w:p>
             <w:pPr>
-              <w:pStyle w:val="KeinLeerraum"/>
+              <w:pStyle w:val="NoSpacing"/>
               <w:ind w:left="0"/>
               <w:jc w:val="left"/>
               <w:rPr>
@@ -5558,7 +5604,7 @@
           </w:tcPr>
           <w:p>
             <w:pPr>
-              <w:pStyle w:val="KeinLeerraum"/>
+              <w:pStyle w:val="NoSpacing"/>
               <w:ind w:left="0"/>
               <w:jc w:val="left"/>
               <w:rPr>
@@ -5589,7 +5635,7 @@
     </w:tbl>
     <w:p>
       <w:pPr>
-        <w:pStyle w:val="Beschriftung"/>
+        <w:pStyle w:val="Caption"/>
         <w:ind w:left="284"/>
         <w:rPr>
           <w:i w:val="0"/>
@@ -5664,7 +5710,7 @@
     </w:p>
     <w:p>
       <w:pPr>
-        <w:pStyle w:val="berschrift2"/>
+        <w:pStyle w:val="Heading2"/>
         <w:framePr w:wrap="around"/>
       </w:pPr>
       <w:bookmarkStart w:id="8" w:name="_Toc5089215"/>
@@ -5682,7 +5728,7 @@
     </w:p>
     <w:p>
       <w:pPr>
-        <w:pStyle w:val="KeinLeerraum"/>
+        <w:pStyle w:val="NoSpacing"/>
         <w:ind w:left="0"/>
         <w:rPr>
           <w:lang w:val="de-CH"/>
@@ -5691,7 +5737,7 @@
     </w:p>
     <w:p>
       <w:pPr>
-        <w:pStyle w:val="KeinLeerraum"/>
+        <w:pStyle w:val="NoSpacing"/>
         <w:ind w:left="0"/>
         <w:rPr>
           <w:lang w:val="de-CH"/>
@@ -5700,7 +5746,7 @@
     </w:p>
     <w:p>
       <w:pPr>
-        <w:pStyle w:val="KeinLeerraum"/>
+        <w:pStyle w:val="NoSpacing"/>
         <w:ind w:left="0"/>
         <w:rPr>
           <w:lang w:val="de-CH"/>
@@ -5800,7 +5846,7 @@
     </w:p>
     <w:p>
       <w:pPr>
-        <w:pStyle w:val="KeinLeerraum"/>
+        <w:pStyle w:val="NoSpacing"/>
         <w:ind w:left="0"/>
         <w:rPr>
           <w:rFonts w:cs="Arial"/>
@@ -6289,7 +6335,7 @@
     </w:tbl>
     <w:p>
       <w:pPr>
-        <w:pStyle w:val="Beschriftung"/>
+        <w:pStyle w:val="Caption"/>
         <w:ind w:left="284"/>
         <w:rPr>
           <w:i w:val="0"/>
@@ -6362,7 +6408,7 @@
     <w:p/>
     <w:p>
       <w:pPr>
-        <w:pStyle w:val="berschrift2"/>
+        <w:pStyle w:val="Heading2"/>
         <w:framePr w:wrap="around"/>
       </w:pPr>
       <w:bookmarkStart w:id="11" w:name="_Toc5089216"/>
@@ -6429,7 +6475,13 @@
         <w:fldChar w:fldCharType="separate"/>
       </w:r>
       <w:r>
-        <w:t xml:space="preserve">Tabelle </w:t>
+        <w:t>Tabell</w:t>
+      </w:r>
+      <w:r>
+        <w:t>e</w:t>
+      </w:r>
+      <w:r>
+        <w:t xml:space="preserve"> </w:t>
       </w:r>
       <w:r>
         <w:rPr>
@@ -7074,7 +7126,15 @@
                 <w:color w:val="000000"/>
                 <w:lang w:eastAsia="de-CH"/>
               </w:rPr>
-              <w:t>up</w:t>
+              <w:t>U</w:t>
+            </w:r>
+            <w:r>
+              <w:rPr>
+                <w:rFonts w:eastAsia="Times New Roman" w:cs="Arial"/>
+                <w:color w:val="000000"/>
+                <w:lang w:eastAsia="de-CH"/>
+              </w:rPr>
+              <w:t>p</w:t>
             </w:r>
             <w:proofErr w:type="spellEnd"/>
             <w:r>
@@ -7326,7 +7386,7 @@
     </w:tbl>
     <w:p>
       <w:pPr>
-        <w:pStyle w:val="Beschriftung"/>
+        <w:pStyle w:val="Caption"/>
         <w:ind w:left="1560"/>
         <w:rPr>
           <w:i w:val="0"/>
@@ -7406,7 +7466,7 @@
     </w:p>
     <w:p>
       <w:pPr>
-        <w:pStyle w:val="berschrift1"/>
+        <w:pStyle w:val="Heading1"/>
       </w:pPr>
       <w:bookmarkStart w:id="14" w:name="_Toc5089217"/>
       <w:r>
@@ -7417,7 +7477,7 @@
     </w:p>
     <w:p>
       <w:pPr>
-        <w:pStyle w:val="berschrift2"/>
+        <w:pStyle w:val="Heading2"/>
         <w:framePr w:wrap="around"/>
       </w:pPr>
       <w:bookmarkStart w:id="15" w:name="_Toc5089218"/>
@@ -7469,7 +7529,7 @@
     </w:p>
     <w:p>
       <w:pPr>
-        <w:pStyle w:val="berschrift2"/>
+        <w:pStyle w:val="Heading2"/>
         <w:framePr w:wrap="around"/>
       </w:pPr>
       <w:bookmarkStart w:id="16" w:name="_Toc5089219"/>
@@ -7488,51 +7548,143 @@
         <w:ind w:left="0"/>
       </w:pPr>
       <w:r>
-        <w:t>Die Software ist in der Programmiersprache Java realisiert und besitzt eine MVC Architektur. Sie soll auf den aktuellen Betriebssystemen von MacOS (ab Version 10.11) und Windows (</w:t>
+        <w:t>Die Software ist in der Programmiersprache Java realisiert</w:t>
+      </w:r>
+      <w:r>
+        <w:t>, damit die Aufgabe objektorientiert gelöst werden kann. Dank der mitgelieferten Java Laufzeitumgebung (JRE), muss dass das Programm nur einmal geschrieben werden und läuft auf</w:t>
+      </w:r>
+      <w:r>
+        <w:t xml:space="preserve"> </w:t>
+      </w:r>
+      <w:r>
+        <w:t xml:space="preserve">allen </w:t>
+      </w:r>
+      <w:r>
+        <w:t xml:space="preserve">aktuellen Betriebssystemen </w:t>
+      </w:r>
+      <w:r>
+        <w:t>wie</w:t>
+      </w:r>
+      <w:r>
+        <w:t xml:space="preserve"> </w:t>
+      </w:r>
+      <w:r>
+        <w:t xml:space="preserve">zum </w:t>
+      </w:r>
+      <w:proofErr w:type="spellStart"/>
+      <w:r>
+        <w:t xml:space="preserve">Beispiel </w:t>
+      </w:r>
+      <w:proofErr w:type="spellEnd"/>
+      <w:r>
+        <w:t>MacOS (ab Version 10.11) und Windows (</w:t>
       </w:r>
       <w:r>
         <w:t xml:space="preserve">ab Version </w:t>
       </w:r>
       <w:r>
-        <w:t xml:space="preserve">7) Fehlerfrei funktionieren. </w:t>
-      </w:r>
-      <w:r>
-        <w:t>Wir haben uns für Java</w:t>
-      </w:r>
-      <w:r>
-        <w:t xml:space="preserve"> entschieden, da es eine weit verbreitete Programmiersprache ist und der Auftraggeber somit flexibel für die Vergabe von Wartungs-/ Änderungs- oder Verbesserungsarbeiten bleibt. </w:t>
-      </w:r>
-      <w:r>
-        <w:t xml:space="preserve">Die </w:t>
+        <w:t>7)</w:t>
+      </w:r>
+      <w:r>
+        <w:t>.</w:t>
+      </w:r>
+      <w:r>
+        <w:t xml:space="preserve"> </w:t>
+      </w:r>
+      <w:r>
+        <w:t xml:space="preserve">Ein weiterer Vorteil der Sprache Java ist, dass sie </w:t>
+      </w:r>
+      <w:r>
+        <w:t xml:space="preserve">weit </w:t>
+      </w:r>
+      <w:r>
+        <w:t>verbreitet</w:t>
+      </w:r>
+      <w:r>
+        <w:t xml:space="preserve"> </w:t>
+      </w:r>
+      <w:proofErr w:type="spellStart"/>
+      <w:r>
+        <w:t>ist</w:t>
+      </w:r>
+      <w:proofErr w:type="spellEnd"/>
+      <w:r>
+        <w:t xml:space="preserve"> und der Auftraggeber somit flexibel für die Vergabe von Wartungs-/ Änderungs- oder Verbesserungsarbeiten bleibt. </w:t>
+      </w:r>
+    </w:p>
+    <w:p>
+      <w:pPr>
+        <w:ind w:left="0"/>
+      </w:pPr>
+      <w:r>
+        <w:t xml:space="preserve">Das Programm wird in der </w:t>
       </w:r>
       <w:r>
         <w:t>MVC-Architektur</w:t>
       </w:r>
       <w:r>
+        <w:t xml:space="preserve"> geschrieben</w:t>
+      </w:r>
+      <w:r>
         <w:t>,</w:t>
       </w:r>
       <w:r>
         <w:t xml:space="preserve"> </w:t>
       </w:r>
       <w:r>
-        <w:t>der</w:t>
-      </w:r>
-      <w:r>
-        <w:t xml:space="preserve"> Software </w:t>
-      </w:r>
-      <w:r>
-        <w:t>bietet den Vorteil,</w:t>
-      </w:r>
-      <w:r>
-        <w:t xml:space="preserve"> dass nachträgliche Änderungen und Upgrades ohne grossen Aufwand möglich sind. Dabei wird die Software in drei Bereiche unterteilt: das Model, die View und der Controller. Das Model enthält die Berechnungen für Impedanzen, Kettenmatrizen und Einfügedämpfungen. Die View enthält die Elemente der Benutzeroberfläche. Der Controller verknüpft die View mit dem Model. Die View ist dabei noch weiter unterteilt.</w:t>
+        <w:t xml:space="preserve">so dass </w:t>
+      </w:r>
+      <w:r>
+        <w:t xml:space="preserve">nachträgliche Änderungen und </w:t>
+      </w:r>
+      <w:r>
+        <w:t>Erweiterungen</w:t>
+      </w:r>
+      <w:r>
+        <w:t xml:space="preserve"> ohne grossen Aufwand möglich sind</w:t>
+      </w:r>
+      <w:r>
+        <w:t xml:space="preserve"> und die Struktur nicht unnötig verkompliziert wird</w:t>
+      </w:r>
+      <w:r>
+        <w:t xml:space="preserve">. </w:t>
+      </w:r>
+      <w:r>
+        <w:t>In dieser Architektur</w:t>
+      </w:r>
+      <w:r>
+        <w:t xml:space="preserve"> wird die Software in drei Bereiche unterteilt: Model, View und Controller. Das Model enthält die Berechnungen für Impedanzen, Kettenmatrizen und </w:t>
+      </w:r>
+      <w:proofErr w:type="spellStart"/>
+      <w:r>
+        <w:t>Einfügedämpfungen</w:t>
+      </w:r>
+      <w:proofErr w:type="spellEnd"/>
+      <w:r>
+        <w:t>, die</w:t>
+      </w:r>
+      <w:r>
+        <w:t xml:space="preserve"> View</w:t>
       </w:r>
       <w:r>
         <w:t xml:space="preserve"> </w:t>
       </w:r>
-    </w:p>
-    <w:p>
-      <w:pPr>
-        <w:pStyle w:val="berschrift2"/>
+      <w:r>
+        <w:t>die Elemente der Benutzeroberfläche</w:t>
+      </w:r>
+      <w:r>
+        <w:t xml:space="preserve"> und d</w:t>
+      </w:r>
+      <w:r>
+        <w:t>er Controller verknüpft die View mit dem Model. Die View ist dabei noch weiter unterteilt.</w:t>
+      </w:r>
+      <w:r>
+        <w:t xml:space="preserve"> </w:t>
+      </w:r>
+    </w:p>
+    <w:p>
+      <w:pPr>
+        <w:pStyle w:val="Heading2"/>
         <w:framePr w:wrap="around"/>
       </w:pPr>
       <w:bookmarkStart w:id="17" w:name="_Toc5089220"/>
@@ -7604,7 +7756,7 @@
     </w:p>
     <w:p>
       <w:pPr>
-        <w:pStyle w:val="Beschriftung"/>
+        <w:pStyle w:val="Caption"/>
         <w:ind w:left="1134"/>
         <w:rPr>
           <w:i w:val="0"/>
@@ -7681,7 +7833,37 @@
         <w:ind w:left="0"/>
       </w:pPr>
       <w:r>
-        <w:t xml:space="preserve">Die grafische Bedienoberfläche besteht voraussichtlich aus einer Menüleiste, einem Anzeigefenster für jeweils DM und CM, sowie Haupt- und Parasitärparametern (Abbildung 10). Es wird die Bibliothek </w:t>
+        <w:t>Die grafische Bedienoberfläche</w:t>
+      </w:r>
+      <w:r>
+        <w:t>, die in der Abbildung 10 zu sehen ist,</w:t>
+      </w:r>
+      <w:r>
+        <w:t xml:space="preserve"> besteht voraussichtlich aus einer Menüleiste</w:t>
+      </w:r>
+      <w:r>
+        <w:t xml:space="preserve"> (noch nicht realisiert)</w:t>
+      </w:r>
+      <w:r>
+        <w:t xml:space="preserve">, einem Anzeigefenster für jeweils DM und CM, sowie Haupt- und </w:t>
+      </w:r>
+      <w:r>
+        <w:t>p</w:t>
+      </w:r>
+      <w:r>
+        <w:t>arasitär</w:t>
+      </w:r>
+      <w:r>
+        <w:t>en P</w:t>
+      </w:r>
+      <w:r>
+        <w:t xml:space="preserve">arameter. </w:t>
+      </w:r>
+      <w:r>
+        <w:t>D</w:t>
+      </w:r>
+      <w:r>
+        <w:t xml:space="preserve">ie Bibliothek </w:t>
       </w:r>
       <w:r>
         <w:t>«</w:t>
@@ -7695,10 +7877,10 @@
         <w:t>»</w:t>
       </w:r>
       <w:r>
-        <w:t xml:space="preserve"> verwendet</w:t>
-      </w:r>
-      <w:r>
-        <w:t xml:space="preserve">, die es ermöglich mit Hilfe von </w:t>
+        <w:t xml:space="preserve"> </w:t>
+      </w:r>
+      <w:r>
+        <w:t xml:space="preserve">ermöglich mit Hilfe von </w:t>
       </w:r>
       <w:r>
         <w:t>«</w:t>
@@ -7722,7 +7904,16 @@
         <w:t xml:space="preserve">zu </w:t>
       </w:r>
       <w:r>
-        <w:t xml:space="preserve">trennen. Damit die Bedienoberfläche selbsterklärend und benutzerfreundlicher wird, verwenden wir </w:t>
+        <w:t>trennen.</w:t>
+      </w:r>
+      <w:r>
+        <w:t xml:space="preserve"> Dadurch wird der Code einfacher lesbar und das Design schlicht verwaltet. </w:t>
+      </w:r>
+      <w:r>
+        <w:t>Damit die Bedienoberfläche selbsterklärend und benutzerfreundlicher wird, verwenden wir</w:t>
+      </w:r>
+      <w:r>
+        <w:t xml:space="preserve"> die </w:t>
       </w:r>
       <w:r>
         <w:t>«</w:t>
@@ -7742,30 +7933,36 @@
         <w:t>»</w:t>
       </w:r>
       <w:r>
-        <w:t>. Die Tooltipps</w:t>
-      </w:r>
-      <w:r>
-        <w:t xml:space="preserve"> </w:t>
-      </w:r>
-      <w:r>
-        <w:t>werden angezeigt, sobald man mit dem Mauspfeil während zwei Sekunden über einer Oberfläche oder Bedienfeld verweilt.</w:t>
-      </w:r>
-      <w:r>
-        <w:t xml:space="preserve"> Danach wird eine Beschriftung mit der entsprechenden Funktion sichtbar.</w:t>
-      </w:r>
-    </w:p>
-    <w:p>
-      <w:pPr>
-        <w:ind w:left="0"/>
-        <w:jc w:val="left"/>
-      </w:pPr>
-      <w:r>
-        <w:br w:type="page"/>
-      </w:r>
-    </w:p>
-    <w:p>
-      <w:pPr>
-        <w:pStyle w:val="berschrift2"/>
+        <w:t>: S</w:t>
+      </w:r>
+      <w:r>
+        <w:t xml:space="preserve">obald </w:t>
+      </w:r>
+      <w:r>
+        <w:t>jemand</w:t>
+      </w:r>
+      <w:r>
+        <w:t xml:space="preserve"> mit dem Mauspfeil </w:t>
+      </w:r>
+      <w:r>
+        <w:t>länger als</w:t>
+      </w:r>
+      <w:r>
+        <w:t xml:space="preserve"> zwei Sekunden über einer Oberfläche </w:t>
+      </w:r>
+      <w:r>
+        <w:t xml:space="preserve">oder Eingabefeld verweilt, </w:t>
+      </w:r>
+      <w:r>
+        <w:t>eine Beschriftung mit der entsprechenden Funktion sichtbar</w:t>
+      </w:r>
+      <w:r>
+        <w:t>.</w:t>
+      </w:r>
+    </w:p>
+    <w:p>
+      <w:pPr>
+        <w:pStyle w:val="Heading2"/>
         <w:framePr w:wrap="around"/>
       </w:pPr>
       <w:bookmarkStart w:id="21" w:name="_Toc5089221"/>
@@ -7788,7 +7985,10 @@
         <w:ind w:left="0"/>
       </w:pPr>
       <w:r>
-        <w:t>Von hier aus haben Nutzende Zugriff auf verschiedene gröbere Einstellungen und Funktionen. Per Mausklick sollen Daten gespeichert, geladen oder ausgedruckt werden können</w:t>
+        <w:t xml:space="preserve">Von hier aus haben Nutzende Zugriff auf verschiedene gröbere Einstellungen und Funktionen. </w:t>
+      </w:r>
+      <w:r>
+        <w:t>Wunschziel-Funktionen wie Speichern und Laden von Daten, Ändern der Darstellung und andere könnten per Mausklick aufgerufen werden</w:t>
       </w:r>
       <w:r>
         <w:t>.</w:t>
@@ -7796,7 +7996,7 @@
     </w:p>
     <w:p>
       <w:pPr>
-        <w:pStyle w:val="berschrift2"/>
+        <w:pStyle w:val="Heading2"/>
         <w:framePr w:wrap="around"/>
       </w:pPr>
       <w:bookmarkStart w:id="22" w:name="_Toc5089222"/>
@@ -7815,51 +8015,122 @@
         <w:ind w:left="0"/>
       </w:pPr>
       <w:r>
-        <w:t xml:space="preserve">Die Einfügungsverluste werden jeweils separat für CM und DM in einem </w:t>
+        <w:t>Die Einfügungsverluste</w:t>
+      </w:r>
+      <w:r>
+        <w:t xml:space="preserve"> </w:t>
+      </w:r>
+      <w:r>
+        <w:t>erscheine</w:t>
+      </w:r>
+      <w:r>
+        <w:t>n</w:t>
+      </w:r>
+      <w:r>
+        <w:t xml:space="preserve"> in </w:t>
+      </w:r>
+      <w:r>
+        <w:t xml:space="preserve">zwei voneinander getrennten </w:t>
       </w:r>
       <w:r>
         <w:t>Diagramm</w:t>
       </w:r>
       <w:r>
+        <w:t xml:space="preserve">en </w:t>
+      </w:r>
+      <w:r>
+        <w:t>(CM wie DM)</w:t>
+      </w:r>
+      <w:r>
+        <w:t xml:space="preserve">. </w:t>
+      </w:r>
+      <w:r>
+        <w:t>Die</w:t>
+      </w:r>
+      <w:r>
+        <w:t xml:space="preserve"> Frequenzachse </w:t>
+      </w:r>
+      <w:r>
+        <w:t xml:space="preserve">ist </w:t>
+      </w:r>
+      <w:r>
+        <w:t>logarithmisch skaliert</w:t>
+      </w:r>
+      <w:r>
+        <w:t>, damit ein Frequenzbereich von 10-</w:t>
+      </w:r>
+      <w:r>
+        <w:t>abgedeckt werden kann</w:t>
+      </w:r>
+      <w:r>
+        <w:t xml:space="preserve">. </w:t>
+      </w:r>
+      <w:r>
+        <w:t>F</w:t>
+      </w:r>
+      <w:r>
+        <w:t xml:space="preserve">ür die Darstellung der Kurven </w:t>
+      </w:r>
+      <w:r>
+        <w:t xml:space="preserve">verwenden wir das Objekt </w:t>
+      </w:r>
+      <w:proofErr w:type="spellStart"/>
+      <w:r>
+        <w:t>Canvas</w:t>
+      </w:r>
+      <w:proofErr w:type="spellEnd"/>
+      <w:r>
+        <w:t xml:space="preserve">. Somit haben wir volle Kontrolle über das Look </w:t>
+      </w:r>
+      <w:proofErr w:type="spellStart"/>
+      <w:r>
+        <w:t>and</w:t>
+      </w:r>
+      <w:proofErr w:type="spellEnd"/>
+      <w:r>
         <w:t xml:space="preserve"> </w:t>
       </w:r>
-      <w:r>
-        <w:t>in Abhängigkeit der</w:t>
-      </w:r>
-      <w:r>
-        <w:t xml:space="preserve"> Frequenz dargestellt</w:t>
-      </w:r>
-      <w:r>
-        <w:t xml:space="preserve">. Dabei </w:t>
-      </w:r>
-      <w:r>
-        <w:t>ist</w:t>
+      <w:proofErr w:type="spellStart"/>
+      <w:r>
+        <w:t>Feel</w:t>
+      </w:r>
+      <w:proofErr w:type="spellEnd"/>
+      <w:r>
+        <w:t xml:space="preserve"> der Diagramme und können besser auf diesbezügliche Wünsche des Auftraggebers eingehen.</w:t>
+      </w:r>
+    </w:p>
+    <w:p>
+      <w:pPr>
+        <w:ind w:left="0"/>
+      </w:pPr>
+      <w:r>
+        <w:t>Für</w:t>
       </w:r>
       <w:r>
         <w:t xml:space="preserve"> </w:t>
       </w:r>
       <w:r>
-        <w:t>die Frequenzachse logarithmisch skaliert. Die Kurvendiagramme können einzeln mit einem Doppelklick vergrössert werden</w:t>
-      </w:r>
-      <w:r>
-        <w:t>,</w:t>
-      </w:r>
-      <w:r>
-        <w:t xml:space="preserve"> um </w:t>
-      </w:r>
-      <w:r>
-        <w:t xml:space="preserve">beliebige </w:t>
-      </w:r>
-      <w:r>
-        <w:t xml:space="preserve">Stellen der Kurve genauer betrachten zu können. Die </w:t>
-      </w:r>
-      <w:r>
-        <w:t>Einzelansicht der Schaltungen begünstigen eine genaue Analyse der Kurve.</w:t>
-      </w:r>
-    </w:p>
-    <w:p>
-      <w:pPr>
-        <w:pStyle w:val="berschrift2"/>
+        <w:t xml:space="preserve">eine genauere Ansicht und Inspektion einer Kurve kann das entsprechende </w:t>
+      </w:r>
+      <w:r>
+        <w:t xml:space="preserve">Kurvendiagramm </w:t>
+      </w:r>
+      <w:r>
+        <w:t xml:space="preserve">per </w:t>
+      </w:r>
+      <w:r>
+        <w:t>Doppelklick vergrössert werden</w:t>
+      </w:r>
+      <w:r>
+        <w:t>. Das andere verschwindet dabei, erscheint aber nach erneutem Doppelklick auf das soeben vergrösserte Diagramm wieder an seiner Stelle.</w:t>
+      </w:r>
+      <w:r>
+        <w:t xml:space="preserve"> </w:t>
+      </w:r>
+    </w:p>
+    <w:p>
+      <w:pPr>
+        <w:pStyle w:val="Heading2"/>
         <w:framePr w:wrap="around"/>
       </w:pPr>
       <w:bookmarkStart w:id="23" w:name="_Toc5089223"/>
@@ -7937,7 +8208,7 @@
     </w:p>
     <w:p>
       <w:pPr>
-        <w:pStyle w:val="Beschriftung"/>
+        <w:pStyle w:val="Caption"/>
         <w:ind w:left="1985"/>
         <w:rPr>
           <w:i w:val="0"/>
@@ -8014,7 +8285,54 @@
         <w:ind w:left="0"/>
       </w:pPr>
       <w:r>
-        <w:t xml:space="preserve">Jeder Hauptparameter wird durch eine gewisse Anzahl parasitärer Parameter dargestellt. Letztere können einzeln via Schieberegler um maximal </w:t>
+        <w:t>Jeder Hauptparameter wird durch eine gewisse Anzahl parasitärer Parameter dargestellt. Die Werte der letzteren können via Eingabefeld gesetzt werden und später noch via Schieberegler, die in der s</w:t>
+      </w:r>
+      <w:r>
+        <w:t xml:space="preserve">iehe </w:t>
+      </w:r>
+      <w:r>
+        <w:rPr>
+          <w:highlight w:val="yellow"/>
+        </w:rPr>
+        <w:fldChar w:fldCharType="begin"/>
+      </w:r>
+      <w:r>
+        <w:instrText xml:space="preserve"> REF _Ref5089447 \h </w:instrText>
+      </w:r>
+      <w:r>
+        <w:rPr>
+          <w:highlight w:val="yellow"/>
+        </w:rPr>
+        <w:instrText xml:space="preserve"> \* MERGEFORMAT </w:instrText>
+      </w:r>
+      <w:r>
+        <w:rPr>
+          <w:highlight w:val="yellow"/>
+        </w:rPr>
+      </w:r>
+      <w:r>
+        <w:rPr>
+          <w:highlight w:val="yellow"/>
+        </w:rPr>
+        <w:fldChar w:fldCharType="separate"/>
+      </w:r>
+      <w:r>
+        <w:t xml:space="preserve">Abbildung </w:t>
+      </w:r>
+      <w:r>
+        <w:rPr>
+          <w:noProof/>
+        </w:rPr>
+        <w:t>11</w:t>
+      </w:r>
+      <w:r>
+        <w:rPr>
+          <w:highlight w:val="yellow"/>
+        </w:rPr>
+        <w:fldChar w:fldCharType="end"/>
+      </w:r>
+      <w:r>
+        <w:t xml:space="preserve"> zu sehen sind, um maximal </w:t>
       </w:r>
       <w:r>
         <w:rPr>
@@ -8023,62 +8341,15 @@
         <w:t>±</w:t>
       </w:r>
       <w:r>
-        <w:t>30% von ihrem ursprünglichen Wert verschoben werden. Jede Veränderung eines Schiebereglers bewirkt eine erneute Darstellung der Kurvendiagramme. Oberhalb der Regler werden die momentanen Werte der parasitären Parameter aufgezeigt</w:t>
-      </w:r>
-      <w:r>
-        <w:t xml:space="preserve"> (s</w:t>
-      </w:r>
-      <w:r>
-        <w:t xml:space="preserve">iehe </w:t>
-      </w:r>
-      <w:r>
-        <w:rPr>
-          <w:highlight w:val="yellow"/>
-        </w:rPr>
-        <w:fldChar w:fldCharType="begin"/>
-      </w:r>
-      <w:r>
-        <w:instrText xml:space="preserve"> REF _Ref5089447 \h </w:instrText>
-      </w:r>
-      <w:r>
-        <w:rPr>
-          <w:highlight w:val="yellow"/>
-        </w:rPr>
-        <w:instrText xml:space="preserve"> \* MERGEFORMAT </w:instrText>
-      </w:r>
-      <w:r>
-        <w:rPr>
-          <w:highlight w:val="yellow"/>
-        </w:rPr>
-      </w:r>
-      <w:r>
-        <w:rPr>
-          <w:highlight w:val="yellow"/>
-        </w:rPr>
-        <w:fldChar w:fldCharType="separate"/>
-      </w:r>
-      <w:r>
-        <w:t xml:space="preserve">Abbildung </w:t>
-      </w:r>
-      <w:r>
-        <w:rPr>
-          <w:noProof/>
-        </w:rPr>
-        <w:t>11</w:t>
-      </w:r>
-      <w:r>
-        <w:rPr>
-          <w:highlight w:val="yellow"/>
-        </w:rPr>
-        <w:fldChar w:fldCharType="end"/>
-      </w:r>
-      <w:r>
-        <w:t>).</w:t>
-      </w:r>
-    </w:p>
-    <w:p>
-      <w:pPr>
-        <w:pStyle w:val="berschrift2"/>
+        <w:t>30% verändert werden. Jede Veränderung eines Schiebereglers, löst eine erneute Berechnung im Model aus, worauf eine erneute Darstellung der Kurvendiagramme folgt. Oberhalb der Regler werden die momentanen Werte der parasitären Parameter in einem Label aufgezeigt</w:t>
+      </w:r>
+      <w:r>
+        <w:t>.</w:t>
+      </w:r>
+    </w:p>
+    <w:p>
+      <w:pPr>
+        <w:pStyle w:val="Heading2"/>
         <w:framePr w:wrap="around"/>
       </w:pPr>
       <w:bookmarkStart w:id="27" w:name="_Toc5089224"/>
@@ -8100,7 +8371,16 @@
         <w:ind w:left="0"/>
       </w:pPr>
       <w:r>
-        <w:t xml:space="preserve">Beim Starten des Programmes werden bestenfalls die Daten einer zuvor beendeten Session wieder geladen. Nach erfolgreichem Laden erfolgt automatisch das Zeichnen der Kurve und das </w:t>
+        <w:t>Beim Starten des Programmes werden</w:t>
+      </w:r>
+      <w:r>
+        <w:t>, sofern die Wunschziele erreicht werden können,</w:t>
+      </w:r>
+      <w:r>
+        <w:t xml:space="preserve"> die Daten einer zuvor beendeten Session wieder geladen. Nach erfolgreichem Laden erfolgt automatisch das Zeichnen der Kurve und</w:t>
+      </w:r>
+      <w:r>
+        <w:t xml:space="preserve"> </w:t>
       </w:r>
       <w:r>
         <w:t>die</w:t>
@@ -8127,18 +8407,27 @@
         <w:t xml:space="preserve">. </w:t>
       </w:r>
       <w:r>
-        <w:t xml:space="preserve">Anwendende </w:t>
-      </w:r>
-      <w:r>
-        <w:t>können auch via Menüleiste gespeicherte Sessionen laden oder mit einer neuen beginnen.</w:t>
-      </w:r>
-    </w:p>
-    <w:p>
-      <w:pPr>
-        <w:ind w:left="0"/>
-      </w:pPr>
-      <w:r>
-        <w:t xml:space="preserve">Durch Verändern der parasitären Parameter wird das Neuzeichnen der Kurven ausgelöst. Durch Verwendung verschiedener Farben in den Kurvendiagrammen könnten optimale Einstellungen hervorgehoben und von suboptimalen unterschieden werden. </w:t>
+        <w:t>Nutzende</w:t>
+      </w:r>
+      <w:r>
+        <w:t xml:space="preserve"> </w:t>
+      </w:r>
+      <w:r>
+        <w:t>können</w:t>
+      </w:r>
+      <w:r>
+        <w:t xml:space="preserve"> </w:t>
+      </w:r>
+      <w:r>
+        <w:t xml:space="preserve">via Menüleiste gespeicherte </w:t>
+      </w:r>
+      <w:proofErr w:type="spellStart"/>
+      <w:r>
+        <w:t>Sessionen</w:t>
+      </w:r>
+      <w:proofErr w:type="spellEnd"/>
+      <w:r>
+        <w:t xml:space="preserve"> laden oder mit einer neuen beginnen.</w:t>
       </w:r>
     </w:p>
     <w:p>
@@ -8151,6 +8440,7 @@
         <w:rPr>
           <w:noProof/>
         </w:rPr>
+        <w:lastRenderedPageBreak/>
         <w:drawing>
           <wp:inline distT="0" distB="0" distL="0" distR="0" wp14:anchorId="427F1E9C" wp14:editId="21C618DF">
             <wp:extent cx="3225800" cy="1765300"/>
@@ -8196,7 +8486,7 @@
     </w:p>
     <w:p>
       <w:pPr>
-        <w:pStyle w:val="Beschriftung"/>
+        <w:pStyle w:val="Caption"/>
         <w:ind w:left="1985"/>
         <w:rPr>
           <w:i w:val="0"/>
@@ -8273,22 +8563,6 @@
         <w:ind w:left="0"/>
       </w:pPr>
       <w:r>
-        <w:lastRenderedPageBreak/>
-        <w:t>Bei Doppelklick auf einen Parameter wechselt die Darstellung in seinem Fenster</w:t>
-      </w:r>
-      <w:r>
-        <w:t xml:space="preserve"> </w:t>
-      </w:r>
-      <w:r>
-        <w:t>(s</w:t>
-      </w:r>
-      <w:r>
-        <w:t>iehe</w:t>
-      </w:r>
-      <w:r>
-        <w:t xml:space="preserve"> </w:t>
-      </w:r>
-      <w:r>
         <w:rPr>
           <w:highlight w:val="yellow"/>
         </w:rPr>
@@ -8330,10 +8604,25 @@
         <w:fldChar w:fldCharType="end"/>
       </w:r>
       <w:r>
-        <w:t>)</w:t>
-      </w:r>
-      <w:r>
-        <w:t xml:space="preserve">. </w:t>
+        <w:t xml:space="preserve"> zeigt, dass b</w:t>
+      </w:r>
+      <w:r>
+        <w:t xml:space="preserve">ei </w:t>
+      </w:r>
+      <w:r>
+        <w:t xml:space="preserve">einem </w:t>
+      </w:r>
+      <w:r>
+        <w:t xml:space="preserve">Doppelklick auf einen Parameter </w:t>
+      </w:r>
+      <w:r>
+        <w:t>dessen</w:t>
+      </w:r>
+      <w:r>
+        <w:t xml:space="preserve"> Darstellung </w:t>
+      </w:r>
+      <w:r>
+        <w:t xml:space="preserve">wechselt. </w:t>
       </w:r>
       <w:r>
         <w:t xml:space="preserve">Nun können die ursprünglichen Werte der parasitären Parameter via Textfelder und anderen </w:t>
@@ -8354,57 +8643,13 @@
         <w:t>E</w:t>
       </w:r>
       <w:r>
-        <w:t>inheiten geändert werden. Bei erneutem Doppelklick geht die Ansicht wieder zurück zu den Schiebereglern</w:t>
-      </w:r>
-      <w:r>
-        <w:t xml:space="preserve"> (</w:t>
-      </w:r>
-      <w:r>
-        <w:t xml:space="preserve">siehe </w:t>
-      </w:r>
-      <w:r>
-        <w:rPr>
-          <w:highlight w:val="yellow"/>
-        </w:rPr>
-        <w:fldChar w:fldCharType="begin"/>
-      </w:r>
-      <w:r>
-        <w:instrText xml:space="preserve"> REF _Ref5089549 \h </w:instrText>
-      </w:r>
-      <w:r>
-        <w:rPr>
-          <w:highlight w:val="yellow"/>
-        </w:rPr>
-        <w:instrText xml:space="preserve"> \* MERGEFORMAT </w:instrText>
-      </w:r>
-      <w:r>
-        <w:rPr>
-          <w:highlight w:val="yellow"/>
-        </w:rPr>
-      </w:r>
-      <w:r>
-        <w:rPr>
-          <w:highlight w:val="yellow"/>
-        </w:rPr>
-        <w:fldChar w:fldCharType="separate"/>
-      </w:r>
-      <w:r>
-        <w:t xml:space="preserve">Abbildung </w:t>
-      </w:r>
-      <w:r>
-        <w:rPr>
-          <w:noProof/>
-        </w:rPr>
-        <w:t>13</w:t>
-      </w:r>
-      <w:r>
-        <w:rPr>
-          <w:highlight w:val="yellow"/>
-        </w:rPr>
-        <w:fldChar w:fldCharType="end"/>
-      </w:r>
-      <w:r>
-        <w:t>)</w:t>
+        <w:t xml:space="preserve">inheiten </w:t>
+      </w:r>
+      <w:r>
+        <w:t>eingestellt</w:t>
+      </w:r>
+      <w:r>
+        <w:t xml:space="preserve"> werden. Bei erneutem Doppelklick geht die Ansicht wieder zurück zu den Schiebereglern</w:t>
       </w:r>
       <w:r>
         <w:t>.</w:t>
@@ -8465,7 +8710,7 @@
     </w:p>
     <w:p>
       <w:pPr>
-        <w:pStyle w:val="Beschriftung"/>
+        <w:pStyle w:val="Caption"/>
         <w:ind w:left="1985"/>
         <w:rPr>
           <w:i w:val="0"/>
@@ -8542,21 +8787,38 @@
         <w:ind w:left="0"/>
       </w:pPr>
       <w:r>
-        <w:t>Bei Doppelklick auf ein Diagramm, übernimmt dieses die ganze Breite des Fensters und kann so genauer angesehen werden. Bei erneutem Doppelklick wird der Vorgang rückgängig gemacht, so dass wieder beide Diagramme sichtbar sind</w:t>
-      </w:r>
-      <w:r>
-        <w:t xml:space="preserve"> (siehe </w:t>
-      </w:r>
-      <w:r>
+        <w:t>Bei Doppelklick auf ein Diagramm, übernimmt dieses die ganze Breite des Fensters und kann so genauer angesehen werden</w:t>
+      </w:r>
+      <w:r>
+        <w:t>, was in</w:t>
+      </w:r>
+      <w:r>
+        <w:t xml:space="preserve"> </w:t>
+      </w:r>
+      <w:r>
+        <w:rPr>
+          <w:highlight w:val="yellow"/>
+        </w:rPr>
         <w:fldChar w:fldCharType="begin"/>
       </w:r>
       <w:r>
-        <w:instrText xml:space="preserve"> REF _Ref5089614 \h </w:instrText>
-      </w:r>
-      <w:r>
+        <w:instrText xml:space="preserve"> REF _Ref5089549 \h </w:instrText>
+      </w:r>
+      <w:r>
+        <w:rPr>
+          <w:highlight w:val="yellow"/>
+        </w:rPr>
         <w:instrText xml:space="preserve"> \* MERGEFORMAT </w:instrText>
       </w:r>
       <w:r>
+        <w:rPr>
+          <w:highlight w:val="yellow"/>
+        </w:rPr>
+      </w:r>
+      <w:r>
+        <w:rPr>
+          <w:highlight w:val="yellow"/>
+        </w:rPr>
         <w:fldChar w:fldCharType="separate"/>
       </w:r>
       <w:r>
@@ -8566,13 +8828,33 @@
         <w:rPr>
           <w:noProof/>
         </w:rPr>
-        <w:t>14</w:t>
-      </w:r>
-      <w:r>
+        <w:t>13</w:t>
+      </w:r>
+      <w:r>
+        <w:rPr>
+          <w:highlight w:val="yellow"/>
+        </w:rPr>
         <w:fldChar w:fldCharType="end"/>
       </w:r>
       <w:r>
-        <w:t>)</w:t>
+        <w:t xml:space="preserve"> dargestellt </w:t>
+      </w:r>
+      <w:proofErr w:type="spellStart"/>
+      <w:r>
+        <w:t>wird</w:t>
+      </w:r>
+      <w:r>
+        <w:t>.</w:t>
+      </w:r>
+      <w:r>
+        <w:t xml:space="preserve"> </w:t>
+      </w:r>
+      <w:proofErr w:type="spellEnd"/>
+      <w:r>
+        <w:t>Bei erneutem Doppelklick wird der Vorgang rückgängig gemacht, so dass wieder beide Diagramme sichtbar sind</w:t>
+      </w:r>
+      <w:r>
+        <w:t>.</w:t>
       </w:r>
     </w:p>
     <w:p>
@@ -8630,7 +8912,7 @@
     </w:p>
     <w:p>
       <w:pPr>
-        <w:pStyle w:val="Beschriftung"/>
+        <w:pStyle w:val="Caption"/>
         <w:ind w:left="1985"/>
         <w:rPr>
           <w:i w:val="0"/>
@@ -8710,10 +8992,25 @@
         <w:t xml:space="preserve">Wenn </w:t>
       </w:r>
       <w:r>
-        <w:t xml:space="preserve">Anwendende </w:t>
-      </w:r>
-      <w:r>
-        <w:t>den Mauszeiger über einen Schieberegler bewegen, soll im Diagramm gezeigt werden, welche Auswirkungen dieser Schieberegler bei voller Auslenkung (</w:t>
+        <w:t>Nutzende</w:t>
+      </w:r>
+      <w:r>
+        <w:t xml:space="preserve"> </w:t>
+      </w:r>
+      <w:r>
+        <w:t xml:space="preserve">den Mauszeiger über einen Schieberegler bewegen, soll </w:t>
+      </w:r>
+      <w:r>
+        <w:t>laut Wunschziel 3 in den</w:t>
+      </w:r>
+      <w:r>
+        <w:t xml:space="preserve"> Diagramm</w:t>
+      </w:r>
+      <w:r>
+        <w:t>en</w:t>
+      </w:r>
+      <w:r>
+        <w:t xml:space="preserve"> gezeigt werden, welche Auswirkungen dieser Schieberegler bei voller Auslenkung (</w:t>
       </w:r>
       <w:r>
         <w:rPr>
@@ -8725,10 +9022,10 @@
         <w:t xml:space="preserve">30%) auf die Kurve hätte. </w:t>
       </w:r>
       <w:r>
-        <w:t>In de</w:t>
-      </w:r>
-      <w:r>
-        <w:t xml:space="preserve">r </w:t>
+        <w:t>Diese Auswirkungen könnten, wie gezeigt i</w:t>
+      </w:r>
+      <w:r>
+        <w:t xml:space="preserve">n </w:t>
       </w:r>
       <w:r>
         <w:rPr>
@@ -8772,23 +9069,41 @@
         <w:fldChar w:fldCharType="end"/>
       </w:r>
       <w:r>
+        <w:t xml:space="preserve">, </w:t>
+      </w:r>
+      <w:r>
+        <w:t xml:space="preserve">als </w:t>
+      </w:r>
+      <w:r>
+        <w:t>andersfarbige</w:t>
+      </w:r>
+      <w:r>
+        <w:t xml:space="preserve"> Kurve</w:t>
+      </w:r>
+      <w:r>
+        <w:t>n</w:t>
+      </w:r>
+      <w:r>
         <w:t xml:space="preserve"> </w:t>
       </w:r>
       <w:r>
-        <w:t>als blaue Kurve dargestellt.</w:t>
+        <w:t>gezeichnet werden</w:t>
+      </w:r>
+      <w:r>
+        <w:t>.</w:t>
       </w:r>
       <w:r>
         <w:t xml:space="preserve"> </w:t>
       </w:r>
       <w:r>
-        <w:t>Somit können die unterschiedlichen Auswirkungen aller parasitären Parameter schnell eingesehen werden, ohne dass die Nutzenden die Schieberegler einzeln verschieben müssen.</w:t>
-      </w:r>
-    </w:p>
-    <w:p>
-      <w:pPr>
-        <w:ind w:left="0"/>
-        <w:jc w:val="left"/>
-      </w:pPr>
+        <w:t>So könn</w:t>
+      </w:r>
+      <w:r>
+        <w:t>t</w:t>
+      </w:r>
+      <w:r>
+        <w:t>en die unterschiedlichen Auswirkungen aller parasitären Parameter schnell eingesehen werden, ohne dass die Nutzenden die Schieberegler einzeln verschieben müssen.</w:t>
+      </w:r>
     </w:p>
     <w:p>
       <w:pPr>
@@ -8805,17 +9120,19 @@
           <w:docGrid w:linePitch="360"/>
         </w:sectPr>
       </w:pPr>
-    </w:p>
-    <w:p>
-      <w:pPr>
-        <w:pStyle w:val="berschrift1"/>
-      </w:pPr>
-      <w:bookmarkStart w:id="37" w:name="_Toc5089225"/>
+      <w:bookmarkStart w:id="37" w:name="_GoBack"/>
+      <w:bookmarkEnd w:id="37"/>
+    </w:p>
+    <w:p>
+      <w:pPr>
+        <w:pStyle w:val="Heading1"/>
+      </w:pPr>
+      <w:bookmarkStart w:id="38" w:name="_Toc5089225"/>
       <w:r>
         <w:lastRenderedPageBreak/>
         <w:t>Softwarestruktur</w:t>
       </w:r>
-      <w:bookmarkEnd w:id="37"/>
+      <w:bookmarkEnd w:id="38"/>
     </w:p>
     <w:p>
       <w:r>
@@ -8851,18 +9168,18 @@
     </w:p>
     <w:p>
       <w:pPr>
-        <w:pStyle w:val="berschrift2"/>
+        <w:pStyle w:val="Heading2"/>
         <w:framePr w:wrap="around"/>
         <w:ind w:left="851"/>
       </w:pPr>
-      <w:bookmarkStart w:id="38" w:name="_Toc5089226"/>
+      <w:bookmarkStart w:id="39" w:name="_Toc5089226"/>
       <w:r>
         <w:t>Klassendiagram</w:t>
       </w:r>
       <w:r>
         <w:t>m</w:t>
       </w:r>
-      <w:bookmarkEnd w:id="38"/>
+      <w:bookmarkEnd w:id="39"/>
     </w:p>
     <w:p>
       <w:pPr>
@@ -8940,16 +9257,16 @@
     </w:p>
     <w:p>
       <w:pPr>
-        <w:pStyle w:val="Beschriftung"/>
+        <w:pStyle w:val="Caption"/>
         <w:rPr>
           <w:i w:val="0"/>
           <w:color w:val="auto"/>
           <w:sz w:val="16"/>
         </w:rPr>
       </w:pPr>
-      <w:bookmarkStart w:id="39" w:name="_Ref5089681"/>
-      <w:bookmarkStart w:id="40" w:name="_Toc4188520"/>
-      <w:bookmarkStart w:id="41" w:name="_Toc4236502"/>
+      <w:bookmarkStart w:id="40" w:name="_Ref5089681"/>
+      <w:bookmarkStart w:id="41" w:name="_Toc4188520"/>
+      <w:bookmarkStart w:id="42" w:name="_Toc4236502"/>
       <w:r>
         <w:rPr>
           <w:i w:val="0"/>
@@ -8999,7 +9316,7 @@
         </w:rPr>
         <w:fldChar w:fldCharType="end"/>
       </w:r>
-      <w:bookmarkEnd w:id="39"/>
+      <w:bookmarkEnd w:id="40"/>
       <w:r>
         <w:rPr>
           <w:i w:val="0"/>
@@ -9008,12 +9325,12 @@
         </w:rPr>
         <w:t>: Klassendiagramm</w:t>
       </w:r>
-      <w:bookmarkEnd w:id="40"/>
       <w:bookmarkEnd w:id="41"/>
-    </w:p>
-    <w:p>
-      <w:pPr>
-        <w:pStyle w:val="Beschriftung"/>
+      <w:bookmarkEnd w:id="42"/>
+    </w:p>
+    <w:p>
+      <w:pPr>
+        <w:pStyle w:val="Caption"/>
         <w:jc w:val="left"/>
         <w:rPr>
           <w:i w:val="0"/>
@@ -9036,29 +9353,29 @@
     </w:p>
     <w:p>
       <w:pPr>
-        <w:pStyle w:val="berschrift1"/>
+        <w:pStyle w:val="Heading1"/>
         <w:ind w:left="0"/>
       </w:pPr>
-      <w:bookmarkStart w:id="42" w:name="_Toc5089227"/>
+      <w:bookmarkStart w:id="43" w:name="_Toc5089227"/>
       <w:r>
         <w:lastRenderedPageBreak/>
         <w:t>Theoretische Grundlagen</w:t>
       </w:r>
-      <w:bookmarkEnd w:id="42"/>
-    </w:p>
-    <w:p>
-      <w:pPr>
-        <w:pStyle w:val="berschrift2"/>
+      <w:bookmarkEnd w:id="43"/>
+    </w:p>
+    <w:p>
+      <w:pPr>
+        <w:pStyle w:val="Heading2"/>
         <w:framePr w:wrap="around"/>
       </w:pPr>
-      <w:bookmarkStart w:id="43" w:name="_Toc5089228"/>
+      <w:bookmarkStart w:id="44" w:name="_Toc5089228"/>
       <w:r>
         <w:t xml:space="preserve">Einleitung EMI </w:t>
       </w:r>
       <w:r>
         <w:t>Filter</w:t>
       </w:r>
-      <w:bookmarkEnd w:id="43"/>
+      <w:bookmarkEnd w:id="44"/>
     </w:p>
     <w:p>
       <w:pPr>
@@ -9096,10 +9413,10 @@
     </w:p>
     <w:p>
       <w:pPr>
-        <w:pStyle w:val="berschrift2"/>
+        <w:pStyle w:val="Heading2"/>
         <w:framePr w:wrap="around"/>
       </w:pPr>
-      <w:bookmarkStart w:id="44" w:name="_Toc5089229"/>
+      <w:bookmarkStart w:id="45" w:name="_Toc5089229"/>
       <w:r>
         <w:t>Vorgehensweise</w:t>
       </w:r>
@@ -9112,7 +9429,7 @@
       <w:r>
         <w:t xml:space="preserve"> Einfügungsverluste</w:t>
       </w:r>
-      <w:bookmarkEnd w:id="44"/>
+      <w:bookmarkEnd w:id="45"/>
     </w:p>
     <w:p>
       <w:pPr>
@@ -9230,7 +9547,7 @@
     </w:p>
     <w:p>
       <w:pPr>
-        <w:pStyle w:val="Beschriftung"/>
+        <w:pStyle w:val="Caption"/>
         <w:ind w:left="1134"/>
         <w:rPr>
           <w:i w:val="0"/>
@@ -9238,9 +9555,9 @@
           <w:sz w:val="14"/>
         </w:rPr>
       </w:pPr>
-      <w:bookmarkStart w:id="45" w:name="_Ref5089719"/>
-      <w:bookmarkStart w:id="46" w:name="_Toc4188512"/>
-      <w:bookmarkStart w:id="47" w:name="_Toc4236494"/>
+      <w:bookmarkStart w:id="46" w:name="_Ref5089719"/>
+      <w:bookmarkStart w:id="47" w:name="_Toc4188512"/>
+      <w:bookmarkStart w:id="48" w:name="_Toc4236494"/>
       <w:r>
         <w:rPr>
           <w:i w:val="0"/>
@@ -9290,7 +9607,7 @@
         </w:rPr>
         <w:fldChar w:fldCharType="end"/>
       </w:r>
-      <w:bookmarkEnd w:id="45"/>
+      <w:bookmarkEnd w:id="46"/>
       <w:r>
         <w:rPr>
           <w:i w:val="0"/>
@@ -9299,8 +9616,8 @@
         </w:rPr>
         <w:t>: Vereinfachte CM-Schaltung</w:t>
       </w:r>
-      <w:bookmarkEnd w:id="46"/>
       <w:bookmarkEnd w:id="47"/>
+      <w:bookmarkEnd w:id="48"/>
     </w:p>
     <w:p>
       <w:pPr>
@@ -9457,7 +9774,6 @@
           <w:id w:val="-1200630749"/>
           <w:citation/>
         </w:sdtPr>
-        <w:sdtEndPr/>
         <w:sdtContent>
           <w:r>
             <w:rPr>
@@ -9691,15 +10007,15 @@
     </w:p>
     <w:p>
       <w:pPr>
-        <w:pStyle w:val="berschrift1"/>
+        <w:pStyle w:val="Heading1"/>
         <w:ind w:left="0"/>
       </w:pPr>
-      <w:bookmarkStart w:id="48" w:name="_Toc5089230"/>
+      <w:bookmarkStart w:id="49" w:name="_Toc5089230"/>
       <w:r>
         <w:lastRenderedPageBreak/>
         <w:t>Testkonzept</w:t>
       </w:r>
-      <w:bookmarkEnd w:id="48"/>
+      <w:bookmarkEnd w:id="49"/>
     </w:p>
     <w:p>
       <w:pPr>
@@ -9716,10 +10032,10 @@
     </w:p>
     <w:p>
       <w:pPr>
-        <w:pStyle w:val="berschrift2"/>
+        <w:pStyle w:val="Heading2"/>
         <w:framePr w:wrap="around"/>
       </w:pPr>
-      <w:bookmarkStart w:id="49" w:name="_Toc5089231"/>
+      <w:bookmarkStart w:id="50" w:name="_Toc5089231"/>
       <w:r>
         <w:t xml:space="preserve">Kontrolle bei </w:t>
       </w:r>
@@ -9729,7 +10045,7 @@
       <w:r>
         <w:t xml:space="preserve"> Entwicklung</w:t>
       </w:r>
-      <w:bookmarkEnd w:id="49"/>
+      <w:bookmarkEnd w:id="50"/>
     </w:p>
     <w:p>
       <w:pPr>
@@ -9787,10 +10103,10 @@
     </w:p>
     <w:p>
       <w:pPr>
-        <w:pStyle w:val="berschrift2"/>
+        <w:pStyle w:val="Heading2"/>
         <w:framePr w:wrap="around"/>
       </w:pPr>
-      <w:bookmarkStart w:id="50" w:name="_Toc5089232"/>
+      <w:bookmarkStart w:id="51" w:name="_Toc5089232"/>
       <w:r>
         <w:t>Überprüfung</w:t>
       </w:r>
@@ -9800,7 +10116,7 @@
       <w:r>
         <w:t>MATLAB</w:t>
       </w:r>
-      <w:bookmarkEnd w:id="50"/>
+      <w:bookmarkEnd w:id="51"/>
       <w:r>
         <w:t xml:space="preserve"> </w:t>
       </w:r>
@@ -9852,14 +10168,14 @@
     </w:p>
     <w:p>
       <w:pPr>
-        <w:pStyle w:val="berschrift2"/>
+        <w:pStyle w:val="Heading2"/>
         <w:framePr w:wrap="around"/>
       </w:pPr>
-      <w:bookmarkStart w:id="51" w:name="_Toc5089233"/>
+      <w:bookmarkStart w:id="52" w:name="_Toc5089233"/>
       <w:r>
         <w:t>Integrationstest</w:t>
       </w:r>
-      <w:bookmarkEnd w:id="51"/>
+      <w:bookmarkEnd w:id="52"/>
     </w:p>
     <w:p>
       <w:pPr>
@@ -9887,14 +10203,14 @@
     </w:p>
     <w:p>
       <w:pPr>
-        <w:pStyle w:val="berschrift2"/>
+        <w:pStyle w:val="Heading2"/>
         <w:framePr w:wrap="around"/>
       </w:pPr>
-      <w:bookmarkStart w:id="52" w:name="_Toc5089234"/>
+      <w:bookmarkStart w:id="53" w:name="_Toc5089234"/>
       <w:r>
         <w:t>Softwaretest</w:t>
       </w:r>
-      <w:bookmarkEnd w:id="52"/>
+      <w:bookmarkEnd w:id="53"/>
     </w:p>
     <w:p>
       <w:pPr>
@@ -10057,7 +10373,7 @@
         <w:ind w:left="0"/>
       </w:pPr>
     </w:p>
-    <w:bookmarkStart w:id="53" w:name="_Toc5089235" w:displacedByCustomXml="next"/>
+    <w:bookmarkStart w:id="54" w:name="_Toc5089235" w:displacedByCustomXml="next"/>
     <w:sdt>
       <w:sdtPr>
         <w:rPr>
@@ -10072,24 +10388,22 @@
           <w:docPartUnique/>
         </w:docPartObj>
       </w:sdtPr>
-      <w:sdtEndPr/>
       <w:sdtContent>
         <w:p>
           <w:pPr>
-            <w:pStyle w:val="berschrift1"/>
+            <w:pStyle w:val="Heading1"/>
             <w:ind w:left="0"/>
           </w:pPr>
           <w:r>
             <w:t>Literaturverzeichnis</w:t>
           </w:r>
-          <w:bookmarkEnd w:id="53"/>
+          <w:bookmarkEnd w:id="54"/>
         </w:p>
         <w:sdt>
           <w:sdtPr>
             <w:id w:val="111145805"/>
             <w:bibliography/>
           </w:sdtPr>
-          <w:sdtEndPr/>
           <w:sdtContent>
             <w:p>
               <w:pPr>
@@ -10138,7 +10452,7 @@
                   </w:tcPr>
                   <w:p>
                     <w:pPr>
-                      <w:pStyle w:val="Literaturverzeichnis"/>
+                      <w:pStyle w:val="Bibliography"/>
                       <w:rPr>
                         <w:noProof/>
                         <w:sz w:val="24"/>
@@ -10160,7 +10474,7 @@
                   </w:tcPr>
                   <w:p>
                     <w:pPr>
-                      <w:pStyle w:val="Literaturverzeichnis"/>
+                      <w:pStyle w:val="Bibliography"/>
                       <w:rPr>
                         <w:noProof/>
                       </w:rPr>
@@ -10206,8 +10520,6 @@
         <w:ind w:left="0" w:right="-46"/>
         <w:jc w:val="left"/>
       </w:pPr>
-      <w:bookmarkStart w:id="54" w:name="_GoBack"/>
-      <w:bookmarkEnd w:id="54"/>
     </w:p>
     <w:sectPr>
       <w:pgSz w:w="11906" w:h="16838"/>
@@ -10249,7 +10561,7 @@
 <w:ftr xmlns:wpc="http://schemas.microsoft.com/office/word/2010/wordprocessingCanvas" xmlns:cx="http://schemas.microsoft.com/office/drawing/2014/chartex" xmlns:cx1="http://schemas.microsoft.com/office/drawing/2015/9/8/chartex" xmlns:cx2="http://schemas.microsoft.com/office/drawing/2015/10/21/chartex" xmlns:cx3="http://schemas.microsoft.com/office/drawing/2016/5/9/chartex" xmlns:cx4="http://schemas.microsoft.com/office/drawing/2016/5/10/chartex" xmlns:cx5="http://schemas.microsoft.com/office/drawing/2016/5/11/chartex" xmlns:cx6="http://schemas.microsoft.com/office/drawing/2016/5/12/chartex" xmlns:cx7="http://schemas.microsoft.com/office/drawing/2016/5/13/chartex" xmlns:cx8="http://schemas.microsoft.com/office/drawing/2016/5/14/chartex" xmlns:mc="http://schemas.openxmlformats.org/markup-compatibility/2006" xmlns:aink="http://schemas.microsoft.com/office/drawing/2016/ink" xmlns:am3d="http://schemas.microsoft.com/office/drawing/2017/model3d" xmlns:o="urn:schemas-microsoft-com:office:office" xmlns:r="http://schemas.openxmlformats.org/officeDocument/2006/relationships" xmlns:m="http://schemas.openxmlformats.org/officeDocument/2006/math" xmlns:v="urn:schemas-microsoft-com:vml" xmlns:wp14="http://schemas.microsoft.com/office/word/2010/wordprocessingDrawing" xmlns:wp="http://schemas.openxmlformats.org/drawingml/2006/wordprocessingDrawing" xmlns:w10="urn:schemas-microsoft-com:office:word" xmlns:w="http://schemas.openxmlformats.org/wordprocessingml/2006/main" xmlns:w14="http://schemas.microsoft.com/office/word/2010/wordml" xmlns:w15="http://schemas.microsoft.com/office/word/2012/wordml" xmlns:w16cid="http://schemas.microsoft.com/office/word/2016/wordml/cid" xmlns:w16se="http://schemas.microsoft.com/office/word/2015/wordml/symex" xmlns:wpg="http://schemas.microsoft.com/office/word/2010/wordprocessingGroup" xmlns:wpi="http://schemas.microsoft.com/office/word/2010/wordprocessingInk" xmlns:wne="http://schemas.microsoft.com/office/word/2006/wordml" xmlns:wps="http://schemas.microsoft.com/office/word/2010/wordprocessingShape" mc:Ignorable="w14 w15 w16se w16cid wp14">
   <w:p>
     <w:pPr>
-      <w:pStyle w:val="Fuzeile"/>
+      <w:pStyle w:val="Footer"/>
     </w:pPr>
     <w:r>
       <w:ptab w:relativeTo="margin" w:alignment="center" w:leader="none"/>
@@ -10350,7 +10662,7 @@
 <w:ftr xmlns:wpc="http://schemas.microsoft.com/office/word/2010/wordprocessingCanvas" xmlns:cx="http://schemas.microsoft.com/office/drawing/2014/chartex" xmlns:cx1="http://schemas.microsoft.com/office/drawing/2015/9/8/chartex" xmlns:cx2="http://schemas.microsoft.com/office/drawing/2015/10/21/chartex" xmlns:cx3="http://schemas.microsoft.com/office/drawing/2016/5/9/chartex" xmlns:cx4="http://schemas.microsoft.com/office/drawing/2016/5/10/chartex" xmlns:cx5="http://schemas.microsoft.com/office/drawing/2016/5/11/chartex" xmlns:cx6="http://schemas.microsoft.com/office/drawing/2016/5/12/chartex" xmlns:cx7="http://schemas.microsoft.com/office/drawing/2016/5/13/chartex" xmlns:cx8="http://schemas.microsoft.com/office/drawing/2016/5/14/chartex" xmlns:mc="http://schemas.openxmlformats.org/markup-compatibility/2006" xmlns:aink="http://schemas.microsoft.com/office/drawing/2016/ink" xmlns:am3d="http://schemas.microsoft.com/office/drawing/2017/model3d" xmlns:o="urn:schemas-microsoft-com:office:office" xmlns:r="http://schemas.openxmlformats.org/officeDocument/2006/relationships" xmlns:m="http://schemas.openxmlformats.org/officeDocument/2006/math" xmlns:v="urn:schemas-microsoft-com:vml" xmlns:wp14="http://schemas.microsoft.com/office/word/2010/wordprocessingDrawing" xmlns:wp="http://schemas.openxmlformats.org/drawingml/2006/wordprocessingDrawing" xmlns:w10="urn:schemas-microsoft-com:office:word" xmlns:w="http://schemas.openxmlformats.org/wordprocessingml/2006/main" xmlns:w14="http://schemas.microsoft.com/office/word/2010/wordml" xmlns:w15="http://schemas.microsoft.com/office/word/2012/wordml" xmlns:w16cid="http://schemas.microsoft.com/office/word/2016/wordml/cid" xmlns:w16se="http://schemas.microsoft.com/office/word/2015/wordml/symex" xmlns:wpg="http://schemas.microsoft.com/office/word/2010/wordprocessingGroup" xmlns:wpi="http://schemas.microsoft.com/office/word/2010/wordprocessingInk" xmlns:wne="http://schemas.microsoft.com/office/word/2006/wordml" xmlns:wps="http://schemas.microsoft.com/office/word/2010/wordprocessingShape" mc:Ignorable="w14 w15 w16se w16cid wp14">
   <w:p>
     <w:pPr>
-      <w:pStyle w:val="Fuzeile"/>
+      <w:pStyle w:val="Footer"/>
     </w:pPr>
     <w:r>
       <w:ptab w:relativeTo="margin" w:alignment="center" w:leader="none"/>
@@ -10388,7 +10700,7 @@
 <w:hdr xmlns:wpc="http://schemas.microsoft.com/office/word/2010/wordprocessingCanvas" xmlns:cx="http://schemas.microsoft.com/office/drawing/2014/chartex" xmlns:cx1="http://schemas.microsoft.com/office/drawing/2015/9/8/chartex" xmlns:cx2="http://schemas.microsoft.com/office/drawing/2015/10/21/chartex" xmlns:cx3="http://schemas.microsoft.com/office/drawing/2016/5/9/chartex" xmlns:cx4="http://schemas.microsoft.com/office/drawing/2016/5/10/chartex" xmlns:cx5="http://schemas.microsoft.com/office/drawing/2016/5/11/chartex" xmlns:cx6="http://schemas.microsoft.com/office/drawing/2016/5/12/chartex" xmlns:cx7="http://schemas.microsoft.com/office/drawing/2016/5/13/chartex" xmlns:cx8="http://schemas.microsoft.com/office/drawing/2016/5/14/chartex" xmlns:mc="http://schemas.openxmlformats.org/markup-compatibility/2006" xmlns:aink="http://schemas.microsoft.com/office/drawing/2016/ink" xmlns:am3d="http://schemas.microsoft.com/office/drawing/2017/model3d" xmlns:o="urn:schemas-microsoft-com:office:office" xmlns:r="http://schemas.openxmlformats.org/officeDocument/2006/relationships" xmlns:m="http://schemas.openxmlformats.org/officeDocument/2006/math" xmlns:v="urn:schemas-microsoft-com:vml" xmlns:wp14="http://schemas.microsoft.com/office/word/2010/wordprocessingDrawing" xmlns:wp="http://schemas.openxmlformats.org/drawingml/2006/wordprocessingDrawing" xmlns:w10="urn:schemas-microsoft-com:office:word" xmlns:w="http://schemas.openxmlformats.org/wordprocessingml/2006/main" xmlns:w14="http://schemas.microsoft.com/office/word/2010/wordml" xmlns:w15="http://schemas.microsoft.com/office/word/2012/wordml" xmlns:w16cid="http://schemas.microsoft.com/office/word/2016/wordml/cid" xmlns:w16se="http://schemas.microsoft.com/office/word/2015/wordml/symex" xmlns:wpg="http://schemas.microsoft.com/office/word/2010/wordprocessingGroup" xmlns:wpi="http://schemas.microsoft.com/office/word/2010/wordprocessingInk" xmlns:wne="http://schemas.microsoft.com/office/word/2006/wordml" xmlns:wps="http://schemas.microsoft.com/office/word/2010/wordprocessingShape" mc:Ignorable="w14 w15 w16se w16cid wp14">
   <w:p>
     <w:pPr>
-      <w:pStyle w:val="Kopfzeile"/>
+      <w:pStyle w:val="Header"/>
       <w:jc w:val="right"/>
       <w:rPr>
         <w:rFonts w:cs="Arial"/>
@@ -10424,7 +10736,7 @@
               <wp:lineTo x="0" y="0"/>
             </wp:wrapPolygon>
           </wp:wrapTight>
-          <wp:docPr id="22" name="Grafik 22" descr="U:\_FHNW\Vorlagen\Verschiedene Hochschulen RICHTIG\Bilder\HT.png"/>
+          <wp:docPr id="1" name="Grafik 22" descr="U:\_FHNW\Vorlagen\Verschiedene Hochschulen RICHTIG\Bilder\HT.png"/>
           <wp:cNvGraphicFramePr>
             <a:graphicFrameLocks xmlns:a="http://schemas.openxmlformats.org/drawingml/2006/main"/>
           </wp:cNvGraphicFramePr>
@@ -11361,7 +11673,7 @@
     <w:lvl w:ilvl="0">
       <w:start w:val="1"/>
       <w:numFmt w:val="decimal"/>
-      <w:pStyle w:val="berschrift1"/>
+      <w:pStyle w:val="Heading1"/>
       <w:lvlText w:val="%1"/>
       <w:lvlJc w:val="left"/>
       <w:pPr>
@@ -11374,7 +11686,7 @@
     <w:lvl w:ilvl="1">
       <w:start w:val="1"/>
       <w:numFmt w:val="decimal"/>
-      <w:pStyle w:val="berschrift2"/>
+      <w:pStyle w:val="Heading2"/>
       <w:lvlText w:val="%1.%2"/>
       <w:lvlJc w:val="left"/>
       <w:pPr>
@@ -11387,7 +11699,7 @@
     <w:lvl w:ilvl="2">
       <w:start w:val="1"/>
       <w:numFmt w:val="decimal"/>
-      <w:pStyle w:val="berschrift3"/>
+      <w:pStyle w:val="Heading3"/>
       <w:lvlText w:val="%1.%2.%3"/>
       <w:lvlJc w:val="left"/>
       <w:pPr>
@@ -11400,7 +11712,7 @@
     <w:lvl w:ilvl="3">
       <w:start w:val="1"/>
       <w:numFmt w:val="decimal"/>
-      <w:pStyle w:val="berschrift4"/>
+      <w:pStyle w:val="Heading4"/>
       <w:lvlText w:val="%1.%2.%3.%4"/>
       <w:lvlJc w:val="left"/>
       <w:pPr>
@@ -11413,7 +11725,7 @@
     <w:lvl w:ilvl="4">
       <w:start w:val="1"/>
       <w:numFmt w:val="decimal"/>
-      <w:pStyle w:val="berschrift5"/>
+      <w:pStyle w:val="Heading5"/>
       <w:lvlText w:val="%1.%2.%3.%4.%5"/>
       <w:lvlJc w:val="left"/>
       <w:pPr>
@@ -11426,7 +11738,7 @@
     <w:lvl w:ilvl="5">
       <w:start w:val="1"/>
       <w:numFmt w:val="decimal"/>
-      <w:pStyle w:val="berschrift6"/>
+      <w:pStyle w:val="Heading6"/>
       <w:lvlText w:val="%1.%2.%3.%4.%5.%6"/>
       <w:lvlJc w:val="left"/>
       <w:pPr>
@@ -11439,7 +11751,7 @@
     <w:lvl w:ilvl="6">
       <w:start w:val="1"/>
       <w:numFmt w:val="decimal"/>
-      <w:pStyle w:val="berschrift7"/>
+      <w:pStyle w:val="Heading7"/>
       <w:lvlText w:val="%1.%2.%3.%4.%5.%6.%7"/>
       <w:lvlJc w:val="left"/>
       <w:pPr>
@@ -11452,7 +11764,7 @@
     <w:lvl w:ilvl="7">
       <w:start w:val="1"/>
       <w:numFmt w:val="decimal"/>
-      <w:pStyle w:val="berschrift8"/>
+      <w:pStyle w:val="Heading8"/>
       <w:lvlText w:val="%1.%2.%3.%4.%5.%6.%7.%8"/>
       <w:lvlJc w:val="left"/>
       <w:pPr>
@@ -11465,7 +11777,7 @@
     <w:lvl w:ilvl="8">
       <w:start w:val="1"/>
       <w:numFmt w:val="decimal"/>
-      <w:pStyle w:val="berschrift9"/>
+      <w:pStyle w:val="Heading9"/>
       <w:lvlText w:val="%1.%2.%3.%4.%5.%6.%7.%8.%9"/>
       <w:lvlJc w:val="left"/>
       <w:pPr>
@@ -12076,7 +12388,7 @@
       </w:pPr>
     </w:pPrDefault>
   </w:docDefaults>
-  <w:latentStyles w:defLockedState="0" w:defUIPriority="99" w:defSemiHidden="0" w:defUnhideWhenUsed="0" w:defQFormat="0" w:count="376">
+  <w:latentStyles w:defLockedState="0" w:defUIPriority="99" w:defSemiHidden="0" w:defUnhideWhenUsed="0" w:defQFormat="0" w:count="375">
     <w:lsdException w:name="Normal" w:uiPriority="0" w:qFormat="1"/>
     <w:lsdException w:name="heading 1" w:uiPriority="9" w:qFormat="1"/>
     <w:lsdException w:name="heading 2" w:semiHidden="1" w:uiPriority="9" w:unhideWhenUsed="1" w:qFormat="1"/>
@@ -12452,9 +12764,8 @@
     <w:lsdException w:name="Smart Hyperlink" w:semiHidden="1" w:unhideWhenUsed="1"/>
     <w:lsdException w:name="Hashtag" w:semiHidden="1" w:unhideWhenUsed="1"/>
     <w:lsdException w:name="Unresolved Mention" w:semiHidden="1" w:unhideWhenUsed="1"/>
-    <w:lsdException w:name="Smart Link" w:semiHidden="1" w:unhideWhenUsed="1"/>
   </w:latentStyles>
-  <w:style w:type="paragraph" w:default="1" w:styleId="Standard">
+  <w:style w:type="paragraph" w:default="1" w:styleId="Normal">
     <w:name w:val="Normal"/>
     <w:qFormat/>
     <w:rsid w:val="007956FB"/>
@@ -12467,11 +12778,11 @@
       <w:lang w:val="de-CH"/>
     </w:rPr>
   </w:style>
-  <w:style w:type="paragraph" w:styleId="berschrift1">
+  <w:style w:type="paragraph" w:styleId="Heading1">
     <w:name w:val="heading 1"/>
-    <w:basedOn w:val="Standard"/>
-    <w:next w:val="Standard"/>
-    <w:link w:val="berschrift1Zchn"/>
+    <w:basedOn w:val="Normal"/>
+    <w:next w:val="Normal"/>
+    <w:link w:val="Heading1Char"/>
     <w:uiPriority w:val="9"/>
     <w:qFormat/>
     <w:rsid w:val="00427F9A"/>
@@ -12491,11 +12802,11 @@
       <w:szCs w:val="32"/>
     </w:rPr>
   </w:style>
-  <w:style w:type="paragraph" w:styleId="berschrift2">
+  <w:style w:type="paragraph" w:styleId="Heading2">
     <w:name w:val="heading 2"/>
-    <w:basedOn w:val="Standard"/>
-    <w:next w:val="Standard"/>
-    <w:link w:val="berschrift2Zchn"/>
+    <w:basedOn w:val="Normal"/>
+    <w:next w:val="Normal"/>
+    <w:link w:val="Heading2Char"/>
     <w:uiPriority w:val="9"/>
     <w:unhideWhenUsed/>
     <w:qFormat/>
@@ -12517,11 +12828,11 @@
       <w:szCs w:val="26"/>
     </w:rPr>
   </w:style>
-  <w:style w:type="paragraph" w:styleId="berschrift3">
+  <w:style w:type="paragraph" w:styleId="Heading3">
     <w:name w:val="heading 3"/>
-    <w:basedOn w:val="Standard"/>
-    <w:next w:val="Standard"/>
-    <w:link w:val="berschrift3Zchn"/>
+    <w:basedOn w:val="Normal"/>
+    <w:next w:val="Normal"/>
+    <w:link w:val="Heading3Char"/>
     <w:uiPriority w:val="9"/>
     <w:unhideWhenUsed/>
     <w:qFormat/>
@@ -12542,11 +12853,11 @@
       <w:szCs w:val="24"/>
     </w:rPr>
   </w:style>
-  <w:style w:type="paragraph" w:styleId="berschrift4">
+  <w:style w:type="paragraph" w:styleId="Heading4">
     <w:name w:val="heading 4"/>
-    <w:basedOn w:val="Standard"/>
-    <w:next w:val="Standard"/>
-    <w:link w:val="berschrift4Zchn"/>
+    <w:basedOn w:val="Normal"/>
+    <w:next w:val="Normal"/>
+    <w:link w:val="Heading4Char"/>
     <w:uiPriority w:val="9"/>
     <w:semiHidden/>
     <w:unhideWhenUsed/>
@@ -12569,11 +12880,11 @@
       <w:color w:val="2F5496" w:themeColor="accent1" w:themeShade="BF"/>
     </w:rPr>
   </w:style>
-  <w:style w:type="paragraph" w:styleId="berschrift5">
+  <w:style w:type="paragraph" w:styleId="Heading5">
     <w:name w:val="heading 5"/>
-    <w:basedOn w:val="Standard"/>
-    <w:next w:val="Standard"/>
-    <w:link w:val="berschrift5Zchn"/>
+    <w:basedOn w:val="Normal"/>
+    <w:next w:val="Normal"/>
+    <w:link w:val="Heading5Char"/>
     <w:uiPriority w:val="9"/>
     <w:semiHidden/>
     <w:unhideWhenUsed/>
@@ -12594,11 +12905,11 @@
       <w:color w:val="2F5496" w:themeColor="accent1" w:themeShade="BF"/>
     </w:rPr>
   </w:style>
-  <w:style w:type="paragraph" w:styleId="berschrift6">
+  <w:style w:type="paragraph" w:styleId="Heading6">
     <w:name w:val="heading 6"/>
-    <w:basedOn w:val="Standard"/>
-    <w:next w:val="Standard"/>
-    <w:link w:val="berschrift6Zchn"/>
+    <w:basedOn w:val="Normal"/>
+    <w:next w:val="Normal"/>
+    <w:link w:val="Heading6Char"/>
     <w:uiPriority w:val="9"/>
     <w:semiHidden/>
     <w:unhideWhenUsed/>
@@ -12619,11 +12930,11 @@
       <w:color w:val="1F3763" w:themeColor="accent1" w:themeShade="7F"/>
     </w:rPr>
   </w:style>
-  <w:style w:type="paragraph" w:styleId="berschrift7">
+  <w:style w:type="paragraph" w:styleId="Heading7">
     <w:name w:val="heading 7"/>
-    <w:basedOn w:val="Standard"/>
-    <w:next w:val="Standard"/>
-    <w:link w:val="berschrift7Zchn"/>
+    <w:basedOn w:val="Normal"/>
+    <w:next w:val="Normal"/>
+    <w:link w:val="Heading7Char"/>
     <w:uiPriority w:val="9"/>
     <w:semiHidden/>
     <w:unhideWhenUsed/>
@@ -12646,11 +12957,11 @@
       <w:color w:val="1F3763" w:themeColor="accent1" w:themeShade="7F"/>
     </w:rPr>
   </w:style>
-  <w:style w:type="paragraph" w:styleId="berschrift8">
+  <w:style w:type="paragraph" w:styleId="Heading8">
     <w:name w:val="heading 8"/>
-    <w:basedOn w:val="Standard"/>
-    <w:next w:val="Standard"/>
-    <w:link w:val="berschrift8Zchn"/>
+    <w:basedOn w:val="Normal"/>
+    <w:next w:val="Normal"/>
+    <w:link w:val="Heading8Char"/>
     <w:uiPriority w:val="9"/>
     <w:semiHidden/>
     <w:unhideWhenUsed/>
@@ -12673,11 +12984,11 @@
       <w:szCs w:val="21"/>
     </w:rPr>
   </w:style>
-  <w:style w:type="paragraph" w:styleId="berschrift9">
+  <w:style w:type="paragraph" w:styleId="Heading9">
     <w:name w:val="heading 9"/>
-    <w:basedOn w:val="Standard"/>
-    <w:next w:val="Standard"/>
-    <w:link w:val="berschrift9Zchn"/>
+    <w:basedOn w:val="Normal"/>
+    <w:next w:val="Normal"/>
+    <w:link w:val="Heading9Char"/>
     <w:uiPriority w:val="9"/>
     <w:semiHidden/>
     <w:unhideWhenUsed/>
@@ -12702,13 +13013,13 @@
       <w:szCs w:val="21"/>
     </w:rPr>
   </w:style>
-  <w:style w:type="character" w:default="1" w:styleId="Absatz-Standardschriftart">
+  <w:style w:type="character" w:default="1" w:styleId="DefaultParagraphFont">
     <w:name w:val="Default Paragraph Font"/>
     <w:uiPriority w:val="1"/>
     <w:semiHidden/>
     <w:unhideWhenUsed/>
   </w:style>
-  <w:style w:type="table" w:default="1" w:styleId="NormaleTabelle">
+  <w:style w:type="table" w:default="1" w:styleId="TableNormal">
     <w:name w:val="Normal Table"/>
     <w:uiPriority w:val="99"/>
     <w:semiHidden/>
@@ -12723,16 +13034,16 @@
       </w:tblCellMar>
     </w:tblPr>
   </w:style>
-  <w:style w:type="numbering" w:default="1" w:styleId="KeineListe">
+  <w:style w:type="numbering" w:default="1" w:styleId="NoList">
     <w:name w:val="No List"/>
     <w:uiPriority w:val="99"/>
     <w:semiHidden/>
     <w:unhideWhenUsed/>
   </w:style>
-  <w:style w:type="paragraph" w:styleId="Kopfzeile">
+  <w:style w:type="paragraph" w:styleId="Header">
     <w:name w:val="header"/>
-    <w:basedOn w:val="Standard"/>
-    <w:link w:val="KopfzeileZchn"/>
+    <w:basedOn w:val="Normal"/>
+    <w:link w:val="HeaderChar"/>
     <w:uiPriority w:val="99"/>
     <w:unhideWhenUsed/>
     <w:rsid w:val="00F6078E"/>
@@ -12744,17 +13055,17 @@
       <w:spacing w:after="0" w:line="240" w:lineRule="auto"/>
     </w:pPr>
   </w:style>
-  <w:style w:type="character" w:customStyle="1" w:styleId="KopfzeileZchn">
-    <w:name w:val="Kopfzeile Zchn"/>
-    <w:basedOn w:val="Absatz-Standardschriftart"/>
-    <w:link w:val="Kopfzeile"/>
+  <w:style w:type="character" w:customStyle="1" w:styleId="HeaderChar">
+    <w:name w:val="Header Char"/>
+    <w:basedOn w:val="DefaultParagraphFont"/>
+    <w:link w:val="Header"/>
     <w:uiPriority w:val="99"/>
     <w:rsid w:val="00F6078E"/>
   </w:style>
-  <w:style w:type="paragraph" w:styleId="Fuzeile">
+  <w:style w:type="paragraph" w:styleId="Footer">
     <w:name w:val="footer"/>
-    <w:basedOn w:val="Standard"/>
-    <w:link w:val="FuzeileZchn"/>
+    <w:basedOn w:val="Normal"/>
+    <w:link w:val="FooterChar"/>
     <w:uiPriority w:val="99"/>
     <w:unhideWhenUsed/>
     <w:rsid w:val="00F6078E"/>
@@ -12766,18 +13077,18 @@
       <w:spacing w:after="0" w:line="240" w:lineRule="auto"/>
     </w:pPr>
   </w:style>
-  <w:style w:type="character" w:customStyle="1" w:styleId="FuzeileZchn">
-    <w:name w:val="Fußzeile Zchn"/>
-    <w:basedOn w:val="Absatz-Standardschriftart"/>
-    <w:link w:val="Fuzeile"/>
+  <w:style w:type="character" w:customStyle="1" w:styleId="FooterChar">
+    <w:name w:val="Footer Char"/>
+    <w:basedOn w:val="DefaultParagraphFont"/>
+    <w:link w:val="Footer"/>
     <w:uiPriority w:val="99"/>
     <w:rsid w:val="00F6078E"/>
   </w:style>
-  <w:style w:type="paragraph" w:styleId="Titel">
+  <w:style w:type="paragraph" w:styleId="Title">
     <w:name w:val="Title"/>
-    <w:basedOn w:val="Standard"/>
-    <w:next w:val="Standard"/>
-    <w:link w:val="TitelZchn"/>
+    <w:basedOn w:val="Normal"/>
+    <w:next w:val="Normal"/>
+    <w:link w:val="TitleChar"/>
     <w:uiPriority w:val="10"/>
     <w:qFormat/>
     <w:rsid w:val="00F6078E"/>
@@ -12793,10 +13104,10 @@
       <w:szCs w:val="56"/>
     </w:rPr>
   </w:style>
-  <w:style w:type="character" w:customStyle="1" w:styleId="TitelZchn">
-    <w:name w:val="Titel Zchn"/>
-    <w:basedOn w:val="Absatz-Standardschriftart"/>
-    <w:link w:val="Titel"/>
+  <w:style w:type="character" w:customStyle="1" w:styleId="TitleChar">
+    <w:name w:val="Title Char"/>
+    <w:basedOn w:val="DefaultParagraphFont"/>
+    <w:link w:val="Title"/>
     <w:uiPriority w:val="10"/>
     <w:rsid w:val="00F6078E"/>
     <w:rPr>
@@ -12809,7 +13120,7 @@
   </w:style>
   <w:style w:type="paragraph" w:customStyle="1" w:styleId="bertitel1">
     <w:name w:val="Übertitel 1"/>
-    <w:basedOn w:val="Titel"/>
+    <w:basedOn w:val="Title"/>
     <w:link w:val="bertitel1Zchn"/>
     <w:rsid w:val="002D519D"/>
     <w:rPr>
@@ -12818,9 +13129,9 @@
       <w:sz w:val="26"/>
     </w:rPr>
   </w:style>
-  <w:style w:type="paragraph" w:customStyle="1" w:styleId="standard0">
+  <w:style w:type="paragraph" w:customStyle="1" w:styleId="standard">
     <w:name w:val="standard"/>
-    <w:basedOn w:val="Titel"/>
+    <w:basedOn w:val="Title"/>
     <w:link w:val="standardZchn"/>
     <w:rsid w:val="00F6078E"/>
     <w:rPr>
@@ -12830,7 +13141,7 @@
   </w:style>
   <w:style w:type="character" w:customStyle="1" w:styleId="bertitel1Zchn">
     <w:name w:val="Übertitel 1 Zchn"/>
-    <w:basedOn w:val="TitelZchn"/>
+    <w:basedOn w:val="TitleChar"/>
     <w:link w:val="bertitel1"/>
     <w:rsid w:val="002D519D"/>
     <w:rPr>
@@ -12843,10 +13154,10 @@
       <w:lang w:val="de-CH"/>
     </w:rPr>
   </w:style>
-  <w:style w:type="character" w:customStyle="1" w:styleId="berschrift2Zchn">
-    <w:name w:val="Überschrift 2 Zchn"/>
-    <w:basedOn w:val="Absatz-Standardschriftart"/>
-    <w:link w:val="berschrift2"/>
+  <w:style w:type="character" w:customStyle="1" w:styleId="Heading2Char">
+    <w:name w:val="Heading 2 Char"/>
+    <w:basedOn w:val="DefaultParagraphFont"/>
+    <w:link w:val="Heading2"/>
     <w:uiPriority w:val="9"/>
     <w:rsid w:val="00427F9A"/>
     <w:rPr>
@@ -12858,8 +13169,8 @@
   </w:style>
   <w:style w:type="character" w:customStyle="1" w:styleId="standardZchn">
     <w:name w:val="standard Zchn"/>
-    <w:basedOn w:val="TitelZchn"/>
-    <w:link w:val="standard0"/>
+    <w:basedOn w:val="TitleChar"/>
+    <w:link w:val="standard"/>
     <w:rsid w:val="00F6078E"/>
     <w:rPr>
       <w:rFonts w:ascii="Arial" w:eastAsiaTheme="majorEastAsia" w:hAnsi="Arial" w:cstheme="majorBidi"/>
@@ -12869,11 +13180,11 @@
       <w:szCs w:val="56"/>
     </w:rPr>
   </w:style>
-  <w:style w:type="paragraph" w:styleId="Untertitel">
+  <w:style w:type="paragraph" w:styleId="Subtitle">
     <w:name w:val="Subtitle"/>
-    <w:basedOn w:val="Standard"/>
-    <w:next w:val="Standard"/>
-    <w:link w:val="UntertitelZchn"/>
+    <w:basedOn w:val="Normal"/>
+    <w:next w:val="Normal"/>
+    <w:link w:val="SubtitleChar"/>
     <w:uiPriority w:val="11"/>
     <w:qFormat/>
     <w:rsid w:val="00F6078E"/>
@@ -12889,10 +13200,10 @@
       <w:spacing w:val="15"/>
     </w:rPr>
   </w:style>
-  <w:style w:type="character" w:customStyle="1" w:styleId="UntertitelZchn">
-    <w:name w:val="Untertitel Zchn"/>
-    <w:basedOn w:val="Absatz-Standardschriftart"/>
-    <w:link w:val="Untertitel"/>
+  <w:style w:type="character" w:customStyle="1" w:styleId="SubtitleChar">
+    <w:name w:val="Subtitle Char"/>
+    <w:basedOn w:val="DefaultParagraphFont"/>
+    <w:link w:val="Subtitle"/>
     <w:uiPriority w:val="11"/>
     <w:rsid w:val="00F6078E"/>
     <w:rPr>
@@ -12912,10 +13223,10 @@
       <w:sz w:val="22"/>
     </w:rPr>
   </w:style>
-  <w:style w:type="character" w:customStyle="1" w:styleId="berschrift1Zchn">
-    <w:name w:val="Überschrift 1 Zchn"/>
-    <w:basedOn w:val="Absatz-Standardschriftart"/>
-    <w:link w:val="berschrift1"/>
+  <w:style w:type="character" w:customStyle="1" w:styleId="Heading1Char">
+    <w:name w:val="Heading 1 Char"/>
+    <w:basedOn w:val="DefaultParagraphFont"/>
+    <w:link w:val="Heading1"/>
     <w:uiPriority w:val="9"/>
     <w:rsid w:val="00427F9A"/>
     <w:rPr>
@@ -12926,10 +13237,10 @@
       <w:lang w:val="de-CH"/>
     </w:rPr>
   </w:style>
-  <w:style w:type="paragraph" w:styleId="Inhaltsverzeichnisberschrift">
+  <w:style w:type="paragraph" w:styleId="TOCHeading">
     <w:name w:val="TOC Heading"/>
-    <w:basedOn w:val="berschrift1"/>
-    <w:next w:val="Standard"/>
+    <w:basedOn w:val="Heading1"/>
+    <w:next w:val="Normal"/>
     <w:uiPriority w:val="39"/>
     <w:unhideWhenUsed/>
     <w:qFormat/>
@@ -12942,10 +13253,10 @@
       <w:lang w:eastAsia="en-GB"/>
     </w:rPr>
   </w:style>
-  <w:style w:type="paragraph" w:styleId="Verzeichnis1">
+  <w:style w:type="paragraph" w:styleId="TOC1">
     <w:name w:val="toc 1"/>
-    <w:basedOn w:val="Standard"/>
-    <w:next w:val="Standard"/>
+    <w:basedOn w:val="Normal"/>
+    <w:next w:val="Normal"/>
     <w:autoRedefine/>
     <w:uiPriority w:val="39"/>
     <w:unhideWhenUsed/>
@@ -12962,7 +13273,7 @@
   </w:style>
   <w:style w:type="character" w:styleId="Hyperlink">
     <w:name w:val="Hyperlink"/>
-    <w:basedOn w:val="Absatz-Standardschriftart"/>
+    <w:basedOn w:val="DefaultParagraphFont"/>
     <w:uiPriority w:val="99"/>
     <w:unhideWhenUsed/>
     <w:rsid w:val="00E4172E"/>
@@ -12971,9 +13282,9 @@
       <w:u w:val="single"/>
     </w:rPr>
   </w:style>
-  <w:style w:type="paragraph" w:styleId="Listenabsatz">
+  <w:style w:type="paragraph" w:styleId="ListParagraph">
     <w:name w:val="List Paragraph"/>
-    <w:basedOn w:val="Standard"/>
+    <w:basedOn w:val="Normal"/>
     <w:uiPriority w:val="34"/>
     <w:qFormat/>
     <w:rsid w:val="00E4172E"/>
@@ -12982,10 +13293,10 @@
       <w:contextualSpacing/>
     </w:pPr>
   </w:style>
-  <w:style w:type="paragraph" w:styleId="Verzeichnis2">
+  <w:style w:type="paragraph" w:styleId="TOC2">
     <w:name w:val="toc 2"/>
-    <w:basedOn w:val="Standard"/>
-    <w:next w:val="Standard"/>
+    <w:basedOn w:val="Normal"/>
+    <w:next w:val="Normal"/>
     <w:autoRedefine/>
     <w:uiPriority w:val="39"/>
     <w:unhideWhenUsed/>
@@ -12999,10 +13310,10 @@
       <w:ind w:left="426"/>
     </w:pPr>
   </w:style>
-  <w:style w:type="character" w:customStyle="1" w:styleId="berschrift3Zchn">
-    <w:name w:val="Überschrift 3 Zchn"/>
-    <w:basedOn w:val="Absatz-Standardschriftart"/>
-    <w:link w:val="berschrift3"/>
+  <w:style w:type="character" w:customStyle="1" w:styleId="Heading3Char">
+    <w:name w:val="Heading 3 Char"/>
+    <w:basedOn w:val="DefaultParagraphFont"/>
+    <w:link w:val="Heading3"/>
     <w:uiPriority w:val="9"/>
     <w:rsid w:val="009832A4"/>
     <w:rPr>
@@ -13012,10 +13323,10 @@
       <w:lang w:val="de-CH"/>
     </w:rPr>
   </w:style>
-  <w:style w:type="paragraph" w:styleId="Verzeichnis3">
+  <w:style w:type="paragraph" w:styleId="TOC3">
     <w:name w:val="toc 3"/>
-    <w:basedOn w:val="Standard"/>
-    <w:next w:val="Standard"/>
+    <w:basedOn w:val="Normal"/>
+    <w:next w:val="Normal"/>
     <w:autoRedefine/>
     <w:uiPriority w:val="39"/>
     <w:semiHidden/>
@@ -13026,7 +13337,7 @@
       <w:ind w:left="720"/>
     </w:pPr>
   </w:style>
-  <w:style w:type="paragraph" w:styleId="KeinLeerraum">
+  <w:style w:type="paragraph" w:styleId="NoSpacing">
     <w:name w:val="No Spacing"/>
     <w:uiPriority w:val="1"/>
     <w:qFormat/>
@@ -13040,9 +13351,9 @@
       <w:rFonts w:ascii="Arial" w:hAnsi="Arial"/>
     </w:rPr>
   </w:style>
-  <w:style w:type="character" w:styleId="Platzhaltertext">
+  <w:style w:type="character" w:styleId="PlaceholderText">
     <w:name w:val="Placeholder Text"/>
-    <w:basedOn w:val="Absatz-Standardschriftart"/>
+    <w:basedOn w:val="DefaultParagraphFont"/>
     <w:uiPriority w:val="99"/>
     <w:semiHidden/>
     <w:rsid w:val="00912377"/>
@@ -13050,10 +13361,10 @@
       <w:color w:val="808080"/>
     </w:rPr>
   </w:style>
-  <w:style w:type="paragraph" w:styleId="Sprechblasentext">
+  <w:style w:type="paragraph" w:styleId="BalloonText">
     <w:name w:val="Balloon Text"/>
-    <w:basedOn w:val="Standard"/>
-    <w:link w:val="SprechblasentextZchn"/>
+    <w:basedOn w:val="Normal"/>
+    <w:link w:val="BalloonTextChar"/>
     <w:uiPriority w:val="99"/>
     <w:semiHidden/>
     <w:unhideWhenUsed/>
@@ -13067,10 +13378,10 @@
       <w:szCs w:val="18"/>
     </w:rPr>
   </w:style>
-  <w:style w:type="character" w:customStyle="1" w:styleId="SprechblasentextZchn">
-    <w:name w:val="Sprechblasentext Zchn"/>
-    <w:basedOn w:val="Absatz-Standardschriftart"/>
-    <w:link w:val="Sprechblasentext"/>
+  <w:style w:type="character" w:customStyle="1" w:styleId="BalloonTextChar">
+    <w:name w:val="Balloon Text Char"/>
+    <w:basedOn w:val="DefaultParagraphFont"/>
+    <w:link w:val="BalloonText"/>
     <w:uiPriority w:val="99"/>
     <w:semiHidden/>
     <w:rsid w:val="005C2261"/>
@@ -13081,10 +13392,10 @@
       <w:lang w:val="de-CH"/>
     </w:rPr>
   </w:style>
-  <w:style w:type="paragraph" w:styleId="Beschriftung">
+  <w:style w:type="paragraph" w:styleId="Caption">
     <w:name w:val="caption"/>
-    <w:basedOn w:val="Standard"/>
-    <w:next w:val="Standard"/>
+    <w:basedOn w:val="Normal"/>
+    <w:next w:val="Normal"/>
     <w:uiPriority w:val="35"/>
     <w:unhideWhenUsed/>
     <w:qFormat/>
@@ -13100,18 +13411,18 @@
       <w:szCs w:val="18"/>
     </w:rPr>
   </w:style>
-  <w:style w:type="paragraph" w:styleId="Literaturverzeichnis">
+  <w:style w:type="paragraph" w:styleId="Bibliography">
     <w:name w:val="Bibliography"/>
-    <w:basedOn w:val="Standard"/>
-    <w:next w:val="Standard"/>
+    <w:basedOn w:val="Normal"/>
+    <w:next w:val="Normal"/>
     <w:uiPriority w:val="37"/>
     <w:unhideWhenUsed/>
     <w:rsid w:val="00987A04"/>
   </w:style>
-  <w:style w:type="character" w:customStyle="1" w:styleId="berschrift4Zchn">
-    <w:name w:val="Überschrift 4 Zchn"/>
-    <w:basedOn w:val="Absatz-Standardschriftart"/>
-    <w:link w:val="berschrift4"/>
+  <w:style w:type="character" w:customStyle="1" w:styleId="Heading4Char">
+    <w:name w:val="Heading 4 Char"/>
+    <w:basedOn w:val="DefaultParagraphFont"/>
+    <w:link w:val="Heading4"/>
     <w:uiPriority w:val="9"/>
     <w:semiHidden/>
     <w:rsid w:val="00510034"/>
@@ -13123,10 +13434,10 @@
       <w:lang w:val="de-CH"/>
     </w:rPr>
   </w:style>
-  <w:style w:type="character" w:customStyle="1" w:styleId="berschrift5Zchn">
-    <w:name w:val="Überschrift 5 Zchn"/>
-    <w:basedOn w:val="Absatz-Standardschriftart"/>
-    <w:link w:val="berschrift5"/>
+  <w:style w:type="character" w:customStyle="1" w:styleId="Heading5Char">
+    <w:name w:val="Heading 5 Char"/>
+    <w:basedOn w:val="DefaultParagraphFont"/>
+    <w:link w:val="Heading5"/>
     <w:uiPriority w:val="9"/>
     <w:semiHidden/>
     <w:rsid w:val="00510034"/>
@@ -13136,10 +13447,10 @@
       <w:lang w:val="de-CH"/>
     </w:rPr>
   </w:style>
-  <w:style w:type="character" w:customStyle="1" w:styleId="berschrift6Zchn">
-    <w:name w:val="Überschrift 6 Zchn"/>
-    <w:basedOn w:val="Absatz-Standardschriftart"/>
-    <w:link w:val="berschrift6"/>
+  <w:style w:type="character" w:customStyle="1" w:styleId="Heading6Char">
+    <w:name w:val="Heading 6 Char"/>
+    <w:basedOn w:val="DefaultParagraphFont"/>
+    <w:link w:val="Heading6"/>
     <w:uiPriority w:val="9"/>
     <w:semiHidden/>
     <w:rsid w:val="00510034"/>
@@ -13149,10 +13460,10 @@
       <w:lang w:val="de-CH"/>
     </w:rPr>
   </w:style>
-  <w:style w:type="character" w:customStyle="1" w:styleId="berschrift7Zchn">
-    <w:name w:val="Überschrift 7 Zchn"/>
-    <w:basedOn w:val="Absatz-Standardschriftart"/>
-    <w:link w:val="berschrift7"/>
+  <w:style w:type="character" w:customStyle="1" w:styleId="Heading7Char">
+    <w:name w:val="Heading 7 Char"/>
+    <w:basedOn w:val="DefaultParagraphFont"/>
+    <w:link w:val="Heading7"/>
     <w:uiPriority w:val="9"/>
     <w:semiHidden/>
     <w:rsid w:val="00510034"/>
@@ -13164,10 +13475,10 @@
       <w:lang w:val="de-CH"/>
     </w:rPr>
   </w:style>
-  <w:style w:type="character" w:customStyle="1" w:styleId="berschrift8Zchn">
-    <w:name w:val="Überschrift 8 Zchn"/>
-    <w:basedOn w:val="Absatz-Standardschriftart"/>
-    <w:link w:val="berschrift8"/>
+  <w:style w:type="character" w:customStyle="1" w:styleId="Heading8Char">
+    <w:name w:val="Heading 8 Char"/>
+    <w:basedOn w:val="DefaultParagraphFont"/>
+    <w:link w:val="Heading8"/>
     <w:uiPriority w:val="9"/>
     <w:semiHidden/>
     <w:rsid w:val="00510034"/>
@@ -13179,10 +13490,10 @@
       <w:lang w:val="de-CH"/>
     </w:rPr>
   </w:style>
-  <w:style w:type="character" w:customStyle="1" w:styleId="berschrift9Zchn">
-    <w:name w:val="Überschrift 9 Zchn"/>
-    <w:basedOn w:val="Absatz-Standardschriftart"/>
-    <w:link w:val="berschrift9"/>
+  <w:style w:type="character" w:customStyle="1" w:styleId="Heading9Char">
+    <w:name w:val="Heading 9 Char"/>
+    <w:basedOn w:val="DefaultParagraphFont"/>
+    <w:link w:val="Heading9"/>
     <w:uiPriority w:val="9"/>
     <w:semiHidden/>
     <w:rsid w:val="00510034"/>
@@ -13196,10 +13507,10 @@
       <w:lang w:val="de-CH"/>
     </w:rPr>
   </w:style>
-  <w:style w:type="paragraph" w:styleId="Abbildungsverzeichnis">
+  <w:style w:type="paragraph" w:styleId="TableofFigures">
     <w:name w:val="table of figures"/>
-    <w:basedOn w:val="Standard"/>
-    <w:next w:val="Standard"/>
+    <w:basedOn w:val="Normal"/>
+    <w:next w:val="Normal"/>
     <w:uiPriority w:val="99"/>
     <w:unhideWhenUsed/>
     <w:rsid w:val="00EF4F9E"/>
@@ -13256,10 +13567,10 @@
       </w:numPr>
     </w:pPr>
   </w:style>
-  <w:style w:type="paragraph" w:styleId="HTMLVorformatiert">
+  <w:style w:type="paragraph" w:styleId="HTMLPreformatted">
     <w:name w:val="HTML Preformatted"/>
-    <w:basedOn w:val="Standard"/>
-    <w:link w:val="HTMLVorformatiertZchn"/>
+    <w:basedOn w:val="Normal"/>
+    <w:link w:val="HTMLPreformattedChar"/>
     <w:uiPriority w:val="99"/>
     <w:semiHidden/>
     <w:unhideWhenUsed/>
@@ -13294,10 +13605,10 @@
       <w:lang w:eastAsia="de-DE"/>
     </w:rPr>
   </w:style>
-  <w:style w:type="character" w:customStyle="1" w:styleId="HTMLVorformatiertZchn">
-    <w:name w:val="HTML Vorformatiert Zchn"/>
-    <w:basedOn w:val="Absatz-Standardschriftart"/>
-    <w:link w:val="HTMLVorformatiert"/>
+  <w:style w:type="character" w:customStyle="1" w:styleId="HTMLPreformattedChar">
+    <w:name w:val="HTML Preformatted Char"/>
+    <w:basedOn w:val="DefaultParagraphFont"/>
+    <w:link w:val="HTMLPreformatted"/>
     <w:uiPriority w:val="99"/>
     <w:semiHidden/>
     <w:rsid w:val="00C92854"/>
@@ -13310,22 +13621,22 @@
   </w:style>
   <w:style w:type="character" w:customStyle="1" w:styleId="comment">
     <w:name w:val="comment"/>
-    <w:basedOn w:val="Absatz-Standardschriftart"/>
+    <w:basedOn w:val="DefaultParagraphFont"/>
     <w:rsid w:val="00C92854"/>
   </w:style>
   <w:style w:type="character" w:customStyle="1" w:styleId="keyword">
     <w:name w:val="keyword"/>
-    <w:basedOn w:val="Absatz-Standardschriftart"/>
+    <w:basedOn w:val="DefaultParagraphFont"/>
     <w:rsid w:val="00C92854"/>
   </w:style>
   <w:style w:type="character" w:customStyle="1" w:styleId="string">
     <w:name w:val="string"/>
-    <w:basedOn w:val="Absatz-Standardschriftart"/>
+    <w:basedOn w:val="DefaultParagraphFont"/>
     <w:rsid w:val="00C92854"/>
   </w:style>
-  <w:style w:type="character" w:styleId="BesuchterLink">
+  <w:style w:type="character" w:styleId="FollowedHyperlink">
     <w:name w:val="FollowedHyperlink"/>
-    <w:basedOn w:val="Absatz-Standardschriftart"/>
+    <w:basedOn w:val="DefaultParagraphFont"/>
     <w:uiPriority w:val="99"/>
     <w:semiHidden/>
     <w:unhideWhenUsed/>
@@ -13663,7 +13974,7 @@
 </file>
 
 <file path=customXml/itemProps1.xml><?xml version="1.0" encoding="utf-8"?>
-<ds:datastoreItem xmlns:ds="http://schemas.openxmlformats.org/officeDocument/2006/customXml" ds:itemID="{23F1D542-B97E-0C40-9E99-3915E8745290}">
+<ds:datastoreItem xmlns:ds="http://schemas.openxmlformats.org/officeDocument/2006/customXml" ds:itemID="{5A94EB7E-782B-7040-9215-CD6224DEA3BD}">
   <ds:schemaRefs>
     <ds:schemaRef ds:uri="http://schemas.openxmlformats.org/officeDocument/2006/bibliography"/>
   </ds:schemaRefs>

</xml_diff>

<commit_message>
PFlcihtenheft korrigiert und gelayoutet
</commit_message>
<xml_diff>
--- a/Fach_Pflichtenheft_T5.docx
+++ b/Fach_Pflichtenheft_T5.docx
@@ -483,7 +483,7 @@
                 <v:stroke joinstyle="miter"/>
                 <v:path gradientshapeok="t" o:connecttype="rect"/>
               </v:shapetype>
-              <v:shape id="Textfeld 2" o:spid="_x0000_s1026" type="#_x0000_t202" style="position:absolute;left:0;text-align:left;margin-left:0;margin-top:13.2pt;width:318.6pt;height:266.4pt;z-index:-251654144;visibility:visible;mso-wrap-style:square;mso-width-percent:0;mso-height-percent:0;mso-wrap-distance-left:9pt;mso-wrap-distance-top:3.6pt;mso-wrap-distance-right:9pt;mso-wrap-distance-bottom:3.6pt;mso-position-horizontal:center;mso-position-horizontal-relative:margin;mso-position-vertical:absolute;mso-position-vertical-relative:text;mso-width-percent:0;mso-height-percent:0;mso-width-relative:margin;mso-height-relative:margin;v-text-anchor:top" o:gfxdata="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" stroked="f">
+              <v:shape id="Textfeld 2" o:spid="_x0000_s1026" type="#_x0000_t202" style="position:absolute;left:0;text-align:left;margin-left:0;margin-top:13.2pt;width:318.6pt;height:266.4pt;z-index:-251654144;visibility:visible;mso-wrap-style:square;mso-width-percent:0;mso-height-percent:0;mso-wrap-distance-left:9pt;mso-wrap-distance-top:3.6pt;mso-wrap-distance-right:9pt;mso-wrap-distance-bottom:3.6pt;mso-position-horizontal:center;mso-position-horizontal-relative:margin;mso-position-vertical:absolute;mso-position-vertical-relative:text;mso-width-percent:0;mso-height-percent:0;mso-width-relative:margin;mso-height-relative:margin;v-text-anchor:top" o:gfxdata="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" stroked="f">
                 <v:textbox>
                   <w:txbxContent>
                     <w:p>
@@ -823,7 +823,7 @@
         <w:rPr>
           <w:noProof/>
         </w:rPr>
-        <w:t>06.04.2019</w:t>
+        <w:t>07.04.2019</w:t>
       </w:r>
       <w:r>
         <w:fldChar w:fldCharType="end"/>
@@ -875,17 +875,13 @@
             <w:t>sverzeichnis</w:t>
           </w:r>
         </w:p>
-        <w:bookmarkStart w:id="0" w:name="_GoBack"/>
-        <w:bookmarkEnd w:id="0"/>
         <w:p>
           <w:pPr>
             <w:pStyle w:val="Verzeichnis1"/>
             <w:rPr>
               <w:rFonts w:asciiTheme="minorHAnsi" w:eastAsiaTheme="minorEastAsia" w:hAnsiTheme="minorHAnsi"/>
               <w:noProof/>
-              <w:sz w:val="24"/>
-              <w:szCs w:val="24"/>
-              <w:lang w:eastAsia="de-DE"/>
+              <w:lang w:eastAsia="de-CH"/>
             </w:rPr>
           </w:pPr>
           <w:r>
@@ -912,7 +908,7 @@
             </w:rPr>
             <w:fldChar w:fldCharType="separate"/>
           </w:r>
-          <w:hyperlink w:anchor="_Toc5448427" w:history="1">
+          <w:hyperlink w:anchor="_Toc5543738" w:history="1">
             <w:r>
               <w:rPr>
                 <w:rStyle w:val="Hyperlink"/>
@@ -924,9 +920,7 @@
               <w:rPr>
                 <w:rFonts w:asciiTheme="minorHAnsi" w:eastAsiaTheme="minorEastAsia" w:hAnsiTheme="minorHAnsi"/>
                 <w:noProof/>
-                <w:sz w:val="24"/>
-                <w:szCs w:val="24"/>
-                <w:lang w:eastAsia="de-DE"/>
+                <w:lang w:eastAsia="de-CH"/>
               </w:rPr>
               <w:tab/>
             </w:r>
@@ -956,7 +950,7 @@
                 <w:noProof/>
                 <w:webHidden/>
               </w:rPr>
-              <w:instrText xml:space="preserve"> PAGEREF _Toc5448427 \h </w:instrText>
+              <w:instrText xml:space="preserve"> PAGEREF _Toc5543738 \h </w:instrText>
             </w:r>
             <w:r>
               <w:rPr>
@@ -993,12 +987,10 @@
             <w:rPr>
               <w:rFonts w:asciiTheme="minorHAnsi" w:eastAsiaTheme="minorEastAsia" w:hAnsiTheme="minorHAnsi"/>
               <w:noProof/>
-              <w:sz w:val="24"/>
-              <w:szCs w:val="24"/>
-              <w:lang w:eastAsia="de-DE"/>
+              <w:lang w:eastAsia="de-CH"/>
             </w:rPr>
           </w:pPr>
-          <w:hyperlink w:anchor="_Toc5448428" w:history="1">
+          <w:hyperlink w:anchor="_Toc5543739" w:history="1">
             <w:r>
               <w:rPr>
                 <w:rStyle w:val="Hyperlink"/>
@@ -1010,9 +1002,7 @@
               <w:rPr>
                 <w:rFonts w:asciiTheme="minorHAnsi" w:eastAsiaTheme="minorEastAsia" w:hAnsiTheme="minorHAnsi"/>
                 <w:noProof/>
-                <w:sz w:val="24"/>
-                <w:szCs w:val="24"/>
-                <w:lang w:eastAsia="de-DE"/>
+                <w:lang w:eastAsia="de-CH"/>
               </w:rPr>
               <w:tab/>
             </w:r>
@@ -1042,7 +1032,7 @@
                 <w:noProof/>
                 <w:webHidden/>
               </w:rPr>
-              <w:instrText xml:space="preserve"> PAGEREF _Toc5448428 \h </w:instrText>
+              <w:instrText xml:space="preserve"> PAGEREF _Toc5543739 \h </w:instrText>
             </w:r>
             <w:r>
               <w:rPr>
@@ -1079,12 +1069,10 @@
             <w:rPr>
               <w:rFonts w:asciiTheme="minorHAnsi" w:eastAsiaTheme="minorEastAsia" w:hAnsiTheme="minorHAnsi"/>
               <w:noProof/>
-              <w:sz w:val="24"/>
-              <w:szCs w:val="24"/>
-              <w:lang w:eastAsia="de-DE"/>
+              <w:lang w:eastAsia="de-CH"/>
             </w:rPr>
           </w:pPr>
-          <w:hyperlink w:anchor="_Toc5448429" w:history="1">
+          <w:hyperlink w:anchor="_Toc5543740" w:history="1">
             <w:r>
               <w:rPr>
                 <w:rStyle w:val="Hyperlink"/>
@@ -1096,9 +1084,7 @@
               <w:rPr>
                 <w:rFonts w:asciiTheme="minorHAnsi" w:eastAsiaTheme="minorEastAsia" w:hAnsiTheme="minorHAnsi"/>
                 <w:noProof/>
-                <w:sz w:val="24"/>
-                <w:szCs w:val="24"/>
-                <w:lang w:eastAsia="de-DE"/>
+                <w:lang w:eastAsia="de-CH"/>
               </w:rPr>
               <w:tab/>
             </w:r>
@@ -1128,7 +1114,7 @@
                 <w:noProof/>
                 <w:webHidden/>
               </w:rPr>
-              <w:instrText xml:space="preserve"> PAGEREF _Toc5448429 \h </w:instrText>
+              <w:instrText xml:space="preserve"> PAGEREF _Toc5543740 \h </w:instrText>
             </w:r>
             <w:r>
               <w:rPr>
@@ -1165,12 +1151,10 @@
             <w:rPr>
               <w:rFonts w:asciiTheme="minorHAnsi" w:eastAsiaTheme="minorEastAsia" w:hAnsiTheme="minorHAnsi"/>
               <w:noProof/>
-              <w:sz w:val="24"/>
-              <w:szCs w:val="24"/>
-              <w:lang w:eastAsia="de-DE"/>
+              <w:lang w:eastAsia="de-CH"/>
             </w:rPr>
           </w:pPr>
-          <w:hyperlink w:anchor="_Toc5448430" w:history="1">
+          <w:hyperlink w:anchor="_Toc5543741" w:history="1">
             <w:r>
               <w:rPr>
                 <w:rStyle w:val="Hyperlink"/>
@@ -1182,9 +1166,7 @@
               <w:rPr>
                 <w:rFonts w:asciiTheme="minorHAnsi" w:eastAsiaTheme="minorEastAsia" w:hAnsiTheme="minorHAnsi"/>
                 <w:noProof/>
-                <w:sz w:val="24"/>
-                <w:szCs w:val="24"/>
-                <w:lang w:eastAsia="de-DE"/>
+                <w:lang w:eastAsia="de-CH"/>
               </w:rPr>
               <w:tab/>
             </w:r>
@@ -1214,7 +1196,7 @@
                 <w:noProof/>
                 <w:webHidden/>
               </w:rPr>
-              <w:instrText xml:space="preserve"> PAGEREF _Toc5448430 \h </w:instrText>
+              <w:instrText xml:space="preserve"> PAGEREF _Toc5543741 \h </w:instrText>
             </w:r>
             <w:r>
               <w:rPr>
@@ -1251,12 +1233,10 @@
             <w:rPr>
               <w:rFonts w:asciiTheme="minorHAnsi" w:eastAsiaTheme="minorEastAsia" w:hAnsiTheme="minorHAnsi"/>
               <w:noProof/>
-              <w:sz w:val="24"/>
-              <w:szCs w:val="24"/>
-              <w:lang w:eastAsia="de-DE"/>
+              <w:lang w:eastAsia="de-CH"/>
             </w:rPr>
           </w:pPr>
-          <w:hyperlink w:anchor="_Toc5448431" w:history="1">
+          <w:hyperlink w:anchor="_Toc5543742" w:history="1">
             <w:r>
               <w:rPr>
                 <w:rStyle w:val="Hyperlink"/>
@@ -1268,9 +1248,7 @@
               <w:rPr>
                 <w:rFonts w:asciiTheme="minorHAnsi" w:eastAsiaTheme="minorEastAsia" w:hAnsiTheme="minorHAnsi"/>
                 <w:noProof/>
-                <w:sz w:val="24"/>
-                <w:szCs w:val="24"/>
-                <w:lang w:eastAsia="de-DE"/>
+                <w:lang w:eastAsia="de-CH"/>
               </w:rPr>
               <w:tab/>
             </w:r>
@@ -1300,7 +1278,7 @@
                 <w:noProof/>
                 <w:webHidden/>
               </w:rPr>
-              <w:instrText xml:space="preserve"> PAGEREF _Toc5448431 \h </w:instrText>
+              <w:instrText xml:space="preserve"> PAGEREF _Toc5543742 \h </w:instrText>
             </w:r>
             <w:r>
               <w:rPr>
@@ -1337,12 +1315,10 @@
             <w:rPr>
               <w:rFonts w:asciiTheme="minorHAnsi" w:eastAsiaTheme="minorEastAsia" w:hAnsiTheme="minorHAnsi"/>
               <w:noProof/>
-              <w:sz w:val="24"/>
-              <w:szCs w:val="24"/>
-              <w:lang w:eastAsia="de-DE"/>
+              <w:lang w:eastAsia="de-CH"/>
             </w:rPr>
           </w:pPr>
-          <w:hyperlink w:anchor="_Toc5448432" w:history="1">
+          <w:hyperlink w:anchor="_Toc5543743" w:history="1">
             <w:r>
               <w:rPr>
                 <w:rStyle w:val="Hyperlink"/>
@@ -1354,9 +1330,7 @@
               <w:rPr>
                 <w:rFonts w:asciiTheme="minorHAnsi" w:eastAsiaTheme="minorEastAsia" w:hAnsiTheme="minorHAnsi"/>
                 <w:noProof/>
-                <w:sz w:val="24"/>
-                <w:szCs w:val="24"/>
-                <w:lang w:eastAsia="de-DE"/>
+                <w:lang w:eastAsia="de-CH"/>
               </w:rPr>
               <w:tab/>
             </w:r>
@@ -1386,7 +1360,7 @@
                 <w:noProof/>
                 <w:webHidden/>
               </w:rPr>
-              <w:instrText xml:space="preserve"> PAGEREF _Toc5448432 \h </w:instrText>
+              <w:instrText xml:space="preserve"> PAGEREF _Toc5543743 \h </w:instrText>
             </w:r>
             <w:r>
               <w:rPr>
@@ -1423,12 +1397,10 @@
             <w:rPr>
               <w:rFonts w:asciiTheme="minorHAnsi" w:eastAsiaTheme="minorEastAsia" w:hAnsiTheme="minorHAnsi"/>
               <w:noProof/>
-              <w:sz w:val="24"/>
-              <w:szCs w:val="24"/>
-              <w:lang w:eastAsia="de-DE"/>
+              <w:lang w:eastAsia="de-CH"/>
             </w:rPr>
           </w:pPr>
-          <w:hyperlink w:anchor="_Toc5448433" w:history="1">
+          <w:hyperlink w:anchor="_Toc5543744" w:history="1">
             <w:r>
               <w:rPr>
                 <w:rStyle w:val="Hyperlink"/>
@@ -1440,9 +1412,7 @@
               <w:rPr>
                 <w:rFonts w:asciiTheme="minorHAnsi" w:eastAsiaTheme="minorEastAsia" w:hAnsiTheme="minorHAnsi"/>
                 <w:noProof/>
-                <w:sz w:val="24"/>
-                <w:szCs w:val="24"/>
-                <w:lang w:eastAsia="de-DE"/>
+                <w:lang w:eastAsia="de-CH"/>
               </w:rPr>
               <w:tab/>
             </w:r>
@@ -1472,7 +1442,7 @@
                 <w:noProof/>
                 <w:webHidden/>
               </w:rPr>
-              <w:instrText xml:space="preserve"> PAGEREF _Toc5448433 \h </w:instrText>
+              <w:instrText xml:space="preserve"> PAGEREF _Toc5543744 \h </w:instrText>
             </w:r>
             <w:r>
               <w:rPr>
@@ -1509,12 +1479,10 @@
             <w:rPr>
               <w:rFonts w:asciiTheme="minorHAnsi" w:eastAsiaTheme="minorEastAsia" w:hAnsiTheme="minorHAnsi"/>
               <w:noProof/>
-              <w:sz w:val="24"/>
-              <w:szCs w:val="24"/>
-              <w:lang w:eastAsia="de-DE"/>
+              <w:lang w:eastAsia="de-CH"/>
             </w:rPr>
           </w:pPr>
-          <w:hyperlink w:anchor="_Toc5448434" w:history="1">
+          <w:hyperlink w:anchor="_Toc5543745" w:history="1">
             <w:r>
               <w:rPr>
                 <w:rStyle w:val="Hyperlink"/>
@@ -1526,9 +1494,7 @@
               <w:rPr>
                 <w:rFonts w:asciiTheme="minorHAnsi" w:eastAsiaTheme="minorEastAsia" w:hAnsiTheme="minorHAnsi"/>
                 <w:noProof/>
-                <w:sz w:val="24"/>
-                <w:szCs w:val="24"/>
-                <w:lang w:eastAsia="de-DE"/>
+                <w:lang w:eastAsia="de-CH"/>
               </w:rPr>
               <w:tab/>
             </w:r>
@@ -1558,7 +1524,7 @@
                 <w:noProof/>
                 <w:webHidden/>
               </w:rPr>
-              <w:instrText xml:space="preserve"> PAGEREF _Toc5448434 \h </w:instrText>
+              <w:instrText xml:space="preserve"> PAGEREF _Toc5543745 \h </w:instrText>
             </w:r>
             <w:r>
               <w:rPr>
@@ -1595,12 +1561,10 @@
             <w:rPr>
               <w:rFonts w:asciiTheme="minorHAnsi" w:eastAsiaTheme="minorEastAsia" w:hAnsiTheme="minorHAnsi"/>
               <w:noProof/>
-              <w:sz w:val="24"/>
-              <w:szCs w:val="24"/>
-              <w:lang w:eastAsia="de-DE"/>
+              <w:lang w:eastAsia="de-CH"/>
             </w:rPr>
           </w:pPr>
-          <w:hyperlink w:anchor="_Toc5448435" w:history="1">
+          <w:hyperlink w:anchor="_Toc5543746" w:history="1">
             <w:r>
               <w:rPr>
                 <w:rStyle w:val="Hyperlink"/>
@@ -1612,9 +1576,7 @@
               <w:rPr>
                 <w:rFonts w:asciiTheme="minorHAnsi" w:eastAsiaTheme="minorEastAsia" w:hAnsiTheme="minorHAnsi"/>
                 <w:noProof/>
-                <w:sz w:val="24"/>
-                <w:szCs w:val="24"/>
-                <w:lang w:eastAsia="de-DE"/>
+                <w:lang w:eastAsia="de-CH"/>
               </w:rPr>
               <w:tab/>
             </w:r>
@@ -1644,7 +1606,7 @@
                 <w:noProof/>
                 <w:webHidden/>
               </w:rPr>
-              <w:instrText xml:space="preserve"> PAGEREF _Toc5448435 \h </w:instrText>
+              <w:instrText xml:space="preserve"> PAGEREF _Toc5543746 \h </w:instrText>
             </w:r>
             <w:r>
               <w:rPr>
@@ -1681,12 +1643,10 @@
             <w:rPr>
               <w:rFonts w:asciiTheme="minorHAnsi" w:eastAsiaTheme="minorEastAsia" w:hAnsiTheme="minorHAnsi"/>
               <w:noProof/>
-              <w:sz w:val="24"/>
-              <w:szCs w:val="24"/>
-              <w:lang w:eastAsia="de-DE"/>
+              <w:lang w:eastAsia="de-CH"/>
             </w:rPr>
           </w:pPr>
-          <w:hyperlink w:anchor="_Toc5448436" w:history="1">
+          <w:hyperlink w:anchor="_Toc5543747" w:history="1">
             <w:r>
               <w:rPr>
                 <w:rStyle w:val="Hyperlink"/>
@@ -1698,9 +1658,7 @@
               <w:rPr>
                 <w:rFonts w:asciiTheme="minorHAnsi" w:eastAsiaTheme="minorEastAsia" w:hAnsiTheme="minorHAnsi"/>
                 <w:noProof/>
-                <w:sz w:val="24"/>
-                <w:szCs w:val="24"/>
-                <w:lang w:eastAsia="de-DE"/>
+                <w:lang w:eastAsia="de-CH"/>
               </w:rPr>
               <w:tab/>
             </w:r>
@@ -1730,7 +1688,7 @@
                 <w:noProof/>
                 <w:webHidden/>
               </w:rPr>
-              <w:instrText xml:space="preserve"> PAGEREF _Toc5448436 \h </w:instrText>
+              <w:instrText xml:space="preserve"> PAGEREF _Toc5543747 \h </w:instrText>
             </w:r>
             <w:r>
               <w:rPr>
@@ -1767,12 +1725,10 @@
             <w:rPr>
               <w:rFonts w:asciiTheme="minorHAnsi" w:eastAsiaTheme="minorEastAsia" w:hAnsiTheme="minorHAnsi"/>
               <w:noProof/>
-              <w:sz w:val="24"/>
-              <w:szCs w:val="24"/>
-              <w:lang w:eastAsia="de-DE"/>
+              <w:lang w:eastAsia="de-CH"/>
             </w:rPr>
           </w:pPr>
-          <w:hyperlink w:anchor="_Toc5448437" w:history="1">
+          <w:hyperlink w:anchor="_Toc5543748" w:history="1">
             <w:r>
               <w:rPr>
                 <w:rStyle w:val="Hyperlink"/>
@@ -1784,9 +1740,7 @@
               <w:rPr>
                 <w:rFonts w:asciiTheme="minorHAnsi" w:eastAsiaTheme="minorEastAsia" w:hAnsiTheme="minorHAnsi"/>
                 <w:noProof/>
-                <w:sz w:val="24"/>
-                <w:szCs w:val="24"/>
-                <w:lang w:eastAsia="de-DE"/>
+                <w:lang w:eastAsia="de-CH"/>
               </w:rPr>
               <w:tab/>
             </w:r>
@@ -1816,7 +1770,7 @@
                 <w:noProof/>
                 <w:webHidden/>
               </w:rPr>
-              <w:instrText xml:space="preserve"> PAGEREF _Toc5448437 \h </w:instrText>
+              <w:instrText xml:space="preserve"> PAGEREF _Toc5543748 \h </w:instrText>
             </w:r>
             <w:r>
               <w:rPr>
@@ -1853,12 +1807,10 @@
             <w:rPr>
               <w:rFonts w:asciiTheme="minorHAnsi" w:eastAsiaTheme="minorEastAsia" w:hAnsiTheme="minorHAnsi"/>
               <w:noProof/>
-              <w:sz w:val="24"/>
-              <w:szCs w:val="24"/>
-              <w:lang w:eastAsia="de-DE"/>
+              <w:lang w:eastAsia="de-CH"/>
             </w:rPr>
           </w:pPr>
-          <w:hyperlink w:anchor="_Toc5448438" w:history="1">
+          <w:hyperlink w:anchor="_Toc5543749" w:history="1">
             <w:r>
               <w:rPr>
                 <w:rStyle w:val="Hyperlink"/>
@@ -1870,9 +1822,7 @@
               <w:rPr>
                 <w:rFonts w:asciiTheme="minorHAnsi" w:eastAsiaTheme="minorEastAsia" w:hAnsiTheme="minorHAnsi"/>
                 <w:noProof/>
-                <w:sz w:val="24"/>
-                <w:szCs w:val="24"/>
-                <w:lang w:eastAsia="de-DE"/>
+                <w:lang w:eastAsia="de-CH"/>
               </w:rPr>
               <w:tab/>
             </w:r>
@@ -1902,7 +1852,7 @@
                 <w:noProof/>
                 <w:webHidden/>
               </w:rPr>
-              <w:instrText xml:space="preserve"> PAGEREF _Toc5448438 \h </w:instrText>
+              <w:instrText xml:space="preserve"> PAGEREF _Toc5543749 \h </w:instrText>
             </w:r>
             <w:r>
               <w:rPr>
@@ -1939,12 +1889,10 @@
             <w:rPr>
               <w:rFonts w:asciiTheme="minorHAnsi" w:eastAsiaTheme="minorEastAsia" w:hAnsiTheme="minorHAnsi"/>
               <w:noProof/>
-              <w:sz w:val="24"/>
-              <w:szCs w:val="24"/>
-              <w:lang w:eastAsia="de-DE"/>
+              <w:lang w:eastAsia="de-CH"/>
             </w:rPr>
           </w:pPr>
-          <w:hyperlink w:anchor="_Toc5448439" w:history="1">
+          <w:hyperlink w:anchor="_Toc5543750" w:history="1">
             <w:r>
               <w:rPr>
                 <w:rStyle w:val="Hyperlink"/>
@@ -1956,9 +1904,7 @@
               <w:rPr>
                 <w:rFonts w:asciiTheme="minorHAnsi" w:eastAsiaTheme="minorEastAsia" w:hAnsiTheme="minorHAnsi"/>
                 <w:noProof/>
-                <w:sz w:val="24"/>
-                <w:szCs w:val="24"/>
-                <w:lang w:eastAsia="de-DE"/>
+                <w:lang w:eastAsia="de-CH"/>
               </w:rPr>
               <w:tab/>
             </w:r>
@@ -1988,7 +1934,7 @@
                 <w:noProof/>
                 <w:webHidden/>
               </w:rPr>
-              <w:instrText xml:space="preserve"> PAGEREF _Toc5448439 \h </w:instrText>
+              <w:instrText xml:space="preserve"> PAGEREF _Toc5543750 \h </w:instrText>
             </w:r>
             <w:r>
               <w:rPr>
@@ -2025,12 +1971,10 @@
             <w:rPr>
               <w:rFonts w:asciiTheme="minorHAnsi" w:eastAsiaTheme="minorEastAsia" w:hAnsiTheme="minorHAnsi"/>
               <w:noProof/>
-              <w:sz w:val="24"/>
-              <w:szCs w:val="24"/>
-              <w:lang w:eastAsia="de-DE"/>
+              <w:lang w:eastAsia="de-CH"/>
             </w:rPr>
           </w:pPr>
-          <w:hyperlink w:anchor="_Toc5448440" w:history="1">
+          <w:hyperlink w:anchor="_Toc5543751" w:history="1">
             <w:r>
               <w:rPr>
                 <w:rStyle w:val="Hyperlink"/>
@@ -2042,9 +1986,7 @@
               <w:rPr>
                 <w:rFonts w:asciiTheme="minorHAnsi" w:eastAsiaTheme="minorEastAsia" w:hAnsiTheme="minorHAnsi"/>
                 <w:noProof/>
-                <w:sz w:val="24"/>
-                <w:szCs w:val="24"/>
-                <w:lang w:eastAsia="de-DE"/>
+                <w:lang w:eastAsia="de-CH"/>
               </w:rPr>
               <w:tab/>
             </w:r>
@@ -2074,7 +2016,7 @@
                 <w:noProof/>
                 <w:webHidden/>
               </w:rPr>
-              <w:instrText xml:space="preserve"> PAGEREF _Toc5448440 \h </w:instrText>
+              <w:instrText xml:space="preserve"> PAGEREF _Toc5543751 \h </w:instrText>
             </w:r>
             <w:r>
               <w:rPr>
@@ -2111,12 +2053,10 @@
             <w:rPr>
               <w:rFonts w:asciiTheme="minorHAnsi" w:eastAsiaTheme="minorEastAsia" w:hAnsiTheme="minorHAnsi"/>
               <w:noProof/>
-              <w:sz w:val="24"/>
-              <w:szCs w:val="24"/>
-              <w:lang w:eastAsia="de-DE"/>
+              <w:lang w:eastAsia="de-CH"/>
             </w:rPr>
           </w:pPr>
-          <w:hyperlink w:anchor="_Toc5448441" w:history="1">
+          <w:hyperlink w:anchor="_Toc5543752" w:history="1">
             <w:r>
               <w:rPr>
                 <w:rStyle w:val="Hyperlink"/>
@@ -2128,9 +2068,7 @@
               <w:rPr>
                 <w:rFonts w:asciiTheme="minorHAnsi" w:eastAsiaTheme="minorEastAsia" w:hAnsiTheme="minorHAnsi"/>
                 <w:noProof/>
-                <w:sz w:val="24"/>
-                <w:szCs w:val="24"/>
-                <w:lang w:eastAsia="de-DE"/>
+                <w:lang w:eastAsia="de-CH"/>
               </w:rPr>
               <w:tab/>
             </w:r>
@@ -2160,7 +2098,7 @@
                 <w:noProof/>
                 <w:webHidden/>
               </w:rPr>
-              <w:instrText xml:space="preserve"> PAGEREF _Toc5448441 \h </w:instrText>
+              <w:instrText xml:space="preserve"> PAGEREF _Toc5543752 \h </w:instrText>
             </w:r>
             <w:r>
               <w:rPr>
@@ -2180,7 +2118,7 @@
                 <w:noProof/>
                 <w:webHidden/>
               </w:rPr>
-              <w:t>9</w:t>
+              <w:t>10</w:t>
             </w:r>
             <w:r>
               <w:rPr>
@@ -2197,12 +2135,10 @@
             <w:rPr>
               <w:rFonts w:asciiTheme="minorHAnsi" w:eastAsiaTheme="minorEastAsia" w:hAnsiTheme="minorHAnsi"/>
               <w:noProof/>
-              <w:sz w:val="24"/>
-              <w:szCs w:val="24"/>
-              <w:lang w:eastAsia="de-DE"/>
+              <w:lang w:eastAsia="de-CH"/>
             </w:rPr>
           </w:pPr>
-          <w:hyperlink w:anchor="_Toc5448442" w:history="1">
+          <w:hyperlink w:anchor="_Toc5543753" w:history="1">
             <w:r>
               <w:rPr>
                 <w:rStyle w:val="Hyperlink"/>
@@ -2214,9 +2150,7 @@
               <w:rPr>
                 <w:rFonts w:asciiTheme="minorHAnsi" w:eastAsiaTheme="minorEastAsia" w:hAnsiTheme="minorHAnsi"/>
                 <w:noProof/>
-                <w:sz w:val="24"/>
-                <w:szCs w:val="24"/>
-                <w:lang w:eastAsia="de-DE"/>
+                <w:lang w:eastAsia="de-CH"/>
               </w:rPr>
               <w:tab/>
             </w:r>
@@ -2225,7 +2159,7 @@
                 <w:rStyle w:val="Hyperlink"/>
                 <w:noProof/>
               </w:rPr>
-              <w:t>Beschreibung</w:t>
+              <w:t>Klassendiagramm</w:t>
             </w:r>
             <w:r>
               <w:rPr>
@@ -2246,7 +2180,7 @@
                 <w:noProof/>
                 <w:webHidden/>
               </w:rPr>
-              <w:instrText xml:space="preserve"> PAGEREF _Toc5448442 \h </w:instrText>
+              <w:instrText xml:space="preserve"> PAGEREF _Toc5543753 \h </w:instrText>
             </w:r>
             <w:r>
               <w:rPr>
@@ -2266,7 +2200,7 @@
                 <w:noProof/>
                 <w:webHidden/>
               </w:rPr>
-              <w:t>9</w:t>
+              <w:t>10</w:t>
             </w:r>
             <w:r>
               <w:rPr>
@@ -2283,12 +2217,10 @@
             <w:rPr>
               <w:rFonts w:asciiTheme="minorHAnsi" w:eastAsiaTheme="minorEastAsia" w:hAnsiTheme="minorHAnsi"/>
               <w:noProof/>
-              <w:sz w:val="24"/>
-              <w:szCs w:val="24"/>
-              <w:lang w:eastAsia="de-DE"/>
+              <w:lang w:eastAsia="de-CH"/>
             </w:rPr>
           </w:pPr>
-          <w:hyperlink w:anchor="_Toc5448443" w:history="1">
+          <w:hyperlink w:anchor="_Toc5543754" w:history="1">
             <w:r>
               <w:rPr>
                 <w:rStyle w:val="Hyperlink"/>
@@ -2300,9 +2232,7 @@
               <w:rPr>
                 <w:rFonts w:asciiTheme="minorHAnsi" w:eastAsiaTheme="minorEastAsia" w:hAnsiTheme="minorHAnsi"/>
                 <w:noProof/>
-                <w:sz w:val="24"/>
-                <w:szCs w:val="24"/>
-                <w:lang w:eastAsia="de-DE"/>
+                <w:lang w:eastAsia="de-CH"/>
               </w:rPr>
               <w:tab/>
             </w:r>
@@ -2311,7 +2241,7 @@
                 <w:rStyle w:val="Hyperlink"/>
                 <w:noProof/>
               </w:rPr>
-              <w:t>Klassendiagramm</w:t>
+              <w:t>Beschreibung</w:t>
             </w:r>
             <w:r>
               <w:rPr>
@@ -2332,7 +2262,7 @@
                 <w:noProof/>
                 <w:webHidden/>
               </w:rPr>
-              <w:instrText xml:space="preserve"> PAGEREF _Toc5448443 \h </w:instrText>
+              <w:instrText xml:space="preserve"> PAGEREF _Toc5543754 \h </w:instrText>
             </w:r>
             <w:r>
               <w:rPr>
@@ -2352,7 +2282,7 @@
                 <w:noProof/>
                 <w:webHidden/>
               </w:rPr>
-              <w:t>10</w:t>
+              <w:t>11</w:t>
             </w:r>
             <w:r>
               <w:rPr>
@@ -2369,12 +2299,10 @@
             <w:rPr>
               <w:rFonts w:asciiTheme="minorHAnsi" w:eastAsiaTheme="minorEastAsia" w:hAnsiTheme="minorHAnsi"/>
               <w:noProof/>
-              <w:sz w:val="24"/>
-              <w:szCs w:val="24"/>
-              <w:lang w:eastAsia="de-DE"/>
+              <w:lang w:eastAsia="de-CH"/>
             </w:rPr>
           </w:pPr>
-          <w:hyperlink w:anchor="_Toc5448444" w:history="1">
+          <w:hyperlink w:anchor="_Toc5543755" w:history="1">
             <w:r>
               <w:rPr>
                 <w:rStyle w:val="Hyperlink"/>
@@ -2386,9 +2314,7 @@
               <w:rPr>
                 <w:rFonts w:asciiTheme="minorHAnsi" w:eastAsiaTheme="minorEastAsia" w:hAnsiTheme="minorHAnsi"/>
                 <w:noProof/>
-                <w:sz w:val="24"/>
-                <w:szCs w:val="24"/>
-                <w:lang w:eastAsia="de-DE"/>
+                <w:lang w:eastAsia="de-CH"/>
               </w:rPr>
               <w:tab/>
             </w:r>
@@ -2418,7 +2344,7 @@
                 <w:noProof/>
                 <w:webHidden/>
               </w:rPr>
-              <w:instrText xml:space="preserve"> PAGEREF _Toc5448444 \h </w:instrText>
+              <w:instrText xml:space="preserve"> PAGEREF _Toc5543755 \h </w:instrText>
             </w:r>
             <w:r>
               <w:rPr>
@@ -2438,7 +2364,7 @@
                 <w:noProof/>
                 <w:webHidden/>
               </w:rPr>
-              <w:t>11</w:t>
+              <w:t>12</w:t>
             </w:r>
             <w:r>
               <w:rPr>
@@ -2455,12 +2381,10 @@
             <w:rPr>
               <w:rFonts w:asciiTheme="minorHAnsi" w:eastAsiaTheme="minorEastAsia" w:hAnsiTheme="minorHAnsi"/>
               <w:noProof/>
-              <w:sz w:val="24"/>
-              <w:szCs w:val="24"/>
-              <w:lang w:eastAsia="de-DE"/>
+              <w:lang w:eastAsia="de-CH"/>
             </w:rPr>
           </w:pPr>
-          <w:hyperlink w:anchor="_Toc5448445" w:history="1">
+          <w:hyperlink w:anchor="_Toc5543756" w:history="1">
             <w:r>
               <w:rPr>
                 <w:rStyle w:val="Hyperlink"/>
@@ -2472,9 +2396,7 @@
               <w:rPr>
                 <w:rFonts w:asciiTheme="minorHAnsi" w:eastAsiaTheme="minorEastAsia" w:hAnsiTheme="minorHAnsi"/>
                 <w:noProof/>
-                <w:sz w:val="24"/>
-                <w:szCs w:val="24"/>
-                <w:lang w:eastAsia="de-DE"/>
+                <w:lang w:eastAsia="de-CH"/>
               </w:rPr>
               <w:tab/>
             </w:r>
@@ -2504,7 +2426,7 @@
                 <w:noProof/>
                 <w:webHidden/>
               </w:rPr>
-              <w:instrText xml:space="preserve"> PAGEREF _Toc5448445 \h </w:instrText>
+              <w:instrText xml:space="preserve"> PAGEREF _Toc5543756 \h </w:instrText>
             </w:r>
             <w:r>
               <w:rPr>
@@ -2524,7 +2446,7 @@
                 <w:noProof/>
                 <w:webHidden/>
               </w:rPr>
-              <w:t>11</w:t>
+              <w:t>12</w:t>
             </w:r>
             <w:r>
               <w:rPr>
@@ -2541,12 +2463,10 @@
             <w:rPr>
               <w:rFonts w:asciiTheme="minorHAnsi" w:eastAsiaTheme="minorEastAsia" w:hAnsiTheme="minorHAnsi"/>
               <w:noProof/>
-              <w:sz w:val="24"/>
-              <w:szCs w:val="24"/>
-              <w:lang w:eastAsia="de-DE"/>
+              <w:lang w:eastAsia="de-CH"/>
             </w:rPr>
           </w:pPr>
-          <w:hyperlink w:anchor="_Toc5448446" w:history="1">
+          <w:hyperlink w:anchor="_Toc5543757" w:history="1">
             <w:r>
               <w:rPr>
                 <w:rStyle w:val="Hyperlink"/>
@@ -2558,9 +2478,7 @@
               <w:rPr>
                 <w:rFonts w:asciiTheme="minorHAnsi" w:eastAsiaTheme="minorEastAsia" w:hAnsiTheme="minorHAnsi"/>
                 <w:noProof/>
-                <w:sz w:val="24"/>
-                <w:szCs w:val="24"/>
-                <w:lang w:eastAsia="de-DE"/>
+                <w:lang w:eastAsia="de-CH"/>
               </w:rPr>
               <w:tab/>
             </w:r>
@@ -2590,7 +2508,7 @@
                 <w:noProof/>
                 <w:webHidden/>
               </w:rPr>
-              <w:instrText xml:space="preserve"> PAGEREF _Toc5448446 \h </w:instrText>
+              <w:instrText xml:space="preserve"> PAGEREF _Toc5543757 \h </w:instrText>
             </w:r>
             <w:r>
               <w:rPr>
@@ -2610,7 +2528,7 @@
                 <w:noProof/>
                 <w:webHidden/>
               </w:rPr>
-              <w:t>11</w:t>
+              <w:t>12</w:t>
             </w:r>
             <w:r>
               <w:rPr>
@@ -2627,12 +2545,10 @@
             <w:rPr>
               <w:rFonts w:asciiTheme="minorHAnsi" w:eastAsiaTheme="minorEastAsia" w:hAnsiTheme="minorHAnsi"/>
               <w:noProof/>
-              <w:sz w:val="24"/>
-              <w:szCs w:val="24"/>
-              <w:lang w:eastAsia="de-DE"/>
+              <w:lang w:eastAsia="de-CH"/>
             </w:rPr>
           </w:pPr>
-          <w:hyperlink w:anchor="_Toc5448447" w:history="1">
+          <w:hyperlink w:anchor="_Toc5543758" w:history="1">
             <w:r>
               <w:rPr>
                 <w:rStyle w:val="Hyperlink"/>
@@ -2644,9 +2560,7 @@
               <w:rPr>
                 <w:rFonts w:asciiTheme="minorHAnsi" w:eastAsiaTheme="minorEastAsia" w:hAnsiTheme="minorHAnsi"/>
                 <w:noProof/>
-                <w:sz w:val="24"/>
-                <w:szCs w:val="24"/>
-                <w:lang w:eastAsia="de-DE"/>
+                <w:lang w:eastAsia="de-CH"/>
               </w:rPr>
               <w:tab/>
             </w:r>
@@ -2676,7 +2590,7 @@
                 <w:noProof/>
                 <w:webHidden/>
               </w:rPr>
-              <w:instrText xml:space="preserve"> PAGEREF _Toc5448447 \h </w:instrText>
+              <w:instrText xml:space="preserve"> PAGEREF _Toc5543758 \h </w:instrText>
             </w:r>
             <w:r>
               <w:rPr>
@@ -2696,7 +2610,7 @@
                 <w:noProof/>
                 <w:webHidden/>
               </w:rPr>
-              <w:t>12</w:t>
+              <w:t>13</w:t>
             </w:r>
             <w:r>
               <w:rPr>
@@ -2713,12 +2627,10 @@
             <w:rPr>
               <w:rFonts w:asciiTheme="minorHAnsi" w:eastAsiaTheme="minorEastAsia" w:hAnsiTheme="minorHAnsi"/>
               <w:noProof/>
-              <w:sz w:val="24"/>
-              <w:szCs w:val="24"/>
-              <w:lang w:eastAsia="de-DE"/>
+              <w:lang w:eastAsia="de-CH"/>
             </w:rPr>
           </w:pPr>
-          <w:hyperlink w:anchor="_Toc5448448" w:history="1">
+          <w:hyperlink w:anchor="_Toc5543759" w:history="1">
             <w:r>
               <w:rPr>
                 <w:rStyle w:val="Hyperlink"/>
@@ -2730,9 +2642,7 @@
               <w:rPr>
                 <w:rFonts w:asciiTheme="minorHAnsi" w:eastAsiaTheme="minorEastAsia" w:hAnsiTheme="minorHAnsi"/>
                 <w:noProof/>
-                <w:sz w:val="24"/>
-                <w:szCs w:val="24"/>
-                <w:lang w:eastAsia="de-DE"/>
+                <w:lang w:eastAsia="de-CH"/>
               </w:rPr>
               <w:tab/>
             </w:r>
@@ -2762,7 +2672,7 @@
                 <w:noProof/>
                 <w:webHidden/>
               </w:rPr>
-              <w:instrText xml:space="preserve"> PAGEREF _Toc5448448 \h </w:instrText>
+              <w:instrText xml:space="preserve"> PAGEREF _Toc5543759 \h </w:instrText>
             </w:r>
             <w:r>
               <w:rPr>
@@ -2782,7 +2692,7 @@
                 <w:noProof/>
                 <w:webHidden/>
               </w:rPr>
-              <w:t>12</w:t>
+              <w:t>13</w:t>
             </w:r>
             <w:r>
               <w:rPr>
@@ -2799,12 +2709,10 @@
             <w:rPr>
               <w:rFonts w:asciiTheme="minorHAnsi" w:eastAsiaTheme="minorEastAsia" w:hAnsiTheme="minorHAnsi"/>
               <w:noProof/>
-              <w:sz w:val="24"/>
-              <w:szCs w:val="24"/>
-              <w:lang w:eastAsia="de-DE"/>
+              <w:lang w:eastAsia="de-CH"/>
             </w:rPr>
           </w:pPr>
-          <w:hyperlink w:anchor="_Toc5448449" w:history="1">
+          <w:hyperlink w:anchor="_Toc5543760" w:history="1">
             <w:r>
               <w:rPr>
                 <w:rStyle w:val="Hyperlink"/>
@@ -2816,9 +2724,7 @@
               <w:rPr>
                 <w:rFonts w:asciiTheme="minorHAnsi" w:eastAsiaTheme="minorEastAsia" w:hAnsiTheme="minorHAnsi"/>
                 <w:noProof/>
-                <w:sz w:val="24"/>
-                <w:szCs w:val="24"/>
-                <w:lang w:eastAsia="de-DE"/>
+                <w:lang w:eastAsia="de-CH"/>
               </w:rPr>
               <w:tab/>
             </w:r>
@@ -2848,7 +2754,7 @@
                 <w:noProof/>
                 <w:webHidden/>
               </w:rPr>
-              <w:instrText xml:space="preserve"> PAGEREF _Toc5448449 \h </w:instrText>
+              <w:instrText xml:space="preserve"> PAGEREF _Toc5543760 \h </w:instrText>
             </w:r>
             <w:r>
               <w:rPr>
@@ -2868,7 +2774,7 @@
                 <w:noProof/>
                 <w:webHidden/>
               </w:rPr>
-              <w:t>12</w:t>
+              <w:t>13</w:t>
             </w:r>
             <w:r>
               <w:rPr>
@@ -2885,12 +2791,10 @@
             <w:rPr>
               <w:rFonts w:asciiTheme="minorHAnsi" w:eastAsiaTheme="minorEastAsia" w:hAnsiTheme="minorHAnsi"/>
               <w:noProof/>
-              <w:sz w:val="24"/>
-              <w:szCs w:val="24"/>
-              <w:lang w:eastAsia="de-DE"/>
+              <w:lang w:eastAsia="de-CH"/>
             </w:rPr>
           </w:pPr>
-          <w:hyperlink w:anchor="_Toc5448450" w:history="1">
+          <w:hyperlink w:anchor="_Toc5543761" w:history="1">
             <w:r>
               <w:rPr>
                 <w:rStyle w:val="Hyperlink"/>
@@ -2902,9 +2806,7 @@
               <w:rPr>
                 <w:rFonts w:asciiTheme="minorHAnsi" w:eastAsiaTheme="minorEastAsia" w:hAnsiTheme="minorHAnsi"/>
                 <w:noProof/>
-                <w:sz w:val="24"/>
-                <w:szCs w:val="24"/>
-                <w:lang w:eastAsia="de-DE"/>
+                <w:lang w:eastAsia="de-CH"/>
               </w:rPr>
               <w:tab/>
             </w:r>
@@ -2934,7 +2836,7 @@
                 <w:noProof/>
                 <w:webHidden/>
               </w:rPr>
-              <w:instrText xml:space="preserve"> PAGEREF _Toc5448450 \h </w:instrText>
+              <w:instrText xml:space="preserve"> PAGEREF _Toc5543761 \h </w:instrText>
             </w:r>
             <w:r>
               <w:rPr>
@@ -2954,7 +2856,7 @@
                 <w:noProof/>
                 <w:webHidden/>
               </w:rPr>
-              <w:t>12</w:t>
+              <w:t>13</w:t>
             </w:r>
             <w:r>
               <w:rPr>
@@ -2971,12 +2873,10 @@
             <w:rPr>
               <w:rFonts w:asciiTheme="minorHAnsi" w:eastAsiaTheme="minorEastAsia" w:hAnsiTheme="minorHAnsi"/>
               <w:noProof/>
-              <w:sz w:val="24"/>
-              <w:szCs w:val="24"/>
-              <w:lang w:eastAsia="de-DE"/>
+              <w:lang w:eastAsia="de-CH"/>
             </w:rPr>
           </w:pPr>
-          <w:hyperlink w:anchor="_Toc5448451" w:history="1">
+          <w:hyperlink w:anchor="_Toc5543762" w:history="1">
             <w:r>
               <w:rPr>
                 <w:rStyle w:val="Hyperlink"/>
@@ -2988,9 +2888,7 @@
               <w:rPr>
                 <w:rFonts w:asciiTheme="minorHAnsi" w:eastAsiaTheme="minorEastAsia" w:hAnsiTheme="minorHAnsi"/>
                 <w:noProof/>
-                <w:sz w:val="24"/>
-                <w:szCs w:val="24"/>
-                <w:lang w:eastAsia="de-DE"/>
+                <w:lang w:eastAsia="de-CH"/>
               </w:rPr>
               <w:tab/>
             </w:r>
@@ -3020,7 +2918,7 @@
                 <w:noProof/>
                 <w:webHidden/>
               </w:rPr>
-              <w:instrText xml:space="preserve"> PAGEREF _Toc5448451 \h </w:instrText>
+              <w:instrText xml:space="preserve"> PAGEREF _Toc5543762 \h </w:instrText>
             </w:r>
             <w:r>
               <w:rPr>
@@ -3040,7 +2938,7 @@
                 <w:noProof/>
                 <w:webHidden/>
               </w:rPr>
-              <w:t>12</w:t>
+              <w:t>13</w:t>
             </w:r>
             <w:r>
               <w:rPr>
@@ -3057,12 +2955,10 @@
             <w:rPr>
               <w:rFonts w:asciiTheme="minorHAnsi" w:eastAsiaTheme="minorEastAsia" w:hAnsiTheme="minorHAnsi"/>
               <w:noProof/>
-              <w:sz w:val="24"/>
-              <w:szCs w:val="24"/>
-              <w:lang w:eastAsia="de-DE"/>
+              <w:lang w:eastAsia="de-CH"/>
             </w:rPr>
           </w:pPr>
-          <w:hyperlink w:anchor="_Toc5448452" w:history="1">
+          <w:hyperlink w:anchor="_Toc5543763" w:history="1">
             <w:r>
               <w:rPr>
                 <w:rStyle w:val="Hyperlink"/>
@@ -3074,9 +2970,7 @@
               <w:rPr>
                 <w:rFonts w:asciiTheme="minorHAnsi" w:eastAsiaTheme="minorEastAsia" w:hAnsiTheme="minorHAnsi"/>
                 <w:noProof/>
-                <w:sz w:val="24"/>
-                <w:szCs w:val="24"/>
-                <w:lang w:eastAsia="de-DE"/>
+                <w:lang w:eastAsia="de-CH"/>
               </w:rPr>
               <w:tab/>
             </w:r>
@@ -3106,7 +3000,7 @@
                 <w:noProof/>
                 <w:webHidden/>
               </w:rPr>
-              <w:instrText xml:space="preserve"> PAGEREF _Toc5448452 \h </w:instrText>
+              <w:instrText xml:space="preserve"> PAGEREF _Toc5543763 \h </w:instrText>
             </w:r>
             <w:r>
               <w:rPr>
@@ -3126,7 +3020,7 @@
                 <w:noProof/>
                 <w:webHidden/>
               </w:rPr>
-              <w:t>13</w:t>
+              <w:t>15</w:t>
             </w:r>
             <w:r>
               <w:rPr>
@@ -3158,28 +3052,28 @@
     <w:p>
       <w:pPr>
         <w:pStyle w:val="berschrift1"/>
-        <w:ind w:left="0" w:hanging="426"/>
-      </w:pPr>
-      <w:bookmarkStart w:id="1" w:name="_Toc5448427"/>
+        <w:ind w:left="0"/>
+      </w:pPr>
+      <w:bookmarkStart w:id="0" w:name="_Toc5543738"/>
       <w:r>
         <w:lastRenderedPageBreak/>
         <w:t>Übersicht</w:t>
       </w:r>
-      <w:bookmarkEnd w:id="1"/>
+      <w:bookmarkEnd w:id="0"/>
     </w:p>
     <w:p>
       <w:pPr>
         <w:pStyle w:val="berschrift2"/>
         <w:framePr w:wrap="around"/>
       </w:pPr>
-      <w:bookmarkStart w:id="2" w:name="_Toc5448428"/>
+      <w:bookmarkStart w:id="1" w:name="_Toc5543739"/>
       <w:r>
         <w:t>A</w:t>
       </w:r>
       <w:r>
         <w:t>usgangslage</w:t>
       </w:r>
-      <w:bookmarkEnd w:id="2"/>
+      <w:bookmarkEnd w:id="1"/>
     </w:p>
     <w:p>
       <w:pPr>
@@ -3200,7 +3094,21 @@
           <w:rFonts w:cs="Arial"/>
           <w:lang w:val="de-CH"/>
         </w:rPr>
-        <w:t>Alle elektronischen Geräte benötigen heute Netzschaltteile, um die Netzspannung in die gewünschte Gerätespannung zu transformieren.</w:t>
+        <w:t>Alle elektronischen Geräte benötigen heut</w:t>
+      </w:r>
+      <w:r>
+        <w:rPr>
+          <w:rFonts w:cs="Arial"/>
+          <w:lang w:val="de-CH"/>
+        </w:rPr>
+        <w:t>zutage</w:t>
+      </w:r>
+      <w:r>
+        <w:rPr>
+          <w:rFonts w:cs="Arial"/>
+          <w:lang w:val="de-CH"/>
+        </w:rPr>
+        <w:t xml:space="preserve"> Netzschaltteile, um die Netzspannung in die gewünschte Gerätespannung zu transformieren.</w:t>
       </w:r>
       <w:r>
         <w:rPr>
@@ -3524,12 +3432,12 @@
         <w:pStyle w:val="berschrift2"/>
         <w:framePr w:wrap="around"/>
       </w:pPr>
-      <w:bookmarkStart w:id="3" w:name="_Toc5448429"/>
+      <w:bookmarkStart w:id="2" w:name="_Toc5543740"/>
       <w:r>
         <w:lastRenderedPageBreak/>
         <w:t>Projektziele</w:t>
       </w:r>
-      <w:bookmarkEnd w:id="3"/>
+      <w:bookmarkEnd w:id="2"/>
     </w:p>
     <w:p>
       <w:pPr>
@@ -3654,7 +3562,7 @@
     </w:p>
     <w:tbl>
       <w:tblPr>
-        <w:tblW w:w="8668" w:type="dxa"/>
+        <w:tblW w:w="8647" w:type="dxa"/>
         <w:tblInd w:w="354" w:type="dxa"/>
         <w:tblCellMar>
           <w:left w:w="70" w:type="dxa"/>
@@ -3665,7 +3573,7 @@
       <w:tblGrid>
         <w:gridCol w:w="446"/>
         <w:gridCol w:w="2536"/>
-        <w:gridCol w:w="5686"/>
+        <w:gridCol w:w="5665"/>
       </w:tblGrid>
       <w:tr>
         <w:trPr>
@@ -3749,7 +3657,7 @@
         </w:tc>
         <w:tc>
           <w:tcPr>
-            <w:tcW w:w="5686" w:type="dxa"/>
+            <w:tcW w:w="5665" w:type="dxa"/>
             <w:tcBorders>
               <w:top w:val="single" w:sz="4" w:space="0" w:color="auto"/>
               <w:left w:val="nil"/>
@@ -3863,7 +3771,7 @@
         </w:tc>
         <w:tc>
           <w:tcPr>
-            <w:tcW w:w="5686" w:type="dxa"/>
+            <w:tcW w:w="5665" w:type="dxa"/>
             <w:tcBorders>
               <w:top w:val="nil"/>
               <w:left w:val="nil"/>
@@ -3952,7 +3860,7 @@
         </w:tc>
         <w:tc>
           <w:tcPr>
-            <w:tcW w:w="5686" w:type="dxa"/>
+            <w:tcW w:w="5665" w:type="dxa"/>
             <w:tcBorders>
               <w:top w:val="nil"/>
               <w:left w:val="nil"/>
@@ -4074,7 +3982,7 @@
         </w:tc>
         <w:tc>
           <w:tcPr>
-            <w:tcW w:w="5686" w:type="dxa"/>
+            <w:tcW w:w="5665" w:type="dxa"/>
             <w:tcBorders>
               <w:top w:val="nil"/>
               <w:left w:val="nil"/>
@@ -4188,7 +4096,7 @@
         </w:tc>
         <w:tc>
           <w:tcPr>
-            <w:tcW w:w="5686" w:type="dxa"/>
+            <w:tcW w:w="5665" w:type="dxa"/>
             <w:tcBorders>
               <w:top w:val="nil"/>
               <w:left w:val="nil"/>
@@ -4286,7 +4194,7 @@
         </w:tc>
         <w:tc>
           <w:tcPr>
-            <w:tcW w:w="5686" w:type="dxa"/>
+            <w:tcW w:w="5665" w:type="dxa"/>
             <w:tcBorders>
               <w:top w:val="nil"/>
               <w:left w:val="nil"/>
@@ -4373,7 +4281,7 @@
         </w:tc>
         <w:tc>
           <w:tcPr>
-            <w:tcW w:w="5686" w:type="dxa"/>
+            <w:tcW w:w="5665" w:type="dxa"/>
             <w:tcBorders>
               <w:top w:val="nil"/>
               <w:left w:val="nil"/>
@@ -4504,7 +4412,7 @@
         </w:tc>
         <w:tc>
           <w:tcPr>
-            <w:tcW w:w="5686" w:type="dxa"/>
+            <w:tcW w:w="5665" w:type="dxa"/>
             <w:tcBorders>
               <w:top w:val="nil"/>
               <w:left w:val="nil"/>
@@ -4620,7 +4528,7 @@
         </w:tc>
         <w:tc>
           <w:tcPr>
-            <w:tcW w:w="5686" w:type="dxa"/>
+            <w:tcW w:w="5665" w:type="dxa"/>
             <w:tcBorders>
               <w:top w:val="single" w:sz="4" w:space="0" w:color="auto"/>
               <w:left w:val="single" w:sz="4" w:space="0" w:color="auto"/>
@@ -4763,7 +4671,7 @@
         </w:tc>
         <w:tc>
           <w:tcPr>
-            <w:tcW w:w="5686" w:type="dxa"/>
+            <w:tcW w:w="5665" w:type="dxa"/>
             <w:tcBorders>
               <w:top w:val="single" w:sz="4" w:space="0" w:color="auto"/>
               <w:left w:val="single" w:sz="4" w:space="0" w:color="auto"/>
@@ -4856,7 +4764,7 @@
         </w:tc>
         <w:tc>
           <w:tcPr>
-            <w:tcW w:w="5686" w:type="dxa"/>
+            <w:tcW w:w="5665" w:type="dxa"/>
             <w:tcBorders>
               <w:top w:val="single" w:sz="4" w:space="0" w:color="auto"/>
               <w:left w:val="single" w:sz="4" w:space="0" w:color="auto"/>
@@ -4896,8 +4804,8 @@
           <w:sz w:val="16"/>
         </w:rPr>
       </w:pPr>
-      <w:bookmarkStart w:id="4" w:name="_Ref5282842"/>
-      <w:bookmarkStart w:id="5" w:name="_Toc4236503"/>
+      <w:bookmarkStart w:id="3" w:name="_Ref5282842"/>
+      <w:bookmarkStart w:id="4" w:name="_Toc4236503"/>
       <w:r>
         <w:rPr>
           <w:i w:val="0"/>
@@ -4947,7 +4855,7 @@
         </w:rPr>
         <w:fldChar w:fldCharType="end"/>
       </w:r>
-      <w:bookmarkEnd w:id="4"/>
+      <w:bookmarkEnd w:id="3"/>
       <w:r>
         <w:rPr>
           <w:i w:val="0"/>
@@ -4956,9 +4864,8 @@
         </w:rPr>
         <w:t>: Projektziele</w:t>
       </w:r>
-      <w:bookmarkEnd w:id="5"/>
-    </w:p>
-    <w:p/>
+      <w:bookmarkEnd w:id="4"/>
+    </w:p>
     <w:p>
       <w:pPr>
         <w:ind w:left="0"/>
@@ -4969,11 +4876,11 @@
         <w:pStyle w:val="berschrift2"/>
         <w:framePr w:wrap="around"/>
       </w:pPr>
-      <w:bookmarkStart w:id="6" w:name="_Toc5448430"/>
+      <w:bookmarkStart w:id="5" w:name="_Toc5543741"/>
       <w:r>
         <w:t>Wunschziele</w:t>
       </w:r>
-      <w:bookmarkEnd w:id="6"/>
+      <w:bookmarkEnd w:id="5"/>
     </w:p>
     <w:p>
       <w:pPr>
@@ -5689,8 +5596,8 @@
           <w:sz w:val="16"/>
         </w:rPr>
       </w:pPr>
-      <w:bookmarkStart w:id="7" w:name="_Ref5282951"/>
-      <w:bookmarkStart w:id="8" w:name="_Toc4236504"/>
+      <w:bookmarkStart w:id="6" w:name="_Ref5282951"/>
+      <w:bookmarkStart w:id="7" w:name="_Toc4236504"/>
       <w:r>
         <w:rPr>
           <w:i w:val="0"/>
@@ -5740,7 +5647,7 @@
         </w:rPr>
         <w:fldChar w:fldCharType="end"/>
       </w:r>
-      <w:bookmarkEnd w:id="7"/>
+      <w:bookmarkEnd w:id="6"/>
       <w:r>
         <w:rPr>
           <w:i w:val="0"/>
@@ -5749,7 +5656,7 @@
         </w:rPr>
         <w:t>: Wunschziele</w:t>
       </w:r>
-      <w:bookmarkEnd w:id="8"/>
+      <w:bookmarkEnd w:id="7"/>
       <w:r>
         <w:br w:type="page"/>
       </w:r>
@@ -5759,7 +5666,7 @@
         <w:pStyle w:val="berschrift2"/>
         <w:framePr w:wrap="around"/>
       </w:pPr>
-      <w:bookmarkStart w:id="9" w:name="_Toc5448431"/>
+      <w:bookmarkStart w:id="8" w:name="_Toc5543742"/>
       <w:r>
         <w:lastRenderedPageBreak/>
         <w:t>Nicht</w:t>
@@ -5770,7 +5677,7 @@
       <w:r>
         <w:t>Ziele</w:t>
       </w:r>
-      <w:bookmarkEnd w:id="9"/>
+      <w:bookmarkEnd w:id="8"/>
     </w:p>
     <w:p>
       <w:pPr>
@@ -6389,8 +6296,8 @@
           <w:sz w:val="16"/>
         </w:rPr>
       </w:pPr>
-      <w:bookmarkStart w:id="10" w:name="_Ref5283573"/>
-      <w:bookmarkStart w:id="11" w:name="_Toc4236505"/>
+      <w:bookmarkStart w:id="9" w:name="_Ref5283573"/>
+      <w:bookmarkStart w:id="10" w:name="_Toc4236505"/>
       <w:r>
         <w:rPr>
           <w:i w:val="0"/>
@@ -6440,7 +6347,7 @@
         </w:rPr>
         <w:fldChar w:fldCharType="end"/>
       </w:r>
-      <w:bookmarkEnd w:id="10"/>
+      <w:bookmarkEnd w:id="9"/>
       <w:r>
         <w:rPr>
           <w:i w:val="0"/>
@@ -6449,7 +6356,7 @@
         </w:rPr>
         <w:t>: Nicht-Ziele</w:t>
       </w:r>
-      <w:bookmarkEnd w:id="11"/>
+      <w:bookmarkEnd w:id="10"/>
     </w:p>
     <w:p/>
     <w:p>
@@ -6457,11 +6364,11 @@
         <w:pStyle w:val="berschrift2"/>
         <w:framePr w:wrap="around"/>
       </w:pPr>
-      <w:bookmarkStart w:id="12" w:name="_Toc5448432"/>
+      <w:bookmarkStart w:id="11" w:name="_Toc5543743"/>
       <w:r>
         <w:t>Lieferobjekte</w:t>
       </w:r>
-      <w:bookmarkEnd w:id="12"/>
+      <w:bookmarkEnd w:id="11"/>
     </w:p>
     <w:p>
       <w:pPr>
@@ -6489,7 +6396,13 @@
         <w:rPr>
           <w:rFonts w:cs="Arial"/>
         </w:rPr>
-        <w:t xml:space="preserve"> (siehe </w:t>
+        <w:t xml:space="preserve"> </w:t>
+      </w:r>
+      <w:r>
+        <w:rPr>
+          <w:rFonts w:cs="Arial"/>
+        </w:rPr>
+        <w:t xml:space="preserve">sind in der </w:t>
       </w:r>
       <w:r>
         <w:rPr>
@@ -6507,17 +6420,17 @@
         <w:rPr>
           <w:rFonts w:cs="Arial"/>
         </w:rPr>
+      </w:r>
+      <w:r>
+        <w:rPr>
+          <w:rFonts w:cs="Arial"/>
+        </w:rPr>
         <w:instrText xml:space="preserve"> \* MERGEFORMAT </w:instrText>
       </w:r>
       <w:r>
         <w:rPr>
           <w:rFonts w:cs="Arial"/>
         </w:rPr>
-      </w:r>
-      <w:r>
-        <w:rPr>
-          <w:rFonts w:cs="Arial"/>
-        </w:rPr>
         <w:fldChar w:fldCharType="separate"/>
       </w:r>
       <w:r>
@@ -6534,18 +6447,6 @@
           <w:rFonts w:cs="Arial"/>
         </w:rPr>
         <w:fldChar w:fldCharType="end"/>
-      </w:r>
-      <w:r>
-        <w:rPr>
-          <w:rFonts w:cs="Arial"/>
-        </w:rPr>
-        <w:t>)</w:t>
-      </w:r>
-      <w:r>
-        <w:rPr>
-          <w:rFonts w:cs="Arial"/>
-        </w:rPr>
-        <w:t xml:space="preserve"> sind in der unten aufgeführten Tabelle</w:t>
       </w:r>
       <w:r>
         <w:rPr>
@@ -6645,7 +6546,7 @@
                 <w:lang w:eastAsia="de-CH"/>
               </w:rPr>
             </w:pPr>
-            <w:bookmarkStart w:id="13" w:name="_Toc4236506"/>
+            <w:bookmarkStart w:id="12" w:name="_Toc4236506"/>
             <w:r>
               <w:rPr>
                 <w:rFonts w:eastAsia="Times New Roman" w:cs="Arial"/>
@@ -6733,7 +6634,7 @@
                 <w:color w:val="000000"/>
                 <w:lang w:eastAsia="de-CH"/>
               </w:rPr>
-              <w:t>28.02.2019</w:t>
+              <w:t>21.03.2019</w:t>
             </w:r>
           </w:p>
         </w:tc>
@@ -6768,7 +6669,7 @@
                 <w:color w:val="000000"/>
                 <w:lang w:eastAsia="de-CH"/>
               </w:rPr>
-              <w:t>KIS</w:t>
+              <w:t>Pflichtenheft Version 1</w:t>
             </w:r>
           </w:p>
         </w:tc>
@@ -6808,7 +6709,7 @@
                 <w:color w:val="000000"/>
                 <w:lang w:eastAsia="de-CH"/>
               </w:rPr>
-              <w:t>21.03.2019</w:t>
+              <w:t>07.04.2019</w:t>
             </w:r>
           </w:p>
         </w:tc>
@@ -6843,7 +6744,7 @@
                 <w:color w:val="000000"/>
                 <w:lang w:eastAsia="de-CH"/>
               </w:rPr>
-              <w:t>Pflichtenheft Version 1</w:t>
+              <w:t>Pflichtenheft Endversion</w:t>
             </w:r>
           </w:p>
         </w:tc>
@@ -6883,7 +6784,7 @@
                 <w:color w:val="000000"/>
                 <w:lang w:eastAsia="de-CH"/>
               </w:rPr>
-              <w:t>07.04.2019</w:t>
+              <w:t>11.04.2019</w:t>
             </w:r>
           </w:p>
         </w:tc>
@@ -6918,173 +6819,7 @@
                 <w:color w:val="000000"/>
                 <w:lang w:eastAsia="de-CH"/>
               </w:rPr>
-              <w:t>Pflichtenheft Endversion</w:t>
-            </w:r>
-          </w:p>
-        </w:tc>
-      </w:tr>
-      <w:tr>
-        <w:trPr>
-          <w:trHeight w:val="290"/>
-        </w:trPr>
-        <w:tc>
-          <w:tcPr>
-            <w:tcW w:w="1242" w:type="dxa"/>
-            <w:tcBorders>
-              <w:top w:val="nil"/>
-              <w:left w:val="single" w:sz="8" w:space="0" w:color="auto"/>
-              <w:bottom w:val="single" w:sz="4" w:space="0" w:color="auto"/>
-              <w:right w:val="single" w:sz="4" w:space="0" w:color="auto"/>
-            </w:tcBorders>
-            <w:shd w:val="clear" w:color="auto" w:fill="auto"/>
-            <w:noWrap/>
-            <w:vAlign w:val="bottom"/>
-            <w:hideMark/>
-          </w:tcPr>
-          <w:p>
-            <w:pPr>
-              <w:spacing w:after="0" w:line="240" w:lineRule="auto"/>
-              <w:ind w:left="0"/>
-              <w:jc w:val="right"/>
-              <w:rPr>
-                <w:rFonts w:eastAsia="Times New Roman" w:cs="Arial"/>
-                <w:color w:val="000000"/>
-                <w:lang w:eastAsia="de-CH"/>
-              </w:rPr>
-            </w:pPr>
-            <w:r>
-              <w:rPr>
-                <w:rFonts w:eastAsia="Times New Roman" w:cs="Arial"/>
-                <w:color w:val="000000"/>
-                <w:lang w:eastAsia="de-CH"/>
-              </w:rPr>
-              <w:t>11.04.2019</w:t>
-            </w:r>
-          </w:p>
-        </w:tc>
-        <w:tc>
-          <w:tcPr>
-            <w:tcW w:w="4800" w:type="dxa"/>
-            <w:tcBorders>
-              <w:top w:val="single" w:sz="4" w:space="0" w:color="auto"/>
-              <w:left w:val="nil"/>
-              <w:bottom w:val="single" w:sz="4" w:space="0" w:color="auto"/>
-              <w:right w:val="single" w:sz="8" w:space="0" w:color="000000"/>
-            </w:tcBorders>
-            <w:shd w:val="clear" w:color="auto" w:fill="auto"/>
-            <w:noWrap/>
-            <w:vAlign w:val="bottom"/>
-            <w:hideMark/>
-          </w:tcPr>
-          <w:p>
-            <w:pPr>
-              <w:spacing w:after="0" w:line="240" w:lineRule="auto"/>
-              <w:ind w:left="0"/>
-              <w:jc w:val="left"/>
-              <w:rPr>
-                <w:rFonts w:eastAsia="Times New Roman" w:cs="Arial"/>
-                <w:color w:val="000000"/>
-                <w:lang w:eastAsia="de-CH"/>
-              </w:rPr>
-            </w:pPr>
-            <w:r>
-              <w:rPr>
-                <w:rFonts w:eastAsia="Times New Roman" w:cs="Arial"/>
-                <w:color w:val="000000"/>
-                <w:lang w:eastAsia="de-CH"/>
-              </w:rPr>
               <w:t>Zwischenpräsentation</w:t>
-            </w:r>
-          </w:p>
-        </w:tc>
-      </w:tr>
-      <w:tr>
-        <w:trPr>
-          <w:trHeight w:val="290"/>
-        </w:trPr>
-        <w:tc>
-          <w:tcPr>
-            <w:tcW w:w="1242" w:type="dxa"/>
-            <w:tcBorders>
-              <w:top w:val="nil"/>
-              <w:left w:val="single" w:sz="8" w:space="0" w:color="auto"/>
-              <w:bottom w:val="single" w:sz="4" w:space="0" w:color="auto"/>
-              <w:right w:val="single" w:sz="4" w:space="0" w:color="auto"/>
-            </w:tcBorders>
-            <w:shd w:val="clear" w:color="auto" w:fill="auto"/>
-            <w:noWrap/>
-            <w:vAlign w:val="bottom"/>
-            <w:hideMark/>
-          </w:tcPr>
-          <w:p>
-            <w:pPr>
-              <w:spacing w:after="0" w:line="240" w:lineRule="auto"/>
-              <w:ind w:left="0"/>
-              <w:jc w:val="right"/>
-              <w:rPr>
-                <w:rFonts w:eastAsia="Times New Roman" w:cs="Arial"/>
-                <w:color w:val="000000"/>
-                <w:lang w:eastAsia="de-CH"/>
-              </w:rPr>
-            </w:pPr>
-            <w:r>
-              <w:rPr>
-                <w:rFonts w:eastAsia="Times New Roman" w:cs="Arial"/>
-                <w:color w:val="000000"/>
-                <w:lang w:eastAsia="de-CH"/>
-              </w:rPr>
-              <w:t>02.05.2019</w:t>
-            </w:r>
-          </w:p>
-        </w:tc>
-        <w:tc>
-          <w:tcPr>
-            <w:tcW w:w="4800" w:type="dxa"/>
-            <w:tcBorders>
-              <w:top w:val="single" w:sz="4" w:space="0" w:color="auto"/>
-              <w:left w:val="nil"/>
-              <w:bottom w:val="single" w:sz="4" w:space="0" w:color="auto"/>
-              <w:right w:val="single" w:sz="8" w:space="0" w:color="000000"/>
-            </w:tcBorders>
-            <w:shd w:val="clear" w:color="auto" w:fill="auto"/>
-            <w:noWrap/>
-            <w:vAlign w:val="bottom"/>
-            <w:hideMark/>
-          </w:tcPr>
-          <w:p>
-            <w:pPr>
-              <w:spacing w:after="0" w:line="240" w:lineRule="auto"/>
-              <w:ind w:left="0"/>
-              <w:jc w:val="left"/>
-              <w:rPr>
-                <w:rFonts w:eastAsia="Times New Roman" w:cs="Arial"/>
-                <w:color w:val="000000"/>
-                <w:lang w:eastAsia="de-CH"/>
-              </w:rPr>
-            </w:pPr>
-            <w:r>
-              <w:rPr>
-                <w:rFonts w:eastAsia="Times New Roman" w:cs="Arial"/>
-                <w:color w:val="000000"/>
-                <w:lang w:eastAsia="de-CH"/>
-              </w:rPr>
-              <w:t>Disposi</w:t>
-            </w:r>
-            <w:r>
-              <w:rPr>
-                <w:rFonts w:eastAsia="Times New Roman" w:cs="Arial"/>
-                <w:color w:val="000000"/>
-                <w:lang w:eastAsia="de-CH"/>
-              </w:rPr>
-              <w:t>ti</w:t>
-            </w:r>
-            <w:r>
-              <w:rPr>
-                <w:rFonts w:eastAsia="Times New Roman" w:cs="Arial"/>
-                <w:color w:val="000000"/>
-                <w:lang w:eastAsia="de-CH"/>
-              </w:rPr>
-              <w:t>on, Einleitung</w:t>
             </w:r>
           </w:p>
         </w:tc>
@@ -7159,7 +6894,6 @@
               </w:rPr>
               <w:t>Mock-</w:t>
             </w:r>
-            <w:proofErr w:type="spellStart"/>
             <w:r>
               <w:rPr>
                 <w:rFonts w:eastAsia="Times New Roman" w:cs="Arial"/>
@@ -7174,16 +6908,7 @@
                 <w:color w:val="000000"/>
                 <w:lang w:eastAsia="de-CH"/>
               </w:rPr>
-              <w:t>p</w:t>
-            </w:r>
-            <w:proofErr w:type="spellEnd"/>
-            <w:r>
-              <w:rPr>
-                <w:rFonts w:eastAsia="Times New Roman" w:cs="Arial"/>
-                <w:color w:val="000000"/>
-                <w:lang w:eastAsia="de-CH"/>
-              </w:rPr>
-              <w:t xml:space="preserve"> Software</w:t>
+              <w:t>p Software</w:t>
             </w:r>
           </w:p>
         </w:tc>
@@ -7343,7 +7068,23 @@
                 <w:color w:val="000000"/>
                 <w:lang w:eastAsia="de-CH"/>
               </w:rPr>
-              <w:t>Betaversion von Software</w:t>
+              <w:t xml:space="preserve">Betaversion </w:t>
+            </w:r>
+            <w:r>
+              <w:rPr>
+                <w:rFonts w:eastAsia="Times New Roman" w:cs="Arial"/>
+                <w:color w:val="000000"/>
+                <w:lang w:eastAsia="de-CH"/>
+              </w:rPr>
+              <w:t xml:space="preserve">der </w:t>
+            </w:r>
+            <w:r>
+              <w:rPr>
+                <w:rFonts w:eastAsia="Times New Roman" w:cs="Arial"/>
+                <w:color w:val="000000"/>
+                <w:lang w:eastAsia="de-CH"/>
+              </w:rPr>
+              <w:t>Software</w:t>
             </w:r>
           </w:p>
         </w:tc>
@@ -7427,14 +7168,14 @@
     <w:p>
       <w:pPr>
         <w:pStyle w:val="Beschriftung"/>
-        <w:ind w:left="1560"/>
+        <w:ind w:left="1418"/>
         <w:rPr>
           <w:i w:val="0"/>
           <w:color w:val="auto"/>
           <w:sz w:val="16"/>
         </w:rPr>
       </w:pPr>
-      <w:bookmarkStart w:id="14" w:name="_Ref5283605"/>
+      <w:bookmarkStart w:id="13" w:name="_Ref5283605"/>
       <w:r>
         <w:rPr>
           <w:i w:val="0"/>
@@ -7484,7 +7225,7 @@
         </w:rPr>
         <w:fldChar w:fldCharType="end"/>
       </w:r>
-      <w:bookmarkEnd w:id="14"/>
+      <w:bookmarkEnd w:id="13"/>
       <w:r>
         <w:rPr>
           <w:i w:val="0"/>
@@ -7493,7 +7234,7 @@
         </w:rPr>
         <w:t>: Lieferobjekte</w:t>
       </w:r>
-      <w:bookmarkEnd w:id="13"/>
+      <w:bookmarkEnd w:id="12"/>
     </w:p>
     <w:p>
       <w:pPr>
@@ -7507,24 +7248,25 @@
     <w:p>
       <w:pPr>
         <w:pStyle w:val="berschrift1"/>
-      </w:pPr>
-      <w:bookmarkStart w:id="15" w:name="_Toc5448433"/>
+        <w:ind w:left="0"/>
+      </w:pPr>
+      <w:bookmarkStart w:id="14" w:name="_Toc5543744"/>
       <w:r>
         <w:lastRenderedPageBreak/>
         <w:t>Softwarekonzept</w:t>
       </w:r>
-      <w:bookmarkEnd w:id="15"/>
+      <w:bookmarkEnd w:id="14"/>
     </w:p>
     <w:p>
       <w:pPr>
         <w:pStyle w:val="berschrift2"/>
         <w:framePr w:wrap="around"/>
       </w:pPr>
-      <w:bookmarkStart w:id="16" w:name="_Toc5448434"/>
+      <w:bookmarkStart w:id="15" w:name="_Toc5543745"/>
       <w:r>
         <w:t>Anforderungen</w:t>
       </w:r>
-      <w:bookmarkEnd w:id="16"/>
+      <w:bookmarkEnd w:id="15"/>
     </w:p>
     <w:p>
       <w:pPr>
@@ -7566,17 +7308,22 @@
       <w:r>
         <w:t>.</w:t>
       </w:r>
+    </w:p>
+    <w:p>
+      <w:pPr>
+        <w:ind w:left="0"/>
+      </w:pPr>
     </w:p>
     <w:p>
       <w:pPr>
         <w:pStyle w:val="berschrift2"/>
         <w:framePr w:wrap="around"/>
       </w:pPr>
-      <w:bookmarkStart w:id="17" w:name="_Toc5448435"/>
+      <w:bookmarkStart w:id="16" w:name="_Toc5543746"/>
       <w:r>
         <w:t>Software</w:t>
       </w:r>
-      <w:bookmarkEnd w:id="17"/>
+      <w:bookmarkEnd w:id="16"/>
     </w:p>
     <w:p>
       <w:pPr>
@@ -7591,7 +7338,7 @@
         <w:t>Die Software ist in der Programmiersprache Java realisiert</w:t>
       </w:r>
       <w:r>
-        <w:t>, damit die Aufgabe objektorientiert gelöst werden kann. Dank der mitgelieferten Java Laufzeitumgebung (JRE), muss dass das Programm nur einmal geschrieben werden und läuft auf</w:t>
+        <w:t>, damit die Aufgabe objektorientiert gelöst werden kann. Dank der mitgelieferten Java Laufzeitumgebung (JRE), muss das Programm nur einmal geschrieben werden und läuft auf</w:t>
       </w:r>
       <w:r>
         <w:t xml:space="preserve"> </w:t>
@@ -7705,23 +7452,25 @@
       <w:r>
         <w:t>er Controller verknüpft die View mit dem Model. Die View ist dabei noch weiter unterteilt.</w:t>
       </w:r>
-      <w:r>
-        <w:t xml:space="preserve"> </w:t>
-      </w:r>
+    </w:p>
+    <w:p>
+      <w:pPr>
+        <w:ind w:left="0"/>
+      </w:pPr>
     </w:p>
     <w:p>
       <w:pPr>
         <w:pStyle w:val="berschrift2"/>
         <w:framePr w:wrap="around"/>
       </w:pPr>
-      <w:bookmarkStart w:id="18" w:name="_Toc5448436"/>
+      <w:bookmarkStart w:id="17" w:name="_Toc5543747"/>
       <w:r>
         <w:t>Mock</w:t>
       </w:r>
       <w:r>
         <w:t>-Up</w:t>
       </w:r>
-      <w:bookmarkEnd w:id="18"/>
+      <w:bookmarkEnd w:id="17"/>
     </w:p>
     <w:p>
       <w:pPr>
@@ -7730,8 +7479,7 @@
     </w:p>
     <w:p>
       <w:pPr>
-        <w:keepNext/>
-        <w:ind w:left="0"/>
+        <w:pStyle w:val="Beschriftung"/>
         <w:jc w:val="center"/>
       </w:pPr>
       <w:r>
@@ -7784,21 +7532,21 @@
     <w:p>
       <w:pPr>
         <w:pStyle w:val="Beschriftung"/>
-        <w:ind w:left="1134"/>
+        <w:ind w:left="1276"/>
         <w:rPr>
           <w:i w:val="0"/>
           <w:color w:val="auto"/>
           <w:sz w:val="16"/>
-        </w:rPr>
-      </w:pPr>
-      <w:bookmarkStart w:id="19" w:name="_Ref5089401"/>
-      <w:bookmarkStart w:id="20" w:name="_Toc4188515"/>
-      <w:bookmarkStart w:id="21" w:name="_Toc4236497"/>
+          <w:szCs w:val="16"/>
+        </w:rPr>
+      </w:pPr>
+      <w:bookmarkStart w:id="18" w:name="_Ref5542732"/>
       <w:r>
         <w:rPr>
           <w:i w:val="0"/>
           <w:color w:val="auto"/>
           <w:sz w:val="16"/>
+          <w:szCs w:val="16"/>
         </w:rPr>
         <w:t xml:space="preserve">Abbildung </w:t>
       </w:r>
@@ -7807,6 +7555,7 @@
           <w:i w:val="0"/>
           <w:color w:val="auto"/>
           <w:sz w:val="16"/>
+          <w:szCs w:val="16"/>
         </w:rPr>
         <w:fldChar w:fldCharType="begin"/>
       </w:r>
@@ -7815,6 +7564,7 @@
           <w:i w:val="0"/>
           <w:color w:val="auto"/>
           <w:sz w:val="16"/>
+          <w:szCs w:val="16"/>
         </w:rPr>
         <w:instrText xml:space="preserve"> SEQ Abbildung \* ARABIC </w:instrText>
       </w:r>
@@ -7823,6 +7573,7 @@
           <w:i w:val="0"/>
           <w:color w:val="auto"/>
           <w:sz w:val="16"/>
+          <w:szCs w:val="16"/>
         </w:rPr>
         <w:fldChar w:fldCharType="separate"/>
       </w:r>
@@ -7832,28 +7583,29 @@
           <w:noProof/>
           <w:color w:val="auto"/>
           <w:sz w:val="16"/>
-        </w:rPr>
-        <w:t>10</w:t>
+          <w:szCs w:val="16"/>
+        </w:rPr>
+        <w:t>1</w:t>
       </w:r>
       <w:r>
         <w:rPr>
           <w:i w:val="0"/>
           <w:color w:val="auto"/>
           <w:sz w:val="16"/>
+          <w:szCs w:val="16"/>
         </w:rPr>
         <w:fldChar w:fldCharType="end"/>
       </w:r>
-      <w:bookmarkEnd w:id="19"/>
+      <w:bookmarkEnd w:id="18"/>
       <w:r>
         <w:rPr>
           <w:i w:val="0"/>
           <w:color w:val="auto"/>
           <w:sz w:val="16"/>
+          <w:szCs w:val="16"/>
         </w:rPr>
         <w:t>: GUI Übersicht</w:t>
       </w:r>
-      <w:bookmarkEnd w:id="20"/>
-      <w:bookmarkEnd w:id="21"/>
     </w:p>
     <w:p>
       <w:pPr>
@@ -7863,7 +7615,40 @@
         <w:t>Die grafische Bedienoberfläche</w:t>
       </w:r>
       <w:r>
-        <w:t>, die in der Abbildung 10 zu sehen ist,</w:t>
+        <w:t xml:space="preserve">, die in der </w:t>
+      </w:r>
+      <w:r>
+        <w:fldChar w:fldCharType="begin"/>
+      </w:r>
+      <w:r>
+        <w:instrText xml:space="preserve"> REF _Ref5542732 \h </w:instrText>
+      </w:r>
+      <w:r>
+        <w:instrText xml:space="preserve"> \* MERGEFORMAT </w:instrText>
+      </w:r>
+      <w:r>
+        <w:fldChar w:fldCharType="separate"/>
+      </w:r>
+      <w:r>
+        <w:t xml:space="preserve">Abbildung </w:t>
+      </w:r>
+      <w:r>
+        <w:rPr>
+          <w:noProof/>
+        </w:rPr>
+        <w:t>1</w:t>
+      </w:r>
+      <w:r>
+        <w:fldChar w:fldCharType="end"/>
+      </w:r>
+      <w:r>
+        <w:t xml:space="preserve"> </w:t>
+      </w:r>
+      <w:r>
+        <w:t>zu</w:t>
+      </w:r>
+      <w:r>
+        <w:t xml:space="preserve"> sehen ist,</w:t>
       </w:r>
       <w:r>
         <w:t xml:space="preserve"> besteht voraussichtlich aus einer Menüleiste</w:t>
@@ -7895,118 +7680,139 @@
       <w:r>
         <w:t>«</w:t>
       </w:r>
+      <w:r>
+        <w:t>JavaFX</w:t>
+      </w:r>
+      <w:r>
+        <w:t>»</w:t>
+      </w:r>
+      <w:r>
+        <w:t xml:space="preserve"> </w:t>
+      </w:r>
+      <w:r>
+        <w:t>ermöglich</w:t>
+      </w:r>
+      <w:r>
+        <w:t xml:space="preserve">t es </w:t>
+      </w:r>
+      <w:r>
+        <w:t xml:space="preserve">mit Hilfe von </w:t>
+      </w:r>
+      <w:r>
+        <w:t>«</w:t>
+      </w:r>
+      <w:r>
+        <w:t>Cascading Style Sheets (CSS)</w:t>
+      </w:r>
+      <w:r>
+        <w:t>»</w:t>
+      </w:r>
+      <w:r>
+        <w:t>,</w:t>
+      </w:r>
+      <w:r>
+        <w:t xml:space="preserve"> </w:t>
+      </w:r>
+      <w:r>
+        <w:t>den</w:t>
+      </w:r>
+      <w:r>
+        <w:t xml:space="preserve"> Inhalt noch weiter von der Darstellung </w:t>
+      </w:r>
+      <w:r>
+        <w:t xml:space="preserve">zu </w:t>
+      </w:r>
+      <w:r>
+        <w:t>trennen.</w:t>
+      </w:r>
+      <w:r>
+        <w:t xml:space="preserve"> Dadurch wird der Code einfacher lesbar und das Design schlicht verwaltet. </w:t>
+      </w:r>
+      <w:r>
+        <w:t xml:space="preserve">Damit die </w:t>
+      </w:r>
+      <w:r>
+        <w:lastRenderedPageBreak/>
+        <w:t xml:space="preserve">Bedienoberfläche selbsterklärend und benutzerfreundlicher wird, </w:t>
+      </w:r>
+      <w:r>
+        <w:t>wird</w:t>
+      </w:r>
+      <w:r>
+        <w:t xml:space="preserve"> die </w:t>
+      </w:r>
+      <w:r>
+        <w:t>«</w:t>
+      </w:r>
+      <w:r>
+        <w:t xml:space="preserve">Tool </w:t>
+      </w:r>
       <w:proofErr w:type="spellStart"/>
       <w:r>
-        <w:t>JavaFX</w:t>
+        <w:t>Tip</w:t>
       </w:r>
       <w:proofErr w:type="spellEnd"/>
       <w:r>
+        <w:t xml:space="preserve"> API</w:t>
+      </w:r>
+      <w:r>
         <w:t>»</w:t>
       </w:r>
       <w:r>
+        <w:t xml:space="preserve"> verwendet</w:t>
+      </w:r>
+      <w:r>
+        <w:t>: S</w:t>
+      </w:r>
+      <w:r>
+        <w:t xml:space="preserve">obald </w:t>
+      </w:r>
+      <w:r>
+        <w:t>jemand</w:t>
+      </w:r>
+      <w:r>
+        <w:t xml:space="preserve"> mit dem Mauspfeil </w:t>
+      </w:r>
+      <w:r>
+        <w:t>länger als</w:t>
+      </w:r>
+      <w:r>
+        <w:t xml:space="preserve"> zwei Sekunden über einer Oberfläche </w:t>
+      </w:r>
+      <w:r>
+        <w:t>oder Eingabefeld verweilt,</w:t>
+      </w:r>
+      <w:r>
+        <w:t xml:space="preserve"> wird</w:t>
+      </w:r>
+      <w:r>
         <w:t xml:space="preserve"> </w:t>
       </w:r>
       <w:r>
-        <w:t xml:space="preserve">ermöglich mit Hilfe von </w:t>
-      </w:r>
-      <w:r>
-        <w:t>«</w:t>
-      </w:r>
-      <w:r>
-        <w:t>Cascading Style Sheets (CSS)</w:t>
-      </w:r>
-      <w:r>
-        <w:t>»</w:t>
-      </w:r>
-      <w:r>
-        <w:t xml:space="preserve"> </w:t>
-      </w:r>
-      <w:r>
-        <w:t>den</w:t>
-      </w:r>
-      <w:r>
-        <w:t xml:space="preserve"> Inhalt noch weiter von der Darstellung </w:t>
-      </w:r>
-      <w:r>
-        <w:t xml:space="preserve">zu </w:t>
-      </w:r>
-      <w:r>
-        <w:t>trennen.</w:t>
-      </w:r>
-      <w:r>
-        <w:t xml:space="preserve"> Dadurch wird der Code einfacher lesbar und das Design schlicht verwaltet. </w:t>
-      </w:r>
-      <w:r>
-        <w:t xml:space="preserve">Damit die Bedienoberfläche selbsterklärend und benutzerfreundlicher wird, </w:t>
-      </w:r>
-      <w:r>
-        <w:t>wird</w:t>
-      </w:r>
-      <w:r>
-        <w:t xml:space="preserve"> die </w:t>
-      </w:r>
-      <w:r>
-        <w:t>«</w:t>
-      </w:r>
-      <w:r>
-        <w:t xml:space="preserve">Tool </w:t>
-      </w:r>
-      <w:proofErr w:type="spellStart"/>
-      <w:r>
-        <w:t>Tip</w:t>
-      </w:r>
-      <w:proofErr w:type="spellEnd"/>
-      <w:r>
-        <w:t xml:space="preserve"> API</w:t>
-      </w:r>
-      <w:r>
-        <w:t>»</w:t>
-      </w:r>
-      <w:r>
-        <w:t xml:space="preserve"> verwendet</w:t>
-      </w:r>
-      <w:r>
-        <w:t>: S</w:t>
-      </w:r>
-      <w:r>
-        <w:t xml:space="preserve">obald </w:t>
-      </w:r>
-      <w:r>
-        <w:t>jemand</w:t>
-      </w:r>
-      <w:r>
-        <w:t xml:space="preserve"> mit dem Mauspfeil </w:t>
-      </w:r>
-      <w:r>
-        <w:t>länger als</w:t>
-      </w:r>
-      <w:r>
-        <w:t xml:space="preserve"> zwei Sekunden über einer Oberfläche </w:t>
-      </w:r>
-      <w:r>
-        <w:t xml:space="preserve">oder Eingabefeld verweilt, </w:t>
-      </w:r>
-      <w:r>
         <w:t>eine Beschriftung mit der entsprechenden Funktion sichtbar</w:t>
       </w:r>
       <w:r>
         <w:t>.</w:t>
       </w:r>
+    </w:p>
+    <w:p>
+      <w:pPr>
+        <w:ind w:left="0"/>
+      </w:pPr>
     </w:p>
     <w:p>
       <w:pPr>
         <w:pStyle w:val="berschrift2"/>
         <w:framePr w:wrap="around"/>
       </w:pPr>
-      <w:bookmarkStart w:id="22" w:name="_Toc5448437"/>
-      <w:r>
-        <w:lastRenderedPageBreak/>
+      <w:bookmarkStart w:id="19" w:name="_Toc5543748"/>
+      <w:r>
         <w:t>Menüleiste</w:t>
       </w:r>
       <w:r>
         <w:t xml:space="preserve"> (noch nicht realisiert)</w:t>
       </w:r>
-      <w:bookmarkEnd w:id="22"/>
+      <w:bookmarkEnd w:id="19"/>
     </w:p>
     <w:p>
       <w:pPr>
@@ -8026,17 +7832,22 @@
       <w:r>
         <w:t>.</w:t>
       </w:r>
+    </w:p>
+    <w:p>
+      <w:pPr>
+        <w:ind w:left="0"/>
+      </w:pPr>
     </w:p>
     <w:p>
       <w:pPr>
         <w:pStyle w:val="berschrift2"/>
         <w:framePr w:wrap="around"/>
       </w:pPr>
-      <w:bookmarkStart w:id="23" w:name="_Toc5448438"/>
+      <w:bookmarkStart w:id="20" w:name="_Toc5543749"/>
       <w:r>
         <w:t>Anzeigefenster DM/CM</w:t>
       </w:r>
-      <w:bookmarkEnd w:id="23"/>
+      <w:bookmarkEnd w:id="20"/>
     </w:p>
     <w:p>
       <w:pPr>
@@ -8069,7 +7880,13 @@
         <w:t>Diagramm</w:t>
       </w:r>
       <w:r>
-        <w:t>en (CM wie DM)</w:t>
+        <w:t xml:space="preserve">en (CM </w:t>
+      </w:r>
+      <w:r>
+        <w:t>und</w:t>
+      </w:r>
+      <w:r>
+        <w:t xml:space="preserve"> DM)</w:t>
       </w:r>
       <w:r>
         <w:t xml:space="preserve">. </w:t>
@@ -8099,77 +7916,63 @@
         <w:t xml:space="preserve">. </w:t>
       </w:r>
       <w:r>
-        <w:t xml:space="preserve">Für die Darstellung der Kurven verwenden wir das Objekt </w:t>
+        <w:t xml:space="preserve">Für die Darstellung der Kurven verwenden wir das Objekt Canvas. Somit haben wir volle Kontrolle über das </w:t>
+      </w:r>
+      <w:r>
+        <w:t>«</w:t>
+      </w:r>
+      <w:r>
+        <w:t xml:space="preserve">Look and </w:t>
       </w:r>
       <w:proofErr w:type="spellStart"/>
       <w:r>
-        <w:t>Canvas</w:t>
+        <w:t>Feel</w:t>
       </w:r>
       <w:proofErr w:type="spellEnd"/>
       <w:r>
-        <w:t xml:space="preserve">. Somit haben wir volle Kontrolle über das </w:t>
-      </w:r>
-      <w:r>
-        <w:t>«</w:t>
-      </w:r>
-      <w:r>
-        <w:t xml:space="preserve">Look </w:t>
-      </w:r>
-      <w:proofErr w:type="spellStart"/>
-      <w:r>
-        <w:t>and</w:t>
-      </w:r>
-      <w:proofErr w:type="spellEnd"/>
+        <w:t>»</w:t>
+      </w:r>
+      <w:r>
+        <w:t xml:space="preserve"> der Diagramme und können besser auf diesbezügliche Wünsche des Auftraggebers eingehen.</w:t>
+      </w:r>
+    </w:p>
+    <w:p>
+      <w:pPr>
+        <w:ind w:left="0"/>
+      </w:pPr>
+      <w:r>
+        <w:t>Für</w:t>
+      </w:r>
       <w:r>
         <w:t xml:space="preserve"> </w:t>
       </w:r>
-      <w:proofErr w:type="spellStart"/>
-      <w:r>
-        <w:t>Feel</w:t>
-      </w:r>
-      <w:proofErr w:type="spellEnd"/>
-      <w:r>
-        <w:t>»</w:t>
-      </w:r>
-      <w:r>
-        <w:t xml:space="preserve"> der Diagramme und können besser auf diesbezügliche Wünsche des Auftraggebers eingehen.</w:t>
+      <w:r>
+        <w:t xml:space="preserve">eine genauere Ansicht und Inspektion einer Kurve kann das entsprechende </w:t>
+      </w:r>
+      <w:r>
+        <w:t xml:space="preserve">Kurvendiagramm </w:t>
+      </w:r>
+      <w:r>
+        <w:t xml:space="preserve">per </w:t>
+      </w:r>
+      <w:r>
+        <w:t>Doppelklick vergrössert werden</w:t>
+      </w:r>
+      <w:r>
+        <w:t>. Das andere verschwindet dabei, erscheint aber nach erneutem Doppelklick auf das soeben vergrösserte Diagramm wieder an seiner Stelle.</w:t>
       </w:r>
     </w:p>
     <w:p>
       <w:pPr>
         <w:ind w:left="0"/>
       </w:pPr>
-      <w:r>
-        <w:t>Für</w:t>
-      </w:r>
-      <w:r>
-        <w:t xml:space="preserve"> </w:t>
-      </w:r>
-      <w:r>
-        <w:t xml:space="preserve">eine genauere Ansicht und Inspektion einer Kurve kann das entsprechende </w:t>
-      </w:r>
-      <w:r>
-        <w:t xml:space="preserve">Kurvendiagramm </w:t>
-      </w:r>
-      <w:r>
-        <w:t xml:space="preserve">per </w:t>
-      </w:r>
-      <w:r>
-        <w:t>Doppelklick vergrössert werden</w:t>
-      </w:r>
-      <w:r>
-        <w:t>. Das andere verschwindet dabei, erscheint aber nach erneutem Doppelklick auf das soeben vergrösserte Diagramm wieder an seiner Stelle.</w:t>
-      </w:r>
-      <w:r>
-        <w:t xml:space="preserve"> </w:t>
-      </w:r>
     </w:p>
     <w:p>
       <w:pPr>
         <w:pStyle w:val="berschrift2"/>
         <w:framePr w:wrap="around"/>
       </w:pPr>
-      <w:bookmarkStart w:id="24" w:name="_Toc5448439"/>
+      <w:bookmarkStart w:id="21" w:name="_Toc5543750"/>
       <w:r>
         <w:t xml:space="preserve">Haupt- und </w:t>
       </w:r>
@@ -8179,7 +7982,7 @@
       <w:r>
         <w:t>arameter</w:t>
       </w:r>
-      <w:bookmarkEnd w:id="24"/>
+      <w:bookmarkEnd w:id="21"/>
     </w:p>
     <w:p>
       <w:pPr>
@@ -8252,9 +8055,9 @@
           <w:sz w:val="16"/>
         </w:rPr>
       </w:pPr>
-      <w:bookmarkStart w:id="25" w:name="_Ref5089447"/>
-      <w:bookmarkStart w:id="26" w:name="_Toc4188516"/>
-      <w:bookmarkStart w:id="27" w:name="_Toc4236498"/>
+      <w:bookmarkStart w:id="22" w:name="_Toc4188516"/>
+      <w:bookmarkStart w:id="23" w:name="_Toc4236498"/>
+      <w:bookmarkStart w:id="24" w:name="_Ref5089447"/>
       <w:r>
         <w:rPr>
           <w:i w:val="0"/>
@@ -8294,7 +8097,7 @@
           <w:color w:val="auto"/>
           <w:sz w:val="16"/>
         </w:rPr>
-        <w:t>11</w:t>
+        <w:t>2</w:t>
       </w:r>
       <w:r>
         <w:rPr>
@@ -8304,7 +8107,7 @@
         </w:rPr>
         <w:fldChar w:fldCharType="end"/>
       </w:r>
-      <w:bookmarkEnd w:id="25"/>
+      <w:bookmarkEnd w:id="24"/>
       <w:r>
         <w:rPr>
           <w:i w:val="0"/>
@@ -8313,18 +8116,15 @@
         </w:rPr>
         <w:t>: Parametereinstellungen</w:t>
       </w:r>
-      <w:bookmarkEnd w:id="26"/>
-      <w:bookmarkEnd w:id="27"/>
+      <w:bookmarkEnd w:id="22"/>
+      <w:bookmarkEnd w:id="23"/>
     </w:p>
     <w:p>
       <w:pPr>
         <w:ind w:left="0"/>
       </w:pPr>
       <w:r>
-        <w:t>Jeder Hauptparameter wird durch eine gewisse Anzahl parasitärer Parameter dargestellt. Die Werte der letzteren können via Eingabefeld gesetzt werden und später noch via Schieberegler, die in der s</w:t>
-      </w:r>
-      <w:r>
-        <w:t xml:space="preserve">iehe </w:t>
+        <w:t xml:space="preserve">Jeder Hauptparameter wird durch eine gewisse Anzahl parasitärer Parameter dargestellt. Die Werte der letzteren können via Eingabefeld gesetzt und später noch via Schieberegler, die in der </w:t>
       </w:r>
       <w:r>
         <w:rPr>
@@ -8339,36 +8139,39 @@
         <w:rPr>
           <w:highlight w:val="yellow"/>
         </w:rPr>
+      </w:r>
+      <w:r>
+        <w:rPr>
+          <w:highlight w:val="yellow"/>
+        </w:rPr>
         <w:instrText xml:space="preserve"> \* MERGEFORMAT </w:instrText>
       </w:r>
       <w:r>
         <w:rPr>
           <w:highlight w:val="yellow"/>
         </w:rPr>
+        <w:fldChar w:fldCharType="separate"/>
+      </w:r>
+      <w:r>
+        <w:t xml:space="preserve">Abbildung </w:t>
+      </w:r>
+      <w:r>
+        <w:rPr>
+          <w:noProof/>
+        </w:rPr>
+        <w:t>2</w:t>
       </w:r>
       <w:r>
         <w:rPr>
           <w:highlight w:val="yellow"/>
         </w:rPr>
-        <w:fldChar w:fldCharType="separate"/>
-      </w:r>
-      <w:r>
-        <w:t xml:space="preserve">Abbildung </w:t>
-      </w:r>
-      <w:r>
-        <w:rPr>
-          <w:noProof/>
-        </w:rPr>
-        <w:t>11</w:t>
-      </w:r>
-      <w:r>
-        <w:rPr>
-          <w:highlight w:val="yellow"/>
-        </w:rPr>
         <w:fldChar w:fldCharType="end"/>
       </w:r>
       <w:r>
-        <w:t xml:space="preserve"> zu sehen sind, um maximal </w:t>
+        <w:t xml:space="preserve"> </w:t>
+      </w:r>
+      <w:r>
+        <w:t xml:space="preserve">zu sehen sind, um maximal </w:t>
       </w:r>
       <w:r>
         <w:rPr>
@@ -8377,22 +8180,27 @@
         <w:t>±</w:t>
       </w:r>
       <w:r>
-        <w:t>30% verändert werden. Jede Veränderung eines Schiebereglers, löst eine erneute Berechnung im Model aus, worauf eine erneute Darstellung der Kurvendiagramme folgt. Oberhalb der Regler werden die momentanen Werte der parasitären Parameter in einem Label aufgezeigt.</w:t>
-      </w:r>
+        <w:t>30% verändert werden. Jede Veränderung eines Schiebereglers löst eine erneute Berechnung im Model aus, worauf eine erneute Darstellung der Kurvendiagramme folgt. Oberhalb der Regler werden die momentanen Werte der parasitären Parameter in einem Label aufgezeigt.</w:t>
+      </w:r>
+    </w:p>
+    <w:p>
+      <w:pPr>
+        <w:ind w:left="0"/>
+      </w:pPr>
     </w:p>
     <w:p>
       <w:pPr>
         <w:pStyle w:val="berschrift2"/>
         <w:framePr w:wrap="around"/>
       </w:pPr>
-      <w:bookmarkStart w:id="28" w:name="_Toc5448440"/>
+      <w:bookmarkStart w:id="25" w:name="_Toc5543751"/>
       <w:r>
         <w:t>Beschreibung</w:t>
       </w:r>
       <w:r>
         <w:t xml:space="preserve"> Programmablauf</w:t>
       </w:r>
-      <w:bookmarkEnd w:id="28"/>
+      <w:bookmarkEnd w:id="25"/>
     </w:p>
     <w:p>
       <w:pPr>
@@ -8428,7 +8236,11 @@
         <w:t xml:space="preserve">auf ihren </w:t>
       </w:r>
       <w:r>
-        <w:t xml:space="preserve">entsprechenden </w:t>
+        <w:t>entsprechen</w:t>
+      </w:r>
+      <w:r>
+        <w:lastRenderedPageBreak/>
+        <w:t xml:space="preserve">den </w:t>
       </w:r>
       <w:r>
         <w:t>Wert</w:t>
@@ -8452,15 +8264,13 @@
         <w:t xml:space="preserve"> </w:t>
       </w:r>
       <w:r>
-        <w:t xml:space="preserve">via Menüleiste gespeicherte </w:t>
-      </w:r>
-      <w:proofErr w:type="spellStart"/>
-      <w:r>
-        <w:t>Sessionen</w:t>
-      </w:r>
-      <w:proofErr w:type="spellEnd"/>
-      <w:r>
-        <w:t xml:space="preserve"> laden oder mit einer neuen beginnen.</w:t>
+        <w:t xml:space="preserve">via Menüleiste gespeicherte Sessionen laden oder mit einer </w:t>
+      </w:r>
+      <w:r>
+        <w:t>N</w:t>
+      </w:r>
+      <w:r>
+        <w:t>euen beginnen.</w:t>
       </w:r>
     </w:p>
     <w:p>
@@ -8473,7 +8283,6 @@
         <w:rPr>
           <w:noProof/>
         </w:rPr>
-        <w:lastRenderedPageBreak/>
         <w:drawing>
           <wp:inline distT="0" distB="0" distL="0" distR="0" wp14:anchorId="427F1E9C" wp14:editId="21C618DF">
             <wp:extent cx="3225800" cy="1765300"/>
@@ -8527,9 +8336,9 @@
           <w:sz w:val="16"/>
         </w:rPr>
       </w:pPr>
-      <w:bookmarkStart w:id="29" w:name="_Ref5089496"/>
-      <w:bookmarkStart w:id="30" w:name="_Toc4188517"/>
-      <w:bookmarkStart w:id="31" w:name="_Toc4236499"/>
+      <w:bookmarkStart w:id="26" w:name="_Toc4188517"/>
+      <w:bookmarkStart w:id="27" w:name="_Toc4236499"/>
+      <w:bookmarkStart w:id="28" w:name="_Ref5089496"/>
       <w:r>
         <w:rPr>
           <w:i w:val="0"/>
@@ -8569,7 +8378,7 @@
           <w:color w:val="auto"/>
           <w:sz w:val="16"/>
         </w:rPr>
-        <w:t>12</w:t>
+        <w:t>3</w:t>
       </w:r>
       <w:r>
         <w:rPr>
@@ -8579,7 +8388,7 @@
         </w:rPr>
         <w:fldChar w:fldCharType="end"/>
       </w:r>
-      <w:bookmarkEnd w:id="29"/>
+      <w:bookmarkEnd w:id="28"/>
       <w:r>
         <w:rPr>
           <w:i w:val="0"/>
@@ -8588,8 +8397,8 @@
         </w:rPr>
         <w:t>: Anpassung der Parameter</w:t>
       </w:r>
-      <w:bookmarkEnd w:id="30"/>
-      <w:bookmarkEnd w:id="31"/>
+      <w:bookmarkEnd w:id="26"/>
+      <w:bookmarkEnd w:id="27"/>
     </w:p>
     <w:p>
       <w:pPr>
@@ -8628,7 +8437,7 @@
         <w:rPr>
           <w:noProof/>
         </w:rPr>
-        <w:t>12</w:t>
+        <w:t>3</w:t>
       </w:r>
       <w:r>
         <w:rPr>
@@ -8733,9 +8542,9 @@
           <w:sz w:val="16"/>
         </w:rPr>
       </w:pPr>
-      <w:bookmarkStart w:id="32" w:name="_Ref5089549"/>
-      <w:bookmarkStart w:id="33" w:name="_Toc4188518"/>
-      <w:bookmarkStart w:id="34" w:name="_Toc4236500"/>
+      <w:bookmarkStart w:id="29" w:name="_Toc4188518"/>
+      <w:bookmarkStart w:id="30" w:name="_Toc4236500"/>
+      <w:bookmarkStart w:id="31" w:name="_Ref5089549"/>
       <w:r>
         <w:rPr>
           <w:i w:val="0"/>
@@ -8775,7 +8584,7 @@
           <w:color w:val="auto"/>
           <w:sz w:val="16"/>
         </w:rPr>
-        <w:t>13</w:t>
+        <w:t>4</w:t>
       </w:r>
       <w:r>
         <w:rPr>
@@ -8785,7 +8594,7 @@
         </w:rPr>
         <w:fldChar w:fldCharType="end"/>
       </w:r>
-      <w:bookmarkEnd w:id="32"/>
+      <w:bookmarkEnd w:id="31"/>
       <w:r>
         <w:rPr>
           <w:i w:val="0"/>
@@ -8794,8 +8603,8 @@
         </w:rPr>
         <w:t>: Kurvenansicht</w:t>
       </w:r>
-      <w:bookmarkEnd w:id="33"/>
-      <w:bookmarkEnd w:id="34"/>
+      <w:bookmarkEnd w:id="29"/>
+      <w:bookmarkEnd w:id="30"/>
     </w:p>
     <w:p>
       <w:pPr>
@@ -8805,7 +8614,13 @@
         <w:t>Bei Doppelklick auf ein Diagramm, übernimmt dieses die ganze Breite des Fensters und kann so genauer angesehen werden</w:t>
       </w:r>
       <w:r>
-        <w:t xml:space="preserve">, was in </w:t>
+        <w:t xml:space="preserve">, </w:t>
+      </w:r>
+      <w:r>
+        <w:t>wie es</w:t>
+      </w:r>
+      <w:r>
+        <w:t xml:space="preserve"> in </w:t>
       </w:r>
       <w:r>
         <w:rPr>
@@ -8840,7 +8655,7 @@
         <w:rPr>
           <w:noProof/>
         </w:rPr>
-        <w:t>13</w:t>
+        <w:t>4</w:t>
       </w:r>
       <w:r>
         <w:rPr>
@@ -8921,9 +8736,9 @@
           <w:sz w:val="16"/>
         </w:rPr>
       </w:pPr>
-      <w:bookmarkStart w:id="35" w:name="_Ref5089614"/>
-      <w:bookmarkStart w:id="36" w:name="_Toc4188519"/>
-      <w:bookmarkStart w:id="37" w:name="_Toc4236501"/>
+      <w:bookmarkStart w:id="32" w:name="_Toc4188519"/>
+      <w:bookmarkStart w:id="33" w:name="_Toc4236501"/>
+      <w:bookmarkStart w:id="34" w:name="_Ref5089614"/>
       <w:r>
         <w:rPr>
           <w:i w:val="0"/>
@@ -8963,7 +8778,7 @@
           <w:color w:val="auto"/>
           <w:sz w:val="16"/>
         </w:rPr>
-        <w:t>14</w:t>
+        <w:t>5</w:t>
       </w:r>
       <w:r>
         <w:rPr>
@@ -8973,7 +8788,7 @@
         </w:rPr>
         <w:fldChar w:fldCharType="end"/>
       </w:r>
-      <w:bookmarkEnd w:id="35"/>
+      <w:bookmarkEnd w:id="34"/>
       <w:r>
         <w:rPr>
           <w:i w:val="0"/>
@@ -8982,8 +8797,8 @@
         </w:rPr>
         <w:t>: Parameterauswirkung</w:t>
       </w:r>
-      <w:bookmarkEnd w:id="36"/>
-      <w:bookmarkEnd w:id="37"/>
+      <w:bookmarkEnd w:id="32"/>
+      <w:bookmarkEnd w:id="33"/>
     </w:p>
     <w:p>
       <w:pPr>
@@ -9073,7 +8888,7 @@
         <w:rPr>
           <w:noProof/>
         </w:rPr>
-        <w:t>14</w:t>
+        <w:t>5</w:t>
       </w:r>
       <w:r>
         <w:rPr>
@@ -9109,6 +8924,9 @@
         <w:t>realisiert</w:t>
       </w:r>
       <w:r>
+        <w:t xml:space="preserve"> werden</w:t>
+      </w:r>
+      <w:r>
         <w:t>.</w:t>
       </w:r>
       <w:r>
@@ -9121,7 +8939,11 @@
         <w:t>t</w:t>
       </w:r>
       <w:r>
-        <w:t>en die unterschiedlichen Auswirkungen aller parasitären Parameter schnell eingesehen werden, ohne dass die Nutzenden die Schieberegler einzeln verschieben müssen.</w:t>
+        <w:t>en die unterschied</w:t>
+      </w:r>
+      <w:r>
+        <w:lastRenderedPageBreak/>
+        <w:t>lichen Auswirkungen aller parasitären Parameter schnell eingesehen werden, ohne dass die Nutzenden die Schieberegler einzeln verschieben müssen.</w:t>
       </w:r>
     </w:p>
     <w:p>
@@ -9131,7 +8953,8 @@
         <w:sectPr>
           <w:headerReference w:type="default" r:id="rId13"/>
           <w:footerReference w:type="default" r:id="rId14"/>
-          <w:footerReference w:type="first" r:id="rId15"/>
+          <w:headerReference w:type="first" r:id="rId15"/>
+          <w:footerReference w:type="first" r:id="rId16"/>
           <w:pgSz w:w="11906" w:h="16838"/>
           <w:pgMar w:top="1304" w:right="1440" w:bottom="1021" w:left="1440" w:header="708" w:footer="708" w:gutter="0"/>
           <w:cols w:space="708"/>
@@ -9143,423 +8966,56 @@
     <w:p>
       <w:pPr>
         <w:pStyle w:val="berschrift1"/>
-      </w:pPr>
-      <w:bookmarkStart w:id="38" w:name="_Toc5448441"/>
+        <w:ind w:left="284"/>
+      </w:pPr>
+      <w:bookmarkStart w:id="35" w:name="_Toc5543752"/>
       <w:r>
         <w:lastRenderedPageBreak/>
         <w:t>Softwarestruktur</w:t>
       </w:r>
-      <w:bookmarkEnd w:id="38"/>
+      <w:bookmarkEnd w:id="35"/>
     </w:p>
     <w:p>
       <w:pPr>
         <w:pStyle w:val="berschrift2"/>
-        <w:framePr w:wrap="around"/>
-      </w:pPr>
-      <w:bookmarkStart w:id="39" w:name="_Toc5448442"/>
-      <w:r>
-        <w:t>Beschreibung</w:t>
-      </w:r>
-      <w:bookmarkEnd w:id="39"/>
-    </w:p>
-    <w:p>
-      <w:pPr>
-        <w:tabs>
-          <w:tab w:val="center" w:pos="4513"/>
-          <w:tab w:val="right" w:pos="9026"/>
-        </w:tabs>
-        <w:autoSpaceDE w:val="0"/>
-        <w:autoSpaceDN w:val="0"/>
-        <w:adjustRightInd w:val="0"/>
-        <w:spacing w:after="0" w:line="240" w:lineRule="auto"/>
-        <w:ind w:left="0" w:right="-720"/>
-        <w:rPr>
-          <w:rFonts w:cs="Arial"/>
-        </w:rPr>
-      </w:pPr>
-    </w:p>
-    <w:p>
-      <w:pPr>
-        <w:tabs>
-          <w:tab w:val="center" w:pos="4513"/>
-          <w:tab w:val="right" w:pos="9026"/>
-        </w:tabs>
-        <w:autoSpaceDE w:val="0"/>
-        <w:autoSpaceDN w:val="0"/>
-        <w:adjustRightInd w:val="0"/>
-        <w:spacing w:after="0" w:line="240" w:lineRule="auto"/>
-        <w:ind w:left="0" w:right="-720"/>
-        <w:rPr>
-          <w:rFonts w:cs="Arial"/>
-        </w:rPr>
-      </w:pPr>
-    </w:p>
-    <w:p>
-      <w:pPr>
-        <w:rPr>
-          <w:rFonts w:cs="Arial"/>
-        </w:rPr>
-      </w:pPr>
-      <w:r>
-        <w:rPr>
-          <w:rFonts w:cs="Arial"/>
-        </w:rPr>
-        <w:t xml:space="preserve">In der </w:t>
-      </w:r>
-      <w:r>
-        <w:fldChar w:fldCharType="begin"/>
-      </w:r>
-      <w:r>
-        <w:instrText xml:space="preserve"> REF _Ref5089681 \h </w:instrText>
-      </w:r>
-      <w:r>
-        <w:instrText xml:space="preserve"> \* MERGEFORMAT </w:instrText>
-      </w:r>
-      <w:r>
-        <w:fldChar w:fldCharType="separate"/>
-      </w:r>
-      <w:r>
-        <w:t>Abbildun</w:t>
-      </w:r>
-      <w:r>
-        <w:t>g</w:t>
-      </w:r>
-      <w:r>
-        <w:t xml:space="preserve"> </w:t>
-      </w:r>
+        <w:framePr w:wrap="auto" w:vAnchor="margin" w:yAlign="inline"/>
+        <w:ind w:left="851"/>
+      </w:pPr>
+      <w:bookmarkStart w:id="36" w:name="_Toc5543753"/>
+      <w:r>
+        <w:t>Klassendiagramm</w:t>
+      </w:r>
+      <w:bookmarkEnd w:id="36"/>
+    </w:p>
+    <w:p>
+      <w:pPr>
+        <w:pStyle w:val="Beschriftung"/>
+        <w:ind w:left="426" w:hanging="86"/>
+        <w:jc w:val="left"/>
+        <w:rPr>
+          <w:i w:val="0"/>
+          <w:color w:val="auto"/>
+          <w:sz w:val="16"/>
+          <w:szCs w:val="16"/>
+        </w:rPr>
+        <w:sectPr>
+          <w:pgSz w:w="16838" w:h="11906" w:orient="landscape"/>
+          <w:pgMar w:top="1440" w:right="1387" w:bottom="1440" w:left="1440" w:header="708" w:footer="708" w:gutter="0"/>
+          <w:cols w:space="708"/>
+          <w:titlePg/>
+          <w:docGrid w:linePitch="360"/>
+        </w:sectPr>
+      </w:pPr>
+      <w:bookmarkStart w:id="37" w:name="_Ref5542994"/>
       <w:r>
         <w:rPr>
           <w:noProof/>
         </w:rPr>
-        <w:t>15</w:t>
-      </w:r>
-      <w:r>
-        <w:fldChar w:fldCharType="end"/>
-      </w:r>
-      <w:r>
-        <w:t xml:space="preserve"> </w:t>
-      </w:r>
-      <w:r>
-        <w:rPr>
-          <w:rFonts w:cs="Arial"/>
-        </w:rPr>
-        <w:t>ist ersichtlich, dass die Aufgabe objektorientiert gelöst wird.</w:t>
-      </w:r>
-    </w:p>
-    <w:p>
-      <w:pPr>
-        <w:rPr>
-          <w:rFonts w:cs="Arial"/>
-        </w:rPr>
-      </w:pPr>
-      <w:r>
-        <w:rPr>
-          <w:rFonts w:cs="Arial"/>
-        </w:rPr>
-        <w:t xml:space="preserve">Von besonderem Interesse ist die abstrakte Klasse </w:t>
-      </w:r>
-      <w:proofErr w:type="spellStart"/>
-      <w:r>
-        <w:rPr>
-          <w:rFonts w:cs="Arial"/>
-        </w:rPr>
-        <w:t>Component</w:t>
-      </w:r>
-      <w:proofErr w:type="spellEnd"/>
-      <w:r>
-        <w:rPr>
-          <w:rFonts w:cs="Arial"/>
-        </w:rPr>
-        <w:t>, mit der alle Bauteile des Filters modelliert werden können. Ob ideale</w:t>
-      </w:r>
-      <w:r>
-        <w:rPr>
-          <w:rFonts w:cs="Arial"/>
-        </w:rPr>
-        <w:t>-</w:t>
-      </w:r>
-      <w:r>
-        <w:rPr>
-          <w:rFonts w:cs="Arial"/>
-        </w:rPr>
-        <w:t xml:space="preserve"> oder reale Bauteile, ob parallel oder in </w:t>
-      </w:r>
-      <w:r>
-        <w:rPr>
-          <w:rFonts w:cs="Arial"/>
-        </w:rPr>
-        <w:t>S</w:t>
-      </w:r>
-      <w:r>
-        <w:rPr>
-          <w:rFonts w:cs="Arial"/>
-        </w:rPr>
-        <w:t>erie</w:t>
-      </w:r>
-      <w:r>
-        <w:rPr>
-          <w:rFonts w:cs="Arial"/>
-        </w:rPr>
-        <w:t xml:space="preserve"> geschaltet</w:t>
-      </w:r>
-      <w:r>
-        <w:rPr>
-          <w:rFonts w:cs="Arial"/>
-        </w:rPr>
-        <w:t xml:space="preserve">, von jedem </w:t>
-      </w:r>
-      <w:r>
-        <w:rPr>
-          <w:rFonts w:cs="Arial"/>
-        </w:rPr>
-        <w:t xml:space="preserve">Bauteil </w:t>
-      </w:r>
-      <w:r>
-        <w:rPr>
-          <w:rFonts w:cs="Arial"/>
-        </w:rPr>
-        <w:t>kann die Impedanz</w:t>
-      </w:r>
-      <w:r>
-        <w:rPr>
-          <w:rFonts w:cs="Arial"/>
-        </w:rPr>
-        <w:t xml:space="preserve"> berechnet werden.</w:t>
-      </w:r>
-      <w:r>
-        <w:rPr>
-          <w:rFonts w:cs="Arial"/>
-        </w:rPr>
-        <w:t xml:space="preserve"> </w:t>
-      </w:r>
-      <w:r>
-        <w:rPr>
-          <w:rFonts w:cs="Arial"/>
-        </w:rPr>
-        <w:t>D</w:t>
-      </w:r>
-      <w:r>
-        <w:rPr>
-          <w:rFonts w:cs="Arial"/>
-        </w:rPr>
-        <w:t xml:space="preserve">araus </w:t>
-      </w:r>
-      <w:r>
-        <w:rPr>
-          <w:rFonts w:cs="Arial"/>
-        </w:rPr>
-        <w:t xml:space="preserve">wird </w:t>
-      </w:r>
-      <w:r>
-        <w:rPr>
-          <w:rFonts w:cs="Arial"/>
-        </w:rPr>
-        <w:t xml:space="preserve">die Matrix des </w:t>
-      </w:r>
-      <w:proofErr w:type="spellStart"/>
-      <w:r>
-        <w:rPr>
-          <w:rFonts w:cs="Arial"/>
-        </w:rPr>
-        <w:t>Zweitors</w:t>
-      </w:r>
-      <w:proofErr w:type="spellEnd"/>
-      <w:r>
-        <w:rPr>
-          <w:rFonts w:cs="Arial"/>
-        </w:rPr>
-        <w:t xml:space="preserve"> und dann die </w:t>
-      </w:r>
-      <w:proofErr w:type="spellStart"/>
-      <w:r>
-        <w:rPr>
-          <w:rFonts w:cs="Arial"/>
-        </w:rPr>
-        <w:t>Einfügedämpfungen</w:t>
-      </w:r>
-      <w:proofErr w:type="spellEnd"/>
-      <w:r>
-        <w:rPr>
-          <w:rFonts w:cs="Arial"/>
-        </w:rPr>
-        <w:t xml:space="preserve"> der entsprechenden Filterschaltung berechnet.</w:t>
-      </w:r>
-    </w:p>
-    <w:p>
-      <w:pPr>
-        <w:tabs>
-          <w:tab w:val="center" w:pos="4513"/>
-          <w:tab w:val="right" w:pos="9026"/>
-        </w:tabs>
-        <w:autoSpaceDE w:val="0"/>
-        <w:autoSpaceDN w:val="0"/>
-        <w:adjustRightInd w:val="0"/>
-        <w:spacing w:after="0" w:line="240" w:lineRule="auto"/>
-        <w:ind w:right="-720"/>
-        <w:rPr>
-          <w:rFonts w:cs="Arial"/>
-        </w:rPr>
-      </w:pPr>
-      <w:r>
-        <w:rPr>
-          <w:rFonts w:cs="Arial"/>
-        </w:rPr>
-        <w:t xml:space="preserve">Sobald Nutzende mit der Bedienoberfläche interagieren, sorgt der </w:t>
-      </w:r>
-      <w:proofErr w:type="spellStart"/>
-      <w:r>
-        <w:rPr>
-          <w:rFonts w:cs="Arial"/>
-        </w:rPr>
-        <w:t>ChangeListener</w:t>
-      </w:r>
-      <w:proofErr w:type="spellEnd"/>
-      <w:r>
-        <w:rPr>
-          <w:rFonts w:cs="Arial"/>
-        </w:rPr>
-        <w:t xml:space="preserve"> dafür, dass die entsprechenden Funktionen im Controller ausgelöst werden. Bei einer Änderung eines Parameterwerts wird zum Beispiel via Controller im Model eine Funktion aufgerufen, </w:t>
-      </w:r>
-      <w:r>
-        <w:rPr>
-          <w:rFonts w:cs="Arial"/>
-        </w:rPr>
-        <w:t>welche</w:t>
-      </w:r>
-      <w:r>
-        <w:rPr>
-          <w:rFonts w:cs="Arial"/>
-        </w:rPr>
-        <w:t xml:space="preserve"> die </w:t>
-      </w:r>
-      <w:proofErr w:type="spellStart"/>
-      <w:r>
-        <w:rPr>
-          <w:rFonts w:cs="Arial"/>
-        </w:rPr>
-        <w:t>Einfügedämpfung</w:t>
-      </w:r>
-      <w:proofErr w:type="spellEnd"/>
-      <w:r>
-        <w:rPr>
-          <w:rFonts w:cs="Arial"/>
-        </w:rPr>
-        <w:t xml:space="preserve"> neu berechnet. Nach der Berechnung erfolgt automatisch das </w:t>
-      </w:r>
-      <w:r>
-        <w:rPr>
-          <w:rFonts w:cs="Arial"/>
-        </w:rPr>
-        <w:t>N</w:t>
-      </w:r>
-      <w:r>
-        <w:rPr>
-          <w:rFonts w:cs="Arial"/>
-        </w:rPr>
-        <w:t xml:space="preserve">euzeichnen der Kurven: das Model bewirkt via </w:t>
-      </w:r>
-      <w:proofErr w:type="spellStart"/>
-      <w:proofErr w:type="gramStart"/>
-      <w:r>
-        <w:rPr>
-          <w:rFonts w:cs="Arial"/>
-        </w:rPr>
-        <w:t>notifyObservers</w:t>
-      </w:r>
-      <w:proofErr w:type="spellEnd"/>
-      <w:r>
-        <w:rPr>
-          <w:rFonts w:cs="Arial"/>
-        </w:rPr>
-        <w:t>(</w:t>
-      </w:r>
-      <w:proofErr w:type="gramEnd"/>
-      <w:r>
-        <w:rPr>
-          <w:rFonts w:cs="Arial"/>
-        </w:rPr>
-        <w:t xml:space="preserve">), dass die Funktion update() in der View aufgerufen wird und </w:t>
-      </w:r>
-      <w:r>
-        <w:rPr>
-          <w:rFonts w:cs="Arial"/>
-        </w:rPr>
-        <w:t>s</w:t>
-      </w:r>
-      <w:r>
-        <w:rPr>
-          <w:rFonts w:cs="Arial"/>
-        </w:rPr>
-        <w:t xml:space="preserve">ich </w:t>
-      </w:r>
-      <w:r>
-        <w:rPr>
-          <w:rFonts w:cs="Arial"/>
-        </w:rPr>
-        <w:t xml:space="preserve">so </w:t>
-      </w:r>
-      <w:r>
-        <w:rPr>
-          <w:rFonts w:cs="Arial"/>
-        </w:rPr>
-        <w:t>die betroffenen Komponenten aktualisieren.</w:t>
-      </w:r>
-    </w:p>
-    <w:p>
-      <w:pPr>
-        <w:ind w:left="0"/>
-        <w:jc w:val="left"/>
-      </w:pPr>
-      <w:r>
-        <w:br w:type="page"/>
-      </w:r>
-    </w:p>
-    <w:p>
-      <w:pPr>
-        <w:pStyle w:val="berschrift2"/>
-        <w:framePr w:wrap="around"/>
-        <w:ind w:left="851"/>
-      </w:pPr>
-      <w:bookmarkStart w:id="40" w:name="_Toc5448443"/>
-      <w:r>
-        <w:lastRenderedPageBreak/>
-        <w:t>Klassendiagram</w:t>
-      </w:r>
-      <w:r>
-        <w:t>m</w:t>
-      </w:r>
-      <w:bookmarkEnd w:id="40"/>
-    </w:p>
-    <w:p>
-      <w:pPr>
-        <w:ind w:left="0"/>
-        <w:jc w:val="left"/>
-      </w:pPr>
-      <w:r>
-        <w:rPr>
-          <w:noProof/>
-        </w:rPr>
         <w:drawing>
-          <wp:anchor distT="0" distB="0" distL="114300" distR="114300" simplePos="0" relativeHeight="251661312" behindDoc="0" locked="0" layoutInCell="1" allowOverlap="1" wp14:anchorId="523ACB3C" wp14:editId="6EC42616">
-            <wp:simplePos x="0" y="0"/>
-            <wp:positionH relativeFrom="column">
-              <wp:posOffset>-1913255</wp:posOffset>
-            </wp:positionH>
-            <wp:positionV relativeFrom="paragraph">
-              <wp:posOffset>233045</wp:posOffset>
-            </wp:positionV>
-            <wp:extent cx="9197340" cy="4374515"/>
-            <wp:effectExtent l="0" t="0" r="3810" b="6985"/>
-            <wp:wrapThrough wrapText="bothSides">
-              <wp:wrapPolygon edited="0">
-                <wp:start x="0" y="0"/>
-                <wp:lineTo x="0" y="21540"/>
-                <wp:lineTo x="21564" y="21540"/>
-                <wp:lineTo x="21564" y="0"/>
-                <wp:lineTo x="0" y="0"/>
-              </wp:wrapPolygon>
-            </wp:wrapThrough>
-            <wp:docPr id="23" name="Grafik 23"/>
+          <wp:inline distT="0" distB="0" distL="0" distR="0" wp14:anchorId="569CB83B" wp14:editId="073FA532">
+            <wp:extent cx="8589010" cy="4904929"/>
+            <wp:effectExtent l="0" t="0" r="2540" b="0"/>
+            <wp:docPr id="3" name="Grafik 3" descr="Ein Bild, das Screenshot enthält.&#10;&#10;Automatisch generierte Beschreibung"/>
             <wp:cNvGraphicFramePr>
               <a:graphicFrameLocks xmlns:a="http://schemas.openxmlformats.org/drawingml/2006/main" noChangeAspect="1"/>
             </wp:cNvGraphicFramePr>
@@ -9567,11 +9023,11 @@
               <a:graphicData uri="http://schemas.openxmlformats.org/drawingml/2006/picture">
                 <pic:pic xmlns:pic="http://schemas.openxmlformats.org/drawingml/2006/picture">
                   <pic:nvPicPr>
-                    <pic:cNvPr id="1" name=""/>
+                    <pic:cNvPr id="3" name="KlassendiagrammFINAL.png"/>
                     <pic:cNvPicPr/>
                   </pic:nvPicPr>
                   <pic:blipFill>
-                    <a:blip r:embed="rId16">
+                    <a:blip r:embed="rId17">
                       <a:extLst>
                         <a:ext uri="{28A0092B-C50C-407E-A947-70E740481C1C}">
                           <a14:useLocalDpi xmlns:a14="http://schemas.microsoft.com/office/drawing/2010/main" val="0"/>
@@ -9585,7 +9041,7 @@
                   <pic:spPr>
                     <a:xfrm>
                       <a:off x="0" y="0"/>
-                      <a:ext cx="9197340" cy="4374515"/>
+                      <a:ext cx="8601091" cy="4911828"/>
                     </a:xfrm>
                     <a:prstGeom prst="rect">
                       <a:avLst/>
@@ -9594,57 +9050,42 @@
                 </pic:pic>
               </a:graphicData>
             </a:graphic>
-            <wp14:sizeRelH relativeFrom="page">
-              <wp14:pctWidth>0</wp14:pctWidth>
-            </wp14:sizeRelH>
-            <wp14:sizeRelV relativeFrom="page">
-              <wp14:pctHeight>0</wp14:pctHeight>
-            </wp14:sizeRelV>
-          </wp:anchor>
+          </wp:inline>
         </w:drawing>
       </w:r>
-    </w:p>
-    <w:p>
-      <w:pPr>
-        <w:pStyle w:val="Beschriftung"/>
+      <w:r>
         <w:rPr>
           <w:i w:val="0"/>
           <w:color w:val="auto"/>
           <w:sz w:val="16"/>
-        </w:rPr>
-      </w:pPr>
-      <w:bookmarkStart w:id="41" w:name="_Ref5089681"/>
-      <w:bookmarkStart w:id="42" w:name="_Toc4188520"/>
-      <w:bookmarkStart w:id="43" w:name="_Toc4236502"/>
+          <w:szCs w:val="16"/>
+        </w:rPr>
+        <w:t xml:space="preserve">Abbildung </w:t>
+      </w:r>
       <w:r>
         <w:rPr>
           <w:i w:val="0"/>
           <w:color w:val="auto"/>
           <w:sz w:val="16"/>
-        </w:rPr>
-        <w:t xml:space="preserve">Abbildung </w:t>
+          <w:szCs w:val="16"/>
+        </w:rPr>
+        <w:fldChar w:fldCharType="begin"/>
       </w:r>
       <w:r>
         <w:rPr>
           <w:i w:val="0"/>
           <w:color w:val="auto"/>
           <w:sz w:val="16"/>
-        </w:rPr>
-        <w:fldChar w:fldCharType="begin"/>
+          <w:szCs w:val="16"/>
+        </w:rPr>
+        <w:instrText xml:space="preserve"> SEQ Abbildung \* ARABIC </w:instrText>
       </w:r>
       <w:r>
         <w:rPr>
           <w:i w:val="0"/>
           <w:color w:val="auto"/>
           <w:sz w:val="16"/>
-        </w:rPr>
-        <w:instrText xml:space="preserve"> SEQ Abbildung \* ARABIC </w:instrText>
-      </w:r>
-      <w:r>
-        <w:rPr>
-          <w:i w:val="0"/>
-          <w:color w:val="auto"/>
-          <w:sz w:val="16"/>
+          <w:szCs w:val="16"/>
         </w:rPr>
         <w:fldChar w:fldCharType="separate"/>
       </w:r>
@@ -9654,46 +9095,471 @@
           <w:noProof/>
           <w:color w:val="auto"/>
           <w:sz w:val="16"/>
-        </w:rPr>
-        <w:t>15</w:t>
-      </w:r>
-      <w:r>
-        <w:rPr>
-          <w:i w:val="0"/>
-          <w:color w:val="auto"/>
-          <w:sz w:val="16"/>
-        </w:rPr>
-        <w:fldChar w:fldCharType="end"/>
-      </w:r>
-      <w:bookmarkEnd w:id="41"/>
-      <w:r>
-        <w:rPr>
-          <w:i w:val="0"/>
-          <w:color w:val="auto"/>
-          <w:sz w:val="16"/>
-        </w:rPr>
-        <w:t>: Klassendiagramm</w:t>
-      </w:r>
-      <w:bookmarkEnd w:id="42"/>
-      <w:bookmarkEnd w:id="43"/>
-    </w:p>
-    <w:p>
-      <w:pPr>
-        <w:pStyle w:val="Beschriftung"/>
-        <w:jc w:val="left"/>
+          <w:szCs w:val="16"/>
+        </w:rPr>
+        <w:t>6</w:t>
+      </w:r>
+      <w:r>
         <w:rPr>
           <w:i w:val="0"/>
           <w:color w:val="auto"/>
           <w:sz w:val="16"/>
           <w:szCs w:val="16"/>
         </w:rPr>
+        <w:fldChar w:fldCharType="end"/>
+      </w:r>
+      <w:bookmarkEnd w:id="37"/>
+      <w:r>
+        <w:rPr>
+          <w:i w:val="0"/>
+          <w:color w:val="auto"/>
+          <w:sz w:val="16"/>
+          <w:szCs w:val="16"/>
+        </w:rPr>
+        <w:t>: Klassendiagramm</w:t>
+      </w:r>
+    </w:p>
+    <w:p>
+      <w:pPr>
+        <w:ind w:left="0"/>
+      </w:pPr>
+    </w:p>
+    <w:p>
+      <w:pPr>
+        <w:pStyle w:val="berschrift2"/>
+        <w:framePr w:wrap="around"/>
+        <w:ind w:left="567"/>
+      </w:pPr>
+      <w:bookmarkStart w:id="38" w:name="_Toc5543754"/>
+      <w:r>
+        <w:t>Beschreibung</w:t>
+      </w:r>
+      <w:bookmarkEnd w:id="38"/>
+    </w:p>
+    <w:p>
+      <w:pPr>
+        <w:ind w:left="0" w:right="350"/>
+        <w:rPr>
+          <w:rFonts w:cs="Arial"/>
+        </w:rPr>
+      </w:pPr>
+    </w:p>
+    <w:p>
+      <w:pPr>
+        <w:ind w:left="0" w:right="-46"/>
+        <w:rPr>
+          <w:rFonts w:cs="Arial"/>
+        </w:rPr>
+      </w:pPr>
+      <w:r>
+        <w:rPr>
+          <w:rFonts w:cs="Arial"/>
+        </w:rPr>
+        <w:t xml:space="preserve">In der </w:t>
+      </w:r>
+      <w:r>
+        <w:rPr>
+          <w:rFonts w:cs="Arial"/>
+        </w:rPr>
+        <w:fldChar w:fldCharType="begin"/>
+      </w:r>
+      <w:r>
+        <w:rPr>
+          <w:rFonts w:cs="Arial"/>
+        </w:rPr>
+        <w:instrText xml:space="preserve"> REF _Ref5542994 \h </w:instrText>
+      </w:r>
+      <w:r>
+        <w:rPr>
+          <w:rFonts w:cs="Arial"/>
+        </w:rPr>
+      </w:r>
+      <w:r>
+        <w:rPr>
+          <w:rFonts w:cs="Arial"/>
+        </w:rPr>
+        <w:instrText xml:space="preserve"> \* MERGEFORMAT </w:instrText>
+      </w:r>
+      <w:r>
+        <w:rPr>
+          <w:rFonts w:cs="Arial"/>
+        </w:rPr>
+        <w:fldChar w:fldCharType="separate"/>
+      </w:r>
+      <w:r>
+        <w:drawing>
+          <wp:inline distT="0" distB="0" distL="0" distR="0" wp14:anchorId="2B4BA6D2" wp14:editId="104B9318">
+            <wp:extent cx="8589010" cy="4904929"/>
+            <wp:effectExtent l="0" t="0" r="2540" b="0"/>
+            <wp:docPr id="9" name="Grafik 9" descr="Ein Bild, das Screenshot enthält.&#10;&#10;Automatisch generierte Beschreibung"/>
+            <wp:cNvGraphicFramePr>
+              <a:graphicFrameLocks xmlns:a="http://schemas.openxmlformats.org/drawingml/2006/main" noChangeAspect="1"/>
+            </wp:cNvGraphicFramePr>
+            <a:graphic xmlns:a="http://schemas.openxmlformats.org/drawingml/2006/main">
+              <a:graphicData uri="http://schemas.openxmlformats.org/drawingml/2006/picture">
+                <pic:pic xmlns:pic="http://schemas.openxmlformats.org/drawingml/2006/picture">
+                  <pic:nvPicPr>
+                    <pic:cNvPr id="3" name="KlassendiagrammFINAL.png"/>
+                    <pic:cNvPicPr/>
+                  </pic:nvPicPr>
+                  <pic:blipFill>
+                    <a:blip r:embed="rId17">
+                      <a:extLst>
+                        <a:ext uri="{28A0092B-C50C-407E-A947-70E740481C1C}">
+                          <a14:useLocalDpi xmlns:a14="http://schemas.microsoft.com/office/drawing/2010/main" val="0"/>
+                        </a:ext>
+                      </a:extLst>
+                    </a:blip>
+                    <a:stretch>
+                      <a:fillRect/>
+                    </a:stretch>
+                  </pic:blipFill>
+                  <pic:spPr>
+                    <a:xfrm>
+                      <a:off x="0" y="0"/>
+                      <a:ext cx="8601091" cy="4911828"/>
+                    </a:xfrm>
+                    <a:prstGeom prst="rect">
+                      <a:avLst/>
+                    </a:prstGeom>
+                  </pic:spPr>
+                </pic:pic>
+              </a:graphicData>
+            </a:graphic>
+          </wp:inline>
+        </w:drawing>
+      </w:r>
+      <w:r>
+        <w:t>Abbildung</w:t>
+      </w:r>
+      <w:r>
+        <w:rPr>
+          <w:noProof/>
+        </w:rPr>
+        <w:t xml:space="preserve"> </w:t>
+      </w:r>
+      <w:r>
+        <w:rPr>
+          <w:i/>
+          <w:noProof/>
+          <w:sz w:val="16"/>
+          <w:szCs w:val="16"/>
+        </w:rPr>
+        <w:t>6</w:t>
+      </w:r>
+      <w:r>
+        <w:rPr>
+          <w:rFonts w:cs="Arial"/>
+        </w:rPr>
+        <w:fldChar w:fldCharType="end"/>
+      </w:r>
+      <w:r>
+        <w:rPr>
+          <w:rFonts w:cs="Arial"/>
+        </w:rPr>
+        <w:t xml:space="preserve"> </w:t>
+      </w:r>
+      <w:r>
+        <w:rPr>
+          <w:rFonts w:cs="Arial"/>
+        </w:rPr>
+        <w:t>ist ersichtlich, dass die Aufgabe objektorientiert gelöst wird.</w:t>
+      </w:r>
+    </w:p>
+    <w:p>
+      <w:pPr>
+        <w:ind w:left="0" w:right="-46"/>
+        <w:rPr>
+          <w:rFonts w:cs="Arial"/>
+        </w:rPr>
+      </w:pPr>
+      <w:r>
+        <w:rPr>
+          <w:rFonts w:cs="Arial"/>
+        </w:rPr>
+        <w:t xml:space="preserve">Von besonderem Interesse ist die abstrakte Klasse </w:t>
+      </w:r>
+      <w:proofErr w:type="spellStart"/>
+      <w:r>
+        <w:rPr>
+          <w:rFonts w:cs="Arial"/>
+        </w:rPr>
+        <w:t>Component</w:t>
+      </w:r>
+      <w:proofErr w:type="spellEnd"/>
+      <w:r>
+        <w:rPr>
+          <w:rFonts w:cs="Arial"/>
+        </w:rPr>
+        <w:t>, mit der alle Bauteile des Filters modelliert werden können. Ob ideale</w:t>
+      </w:r>
+      <w:r>
+        <w:rPr>
+          <w:rFonts w:cs="Arial"/>
+        </w:rPr>
+        <w:t>-</w:t>
+      </w:r>
+      <w:r>
+        <w:rPr>
+          <w:rFonts w:cs="Arial"/>
+        </w:rPr>
+        <w:t xml:space="preserve"> oder reale Bauteile, ob parallel oder in </w:t>
+      </w:r>
+      <w:r>
+        <w:rPr>
+          <w:rFonts w:cs="Arial"/>
+        </w:rPr>
+        <w:t>S</w:t>
+      </w:r>
+      <w:r>
+        <w:rPr>
+          <w:rFonts w:cs="Arial"/>
+        </w:rPr>
+        <w:t>erie</w:t>
+      </w:r>
+      <w:r>
+        <w:rPr>
+          <w:rFonts w:cs="Arial"/>
+        </w:rPr>
+        <w:t xml:space="preserve"> geschaltet</w:t>
+      </w:r>
+      <w:r>
+        <w:rPr>
+          <w:rFonts w:cs="Arial"/>
+        </w:rPr>
+        <w:t xml:space="preserve">, von jedem </w:t>
+      </w:r>
+      <w:r>
+        <w:rPr>
+          <w:rFonts w:cs="Arial"/>
+        </w:rPr>
+        <w:t xml:space="preserve">Bauteil </w:t>
+      </w:r>
+      <w:r>
+        <w:rPr>
+          <w:rFonts w:cs="Arial"/>
+        </w:rPr>
+        <w:t>kann die Impedanz</w:t>
+      </w:r>
+      <w:r>
+        <w:rPr>
+          <w:rFonts w:cs="Arial"/>
+        </w:rPr>
+        <w:t xml:space="preserve"> berechnet werden.</w:t>
+      </w:r>
+      <w:r>
+        <w:rPr>
+          <w:rFonts w:cs="Arial"/>
+        </w:rPr>
+        <w:t xml:space="preserve"> </w:t>
+      </w:r>
+      <w:r>
+        <w:rPr>
+          <w:rFonts w:cs="Arial"/>
+        </w:rPr>
+        <w:t>D</w:t>
+      </w:r>
+      <w:r>
+        <w:rPr>
+          <w:rFonts w:cs="Arial"/>
+        </w:rPr>
+        <w:t xml:space="preserve">araus </w:t>
+      </w:r>
+      <w:r>
+        <w:rPr>
+          <w:rFonts w:cs="Arial"/>
+        </w:rPr>
+        <w:t xml:space="preserve">wird </w:t>
+      </w:r>
+      <w:r>
+        <w:rPr>
+          <w:rFonts w:cs="Arial"/>
+        </w:rPr>
+        <w:t xml:space="preserve">die Matrix des </w:t>
+      </w:r>
+      <w:proofErr w:type="spellStart"/>
+      <w:r>
+        <w:rPr>
+          <w:rFonts w:cs="Arial"/>
+        </w:rPr>
+        <w:t>Zweitors</w:t>
+      </w:r>
+      <w:proofErr w:type="spellEnd"/>
+      <w:r>
+        <w:rPr>
+          <w:rFonts w:cs="Arial"/>
+        </w:rPr>
+        <w:t xml:space="preserve"> und dann die </w:t>
+      </w:r>
+      <w:proofErr w:type="spellStart"/>
+      <w:r>
+        <w:rPr>
+          <w:rFonts w:cs="Arial"/>
+        </w:rPr>
+        <w:t>Einfügedämpfungen</w:t>
+      </w:r>
+      <w:proofErr w:type="spellEnd"/>
+      <w:r>
+        <w:rPr>
+          <w:rFonts w:cs="Arial"/>
+        </w:rPr>
+        <w:t xml:space="preserve"> der entsprechenden Filterschaltung berechnet.</w:t>
+      </w:r>
+    </w:p>
+    <w:p>
+      <w:pPr>
+        <w:tabs>
+          <w:tab w:val="center" w:pos="4513"/>
+          <w:tab w:val="right" w:pos="9026"/>
+        </w:tabs>
+        <w:autoSpaceDE w:val="0"/>
+        <w:autoSpaceDN w:val="0"/>
+        <w:adjustRightInd w:val="0"/>
+        <w:spacing w:after="0" w:line="240" w:lineRule="auto"/>
+        <w:ind w:left="0" w:right="-46"/>
+        <w:rPr>
+          <w:rFonts w:cs="Arial"/>
+        </w:rPr>
+      </w:pPr>
+      <w:r>
+        <w:rPr>
+          <w:rFonts w:cs="Arial"/>
+        </w:rPr>
+        <w:t xml:space="preserve">Sobald Nutzende mit der Bedienoberfläche interagieren, sorgt der </w:t>
+      </w:r>
+      <w:proofErr w:type="spellStart"/>
+      <w:r>
+        <w:rPr>
+          <w:rFonts w:cs="Arial"/>
+        </w:rPr>
+        <w:t>ChangeListener</w:t>
+      </w:r>
+      <w:proofErr w:type="spellEnd"/>
+      <w:r>
+        <w:rPr>
+          <w:rFonts w:cs="Arial"/>
+        </w:rPr>
+        <w:t xml:space="preserve"> dafür, dass die entsprechenden Funktionen im Controller ausgelöst werden. Bei einer Änderung eines Parameterwerts wird zum Beispiel via Controller im Model eine Funktion aufgerufen, </w:t>
+      </w:r>
+      <w:r>
+        <w:rPr>
+          <w:rFonts w:cs="Arial"/>
+        </w:rPr>
+        <w:t>welche</w:t>
+      </w:r>
+      <w:r>
+        <w:rPr>
+          <w:rFonts w:cs="Arial"/>
+        </w:rPr>
+        <w:t xml:space="preserve"> die </w:t>
+      </w:r>
+      <w:proofErr w:type="spellStart"/>
+      <w:r>
+        <w:rPr>
+          <w:rFonts w:cs="Arial"/>
+        </w:rPr>
+        <w:t>Einfügedämpfung</w:t>
+      </w:r>
+      <w:proofErr w:type="spellEnd"/>
+      <w:r>
+        <w:rPr>
+          <w:rFonts w:cs="Arial"/>
+        </w:rPr>
+        <w:t xml:space="preserve"> neu berechnet. Nach der Berechnung erfolgt automatisch das </w:t>
+      </w:r>
+      <w:r>
+        <w:rPr>
+          <w:rFonts w:cs="Arial"/>
+        </w:rPr>
+        <w:t>N</w:t>
+      </w:r>
+      <w:r>
+        <w:rPr>
+          <w:rFonts w:cs="Arial"/>
+        </w:rPr>
+        <w:t xml:space="preserve">euzeichnen der Kurven: </w:t>
+      </w:r>
+      <w:r>
+        <w:rPr>
+          <w:rFonts w:cs="Arial"/>
+        </w:rPr>
+        <w:t>D</w:t>
+      </w:r>
+      <w:r>
+        <w:rPr>
+          <w:rFonts w:cs="Arial"/>
+        </w:rPr>
+        <w:t xml:space="preserve">as Model bewirkt via </w:t>
+      </w:r>
+      <w:proofErr w:type="spellStart"/>
+      <w:proofErr w:type="gramStart"/>
+      <w:r>
+        <w:rPr>
+          <w:rFonts w:cs="Arial"/>
+        </w:rPr>
+        <w:t>notifyObservers</w:t>
+      </w:r>
+      <w:proofErr w:type="spellEnd"/>
+      <w:r>
+        <w:rPr>
+          <w:rFonts w:cs="Arial"/>
+        </w:rPr>
+        <w:t>(</w:t>
+      </w:r>
+      <w:proofErr w:type="gramEnd"/>
+      <w:r>
+        <w:rPr>
+          <w:rFonts w:cs="Arial"/>
+        </w:rPr>
+        <w:t>), dass die Funktion update() in der View aufgerufen wird und</w:t>
+      </w:r>
+      <w:r>
+        <w:rPr>
+          <w:rFonts w:cs="Arial"/>
+        </w:rPr>
+        <w:t xml:space="preserve"> aktualisiert</w:t>
+      </w:r>
+      <w:r>
+        <w:rPr>
+          <w:rFonts w:cs="Arial"/>
+        </w:rPr>
+        <w:t xml:space="preserve"> </w:t>
+      </w:r>
+      <w:r>
+        <w:rPr>
+          <w:rFonts w:cs="Arial"/>
+        </w:rPr>
+        <w:t xml:space="preserve">so </w:t>
+      </w:r>
+      <w:r>
+        <w:rPr>
+          <w:rFonts w:cs="Arial"/>
+        </w:rPr>
+        <w:t>die betroffenen Komponenten.</w:t>
+      </w:r>
+    </w:p>
+    <w:p>
+      <w:pPr>
+        <w:tabs>
+          <w:tab w:val="center" w:pos="4513"/>
+          <w:tab w:val="right" w:pos="9026"/>
+        </w:tabs>
+        <w:autoSpaceDE w:val="0"/>
+        <w:autoSpaceDN w:val="0"/>
+        <w:adjustRightInd w:val="0"/>
+        <w:spacing w:after="0" w:line="240" w:lineRule="auto"/>
+        <w:ind w:left="-142" w:right="350"/>
+        <w:jc w:val="left"/>
+        <w:rPr>
+          <w:rFonts w:cs="Arial"/>
+        </w:rPr>
       </w:pPr>
     </w:p>
     <w:p>
       <w:pPr>
         <w:sectPr>
-          <w:pgSz w:w="16838" w:h="11906" w:orient="landscape"/>
-          <w:pgMar w:top="1440" w:right="1440" w:bottom="1440" w:left="1440" w:header="708" w:footer="708" w:gutter="0"/>
+          <w:pgSz w:w="11906" w:h="16838"/>
+          <w:pgMar w:top="1387" w:right="1440" w:bottom="1440" w:left="1440" w:header="708" w:footer="708" w:gutter="0"/>
           <w:cols w:space="708"/>
           <w:titlePg/>
           <w:docGrid w:linePitch="360"/>
@@ -9705,26 +9571,26 @@
         <w:pStyle w:val="berschrift1"/>
         <w:ind w:left="0"/>
       </w:pPr>
-      <w:bookmarkStart w:id="44" w:name="_Toc5448444"/>
+      <w:bookmarkStart w:id="39" w:name="_Toc5543755"/>
       <w:r>
         <w:lastRenderedPageBreak/>
         <w:t>Theoretische Grundlagen</w:t>
       </w:r>
-      <w:bookmarkEnd w:id="44"/>
+      <w:bookmarkEnd w:id="39"/>
     </w:p>
     <w:p>
       <w:pPr>
         <w:pStyle w:val="berschrift2"/>
         <w:framePr w:wrap="around"/>
       </w:pPr>
-      <w:bookmarkStart w:id="45" w:name="_Toc5448445"/>
+      <w:bookmarkStart w:id="40" w:name="_Toc5543756"/>
       <w:r>
         <w:t xml:space="preserve">Einleitung EMI </w:t>
       </w:r>
       <w:r>
         <w:t>Filter</w:t>
       </w:r>
-      <w:bookmarkEnd w:id="45"/>
+      <w:bookmarkEnd w:id="40"/>
     </w:p>
     <w:p>
       <w:pPr>
@@ -9736,7 +9602,19 @@
         <w:ind w:left="0"/>
       </w:pPr>
       <w:r>
-        <w:t>Nahezu jedes elektrische Gerät besitzt ein Schaltnetzteil um die Netzspannung auf die benötigte Spannung zu regeln. Betrachtet man die Eingangsspannung ohne Netzfilter, wird man auf dem ganzen Frequenzspektrum, d.h. von Netzfrequenz bis zu mehreren MHz Störungen feststellen. Die Aufgabe vom EMI (elektromagnetische Interferenzen) Filter ist es, diese Störungen zu filtern</w:t>
+        <w:t>Nahezu jedes elektrische Gerät besitzt ein Schaltnetzteil</w:t>
+      </w:r>
+      <w:r>
+        <w:t>,</w:t>
+      </w:r>
+      <w:r>
+        <w:t xml:space="preserve"> um die Netzspannung auf die benötigte Spannung zu regeln. Betrachtet man die Eingangsspannung ohne Netzfilter, wird man auf dem ganzen Frequenzspektrum, d.h. von Netzfrequenz bis zu mehreren MHz Störungen feststellen. Die Aufgabe vom EMI (</w:t>
+      </w:r>
+      <w:r>
+        <w:t>e</w:t>
+      </w:r>
+      <w:r>
+        <w:t>lektromagnetische Interferenzen) Filter ist es, diese Störungen zu filtern</w:t>
       </w:r>
       <w:r>
         <w:t>.</w:t>
@@ -9759,13 +9637,18 @@
       <w:r>
         <w:t>muss jedes Schaltnetzteil sich an bestimmte Normen im Bereich EMV halten.</w:t>
       </w:r>
+    </w:p>
+    <w:p>
+      <w:pPr>
+        <w:ind w:left="0"/>
+      </w:pPr>
     </w:p>
     <w:p>
       <w:pPr>
         <w:pStyle w:val="berschrift2"/>
         <w:framePr w:wrap="around"/>
       </w:pPr>
-      <w:bookmarkStart w:id="46" w:name="_Toc5448446"/>
+      <w:bookmarkStart w:id="41" w:name="_Toc5543757"/>
       <w:r>
         <w:t>Vorgehensweise</w:t>
       </w:r>
@@ -9778,7 +9661,7 @@
       <w:r>
         <w:t xml:space="preserve"> Einfügungsverluste</w:t>
       </w:r>
-      <w:bookmarkEnd w:id="46"/>
+      <w:bookmarkEnd w:id="41"/>
     </w:p>
     <w:p>
       <w:pPr>
@@ -9873,7 +9756,7 @@
                     <pic:cNvPicPr/>
                   </pic:nvPicPr>
                   <pic:blipFill>
-                    <a:blip r:embed="rId17"/>
+                    <a:blip r:embed="rId18"/>
                     <a:stretch>
                       <a:fillRect/>
                     </a:stretch>
@@ -9904,9 +9787,9 @@
           <w:sz w:val="14"/>
         </w:rPr>
       </w:pPr>
-      <w:bookmarkStart w:id="47" w:name="_Ref5089719"/>
-      <w:bookmarkStart w:id="48" w:name="_Toc4188512"/>
-      <w:bookmarkStart w:id="49" w:name="_Toc4236494"/>
+      <w:bookmarkStart w:id="42" w:name="_Toc4188512"/>
+      <w:bookmarkStart w:id="43" w:name="_Toc4236494"/>
+      <w:bookmarkStart w:id="44" w:name="_Ref5089719"/>
       <w:r>
         <w:rPr>
           <w:i w:val="0"/>
@@ -9956,7 +9839,7 @@
         </w:rPr>
         <w:fldChar w:fldCharType="end"/>
       </w:r>
-      <w:bookmarkEnd w:id="47"/>
+      <w:bookmarkEnd w:id="44"/>
       <w:r>
         <w:rPr>
           <w:i w:val="0"/>
@@ -9965,8 +9848,8 @@
         </w:rPr>
         <w:t>: Vereinfachte CM-Schaltung</w:t>
       </w:r>
-      <w:bookmarkEnd w:id="48"/>
-      <w:bookmarkEnd w:id="49"/>
+      <w:bookmarkEnd w:id="42"/>
+      <w:bookmarkEnd w:id="43"/>
     </w:p>
     <w:p>
       <w:pPr>
@@ -10058,7 +9941,7 @@
         <w:rPr>
           <w:rFonts w:eastAsiaTheme="minorEastAsia"/>
         </w:rPr>
-        <w:t>-Parameter benötigen wir die Gesamtmatrix, diese berechnet man mit Hilfe der Kettenschaltung, in dem man die beiden Matrizen miteinander multipliziert.</w:t>
+        <w:t>-Parameter benötigen wir die Gesamtmatrix, diese berechnet man mit Hilfe der Kettenschaltung, indem man die beiden Matrizen miteinander multipliziert.</w:t>
       </w:r>
     </w:p>
     <w:p>
@@ -10123,7 +10006,6 @@
           <w:id w:val="-1200630749"/>
           <w:citation/>
         </w:sdtPr>
-        <w:sdtEndPr/>
         <w:sdtContent>
           <w:r>
             <w:rPr>
@@ -10360,12 +10242,12 @@
         <w:pStyle w:val="berschrift1"/>
         <w:ind w:left="0"/>
       </w:pPr>
-      <w:bookmarkStart w:id="50" w:name="_Toc5448447"/>
+      <w:bookmarkStart w:id="45" w:name="_Toc5543758"/>
       <w:r>
         <w:lastRenderedPageBreak/>
         <w:t>Testkonzept</w:t>
       </w:r>
-      <w:bookmarkEnd w:id="50"/>
+      <w:bookmarkEnd w:id="45"/>
     </w:p>
     <w:p>
       <w:pPr>
@@ -10385,7 +10267,7 @@
         <w:pStyle w:val="berschrift2"/>
         <w:framePr w:wrap="around"/>
       </w:pPr>
-      <w:bookmarkStart w:id="51" w:name="_Toc5448448"/>
+      <w:bookmarkStart w:id="46" w:name="_Toc5543759"/>
       <w:r>
         <w:t xml:space="preserve">Kontrolle bei </w:t>
       </w:r>
@@ -10395,7 +10277,7 @@
       <w:r>
         <w:t xml:space="preserve"> Entwicklung</w:t>
       </w:r>
-      <w:bookmarkEnd w:id="51"/>
+      <w:bookmarkEnd w:id="46"/>
     </w:p>
     <w:p>
       <w:pPr>
@@ -10456,17 +10338,19 @@
         <w:pStyle w:val="berschrift2"/>
         <w:framePr w:wrap="around"/>
       </w:pPr>
-      <w:bookmarkStart w:id="52" w:name="_Toc5448449"/>
+      <w:bookmarkStart w:id="47" w:name="_Toc5543760"/>
       <w:r>
         <w:t>Überprüfung</w:t>
       </w:r>
       <w:r>
         <w:t xml:space="preserve"> mit </w:t>
       </w:r>
-      <w:r>
-        <w:t>MATLAB</w:t>
-      </w:r>
-      <w:bookmarkEnd w:id="52"/>
+      <w:bookmarkEnd w:id="47"/>
+      <w:proofErr w:type="spellStart"/>
+      <w:r>
+        <w:t>Matlab</w:t>
+      </w:r>
+      <w:proofErr w:type="spellEnd"/>
       <w:r>
         <w:t xml:space="preserve"> </w:t>
       </w:r>
@@ -10483,9 +10367,11 @@
       <w:r>
         <w:t xml:space="preserve">Die Richtigkeit der Berechnungen und der Rückgabewerte der Software werden mit </w:t>
       </w:r>
-      <w:r>
-        <w:t>MATLAB</w:t>
-      </w:r>
+      <w:proofErr w:type="spellStart"/>
+      <w:r>
+        <w:t>Matlab</w:t>
+      </w:r>
+      <w:proofErr w:type="spellEnd"/>
       <w:r>
         <w:t xml:space="preserve"> überprüft. </w:t>
       </w:r>
@@ -10501,9 +10387,11 @@
       <w:r>
         <w:t xml:space="preserve">erden die Kurven von </w:t>
       </w:r>
-      <w:r>
-        <w:t>MATLAB</w:t>
-      </w:r>
+      <w:proofErr w:type="spellStart"/>
+      <w:r>
+        <w:t>Matlab</w:t>
+      </w:r>
+      <w:proofErr w:type="spellEnd"/>
       <w:r>
         <w:t xml:space="preserve"> </w:t>
       </w:r>
@@ -10521,11 +10409,11 @@
         <w:pStyle w:val="berschrift2"/>
         <w:framePr w:wrap="around"/>
       </w:pPr>
-      <w:bookmarkStart w:id="53" w:name="_Toc5448450"/>
+      <w:bookmarkStart w:id="48" w:name="_Toc5543761"/>
       <w:r>
         <w:t>Integrationstest</w:t>
       </w:r>
-      <w:bookmarkEnd w:id="53"/>
+      <w:bookmarkEnd w:id="48"/>
     </w:p>
     <w:p>
       <w:pPr>
@@ -10540,7 +10428,10 @@
         <w:t xml:space="preserve">Die verschiedenen Klassen und Methoden werden isoliert geprüft. </w:t>
       </w:r>
       <w:r>
-        <w:t xml:space="preserve">Damit kann sichergestellt werden, dass alle Klassen/Methoden die vorgesehenen Rückgabewerte und Aktionen </w:t>
+        <w:t>Somit</w:t>
+      </w:r>
+      <w:r>
+        <w:t xml:space="preserve"> kann sichergestellt werden, dass alle Klassen/Methoden die vorgesehenen Rückgabewerte und Aktionen </w:t>
       </w:r>
       <w:r>
         <w:t>korrekt ausführen. Soweit die Prüfungen mit den erwarteten Werten übereinstimmen, werden die Klassen/Methoden in das Programm integriert.</w:t>
@@ -10556,16 +10447,18 @@
         <w:pStyle w:val="berschrift2"/>
         <w:framePr w:wrap="around"/>
       </w:pPr>
-      <w:bookmarkStart w:id="54" w:name="_Toc5448451"/>
+      <w:bookmarkStart w:id="49" w:name="_Toc5543762"/>
       <w:r>
         <w:t>Softwaretest</w:t>
       </w:r>
-      <w:bookmarkEnd w:id="54"/>
+      <w:bookmarkEnd w:id="49"/>
     </w:p>
     <w:p>
       <w:pPr>
         <w:ind w:left="0"/>
       </w:pPr>
+      <w:bookmarkStart w:id="50" w:name="_GoBack"/>
+      <w:bookmarkEnd w:id="50"/>
     </w:p>
     <w:p>
       <w:pPr>
@@ -10717,13 +10610,11 @@
       <w:pPr>
         <w:ind w:left="0"/>
       </w:pPr>
-    </w:p>
-    <w:p>
-      <w:pPr>
-        <w:ind w:left="0"/>
-      </w:pPr>
-    </w:p>
-    <w:bookmarkStart w:id="55" w:name="_Toc5448452" w:displacedByCustomXml="next"/>
+      <w:r>
+        <w:br w:type="column"/>
+      </w:r>
+    </w:p>
+    <w:bookmarkStart w:id="51" w:name="_Toc5543763" w:displacedByCustomXml="next"/>
     <w:sdt>
       <w:sdtPr>
         <w:rPr>
@@ -10738,7 +10629,6 @@
           <w:docPartUnique/>
         </w:docPartObj>
       </w:sdtPr>
-      <w:sdtEndPr/>
       <w:sdtContent>
         <w:p>
           <w:pPr>
@@ -10748,14 +10638,13 @@
           <w:r>
             <w:t>Literaturverzeichnis</w:t>
           </w:r>
-          <w:bookmarkEnd w:id="55"/>
+          <w:bookmarkEnd w:id="51"/>
         </w:p>
         <w:sdt>
           <w:sdtPr>
             <w:id w:val="111145805"/>
             <w:bibliography/>
           </w:sdtPr>
-          <w:sdtEndPr/>
           <w:sdtContent>
             <w:p>
               <w:pPr>
@@ -10996,7 +10885,7 @@
         <w:sz w:val="18"/>
         <w:szCs w:val="18"/>
       </w:rPr>
-      <w:t>06.04.2019</w:t>
+      <w:t>07.04.2019</w:t>
     </w:r>
     <w:r>
       <w:rPr>
@@ -11015,9 +10904,96 @@
   <w:p>
     <w:pPr>
       <w:pStyle w:val="Fuzeile"/>
+      <w:rPr>
+        <w:sz w:val="16"/>
+        <w:szCs w:val="16"/>
+      </w:rPr>
     </w:pPr>
     <w:r>
+      <w:rPr>
+        <w:sz w:val="16"/>
+        <w:szCs w:val="16"/>
+      </w:rPr>
       <w:ptab w:relativeTo="margin" w:alignment="center" w:leader="none"/>
+    </w:r>
+    <w:r>
+      <w:rPr>
+        <w:sz w:val="16"/>
+        <w:szCs w:val="16"/>
+      </w:rPr>
+      <w:fldChar w:fldCharType="begin"/>
+    </w:r>
+    <w:r>
+      <w:rPr>
+        <w:sz w:val="16"/>
+        <w:szCs w:val="16"/>
+      </w:rPr>
+      <w:instrText>PAGE   \* MERGEFORMAT</w:instrText>
+    </w:r>
+    <w:r>
+      <w:rPr>
+        <w:sz w:val="16"/>
+        <w:szCs w:val="16"/>
+      </w:rPr>
+      <w:fldChar w:fldCharType="separate"/>
+    </w:r>
+    <w:r>
+      <w:rPr>
+        <w:sz w:val="16"/>
+        <w:szCs w:val="16"/>
+        <w:lang w:val="de-DE"/>
+      </w:rPr>
+      <w:t>1</w:t>
+    </w:r>
+    <w:r>
+      <w:rPr>
+        <w:sz w:val="16"/>
+        <w:szCs w:val="16"/>
+      </w:rPr>
+      <w:fldChar w:fldCharType="end"/>
+    </w:r>
+    <w:r>
+      <w:rPr>
+        <w:sz w:val="16"/>
+        <w:szCs w:val="16"/>
+      </w:rPr>
+      <w:ptab w:relativeTo="margin" w:alignment="right" w:leader="none"/>
+    </w:r>
+    <w:r>
+      <w:rPr>
+        <w:sz w:val="16"/>
+        <w:szCs w:val="16"/>
+      </w:rPr>
+      <w:fldChar w:fldCharType="begin"/>
+    </w:r>
+    <w:r>
+      <w:rPr>
+        <w:sz w:val="16"/>
+        <w:szCs w:val="16"/>
+      </w:rPr>
+      <w:instrText xml:space="preserve"> TIME \@ "dd.MM.yyyy" </w:instrText>
+    </w:r>
+    <w:r>
+      <w:rPr>
+        <w:sz w:val="16"/>
+        <w:szCs w:val="16"/>
+      </w:rPr>
+      <w:fldChar w:fldCharType="separate"/>
+    </w:r>
+    <w:r>
+      <w:rPr>
+        <w:noProof/>
+        <w:sz w:val="16"/>
+        <w:szCs w:val="16"/>
+      </w:rPr>
+      <w:t>07.04.2019</w:t>
+    </w:r>
+    <w:r>
+      <w:rPr>
+        <w:sz w:val="16"/>
+        <w:szCs w:val="16"/>
+      </w:rPr>
+      <w:fldChar w:fldCharType="end"/>
     </w:r>
   </w:p>
 </w:ftr>
@@ -11069,7 +11045,7 @@
         <w:lang w:eastAsia="de-CH"/>
       </w:rPr>
       <w:drawing>
-        <wp:anchor distT="0" distB="0" distL="114300" distR="114300" simplePos="0" relativeHeight="251658240" behindDoc="1" locked="0" layoutInCell="1" allowOverlap="1" wp14:anchorId="239EB542" wp14:editId="1A9C7142">
+        <wp:anchor distT="0" distB="0" distL="114300" distR="114300" simplePos="0" relativeHeight="251656192" behindDoc="1" locked="0" layoutInCell="1" allowOverlap="1" wp14:anchorId="239EB542" wp14:editId="1CCA8BAD">
           <wp:simplePos x="0" y="0"/>
           <wp:positionH relativeFrom="page">
             <wp:posOffset>252101</wp:posOffset>
@@ -11138,6 +11114,119 @@
           </wp14:sizeRelV>
         </wp:anchor>
       </w:drawing>
+    </w:r>
+    <w:r>
+      <w:rPr>
+        <w:rFonts w:cs="Arial"/>
+        <w:sz w:val="18"/>
+        <w:szCs w:val="18"/>
+      </w:rPr>
+      <w:t>Pro2E</w:t>
+    </w:r>
+    <w:r>
+      <w:rPr>
+        <w:rFonts w:cs="Arial"/>
+        <w:sz w:val="18"/>
+        <w:szCs w:val="18"/>
+      </w:rPr>
+      <w:t xml:space="preserve"> - Team 5</w:t>
+    </w:r>
+  </w:p>
+</w:hdr>
+</file>
+
+<file path=word/header2.xml><?xml version="1.0" encoding="utf-8"?>
+<w:hdr xmlns:wpc="http://schemas.microsoft.com/office/word/2010/wordprocessingCanvas" xmlns:cx="http://schemas.microsoft.com/office/drawing/2014/chartex" xmlns:cx1="http://schemas.microsoft.com/office/drawing/2015/9/8/chartex" xmlns:cx2="http://schemas.microsoft.com/office/drawing/2015/10/21/chartex" xmlns:cx3="http://schemas.microsoft.com/office/drawing/2016/5/9/chartex" xmlns:cx4="http://schemas.microsoft.com/office/drawing/2016/5/10/chartex" xmlns:cx5="http://schemas.microsoft.com/office/drawing/2016/5/11/chartex" xmlns:cx6="http://schemas.microsoft.com/office/drawing/2016/5/12/chartex" xmlns:cx7="http://schemas.microsoft.com/office/drawing/2016/5/13/chartex" xmlns:cx8="http://schemas.microsoft.com/office/drawing/2016/5/14/chartex" xmlns:mc="http://schemas.openxmlformats.org/markup-compatibility/2006" xmlns:aink="http://schemas.microsoft.com/office/drawing/2016/ink" xmlns:am3d="http://schemas.microsoft.com/office/drawing/2017/model3d" xmlns:o="urn:schemas-microsoft-com:office:office" xmlns:r="http://schemas.openxmlformats.org/officeDocument/2006/relationships" xmlns:m="http://schemas.openxmlformats.org/officeDocument/2006/math" xmlns:v="urn:schemas-microsoft-com:vml" xmlns:wp14="http://schemas.microsoft.com/office/word/2010/wordprocessingDrawing" xmlns:wp="http://schemas.openxmlformats.org/drawingml/2006/wordprocessingDrawing" xmlns:w10="urn:schemas-microsoft-com:office:word" xmlns:w="http://schemas.openxmlformats.org/wordprocessingml/2006/main" xmlns:w14="http://schemas.microsoft.com/office/word/2010/wordml" xmlns:w15="http://schemas.microsoft.com/office/word/2012/wordml" xmlns:w16cid="http://schemas.microsoft.com/office/word/2016/wordml/cid" xmlns:w16se="http://schemas.microsoft.com/office/word/2015/wordml/symex" xmlns:wpg="http://schemas.microsoft.com/office/word/2010/wordprocessingGroup" xmlns:wpi="http://schemas.microsoft.com/office/word/2010/wordprocessingInk" xmlns:wne="http://schemas.microsoft.com/office/word/2006/wordml" xmlns:wps="http://schemas.microsoft.com/office/word/2010/wordprocessingShape" mc:Ignorable="w14 w15 w16se w16cid wp14">
+  <w:p>
+    <w:pPr>
+      <w:pStyle w:val="Kopfzeile"/>
+    </w:pPr>
+    <w:r>
+      <w:rPr>
+        <w:rFonts w:cs="Arial"/>
+        <w:i/>
+        <w:noProof/>
+        <w:color w:val="808080" w:themeColor="background1" w:themeShade="80"/>
+        <w:sz w:val="18"/>
+        <w:szCs w:val="18"/>
+        <w:lang w:eastAsia="de-CH"/>
+      </w:rPr>
+      <w:drawing>
+        <wp:anchor distT="0" distB="0" distL="114300" distR="114300" simplePos="0" relativeHeight="251659264" behindDoc="1" locked="0" layoutInCell="1" allowOverlap="1" wp14:anchorId="342A980E" wp14:editId="17AFE931">
+          <wp:simplePos x="0" y="0"/>
+          <wp:positionH relativeFrom="page">
+            <wp:posOffset>252095</wp:posOffset>
+          </wp:positionH>
+          <wp:positionV relativeFrom="page">
+            <wp:posOffset>273050</wp:posOffset>
+          </wp:positionV>
+          <wp:extent cx="2325600" cy="360000"/>
+          <wp:effectExtent l="0" t="0" r="0" b="2540"/>
+          <wp:wrapTight wrapText="bothSides">
+            <wp:wrapPolygon edited="0">
+              <wp:start x="0" y="0"/>
+              <wp:lineTo x="0" y="20608"/>
+              <wp:lineTo x="21411" y="20608"/>
+              <wp:lineTo x="21411" y="0"/>
+              <wp:lineTo x="0" y="0"/>
+            </wp:wrapPolygon>
+          </wp:wrapTight>
+          <wp:docPr id="8" name="Grafik 22" descr="U:\_FHNW\Vorlagen\Verschiedene Hochschulen RICHTIG\Bilder\HT.png"/>
+          <wp:cNvGraphicFramePr>
+            <a:graphicFrameLocks xmlns:a="http://schemas.openxmlformats.org/drawingml/2006/main"/>
+          </wp:cNvGraphicFramePr>
+          <a:graphic xmlns:a="http://schemas.openxmlformats.org/drawingml/2006/main">
+            <a:graphicData uri="http://schemas.openxmlformats.org/drawingml/2006/picture">
+              <pic:pic xmlns:pic="http://schemas.openxmlformats.org/drawingml/2006/picture">
+                <pic:nvPicPr>
+                  <pic:cNvPr id="0" name="Picture 1" descr="U:\_FHNW\Vorlagen\Verschiedene Hochschulen RICHTIG\Bilder\HT.png"/>
+                  <pic:cNvPicPr>
+                    <a:picLocks noChangeAspect="1" noChangeArrowheads="1"/>
+                  </pic:cNvPicPr>
+                </pic:nvPicPr>
+                <pic:blipFill>
+                  <a:blip r:embed="rId1" cstate="print">
+                    <a:extLst>
+                      <a:ext uri="{28A0092B-C50C-407E-A947-70E740481C1C}">
+                        <a14:useLocalDpi xmlns:a14="http://schemas.microsoft.com/office/drawing/2010/main" val="0"/>
+                      </a:ext>
+                    </a:extLst>
+                  </a:blip>
+                  <a:srcRect/>
+                  <a:stretch>
+                    <a:fillRect/>
+                  </a:stretch>
+                </pic:blipFill>
+                <pic:spPr bwMode="auto">
+                  <a:xfrm>
+                    <a:off x="0" y="0"/>
+                    <a:ext cx="2325600" cy="360000"/>
+                  </a:xfrm>
+                  <a:prstGeom prst="rect">
+                    <a:avLst/>
+                  </a:prstGeom>
+                  <a:noFill/>
+                  <a:ln>
+                    <a:noFill/>
+                  </a:ln>
+                </pic:spPr>
+              </pic:pic>
+            </a:graphicData>
+          </a:graphic>
+          <wp14:sizeRelH relativeFrom="margin">
+            <wp14:pctWidth>0</wp14:pctWidth>
+          </wp14:sizeRelH>
+          <wp14:sizeRelV relativeFrom="margin">
+            <wp14:pctHeight>0</wp14:pctHeight>
+          </wp14:sizeRelV>
+        </wp:anchor>
+      </w:drawing>
+    </w:r>
+    <w:r>
+      <w:ptab w:relativeTo="margin" w:alignment="center" w:leader="none"/>
+    </w:r>
+    <w:r>
+      <w:ptab w:relativeTo="margin" w:alignment="right" w:leader="none"/>
     </w:r>
     <w:r>
       <w:rPr>
@@ -12846,6 +12935,7 @@
     <w:lsdException w:name="HTML Sample" w:semiHidden="1" w:unhideWhenUsed="1"/>
     <w:lsdException w:name="HTML Typewriter" w:semiHidden="1" w:unhideWhenUsed="1"/>
     <w:lsdException w:name="HTML Variable" w:semiHidden="1" w:unhideWhenUsed="1"/>
+    <w:lsdException w:name="Normal Table" w:semiHidden="1" w:unhideWhenUsed="1"/>
     <w:lsdException w:name="annotation subject" w:semiHidden="1" w:unhideWhenUsed="1"/>
     <w:lsdException w:name="No List" w:semiHidden="1" w:unhideWhenUsed="1"/>
     <w:lsdException w:name="Outline List 1" w:semiHidden="1" w:unhideWhenUsed="1"/>
@@ -12892,8 +12982,10 @@
     <w:lsdException w:name="Table Subtle 2" w:semiHidden="1" w:unhideWhenUsed="1"/>
     <w:lsdException w:name="Table Web 1" w:semiHidden="1" w:unhideWhenUsed="1"/>
     <w:lsdException w:name="Table Web 2" w:semiHidden="1" w:unhideWhenUsed="1"/>
+    <w:lsdException w:name="Table Web 3" w:semiHidden="1" w:unhideWhenUsed="1"/>
     <w:lsdException w:name="Balloon Text" w:semiHidden="1" w:unhideWhenUsed="1"/>
     <w:lsdException w:name="Table Grid" w:uiPriority="39"/>
+    <w:lsdException w:name="Table Theme" w:semiHidden="1" w:unhideWhenUsed="1"/>
     <w:lsdException w:name="Placeholder Text" w:semiHidden="1"/>
     <w:lsdException w:name="No Spacing" w:uiPriority="1" w:qFormat="1"/>
     <w:lsdException w:name="Light Shading" w:uiPriority="60"/>
@@ -13366,7 +13458,6 @@
   <w:style w:type="character" w:default="1" w:styleId="Absatz-Standardschriftart">
     <w:name w:val="Default Paragraph Font"/>
     <w:uiPriority w:val="1"/>
-    <w:semiHidden/>
     <w:unhideWhenUsed/>
   </w:style>
   <w:style w:type="table" w:default="1" w:styleId="NormaleTabelle">
@@ -14324,7 +14415,7 @@
 </file>
 
 <file path=customXml/itemProps1.xml><?xml version="1.0" encoding="utf-8"?>
-<ds:datastoreItem xmlns:ds="http://schemas.openxmlformats.org/officeDocument/2006/customXml" ds:itemID="{E8906ED7-D8E5-C94C-A444-18AB71636437}">
+<ds:datastoreItem xmlns:ds="http://schemas.openxmlformats.org/officeDocument/2006/customXml" ds:itemID="{3052C124-2DCB-4BAE-AC32-E61AAF14ECB1}">
   <ds:schemaRefs>
     <ds:schemaRef ds:uri="http://schemas.openxmlformats.org/officeDocument/2006/bibliography"/>
   </ds:schemaRefs>

</xml_diff>